<commit_message>
Added jail terms to template - need to get language from AB
</commit_message>
<xml_diff>
--- a/resources/Templates/Jail_Plea_Final_Judgment_Template.docx
+++ b/resources/Templates/Jail_Plea_Final_Judgment_Template.docx
@@ -5124,7 +5124,15 @@
           <w:sz w:val="20"/>
           <w:szCs w:val="20"/>
         </w:rPr>
-        <w:t xml:space="preserve"> %}{% </w:t>
+        <w:t xml:space="preserve"> %}</w:t>
+      </w:r>
+      <w:r>
+        <w:rPr>
+          <w:rFonts w:ascii="Palatino Linotype" w:hAnsi="Palatino Linotype"/>
+          <w:sz w:val="20"/>
+          <w:szCs w:val="20"/>
+        </w:rPr>
+        <w:t xml:space="preserve">{% </w:t>
       </w:r>
       <w:proofErr w:type="spellStart"/>
       <w:r>
@@ -5159,15 +5167,15 @@
           <w:sz w:val="20"/>
           <w:szCs w:val="20"/>
         </w:rPr>
-        <w:t>license_suspension</w:t>
-      </w:r>
-      <w:r>
-        <w:rPr>
-          <w:rFonts w:ascii="Palatino Linotype" w:hAnsi="Palatino Linotype"/>
-          <w:sz w:val="20"/>
-          <w:szCs w:val="20"/>
-        </w:rPr>
-        <w:t>.ordered</w:t>
+        <w:t>jail_terms.</w:t>
+      </w:r>
+      <w:r>
+        <w:rPr>
+          <w:rFonts w:ascii="Palatino Linotype" w:hAnsi="Palatino Linotype"/>
+          <w:sz w:val="20"/>
+          <w:szCs w:val="20"/>
+        </w:rPr>
+        <w:t>ordered</w:t>
       </w:r>
       <w:proofErr w:type="spellEnd"/>
       <w:r>
@@ -5204,7 +5212,7 @@
           <w:sz w:val="20"/>
           <w:szCs w:val="20"/>
         </w:rPr>
-        <w:t>License Suspension.</w:t>
+        <w:t>Jail Commitment Terms.</w:t>
       </w:r>
       <w:proofErr w:type="gramEnd"/>
       <w:r>
@@ -5214,32 +5222,15 @@
           <w:sz w:val="20"/>
           <w:szCs w:val="20"/>
         </w:rPr>
-        <w:t xml:space="preserve"> </w:t>
-      </w:r>
-      <w:r>
-        <w:rPr>
-          <w:rFonts w:ascii="Palatino Linotype" w:hAnsi="Palatino Linotype"/>
-          <w:b/>
-          <w:sz w:val="20"/>
-          <w:szCs w:val="20"/>
-        </w:rPr>
-        <w:t xml:space="preserve"> </w:t>
-      </w:r>
-      <w:r>
-        <w:rPr>
-          <w:rFonts w:ascii="Palatino Linotype" w:hAnsi="Palatino Linotype"/>
-          <w:sz w:val="20"/>
-          <w:szCs w:val="20"/>
-        </w:rPr>
-        <w:t xml:space="preserve">Defendant’s </w:t>
-      </w:r>
-      <w:r>
-        <w:rPr>
-          <w:rFonts w:ascii="Palatino Linotype" w:hAnsi="Palatino Linotype"/>
-          <w:sz w:val="20"/>
-          <w:szCs w:val="20"/>
-        </w:rPr>
-        <w:t>{</w:t>
+        <w:t xml:space="preserve">  </w:t>
+      </w:r>
+      <w:r>
+        <w:rPr>
+          <w:rFonts w:ascii="Palatino Linotype" w:hAnsi="Palatino Linotype"/>
+          <w:sz w:val="20"/>
+          <w:szCs w:val="20"/>
+        </w:rPr>
+        <w:t>The Defendant shall report to jail {</w:t>
       </w:r>
       <w:proofErr w:type="gramStart"/>
       <w:r>
@@ -5257,7 +5248,7 @@
           <w:sz w:val="20"/>
           <w:szCs w:val="20"/>
         </w:rPr>
-        <w:t>license</w:t>
+        <w:t>jail</w:t>
       </w:r>
       <w:proofErr w:type="gramEnd"/>
       <w:r>
@@ -5266,142 +5257,16 @@
           <w:sz w:val="20"/>
           <w:szCs w:val="20"/>
         </w:rPr>
-        <w:t>_suspension</w:t>
-      </w:r>
-      <w:r>
-        <w:rPr>
-          <w:rFonts w:ascii="Palatino Linotype" w:hAnsi="Palatino Linotype"/>
-          <w:sz w:val="20"/>
-          <w:szCs w:val="20"/>
-        </w:rPr>
-        <w:t>.license_type</w:t>
-      </w:r>
-      <w:proofErr w:type="spellEnd"/>
-      <w:r>
-        <w:rPr>
-          <w:rFonts w:ascii="Palatino Linotype" w:hAnsi="Palatino Linotype"/>
-          <w:sz w:val="20"/>
-          <w:szCs w:val="20"/>
-        </w:rPr>
-        <w:t xml:space="preserve"> }}</w:t>
-      </w:r>
-      <w:r>
-        <w:rPr>
-          <w:rFonts w:ascii="Palatino Linotype" w:hAnsi="Palatino Linotype"/>
-          <w:sz w:val="20"/>
-          <w:szCs w:val="20"/>
-        </w:rPr>
-        <w:t xml:space="preserve"> license is suspended from {{ </w:t>
-      </w:r>
-      <w:proofErr w:type="spellStart"/>
-      <w:r>
-        <w:rPr>
-          <w:rFonts w:ascii="Palatino Linotype" w:hAnsi="Palatino Linotype"/>
-          <w:sz w:val="20"/>
-          <w:szCs w:val="20"/>
-        </w:rPr>
-        <w:t>license_suspension</w:t>
-      </w:r>
-      <w:r>
-        <w:rPr>
-          <w:rFonts w:ascii="Palatino Linotype" w:hAnsi="Palatino Linotype"/>
-          <w:sz w:val="20"/>
-          <w:szCs w:val="20"/>
-        </w:rPr>
-        <w:t>.</w:t>
-      </w:r>
-      <w:r>
-        <w:rPr>
-          <w:rFonts w:ascii="Palatino Linotype" w:hAnsi="Palatino Linotype"/>
-          <w:sz w:val="20"/>
-          <w:szCs w:val="20"/>
-        </w:rPr>
-        <w:t>suspended_date</w:t>
-      </w:r>
-      <w:proofErr w:type="spellEnd"/>
-      <w:r>
-        <w:rPr>
-          <w:rFonts w:ascii="Palatino Linotype" w:hAnsi="Palatino Linotype"/>
-          <w:sz w:val="20"/>
-          <w:szCs w:val="20"/>
-        </w:rPr>
-        <w:t xml:space="preserve"> }} for a term of {{ </w:t>
-      </w:r>
-      <w:proofErr w:type="spellStart"/>
-      <w:r>
-        <w:rPr>
-          <w:rFonts w:ascii="Palatino Linotype" w:hAnsi="Palatino Linotype"/>
-          <w:sz w:val="20"/>
-          <w:szCs w:val="20"/>
-        </w:rPr>
-        <w:t>license_suspension</w:t>
-      </w:r>
-      <w:r>
-        <w:rPr>
-          <w:rFonts w:ascii="Palatino Linotype" w:hAnsi="Palatino Linotype"/>
-          <w:sz w:val="20"/>
-          <w:szCs w:val="20"/>
-        </w:rPr>
-        <w:t>.</w:t>
-      </w:r>
-      <w:r>
-        <w:rPr>
-          <w:rFonts w:ascii="Palatino Linotype" w:hAnsi="Palatino Linotype"/>
-          <w:sz w:val="20"/>
-          <w:szCs w:val="20"/>
-        </w:rPr>
-        <w:t>suspension_term</w:t>
-      </w:r>
-      <w:proofErr w:type="spellEnd"/>
-      <w:r>
-        <w:rPr>
-          <w:rFonts w:ascii="Palatino Linotype" w:hAnsi="Palatino Linotype"/>
-          <w:sz w:val="20"/>
-          <w:szCs w:val="20"/>
-        </w:rPr>
-        <w:t xml:space="preserve"> </w:t>
-      </w:r>
-      <w:r>
-        <w:rPr>
-          <w:rFonts w:ascii="Palatino Linotype" w:hAnsi="Palatino Linotype"/>
-          <w:sz w:val="20"/>
-          <w:szCs w:val="20"/>
-        </w:rPr>
-        <w:t xml:space="preserve">}}. </w:t>
-      </w:r>
-      <w:r>
-        <w:rPr>
-          <w:rFonts w:ascii="Palatino Linotype" w:hAnsi="Palatino Linotype"/>
-          <w:sz w:val="20"/>
-          <w:szCs w:val="20"/>
-        </w:rPr>
-        <w:t xml:space="preserve">{% if </w:t>
-      </w:r>
-      <w:proofErr w:type="spellStart"/>
-      <w:r>
-        <w:rPr>
-          <w:rFonts w:ascii="Palatino Linotype" w:hAnsi="Palatino Linotype"/>
-          <w:sz w:val="20"/>
-          <w:szCs w:val="20"/>
-        </w:rPr>
-        <w:t>license_suspension</w:t>
-      </w:r>
-      <w:r>
-        <w:rPr>
-          <w:rFonts w:ascii="Palatino Linotype" w:hAnsi="Palatino Linotype"/>
-          <w:sz w:val="20"/>
-          <w:szCs w:val="20"/>
-        </w:rPr>
-        <w:t>.remedial_driving_class_required</w:t>
-      </w:r>
-      <w:proofErr w:type="spellEnd"/>
-      <w:r>
-        <w:rPr>
-          <w:rFonts w:ascii="Palatino Linotype" w:hAnsi="Palatino Linotype"/>
-          <w:sz w:val="20"/>
-          <w:szCs w:val="20"/>
-        </w:rPr>
-        <w:t xml:space="preserve"> is true %}The defendant is required to complete a remedial driving class before his operator’s license may be reinstated</w:t>
+        <w:t>_terms.report_type</w:t>
+      </w:r>
+      <w:proofErr w:type="spellEnd"/>
+      <w:r>
+        <w:rPr>
+          <w:rFonts w:ascii="Palatino Linotype" w:hAnsi="Palatino Linotype"/>
+          <w:sz w:val="20"/>
+          <w:szCs w:val="20"/>
+        </w:rPr>
+        <w:t xml:space="preserve"> }}. The jail days imposed shall be served {</w:t>
       </w:r>
       <w:proofErr w:type="gramStart"/>
       <w:r>
@@ -5410,7 +5275,16 @@
           <w:sz w:val="20"/>
           <w:szCs w:val="20"/>
         </w:rPr>
-        <w:t>.{</w:t>
+        <w:t xml:space="preserve">{ </w:t>
+      </w:r>
+      <w:proofErr w:type="spellStart"/>
+      <w:r>
+        <w:rPr>
+          <w:rFonts w:ascii="Palatino Linotype" w:hAnsi="Palatino Linotype"/>
+          <w:sz w:val="20"/>
+          <w:szCs w:val="20"/>
+        </w:rPr>
+        <w:t>jail</w:t>
       </w:r>
       <w:proofErr w:type="gramEnd"/>
       <w:r>
@@ -5419,7 +5293,70 @@
           <w:sz w:val="20"/>
           <w:szCs w:val="20"/>
         </w:rPr>
-        <w:t xml:space="preserve">% </w:t>
+        <w:t>_terms.jail_term_type</w:t>
+      </w:r>
+      <w:proofErr w:type="spellEnd"/>
+      <w:r>
+        <w:rPr>
+          <w:rFonts w:ascii="Palatino Linotype" w:hAnsi="Palatino Linotype"/>
+          <w:sz w:val="20"/>
+          <w:szCs w:val="20"/>
+        </w:rPr>
+        <w:t xml:space="preserve"> }}. The Defendant shall receive {</w:t>
+      </w:r>
+      <w:proofErr w:type="gramStart"/>
+      <w:r>
+        <w:rPr>
+          <w:rFonts w:ascii="Palatino Linotype" w:hAnsi="Palatino Linotype"/>
+          <w:sz w:val="20"/>
+          <w:szCs w:val="20"/>
+        </w:rPr>
+        <w:t xml:space="preserve">{ </w:t>
+      </w:r>
+      <w:proofErr w:type="spellStart"/>
+      <w:r>
+        <w:rPr>
+          <w:rFonts w:ascii="Palatino Linotype" w:hAnsi="Palatino Linotype"/>
+          <w:sz w:val="20"/>
+          <w:szCs w:val="20"/>
+        </w:rPr>
+        <w:t>jail</w:t>
+      </w:r>
+      <w:proofErr w:type="gramEnd"/>
+      <w:r>
+        <w:rPr>
+          <w:rFonts w:ascii="Palatino Linotype" w:hAnsi="Palatino Linotype"/>
+          <w:sz w:val="20"/>
+          <w:szCs w:val="20"/>
+        </w:rPr>
+        <w:t>_terms.jail_time_credit</w:t>
+      </w:r>
+      <w:proofErr w:type="spellEnd"/>
+      <w:r>
+        <w:rPr>
+          <w:rFonts w:ascii="Palatino Linotype" w:hAnsi="Palatino Linotype"/>
+          <w:sz w:val="20"/>
+          <w:szCs w:val="20"/>
+        </w:rPr>
+        <w:t xml:space="preserve"> }} days jail time credit. {% if </w:t>
+      </w:r>
+      <w:proofErr w:type="spellStart"/>
+      <w:r>
+        <w:rPr>
+          <w:rFonts w:ascii="Palatino Linotype" w:hAnsi="Palatino Linotype"/>
+          <w:sz w:val="20"/>
+          <w:szCs w:val="20"/>
+        </w:rPr>
+        <w:t>jail_terms.dip_ordered</w:t>
+      </w:r>
+      <w:proofErr w:type="spellEnd"/>
+      <w:r>
+        <w:rPr>
+          <w:rFonts w:ascii="Palatino Linotype" w:hAnsi="Palatino Linotype"/>
+          <w:sz w:val="20"/>
+          <w:szCs w:val="20"/>
+        </w:rPr>
+        <w:t xml:space="preserve"> is true %} The Defendant shall complete a 3-day Drivers Intervention Program in lieu of 3 days in jail.{% </w:t>
       </w:r>
       <w:proofErr w:type="spellStart"/>
       <w:r>
@@ -5439,6 +5376,8 @@
         </w:rPr>
         <w:t xml:space="preserve"> %}</w:t>
       </w:r>
+      <w:bookmarkStart w:id="0" w:name="_GoBack"/>
+      <w:bookmarkEnd w:id="0"/>
     </w:p>
     <w:p>
       <w:pPr>
@@ -5473,25 +5412,49 @@
           <w:sz w:val="20"/>
           <w:szCs w:val="20"/>
         </w:rPr>
-        <w:t xml:space="preserve"> %}{% if </w:t>
-      </w:r>
-      <w:proofErr w:type="spellStart"/>
-      <w:r>
-        <w:rPr>
-          <w:rFonts w:ascii="Palatino Linotype" w:hAnsi="Palatino Linotype"/>
-          <w:sz w:val="20"/>
-          <w:szCs w:val="20"/>
-        </w:rPr>
-        <w:t>community_control.ordered</w:t>
-      </w:r>
-      <w:proofErr w:type="spellEnd"/>
-      <w:r>
-        <w:rPr>
-          <w:rFonts w:ascii="Palatino Linotype" w:hAnsi="Palatino Linotype"/>
-          <w:sz w:val="20"/>
-          <w:szCs w:val="20"/>
-        </w:rPr>
-        <w:t xml:space="preserve"> is true %}</w:t>
+        <w:t xml:space="preserve"> %}</w:t>
+      </w:r>
+      <w:r>
+        <w:rPr>
+          <w:rFonts w:ascii="Palatino Linotype" w:hAnsi="Palatino Linotype"/>
+          <w:sz w:val="20"/>
+          <w:szCs w:val="20"/>
+        </w:rPr>
+        <w:t xml:space="preserve">{% if </w:t>
+      </w:r>
+      <w:proofErr w:type="spellStart"/>
+      <w:r>
+        <w:rPr>
+          <w:rFonts w:ascii="Palatino Linotype" w:hAnsi="Palatino Linotype"/>
+          <w:sz w:val="20"/>
+          <w:szCs w:val="20"/>
+        </w:rPr>
+        <w:t>license_suspension</w:t>
+      </w:r>
+      <w:r>
+        <w:rPr>
+          <w:rFonts w:ascii="Palatino Linotype" w:hAnsi="Palatino Linotype"/>
+          <w:sz w:val="20"/>
+          <w:szCs w:val="20"/>
+        </w:rPr>
+        <w:t>.ordered</w:t>
+      </w:r>
+      <w:proofErr w:type="spellEnd"/>
+      <w:r>
+        <w:rPr>
+          <w:rFonts w:ascii="Palatino Linotype" w:hAnsi="Palatino Linotype"/>
+          <w:sz w:val="20"/>
+          <w:szCs w:val="20"/>
+        </w:rPr>
+        <w:t xml:space="preserve"> is true</w:t>
+      </w:r>
+      <w:r>
+        <w:rPr>
+          <w:rFonts w:ascii="Palatino Linotype" w:hAnsi="Palatino Linotype"/>
+          <w:sz w:val="20"/>
+          <w:szCs w:val="20"/>
+        </w:rPr>
+        <w:t xml:space="preserve"> %}</w:t>
       </w:r>
     </w:p>
     <w:p>
@@ -5499,7 +5462,6 @@
         <w:jc w:val="both"/>
         <w:rPr>
           <w:rFonts w:ascii="Palatino Linotype" w:hAnsi="Palatino Linotype"/>
-          <w:b/>
           <w:sz w:val="20"/>
           <w:szCs w:val="20"/>
         </w:rPr>
@@ -5512,6 +5474,315 @@
           <w:sz w:val="20"/>
           <w:szCs w:val="20"/>
         </w:rPr>
+        <w:t>License Suspension.</w:t>
+      </w:r>
+      <w:proofErr w:type="gramEnd"/>
+      <w:r>
+        <w:rPr>
+          <w:rFonts w:ascii="Palatino Linotype" w:hAnsi="Palatino Linotype"/>
+          <w:b/>
+          <w:sz w:val="20"/>
+          <w:szCs w:val="20"/>
+        </w:rPr>
+        <w:t xml:space="preserve"> </w:t>
+      </w:r>
+      <w:r>
+        <w:rPr>
+          <w:rFonts w:ascii="Palatino Linotype" w:hAnsi="Palatino Linotype"/>
+          <w:b/>
+          <w:sz w:val="20"/>
+          <w:szCs w:val="20"/>
+        </w:rPr>
+        <w:t xml:space="preserve"> </w:t>
+      </w:r>
+      <w:r>
+        <w:rPr>
+          <w:rFonts w:ascii="Palatino Linotype" w:hAnsi="Palatino Linotype"/>
+          <w:sz w:val="20"/>
+          <w:szCs w:val="20"/>
+        </w:rPr>
+        <w:t xml:space="preserve">Defendant’s </w:t>
+      </w:r>
+      <w:r>
+        <w:rPr>
+          <w:rFonts w:ascii="Palatino Linotype" w:hAnsi="Palatino Linotype"/>
+          <w:sz w:val="20"/>
+          <w:szCs w:val="20"/>
+        </w:rPr>
+        <w:t>{</w:t>
+      </w:r>
+      <w:proofErr w:type="gramStart"/>
+      <w:r>
+        <w:rPr>
+          <w:rFonts w:ascii="Palatino Linotype" w:hAnsi="Palatino Linotype"/>
+          <w:sz w:val="20"/>
+          <w:szCs w:val="20"/>
+        </w:rPr>
+        <w:t xml:space="preserve">{ </w:t>
+      </w:r>
+      <w:proofErr w:type="spellStart"/>
+      <w:r>
+        <w:rPr>
+          <w:rFonts w:ascii="Palatino Linotype" w:hAnsi="Palatino Linotype"/>
+          <w:sz w:val="20"/>
+          <w:szCs w:val="20"/>
+        </w:rPr>
+        <w:t>license</w:t>
+      </w:r>
+      <w:proofErr w:type="gramEnd"/>
+      <w:r>
+        <w:rPr>
+          <w:rFonts w:ascii="Palatino Linotype" w:hAnsi="Palatino Linotype"/>
+          <w:sz w:val="20"/>
+          <w:szCs w:val="20"/>
+        </w:rPr>
+        <w:t>_suspension</w:t>
+      </w:r>
+      <w:r>
+        <w:rPr>
+          <w:rFonts w:ascii="Palatino Linotype" w:hAnsi="Palatino Linotype"/>
+          <w:sz w:val="20"/>
+          <w:szCs w:val="20"/>
+        </w:rPr>
+        <w:t>.license_type</w:t>
+      </w:r>
+      <w:proofErr w:type="spellEnd"/>
+      <w:r>
+        <w:rPr>
+          <w:rFonts w:ascii="Palatino Linotype" w:hAnsi="Palatino Linotype"/>
+          <w:sz w:val="20"/>
+          <w:szCs w:val="20"/>
+        </w:rPr>
+        <w:t xml:space="preserve"> }}</w:t>
+      </w:r>
+      <w:r>
+        <w:rPr>
+          <w:rFonts w:ascii="Palatino Linotype" w:hAnsi="Palatino Linotype"/>
+          <w:sz w:val="20"/>
+          <w:szCs w:val="20"/>
+        </w:rPr>
+        <w:t xml:space="preserve"> license is suspended from {{ </w:t>
+      </w:r>
+      <w:proofErr w:type="spellStart"/>
+      <w:r>
+        <w:rPr>
+          <w:rFonts w:ascii="Palatino Linotype" w:hAnsi="Palatino Linotype"/>
+          <w:sz w:val="20"/>
+          <w:szCs w:val="20"/>
+        </w:rPr>
+        <w:t>license_suspension</w:t>
+      </w:r>
+      <w:r>
+        <w:rPr>
+          <w:rFonts w:ascii="Palatino Linotype" w:hAnsi="Palatino Linotype"/>
+          <w:sz w:val="20"/>
+          <w:szCs w:val="20"/>
+        </w:rPr>
+        <w:t>.</w:t>
+      </w:r>
+      <w:r>
+        <w:rPr>
+          <w:rFonts w:ascii="Palatino Linotype" w:hAnsi="Palatino Linotype"/>
+          <w:sz w:val="20"/>
+          <w:szCs w:val="20"/>
+        </w:rPr>
+        <w:t>suspended_date</w:t>
+      </w:r>
+      <w:proofErr w:type="spellEnd"/>
+      <w:r>
+        <w:rPr>
+          <w:rFonts w:ascii="Palatino Linotype" w:hAnsi="Palatino Linotype"/>
+          <w:sz w:val="20"/>
+          <w:szCs w:val="20"/>
+        </w:rPr>
+        <w:t xml:space="preserve"> }} for a term of {{ </w:t>
+      </w:r>
+      <w:proofErr w:type="spellStart"/>
+      <w:r>
+        <w:rPr>
+          <w:rFonts w:ascii="Palatino Linotype" w:hAnsi="Palatino Linotype"/>
+          <w:sz w:val="20"/>
+          <w:szCs w:val="20"/>
+        </w:rPr>
+        <w:t>license_suspension</w:t>
+      </w:r>
+      <w:r>
+        <w:rPr>
+          <w:rFonts w:ascii="Palatino Linotype" w:hAnsi="Palatino Linotype"/>
+          <w:sz w:val="20"/>
+          <w:szCs w:val="20"/>
+        </w:rPr>
+        <w:t>.</w:t>
+      </w:r>
+      <w:r>
+        <w:rPr>
+          <w:rFonts w:ascii="Palatino Linotype" w:hAnsi="Palatino Linotype"/>
+          <w:sz w:val="20"/>
+          <w:szCs w:val="20"/>
+        </w:rPr>
+        <w:t>suspension_term</w:t>
+      </w:r>
+      <w:proofErr w:type="spellEnd"/>
+      <w:r>
+        <w:rPr>
+          <w:rFonts w:ascii="Palatino Linotype" w:hAnsi="Palatino Linotype"/>
+          <w:sz w:val="20"/>
+          <w:szCs w:val="20"/>
+        </w:rPr>
+        <w:t xml:space="preserve"> </w:t>
+      </w:r>
+      <w:r>
+        <w:rPr>
+          <w:rFonts w:ascii="Palatino Linotype" w:hAnsi="Palatino Linotype"/>
+          <w:sz w:val="20"/>
+          <w:szCs w:val="20"/>
+        </w:rPr>
+        <w:t xml:space="preserve">}}. </w:t>
+      </w:r>
+      <w:r>
+        <w:rPr>
+          <w:rFonts w:ascii="Palatino Linotype" w:hAnsi="Palatino Linotype"/>
+          <w:sz w:val="20"/>
+          <w:szCs w:val="20"/>
+        </w:rPr>
+        <w:t xml:space="preserve">{% if </w:t>
+      </w:r>
+      <w:proofErr w:type="spellStart"/>
+      <w:r>
+        <w:rPr>
+          <w:rFonts w:ascii="Palatino Linotype" w:hAnsi="Palatino Linotype"/>
+          <w:sz w:val="20"/>
+          <w:szCs w:val="20"/>
+        </w:rPr>
+        <w:t>license_suspension</w:t>
+      </w:r>
+      <w:r>
+        <w:rPr>
+          <w:rFonts w:ascii="Palatino Linotype" w:hAnsi="Palatino Linotype"/>
+          <w:sz w:val="20"/>
+          <w:szCs w:val="20"/>
+        </w:rPr>
+        <w:t>.remedial_driving_class_required</w:t>
+      </w:r>
+      <w:proofErr w:type="spellEnd"/>
+      <w:r>
+        <w:rPr>
+          <w:rFonts w:ascii="Palatino Linotype" w:hAnsi="Palatino Linotype"/>
+          <w:sz w:val="20"/>
+          <w:szCs w:val="20"/>
+        </w:rPr>
+        <w:t xml:space="preserve"> is true %}The defendant is required to complete a remedial driving class before his operator’s license may be reinstated</w:t>
+      </w:r>
+      <w:proofErr w:type="gramStart"/>
+      <w:r>
+        <w:rPr>
+          <w:rFonts w:ascii="Palatino Linotype" w:hAnsi="Palatino Linotype"/>
+          <w:sz w:val="20"/>
+          <w:szCs w:val="20"/>
+        </w:rPr>
+        <w:t>.{</w:t>
+      </w:r>
+      <w:proofErr w:type="gramEnd"/>
+      <w:r>
+        <w:rPr>
+          <w:rFonts w:ascii="Palatino Linotype" w:hAnsi="Palatino Linotype"/>
+          <w:sz w:val="20"/>
+          <w:szCs w:val="20"/>
+        </w:rPr>
+        <w:t xml:space="preserve">% </w:t>
+      </w:r>
+      <w:proofErr w:type="spellStart"/>
+      <w:r>
+        <w:rPr>
+          <w:rFonts w:ascii="Palatino Linotype" w:hAnsi="Palatino Linotype"/>
+          <w:sz w:val="20"/>
+          <w:szCs w:val="20"/>
+        </w:rPr>
+        <w:t>endif</w:t>
+      </w:r>
+      <w:proofErr w:type="spellEnd"/>
+      <w:r>
+        <w:rPr>
+          <w:rFonts w:ascii="Palatino Linotype" w:hAnsi="Palatino Linotype"/>
+          <w:sz w:val="20"/>
+          <w:szCs w:val="20"/>
+        </w:rPr>
+        <w:t xml:space="preserve"> %}</w:t>
+      </w:r>
+    </w:p>
+    <w:p>
+      <w:pPr>
+        <w:jc w:val="both"/>
+        <w:rPr>
+          <w:rFonts w:ascii="Palatino Linotype" w:hAnsi="Palatino Linotype"/>
+          <w:sz w:val="20"/>
+          <w:szCs w:val="20"/>
+        </w:rPr>
+      </w:pPr>
+      <w:r>
+        <w:rPr>
+          <w:rFonts w:ascii="Palatino Linotype" w:hAnsi="Palatino Linotype"/>
+          <w:sz w:val="20"/>
+          <w:szCs w:val="20"/>
+        </w:rPr>
+        <w:lastRenderedPageBreak/>
+        <w:t xml:space="preserve">{% </w:t>
+      </w:r>
+      <w:proofErr w:type="spellStart"/>
+      <w:r>
+        <w:rPr>
+          <w:rFonts w:ascii="Palatino Linotype" w:hAnsi="Palatino Linotype"/>
+          <w:sz w:val="20"/>
+          <w:szCs w:val="20"/>
+        </w:rPr>
+        <w:t>endif</w:t>
+      </w:r>
+      <w:proofErr w:type="spellEnd"/>
+      <w:r>
+        <w:rPr>
+          <w:rFonts w:ascii="Palatino Linotype" w:hAnsi="Palatino Linotype"/>
+          <w:sz w:val="20"/>
+          <w:szCs w:val="20"/>
+        </w:rPr>
+        <w:t xml:space="preserve"> %}{% if </w:t>
+      </w:r>
+      <w:proofErr w:type="spellStart"/>
+      <w:r>
+        <w:rPr>
+          <w:rFonts w:ascii="Palatino Linotype" w:hAnsi="Palatino Linotype"/>
+          <w:sz w:val="20"/>
+          <w:szCs w:val="20"/>
+        </w:rPr>
+        <w:t>community_control.ordered</w:t>
+      </w:r>
+      <w:proofErr w:type="spellEnd"/>
+      <w:r>
+        <w:rPr>
+          <w:rFonts w:ascii="Palatino Linotype" w:hAnsi="Palatino Linotype"/>
+          <w:sz w:val="20"/>
+          <w:szCs w:val="20"/>
+        </w:rPr>
+        <w:t xml:space="preserve"> is true %}</w:t>
+      </w:r>
+    </w:p>
+    <w:p>
+      <w:pPr>
+        <w:jc w:val="both"/>
+        <w:rPr>
+          <w:rFonts w:ascii="Palatino Linotype" w:hAnsi="Palatino Linotype"/>
+          <w:b/>
+          <w:sz w:val="20"/>
+          <w:szCs w:val="20"/>
+        </w:rPr>
+      </w:pPr>
+      <w:proofErr w:type="gramStart"/>
+      <w:r>
+        <w:rPr>
+          <w:rFonts w:ascii="Palatino Linotype" w:hAnsi="Palatino Linotype"/>
+          <w:b/>
+          <w:sz w:val="20"/>
+          <w:szCs w:val="20"/>
+        </w:rPr>
         <w:t>Community Control</w:t>
       </w:r>
       <w:r>
@@ -5677,16 +5948,7 @@
           <w:sz w:val="20"/>
           <w:szCs w:val="20"/>
         </w:rPr>
-        <w:t xml:space="preserve">with the Office of Community Control.  The Court advised Defendant that as a result of any failure to comply with the terms of community control, the Court may impose a longer term of community control up to a total of 5 years; impose a definite jail term to include any days stayed or </w:t>
-      </w:r>
-      <w:r>
-        <w:rPr>
-          <w:rFonts w:ascii="Palatino Linotype" w:hAnsi="Palatino Linotype"/>
-          <w:sz w:val="20"/>
-          <w:szCs w:val="20"/>
-        </w:rPr>
-        <w:lastRenderedPageBreak/>
-        <w:t>otherwise authorized by law; and/or otherwise modify the terms of community control set forth below.</w:t>
+        <w:t>with the Office of Community Control.  The Court advised Defendant that as a result of any failure to comply with the terms of community control, the Court may impose a longer term of community control up to a total of 5 years; impose a definite jail term to include any days stayed or otherwise authorized by law; and/or otherwise modify the terms of community control set forth below.</w:t>
       </w:r>
     </w:p>
     <w:p>
@@ -7197,6 +7459,7 @@
           <w:sz w:val="20"/>
           <w:szCs w:val="20"/>
         </w:rPr>
+        <w:lastRenderedPageBreak/>
         <w:t>Submit to continuous alcohol monitoring as directed by community control for</w:t>
       </w:r>
       <w:r>
@@ -7249,8 +7512,6 @@
         </w:rPr>
         <w:t xml:space="preserve"> }}</w:t>
       </w:r>
-      <w:bookmarkStart w:id="0" w:name="_GoBack"/>
-      <w:bookmarkEnd w:id="0"/>
       <w:r>
         <w:rPr>
           <w:rFonts w:ascii="Palatino Linotype" w:hAnsi="Palatino Linotype"/>
@@ -7362,16 +7623,7 @@
           <w:sz w:val="20"/>
           <w:szCs w:val="20"/>
         </w:rPr>
-        <w:t xml:space="preserve">If the Court grants driving privileges, provide proof to community control of installation of a certified ignition interlock device within 30 days of the issuance of such privileges.  Defendant shall only operate </w:t>
-      </w:r>
-      <w:r>
-        <w:rPr>
-          <w:rFonts w:ascii="Palatino Linotype" w:hAnsi="Palatino Linotype"/>
-          <w:sz w:val="20"/>
-          <w:szCs w:val="20"/>
-        </w:rPr>
-        <w:lastRenderedPageBreak/>
-        <w:t>vehicles equipped with a certified ignition interlock device.</w:t>
+        <w:t>If the Court grants driving privileges, provide proof to community control of installation of a certified ignition interlock device within 30 days of the issuance of such privileges.  Defendant shall only operate vehicles equipped with a certified ignition interlock device.</w:t>
       </w:r>
       <w:r>
         <w:rPr>

</xml_diff>

<commit_message>
Reformatted Comm Control UI
</commit_message>
<xml_diff>
--- a/resources/Templates/Jail_Plea_Final_Judgment_Template.docx
+++ b/resources/Templates/Jail_Plea_Final_Judgment_Template.docx
@@ -5167,15 +5167,7 @@
           <w:sz w:val="20"/>
           <w:szCs w:val="20"/>
         </w:rPr>
-        <w:t>jail_terms.</w:t>
-      </w:r>
-      <w:r>
-        <w:rPr>
-          <w:rFonts w:ascii="Palatino Linotype" w:hAnsi="Palatino Linotype"/>
-          <w:sz w:val="20"/>
-          <w:szCs w:val="20"/>
-        </w:rPr>
-        <w:t>ordered</w:t>
+        <w:t>jail_terms.ordered</w:t>
       </w:r>
       <w:proofErr w:type="spellEnd"/>
       <w:r>
@@ -5376,8 +5368,6 @@
         </w:rPr>
         <w:t xml:space="preserve"> %}</w:t>
       </w:r>
-      <w:bookmarkStart w:id="0" w:name="_GoBack"/>
-      <w:bookmarkEnd w:id="0"/>
     </w:p>
     <w:p>
       <w:pPr>
@@ -5968,21 +5958,25 @@
         <w:jc w:val="both"/>
         <w:rPr>
           <w:rFonts w:ascii="Palatino Linotype" w:hAnsi="Palatino Linotype"/>
-          <w:b/>
-          <w:sz w:val="20"/>
-          <w:szCs w:val="20"/>
-          <w:u w:val="single"/>
+          <w:sz w:val="20"/>
+          <w:szCs w:val="20"/>
         </w:rPr>
       </w:pPr>
       <w:r>
         <w:rPr>
           <w:rFonts w:ascii="Palatino Linotype" w:hAnsi="Palatino Linotype"/>
-          <w:b/>
-          <w:sz w:val="20"/>
-          <w:szCs w:val="20"/>
-          <w:u w:val="single"/>
-        </w:rPr>
-        <w:t>Terms of Community Control</w:t>
+          <w:sz w:val="20"/>
+          <w:szCs w:val="20"/>
+        </w:rPr>
+        <w:t xml:space="preserve">While subject to </w:t>
+      </w:r>
+      <w:r>
+        <w:rPr>
+          <w:rFonts w:ascii="Palatino Linotype" w:hAnsi="Palatino Linotype"/>
+          <w:sz w:val="20"/>
+          <w:szCs w:val="20"/>
+        </w:rPr>
+        <w:t xml:space="preserve">community control, Defendant shall: </w:t>
       </w:r>
     </w:p>
     <w:p>
@@ -5990,7 +5984,6 @@
         <w:jc w:val="both"/>
         <w:rPr>
           <w:rFonts w:ascii="Palatino Linotype" w:hAnsi="Palatino Linotype"/>
-          <w:b/>
           <w:sz w:val="20"/>
           <w:szCs w:val="20"/>
         </w:rPr>
@@ -5998,11 +5991,13 @@
     </w:p>
     <w:p>
       <w:pPr>
+        <w:ind w:firstLine="419"/>
         <w:jc w:val="both"/>
         <w:rPr>
           <w:rFonts w:ascii="Palatino Linotype" w:hAnsi="Palatino Linotype"/>
           <w:sz w:val="20"/>
           <w:szCs w:val="20"/>
+          <w:u w:val="single"/>
         </w:rPr>
       </w:pPr>
       <w:r>
@@ -6010,8 +6005,9 @@
           <w:rFonts w:ascii="Palatino Linotype" w:hAnsi="Palatino Linotype"/>
           <w:sz w:val="20"/>
           <w:szCs w:val="20"/>
-        </w:rPr>
-        <w:t xml:space="preserve">While on community control, Defendant shall: </w:t>
+          <w:u w:val="single"/>
+        </w:rPr>
+        <w:t>General Terms</w:t>
       </w:r>
     </w:p>
     <w:p>
@@ -6124,7 +6120,7 @@
           <w:sz w:val="20"/>
           <w:szCs w:val="20"/>
         </w:rPr>
-        <w:t>Pay probation fees monthly.  If Defendant fails to make a payment, the balance is due immediately.</w:t>
+        <w:t xml:space="preserve">Pay probation fees monthly.  </w:t>
       </w:r>
     </w:p>
     <w:p>
@@ -6161,14 +6157,6 @@
           <w:sz w:val="20"/>
           <w:szCs w:val="20"/>
         </w:rPr>
-        <w:t xml:space="preserve"> {% if community_control.not_within_500_feet_ordered is true %}</w:t>
-      </w:r>
-      <w:r>
-        <w:rPr>
-          <w:rFonts w:ascii="Palatino Linotype" w:hAnsi="Palatino Linotype"/>
-          <w:sz w:val="20"/>
-          <w:szCs w:val="20"/>
-        </w:rPr>
         <w:t xml:space="preserve"> </w:t>
       </w:r>
     </w:p>
@@ -6186,6 +6174,8 @@
         <w:jc w:val="both"/>
         <w:rPr>
           <w:rFonts w:ascii="Palatino Linotype" w:hAnsi="Palatino Linotype"/>
+          <w:b/>
+          <w:bCs/>
           <w:sz w:val="20"/>
           <w:szCs w:val="20"/>
         </w:rPr>
@@ -6196,239 +6186,7 @@
           <w:sz w:val="20"/>
           <w:szCs w:val="20"/>
         </w:rPr>
-        <w:t xml:space="preserve">Shall not come within 500 feet of </w:t>
-      </w:r>
-      <w:r>
-        <w:rPr>
-          <w:rFonts w:ascii="Palatino Linotype" w:hAnsi="Palatino Linotype"/>
-          <w:b/>
-          <w:sz w:val="20"/>
-          <w:szCs w:val="20"/>
-        </w:rPr>
-        <w:t>{{ community_control.not_within_500_feet_person }}</w:t>
-      </w:r>
-      <w:r>
-        <w:rPr>
-          <w:rFonts w:ascii="Palatino Linotype" w:hAnsi="Palatino Linotype"/>
-          <w:sz w:val="20"/>
-          <w:szCs w:val="20"/>
-        </w:rPr>
-        <w:t>.</w:t>
-      </w:r>
-      <w:r>
-        <w:rPr>
-          <w:rFonts w:ascii="Palatino Linotype" w:hAnsi="Palatino Linotype"/>
-          <w:sz w:val="20"/>
-          <w:szCs w:val="20"/>
-        </w:rPr>
-        <w:t xml:space="preserve">{% </w:t>
-      </w:r>
-      <w:proofErr w:type="spellStart"/>
-      <w:r>
-        <w:rPr>
-          <w:rFonts w:ascii="Palatino Linotype" w:hAnsi="Palatino Linotype"/>
-          <w:sz w:val="20"/>
-          <w:szCs w:val="20"/>
-        </w:rPr>
-        <w:t>endif</w:t>
-      </w:r>
-      <w:proofErr w:type="spellEnd"/>
-      <w:r>
-        <w:rPr>
-          <w:rFonts w:ascii="Palatino Linotype" w:hAnsi="Palatino Linotype"/>
-          <w:sz w:val="20"/>
-          <w:szCs w:val="20"/>
-        </w:rPr>
-        <w:t xml:space="preserve"> %}{% if </w:t>
-      </w:r>
-      <w:proofErr w:type="spellStart"/>
-      <w:r>
-        <w:rPr>
-          <w:rFonts w:ascii="Palatino Linotype" w:hAnsi="Palatino Linotype"/>
-          <w:sz w:val="20"/>
-          <w:szCs w:val="20"/>
-        </w:rPr>
-        <w:t>community_control.no_contact_with_ordered</w:t>
-      </w:r>
-      <w:proofErr w:type="spellEnd"/>
-      <w:r>
-        <w:rPr>
-          <w:rFonts w:ascii="Palatino Linotype" w:hAnsi="Palatino Linotype"/>
-          <w:sz w:val="20"/>
-          <w:szCs w:val="20"/>
-        </w:rPr>
-        <w:t xml:space="preserve"> is true %}</w:t>
-      </w:r>
-      <w:r>
-        <w:rPr>
-          <w:rFonts w:ascii="Palatino Linotype" w:hAnsi="Palatino Linotype"/>
-          <w:sz w:val="20"/>
-          <w:szCs w:val="20"/>
-        </w:rPr>
-        <w:t xml:space="preserve">  </w:t>
-      </w:r>
-    </w:p>
-    <w:p>
-      <w:pPr>
-        <w:pStyle w:val="ListParagraph"/>
-        <w:numPr>
-          <w:ilvl w:val="0"/>
-          <w:numId w:val="2"/>
-        </w:numPr>
-        <w:tabs>
-          <w:tab w:val="center" w:pos="4680"/>
-        </w:tabs>
-        <w:jc w:val="both"/>
-        <w:rPr>
-          <w:rFonts w:ascii="Palatino Linotype" w:hAnsi="Palatino Linotype"/>
-          <w:bCs/>
-          <w:sz w:val="20"/>
-          <w:szCs w:val="20"/>
-        </w:rPr>
-      </w:pPr>
-      <w:r>
-        <w:rPr>
-          <w:rFonts w:ascii="Palatino Linotype" w:hAnsi="Palatino Linotype"/>
-          <w:bCs/>
-          <w:sz w:val="20"/>
-          <w:szCs w:val="20"/>
-        </w:rPr>
-        <w:t xml:space="preserve">Defendant shall have no contact with </w:t>
-      </w:r>
-      <w:r>
-        <w:rPr>
-          <w:rFonts w:ascii="Palatino Linotype" w:hAnsi="Palatino Linotype"/>
-          <w:b/>
-          <w:bCs/>
-          <w:sz w:val="20"/>
-          <w:szCs w:val="20"/>
-        </w:rPr>
-        <w:t>{</w:t>
-      </w:r>
-      <w:proofErr w:type="gramStart"/>
-      <w:r>
-        <w:rPr>
-          <w:rFonts w:ascii="Palatino Linotype" w:hAnsi="Palatino Linotype"/>
-          <w:b/>
-          <w:bCs/>
-          <w:sz w:val="20"/>
-          <w:szCs w:val="20"/>
-        </w:rPr>
-        <w:t xml:space="preserve">{ </w:t>
-      </w:r>
-      <w:proofErr w:type="spellStart"/>
-      <w:r>
-        <w:rPr>
-          <w:rFonts w:ascii="Palatino Linotype" w:hAnsi="Palatino Linotype"/>
-          <w:b/>
-          <w:bCs/>
-          <w:sz w:val="20"/>
-          <w:szCs w:val="20"/>
-        </w:rPr>
-        <w:t>community</w:t>
-      </w:r>
-      <w:proofErr w:type="gramEnd"/>
-      <w:r>
-        <w:rPr>
-          <w:rFonts w:ascii="Palatino Linotype" w:hAnsi="Palatino Linotype"/>
-          <w:b/>
-          <w:bCs/>
-          <w:sz w:val="20"/>
-          <w:szCs w:val="20"/>
-        </w:rPr>
-        <w:t>_control.no_contact_with_person</w:t>
-      </w:r>
-      <w:proofErr w:type="spellEnd"/>
-      <w:r>
-        <w:rPr>
-          <w:rFonts w:ascii="Palatino Linotype" w:hAnsi="Palatino Linotype"/>
-          <w:b/>
-          <w:bCs/>
-          <w:sz w:val="20"/>
-          <w:szCs w:val="20"/>
-        </w:rPr>
-        <w:t xml:space="preserve"> }}</w:t>
-      </w:r>
-      <w:r>
-        <w:rPr>
-          <w:rFonts w:ascii="Palatino Linotype" w:hAnsi="Palatino Linotype"/>
-          <w:bCs/>
-          <w:sz w:val="20"/>
-          <w:szCs w:val="20"/>
-        </w:rPr>
-        <w:t>.  Contact includes, but is not limited to, landline, cordless, cellular or digital telephone; text; instant messaging; fax; e-mail; voicemail; delivery service; social media; blogging; writings; electronic communications; posting a message; or communications by any other means directly or through another person.</w:t>
-      </w:r>
-      <w:r>
-        <w:rPr>
-          <w:rFonts w:ascii="Palatino Linotype" w:hAnsi="Palatino Linotype"/>
-          <w:bCs/>
-          <w:sz w:val="20"/>
-          <w:szCs w:val="20"/>
-        </w:rPr>
-        <w:t xml:space="preserve">{% </w:t>
-      </w:r>
-      <w:proofErr w:type="spellStart"/>
-      <w:r>
-        <w:rPr>
-          <w:rFonts w:ascii="Palatino Linotype" w:hAnsi="Palatino Linotype"/>
-          <w:bCs/>
-          <w:sz w:val="20"/>
-          <w:szCs w:val="20"/>
-        </w:rPr>
-        <w:t>endif</w:t>
-      </w:r>
-      <w:proofErr w:type="spellEnd"/>
-      <w:r>
-        <w:rPr>
-          <w:rFonts w:ascii="Palatino Linotype" w:hAnsi="Palatino Linotype"/>
-          <w:bCs/>
-          <w:sz w:val="20"/>
-          <w:szCs w:val="20"/>
-        </w:rPr>
-        <w:t xml:space="preserve"> %</w:t>
-      </w:r>
-      <w:r>
-        <w:rPr>
-          <w:rFonts w:ascii="Palatino Linotype" w:hAnsi="Palatino Linotype"/>
-          <w:bCs/>
-          <w:sz w:val="20"/>
-          <w:szCs w:val="20"/>
-        </w:rPr>
-        <w:t>}</w:t>
-      </w:r>
-      <w:r>
-        <w:rPr>
-          <w:rFonts w:ascii="Palatino Linotype" w:hAnsi="Palatino Linotype"/>
-          <w:sz w:val="20"/>
-          <w:szCs w:val="20"/>
-        </w:rPr>
-        <w:t xml:space="preserve">{% if </w:t>
-      </w:r>
-      <w:proofErr w:type="spellStart"/>
-      <w:r>
-        <w:rPr>
-          <w:rFonts w:ascii="Palatino Linotype" w:hAnsi="Palatino Linotype"/>
-          <w:sz w:val="20"/>
-          <w:szCs w:val="20"/>
-        </w:rPr>
-        <w:t>community_control.driver_intervention_program</w:t>
-      </w:r>
-      <w:proofErr w:type="spellEnd"/>
-      <w:r>
-        <w:rPr>
-          <w:rFonts w:ascii="Palatino Linotype" w:hAnsi="Palatino Linotype"/>
-          <w:sz w:val="20"/>
-          <w:szCs w:val="20"/>
-        </w:rPr>
-        <w:t xml:space="preserve"> is true %}</w:t>
-      </w:r>
-      <w:r>
-        <w:rPr>
-          <w:rFonts w:ascii="Palatino Linotype" w:hAnsi="Palatino Linotype"/>
-          <w:sz w:val="20"/>
-          <w:szCs w:val="20"/>
-        </w:rPr>
-        <w:t xml:space="preserve">  </w:t>
+        <w:t>Submit to alcohol/drug testing at the request of community control or any other law enforcement officer.</w:t>
       </w:r>
     </w:p>
     <w:p>
@@ -6445,6 +6203,8 @@
         <w:jc w:val="both"/>
         <w:rPr>
           <w:rFonts w:ascii="Palatino Linotype" w:hAnsi="Palatino Linotype"/>
+          <w:b/>
+          <w:bCs/>
           <w:sz w:val="20"/>
           <w:szCs w:val="20"/>
         </w:rPr>
@@ -6452,12 +6212,84 @@
       <w:r>
         <w:rPr>
           <w:rFonts w:ascii="Palatino Linotype" w:hAnsi="Palatino Linotype"/>
+          <w:sz w:val="20"/>
+          <w:szCs w:val="20"/>
+        </w:rPr>
+        <w:t>Not possess/consume/purchase any alcoholic beverages or drugs of abuse.</w:t>
+      </w:r>
+    </w:p>
+    <w:p>
+      <w:pPr>
+        <w:widowControl/>
+        <w:autoSpaceDE/>
+        <w:autoSpaceDN/>
+        <w:adjustRightInd/>
+        <w:ind w:left="419"/>
+        <w:jc w:val="both"/>
+        <w:rPr>
+          <w:rFonts w:ascii="Palatino Linotype" w:hAnsi="Palatino Linotype"/>
           <w:b/>
           <w:bCs/>
           <w:sz w:val="20"/>
           <w:szCs w:val="20"/>
         </w:rPr>
-        <w:t>Within 90 days provide proof of completion of</w:t>
+      </w:pPr>
+    </w:p>
+    <w:p>
+      <w:pPr>
+        <w:widowControl/>
+        <w:autoSpaceDE/>
+        <w:autoSpaceDN/>
+        <w:adjustRightInd/>
+        <w:ind w:left="419"/>
+        <w:jc w:val="both"/>
+        <w:rPr>
+          <w:rFonts w:ascii="Palatino Linotype" w:hAnsi="Palatino Linotype"/>
+          <w:bCs/>
+          <w:sz w:val="20"/>
+          <w:szCs w:val="20"/>
+          <w:u w:val="single"/>
+        </w:rPr>
+      </w:pPr>
+      <w:r>
+        <w:rPr>
+          <w:rFonts w:ascii="Palatino Linotype" w:hAnsi="Palatino Linotype"/>
+          <w:bCs/>
+          <w:sz w:val="20"/>
+          <w:szCs w:val="20"/>
+          <w:u w:val="single"/>
+        </w:rPr>
+        <w:t xml:space="preserve">Additional </w:t>
+      </w:r>
+      <w:proofErr w:type="gramStart"/>
+      <w:r>
+        <w:rPr>
+          <w:rFonts w:ascii="Palatino Linotype" w:hAnsi="Palatino Linotype"/>
+          <w:bCs/>
+          <w:sz w:val="20"/>
+          <w:szCs w:val="20"/>
+          <w:u w:val="single"/>
+        </w:rPr>
+        <w:t>Terms</w:t>
+      </w:r>
+      <w:bookmarkStart w:id="0" w:name="_GoBack"/>
+      <w:bookmarkEnd w:id="0"/>
+      <w:r>
+        <w:rPr>
+          <w:rFonts w:ascii="Palatino Linotype" w:hAnsi="Palatino Linotype"/>
+          <w:sz w:val="20"/>
+          <w:szCs w:val="20"/>
+        </w:rPr>
+        <w:t>{</w:t>
+      </w:r>
+      <w:proofErr w:type="gramEnd"/>
+      <w:r>
+        <w:rPr>
+          <w:rFonts w:ascii="Palatino Linotype" w:hAnsi="Palatino Linotype"/>
+          <w:sz w:val="20"/>
+          <w:szCs w:val="20"/>
+        </w:rPr>
+        <w:t>% if community_control.not_within_500_feet_ordered is true %}</w:t>
       </w:r>
       <w:r>
         <w:rPr>
@@ -6466,88 +6298,6 @@
           <w:szCs w:val="20"/>
         </w:rPr>
         <w:t xml:space="preserve"> </w:t>
-      </w:r>
-      <w:r>
-        <w:rPr>
-          <w:rFonts w:ascii="Palatino Linotype" w:hAnsi="Palatino Linotype"/>
-          <w:b/>
-          <w:bCs/>
-          <w:sz w:val="20"/>
-          <w:szCs w:val="20"/>
-        </w:rPr>
-        <w:t>a driver intervention program.</w:t>
-      </w:r>
-      <w:r>
-        <w:rPr>
-          <w:rFonts w:ascii="Palatino Linotype" w:hAnsi="Palatino Linotype"/>
-          <w:bCs/>
-          <w:sz w:val="20"/>
-          <w:szCs w:val="20"/>
-        </w:rPr>
-        <w:t xml:space="preserve"> </w:t>
-      </w:r>
-      <w:r>
-        <w:rPr>
-          <w:rFonts w:ascii="Palatino Linotype" w:hAnsi="Palatino Linotype"/>
-          <w:bCs/>
-          <w:sz w:val="20"/>
-          <w:szCs w:val="20"/>
-        </w:rPr>
-        <w:t xml:space="preserve">{% </w:t>
-      </w:r>
-      <w:proofErr w:type="spellStart"/>
-      <w:r>
-        <w:rPr>
-          <w:rFonts w:ascii="Palatino Linotype" w:hAnsi="Palatino Linotype"/>
-          <w:bCs/>
-          <w:sz w:val="20"/>
-          <w:szCs w:val="20"/>
-        </w:rPr>
-        <w:t>endif</w:t>
-      </w:r>
-      <w:proofErr w:type="spellEnd"/>
-      <w:r>
-        <w:rPr>
-          <w:rFonts w:ascii="Palatino Linotype" w:hAnsi="Palatino Linotype"/>
-          <w:bCs/>
-          <w:sz w:val="20"/>
-          <w:szCs w:val="20"/>
-        </w:rPr>
-        <w:t xml:space="preserve"> %}</w:t>
-      </w:r>
-      <w:r>
-        <w:rPr>
-          <w:rFonts w:ascii="Palatino Linotype" w:hAnsi="Palatino Linotype"/>
-          <w:sz w:val="20"/>
-          <w:szCs w:val="20"/>
-        </w:rPr>
-        <w:t xml:space="preserve">{% if </w:t>
-      </w:r>
-      <w:proofErr w:type="spellStart"/>
-      <w:r>
-        <w:rPr>
-          <w:rFonts w:ascii="Palatino Linotype" w:hAnsi="Palatino Linotype"/>
-          <w:sz w:val="20"/>
-          <w:szCs w:val="20"/>
-        </w:rPr>
-        <w:t>community_control.alcohol_evaluation</w:t>
-      </w:r>
-      <w:proofErr w:type="spellEnd"/>
-      <w:r>
-        <w:rPr>
-          <w:rFonts w:ascii="Palatino Linotype" w:hAnsi="Palatino Linotype"/>
-          <w:sz w:val="20"/>
-          <w:szCs w:val="20"/>
-        </w:rPr>
-        <w:t xml:space="preserve"> is true %}</w:t>
-      </w:r>
-      <w:r>
-        <w:rPr>
-          <w:rFonts w:ascii="Palatino Linotype" w:hAnsi="Palatino Linotype"/>
-          <w:sz w:val="20"/>
-          <w:szCs w:val="20"/>
-        </w:rPr>
-        <w:t xml:space="preserve">  </w:t>
       </w:r>
     </w:p>
     <w:p>
@@ -6571,20 +6321,107 @@
       <w:r>
         <w:rPr>
           <w:rFonts w:ascii="Palatino Linotype" w:hAnsi="Palatino Linotype"/>
+          <w:sz w:val="20"/>
+          <w:szCs w:val="20"/>
+        </w:rPr>
+        <w:t xml:space="preserve">Shall not come within 500 feet of </w:t>
+      </w:r>
+      <w:r>
+        <w:rPr>
+          <w:rFonts w:ascii="Palatino Linotype" w:hAnsi="Palatino Linotype"/>
           <w:b/>
-          <w:bCs/>
-          <w:sz w:val="20"/>
-          <w:szCs w:val="20"/>
-        </w:rPr>
-        <w:t>Within 90 days provide proof of completion of</w:t>
-      </w:r>
-      <w:r>
-        <w:rPr>
-          <w:rFonts w:ascii="Palatino Linotype" w:hAnsi="Palatino Linotype"/>
-          <w:sz w:val="20"/>
-          <w:szCs w:val="20"/>
-        </w:rPr>
-        <w:t xml:space="preserve"> </w:t>
+          <w:sz w:val="20"/>
+          <w:szCs w:val="20"/>
+        </w:rPr>
+        <w:t>{{ community_control.not_within_500_feet_person }}</w:t>
+      </w:r>
+      <w:r>
+        <w:rPr>
+          <w:rFonts w:ascii="Palatino Linotype" w:hAnsi="Palatino Linotype"/>
+          <w:sz w:val="20"/>
+          <w:szCs w:val="20"/>
+        </w:rPr>
+        <w:t>.</w:t>
+      </w:r>
+      <w:r>
+        <w:rPr>
+          <w:rFonts w:ascii="Palatino Linotype" w:hAnsi="Palatino Linotype"/>
+          <w:sz w:val="20"/>
+          <w:szCs w:val="20"/>
+        </w:rPr>
+        <w:t xml:space="preserve">{% </w:t>
+      </w:r>
+      <w:proofErr w:type="spellStart"/>
+      <w:r>
+        <w:rPr>
+          <w:rFonts w:ascii="Palatino Linotype" w:hAnsi="Palatino Linotype"/>
+          <w:sz w:val="20"/>
+          <w:szCs w:val="20"/>
+        </w:rPr>
+        <w:t>endif</w:t>
+      </w:r>
+      <w:proofErr w:type="spellEnd"/>
+      <w:r>
+        <w:rPr>
+          <w:rFonts w:ascii="Palatino Linotype" w:hAnsi="Palatino Linotype"/>
+          <w:sz w:val="20"/>
+          <w:szCs w:val="20"/>
+        </w:rPr>
+        <w:t xml:space="preserve"> %}{% if </w:t>
+      </w:r>
+      <w:proofErr w:type="spellStart"/>
+      <w:r>
+        <w:rPr>
+          <w:rFonts w:ascii="Palatino Linotype" w:hAnsi="Palatino Linotype"/>
+          <w:sz w:val="20"/>
+          <w:szCs w:val="20"/>
+        </w:rPr>
+        <w:t>community_control.no_contact_with_ordered</w:t>
+      </w:r>
+      <w:proofErr w:type="spellEnd"/>
+      <w:r>
+        <w:rPr>
+          <w:rFonts w:ascii="Palatino Linotype" w:hAnsi="Palatino Linotype"/>
+          <w:sz w:val="20"/>
+          <w:szCs w:val="20"/>
+        </w:rPr>
+        <w:t xml:space="preserve"> is true %}</w:t>
+      </w:r>
+      <w:r>
+        <w:rPr>
+          <w:rFonts w:ascii="Palatino Linotype" w:hAnsi="Palatino Linotype"/>
+          <w:sz w:val="20"/>
+          <w:szCs w:val="20"/>
+        </w:rPr>
+        <w:t xml:space="preserve">  </w:t>
+      </w:r>
+    </w:p>
+    <w:p>
+      <w:pPr>
+        <w:pStyle w:val="ListParagraph"/>
+        <w:numPr>
+          <w:ilvl w:val="0"/>
+          <w:numId w:val="2"/>
+        </w:numPr>
+        <w:tabs>
+          <w:tab w:val="center" w:pos="4680"/>
+        </w:tabs>
+        <w:jc w:val="both"/>
+        <w:rPr>
+          <w:rFonts w:ascii="Palatino Linotype" w:hAnsi="Palatino Linotype"/>
+          <w:bCs/>
+          <w:sz w:val="20"/>
+          <w:szCs w:val="20"/>
+        </w:rPr>
+      </w:pPr>
+      <w:r>
+        <w:rPr>
+          <w:rFonts w:ascii="Palatino Linotype" w:hAnsi="Palatino Linotype"/>
+          <w:bCs/>
+          <w:sz w:val="20"/>
+          <w:szCs w:val="20"/>
+        </w:rPr>
+        <w:t xml:space="preserve">Defendant shall have no contact with </w:t>
       </w:r>
       <w:r>
         <w:rPr>
@@ -6594,16 +6431,60 @@
           <w:sz w:val="20"/>
           <w:szCs w:val="20"/>
         </w:rPr>
-        <w:t>an alcohol/drug dependency evaluation and comply with any treatment and/or counseling recommendations.  Defendant shall provide community control with proof of monthly compliance.</w:t>
-      </w:r>
-      <w:r>
-        <w:rPr>
-          <w:rFonts w:ascii="Palatino Linotype" w:hAnsi="Palatino Linotype"/>
-          <w:bCs/>
-          <w:sz w:val="20"/>
-          <w:szCs w:val="20"/>
-        </w:rPr>
-        <w:t xml:space="preserve"> </w:t>
+        <w:t>{</w:t>
+      </w:r>
+      <w:proofErr w:type="gramStart"/>
+      <w:r>
+        <w:rPr>
+          <w:rFonts w:ascii="Palatino Linotype" w:hAnsi="Palatino Linotype"/>
+          <w:b/>
+          <w:bCs/>
+          <w:sz w:val="20"/>
+          <w:szCs w:val="20"/>
+        </w:rPr>
+        <w:t xml:space="preserve">{ </w:t>
+      </w:r>
+      <w:proofErr w:type="spellStart"/>
+      <w:r>
+        <w:rPr>
+          <w:rFonts w:ascii="Palatino Linotype" w:hAnsi="Palatino Linotype"/>
+          <w:b/>
+          <w:bCs/>
+          <w:sz w:val="20"/>
+          <w:szCs w:val="20"/>
+        </w:rPr>
+        <w:t>community</w:t>
+      </w:r>
+      <w:proofErr w:type="gramEnd"/>
+      <w:r>
+        <w:rPr>
+          <w:rFonts w:ascii="Palatino Linotype" w:hAnsi="Palatino Linotype"/>
+          <w:b/>
+          <w:bCs/>
+          <w:sz w:val="20"/>
+          <w:szCs w:val="20"/>
+        </w:rPr>
+        <w:t>_control.no_contact_with_person</w:t>
+      </w:r>
+      <w:proofErr w:type="spellEnd"/>
+      <w:r>
+        <w:rPr>
+          <w:rFonts w:ascii="Palatino Linotype" w:hAnsi="Palatino Linotype"/>
+          <w:b/>
+          <w:bCs/>
+          <w:sz w:val="20"/>
+          <w:szCs w:val="20"/>
+        </w:rPr>
+        <w:t xml:space="preserve"> }}</w:t>
+      </w:r>
+      <w:r>
+        <w:rPr>
+          <w:rFonts w:ascii="Palatino Linotype" w:hAnsi="Palatino Linotype"/>
+          <w:bCs/>
+          <w:sz w:val="20"/>
+          <w:szCs w:val="20"/>
+        </w:rPr>
+        <w:t>.  Contact includes, but is not limited to, landline, cordless, cellular or digital telephone; text; instant messaging; fax; e-mail; voicemail; delivery service; social media; blogging; writings; electronic communications; posting a message; or communications by any other means directly or through another person.</w:t>
       </w:r>
       <w:r>
         <w:rPr>
@@ -6632,7 +6513,16 @@
           <w:sz w:val="20"/>
           <w:szCs w:val="20"/>
         </w:rPr>
-        <w:t xml:space="preserve"> %}</w:t>
+        <w:t xml:space="preserve"> %</w:t>
+      </w:r>
+      <w:r>
+        <w:rPr>
+          <w:rFonts w:ascii="Palatino Linotype" w:hAnsi="Palatino Linotype"/>
+          <w:bCs/>
+          <w:sz w:val="20"/>
+          <w:szCs w:val="20"/>
+        </w:rPr>
+        <w:t>}</w:t>
       </w:r>
       <w:r>
         <w:rPr>
@@ -6649,7 +6539,7 @@
           <w:sz w:val="20"/>
           <w:szCs w:val="20"/>
         </w:rPr>
-        <w:t>community_control.antitheft_program</w:t>
+        <w:t>community_control.driver_intervention_program</w:t>
       </w:r>
       <w:proofErr w:type="spellEnd"/>
       <w:r>
@@ -6683,8 +6573,6 @@
         <w:jc w:val="both"/>
         <w:rPr>
           <w:rFonts w:ascii="Palatino Linotype" w:hAnsi="Palatino Linotype"/>
-          <w:b/>
-          <w:bCs/>
           <w:sz w:val="20"/>
           <w:szCs w:val="20"/>
         </w:rPr>
@@ -6692,7 +6580,6 @@
       <w:r>
         <w:rPr>
           <w:rFonts w:ascii="Palatino Linotype" w:hAnsi="Palatino Linotype"/>
-          <w:b/>
           <w:bCs/>
           <w:sz w:val="20"/>
           <w:szCs w:val="20"/>
@@ -6710,30 +6597,38 @@
       <w:r>
         <w:rPr>
           <w:rFonts w:ascii="Palatino Linotype" w:hAnsi="Palatino Linotype"/>
-          <w:b/>
-          <w:bCs/>
-          <w:sz w:val="20"/>
-          <w:szCs w:val="20"/>
-        </w:rPr>
-        <w:t>an anti-theft/shoplifting program.</w:t>
-      </w:r>
-      <w:r>
-        <w:rPr>
-          <w:rFonts w:ascii="Palatino Linotype" w:hAnsi="Palatino Linotype"/>
-          <w:bCs/>
-          <w:sz w:val="20"/>
-          <w:szCs w:val="20"/>
-        </w:rPr>
-        <w:t xml:space="preserve"> </w:t>
-      </w:r>
-      <w:r>
-        <w:rPr>
-          <w:rFonts w:ascii="Palatino Linotype" w:hAnsi="Palatino Linotype"/>
-          <w:bCs/>
-          <w:sz w:val="20"/>
-          <w:szCs w:val="20"/>
-        </w:rPr>
-        <w:t xml:space="preserve">{% </w:t>
+          <w:bCs/>
+          <w:sz w:val="20"/>
+          <w:szCs w:val="20"/>
+        </w:rPr>
+        <w:t>a</w:t>
+      </w:r>
+      <w:r>
+        <w:rPr>
+          <w:rFonts w:ascii="Palatino Linotype" w:hAnsi="Palatino Linotype"/>
+          <w:bCs/>
+          <w:sz w:val="20"/>
+          <w:szCs w:val="20"/>
+        </w:rPr>
+        <w:t>n approved</w:t>
+      </w:r>
+      <w:r>
+        <w:rPr>
+          <w:rFonts w:ascii="Palatino Linotype" w:hAnsi="Palatino Linotype"/>
+          <w:bCs/>
+          <w:sz w:val="20"/>
+          <w:szCs w:val="20"/>
+        </w:rPr>
+        <w:t xml:space="preserve"> driver intervention program.</w:t>
+      </w:r>
+      <w:r>
+        <w:rPr>
+          <w:rFonts w:ascii="Palatino Linotype" w:hAnsi="Palatino Linotype"/>
+          <w:bCs/>
+          <w:sz w:val="20"/>
+          <w:szCs w:val="20"/>
+        </w:rPr>
+        <w:t xml:space="preserve"> {% </w:t>
       </w:r>
       <w:proofErr w:type="spellStart"/>
       <w:r>
@@ -6770,34 +6665,16 @@
           <w:sz w:val="20"/>
           <w:szCs w:val="20"/>
         </w:rPr>
-        <w:t>community_control.domestic_violence_program</w:t>
-      </w:r>
-      <w:proofErr w:type="spellEnd"/>
-      <w:r>
-        <w:rPr>
-          <w:rFonts w:ascii="Palatino Linotype" w:hAnsi="Palatino Linotype"/>
-          <w:sz w:val="20"/>
-          <w:szCs w:val="20"/>
-        </w:rPr>
-        <w:t xml:space="preserve"> is true %}</w:t>
-      </w:r>
-      <w:r>
-        <w:rPr>
-          <w:rFonts w:ascii="Palatino Linotype" w:hAnsi="Palatino Linotype"/>
-          <w:sz w:val="20"/>
-          <w:szCs w:val="20"/>
-        </w:rPr>
-        <w:t xml:space="preserve">  </w:t>
-      </w:r>
-      <w:r>
-        <w:rPr>
-          <w:rFonts w:ascii="Palatino Linotype" w:hAnsi="Palatino Linotype"/>
-          <w:b/>
-          <w:bCs/>
-          <w:sz w:val="20"/>
-          <w:szCs w:val="20"/>
-        </w:rPr>
-        <w:t xml:space="preserve"> </w:t>
+        <w:t>community_control.alcohol_evaluation</w:t>
+      </w:r>
+      <w:proofErr w:type="spellEnd"/>
+      <w:r>
+        <w:rPr>
+          <w:rFonts w:ascii="Palatino Linotype" w:hAnsi="Palatino Linotype"/>
+          <w:sz w:val="20"/>
+          <w:szCs w:val="20"/>
+        </w:rPr>
+        <w:t xml:space="preserve"> is true %}  </w:t>
       </w:r>
     </w:p>
     <w:p>
@@ -6814,8 +6691,6 @@
         <w:jc w:val="both"/>
         <w:rPr>
           <w:rFonts w:ascii="Palatino Linotype" w:hAnsi="Palatino Linotype"/>
-          <w:b/>
-          <w:bCs/>
           <w:sz w:val="20"/>
           <w:szCs w:val="20"/>
         </w:rPr>
@@ -6823,7 +6698,6 @@
       <w:r>
         <w:rPr>
           <w:rFonts w:ascii="Palatino Linotype" w:hAnsi="Palatino Linotype"/>
-          <w:b/>
           <w:bCs/>
           <w:sz w:val="20"/>
           <w:szCs w:val="20"/>
@@ -6841,30 +6715,20 @@
       <w:r>
         <w:rPr>
           <w:rFonts w:ascii="Palatino Linotype" w:hAnsi="Palatino Linotype"/>
-          <w:b/>
-          <w:bCs/>
-          <w:sz w:val="20"/>
-          <w:szCs w:val="20"/>
-        </w:rPr>
-        <w:t>a domestic violence offender program.</w:t>
-      </w:r>
-      <w:r>
-        <w:rPr>
-          <w:rFonts w:ascii="Palatino Linotype" w:hAnsi="Palatino Linotype"/>
-          <w:bCs/>
-          <w:sz w:val="20"/>
-          <w:szCs w:val="20"/>
-        </w:rPr>
-        <w:t xml:space="preserve"> </w:t>
-      </w:r>
-      <w:r>
-        <w:rPr>
-          <w:rFonts w:ascii="Palatino Linotype" w:hAnsi="Palatino Linotype"/>
-          <w:bCs/>
-          <w:sz w:val="20"/>
-          <w:szCs w:val="20"/>
-        </w:rPr>
-        <w:t xml:space="preserve">{% </w:t>
+          <w:bCs/>
+          <w:sz w:val="20"/>
+          <w:szCs w:val="20"/>
+        </w:rPr>
+        <w:t>an alcohol/drug dependency evaluation and comply with any treatment and/or counseling recommendations.  Defendant shall provide community control with proof of monthly compliance.</w:t>
+      </w:r>
+      <w:r>
+        <w:rPr>
+          <w:rFonts w:ascii="Palatino Linotype" w:hAnsi="Palatino Linotype"/>
+          <w:bCs/>
+          <w:sz w:val="20"/>
+          <w:szCs w:val="20"/>
+        </w:rPr>
+        <w:t xml:space="preserve"> {% </w:t>
       </w:r>
       <w:proofErr w:type="spellStart"/>
       <w:r>
@@ -6901,24 +6765,16 @@
           <w:sz w:val="20"/>
           <w:szCs w:val="20"/>
         </w:rPr>
-        <w:t>community_control.mental_health_evaluation</w:t>
-      </w:r>
-      <w:proofErr w:type="spellEnd"/>
-      <w:r>
-        <w:rPr>
-          <w:rFonts w:ascii="Palatino Linotype" w:hAnsi="Palatino Linotype"/>
-          <w:sz w:val="20"/>
-          <w:szCs w:val="20"/>
-        </w:rPr>
-        <w:t xml:space="preserve"> is true %}</w:t>
-      </w:r>
-      <w:r>
-        <w:rPr>
-          <w:rFonts w:ascii="Palatino Linotype" w:hAnsi="Palatino Linotype"/>
-          <w:sz w:val="20"/>
-          <w:szCs w:val="20"/>
-        </w:rPr>
-        <w:t xml:space="preserve">  </w:t>
+        <w:t>community_control.antitheft_program</w:t>
+      </w:r>
+      <w:proofErr w:type="spellEnd"/>
+      <w:r>
+        <w:rPr>
+          <w:rFonts w:ascii="Palatino Linotype" w:hAnsi="Palatino Linotype"/>
+          <w:sz w:val="20"/>
+          <w:szCs w:val="20"/>
+        </w:rPr>
+        <w:t xml:space="preserve"> is true %}  </w:t>
       </w:r>
     </w:p>
     <w:p>
@@ -6935,7 +6791,6 @@
         <w:jc w:val="both"/>
         <w:rPr>
           <w:rFonts w:ascii="Palatino Linotype" w:hAnsi="Palatino Linotype"/>
-          <w:b/>
           <w:bCs/>
           <w:sz w:val="20"/>
           <w:szCs w:val="20"/>
@@ -6944,17 +6799,15 @@
       <w:r>
         <w:rPr>
           <w:rFonts w:ascii="Palatino Linotype" w:hAnsi="Palatino Linotype"/>
-          <w:b/>
-          <w:bCs/>
-          <w:sz w:val="20"/>
-          <w:szCs w:val="20"/>
-        </w:rPr>
-        <w:t>Within 90 days obtain a mental health evaluation and comply with any treatment and/or counseling recommendations.  Defendant shall sign a release/consent to permit community control to obtain a copy of records.  Defendant shall provide community control with proof of monthly compliance.</w:t>
-      </w:r>
-      <w:r>
-        <w:rPr>
-          <w:rFonts w:ascii="Palatino Linotype" w:hAnsi="Palatino Linotype"/>
-          <w:bCs/>
+          <w:bCs/>
+          <w:sz w:val="20"/>
+          <w:szCs w:val="20"/>
+        </w:rPr>
+        <w:t>Within 90 days provide proof of completion of</w:t>
+      </w:r>
+      <w:r>
+        <w:rPr>
+          <w:rFonts w:ascii="Palatino Linotype" w:hAnsi="Palatino Linotype"/>
           <w:sz w:val="20"/>
           <w:szCs w:val="20"/>
         </w:rPr>
@@ -6967,7 +6820,34 @@
           <w:sz w:val="20"/>
           <w:szCs w:val="20"/>
         </w:rPr>
-        <w:t xml:space="preserve">{% </w:t>
+        <w:t>an</w:t>
+      </w:r>
+      <w:r>
+        <w:rPr>
+          <w:rFonts w:ascii="Palatino Linotype" w:hAnsi="Palatino Linotype"/>
+          <w:bCs/>
+          <w:sz w:val="20"/>
+          <w:szCs w:val="20"/>
+        </w:rPr>
+        <w:t xml:space="preserve"> approved</w:t>
+      </w:r>
+      <w:r>
+        <w:rPr>
+          <w:rFonts w:ascii="Palatino Linotype" w:hAnsi="Palatino Linotype"/>
+          <w:bCs/>
+          <w:sz w:val="20"/>
+          <w:szCs w:val="20"/>
+        </w:rPr>
+        <w:t xml:space="preserve"> anti-theft/shoplifting program.</w:t>
+      </w:r>
+      <w:r>
+        <w:rPr>
+          <w:rFonts w:ascii="Palatino Linotype" w:hAnsi="Palatino Linotype"/>
+          <w:bCs/>
+          <w:sz w:val="20"/>
+          <w:szCs w:val="20"/>
+        </w:rPr>
+        <w:t xml:space="preserve"> {% </w:t>
       </w:r>
       <w:proofErr w:type="spellStart"/>
       <w:r>
@@ -7004,24 +6884,25 @@
           <w:sz w:val="20"/>
           <w:szCs w:val="20"/>
         </w:rPr>
-        <w:t>community_control.anger_management_program</w:t>
-      </w:r>
-      <w:proofErr w:type="spellEnd"/>
-      <w:r>
-        <w:rPr>
-          <w:rFonts w:ascii="Palatino Linotype" w:hAnsi="Palatino Linotype"/>
-          <w:sz w:val="20"/>
-          <w:szCs w:val="20"/>
-        </w:rPr>
-        <w:t xml:space="preserve"> is true %}</w:t>
-      </w:r>
-      <w:r>
-        <w:rPr>
-          <w:rFonts w:ascii="Palatino Linotype" w:hAnsi="Palatino Linotype"/>
-          <w:sz w:val="20"/>
-          <w:szCs w:val="20"/>
-        </w:rPr>
-        <w:t xml:space="preserve">  </w:t>
+        <w:t>community_control.domestic_violence_program</w:t>
+      </w:r>
+      <w:proofErr w:type="spellEnd"/>
+      <w:r>
+        <w:rPr>
+          <w:rFonts w:ascii="Palatino Linotype" w:hAnsi="Palatino Linotype"/>
+          <w:sz w:val="20"/>
+          <w:szCs w:val="20"/>
+        </w:rPr>
+        <w:t xml:space="preserve"> is true %}  </w:t>
+      </w:r>
+      <w:r>
+        <w:rPr>
+          <w:rFonts w:ascii="Palatino Linotype" w:hAnsi="Palatino Linotype"/>
+          <w:bCs/>
+          <w:sz w:val="20"/>
+          <w:szCs w:val="20"/>
+        </w:rPr>
+        <w:t xml:space="preserve"> </w:t>
       </w:r>
     </w:p>
     <w:p>
@@ -7038,7 +6919,6 @@
         <w:jc w:val="both"/>
         <w:rPr>
           <w:rFonts w:ascii="Palatino Linotype" w:hAnsi="Palatino Linotype"/>
-          <w:b/>
           <w:bCs/>
           <w:sz w:val="20"/>
           <w:szCs w:val="20"/>
@@ -7047,7 +6927,6 @@
       <w:r>
         <w:rPr>
           <w:rFonts w:ascii="Palatino Linotype" w:hAnsi="Palatino Linotype"/>
-          <w:b/>
           <w:bCs/>
           <w:sz w:val="20"/>
           <w:szCs w:val="20"/>
@@ -7065,21 +6944,38 @@
       <w:r>
         <w:rPr>
           <w:rFonts w:ascii="Palatino Linotype" w:hAnsi="Palatino Linotype"/>
-          <w:b/>
-          <w:bCs/>
-          <w:sz w:val="20"/>
-          <w:szCs w:val="20"/>
-        </w:rPr>
-        <w:t>a class in anger management.</w:t>
-      </w:r>
-      <w:r>
-        <w:rPr>
-          <w:rFonts w:ascii="Palatino Linotype" w:hAnsi="Palatino Linotype"/>
-          <w:bCs/>
-          <w:sz w:val="20"/>
-          <w:szCs w:val="20"/>
-        </w:rPr>
-        <w:t xml:space="preserve">{% </w:t>
+          <w:bCs/>
+          <w:sz w:val="20"/>
+          <w:szCs w:val="20"/>
+        </w:rPr>
+        <w:t>a</w:t>
+      </w:r>
+      <w:r>
+        <w:rPr>
+          <w:rFonts w:ascii="Palatino Linotype" w:hAnsi="Palatino Linotype"/>
+          <w:bCs/>
+          <w:sz w:val="20"/>
+          <w:szCs w:val="20"/>
+        </w:rPr>
+        <w:t>n approved</w:t>
+      </w:r>
+      <w:r>
+        <w:rPr>
+          <w:rFonts w:ascii="Palatino Linotype" w:hAnsi="Palatino Linotype"/>
+          <w:bCs/>
+          <w:sz w:val="20"/>
+          <w:szCs w:val="20"/>
+        </w:rPr>
+        <w:t xml:space="preserve"> domestic violence offender program.</w:t>
+      </w:r>
+      <w:r>
+        <w:rPr>
+          <w:rFonts w:ascii="Palatino Linotype" w:hAnsi="Palatino Linotype"/>
+          <w:bCs/>
+          <w:sz w:val="20"/>
+          <w:szCs w:val="20"/>
+        </w:rPr>
+        <w:t xml:space="preserve"> {% </w:t>
       </w:r>
       <w:proofErr w:type="spellStart"/>
       <w:r>
@@ -7116,32 +7012,16 @@
           <w:sz w:val="20"/>
           <w:szCs w:val="20"/>
         </w:rPr>
-        <w:t>community_control.</w:t>
-      </w:r>
-      <w:r>
-        <w:rPr>
-          <w:rFonts w:ascii="Palatino Linotype" w:hAnsi="Palatino Linotype"/>
-          <w:sz w:val="20"/>
-          <w:szCs w:val="20"/>
-        </w:rPr>
-        <w:t>pay_restitution</w:t>
-      </w:r>
-      <w:proofErr w:type="spellEnd"/>
-      <w:r>
-        <w:rPr>
-          <w:rFonts w:ascii="Palatino Linotype" w:hAnsi="Palatino Linotype"/>
-          <w:sz w:val="20"/>
-          <w:szCs w:val="20"/>
-        </w:rPr>
-        <w:t xml:space="preserve"> </w:t>
-      </w:r>
-      <w:r>
-        <w:rPr>
-          <w:rFonts w:ascii="Palatino Linotype" w:hAnsi="Palatino Linotype"/>
-          <w:sz w:val="20"/>
-          <w:szCs w:val="20"/>
-        </w:rPr>
-        <w:t xml:space="preserve">is true %}  </w:t>
+        <w:t>community_control.mental_health_evaluation</w:t>
+      </w:r>
+      <w:proofErr w:type="spellEnd"/>
+      <w:r>
+        <w:rPr>
+          <w:rFonts w:ascii="Palatino Linotype" w:hAnsi="Palatino Linotype"/>
+          <w:sz w:val="20"/>
+          <w:szCs w:val="20"/>
+        </w:rPr>
+        <w:t xml:space="preserve"> is true %}  </w:t>
       </w:r>
     </w:p>
     <w:p>
@@ -7158,7 +7038,6 @@
         <w:jc w:val="both"/>
         <w:rPr>
           <w:rFonts w:ascii="Palatino Linotype" w:hAnsi="Palatino Linotype"/>
-          <w:b/>
           <w:bCs/>
           <w:sz w:val="20"/>
           <w:szCs w:val="20"/>
@@ -7167,133 +7046,26 @@
       <w:r>
         <w:rPr>
           <w:rFonts w:ascii="Palatino Linotype" w:hAnsi="Palatino Linotype"/>
-          <w:sz w:val="20"/>
-          <w:szCs w:val="20"/>
-        </w:rPr>
-        <w:t xml:space="preserve">Within 60 days pay restitution of </w:t>
-      </w:r>
-      <w:r>
-        <w:rPr>
-          <w:rFonts w:ascii="Palatino Linotype" w:hAnsi="Palatino Linotype"/>
-          <w:b/>
-          <w:sz w:val="20"/>
-          <w:szCs w:val="20"/>
-        </w:rPr>
-        <w:t>$</w:t>
-      </w:r>
-      <w:r>
-        <w:rPr>
-          <w:rFonts w:ascii="Palatino Linotype" w:hAnsi="Palatino Linotype"/>
-          <w:b/>
-          <w:sz w:val="20"/>
-          <w:szCs w:val="20"/>
-        </w:rPr>
-        <w:t xml:space="preserve">{{ </w:t>
-      </w:r>
-      <w:proofErr w:type="spellStart"/>
-      <w:r>
-        <w:rPr>
-          <w:rFonts w:ascii="Palatino Linotype" w:hAnsi="Palatino Linotype"/>
-          <w:b/>
-          <w:sz w:val="20"/>
-          <w:szCs w:val="20"/>
-        </w:rPr>
-        <w:t>community_control.pay_restitution_amount</w:t>
-      </w:r>
-      <w:proofErr w:type="spellEnd"/>
-      <w:r>
-        <w:rPr>
-          <w:rFonts w:ascii="Palatino Linotype" w:hAnsi="Palatino Linotype"/>
-          <w:b/>
-          <w:sz w:val="20"/>
-          <w:szCs w:val="20"/>
-        </w:rPr>
-        <w:t xml:space="preserve"> }}</w:t>
-      </w:r>
-      <w:r>
-        <w:rPr>
-          <w:rFonts w:ascii="Palatino Linotype" w:hAnsi="Palatino Linotype"/>
-          <w:sz w:val="20"/>
-          <w:szCs w:val="20"/>
-        </w:rPr>
-        <w:t>, for which judgment is granted, through the Clerk’s office with cashier’s check or money order, payable to</w:t>
-      </w:r>
-      <w:r>
-        <w:rPr>
-          <w:rFonts w:ascii="Palatino Linotype" w:hAnsi="Palatino Linotype"/>
-          <w:b/>
-          <w:sz w:val="20"/>
-          <w:szCs w:val="20"/>
-        </w:rPr>
-        <w:t xml:space="preserve"> </w:t>
-      </w:r>
-      <w:r>
-        <w:rPr>
-          <w:rFonts w:ascii="Palatino Linotype" w:hAnsi="Palatino Linotype"/>
-          <w:sz w:val="20"/>
-          <w:szCs w:val="20"/>
-          <w:u w:val="single"/>
-        </w:rPr>
-        <w:t xml:space="preserve">{{ </w:t>
-      </w:r>
-      <w:proofErr w:type="spellStart"/>
-      <w:r>
-        <w:rPr>
-          <w:rFonts w:ascii="Palatino Linotype" w:hAnsi="Palatino Linotype"/>
-          <w:sz w:val="20"/>
-          <w:szCs w:val="20"/>
-          <w:u w:val="single"/>
-        </w:rPr>
-        <w:t>communit</w:t>
-      </w:r>
-      <w:r>
-        <w:rPr>
-          <w:rFonts w:ascii="Palatino Linotype" w:hAnsi="Palatino Linotype"/>
-          <w:sz w:val="20"/>
-          <w:szCs w:val="20"/>
-          <w:u w:val="single"/>
-        </w:rPr>
-        <w:t>y_control.pay_restitution_to</w:t>
-      </w:r>
-      <w:proofErr w:type="spellEnd"/>
-      <w:r>
-        <w:rPr>
-          <w:rFonts w:ascii="Palatino Linotype" w:hAnsi="Palatino Linotype"/>
-          <w:sz w:val="20"/>
-          <w:szCs w:val="20"/>
-          <w:u w:val="single"/>
-        </w:rPr>
-        <w:t xml:space="preserve"> </w:t>
-      </w:r>
-      <w:r>
-        <w:rPr>
-          <w:rFonts w:ascii="Palatino Linotype" w:hAnsi="Palatino Linotype"/>
-          <w:sz w:val="20"/>
-          <w:szCs w:val="20"/>
-          <w:u w:val="single"/>
-        </w:rPr>
-        <w:t>}}</w:t>
-      </w:r>
-      <w:r>
-        <w:rPr>
-          <w:rFonts w:ascii="Palatino Linotype" w:hAnsi="Palatino Linotype"/>
-          <w:sz w:val="20"/>
-          <w:szCs w:val="20"/>
-        </w:rPr>
-        <w:t>.  The Court ORDERS that any payments made by Defendant be first directed toward the payment of restitution.</w:t>
-      </w:r>
-      <w:r>
-        <w:rPr>
-          <w:rFonts w:ascii="Palatino Linotype" w:hAnsi="Palatino Linotype"/>
-          <w:sz w:val="20"/>
-          <w:szCs w:val="20"/>
-        </w:rPr>
-        <w:t xml:space="preserve">{% </w:t>
-      </w:r>
-      <w:proofErr w:type="spellStart"/>
-      <w:r>
-        <w:rPr>
-          <w:rFonts w:ascii="Palatino Linotype" w:hAnsi="Palatino Linotype"/>
+          <w:bCs/>
+          <w:sz w:val="20"/>
+          <w:szCs w:val="20"/>
+        </w:rPr>
+        <w:t>Within 90 days obtain a mental health evaluation and comply with any treatment and/or counseling recommendations.  Defendant shall sign a release/consent to permit community control to obtain a copy of records.  Defendant shall provide community control with proof of monthly compliance.</w:t>
+      </w:r>
+      <w:r>
+        <w:rPr>
+          <w:rFonts w:ascii="Palatino Linotype" w:hAnsi="Palatino Linotype"/>
+          <w:bCs/>
+          <w:sz w:val="20"/>
+          <w:szCs w:val="20"/>
+        </w:rPr>
+        <w:t xml:space="preserve"> {% </w:t>
+      </w:r>
+      <w:proofErr w:type="spellStart"/>
+      <w:r>
+        <w:rPr>
+          <w:rFonts w:ascii="Palatino Linotype" w:hAnsi="Palatino Linotype"/>
+          <w:bCs/>
           <w:sz w:val="20"/>
           <w:szCs w:val="20"/>
         </w:rPr>
@@ -7303,6 +7075,7 @@
       <w:r>
         <w:rPr>
           <w:rFonts w:ascii="Palatino Linotype" w:hAnsi="Palatino Linotype"/>
+          <w:bCs/>
           <w:sz w:val="20"/>
           <w:szCs w:val="20"/>
         </w:rPr>
@@ -7314,7 +7087,25 @@
           <w:sz w:val="20"/>
           <w:szCs w:val="20"/>
         </w:rPr>
-        <w:t xml:space="preserve">  </w:t>
+        <w:t xml:space="preserve">{% if </w:t>
+      </w:r>
+      <w:proofErr w:type="spellStart"/>
+      <w:r>
+        <w:rPr>
+          <w:rFonts w:ascii="Palatino Linotype" w:hAnsi="Palatino Linotype"/>
+          <w:sz w:val="20"/>
+          <w:szCs w:val="20"/>
+        </w:rPr>
+        <w:t>community_control.anger_management_program</w:t>
+      </w:r>
+      <w:proofErr w:type="spellEnd"/>
+      <w:r>
+        <w:rPr>
+          <w:rFonts w:ascii="Palatino Linotype" w:hAnsi="Palatino Linotype"/>
+          <w:sz w:val="20"/>
+          <w:szCs w:val="20"/>
+        </w:rPr>
+        <w:t xml:space="preserve"> is true %}  </w:t>
       </w:r>
     </w:p>
     <w:p>
@@ -7331,7 +7122,6 @@
         <w:jc w:val="both"/>
         <w:rPr>
           <w:rFonts w:ascii="Palatino Linotype" w:hAnsi="Palatino Linotype"/>
-          <w:b/>
           <w:bCs/>
           <w:sz w:val="20"/>
           <w:szCs w:val="20"/>
@@ -7340,10 +7130,83 @@
       <w:r>
         <w:rPr>
           <w:rFonts w:ascii="Palatino Linotype" w:hAnsi="Palatino Linotype"/>
-          <w:sz w:val="20"/>
-          <w:szCs w:val="20"/>
-        </w:rPr>
-        <w:t>Not possess/consume/purchase any alcoholic beverages or drugs of abuse.</w:t>
+          <w:bCs/>
+          <w:sz w:val="20"/>
+          <w:szCs w:val="20"/>
+        </w:rPr>
+        <w:t>Within 90 days provide proof of completion of</w:t>
+      </w:r>
+      <w:r>
+        <w:rPr>
+          <w:rFonts w:ascii="Palatino Linotype" w:hAnsi="Palatino Linotype"/>
+          <w:sz w:val="20"/>
+          <w:szCs w:val="20"/>
+        </w:rPr>
+        <w:t xml:space="preserve"> </w:t>
+      </w:r>
+      <w:r>
+        <w:rPr>
+          <w:rFonts w:ascii="Palatino Linotype" w:hAnsi="Palatino Linotype"/>
+          <w:bCs/>
+          <w:sz w:val="20"/>
+          <w:szCs w:val="20"/>
+        </w:rPr>
+        <w:t>a class in anger management.</w:t>
+      </w:r>
+      <w:r>
+        <w:rPr>
+          <w:rFonts w:ascii="Palatino Linotype" w:hAnsi="Palatino Linotype"/>
+          <w:bCs/>
+          <w:sz w:val="20"/>
+          <w:szCs w:val="20"/>
+        </w:rPr>
+        <w:t xml:space="preserve">{% </w:t>
+      </w:r>
+      <w:proofErr w:type="spellStart"/>
+      <w:r>
+        <w:rPr>
+          <w:rFonts w:ascii="Palatino Linotype" w:hAnsi="Palatino Linotype"/>
+          <w:bCs/>
+          <w:sz w:val="20"/>
+          <w:szCs w:val="20"/>
+        </w:rPr>
+        <w:t>endif</w:t>
+      </w:r>
+      <w:proofErr w:type="spellEnd"/>
+      <w:r>
+        <w:rPr>
+          <w:rFonts w:ascii="Palatino Linotype" w:hAnsi="Palatino Linotype"/>
+          <w:bCs/>
+          <w:sz w:val="20"/>
+          <w:szCs w:val="20"/>
+        </w:rPr>
+        <w:t xml:space="preserve"> %}</w:t>
+      </w:r>
+      <w:r>
+        <w:rPr>
+          <w:rFonts w:ascii="Palatino Linotype" w:hAnsi="Palatino Linotype"/>
+          <w:sz w:val="20"/>
+          <w:szCs w:val="20"/>
+        </w:rPr>
+        <w:t xml:space="preserve">{% if </w:t>
+      </w:r>
+      <w:proofErr w:type="spellStart"/>
+      <w:r>
+        <w:rPr>
+          <w:rFonts w:ascii="Palatino Linotype" w:hAnsi="Palatino Linotype"/>
+          <w:sz w:val="20"/>
+          <w:szCs w:val="20"/>
+        </w:rPr>
+        <w:t>community_control.pay_restitution</w:t>
+      </w:r>
+      <w:proofErr w:type="spellEnd"/>
+      <w:r>
+        <w:rPr>
+          <w:rFonts w:ascii="Palatino Linotype" w:hAnsi="Palatino Linotype"/>
+          <w:sz w:val="20"/>
+          <w:szCs w:val="20"/>
+        </w:rPr>
+        <w:t xml:space="preserve"> is true %}  </w:t>
       </w:r>
     </w:p>
     <w:p>
@@ -7372,11 +7235,58 @@
           <w:sz w:val="20"/>
           <w:szCs w:val="20"/>
         </w:rPr>
-        <w:t>Submit to alcohol/drug testing at the request of community control or any other law enforcement officer.</w:t>
-      </w:r>
-      <w:r>
-        <w:rPr>
-          <w:rFonts w:ascii="Palatino Linotype" w:hAnsi="Palatino Linotype"/>
+        <w:t xml:space="preserve">Within 60 days pay restitution of </w:t>
+      </w:r>
+      <w:r>
+        <w:rPr>
+          <w:rFonts w:ascii="Palatino Linotype" w:hAnsi="Palatino Linotype"/>
+          <w:b/>
+          <w:sz w:val="20"/>
+          <w:szCs w:val="20"/>
+        </w:rPr>
+        <w:t>$</w:t>
+      </w:r>
+      <w:r>
+        <w:rPr>
+          <w:rFonts w:ascii="Palatino Linotype" w:hAnsi="Palatino Linotype"/>
+          <w:b/>
+          <w:sz w:val="20"/>
+          <w:szCs w:val="20"/>
+        </w:rPr>
+        <w:t xml:space="preserve">{{ </w:t>
+      </w:r>
+      <w:proofErr w:type="spellStart"/>
+      <w:r>
+        <w:rPr>
+          <w:rFonts w:ascii="Palatino Linotype" w:hAnsi="Palatino Linotype"/>
+          <w:b/>
+          <w:sz w:val="20"/>
+          <w:szCs w:val="20"/>
+        </w:rPr>
+        <w:t>community_control.pay_restitution_amount</w:t>
+      </w:r>
+      <w:proofErr w:type="spellEnd"/>
+      <w:r>
+        <w:rPr>
+          <w:rFonts w:ascii="Palatino Linotype" w:hAnsi="Palatino Linotype"/>
+          <w:b/>
+          <w:sz w:val="20"/>
+          <w:szCs w:val="20"/>
+        </w:rPr>
+        <w:t xml:space="preserve"> }}</w:t>
+      </w:r>
+      <w:r>
+        <w:rPr>
+          <w:rFonts w:ascii="Palatino Linotype" w:hAnsi="Palatino Linotype"/>
+          <w:sz w:val="20"/>
+          <w:szCs w:val="20"/>
+        </w:rPr>
+        <w:t>, for which judgment is granted, through the Clerk’s office with cashier’s check or money order, payable to</w:t>
+      </w:r>
+      <w:r>
+        <w:rPr>
+          <w:rFonts w:ascii="Palatino Linotype" w:hAnsi="Palatino Linotype"/>
+          <w:b/>
           <w:sz w:val="20"/>
           <w:szCs w:val="20"/>
         </w:rPr>
@@ -7387,6 +7297,87 @@
           <w:rFonts w:ascii="Palatino Linotype" w:hAnsi="Palatino Linotype"/>
           <w:sz w:val="20"/>
           <w:szCs w:val="20"/>
+          <w:u w:val="single"/>
+        </w:rPr>
+        <w:t xml:space="preserve">{{ </w:t>
+      </w:r>
+      <w:proofErr w:type="spellStart"/>
+      <w:r>
+        <w:rPr>
+          <w:rFonts w:ascii="Palatino Linotype" w:hAnsi="Palatino Linotype"/>
+          <w:sz w:val="20"/>
+          <w:szCs w:val="20"/>
+          <w:u w:val="single"/>
+        </w:rPr>
+        <w:t>communit</w:t>
+      </w:r>
+      <w:r>
+        <w:rPr>
+          <w:rFonts w:ascii="Palatino Linotype" w:hAnsi="Palatino Linotype"/>
+          <w:sz w:val="20"/>
+          <w:szCs w:val="20"/>
+          <w:u w:val="single"/>
+        </w:rPr>
+        <w:t>y_control.pay_restitution_to</w:t>
+      </w:r>
+      <w:proofErr w:type="spellEnd"/>
+      <w:r>
+        <w:rPr>
+          <w:rFonts w:ascii="Palatino Linotype" w:hAnsi="Palatino Linotype"/>
+          <w:sz w:val="20"/>
+          <w:szCs w:val="20"/>
+          <w:u w:val="single"/>
+        </w:rPr>
+        <w:t xml:space="preserve"> </w:t>
+      </w:r>
+      <w:r>
+        <w:rPr>
+          <w:rFonts w:ascii="Palatino Linotype" w:hAnsi="Palatino Linotype"/>
+          <w:sz w:val="20"/>
+          <w:szCs w:val="20"/>
+          <w:u w:val="single"/>
+        </w:rPr>
+        <w:t>}}</w:t>
+      </w:r>
+      <w:r>
+        <w:rPr>
+          <w:rFonts w:ascii="Palatino Linotype" w:hAnsi="Palatino Linotype"/>
+          <w:sz w:val="20"/>
+          <w:szCs w:val="20"/>
+        </w:rPr>
+        <w:t>.  The Court ORDERS that any payments made by Defendant be first directed toward the payment of restitution.</w:t>
+      </w:r>
+      <w:r>
+        <w:rPr>
+          <w:rFonts w:ascii="Palatino Linotype" w:hAnsi="Palatino Linotype"/>
+          <w:sz w:val="20"/>
+          <w:szCs w:val="20"/>
+        </w:rPr>
+        <w:t xml:space="preserve">{% </w:t>
+      </w:r>
+      <w:proofErr w:type="spellStart"/>
+      <w:r>
+        <w:rPr>
+          <w:rFonts w:ascii="Palatino Linotype" w:hAnsi="Palatino Linotype"/>
+          <w:sz w:val="20"/>
+          <w:szCs w:val="20"/>
+        </w:rPr>
+        <w:t>endif</w:t>
+      </w:r>
+      <w:proofErr w:type="spellEnd"/>
+      <w:r>
+        <w:rPr>
+          <w:rFonts w:ascii="Palatino Linotype" w:hAnsi="Palatino Linotype"/>
+          <w:sz w:val="20"/>
+          <w:szCs w:val="20"/>
+        </w:rPr>
+        <w:t xml:space="preserve"> %}</w:t>
+      </w:r>
+      <w:r>
+        <w:rPr>
+          <w:rFonts w:ascii="Palatino Linotype" w:hAnsi="Palatino Linotype"/>
+          <w:sz w:val="20"/>
+          <w:szCs w:val="20"/>
         </w:rPr>
         <w:t xml:space="preserve">{% if </w:t>
       </w:r>
@@ -7397,32 +7388,16 @@
           <w:sz w:val="20"/>
           <w:szCs w:val="20"/>
         </w:rPr>
-        <w:t>community_control.</w:t>
-      </w:r>
-      <w:r>
-        <w:rPr>
-          <w:rFonts w:ascii="Palatino Linotype" w:hAnsi="Palatino Linotype"/>
-          <w:sz w:val="20"/>
-          <w:szCs w:val="20"/>
-        </w:rPr>
-        <w:t>alcohol_monitoring</w:t>
-      </w:r>
-      <w:proofErr w:type="spellEnd"/>
-      <w:r>
-        <w:rPr>
-          <w:rFonts w:ascii="Palatino Linotype" w:hAnsi="Palatino Linotype"/>
-          <w:sz w:val="20"/>
-          <w:szCs w:val="20"/>
-        </w:rPr>
-        <w:t xml:space="preserve"> </w:t>
-      </w:r>
-      <w:r>
-        <w:rPr>
-          <w:rFonts w:ascii="Palatino Linotype" w:hAnsi="Palatino Linotype"/>
-          <w:sz w:val="20"/>
-          <w:szCs w:val="20"/>
-        </w:rPr>
-        <w:t xml:space="preserve">is true %} </w:t>
+        <w:t>community_control.alcohol_monitoring</w:t>
+      </w:r>
+      <w:proofErr w:type="spellEnd"/>
+      <w:r>
+        <w:rPr>
+          <w:rFonts w:ascii="Palatino Linotype" w:hAnsi="Palatino Linotype"/>
+          <w:sz w:val="20"/>
+          <w:szCs w:val="20"/>
+        </w:rPr>
+        <w:t xml:space="preserve"> is true %} </w:t>
       </w:r>
       <w:r>
         <w:rPr>
@@ -7870,7 +7845,23 @@
           <w:sz w:val="20"/>
           <w:szCs w:val="20"/>
         </w:rPr>
-        <w:t xml:space="preserve">Submit to electronic monitored house arrest for </w:t>
+        <w:t>Submit to electronic</w:t>
+      </w:r>
+      <w:r>
+        <w:rPr>
+          <w:rFonts w:ascii="Palatino Linotype" w:hAnsi="Palatino Linotype"/>
+          <w:sz w:val="20"/>
+          <w:szCs w:val="20"/>
+        </w:rPr>
+        <w:t>ally</w:t>
+      </w:r>
+      <w:r>
+        <w:rPr>
+          <w:rFonts w:ascii="Palatino Linotype" w:hAnsi="Palatino Linotype"/>
+          <w:sz w:val="20"/>
+          <w:szCs w:val="20"/>
+        </w:rPr>
+        <w:t xml:space="preserve"> monitored house arrest for </w:t>
       </w:r>
       <w:r>
         <w:rPr>
@@ -8007,7 +7998,15 @@
           <w:sz w:val="20"/>
           <w:szCs w:val="20"/>
         </w:rPr>
-        <w:t xml:space="preserve">The defendant shall report to the Office of Community Control to be fitted with a GPS Monitoring device and is excluded from coming within </w:t>
+        <w:t>D</w:t>
+      </w:r>
+      <w:r>
+        <w:rPr>
+          <w:rFonts w:ascii="Palatino Linotype" w:hAnsi="Palatino Linotype"/>
+          <w:sz w:val="20"/>
+          <w:szCs w:val="20"/>
+        </w:rPr>
+        <w:t xml:space="preserve">efendant shall report to the Office of Community Control to be fitted with a GPS Monitoring device and is excluded from coming within </w:t>
       </w:r>
       <w:r>
         <w:rPr>
@@ -8196,7 +8195,15 @@
           <w:sz w:val="20"/>
           <w:szCs w:val="20"/>
         </w:rPr>
-        <w:t xml:space="preserve">The defendant shall report daily to the Office of Community Control in the manner specified by the Office of Community Control.{% </w:t>
+        <w:t>D</w:t>
+      </w:r>
+      <w:r>
+        <w:rPr>
+          <w:rFonts w:ascii="Palatino Linotype" w:hAnsi="Palatino Linotype"/>
+          <w:sz w:val="20"/>
+          <w:szCs w:val="20"/>
+        </w:rPr>
+        <w:t xml:space="preserve">efendant shall report daily to the Office of Community Control in the manner specified by the Office of Community Control.{% </w:t>
       </w:r>
       <w:proofErr w:type="spellStart"/>
       <w:r>

</xml_diff>

<commit_message>
Set minimum for comm control dialog
</commit_message>
<xml_diff>
--- a/resources/Templates/Jail_Plea_Final_Judgment_Template.docx
+++ b/resources/Templates/Jail_Plea_Final_Judgment_Template.docx
@@ -1564,8 +1564,6 @@
         </w:rPr>
         <w:t xml:space="preserve"> %}</w:t>
       </w:r>
-      <w:bookmarkStart w:id="0" w:name="_GoBack"/>
-      <w:bookmarkEnd w:id="0"/>
     </w:p>
     <w:p>
       <w:pPr>
@@ -5245,6 +5243,8 @@
         </w:rPr>
         <w:t xml:space="preserve"> %}</w:t>
       </w:r>
+      <w:bookmarkStart w:id="0" w:name="_GoBack"/>
+      <w:bookmarkEnd w:id="0"/>
     </w:p>
     <w:p>
       <w:pPr>
@@ -5349,6 +5349,7 @@
           <w:rFonts w:ascii="Palatino Linotype" w:hAnsi="Palatino Linotype"/>
           <w:sz w:val="20"/>
           <w:szCs w:val="20"/>
+          <w:highlight w:val="yellow"/>
         </w:rPr>
       </w:pPr>
       <w:proofErr w:type="gramStart"/>
@@ -5358,6 +5359,7 @@
           <w:b/>
           <w:sz w:val="20"/>
           <w:szCs w:val="20"/>
+          <w:highlight w:val="yellow"/>
         </w:rPr>
         <w:t>Jail Commitment Terms.</w:t>
       </w:r>
@@ -5368,6 +5370,7 @@
           <w:b/>
           <w:sz w:val="20"/>
           <w:szCs w:val="20"/>
+          <w:highlight w:val="yellow"/>
         </w:rPr>
         <w:t xml:space="preserve">  </w:t>
       </w:r>
@@ -5376,6 +5379,7 @@
           <w:rFonts w:ascii="Palatino Linotype" w:hAnsi="Palatino Linotype"/>
           <w:sz w:val="20"/>
           <w:szCs w:val="20"/>
+          <w:highlight w:val="yellow"/>
         </w:rPr>
         <w:t>The Defendant shall report to jail {</w:t>
       </w:r>
@@ -5385,6 +5389,7 @@
           <w:rFonts w:ascii="Palatino Linotype" w:hAnsi="Palatino Linotype"/>
           <w:sz w:val="20"/>
           <w:szCs w:val="20"/>
+          <w:highlight w:val="yellow"/>
         </w:rPr>
         <w:t xml:space="preserve">{ </w:t>
       </w:r>
@@ -5394,6 +5399,7 @@
           <w:rFonts w:ascii="Palatino Linotype" w:hAnsi="Palatino Linotype"/>
           <w:sz w:val="20"/>
           <w:szCs w:val="20"/>
+          <w:highlight w:val="yellow"/>
         </w:rPr>
         <w:t>jail</w:t>
       </w:r>
@@ -5403,6 +5409,7 @@
           <w:rFonts w:ascii="Palatino Linotype" w:hAnsi="Palatino Linotype"/>
           <w:sz w:val="20"/>
           <w:szCs w:val="20"/>
+          <w:highlight w:val="yellow"/>
         </w:rPr>
         <w:t>_terms.report_type</w:t>
       </w:r>
@@ -5412,8 +5419,59 @@
           <w:rFonts w:ascii="Palatino Linotype" w:hAnsi="Palatino Linotype"/>
           <w:sz w:val="20"/>
           <w:szCs w:val="20"/>
-        </w:rPr>
-        <w:t xml:space="preserve"> }}. The jail days imposed shall be served {</w:t>
+          <w:highlight w:val="yellow"/>
+        </w:rPr>
+        <w:t xml:space="preserve"> }}. </w:t>
+      </w:r>
+    </w:p>
+    <w:p>
+      <w:pPr>
+        <w:pStyle w:val="ListParagraph"/>
+        <w:numPr>
+          <w:ilvl w:val="0"/>
+          <w:numId w:val="3"/>
+        </w:numPr>
+        <w:jc w:val="both"/>
+        <w:rPr>
+          <w:rFonts w:ascii="Palatino Linotype" w:hAnsi="Palatino Linotype"/>
+          <w:sz w:val="20"/>
+          <w:szCs w:val="20"/>
+          <w:highlight w:val="yellow"/>
+        </w:rPr>
+      </w:pPr>
+      <w:r>
+        <w:rPr>
+          <w:rFonts w:ascii="Palatino Linotype" w:hAnsi="Palatino Linotype"/>
+          <w:sz w:val="20"/>
+          <w:szCs w:val="20"/>
+          <w:highlight w:val="yellow"/>
+        </w:rPr>
+        <w:t>Defendant shall report to jail timey and sober.</w:t>
+      </w:r>
+    </w:p>
+    <w:p>
+      <w:pPr>
+        <w:pStyle w:val="ListParagraph"/>
+        <w:numPr>
+          <w:ilvl w:val="0"/>
+          <w:numId w:val="3"/>
+        </w:numPr>
+        <w:jc w:val="both"/>
+        <w:rPr>
+          <w:rFonts w:ascii="Palatino Linotype" w:hAnsi="Palatino Linotype"/>
+          <w:sz w:val="20"/>
+          <w:szCs w:val="20"/>
+          <w:highlight w:val="yellow"/>
+        </w:rPr>
+      </w:pPr>
+      <w:r>
+        <w:rPr>
+          <w:rFonts w:ascii="Palatino Linotype" w:hAnsi="Palatino Linotype"/>
+          <w:sz w:val="20"/>
+          <w:szCs w:val="20"/>
+          <w:highlight w:val="yellow"/>
+        </w:rPr>
+        <w:t>The jail days imposed shall be served {</w:t>
       </w:r>
       <w:proofErr w:type="gramStart"/>
       <w:r>
@@ -5421,6 +5479,7 @@
           <w:rFonts w:ascii="Palatino Linotype" w:hAnsi="Palatino Linotype"/>
           <w:sz w:val="20"/>
           <w:szCs w:val="20"/>
+          <w:highlight w:val="yellow"/>
         </w:rPr>
         <w:t xml:space="preserve">{ </w:t>
       </w:r>
@@ -5430,6 +5489,7 @@
           <w:rFonts w:ascii="Palatino Linotype" w:hAnsi="Palatino Linotype"/>
           <w:sz w:val="20"/>
           <w:szCs w:val="20"/>
+          <w:highlight w:val="yellow"/>
         </w:rPr>
         <w:t>jail</w:t>
       </w:r>
@@ -5439,6 +5499,7 @@
           <w:rFonts w:ascii="Palatino Linotype" w:hAnsi="Palatino Linotype"/>
           <w:sz w:val="20"/>
           <w:szCs w:val="20"/>
+          <w:highlight w:val="yellow"/>
         </w:rPr>
         <w:t>_terms.jail_term_type</w:t>
       </w:r>
@@ -5448,8 +5509,34 @@
           <w:rFonts w:ascii="Palatino Linotype" w:hAnsi="Palatino Linotype"/>
           <w:sz w:val="20"/>
           <w:szCs w:val="20"/>
-        </w:rPr>
-        <w:t xml:space="preserve"> }}. The Defendant shall receive {</w:t>
+          <w:highlight w:val="yellow"/>
+        </w:rPr>
+        <w:t xml:space="preserve"> }}. </w:t>
+      </w:r>
+    </w:p>
+    <w:p>
+      <w:pPr>
+        <w:pStyle w:val="ListParagraph"/>
+        <w:numPr>
+          <w:ilvl w:val="0"/>
+          <w:numId w:val="3"/>
+        </w:numPr>
+        <w:jc w:val="both"/>
+        <w:rPr>
+          <w:rFonts w:ascii="Palatino Linotype" w:hAnsi="Palatino Linotype"/>
+          <w:sz w:val="20"/>
+          <w:szCs w:val="20"/>
+          <w:highlight w:val="yellow"/>
+        </w:rPr>
+      </w:pPr>
+      <w:r>
+        <w:rPr>
+          <w:rFonts w:ascii="Palatino Linotype" w:hAnsi="Palatino Linotype"/>
+          <w:sz w:val="20"/>
+          <w:szCs w:val="20"/>
+          <w:highlight w:val="yellow"/>
+        </w:rPr>
+        <w:t>Defendant shall receive {</w:t>
       </w:r>
       <w:proofErr w:type="gramStart"/>
       <w:r>
@@ -5457,6 +5544,7 @@
           <w:rFonts w:ascii="Palatino Linotype" w:hAnsi="Palatino Linotype"/>
           <w:sz w:val="20"/>
           <w:szCs w:val="20"/>
+          <w:highlight w:val="yellow"/>
         </w:rPr>
         <w:t xml:space="preserve">{ </w:t>
       </w:r>
@@ -5466,6 +5554,7 @@
           <w:rFonts w:ascii="Palatino Linotype" w:hAnsi="Palatino Linotype"/>
           <w:sz w:val="20"/>
           <w:szCs w:val="20"/>
+          <w:highlight w:val="yellow"/>
         </w:rPr>
         <w:t>jail</w:t>
       </w:r>
@@ -5475,6 +5564,7 @@
           <w:rFonts w:ascii="Palatino Linotype" w:hAnsi="Palatino Linotype"/>
           <w:sz w:val="20"/>
           <w:szCs w:val="20"/>
+          <w:highlight w:val="yellow"/>
         </w:rPr>
         <w:t>_terms.jail_time_credit</w:t>
       </w:r>
@@ -5484,6 +5574,7 @@
           <w:rFonts w:ascii="Palatino Linotype" w:hAnsi="Palatino Linotype"/>
           <w:sz w:val="20"/>
           <w:szCs w:val="20"/>
+          <w:highlight w:val="yellow"/>
         </w:rPr>
         <w:t xml:space="preserve"> }} days jail time credit. {% if </w:t>
       </w:r>
@@ -5493,6 +5584,7 @@
           <w:rFonts w:ascii="Palatino Linotype" w:hAnsi="Palatino Linotype"/>
           <w:sz w:val="20"/>
           <w:szCs w:val="20"/>
+          <w:highlight w:val="yellow"/>
         </w:rPr>
         <w:t>jail_terms.dip_ordered</w:t>
       </w:r>
@@ -5502,15 +5594,52 @@
           <w:rFonts w:ascii="Palatino Linotype" w:hAnsi="Palatino Linotype"/>
           <w:sz w:val="20"/>
           <w:szCs w:val="20"/>
-        </w:rPr>
-        <w:t xml:space="preserve"> is true %} The Defendant shall complete a 3-day Drivers Intervention Program in lieu of 3 days in jail.{% </w:t>
-      </w:r>
-      <w:proofErr w:type="spellStart"/>
-      <w:r>
-        <w:rPr>
-          <w:rFonts w:ascii="Palatino Linotype" w:hAnsi="Palatino Linotype"/>
-          <w:sz w:val="20"/>
-          <w:szCs w:val="20"/>
+          <w:highlight w:val="yellow"/>
+        </w:rPr>
+        <w:t xml:space="preserve"> is </w:t>
+      </w:r>
+      <w:r>
+        <w:rPr>
+          <w:rFonts w:ascii="Palatino Linotype" w:hAnsi="Palatino Linotype"/>
+          <w:sz w:val="20"/>
+          <w:szCs w:val="20"/>
+          <w:highlight w:val="yellow"/>
+        </w:rPr>
+        <w:lastRenderedPageBreak/>
+        <w:t xml:space="preserve">true %} </w:t>
+      </w:r>
+    </w:p>
+    <w:p>
+      <w:pPr>
+        <w:pStyle w:val="ListParagraph"/>
+        <w:numPr>
+          <w:ilvl w:val="0"/>
+          <w:numId w:val="3"/>
+        </w:numPr>
+        <w:jc w:val="both"/>
+        <w:rPr>
+          <w:rFonts w:ascii="Palatino Linotype" w:hAnsi="Palatino Linotype"/>
+          <w:sz w:val="20"/>
+          <w:szCs w:val="20"/>
+          <w:highlight w:val="yellow"/>
+        </w:rPr>
+      </w:pPr>
+      <w:r>
+        <w:rPr>
+          <w:rFonts w:ascii="Palatino Linotype" w:hAnsi="Palatino Linotype"/>
+          <w:sz w:val="20"/>
+          <w:szCs w:val="20"/>
+          <w:highlight w:val="yellow"/>
+        </w:rPr>
+        <w:t xml:space="preserve">The Defendant shall complete a 3-day Drivers Intervention Program in lieu of 3 days in jail.{% </w:t>
+      </w:r>
+      <w:proofErr w:type="spellStart"/>
+      <w:r>
+        <w:rPr>
+          <w:rFonts w:ascii="Palatino Linotype" w:hAnsi="Palatino Linotype"/>
+          <w:sz w:val="20"/>
+          <w:szCs w:val="20"/>
+          <w:highlight w:val="yellow"/>
         </w:rPr>
         <w:t>endif</w:t>
       </w:r>
@@ -5520,8 +5649,54 @@
           <w:rFonts w:ascii="Palatino Linotype" w:hAnsi="Palatino Linotype"/>
           <w:sz w:val="20"/>
           <w:szCs w:val="20"/>
+          <w:highlight w:val="yellow"/>
         </w:rPr>
         <w:t xml:space="preserve"> %}</w:t>
+      </w:r>
+    </w:p>
+    <w:p>
+      <w:pPr>
+        <w:pStyle w:val="ListParagraph"/>
+        <w:numPr>
+          <w:ilvl w:val="0"/>
+          <w:numId w:val="3"/>
+        </w:numPr>
+        <w:jc w:val="both"/>
+        <w:rPr>
+          <w:rFonts w:ascii="Palatino Linotype" w:hAnsi="Palatino Linotype"/>
+          <w:sz w:val="20"/>
+          <w:szCs w:val="20"/>
+          <w:highlight w:val="yellow"/>
+        </w:rPr>
+      </w:pPr>
+      <w:r>
+        <w:rPr>
+          <w:rFonts w:ascii="Palatino Linotype" w:hAnsi="Palatino Linotype"/>
+          <w:sz w:val="20"/>
+          <w:szCs w:val="20"/>
+          <w:highlight w:val="yellow"/>
+        </w:rPr>
+        <w:t xml:space="preserve">Defendant shall timely pay or dispute confinement costs billed pursuant to R.C. 2929.37 or </w:t>
+      </w:r>
+      <w:proofErr w:type="gramStart"/>
+      <w:r>
+        <w:rPr>
+          <w:rFonts w:ascii="Palatino Linotype" w:hAnsi="Palatino Linotype"/>
+          <w:sz w:val="20"/>
+          <w:szCs w:val="20"/>
+          <w:highlight w:val="yellow"/>
+        </w:rPr>
+        <w:t>be</w:t>
+      </w:r>
+      <w:proofErr w:type="gramEnd"/>
+      <w:r>
+        <w:rPr>
+          <w:rFonts w:ascii="Palatino Linotype" w:hAnsi="Palatino Linotype"/>
+          <w:sz w:val="20"/>
+          <w:szCs w:val="20"/>
+          <w:highlight w:val="yellow"/>
+        </w:rPr>
+        <w:t xml:space="preserve"> subject to certificate of judgment by the Clerk.</w:t>
       </w:r>
     </w:p>
     <w:p>
@@ -5539,7 +5714,6 @@
           <w:sz w:val="20"/>
           <w:szCs w:val="20"/>
         </w:rPr>
-        <w:lastRenderedPageBreak/>
         <w:t xml:space="preserve">{% </w:t>
       </w:r>
       <w:proofErr w:type="spellStart"/>
@@ -7203,7 +7377,17 @@
           <w:sz w:val="20"/>
           <w:szCs w:val="20"/>
         </w:rPr>
-        <w:t>Within 90 days obtain a mental health evaluation and comply with any treatment and/or counseling recommendations.  Defendant shall sign a release/consent to permit community control to obtain a copy of records.  Defendant shall provide community control with proof of monthly compliance.</w:t>
+        <w:t xml:space="preserve">Within 90 days obtain a mental health evaluation and comply with any treatment and/or counseling recommendations.  Defendant shall sign a release/consent to permit community control to obtain a copy </w:t>
+      </w:r>
+      <w:r>
+        <w:rPr>
+          <w:rFonts w:ascii="Palatino Linotype" w:hAnsi="Palatino Linotype"/>
+          <w:bCs/>
+          <w:sz w:val="20"/>
+          <w:szCs w:val="20"/>
+        </w:rPr>
+        <w:lastRenderedPageBreak/>
+        <w:t>of records.  Defendant shall provide community control with proof of monthly compliance.</w:t>
       </w:r>
       <w:r>
         <w:rPr>
@@ -7388,7 +7572,6 @@
           <w:sz w:val="20"/>
           <w:szCs w:val="20"/>
         </w:rPr>
-        <w:lastRenderedPageBreak/>
         <w:t xml:space="preserve">Within 60 days pay restitution of </w:t>
       </w:r>
       <w:r>
@@ -9793,6 +9976,119 @@
     </w:lvl>
   </w:abstractNum>
   <w:abstractNum w:abstractNumId="1">
+    <w:nsid w:val="279660C9"/>
+    <w:multiLevelType w:val="hybridMultilevel"/>
+    <w:tmpl w:val="672ECC5E"/>
+    <w:lvl w:ilvl="0" w:tplc="04090001">
+      <w:start w:val="1"/>
+      <w:numFmt w:val="bullet"/>
+      <w:lvlText w:val=""/>
+      <w:lvlJc w:val="left"/>
+      <w:pPr>
+        <w:ind w:left="720" w:hanging="360"/>
+      </w:pPr>
+      <w:rPr>
+        <w:rFonts w:ascii="Symbol" w:hAnsi="Symbol" w:hint="default"/>
+      </w:rPr>
+    </w:lvl>
+    <w:lvl w:ilvl="1" w:tplc="04090003" w:tentative="1">
+      <w:start w:val="1"/>
+      <w:numFmt w:val="bullet"/>
+      <w:lvlText w:val="o"/>
+      <w:lvlJc w:val="left"/>
+      <w:pPr>
+        <w:ind w:left="1440" w:hanging="360"/>
+      </w:pPr>
+      <w:rPr>
+        <w:rFonts w:ascii="Courier New" w:hAnsi="Courier New" w:cs="Courier New" w:hint="default"/>
+      </w:rPr>
+    </w:lvl>
+    <w:lvl w:ilvl="2" w:tplc="04090005" w:tentative="1">
+      <w:start w:val="1"/>
+      <w:numFmt w:val="bullet"/>
+      <w:lvlText w:val=""/>
+      <w:lvlJc w:val="left"/>
+      <w:pPr>
+        <w:ind w:left="2160" w:hanging="360"/>
+      </w:pPr>
+      <w:rPr>
+        <w:rFonts w:ascii="Wingdings" w:hAnsi="Wingdings" w:hint="default"/>
+      </w:rPr>
+    </w:lvl>
+    <w:lvl w:ilvl="3" w:tplc="04090001" w:tentative="1">
+      <w:start w:val="1"/>
+      <w:numFmt w:val="bullet"/>
+      <w:lvlText w:val=""/>
+      <w:lvlJc w:val="left"/>
+      <w:pPr>
+        <w:ind w:left="2880" w:hanging="360"/>
+      </w:pPr>
+      <w:rPr>
+        <w:rFonts w:ascii="Symbol" w:hAnsi="Symbol" w:hint="default"/>
+      </w:rPr>
+    </w:lvl>
+    <w:lvl w:ilvl="4" w:tplc="04090003" w:tentative="1">
+      <w:start w:val="1"/>
+      <w:numFmt w:val="bullet"/>
+      <w:lvlText w:val="o"/>
+      <w:lvlJc w:val="left"/>
+      <w:pPr>
+        <w:ind w:left="3600" w:hanging="360"/>
+      </w:pPr>
+      <w:rPr>
+        <w:rFonts w:ascii="Courier New" w:hAnsi="Courier New" w:cs="Courier New" w:hint="default"/>
+      </w:rPr>
+    </w:lvl>
+    <w:lvl w:ilvl="5" w:tplc="04090005" w:tentative="1">
+      <w:start w:val="1"/>
+      <w:numFmt w:val="bullet"/>
+      <w:lvlText w:val=""/>
+      <w:lvlJc w:val="left"/>
+      <w:pPr>
+        <w:ind w:left="4320" w:hanging="360"/>
+      </w:pPr>
+      <w:rPr>
+        <w:rFonts w:ascii="Wingdings" w:hAnsi="Wingdings" w:hint="default"/>
+      </w:rPr>
+    </w:lvl>
+    <w:lvl w:ilvl="6" w:tplc="04090001" w:tentative="1">
+      <w:start w:val="1"/>
+      <w:numFmt w:val="bullet"/>
+      <w:lvlText w:val=""/>
+      <w:lvlJc w:val="left"/>
+      <w:pPr>
+        <w:ind w:left="5040" w:hanging="360"/>
+      </w:pPr>
+      <w:rPr>
+        <w:rFonts w:ascii="Symbol" w:hAnsi="Symbol" w:hint="default"/>
+      </w:rPr>
+    </w:lvl>
+    <w:lvl w:ilvl="7" w:tplc="04090003" w:tentative="1">
+      <w:start w:val="1"/>
+      <w:numFmt w:val="bullet"/>
+      <w:lvlText w:val="o"/>
+      <w:lvlJc w:val="left"/>
+      <w:pPr>
+        <w:ind w:left="5760" w:hanging="360"/>
+      </w:pPr>
+      <w:rPr>
+        <w:rFonts w:ascii="Courier New" w:hAnsi="Courier New" w:cs="Courier New" w:hint="default"/>
+      </w:rPr>
+    </w:lvl>
+    <w:lvl w:ilvl="8" w:tplc="04090005" w:tentative="1">
+      <w:start w:val="1"/>
+      <w:numFmt w:val="bullet"/>
+      <w:lvlText w:val=""/>
+      <w:lvlJc w:val="left"/>
+      <w:pPr>
+        <w:ind w:left="6480" w:hanging="360"/>
+      </w:pPr>
+      <w:rPr>
+        <w:rFonts w:ascii="Wingdings" w:hAnsi="Wingdings" w:hint="default"/>
+      </w:rPr>
+    </w:lvl>
+  </w:abstractNum>
+  <w:abstractNum w:abstractNumId="2">
     <w:nsid w:val="2E17566E"/>
     <w:multiLevelType w:val="hybridMultilevel"/>
     <w:tmpl w:val="00866CE6"/>
@@ -9909,6 +10205,9 @@
     <w:abstractNumId w:val="0"/>
   </w:num>
   <w:num w:numId="2">
+    <w:abstractNumId w:val="2"/>
+  </w:num>
+  <w:num w:numId="3">
     <w:abstractNumId w:val="1"/>
   </w:num>
 </w:numbering>

</xml_diff>

<commit_message>
Updated no jail and jail templates.
</commit_message>
<xml_diff>
--- a/resources/Templates/Jail_Plea_Final_Judgment_Template.docx
+++ b/resources/Templates/Jail_Plea_Final_Judgment_Template.docx
@@ -1,6 +1,6 @@
 
 <file path=word/document.xml><?xml version="1.0" encoding="utf-8"?>
-<w:document xmlns:wpc="http://schemas.microsoft.com/office/word/2010/wordprocessingCanvas" xmlns:mc="http://schemas.openxmlformats.org/markup-compatibility/2006" xmlns:o="urn:schemas-microsoft-com:office:office" xmlns:r="http://schemas.openxmlformats.org/officeDocument/2006/relationships" xmlns:m="http://schemas.openxmlformats.org/officeDocument/2006/math" xmlns:v="urn:schemas-microsoft-com:vml" xmlns:wp14="http://schemas.microsoft.com/office/word/2010/wordprocessingDrawing" xmlns:wp="http://schemas.openxmlformats.org/drawingml/2006/wordprocessingDrawing" xmlns:w10="urn:schemas-microsoft-com:office:word" xmlns:w="http://schemas.openxmlformats.org/wordprocessingml/2006/main" xmlns:w14="http://schemas.microsoft.com/office/word/2010/wordml" xmlns:wpg="http://schemas.microsoft.com/office/word/2010/wordprocessingGroup" xmlns:wpi="http://schemas.microsoft.com/office/word/2010/wordprocessingInk" xmlns:wne="http://schemas.microsoft.com/office/word/2006/wordml" xmlns:wps="http://schemas.microsoft.com/office/word/2010/wordprocessingShape" mc:Ignorable="w14 wp14">
+<w:document xmlns:wpc="http://schemas.microsoft.com/office/word/2010/wordprocessingCanvas" xmlns:cx="http://schemas.microsoft.com/office/drawing/2014/chartex" xmlns:cx1="http://schemas.microsoft.com/office/drawing/2015/9/8/chartex" xmlns:cx2="http://schemas.microsoft.com/office/drawing/2015/10/21/chartex" xmlns:cx3="http://schemas.microsoft.com/office/drawing/2016/5/9/chartex" xmlns:cx4="http://schemas.microsoft.com/office/drawing/2016/5/10/chartex" xmlns:cx5="http://schemas.microsoft.com/office/drawing/2016/5/11/chartex" xmlns:cx6="http://schemas.microsoft.com/office/drawing/2016/5/12/chartex" xmlns:cx7="http://schemas.microsoft.com/office/drawing/2016/5/13/chartex" xmlns:cx8="http://schemas.microsoft.com/office/drawing/2016/5/14/chartex" xmlns:mc="http://schemas.openxmlformats.org/markup-compatibility/2006" xmlns:aink="http://schemas.microsoft.com/office/drawing/2016/ink" xmlns:am3d="http://schemas.microsoft.com/office/drawing/2017/model3d" xmlns:o="urn:schemas-microsoft-com:office:office" xmlns:r="http://schemas.openxmlformats.org/officeDocument/2006/relationships" xmlns:m="http://schemas.openxmlformats.org/officeDocument/2006/math" xmlns:v="urn:schemas-microsoft-com:vml" xmlns:wp14="http://schemas.microsoft.com/office/word/2010/wordprocessingDrawing" xmlns:wp="http://schemas.openxmlformats.org/drawingml/2006/wordprocessingDrawing" xmlns:w10="urn:schemas-microsoft-com:office:word" xmlns:w="http://schemas.openxmlformats.org/wordprocessingml/2006/main" xmlns:w14="http://schemas.microsoft.com/office/word/2010/wordml" xmlns:w15="http://schemas.microsoft.com/office/word/2012/wordml" xmlns:w16cex="http://schemas.microsoft.com/office/word/2018/wordml/cex" xmlns:w16cid="http://schemas.microsoft.com/office/word/2016/wordml/cid" xmlns:w16="http://schemas.microsoft.com/office/word/2018/wordml" xmlns:w16se="http://schemas.microsoft.com/office/word/2015/wordml/symex" xmlns:wpg="http://schemas.microsoft.com/office/word/2010/wordprocessingGroup" xmlns:wpi="http://schemas.microsoft.com/office/word/2010/wordprocessingInk" xmlns:wne="http://schemas.microsoft.com/office/word/2006/wordml" xmlns:wps="http://schemas.microsoft.com/office/word/2010/wordprocessingShape" mc:Ignorable="w14 w15 w16se w16cid w16 w16cex wp14">
   <w:body>
     <w:p>
       <w:pPr>
@@ -217,14 +217,6 @@
         </w:rPr>
         <w:t xml:space="preserve">.  </w:t>
       </w:r>
-      <w:r>
-        <w:rPr>
-          <w:rFonts w:ascii="Palatino Linotype" w:hAnsi="Palatino Linotype"/>
-          <w:sz w:val="20"/>
-          <w:szCs w:val="20"/>
-        </w:rPr>
-        <w:t>{</w:t>
-      </w:r>
       <w:proofErr w:type="gramStart"/>
       <w:r>
         <w:rPr>
@@ -232,7 +224,7 @@
           <w:sz w:val="20"/>
           <w:szCs w:val="20"/>
         </w:rPr>
-        <w:t xml:space="preserve">{ </w:t>
+        <w:t xml:space="preserve">{{ </w:t>
       </w:r>
       <w:proofErr w:type="spellStart"/>
       <w:r>
@@ -332,14 +324,6 @@
           <w:szCs w:val="20"/>
         </w:rPr>
       </w:pPr>
-      <w:r>
-        <w:rPr>
-          <w:rFonts w:ascii="Palatino Linotype" w:hAnsi="Palatino Linotype"/>
-          <w:sz w:val="20"/>
-          <w:szCs w:val="20"/>
-        </w:rPr>
-        <w:t>{</w:t>
-      </w:r>
       <w:proofErr w:type="gramStart"/>
       <w:r>
         <w:rPr>
@@ -347,7 +331,7 @@
           <w:sz w:val="20"/>
           <w:szCs w:val="20"/>
         </w:rPr>
-        <w:t xml:space="preserve">{ </w:t>
+        <w:t xml:space="preserve">{{ </w:t>
       </w:r>
       <w:proofErr w:type="spellStart"/>
       <w:r>
@@ -356,6 +340,57 @@
           <w:sz w:val="20"/>
           <w:szCs w:val="20"/>
         </w:rPr>
+        <w:t>defendant</w:t>
+      </w:r>
+      <w:proofErr w:type="gramEnd"/>
+      <w:r>
+        <w:rPr>
+          <w:rFonts w:ascii="Palatino Linotype" w:hAnsi="Palatino Linotype"/>
+          <w:sz w:val="20"/>
+          <w:szCs w:val="20"/>
+        </w:rPr>
+        <w:t>.</w:t>
+      </w:r>
+      <w:r>
+        <w:rPr>
+          <w:rFonts w:ascii="Palatino Linotype" w:hAnsi="Palatino Linotype"/>
+          <w:sz w:val="20"/>
+          <w:szCs w:val="20"/>
+        </w:rPr>
+        <w:t>first_name</w:t>
+      </w:r>
+      <w:proofErr w:type="spellEnd"/>
+      <w:r>
+        <w:rPr>
+          <w:rFonts w:ascii="Palatino Linotype" w:hAnsi="Palatino Linotype"/>
+          <w:sz w:val="20"/>
+          <w:szCs w:val="20"/>
+        </w:rPr>
+        <w:t xml:space="preserve"> }}</w:t>
+      </w:r>
+      <w:r>
+        <w:rPr>
+          <w:rFonts w:ascii="Palatino Linotype" w:hAnsi="Palatino Linotype"/>
+          <w:sz w:val="20"/>
+          <w:szCs w:val="20"/>
+        </w:rPr>
+        <w:t xml:space="preserve"> </w:t>
+      </w:r>
+      <w:r>
+        <w:rPr>
+          <w:rFonts w:ascii="Palatino Linotype" w:hAnsi="Palatino Linotype"/>
+          <w:sz w:val="20"/>
+          <w:szCs w:val="20"/>
+        </w:rPr>
+        <w:t xml:space="preserve">{{ </w:t>
+      </w:r>
+      <w:proofErr w:type="spellStart"/>
+      <w:r>
+        <w:rPr>
+          <w:rFonts w:ascii="Palatino Linotype" w:hAnsi="Palatino Linotype"/>
+          <w:sz w:val="20"/>
+          <w:szCs w:val="20"/>
+        </w:rPr>
         <w:t>defendant.</w:t>
       </w:r>
       <w:r>
@@ -364,76 +399,7 @@
           <w:sz w:val="20"/>
           <w:szCs w:val="20"/>
         </w:rPr>
-        <w:t>first</w:t>
-      </w:r>
-      <w:proofErr w:type="gramEnd"/>
-      <w:r>
-        <w:rPr>
-          <w:rFonts w:ascii="Palatino Linotype" w:hAnsi="Palatino Linotype"/>
-          <w:sz w:val="20"/>
-          <w:szCs w:val="20"/>
-        </w:rPr>
-        <w:t>_name</w:t>
-      </w:r>
-      <w:proofErr w:type="spellEnd"/>
-      <w:r>
-        <w:rPr>
-          <w:rFonts w:ascii="Palatino Linotype" w:hAnsi="Palatino Linotype"/>
-          <w:sz w:val="20"/>
-          <w:szCs w:val="20"/>
-        </w:rPr>
-        <w:t xml:space="preserve"> }}</w:t>
-      </w:r>
-      <w:r>
-        <w:rPr>
-          <w:rFonts w:ascii="Palatino Linotype" w:hAnsi="Palatino Linotype"/>
-          <w:sz w:val="20"/>
-          <w:szCs w:val="20"/>
-        </w:rPr>
-        <w:t xml:space="preserve"> </w:t>
-      </w:r>
-      <w:r>
-        <w:rPr>
-          <w:rFonts w:ascii="Palatino Linotype" w:hAnsi="Palatino Linotype"/>
-          <w:sz w:val="20"/>
-          <w:szCs w:val="20"/>
-        </w:rPr>
-        <w:t>{</w:t>
-      </w:r>
-      <w:proofErr w:type="gramStart"/>
-      <w:r>
-        <w:rPr>
-          <w:rFonts w:ascii="Palatino Linotype" w:hAnsi="Palatino Linotype"/>
-          <w:sz w:val="20"/>
-          <w:szCs w:val="20"/>
-        </w:rPr>
-        <w:t xml:space="preserve">{ </w:t>
-      </w:r>
-      <w:proofErr w:type="spellStart"/>
-      <w:r>
-        <w:rPr>
-          <w:rFonts w:ascii="Palatino Linotype" w:hAnsi="Palatino Linotype"/>
-          <w:sz w:val="20"/>
-          <w:szCs w:val="20"/>
-        </w:rPr>
-        <w:t>defendant.</w:t>
-      </w:r>
-      <w:r>
-        <w:rPr>
-          <w:rFonts w:ascii="Palatino Linotype" w:hAnsi="Palatino Linotype"/>
-          <w:sz w:val="20"/>
-          <w:szCs w:val="20"/>
-        </w:rPr>
-        <w:t>last</w:t>
-      </w:r>
-      <w:proofErr w:type="gramEnd"/>
-      <w:r>
-        <w:rPr>
-          <w:rFonts w:ascii="Palatino Linotype" w:hAnsi="Palatino Linotype"/>
-          <w:sz w:val="20"/>
-          <w:szCs w:val="20"/>
-        </w:rPr>
-        <w:t>_</w:t>
+        <w:t>last_</w:t>
       </w:r>
       <w:r>
         <w:rPr>
@@ -592,7 +558,17 @@
           <w:sz w:val="20"/>
           <w:szCs w:val="20"/>
         </w:rPr>
-        <w:t>judicial_officer</w:t>
+        <w:t>judicial_</w:t>
+      </w:r>
+      <w:proofErr w:type="gramStart"/>
+      <w:r>
+        <w:rPr>
+          <w:rFonts w:ascii="Palatino Linotype" w:hAnsi="Palatino Linotype"/>
+          <w:bCs/>
+          <w:sz w:val="20"/>
+          <w:szCs w:val="20"/>
+        </w:rPr>
+        <w:t>officer</w:t>
       </w:r>
       <w:r>
         <w:rPr>
@@ -603,24 +579,15 @@
         </w:rPr>
         <w:t>.officer</w:t>
       </w:r>
-      <w:r>
-        <w:rPr>
-          <w:rFonts w:ascii="Palatino Linotype" w:hAnsi="Palatino Linotype"/>
-          <w:bCs/>
-          <w:sz w:val="20"/>
-          <w:szCs w:val="20"/>
-        </w:rPr>
-        <w:t>_</w:t>
-      </w:r>
-      <w:proofErr w:type="gramStart"/>
-      <w:r>
-        <w:rPr>
-          <w:rFonts w:ascii="Palatino Linotype" w:hAnsi="Palatino Linotype"/>
-          <w:bCs/>
-          <w:sz w:val="20"/>
-          <w:szCs w:val="20"/>
-        </w:rPr>
-        <w:t>type</w:t>
+      <w:proofErr w:type="gramEnd"/>
+      <w:r>
+        <w:rPr>
+          <w:rFonts w:ascii="Palatino Linotype" w:hAnsi="Palatino Linotype"/>
+          <w:bCs/>
+          <w:sz w:val="20"/>
+          <w:szCs w:val="20"/>
+        </w:rPr>
+        <w:t>_type</w:t>
       </w:r>
       <w:proofErr w:type="spellEnd"/>
       <w:r>
@@ -630,17 +597,7 @@
           <w:sz w:val="20"/>
           <w:szCs w:val="20"/>
         </w:rPr>
-        <w:t xml:space="preserve">  =</w:t>
-      </w:r>
-      <w:proofErr w:type="gramEnd"/>
-      <w:r>
-        <w:rPr>
-          <w:rFonts w:ascii="Palatino Linotype" w:hAnsi="Palatino Linotype"/>
-          <w:bCs/>
-          <w:sz w:val="20"/>
-          <w:szCs w:val="20"/>
-        </w:rPr>
-        <w:t>=  ‘Magistrate’ %}</w:t>
+        <w:t xml:space="preserve">  ==  ‘Magistrate’ %}</w:t>
       </w:r>
     </w:p>
     <w:p>
@@ -880,7 +837,7 @@
           <w:sz w:val="20"/>
           <w:szCs w:val="20"/>
         </w:rPr>
-        <w:t xml:space="preserve"> for arraignment on {</w:t>
+        <w:t xml:space="preserve"> for arraignment on </w:t>
       </w:r>
       <w:proofErr w:type="gramStart"/>
       <w:r>
@@ -889,7 +846,7 @@
           <w:sz w:val="20"/>
           <w:szCs w:val="20"/>
         </w:rPr>
-        <w:t xml:space="preserve">{ </w:t>
+        <w:t xml:space="preserve">{{ </w:t>
       </w:r>
       <w:proofErr w:type="spellStart"/>
       <w:r>
@@ -945,7 +902,7 @@
           <w:sz w:val="20"/>
           <w:szCs w:val="20"/>
         </w:rPr>
-        <w:t xml:space="preserve"> is not </w:t>
+        <w:t xml:space="preserve"> is not none </w:t>
       </w:r>
       <w:proofErr w:type="gramStart"/>
       <w:r>
@@ -955,7 +912,7 @@
           <w:sz w:val="20"/>
           <w:szCs w:val="20"/>
         </w:rPr>
-        <w:t>none</w:t>
+        <w:t>%}Counsel</w:t>
       </w:r>
       <w:proofErr w:type="gramEnd"/>
       <w:r>
@@ -965,7 +922,7 @@
           <w:sz w:val="20"/>
           <w:szCs w:val="20"/>
         </w:rPr>
-        <w:t xml:space="preserve"> %}Counsel for the State of Ohio made a motion to amend the cha</w:t>
+        <w:t xml:space="preserve"> for the State of Ohio made a motion to amend the cha</w:t>
       </w:r>
       <w:r>
         <w:rPr>
@@ -1284,7 +1241,23 @@
           <w:sz w:val="20"/>
           <w:szCs w:val="20"/>
         </w:rPr>
-        <w:t xml:space="preserve"> set forth below. The Defendant, having understood the nature of the charge(s), all constitutional rights, and the effects of a plea, entered a plea(s) to the charge(s) as set forth in the chart below. </w:t>
+        <w:t xml:space="preserve"> set forth below. The Defendant, having understood the nature of the charge(s), all constitutional rights, and the effects of a plea</w:t>
+      </w:r>
+      <w:r>
+        <w:rPr>
+          <w:rFonts w:ascii="Palatino Linotype" w:hAnsi="Palatino Linotype"/>
+          <w:sz w:val="20"/>
+          <w:szCs w:val="20"/>
+        </w:rPr>
+        <w:t>. Following allocution, Defendant</w:t>
+      </w:r>
+      <w:r>
+        <w:rPr>
+          <w:rFonts w:ascii="Palatino Linotype" w:hAnsi="Palatino Linotype"/>
+          <w:sz w:val="20"/>
+          <w:szCs w:val="20"/>
+        </w:rPr>
+        <w:t xml:space="preserve"> entered a plea(s) to the charge(s) as set forth in the chart below. </w:t>
       </w:r>
       <w:r>
         <w:rPr>
@@ -1330,6 +1303,7 @@
         <w:t xml:space="preserve">{% if </w:t>
       </w:r>
       <w:proofErr w:type="spellStart"/>
+      <w:proofErr w:type="gramStart"/>
       <w:r>
         <w:rPr>
           <w:rFonts w:ascii="Palatino Linotype" w:hAnsi="Palatino Linotype"/>
@@ -1339,6 +1313,7 @@
         <w:t>diversion.ordered</w:t>
       </w:r>
       <w:proofErr w:type="spellEnd"/>
+      <w:proofErr w:type="gramEnd"/>
       <w:r>
         <w:rPr>
           <w:rFonts w:ascii="Palatino Linotype" w:hAnsi="Palatino Linotype"/>
@@ -1353,7 +1328,33 @@
           <w:sz w:val="20"/>
           <w:szCs w:val="20"/>
         </w:rPr>
-        <w:t>{</w:t>
+        <w:t>{{ ‘\n’ }}</w:t>
+      </w:r>
+      <w:r>
+        <w:rPr>
+          <w:rFonts w:ascii="Palatino Linotype" w:hAnsi="Palatino Linotype"/>
+          <w:b/>
+          <w:sz w:val="20"/>
+          <w:szCs w:val="20"/>
+        </w:rPr>
+        <w:t xml:space="preserve">Diversion. </w:t>
+      </w:r>
+      <w:r>
+        <w:rPr>
+          <w:rFonts w:ascii="Palatino Linotype" w:hAnsi="Palatino Linotype"/>
+          <w:b/>
+          <w:sz w:val="20"/>
+          <w:szCs w:val="20"/>
+        </w:rPr>
+        <w:t xml:space="preserve"> </w:t>
+      </w:r>
+      <w:r>
+        <w:rPr>
+          <w:rFonts w:ascii="Palatino Linotype" w:hAnsi="Palatino Linotype"/>
+          <w:sz w:val="20"/>
+          <w:szCs w:val="20"/>
+        </w:rPr>
+        <w:t xml:space="preserve">Defendant is eligible for the </w:t>
       </w:r>
       <w:proofErr w:type="gramStart"/>
       <w:r>
@@ -1362,7 +1363,16 @@
           <w:sz w:val="20"/>
           <w:szCs w:val="20"/>
         </w:rPr>
-        <w:t>{ ‘</w:t>
+        <w:t xml:space="preserve">{{ </w:t>
+      </w:r>
+      <w:proofErr w:type="spellStart"/>
+      <w:r>
+        <w:rPr>
+          <w:rFonts w:ascii="Palatino Linotype" w:hAnsi="Palatino Linotype"/>
+          <w:sz w:val="20"/>
+          <w:szCs w:val="20"/>
+        </w:rPr>
+        <w:t>diversion</w:t>
       </w:r>
       <w:proofErr w:type="gramEnd"/>
       <w:r>
@@ -1371,53 +1381,60 @@
           <w:sz w:val="20"/>
           <w:szCs w:val="20"/>
         </w:rPr>
-        <w:t>\n’ }}</w:t>
+        <w:t>.program_name</w:t>
+      </w:r>
+      <w:proofErr w:type="spellEnd"/>
+      <w:r>
+        <w:rPr>
+          <w:rFonts w:ascii="Palatino Linotype" w:hAnsi="Palatino Linotype"/>
+          <w:sz w:val="20"/>
+          <w:szCs w:val="20"/>
+        </w:rPr>
+        <w:t xml:space="preserve"> }}. The Defendant’s plea and the Court’s findings are set forth in the chart below. The sentence, including any fines, costs and jail days, is SUSPENDED pending Defendant’s completion of the diversion program. Should Defendant fail to complete the terms of the diversion program, the sentence shall apply</w:t>
+      </w:r>
+      <w:r>
+        <w:rPr>
+          <w:rFonts w:ascii="Palatino Linotype" w:hAnsi="Palatino Linotype"/>
+          <w:sz w:val="20"/>
+          <w:szCs w:val="20"/>
+        </w:rPr>
+        <w:t xml:space="preserve"> and Defendant shall pay fines by </w:t>
       </w:r>
       <w:proofErr w:type="gramStart"/>
       <w:r>
         <w:rPr>
           <w:rFonts w:ascii="Palatino Linotype" w:hAnsi="Palatino Linotype"/>
-          <w:b/>
-          <w:sz w:val="20"/>
-          <w:szCs w:val="20"/>
-        </w:rPr>
-        <w:t>Diversion.</w:t>
+          <w:sz w:val="20"/>
+          <w:szCs w:val="20"/>
+        </w:rPr>
+        <w:t xml:space="preserve">{{ </w:t>
+      </w:r>
+      <w:proofErr w:type="spellStart"/>
+      <w:r>
+        <w:rPr>
+          <w:rFonts w:ascii="Palatino Linotype" w:hAnsi="Palatino Linotype"/>
+          <w:sz w:val="20"/>
+          <w:szCs w:val="20"/>
+        </w:rPr>
+        <w:t>diversion</w:t>
       </w:r>
       <w:proofErr w:type="gramEnd"/>
       <w:r>
         <w:rPr>
           <w:rFonts w:ascii="Palatino Linotype" w:hAnsi="Palatino Linotype"/>
-          <w:b/>
-          <w:sz w:val="20"/>
-          <w:szCs w:val="20"/>
-        </w:rPr>
-        <w:t xml:space="preserve"> </w:t>
-      </w:r>
-      <w:r>
-        <w:rPr>
-          <w:rFonts w:ascii="Palatino Linotype" w:hAnsi="Palatino Linotype"/>
-          <w:b/>
-          <w:sz w:val="20"/>
-          <w:szCs w:val="20"/>
-        </w:rPr>
-        <w:t xml:space="preserve"> </w:t>
-      </w:r>
-      <w:r>
-        <w:rPr>
-          <w:rFonts w:ascii="Palatino Linotype" w:hAnsi="Palatino Linotype"/>
-          <w:sz w:val="20"/>
-          <w:szCs w:val="20"/>
-        </w:rPr>
-        <w:t>Defendant is eligible for the {</w:t>
-      </w:r>
-      <w:proofErr w:type="gramStart"/>
-      <w:r>
-        <w:rPr>
-          <w:rFonts w:ascii="Palatino Linotype" w:hAnsi="Palatino Linotype"/>
-          <w:sz w:val="20"/>
-          <w:szCs w:val="20"/>
-        </w:rPr>
-        <w:t xml:space="preserve">{ </w:t>
+          <w:sz w:val="20"/>
+          <w:szCs w:val="20"/>
+        </w:rPr>
+        <w:t>.diversion_fine_pay_date</w:t>
+      </w:r>
+      <w:proofErr w:type="spellEnd"/>
+      <w:r>
+        <w:rPr>
+          <w:rFonts w:ascii="Palatino Linotype" w:hAnsi="Palatino Linotype"/>
+          <w:sz w:val="20"/>
+          <w:szCs w:val="20"/>
+        </w:rPr>
+        <w:t xml:space="preserve"> }} and shall report to jail on {{ </w:t>
       </w:r>
       <w:proofErr w:type="spellStart"/>
       <w:r>
@@ -1426,16 +1443,7 @@
           <w:sz w:val="20"/>
           <w:szCs w:val="20"/>
         </w:rPr>
-        <w:t>diversion.program</w:t>
-      </w:r>
-      <w:proofErr w:type="gramEnd"/>
-      <w:r>
-        <w:rPr>
-          <w:rFonts w:ascii="Palatino Linotype" w:hAnsi="Palatino Linotype"/>
-          <w:sz w:val="20"/>
-          <w:szCs w:val="20"/>
-        </w:rPr>
-        <w:t>_name</w:t>
+        <w:t>diversion.diversion_jail_report_date</w:t>
       </w:r>
       <w:proofErr w:type="spellEnd"/>
       <w:r>
@@ -1444,68 +1452,6 @@
           <w:sz w:val="20"/>
           <w:szCs w:val="20"/>
         </w:rPr>
-        <w:t xml:space="preserve"> }}. The Defendant’s plea and the Court’s findings are set forth in the chart below. The sentence, including any fines, costs and jail days, is SUSPENDED pending Defendant’s completion of the diversion program. Should Defendant fail to complete the terms of the diversion program, the sentence shall apply</w:t>
-      </w:r>
-      <w:r>
-        <w:rPr>
-          <w:rFonts w:ascii="Palatino Linotype" w:hAnsi="Palatino Linotype"/>
-          <w:sz w:val="20"/>
-          <w:szCs w:val="20"/>
-        </w:rPr>
-        <w:t xml:space="preserve"> and Defendant shall pay fines by {</w:t>
-      </w:r>
-      <w:proofErr w:type="gramStart"/>
-      <w:r>
-        <w:rPr>
-          <w:rFonts w:ascii="Palatino Linotype" w:hAnsi="Palatino Linotype"/>
-          <w:sz w:val="20"/>
-          <w:szCs w:val="20"/>
-        </w:rPr>
-        <w:t xml:space="preserve">{ </w:t>
-      </w:r>
-      <w:proofErr w:type="spellStart"/>
-      <w:r>
-        <w:rPr>
-          <w:rFonts w:ascii="Palatino Linotype" w:hAnsi="Palatino Linotype"/>
-          <w:sz w:val="20"/>
-          <w:szCs w:val="20"/>
-        </w:rPr>
-        <w:t>diversion.diversion</w:t>
-      </w:r>
-      <w:proofErr w:type="gramEnd"/>
-      <w:r>
-        <w:rPr>
-          <w:rFonts w:ascii="Palatino Linotype" w:hAnsi="Palatino Linotype"/>
-          <w:sz w:val="20"/>
-          <w:szCs w:val="20"/>
-        </w:rPr>
-        <w:t>_fine_pay_date</w:t>
-      </w:r>
-      <w:proofErr w:type="spellEnd"/>
-      <w:r>
-        <w:rPr>
-          <w:rFonts w:ascii="Palatino Linotype" w:hAnsi="Palatino Linotype"/>
-          <w:sz w:val="20"/>
-          <w:szCs w:val="20"/>
-        </w:rPr>
-        <w:t xml:space="preserve"> }} and shall report to jail on {{ </w:t>
-      </w:r>
-      <w:proofErr w:type="spellStart"/>
-      <w:r>
-        <w:rPr>
-          <w:rFonts w:ascii="Palatino Linotype" w:hAnsi="Palatino Linotype"/>
-          <w:sz w:val="20"/>
-          <w:szCs w:val="20"/>
-        </w:rPr>
-        <w:t>diversion.diversion_jail_report_date</w:t>
-      </w:r>
-      <w:proofErr w:type="spellEnd"/>
-      <w:r>
-        <w:rPr>
-          <w:rFonts w:ascii="Palatino Linotype" w:hAnsi="Palatino Linotype"/>
-          <w:sz w:val="20"/>
-          <w:szCs w:val="20"/>
-        </w:rPr>
         <w:t xml:space="preserve"> }}</w:t>
       </w:r>
       <w:r>
@@ -1522,25 +1468,7 @@
           <w:sz w:val="20"/>
           <w:szCs w:val="20"/>
         </w:rPr>
-        <w:t xml:space="preserve">{% </w:t>
-      </w:r>
-      <w:proofErr w:type="spellStart"/>
-      <w:r>
-        <w:rPr>
-          <w:rFonts w:ascii="Palatino Linotype" w:hAnsi="Palatino Linotype"/>
-          <w:sz w:val="20"/>
-          <w:szCs w:val="20"/>
-        </w:rPr>
-        <w:t>endif</w:t>
-      </w:r>
-      <w:proofErr w:type="spellEnd"/>
-      <w:r>
-        <w:rPr>
-          <w:rFonts w:ascii="Palatino Linotype" w:hAnsi="Palatino Linotype"/>
-          <w:sz w:val="20"/>
-          <w:szCs w:val="20"/>
-        </w:rPr>
-        <w:t xml:space="preserve"> %}</w:t>
+        <w:t>{% endif %}</w:t>
       </w:r>
     </w:p>
     <w:tbl>
@@ -2455,7 +2383,18 @@
                 <w:sz w:val="20"/>
                 <w:szCs w:val="20"/>
               </w:rPr>
-              <w:t xml:space="preserve"> for charge in </w:t>
+              <w:t xml:space="preserve"> for </w:t>
+            </w:r>
+            <w:r>
+              <w:rPr>
+                <w:rFonts w:ascii="Palatino Linotype" w:hAnsi="Palatino Linotype"/>
+                <w:b/>
+                <w:bCs/>
+                <w:sz w:val="20"/>
+                <w:szCs w:val="20"/>
+              </w:rPr>
+              <w:lastRenderedPageBreak/>
+              <w:t xml:space="preserve">charge in </w:t>
             </w:r>
             <w:proofErr w:type="spellStart"/>
             <w:r>
@@ -2466,7 +2405,6 @@
                 <w:sz w:val="20"/>
                 <w:szCs w:val="20"/>
               </w:rPr>
-              <w:lastRenderedPageBreak/>
               <w:t>charges_list</w:t>
             </w:r>
             <w:proofErr w:type="spellEnd"/>
@@ -2664,7 +2602,6 @@
                 <w:sz w:val="20"/>
                 <w:szCs w:val="20"/>
               </w:rPr>
-              <w:lastRenderedPageBreak/>
               <w:t>Finding</w:t>
             </w:r>
           </w:p>
@@ -4273,7 +4210,17 @@
           <w:sz w:val="20"/>
           <w:szCs w:val="20"/>
         </w:rPr>
-        <w:t>{% endif %}</w:t>
+        <w:t xml:space="preserve">{% endif </w:t>
+      </w:r>
+      <w:proofErr w:type="gramStart"/>
+      <w:r>
+        <w:rPr>
+          <w:rFonts w:ascii="Palatino Linotype" w:hAnsi="Palatino Linotype"/>
+          <w:bCs/>
+          <w:sz w:val="20"/>
+          <w:szCs w:val="20"/>
+        </w:rPr>
+        <w:t>%}</w:t>
       </w:r>
       <w:r>
         <w:rPr>
@@ -4283,6 +4230,7 @@
         </w:rPr>
         <w:t>Having</w:t>
       </w:r>
+      <w:proofErr w:type="gramEnd"/>
       <w:r>
         <w:rPr>
           <w:rFonts w:ascii="Palatino Linotype" w:hAnsi="Palatino Linotype"/>
@@ -4299,261 +4247,211 @@
           <w:sz w:val="20"/>
           <w:szCs w:val="20"/>
         </w:rPr>
+        <w:t xml:space="preserve">{{ </w:t>
+      </w:r>
+      <w:proofErr w:type="spellStart"/>
+      <w:r>
+        <w:rPr>
+          <w:rFonts w:ascii="Palatino Linotype" w:hAnsi="Palatino Linotype"/>
+          <w:b/>
+          <w:bCs/>
+          <w:sz w:val="20"/>
+          <w:szCs w:val="20"/>
+        </w:rPr>
+        <w:t>court_costs.</w:t>
+      </w:r>
+      <w:r>
+        <w:rPr>
+          <w:rFonts w:ascii="Palatino Linotype" w:hAnsi="Palatino Linotype"/>
+          <w:b/>
+          <w:bCs/>
+          <w:sz w:val="20"/>
+          <w:szCs w:val="20"/>
+        </w:rPr>
+        <w:t>ability_to_pay_time</w:t>
+      </w:r>
+      <w:proofErr w:type="spellEnd"/>
+      <w:r>
+        <w:rPr>
+          <w:rFonts w:ascii="Palatino Linotype" w:hAnsi="Palatino Linotype"/>
+          <w:b/>
+          <w:bCs/>
+          <w:sz w:val="20"/>
+          <w:szCs w:val="20"/>
+        </w:rPr>
+        <w:t xml:space="preserve"> }}</w:t>
+      </w:r>
+      <w:r>
+        <w:rPr>
+          <w:rFonts w:ascii="Palatino Linotype" w:hAnsi="Palatino Linotype"/>
+          <w:sz w:val="20"/>
+          <w:szCs w:val="20"/>
+        </w:rPr>
+        <w:t xml:space="preserve">. Absent further order the fines and costs shall be paid in full by </w:t>
+      </w:r>
+      <w:proofErr w:type="gramStart"/>
+      <w:r>
+        <w:rPr>
+          <w:rFonts w:ascii="Palatino Linotype" w:hAnsi="Palatino Linotype"/>
+          <w:b/>
+          <w:bCs/>
+          <w:sz w:val="20"/>
+          <w:szCs w:val="20"/>
+        </w:rPr>
+        <w:t xml:space="preserve">{{ </w:t>
+      </w:r>
+      <w:proofErr w:type="spellStart"/>
+      <w:r>
+        <w:rPr>
+          <w:rFonts w:ascii="Palatino Linotype" w:hAnsi="Palatino Linotype"/>
+          <w:b/>
+          <w:bCs/>
+          <w:sz w:val="20"/>
+          <w:szCs w:val="20"/>
+        </w:rPr>
+        <w:t>court</w:t>
+      </w:r>
+      <w:proofErr w:type="gramEnd"/>
+      <w:r>
+        <w:rPr>
+          <w:rFonts w:ascii="Palatino Linotype" w:hAnsi="Palatino Linotype"/>
+          <w:b/>
+          <w:bCs/>
+          <w:sz w:val="20"/>
+          <w:szCs w:val="20"/>
+        </w:rPr>
+        <w:t>_costs.</w:t>
+      </w:r>
+      <w:r>
+        <w:rPr>
+          <w:rFonts w:ascii="Palatino Linotype" w:hAnsi="Palatino Linotype"/>
+          <w:b/>
+          <w:bCs/>
+          <w:sz w:val="20"/>
+          <w:szCs w:val="20"/>
+        </w:rPr>
+        <w:t>balance_due_date</w:t>
+      </w:r>
+      <w:proofErr w:type="spellEnd"/>
+      <w:r>
+        <w:rPr>
+          <w:rFonts w:ascii="Palatino Linotype" w:hAnsi="Palatino Linotype"/>
+          <w:b/>
+          <w:bCs/>
+          <w:sz w:val="20"/>
+          <w:szCs w:val="20"/>
+        </w:rPr>
+        <w:t xml:space="preserve"> }}</w:t>
+      </w:r>
+      <w:r>
+        <w:rPr>
+          <w:rFonts w:ascii="Palatino Linotype" w:hAnsi="Palatino Linotype"/>
+          <w:sz w:val="20"/>
+          <w:szCs w:val="20"/>
+        </w:rPr>
+        <w:t xml:space="preserve">. </w:t>
+      </w:r>
+      <w:r>
+        <w:rPr>
+          <w:rFonts w:ascii="Palatino Linotype" w:hAnsi="Palatino Linotype"/>
+          <w:sz w:val="20"/>
+          <w:szCs w:val="20"/>
+        </w:rPr>
+        <w:t xml:space="preserve">{% if </w:t>
+      </w:r>
+      <w:proofErr w:type="spellStart"/>
+      <w:r>
+        <w:rPr>
+          <w:rFonts w:ascii="Palatino Linotype" w:hAnsi="Palatino Linotype"/>
+          <w:sz w:val="20"/>
+          <w:szCs w:val="20"/>
+        </w:rPr>
+        <w:t>court_</w:t>
+      </w:r>
+      <w:proofErr w:type="gramStart"/>
+      <w:r>
+        <w:rPr>
+          <w:rFonts w:ascii="Palatino Linotype" w:hAnsi="Palatino Linotype"/>
+          <w:sz w:val="20"/>
+          <w:szCs w:val="20"/>
+        </w:rPr>
+        <w:t>costs.</w:t>
+      </w:r>
+      <w:r>
+        <w:rPr>
+          <w:rFonts w:ascii="Palatino Linotype" w:hAnsi="Palatino Linotype"/>
+          <w:sz w:val="20"/>
+          <w:szCs w:val="20"/>
+        </w:rPr>
+        <w:t>ability</w:t>
+      </w:r>
+      <w:proofErr w:type="gramEnd"/>
+      <w:r>
+        <w:rPr>
+          <w:rFonts w:ascii="Palatino Linotype" w:hAnsi="Palatino Linotype"/>
+          <w:sz w:val="20"/>
+          <w:szCs w:val="20"/>
+        </w:rPr>
+        <w:t>_to_pay_time</w:t>
+      </w:r>
+      <w:proofErr w:type="spellEnd"/>
+      <w:r>
+        <w:rPr>
+          <w:rFonts w:ascii="Palatino Linotype" w:hAnsi="Palatino Linotype"/>
+          <w:sz w:val="20"/>
+          <w:szCs w:val="20"/>
+        </w:rPr>
+        <w:t xml:space="preserve"> </w:t>
+      </w:r>
+      <w:r>
+        <w:rPr>
+          <w:rFonts w:ascii="Palatino Linotype" w:hAnsi="Palatino Linotype"/>
+          <w:sz w:val="20"/>
+          <w:szCs w:val="20"/>
+        </w:rPr>
+        <w:t>!=</w:t>
+      </w:r>
+      <w:r>
+        <w:rPr>
+          <w:rFonts w:ascii="Palatino Linotype" w:hAnsi="Palatino Linotype"/>
+          <w:sz w:val="20"/>
+          <w:szCs w:val="20"/>
+        </w:rPr>
+        <w:t xml:space="preserve"> ‘forthwith’ %}</w:t>
+      </w:r>
+      <w:r>
+        <w:rPr>
+          <w:rFonts w:ascii="Palatino Linotype" w:hAnsi="Palatino Linotype"/>
+          <w:sz w:val="20"/>
+          <w:szCs w:val="20"/>
+        </w:rPr>
+        <w:t xml:space="preserve">Defendant may complete community service hours to satisfy fines and costs at a rate of $10.00 per hour. All Community Service hours must be approved by the Office of Community </w:t>
+      </w:r>
+      <w:proofErr w:type="gramStart"/>
+      <w:r>
+        <w:rPr>
+          <w:rFonts w:ascii="Palatino Linotype" w:hAnsi="Palatino Linotype"/>
+          <w:sz w:val="20"/>
+          <w:szCs w:val="20"/>
+        </w:rPr>
+        <w:t>Control.</w:t>
+      </w:r>
+      <w:r>
+        <w:rPr>
+          <w:rFonts w:ascii="Palatino Linotype" w:hAnsi="Palatino Linotype"/>
+          <w:sz w:val="20"/>
+          <w:szCs w:val="20"/>
+        </w:rPr>
         <w:t>{</w:t>
       </w:r>
-      <w:proofErr w:type="gramStart"/>
-      <w:r>
-        <w:rPr>
-          <w:rFonts w:ascii="Palatino Linotype" w:hAnsi="Palatino Linotype"/>
-          <w:b/>
-          <w:bCs/>
-          <w:sz w:val="20"/>
-          <w:szCs w:val="20"/>
-        </w:rPr>
-        <w:t xml:space="preserve">{ </w:t>
-      </w:r>
-      <w:proofErr w:type="spellStart"/>
-      <w:r>
-        <w:rPr>
-          <w:rFonts w:ascii="Palatino Linotype" w:hAnsi="Palatino Linotype"/>
-          <w:b/>
-          <w:bCs/>
-          <w:sz w:val="20"/>
-          <w:szCs w:val="20"/>
-        </w:rPr>
-        <w:t>court</w:t>
-      </w:r>
       <w:proofErr w:type="gramEnd"/>
       <w:r>
         <w:rPr>
           <w:rFonts w:ascii="Palatino Linotype" w:hAnsi="Palatino Linotype"/>
-          <w:b/>
-          <w:bCs/>
-          <w:sz w:val="20"/>
-          <w:szCs w:val="20"/>
-        </w:rPr>
-        <w:t>_costs.</w:t>
-      </w:r>
-      <w:r>
-        <w:rPr>
-          <w:rFonts w:ascii="Palatino Linotype" w:hAnsi="Palatino Linotype"/>
-          <w:b/>
-          <w:bCs/>
-          <w:sz w:val="20"/>
-          <w:szCs w:val="20"/>
-        </w:rPr>
-        <w:t>ability_to_pay_time</w:t>
-      </w:r>
-      <w:proofErr w:type="spellEnd"/>
-      <w:r>
-        <w:rPr>
-          <w:rFonts w:ascii="Palatino Linotype" w:hAnsi="Palatino Linotype"/>
-          <w:b/>
-          <w:bCs/>
-          <w:sz w:val="20"/>
-          <w:szCs w:val="20"/>
-        </w:rPr>
-        <w:t xml:space="preserve"> }}</w:t>
-      </w:r>
-      <w:r>
-        <w:rPr>
-          <w:rFonts w:ascii="Palatino Linotype" w:hAnsi="Palatino Linotype"/>
-          <w:sz w:val="20"/>
-          <w:szCs w:val="20"/>
-        </w:rPr>
-        <w:t xml:space="preserve">. Absent further order the fines and costs shall be paid in full by </w:t>
-      </w:r>
-      <w:r>
-        <w:rPr>
-          <w:rFonts w:ascii="Palatino Linotype" w:hAnsi="Palatino Linotype"/>
-          <w:b/>
-          <w:bCs/>
-          <w:sz w:val="20"/>
-          <w:szCs w:val="20"/>
-        </w:rPr>
-        <w:t>{</w:t>
-      </w:r>
-      <w:proofErr w:type="gramStart"/>
-      <w:r>
-        <w:rPr>
-          <w:rFonts w:ascii="Palatino Linotype" w:hAnsi="Palatino Linotype"/>
-          <w:b/>
-          <w:bCs/>
-          <w:sz w:val="20"/>
-          <w:szCs w:val="20"/>
-        </w:rPr>
-        <w:t xml:space="preserve">{ </w:t>
-      </w:r>
-      <w:proofErr w:type="spellStart"/>
-      <w:r>
-        <w:rPr>
-          <w:rFonts w:ascii="Palatino Linotype" w:hAnsi="Palatino Linotype"/>
-          <w:b/>
-          <w:bCs/>
-          <w:sz w:val="20"/>
-          <w:szCs w:val="20"/>
-        </w:rPr>
-        <w:t>court</w:t>
-      </w:r>
-      <w:proofErr w:type="gramEnd"/>
-      <w:r>
-        <w:rPr>
-          <w:rFonts w:ascii="Palatino Linotype" w:hAnsi="Palatino Linotype"/>
-          <w:b/>
-          <w:bCs/>
-          <w:sz w:val="20"/>
-          <w:szCs w:val="20"/>
-        </w:rPr>
-        <w:t>_costs.</w:t>
-      </w:r>
-      <w:r>
-        <w:rPr>
-          <w:rFonts w:ascii="Palatino Linotype" w:hAnsi="Palatino Linotype"/>
-          <w:b/>
-          <w:bCs/>
-          <w:sz w:val="20"/>
-          <w:szCs w:val="20"/>
-        </w:rPr>
-        <w:t>balance_due_date</w:t>
-      </w:r>
-      <w:proofErr w:type="spellEnd"/>
-      <w:r>
-        <w:rPr>
-          <w:rFonts w:ascii="Palatino Linotype" w:hAnsi="Palatino Linotype"/>
-          <w:b/>
-          <w:bCs/>
-          <w:sz w:val="20"/>
-          <w:szCs w:val="20"/>
-        </w:rPr>
-        <w:t xml:space="preserve"> }}</w:t>
-      </w:r>
-      <w:r>
-        <w:rPr>
-          <w:rFonts w:ascii="Palatino Linotype" w:hAnsi="Palatino Linotype"/>
-          <w:sz w:val="20"/>
-          <w:szCs w:val="20"/>
-        </w:rPr>
-        <w:t xml:space="preserve">. </w:t>
-      </w:r>
-      <w:r>
-        <w:rPr>
-          <w:rFonts w:ascii="Palatino Linotype" w:hAnsi="Palatino Linotype"/>
-          <w:sz w:val="20"/>
-          <w:szCs w:val="20"/>
-        </w:rPr>
-        <w:t xml:space="preserve">{% if </w:t>
-      </w:r>
-      <w:proofErr w:type="spellStart"/>
-      <w:r>
-        <w:rPr>
-          <w:rFonts w:ascii="Palatino Linotype" w:hAnsi="Palatino Linotype"/>
-          <w:sz w:val="20"/>
-          <w:szCs w:val="20"/>
-        </w:rPr>
-        <w:t>court_costs.</w:t>
-      </w:r>
-      <w:r>
-        <w:rPr>
-          <w:rFonts w:ascii="Palatino Linotype" w:hAnsi="Palatino Linotype"/>
-          <w:sz w:val="20"/>
-          <w:szCs w:val="20"/>
-        </w:rPr>
-        <w:t>ability_to_pay_</w:t>
-      </w:r>
-      <w:proofErr w:type="gramStart"/>
-      <w:r>
-        <w:rPr>
-          <w:rFonts w:ascii="Palatino Linotype" w:hAnsi="Palatino Linotype"/>
-          <w:sz w:val="20"/>
-          <w:szCs w:val="20"/>
-        </w:rPr>
-        <w:t>time</w:t>
-      </w:r>
-      <w:proofErr w:type="spellEnd"/>
-      <w:r>
-        <w:rPr>
-          <w:rFonts w:ascii="Palatino Linotype" w:hAnsi="Palatino Linotype"/>
-          <w:sz w:val="20"/>
-          <w:szCs w:val="20"/>
-        </w:rPr>
-        <w:t xml:space="preserve"> </w:t>
-      </w:r>
-      <w:r>
-        <w:rPr>
-          <w:rFonts w:ascii="Palatino Linotype" w:hAnsi="Palatino Linotype"/>
-          <w:sz w:val="20"/>
-          <w:szCs w:val="20"/>
-        </w:rPr>
-        <w:t>!</w:t>
-      </w:r>
-      <w:proofErr w:type="gramEnd"/>
-      <w:r>
-        <w:rPr>
-          <w:rFonts w:ascii="Palatino Linotype" w:hAnsi="Palatino Linotype"/>
-          <w:sz w:val="20"/>
-          <w:szCs w:val="20"/>
-        </w:rPr>
-        <w:t>=</w:t>
-      </w:r>
-      <w:r>
-        <w:rPr>
-          <w:rFonts w:ascii="Palatino Linotype" w:hAnsi="Palatino Linotype"/>
-          <w:sz w:val="20"/>
-          <w:szCs w:val="20"/>
-        </w:rPr>
-        <w:t xml:space="preserve"> ‘forthwith’ %}</w:t>
-      </w:r>
-      <w:r>
-        <w:rPr>
-          <w:rFonts w:ascii="Palatino Linotype" w:hAnsi="Palatino Linotype"/>
-          <w:sz w:val="20"/>
-          <w:szCs w:val="20"/>
-        </w:rPr>
-        <w:t>Defendant may complete community service hours to satisfy fines and costs at a rate of $10.00 per hour. All Community Service hours must be approved by the Office of Community Control</w:t>
-      </w:r>
-      <w:proofErr w:type="gramStart"/>
-      <w:r>
-        <w:rPr>
-          <w:rFonts w:ascii="Palatino Linotype" w:hAnsi="Palatino Linotype"/>
-          <w:sz w:val="20"/>
-          <w:szCs w:val="20"/>
-        </w:rPr>
-        <w:t>.</w:t>
-      </w:r>
-      <w:r>
-        <w:rPr>
-          <w:rFonts w:ascii="Palatino Linotype" w:hAnsi="Palatino Linotype"/>
-          <w:sz w:val="20"/>
-          <w:szCs w:val="20"/>
-        </w:rPr>
-        <w:t>{</w:t>
-      </w:r>
-      <w:proofErr w:type="gramEnd"/>
-      <w:r>
-        <w:rPr>
-          <w:rFonts w:ascii="Palatino Linotype" w:hAnsi="Palatino Linotype"/>
-          <w:sz w:val="20"/>
-          <w:szCs w:val="20"/>
-        </w:rPr>
-        <w:t xml:space="preserve">% </w:t>
-      </w:r>
-      <w:proofErr w:type="spellStart"/>
-      <w:r>
-        <w:rPr>
-          <w:rFonts w:ascii="Palatino Linotype" w:hAnsi="Palatino Linotype"/>
-          <w:sz w:val="20"/>
-          <w:szCs w:val="20"/>
-        </w:rPr>
-        <w:t>endif</w:t>
-      </w:r>
-      <w:proofErr w:type="spellEnd"/>
-      <w:r>
-        <w:rPr>
-          <w:rFonts w:ascii="Palatino Linotype" w:hAnsi="Palatino Linotype"/>
-          <w:sz w:val="20"/>
-          <w:szCs w:val="20"/>
-        </w:rPr>
-        <w:t xml:space="preserve"> %}</w:t>
+          <w:sz w:val="20"/>
+          <w:szCs w:val="20"/>
+        </w:rPr>
+        <w:t>% endif %}</w:t>
       </w:r>
       <w:r>
         <w:rPr>
@@ -4714,14 +4612,6 @@
         </w:rPr>
         <w:t xml:space="preserve">complete </w:t>
       </w:r>
-      <w:r>
-        <w:rPr>
-          <w:rFonts w:ascii="Palatino Linotype" w:hAnsi="Palatino Linotype"/>
-          <w:sz w:val="20"/>
-          <w:szCs w:val="20"/>
-        </w:rPr>
-        <w:t>{</w:t>
-      </w:r>
       <w:proofErr w:type="gramStart"/>
       <w:r>
         <w:rPr>
@@ -4729,7 +4619,7 @@
           <w:sz w:val="20"/>
           <w:szCs w:val="20"/>
         </w:rPr>
-        <w:t xml:space="preserve">{ </w:t>
+        <w:t xml:space="preserve">{{ </w:t>
       </w:r>
       <w:proofErr w:type="spellStart"/>
       <w:r>
@@ -4816,14 +4706,6 @@
         </w:rPr>
         <w:t xml:space="preserve"> days. Defendant shall show proof of completion of all completed hours to the Office of Community Control on or before </w:t>
       </w:r>
-      <w:r>
-        <w:rPr>
-          <w:rFonts w:ascii="Palatino Linotype" w:hAnsi="Palatino Linotype"/>
-          <w:sz w:val="20"/>
-          <w:szCs w:val="20"/>
-        </w:rPr>
-        <w:t>{</w:t>
-      </w:r>
       <w:proofErr w:type="gramStart"/>
       <w:r>
         <w:rPr>
@@ -4831,7 +4713,7 @@
           <w:sz w:val="20"/>
           <w:szCs w:val="20"/>
         </w:rPr>
-        <w:t xml:space="preserve">{ </w:t>
+        <w:t xml:space="preserve">{{ </w:t>
       </w:r>
       <w:proofErr w:type="spellStart"/>
       <w:r>
@@ -4840,7 +4722,15 @@
           <w:sz w:val="20"/>
           <w:szCs w:val="20"/>
         </w:rPr>
-        <w:t>community</w:t>
+        <w:t>community_service.</w:t>
+      </w:r>
+      <w:r>
+        <w:rPr>
+          <w:rFonts w:ascii="Palatino Linotype" w:hAnsi="Palatino Linotype"/>
+          <w:sz w:val="20"/>
+          <w:szCs w:val="20"/>
+        </w:rPr>
+        <w:t>due</w:t>
       </w:r>
       <w:proofErr w:type="gramEnd"/>
       <w:r>
@@ -4849,15 +4739,7 @@
           <w:sz w:val="20"/>
           <w:szCs w:val="20"/>
         </w:rPr>
-        <w:t>_service.</w:t>
-      </w:r>
-      <w:r>
-        <w:rPr>
-          <w:rFonts w:ascii="Palatino Linotype" w:hAnsi="Palatino Linotype"/>
-          <w:sz w:val="20"/>
-          <w:szCs w:val="20"/>
-        </w:rPr>
-        <w:t>due_date_for_service</w:t>
+        <w:t>_date_for_service</w:t>
       </w:r>
       <w:proofErr w:type="spellEnd"/>
       <w:r>
@@ -4892,7 +4774,33 @@
           <w:sz w:val="20"/>
           <w:szCs w:val="20"/>
         </w:rPr>
-        <w:t xml:space="preserve">{% </w:t>
+        <w:t xml:space="preserve">{% endif </w:t>
+      </w:r>
+      <w:proofErr w:type="gramStart"/>
+      <w:r>
+        <w:rPr>
+          <w:rFonts w:ascii="Palatino Linotype" w:hAnsi="Palatino Linotype"/>
+          <w:sz w:val="20"/>
+          <w:szCs w:val="20"/>
+        </w:rPr>
+        <w:t>%}</w:t>
+      </w:r>
+      <w:r>
+        <w:rPr>
+          <w:rFonts w:ascii="Palatino Linotype" w:hAnsi="Palatino Linotype"/>
+          <w:sz w:val="20"/>
+          <w:szCs w:val="20"/>
+        </w:rPr>
+        <w:t>{</w:t>
+      </w:r>
+      <w:proofErr w:type="gramEnd"/>
+      <w:r>
+        <w:rPr>
+          <w:rFonts w:ascii="Palatino Linotype" w:hAnsi="Palatino Linotype"/>
+          <w:sz w:val="20"/>
+          <w:szCs w:val="20"/>
+        </w:rPr>
+        <w:t xml:space="preserve">% if </w:t>
       </w:r>
       <w:proofErr w:type="spellStart"/>
       <w:r>
@@ -4901,7 +4809,7 @@
           <w:sz w:val="20"/>
           <w:szCs w:val="20"/>
         </w:rPr>
-        <w:t>endif</w:t>
+        <w:t>fra_in_file</w:t>
       </w:r>
       <w:proofErr w:type="spellEnd"/>
       <w:r>
@@ -4910,15 +4818,7 @@
           <w:sz w:val="20"/>
           <w:szCs w:val="20"/>
         </w:rPr>
-        <w:t xml:space="preserve"> %}</w:t>
-      </w:r>
-      <w:r>
-        <w:rPr>
-          <w:rFonts w:ascii="Palatino Linotype" w:hAnsi="Palatino Linotype"/>
-          <w:sz w:val="20"/>
-          <w:szCs w:val="20"/>
-        </w:rPr>
-        <w:t xml:space="preserve">{% if </w:t>
+        <w:t xml:space="preserve"> is not none %}{% if </w:t>
       </w:r>
       <w:proofErr w:type="spellStart"/>
       <w:r>
@@ -4927,7 +4827,7 @@
           <w:sz w:val="20"/>
           <w:szCs w:val="20"/>
         </w:rPr>
-        <w:t>fra_in_file</w:t>
+        <w:t>fra_in_court</w:t>
       </w:r>
       <w:proofErr w:type="spellEnd"/>
       <w:r>
@@ -4936,61 +4836,7 @@
           <w:sz w:val="20"/>
           <w:szCs w:val="20"/>
         </w:rPr>
-        <w:t xml:space="preserve"> is not </w:t>
-      </w:r>
-      <w:proofErr w:type="gramStart"/>
-      <w:r>
-        <w:rPr>
-          <w:rFonts w:ascii="Palatino Linotype" w:hAnsi="Palatino Linotype"/>
-          <w:sz w:val="20"/>
-          <w:szCs w:val="20"/>
-        </w:rPr>
-        <w:t>none</w:t>
-      </w:r>
-      <w:proofErr w:type="gramEnd"/>
-      <w:r>
-        <w:rPr>
-          <w:rFonts w:ascii="Palatino Linotype" w:hAnsi="Palatino Linotype"/>
-          <w:sz w:val="20"/>
-          <w:szCs w:val="20"/>
-        </w:rPr>
-        <w:t xml:space="preserve"> %}{% if </w:t>
-      </w:r>
-      <w:proofErr w:type="spellStart"/>
-      <w:r>
-        <w:rPr>
-          <w:rFonts w:ascii="Palatino Linotype" w:hAnsi="Palatino Linotype"/>
-          <w:sz w:val="20"/>
-          <w:szCs w:val="20"/>
-        </w:rPr>
-        <w:t>fra_in_court</w:t>
-      </w:r>
-      <w:proofErr w:type="spellEnd"/>
-      <w:r>
-        <w:rPr>
-          <w:rFonts w:ascii="Palatino Linotype" w:hAnsi="Palatino Linotype"/>
-          <w:sz w:val="20"/>
-          <w:szCs w:val="20"/>
-        </w:rPr>
-        <w:t xml:space="preserve"> is not </w:t>
-      </w:r>
-      <w:proofErr w:type="gramStart"/>
-      <w:r>
-        <w:rPr>
-          <w:rFonts w:ascii="Palatino Linotype" w:hAnsi="Palatino Linotype"/>
-          <w:sz w:val="20"/>
-          <w:szCs w:val="20"/>
-        </w:rPr>
-        <w:t>none</w:t>
-      </w:r>
-      <w:proofErr w:type="gramEnd"/>
-      <w:r>
-        <w:rPr>
-          <w:rFonts w:ascii="Palatino Linotype" w:hAnsi="Palatino Linotype"/>
-          <w:sz w:val="20"/>
-          <w:szCs w:val="20"/>
-        </w:rPr>
-        <w:t xml:space="preserve"> %}</w:t>
+        <w:t xml:space="preserve"> is not none %}</w:t>
       </w:r>
     </w:p>
     <w:p>
@@ -5056,7 +4902,7 @@
           <w:sz w:val="20"/>
           <w:szCs w:val="20"/>
         </w:rPr>
-        <w:t xml:space="preserve">{% </w:t>
+        <w:t xml:space="preserve">{% endif %}{% if </w:t>
       </w:r>
       <w:proofErr w:type="spellStart"/>
       <w:r>
@@ -5066,7 +4912,7 @@
           <w:sz w:val="20"/>
           <w:szCs w:val="20"/>
         </w:rPr>
-        <w:t>endif</w:t>
+        <w:t>fra_in_court</w:t>
       </w:r>
       <w:proofErr w:type="spellEnd"/>
       <w:r>
@@ -5076,26 +4922,6 @@
           <w:sz w:val="20"/>
           <w:szCs w:val="20"/>
         </w:rPr>
-        <w:t xml:space="preserve"> %}{% if </w:t>
-      </w:r>
-      <w:proofErr w:type="spellStart"/>
-      <w:r>
-        <w:rPr>
-          <w:rFonts w:ascii="Palatino Linotype" w:hAnsi="Palatino Linotype"/>
-          <w:bCs/>
-          <w:sz w:val="20"/>
-          <w:szCs w:val="20"/>
-        </w:rPr>
-        <w:t>fra_in_court</w:t>
-      </w:r>
-      <w:proofErr w:type="spellEnd"/>
-      <w:r>
-        <w:rPr>
-          <w:rFonts w:ascii="Palatino Linotype" w:hAnsi="Palatino Linotype"/>
-          <w:bCs/>
-          <w:sz w:val="20"/>
-          <w:szCs w:val="20"/>
-        </w:rPr>
         <w:t xml:space="preserve"> is true %} </w:t>
       </w:r>
       <w:r>
@@ -5113,27 +4939,7 @@
           <w:sz w:val="20"/>
           <w:szCs w:val="20"/>
         </w:rPr>
-        <w:t xml:space="preserve">{% </w:t>
-      </w:r>
-      <w:proofErr w:type="spellStart"/>
-      <w:r>
-        <w:rPr>
-          <w:rFonts w:ascii="Palatino Linotype" w:hAnsi="Palatino Linotype"/>
-          <w:bCs/>
-          <w:sz w:val="20"/>
-          <w:szCs w:val="20"/>
-        </w:rPr>
-        <w:t>endif</w:t>
-      </w:r>
-      <w:proofErr w:type="spellEnd"/>
-      <w:r>
-        <w:rPr>
-          <w:rFonts w:ascii="Palatino Linotype" w:hAnsi="Palatino Linotype"/>
-          <w:bCs/>
-          <w:sz w:val="20"/>
-          <w:szCs w:val="20"/>
-        </w:rPr>
-        <w:t xml:space="preserve"> %}{% if </w:t>
+        <w:t xml:space="preserve">{% endif %}{% if </w:t>
       </w:r>
       <w:proofErr w:type="spellStart"/>
       <w:r>
@@ -5199,51 +5005,15 @@
           <w:sz w:val="20"/>
           <w:szCs w:val="20"/>
         </w:rPr>
-        <w:t xml:space="preserve">{% </w:t>
-      </w:r>
-      <w:proofErr w:type="spellStart"/>
-      <w:r>
-        <w:rPr>
-          <w:rFonts w:ascii="Palatino Linotype" w:hAnsi="Palatino Linotype"/>
-          <w:sz w:val="20"/>
-          <w:szCs w:val="20"/>
-        </w:rPr>
-        <w:t>endif</w:t>
-      </w:r>
-      <w:proofErr w:type="spellEnd"/>
-      <w:r>
-        <w:rPr>
-          <w:rFonts w:ascii="Palatino Linotype" w:hAnsi="Palatino Linotype"/>
-          <w:sz w:val="20"/>
-          <w:szCs w:val="20"/>
-        </w:rPr>
-        <w:t xml:space="preserve"> %}</w:t>
-      </w:r>
-      <w:r>
-        <w:rPr>
-          <w:rFonts w:ascii="Palatino Linotype" w:hAnsi="Palatino Linotype"/>
-          <w:sz w:val="20"/>
-          <w:szCs w:val="20"/>
-        </w:rPr>
-        <w:t xml:space="preserve">{% </w:t>
-      </w:r>
-      <w:proofErr w:type="spellStart"/>
-      <w:r>
-        <w:rPr>
-          <w:rFonts w:ascii="Palatino Linotype" w:hAnsi="Palatino Linotype"/>
-          <w:sz w:val="20"/>
-          <w:szCs w:val="20"/>
-        </w:rPr>
-        <w:t>endif</w:t>
-      </w:r>
-      <w:proofErr w:type="spellEnd"/>
-      <w:r>
-        <w:rPr>
-          <w:rFonts w:ascii="Palatino Linotype" w:hAnsi="Palatino Linotype"/>
-          <w:sz w:val="20"/>
-          <w:szCs w:val="20"/>
-        </w:rPr>
-        <w:t xml:space="preserve"> %}</w:t>
+        <w:t>{% endif %}</w:t>
+      </w:r>
+      <w:r>
+        <w:rPr>
+          <w:rFonts w:ascii="Palatino Linotype" w:hAnsi="Palatino Linotype"/>
+          <w:sz w:val="20"/>
+          <w:szCs w:val="20"/>
+        </w:rPr>
+        <w:t>{% endif %}</w:t>
       </w:r>
       <w:r>
         <w:rPr>
@@ -5365,7 +5135,15 @@
           <w:sz w:val="20"/>
           <w:szCs w:val="20"/>
         </w:rPr>
-        <w:t xml:space="preserve">{% </w:t>
+        <w:t>{% endif %}</w:t>
+      </w:r>
+      <w:r>
+        <w:rPr>
+          <w:rFonts w:ascii="Palatino Linotype" w:hAnsi="Palatino Linotype"/>
+          <w:sz w:val="20"/>
+          <w:szCs w:val="20"/>
+        </w:rPr>
+        <w:t xml:space="preserve">{% if </w:t>
       </w:r>
       <w:proofErr w:type="spellStart"/>
       <w:r>
@@ -5374,7 +5152,7 @@
           <w:sz w:val="20"/>
           <w:szCs w:val="20"/>
         </w:rPr>
-        <w:t>endif</w:t>
+        <w:t>jail_terms.report_type</w:t>
       </w:r>
       <w:proofErr w:type="spellEnd"/>
       <w:r>
@@ -5383,7 +5161,45 @@
           <w:sz w:val="20"/>
           <w:szCs w:val="20"/>
         </w:rPr>
-        <w:t xml:space="preserve"> %}</w:t>
+        <w:t xml:space="preserve"> == ‘future date’ %}Defendant’s report date is </w:t>
+      </w:r>
+      <w:r>
+        <w:rPr>
+          <w:rFonts w:ascii="Palatino Linotype" w:hAnsi="Palatino Linotype"/>
+          <w:b/>
+          <w:sz w:val="20"/>
+          <w:szCs w:val="20"/>
+        </w:rPr>
+        <w:t xml:space="preserve">{{ </w:t>
+      </w:r>
+      <w:proofErr w:type="spellStart"/>
+      <w:r>
+        <w:rPr>
+          <w:rFonts w:ascii="Palatino Linotype" w:hAnsi="Palatino Linotype"/>
+          <w:b/>
+          <w:sz w:val="20"/>
+          <w:szCs w:val="20"/>
+        </w:rPr>
+        <w:lastRenderedPageBreak/>
+        <w:t>jail_terms.report_date</w:t>
+      </w:r>
+      <w:proofErr w:type="spellEnd"/>
+      <w:r>
+        <w:rPr>
+          <w:rFonts w:ascii="Palatino Linotype" w:hAnsi="Palatino Linotype"/>
+          <w:b/>
+          <w:sz w:val="20"/>
+          <w:szCs w:val="20"/>
+        </w:rPr>
+        <w:t xml:space="preserve"> }}</w:t>
+      </w:r>
+      <w:r>
+        <w:rPr>
+          <w:rFonts w:ascii="Palatino Linotype" w:hAnsi="Palatino Linotype"/>
+          <w:sz w:val="20"/>
+          <w:szCs w:val="20"/>
+        </w:rPr>
+        <w:t>.{% endif %}</w:t>
       </w:r>
       <w:r>
         <w:rPr>
@@ -5409,97 +5225,7 @@
           <w:sz w:val="20"/>
           <w:szCs w:val="20"/>
         </w:rPr>
-        <w:t xml:space="preserve"> == ‘future date’ %}Defendant’s report date is </w:t>
-      </w:r>
-      <w:r>
-        <w:rPr>
-          <w:rFonts w:ascii="Palatino Linotype" w:hAnsi="Palatino Linotype"/>
-          <w:b/>
-          <w:sz w:val="20"/>
-          <w:szCs w:val="20"/>
-        </w:rPr>
-        <w:t xml:space="preserve">{{ </w:t>
-      </w:r>
-      <w:proofErr w:type="spellStart"/>
-      <w:r>
-        <w:rPr>
-          <w:rFonts w:ascii="Palatino Linotype" w:hAnsi="Palatino Linotype"/>
-          <w:b/>
-          <w:sz w:val="20"/>
-          <w:szCs w:val="20"/>
-        </w:rPr>
-        <w:t>jail_terms.report_date</w:t>
-      </w:r>
-      <w:proofErr w:type="spellEnd"/>
-      <w:r>
-        <w:rPr>
-          <w:rFonts w:ascii="Palatino Linotype" w:hAnsi="Palatino Linotype"/>
-          <w:b/>
-          <w:sz w:val="20"/>
-          <w:szCs w:val="20"/>
-        </w:rPr>
-        <w:t xml:space="preserve"> }}</w:t>
-      </w:r>
-      <w:r>
-        <w:rPr>
-          <w:rFonts w:ascii="Palatino Linotype" w:hAnsi="Palatino Linotype"/>
-          <w:sz w:val="20"/>
-          <w:szCs w:val="20"/>
-        </w:rPr>
-        <w:t xml:space="preserve">.{% </w:t>
-      </w:r>
-      <w:proofErr w:type="spellStart"/>
-      <w:r>
-        <w:rPr>
-          <w:rFonts w:ascii="Palatino Linotype" w:hAnsi="Palatino Linotype"/>
-          <w:sz w:val="20"/>
-          <w:szCs w:val="20"/>
-        </w:rPr>
-        <w:t>endif</w:t>
-      </w:r>
-      <w:proofErr w:type="spellEnd"/>
-      <w:r>
-        <w:rPr>
-          <w:rFonts w:ascii="Palatino Linotype" w:hAnsi="Palatino Linotype"/>
-          <w:sz w:val="20"/>
-          <w:szCs w:val="20"/>
-        </w:rPr>
-        <w:t xml:space="preserve"> %}</w:t>
-      </w:r>
-      <w:r>
-        <w:rPr>
-          <w:rFonts w:ascii="Palatino Linotype" w:hAnsi="Palatino Linotype"/>
-          <w:sz w:val="20"/>
-          <w:szCs w:val="20"/>
-        </w:rPr>
-        <w:t xml:space="preserve">{% if </w:t>
-      </w:r>
-      <w:proofErr w:type="spellStart"/>
-      <w:r>
-        <w:rPr>
-          <w:rFonts w:ascii="Palatino Linotype" w:hAnsi="Palatino Linotype"/>
-          <w:sz w:val="20"/>
-          <w:szCs w:val="20"/>
-        </w:rPr>
-        <w:t>jail_terms.report_type</w:t>
-      </w:r>
-      <w:proofErr w:type="spellEnd"/>
-      <w:r>
-        <w:rPr>
-          <w:rFonts w:ascii="Palatino Linotype" w:hAnsi="Palatino Linotype"/>
-          <w:sz w:val="20"/>
-          <w:szCs w:val="20"/>
-        </w:rPr>
-        <w:t xml:space="preserve"> == ‘date set by Office of Community Control’ </w:t>
-      </w:r>
-      <w:r>
-        <w:rPr>
-          <w:rFonts w:ascii="Palatino Linotype" w:hAnsi="Palatino Linotype"/>
-          <w:sz w:val="20"/>
-          <w:szCs w:val="20"/>
-        </w:rPr>
-        <w:lastRenderedPageBreak/>
-        <w:t>%}Defendant shall schedule the jail days imposed in this case through the Office of Community Control.{% endif %}</w:t>
+        <w:t xml:space="preserve"> == ‘date set by Office of Community Control’ %}Defendant shall schedule the jail days imposed in this case through the Office of Community Control.{% endif %}</w:t>
       </w:r>
     </w:p>
     <w:p>
@@ -5577,7 +5303,7 @@
           <w:sz w:val="20"/>
           <w:szCs w:val="20"/>
         </w:rPr>
-        <w:t xml:space="preserve"> {</w:t>
+        <w:t xml:space="preserve"> </w:t>
       </w:r>
       <w:proofErr w:type="gramStart"/>
       <w:r>
@@ -5586,7 +5312,7 @@
           <w:sz w:val="20"/>
           <w:szCs w:val="20"/>
         </w:rPr>
-        <w:t xml:space="preserve">{ </w:t>
+        <w:t xml:space="preserve">{{ </w:t>
       </w:r>
       <w:proofErr w:type="spellStart"/>
       <w:r>
@@ -5665,25 +5391,7 @@
           <w:sz w:val="20"/>
           <w:szCs w:val="20"/>
         </w:rPr>
-        <w:t xml:space="preserve"> }}.{% </w:t>
-      </w:r>
-      <w:proofErr w:type="spellStart"/>
-      <w:r>
-        <w:rPr>
-          <w:rFonts w:ascii="Palatino Linotype" w:hAnsi="Palatino Linotype"/>
-          <w:sz w:val="20"/>
-          <w:szCs w:val="20"/>
-        </w:rPr>
-        <w:t>endif</w:t>
-      </w:r>
-      <w:proofErr w:type="spellEnd"/>
-      <w:r>
-        <w:rPr>
-          <w:rFonts w:ascii="Palatino Linotype" w:hAnsi="Palatino Linotype"/>
-          <w:sz w:val="20"/>
-          <w:szCs w:val="20"/>
-        </w:rPr>
-        <w:t xml:space="preserve"> %}</w:t>
+        <w:t xml:space="preserve"> }}.{% endif %}</w:t>
       </w:r>
       <w:r>
         <w:rPr>
@@ -5769,25 +5477,7 @@
           <w:sz w:val="20"/>
           <w:szCs w:val="20"/>
         </w:rPr>
-        <w:t xml:space="preserve"> already served in jail.{% </w:t>
-      </w:r>
-      <w:proofErr w:type="spellStart"/>
-      <w:r>
-        <w:rPr>
-          <w:rFonts w:ascii="Palatino Linotype" w:hAnsi="Palatino Linotype"/>
-          <w:sz w:val="20"/>
-          <w:szCs w:val="20"/>
-        </w:rPr>
-        <w:t>endif</w:t>
-      </w:r>
-      <w:proofErr w:type="spellEnd"/>
-      <w:r>
-        <w:rPr>
-          <w:rFonts w:ascii="Palatino Linotype" w:hAnsi="Palatino Linotype"/>
-          <w:sz w:val="20"/>
-          <w:szCs w:val="20"/>
-        </w:rPr>
-        <w:t xml:space="preserve"> %}</w:t>
+        <w:t xml:space="preserve"> already served in jail.{% endif %}</w:t>
       </w:r>
       <w:r>
         <w:rPr>
@@ -5868,25 +5558,7 @@
           <w:sz w:val="20"/>
           <w:szCs w:val="20"/>
         </w:rPr>
-        <w:t xml:space="preserve">{% </w:t>
-      </w:r>
-      <w:proofErr w:type="spellStart"/>
-      <w:r>
-        <w:rPr>
-          <w:rFonts w:ascii="Palatino Linotype" w:hAnsi="Palatino Linotype"/>
-          <w:sz w:val="20"/>
-          <w:szCs w:val="20"/>
-        </w:rPr>
-        <w:t>endif</w:t>
-      </w:r>
-      <w:proofErr w:type="spellEnd"/>
-      <w:r>
-        <w:rPr>
-          <w:rFonts w:ascii="Palatino Linotype" w:hAnsi="Palatino Linotype"/>
-          <w:sz w:val="20"/>
-          <w:szCs w:val="20"/>
-        </w:rPr>
-        <w:t xml:space="preserve"> %}</w:t>
+        <w:t>{% endif %}</w:t>
       </w:r>
       <w:r>
         <w:rPr>
@@ -6044,25 +5716,7 @@
           <w:sz w:val="20"/>
           <w:szCs w:val="20"/>
         </w:rPr>
-        <w:t xml:space="preserve">{% </w:t>
-      </w:r>
-      <w:proofErr w:type="spellStart"/>
-      <w:r>
-        <w:rPr>
-          <w:rFonts w:ascii="Palatino Linotype" w:hAnsi="Palatino Linotype"/>
-          <w:sz w:val="20"/>
-          <w:szCs w:val="20"/>
-        </w:rPr>
-        <w:t>endif</w:t>
-      </w:r>
-      <w:proofErr w:type="spellEnd"/>
-      <w:r>
-        <w:rPr>
-          <w:rFonts w:ascii="Palatino Linotype" w:hAnsi="Palatino Linotype"/>
-          <w:sz w:val="20"/>
-          <w:szCs w:val="20"/>
-        </w:rPr>
-        <w:t xml:space="preserve"> %}</w:t>
+        <w:t>{% endif %}</w:t>
       </w:r>
       <w:r>
         <w:rPr>
@@ -6151,14 +5805,6 @@
         </w:rPr>
         <w:t xml:space="preserve">Defendant’s </w:t>
       </w:r>
-      <w:r>
-        <w:rPr>
-          <w:rFonts w:ascii="Palatino Linotype" w:hAnsi="Palatino Linotype"/>
-          <w:sz w:val="20"/>
-          <w:szCs w:val="20"/>
-        </w:rPr>
-        <w:t>{</w:t>
-      </w:r>
       <w:proofErr w:type="gramStart"/>
       <w:r>
         <w:rPr>
@@ -6166,7 +5812,7 @@
           <w:sz w:val="20"/>
           <w:szCs w:val="20"/>
         </w:rPr>
-        <w:t xml:space="preserve">{ </w:t>
+        <w:t xml:space="preserve">{{ </w:t>
       </w:r>
       <w:proofErr w:type="spellStart"/>
       <w:r>
@@ -6302,15 +5948,33 @@
           <w:sz w:val="20"/>
           <w:szCs w:val="20"/>
         </w:rPr>
-        <w:t>license_suspension</w:t>
-      </w:r>
-      <w:r>
-        <w:rPr>
-          <w:rFonts w:ascii="Palatino Linotype" w:hAnsi="Palatino Linotype"/>
-          <w:sz w:val="20"/>
-          <w:szCs w:val="20"/>
-        </w:rPr>
-        <w:t>.remedial_driving_class_required</w:t>
+        <w:t>license_</w:t>
+      </w:r>
+      <w:proofErr w:type="gramStart"/>
+      <w:r>
+        <w:rPr>
+          <w:rFonts w:ascii="Palatino Linotype" w:hAnsi="Palatino Linotype"/>
+          <w:sz w:val="20"/>
+          <w:szCs w:val="20"/>
+        </w:rPr>
+        <w:t>suspension</w:t>
+      </w:r>
+      <w:r>
+        <w:rPr>
+          <w:rFonts w:ascii="Palatino Linotype" w:hAnsi="Palatino Linotype"/>
+          <w:sz w:val="20"/>
+          <w:szCs w:val="20"/>
+        </w:rPr>
+        <w:t>.remedial</w:t>
+      </w:r>
+      <w:proofErr w:type="gramEnd"/>
+      <w:r>
+        <w:rPr>
+          <w:rFonts w:ascii="Palatino Linotype" w:hAnsi="Palatino Linotype"/>
+          <w:sz w:val="20"/>
+          <w:szCs w:val="20"/>
+        </w:rPr>
+        <w:t>_driving_class_required</w:t>
       </w:r>
       <w:proofErr w:type="spellEnd"/>
       <w:r>
@@ -6319,25 +5983,7 @@
           <w:sz w:val="20"/>
           <w:szCs w:val="20"/>
         </w:rPr>
-        <w:t xml:space="preserve"> is true %}The defendant is required to complete a remedial driving class before his operator’s license may be reinstated</w:t>
-      </w:r>
-      <w:proofErr w:type="gramStart"/>
-      <w:r>
-        <w:rPr>
-          <w:rFonts w:ascii="Palatino Linotype" w:hAnsi="Palatino Linotype"/>
-          <w:sz w:val="20"/>
-          <w:szCs w:val="20"/>
-        </w:rPr>
-        <w:t>.{</w:t>
-      </w:r>
-      <w:proofErr w:type="gramEnd"/>
-      <w:r>
-        <w:rPr>
-          <w:rFonts w:ascii="Palatino Linotype" w:hAnsi="Palatino Linotype"/>
-          <w:sz w:val="20"/>
-          <w:szCs w:val="20"/>
-        </w:rPr>
-        <w:t>% endif %}</w:t>
+        <w:t xml:space="preserve"> is true %}The defendant is required to complete a remedial driving class before his operator’s license may be reinstated.{% endif %}</w:t>
       </w:r>
     </w:p>
     <w:p>
@@ -6355,25 +6001,7 @@
           <w:sz w:val="20"/>
           <w:szCs w:val="20"/>
         </w:rPr>
-        <w:t xml:space="preserve">{% </w:t>
-      </w:r>
-      <w:proofErr w:type="spellStart"/>
-      <w:r>
-        <w:rPr>
-          <w:rFonts w:ascii="Palatino Linotype" w:hAnsi="Palatino Linotype"/>
-          <w:sz w:val="20"/>
-          <w:szCs w:val="20"/>
-        </w:rPr>
-        <w:t>endif</w:t>
-      </w:r>
-      <w:proofErr w:type="spellEnd"/>
-      <w:r>
-        <w:rPr>
-          <w:rFonts w:ascii="Palatino Linotype" w:hAnsi="Palatino Linotype"/>
-          <w:sz w:val="20"/>
-          <w:szCs w:val="20"/>
-        </w:rPr>
-        <w:t xml:space="preserve"> %}{% if </w:t>
+        <w:t xml:space="preserve">{% endif %}{% if </w:t>
       </w:r>
       <w:proofErr w:type="spellStart"/>
       <w:r>
@@ -6439,6 +6067,7 @@
         </w:rPr>
         <w:t xml:space="preserve">For a period of </w:t>
       </w:r>
+      <w:proofErr w:type="gramStart"/>
       <w:r>
         <w:rPr>
           <w:rFonts w:ascii="Palatino Linotype" w:hAnsi="Palatino Linotype"/>
@@ -6447,18 +6076,7 @@
           <w:szCs w:val="20"/>
           <w:u w:val="single"/>
         </w:rPr>
-        <w:t>{</w:t>
-      </w:r>
-      <w:proofErr w:type="gramStart"/>
-      <w:r>
-        <w:rPr>
-          <w:rFonts w:ascii="Palatino Linotype" w:hAnsi="Palatino Linotype"/>
-          <w:b/>
-          <w:sz w:val="20"/>
-          <w:szCs w:val="20"/>
-          <w:u w:val="single"/>
-        </w:rPr>
-        <w:t xml:space="preserve">{ </w:t>
+        <w:t xml:space="preserve">{{ </w:t>
       </w:r>
       <w:proofErr w:type="spellStart"/>
       <w:r>
@@ -6984,25 +6602,7 @@
           <w:sz w:val="20"/>
           <w:szCs w:val="20"/>
         </w:rPr>
-        <w:t xml:space="preserve">{% </w:t>
-      </w:r>
-      <w:proofErr w:type="spellStart"/>
-      <w:r>
-        <w:rPr>
-          <w:rFonts w:ascii="Palatino Linotype" w:hAnsi="Palatino Linotype"/>
-          <w:sz w:val="20"/>
-          <w:szCs w:val="20"/>
-        </w:rPr>
-        <w:t>endif</w:t>
-      </w:r>
-      <w:proofErr w:type="spellEnd"/>
-      <w:r>
-        <w:rPr>
-          <w:rFonts w:ascii="Palatino Linotype" w:hAnsi="Palatino Linotype"/>
-          <w:sz w:val="20"/>
-          <w:szCs w:val="20"/>
-        </w:rPr>
-        <w:t xml:space="preserve"> %}{% if </w:t>
+        <w:t xml:space="preserve">{% endif %}{% if </w:t>
       </w:r>
       <w:proofErr w:type="spellStart"/>
       <w:r>
@@ -7058,6 +6658,7 @@
         </w:rPr>
         <w:t xml:space="preserve">Defendant shall have no contact with </w:t>
       </w:r>
+      <w:proofErr w:type="gramStart"/>
       <w:r>
         <w:rPr>
           <w:rFonts w:ascii="Palatino Linotype" w:hAnsi="Palatino Linotype"/>
@@ -7066,9 +6667,9 @@
           <w:sz w:val="20"/>
           <w:szCs w:val="20"/>
         </w:rPr>
-        <w:t>{</w:t>
-      </w:r>
-      <w:proofErr w:type="gramStart"/>
+        <w:t xml:space="preserve">{{ </w:t>
+      </w:r>
+      <w:proofErr w:type="spellStart"/>
       <w:r>
         <w:rPr>
           <w:rFonts w:ascii="Palatino Linotype" w:hAnsi="Palatino Linotype"/>
@@ -7077,103 +6678,73 @@
           <w:sz w:val="20"/>
           <w:szCs w:val="20"/>
         </w:rPr>
-        <w:t xml:space="preserve">{ </w:t>
+        <w:t>community_control.no</w:t>
+      </w:r>
+      <w:proofErr w:type="gramEnd"/>
+      <w:r>
+        <w:rPr>
+          <w:rFonts w:ascii="Palatino Linotype" w:hAnsi="Palatino Linotype"/>
+          <w:b/>
+          <w:bCs/>
+          <w:sz w:val="20"/>
+          <w:szCs w:val="20"/>
+        </w:rPr>
+        <w:t>_contact_with_person</w:t>
+      </w:r>
+      <w:proofErr w:type="spellEnd"/>
+      <w:r>
+        <w:rPr>
+          <w:rFonts w:ascii="Palatino Linotype" w:hAnsi="Palatino Linotype"/>
+          <w:b/>
+          <w:bCs/>
+          <w:sz w:val="20"/>
+          <w:szCs w:val="20"/>
+        </w:rPr>
+        <w:t xml:space="preserve"> }}</w:t>
+      </w:r>
+      <w:r>
+        <w:rPr>
+          <w:rFonts w:ascii="Palatino Linotype" w:hAnsi="Palatino Linotype"/>
+          <w:bCs/>
+          <w:sz w:val="20"/>
+          <w:szCs w:val="20"/>
+        </w:rPr>
+        <w:t>.  Contact includes, but is not limited to, landline, cordless, cellular or digital telephone; text; instant messaging; fax; e-mail; voicemail; delivery service; social media; blogging; writings; electronic communications; posting a message; or communications by any other means directly or through another person.</w:t>
+      </w:r>
+      <w:r>
+        <w:rPr>
+          <w:rFonts w:ascii="Palatino Linotype" w:hAnsi="Palatino Linotype"/>
+          <w:bCs/>
+          <w:sz w:val="20"/>
+          <w:szCs w:val="20"/>
+        </w:rPr>
+        <w:t>{% endif %</w:t>
+      </w:r>
+      <w:r>
+        <w:rPr>
+          <w:rFonts w:ascii="Palatino Linotype" w:hAnsi="Palatino Linotype"/>
+          <w:bCs/>
+          <w:sz w:val="20"/>
+          <w:szCs w:val="20"/>
+        </w:rPr>
+        <w:t>}</w:t>
+      </w:r>
+      <w:r>
+        <w:rPr>
+          <w:rFonts w:ascii="Palatino Linotype" w:hAnsi="Palatino Linotype"/>
+          <w:sz w:val="20"/>
+          <w:szCs w:val="20"/>
+        </w:rPr>
+        <w:t xml:space="preserve">{% if </w:t>
       </w:r>
       <w:proofErr w:type="spellStart"/>
       <w:r>
         <w:rPr>
           <w:rFonts w:ascii="Palatino Linotype" w:hAnsi="Palatino Linotype"/>
-          <w:b/>
-          <w:bCs/>
-          <w:sz w:val="20"/>
-          <w:szCs w:val="20"/>
-        </w:rPr>
-        <w:t>community</w:t>
-      </w:r>
-      <w:proofErr w:type="gramEnd"/>
-      <w:r>
-        <w:rPr>
-          <w:rFonts w:ascii="Palatino Linotype" w:hAnsi="Palatino Linotype"/>
-          <w:b/>
-          <w:bCs/>
-          <w:sz w:val="20"/>
-          <w:szCs w:val="20"/>
-        </w:rPr>
-        <w:t>_control.no_contact_with_person</w:t>
-      </w:r>
-      <w:proofErr w:type="spellEnd"/>
-      <w:r>
-        <w:rPr>
-          <w:rFonts w:ascii="Palatino Linotype" w:hAnsi="Palatino Linotype"/>
-          <w:b/>
-          <w:bCs/>
-          <w:sz w:val="20"/>
-          <w:szCs w:val="20"/>
-        </w:rPr>
-        <w:t xml:space="preserve"> }}</w:t>
-      </w:r>
-      <w:r>
-        <w:rPr>
-          <w:rFonts w:ascii="Palatino Linotype" w:hAnsi="Palatino Linotype"/>
-          <w:bCs/>
-          <w:sz w:val="20"/>
-          <w:szCs w:val="20"/>
-        </w:rPr>
-        <w:t>.  Contact includes, but is not limited to, landline, cordless, cellular or digital telephone; text; instant messaging; fax; e-mail; voicemail; delivery service; social media; blogging; writings; electronic communications; posting a message; or communications by any other means directly or through another person.</w:t>
-      </w:r>
-      <w:r>
-        <w:rPr>
-          <w:rFonts w:ascii="Palatino Linotype" w:hAnsi="Palatino Linotype"/>
-          <w:bCs/>
-          <w:sz w:val="20"/>
-          <w:szCs w:val="20"/>
-        </w:rPr>
-        <w:t xml:space="preserve">{% </w:t>
-      </w:r>
-      <w:proofErr w:type="spellStart"/>
-      <w:r>
-        <w:rPr>
-          <w:rFonts w:ascii="Palatino Linotype" w:hAnsi="Palatino Linotype"/>
-          <w:bCs/>
-          <w:sz w:val="20"/>
-          <w:szCs w:val="20"/>
-        </w:rPr>
-        <w:t>endif</w:t>
-      </w:r>
-      <w:proofErr w:type="spellEnd"/>
-      <w:r>
-        <w:rPr>
-          <w:rFonts w:ascii="Palatino Linotype" w:hAnsi="Palatino Linotype"/>
-          <w:bCs/>
-          <w:sz w:val="20"/>
-          <w:szCs w:val="20"/>
-        </w:rPr>
-        <w:t xml:space="preserve"> %</w:t>
-      </w:r>
-      <w:r>
-        <w:rPr>
-          <w:rFonts w:ascii="Palatino Linotype" w:hAnsi="Palatino Linotype"/>
-          <w:bCs/>
-          <w:sz w:val="20"/>
-          <w:szCs w:val="20"/>
-        </w:rPr>
-        <w:t>}</w:t>
-      </w:r>
-      <w:r>
-        <w:rPr>
-          <w:rFonts w:ascii="Palatino Linotype" w:hAnsi="Palatino Linotype"/>
-          <w:sz w:val="20"/>
-          <w:szCs w:val="20"/>
-        </w:rPr>
-        <w:t xml:space="preserve">{% if </w:t>
-      </w:r>
-      <w:proofErr w:type="spellStart"/>
-      <w:r>
-        <w:rPr>
-          <w:rFonts w:ascii="Palatino Linotype" w:hAnsi="Palatino Linotype"/>
-          <w:sz w:val="20"/>
-          <w:szCs w:val="20"/>
-        </w:rPr>
+          <w:sz w:val="20"/>
+          <w:szCs w:val="20"/>
+        </w:rPr>
+        <w:lastRenderedPageBreak/>
         <w:t>community_control.driver_intervention_program</w:t>
       </w:r>
       <w:proofErr w:type="spellEnd"/>
@@ -7219,7 +6790,6 @@
           <w:sz w:val="20"/>
           <w:szCs w:val="20"/>
         </w:rPr>
-        <w:lastRenderedPageBreak/>
         <w:t>Within 90 days provide proof of completion of</w:t>
       </w:r>
       <w:r>
@@ -7264,27 +6834,7 @@
           <w:sz w:val="20"/>
           <w:szCs w:val="20"/>
         </w:rPr>
-        <w:t xml:space="preserve"> {% </w:t>
-      </w:r>
-      <w:proofErr w:type="spellStart"/>
-      <w:r>
-        <w:rPr>
-          <w:rFonts w:ascii="Palatino Linotype" w:hAnsi="Palatino Linotype"/>
-          <w:bCs/>
-          <w:sz w:val="20"/>
-          <w:szCs w:val="20"/>
-        </w:rPr>
-        <w:t>endif</w:t>
-      </w:r>
-      <w:proofErr w:type="spellEnd"/>
-      <w:r>
-        <w:rPr>
-          <w:rFonts w:ascii="Palatino Linotype" w:hAnsi="Palatino Linotype"/>
-          <w:bCs/>
-          <w:sz w:val="20"/>
-          <w:szCs w:val="20"/>
-        </w:rPr>
-        <w:t xml:space="preserve"> %}</w:t>
+        <w:t xml:space="preserve"> {% endif %}</w:t>
       </w:r>
       <w:r>
         <w:rPr>
@@ -7364,27 +6914,7 @@
           <w:sz w:val="20"/>
           <w:szCs w:val="20"/>
         </w:rPr>
-        <w:t xml:space="preserve"> {% </w:t>
-      </w:r>
-      <w:proofErr w:type="spellStart"/>
-      <w:r>
-        <w:rPr>
-          <w:rFonts w:ascii="Palatino Linotype" w:hAnsi="Palatino Linotype"/>
-          <w:bCs/>
-          <w:sz w:val="20"/>
-          <w:szCs w:val="20"/>
-        </w:rPr>
-        <w:t>endif</w:t>
-      </w:r>
-      <w:proofErr w:type="spellEnd"/>
-      <w:r>
-        <w:rPr>
-          <w:rFonts w:ascii="Palatino Linotype" w:hAnsi="Palatino Linotype"/>
-          <w:bCs/>
-          <w:sz w:val="20"/>
-          <w:szCs w:val="20"/>
-        </w:rPr>
-        <w:t xml:space="preserve"> %}</w:t>
+        <w:t xml:space="preserve"> {% endif %}</w:t>
       </w:r>
       <w:r>
         <w:rPr>
@@ -7483,27 +7013,7 @@
           <w:sz w:val="20"/>
           <w:szCs w:val="20"/>
         </w:rPr>
-        <w:t xml:space="preserve"> {% </w:t>
-      </w:r>
-      <w:proofErr w:type="spellStart"/>
-      <w:r>
-        <w:rPr>
-          <w:rFonts w:ascii="Palatino Linotype" w:hAnsi="Palatino Linotype"/>
-          <w:bCs/>
-          <w:sz w:val="20"/>
-          <w:szCs w:val="20"/>
-        </w:rPr>
-        <w:t>endif</w:t>
-      </w:r>
-      <w:proofErr w:type="spellEnd"/>
-      <w:r>
-        <w:rPr>
-          <w:rFonts w:ascii="Palatino Linotype" w:hAnsi="Palatino Linotype"/>
-          <w:bCs/>
-          <w:sz w:val="20"/>
-          <w:szCs w:val="20"/>
-        </w:rPr>
-        <w:t xml:space="preserve"> %}</w:t>
+        <w:t xml:space="preserve"> {% endif %}</w:t>
       </w:r>
       <w:r>
         <w:rPr>
@@ -7611,27 +7121,7 @@
           <w:sz w:val="20"/>
           <w:szCs w:val="20"/>
         </w:rPr>
-        <w:t xml:space="preserve"> {% </w:t>
-      </w:r>
-      <w:proofErr w:type="spellStart"/>
-      <w:r>
-        <w:rPr>
-          <w:rFonts w:ascii="Palatino Linotype" w:hAnsi="Palatino Linotype"/>
-          <w:bCs/>
-          <w:sz w:val="20"/>
-          <w:szCs w:val="20"/>
-        </w:rPr>
-        <w:t>endif</w:t>
-      </w:r>
-      <w:proofErr w:type="spellEnd"/>
-      <w:r>
-        <w:rPr>
-          <w:rFonts w:ascii="Palatino Linotype" w:hAnsi="Palatino Linotype"/>
-          <w:bCs/>
-          <w:sz w:val="20"/>
-          <w:szCs w:val="20"/>
-        </w:rPr>
-        <w:t xml:space="preserve"> %}</w:t>
+        <w:t xml:space="preserve"> {% endif %}</w:t>
       </w:r>
       <w:r>
         <w:rPr>
@@ -7695,27 +7185,7 @@
           <w:sz w:val="20"/>
           <w:szCs w:val="20"/>
         </w:rPr>
-        <w:t xml:space="preserve"> {% </w:t>
-      </w:r>
-      <w:proofErr w:type="spellStart"/>
-      <w:r>
-        <w:rPr>
-          <w:rFonts w:ascii="Palatino Linotype" w:hAnsi="Palatino Linotype"/>
-          <w:bCs/>
-          <w:sz w:val="20"/>
-          <w:szCs w:val="20"/>
-        </w:rPr>
-        <w:t>endif</w:t>
-      </w:r>
-      <w:proofErr w:type="spellEnd"/>
-      <w:r>
-        <w:rPr>
-          <w:rFonts w:ascii="Palatino Linotype" w:hAnsi="Palatino Linotype"/>
-          <w:bCs/>
-          <w:sz w:val="20"/>
-          <w:szCs w:val="20"/>
-        </w:rPr>
-        <w:t xml:space="preserve"> %}</w:t>
+        <w:t xml:space="preserve"> {% endif %}</w:t>
       </w:r>
       <w:r>
         <w:rPr>
@@ -7796,27 +7266,7 @@
           <w:sz w:val="20"/>
           <w:szCs w:val="20"/>
         </w:rPr>
-        <w:t xml:space="preserve">{% </w:t>
-      </w:r>
-      <w:proofErr w:type="spellStart"/>
-      <w:r>
-        <w:rPr>
-          <w:rFonts w:ascii="Palatino Linotype" w:hAnsi="Palatino Linotype"/>
-          <w:bCs/>
-          <w:sz w:val="20"/>
-          <w:szCs w:val="20"/>
-        </w:rPr>
-        <w:t>endif</w:t>
-      </w:r>
-      <w:proofErr w:type="spellEnd"/>
-      <w:r>
-        <w:rPr>
-          <w:rFonts w:ascii="Palatino Linotype" w:hAnsi="Palatino Linotype"/>
-          <w:bCs/>
-          <w:sz w:val="20"/>
-          <w:szCs w:val="20"/>
-        </w:rPr>
-        <w:t xml:space="preserve"> %}</w:t>
+        <w:t>{% endif %}</w:t>
       </w:r>
       <w:r>
         <w:rPr>
@@ -7989,25 +7439,7 @@
           <w:sz w:val="20"/>
           <w:szCs w:val="20"/>
         </w:rPr>
-        <w:t xml:space="preserve">{% </w:t>
-      </w:r>
-      <w:proofErr w:type="spellStart"/>
-      <w:r>
-        <w:rPr>
-          <w:rFonts w:ascii="Palatino Linotype" w:hAnsi="Palatino Linotype"/>
-          <w:sz w:val="20"/>
-          <w:szCs w:val="20"/>
-        </w:rPr>
-        <w:t>endif</w:t>
-      </w:r>
-      <w:proofErr w:type="spellEnd"/>
-      <w:r>
-        <w:rPr>
-          <w:rFonts w:ascii="Palatino Linotype" w:hAnsi="Palatino Linotype"/>
-          <w:sz w:val="20"/>
-          <w:szCs w:val="20"/>
-        </w:rPr>
-        <w:t xml:space="preserve"> %}</w:t>
+        <w:t>{% endif %}</w:t>
       </w:r>
       <w:r>
         <w:rPr>
@@ -8136,25 +7568,7 @@
           <w:sz w:val="20"/>
           <w:szCs w:val="20"/>
         </w:rPr>
-        <w:t xml:space="preserve">{% </w:t>
-      </w:r>
-      <w:proofErr w:type="spellStart"/>
-      <w:r>
-        <w:rPr>
-          <w:rFonts w:ascii="Palatino Linotype" w:hAnsi="Palatino Linotype"/>
-          <w:sz w:val="20"/>
-          <w:szCs w:val="20"/>
-        </w:rPr>
-        <w:t>endif</w:t>
-      </w:r>
-      <w:proofErr w:type="spellEnd"/>
-      <w:r>
-        <w:rPr>
-          <w:rFonts w:ascii="Palatino Linotype" w:hAnsi="Palatino Linotype"/>
-          <w:sz w:val="20"/>
-          <w:szCs w:val="20"/>
-        </w:rPr>
-        <w:t xml:space="preserve"> %}</w:t>
+        <w:t>{% endif %}</w:t>
       </w:r>
       <w:r>
         <w:rPr>
@@ -8241,25 +7655,7 @@
           <w:sz w:val="20"/>
           <w:szCs w:val="20"/>
         </w:rPr>
-        <w:t xml:space="preserve">{% </w:t>
-      </w:r>
-      <w:proofErr w:type="spellStart"/>
-      <w:r>
-        <w:rPr>
-          <w:rFonts w:ascii="Palatino Linotype" w:hAnsi="Palatino Linotype"/>
-          <w:sz w:val="20"/>
-          <w:szCs w:val="20"/>
-        </w:rPr>
-        <w:t>endif</w:t>
-      </w:r>
-      <w:proofErr w:type="spellEnd"/>
-      <w:r>
-        <w:rPr>
-          <w:rFonts w:ascii="Palatino Linotype" w:hAnsi="Palatino Linotype"/>
-          <w:sz w:val="20"/>
-          <w:szCs w:val="20"/>
-        </w:rPr>
-        <w:t xml:space="preserve"> %}</w:t>
+        <w:t>{% endif %}</w:t>
       </w:r>
       <w:r>
         <w:rPr>
@@ -8383,25 +7779,7 @@
           <w:sz w:val="20"/>
           <w:szCs w:val="20"/>
         </w:rPr>
-        <w:t xml:space="preserve">{% </w:t>
-      </w:r>
-      <w:proofErr w:type="spellStart"/>
-      <w:r>
-        <w:rPr>
-          <w:rFonts w:ascii="Palatino Linotype" w:hAnsi="Palatino Linotype"/>
-          <w:sz w:val="20"/>
-          <w:szCs w:val="20"/>
-        </w:rPr>
-        <w:t>endif</w:t>
-      </w:r>
-      <w:proofErr w:type="spellEnd"/>
-      <w:r>
-        <w:rPr>
-          <w:rFonts w:ascii="Palatino Linotype" w:hAnsi="Palatino Linotype"/>
-          <w:sz w:val="20"/>
-          <w:szCs w:val="20"/>
-        </w:rPr>
-        <w:t xml:space="preserve"> %}</w:t>
+        <w:t>{% endif %}</w:t>
       </w:r>
       <w:r>
         <w:rPr>
@@ -8544,25 +7922,7 @@
           <w:sz w:val="20"/>
           <w:szCs w:val="20"/>
         </w:rPr>
-        <w:t xml:space="preserve">{% </w:t>
-      </w:r>
-      <w:proofErr w:type="spellStart"/>
-      <w:r>
-        <w:rPr>
-          <w:rFonts w:ascii="Palatino Linotype" w:hAnsi="Palatino Linotype"/>
-          <w:sz w:val="20"/>
-          <w:szCs w:val="20"/>
-        </w:rPr>
-        <w:t>endif</w:t>
-      </w:r>
-      <w:proofErr w:type="spellEnd"/>
-      <w:r>
-        <w:rPr>
-          <w:rFonts w:ascii="Palatino Linotype" w:hAnsi="Palatino Linotype"/>
-          <w:sz w:val="20"/>
-          <w:szCs w:val="20"/>
-        </w:rPr>
-        <w:t xml:space="preserve"> %}</w:t>
+        <w:t>{% endif %}</w:t>
       </w:r>
       <w:r>
         <w:rPr>
@@ -8741,25 +8101,7 @@
           <w:sz w:val="20"/>
           <w:szCs w:val="20"/>
         </w:rPr>
-        <w:t xml:space="preserve">.{% </w:t>
-      </w:r>
-      <w:proofErr w:type="spellStart"/>
-      <w:r>
-        <w:rPr>
-          <w:rFonts w:ascii="Palatino Linotype" w:hAnsi="Palatino Linotype"/>
-          <w:sz w:val="20"/>
-          <w:szCs w:val="20"/>
-        </w:rPr>
-        <w:t>endif</w:t>
-      </w:r>
-      <w:proofErr w:type="spellEnd"/>
-      <w:r>
-        <w:rPr>
-          <w:rFonts w:ascii="Palatino Linotype" w:hAnsi="Palatino Linotype"/>
-          <w:sz w:val="20"/>
-          <w:szCs w:val="20"/>
-        </w:rPr>
-        <w:t xml:space="preserve"> %}</w:t>
+        <w:t>.{% endif %}</w:t>
       </w:r>
       <w:r>
         <w:rPr>
@@ -8838,25 +8180,7 @@
           <w:sz w:val="20"/>
           <w:szCs w:val="20"/>
         </w:rPr>
-        <w:t xml:space="preserve">efendant shall report daily to the Office of Community Control in the manner specified by the Office of Community Control.{% </w:t>
-      </w:r>
-      <w:proofErr w:type="spellStart"/>
-      <w:r>
-        <w:rPr>
-          <w:rFonts w:ascii="Palatino Linotype" w:hAnsi="Palatino Linotype"/>
-          <w:sz w:val="20"/>
-          <w:szCs w:val="20"/>
-        </w:rPr>
-        <w:t>endif</w:t>
-      </w:r>
-      <w:proofErr w:type="spellEnd"/>
-      <w:r>
-        <w:rPr>
-          <w:rFonts w:ascii="Palatino Linotype" w:hAnsi="Palatino Linotype"/>
-          <w:sz w:val="20"/>
-          <w:szCs w:val="20"/>
-        </w:rPr>
-        <w:t xml:space="preserve"> %}</w:t>
+        <w:t>efendant shall report daily to the Office of Community Control in the manner specified by the Office of Community Control.{% endif %}</w:t>
       </w:r>
       <w:r>
         <w:rPr>
@@ -8998,25 +8322,7 @@
           <w:sz w:val="20"/>
           <w:szCs w:val="20"/>
         </w:rPr>
-        <w:t xml:space="preserve">{% </w:t>
-      </w:r>
-      <w:proofErr w:type="spellStart"/>
-      <w:r>
-        <w:rPr>
-          <w:rFonts w:ascii="Palatino Linotype" w:hAnsi="Palatino Linotype"/>
-          <w:sz w:val="20"/>
-          <w:szCs w:val="20"/>
-        </w:rPr>
-        <w:t>endif</w:t>
-      </w:r>
-      <w:proofErr w:type="spellEnd"/>
-      <w:r>
-        <w:rPr>
-          <w:rFonts w:ascii="Palatino Linotype" w:hAnsi="Palatino Linotype"/>
-          <w:sz w:val="20"/>
-          <w:szCs w:val="20"/>
-        </w:rPr>
-        <w:t xml:space="preserve"> %}{% if </w:t>
+        <w:t xml:space="preserve">{% endif %}{% if </w:t>
       </w:r>
       <w:proofErr w:type="spellStart"/>
       <w:r>
@@ -9080,14 +8386,6 @@
         </w:rPr>
         <w:t xml:space="preserve"> </w:t>
       </w:r>
-      <w:r>
-        <w:rPr>
-          <w:rFonts w:ascii="Palatino Linotype" w:hAnsi="Palatino Linotype"/>
-          <w:sz w:val="20"/>
-          <w:szCs w:val="20"/>
-        </w:rPr>
-        <w:t>{</w:t>
-      </w:r>
       <w:proofErr w:type="gramStart"/>
       <w:r>
         <w:rPr>
@@ -9095,7 +8393,7 @@
           <w:sz w:val="20"/>
           <w:szCs w:val="20"/>
         </w:rPr>
-        <w:t xml:space="preserve">{ </w:t>
+        <w:t xml:space="preserve">{{ </w:t>
       </w:r>
       <w:proofErr w:type="spellStart"/>
       <w:r>
@@ -9188,6 +8486,7 @@
           <w:sz w:val="20"/>
           <w:szCs w:val="20"/>
         </w:rPr>
+        <w:lastRenderedPageBreak/>
         <w:tab/>
       </w:r>
       <w:r>
@@ -9283,17 +8582,8 @@
           <w:sz w:val="20"/>
           <w:szCs w:val="20"/>
         </w:rPr>
-        <w:lastRenderedPageBreak/>
         <w:tab/>
       </w:r>
-      <w:r>
-        <w:rPr>
-          <w:rFonts w:ascii="Palatino Linotype" w:hAnsi="Palatino Linotype"/>
-          <w:sz w:val="20"/>
-          <w:szCs w:val="20"/>
-        </w:rPr>
-        <w:t>{</w:t>
-      </w:r>
       <w:proofErr w:type="gramStart"/>
       <w:r>
         <w:rPr>
@@ -9301,7 +8591,7 @@
           <w:sz w:val="20"/>
           <w:szCs w:val="20"/>
         </w:rPr>
-        <w:t xml:space="preserve">{ </w:t>
+        <w:t xml:space="preserve">{{ </w:t>
       </w:r>
       <w:proofErr w:type="spellStart"/>
       <w:r>
@@ -9352,16 +8642,7 @@
           <w:sz w:val="20"/>
           <w:szCs w:val="20"/>
         </w:rPr>
-        <w:t>{</w:t>
-      </w:r>
-      <w:proofErr w:type="gramStart"/>
-      <w:r>
-        <w:rPr>
-          <w:rFonts w:ascii="Palatino Linotype" w:hAnsi="Palatino Linotype"/>
-          <w:sz w:val="20"/>
-          <w:szCs w:val="20"/>
-        </w:rPr>
-        <w:t xml:space="preserve">{ </w:t>
+        <w:t xml:space="preserve">{{ </w:t>
       </w:r>
       <w:proofErr w:type="spellStart"/>
       <w:r>
@@ -9370,16 +8651,7 @@
           <w:sz w:val="20"/>
           <w:szCs w:val="20"/>
         </w:rPr>
-        <w:t>judicial</w:t>
-      </w:r>
-      <w:proofErr w:type="gramEnd"/>
-      <w:r>
-        <w:rPr>
-          <w:rFonts w:ascii="Palatino Linotype" w:hAnsi="Palatino Linotype"/>
-          <w:sz w:val="20"/>
-          <w:szCs w:val="20"/>
-        </w:rPr>
-        <w:t>_officer</w:t>
+        <w:t>judicial_officer</w:t>
       </w:r>
       <w:r>
         <w:rPr>
@@ -9412,16 +8684,7 @@
           <w:sz w:val="20"/>
           <w:szCs w:val="20"/>
         </w:rPr>
-        <w:t>{</w:t>
-      </w:r>
-      <w:proofErr w:type="gramStart"/>
-      <w:r>
-        <w:rPr>
-          <w:rFonts w:ascii="Palatino Linotype" w:hAnsi="Palatino Linotype"/>
-          <w:sz w:val="20"/>
-          <w:szCs w:val="20"/>
-        </w:rPr>
-        <w:t xml:space="preserve">{ </w:t>
+        <w:t xml:space="preserve">{{ </w:t>
       </w:r>
       <w:proofErr w:type="spellStart"/>
       <w:r>
@@ -9430,16 +8693,7 @@
           <w:sz w:val="20"/>
           <w:szCs w:val="20"/>
         </w:rPr>
-        <w:t>judicial</w:t>
-      </w:r>
-      <w:proofErr w:type="gramEnd"/>
-      <w:r>
-        <w:rPr>
-          <w:rFonts w:ascii="Palatino Linotype" w:hAnsi="Palatino Linotype"/>
-          <w:sz w:val="20"/>
-          <w:szCs w:val="20"/>
-        </w:rPr>
-        <w:t>_officer</w:t>
+        <w:t>judicial_officer</w:t>
       </w:r>
       <w:r>
         <w:rPr>
@@ -9505,7 +8759,17 @@
           <w:sz w:val="20"/>
           <w:szCs w:val="20"/>
         </w:rPr>
-        <w:t>judicial_of</w:t>
+        <w:t>judicial_</w:t>
+      </w:r>
+      <w:proofErr w:type="gramStart"/>
+      <w:r>
+        <w:rPr>
+          <w:rFonts w:ascii="Palatino Linotype" w:hAnsi="Palatino Linotype"/>
+          <w:bCs/>
+          <w:sz w:val="20"/>
+          <w:szCs w:val="20"/>
+        </w:rPr>
+        <w:t>of</w:t>
       </w:r>
       <w:r>
         <w:rPr>
@@ -9525,24 +8789,15 @@
         </w:rPr>
         <w:t>.officer</w:t>
       </w:r>
-      <w:r>
-        <w:rPr>
-          <w:rFonts w:ascii="Palatino Linotype" w:hAnsi="Palatino Linotype"/>
-          <w:bCs/>
-          <w:sz w:val="20"/>
-          <w:szCs w:val="20"/>
-        </w:rPr>
-        <w:t>_</w:t>
-      </w:r>
-      <w:proofErr w:type="gramStart"/>
-      <w:r>
-        <w:rPr>
-          <w:rFonts w:ascii="Palatino Linotype" w:hAnsi="Palatino Linotype"/>
-          <w:bCs/>
-          <w:sz w:val="20"/>
-          <w:szCs w:val="20"/>
-        </w:rPr>
-        <w:t>type</w:t>
+      <w:proofErr w:type="gramEnd"/>
+      <w:r>
+        <w:rPr>
+          <w:rFonts w:ascii="Palatino Linotype" w:hAnsi="Palatino Linotype"/>
+          <w:bCs/>
+          <w:sz w:val="20"/>
+          <w:szCs w:val="20"/>
+        </w:rPr>
+        <w:t>_type</w:t>
       </w:r>
       <w:proofErr w:type="spellEnd"/>
       <w:r>
@@ -9552,17 +8807,7 @@
           <w:sz w:val="20"/>
           <w:szCs w:val="20"/>
         </w:rPr>
-        <w:t xml:space="preserve">  =</w:t>
-      </w:r>
-      <w:proofErr w:type="gramEnd"/>
-      <w:r>
-        <w:rPr>
-          <w:rFonts w:ascii="Palatino Linotype" w:hAnsi="Palatino Linotype"/>
-          <w:bCs/>
-          <w:sz w:val="20"/>
-          <w:szCs w:val="20"/>
-        </w:rPr>
-        <w:t>=  ‘Magistrate’ %}</w:t>
+        <w:t xml:space="preserve">  ==  ‘Magistrate’ %}</w:t>
       </w:r>
     </w:p>
     <w:p>
@@ -9715,7 +8960,7 @@
           <w:sz w:val="16"/>
           <w:szCs w:val="16"/>
         </w:rPr>
-        <w:t>___ Prosecutor’s Office, ___ {</w:t>
+        <w:t xml:space="preserve">___ Prosecutor’s Office, ___ </w:t>
       </w:r>
       <w:proofErr w:type="gramStart"/>
       <w:r>
@@ -9724,7 +8969,7 @@
           <w:sz w:val="16"/>
           <w:szCs w:val="16"/>
         </w:rPr>
-        <w:t xml:space="preserve">{ </w:t>
+        <w:t xml:space="preserve">{{ </w:t>
       </w:r>
       <w:proofErr w:type="spellStart"/>
       <w:r>
@@ -9733,7 +8978,7 @@
           <w:sz w:val="16"/>
           <w:szCs w:val="16"/>
         </w:rPr>
-        <w:t>defendant.first</w:t>
+        <w:t>defendant</w:t>
       </w:r>
       <w:proofErr w:type="gramEnd"/>
       <w:r>
@@ -9742,7 +8987,7 @@
           <w:sz w:val="16"/>
           <w:szCs w:val="16"/>
         </w:rPr>
-        <w:t>_name</w:t>
+        <w:t>.first_name</w:t>
       </w:r>
       <w:proofErr w:type="spellEnd"/>
       <w:r>
@@ -9773,12 +9018,12 @@
       </w:r>
     </w:p>
     <w:sectPr>
-      <w:headerReference w:type="even" r:id="rId8"/>
-      <w:headerReference w:type="default" r:id="rId9"/>
-      <w:footerReference w:type="even" r:id="rId10"/>
-      <w:footerReference w:type="default" r:id="rId11"/>
-      <w:headerReference w:type="first" r:id="rId12"/>
-      <w:footerReference w:type="first" r:id="rId13"/>
+      <w:headerReference w:type="even" r:id="rId7"/>
+      <w:headerReference w:type="default" r:id="rId8"/>
+      <w:footerReference w:type="even" r:id="rId9"/>
+      <w:footerReference w:type="default" r:id="rId10"/>
+      <w:headerReference w:type="first" r:id="rId11"/>
+      <w:footerReference w:type="first" r:id="rId12"/>
       <w:pgSz w:w="12240" w:h="15840"/>
       <w:pgMar w:top="1440" w:right="1080" w:bottom="1440" w:left="1080" w:header="720" w:footer="720" w:gutter="0"/>
       <w:cols w:space="720"/>
@@ -9790,7 +9035,7 @@
 </file>
 
 <file path=word/endnotes.xml><?xml version="1.0" encoding="utf-8"?>
-<w:endnotes xmlns:wpc="http://schemas.microsoft.com/office/word/2010/wordprocessingCanvas" xmlns:mc="http://schemas.openxmlformats.org/markup-compatibility/2006" xmlns:o="urn:schemas-microsoft-com:office:office" xmlns:r="http://schemas.openxmlformats.org/officeDocument/2006/relationships" xmlns:m="http://schemas.openxmlformats.org/officeDocument/2006/math" xmlns:v="urn:schemas-microsoft-com:vml" xmlns:wp14="http://schemas.microsoft.com/office/word/2010/wordprocessingDrawing" xmlns:wp="http://schemas.openxmlformats.org/drawingml/2006/wordprocessingDrawing" xmlns:w10="urn:schemas-microsoft-com:office:word" xmlns:w="http://schemas.openxmlformats.org/wordprocessingml/2006/main" xmlns:w14="http://schemas.microsoft.com/office/word/2010/wordml" xmlns:wpg="http://schemas.microsoft.com/office/word/2010/wordprocessingGroup" xmlns:wpi="http://schemas.microsoft.com/office/word/2010/wordprocessingInk" xmlns:wne="http://schemas.microsoft.com/office/word/2006/wordml" xmlns:wps="http://schemas.microsoft.com/office/word/2010/wordprocessingShape" mc:Ignorable="w14 wp14">
+<w:endnotes xmlns:wpc="http://schemas.microsoft.com/office/word/2010/wordprocessingCanvas" xmlns:cx="http://schemas.microsoft.com/office/drawing/2014/chartex" xmlns:cx1="http://schemas.microsoft.com/office/drawing/2015/9/8/chartex" xmlns:cx2="http://schemas.microsoft.com/office/drawing/2015/10/21/chartex" xmlns:cx3="http://schemas.microsoft.com/office/drawing/2016/5/9/chartex" xmlns:cx4="http://schemas.microsoft.com/office/drawing/2016/5/10/chartex" xmlns:cx5="http://schemas.microsoft.com/office/drawing/2016/5/11/chartex" xmlns:cx6="http://schemas.microsoft.com/office/drawing/2016/5/12/chartex" xmlns:cx7="http://schemas.microsoft.com/office/drawing/2016/5/13/chartex" xmlns:cx8="http://schemas.microsoft.com/office/drawing/2016/5/14/chartex" xmlns:mc="http://schemas.openxmlformats.org/markup-compatibility/2006" xmlns:aink="http://schemas.microsoft.com/office/drawing/2016/ink" xmlns:am3d="http://schemas.microsoft.com/office/drawing/2017/model3d" xmlns:o="urn:schemas-microsoft-com:office:office" xmlns:r="http://schemas.openxmlformats.org/officeDocument/2006/relationships" xmlns:m="http://schemas.openxmlformats.org/officeDocument/2006/math" xmlns:v="urn:schemas-microsoft-com:vml" xmlns:wp14="http://schemas.microsoft.com/office/word/2010/wordprocessingDrawing" xmlns:wp="http://schemas.openxmlformats.org/drawingml/2006/wordprocessingDrawing" xmlns:w10="urn:schemas-microsoft-com:office:word" xmlns:w="http://schemas.openxmlformats.org/wordprocessingml/2006/main" xmlns:w14="http://schemas.microsoft.com/office/word/2010/wordml" xmlns:w15="http://schemas.microsoft.com/office/word/2012/wordml" xmlns:w16cex="http://schemas.microsoft.com/office/word/2018/wordml/cex" xmlns:w16cid="http://schemas.microsoft.com/office/word/2016/wordml/cid" xmlns:w16="http://schemas.microsoft.com/office/word/2018/wordml" xmlns:w16se="http://schemas.microsoft.com/office/word/2015/wordml/symex" xmlns:wpg="http://schemas.microsoft.com/office/word/2010/wordprocessingGroup" xmlns:wpi="http://schemas.microsoft.com/office/word/2010/wordprocessingInk" xmlns:wne="http://schemas.microsoft.com/office/word/2006/wordml" xmlns:wps="http://schemas.microsoft.com/office/word/2010/wordprocessingShape" mc:Ignorable="w14 w15 w16se w16cid w16 w16cex wp14">
   <w:endnote w:type="separator" w:id="-1">
     <w:p>
       <w:r>
@@ -9809,7 +9054,7 @@
 </file>
 
 <file path=word/footer1.xml><?xml version="1.0" encoding="utf-8"?>
-<w:ftr xmlns:wpc="http://schemas.microsoft.com/office/word/2010/wordprocessingCanvas" xmlns:mc="http://schemas.openxmlformats.org/markup-compatibility/2006" xmlns:o="urn:schemas-microsoft-com:office:office" xmlns:r="http://schemas.openxmlformats.org/officeDocument/2006/relationships" xmlns:m="http://schemas.openxmlformats.org/officeDocument/2006/math" xmlns:v="urn:schemas-microsoft-com:vml" xmlns:wp14="http://schemas.microsoft.com/office/word/2010/wordprocessingDrawing" xmlns:wp="http://schemas.openxmlformats.org/drawingml/2006/wordprocessingDrawing" xmlns:w10="urn:schemas-microsoft-com:office:word" xmlns:w="http://schemas.openxmlformats.org/wordprocessingml/2006/main" xmlns:w14="http://schemas.microsoft.com/office/word/2010/wordml" xmlns:wpg="http://schemas.microsoft.com/office/word/2010/wordprocessingGroup" xmlns:wpi="http://schemas.microsoft.com/office/word/2010/wordprocessingInk" xmlns:wne="http://schemas.microsoft.com/office/word/2006/wordml" xmlns:wps="http://schemas.microsoft.com/office/word/2010/wordprocessingShape" mc:Ignorable="w14 wp14">
+<w:ftr xmlns:wpc="http://schemas.microsoft.com/office/word/2010/wordprocessingCanvas" xmlns:cx="http://schemas.microsoft.com/office/drawing/2014/chartex" xmlns:cx1="http://schemas.microsoft.com/office/drawing/2015/9/8/chartex" xmlns:cx2="http://schemas.microsoft.com/office/drawing/2015/10/21/chartex" xmlns:cx3="http://schemas.microsoft.com/office/drawing/2016/5/9/chartex" xmlns:cx4="http://schemas.microsoft.com/office/drawing/2016/5/10/chartex" xmlns:cx5="http://schemas.microsoft.com/office/drawing/2016/5/11/chartex" xmlns:cx6="http://schemas.microsoft.com/office/drawing/2016/5/12/chartex" xmlns:cx7="http://schemas.microsoft.com/office/drawing/2016/5/13/chartex" xmlns:cx8="http://schemas.microsoft.com/office/drawing/2016/5/14/chartex" xmlns:mc="http://schemas.openxmlformats.org/markup-compatibility/2006" xmlns:aink="http://schemas.microsoft.com/office/drawing/2016/ink" xmlns:am3d="http://schemas.microsoft.com/office/drawing/2017/model3d" xmlns:o="urn:schemas-microsoft-com:office:office" xmlns:r="http://schemas.openxmlformats.org/officeDocument/2006/relationships" xmlns:m="http://schemas.openxmlformats.org/officeDocument/2006/math" xmlns:v="urn:schemas-microsoft-com:vml" xmlns:wp14="http://schemas.microsoft.com/office/word/2010/wordprocessingDrawing" xmlns:wp="http://schemas.openxmlformats.org/drawingml/2006/wordprocessingDrawing" xmlns:w10="urn:schemas-microsoft-com:office:word" xmlns:w="http://schemas.openxmlformats.org/wordprocessingml/2006/main" xmlns:w14="http://schemas.microsoft.com/office/word/2010/wordml" xmlns:w15="http://schemas.microsoft.com/office/word/2012/wordml" xmlns:w16cex="http://schemas.microsoft.com/office/word/2018/wordml/cex" xmlns:w16cid="http://schemas.microsoft.com/office/word/2016/wordml/cid" xmlns:w16="http://schemas.microsoft.com/office/word/2018/wordml" xmlns:w16se="http://schemas.microsoft.com/office/word/2015/wordml/symex" xmlns:wpg="http://schemas.microsoft.com/office/word/2010/wordprocessingGroup" xmlns:wpi="http://schemas.microsoft.com/office/word/2010/wordprocessingInk" xmlns:wne="http://schemas.microsoft.com/office/word/2006/wordml" xmlns:wps="http://schemas.microsoft.com/office/word/2010/wordprocessingShape" mc:Ignorable="w14 w15 w16se w16cid w16 w16cex wp14">
   <w:p>
     <w:pPr>
       <w:pStyle w:val="Footer"/>
@@ -9819,7 +9064,7 @@
 </file>
 
 <file path=word/footer2.xml><?xml version="1.0" encoding="utf-8"?>
-<w:ftr xmlns:wpc="http://schemas.microsoft.com/office/word/2010/wordprocessingCanvas" xmlns:mc="http://schemas.openxmlformats.org/markup-compatibility/2006" xmlns:o="urn:schemas-microsoft-com:office:office" xmlns:r="http://schemas.openxmlformats.org/officeDocument/2006/relationships" xmlns:m="http://schemas.openxmlformats.org/officeDocument/2006/math" xmlns:v="urn:schemas-microsoft-com:vml" xmlns:wp14="http://schemas.microsoft.com/office/word/2010/wordprocessingDrawing" xmlns:wp="http://schemas.openxmlformats.org/drawingml/2006/wordprocessingDrawing" xmlns:w10="urn:schemas-microsoft-com:office:word" xmlns:w="http://schemas.openxmlformats.org/wordprocessingml/2006/main" xmlns:w14="http://schemas.microsoft.com/office/word/2010/wordml" xmlns:wpg="http://schemas.microsoft.com/office/word/2010/wordprocessingGroup" xmlns:wpi="http://schemas.microsoft.com/office/word/2010/wordprocessingInk" xmlns:wne="http://schemas.microsoft.com/office/word/2006/wordml" xmlns:wps="http://schemas.microsoft.com/office/word/2010/wordprocessingShape" mc:Ignorable="w14 wp14">
+<w:ftr xmlns:wpc="http://schemas.microsoft.com/office/word/2010/wordprocessingCanvas" xmlns:cx="http://schemas.microsoft.com/office/drawing/2014/chartex" xmlns:cx1="http://schemas.microsoft.com/office/drawing/2015/9/8/chartex" xmlns:cx2="http://schemas.microsoft.com/office/drawing/2015/10/21/chartex" xmlns:cx3="http://schemas.microsoft.com/office/drawing/2016/5/9/chartex" xmlns:cx4="http://schemas.microsoft.com/office/drawing/2016/5/10/chartex" xmlns:cx5="http://schemas.microsoft.com/office/drawing/2016/5/11/chartex" xmlns:cx6="http://schemas.microsoft.com/office/drawing/2016/5/12/chartex" xmlns:cx7="http://schemas.microsoft.com/office/drawing/2016/5/13/chartex" xmlns:cx8="http://schemas.microsoft.com/office/drawing/2016/5/14/chartex" xmlns:mc="http://schemas.openxmlformats.org/markup-compatibility/2006" xmlns:aink="http://schemas.microsoft.com/office/drawing/2016/ink" xmlns:am3d="http://schemas.microsoft.com/office/drawing/2017/model3d" xmlns:o="urn:schemas-microsoft-com:office:office" xmlns:r="http://schemas.openxmlformats.org/officeDocument/2006/relationships" xmlns:m="http://schemas.openxmlformats.org/officeDocument/2006/math" xmlns:v="urn:schemas-microsoft-com:vml" xmlns:wp14="http://schemas.microsoft.com/office/word/2010/wordprocessingDrawing" xmlns:wp="http://schemas.openxmlformats.org/drawingml/2006/wordprocessingDrawing" xmlns:w10="urn:schemas-microsoft-com:office:word" xmlns:w="http://schemas.openxmlformats.org/wordprocessingml/2006/main" xmlns:w14="http://schemas.microsoft.com/office/word/2010/wordml" xmlns:w15="http://schemas.microsoft.com/office/word/2012/wordml" xmlns:w16cex="http://schemas.microsoft.com/office/word/2018/wordml/cex" xmlns:w16cid="http://schemas.microsoft.com/office/word/2016/wordml/cid" xmlns:w16="http://schemas.microsoft.com/office/word/2018/wordml" xmlns:w16se="http://schemas.microsoft.com/office/word/2015/wordml/symex" xmlns:wpg="http://schemas.microsoft.com/office/word/2010/wordprocessingGroup" xmlns:wpi="http://schemas.microsoft.com/office/word/2010/wordprocessingInk" xmlns:wne="http://schemas.microsoft.com/office/word/2006/wordml" xmlns:wps="http://schemas.microsoft.com/office/word/2010/wordprocessingShape" mc:Ignorable="w14 w15 w16se w16cid w16 w16cex wp14">
   <w:sdt>
     <w:sdtPr>
       <w:rPr>
@@ -9833,6 +9078,7 @@
         <w:docPartUnique/>
       </w:docPartObj>
     </w:sdtPr>
+    <w:sdtEndPr/>
     <w:sdtContent>
       <w:sdt>
         <w:sdtPr>
@@ -9847,6 +9093,7 @@
             <w:docPartUnique/>
           </w:docPartObj>
         </w:sdtPr>
+        <w:sdtEndPr/>
         <w:sdtContent>
           <w:p>
             <w:pPr>
@@ -10022,7 +9269,7 @@
                 <w:sz w:val="20"/>
                 <w:szCs w:val="20"/>
               </w:rPr>
-              <w:t>judicial_officer.officer_</w:t>
+              <w:t>judicial_</w:t>
             </w:r>
             <w:proofErr w:type="gramStart"/>
             <w:r>
@@ -10032,7 +9279,17 @@
                 <w:sz w:val="20"/>
                 <w:szCs w:val="20"/>
               </w:rPr>
-              <w:t>type</w:t>
+              <w:t>officer.officer</w:t>
+            </w:r>
+            <w:proofErr w:type="gramEnd"/>
+            <w:r>
+              <w:rPr>
+                <w:rFonts w:ascii="Palatino Linotype" w:hAnsi="Palatino Linotype"/>
+                <w:bCs/>
+                <w:sz w:val="20"/>
+                <w:szCs w:val="20"/>
+              </w:rPr>
+              <w:t>_type</w:t>
             </w:r>
             <w:proofErr w:type="spellEnd"/>
             <w:r>
@@ -10042,17 +9299,7 @@
                 <w:sz w:val="20"/>
                 <w:szCs w:val="20"/>
               </w:rPr>
-              <w:t xml:space="preserve">  =</w:t>
-            </w:r>
-            <w:proofErr w:type="gramEnd"/>
-            <w:r>
-              <w:rPr>
-                <w:rFonts w:ascii="Palatino Linotype" w:hAnsi="Palatino Linotype"/>
-                <w:bCs/>
-                <w:sz w:val="20"/>
-                <w:szCs w:val="20"/>
-              </w:rPr>
-              <w:t>=  ‘Magistrate’ %}Magistrate Decision</w:t>
+              <w:t xml:space="preserve">  ==  ‘Magistrate’ %}Magistrate Decision</w:t>
             </w:r>
             <w:r>
               <w:rPr>
@@ -10096,7 +9343,7 @@
                 <w:sz w:val="20"/>
                 <w:szCs w:val="20"/>
               </w:rPr>
-              <w:t xml:space="preserve"> == ‘Judge’ %}Final Judgment Entry{% </w:t>
+              <w:t xml:space="preserve"> == ‘Judge’ %}Final Judgment Entry{% endif %} {{ </w:t>
             </w:r>
             <w:proofErr w:type="spellStart"/>
             <w:r>
@@ -10105,7 +9352,7 @@
                 <w:sz w:val="20"/>
                 <w:szCs w:val="20"/>
               </w:rPr>
-              <w:t>endif</w:t>
+              <w:t>case_number</w:t>
             </w:r>
             <w:proofErr w:type="spellEnd"/>
             <w:r>
@@ -10114,29 +9361,9 @@
                 <w:sz w:val="20"/>
                 <w:szCs w:val="20"/>
               </w:rPr>
-              <w:t xml:space="preserve"> %} {{ </w:t>
-            </w:r>
-            <w:proofErr w:type="spellStart"/>
-            <w:r>
-              <w:rPr>
-                <w:rFonts w:ascii="Palatino Linotype" w:hAnsi="Palatino Linotype"/>
-                <w:sz w:val="20"/>
-                <w:szCs w:val="20"/>
-              </w:rPr>
-              <w:t>case_number</w:t>
-            </w:r>
-            <w:proofErr w:type="spellEnd"/>
-            <w:r>
-              <w:rPr>
-                <w:rFonts w:ascii="Palatino Linotype" w:hAnsi="Palatino Linotype"/>
-                <w:sz w:val="20"/>
-                <w:szCs w:val="20"/>
-              </w:rPr>
               <w:t xml:space="preserve"> }}</w:t>
             </w:r>
           </w:p>
-          <w:bookmarkStart w:id="0" w:name="_GoBack" w:displacedByCustomXml="next"/>
-          <w:bookmarkEnd w:id="0" w:displacedByCustomXml="next"/>
         </w:sdtContent>
       </w:sdt>
     </w:sdtContent>
@@ -10145,7 +9372,7 @@
 </file>
 
 <file path=word/footer3.xml><?xml version="1.0" encoding="utf-8"?>
-<w:ftr xmlns:wpc="http://schemas.microsoft.com/office/word/2010/wordprocessingCanvas" xmlns:mc="http://schemas.openxmlformats.org/markup-compatibility/2006" xmlns:o="urn:schemas-microsoft-com:office:office" xmlns:r="http://schemas.openxmlformats.org/officeDocument/2006/relationships" xmlns:m="http://schemas.openxmlformats.org/officeDocument/2006/math" xmlns:v="urn:schemas-microsoft-com:vml" xmlns:wp14="http://schemas.microsoft.com/office/word/2010/wordprocessingDrawing" xmlns:wp="http://schemas.openxmlformats.org/drawingml/2006/wordprocessingDrawing" xmlns:w10="urn:schemas-microsoft-com:office:word" xmlns:w="http://schemas.openxmlformats.org/wordprocessingml/2006/main" xmlns:w14="http://schemas.microsoft.com/office/word/2010/wordml" xmlns:wpg="http://schemas.microsoft.com/office/word/2010/wordprocessingGroup" xmlns:wpi="http://schemas.microsoft.com/office/word/2010/wordprocessingInk" xmlns:wne="http://schemas.microsoft.com/office/word/2006/wordml" xmlns:wps="http://schemas.microsoft.com/office/word/2010/wordprocessingShape" mc:Ignorable="w14 wp14">
+<w:ftr xmlns:wpc="http://schemas.microsoft.com/office/word/2010/wordprocessingCanvas" xmlns:cx="http://schemas.microsoft.com/office/drawing/2014/chartex" xmlns:cx1="http://schemas.microsoft.com/office/drawing/2015/9/8/chartex" xmlns:cx2="http://schemas.microsoft.com/office/drawing/2015/10/21/chartex" xmlns:cx3="http://schemas.microsoft.com/office/drawing/2016/5/9/chartex" xmlns:cx4="http://schemas.microsoft.com/office/drawing/2016/5/10/chartex" xmlns:cx5="http://schemas.microsoft.com/office/drawing/2016/5/11/chartex" xmlns:cx6="http://schemas.microsoft.com/office/drawing/2016/5/12/chartex" xmlns:cx7="http://schemas.microsoft.com/office/drawing/2016/5/13/chartex" xmlns:cx8="http://schemas.microsoft.com/office/drawing/2016/5/14/chartex" xmlns:mc="http://schemas.openxmlformats.org/markup-compatibility/2006" xmlns:aink="http://schemas.microsoft.com/office/drawing/2016/ink" xmlns:am3d="http://schemas.microsoft.com/office/drawing/2017/model3d" xmlns:o="urn:schemas-microsoft-com:office:office" xmlns:r="http://schemas.openxmlformats.org/officeDocument/2006/relationships" xmlns:m="http://schemas.openxmlformats.org/officeDocument/2006/math" xmlns:v="urn:schemas-microsoft-com:vml" xmlns:wp14="http://schemas.microsoft.com/office/word/2010/wordprocessingDrawing" xmlns:wp="http://schemas.openxmlformats.org/drawingml/2006/wordprocessingDrawing" xmlns:w10="urn:schemas-microsoft-com:office:word" xmlns:w="http://schemas.openxmlformats.org/wordprocessingml/2006/main" xmlns:w14="http://schemas.microsoft.com/office/word/2010/wordml" xmlns:w15="http://schemas.microsoft.com/office/word/2012/wordml" xmlns:w16cex="http://schemas.microsoft.com/office/word/2018/wordml/cex" xmlns:w16cid="http://schemas.microsoft.com/office/word/2016/wordml/cid" xmlns:w16="http://schemas.microsoft.com/office/word/2018/wordml" xmlns:w16se="http://schemas.microsoft.com/office/word/2015/wordml/symex" xmlns:wpg="http://schemas.microsoft.com/office/word/2010/wordprocessingGroup" xmlns:wpi="http://schemas.microsoft.com/office/word/2010/wordprocessingInk" xmlns:wne="http://schemas.microsoft.com/office/word/2006/wordml" xmlns:wps="http://schemas.microsoft.com/office/word/2010/wordprocessingShape" mc:Ignorable="w14 w15 w16se w16cid w16 w16cex wp14">
   <w:p>
     <w:pPr>
       <w:pStyle w:val="Footer"/>
@@ -10155,7 +9382,7 @@
 </file>
 
 <file path=word/footnotes.xml><?xml version="1.0" encoding="utf-8"?>
-<w:footnotes xmlns:wpc="http://schemas.microsoft.com/office/word/2010/wordprocessingCanvas" xmlns:mc="http://schemas.openxmlformats.org/markup-compatibility/2006" xmlns:o="urn:schemas-microsoft-com:office:office" xmlns:r="http://schemas.openxmlformats.org/officeDocument/2006/relationships" xmlns:m="http://schemas.openxmlformats.org/officeDocument/2006/math" xmlns:v="urn:schemas-microsoft-com:vml" xmlns:wp14="http://schemas.microsoft.com/office/word/2010/wordprocessingDrawing" xmlns:wp="http://schemas.openxmlformats.org/drawingml/2006/wordprocessingDrawing" xmlns:w10="urn:schemas-microsoft-com:office:word" xmlns:w="http://schemas.openxmlformats.org/wordprocessingml/2006/main" xmlns:w14="http://schemas.microsoft.com/office/word/2010/wordml" xmlns:wpg="http://schemas.microsoft.com/office/word/2010/wordprocessingGroup" xmlns:wpi="http://schemas.microsoft.com/office/word/2010/wordprocessingInk" xmlns:wne="http://schemas.microsoft.com/office/word/2006/wordml" xmlns:wps="http://schemas.microsoft.com/office/word/2010/wordprocessingShape" mc:Ignorable="w14 wp14">
+<w:footnotes xmlns:wpc="http://schemas.microsoft.com/office/word/2010/wordprocessingCanvas" xmlns:cx="http://schemas.microsoft.com/office/drawing/2014/chartex" xmlns:cx1="http://schemas.microsoft.com/office/drawing/2015/9/8/chartex" xmlns:cx2="http://schemas.microsoft.com/office/drawing/2015/10/21/chartex" xmlns:cx3="http://schemas.microsoft.com/office/drawing/2016/5/9/chartex" xmlns:cx4="http://schemas.microsoft.com/office/drawing/2016/5/10/chartex" xmlns:cx5="http://schemas.microsoft.com/office/drawing/2016/5/11/chartex" xmlns:cx6="http://schemas.microsoft.com/office/drawing/2016/5/12/chartex" xmlns:cx7="http://schemas.microsoft.com/office/drawing/2016/5/13/chartex" xmlns:cx8="http://schemas.microsoft.com/office/drawing/2016/5/14/chartex" xmlns:mc="http://schemas.openxmlformats.org/markup-compatibility/2006" xmlns:aink="http://schemas.microsoft.com/office/drawing/2016/ink" xmlns:am3d="http://schemas.microsoft.com/office/drawing/2017/model3d" xmlns:o="urn:schemas-microsoft-com:office:office" xmlns:r="http://schemas.openxmlformats.org/officeDocument/2006/relationships" xmlns:m="http://schemas.openxmlformats.org/officeDocument/2006/math" xmlns:v="urn:schemas-microsoft-com:vml" xmlns:wp14="http://schemas.microsoft.com/office/word/2010/wordprocessingDrawing" xmlns:wp="http://schemas.openxmlformats.org/drawingml/2006/wordprocessingDrawing" xmlns:w10="urn:schemas-microsoft-com:office:word" xmlns:w="http://schemas.openxmlformats.org/wordprocessingml/2006/main" xmlns:w14="http://schemas.microsoft.com/office/word/2010/wordml" xmlns:w15="http://schemas.microsoft.com/office/word/2012/wordml" xmlns:w16cex="http://schemas.microsoft.com/office/word/2018/wordml/cex" xmlns:w16cid="http://schemas.microsoft.com/office/word/2016/wordml/cid" xmlns:w16="http://schemas.microsoft.com/office/word/2018/wordml" xmlns:w16se="http://schemas.microsoft.com/office/word/2015/wordml/symex" xmlns:wpg="http://schemas.microsoft.com/office/word/2010/wordprocessingGroup" xmlns:wpi="http://schemas.microsoft.com/office/word/2010/wordprocessingInk" xmlns:wne="http://schemas.microsoft.com/office/word/2006/wordml" xmlns:wps="http://schemas.microsoft.com/office/word/2010/wordprocessingShape" mc:Ignorable="w14 w15 w16se w16cid w16 w16cex wp14">
   <w:footnote w:type="separator" w:id="-1">
     <w:p>
       <w:r>
@@ -10174,7 +9401,7 @@
 </file>
 
 <file path=word/header1.xml><?xml version="1.0" encoding="utf-8"?>
-<w:hdr xmlns:wpc="http://schemas.microsoft.com/office/word/2010/wordprocessingCanvas" xmlns:mc="http://schemas.openxmlformats.org/markup-compatibility/2006" xmlns:o="urn:schemas-microsoft-com:office:office" xmlns:r="http://schemas.openxmlformats.org/officeDocument/2006/relationships" xmlns:m="http://schemas.openxmlformats.org/officeDocument/2006/math" xmlns:v="urn:schemas-microsoft-com:vml" xmlns:wp14="http://schemas.microsoft.com/office/word/2010/wordprocessingDrawing" xmlns:wp="http://schemas.openxmlformats.org/drawingml/2006/wordprocessingDrawing" xmlns:w10="urn:schemas-microsoft-com:office:word" xmlns:w="http://schemas.openxmlformats.org/wordprocessingml/2006/main" xmlns:w14="http://schemas.microsoft.com/office/word/2010/wordml" xmlns:wpg="http://schemas.microsoft.com/office/word/2010/wordprocessingGroup" xmlns:wpi="http://schemas.microsoft.com/office/word/2010/wordprocessingInk" xmlns:wne="http://schemas.microsoft.com/office/word/2006/wordml" xmlns:wps="http://schemas.microsoft.com/office/word/2010/wordprocessingShape" mc:Ignorable="w14 wp14">
+<w:hdr xmlns:wpc="http://schemas.microsoft.com/office/word/2010/wordprocessingCanvas" xmlns:cx="http://schemas.microsoft.com/office/drawing/2014/chartex" xmlns:cx1="http://schemas.microsoft.com/office/drawing/2015/9/8/chartex" xmlns:cx2="http://schemas.microsoft.com/office/drawing/2015/10/21/chartex" xmlns:cx3="http://schemas.microsoft.com/office/drawing/2016/5/9/chartex" xmlns:cx4="http://schemas.microsoft.com/office/drawing/2016/5/10/chartex" xmlns:cx5="http://schemas.microsoft.com/office/drawing/2016/5/11/chartex" xmlns:cx6="http://schemas.microsoft.com/office/drawing/2016/5/12/chartex" xmlns:cx7="http://schemas.microsoft.com/office/drawing/2016/5/13/chartex" xmlns:cx8="http://schemas.microsoft.com/office/drawing/2016/5/14/chartex" xmlns:mc="http://schemas.openxmlformats.org/markup-compatibility/2006" xmlns:aink="http://schemas.microsoft.com/office/drawing/2016/ink" xmlns:am3d="http://schemas.microsoft.com/office/drawing/2017/model3d" xmlns:o="urn:schemas-microsoft-com:office:office" xmlns:r="http://schemas.openxmlformats.org/officeDocument/2006/relationships" xmlns:m="http://schemas.openxmlformats.org/officeDocument/2006/math" xmlns:v="urn:schemas-microsoft-com:vml" xmlns:wp14="http://schemas.microsoft.com/office/word/2010/wordprocessingDrawing" xmlns:wp="http://schemas.openxmlformats.org/drawingml/2006/wordprocessingDrawing" xmlns:w10="urn:schemas-microsoft-com:office:word" xmlns:w="http://schemas.openxmlformats.org/wordprocessingml/2006/main" xmlns:w14="http://schemas.microsoft.com/office/word/2010/wordml" xmlns:w15="http://schemas.microsoft.com/office/word/2012/wordml" xmlns:w16cex="http://schemas.microsoft.com/office/word/2018/wordml/cex" xmlns:w16cid="http://schemas.microsoft.com/office/word/2016/wordml/cid" xmlns:w16="http://schemas.microsoft.com/office/word/2018/wordml" xmlns:w16se="http://schemas.microsoft.com/office/word/2015/wordml/symex" xmlns:wpg="http://schemas.microsoft.com/office/word/2010/wordprocessingGroup" xmlns:wpi="http://schemas.microsoft.com/office/word/2010/wordprocessingInk" xmlns:wne="http://schemas.microsoft.com/office/word/2006/wordml" xmlns:wps="http://schemas.microsoft.com/office/word/2010/wordprocessingShape" mc:Ignorable="w14 w15 w16se w16cid w16 w16cex wp14">
   <w:p>
     <w:pPr>
       <w:pStyle w:val="Header"/>
@@ -10184,7 +9411,7 @@
 </file>
 
 <file path=word/header2.xml><?xml version="1.0" encoding="utf-8"?>
-<w:hdr xmlns:wpc="http://schemas.microsoft.com/office/word/2010/wordprocessingCanvas" xmlns:mc="http://schemas.openxmlformats.org/markup-compatibility/2006" xmlns:o="urn:schemas-microsoft-com:office:office" xmlns:r="http://schemas.openxmlformats.org/officeDocument/2006/relationships" xmlns:m="http://schemas.openxmlformats.org/officeDocument/2006/math" xmlns:v="urn:schemas-microsoft-com:vml" xmlns:wp14="http://schemas.microsoft.com/office/word/2010/wordprocessingDrawing" xmlns:wp="http://schemas.openxmlformats.org/drawingml/2006/wordprocessingDrawing" xmlns:w10="urn:schemas-microsoft-com:office:word" xmlns:w="http://schemas.openxmlformats.org/wordprocessingml/2006/main" xmlns:w14="http://schemas.microsoft.com/office/word/2010/wordml" xmlns:wpg="http://schemas.microsoft.com/office/word/2010/wordprocessingGroup" xmlns:wpi="http://schemas.microsoft.com/office/word/2010/wordprocessingInk" xmlns:wne="http://schemas.microsoft.com/office/word/2006/wordml" xmlns:wps="http://schemas.microsoft.com/office/word/2010/wordprocessingShape" mc:Ignorable="w14 wp14">
+<w:hdr xmlns:wpc="http://schemas.microsoft.com/office/word/2010/wordprocessingCanvas" xmlns:cx="http://schemas.microsoft.com/office/drawing/2014/chartex" xmlns:cx1="http://schemas.microsoft.com/office/drawing/2015/9/8/chartex" xmlns:cx2="http://schemas.microsoft.com/office/drawing/2015/10/21/chartex" xmlns:cx3="http://schemas.microsoft.com/office/drawing/2016/5/9/chartex" xmlns:cx4="http://schemas.microsoft.com/office/drawing/2016/5/10/chartex" xmlns:cx5="http://schemas.microsoft.com/office/drawing/2016/5/11/chartex" xmlns:cx6="http://schemas.microsoft.com/office/drawing/2016/5/12/chartex" xmlns:cx7="http://schemas.microsoft.com/office/drawing/2016/5/13/chartex" xmlns:cx8="http://schemas.microsoft.com/office/drawing/2016/5/14/chartex" xmlns:mc="http://schemas.openxmlformats.org/markup-compatibility/2006" xmlns:aink="http://schemas.microsoft.com/office/drawing/2016/ink" xmlns:am3d="http://schemas.microsoft.com/office/drawing/2017/model3d" xmlns:o="urn:schemas-microsoft-com:office:office" xmlns:r="http://schemas.openxmlformats.org/officeDocument/2006/relationships" xmlns:m="http://schemas.openxmlformats.org/officeDocument/2006/math" xmlns:v="urn:schemas-microsoft-com:vml" xmlns:wp14="http://schemas.microsoft.com/office/word/2010/wordprocessingDrawing" xmlns:wp="http://schemas.openxmlformats.org/drawingml/2006/wordprocessingDrawing" xmlns:w10="urn:schemas-microsoft-com:office:word" xmlns:w="http://schemas.openxmlformats.org/wordprocessingml/2006/main" xmlns:w14="http://schemas.microsoft.com/office/word/2010/wordml" xmlns:w15="http://schemas.microsoft.com/office/word/2012/wordml" xmlns:w16cex="http://schemas.microsoft.com/office/word/2018/wordml/cex" xmlns:w16cid="http://schemas.microsoft.com/office/word/2016/wordml/cid" xmlns:w16="http://schemas.microsoft.com/office/word/2018/wordml" xmlns:w16se="http://schemas.microsoft.com/office/word/2015/wordml/symex" xmlns:wpg="http://schemas.microsoft.com/office/word/2010/wordprocessingGroup" xmlns:wpi="http://schemas.microsoft.com/office/word/2010/wordprocessingInk" xmlns:wne="http://schemas.microsoft.com/office/word/2006/wordml" xmlns:wps="http://schemas.microsoft.com/office/word/2010/wordprocessingShape" mc:Ignorable="w14 w15 w16se w16cid w16 w16cex wp14">
   <w:p>
     <w:pPr>
       <w:pStyle w:val="Header"/>
@@ -10208,7 +9435,7 @@
 </file>
 
 <file path=word/header3.xml><?xml version="1.0" encoding="utf-8"?>
-<w:hdr xmlns:wpc="http://schemas.microsoft.com/office/word/2010/wordprocessingCanvas" xmlns:mc="http://schemas.openxmlformats.org/markup-compatibility/2006" xmlns:o="urn:schemas-microsoft-com:office:office" xmlns:r="http://schemas.openxmlformats.org/officeDocument/2006/relationships" xmlns:m="http://schemas.openxmlformats.org/officeDocument/2006/math" xmlns:v="urn:schemas-microsoft-com:vml" xmlns:wp14="http://schemas.microsoft.com/office/word/2010/wordprocessingDrawing" xmlns:wp="http://schemas.openxmlformats.org/drawingml/2006/wordprocessingDrawing" xmlns:w10="urn:schemas-microsoft-com:office:word" xmlns:w="http://schemas.openxmlformats.org/wordprocessingml/2006/main" xmlns:w14="http://schemas.microsoft.com/office/word/2010/wordml" xmlns:wpg="http://schemas.microsoft.com/office/word/2010/wordprocessingGroup" xmlns:wpi="http://schemas.microsoft.com/office/word/2010/wordprocessingInk" xmlns:wne="http://schemas.microsoft.com/office/word/2006/wordml" xmlns:wps="http://schemas.microsoft.com/office/word/2010/wordprocessingShape" mc:Ignorable="w14 wp14">
+<w:hdr xmlns:wpc="http://schemas.microsoft.com/office/word/2010/wordprocessingCanvas" xmlns:cx="http://schemas.microsoft.com/office/drawing/2014/chartex" xmlns:cx1="http://schemas.microsoft.com/office/drawing/2015/9/8/chartex" xmlns:cx2="http://schemas.microsoft.com/office/drawing/2015/10/21/chartex" xmlns:cx3="http://schemas.microsoft.com/office/drawing/2016/5/9/chartex" xmlns:cx4="http://schemas.microsoft.com/office/drawing/2016/5/10/chartex" xmlns:cx5="http://schemas.microsoft.com/office/drawing/2016/5/11/chartex" xmlns:cx6="http://schemas.microsoft.com/office/drawing/2016/5/12/chartex" xmlns:cx7="http://schemas.microsoft.com/office/drawing/2016/5/13/chartex" xmlns:cx8="http://schemas.microsoft.com/office/drawing/2016/5/14/chartex" xmlns:mc="http://schemas.openxmlformats.org/markup-compatibility/2006" xmlns:aink="http://schemas.microsoft.com/office/drawing/2016/ink" xmlns:am3d="http://schemas.microsoft.com/office/drawing/2017/model3d" xmlns:o="urn:schemas-microsoft-com:office:office" xmlns:r="http://schemas.openxmlformats.org/officeDocument/2006/relationships" xmlns:m="http://schemas.openxmlformats.org/officeDocument/2006/math" xmlns:v="urn:schemas-microsoft-com:vml" xmlns:wp14="http://schemas.microsoft.com/office/word/2010/wordprocessingDrawing" xmlns:wp="http://schemas.openxmlformats.org/drawingml/2006/wordprocessingDrawing" xmlns:w10="urn:schemas-microsoft-com:office:word" xmlns:w="http://schemas.openxmlformats.org/wordprocessingml/2006/main" xmlns:w14="http://schemas.microsoft.com/office/word/2010/wordml" xmlns:w15="http://schemas.microsoft.com/office/word/2012/wordml" xmlns:w16cex="http://schemas.microsoft.com/office/word/2018/wordml/cex" xmlns:w16cid="http://schemas.microsoft.com/office/word/2016/wordml/cid" xmlns:w16="http://schemas.microsoft.com/office/word/2018/wordml" xmlns:w16se="http://schemas.microsoft.com/office/word/2015/wordml/symex" xmlns:wpg="http://schemas.microsoft.com/office/word/2010/wordprocessingGroup" xmlns:wpi="http://schemas.microsoft.com/office/word/2010/wordprocessingInk" xmlns:wne="http://schemas.microsoft.com/office/word/2006/wordml" xmlns:wps="http://schemas.microsoft.com/office/word/2010/wordprocessingShape" mc:Ignorable="w14 w15 w16se w16cid w16 w16cex wp14">
   <w:p>
     <w:pPr>
       <w:pStyle w:val="Header"/>
@@ -10218,8 +9445,8 @@
 </file>
 
 <file path=word/numbering.xml><?xml version="1.0" encoding="utf-8"?>
-<w:numbering xmlns:wpc="http://schemas.microsoft.com/office/word/2010/wordprocessingCanvas" xmlns:mc="http://schemas.openxmlformats.org/markup-compatibility/2006" xmlns:o="urn:schemas-microsoft-com:office:office" xmlns:r="http://schemas.openxmlformats.org/officeDocument/2006/relationships" xmlns:m="http://schemas.openxmlformats.org/officeDocument/2006/math" xmlns:v="urn:schemas-microsoft-com:vml" xmlns:wp14="http://schemas.microsoft.com/office/word/2010/wordprocessingDrawing" xmlns:wp="http://schemas.openxmlformats.org/drawingml/2006/wordprocessingDrawing" xmlns:w10="urn:schemas-microsoft-com:office:word" xmlns:w="http://schemas.openxmlformats.org/wordprocessingml/2006/main" xmlns:w14="http://schemas.microsoft.com/office/word/2010/wordml" xmlns:wpg="http://schemas.microsoft.com/office/word/2010/wordprocessingGroup" xmlns:wpi="http://schemas.microsoft.com/office/word/2010/wordprocessingInk" xmlns:wne="http://schemas.microsoft.com/office/word/2006/wordml" xmlns:wps="http://schemas.microsoft.com/office/word/2010/wordprocessingShape" mc:Ignorable="w14 wp14">
-  <w:abstractNum w:abstractNumId="0">
+<w:numbering xmlns:wpc="http://schemas.microsoft.com/office/word/2010/wordprocessingCanvas" xmlns:cx="http://schemas.microsoft.com/office/drawing/2014/chartex" xmlns:cx1="http://schemas.microsoft.com/office/drawing/2015/9/8/chartex" xmlns:cx2="http://schemas.microsoft.com/office/drawing/2015/10/21/chartex" xmlns:cx3="http://schemas.microsoft.com/office/drawing/2016/5/9/chartex" xmlns:cx4="http://schemas.microsoft.com/office/drawing/2016/5/10/chartex" xmlns:cx5="http://schemas.microsoft.com/office/drawing/2016/5/11/chartex" xmlns:cx6="http://schemas.microsoft.com/office/drawing/2016/5/12/chartex" xmlns:cx7="http://schemas.microsoft.com/office/drawing/2016/5/13/chartex" xmlns:cx8="http://schemas.microsoft.com/office/drawing/2016/5/14/chartex" xmlns:mc="http://schemas.openxmlformats.org/markup-compatibility/2006" xmlns:aink="http://schemas.microsoft.com/office/drawing/2016/ink" xmlns:am3d="http://schemas.microsoft.com/office/drawing/2017/model3d" xmlns:o="urn:schemas-microsoft-com:office:office" xmlns:r="http://schemas.openxmlformats.org/officeDocument/2006/relationships" xmlns:m="http://schemas.openxmlformats.org/officeDocument/2006/math" xmlns:v="urn:schemas-microsoft-com:vml" xmlns:wp14="http://schemas.microsoft.com/office/word/2010/wordprocessingDrawing" xmlns:wp="http://schemas.openxmlformats.org/drawingml/2006/wordprocessingDrawing" xmlns:w10="urn:schemas-microsoft-com:office:word" xmlns:w="http://schemas.openxmlformats.org/wordprocessingml/2006/main" xmlns:w14="http://schemas.microsoft.com/office/word/2010/wordml" xmlns:w15="http://schemas.microsoft.com/office/word/2012/wordml" xmlns:w16cex="http://schemas.microsoft.com/office/word/2018/wordml/cex" xmlns:w16cid="http://schemas.microsoft.com/office/word/2016/wordml/cid" xmlns:w16="http://schemas.microsoft.com/office/word/2018/wordml" xmlns:w16se="http://schemas.microsoft.com/office/word/2015/wordml/symex" xmlns:wpg="http://schemas.microsoft.com/office/word/2010/wordprocessingGroup" xmlns:wpi="http://schemas.microsoft.com/office/word/2010/wordprocessingInk" xmlns:wne="http://schemas.microsoft.com/office/word/2006/wordml" xmlns:wps="http://schemas.microsoft.com/office/word/2010/wordprocessingShape" mc:Ignorable="w14 w15 w16se w16cid w16 w16cex wp14">
+  <w:abstractNum w:abstractNumId="0" w15:restartNumberingAfterBreak="0">
     <w:nsid w:val="08B2501C"/>
     <w:multiLevelType w:val="hybridMultilevel"/>
     <w:tmpl w:val="F2A43D58"/>
@@ -10332,7 +9559,7 @@
       </w:rPr>
     </w:lvl>
   </w:abstractNum>
-  <w:abstractNum w:abstractNumId="1">
+  <w:abstractNum w:abstractNumId="1" w15:restartNumberingAfterBreak="0">
     <w:nsid w:val="279660C9"/>
     <w:multiLevelType w:val="hybridMultilevel"/>
     <w:tmpl w:val="672ECC5E"/>
@@ -10445,7 +9672,7 @@
       </w:rPr>
     </w:lvl>
   </w:abstractNum>
-  <w:abstractNum w:abstractNumId="2">
+  <w:abstractNum w:abstractNumId="2" w15:restartNumberingAfterBreak="0">
     <w:nsid w:val="2E17566E"/>
     <w:multiLevelType w:val="hybridMultilevel"/>
     <w:tmpl w:val="00866CE6"/>
@@ -10571,7 +9798,7 @@
 </file>
 
 <file path=word/styles.xml><?xml version="1.0" encoding="utf-8"?>
-<w:styles xmlns:mc="http://schemas.openxmlformats.org/markup-compatibility/2006" xmlns:r="http://schemas.openxmlformats.org/officeDocument/2006/relationships" xmlns:w="http://schemas.openxmlformats.org/wordprocessingml/2006/main" xmlns:w14="http://schemas.microsoft.com/office/word/2010/wordml" mc:Ignorable="w14">
+<w:styles xmlns:mc="http://schemas.openxmlformats.org/markup-compatibility/2006" xmlns:r="http://schemas.openxmlformats.org/officeDocument/2006/relationships" xmlns:w="http://schemas.openxmlformats.org/wordprocessingml/2006/main" xmlns:w14="http://schemas.microsoft.com/office/word/2010/wordml" xmlns:w15="http://schemas.microsoft.com/office/word/2012/wordml" xmlns:w16cex="http://schemas.microsoft.com/office/word/2018/wordml/cex" xmlns:w16cid="http://schemas.microsoft.com/office/word/2016/wordml/cid" xmlns:w16="http://schemas.microsoft.com/office/word/2018/wordml" xmlns:w16se="http://schemas.microsoft.com/office/word/2015/wordml/symex" mc:Ignorable="w14 w15 w16se w16cid w16 w16cex">
   <w:docDefaults>
     <w:rPrDefault>
       <w:rPr>
@@ -10587,505 +9814,383 @@
       </w:pPr>
     </w:pPrDefault>
   </w:docDefaults>
-  <w:latentStyles w:defLockedState="0" w:defUIPriority="99" w:defSemiHidden="1" w:defUnhideWhenUsed="1" w:defQFormat="0" w:count="267">
-    <w:lsdException w:name="Normal" w:semiHidden="0" w:uiPriority="0" w:unhideWhenUsed="0" w:qFormat="1"/>
-    <w:lsdException w:name="heading 1" w:semiHidden="0" w:uiPriority="9" w:unhideWhenUsed="0" w:qFormat="1"/>
-    <w:lsdException w:name="heading 2" w:uiPriority="9" w:qFormat="1"/>
-    <w:lsdException w:name="heading 3" w:uiPriority="9" w:qFormat="1"/>
-    <w:lsdException w:name="heading 4" w:uiPriority="9" w:qFormat="1"/>
-    <w:lsdException w:name="heading 5" w:uiPriority="9" w:qFormat="1"/>
-    <w:lsdException w:name="heading 6" w:uiPriority="9" w:qFormat="1"/>
-    <w:lsdException w:name="heading 7" w:uiPriority="9" w:qFormat="1"/>
-    <w:lsdException w:name="heading 8" w:uiPriority="9" w:qFormat="1"/>
-    <w:lsdException w:name="heading 9" w:uiPriority="9" w:qFormat="1"/>
-    <w:lsdException w:name="toc 1" w:uiPriority="39"/>
-    <w:lsdException w:name="toc 2" w:uiPriority="39"/>
-    <w:lsdException w:name="toc 3" w:uiPriority="39"/>
-    <w:lsdException w:name="toc 4" w:uiPriority="39"/>
-    <w:lsdException w:name="toc 5" w:uiPriority="39"/>
-    <w:lsdException w:name="toc 6" w:uiPriority="39"/>
-    <w:lsdException w:name="toc 7" w:uiPriority="39"/>
-    <w:lsdException w:name="toc 8" w:uiPriority="39"/>
-    <w:lsdException w:name="toc 9" w:uiPriority="39"/>
-    <w:lsdException w:name="caption" w:uiPriority="35" w:qFormat="1"/>
-    <w:lsdException w:name="footnote reference" w:unhideWhenUsed="0"/>
-    <w:lsdException w:name="Title" w:semiHidden="0" w:uiPriority="10" w:unhideWhenUsed="0" w:qFormat="1"/>
-    <w:lsdException w:name="Default Paragraph Font" w:uiPriority="1"/>
-    <w:lsdException w:name="Subtitle" w:semiHidden="0" w:uiPriority="11" w:unhideWhenUsed="0" w:qFormat="1"/>
-    <w:lsdException w:name="Strong" w:semiHidden="0" w:uiPriority="22" w:unhideWhenUsed="0" w:qFormat="1"/>
-    <w:lsdException w:name="Emphasis" w:semiHidden="0" w:uiPriority="20" w:unhideWhenUsed="0" w:qFormat="1"/>
-    <w:lsdException w:name="Table Grid" w:semiHidden="0" w:uiPriority="59" w:unhideWhenUsed="0"/>
-    <w:lsdException w:name="Placeholder Text" w:unhideWhenUsed="0"/>
-    <w:lsdException w:name="No Spacing" w:semiHidden="0" w:uiPriority="1" w:unhideWhenUsed="0" w:qFormat="1"/>
-    <w:lsdException w:name="Light Shading" w:semiHidden="0" w:uiPriority="60" w:unhideWhenUsed="0"/>
-    <w:lsdException w:name="Light List" w:semiHidden="0" w:uiPriority="61" w:unhideWhenUsed="0"/>
-    <w:lsdException w:name="Light Grid" w:semiHidden="0" w:uiPriority="62" w:unhideWhenUsed="0"/>
-    <w:lsdException w:name="Medium Shading 1" w:semiHidden="0" w:uiPriority="63" w:unhideWhenUsed="0"/>
-    <w:lsdException w:name="Medium Shading 2" w:semiHidden="0" w:uiPriority="64" w:unhideWhenUsed="0"/>
-    <w:lsdException w:name="Medium List 1" w:semiHidden="0" w:uiPriority="65" w:unhideWhenUsed="0"/>
-    <w:lsdException w:name="Medium List 2" w:semiHidden="0" w:uiPriority="66" w:unhideWhenUsed="0"/>
-    <w:lsdException w:name="Medium Grid 1" w:semiHidden="0" w:uiPriority="67" w:unhideWhenUsed="0"/>
-    <w:lsdException w:name="Medium Grid 2" w:semiHidden="0" w:uiPriority="68" w:unhideWhenUsed="0"/>
-    <w:lsdException w:name="Medium Grid 3" w:semiHidden="0" w:uiPriority="69" w:unhideWhenUsed="0"/>
-    <w:lsdException w:name="Dark List" w:semiHidden="0" w:uiPriority="70" w:unhideWhenUsed="0"/>
-    <w:lsdException w:name="Colorful Shading" w:semiHidden="0" w:uiPriority="71" w:unhideWhenUsed="0"/>
-    <w:lsdException w:name="Colorful List" w:semiHidden="0" w:uiPriority="72" w:unhideWhenUsed="0"/>
-    <w:lsdException w:name="Colorful Grid" w:semiHidden="0" w:uiPriority="73" w:unhideWhenUsed="0"/>
-    <w:lsdException w:name="Light Shading Accent 1" w:semiHidden="0" w:uiPriority="60" w:unhideWhenUsed="0"/>
-    <w:lsdException w:name="Light List Accent 1" w:semiHidden="0" w:uiPriority="61" w:unhideWhenUsed="0"/>
-    <w:lsdException w:name="Light Grid Accent 1" w:semiHidden="0" w:uiPriority="62" w:unhideWhenUsed="0"/>
-    <w:lsdException w:name="Medium Shading 1 Accent 1" w:semiHidden="0" w:uiPriority="63" w:unhideWhenUsed="0"/>
-    <w:lsdException w:name="Medium Shading 2 Accent 1" w:semiHidden="0" w:uiPriority="64" w:unhideWhenUsed="0"/>
-    <w:lsdException w:name="Medium List 1 Accent 1" w:semiHidden="0" w:uiPriority="65" w:unhideWhenUsed="0"/>
-    <w:lsdException w:name="Revision" w:unhideWhenUsed="0"/>
-    <w:lsdException w:name="List Paragraph" w:semiHidden="0" w:uiPriority="34" w:unhideWhenUsed="0" w:qFormat="1"/>
-    <w:lsdException w:name="Quote" w:semiHidden="0" w:uiPriority="29" w:unhideWhenUsed="0" w:qFormat="1"/>
-    <w:lsdException w:name="Intense Quote" w:semiHidden="0" w:uiPriority="30" w:unhideWhenUsed="0" w:qFormat="1"/>
-    <w:lsdException w:name="Medium List 2 Accent 1" w:semiHidden="0" w:uiPriority="66" w:unhideWhenUsed="0"/>
-    <w:lsdException w:name="Medium Grid 1 Accent 1" w:semiHidden="0" w:uiPriority="67" w:unhideWhenUsed="0"/>
-    <w:lsdException w:name="Medium Grid 2 Accent 1" w:semiHidden="0" w:uiPriority="68" w:unhideWhenUsed="0"/>
-    <w:lsdException w:name="Medium Grid 3 Accent 1" w:semiHidden="0" w:uiPriority="69" w:unhideWhenUsed="0"/>
-    <w:lsdException w:name="Dark List Accent 1" w:semiHidden="0" w:uiPriority="70" w:unhideWhenUsed="0"/>
-    <w:lsdException w:name="Colorful Shading Accent 1" w:semiHidden="0" w:uiPriority="71" w:unhideWhenUsed="0"/>
-    <w:lsdException w:name="Colorful List Accent 1" w:semiHidden="0" w:uiPriority="72" w:unhideWhenUsed="0"/>
-    <w:lsdException w:name="Colorful Grid Accent 1" w:semiHidden="0" w:uiPriority="73" w:unhideWhenUsed="0"/>
-    <w:lsdException w:name="Light Shading Accent 2" w:semiHidden="0" w:uiPriority="60" w:unhideWhenUsed="0"/>
-    <w:lsdException w:name="Light List Accent 2" w:semiHidden="0" w:uiPriority="61" w:unhideWhenUsed="0"/>
-    <w:lsdException w:name="Light Grid Accent 2" w:semiHidden="0" w:uiPriority="62" w:unhideWhenUsed="0"/>
-    <w:lsdException w:name="Medium Shading 1 Accent 2" w:semiHidden="0" w:uiPriority="63" w:unhideWhenUsed="0"/>
-    <w:lsdException w:name="Medium Shading 2 Accent 2" w:semiHidden="0" w:uiPriority="64" w:unhideWhenUsed="0"/>
-    <w:lsdException w:name="Medium List 1 Accent 2" w:semiHidden="0" w:uiPriority="65" w:unhideWhenUsed="0"/>
-    <w:lsdException w:name="Medium List 2 Accent 2" w:semiHidden="0" w:uiPriority="66" w:unhideWhenUsed="0"/>
-    <w:lsdException w:name="Medium Grid 1 Accent 2" w:semiHidden="0" w:uiPriority="67" w:unhideWhenUsed="0"/>
-    <w:lsdException w:name="Medium Grid 2 Accent 2" w:semiHidden="0" w:uiPriority="68" w:unhideWhenUsed="0"/>
-    <w:lsdException w:name="Medium Grid 3 Accent 2" w:semiHidden="0" w:uiPriority="69" w:unhideWhenUsed="0"/>
-    <w:lsdException w:name="Dark List Accent 2" w:semiHidden="0" w:uiPriority="70" w:unhideWhenUsed="0"/>
-    <w:lsdException w:name="Colorful Shading Accent 2" w:semiHidden="0" w:uiPriority="71" w:unhideWhenUsed="0"/>
-    <w:lsdException w:name="Colorful List Accent 2" w:semiHidden="0" w:uiPriority="72" w:unhideWhenUsed="0"/>
-    <w:lsdException w:name="Colorful Grid Accent 2" w:semiHidden="0" w:uiPriority="73" w:unhideWhenUsed="0"/>
-    <w:lsdException w:name="Light Shading Accent 3" w:semiHidden="0" w:uiPriority="60" w:unhideWhenUsed="0"/>
-    <w:lsdException w:name="Light List Accent 3" w:semiHidden="0" w:uiPriority="61" w:unhideWhenUsed="0"/>
-    <w:lsdException w:name="Light Grid Accent 3" w:semiHidden="0" w:uiPriority="62" w:unhideWhenUsed="0"/>
-    <w:lsdException w:name="Medium Shading 1 Accent 3" w:semiHidden="0" w:uiPriority="63" w:unhideWhenUsed="0"/>
-    <w:lsdException w:name="Medium Shading 2 Accent 3" w:semiHidden="0" w:uiPriority="64" w:unhideWhenUsed="0"/>
-    <w:lsdException w:name="Medium List 1 Accent 3" w:semiHidden="0" w:uiPriority="65" w:unhideWhenUsed="0"/>
-    <w:lsdException w:name="Medium List 2 Accent 3" w:semiHidden="0" w:uiPriority="66" w:unhideWhenUsed="0"/>
-    <w:lsdException w:name="Medium Grid 1 Accent 3" w:semiHidden="0" w:uiPriority="67" w:unhideWhenUsed="0"/>
-    <w:lsdException w:name="Medium Grid 2 Accent 3" w:semiHidden="0" w:uiPriority="68" w:unhideWhenUsed="0"/>
-    <w:lsdException w:name="Medium Grid 3 Accent 3" w:semiHidden="0" w:uiPriority="69" w:unhideWhenUsed="0"/>
-    <w:lsdException w:name="Dark List Accent 3" w:semiHidden="0" w:uiPriority="70" w:unhideWhenUsed="0"/>
-    <w:lsdException w:name="Colorful Shading Accent 3" w:semiHidden="0" w:uiPriority="71" w:unhideWhenUsed="0"/>
-    <w:lsdException w:name="Colorful List Accent 3" w:semiHidden="0" w:uiPriority="72" w:unhideWhenUsed="0"/>
-    <w:lsdException w:name="Colorful Grid Accent 3" w:semiHidden="0" w:uiPriority="73" w:unhideWhenUsed="0"/>
-    <w:lsdException w:name="Light Shading Accent 4" w:semiHidden="0" w:uiPriority="60" w:unhideWhenUsed="0"/>
-    <w:lsdException w:name="Light List Accent 4" w:semiHidden="0" w:uiPriority="61" w:unhideWhenUsed="0"/>
-    <w:lsdException w:name="Light Grid Accent 4" w:semiHidden="0" w:uiPriority="62" w:unhideWhenUsed="0"/>
-    <w:lsdException w:name="Medium Shading 1 Accent 4" w:semiHidden="0" w:uiPriority="63" w:unhideWhenUsed="0"/>
-    <w:lsdException w:name="Medium Shading 2 Accent 4" w:semiHidden="0" w:uiPriority="64" w:unhideWhenUsed="0"/>
-    <w:lsdException w:name="Medium List 1 Accent 4" w:semiHidden="0" w:uiPriority="65" w:unhideWhenUsed="0"/>
-    <w:lsdException w:name="Medium List 2 Accent 4" w:semiHidden="0" w:uiPriority="66" w:unhideWhenUsed="0"/>
-    <w:lsdException w:name="Medium Grid 1 Accent 4" w:semiHidden="0" w:uiPriority="67" w:unhideWhenUsed="0"/>
-    <w:lsdException w:name="Medium Grid 2 Accent 4" w:semiHidden="0" w:uiPriority="68" w:unhideWhenUsed="0"/>
-    <w:lsdException w:name="Medium Grid 3 Accent 4" w:semiHidden="0" w:uiPriority="69" w:unhideWhenUsed="0"/>
-    <w:lsdException w:name="Dark List Accent 4" w:semiHidden="0" w:uiPriority="70" w:unhideWhenUsed="0"/>
-    <w:lsdException w:name="Colorful Shading Accent 4" w:semiHidden="0" w:uiPriority="71" w:unhideWhenUsed="0"/>
-    <w:lsdException w:name="Colorful List Accent 4" w:semiHidden="0" w:uiPriority="72" w:unhideWhenUsed="0"/>
-    <w:lsdException w:name="Colorful Grid Accent 4" w:semiHidden="0" w:uiPriority="73" w:unhideWhenUsed="0"/>
-    <w:lsdException w:name="Light Shading Accent 5" w:semiHidden="0" w:uiPriority="60" w:unhideWhenUsed="0"/>
-    <w:lsdException w:name="Light List Accent 5" w:semiHidden="0" w:uiPriority="61" w:unhideWhenUsed="0"/>
-    <w:lsdException w:name="Light Grid Accent 5" w:semiHidden="0" w:uiPriority="62" w:unhideWhenUsed="0"/>
-    <w:lsdException w:name="Medium Shading 1 Accent 5" w:semiHidden="0" w:uiPriority="63" w:unhideWhenUsed="0"/>
-    <w:lsdException w:name="Medium Shading 2 Accent 5" w:semiHidden="0" w:uiPriority="64" w:unhideWhenUsed="0"/>
-    <w:lsdException w:name="Medium List 1 Accent 5" w:semiHidden="0" w:uiPriority="65" w:unhideWhenUsed="0"/>
-    <w:lsdException w:name="Medium List 2 Accent 5" w:semiHidden="0" w:uiPriority="66" w:unhideWhenUsed="0"/>
-    <w:lsdException w:name="Medium Grid 1 Accent 5" w:semiHidden="0" w:uiPriority="67" w:unhideWhenUsed="0"/>
-    <w:lsdException w:name="Medium Grid 2 Accent 5" w:semiHidden="0" w:uiPriority="68" w:unhideWhenUsed="0"/>
-    <w:lsdException w:name="Medium Grid 3 Accent 5" w:semiHidden="0" w:uiPriority="69" w:unhideWhenUsed="0"/>
-    <w:lsdException w:name="Dark List Accent 5" w:semiHidden="0" w:uiPriority="70" w:unhideWhenUsed="0"/>
-    <w:lsdException w:name="Colorful Shading Accent 5" w:semiHidden="0" w:uiPriority="71" w:unhideWhenUsed="0"/>
-    <w:lsdException w:name="Colorful List Accent 5" w:semiHidden="0" w:uiPriority="72" w:unhideWhenUsed="0"/>
-    <w:lsdException w:name="Colorful Grid Accent 5" w:semiHidden="0" w:uiPriority="73" w:unhideWhenUsed="0"/>
-    <w:lsdException w:name="Light Shading Accent 6" w:semiHidden="0" w:uiPriority="60" w:unhideWhenUsed="0"/>
-    <w:lsdException w:name="Light List Accent 6" w:semiHidden="0" w:uiPriority="61" w:unhideWhenUsed="0"/>
-    <w:lsdException w:name="Light Grid Accent 6" w:semiHidden="0" w:uiPriority="62" w:unhideWhenUsed="0"/>
-    <w:lsdException w:name="Medium Shading 1 Accent 6" w:semiHidden="0" w:uiPriority="63" w:unhideWhenUsed="0"/>
-    <w:lsdException w:name="Medium Shading 2 Accent 6" w:semiHidden="0" w:uiPriority="64" w:unhideWhenUsed="0"/>
-    <w:lsdException w:name="Medium List 1 Accent 6" w:semiHidden="0" w:uiPriority="65" w:unhideWhenUsed="0"/>
-    <w:lsdException w:name="Medium List 2 Accent 6" w:semiHidden="0" w:uiPriority="66" w:unhideWhenUsed="0"/>
-    <w:lsdException w:name="Medium Grid 1 Accent 6" w:semiHidden="0" w:uiPriority="67" w:unhideWhenUsed="0"/>
-    <w:lsdException w:name="Medium Grid 2 Accent 6" w:semiHidden="0" w:uiPriority="68" w:unhideWhenUsed="0"/>
-    <w:lsdException w:name="Medium Grid 3 Accent 6" w:semiHidden="0" w:uiPriority="69" w:unhideWhenUsed="0"/>
-    <w:lsdException w:name="Dark List Accent 6" w:semiHidden="0" w:uiPriority="70" w:unhideWhenUsed="0"/>
-    <w:lsdException w:name="Colorful Shading Accent 6" w:semiHidden="0" w:uiPriority="71" w:unhideWhenUsed="0"/>
-    <w:lsdException w:name="Colorful List Accent 6" w:semiHidden="0" w:uiPriority="72" w:unhideWhenUsed="0"/>
-    <w:lsdException w:name="Colorful Grid Accent 6" w:semiHidden="0" w:uiPriority="73" w:unhideWhenUsed="0"/>
-    <w:lsdException w:name="Subtle Emphasis" w:semiHidden="0" w:uiPriority="19" w:unhideWhenUsed="0" w:qFormat="1"/>
-    <w:lsdException w:name="Intense Emphasis" w:semiHidden="0" w:uiPriority="21" w:unhideWhenUsed="0" w:qFormat="1"/>
-    <w:lsdException w:name="Subtle Reference" w:semiHidden="0" w:uiPriority="31" w:unhideWhenUsed="0" w:qFormat="1"/>
-    <w:lsdException w:name="Intense Reference" w:semiHidden="0" w:uiPriority="32" w:unhideWhenUsed="0" w:qFormat="1"/>
-    <w:lsdException w:name="Book Title" w:semiHidden="0" w:uiPriority="33" w:unhideWhenUsed="0" w:qFormat="1"/>
-    <w:lsdException w:name="Bibliography" w:uiPriority="37"/>
-    <w:lsdException w:name="TOC Heading" w:uiPriority="39" w:qFormat="1"/>
-  </w:latentStyles>
-  <w:style w:type="paragraph" w:default="1" w:styleId="Normal">
-    <w:name w:val="Normal"/>
-    <w:qFormat/>
-    <w:pPr>
-      <w:widowControl w:val="0"/>
-      <w:autoSpaceDE w:val="0"/>
-      <w:autoSpaceDN w:val="0"/>
-      <w:adjustRightInd w:val="0"/>
-      <w:spacing w:after="0" w:line="240" w:lineRule="auto"/>
-    </w:pPr>
-    <w:rPr>
-      <w:rFonts w:ascii="Times New Roman" w:hAnsi="Times New Roman" w:cs="Times New Roman"/>
-      <w:sz w:val="24"/>
-      <w:szCs w:val="24"/>
-    </w:rPr>
-  </w:style>
-  <w:style w:type="character" w:default="1" w:styleId="DefaultParagraphFont">
-    <w:name w:val="Default Paragraph Font"/>
-    <w:uiPriority w:val="1"/>
-    <w:semiHidden/>
-    <w:unhideWhenUsed/>
-  </w:style>
-  <w:style w:type="table" w:default="1" w:styleId="TableNormal">
-    <w:name w:val="Normal Table"/>
-    <w:uiPriority w:val="99"/>
-    <w:semiHidden/>
-    <w:unhideWhenUsed/>
-    <w:tblPr>
-      <w:tblInd w:w="0" w:type="dxa"/>
-      <w:tblCellMar>
-        <w:top w:w="0" w:type="dxa"/>
-        <w:left w:w="108" w:type="dxa"/>
-        <w:bottom w:w="0" w:type="dxa"/>
-        <w:right w:w="108" w:type="dxa"/>
-      </w:tblCellMar>
-    </w:tblPr>
-  </w:style>
-  <w:style w:type="numbering" w:default="1" w:styleId="NoList">
-    <w:name w:val="No List"/>
-    <w:uiPriority w:val="99"/>
-    <w:semiHidden/>
-    <w:unhideWhenUsed/>
-  </w:style>
-  <w:style w:type="character" w:styleId="FootnoteReference">
-    <w:name w:val="footnote reference"/>
-    <w:uiPriority w:val="99"/>
-  </w:style>
-  <w:style w:type="paragraph" w:styleId="BalloonText">
-    <w:name w:val="Balloon Text"/>
-    <w:basedOn w:val="Normal"/>
-    <w:link w:val="BalloonTextChar"/>
-    <w:uiPriority w:val="99"/>
-    <w:semiHidden/>
-    <w:unhideWhenUsed/>
-    <w:rsid w:val="00670B9B"/>
-    <w:rPr>
-      <w:rFonts w:ascii="Tahoma" w:hAnsi="Tahoma" w:cs="Tahoma"/>
-      <w:sz w:val="16"/>
-      <w:szCs w:val="16"/>
-    </w:rPr>
-  </w:style>
-  <w:style w:type="character" w:customStyle="1" w:styleId="BalloonTextChar">
-    <w:name w:val="Balloon Text Char"/>
-    <w:basedOn w:val="DefaultParagraphFont"/>
-    <w:link w:val="BalloonText"/>
-    <w:uiPriority w:val="99"/>
-    <w:semiHidden/>
-    <w:rsid w:val="00670B9B"/>
-    <w:rPr>
-      <w:rFonts w:ascii="Tahoma" w:hAnsi="Tahoma" w:cs="Tahoma"/>
-      <w:sz w:val="16"/>
-      <w:szCs w:val="16"/>
-    </w:rPr>
-  </w:style>
-  <w:style w:type="paragraph" w:styleId="Header">
-    <w:name w:val="header"/>
-    <w:basedOn w:val="Normal"/>
-    <w:link w:val="HeaderChar"/>
-    <w:uiPriority w:val="99"/>
-    <w:unhideWhenUsed/>
-    <w:rsid w:val="008F0DC3"/>
-    <w:pPr>
-      <w:tabs>
-        <w:tab w:val="center" w:pos="4680"/>
-        <w:tab w:val="right" w:pos="9360"/>
-      </w:tabs>
-    </w:pPr>
-  </w:style>
-  <w:style w:type="character" w:customStyle="1" w:styleId="HeaderChar">
-    <w:name w:val="Header Char"/>
-    <w:basedOn w:val="DefaultParagraphFont"/>
-    <w:link w:val="Header"/>
-    <w:uiPriority w:val="99"/>
-    <w:rsid w:val="008F0DC3"/>
-    <w:rPr>
-      <w:rFonts w:ascii="Times New Roman" w:hAnsi="Times New Roman" w:cs="Times New Roman"/>
-      <w:sz w:val="24"/>
-      <w:szCs w:val="24"/>
-    </w:rPr>
-  </w:style>
-  <w:style w:type="paragraph" w:styleId="Footer">
-    <w:name w:val="footer"/>
-    <w:basedOn w:val="Normal"/>
-    <w:link w:val="FooterChar"/>
-    <w:uiPriority w:val="99"/>
-    <w:unhideWhenUsed/>
-    <w:rsid w:val="008F0DC3"/>
-    <w:pPr>
-      <w:tabs>
-        <w:tab w:val="center" w:pos="4680"/>
-        <w:tab w:val="right" w:pos="9360"/>
-      </w:tabs>
-    </w:pPr>
-  </w:style>
-  <w:style w:type="character" w:customStyle="1" w:styleId="FooterChar">
-    <w:name w:val="Footer Char"/>
-    <w:basedOn w:val="DefaultParagraphFont"/>
-    <w:link w:val="Footer"/>
-    <w:uiPriority w:val="99"/>
-    <w:rsid w:val="008F0DC3"/>
-    <w:rPr>
-      <w:rFonts w:ascii="Times New Roman" w:hAnsi="Times New Roman" w:cs="Times New Roman"/>
-      <w:sz w:val="24"/>
-      <w:szCs w:val="24"/>
-    </w:rPr>
-  </w:style>
-  <w:style w:type="table" w:styleId="TableGrid">
-    <w:name w:val="Table Grid"/>
-    <w:basedOn w:val="TableNormal"/>
-    <w:uiPriority w:val="59"/>
-    <w:unhideWhenUsed/>
-    <w:rsid w:val="0094737C"/>
-    <w:pPr>
-      <w:spacing w:after="0" w:line="240" w:lineRule="auto"/>
-    </w:pPr>
-    <w:tblPr>
-      <w:tblBorders>
-        <w:top w:val="single" w:sz="4" w:space="0" w:color="auto"/>
-        <w:left w:val="single" w:sz="4" w:space="0" w:color="auto"/>
-        <w:bottom w:val="single" w:sz="4" w:space="0" w:color="auto"/>
-        <w:right w:val="single" w:sz="4" w:space="0" w:color="auto"/>
-        <w:insideH w:val="single" w:sz="4" w:space="0" w:color="auto"/>
-        <w:insideV w:val="single" w:sz="4" w:space="0" w:color="auto"/>
-      </w:tblBorders>
-    </w:tblPr>
-  </w:style>
-  <w:style w:type="paragraph" w:styleId="ListParagraph">
-    <w:name w:val="List Paragraph"/>
-    <w:basedOn w:val="Normal"/>
-    <w:uiPriority w:val="34"/>
-    <w:qFormat/>
-    <w:rsid w:val="007F713C"/>
-    <w:pPr>
-      <w:ind w:left="720"/>
-      <w:contextualSpacing/>
-    </w:pPr>
-  </w:style>
-  <w:style w:type="character" w:styleId="CommentReference">
-    <w:name w:val="annotation reference"/>
-    <w:basedOn w:val="DefaultParagraphFont"/>
-    <w:uiPriority w:val="99"/>
-    <w:semiHidden/>
-    <w:unhideWhenUsed/>
-    <w:rsid w:val="00A53114"/>
-    <w:rPr>
-      <w:sz w:val="16"/>
-      <w:szCs w:val="16"/>
-    </w:rPr>
-  </w:style>
-  <w:style w:type="paragraph" w:styleId="CommentText">
-    <w:name w:val="annotation text"/>
-    <w:basedOn w:val="Normal"/>
-    <w:link w:val="CommentTextChar"/>
-    <w:uiPriority w:val="99"/>
-    <w:unhideWhenUsed/>
-    <w:rsid w:val="00A53114"/>
-    <w:pPr>
-      <w:widowControl/>
-      <w:autoSpaceDE/>
-      <w:autoSpaceDN/>
-      <w:adjustRightInd/>
-    </w:pPr>
-    <w:rPr>
-      <w:rFonts w:asciiTheme="minorHAnsi" w:eastAsiaTheme="minorHAnsi" w:hAnsiTheme="minorHAnsi" w:cstheme="minorBidi"/>
-      <w:sz w:val="20"/>
-      <w:szCs w:val="20"/>
-    </w:rPr>
-  </w:style>
-  <w:style w:type="character" w:customStyle="1" w:styleId="CommentTextChar">
-    <w:name w:val="Comment Text Char"/>
-    <w:basedOn w:val="DefaultParagraphFont"/>
-    <w:link w:val="CommentText"/>
-    <w:uiPriority w:val="99"/>
-    <w:rsid w:val="00A53114"/>
-    <w:rPr>
-      <w:rFonts w:eastAsiaTheme="minorHAnsi"/>
-      <w:sz w:val="20"/>
-      <w:szCs w:val="20"/>
-    </w:rPr>
-  </w:style>
-</w:styles>
-</file>
-
-<file path=word/stylesWithEffects.xml><?xml version="1.0" encoding="utf-8"?>
-<w:styles xmlns:wpc="http://schemas.microsoft.com/office/word/2010/wordprocessingCanvas" xmlns:mc="http://schemas.openxmlformats.org/markup-compatibility/2006" xmlns:o="urn:schemas-microsoft-com:office:office" xmlns:r="http://schemas.openxmlformats.org/officeDocument/2006/relationships" xmlns:m="http://schemas.openxmlformats.org/officeDocument/2006/math" xmlns:v="urn:schemas-microsoft-com:vml" xmlns:wp14="http://schemas.microsoft.com/office/word/2010/wordprocessingDrawing" xmlns:wp="http://schemas.openxmlformats.org/drawingml/2006/wordprocessingDrawing" xmlns:w10="urn:schemas-microsoft-com:office:word" xmlns:w="http://schemas.openxmlformats.org/wordprocessingml/2006/main" xmlns:w14="http://schemas.microsoft.com/office/word/2010/wordml" xmlns:wpg="http://schemas.microsoft.com/office/word/2010/wordprocessingGroup" xmlns:wpi="http://schemas.microsoft.com/office/word/2010/wordprocessingInk" xmlns:wne="http://schemas.microsoft.com/office/word/2006/wordml" xmlns:wps="http://schemas.microsoft.com/office/word/2010/wordprocessingShape" mc:Ignorable="w14 wp14">
-  <w:docDefaults>
-    <w:rPrDefault>
-      <w:rPr>
-        <w:rFonts w:asciiTheme="minorHAnsi" w:eastAsiaTheme="minorEastAsia" w:hAnsiTheme="minorHAnsi" w:cstheme="minorBidi"/>
-        <w:sz w:val="22"/>
-        <w:szCs w:val="22"/>
-        <w:lang w:val="en-US" w:eastAsia="en-US" w:bidi="ar-SA"/>
-      </w:rPr>
-    </w:rPrDefault>
-    <w:pPrDefault>
-      <w:pPr>
-        <w:spacing w:after="200" w:line="276" w:lineRule="auto"/>
-      </w:pPr>
-    </w:pPrDefault>
-  </w:docDefaults>
-  <w:latentStyles w:defLockedState="0" w:defUIPriority="99" w:defSemiHidden="1" w:defUnhideWhenUsed="1" w:defQFormat="0" w:count="267">
-    <w:lsdException w:name="Normal" w:semiHidden="0" w:uiPriority="0" w:unhideWhenUsed="0" w:qFormat="1"/>
-    <w:lsdException w:name="heading 1" w:semiHidden="0" w:uiPriority="9" w:unhideWhenUsed="0" w:qFormat="1"/>
-    <w:lsdException w:name="heading 2" w:uiPriority="9" w:qFormat="1"/>
-    <w:lsdException w:name="heading 3" w:uiPriority="9" w:qFormat="1"/>
-    <w:lsdException w:name="heading 4" w:uiPriority="9" w:qFormat="1"/>
-    <w:lsdException w:name="heading 5" w:uiPriority="9" w:qFormat="1"/>
-    <w:lsdException w:name="heading 6" w:uiPriority="9" w:qFormat="1"/>
-    <w:lsdException w:name="heading 7" w:uiPriority="9" w:qFormat="1"/>
-    <w:lsdException w:name="heading 8" w:uiPriority="9" w:qFormat="1"/>
-    <w:lsdException w:name="heading 9" w:uiPriority="9" w:qFormat="1"/>
-    <w:lsdException w:name="toc 1" w:uiPriority="39"/>
-    <w:lsdException w:name="toc 2" w:uiPriority="39"/>
-    <w:lsdException w:name="toc 3" w:uiPriority="39"/>
-    <w:lsdException w:name="toc 4" w:uiPriority="39"/>
-    <w:lsdException w:name="toc 5" w:uiPriority="39"/>
-    <w:lsdException w:name="toc 6" w:uiPriority="39"/>
-    <w:lsdException w:name="toc 7" w:uiPriority="39"/>
-    <w:lsdException w:name="toc 8" w:uiPriority="39"/>
-    <w:lsdException w:name="toc 9" w:uiPriority="39"/>
-    <w:lsdException w:name="caption" w:uiPriority="35" w:qFormat="1"/>
-    <w:lsdException w:name="footnote reference" w:unhideWhenUsed="0"/>
-    <w:lsdException w:name="Title" w:semiHidden="0" w:uiPriority="10" w:unhideWhenUsed="0" w:qFormat="1"/>
-    <w:lsdException w:name="Default Paragraph Font" w:uiPriority="1"/>
-    <w:lsdException w:name="Subtitle" w:semiHidden="0" w:uiPriority="11" w:unhideWhenUsed="0" w:qFormat="1"/>
-    <w:lsdException w:name="Strong" w:semiHidden="0" w:uiPriority="22" w:unhideWhenUsed="0" w:qFormat="1"/>
-    <w:lsdException w:name="Emphasis" w:semiHidden="0" w:uiPriority="20" w:unhideWhenUsed="0" w:qFormat="1"/>
-    <w:lsdException w:name="Table Grid" w:semiHidden="0" w:uiPriority="59" w:unhideWhenUsed="0"/>
-    <w:lsdException w:name="Placeholder Text" w:unhideWhenUsed="0"/>
-    <w:lsdException w:name="No Spacing" w:semiHidden="0" w:uiPriority="1" w:unhideWhenUsed="0" w:qFormat="1"/>
-    <w:lsdException w:name="Light Shading" w:semiHidden="0" w:uiPriority="60" w:unhideWhenUsed="0"/>
-    <w:lsdException w:name="Light List" w:semiHidden="0" w:uiPriority="61" w:unhideWhenUsed="0"/>
-    <w:lsdException w:name="Light Grid" w:semiHidden="0" w:uiPriority="62" w:unhideWhenUsed="0"/>
-    <w:lsdException w:name="Medium Shading 1" w:semiHidden="0" w:uiPriority="63" w:unhideWhenUsed="0"/>
-    <w:lsdException w:name="Medium Shading 2" w:semiHidden="0" w:uiPriority="64" w:unhideWhenUsed="0"/>
-    <w:lsdException w:name="Medium List 1" w:semiHidden="0" w:uiPriority="65" w:unhideWhenUsed="0"/>
-    <w:lsdException w:name="Medium List 2" w:semiHidden="0" w:uiPriority="66" w:unhideWhenUsed="0"/>
-    <w:lsdException w:name="Medium Grid 1" w:semiHidden="0" w:uiPriority="67" w:unhideWhenUsed="0"/>
-    <w:lsdException w:name="Medium Grid 2" w:semiHidden="0" w:uiPriority="68" w:unhideWhenUsed="0"/>
-    <w:lsdException w:name="Medium Grid 3" w:semiHidden="0" w:uiPriority="69" w:unhideWhenUsed="0"/>
-    <w:lsdException w:name="Dark List" w:semiHidden="0" w:uiPriority="70" w:unhideWhenUsed="0"/>
-    <w:lsdException w:name="Colorful Shading" w:semiHidden="0" w:uiPriority="71" w:unhideWhenUsed="0"/>
-    <w:lsdException w:name="Colorful List" w:semiHidden="0" w:uiPriority="72" w:unhideWhenUsed="0"/>
-    <w:lsdException w:name="Colorful Grid" w:semiHidden="0" w:uiPriority="73" w:unhideWhenUsed="0"/>
-    <w:lsdException w:name="Light Shading Accent 1" w:semiHidden="0" w:uiPriority="60" w:unhideWhenUsed="0"/>
-    <w:lsdException w:name="Light List Accent 1" w:semiHidden="0" w:uiPriority="61" w:unhideWhenUsed="0"/>
-    <w:lsdException w:name="Light Grid Accent 1" w:semiHidden="0" w:uiPriority="62" w:unhideWhenUsed="0"/>
-    <w:lsdException w:name="Medium Shading 1 Accent 1" w:semiHidden="0" w:uiPriority="63" w:unhideWhenUsed="0"/>
-    <w:lsdException w:name="Medium Shading 2 Accent 1" w:semiHidden="0" w:uiPriority="64" w:unhideWhenUsed="0"/>
-    <w:lsdException w:name="Medium List 1 Accent 1" w:semiHidden="0" w:uiPriority="65" w:unhideWhenUsed="0"/>
-    <w:lsdException w:name="Revision" w:unhideWhenUsed="0"/>
-    <w:lsdException w:name="List Paragraph" w:semiHidden="0" w:uiPriority="34" w:unhideWhenUsed="0" w:qFormat="1"/>
-    <w:lsdException w:name="Quote" w:semiHidden="0" w:uiPriority="29" w:unhideWhenUsed="0" w:qFormat="1"/>
-    <w:lsdException w:name="Intense Quote" w:semiHidden="0" w:uiPriority="30" w:unhideWhenUsed="0" w:qFormat="1"/>
-    <w:lsdException w:name="Medium List 2 Accent 1" w:semiHidden="0" w:uiPriority="66" w:unhideWhenUsed="0"/>
-    <w:lsdException w:name="Medium Grid 1 Accent 1" w:semiHidden="0" w:uiPriority="67" w:unhideWhenUsed="0"/>
-    <w:lsdException w:name="Medium Grid 2 Accent 1" w:semiHidden="0" w:uiPriority="68" w:unhideWhenUsed="0"/>
-    <w:lsdException w:name="Medium Grid 3 Accent 1" w:semiHidden="0" w:uiPriority="69" w:unhideWhenUsed="0"/>
-    <w:lsdException w:name="Dark List Accent 1" w:semiHidden="0" w:uiPriority="70" w:unhideWhenUsed="0"/>
-    <w:lsdException w:name="Colorful Shading Accent 1" w:semiHidden="0" w:uiPriority="71" w:unhideWhenUsed="0"/>
-    <w:lsdException w:name="Colorful List Accent 1" w:semiHidden="0" w:uiPriority="72" w:unhideWhenUsed="0"/>
-    <w:lsdException w:name="Colorful Grid Accent 1" w:semiHidden="0" w:uiPriority="73" w:unhideWhenUsed="0"/>
-    <w:lsdException w:name="Light Shading Accent 2" w:semiHidden="0" w:uiPriority="60" w:unhideWhenUsed="0"/>
-    <w:lsdException w:name="Light List Accent 2" w:semiHidden="0" w:uiPriority="61" w:unhideWhenUsed="0"/>
-    <w:lsdException w:name="Light Grid Accent 2" w:semiHidden="0" w:uiPriority="62" w:unhideWhenUsed="0"/>
-    <w:lsdException w:name="Medium Shading 1 Accent 2" w:semiHidden="0" w:uiPriority="63" w:unhideWhenUsed="0"/>
-    <w:lsdException w:name="Medium Shading 2 Accent 2" w:semiHidden="0" w:uiPriority="64" w:unhideWhenUsed="0"/>
-    <w:lsdException w:name="Medium List 1 Accent 2" w:semiHidden="0" w:uiPriority="65" w:unhideWhenUsed="0"/>
-    <w:lsdException w:name="Medium List 2 Accent 2" w:semiHidden="0" w:uiPriority="66" w:unhideWhenUsed="0"/>
-    <w:lsdException w:name="Medium Grid 1 Accent 2" w:semiHidden="0" w:uiPriority="67" w:unhideWhenUsed="0"/>
-    <w:lsdException w:name="Medium Grid 2 Accent 2" w:semiHidden="0" w:uiPriority="68" w:unhideWhenUsed="0"/>
-    <w:lsdException w:name="Medium Grid 3 Accent 2" w:semiHidden="0" w:uiPriority="69" w:unhideWhenUsed="0"/>
-    <w:lsdException w:name="Dark List Accent 2" w:semiHidden="0" w:uiPriority="70" w:unhideWhenUsed="0"/>
-    <w:lsdException w:name="Colorful Shading Accent 2" w:semiHidden="0" w:uiPriority="71" w:unhideWhenUsed="0"/>
-    <w:lsdException w:name="Colorful List Accent 2" w:semiHidden="0" w:uiPriority="72" w:unhideWhenUsed="0"/>
-    <w:lsdException w:name="Colorful Grid Accent 2" w:semiHidden="0" w:uiPriority="73" w:unhideWhenUsed="0"/>
-    <w:lsdException w:name="Light Shading Accent 3" w:semiHidden="0" w:uiPriority="60" w:unhideWhenUsed="0"/>
-    <w:lsdException w:name="Light List Accent 3" w:semiHidden="0" w:uiPriority="61" w:unhideWhenUsed="0"/>
-    <w:lsdException w:name="Light Grid Accent 3" w:semiHidden="0" w:uiPriority="62" w:unhideWhenUsed="0"/>
-    <w:lsdException w:name="Medium Shading 1 Accent 3" w:semiHidden="0" w:uiPriority="63" w:unhideWhenUsed="0"/>
-    <w:lsdException w:name="Medium Shading 2 Accent 3" w:semiHidden="0" w:uiPriority="64" w:unhideWhenUsed="0"/>
-    <w:lsdException w:name="Medium List 1 Accent 3" w:semiHidden="0" w:uiPriority="65" w:unhideWhenUsed="0"/>
-    <w:lsdException w:name="Medium List 2 Accent 3" w:semiHidden="0" w:uiPriority="66" w:unhideWhenUsed="0"/>
-    <w:lsdException w:name="Medium Grid 1 Accent 3" w:semiHidden="0" w:uiPriority="67" w:unhideWhenUsed="0"/>
-    <w:lsdException w:name="Medium Grid 2 Accent 3" w:semiHidden="0" w:uiPriority="68" w:unhideWhenUsed="0"/>
-    <w:lsdException w:name="Medium Grid 3 Accent 3" w:semiHidden="0" w:uiPriority="69" w:unhideWhenUsed="0"/>
-    <w:lsdException w:name="Dark List Accent 3" w:semiHidden="0" w:uiPriority="70" w:unhideWhenUsed="0"/>
-    <w:lsdException w:name="Colorful Shading Accent 3" w:semiHidden="0" w:uiPriority="71" w:unhideWhenUsed="0"/>
-    <w:lsdException w:name="Colorful List Accent 3" w:semiHidden="0" w:uiPriority="72" w:unhideWhenUsed="0"/>
-    <w:lsdException w:name="Colorful Grid Accent 3" w:semiHidden="0" w:uiPriority="73" w:unhideWhenUsed="0"/>
-    <w:lsdException w:name="Light Shading Accent 4" w:semiHidden="0" w:uiPriority="60" w:unhideWhenUsed="0"/>
-    <w:lsdException w:name="Light List Accent 4" w:semiHidden="0" w:uiPriority="61" w:unhideWhenUsed="0"/>
-    <w:lsdException w:name="Light Grid Accent 4" w:semiHidden="0" w:uiPriority="62" w:unhideWhenUsed="0"/>
-    <w:lsdException w:name="Medium Shading 1 Accent 4" w:semiHidden="0" w:uiPriority="63" w:unhideWhenUsed="0"/>
-    <w:lsdException w:name="Medium Shading 2 Accent 4" w:semiHidden="0" w:uiPriority="64" w:unhideWhenUsed="0"/>
-    <w:lsdException w:name="Medium List 1 Accent 4" w:semiHidden="0" w:uiPriority="65" w:unhideWhenUsed="0"/>
-    <w:lsdException w:name="Medium List 2 Accent 4" w:semiHidden="0" w:uiPriority="66" w:unhideWhenUsed="0"/>
-    <w:lsdException w:name="Medium Grid 1 Accent 4" w:semiHidden="0" w:uiPriority="67" w:unhideWhenUsed="0"/>
-    <w:lsdException w:name="Medium Grid 2 Accent 4" w:semiHidden="0" w:uiPriority="68" w:unhideWhenUsed="0"/>
-    <w:lsdException w:name="Medium Grid 3 Accent 4" w:semiHidden="0" w:uiPriority="69" w:unhideWhenUsed="0"/>
-    <w:lsdException w:name="Dark List Accent 4" w:semiHidden="0" w:uiPriority="70" w:unhideWhenUsed="0"/>
-    <w:lsdException w:name="Colorful Shading Accent 4" w:semiHidden="0" w:uiPriority="71" w:unhideWhenUsed="0"/>
-    <w:lsdException w:name="Colorful List Accent 4" w:semiHidden="0" w:uiPriority="72" w:unhideWhenUsed="0"/>
-    <w:lsdException w:name="Colorful Grid Accent 4" w:semiHidden="0" w:uiPriority="73" w:unhideWhenUsed="0"/>
-    <w:lsdException w:name="Light Shading Accent 5" w:semiHidden="0" w:uiPriority="60" w:unhideWhenUsed="0"/>
-    <w:lsdException w:name="Light List Accent 5" w:semiHidden="0" w:uiPriority="61" w:unhideWhenUsed="0"/>
-    <w:lsdException w:name="Light Grid Accent 5" w:semiHidden="0" w:uiPriority="62" w:unhideWhenUsed="0"/>
-    <w:lsdException w:name="Medium Shading 1 Accent 5" w:semiHidden="0" w:uiPriority="63" w:unhideWhenUsed="0"/>
-    <w:lsdException w:name="Medium Shading 2 Accent 5" w:semiHidden="0" w:uiPriority="64" w:unhideWhenUsed="0"/>
-    <w:lsdException w:name="Medium List 1 Accent 5" w:semiHidden="0" w:uiPriority="65" w:unhideWhenUsed="0"/>
-    <w:lsdException w:name="Medium List 2 Accent 5" w:semiHidden="0" w:uiPriority="66" w:unhideWhenUsed="0"/>
-    <w:lsdException w:name="Medium Grid 1 Accent 5" w:semiHidden="0" w:uiPriority="67" w:unhideWhenUsed="0"/>
-    <w:lsdException w:name="Medium Grid 2 Accent 5" w:semiHidden="0" w:uiPriority="68" w:unhideWhenUsed="0"/>
-    <w:lsdException w:name="Medium Grid 3 Accent 5" w:semiHidden="0" w:uiPriority="69" w:unhideWhenUsed="0"/>
-    <w:lsdException w:name="Dark List Accent 5" w:semiHidden="0" w:uiPriority="70" w:unhideWhenUsed="0"/>
-    <w:lsdException w:name="Colorful Shading Accent 5" w:semiHidden="0" w:uiPriority="71" w:unhideWhenUsed="0"/>
-    <w:lsdException w:name="Colorful List Accent 5" w:semiHidden="0" w:uiPriority="72" w:unhideWhenUsed="0"/>
-    <w:lsdException w:name="Colorful Grid Accent 5" w:semiHidden="0" w:uiPriority="73" w:unhideWhenUsed="0"/>
-    <w:lsdException w:name="Light Shading Accent 6" w:semiHidden="0" w:uiPriority="60" w:unhideWhenUsed="0"/>
-    <w:lsdException w:name="Light List Accent 6" w:semiHidden="0" w:uiPriority="61" w:unhideWhenUsed="0"/>
-    <w:lsdException w:name="Light Grid Accent 6" w:semiHidden="0" w:uiPriority="62" w:unhideWhenUsed="0"/>
-    <w:lsdException w:name="Medium Shading 1 Accent 6" w:semiHidden="0" w:uiPriority="63" w:unhideWhenUsed="0"/>
-    <w:lsdException w:name="Medium Shading 2 Accent 6" w:semiHidden="0" w:uiPriority="64" w:unhideWhenUsed="0"/>
-    <w:lsdException w:name="Medium List 1 Accent 6" w:semiHidden="0" w:uiPriority="65" w:unhideWhenUsed="0"/>
-    <w:lsdException w:name="Medium List 2 Accent 6" w:semiHidden="0" w:uiPriority="66" w:unhideWhenUsed="0"/>
-    <w:lsdException w:name="Medium Grid 1 Accent 6" w:semiHidden="0" w:uiPriority="67" w:unhideWhenUsed="0"/>
-    <w:lsdException w:name="Medium Grid 2 Accent 6" w:semiHidden="0" w:uiPriority="68" w:unhideWhenUsed="0"/>
-    <w:lsdException w:name="Medium Grid 3 Accent 6" w:semiHidden="0" w:uiPriority="69" w:unhideWhenUsed="0"/>
-    <w:lsdException w:name="Dark List Accent 6" w:semiHidden="0" w:uiPriority="70" w:unhideWhenUsed="0"/>
-    <w:lsdException w:name="Colorful Shading Accent 6" w:semiHidden="0" w:uiPriority="71" w:unhideWhenUsed="0"/>
-    <w:lsdException w:name="Colorful List Accent 6" w:semiHidden="0" w:uiPriority="72" w:unhideWhenUsed="0"/>
-    <w:lsdException w:name="Colorful Grid Accent 6" w:semiHidden="0" w:uiPriority="73" w:unhideWhenUsed="0"/>
-    <w:lsdException w:name="Subtle Emphasis" w:semiHidden="0" w:uiPriority="19" w:unhideWhenUsed="0" w:qFormat="1"/>
-    <w:lsdException w:name="Intense Emphasis" w:semiHidden="0" w:uiPriority="21" w:unhideWhenUsed="0" w:qFormat="1"/>
-    <w:lsdException w:name="Subtle Reference" w:semiHidden="0" w:uiPriority="31" w:unhideWhenUsed="0" w:qFormat="1"/>
-    <w:lsdException w:name="Intense Reference" w:semiHidden="0" w:uiPriority="32" w:unhideWhenUsed="0" w:qFormat="1"/>
-    <w:lsdException w:name="Book Title" w:semiHidden="0" w:uiPriority="33" w:unhideWhenUsed="0" w:qFormat="1"/>
-    <w:lsdException w:name="Bibliography" w:uiPriority="37"/>
-    <w:lsdException w:name="TOC Heading" w:uiPriority="39" w:qFormat="1"/>
+  <w:latentStyles w:defLockedState="0" w:defUIPriority="99" w:defSemiHidden="0" w:defUnhideWhenUsed="0" w:defQFormat="0" w:count="376">
+    <w:lsdException w:name="Normal" w:uiPriority="0" w:qFormat="1"/>
+    <w:lsdException w:name="heading 1" w:uiPriority="9" w:qFormat="1"/>
+    <w:lsdException w:name="heading 2" w:semiHidden="1" w:uiPriority="9" w:unhideWhenUsed="1" w:qFormat="1"/>
+    <w:lsdException w:name="heading 3" w:semiHidden="1" w:uiPriority="9" w:unhideWhenUsed="1" w:qFormat="1"/>
+    <w:lsdException w:name="heading 4" w:semiHidden="1" w:uiPriority="9" w:unhideWhenUsed="1" w:qFormat="1"/>
+    <w:lsdException w:name="heading 5" w:semiHidden="1" w:uiPriority="9" w:unhideWhenUsed="1" w:qFormat="1"/>
+    <w:lsdException w:name="heading 6" w:semiHidden="1" w:uiPriority="9" w:unhideWhenUsed="1" w:qFormat="1"/>
+    <w:lsdException w:name="heading 7" w:semiHidden="1" w:uiPriority="9" w:unhideWhenUsed="1" w:qFormat="1"/>
+    <w:lsdException w:name="heading 8" w:semiHidden="1" w:uiPriority="9" w:unhideWhenUsed="1" w:qFormat="1"/>
+    <w:lsdException w:name="heading 9" w:semiHidden="1" w:uiPriority="9" w:unhideWhenUsed="1" w:qFormat="1"/>
+    <w:lsdException w:name="index 1" w:semiHidden="1" w:unhideWhenUsed="1"/>
+    <w:lsdException w:name="index 2" w:semiHidden="1" w:unhideWhenUsed="1"/>
+    <w:lsdException w:name="index 3" w:semiHidden="1" w:unhideWhenUsed="1"/>
+    <w:lsdException w:name="index 4" w:semiHidden="1" w:unhideWhenUsed="1"/>
+    <w:lsdException w:name="index 5" w:semiHidden="1" w:unhideWhenUsed="1"/>
+    <w:lsdException w:name="index 6" w:semiHidden="1" w:unhideWhenUsed="1"/>
+    <w:lsdException w:name="index 7" w:semiHidden="1" w:unhideWhenUsed="1"/>
+    <w:lsdException w:name="index 8" w:semiHidden="1" w:unhideWhenUsed="1"/>
+    <w:lsdException w:name="index 9" w:semiHidden="1" w:unhideWhenUsed="1"/>
+    <w:lsdException w:name="toc 1" w:semiHidden="1" w:uiPriority="39" w:unhideWhenUsed="1"/>
+    <w:lsdException w:name="toc 2" w:semiHidden="1" w:uiPriority="39" w:unhideWhenUsed="1"/>
+    <w:lsdException w:name="toc 3" w:semiHidden="1" w:uiPriority="39" w:unhideWhenUsed="1"/>
+    <w:lsdException w:name="toc 4" w:semiHidden="1" w:uiPriority="39" w:unhideWhenUsed="1"/>
+    <w:lsdException w:name="toc 5" w:semiHidden="1" w:uiPriority="39" w:unhideWhenUsed="1"/>
+    <w:lsdException w:name="toc 6" w:semiHidden="1" w:uiPriority="39" w:unhideWhenUsed="1"/>
+    <w:lsdException w:name="toc 7" w:semiHidden="1" w:uiPriority="39" w:unhideWhenUsed="1"/>
+    <w:lsdException w:name="toc 8" w:semiHidden="1" w:uiPriority="39" w:unhideWhenUsed="1"/>
+    <w:lsdException w:name="toc 9" w:semiHidden="1" w:uiPriority="39" w:unhideWhenUsed="1"/>
+    <w:lsdException w:name="Normal Indent" w:semiHidden="1" w:unhideWhenUsed="1"/>
+    <w:lsdException w:name="footnote text" w:semiHidden="1" w:unhideWhenUsed="1"/>
+    <w:lsdException w:name="annotation text" w:semiHidden="1" w:unhideWhenUsed="1"/>
+    <w:lsdException w:name="header" w:semiHidden="1" w:unhideWhenUsed="1"/>
+    <w:lsdException w:name="footer" w:semiHidden="1" w:unhideWhenUsed="1"/>
+    <w:lsdException w:name="index heading" w:semiHidden="1" w:unhideWhenUsed="1"/>
+    <w:lsdException w:name="caption" w:semiHidden="1" w:uiPriority="35" w:unhideWhenUsed="1" w:qFormat="1"/>
+    <w:lsdException w:name="table of figures" w:semiHidden="1" w:unhideWhenUsed="1"/>
+    <w:lsdException w:name="envelope address" w:semiHidden="1" w:unhideWhenUsed="1"/>
+    <w:lsdException w:name="envelope return" w:semiHidden="1" w:unhideWhenUsed="1"/>
+    <w:lsdException w:name="footnote reference" w:semiHidden="1"/>
+    <w:lsdException w:name="annotation reference" w:semiHidden="1" w:unhideWhenUsed="1"/>
+    <w:lsdException w:name="line number" w:semiHidden="1" w:unhideWhenUsed="1"/>
+    <w:lsdException w:name="page number" w:semiHidden="1" w:unhideWhenUsed="1"/>
+    <w:lsdException w:name="endnote reference" w:semiHidden="1" w:unhideWhenUsed="1"/>
+    <w:lsdException w:name="endnote text" w:semiHidden="1" w:unhideWhenUsed="1"/>
+    <w:lsdException w:name="table of authorities" w:semiHidden="1" w:unhideWhenUsed="1"/>
+    <w:lsdException w:name="macro" w:semiHidden="1" w:unhideWhenUsed="1"/>
+    <w:lsdException w:name="toa heading" w:semiHidden="1" w:unhideWhenUsed="1"/>
+    <w:lsdException w:name="List" w:semiHidden="1" w:unhideWhenUsed="1"/>
+    <w:lsdException w:name="List Bullet" w:semiHidden="1" w:unhideWhenUsed="1"/>
+    <w:lsdException w:name="List Number" w:semiHidden="1" w:unhideWhenUsed="1"/>
+    <w:lsdException w:name="List 2" w:semiHidden="1" w:unhideWhenUsed="1"/>
+    <w:lsdException w:name="List 3" w:semiHidden="1" w:unhideWhenUsed="1"/>
+    <w:lsdException w:name="List 4" w:semiHidden="1" w:unhideWhenUsed="1"/>
+    <w:lsdException w:name="List 5" w:semiHidden="1" w:unhideWhenUsed="1"/>
+    <w:lsdException w:name="List Bullet 2" w:semiHidden="1" w:unhideWhenUsed="1"/>
+    <w:lsdException w:name="List Bullet 3" w:semiHidden="1" w:unhideWhenUsed="1"/>
+    <w:lsdException w:name="List Bullet 4" w:semiHidden="1" w:unhideWhenUsed="1"/>
+    <w:lsdException w:name="List Bullet 5" w:semiHidden="1" w:unhideWhenUsed="1"/>
+    <w:lsdException w:name="List Number 2" w:semiHidden="1" w:unhideWhenUsed="1"/>
+    <w:lsdException w:name="List Number 3" w:semiHidden="1" w:unhideWhenUsed="1"/>
+    <w:lsdException w:name="List Number 4" w:semiHidden="1" w:unhideWhenUsed="1"/>
+    <w:lsdException w:name="List Number 5" w:semiHidden="1" w:unhideWhenUsed="1"/>
+    <w:lsdException w:name="Title" w:uiPriority="10" w:qFormat="1"/>
+    <w:lsdException w:name="Closing" w:semiHidden="1" w:unhideWhenUsed="1"/>
+    <w:lsdException w:name="Signature" w:semiHidden="1" w:unhideWhenUsed="1"/>
+    <w:lsdException w:name="Default Paragraph Font" w:semiHidden="1" w:uiPriority="1" w:unhideWhenUsed="1"/>
+    <w:lsdException w:name="Body Text" w:semiHidden="1" w:unhideWhenUsed="1"/>
+    <w:lsdException w:name="Body Text Indent" w:semiHidden="1" w:unhideWhenUsed="1"/>
+    <w:lsdException w:name="List Continue" w:semiHidden="1" w:unhideWhenUsed="1"/>
+    <w:lsdException w:name="List Continue 2" w:semiHidden="1" w:unhideWhenUsed="1"/>
+    <w:lsdException w:name="List Continue 3" w:semiHidden="1" w:unhideWhenUsed="1"/>
+    <w:lsdException w:name="List Continue 4" w:semiHidden="1" w:unhideWhenUsed="1"/>
+    <w:lsdException w:name="List Continue 5" w:semiHidden="1" w:unhideWhenUsed="1"/>
+    <w:lsdException w:name="Message Header" w:semiHidden="1" w:unhideWhenUsed="1"/>
+    <w:lsdException w:name="Subtitle" w:uiPriority="11" w:qFormat="1"/>
+    <w:lsdException w:name="Salutation" w:semiHidden="1" w:unhideWhenUsed="1"/>
+    <w:lsdException w:name="Date" w:semiHidden="1" w:unhideWhenUsed="1"/>
+    <w:lsdException w:name="Body Text First Indent" w:semiHidden="1" w:unhideWhenUsed="1"/>
+    <w:lsdException w:name="Body Text First Indent 2" w:semiHidden="1" w:unhideWhenUsed="1"/>
+    <w:lsdException w:name="Note Heading" w:semiHidden="1" w:unhideWhenUsed="1"/>
+    <w:lsdException w:name="Body Text 2" w:semiHidden="1" w:unhideWhenUsed="1"/>
+    <w:lsdException w:name="Body Text 3" w:semiHidden="1" w:unhideWhenUsed="1"/>
+    <w:lsdException w:name="Body Text Indent 2" w:semiHidden="1" w:unhideWhenUsed="1"/>
+    <w:lsdException w:name="Body Text Indent 3" w:semiHidden="1" w:unhideWhenUsed="1"/>
+    <w:lsdException w:name="Block Text" w:semiHidden="1" w:unhideWhenUsed="1"/>
+    <w:lsdException w:name="Hyperlink" w:semiHidden="1" w:unhideWhenUsed="1"/>
+    <w:lsdException w:name="FollowedHyperlink" w:semiHidden="1" w:unhideWhenUsed="1"/>
+    <w:lsdException w:name="Strong" w:uiPriority="22" w:qFormat="1"/>
+    <w:lsdException w:name="Emphasis" w:uiPriority="20" w:qFormat="1"/>
+    <w:lsdException w:name="Document Map" w:semiHidden="1" w:unhideWhenUsed="1"/>
+    <w:lsdException w:name="Plain Text" w:semiHidden="1" w:unhideWhenUsed="1"/>
+    <w:lsdException w:name="E-mail Signature" w:semiHidden="1" w:unhideWhenUsed="1"/>
+    <w:lsdException w:name="HTML Top of Form" w:semiHidden="1" w:unhideWhenUsed="1"/>
+    <w:lsdException w:name="HTML Bottom of Form" w:semiHidden="1" w:unhideWhenUsed="1"/>
+    <w:lsdException w:name="Normal (Web)" w:semiHidden="1" w:unhideWhenUsed="1"/>
+    <w:lsdException w:name="HTML Acronym" w:semiHidden="1" w:unhideWhenUsed="1"/>
+    <w:lsdException w:name="HTML Address" w:semiHidden="1" w:unhideWhenUsed="1"/>
+    <w:lsdException w:name="HTML Cite" w:semiHidden="1" w:unhideWhenUsed="1"/>
+    <w:lsdException w:name="HTML Code" w:semiHidden="1" w:unhideWhenUsed="1"/>
+    <w:lsdException w:name="HTML Definition" w:semiHidden="1" w:unhideWhenUsed="1"/>
+    <w:lsdException w:name="HTML Keyboard" w:semiHidden="1" w:unhideWhenUsed="1"/>
+    <w:lsdException w:name="HTML Preformatted" w:semiHidden="1" w:unhideWhenUsed="1"/>
+    <w:lsdException w:name="HTML Sample" w:semiHidden="1" w:unhideWhenUsed="1"/>
+    <w:lsdException w:name="HTML Typewriter" w:semiHidden="1" w:unhideWhenUsed="1"/>
+    <w:lsdException w:name="HTML Variable" w:semiHidden="1" w:unhideWhenUsed="1"/>
+    <w:lsdException w:name="Normal Table" w:semiHidden="1" w:unhideWhenUsed="1"/>
+    <w:lsdException w:name="annotation subject" w:semiHidden="1" w:unhideWhenUsed="1"/>
+    <w:lsdException w:name="No List" w:semiHidden="1" w:unhideWhenUsed="1"/>
+    <w:lsdException w:name="Outline List 1" w:semiHidden="1" w:unhideWhenUsed="1"/>
+    <w:lsdException w:name="Outline List 2" w:semiHidden="1" w:unhideWhenUsed="1"/>
+    <w:lsdException w:name="Outline List 3" w:semiHidden="1" w:unhideWhenUsed="1"/>
+    <w:lsdException w:name="Table Simple 1" w:semiHidden="1" w:unhideWhenUsed="1"/>
+    <w:lsdException w:name="Table Simple 2" w:semiHidden="1" w:unhideWhenUsed="1"/>
+    <w:lsdException w:name="Table Simple 3" w:semiHidden="1" w:unhideWhenUsed="1"/>
+    <w:lsdException w:name="Table Classic 1" w:semiHidden="1" w:unhideWhenUsed="1"/>
+    <w:lsdException w:name="Table Classic 2" w:semiHidden="1" w:unhideWhenUsed="1"/>
+    <w:lsdException w:name="Table Classic 3" w:semiHidden="1" w:unhideWhenUsed="1"/>
+    <w:lsdException w:name="Table Classic 4" w:semiHidden="1" w:unhideWhenUsed="1"/>
+    <w:lsdException w:name="Table Colorful 1" w:semiHidden="1" w:unhideWhenUsed="1"/>
+    <w:lsdException w:name="Table Colorful 2" w:semiHidden="1" w:unhideWhenUsed="1"/>
+    <w:lsdException w:name="Table Colorful 3" w:semiHidden="1" w:unhideWhenUsed="1"/>
+    <w:lsdException w:name="Table Columns 1" w:semiHidden="1" w:unhideWhenUsed="1"/>
+    <w:lsdException w:name="Table Columns 2" w:semiHidden="1" w:unhideWhenUsed="1"/>
+    <w:lsdException w:name="Table Columns 3" w:semiHidden="1" w:unhideWhenUsed="1"/>
+    <w:lsdException w:name="Table Columns 4" w:semiHidden="1" w:unhideWhenUsed="1"/>
+    <w:lsdException w:name="Table Columns 5" w:semiHidden="1" w:unhideWhenUsed="1"/>
+    <w:lsdException w:name="Table Grid 1" w:semiHidden="1" w:unhideWhenUsed="1"/>
+    <w:lsdException w:name="Table Grid 2" w:semiHidden="1" w:unhideWhenUsed="1"/>
+    <w:lsdException w:name="Table Grid 3" w:semiHidden="1" w:unhideWhenUsed="1"/>
+    <w:lsdException w:name="Table Grid 4" w:semiHidden="1" w:unhideWhenUsed="1"/>
+    <w:lsdException w:name="Table Grid 5" w:semiHidden="1" w:unhideWhenUsed="1"/>
+    <w:lsdException w:name="Table Grid 6" w:semiHidden="1" w:unhideWhenUsed="1"/>
+    <w:lsdException w:name="Table Grid 7" w:semiHidden="1" w:unhideWhenUsed="1"/>
+    <w:lsdException w:name="Table Grid 8" w:semiHidden="1" w:unhideWhenUsed="1"/>
+    <w:lsdException w:name="Table List 1" w:semiHidden="1" w:unhideWhenUsed="1"/>
+    <w:lsdException w:name="Table List 2" w:semiHidden="1" w:unhideWhenUsed="1"/>
+    <w:lsdException w:name="Table List 3" w:semiHidden="1" w:unhideWhenUsed="1"/>
+    <w:lsdException w:name="Table List 4" w:semiHidden="1" w:unhideWhenUsed="1"/>
+    <w:lsdException w:name="Table List 5" w:semiHidden="1" w:unhideWhenUsed="1"/>
+    <w:lsdException w:name="Table List 6" w:semiHidden="1" w:unhideWhenUsed="1"/>
+    <w:lsdException w:name="Table List 7" w:semiHidden="1" w:unhideWhenUsed="1"/>
+    <w:lsdException w:name="Table List 8" w:semiHidden="1" w:unhideWhenUsed="1"/>
+    <w:lsdException w:name="Table 3D effects 1" w:semiHidden="1" w:unhideWhenUsed="1"/>
+    <w:lsdException w:name="Table 3D effects 2" w:semiHidden="1" w:unhideWhenUsed="1"/>
+    <w:lsdException w:name="Table 3D effects 3" w:semiHidden="1" w:unhideWhenUsed="1"/>
+    <w:lsdException w:name="Table Contemporary" w:semiHidden="1" w:unhideWhenUsed="1"/>
+    <w:lsdException w:name="Table Elegant" w:semiHidden="1" w:unhideWhenUsed="1"/>
+    <w:lsdException w:name="Table Professional" w:semiHidden="1" w:unhideWhenUsed="1"/>
+    <w:lsdException w:name="Table Subtle 1" w:semiHidden="1" w:unhideWhenUsed="1"/>
+    <w:lsdException w:name="Table Subtle 2" w:semiHidden="1" w:unhideWhenUsed="1"/>
+    <w:lsdException w:name="Table Web 1" w:semiHidden="1" w:unhideWhenUsed="1"/>
+    <w:lsdException w:name="Table Web 2" w:semiHidden="1" w:unhideWhenUsed="1"/>
+    <w:lsdException w:name="Table Web 3" w:semiHidden="1" w:unhideWhenUsed="1"/>
+    <w:lsdException w:name="Balloon Text" w:semiHidden="1" w:unhideWhenUsed="1"/>
+    <w:lsdException w:name="Table Grid" w:semiHidden="1" w:uiPriority="59" w:unhideWhenUsed="1"/>
+    <w:lsdException w:name="Table Theme" w:semiHidden="1" w:unhideWhenUsed="1"/>
+    <w:lsdException w:name="Placeholder Text" w:semiHidden="1"/>
+    <w:lsdException w:name="No Spacing" w:uiPriority="1" w:qFormat="1"/>
+    <w:lsdException w:name="Light Shading" w:uiPriority="60"/>
+    <w:lsdException w:name="Light List" w:uiPriority="61"/>
+    <w:lsdException w:name="Light Grid" w:uiPriority="62"/>
+    <w:lsdException w:name="Medium Shading 1" w:uiPriority="63"/>
+    <w:lsdException w:name="Medium Shading 2" w:uiPriority="64"/>
+    <w:lsdException w:name="Medium List 1" w:uiPriority="65"/>
+    <w:lsdException w:name="Medium List 2" w:uiPriority="66"/>
+    <w:lsdException w:name="Medium Grid 1" w:uiPriority="67"/>
+    <w:lsdException w:name="Medium Grid 2" w:uiPriority="68"/>
+    <w:lsdException w:name="Medium Grid 3" w:uiPriority="69"/>
+    <w:lsdException w:name="Dark List" w:uiPriority="70"/>
+    <w:lsdException w:name="Colorful Shading" w:uiPriority="71"/>
+    <w:lsdException w:name="Colorful List" w:uiPriority="72"/>
+    <w:lsdException w:name="Colorful Grid" w:uiPriority="73"/>
+    <w:lsdException w:name="Light Shading Accent 1" w:uiPriority="60"/>
+    <w:lsdException w:name="Light List Accent 1" w:uiPriority="61"/>
+    <w:lsdException w:name="Light Grid Accent 1" w:uiPriority="62"/>
+    <w:lsdException w:name="Medium Shading 1 Accent 1" w:uiPriority="63"/>
+    <w:lsdException w:name="Medium Shading 2 Accent 1" w:uiPriority="64"/>
+    <w:lsdException w:name="Medium List 1 Accent 1" w:uiPriority="65"/>
+    <w:lsdException w:name="Revision" w:semiHidden="1"/>
+    <w:lsdException w:name="List Paragraph" w:uiPriority="34" w:qFormat="1"/>
+    <w:lsdException w:name="Quote" w:uiPriority="29" w:qFormat="1"/>
+    <w:lsdException w:name="Intense Quote" w:uiPriority="30" w:qFormat="1"/>
+    <w:lsdException w:name="Medium List 2 Accent 1" w:uiPriority="66"/>
+    <w:lsdException w:name="Medium Grid 1 Accent 1" w:uiPriority="67"/>
+    <w:lsdException w:name="Medium Grid 2 Accent 1" w:uiPriority="68"/>
+    <w:lsdException w:name="Medium Grid 3 Accent 1" w:uiPriority="69"/>
+    <w:lsdException w:name="Dark List Accent 1" w:uiPriority="70"/>
+    <w:lsdException w:name="Colorful Shading Accent 1" w:uiPriority="71"/>
+    <w:lsdException w:name="Colorful List Accent 1" w:uiPriority="72"/>
+    <w:lsdException w:name="Colorful Grid Accent 1" w:uiPriority="73"/>
+    <w:lsdException w:name="Light Shading Accent 2" w:uiPriority="60"/>
+    <w:lsdException w:name="Light List Accent 2" w:uiPriority="61"/>
+    <w:lsdException w:name="Light Grid Accent 2" w:uiPriority="62"/>
+    <w:lsdException w:name="Medium Shading 1 Accent 2" w:uiPriority="63"/>
+    <w:lsdException w:name="Medium Shading 2 Accent 2" w:uiPriority="64"/>
+    <w:lsdException w:name="Medium List 1 Accent 2" w:uiPriority="65"/>
+    <w:lsdException w:name="Medium List 2 Accent 2" w:uiPriority="66"/>
+    <w:lsdException w:name="Medium Grid 1 Accent 2" w:uiPriority="67"/>
+    <w:lsdException w:name="Medium Grid 2 Accent 2" w:uiPriority="68"/>
+    <w:lsdException w:name="Medium Grid 3 Accent 2" w:uiPriority="69"/>
+    <w:lsdException w:name="Dark List Accent 2" w:uiPriority="70"/>
+    <w:lsdException w:name="Colorful Shading Accent 2" w:uiPriority="71"/>
+    <w:lsdException w:name="Colorful List Accent 2" w:uiPriority="72"/>
+    <w:lsdException w:name="Colorful Grid Accent 2" w:uiPriority="73"/>
+    <w:lsdException w:name="Light Shading Accent 3" w:uiPriority="60"/>
+    <w:lsdException w:name="Light List Accent 3" w:uiPriority="61"/>
+    <w:lsdException w:name="Light Grid Accent 3" w:uiPriority="62"/>
+    <w:lsdException w:name="Medium Shading 1 Accent 3" w:uiPriority="63"/>
+    <w:lsdException w:name="Medium Shading 2 Accent 3" w:uiPriority="64"/>
+    <w:lsdException w:name="Medium List 1 Accent 3" w:uiPriority="65"/>
+    <w:lsdException w:name="Medium List 2 Accent 3" w:uiPriority="66"/>
+    <w:lsdException w:name="Medium Grid 1 Accent 3" w:uiPriority="67"/>
+    <w:lsdException w:name="Medium Grid 2 Accent 3" w:uiPriority="68"/>
+    <w:lsdException w:name="Medium Grid 3 Accent 3" w:uiPriority="69"/>
+    <w:lsdException w:name="Dark List Accent 3" w:uiPriority="70"/>
+    <w:lsdException w:name="Colorful Shading Accent 3" w:uiPriority="71"/>
+    <w:lsdException w:name="Colorful List Accent 3" w:uiPriority="72"/>
+    <w:lsdException w:name="Colorful Grid Accent 3" w:uiPriority="73"/>
+    <w:lsdException w:name="Light Shading Accent 4" w:uiPriority="60"/>
+    <w:lsdException w:name="Light List Accent 4" w:uiPriority="61"/>
+    <w:lsdException w:name="Light Grid Accent 4" w:uiPriority="62"/>
+    <w:lsdException w:name="Medium Shading 1 Accent 4" w:uiPriority="63"/>
+    <w:lsdException w:name="Medium Shading 2 Accent 4" w:uiPriority="64"/>
+    <w:lsdException w:name="Medium List 1 Accent 4" w:uiPriority="65"/>
+    <w:lsdException w:name="Medium List 2 Accent 4" w:uiPriority="66"/>
+    <w:lsdException w:name="Medium Grid 1 Accent 4" w:uiPriority="67"/>
+    <w:lsdException w:name="Medium Grid 2 Accent 4" w:uiPriority="68"/>
+    <w:lsdException w:name="Medium Grid 3 Accent 4" w:uiPriority="69"/>
+    <w:lsdException w:name="Dark List Accent 4" w:uiPriority="70"/>
+    <w:lsdException w:name="Colorful Shading Accent 4" w:uiPriority="71"/>
+    <w:lsdException w:name="Colorful List Accent 4" w:uiPriority="72"/>
+    <w:lsdException w:name="Colorful Grid Accent 4" w:uiPriority="73"/>
+    <w:lsdException w:name="Light Shading Accent 5" w:uiPriority="60"/>
+    <w:lsdException w:name="Light List Accent 5" w:uiPriority="61"/>
+    <w:lsdException w:name="Light Grid Accent 5" w:uiPriority="62"/>
+    <w:lsdException w:name="Medium Shading 1 Accent 5" w:uiPriority="63"/>
+    <w:lsdException w:name="Medium Shading 2 Accent 5" w:uiPriority="64"/>
+    <w:lsdException w:name="Medium List 1 Accent 5" w:uiPriority="65"/>
+    <w:lsdException w:name="Medium List 2 Accent 5" w:uiPriority="66"/>
+    <w:lsdException w:name="Medium Grid 1 Accent 5" w:uiPriority="67"/>
+    <w:lsdException w:name="Medium Grid 2 Accent 5" w:uiPriority="68"/>
+    <w:lsdException w:name="Medium Grid 3 Accent 5" w:uiPriority="69"/>
+    <w:lsdException w:name="Dark List Accent 5" w:uiPriority="70"/>
+    <w:lsdException w:name="Colorful Shading Accent 5" w:uiPriority="71"/>
+    <w:lsdException w:name="Colorful List Accent 5" w:uiPriority="72"/>
+    <w:lsdException w:name="Colorful Grid Accent 5" w:uiPriority="73"/>
+    <w:lsdException w:name="Light Shading Accent 6" w:uiPriority="60"/>
+    <w:lsdException w:name="Light List Accent 6" w:uiPriority="61"/>
+    <w:lsdException w:name="Light Grid Accent 6" w:uiPriority="62"/>
+    <w:lsdException w:name="Medium Shading 1 Accent 6" w:uiPriority="63"/>
+    <w:lsdException w:name="Medium Shading 2 Accent 6" w:uiPriority="64"/>
+    <w:lsdException w:name="Medium List 1 Accent 6" w:uiPriority="65"/>
+    <w:lsdException w:name="Medium List 2 Accent 6" w:uiPriority="66"/>
+    <w:lsdException w:name="Medium Grid 1 Accent 6" w:uiPriority="67"/>
+    <w:lsdException w:name="Medium Grid 2 Accent 6" w:uiPriority="68"/>
+    <w:lsdException w:name="Medium Grid 3 Accent 6" w:uiPriority="69"/>
+    <w:lsdException w:name="Dark List Accent 6" w:uiPriority="70"/>
+    <w:lsdException w:name="Colorful Shading Accent 6" w:uiPriority="71"/>
+    <w:lsdException w:name="Colorful List Accent 6" w:uiPriority="72"/>
+    <w:lsdException w:name="Colorful Grid Accent 6" w:uiPriority="73"/>
+    <w:lsdException w:name="Subtle Emphasis" w:uiPriority="19" w:qFormat="1"/>
+    <w:lsdException w:name="Intense Emphasis" w:uiPriority="21" w:qFormat="1"/>
+    <w:lsdException w:name="Subtle Reference" w:uiPriority="31" w:qFormat="1"/>
+    <w:lsdException w:name="Intense Reference" w:uiPriority="32" w:qFormat="1"/>
+    <w:lsdException w:name="Book Title" w:uiPriority="33" w:qFormat="1"/>
+    <w:lsdException w:name="Bibliography" w:semiHidden="1" w:uiPriority="37" w:unhideWhenUsed="1"/>
+    <w:lsdException w:name="TOC Heading" w:semiHidden="1" w:uiPriority="39" w:unhideWhenUsed="1" w:qFormat="1"/>
+    <w:lsdException w:name="Plain Table 1" w:uiPriority="41"/>
+    <w:lsdException w:name="Plain Table 2" w:uiPriority="42"/>
+    <w:lsdException w:name="Plain Table 3" w:uiPriority="43"/>
+    <w:lsdException w:name="Plain Table 4" w:uiPriority="44"/>
+    <w:lsdException w:name="Plain Table 5" w:uiPriority="45"/>
+    <w:lsdException w:name="Grid Table Light" w:uiPriority="40"/>
+    <w:lsdException w:name="Grid Table 1 Light" w:uiPriority="46"/>
+    <w:lsdException w:name="Grid Table 2" w:uiPriority="47"/>
+    <w:lsdException w:name="Grid Table 3" w:uiPriority="48"/>
+    <w:lsdException w:name="Grid Table 4" w:uiPriority="49"/>
+    <w:lsdException w:name="Grid Table 5 Dark" w:uiPriority="50"/>
+    <w:lsdException w:name="Grid Table 6 Colorful" w:uiPriority="51"/>
+    <w:lsdException w:name="Grid Table 7 Colorful" w:uiPriority="52"/>
+    <w:lsdException w:name="Grid Table 1 Light Accent 1" w:uiPriority="46"/>
+    <w:lsdException w:name="Grid Table 2 Accent 1" w:uiPriority="47"/>
+    <w:lsdException w:name="Grid Table 3 Accent 1" w:uiPriority="48"/>
+    <w:lsdException w:name="Grid Table 4 Accent 1" w:uiPriority="49"/>
+    <w:lsdException w:name="Grid Table 5 Dark Accent 1" w:uiPriority="50"/>
+    <w:lsdException w:name="Grid Table 6 Colorful Accent 1" w:uiPriority="51"/>
+    <w:lsdException w:name="Grid Table 7 Colorful Accent 1" w:uiPriority="52"/>
+    <w:lsdException w:name="Grid Table 1 Light Accent 2" w:uiPriority="46"/>
+    <w:lsdException w:name="Grid Table 2 Accent 2" w:uiPriority="47"/>
+    <w:lsdException w:name="Grid Table 3 Accent 2" w:uiPriority="48"/>
+    <w:lsdException w:name="Grid Table 4 Accent 2" w:uiPriority="49"/>
+    <w:lsdException w:name="Grid Table 5 Dark Accent 2" w:uiPriority="50"/>
+    <w:lsdException w:name="Grid Table 6 Colorful Accent 2" w:uiPriority="51"/>
+    <w:lsdException w:name="Grid Table 7 Colorful Accent 2" w:uiPriority="52"/>
+    <w:lsdException w:name="Grid Table 1 Light Accent 3" w:uiPriority="46"/>
+    <w:lsdException w:name="Grid Table 2 Accent 3" w:uiPriority="47"/>
+    <w:lsdException w:name="Grid Table 3 Accent 3" w:uiPriority="48"/>
+    <w:lsdException w:name="Grid Table 4 Accent 3" w:uiPriority="49"/>
+    <w:lsdException w:name="Grid Table 5 Dark Accent 3" w:uiPriority="50"/>
+    <w:lsdException w:name="Grid Table 6 Colorful Accent 3" w:uiPriority="51"/>
+    <w:lsdException w:name="Grid Table 7 Colorful Accent 3" w:uiPriority="52"/>
+    <w:lsdException w:name="Grid Table 1 Light Accent 4" w:uiPriority="46"/>
+    <w:lsdException w:name="Grid Table 2 Accent 4" w:uiPriority="47"/>
+    <w:lsdException w:name="Grid Table 3 Accent 4" w:uiPriority="48"/>
+    <w:lsdException w:name="Grid Table 4 Accent 4" w:uiPriority="49"/>
+    <w:lsdException w:name="Grid Table 5 Dark Accent 4" w:uiPriority="50"/>
+    <w:lsdException w:name="Grid Table 6 Colorful Accent 4" w:uiPriority="51"/>
+    <w:lsdException w:name="Grid Table 7 Colorful Accent 4" w:uiPriority="52"/>
+    <w:lsdException w:name="Grid Table 1 Light Accent 5" w:uiPriority="46"/>
+    <w:lsdException w:name="Grid Table 2 Accent 5" w:uiPriority="47"/>
+    <w:lsdException w:name="Grid Table 3 Accent 5" w:uiPriority="48"/>
+    <w:lsdException w:name="Grid Table 4 Accent 5" w:uiPriority="49"/>
+    <w:lsdException w:name="Grid Table 5 Dark Accent 5" w:uiPriority="50"/>
+    <w:lsdException w:name="Grid Table 6 Colorful Accent 5" w:uiPriority="51"/>
+    <w:lsdException w:name="Grid Table 7 Colorful Accent 5" w:uiPriority="52"/>
+    <w:lsdException w:name="Grid Table 1 Light Accent 6" w:uiPriority="46"/>
+    <w:lsdException w:name="Grid Table 2 Accent 6" w:uiPriority="47"/>
+    <w:lsdException w:name="Grid Table 3 Accent 6" w:uiPriority="48"/>
+    <w:lsdException w:name="Grid Table 4 Accent 6" w:uiPriority="49"/>
+    <w:lsdException w:name="Grid Table 5 Dark Accent 6" w:uiPriority="50"/>
+    <w:lsdException w:name="Grid Table 6 Colorful Accent 6" w:uiPriority="51"/>
+    <w:lsdException w:name="Grid Table 7 Colorful Accent 6" w:uiPriority="52"/>
+    <w:lsdException w:name="List Table 1 Light" w:uiPriority="46"/>
+    <w:lsdException w:name="List Table 2" w:uiPriority="47"/>
+    <w:lsdException w:name="List Table 3" w:uiPriority="48"/>
+    <w:lsdException w:name="List Table 4" w:uiPriority="49"/>
+    <w:lsdException w:name="List Table 5 Dark" w:uiPriority="50"/>
+    <w:lsdException w:name="List Table 6 Colorful" w:uiPriority="51"/>
+    <w:lsdException w:name="List Table 7 Colorful" w:uiPriority="52"/>
+    <w:lsdException w:name="List Table 1 Light Accent 1" w:uiPriority="46"/>
+    <w:lsdException w:name="List Table 2 Accent 1" w:uiPriority="47"/>
+    <w:lsdException w:name="List Table 3 Accent 1" w:uiPriority="48"/>
+    <w:lsdException w:name="List Table 4 Accent 1" w:uiPriority="49"/>
+    <w:lsdException w:name="List Table 5 Dark Accent 1" w:uiPriority="50"/>
+    <w:lsdException w:name="List Table 6 Colorful Accent 1" w:uiPriority="51"/>
+    <w:lsdException w:name="List Table 7 Colorful Accent 1" w:uiPriority="52"/>
+    <w:lsdException w:name="List Table 1 Light Accent 2" w:uiPriority="46"/>
+    <w:lsdException w:name="List Table 2 Accent 2" w:uiPriority="47"/>
+    <w:lsdException w:name="List Table 3 Accent 2" w:uiPriority="48"/>
+    <w:lsdException w:name="List Table 4 Accent 2" w:uiPriority="49"/>
+    <w:lsdException w:name="List Table 5 Dark Accent 2" w:uiPriority="50"/>
+    <w:lsdException w:name="List Table 6 Colorful Accent 2" w:uiPriority="51"/>
+    <w:lsdException w:name="List Table 7 Colorful Accent 2" w:uiPriority="52"/>
+    <w:lsdException w:name="List Table 1 Light Accent 3" w:uiPriority="46"/>
+    <w:lsdException w:name="List Table 2 Accent 3" w:uiPriority="47"/>
+    <w:lsdException w:name="List Table 3 Accent 3" w:uiPriority="48"/>
+    <w:lsdException w:name="List Table 4 Accent 3" w:uiPriority="49"/>
+    <w:lsdException w:name="List Table 5 Dark Accent 3" w:uiPriority="50"/>
+    <w:lsdException w:name="List Table 6 Colorful Accent 3" w:uiPriority="51"/>
+    <w:lsdException w:name="List Table 7 Colorful Accent 3" w:uiPriority="52"/>
+    <w:lsdException w:name="List Table 1 Light Accent 4" w:uiPriority="46"/>
+    <w:lsdException w:name="List Table 2 Accent 4" w:uiPriority="47"/>
+    <w:lsdException w:name="List Table 3 Accent 4" w:uiPriority="48"/>
+    <w:lsdException w:name="List Table 4 Accent 4" w:uiPriority="49"/>
+    <w:lsdException w:name="List Table 5 Dark Accent 4" w:uiPriority="50"/>
+    <w:lsdException w:name="List Table 6 Colorful Accent 4" w:uiPriority="51"/>
+    <w:lsdException w:name="List Table 7 Colorful Accent 4" w:uiPriority="52"/>
+    <w:lsdException w:name="List Table 1 Light Accent 5" w:uiPriority="46"/>
+    <w:lsdException w:name="List Table 2 Accent 5" w:uiPriority="47"/>
+    <w:lsdException w:name="List Table 3 Accent 5" w:uiPriority="48"/>
+    <w:lsdException w:name="List Table 4 Accent 5" w:uiPriority="49"/>
+    <w:lsdException w:name="List Table 5 Dark Accent 5" w:uiPriority="50"/>
+    <w:lsdException w:name="List Table 6 Colorful Accent 5" w:uiPriority="51"/>
+    <w:lsdException w:name="List Table 7 Colorful Accent 5" w:uiPriority="52"/>
+    <w:lsdException w:name="List Table 1 Light Accent 6" w:uiPriority="46"/>
+    <w:lsdException w:name="List Table 2 Accent 6" w:uiPriority="47"/>
+    <w:lsdException w:name="List Table 3 Accent 6" w:uiPriority="48"/>
+    <w:lsdException w:name="List Table 4 Accent 6" w:uiPriority="49"/>
+    <w:lsdException w:name="List Table 5 Dark Accent 6" w:uiPriority="50"/>
+    <w:lsdException w:name="List Table 6 Colorful Accent 6" w:uiPriority="51"/>
+    <w:lsdException w:name="List Table 7 Colorful Accent 6" w:uiPriority="52"/>
+    <w:lsdException w:name="Mention" w:semiHidden="1" w:unhideWhenUsed="1"/>
+    <w:lsdException w:name="Smart Hyperlink" w:semiHidden="1" w:unhideWhenUsed="1"/>
+    <w:lsdException w:name="Hashtag" w:semiHidden="1" w:unhideWhenUsed="1"/>
+    <w:lsdException w:name="Unresolved Mention" w:semiHidden="1" w:unhideWhenUsed="1"/>
+    <w:lsdException w:name="Smart Link" w:semiHidden="1" w:unhideWhenUsed="1"/>
   </w:latentStyles>
   <w:style w:type="paragraph" w:default="1" w:styleId="Normal">
     <w:name w:val="Normal"/>

</xml_diff>

<commit_message>
Updated jail and no jail templates.
</commit_message>
<xml_diff>
--- a/resources/Templates/Jail_Plea_Final_Judgment_Template.docx
+++ b/resources/Templates/Jail_Plea_Final_Judgment_Template.docx
@@ -1,6 +1,6 @@
 
 <file path=word/document.xml><?xml version="1.0" encoding="utf-8"?>
-<w:document xmlns:wpc="http://schemas.microsoft.com/office/word/2010/wordprocessingCanvas" xmlns:cx="http://schemas.microsoft.com/office/drawing/2014/chartex" xmlns:cx1="http://schemas.microsoft.com/office/drawing/2015/9/8/chartex" xmlns:cx2="http://schemas.microsoft.com/office/drawing/2015/10/21/chartex" xmlns:cx3="http://schemas.microsoft.com/office/drawing/2016/5/9/chartex" xmlns:cx4="http://schemas.microsoft.com/office/drawing/2016/5/10/chartex" xmlns:cx5="http://schemas.microsoft.com/office/drawing/2016/5/11/chartex" xmlns:cx6="http://schemas.microsoft.com/office/drawing/2016/5/12/chartex" xmlns:cx7="http://schemas.microsoft.com/office/drawing/2016/5/13/chartex" xmlns:cx8="http://schemas.microsoft.com/office/drawing/2016/5/14/chartex" xmlns:mc="http://schemas.openxmlformats.org/markup-compatibility/2006" xmlns:aink="http://schemas.microsoft.com/office/drawing/2016/ink" xmlns:am3d="http://schemas.microsoft.com/office/drawing/2017/model3d" xmlns:o="urn:schemas-microsoft-com:office:office" xmlns:r="http://schemas.openxmlformats.org/officeDocument/2006/relationships" xmlns:m="http://schemas.openxmlformats.org/officeDocument/2006/math" xmlns:v="urn:schemas-microsoft-com:vml" xmlns:wp14="http://schemas.microsoft.com/office/word/2010/wordprocessingDrawing" xmlns:wp="http://schemas.openxmlformats.org/drawingml/2006/wordprocessingDrawing" xmlns:w10="urn:schemas-microsoft-com:office:word" xmlns:w="http://schemas.openxmlformats.org/wordprocessingml/2006/main" xmlns:w14="http://schemas.microsoft.com/office/word/2010/wordml" xmlns:w15="http://schemas.microsoft.com/office/word/2012/wordml" xmlns:w16cex="http://schemas.microsoft.com/office/word/2018/wordml/cex" xmlns:w16cid="http://schemas.microsoft.com/office/word/2016/wordml/cid" xmlns:w16="http://schemas.microsoft.com/office/word/2018/wordml" xmlns:w16se="http://schemas.microsoft.com/office/word/2015/wordml/symex" xmlns:wpg="http://schemas.microsoft.com/office/word/2010/wordprocessingGroup" xmlns:wpi="http://schemas.microsoft.com/office/word/2010/wordprocessingInk" xmlns:wne="http://schemas.microsoft.com/office/word/2006/wordml" xmlns:wps="http://schemas.microsoft.com/office/word/2010/wordprocessingShape" mc:Ignorable="w14 w15 w16se w16cid w16 w16cex wp14">
+<w:document xmlns:wpc="http://schemas.microsoft.com/office/word/2010/wordprocessingCanvas" xmlns:cx="http://schemas.microsoft.com/office/drawing/2014/chartex" xmlns:cx1="http://schemas.microsoft.com/office/drawing/2015/9/8/chartex" xmlns:cx2="http://schemas.microsoft.com/office/drawing/2015/10/21/chartex" xmlns:cx3="http://schemas.microsoft.com/office/drawing/2016/5/9/chartex" xmlns:cx4="http://schemas.microsoft.com/office/drawing/2016/5/10/chartex" xmlns:cx5="http://schemas.microsoft.com/office/drawing/2016/5/11/chartex" xmlns:cx6="http://schemas.microsoft.com/office/drawing/2016/5/12/chartex" xmlns:cx7="http://schemas.microsoft.com/office/drawing/2016/5/13/chartex" xmlns:cx8="http://schemas.microsoft.com/office/drawing/2016/5/14/chartex" xmlns:mc="http://schemas.openxmlformats.org/markup-compatibility/2006" xmlns:aink="http://schemas.microsoft.com/office/drawing/2016/ink" xmlns:am3d="http://schemas.microsoft.com/office/drawing/2017/model3d" xmlns:o="urn:schemas-microsoft-com:office:office" xmlns:r="http://schemas.openxmlformats.org/officeDocument/2006/relationships" xmlns:m="http://schemas.openxmlformats.org/officeDocument/2006/math" xmlns:v="urn:schemas-microsoft-com:vml" xmlns:wp14="http://schemas.microsoft.com/office/word/2010/wordprocessingDrawing" xmlns:wp="http://schemas.openxmlformats.org/drawingml/2006/wordprocessingDrawing" xmlns:w10="urn:schemas-microsoft-com:office:word" xmlns:w="http://schemas.openxmlformats.org/wordprocessingml/2006/main" xmlns:w14="http://schemas.microsoft.com/office/word/2010/wordml" xmlns:w15="http://schemas.microsoft.com/office/word/2012/wordml" xmlns:w16cex="http://schemas.microsoft.com/office/word/2018/wordml/cex" xmlns:w16cid="http://schemas.microsoft.com/office/word/2016/wordml/cid" xmlns:w16="http://schemas.microsoft.com/office/word/2018/wordml" xmlns:w16sdtdh="http://schemas.microsoft.com/office/word/2020/wordml/sdtdatahash" xmlns:w16se="http://schemas.microsoft.com/office/word/2015/wordml/symex" xmlns:wpg="http://schemas.microsoft.com/office/word/2010/wordprocessingGroup" xmlns:wpi="http://schemas.microsoft.com/office/word/2010/wordprocessingInk" xmlns:wne="http://schemas.microsoft.com/office/word/2006/wordml" xmlns:wps="http://schemas.microsoft.com/office/word/2010/wordprocessingShape" mc:Ignorable="w14 w15 w16se w16cid w16 w16cex w16sdtdh wp14">
   <w:body>
     <w:p>
       <w:pPr>
@@ -217,7 +217,6 @@
         </w:rPr>
         <w:t xml:space="preserve">.  </w:t>
       </w:r>
-      <w:proofErr w:type="gramStart"/>
       <w:r>
         <w:rPr>
           <w:rFonts w:ascii="Palatino Linotype" w:hAnsi="Palatino Linotype"/>
@@ -233,16 +232,7 @@
           <w:sz w:val="20"/>
           <w:szCs w:val="20"/>
         </w:rPr>
-        <w:t>case</w:t>
-      </w:r>
-      <w:proofErr w:type="gramEnd"/>
-      <w:r>
-        <w:rPr>
-          <w:rFonts w:ascii="Palatino Linotype" w:hAnsi="Palatino Linotype"/>
-          <w:sz w:val="20"/>
-          <w:szCs w:val="20"/>
-        </w:rPr>
-        <w:t>_number</w:t>
+        <w:t>case_number</w:t>
       </w:r>
       <w:proofErr w:type="spellEnd"/>
       <w:r>
@@ -324,7 +314,6 @@
           <w:szCs w:val="20"/>
         </w:rPr>
       </w:pPr>
-      <w:proofErr w:type="gramStart"/>
       <w:r>
         <w:rPr>
           <w:rFonts w:ascii="Palatino Linotype" w:hAnsi="Palatino Linotype"/>
@@ -340,16 +329,7 @@
           <w:sz w:val="20"/>
           <w:szCs w:val="20"/>
         </w:rPr>
-        <w:t>defendant</w:t>
-      </w:r>
-      <w:proofErr w:type="gramEnd"/>
-      <w:r>
-        <w:rPr>
-          <w:rFonts w:ascii="Palatino Linotype" w:hAnsi="Palatino Linotype"/>
-          <w:sz w:val="20"/>
-          <w:szCs w:val="20"/>
-        </w:rPr>
-        <w:t>.</w:t>
+        <w:t>defendant.</w:t>
       </w:r>
       <w:r>
         <w:rPr>
@@ -558,17 +538,7 @@
           <w:sz w:val="20"/>
           <w:szCs w:val="20"/>
         </w:rPr>
-        <w:t>judicial_</w:t>
-      </w:r>
-      <w:proofErr w:type="gramStart"/>
-      <w:r>
-        <w:rPr>
-          <w:rFonts w:ascii="Palatino Linotype" w:hAnsi="Palatino Linotype"/>
-          <w:bCs/>
-          <w:sz w:val="20"/>
-          <w:szCs w:val="20"/>
-        </w:rPr>
-        <w:t>officer</w:t>
+        <w:t>judicial_officer</w:t>
       </w:r>
       <w:r>
         <w:rPr>
@@ -579,7 +549,6 @@
         </w:rPr>
         <w:t>.officer</w:t>
       </w:r>
-      <w:proofErr w:type="gramEnd"/>
       <w:r>
         <w:rPr>
           <w:rFonts w:ascii="Palatino Linotype" w:hAnsi="Palatino Linotype"/>
@@ -837,16 +806,7 @@
           <w:sz w:val="20"/>
           <w:szCs w:val="20"/>
         </w:rPr>
-        <w:t xml:space="preserve"> for arraignment on </w:t>
-      </w:r>
-      <w:proofErr w:type="gramStart"/>
-      <w:r>
-        <w:rPr>
-          <w:rFonts w:ascii="Palatino Linotype" w:hAnsi="Palatino Linotype"/>
-          <w:sz w:val="20"/>
-          <w:szCs w:val="20"/>
-        </w:rPr>
-        <w:t xml:space="preserve">{{ </w:t>
+        <w:t xml:space="preserve"> for arraignment on {{ </w:t>
       </w:r>
       <w:proofErr w:type="spellStart"/>
       <w:r>
@@ -855,16 +815,7 @@
           <w:sz w:val="20"/>
           <w:szCs w:val="20"/>
         </w:rPr>
-        <w:t>plea</w:t>
-      </w:r>
-      <w:proofErr w:type="gramEnd"/>
-      <w:r>
-        <w:rPr>
-          <w:rFonts w:ascii="Palatino Linotype" w:hAnsi="Palatino Linotype"/>
-          <w:sz w:val="20"/>
-          <w:szCs w:val="20"/>
-        </w:rPr>
-        <w:t>_trial_date</w:t>
+        <w:t>plea_trial_date</w:t>
       </w:r>
       <w:proofErr w:type="spellEnd"/>
       <w:r>
@@ -902,27 +853,7 @@
           <w:sz w:val="20"/>
           <w:szCs w:val="20"/>
         </w:rPr>
-        <w:t xml:space="preserve"> is not none </w:t>
-      </w:r>
-      <w:proofErr w:type="gramStart"/>
-      <w:r>
-        <w:rPr>
-          <w:rFonts w:ascii="Palatino Linotype" w:hAnsi="Palatino Linotype"/>
-          <w:bCs/>
-          <w:sz w:val="20"/>
-          <w:szCs w:val="20"/>
-        </w:rPr>
-        <w:t>%}Counsel</w:t>
-      </w:r>
-      <w:proofErr w:type="gramEnd"/>
-      <w:r>
-        <w:rPr>
-          <w:rFonts w:ascii="Palatino Linotype" w:hAnsi="Palatino Linotype"/>
-          <w:bCs/>
-          <w:sz w:val="20"/>
-          <w:szCs w:val="20"/>
-        </w:rPr>
-        <w:t xml:space="preserve"> for the State of Ohio made a motion to amend the cha</w:t>
+        <w:t xml:space="preserve"> is not none %}Counsel for the State of Ohio made a motion to amend the cha</w:t>
       </w:r>
       <w:r>
         <w:rPr>
@@ -1182,6 +1113,143 @@
           <w:szCs w:val="20"/>
         </w:rPr>
         <w:t>{% endif %} {% endif %}</w:t>
+      </w:r>
+    </w:p>
+    <w:p>
+      <w:pPr>
+        <w:tabs>
+          <w:tab w:val="center" w:pos="4680"/>
+        </w:tabs>
+        <w:jc w:val="both"/>
+        <w:rPr>
+          <w:rFonts w:ascii="Palatino Linotype" w:hAnsi="Palatino Linotype"/>
+          <w:bCs/>
+          <w:sz w:val="20"/>
+          <w:szCs w:val="20"/>
+        </w:rPr>
+      </w:pPr>
+    </w:p>
+    <w:p>
+      <w:pPr>
+        <w:tabs>
+          <w:tab w:val="center" w:pos="4680"/>
+        </w:tabs>
+        <w:jc w:val="both"/>
+        <w:rPr>
+          <w:rFonts w:ascii="Palatino Linotype" w:hAnsi="Palatino Linotype"/>
+          <w:bCs/>
+          <w:sz w:val="20"/>
+          <w:szCs w:val="20"/>
+        </w:rPr>
+      </w:pPr>
+      <w:r>
+        <w:rPr>
+          <w:rFonts w:ascii="Palatino Linotype" w:hAnsi="Palatino Linotype"/>
+          <w:bCs/>
+          <w:sz w:val="20"/>
+          <w:szCs w:val="20"/>
+        </w:rPr>
+        <w:t xml:space="preserve">{% if </w:t>
+      </w:r>
+      <w:proofErr w:type="spellStart"/>
+      <w:r>
+        <w:rPr>
+          <w:rFonts w:ascii="Palatino Linotype" w:hAnsi="Palatino Linotype"/>
+          <w:bCs/>
+          <w:sz w:val="20"/>
+          <w:szCs w:val="20"/>
+        </w:rPr>
+        <w:t>defense_counsel_waived</w:t>
+      </w:r>
+      <w:proofErr w:type="spellEnd"/>
+      <w:r>
+        <w:rPr>
+          <w:rFonts w:ascii="Palatino Linotype" w:hAnsi="Palatino Linotype"/>
+          <w:bCs/>
+          <w:sz w:val="20"/>
+          <w:szCs w:val="20"/>
+        </w:rPr>
+        <w:t xml:space="preserve"> is false %}Defendant was represented by {{ </w:t>
+      </w:r>
+      <w:proofErr w:type="spellStart"/>
+      <w:r>
+        <w:rPr>
+          <w:rFonts w:ascii="Palatino Linotype" w:hAnsi="Palatino Linotype"/>
+          <w:bCs/>
+          <w:sz w:val="20"/>
+          <w:szCs w:val="20"/>
+        </w:rPr>
+        <w:t>defense_counsel</w:t>
+      </w:r>
+      <w:proofErr w:type="spellEnd"/>
+      <w:r>
+        <w:rPr>
+          <w:rFonts w:ascii="Palatino Linotype" w:hAnsi="Palatino Linotype"/>
+          <w:bCs/>
+          <w:sz w:val="20"/>
+          <w:szCs w:val="20"/>
+        </w:rPr>
+        <w:t xml:space="preserve"> }} as {{ </w:t>
+      </w:r>
+      <w:proofErr w:type="spellStart"/>
+      <w:r>
+        <w:rPr>
+          <w:rFonts w:ascii="Palatino Linotype" w:hAnsi="Palatino Linotype"/>
+          <w:bCs/>
+          <w:sz w:val="20"/>
+          <w:szCs w:val="20"/>
+        </w:rPr>
+        <w:t>defense_counsel_type</w:t>
+      </w:r>
+      <w:proofErr w:type="spellEnd"/>
+      <w:r>
+        <w:rPr>
+          <w:rFonts w:ascii="Palatino Linotype" w:hAnsi="Palatino Linotype"/>
+          <w:bCs/>
+          <w:sz w:val="20"/>
+          <w:szCs w:val="20"/>
+        </w:rPr>
+        <w:t xml:space="preserve"> }}.{% </w:t>
+      </w:r>
+      <w:proofErr w:type="spellStart"/>
+      <w:r>
+        <w:rPr>
+          <w:rFonts w:ascii="Palatino Linotype" w:hAnsi="Palatino Linotype"/>
+          <w:bCs/>
+          <w:sz w:val="20"/>
+          <w:szCs w:val="20"/>
+        </w:rPr>
+        <w:t>elif</w:t>
+      </w:r>
+      <w:proofErr w:type="spellEnd"/>
+      <w:r>
+        <w:rPr>
+          <w:rFonts w:ascii="Palatino Linotype" w:hAnsi="Palatino Linotype"/>
+          <w:bCs/>
+          <w:sz w:val="20"/>
+          <w:szCs w:val="20"/>
+        </w:rPr>
+        <w:t xml:space="preserve"> </w:t>
+      </w:r>
+      <w:proofErr w:type="spellStart"/>
+      <w:r>
+        <w:rPr>
+          <w:rFonts w:ascii="Palatino Linotype" w:hAnsi="Palatino Linotype"/>
+          <w:bCs/>
+          <w:sz w:val="20"/>
+          <w:szCs w:val="20"/>
+        </w:rPr>
+        <w:t>defense_counsel_waived</w:t>
+      </w:r>
+      <w:proofErr w:type="spellEnd"/>
+      <w:r>
+        <w:rPr>
+          <w:rFonts w:ascii="Palatino Linotype" w:hAnsi="Palatino Linotype"/>
+          <w:bCs/>
+          <w:sz w:val="20"/>
+          <w:szCs w:val="20"/>
+        </w:rPr>
+        <w:t xml:space="preserve"> is true %}Defendant waived right to counsel.{% endif %}</w:t>
       </w:r>
     </w:p>
     <w:p>
@@ -1303,7 +1371,6 @@
         <w:t xml:space="preserve">{% if </w:t>
       </w:r>
       <w:proofErr w:type="spellStart"/>
-      <w:proofErr w:type="gramStart"/>
       <w:r>
         <w:rPr>
           <w:rFonts w:ascii="Palatino Linotype" w:hAnsi="Palatino Linotype"/>
@@ -1313,7 +1380,6 @@
         <w:t>diversion.ordered</w:t>
       </w:r>
       <w:proofErr w:type="spellEnd"/>
-      <w:proofErr w:type="gramEnd"/>
       <w:r>
         <w:rPr>
           <w:rFonts w:ascii="Palatino Linotype" w:hAnsi="Palatino Linotype"/>
@@ -1354,16 +1420,7 @@
           <w:sz w:val="20"/>
           <w:szCs w:val="20"/>
         </w:rPr>
-        <w:t xml:space="preserve">Defendant is eligible for the </w:t>
-      </w:r>
-      <w:proofErr w:type="gramStart"/>
-      <w:r>
-        <w:rPr>
-          <w:rFonts w:ascii="Palatino Linotype" w:hAnsi="Palatino Linotype"/>
-          <w:sz w:val="20"/>
-          <w:szCs w:val="20"/>
-        </w:rPr>
-        <w:t xml:space="preserve">{{ </w:t>
+        <w:t xml:space="preserve">Defendant is eligible for the {{ </w:t>
       </w:r>
       <w:proofErr w:type="spellStart"/>
       <w:r>
@@ -1372,16 +1429,7 @@
           <w:sz w:val="20"/>
           <w:szCs w:val="20"/>
         </w:rPr>
-        <w:t>diversion</w:t>
-      </w:r>
-      <w:proofErr w:type="gramEnd"/>
-      <w:r>
-        <w:rPr>
-          <w:rFonts w:ascii="Palatino Linotype" w:hAnsi="Palatino Linotype"/>
-          <w:sz w:val="20"/>
-          <w:szCs w:val="20"/>
-        </w:rPr>
-        <w:t>.program_name</w:t>
+        <w:t>diversion.program_name</w:t>
       </w:r>
       <w:proofErr w:type="spellEnd"/>
       <w:r>
@@ -1398,16 +1446,7 @@
           <w:sz w:val="20"/>
           <w:szCs w:val="20"/>
         </w:rPr>
-        <w:t xml:space="preserve"> and Defendant shall pay fines by </w:t>
-      </w:r>
-      <w:proofErr w:type="gramStart"/>
-      <w:r>
-        <w:rPr>
-          <w:rFonts w:ascii="Palatino Linotype" w:hAnsi="Palatino Linotype"/>
-          <w:sz w:val="20"/>
-          <w:szCs w:val="20"/>
-        </w:rPr>
-        <w:t xml:space="preserve">{{ </w:t>
+        <w:t xml:space="preserve"> and Defendant shall pay fines by {{ </w:t>
       </w:r>
       <w:proofErr w:type="spellStart"/>
       <w:r>
@@ -1416,16 +1455,7 @@
           <w:sz w:val="20"/>
           <w:szCs w:val="20"/>
         </w:rPr>
-        <w:t>diversion</w:t>
-      </w:r>
-      <w:proofErr w:type="gramEnd"/>
-      <w:r>
-        <w:rPr>
-          <w:rFonts w:ascii="Palatino Linotype" w:hAnsi="Palatino Linotype"/>
-          <w:sz w:val="20"/>
-          <w:szCs w:val="20"/>
-        </w:rPr>
-        <w:t>.diversion_fine_pay_date</w:t>
+        <w:t>diversion.diversion_fine_pay_date</w:t>
       </w:r>
       <w:proofErr w:type="spellEnd"/>
       <w:r>
@@ -2127,6 +2157,7 @@
                 <w:sz w:val="20"/>
                 <w:szCs w:val="20"/>
               </w:rPr>
+              <w:lastRenderedPageBreak/>
               <w:t>charges_list</w:t>
             </w:r>
             <w:proofErr w:type="spellEnd"/>
@@ -2176,6 +2207,7 @@
                 <w:sz w:val="20"/>
                 <w:szCs w:val="20"/>
               </w:rPr>
+              <w:lastRenderedPageBreak/>
               <w:t xml:space="preserve">{{ </w:t>
             </w:r>
             <w:proofErr w:type="spellStart"/>
@@ -2383,18 +2415,7 @@
                 <w:sz w:val="20"/>
                 <w:szCs w:val="20"/>
               </w:rPr>
-              <w:t xml:space="preserve"> for </w:t>
-            </w:r>
-            <w:r>
-              <w:rPr>
-                <w:rFonts w:ascii="Palatino Linotype" w:hAnsi="Palatino Linotype"/>
-                <w:b/>
-                <w:bCs/>
-                <w:sz w:val="20"/>
-                <w:szCs w:val="20"/>
-              </w:rPr>
-              <w:lastRenderedPageBreak/>
-              <w:t xml:space="preserve">charge in </w:t>
+              <w:t xml:space="preserve"> for charge in </w:t>
             </w:r>
             <w:proofErr w:type="spellStart"/>
             <w:r>
@@ -2454,7 +2475,6 @@
                 <w:sz w:val="20"/>
                 <w:szCs w:val="20"/>
               </w:rPr>
-              <w:lastRenderedPageBreak/>
               <w:t xml:space="preserve">{{ </w:t>
             </w:r>
             <w:proofErr w:type="spellStart"/>
@@ -4210,17 +4230,7 @@
           <w:sz w:val="20"/>
           <w:szCs w:val="20"/>
         </w:rPr>
-        <w:t xml:space="preserve">{% endif </w:t>
-      </w:r>
-      <w:proofErr w:type="gramStart"/>
-      <w:r>
-        <w:rPr>
-          <w:rFonts w:ascii="Palatino Linotype" w:hAnsi="Palatino Linotype"/>
-          <w:bCs/>
-          <w:sz w:val="20"/>
-          <w:szCs w:val="20"/>
-        </w:rPr>
-        <w:t>%}</w:t>
+        <w:t>{% endif %}</w:t>
       </w:r>
       <w:r>
         <w:rPr>
@@ -4230,7 +4240,6 @@
         </w:rPr>
         <w:t>Having</w:t>
       </w:r>
-      <w:proofErr w:type="gramEnd"/>
       <w:r>
         <w:rPr>
           <w:rFonts w:ascii="Palatino Linotype" w:hAnsi="Palatino Linotype"/>
@@ -4289,7 +4298,6 @@
         </w:rPr>
         <w:t xml:space="preserve">. Absent further order the fines and costs shall be paid in full by </w:t>
       </w:r>
-      <w:proofErr w:type="gramStart"/>
       <w:r>
         <w:rPr>
           <w:rFonts w:ascii="Palatino Linotype" w:hAnsi="Palatino Linotype"/>
@@ -4309,9 +4317,8 @@
           <w:sz w:val="20"/>
           <w:szCs w:val="20"/>
         </w:rPr>
-        <w:t>court</w:t>
-      </w:r>
-      <w:proofErr w:type="gramEnd"/>
+        <w:t>court_costs.</w:t>
+      </w:r>
       <w:r>
         <w:rPr>
           <w:rFonts w:ascii="Palatino Linotype" w:hAnsi="Palatino Linotype"/>
@@ -4320,8 +4327,9 @@
           <w:sz w:val="20"/>
           <w:szCs w:val="20"/>
         </w:rPr>
-        <w:t>_costs.</w:t>
-      </w:r>
+        <w:t>balance_due_date</w:t>
+      </w:r>
+      <w:proofErr w:type="spellEnd"/>
       <w:r>
         <w:rPr>
           <w:rFonts w:ascii="Palatino Linotype" w:hAnsi="Palatino Linotype"/>
@@ -4330,74 +4338,45 @@
           <w:sz w:val="20"/>
           <w:szCs w:val="20"/>
         </w:rPr>
-        <w:t>balance_due_date</w:t>
+        <w:t xml:space="preserve"> }}</w:t>
+      </w:r>
+      <w:r>
+        <w:rPr>
+          <w:rFonts w:ascii="Palatino Linotype" w:hAnsi="Palatino Linotype"/>
+          <w:sz w:val="20"/>
+          <w:szCs w:val="20"/>
+        </w:rPr>
+        <w:t xml:space="preserve">. </w:t>
+      </w:r>
+      <w:r>
+        <w:rPr>
+          <w:rFonts w:ascii="Palatino Linotype" w:hAnsi="Palatino Linotype"/>
+          <w:sz w:val="20"/>
+          <w:szCs w:val="20"/>
+        </w:rPr>
+        <w:t xml:space="preserve">{% if </w:t>
+      </w:r>
+      <w:proofErr w:type="spellStart"/>
+      <w:r>
+        <w:rPr>
+          <w:rFonts w:ascii="Palatino Linotype" w:hAnsi="Palatino Linotype"/>
+          <w:sz w:val="20"/>
+          <w:szCs w:val="20"/>
+        </w:rPr>
+        <w:t>court_costs.</w:t>
+      </w:r>
+      <w:r>
+        <w:rPr>
+          <w:rFonts w:ascii="Palatino Linotype" w:hAnsi="Palatino Linotype"/>
+          <w:sz w:val="20"/>
+          <w:szCs w:val="20"/>
+        </w:rPr>
+        <w:t>ability_to_pay_time</w:t>
       </w:r>
       <w:proofErr w:type="spellEnd"/>
       <w:r>
         <w:rPr>
           <w:rFonts w:ascii="Palatino Linotype" w:hAnsi="Palatino Linotype"/>
-          <w:b/>
-          <w:bCs/>
-          <w:sz w:val="20"/>
-          <w:szCs w:val="20"/>
-        </w:rPr>
-        <w:t xml:space="preserve"> }}</w:t>
-      </w:r>
-      <w:r>
-        <w:rPr>
-          <w:rFonts w:ascii="Palatino Linotype" w:hAnsi="Palatino Linotype"/>
-          <w:sz w:val="20"/>
-          <w:szCs w:val="20"/>
-        </w:rPr>
-        <w:t xml:space="preserve">. </w:t>
-      </w:r>
-      <w:r>
-        <w:rPr>
-          <w:rFonts w:ascii="Palatino Linotype" w:hAnsi="Palatino Linotype"/>
-          <w:sz w:val="20"/>
-          <w:szCs w:val="20"/>
-        </w:rPr>
-        <w:t xml:space="preserve">{% if </w:t>
-      </w:r>
-      <w:proofErr w:type="spellStart"/>
-      <w:r>
-        <w:rPr>
-          <w:rFonts w:ascii="Palatino Linotype" w:hAnsi="Palatino Linotype"/>
-          <w:sz w:val="20"/>
-          <w:szCs w:val="20"/>
-        </w:rPr>
-        <w:t>court_</w:t>
-      </w:r>
-      <w:proofErr w:type="gramStart"/>
-      <w:r>
-        <w:rPr>
-          <w:rFonts w:ascii="Palatino Linotype" w:hAnsi="Palatino Linotype"/>
-          <w:sz w:val="20"/>
-          <w:szCs w:val="20"/>
-        </w:rPr>
-        <w:t>costs.</w:t>
-      </w:r>
-      <w:r>
-        <w:rPr>
-          <w:rFonts w:ascii="Palatino Linotype" w:hAnsi="Palatino Linotype"/>
-          <w:sz w:val="20"/>
-          <w:szCs w:val="20"/>
-        </w:rPr>
-        <w:t>ability</w:t>
-      </w:r>
-      <w:proofErr w:type="gramEnd"/>
-      <w:r>
-        <w:rPr>
-          <w:rFonts w:ascii="Palatino Linotype" w:hAnsi="Palatino Linotype"/>
-          <w:sz w:val="20"/>
-          <w:szCs w:val="20"/>
-        </w:rPr>
-        <w:t>_to_pay_time</w:t>
-      </w:r>
-      <w:proofErr w:type="spellEnd"/>
-      <w:r>
-        <w:rPr>
-          <w:rFonts w:ascii="Palatino Linotype" w:hAnsi="Palatino Linotype"/>
           <w:sz w:val="20"/>
           <w:szCs w:val="20"/>
         </w:rPr>
@@ -4425,33 +4404,15 @@
           <w:sz w:val="20"/>
           <w:szCs w:val="20"/>
         </w:rPr>
-        <w:t xml:space="preserve">Defendant may complete community service hours to satisfy fines and costs at a rate of $10.00 per hour. All Community Service hours must be approved by the Office of Community </w:t>
-      </w:r>
-      <w:proofErr w:type="gramStart"/>
-      <w:r>
-        <w:rPr>
-          <w:rFonts w:ascii="Palatino Linotype" w:hAnsi="Palatino Linotype"/>
-          <w:sz w:val="20"/>
-          <w:szCs w:val="20"/>
-        </w:rPr>
-        <w:t>Control.</w:t>
-      </w:r>
-      <w:r>
-        <w:rPr>
-          <w:rFonts w:ascii="Palatino Linotype" w:hAnsi="Palatino Linotype"/>
-          <w:sz w:val="20"/>
-          <w:szCs w:val="20"/>
-        </w:rPr>
-        <w:t>{</w:t>
-      </w:r>
-      <w:proofErr w:type="gramEnd"/>
-      <w:r>
-        <w:rPr>
-          <w:rFonts w:ascii="Palatino Linotype" w:hAnsi="Palatino Linotype"/>
-          <w:sz w:val="20"/>
-          <w:szCs w:val="20"/>
-        </w:rPr>
-        <w:t>% endif %}</w:t>
+        <w:t>Defendant may complete community service hours to satisfy fines and costs at a rate of $10.00 per hour. All Community Service hours must be approved by the Office of Community Control.</w:t>
+      </w:r>
+      <w:r>
+        <w:rPr>
+          <w:rFonts w:ascii="Palatino Linotype" w:hAnsi="Palatino Linotype"/>
+          <w:sz w:val="20"/>
+          <w:szCs w:val="20"/>
+        </w:rPr>
+        <w:t>{% endif %}</w:t>
       </w:r>
       <w:r>
         <w:rPr>
@@ -4612,7 +4573,6 @@
         </w:rPr>
         <w:t xml:space="preserve">complete </w:t>
       </w:r>
-      <w:proofErr w:type="gramStart"/>
       <w:r>
         <w:rPr>
           <w:rFonts w:ascii="Palatino Linotype" w:hAnsi="Palatino Linotype"/>
@@ -4628,16 +4588,7 @@
           <w:sz w:val="20"/>
           <w:szCs w:val="20"/>
         </w:rPr>
-        <w:t>community</w:t>
-      </w:r>
-      <w:proofErr w:type="gramEnd"/>
-      <w:r>
-        <w:rPr>
-          <w:rFonts w:ascii="Palatino Linotype" w:hAnsi="Palatino Linotype"/>
-          <w:sz w:val="20"/>
-          <w:szCs w:val="20"/>
-        </w:rPr>
-        <w:t>_service.</w:t>
+        <w:t>community_service.</w:t>
       </w:r>
       <w:r>
         <w:rPr>
@@ -4706,7 +4657,6 @@
         </w:rPr>
         <w:t xml:space="preserve"> days. Defendant shall show proof of completion of all completed hours to the Office of Community Control on or before </w:t>
       </w:r>
-      <w:proofErr w:type="gramStart"/>
       <w:r>
         <w:rPr>
           <w:rFonts w:ascii="Palatino Linotype" w:hAnsi="Palatino Linotype"/>
@@ -4730,16 +4680,7 @@
           <w:sz w:val="20"/>
           <w:szCs w:val="20"/>
         </w:rPr>
-        <w:t>due</w:t>
-      </w:r>
-      <w:proofErr w:type="gramEnd"/>
-      <w:r>
-        <w:rPr>
-          <w:rFonts w:ascii="Palatino Linotype" w:hAnsi="Palatino Linotype"/>
-          <w:sz w:val="20"/>
-          <w:szCs w:val="20"/>
-        </w:rPr>
-        <w:t>_date_for_service</w:t>
+        <w:t>due_date_for_service</w:t>
       </w:r>
       <w:proofErr w:type="spellEnd"/>
       <w:r>
@@ -4774,33 +4715,15 @@
           <w:sz w:val="20"/>
           <w:szCs w:val="20"/>
         </w:rPr>
-        <w:t xml:space="preserve">{% endif </w:t>
-      </w:r>
-      <w:proofErr w:type="gramStart"/>
-      <w:r>
-        <w:rPr>
-          <w:rFonts w:ascii="Palatino Linotype" w:hAnsi="Palatino Linotype"/>
-          <w:sz w:val="20"/>
-          <w:szCs w:val="20"/>
-        </w:rPr>
-        <w:t>%}</w:t>
-      </w:r>
-      <w:r>
-        <w:rPr>
-          <w:rFonts w:ascii="Palatino Linotype" w:hAnsi="Palatino Linotype"/>
-          <w:sz w:val="20"/>
-          <w:szCs w:val="20"/>
-        </w:rPr>
-        <w:t>{</w:t>
-      </w:r>
-      <w:proofErr w:type="gramEnd"/>
-      <w:r>
-        <w:rPr>
-          <w:rFonts w:ascii="Palatino Linotype" w:hAnsi="Palatino Linotype"/>
-          <w:sz w:val="20"/>
-          <w:szCs w:val="20"/>
-        </w:rPr>
-        <w:t xml:space="preserve">% if </w:t>
+        <w:t>{% endif %}</w:t>
+      </w:r>
+      <w:r>
+        <w:rPr>
+          <w:rFonts w:ascii="Palatino Linotype" w:hAnsi="Palatino Linotype"/>
+          <w:sz w:val="20"/>
+          <w:szCs w:val="20"/>
+        </w:rPr>
+        <w:t xml:space="preserve">{% if </w:t>
       </w:r>
       <w:proofErr w:type="spellStart"/>
       <w:r>
@@ -5005,6 +4928,7 @@
           <w:sz w:val="20"/>
           <w:szCs w:val="20"/>
         </w:rPr>
+        <w:lastRenderedPageBreak/>
         <w:t>{% endif %}</w:t>
       </w:r>
       <w:r>
@@ -5180,7 +5104,6 @@
           <w:sz w:val="20"/>
           <w:szCs w:val="20"/>
         </w:rPr>
-        <w:lastRenderedPageBreak/>
         <w:t>jail_terms.report_date</w:t>
       </w:r>
       <w:proofErr w:type="spellEnd"/>
@@ -5303,16 +5226,7 @@
           <w:sz w:val="20"/>
           <w:szCs w:val="20"/>
         </w:rPr>
-        <w:t xml:space="preserve"> </w:t>
-      </w:r>
-      <w:proofErr w:type="gramStart"/>
-      <w:r>
-        <w:rPr>
-          <w:rFonts w:ascii="Palatino Linotype" w:hAnsi="Palatino Linotype"/>
-          <w:sz w:val="20"/>
-          <w:szCs w:val="20"/>
-        </w:rPr>
-        <w:t xml:space="preserve">{{ </w:t>
+        <w:t xml:space="preserve"> {{ </w:t>
       </w:r>
       <w:proofErr w:type="spellStart"/>
       <w:r>
@@ -5321,16 +5235,7 @@
           <w:sz w:val="20"/>
           <w:szCs w:val="20"/>
         </w:rPr>
-        <w:t>jail</w:t>
-      </w:r>
-      <w:proofErr w:type="gramEnd"/>
-      <w:r>
-        <w:rPr>
-          <w:rFonts w:ascii="Palatino Linotype" w:hAnsi="Palatino Linotype"/>
-          <w:sz w:val="20"/>
-          <w:szCs w:val="20"/>
-        </w:rPr>
-        <w:t>_terms.jail_</w:t>
+        <w:t>jail_terms.jail_</w:t>
       </w:r>
       <w:r>
         <w:rPr>
@@ -5805,7 +5710,6 @@
         </w:rPr>
         <w:t xml:space="preserve">Defendant’s </w:t>
       </w:r>
-      <w:proofErr w:type="gramStart"/>
       <w:r>
         <w:rPr>
           <w:rFonts w:ascii="Palatino Linotype" w:hAnsi="Palatino Linotype"/>
@@ -5821,16 +5725,7 @@
           <w:sz w:val="20"/>
           <w:szCs w:val="20"/>
         </w:rPr>
-        <w:t>license</w:t>
-      </w:r>
-      <w:proofErr w:type="gramEnd"/>
-      <w:r>
-        <w:rPr>
-          <w:rFonts w:ascii="Palatino Linotype" w:hAnsi="Palatino Linotype"/>
-          <w:sz w:val="20"/>
-          <w:szCs w:val="20"/>
-        </w:rPr>
-        <w:t>_suspension</w:t>
+        <w:t>license_suspension</w:t>
       </w:r>
       <w:r>
         <w:rPr>
@@ -5948,33 +5843,15 @@
           <w:sz w:val="20"/>
           <w:szCs w:val="20"/>
         </w:rPr>
-        <w:t>license_</w:t>
-      </w:r>
-      <w:proofErr w:type="gramStart"/>
-      <w:r>
-        <w:rPr>
-          <w:rFonts w:ascii="Palatino Linotype" w:hAnsi="Palatino Linotype"/>
-          <w:sz w:val="20"/>
-          <w:szCs w:val="20"/>
-        </w:rPr>
-        <w:t>suspension</w:t>
-      </w:r>
-      <w:r>
-        <w:rPr>
-          <w:rFonts w:ascii="Palatino Linotype" w:hAnsi="Palatino Linotype"/>
-          <w:sz w:val="20"/>
-          <w:szCs w:val="20"/>
-        </w:rPr>
-        <w:t>.remedial</w:t>
-      </w:r>
-      <w:proofErr w:type="gramEnd"/>
-      <w:r>
-        <w:rPr>
-          <w:rFonts w:ascii="Palatino Linotype" w:hAnsi="Palatino Linotype"/>
-          <w:sz w:val="20"/>
-          <w:szCs w:val="20"/>
-        </w:rPr>
-        <w:t>_driving_class_required</w:t>
+        <w:t>license_suspension</w:t>
+      </w:r>
+      <w:r>
+        <w:rPr>
+          <w:rFonts w:ascii="Palatino Linotype" w:hAnsi="Palatino Linotype"/>
+          <w:sz w:val="20"/>
+          <w:szCs w:val="20"/>
+        </w:rPr>
+        <w:t>.remedial_driving_class_required</w:t>
       </w:r>
       <w:proofErr w:type="spellEnd"/>
       <w:r>
@@ -6067,7 +5944,6 @@
         </w:rPr>
         <w:t xml:space="preserve">For a period of </w:t>
       </w:r>
-      <w:proofErr w:type="gramStart"/>
       <w:r>
         <w:rPr>
           <w:rFonts w:ascii="Palatino Linotype" w:hAnsi="Palatino Linotype"/>
@@ -6087,18 +5963,7 @@
           <w:szCs w:val="20"/>
           <w:u w:val="single"/>
         </w:rPr>
-        <w:t>community</w:t>
-      </w:r>
-      <w:proofErr w:type="gramEnd"/>
-      <w:r>
-        <w:rPr>
-          <w:rFonts w:ascii="Palatino Linotype" w:hAnsi="Palatino Linotype"/>
-          <w:b/>
-          <w:sz w:val="20"/>
-          <w:szCs w:val="20"/>
-          <w:u w:val="single"/>
-        </w:rPr>
-        <w:t>_control.term_of_control</w:t>
+        <w:t>community_control.term_of_control</w:t>
       </w:r>
       <w:proofErr w:type="spellEnd"/>
       <w:r>
@@ -6514,35 +6379,15 @@
           <w:szCs w:val="20"/>
           <w:u w:val="single"/>
         </w:rPr>
-        <w:t xml:space="preserve">Additional </w:t>
-      </w:r>
-      <w:proofErr w:type="gramStart"/>
-      <w:r>
-        <w:rPr>
-          <w:rFonts w:ascii="Palatino Linotype" w:hAnsi="Palatino Linotype"/>
-          <w:bCs/>
-          <w:sz w:val="20"/>
-          <w:szCs w:val="20"/>
-          <w:u w:val="single"/>
-        </w:rPr>
-        <w:t>Terms</w:t>
-      </w:r>
-      <w:r>
-        <w:rPr>
-          <w:rFonts w:ascii="Palatino Linotype" w:hAnsi="Palatino Linotype"/>
-          <w:sz w:val="20"/>
-          <w:szCs w:val="20"/>
-        </w:rPr>
-        <w:t>{</w:t>
-      </w:r>
-      <w:proofErr w:type="gramEnd"/>
-      <w:r>
-        <w:rPr>
-          <w:rFonts w:ascii="Palatino Linotype" w:hAnsi="Palatino Linotype"/>
-          <w:sz w:val="20"/>
-          <w:szCs w:val="20"/>
-        </w:rPr>
-        <w:t>% if community_control.not_within_500_feet_ordered is true %}</w:t>
+        <w:t>Additional Terms</w:t>
+      </w:r>
+      <w:r>
+        <w:rPr>
+          <w:rFonts w:ascii="Palatino Linotype" w:hAnsi="Palatino Linotype"/>
+          <w:sz w:val="20"/>
+          <w:szCs w:val="20"/>
+        </w:rPr>
+        <w:t>{% if community_control.not_within_500_feet_ordered is true %}</w:t>
       </w:r>
       <w:r>
         <w:rPr>
@@ -6658,7 +6503,6 @@
         </w:rPr>
         <w:t xml:space="preserve">Defendant shall have no contact with </w:t>
       </w:r>
-      <w:proofErr w:type="gramStart"/>
       <w:r>
         <w:rPr>
           <w:rFonts w:ascii="Palatino Linotype" w:hAnsi="Palatino Linotype"/>
@@ -6678,9 +6522,9 @@
           <w:sz w:val="20"/>
           <w:szCs w:val="20"/>
         </w:rPr>
-        <w:t>community_control.no</w:t>
-      </w:r>
-      <w:proofErr w:type="gramEnd"/>
+        <w:t>community_control.no_contact_with_person</w:t>
+      </w:r>
+      <w:proofErr w:type="spellEnd"/>
       <w:r>
         <w:rPr>
           <w:rFonts w:ascii="Palatino Linotype" w:hAnsi="Palatino Linotype"/>
@@ -6689,17 +6533,6 @@
           <w:sz w:val="20"/>
           <w:szCs w:val="20"/>
         </w:rPr>
-        <w:t>_contact_with_person</w:t>
-      </w:r>
-      <w:proofErr w:type="spellEnd"/>
-      <w:r>
-        <w:rPr>
-          <w:rFonts w:ascii="Palatino Linotype" w:hAnsi="Palatino Linotype"/>
-          <w:b/>
-          <w:bCs/>
-          <w:sz w:val="20"/>
-          <w:szCs w:val="20"/>
-        </w:rPr>
         <w:t xml:space="preserve"> }}</w:t>
       </w:r>
       <w:r>
@@ -6709,7 +6542,17 @@
           <w:sz w:val="20"/>
           <w:szCs w:val="20"/>
         </w:rPr>
-        <w:t>.  Contact includes, but is not limited to, landline, cordless, cellular or digital telephone; text; instant messaging; fax; e-mail; voicemail; delivery service; social media; blogging; writings; electronic communications; posting a message; or communications by any other means directly or through another person.</w:t>
+        <w:t xml:space="preserve">.  Contact </w:t>
+      </w:r>
+      <w:r>
+        <w:rPr>
+          <w:rFonts w:ascii="Palatino Linotype" w:hAnsi="Palatino Linotype"/>
+          <w:bCs/>
+          <w:sz w:val="20"/>
+          <w:szCs w:val="20"/>
+        </w:rPr>
+        <w:lastRenderedPageBreak/>
+        <w:t>includes, but is not limited to, landline, cordless, cellular or digital telephone; text; instant messaging; fax; e-mail; voicemail; delivery service; social media; blogging; writings; electronic communications; posting a message; or communications by any other means directly or through another person.</w:t>
       </w:r>
       <w:r>
         <w:rPr>
@@ -6744,7 +6587,6 @@
           <w:sz w:val="20"/>
           <w:szCs w:val="20"/>
         </w:rPr>
-        <w:lastRenderedPageBreak/>
         <w:t>community_control.driver_intervention_program</w:t>
       </w:r>
       <w:proofErr w:type="spellEnd"/>
@@ -8375,6 +8217,7 @@
           <w:sz w:val="20"/>
           <w:szCs w:val="20"/>
         </w:rPr>
+        <w:lastRenderedPageBreak/>
         <w:t>Other Conditions.</w:t>
       </w:r>
       <w:r>
@@ -8386,7 +8229,6 @@
         </w:rPr>
         <w:t xml:space="preserve"> </w:t>
       </w:r>
-      <w:proofErr w:type="gramStart"/>
       <w:r>
         <w:rPr>
           <w:rFonts w:ascii="Palatino Linotype" w:hAnsi="Palatino Linotype"/>
@@ -8402,16 +8244,7 @@
           <w:sz w:val="20"/>
           <w:szCs w:val="20"/>
         </w:rPr>
-        <w:t>other</w:t>
-      </w:r>
-      <w:proofErr w:type="gramEnd"/>
-      <w:r>
-        <w:rPr>
-          <w:rFonts w:ascii="Palatino Linotype" w:hAnsi="Palatino Linotype"/>
-          <w:sz w:val="20"/>
-          <w:szCs w:val="20"/>
-        </w:rPr>
-        <w:t>_conditions.</w:t>
+        <w:t>other_conditions.</w:t>
       </w:r>
       <w:r>
         <w:rPr>
@@ -8486,7 +8319,6 @@
           <w:sz w:val="20"/>
           <w:szCs w:val="20"/>
         </w:rPr>
-        <w:lastRenderedPageBreak/>
         <w:tab/>
       </w:r>
       <w:r>
@@ -8584,7 +8416,6 @@
         </w:rPr>
         <w:tab/>
       </w:r>
-      <w:proofErr w:type="gramStart"/>
       <w:r>
         <w:rPr>
           <w:rFonts w:ascii="Palatino Linotype" w:hAnsi="Palatino Linotype"/>
@@ -8600,16 +8431,7 @@
           <w:sz w:val="20"/>
           <w:szCs w:val="20"/>
         </w:rPr>
-        <w:t>judicial</w:t>
-      </w:r>
-      <w:proofErr w:type="gramEnd"/>
-      <w:r>
-        <w:rPr>
-          <w:rFonts w:ascii="Palatino Linotype" w:hAnsi="Palatino Linotype"/>
-          <w:sz w:val="20"/>
-          <w:szCs w:val="20"/>
-        </w:rPr>
-        <w:t>_officer.officer_</w:t>
+        <w:t>judicial_officer.officer_</w:t>
       </w:r>
       <w:r>
         <w:rPr>
@@ -8759,17 +8581,7 @@
           <w:sz w:val="20"/>
           <w:szCs w:val="20"/>
         </w:rPr>
-        <w:t>judicial_</w:t>
-      </w:r>
-      <w:proofErr w:type="gramStart"/>
-      <w:r>
-        <w:rPr>
-          <w:rFonts w:ascii="Palatino Linotype" w:hAnsi="Palatino Linotype"/>
-          <w:bCs/>
-          <w:sz w:val="20"/>
-          <w:szCs w:val="20"/>
-        </w:rPr>
-        <w:t>of</w:t>
+        <w:t>judicial_of</w:t>
       </w:r>
       <w:r>
         <w:rPr>
@@ -8789,7 +8601,6 @@
         </w:rPr>
         <w:t>.officer</w:t>
       </w:r>
-      <w:proofErr w:type="gramEnd"/>
       <w:r>
         <w:rPr>
           <w:rFonts w:ascii="Palatino Linotype" w:hAnsi="Palatino Linotype"/>
@@ -8960,34 +8771,16 @@
           <w:sz w:val="16"/>
           <w:szCs w:val="16"/>
         </w:rPr>
-        <w:t xml:space="preserve">___ Prosecutor’s Office, ___ </w:t>
-      </w:r>
-      <w:proofErr w:type="gramStart"/>
+        <w:t xml:space="preserve">___ Prosecutor’s Office, ___ {{ </w:t>
+      </w:r>
+      <w:proofErr w:type="spellStart"/>
       <w:r>
         <w:rPr>
           <w:rFonts w:ascii="Palatino Linotype" w:hAnsi="Palatino Linotype"/>
           <w:sz w:val="16"/>
           <w:szCs w:val="16"/>
         </w:rPr>
-        <w:t xml:space="preserve">{{ </w:t>
-      </w:r>
-      <w:proofErr w:type="spellStart"/>
-      <w:r>
-        <w:rPr>
-          <w:rFonts w:ascii="Palatino Linotype" w:hAnsi="Palatino Linotype"/>
-          <w:sz w:val="16"/>
-          <w:szCs w:val="16"/>
-        </w:rPr>
-        <w:t>defendant</w:t>
-      </w:r>
-      <w:proofErr w:type="gramEnd"/>
-      <w:r>
-        <w:rPr>
-          <w:rFonts w:ascii="Palatino Linotype" w:hAnsi="Palatino Linotype"/>
-          <w:sz w:val="16"/>
-          <w:szCs w:val="16"/>
-        </w:rPr>
-        <w:t>.first_name</w:t>
+        <w:t>defendant.first_name</w:t>
       </w:r>
       <w:proofErr w:type="spellEnd"/>
       <w:r>
@@ -9035,7 +8828,7 @@
 </file>
 
 <file path=word/endnotes.xml><?xml version="1.0" encoding="utf-8"?>
-<w:endnotes xmlns:wpc="http://schemas.microsoft.com/office/word/2010/wordprocessingCanvas" xmlns:cx="http://schemas.microsoft.com/office/drawing/2014/chartex" xmlns:cx1="http://schemas.microsoft.com/office/drawing/2015/9/8/chartex" xmlns:cx2="http://schemas.microsoft.com/office/drawing/2015/10/21/chartex" xmlns:cx3="http://schemas.microsoft.com/office/drawing/2016/5/9/chartex" xmlns:cx4="http://schemas.microsoft.com/office/drawing/2016/5/10/chartex" xmlns:cx5="http://schemas.microsoft.com/office/drawing/2016/5/11/chartex" xmlns:cx6="http://schemas.microsoft.com/office/drawing/2016/5/12/chartex" xmlns:cx7="http://schemas.microsoft.com/office/drawing/2016/5/13/chartex" xmlns:cx8="http://schemas.microsoft.com/office/drawing/2016/5/14/chartex" xmlns:mc="http://schemas.openxmlformats.org/markup-compatibility/2006" xmlns:aink="http://schemas.microsoft.com/office/drawing/2016/ink" xmlns:am3d="http://schemas.microsoft.com/office/drawing/2017/model3d" xmlns:o="urn:schemas-microsoft-com:office:office" xmlns:r="http://schemas.openxmlformats.org/officeDocument/2006/relationships" xmlns:m="http://schemas.openxmlformats.org/officeDocument/2006/math" xmlns:v="urn:schemas-microsoft-com:vml" xmlns:wp14="http://schemas.microsoft.com/office/word/2010/wordprocessingDrawing" xmlns:wp="http://schemas.openxmlformats.org/drawingml/2006/wordprocessingDrawing" xmlns:w10="urn:schemas-microsoft-com:office:word" xmlns:w="http://schemas.openxmlformats.org/wordprocessingml/2006/main" xmlns:w14="http://schemas.microsoft.com/office/word/2010/wordml" xmlns:w15="http://schemas.microsoft.com/office/word/2012/wordml" xmlns:w16cex="http://schemas.microsoft.com/office/word/2018/wordml/cex" xmlns:w16cid="http://schemas.microsoft.com/office/word/2016/wordml/cid" xmlns:w16="http://schemas.microsoft.com/office/word/2018/wordml" xmlns:w16se="http://schemas.microsoft.com/office/word/2015/wordml/symex" xmlns:wpg="http://schemas.microsoft.com/office/word/2010/wordprocessingGroup" xmlns:wpi="http://schemas.microsoft.com/office/word/2010/wordprocessingInk" xmlns:wne="http://schemas.microsoft.com/office/word/2006/wordml" xmlns:wps="http://schemas.microsoft.com/office/word/2010/wordprocessingShape" mc:Ignorable="w14 w15 w16se w16cid w16 w16cex wp14">
+<w:endnotes xmlns:wpc="http://schemas.microsoft.com/office/word/2010/wordprocessingCanvas" xmlns:cx="http://schemas.microsoft.com/office/drawing/2014/chartex" xmlns:cx1="http://schemas.microsoft.com/office/drawing/2015/9/8/chartex" xmlns:cx2="http://schemas.microsoft.com/office/drawing/2015/10/21/chartex" xmlns:cx3="http://schemas.microsoft.com/office/drawing/2016/5/9/chartex" xmlns:cx4="http://schemas.microsoft.com/office/drawing/2016/5/10/chartex" xmlns:cx5="http://schemas.microsoft.com/office/drawing/2016/5/11/chartex" xmlns:cx6="http://schemas.microsoft.com/office/drawing/2016/5/12/chartex" xmlns:cx7="http://schemas.microsoft.com/office/drawing/2016/5/13/chartex" xmlns:cx8="http://schemas.microsoft.com/office/drawing/2016/5/14/chartex" xmlns:mc="http://schemas.openxmlformats.org/markup-compatibility/2006" xmlns:aink="http://schemas.microsoft.com/office/drawing/2016/ink" xmlns:am3d="http://schemas.microsoft.com/office/drawing/2017/model3d" xmlns:o="urn:schemas-microsoft-com:office:office" xmlns:r="http://schemas.openxmlformats.org/officeDocument/2006/relationships" xmlns:m="http://schemas.openxmlformats.org/officeDocument/2006/math" xmlns:v="urn:schemas-microsoft-com:vml" xmlns:wp14="http://schemas.microsoft.com/office/word/2010/wordprocessingDrawing" xmlns:wp="http://schemas.openxmlformats.org/drawingml/2006/wordprocessingDrawing" xmlns:w10="urn:schemas-microsoft-com:office:word" xmlns:w="http://schemas.openxmlformats.org/wordprocessingml/2006/main" xmlns:w14="http://schemas.microsoft.com/office/word/2010/wordml" xmlns:w15="http://schemas.microsoft.com/office/word/2012/wordml" xmlns:w16cex="http://schemas.microsoft.com/office/word/2018/wordml/cex" xmlns:w16cid="http://schemas.microsoft.com/office/word/2016/wordml/cid" xmlns:w16="http://schemas.microsoft.com/office/word/2018/wordml" xmlns:w16sdtdh="http://schemas.microsoft.com/office/word/2020/wordml/sdtdatahash" xmlns:w16se="http://schemas.microsoft.com/office/word/2015/wordml/symex" xmlns:wpg="http://schemas.microsoft.com/office/word/2010/wordprocessingGroup" xmlns:wpi="http://schemas.microsoft.com/office/word/2010/wordprocessingInk" xmlns:wne="http://schemas.microsoft.com/office/word/2006/wordml" xmlns:wps="http://schemas.microsoft.com/office/word/2010/wordprocessingShape" mc:Ignorable="w14 w15 w16se w16cid w16 w16cex w16sdtdh wp14">
   <w:endnote w:type="separator" w:id="-1">
     <w:p>
       <w:r>
@@ -9054,7 +8847,7 @@
 </file>
 
 <file path=word/footer1.xml><?xml version="1.0" encoding="utf-8"?>
-<w:ftr xmlns:wpc="http://schemas.microsoft.com/office/word/2010/wordprocessingCanvas" xmlns:cx="http://schemas.microsoft.com/office/drawing/2014/chartex" xmlns:cx1="http://schemas.microsoft.com/office/drawing/2015/9/8/chartex" xmlns:cx2="http://schemas.microsoft.com/office/drawing/2015/10/21/chartex" xmlns:cx3="http://schemas.microsoft.com/office/drawing/2016/5/9/chartex" xmlns:cx4="http://schemas.microsoft.com/office/drawing/2016/5/10/chartex" xmlns:cx5="http://schemas.microsoft.com/office/drawing/2016/5/11/chartex" xmlns:cx6="http://schemas.microsoft.com/office/drawing/2016/5/12/chartex" xmlns:cx7="http://schemas.microsoft.com/office/drawing/2016/5/13/chartex" xmlns:cx8="http://schemas.microsoft.com/office/drawing/2016/5/14/chartex" xmlns:mc="http://schemas.openxmlformats.org/markup-compatibility/2006" xmlns:aink="http://schemas.microsoft.com/office/drawing/2016/ink" xmlns:am3d="http://schemas.microsoft.com/office/drawing/2017/model3d" xmlns:o="urn:schemas-microsoft-com:office:office" xmlns:r="http://schemas.openxmlformats.org/officeDocument/2006/relationships" xmlns:m="http://schemas.openxmlformats.org/officeDocument/2006/math" xmlns:v="urn:schemas-microsoft-com:vml" xmlns:wp14="http://schemas.microsoft.com/office/word/2010/wordprocessingDrawing" xmlns:wp="http://schemas.openxmlformats.org/drawingml/2006/wordprocessingDrawing" xmlns:w10="urn:schemas-microsoft-com:office:word" xmlns:w="http://schemas.openxmlformats.org/wordprocessingml/2006/main" xmlns:w14="http://schemas.microsoft.com/office/word/2010/wordml" xmlns:w15="http://schemas.microsoft.com/office/word/2012/wordml" xmlns:w16cex="http://schemas.microsoft.com/office/word/2018/wordml/cex" xmlns:w16cid="http://schemas.microsoft.com/office/word/2016/wordml/cid" xmlns:w16="http://schemas.microsoft.com/office/word/2018/wordml" xmlns:w16se="http://schemas.microsoft.com/office/word/2015/wordml/symex" xmlns:wpg="http://schemas.microsoft.com/office/word/2010/wordprocessingGroup" xmlns:wpi="http://schemas.microsoft.com/office/word/2010/wordprocessingInk" xmlns:wne="http://schemas.microsoft.com/office/word/2006/wordml" xmlns:wps="http://schemas.microsoft.com/office/word/2010/wordprocessingShape" mc:Ignorable="w14 w15 w16se w16cid w16 w16cex wp14">
+<w:ftr xmlns:wpc="http://schemas.microsoft.com/office/word/2010/wordprocessingCanvas" xmlns:cx="http://schemas.microsoft.com/office/drawing/2014/chartex" xmlns:cx1="http://schemas.microsoft.com/office/drawing/2015/9/8/chartex" xmlns:cx2="http://schemas.microsoft.com/office/drawing/2015/10/21/chartex" xmlns:cx3="http://schemas.microsoft.com/office/drawing/2016/5/9/chartex" xmlns:cx4="http://schemas.microsoft.com/office/drawing/2016/5/10/chartex" xmlns:cx5="http://schemas.microsoft.com/office/drawing/2016/5/11/chartex" xmlns:cx6="http://schemas.microsoft.com/office/drawing/2016/5/12/chartex" xmlns:cx7="http://schemas.microsoft.com/office/drawing/2016/5/13/chartex" xmlns:cx8="http://schemas.microsoft.com/office/drawing/2016/5/14/chartex" xmlns:mc="http://schemas.openxmlformats.org/markup-compatibility/2006" xmlns:aink="http://schemas.microsoft.com/office/drawing/2016/ink" xmlns:am3d="http://schemas.microsoft.com/office/drawing/2017/model3d" xmlns:o="urn:schemas-microsoft-com:office:office" xmlns:r="http://schemas.openxmlformats.org/officeDocument/2006/relationships" xmlns:m="http://schemas.openxmlformats.org/officeDocument/2006/math" xmlns:v="urn:schemas-microsoft-com:vml" xmlns:wp14="http://schemas.microsoft.com/office/word/2010/wordprocessingDrawing" xmlns:wp="http://schemas.openxmlformats.org/drawingml/2006/wordprocessingDrawing" xmlns:w10="urn:schemas-microsoft-com:office:word" xmlns:w="http://schemas.openxmlformats.org/wordprocessingml/2006/main" xmlns:w14="http://schemas.microsoft.com/office/word/2010/wordml" xmlns:w15="http://schemas.microsoft.com/office/word/2012/wordml" xmlns:w16cex="http://schemas.microsoft.com/office/word/2018/wordml/cex" xmlns:w16cid="http://schemas.microsoft.com/office/word/2016/wordml/cid" xmlns:w16="http://schemas.microsoft.com/office/word/2018/wordml" xmlns:w16sdtdh="http://schemas.microsoft.com/office/word/2020/wordml/sdtdatahash" xmlns:w16se="http://schemas.microsoft.com/office/word/2015/wordml/symex" xmlns:wpg="http://schemas.microsoft.com/office/word/2010/wordprocessingGroup" xmlns:wpi="http://schemas.microsoft.com/office/word/2010/wordprocessingInk" xmlns:wne="http://schemas.microsoft.com/office/word/2006/wordml" xmlns:wps="http://schemas.microsoft.com/office/word/2010/wordprocessingShape" mc:Ignorable="w14 w15 w16se w16cid w16 w16cex w16sdtdh wp14">
   <w:p>
     <w:pPr>
       <w:pStyle w:val="Footer"/>
@@ -9064,7 +8857,7 @@
 </file>
 
 <file path=word/footer2.xml><?xml version="1.0" encoding="utf-8"?>
-<w:ftr xmlns:wpc="http://schemas.microsoft.com/office/word/2010/wordprocessingCanvas" xmlns:cx="http://schemas.microsoft.com/office/drawing/2014/chartex" xmlns:cx1="http://schemas.microsoft.com/office/drawing/2015/9/8/chartex" xmlns:cx2="http://schemas.microsoft.com/office/drawing/2015/10/21/chartex" xmlns:cx3="http://schemas.microsoft.com/office/drawing/2016/5/9/chartex" xmlns:cx4="http://schemas.microsoft.com/office/drawing/2016/5/10/chartex" xmlns:cx5="http://schemas.microsoft.com/office/drawing/2016/5/11/chartex" xmlns:cx6="http://schemas.microsoft.com/office/drawing/2016/5/12/chartex" xmlns:cx7="http://schemas.microsoft.com/office/drawing/2016/5/13/chartex" xmlns:cx8="http://schemas.microsoft.com/office/drawing/2016/5/14/chartex" xmlns:mc="http://schemas.openxmlformats.org/markup-compatibility/2006" xmlns:aink="http://schemas.microsoft.com/office/drawing/2016/ink" xmlns:am3d="http://schemas.microsoft.com/office/drawing/2017/model3d" xmlns:o="urn:schemas-microsoft-com:office:office" xmlns:r="http://schemas.openxmlformats.org/officeDocument/2006/relationships" xmlns:m="http://schemas.openxmlformats.org/officeDocument/2006/math" xmlns:v="urn:schemas-microsoft-com:vml" xmlns:wp14="http://schemas.microsoft.com/office/word/2010/wordprocessingDrawing" xmlns:wp="http://schemas.openxmlformats.org/drawingml/2006/wordprocessingDrawing" xmlns:w10="urn:schemas-microsoft-com:office:word" xmlns:w="http://schemas.openxmlformats.org/wordprocessingml/2006/main" xmlns:w14="http://schemas.microsoft.com/office/word/2010/wordml" xmlns:w15="http://schemas.microsoft.com/office/word/2012/wordml" xmlns:w16cex="http://schemas.microsoft.com/office/word/2018/wordml/cex" xmlns:w16cid="http://schemas.microsoft.com/office/word/2016/wordml/cid" xmlns:w16="http://schemas.microsoft.com/office/word/2018/wordml" xmlns:w16se="http://schemas.microsoft.com/office/word/2015/wordml/symex" xmlns:wpg="http://schemas.microsoft.com/office/word/2010/wordprocessingGroup" xmlns:wpi="http://schemas.microsoft.com/office/word/2010/wordprocessingInk" xmlns:wne="http://schemas.microsoft.com/office/word/2006/wordml" xmlns:wps="http://schemas.microsoft.com/office/word/2010/wordprocessingShape" mc:Ignorable="w14 w15 w16se w16cid w16 w16cex wp14">
+<w:ftr xmlns:wpc="http://schemas.microsoft.com/office/word/2010/wordprocessingCanvas" xmlns:cx="http://schemas.microsoft.com/office/drawing/2014/chartex" xmlns:cx1="http://schemas.microsoft.com/office/drawing/2015/9/8/chartex" xmlns:cx2="http://schemas.microsoft.com/office/drawing/2015/10/21/chartex" xmlns:cx3="http://schemas.microsoft.com/office/drawing/2016/5/9/chartex" xmlns:cx4="http://schemas.microsoft.com/office/drawing/2016/5/10/chartex" xmlns:cx5="http://schemas.microsoft.com/office/drawing/2016/5/11/chartex" xmlns:cx6="http://schemas.microsoft.com/office/drawing/2016/5/12/chartex" xmlns:cx7="http://schemas.microsoft.com/office/drawing/2016/5/13/chartex" xmlns:cx8="http://schemas.microsoft.com/office/drawing/2016/5/14/chartex" xmlns:mc="http://schemas.openxmlformats.org/markup-compatibility/2006" xmlns:aink="http://schemas.microsoft.com/office/drawing/2016/ink" xmlns:am3d="http://schemas.microsoft.com/office/drawing/2017/model3d" xmlns:o="urn:schemas-microsoft-com:office:office" xmlns:r="http://schemas.openxmlformats.org/officeDocument/2006/relationships" xmlns:m="http://schemas.openxmlformats.org/officeDocument/2006/math" xmlns:v="urn:schemas-microsoft-com:vml" xmlns:wp14="http://schemas.microsoft.com/office/word/2010/wordprocessingDrawing" xmlns:wp="http://schemas.openxmlformats.org/drawingml/2006/wordprocessingDrawing" xmlns:w10="urn:schemas-microsoft-com:office:word" xmlns:w="http://schemas.openxmlformats.org/wordprocessingml/2006/main" xmlns:w14="http://schemas.microsoft.com/office/word/2010/wordml" xmlns:w15="http://schemas.microsoft.com/office/word/2012/wordml" xmlns:w16cex="http://schemas.microsoft.com/office/word/2018/wordml/cex" xmlns:w16cid="http://schemas.microsoft.com/office/word/2016/wordml/cid" xmlns:w16="http://schemas.microsoft.com/office/word/2018/wordml" xmlns:w16sdtdh="http://schemas.microsoft.com/office/word/2020/wordml/sdtdatahash" xmlns:w16se="http://schemas.microsoft.com/office/word/2015/wordml/symex" xmlns:wpg="http://schemas.microsoft.com/office/word/2010/wordprocessingGroup" xmlns:wpi="http://schemas.microsoft.com/office/word/2010/wordprocessingInk" xmlns:wne="http://schemas.microsoft.com/office/word/2006/wordml" xmlns:wps="http://schemas.microsoft.com/office/word/2010/wordprocessingShape" mc:Ignorable="w14 w15 w16se w16cid w16 w16cex w16sdtdh wp14">
   <w:sdt>
     <w:sdtPr>
       <w:rPr>
@@ -9269,27 +9062,7 @@
                 <w:sz w:val="20"/>
                 <w:szCs w:val="20"/>
               </w:rPr>
-              <w:t>judicial_</w:t>
-            </w:r>
-            <w:proofErr w:type="gramStart"/>
-            <w:r>
-              <w:rPr>
-                <w:rFonts w:ascii="Palatino Linotype" w:hAnsi="Palatino Linotype"/>
-                <w:bCs/>
-                <w:sz w:val="20"/>
-                <w:szCs w:val="20"/>
-              </w:rPr>
-              <w:t>officer.officer</w:t>
-            </w:r>
-            <w:proofErr w:type="gramEnd"/>
-            <w:r>
-              <w:rPr>
-                <w:rFonts w:ascii="Palatino Linotype" w:hAnsi="Palatino Linotype"/>
-                <w:bCs/>
-                <w:sz w:val="20"/>
-                <w:szCs w:val="20"/>
-              </w:rPr>
-              <w:t>_type</w:t>
+              <w:t>judicial_officer.officer_type</w:t>
             </w:r>
             <w:proofErr w:type="spellEnd"/>
             <w:r>
@@ -9372,7 +9145,7 @@
 </file>
 
 <file path=word/footer3.xml><?xml version="1.0" encoding="utf-8"?>
-<w:ftr xmlns:wpc="http://schemas.microsoft.com/office/word/2010/wordprocessingCanvas" xmlns:cx="http://schemas.microsoft.com/office/drawing/2014/chartex" xmlns:cx1="http://schemas.microsoft.com/office/drawing/2015/9/8/chartex" xmlns:cx2="http://schemas.microsoft.com/office/drawing/2015/10/21/chartex" xmlns:cx3="http://schemas.microsoft.com/office/drawing/2016/5/9/chartex" xmlns:cx4="http://schemas.microsoft.com/office/drawing/2016/5/10/chartex" xmlns:cx5="http://schemas.microsoft.com/office/drawing/2016/5/11/chartex" xmlns:cx6="http://schemas.microsoft.com/office/drawing/2016/5/12/chartex" xmlns:cx7="http://schemas.microsoft.com/office/drawing/2016/5/13/chartex" xmlns:cx8="http://schemas.microsoft.com/office/drawing/2016/5/14/chartex" xmlns:mc="http://schemas.openxmlformats.org/markup-compatibility/2006" xmlns:aink="http://schemas.microsoft.com/office/drawing/2016/ink" xmlns:am3d="http://schemas.microsoft.com/office/drawing/2017/model3d" xmlns:o="urn:schemas-microsoft-com:office:office" xmlns:r="http://schemas.openxmlformats.org/officeDocument/2006/relationships" xmlns:m="http://schemas.openxmlformats.org/officeDocument/2006/math" xmlns:v="urn:schemas-microsoft-com:vml" xmlns:wp14="http://schemas.microsoft.com/office/word/2010/wordprocessingDrawing" xmlns:wp="http://schemas.openxmlformats.org/drawingml/2006/wordprocessingDrawing" xmlns:w10="urn:schemas-microsoft-com:office:word" xmlns:w="http://schemas.openxmlformats.org/wordprocessingml/2006/main" xmlns:w14="http://schemas.microsoft.com/office/word/2010/wordml" xmlns:w15="http://schemas.microsoft.com/office/word/2012/wordml" xmlns:w16cex="http://schemas.microsoft.com/office/word/2018/wordml/cex" xmlns:w16cid="http://schemas.microsoft.com/office/word/2016/wordml/cid" xmlns:w16="http://schemas.microsoft.com/office/word/2018/wordml" xmlns:w16se="http://schemas.microsoft.com/office/word/2015/wordml/symex" xmlns:wpg="http://schemas.microsoft.com/office/word/2010/wordprocessingGroup" xmlns:wpi="http://schemas.microsoft.com/office/word/2010/wordprocessingInk" xmlns:wne="http://schemas.microsoft.com/office/word/2006/wordml" xmlns:wps="http://schemas.microsoft.com/office/word/2010/wordprocessingShape" mc:Ignorable="w14 w15 w16se w16cid w16 w16cex wp14">
+<w:ftr xmlns:wpc="http://schemas.microsoft.com/office/word/2010/wordprocessingCanvas" xmlns:cx="http://schemas.microsoft.com/office/drawing/2014/chartex" xmlns:cx1="http://schemas.microsoft.com/office/drawing/2015/9/8/chartex" xmlns:cx2="http://schemas.microsoft.com/office/drawing/2015/10/21/chartex" xmlns:cx3="http://schemas.microsoft.com/office/drawing/2016/5/9/chartex" xmlns:cx4="http://schemas.microsoft.com/office/drawing/2016/5/10/chartex" xmlns:cx5="http://schemas.microsoft.com/office/drawing/2016/5/11/chartex" xmlns:cx6="http://schemas.microsoft.com/office/drawing/2016/5/12/chartex" xmlns:cx7="http://schemas.microsoft.com/office/drawing/2016/5/13/chartex" xmlns:cx8="http://schemas.microsoft.com/office/drawing/2016/5/14/chartex" xmlns:mc="http://schemas.openxmlformats.org/markup-compatibility/2006" xmlns:aink="http://schemas.microsoft.com/office/drawing/2016/ink" xmlns:am3d="http://schemas.microsoft.com/office/drawing/2017/model3d" xmlns:o="urn:schemas-microsoft-com:office:office" xmlns:r="http://schemas.openxmlformats.org/officeDocument/2006/relationships" xmlns:m="http://schemas.openxmlformats.org/officeDocument/2006/math" xmlns:v="urn:schemas-microsoft-com:vml" xmlns:wp14="http://schemas.microsoft.com/office/word/2010/wordprocessingDrawing" xmlns:wp="http://schemas.openxmlformats.org/drawingml/2006/wordprocessingDrawing" xmlns:w10="urn:schemas-microsoft-com:office:word" xmlns:w="http://schemas.openxmlformats.org/wordprocessingml/2006/main" xmlns:w14="http://schemas.microsoft.com/office/word/2010/wordml" xmlns:w15="http://schemas.microsoft.com/office/word/2012/wordml" xmlns:w16cex="http://schemas.microsoft.com/office/word/2018/wordml/cex" xmlns:w16cid="http://schemas.microsoft.com/office/word/2016/wordml/cid" xmlns:w16="http://schemas.microsoft.com/office/word/2018/wordml" xmlns:w16sdtdh="http://schemas.microsoft.com/office/word/2020/wordml/sdtdatahash" xmlns:w16se="http://schemas.microsoft.com/office/word/2015/wordml/symex" xmlns:wpg="http://schemas.microsoft.com/office/word/2010/wordprocessingGroup" xmlns:wpi="http://schemas.microsoft.com/office/word/2010/wordprocessingInk" xmlns:wne="http://schemas.microsoft.com/office/word/2006/wordml" xmlns:wps="http://schemas.microsoft.com/office/word/2010/wordprocessingShape" mc:Ignorable="w14 w15 w16se w16cid w16 w16cex w16sdtdh wp14">
   <w:p>
     <w:pPr>
       <w:pStyle w:val="Footer"/>
@@ -9382,7 +9155,7 @@
 </file>
 
 <file path=word/footnotes.xml><?xml version="1.0" encoding="utf-8"?>
-<w:footnotes xmlns:wpc="http://schemas.microsoft.com/office/word/2010/wordprocessingCanvas" xmlns:cx="http://schemas.microsoft.com/office/drawing/2014/chartex" xmlns:cx1="http://schemas.microsoft.com/office/drawing/2015/9/8/chartex" xmlns:cx2="http://schemas.microsoft.com/office/drawing/2015/10/21/chartex" xmlns:cx3="http://schemas.microsoft.com/office/drawing/2016/5/9/chartex" xmlns:cx4="http://schemas.microsoft.com/office/drawing/2016/5/10/chartex" xmlns:cx5="http://schemas.microsoft.com/office/drawing/2016/5/11/chartex" xmlns:cx6="http://schemas.microsoft.com/office/drawing/2016/5/12/chartex" xmlns:cx7="http://schemas.microsoft.com/office/drawing/2016/5/13/chartex" xmlns:cx8="http://schemas.microsoft.com/office/drawing/2016/5/14/chartex" xmlns:mc="http://schemas.openxmlformats.org/markup-compatibility/2006" xmlns:aink="http://schemas.microsoft.com/office/drawing/2016/ink" xmlns:am3d="http://schemas.microsoft.com/office/drawing/2017/model3d" xmlns:o="urn:schemas-microsoft-com:office:office" xmlns:r="http://schemas.openxmlformats.org/officeDocument/2006/relationships" xmlns:m="http://schemas.openxmlformats.org/officeDocument/2006/math" xmlns:v="urn:schemas-microsoft-com:vml" xmlns:wp14="http://schemas.microsoft.com/office/word/2010/wordprocessingDrawing" xmlns:wp="http://schemas.openxmlformats.org/drawingml/2006/wordprocessingDrawing" xmlns:w10="urn:schemas-microsoft-com:office:word" xmlns:w="http://schemas.openxmlformats.org/wordprocessingml/2006/main" xmlns:w14="http://schemas.microsoft.com/office/word/2010/wordml" xmlns:w15="http://schemas.microsoft.com/office/word/2012/wordml" xmlns:w16cex="http://schemas.microsoft.com/office/word/2018/wordml/cex" xmlns:w16cid="http://schemas.microsoft.com/office/word/2016/wordml/cid" xmlns:w16="http://schemas.microsoft.com/office/word/2018/wordml" xmlns:w16se="http://schemas.microsoft.com/office/word/2015/wordml/symex" xmlns:wpg="http://schemas.microsoft.com/office/word/2010/wordprocessingGroup" xmlns:wpi="http://schemas.microsoft.com/office/word/2010/wordprocessingInk" xmlns:wne="http://schemas.microsoft.com/office/word/2006/wordml" xmlns:wps="http://schemas.microsoft.com/office/word/2010/wordprocessingShape" mc:Ignorable="w14 w15 w16se w16cid w16 w16cex wp14">
+<w:footnotes xmlns:wpc="http://schemas.microsoft.com/office/word/2010/wordprocessingCanvas" xmlns:cx="http://schemas.microsoft.com/office/drawing/2014/chartex" xmlns:cx1="http://schemas.microsoft.com/office/drawing/2015/9/8/chartex" xmlns:cx2="http://schemas.microsoft.com/office/drawing/2015/10/21/chartex" xmlns:cx3="http://schemas.microsoft.com/office/drawing/2016/5/9/chartex" xmlns:cx4="http://schemas.microsoft.com/office/drawing/2016/5/10/chartex" xmlns:cx5="http://schemas.microsoft.com/office/drawing/2016/5/11/chartex" xmlns:cx6="http://schemas.microsoft.com/office/drawing/2016/5/12/chartex" xmlns:cx7="http://schemas.microsoft.com/office/drawing/2016/5/13/chartex" xmlns:cx8="http://schemas.microsoft.com/office/drawing/2016/5/14/chartex" xmlns:mc="http://schemas.openxmlformats.org/markup-compatibility/2006" xmlns:aink="http://schemas.microsoft.com/office/drawing/2016/ink" xmlns:am3d="http://schemas.microsoft.com/office/drawing/2017/model3d" xmlns:o="urn:schemas-microsoft-com:office:office" xmlns:r="http://schemas.openxmlformats.org/officeDocument/2006/relationships" xmlns:m="http://schemas.openxmlformats.org/officeDocument/2006/math" xmlns:v="urn:schemas-microsoft-com:vml" xmlns:wp14="http://schemas.microsoft.com/office/word/2010/wordprocessingDrawing" xmlns:wp="http://schemas.openxmlformats.org/drawingml/2006/wordprocessingDrawing" xmlns:w10="urn:schemas-microsoft-com:office:word" xmlns:w="http://schemas.openxmlformats.org/wordprocessingml/2006/main" xmlns:w14="http://schemas.microsoft.com/office/word/2010/wordml" xmlns:w15="http://schemas.microsoft.com/office/word/2012/wordml" xmlns:w16cex="http://schemas.microsoft.com/office/word/2018/wordml/cex" xmlns:w16cid="http://schemas.microsoft.com/office/word/2016/wordml/cid" xmlns:w16="http://schemas.microsoft.com/office/word/2018/wordml" xmlns:w16sdtdh="http://schemas.microsoft.com/office/word/2020/wordml/sdtdatahash" xmlns:w16se="http://schemas.microsoft.com/office/word/2015/wordml/symex" xmlns:wpg="http://schemas.microsoft.com/office/word/2010/wordprocessingGroup" xmlns:wpi="http://schemas.microsoft.com/office/word/2010/wordprocessingInk" xmlns:wne="http://schemas.microsoft.com/office/word/2006/wordml" xmlns:wps="http://schemas.microsoft.com/office/word/2010/wordprocessingShape" mc:Ignorable="w14 w15 w16se w16cid w16 w16cex w16sdtdh wp14">
   <w:footnote w:type="separator" w:id="-1">
     <w:p>
       <w:r>
@@ -9401,7 +9174,7 @@
 </file>
 
 <file path=word/header1.xml><?xml version="1.0" encoding="utf-8"?>
-<w:hdr xmlns:wpc="http://schemas.microsoft.com/office/word/2010/wordprocessingCanvas" xmlns:cx="http://schemas.microsoft.com/office/drawing/2014/chartex" xmlns:cx1="http://schemas.microsoft.com/office/drawing/2015/9/8/chartex" xmlns:cx2="http://schemas.microsoft.com/office/drawing/2015/10/21/chartex" xmlns:cx3="http://schemas.microsoft.com/office/drawing/2016/5/9/chartex" xmlns:cx4="http://schemas.microsoft.com/office/drawing/2016/5/10/chartex" xmlns:cx5="http://schemas.microsoft.com/office/drawing/2016/5/11/chartex" xmlns:cx6="http://schemas.microsoft.com/office/drawing/2016/5/12/chartex" xmlns:cx7="http://schemas.microsoft.com/office/drawing/2016/5/13/chartex" xmlns:cx8="http://schemas.microsoft.com/office/drawing/2016/5/14/chartex" xmlns:mc="http://schemas.openxmlformats.org/markup-compatibility/2006" xmlns:aink="http://schemas.microsoft.com/office/drawing/2016/ink" xmlns:am3d="http://schemas.microsoft.com/office/drawing/2017/model3d" xmlns:o="urn:schemas-microsoft-com:office:office" xmlns:r="http://schemas.openxmlformats.org/officeDocument/2006/relationships" xmlns:m="http://schemas.openxmlformats.org/officeDocument/2006/math" xmlns:v="urn:schemas-microsoft-com:vml" xmlns:wp14="http://schemas.microsoft.com/office/word/2010/wordprocessingDrawing" xmlns:wp="http://schemas.openxmlformats.org/drawingml/2006/wordprocessingDrawing" xmlns:w10="urn:schemas-microsoft-com:office:word" xmlns:w="http://schemas.openxmlformats.org/wordprocessingml/2006/main" xmlns:w14="http://schemas.microsoft.com/office/word/2010/wordml" xmlns:w15="http://schemas.microsoft.com/office/word/2012/wordml" xmlns:w16cex="http://schemas.microsoft.com/office/word/2018/wordml/cex" xmlns:w16cid="http://schemas.microsoft.com/office/word/2016/wordml/cid" xmlns:w16="http://schemas.microsoft.com/office/word/2018/wordml" xmlns:w16se="http://schemas.microsoft.com/office/word/2015/wordml/symex" xmlns:wpg="http://schemas.microsoft.com/office/word/2010/wordprocessingGroup" xmlns:wpi="http://schemas.microsoft.com/office/word/2010/wordprocessingInk" xmlns:wne="http://schemas.microsoft.com/office/word/2006/wordml" xmlns:wps="http://schemas.microsoft.com/office/word/2010/wordprocessingShape" mc:Ignorable="w14 w15 w16se w16cid w16 w16cex wp14">
+<w:hdr xmlns:wpc="http://schemas.microsoft.com/office/word/2010/wordprocessingCanvas" xmlns:cx="http://schemas.microsoft.com/office/drawing/2014/chartex" xmlns:cx1="http://schemas.microsoft.com/office/drawing/2015/9/8/chartex" xmlns:cx2="http://schemas.microsoft.com/office/drawing/2015/10/21/chartex" xmlns:cx3="http://schemas.microsoft.com/office/drawing/2016/5/9/chartex" xmlns:cx4="http://schemas.microsoft.com/office/drawing/2016/5/10/chartex" xmlns:cx5="http://schemas.microsoft.com/office/drawing/2016/5/11/chartex" xmlns:cx6="http://schemas.microsoft.com/office/drawing/2016/5/12/chartex" xmlns:cx7="http://schemas.microsoft.com/office/drawing/2016/5/13/chartex" xmlns:cx8="http://schemas.microsoft.com/office/drawing/2016/5/14/chartex" xmlns:mc="http://schemas.openxmlformats.org/markup-compatibility/2006" xmlns:aink="http://schemas.microsoft.com/office/drawing/2016/ink" xmlns:am3d="http://schemas.microsoft.com/office/drawing/2017/model3d" xmlns:o="urn:schemas-microsoft-com:office:office" xmlns:r="http://schemas.openxmlformats.org/officeDocument/2006/relationships" xmlns:m="http://schemas.openxmlformats.org/officeDocument/2006/math" xmlns:v="urn:schemas-microsoft-com:vml" xmlns:wp14="http://schemas.microsoft.com/office/word/2010/wordprocessingDrawing" xmlns:wp="http://schemas.openxmlformats.org/drawingml/2006/wordprocessingDrawing" xmlns:w10="urn:schemas-microsoft-com:office:word" xmlns:w="http://schemas.openxmlformats.org/wordprocessingml/2006/main" xmlns:w14="http://schemas.microsoft.com/office/word/2010/wordml" xmlns:w15="http://schemas.microsoft.com/office/word/2012/wordml" xmlns:w16cex="http://schemas.microsoft.com/office/word/2018/wordml/cex" xmlns:w16cid="http://schemas.microsoft.com/office/word/2016/wordml/cid" xmlns:w16="http://schemas.microsoft.com/office/word/2018/wordml" xmlns:w16sdtdh="http://schemas.microsoft.com/office/word/2020/wordml/sdtdatahash" xmlns:w16se="http://schemas.microsoft.com/office/word/2015/wordml/symex" xmlns:wpg="http://schemas.microsoft.com/office/word/2010/wordprocessingGroup" xmlns:wpi="http://schemas.microsoft.com/office/word/2010/wordprocessingInk" xmlns:wne="http://schemas.microsoft.com/office/word/2006/wordml" xmlns:wps="http://schemas.microsoft.com/office/word/2010/wordprocessingShape" mc:Ignorable="w14 w15 w16se w16cid w16 w16cex w16sdtdh wp14">
   <w:p>
     <w:pPr>
       <w:pStyle w:val="Header"/>
@@ -9411,7 +9184,7 @@
 </file>
 
 <file path=word/header2.xml><?xml version="1.0" encoding="utf-8"?>
-<w:hdr xmlns:wpc="http://schemas.microsoft.com/office/word/2010/wordprocessingCanvas" xmlns:cx="http://schemas.microsoft.com/office/drawing/2014/chartex" xmlns:cx1="http://schemas.microsoft.com/office/drawing/2015/9/8/chartex" xmlns:cx2="http://schemas.microsoft.com/office/drawing/2015/10/21/chartex" xmlns:cx3="http://schemas.microsoft.com/office/drawing/2016/5/9/chartex" xmlns:cx4="http://schemas.microsoft.com/office/drawing/2016/5/10/chartex" xmlns:cx5="http://schemas.microsoft.com/office/drawing/2016/5/11/chartex" xmlns:cx6="http://schemas.microsoft.com/office/drawing/2016/5/12/chartex" xmlns:cx7="http://schemas.microsoft.com/office/drawing/2016/5/13/chartex" xmlns:cx8="http://schemas.microsoft.com/office/drawing/2016/5/14/chartex" xmlns:mc="http://schemas.openxmlformats.org/markup-compatibility/2006" xmlns:aink="http://schemas.microsoft.com/office/drawing/2016/ink" xmlns:am3d="http://schemas.microsoft.com/office/drawing/2017/model3d" xmlns:o="urn:schemas-microsoft-com:office:office" xmlns:r="http://schemas.openxmlformats.org/officeDocument/2006/relationships" xmlns:m="http://schemas.openxmlformats.org/officeDocument/2006/math" xmlns:v="urn:schemas-microsoft-com:vml" xmlns:wp14="http://schemas.microsoft.com/office/word/2010/wordprocessingDrawing" xmlns:wp="http://schemas.openxmlformats.org/drawingml/2006/wordprocessingDrawing" xmlns:w10="urn:schemas-microsoft-com:office:word" xmlns:w="http://schemas.openxmlformats.org/wordprocessingml/2006/main" xmlns:w14="http://schemas.microsoft.com/office/word/2010/wordml" xmlns:w15="http://schemas.microsoft.com/office/word/2012/wordml" xmlns:w16cex="http://schemas.microsoft.com/office/word/2018/wordml/cex" xmlns:w16cid="http://schemas.microsoft.com/office/word/2016/wordml/cid" xmlns:w16="http://schemas.microsoft.com/office/word/2018/wordml" xmlns:w16se="http://schemas.microsoft.com/office/word/2015/wordml/symex" xmlns:wpg="http://schemas.microsoft.com/office/word/2010/wordprocessingGroup" xmlns:wpi="http://schemas.microsoft.com/office/word/2010/wordprocessingInk" xmlns:wne="http://schemas.microsoft.com/office/word/2006/wordml" xmlns:wps="http://schemas.microsoft.com/office/word/2010/wordprocessingShape" mc:Ignorable="w14 w15 w16se w16cid w16 w16cex wp14">
+<w:hdr xmlns:wpc="http://schemas.microsoft.com/office/word/2010/wordprocessingCanvas" xmlns:cx="http://schemas.microsoft.com/office/drawing/2014/chartex" xmlns:cx1="http://schemas.microsoft.com/office/drawing/2015/9/8/chartex" xmlns:cx2="http://schemas.microsoft.com/office/drawing/2015/10/21/chartex" xmlns:cx3="http://schemas.microsoft.com/office/drawing/2016/5/9/chartex" xmlns:cx4="http://schemas.microsoft.com/office/drawing/2016/5/10/chartex" xmlns:cx5="http://schemas.microsoft.com/office/drawing/2016/5/11/chartex" xmlns:cx6="http://schemas.microsoft.com/office/drawing/2016/5/12/chartex" xmlns:cx7="http://schemas.microsoft.com/office/drawing/2016/5/13/chartex" xmlns:cx8="http://schemas.microsoft.com/office/drawing/2016/5/14/chartex" xmlns:mc="http://schemas.openxmlformats.org/markup-compatibility/2006" xmlns:aink="http://schemas.microsoft.com/office/drawing/2016/ink" xmlns:am3d="http://schemas.microsoft.com/office/drawing/2017/model3d" xmlns:o="urn:schemas-microsoft-com:office:office" xmlns:r="http://schemas.openxmlformats.org/officeDocument/2006/relationships" xmlns:m="http://schemas.openxmlformats.org/officeDocument/2006/math" xmlns:v="urn:schemas-microsoft-com:vml" xmlns:wp14="http://schemas.microsoft.com/office/word/2010/wordprocessingDrawing" xmlns:wp="http://schemas.openxmlformats.org/drawingml/2006/wordprocessingDrawing" xmlns:w10="urn:schemas-microsoft-com:office:word" xmlns:w="http://schemas.openxmlformats.org/wordprocessingml/2006/main" xmlns:w14="http://schemas.microsoft.com/office/word/2010/wordml" xmlns:w15="http://schemas.microsoft.com/office/word/2012/wordml" xmlns:w16cex="http://schemas.microsoft.com/office/word/2018/wordml/cex" xmlns:w16cid="http://schemas.microsoft.com/office/word/2016/wordml/cid" xmlns:w16="http://schemas.microsoft.com/office/word/2018/wordml" xmlns:w16sdtdh="http://schemas.microsoft.com/office/word/2020/wordml/sdtdatahash" xmlns:w16se="http://schemas.microsoft.com/office/word/2015/wordml/symex" xmlns:wpg="http://schemas.microsoft.com/office/word/2010/wordprocessingGroup" xmlns:wpi="http://schemas.microsoft.com/office/word/2010/wordprocessingInk" xmlns:wne="http://schemas.microsoft.com/office/word/2006/wordml" xmlns:wps="http://schemas.microsoft.com/office/word/2010/wordprocessingShape" mc:Ignorable="w14 w15 w16se w16cid w16 w16cex w16sdtdh wp14">
   <w:p>
     <w:pPr>
       <w:pStyle w:val="Header"/>
@@ -9435,7 +9208,7 @@
 </file>
 
 <file path=word/header3.xml><?xml version="1.0" encoding="utf-8"?>
-<w:hdr xmlns:wpc="http://schemas.microsoft.com/office/word/2010/wordprocessingCanvas" xmlns:cx="http://schemas.microsoft.com/office/drawing/2014/chartex" xmlns:cx1="http://schemas.microsoft.com/office/drawing/2015/9/8/chartex" xmlns:cx2="http://schemas.microsoft.com/office/drawing/2015/10/21/chartex" xmlns:cx3="http://schemas.microsoft.com/office/drawing/2016/5/9/chartex" xmlns:cx4="http://schemas.microsoft.com/office/drawing/2016/5/10/chartex" xmlns:cx5="http://schemas.microsoft.com/office/drawing/2016/5/11/chartex" xmlns:cx6="http://schemas.microsoft.com/office/drawing/2016/5/12/chartex" xmlns:cx7="http://schemas.microsoft.com/office/drawing/2016/5/13/chartex" xmlns:cx8="http://schemas.microsoft.com/office/drawing/2016/5/14/chartex" xmlns:mc="http://schemas.openxmlformats.org/markup-compatibility/2006" xmlns:aink="http://schemas.microsoft.com/office/drawing/2016/ink" xmlns:am3d="http://schemas.microsoft.com/office/drawing/2017/model3d" xmlns:o="urn:schemas-microsoft-com:office:office" xmlns:r="http://schemas.openxmlformats.org/officeDocument/2006/relationships" xmlns:m="http://schemas.openxmlformats.org/officeDocument/2006/math" xmlns:v="urn:schemas-microsoft-com:vml" xmlns:wp14="http://schemas.microsoft.com/office/word/2010/wordprocessingDrawing" xmlns:wp="http://schemas.openxmlformats.org/drawingml/2006/wordprocessingDrawing" xmlns:w10="urn:schemas-microsoft-com:office:word" xmlns:w="http://schemas.openxmlformats.org/wordprocessingml/2006/main" xmlns:w14="http://schemas.microsoft.com/office/word/2010/wordml" xmlns:w15="http://schemas.microsoft.com/office/word/2012/wordml" xmlns:w16cex="http://schemas.microsoft.com/office/word/2018/wordml/cex" xmlns:w16cid="http://schemas.microsoft.com/office/word/2016/wordml/cid" xmlns:w16="http://schemas.microsoft.com/office/word/2018/wordml" xmlns:w16se="http://schemas.microsoft.com/office/word/2015/wordml/symex" xmlns:wpg="http://schemas.microsoft.com/office/word/2010/wordprocessingGroup" xmlns:wpi="http://schemas.microsoft.com/office/word/2010/wordprocessingInk" xmlns:wne="http://schemas.microsoft.com/office/word/2006/wordml" xmlns:wps="http://schemas.microsoft.com/office/word/2010/wordprocessingShape" mc:Ignorable="w14 w15 w16se w16cid w16 w16cex wp14">
+<w:hdr xmlns:wpc="http://schemas.microsoft.com/office/word/2010/wordprocessingCanvas" xmlns:cx="http://schemas.microsoft.com/office/drawing/2014/chartex" xmlns:cx1="http://schemas.microsoft.com/office/drawing/2015/9/8/chartex" xmlns:cx2="http://schemas.microsoft.com/office/drawing/2015/10/21/chartex" xmlns:cx3="http://schemas.microsoft.com/office/drawing/2016/5/9/chartex" xmlns:cx4="http://schemas.microsoft.com/office/drawing/2016/5/10/chartex" xmlns:cx5="http://schemas.microsoft.com/office/drawing/2016/5/11/chartex" xmlns:cx6="http://schemas.microsoft.com/office/drawing/2016/5/12/chartex" xmlns:cx7="http://schemas.microsoft.com/office/drawing/2016/5/13/chartex" xmlns:cx8="http://schemas.microsoft.com/office/drawing/2016/5/14/chartex" xmlns:mc="http://schemas.openxmlformats.org/markup-compatibility/2006" xmlns:aink="http://schemas.microsoft.com/office/drawing/2016/ink" xmlns:am3d="http://schemas.microsoft.com/office/drawing/2017/model3d" xmlns:o="urn:schemas-microsoft-com:office:office" xmlns:r="http://schemas.openxmlformats.org/officeDocument/2006/relationships" xmlns:m="http://schemas.openxmlformats.org/officeDocument/2006/math" xmlns:v="urn:schemas-microsoft-com:vml" xmlns:wp14="http://schemas.microsoft.com/office/word/2010/wordprocessingDrawing" xmlns:wp="http://schemas.openxmlformats.org/drawingml/2006/wordprocessingDrawing" xmlns:w10="urn:schemas-microsoft-com:office:word" xmlns:w="http://schemas.openxmlformats.org/wordprocessingml/2006/main" xmlns:w14="http://schemas.microsoft.com/office/word/2010/wordml" xmlns:w15="http://schemas.microsoft.com/office/word/2012/wordml" xmlns:w16cex="http://schemas.microsoft.com/office/word/2018/wordml/cex" xmlns:w16cid="http://schemas.microsoft.com/office/word/2016/wordml/cid" xmlns:w16="http://schemas.microsoft.com/office/word/2018/wordml" xmlns:w16sdtdh="http://schemas.microsoft.com/office/word/2020/wordml/sdtdatahash" xmlns:w16se="http://schemas.microsoft.com/office/word/2015/wordml/symex" xmlns:wpg="http://schemas.microsoft.com/office/word/2010/wordprocessingGroup" xmlns:wpi="http://schemas.microsoft.com/office/word/2010/wordprocessingInk" xmlns:wne="http://schemas.microsoft.com/office/word/2006/wordml" xmlns:wps="http://schemas.microsoft.com/office/word/2010/wordprocessingShape" mc:Ignorable="w14 w15 w16se w16cid w16 w16cex w16sdtdh wp14">
   <w:p>
     <w:pPr>
       <w:pStyle w:val="Header"/>
@@ -9445,7 +9218,7 @@
 </file>
 
 <file path=word/numbering.xml><?xml version="1.0" encoding="utf-8"?>
-<w:numbering xmlns:wpc="http://schemas.microsoft.com/office/word/2010/wordprocessingCanvas" xmlns:cx="http://schemas.microsoft.com/office/drawing/2014/chartex" xmlns:cx1="http://schemas.microsoft.com/office/drawing/2015/9/8/chartex" xmlns:cx2="http://schemas.microsoft.com/office/drawing/2015/10/21/chartex" xmlns:cx3="http://schemas.microsoft.com/office/drawing/2016/5/9/chartex" xmlns:cx4="http://schemas.microsoft.com/office/drawing/2016/5/10/chartex" xmlns:cx5="http://schemas.microsoft.com/office/drawing/2016/5/11/chartex" xmlns:cx6="http://schemas.microsoft.com/office/drawing/2016/5/12/chartex" xmlns:cx7="http://schemas.microsoft.com/office/drawing/2016/5/13/chartex" xmlns:cx8="http://schemas.microsoft.com/office/drawing/2016/5/14/chartex" xmlns:mc="http://schemas.openxmlformats.org/markup-compatibility/2006" xmlns:aink="http://schemas.microsoft.com/office/drawing/2016/ink" xmlns:am3d="http://schemas.microsoft.com/office/drawing/2017/model3d" xmlns:o="urn:schemas-microsoft-com:office:office" xmlns:r="http://schemas.openxmlformats.org/officeDocument/2006/relationships" xmlns:m="http://schemas.openxmlformats.org/officeDocument/2006/math" xmlns:v="urn:schemas-microsoft-com:vml" xmlns:wp14="http://schemas.microsoft.com/office/word/2010/wordprocessingDrawing" xmlns:wp="http://schemas.openxmlformats.org/drawingml/2006/wordprocessingDrawing" xmlns:w10="urn:schemas-microsoft-com:office:word" xmlns:w="http://schemas.openxmlformats.org/wordprocessingml/2006/main" xmlns:w14="http://schemas.microsoft.com/office/word/2010/wordml" xmlns:w15="http://schemas.microsoft.com/office/word/2012/wordml" xmlns:w16cex="http://schemas.microsoft.com/office/word/2018/wordml/cex" xmlns:w16cid="http://schemas.microsoft.com/office/word/2016/wordml/cid" xmlns:w16="http://schemas.microsoft.com/office/word/2018/wordml" xmlns:w16se="http://schemas.microsoft.com/office/word/2015/wordml/symex" xmlns:wpg="http://schemas.microsoft.com/office/word/2010/wordprocessingGroup" xmlns:wpi="http://schemas.microsoft.com/office/word/2010/wordprocessingInk" xmlns:wne="http://schemas.microsoft.com/office/word/2006/wordml" xmlns:wps="http://schemas.microsoft.com/office/word/2010/wordprocessingShape" mc:Ignorable="w14 w15 w16se w16cid w16 w16cex wp14">
+<w:numbering xmlns:wpc="http://schemas.microsoft.com/office/word/2010/wordprocessingCanvas" xmlns:cx="http://schemas.microsoft.com/office/drawing/2014/chartex" xmlns:cx1="http://schemas.microsoft.com/office/drawing/2015/9/8/chartex" xmlns:cx2="http://schemas.microsoft.com/office/drawing/2015/10/21/chartex" xmlns:cx3="http://schemas.microsoft.com/office/drawing/2016/5/9/chartex" xmlns:cx4="http://schemas.microsoft.com/office/drawing/2016/5/10/chartex" xmlns:cx5="http://schemas.microsoft.com/office/drawing/2016/5/11/chartex" xmlns:cx6="http://schemas.microsoft.com/office/drawing/2016/5/12/chartex" xmlns:cx7="http://schemas.microsoft.com/office/drawing/2016/5/13/chartex" xmlns:cx8="http://schemas.microsoft.com/office/drawing/2016/5/14/chartex" xmlns:mc="http://schemas.openxmlformats.org/markup-compatibility/2006" xmlns:aink="http://schemas.microsoft.com/office/drawing/2016/ink" xmlns:am3d="http://schemas.microsoft.com/office/drawing/2017/model3d" xmlns:o="urn:schemas-microsoft-com:office:office" xmlns:r="http://schemas.openxmlformats.org/officeDocument/2006/relationships" xmlns:m="http://schemas.openxmlformats.org/officeDocument/2006/math" xmlns:v="urn:schemas-microsoft-com:vml" xmlns:wp14="http://schemas.microsoft.com/office/word/2010/wordprocessingDrawing" xmlns:wp="http://schemas.openxmlformats.org/drawingml/2006/wordprocessingDrawing" xmlns:w10="urn:schemas-microsoft-com:office:word" xmlns:w="http://schemas.openxmlformats.org/wordprocessingml/2006/main" xmlns:w14="http://schemas.microsoft.com/office/word/2010/wordml" xmlns:w15="http://schemas.microsoft.com/office/word/2012/wordml" xmlns:w16cex="http://schemas.microsoft.com/office/word/2018/wordml/cex" xmlns:w16cid="http://schemas.microsoft.com/office/word/2016/wordml/cid" xmlns:w16="http://schemas.microsoft.com/office/word/2018/wordml" xmlns:w16sdtdh="http://schemas.microsoft.com/office/word/2020/wordml/sdtdatahash" xmlns:w16se="http://schemas.microsoft.com/office/word/2015/wordml/symex" xmlns:wpg="http://schemas.microsoft.com/office/word/2010/wordprocessingGroup" xmlns:wpi="http://schemas.microsoft.com/office/word/2010/wordprocessingInk" xmlns:wne="http://schemas.microsoft.com/office/word/2006/wordml" xmlns:wps="http://schemas.microsoft.com/office/word/2010/wordprocessingShape" mc:Ignorable="w14 w15 w16se w16cid w16 w16cex w16sdtdh wp14">
   <w:abstractNum w:abstractNumId="0" w15:restartNumberingAfterBreak="0">
     <w:nsid w:val="08B2501C"/>
     <w:multiLevelType w:val="hybridMultilevel"/>
@@ -9798,7 +9571,7 @@
 </file>
 
 <file path=word/styles.xml><?xml version="1.0" encoding="utf-8"?>
-<w:styles xmlns:mc="http://schemas.openxmlformats.org/markup-compatibility/2006" xmlns:r="http://schemas.openxmlformats.org/officeDocument/2006/relationships" xmlns:w="http://schemas.openxmlformats.org/wordprocessingml/2006/main" xmlns:w14="http://schemas.microsoft.com/office/word/2010/wordml" xmlns:w15="http://schemas.microsoft.com/office/word/2012/wordml" xmlns:w16cex="http://schemas.microsoft.com/office/word/2018/wordml/cex" xmlns:w16cid="http://schemas.microsoft.com/office/word/2016/wordml/cid" xmlns:w16="http://schemas.microsoft.com/office/word/2018/wordml" xmlns:w16se="http://schemas.microsoft.com/office/word/2015/wordml/symex" mc:Ignorable="w14 w15 w16se w16cid w16 w16cex">
+<w:styles xmlns:mc="http://schemas.openxmlformats.org/markup-compatibility/2006" xmlns:r="http://schemas.openxmlformats.org/officeDocument/2006/relationships" xmlns:w="http://schemas.openxmlformats.org/wordprocessingml/2006/main" xmlns:w14="http://schemas.microsoft.com/office/word/2010/wordml" xmlns:w15="http://schemas.microsoft.com/office/word/2012/wordml" xmlns:w16cex="http://schemas.microsoft.com/office/word/2018/wordml/cex" xmlns:w16cid="http://schemas.microsoft.com/office/word/2016/wordml/cid" xmlns:w16="http://schemas.microsoft.com/office/word/2018/wordml" xmlns:w16sdtdh="http://schemas.microsoft.com/office/word/2020/wordml/sdtdatahash" xmlns:w16se="http://schemas.microsoft.com/office/word/2015/wordml/symex" mc:Ignorable="w14 w15 w16se w16cid w16 w16cex w16sdtdh">
   <w:docDefaults>
     <w:rPrDefault>
       <w:rPr>
@@ -9969,7 +9742,7 @@
     <w:lsdException w:name="Table Web 2" w:semiHidden="1" w:unhideWhenUsed="1"/>
     <w:lsdException w:name="Table Web 3" w:semiHidden="1" w:unhideWhenUsed="1"/>
     <w:lsdException w:name="Balloon Text" w:semiHidden="1" w:unhideWhenUsed="1"/>
-    <w:lsdException w:name="Table Grid" w:semiHidden="1" w:uiPriority="59" w:unhideWhenUsed="1"/>
+    <w:lsdException w:name="Table Grid" w:uiPriority="59"/>
     <w:lsdException w:name="Table Theme" w:semiHidden="1" w:unhideWhenUsed="1"/>
     <w:lsdException w:name="Placeholder Text" w:semiHidden="1"/>
     <w:lsdException w:name="No Spacing" w:uiPriority="1" w:qFormat="1"/>

</xml_diff>

<commit_message>
Updated NJP and JPCC templates.
</commit_message>
<xml_diff>
--- a/resources/Templates/Jail_Plea_Final_Judgment_Template.docx
+++ b/resources/Templates/Jail_Plea_Final_Judgment_Template.docx
@@ -1,6 +1,6 @@
 
 <file path=word/document.xml><?xml version="1.0" encoding="utf-8"?>
-<w:document xmlns:wpc="http://schemas.microsoft.com/office/word/2010/wordprocessingCanvas" xmlns:mc="http://schemas.openxmlformats.org/markup-compatibility/2006" xmlns:o="urn:schemas-microsoft-com:office:office" xmlns:r="http://schemas.openxmlformats.org/officeDocument/2006/relationships" xmlns:m="http://schemas.openxmlformats.org/officeDocument/2006/math" xmlns:v="urn:schemas-microsoft-com:vml" xmlns:wp14="http://schemas.microsoft.com/office/word/2010/wordprocessingDrawing" xmlns:wp="http://schemas.openxmlformats.org/drawingml/2006/wordprocessingDrawing" xmlns:w10="urn:schemas-microsoft-com:office:word" xmlns:w="http://schemas.openxmlformats.org/wordprocessingml/2006/main" xmlns:w14="http://schemas.microsoft.com/office/word/2010/wordml" xmlns:wpg="http://schemas.microsoft.com/office/word/2010/wordprocessingGroup" xmlns:wpi="http://schemas.microsoft.com/office/word/2010/wordprocessingInk" xmlns:wne="http://schemas.microsoft.com/office/word/2006/wordml" xmlns:wps="http://schemas.microsoft.com/office/word/2010/wordprocessingShape" mc:Ignorable="w14 wp14">
+<w:document xmlns:wpc="http://schemas.microsoft.com/office/word/2010/wordprocessingCanvas" xmlns:cx="http://schemas.microsoft.com/office/drawing/2014/chartex" xmlns:cx1="http://schemas.microsoft.com/office/drawing/2015/9/8/chartex" xmlns:cx2="http://schemas.microsoft.com/office/drawing/2015/10/21/chartex" xmlns:cx3="http://schemas.microsoft.com/office/drawing/2016/5/9/chartex" xmlns:cx4="http://schemas.microsoft.com/office/drawing/2016/5/10/chartex" xmlns:cx5="http://schemas.microsoft.com/office/drawing/2016/5/11/chartex" xmlns:cx6="http://schemas.microsoft.com/office/drawing/2016/5/12/chartex" xmlns:cx7="http://schemas.microsoft.com/office/drawing/2016/5/13/chartex" xmlns:cx8="http://schemas.microsoft.com/office/drawing/2016/5/14/chartex" xmlns:mc="http://schemas.openxmlformats.org/markup-compatibility/2006" xmlns:aink="http://schemas.microsoft.com/office/drawing/2016/ink" xmlns:am3d="http://schemas.microsoft.com/office/drawing/2017/model3d" xmlns:o="urn:schemas-microsoft-com:office:office" xmlns:r="http://schemas.openxmlformats.org/officeDocument/2006/relationships" xmlns:m="http://schemas.openxmlformats.org/officeDocument/2006/math" xmlns:v="urn:schemas-microsoft-com:vml" xmlns:wp14="http://schemas.microsoft.com/office/word/2010/wordprocessingDrawing" xmlns:wp="http://schemas.openxmlformats.org/drawingml/2006/wordprocessingDrawing" xmlns:w10="urn:schemas-microsoft-com:office:word" xmlns:w="http://schemas.openxmlformats.org/wordprocessingml/2006/main" xmlns:w14="http://schemas.microsoft.com/office/word/2010/wordml" xmlns:w15="http://schemas.microsoft.com/office/word/2012/wordml" xmlns:w16cex="http://schemas.microsoft.com/office/word/2018/wordml/cex" xmlns:w16cid="http://schemas.microsoft.com/office/word/2016/wordml/cid" xmlns:w16="http://schemas.microsoft.com/office/word/2018/wordml" xmlns:w16sdtdh="http://schemas.microsoft.com/office/word/2020/wordml/sdtdatahash" xmlns:w16se="http://schemas.microsoft.com/office/word/2015/wordml/symex" xmlns:wpg="http://schemas.microsoft.com/office/word/2010/wordprocessingGroup" xmlns:wpi="http://schemas.microsoft.com/office/word/2010/wordprocessingInk" xmlns:wne="http://schemas.microsoft.com/office/word/2006/wordml" xmlns:wps="http://schemas.microsoft.com/office/word/2010/wordprocessingShape" mc:Ignorable="w14 w15 w16se w16cid w16 w16cex w16sdtdh wp14">
   <w:body>
     <w:p>
       <w:pPr>
@@ -160,23 +160,13 @@
           <w:szCs w:val="20"/>
         </w:rPr>
       </w:pPr>
-      <w:proofErr w:type="gramStart"/>
-      <w:r>
-        <w:rPr>
-          <w:rFonts w:ascii="Palatino Linotype" w:hAnsi="Palatino Linotype"/>
-          <w:sz w:val="20"/>
-          <w:szCs w:val="20"/>
-        </w:rPr>
-        <w:t>vs</w:t>
-      </w:r>
-      <w:proofErr w:type="gramEnd"/>
-      <w:r>
-        <w:rPr>
-          <w:rFonts w:ascii="Palatino Linotype" w:hAnsi="Palatino Linotype"/>
-          <w:sz w:val="20"/>
-          <w:szCs w:val="20"/>
-        </w:rPr>
-        <w:t>.</w:t>
+      <w:r>
+        <w:rPr>
+          <w:rFonts w:ascii="Palatino Linotype" w:hAnsi="Palatino Linotype"/>
+          <w:sz w:val="20"/>
+          <w:szCs w:val="20"/>
+        </w:rPr>
+        <w:t>vs.</w:t>
       </w:r>
       <w:r>
         <w:rPr>
@@ -233,16 +223,7 @@
           <w:sz w:val="20"/>
           <w:szCs w:val="20"/>
         </w:rPr>
-        <w:t>{</w:t>
-      </w:r>
-      <w:proofErr w:type="gramStart"/>
-      <w:r>
-        <w:rPr>
-          <w:rFonts w:ascii="Palatino Linotype" w:hAnsi="Palatino Linotype"/>
-          <w:sz w:val="20"/>
-          <w:szCs w:val="20"/>
-        </w:rPr>
-        <w:t xml:space="preserve">{ </w:t>
+        <w:t xml:space="preserve">{{ </w:t>
       </w:r>
       <w:proofErr w:type="spellStart"/>
       <w:r>
@@ -251,16 +232,7 @@
           <w:sz w:val="20"/>
           <w:szCs w:val="20"/>
         </w:rPr>
-        <w:t>case</w:t>
-      </w:r>
-      <w:proofErr w:type="gramEnd"/>
-      <w:r>
-        <w:rPr>
-          <w:rFonts w:ascii="Palatino Linotype" w:hAnsi="Palatino Linotype"/>
-          <w:sz w:val="20"/>
-          <w:szCs w:val="20"/>
-        </w:rPr>
-        <w:t>_number</w:t>
+        <w:t>case_number</w:t>
       </w:r>
       <w:proofErr w:type="spellEnd"/>
       <w:r>
@@ -348,16 +320,7 @@
           <w:sz w:val="20"/>
           <w:szCs w:val="20"/>
         </w:rPr>
-        <w:t>{</w:t>
-      </w:r>
-      <w:proofErr w:type="gramStart"/>
-      <w:r>
-        <w:rPr>
-          <w:rFonts w:ascii="Palatino Linotype" w:hAnsi="Palatino Linotype"/>
-          <w:sz w:val="20"/>
-          <w:szCs w:val="20"/>
-        </w:rPr>
-        <w:t xml:space="preserve">{ </w:t>
+        <w:t xml:space="preserve">{{ </w:t>
       </w:r>
       <w:proofErr w:type="spellStart"/>
       <w:r>
@@ -374,16 +337,7 @@
           <w:sz w:val="20"/>
           <w:szCs w:val="20"/>
         </w:rPr>
-        <w:t>first</w:t>
-      </w:r>
-      <w:proofErr w:type="gramEnd"/>
-      <w:r>
-        <w:rPr>
-          <w:rFonts w:ascii="Palatino Linotype" w:hAnsi="Palatino Linotype"/>
-          <w:sz w:val="20"/>
-          <w:szCs w:val="20"/>
-        </w:rPr>
-        <w:t>_name</w:t>
+        <w:t>first_name</w:t>
       </w:r>
       <w:proofErr w:type="spellEnd"/>
       <w:r>
@@ -408,16 +362,7 @@
           <w:sz w:val="20"/>
           <w:szCs w:val="20"/>
         </w:rPr>
-        <w:t>{</w:t>
-      </w:r>
-      <w:proofErr w:type="gramStart"/>
-      <w:r>
-        <w:rPr>
-          <w:rFonts w:ascii="Palatino Linotype" w:hAnsi="Palatino Linotype"/>
-          <w:sz w:val="20"/>
-          <w:szCs w:val="20"/>
-        </w:rPr>
-        <w:t xml:space="preserve">{ </w:t>
+        <w:t xml:space="preserve">{{ </w:t>
       </w:r>
       <w:proofErr w:type="spellStart"/>
       <w:r>
@@ -434,16 +379,7 @@
           <w:sz w:val="20"/>
           <w:szCs w:val="20"/>
         </w:rPr>
-        <w:t>last</w:t>
-      </w:r>
-      <w:proofErr w:type="gramEnd"/>
-      <w:r>
-        <w:rPr>
-          <w:rFonts w:ascii="Palatino Linotype" w:hAnsi="Palatino Linotype"/>
-          <w:sz w:val="20"/>
-          <w:szCs w:val="20"/>
-        </w:rPr>
-        <w:t>_</w:t>
+        <w:t>last_</w:t>
       </w:r>
       <w:r>
         <w:rPr>
@@ -524,7 +460,6 @@
           <w:szCs w:val="20"/>
         </w:rPr>
       </w:pPr>
-      <w:proofErr w:type="gramStart"/>
       <w:r>
         <w:rPr>
           <w:rFonts w:ascii="Palatino Linotype" w:hAnsi="Palatino Linotype"/>
@@ -533,7 +468,6 @@
         </w:rPr>
         <w:t>Defendant.</w:t>
       </w:r>
-      <w:proofErr w:type="gramEnd"/>
       <w:r>
         <w:rPr>
           <w:rFonts w:ascii="Palatino Linotype" w:hAnsi="Palatino Linotype"/>
@@ -622,17 +556,7 @@
           <w:sz w:val="20"/>
           <w:szCs w:val="20"/>
         </w:rPr>
-        <w:t>_</w:t>
-      </w:r>
-      <w:proofErr w:type="gramStart"/>
-      <w:r>
-        <w:rPr>
-          <w:rFonts w:ascii="Palatino Linotype" w:hAnsi="Palatino Linotype"/>
-          <w:bCs/>
-          <w:sz w:val="20"/>
-          <w:szCs w:val="20"/>
-        </w:rPr>
-        <w:t>type</w:t>
+        <w:t>_type</w:t>
       </w:r>
       <w:proofErr w:type="spellEnd"/>
       <w:r>
@@ -642,17 +566,7 @@
           <w:sz w:val="20"/>
           <w:szCs w:val="20"/>
         </w:rPr>
-        <w:t xml:space="preserve">  =</w:t>
-      </w:r>
-      <w:proofErr w:type="gramEnd"/>
-      <w:r>
-        <w:rPr>
-          <w:rFonts w:ascii="Palatino Linotype" w:hAnsi="Palatino Linotype"/>
-          <w:bCs/>
-          <w:sz w:val="20"/>
-          <w:szCs w:val="20"/>
-        </w:rPr>
-        <w:t>=  ‘Magistrate’ %}</w:t>
+        <w:t xml:space="preserve">  ==  ‘Magistrate’ %}</w:t>
       </w:r>
     </w:p>
     <w:p>
@@ -892,16 +806,7 @@
           <w:sz w:val="20"/>
           <w:szCs w:val="20"/>
         </w:rPr>
-        <w:t xml:space="preserve"> for arraignment on {</w:t>
-      </w:r>
-      <w:proofErr w:type="gramStart"/>
-      <w:r>
-        <w:rPr>
-          <w:rFonts w:ascii="Palatino Linotype" w:hAnsi="Palatino Linotype"/>
-          <w:sz w:val="20"/>
-          <w:szCs w:val="20"/>
-        </w:rPr>
-        <w:t xml:space="preserve">{ </w:t>
+        <w:t xml:space="preserve"> for arraignment on {{ </w:t>
       </w:r>
       <w:proofErr w:type="spellStart"/>
       <w:r>
@@ -910,16 +815,7 @@
           <w:sz w:val="20"/>
           <w:szCs w:val="20"/>
         </w:rPr>
-        <w:t>plea</w:t>
-      </w:r>
-      <w:proofErr w:type="gramEnd"/>
-      <w:r>
-        <w:rPr>
-          <w:rFonts w:ascii="Palatino Linotype" w:hAnsi="Palatino Linotype"/>
-          <w:sz w:val="20"/>
-          <w:szCs w:val="20"/>
-        </w:rPr>
-        <w:t>_trial_date</w:t>
+        <w:t>plea_trial_date</w:t>
       </w:r>
       <w:proofErr w:type="spellEnd"/>
       <w:r>
@@ -985,7 +881,25 @@
           <w:sz w:val="20"/>
           <w:szCs w:val="20"/>
         </w:rPr>
-        <w:t xml:space="preserve"> }} as {{ </w:t>
+        <w:t xml:space="preserve"> }}</w:t>
+      </w:r>
+      <w:r>
+        <w:rPr>
+          <w:rFonts w:ascii="Palatino Linotype" w:hAnsi="Palatino Linotype"/>
+          <w:bCs/>
+          <w:sz w:val="20"/>
+          <w:szCs w:val="20"/>
+        </w:rPr>
+        <w:t>,</w:t>
+      </w:r>
+      <w:r>
+        <w:rPr>
+          <w:rFonts w:ascii="Palatino Linotype" w:hAnsi="Palatino Linotype"/>
+          <w:bCs/>
+          <w:sz w:val="20"/>
+          <w:szCs w:val="20"/>
+        </w:rPr>
+        <w:t xml:space="preserve"> {{ </w:t>
       </w:r>
       <w:proofErr w:type="spellStart"/>
       <w:r>
@@ -1045,27 +959,7 @@
           <w:sz w:val="20"/>
           <w:szCs w:val="20"/>
         </w:rPr>
-        <w:t xml:space="preserve"> is true %}Defendant waived right to counsel.{% </w:t>
-      </w:r>
-      <w:proofErr w:type="spellStart"/>
-      <w:r>
-        <w:rPr>
-          <w:rFonts w:ascii="Palatino Linotype" w:hAnsi="Palatino Linotype"/>
-          <w:bCs/>
-          <w:sz w:val="20"/>
-          <w:szCs w:val="20"/>
-        </w:rPr>
-        <w:t>endif</w:t>
-      </w:r>
-      <w:proofErr w:type="spellEnd"/>
-      <w:r>
-        <w:rPr>
-          <w:rFonts w:ascii="Palatino Linotype" w:hAnsi="Palatino Linotype"/>
-          <w:bCs/>
-          <w:sz w:val="20"/>
-          <w:szCs w:val="20"/>
-        </w:rPr>
-        <w:t xml:space="preserve"> %}</w:t>
+        <w:t xml:space="preserve"> is true %}Defendant waived right to counsel.{% endif %}</w:t>
       </w:r>
       <w:r>
         <w:rPr>
@@ -1532,27 +1426,8 @@
           <w:sz w:val="20"/>
           <w:szCs w:val="20"/>
         </w:rPr>
-        <w:t>{</w:t>
-      </w:r>
-      <w:proofErr w:type="gramStart"/>
-      <w:r>
-        <w:rPr>
-          <w:rFonts w:ascii="Palatino Linotype" w:hAnsi="Palatino Linotype"/>
-          <w:sz w:val="20"/>
-          <w:szCs w:val="20"/>
-        </w:rPr>
-        <w:t>{ ‘</w:t>
-      </w:r>
-      <w:proofErr w:type="gramEnd"/>
-      <w:r>
-        <w:rPr>
-          <w:rFonts w:ascii="Palatino Linotype" w:hAnsi="Palatino Linotype"/>
-          <w:sz w:val="20"/>
-          <w:szCs w:val="20"/>
-        </w:rPr>
-        <w:t>\n’ }}</w:t>
-      </w:r>
-      <w:proofErr w:type="gramStart"/>
+        <w:t>{{ ‘\n’ }}</w:t>
+      </w:r>
       <w:r>
         <w:rPr>
           <w:rFonts w:ascii="Palatino Linotype" w:hAnsi="Palatino Linotype"/>
@@ -1560,9 +1435,8 @@
           <w:sz w:val="20"/>
           <w:szCs w:val="20"/>
         </w:rPr>
-        <w:t>Diversion.</w:t>
-      </w:r>
-      <w:proofErr w:type="gramEnd"/>
+        <w:t xml:space="preserve">Diversion. </w:t>
+      </w:r>
       <w:r>
         <w:rPr>
           <w:rFonts w:ascii="Palatino Linotype" w:hAnsi="Palatino Linotype"/>
@@ -1575,28 +1449,10 @@
       <w:r>
         <w:rPr>
           <w:rFonts w:ascii="Palatino Linotype" w:hAnsi="Palatino Linotype"/>
-          <w:b/>
-          <w:sz w:val="20"/>
-          <w:szCs w:val="20"/>
-        </w:rPr>
-        <w:t xml:space="preserve"> </w:t>
-      </w:r>
-      <w:r>
-        <w:rPr>
-          <w:rFonts w:ascii="Palatino Linotype" w:hAnsi="Palatino Linotype"/>
-          <w:sz w:val="20"/>
-          <w:szCs w:val="20"/>
-        </w:rPr>
-        <w:t>Defendant is eligible for the {</w:t>
-      </w:r>
-      <w:proofErr w:type="gramStart"/>
-      <w:r>
-        <w:rPr>
-          <w:rFonts w:ascii="Palatino Linotype" w:hAnsi="Palatino Linotype"/>
-          <w:sz w:val="20"/>
-          <w:szCs w:val="20"/>
-        </w:rPr>
-        <w:t xml:space="preserve">{ </w:t>
+          <w:sz w:val="20"/>
+          <w:szCs w:val="20"/>
+        </w:rPr>
+        <w:t xml:space="preserve">Defendant is eligible for the {{ </w:t>
       </w:r>
       <w:proofErr w:type="spellStart"/>
       <w:r>
@@ -1605,16 +1461,7 @@
           <w:sz w:val="20"/>
           <w:szCs w:val="20"/>
         </w:rPr>
-        <w:t>diversion.program</w:t>
-      </w:r>
-      <w:proofErr w:type="gramEnd"/>
-      <w:r>
-        <w:rPr>
-          <w:rFonts w:ascii="Palatino Linotype" w:hAnsi="Palatino Linotype"/>
-          <w:sz w:val="20"/>
-          <w:szCs w:val="20"/>
-        </w:rPr>
-        <w:t>_name</w:t>
+        <w:t>diversion.program_name</w:t>
       </w:r>
       <w:proofErr w:type="spellEnd"/>
       <w:r>
@@ -1631,16 +1478,7 @@
           <w:sz w:val="20"/>
           <w:szCs w:val="20"/>
         </w:rPr>
-        <w:t xml:space="preserve"> and Defendant shall pay fines by {</w:t>
-      </w:r>
-      <w:proofErr w:type="gramStart"/>
-      <w:r>
-        <w:rPr>
-          <w:rFonts w:ascii="Palatino Linotype" w:hAnsi="Palatino Linotype"/>
-          <w:sz w:val="20"/>
-          <w:szCs w:val="20"/>
-        </w:rPr>
-        <w:t xml:space="preserve">{ </w:t>
+        <w:t xml:space="preserve"> and Defendant shall pay fines by {{ </w:t>
       </w:r>
       <w:proofErr w:type="spellStart"/>
       <w:r>
@@ -1649,16 +1487,7 @@
           <w:sz w:val="20"/>
           <w:szCs w:val="20"/>
         </w:rPr>
-        <w:t>diversion.diversion</w:t>
-      </w:r>
-      <w:proofErr w:type="gramEnd"/>
-      <w:r>
-        <w:rPr>
-          <w:rFonts w:ascii="Palatino Linotype" w:hAnsi="Palatino Linotype"/>
-          <w:sz w:val="20"/>
-          <w:szCs w:val="20"/>
-        </w:rPr>
-        <w:t>_fine_pay_date</w:t>
+        <w:t>diversion.diversion_fine_pay_date</w:t>
       </w:r>
       <w:proofErr w:type="spellEnd"/>
       <w:r>
@@ -4234,7 +4063,6 @@
           <w:szCs w:val="20"/>
         </w:rPr>
       </w:pPr>
-      <w:proofErr w:type="gramStart"/>
       <w:r>
         <w:rPr>
           <w:rFonts w:ascii="Palatino Linotype" w:hAnsi="Palatino Linotype"/>
@@ -4243,9 +4071,8 @@
           <w:sz w:val="20"/>
           <w:szCs w:val="20"/>
         </w:rPr>
-        <w:t>Fines and Costs.</w:t>
-      </w:r>
-      <w:proofErr w:type="gramEnd"/>
+        <w:t xml:space="preserve">Fines and Costs.  </w:t>
+      </w:r>
       <w:r>
         <w:rPr>
           <w:rFonts w:ascii="Palatino Linotype" w:hAnsi="Palatino Linotype"/>
@@ -4254,7 +4081,140 @@
           <w:sz w:val="20"/>
           <w:szCs w:val="20"/>
         </w:rPr>
-        <w:t xml:space="preserve">  </w:t>
+        <w:t xml:space="preserve">{% </w:t>
+      </w:r>
+      <w:r>
+        <w:rPr>
+          <w:rFonts w:ascii="Palatino Linotype" w:hAnsi="Palatino Linotype"/>
+          <w:bCs/>
+          <w:sz w:val="20"/>
+          <w:szCs w:val="20"/>
+        </w:rPr>
+        <w:t xml:space="preserve">if </w:t>
+      </w:r>
+      <w:proofErr w:type="spellStart"/>
+      <w:r>
+        <w:rPr>
+          <w:rFonts w:ascii="Palatino Linotype" w:hAnsi="Palatino Linotype"/>
+          <w:bCs/>
+          <w:sz w:val="20"/>
+          <w:szCs w:val="20"/>
+        </w:rPr>
+        <w:t>court_costs.ordered</w:t>
+      </w:r>
+      <w:proofErr w:type="spellEnd"/>
+      <w:r>
+        <w:rPr>
+          <w:rFonts w:ascii="Palatino Linotype" w:hAnsi="Palatino Linotype"/>
+          <w:bCs/>
+          <w:sz w:val="20"/>
+          <w:szCs w:val="20"/>
+        </w:rPr>
+        <w:t xml:space="preserve"> == ‘Yes’ %}</w:t>
+      </w:r>
+      <w:r>
+        <w:rPr>
+          <w:rFonts w:ascii="Palatino Linotype" w:hAnsi="Palatino Linotype"/>
+          <w:bCs/>
+          <w:sz w:val="20"/>
+          <w:szCs w:val="20"/>
+          <w:u w:val="single"/>
+        </w:rPr>
+        <w:t>Court costs are assessed for the highest degree charge in this</w:t>
+      </w:r>
+      <w:r>
+        <w:rPr>
+          <w:rFonts w:ascii="Palatino Linotype" w:hAnsi="Palatino Linotype"/>
+          <w:bCs/>
+          <w:sz w:val="20"/>
+          <w:szCs w:val="20"/>
+          <w:u w:val="single"/>
+        </w:rPr>
+        <w:t xml:space="preserve"> case</w:t>
+      </w:r>
+      <w:r>
+        <w:rPr>
+          <w:rFonts w:ascii="Palatino Linotype" w:hAnsi="Palatino Linotype"/>
+          <w:bCs/>
+          <w:sz w:val="20"/>
+          <w:szCs w:val="20"/>
+        </w:rPr>
+        <w:t xml:space="preserve">. {% </w:t>
+      </w:r>
+      <w:proofErr w:type="spellStart"/>
+      <w:r>
+        <w:rPr>
+          <w:rFonts w:ascii="Palatino Linotype" w:hAnsi="Palatino Linotype"/>
+          <w:bCs/>
+          <w:sz w:val="20"/>
+          <w:szCs w:val="20"/>
+        </w:rPr>
+        <w:t>elif</w:t>
+      </w:r>
+      <w:proofErr w:type="spellEnd"/>
+      <w:r>
+        <w:rPr>
+          <w:rFonts w:ascii="Palatino Linotype" w:hAnsi="Palatino Linotype"/>
+          <w:bCs/>
+          <w:sz w:val="20"/>
+          <w:szCs w:val="20"/>
+        </w:rPr>
+        <w:t xml:space="preserve"> </w:t>
+      </w:r>
+      <w:proofErr w:type="spellStart"/>
+      <w:r>
+        <w:rPr>
+          <w:rFonts w:ascii="Palatino Linotype" w:hAnsi="Palatino Linotype"/>
+          <w:bCs/>
+          <w:sz w:val="20"/>
+          <w:szCs w:val="20"/>
+        </w:rPr>
+        <w:t>court_costs.ordered</w:t>
+      </w:r>
+      <w:proofErr w:type="spellEnd"/>
+      <w:r>
+        <w:rPr>
+          <w:rFonts w:ascii="Palatino Linotype" w:hAnsi="Palatino Linotype"/>
+          <w:bCs/>
+          <w:sz w:val="20"/>
+          <w:szCs w:val="20"/>
+        </w:rPr>
+        <w:t xml:space="preserve"> == ‘No’ %}</w:t>
+      </w:r>
+      <w:r>
+        <w:rPr>
+          <w:rFonts w:ascii="Palatino Linotype" w:hAnsi="Palatino Linotype"/>
+          <w:bCs/>
+          <w:sz w:val="20"/>
+          <w:szCs w:val="20"/>
+          <w:u w:val="single"/>
+        </w:rPr>
+        <w:t>Court costs in this case are waived</w:t>
+      </w:r>
+      <w:r>
+        <w:rPr>
+          <w:rFonts w:ascii="Palatino Linotype" w:hAnsi="Palatino Linotype"/>
+          <w:bCs/>
+          <w:sz w:val="20"/>
+          <w:szCs w:val="20"/>
+        </w:rPr>
+        <w:t>. {% endif %}</w:t>
+      </w:r>
+      <w:r>
+        <w:rPr>
+          <w:rFonts w:ascii="Palatino Linotype" w:hAnsi="Palatino Linotype"/>
+          <w:sz w:val="20"/>
+          <w:szCs w:val="20"/>
+        </w:rPr>
+        <w:t>Having</w:t>
+      </w:r>
+      <w:r>
+        <w:rPr>
+          <w:rFonts w:ascii="Palatino Linotype" w:hAnsi="Palatino Linotype"/>
+          <w:sz w:val="20"/>
+          <w:szCs w:val="20"/>
+        </w:rPr>
+        <w:t xml:space="preserve"> been informed of the fines and costs owed, Defendant expressed an ability to pay </w:t>
       </w:r>
       <w:r>
         <w:rPr>
@@ -4264,475 +4224,155 @@
           <w:sz w:val="20"/>
           <w:szCs w:val="20"/>
         </w:rPr>
-        <w:t xml:space="preserve">{% </w:t>
-      </w:r>
-      <w:r>
-        <w:rPr>
-          <w:rFonts w:ascii="Palatino Linotype" w:hAnsi="Palatino Linotype"/>
-          <w:bCs/>
-          <w:sz w:val="20"/>
-          <w:szCs w:val="20"/>
-        </w:rPr>
-        <w:t xml:space="preserve">if </w:t>
+        <w:t xml:space="preserve">{{ </w:t>
       </w:r>
       <w:proofErr w:type="spellStart"/>
       <w:r>
         <w:rPr>
           <w:rFonts w:ascii="Palatino Linotype" w:hAnsi="Palatino Linotype"/>
-          <w:bCs/>
-          <w:sz w:val="20"/>
-          <w:szCs w:val="20"/>
-        </w:rPr>
-        <w:t>court_costs</w:t>
-      </w:r>
-      <w:r>
-        <w:rPr>
-          <w:rFonts w:ascii="Palatino Linotype" w:hAnsi="Palatino Linotype"/>
-          <w:bCs/>
-          <w:sz w:val="20"/>
-          <w:szCs w:val="20"/>
-        </w:rPr>
-        <w:t>.ordered</w:t>
+          <w:b/>
+          <w:bCs/>
+          <w:sz w:val="20"/>
+          <w:szCs w:val="20"/>
+        </w:rPr>
+        <w:t>court_costs.</w:t>
+      </w:r>
+      <w:r>
+        <w:rPr>
+          <w:rFonts w:ascii="Palatino Linotype" w:hAnsi="Palatino Linotype"/>
+          <w:b/>
+          <w:bCs/>
+          <w:sz w:val="20"/>
+          <w:szCs w:val="20"/>
+        </w:rPr>
+        <w:t>ability_to_pay_time</w:t>
       </w:r>
       <w:proofErr w:type="spellEnd"/>
       <w:r>
         <w:rPr>
           <w:rFonts w:ascii="Palatino Linotype" w:hAnsi="Palatino Linotype"/>
-          <w:bCs/>
-          <w:sz w:val="20"/>
-          <w:szCs w:val="20"/>
-        </w:rPr>
-        <w:t xml:space="preserve"> </w:t>
-      </w:r>
-      <w:r>
-        <w:rPr>
-          <w:rFonts w:ascii="Palatino Linotype" w:hAnsi="Palatino Linotype"/>
-          <w:bCs/>
-          <w:sz w:val="20"/>
-          <w:szCs w:val="20"/>
-        </w:rPr>
-        <w:t>== ‘Yes’ %}</w:t>
-      </w:r>
-      <w:r>
-        <w:rPr>
-          <w:rFonts w:ascii="Palatino Linotype" w:hAnsi="Palatino Linotype"/>
-          <w:bCs/>
-          <w:sz w:val="20"/>
-          <w:szCs w:val="20"/>
-          <w:u w:val="single"/>
-        </w:rPr>
-        <w:t>Court costs are assessed for the highest degree charge in this</w:t>
-      </w:r>
-      <w:r>
-        <w:rPr>
-          <w:rFonts w:ascii="Palatino Linotype" w:hAnsi="Palatino Linotype"/>
-          <w:bCs/>
-          <w:sz w:val="20"/>
-          <w:szCs w:val="20"/>
-          <w:u w:val="single"/>
-        </w:rPr>
-        <w:t xml:space="preserve"> case</w:t>
-      </w:r>
-      <w:r>
-        <w:rPr>
-          <w:rFonts w:ascii="Palatino Linotype" w:hAnsi="Palatino Linotype"/>
-          <w:bCs/>
-          <w:sz w:val="20"/>
-          <w:szCs w:val="20"/>
-        </w:rPr>
-        <w:t>.</w:t>
-      </w:r>
-      <w:r>
-        <w:rPr>
-          <w:rFonts w:ascii="Palatino Linotype" w:hAnsi="Palatino Linotype"/>
-          <w:bCs/>
-          <w:sz w:val="20"/>
-          <w:szCs w:val="20"/>
-        </w:rPr>
-        <w:t xml:space="preserve"> </w:t>
-      </w:r>
-      <w:r>
-        <w:rPr>
-          <w:rFonts w:ascii="Palatino Linotype" w:hAnsi="Palatino Linotype"/>
-          <w:bCs/>
-          <w:sz w:val="20"/>
-          <w:szCs w:val="20"/>
-        </w:rPr>
-        <w:t xml:space="preserve">{% </w:t>
+          <w:b/>
+          <w:bCs/>
+          <w:sz w:val="20"/>
+          <w:szCs w:val="20"/>
+        </w:rPr>
+        <w:t xml:space="preserve"> }}</w:t>
+      </w:r>
+      <w:r>
+        <w:rPr>
+          <w:rFonts w:ascii="Palatino Linotype" w:hAnsi="Palatino Linotype"/>
+          <w:sz w:val="20"/>
+          <w:szCs w:val="20"/>
+        </w:rPr>
+        <w:t xml:space="preserve">. </w:t>
+      </w:r>
+      <w:r>
+        <w:rPr>
+          <w:rFonts w:ascii="Palatino Linotype" w:hAnsi="Palatino Linotype"/>
+          <w:sz w:val="20"/>
+          <w:szCs w:val="20"/>
+        </w:rPr>
+        <w:t>Absent further order, the Court finds Defendant is able and shall pay</w:t>
+      </w:r>
+      <w:r>
+        <w:rPr>
+          <w:rFonts w:ascii="Palatino Linotype" w:hAnsi="Palatino Linotype"/>
+          <w:sz w:val="20"/>
+          <w:szCs w:val="20"/>
+        </w:rPr>
+        <w:t xml:space="preserve"> the fines and costs in full by </w:t>
+      </w:r>
+      <w:r>
+        <w:rPr>
+          <w:rFonts w:ascii="Palatino Linotype" w:hAnsi="Palatino Linotype"/>
+          <w:b/>
+          <w:bCs/>
+          <w:sz w:val="20"/>
+          <w:szCs w:val="20"/>
+        </w:rPr>
+        <w:t xml:space="preserve">{{ </w:t>
       </w:r>
       <w:proofErr w:type="spellStart"/>
       <w:r>
         <w:rPr>
           <w:rFonts w:ascii="Palatino Linotype" w:hAnsi="Palatino Linotype"/>
-          <w:bCs/>
-          <w:sz w:val="20"/>
-          <w:szCs w:val="20"/>
-        </w:rPr>
-        <w:t>elif</w:t>
+          <w:b/>
+          <w:bCs/>
+          <w:sz w:val="20"/>
+          <w:szCs w:val="20"/>
+        </w:rPr>
+        <w:t>court_costs.</w:t>
+      </w:r>
+      <w:r>
+        <w:rPr>
+          <w:rFonts w:ascii="Palatino Linotype" w:hAnsi="Palatino Linotype"/>
+          <w:b/>
+          <w:bCs/>
+          <w:sz w:val="20"/>
+          <w:szCs w:val="20"/>
+        </w:rPr>
+        <w:t>balance_due_date</w:t>
       </w:r>
       <w:proofErr w:type="spellEnd"/>
       <w:r>
         <w:rPr>
           <w:rFonts w:ascii="Palatino Linotype" w:hAnsi="Palatino Linotype"/>
-          <w:bCs/>
-          <w:sz w:val="20"/>
-          <w:szCs w:val="20"/>
-        </w:rPr>
-        <w:t xml:space="preserve"> </w:t>
+          <w:b/>
+          <w:bCs/>
+          <w:sz w:val="20"/>
+          <w:szCs w:val="20"/>
+        </w:rPr>
+        <w:t xml:space="preserve"> }}</w:t>
+      </w:r>
+      <w:r>
+        <w:rPr>
+          <w:rFonts w:ascii="Palatino Linotype" w:hAnsi="Palatino Linotype"/>
+          <w:sz w:val="20"/>
+          <w:szCs w:val="20"/>
+        </w:rPr>
+        <w:t xml:space="preserve">. </w:t>
+      </w:r>
+      <w:r>
+        <w:rPr>
+          <w:rFonts w:ascii="Palatino Linotype" w:hAnsi="Palatino Linotype"/>
+          <w:sz w:val="20"/>
+          <w:szCs w:val="20"/>
+        </w:rPr>
+        <w:t xml:space="preserve">{% if </w:t>
       </w:r>
       <w:proofErr w:type="spellStart"/>
       <w:r>
         <w:rPr>
           <w:rFonts w:ascii="Palatino Linotype" w:hAnsi="Palatino Linotype"/>
-          <w:bCs/>
-          <w:sz w:val="20"/>
-          <w:szCs w:val="20"/>
-        </w:rPr>
-        <w:t>court_costs.</w:t>
-      </w:r>
-      <w:r>
-        <w:rPr>
-          <w:rFonts w:ascii="Palatino Linotype" w:hAnsi="Palatino Linotype"/>
-          <w:bCs/>
-          <w:sz w:val="20"/>
-          <w:szCs w:val="20"/>
-        </w:rPr>
-        <w:t>ordered</w:t>
+          <w:sz w:val="20"/>
+          <w:szCs w:val="20"/>
+        </w:rPr>
+        <w:t>court_costs.ability_to_pay_time</w:t>
       </w:r>
       <w:proofErr w:type="spellEnd"/>
       <w:r>
         <w:rPr>
           <w:rFonts w:ascii="Palatino Linotype" w:hAnsi="Palatino Linotype"/>
-          <w:bCs/>
-          <w:sz w:val="20"/>
-          <w:szCs w:val="20"/>
-        </w:rPr>
-        <w:t xml:space="preserve"> == ‘No’ %}</w:t>
-      </w:r>
-      <w:r>
-        <w:rPr>
-          <w:rFonts w:ascii="Palatino Linotype" w:hAnsi="Palatino Linotype"/>
-          <w:bCs/>
-          <w:sz w:val="20"/>
-          <w:szCs w:val="20"/>
-          <w:u w:val="single"/>
-        </w:rPr>
-        <w:t>Court costs in this case are waived</w:t>
-      </w:r>
-      <w:r>
-        <w:rPr>
-          <w:rFonts w:ascii="Palatino Linotype" w:hAnsi="Palatino Linotype"/>
-          <w:bCs/>
-          <w:sz w:val="20"/>
-          <w:szCs w:val="20"/>
-        </w:rPr>
-        <w:t>.</w:t>
-      </w:r>
-      <w:r>
-        <w:rPr>
-          <w:rFonts w:ascii="Palatino Linotype" w:hAnsi="Palatino Linotype"/>
-          <w:bCs/>
-          <w:sz w:val="20"/>
-          <w:szCs w:val="20"/>
-        </w:rPr>
-        <w:t xml:space="preserve"> </w:t>
-      </w:r>
-      <w:r>
-        <w:rPr>
-          <w:rFonts w:ascii="Palatino Linotype" w:hAnsi="Palatino Linotype"/>
-          <w:bCs/>
-          <w:sz w:val="20"/>
-          <w:szCs w:val="20"/>
-        </w:rPr>
-        <w:t>{% endif %}</w:t>
-      </w:r>
-      <w:r>
-        <w:rPr>
-          <w:rFonts w:ascii="Palatino Linotype" w:hAnsi="Palatino Linotype"/>
-          <w:sz w:val="20"/>
-          <w:szCs w:val="20"/>
-        </w:rPr>
-        <w:t>Having</w:t>
-      </w:r>
-      <w:r>
-        <w:rPr>
-          <w:rFonts w:ascii="Palatino Linotype" w:hAnsi="Palatino Linotype"/>
-          <w:sz w:val="20"/>
-          <w:szCs w:val="20"/>
-        </w:rPr>
-        <w:t xml:space="preserve"> been informed of the fines and costs owed, Defendant expressed an ability to pay </w:t>
-      </w:r>
-      <w:r>
-        <w:rPr>
-          <w:rFonts w:ascii="Palatino Linotype" w:hAnsi="Palatino Linotype"/>
-          <w:b/>
-          <w:bCs/>
-          <w:sz w:val="20"/>
-          <w:szCs w:val="20"/>
-        </w:rPr>
-        <w:t>{</w:t>
-      </w:r>
-      <w:proofErr w:type="gramStart"/>
-      <w:r>
-        <w:rPr>
-          <w:rFonts w:ascii="Palatino Linotype" w:hAnsi="Palatino Linotype"/>
-          <w:b/>
-          <w:bCs/>
-          <w:sz w:val="20"/>
-          <w:szCs w:val="20"/>
-        </w:rPr>
-        <w:t xml:space="preserve">{ </w:t>
-      </w:r>
-      <w:proofErr w:type="spellStart"/>
-      <w:r>
-        <w:rPr>
-          <w:rFonts w:ascii="Palatino Linotype" w:hAnsi="Palatino Linotype"/>
-          <w:b/>
-          <w:bCs/>
-          <w:sz w:val="20"/>
-          <w:szCs w:val="20"/>
-        </w:rPr>
-        <w:t>court</w:t>
-      </w:r>
-      <w:proofErr w:type="gramEnd"/>
-      <w:r>
-        <w:rPr>
-          <w:rFonts w:ascii="Palatino Linotype" w:hAnsi="Palatino Linotype"/>
-          <w:b/>
-          <w:bCs/>
-          <w:sz w:val="20"/>
-          <w:szCs w:val="20"/>
-        </w:rPr>
-        <w:t>_costs.</w:t>
-      </w:r>
-      <w:r>
-        <w:rPr>
-          <w:rFonts w:ascii="Palatino Linotype" w:hAnsi="Palatino Linotype"/>
-          <w:b/>
-          <w:bCs/>
-          <w:sz w:val="20"/>
-          <w:szCs w:val="20"/>
-        </w:rPr>
-        <w:t>ability_to_pay_time</w:t>
-      </w:r>
-      <w:proofErr w:type="spellEnd"/>
-      <w:r>
-        <w:rPr>
-          <w:rFonts w:ascii="Palatino Linotype" w:hAnsi="Palatino Linotype"/>
-          <w:b/>
-          <w:bCs/>
-          <w:sz w:val="20"/>
-          <w:szCs w:val="20"/>
-        </w:rPr>
-        <w:t xml:space="preserve"> }}</w:t>
-      </w:r>
-      <w:r>
-        <w:rPr>
-          <w:rFonts w:ascii="Palatino Linotype" w:hAnsi="Palatino Linotype"/>
-          <w:sz w:val="20"/>
-          <w:szCs w:val="20"/>
-        </w:rPr>
-        <w:t xml:space="preserve">. Absent further order the fines and costs shall be paid in full by </w:t>
-      </w:r>
-      <w:r>
-        <w:rPr>
-          <w:rFonts w:ascii="Palatino Linotype" w:hAnsi="Palatino Linotype"/>
-          <w:b/>
-          <w:bCs/>
-          <w:sz w:val="20"/>
-          <w:szCs w:val="20"/>
-        </w:rPr>
-        <w:t>{</w:t>
-      </w:r>
-      <w:proofErr w:type="gramStart"/>
-      <w:r>
-        <w:rPr>
-          <w:rFonts w:ascii="Palatino Linotype" w:hAnsi="Palatino Linotype"/>
-          <w:b/>
-          <w:bCs/>
-          <w:sz w:val="20"/>
-          <w:szCs w:val="20"/>
-        </w:rPr>
-        <w:t xml:space="preserve">{ </w:t>
-      </w:r>
-      <w:proofErr w:type="spellStart"/>
-      <w:r>
-        <w:rPr>
-          <w:rFonts w:ascii="Palatino Linotype" w:hAnsi="Palatino Linotype"/>
-          <w:b/>
-          <w:bCs/>
-          <w:sz w:val="20"/>
-          <w:szCs w:val="20"/>
-        </w:rPr>
-        <w:t>court</w:t>
-      </w:r>
-      <w:proofErr w:type="gramEnd"/>
-      <w:r>
-        <w:rPr>
-          <w:rFonts w:ascii="Palatino Linotype" w:hAnsi="Palatino Linotype"/>
-          <w:b/>
-          <w:bCs/>
-          <w:sz w:val="20"/>
-          <w:szCs w:val="20"/>
-        </w:rPr>
-        <w:t>_costs.</w:t>
-      </w:r>
-      <w:r>
-        <w:rPr>
-          <w:rFonts w:ascii="Palatino Linotype" w:hAnsi="Palatino Linotype"/>
-          <w:b/>
-          <w:bCs/>
-          <w:sz w:val="20"/>
-          <w:szCs w:val="20"/>
-        </w:rPr>
-        <w:t>balance_due_date</w:t>
-      </w:r>
-      <w:proofErr w:type="spellEnd"/>
-      <w:r>
-        <w:rPr>
-          <w:rFonts w:ascii="Palatino Linotype" w:hAnsi="Palatino Linotype"/>
-          <w:b/>
-          <w:bCs/>
-          <w:sz w:val="20"/>
-          <w:szCs w:val="20"/>
-        </w:rPr>
-        <w:t xml:space="preserve"> }}</w:t>
-      </w:r>
-      <w:r>
-        <w:rPr>
-          <w:rFonts w:ascii="Palatino Linotype" w:hAnsi="Palatino Linotype"/>
-          <w:sz w:val="20"/>
-          <w:szCs w:val="20"/>
-        </w:rPr>
-        <w:t xml:space="preserve">. </w:t>
-      </w:r>
-      <w:r>
-        <w:rPr>
-          <w:rFonts w:ascii="Palatino Linotype" w:hAnsi="Palatino Linotype"/>
-          <w:sz w:val="20"/>
-          <w:szCs w:val="20"/>
-        </w:rPr>
-        <w:t xml:space="preserve">{% if </w:t>
-      </w:r>
-      <w:proofErr w:type="spellStart"/>
-      <w:r>
-        <w:rPr>
-          <w:rFonts w:ascii="Palatino Linotype" w:hAnsi="Palatino Linotype"/>
-          <w:sz w:val="20"/>
-          <w:szCs w:val="20"/>
-        </w:rPr>
-        <w:t>court_costs.</w:t>
-      </w:r>
-      <w:r>
-        <w:rPr>
-          <w:rFonts w:ascii="Palatino Linotype" w:hAnsi="Palatino Linotype"/>
-          <w:sz w:val="20"/>
-          <w:szCs w:val="20"/>
-        </w:rPr>
-        <w:t>ability_to_pay_</w:t>
-      </w:r>
-      <w:proofErr w:type="gramStart"/>
-      <w:r>
-        <w:rPr>
-          <w:rFonts w:ascii="Palatino Linotype" w:hAnsi="Palatino Linotype"/>
-          <w:sz w:val="20"/>
-          <w:szCs w:val="20"/>
-        </w:rPr>
-        <w:t>time</w:t>
-      </w:r>
-      <w:proofErr w:type="spellEnd"/>
-      <w:r>
-        <w:rPr>
-          <w:rFonts w:ascii="Palatino Linotype" w:hAnsi="Palatino Linotype"/>
-          <w:sz w:val="20"/>
-          <w:szCs w:val="20"/>
-        </w:rPr>
-        <w:t xml:space="preserve"> </w:t>
-      </w:r>
-      <w:r>
-        <w:rPr>
-          <w:rFonts w:ascii="Palatino Linotype" w:hAnsi="Palatino Linotype"/>
-          <w:sz w:val="20"/>
-          <w:szCs w:val="20"/>
-        </w:rPr>
-        <w:t>!</w:t>
-      </w:r>
-      <w:proofErr w:type="gramEnd"/>
-      <w:r>
-        <w:rPr>
-          <w:rFonts w:ascii="Palatino Linotype" w:hAnsi="Palatino Linotype"/>
-          <w:sz w:val="20"/>
-          <w:szCs w:val="20"/>
-        </w:rPr>
-        <w:t>=</w:t>
-      </w:r>
-      <w:r>
-        <w:rPr>
-          <w:rFonts w:ascii="Palatino Linotype" w:hAnsi="Palatino Linotype"/>
-          <w:sz w:val="20"/>
-          <w:szCs w:val="20"/>
-        </w:rPr>
-        <w:t xml:space="preserve"> ‘forthwith’ %}</w:t>
-      </w:r>
-      <w:r>
-        <w:rPr>
-          <w:rFonts w:ascii="Palatino Linotype" w:hAnsi="Palatino Linotype"/>
-          <w:sz w:val="20"/>
-          <w:szCs w:val="20"/>
-        </w:rPr>
-        <w:t>Defendant may complete community service hours to satisfy fines and costs at a rate of $10.00 per hour. All Community Service hours must be approved by the Office of Community Control</w:t>
-      </w:r>
-      <w:proofErr w:type="gramStart"/>
-      <w:r>
-        <w:rPr>
-          <w:rFonts w:ascii="Palatino Linotype" w:hAnsi="Palatino Linotype"/>
-          <w:sz w:val="20"/>
-          <w:szCs w:val="20"/>
-        </w:rPr>
-        <w:t>.</w:t>
-      </w:r>
-      <w:r>
-        <w:rPr>
-          <w:rFonts w:ascii="Palatino Linotype" w:hAnsi="Palatino Linotype"/>
-          <w:sz w:val="20"/>
-          <w:szCs w:val="20"/>
-        </w:rPr>
-        <w:t>{</w:t>
-      </w:r>
-      <w:proofErr w:type="gramEnd"/>
-      <w:r>
-        <w:rPr>
-          <w:rFonts w:ascii="Palatino Linotype" w:hAnsi="Palatino Linotype"/>
-          <w:sz w:val="20"/>
-          <w:szCs w:val="20"/>
-        </w:rPr>
-        <w:t xml:space="preserve">% </w:t>
-      </w:r>
-      <w:proofErr w:type="spellStart"/>
-      <w:r>
-        <w:rPr>
-          <w:rFonts w:ascii="Palatino Linotype" w:hAnsi="Palatino Linotype"/>
-          <w:sz w:val="20"/>
-          <w:szCs w:val="20"/>
-        </w:rPr>
-        <w:t>endif</w:t>
-      </w:r>
-      <w:proofErr w:type="spellEnd"/>
-      <w:r>
-        <w:rPr>
-          <w:rFonts w:ascii="Palatino Linotype" w:hAnsi="Palatino Linotype"/>
-          <w:sz w:val="20"/>
-          <w:szCs w:val="20"/>
-        </w:rPr>
-        <w:t xml:space="preserve"> %}</w:t>
-      </w:r>
-      <w:r>
-        <w:rPr>
-          <w:rFonts w:ascii="Palatino Linotype" w:hAnsi="Palatino Linotype"/>
-          <w:sz w:val="20"/>
-          <w:szCs w:val="20"/>
-        </w:rPr>
-        <w:t xml:space="preserve">{% if </w:t>
+          <w:sz w:val="20"/>
+          <w:szCs w:val="20"/>
+        </w:rPr>
+        <w:t xml:space="preserve"> != ‘forthwith’ %}</w:t>
+      </w:r>
+      <w:r>
+        <w:rPr>
+          <w:rFonts w:ascii="Palatino Linotype" w:hAnsi="Palatino Linotype"/>
+          <w:sz w:val="20"/>
+          <w:szCs w:val="20"/>
+        </w:rPr>
+        <w:t>Defendant may complete community service hours to satisfy fines and costs at a rate of $10.00 per hour. All Community Service hours must be approved by the Office of Community Control.</w:t>
+      </w:r>
+      <w:r>
+        <w:rPr>
+          <w:rFonts w:ascii="Palatino Linotype" w:hAnsi="Palatino Linotype"/>
+          <w:sz w:val="20"/>
+          <w:szCs w:val="20"/>
+        </w:rPr>
+        <w:t xml:space="preserve">{% endif %}{% if </w:t>
       </w:r>
       <w:proofErr w:type="spellStart"/>
       <w:r>
@@ -4851,7 +4491,6 @@
           <w:szCs w:val="20"/>
         </w:rPr>
       </w:pPr>
-      <w:proofErr w:type="gramStart"/>
       <w:r>
         <w:rPr>
           <w:rFonts w:ascii="Palatino Linotype" w:hAnsi="Palatino Linotype"/>
@@ -4860,18 +4499,7 @@
           <w:sz w:val="20"/>
           <w:szCs w:val="20"/>
         </w:rPr>
-        <w:t>Community Service.</w:t>
-      </w:r>
-      <w:proofErr w:type="gramEnd"/>
-      <w:r>
-        <w:rPr>
-          <w:rFonts w:ascii="Palatino Linotype" w:hAnsi="Palatino Linotype"/>
-          <w:b/>
-          <w:bCs/>
-          <w:sz w:val="20"/>
-          <w:szCs w:val="20"/>
-        </w:rPr>
-        <w:t xml:space="preserve">  </w:t>
+        <w:t xml:space="preserve">Community Service.  </w:t>
       </w:r>
       <w:r>
         <w:rPr>
@@ -4903,16 +4531,7 @@
           <w:sz w:val="20"/>
           <w:szCs w:val="20"/>
         </w:rPr>
-        <w:t>{</w:t>
-      </w:r>
-      <w:proofErr w:type="gramStart"/>
-      <w:r>
-        <w:rPr>
-          <w:rFonts w:ascii="Palatino Linotype" w:hAnsi="Palatino Linotype"/>
-          <w:sz w:val="20"/>
-          <w:szCs w:val="20"/>
-        </w:rPr>
-        <w:t xml:space="preserve">{ </w:t>
+        <w:t xml:space="preserve">{{ </w:t>
       </w:r>
       <w:proofErr w:type="spellStart"/>
       <w:r>
@@ -4921,16 +4540,7 @@
           <w:sz w:val="20"/>
           <w:szCs w:val="20"/>
         </w:rPr>
-        <w:t>community</w:t>
-      </w:r>
-      <w:proofErr w:type="gramEnd"/>
-      <w:r>
-        <w:rPr>
-          <w:rFonts w:ascii="Palatino Linotype" w:hAnsi="Palatino Linotype"/>
-          <w:sz w:val="20"/>
-          <w:szCs w:val="20"/>
-        </w:rPr>
-        <w:t>_service.</w:t>
+        <w:t>community_service.</w:t>
       </w:r>
       <w:r>
         <w:rPr>
@@ -5005,16 +4615,7 @@
           <w:sz w:val="20"/>
           <w:szCs w:val="20"/>
         </w:rPr>
-        <w:t>{</w:t>
-      </w:r>
-      <w:proofErr w:type="gramStart"/>
-      <w:r>
-        <w:rPr>
-          <w:rFonts w:ascii="Palatino Linotype" w:hAnsi="Palatino Linotype"/>
-          <w:sz w:val="20"/>
-          <w:szCs w:val="20"/>
-        </w:rPr>
-        <w:t xml:space="preserve">{ </w:t>
+        <w:t xml:space="preserve">{{ </w:t>
       </w:r>
       <w:proofErr w:type="spellStart"/>
       <w:r>
@@ -5023,16 +4624,7 @@
           <w:sz w:val="20"/>
           <w:szCs w:val="20"/>
         </w:rPr>
-        <w:t>community</w:t>
-      </w:r>
-      <w:proofErr w:type="gramEnd"/>
-      <w:r>
-        <w:rPr>
-          <w:rFonts w:ascii="Palatino Linotype" w:hAnsi="Palatino Linotype"/>
-          <w:sz w:val="20"/>
-          <w:szCs w:val="20"/>
-        </w:rPr>
-        <w:t>_service.</w:t>
+        <w:t>community_service.</w:t>
       </w:r>
       <w:r>
         <w:rPr>
@@ -5075,7 +4667,15 @@
           <w:sz w:val="20"/>
           <w:szCs w:val="20"/>
         </w:rPr>
-        <w:t xml:space="preserve">{% </w:t>
+        <w:t>{% endif %}</w:t>
+      </w:r>
+      <w:r>
+        <w:rPr>
+          <w:rFonts w:ascii="Palatino Linotype" w:hAnsi="Palatino Linotype"/>
+          <w:sz w:val="20"/>
+          <w:szCs w:val="20"/>
+        </w:rPr>
+        <w:t xml:space="preserve">{% if </w:t>
       </w:r>
       <w:proofErr w:type="spellStart"/>
       <w:r>
@@ -5084,7 +4684,7 @@
           <w:sz w:val="20"/>
           <w:szCs w:val="20"/>
         </w:rPr>
-        <w:t>endif</w:t>
+        <w:t>fra_in_file</w:t>
       </w:r>
       <w:proofErr w:type="spellEnd"/>
       <w:r>
@@ -5093,15 +4693,7 @@
           <w:sz w:val="20"/>
           <w:szCs w:val="20"/>
         </w:rPr>
-        <w:t xml:space="preserve"> %}</w:t>
-      </w:r>
-      <w:r>
-        <w:rPr>
-          <w:rFonts w:ascii="Palatino Linotype" w:hAnsi="Palatino Linotype"/>
-          <w:sz w:val="20"/>
-          <w:szCs w:val="20"/>
-        </w:rPr>
-        <w:t xml:space="preserve">{% if </w:t>
+        <w:t xml:space="preserve"> is not none %}{% if </w:t>
       </w:r>
       <w:proofErr w:type="spellStart"/>
       <w:r>
@@ -5110,7 +4702,7 @@
           <w:sz w:val="20"/>
           <w:szCs w:val="20"/>
         </w:rPr>
-        <w:t>fra_in_file</w:t>
+        <w:t>fra_in_court</w:t>
       </w:r>
       <w:proofErr w:type="spellEnd"/>
       <w:r>
@@ -5119,61 +4711,7 @@
           <w:sz w:val="20"/>
           <w:szCs w:val="20"/>
         </w:rPr>
-        <w:t xml:space="preserve"> is not </w:t>
-      </w:r>
-      <w:proofErr w:type="gramStart"/>
-      <w:r>
-        <w:rPr>
-          <w:rFonts w:ascii="Palatino Linotype" w:hAnsi="Palatino Linotype"/>
-          <w:sz w:val="20"/>
-          <w:szCs w:val="20"/>
-        </w:rPr>
-        <w:t>none</w:t>
-      </w:r>
-      <w:proofErr w:type="gramEnd"/>
-      <w:r>
-        <w:rPr>
-          <w:rFonts w:ascii="Palatino Linotype" w:hAnsi="Palatino Linotype"/>
-          <w:sz w:val="20"/>
-          <w:szCs w:val="20"/>
-        </w:rPr>
-        <w:t xml:space="preserve"> %}{% if </w:t>
-      </w:r>
-      <w:proofErr w:type="spellStart"/>
-      <w:r>
-        <w:rPr>
-          <w:rFonts w:ascii="Palatino Linotype" w:hAnsi="Palatino Linotype"/>
-          <w:sz w:val="20"/>
-          <w:szCs w:val="20"/>
-        </w:rPr>
-        <w:t>fra_in_court</w:t>
-      </w:r>
-      <w:proofErr w:type="spellEnd"/>
-      <w:r>
-        <w:rPr>
-          <w:rFonts w:ascii="Palatino Linotype" w:hAnsi="Palatino Linotype"/>
-          <w:sz w:val="20"/>
-          <w:szCs w:val="20"/>
-        </w:rPr>
-        <w:t xml:space="preserve"> is not </w:t>
-      </w:r>
-      <w:proofErr w:type="gramStart"/>
-      <w:r>
-        <w:rPr>
-          <w:rFonts w:ascii="Palatino Linotype" w:hAnsi="Palatino Linotype"/>
-          <w:sz w:val="20"/>
-          <w:szCs w:val="20"/>
-        </w:rPr>
-        <w:t>none</w:t>
-      </w:r>
-      <w:proofErr w:type="gramEnd"/>
-      <w:r>
-        <w:rPr>
-          <w:rFonts w:ascii="Palatino Linotype" w:hAnsi="Palatino Linotype"/>
-          <w:sz w:val="20"/>
-          <w:szCs w:val="20"/>
-        </w:rPr>
-        <w:t xml:space="preserve"> %}</w:t>
+        <w:t xml:space="preserve"> is not none %}</w:t>
       </w:r>
     </w:p>
     <w:p>
@@ -5185,7 +4723,6 @@
           <w:szCs w:val="20"/>
         </w:rPr>
       </w:pPr>
-      <w:proofErr w:type="gramStart"/>
       <w:r>
         <w:rPr>
           <w:rFonts w:ascii="Palatino Linotype" w:hAnsi="Palatino Linotype"/>
@@ -5194,18 +4731,7 @@
           <w:sz w:val="20"/>
           <w:szCs w:val="20"/>
         </w:rPr>
-        <w:t>Proof of Financial Responsibility.</w:t>
-      </w:r>
-      <w:proofErr w:type="gramEnd"/>
-      <w:r>
-        <w:rPr>
-          <w:rFonts w:ascii="Palatino Linotype" w:hAnsi="Palatino Linotype"/>
-          <w:b/>
-          <w:bCs/>
-          <w:sz w:val="20"/>
-          <w:szCs w:val="20"/>
-        </w:rPr>
-        <w:t xml:space="preserve">  </w:t>
+        <w:t xml:space="preserve">Proof of Financial Responsibility.  </w:t>
       </w:r>
       <w:r>
         <w:rPr>
@@ -5251,7 +4777,7 @@
           <w:sz w:val="20"/>
           <w:szCs w:val="20"/>
         </w:rPr>
-        <w:t xml:space="preserve">{% </w:t>
+        <w:t xml:space="preserve">{% endif %}{% if </w:t>
       </w:r>
       <w:proofErr w:type="spellStart"/>
       <w:r>
@@ -5261,7 +4787,7 @@
           <w:sz w:val="20"/>
           <w:szCs w:val="20"/>
         </w:rPr>
-        <w:t>endif</w:t>
+        <w:t>fra_in_court</w:t>
       </w:r>
       <w:proofErr w:type="spellEnd"/>
       <w:r>
@@ -5271,26 +4797,6 @@
           <w:sz w:val="20"/>
           <w:szCs w:val="20"/>
         </w:rPr>
-        <w:t xml:space="preserve"> %}{% if </w:t>
-      </w:r>
-      <w:proofErr w:type="spellStart"/>
-      <w:r>
-        <w:rPr>
-          <w:rFonts w:ascii="Palatino Linotype" w:hAnsi="Palatino Linotype"/>
-          <w:bCs/>
-          <w:sz w:val="20"/>
-          <w:szCs w:val="20"/>
-        </w:rPr>
-        <w:t>fra_in_court</w:t>
-      </w:r>
-      <w:proofErr w:type="spellEnd"/>
-      <w:r>
-        <w:rPr>
-          <w:rFonts w:ascii="Palatino Linotype" w:hAnsi="Palatino Linotype"/>
-          <w:bCs/>
-          <w:sz w:val="20"/>
-          <w:szCs w:val="20"/>
-        </w:rPr>
         <w:t xml:space="preserve"> is true %} </w:t>
       </w:r>
       <w:r>
@@ -5308,27 +4814,7 @@
           <w:sz w:val="20"/>
           <w:szCs w:val="20"/>
         </w:rPr>
-        <w:t xml:space="preserve">{% </w:t>
-      </w:r>
-      <w:proofErr w:type="spellStart"/>
-      <w:r>
-        <w:rPr>
-          <w:rFonts w:ascii="Palatino Linotype" w:hAnsi="Palatino Linotype"/>
-          <w:bCs/>
-          <w:sz w:val="20"/>
-          <w:szCs w:val="20"/>
-        </w:rPr>
-        <w:t>endif</w:t>
-      </w:r>
-      <w:proofErr w:type="spellEnd"/>
-      <w:r>
-        <w:rPr>
-          <w:rFonts w:ascii="Palatino Linotype" w:hAnsi="Palatino Linotype"/>
-          <w:bCs/>
-          <w:sz w:val="20"/>
-          <w:szCs w:val="20"/>
-        </w:rPr>
-        <w:t xml:space="preserve"> %}{% if </w:t>
+        <w:t xml:space="preserve">{% endif %}{% if </w:t>
       </w:r>
       <w:proofErr w:type="spellStart"/>
       <w:r>
@@ -5394,51 +4880,15 @@
           <w:sz w:val="20"/>
           <w:szCs w:val="20"/>
         </w:rPr>
-        <w:t xml:space="preserve">{% </w:t>
-      </w:r>
-      <w:proofErr w:type="spellStart"/>
-      <w:r>
-        <w:rPr>
-          <w:rFonts w:ascii="Palatino Linotype" w:hAnsi="Palatino Linotype"/>
-          <w:sz w:val="20"/>
-          <w:szCs w:val="20"/>
-        </w:rPr>
-        <w:t>endif</w:t>
-      </w:r>
-      <w:proofErr w:type="spellEnd"/>
-      <w:r>
-        <w:rPr>
-          <w:rFonts w:ascii="Palatino Linotype" w:hAnsi="Palatino Linotype"/>
-          <w:sz w:val="20"/>
-          <w:szCs w:val="20"/>
-        </w:rPr>
-        <w:t xml:space="preserve"> %}</w:t>
-      </w:r>
-      <w:r>
-        <w:rPr>
-          <w:rFonts w:ascii="Palatino Linotype" w:hAnsi="Palatino Linotype"/>
-          <w:sz w:val="20"/>
-          <w:szCs w:val="20"/>
-        </w:rPr>
-        <w:t xml:space="preserve">{% </w:t>
-      </w:r>
-      <w:proofErr w:type="spellStart"/>
-      <w:r>
-        <w:rPr>
-          <w:rFonts w:ascii="Palatino Linotype" w:hAnsi="Palatino Linotype"/>
-          <w:sz w:val="20"/>
-          <w:szCs w:val="20"/>
-        </w:rPr>
-        <w:t>endif</w:t>
-      </w:r>
-      <w:proofErr w:type="spellEnd"/>
-      <w:r>
-        <w:rPr>
-          <w:rFonts w:ascii="Palatino Linotype" w:hAnsi="Palatino Linotype"/>
-          <w:sz w:val="20"/>
-          <w:szCs w:val="20"/>
-        </w:rPr>
-        <w:t xml:space="preserve"> %}</w:t>
+        <w:t>{% endif %}</w:t>
+      </w:r>
+      <w:r>
+        <w:rPr>
+          <w:rFonts w:ascii="Palatino Linotype" w:hAnsi="Palatino Linotype"/>
+          <w:sz w:val="20"/>
+          <w:szCs w:val="20"/>
+        </w:rPr>
+        <w:t>{% endif %}</w:t>
       </w:r>
       <w:r>
         <w:rPr>
@@ -5484,7 +4934,6 @@
           <w:szCs w:val="20"/>
         </w:rPr>
       </w:pPr>
-      <w:proofErr w:type="gramStart"/>
       <w:r>
         <w:rPr>
           <w:rFonts w:ascii="Palatino Linotype" w:hAnsi="Palatino Linotype"/>
@@ -5494,7 +4943,6 @@
         </w:rPr>
         <w:t>Jail Commitment Terms.</w:t>
       </w:r>
-      <w:proofErr w:type="gramEnd"/>
       <w:r>
         <w:rPr>
           <w:rFonts w:ascii="Palatino Linotype" w:hAnsi="Palatino Linotype"/>
@@ -5563,7 +5011,15 @@
           <w:sz w:val="20"/>
           <w:szCs w:val="20"/>
         </w:rPr>
-        <w:t xml:space="preserve">{% </w:t>
+        <w:t>{% endif %}</w:t>
+      </w:r>
+      <w:r>
+        <w:rPr>
+          <w:rFonts w:ascii="Palatino Linotype" w:hAnsi="Palatino Linotype"/>
+          <w:sz w:val="20"/>
+          <w:szCs w:val="20"/>
+        </w:rPr>
+        <w:t xml:space="preserve">{% if </w:t>
       </w:r>
       <w:proofErr w:type="spellStart"/>
       <w:r>
@@ -5572,7 +5028,7 @@
           <w:sz w:val="20"/>
           <w:szCs w:val="20"/>
         </w:rPr>
-        <w:t>endif</w:t>
+        <w:t>jail_terms.report_type</w:t>
       </w:r>
       <w:proofErr w:type="spellEnd"/>
       <w:r>
@@ -5581,42 +5037,45 @@
           <w:sz w:val="20"/>
           <w:szCs w:val="20"/>
         </w:rPr>
-        <w:t xml:space="preserve"> %}</w:t>
-      </w:r>
-      <w:r>
-        <w:rPr>
-          <w:rFonts w:ascii="Palatino Linotype" w:hAnsi="Palatino Linotype"/>
-          <w:sz w:val="20"/>
-          <w:szCs w:val="20"/>
-        </w:rPr>
-        <w:t xml:space="preserve">{% if </w:t>
+        <w:t xml:space="preserve"> == ‘future date’ %}Defendant’s report date is </w:t>
+      </w:r>
+      <w:r>
+        <w:rPr>
+          <w:rFonts w:ascii="Palatino Linotype" w:hAnsi="Palatino Linotype"/>
+          <w:b/>
+          <w:sz w:val="20"/>
+          <w:szCs w:val="20"/>
+        </w:rPr>
+        <w:t xml:space="preserve">{{ </w:t>
       </w:r>
       <w:proofErr w:type="spellStart"/>
       <w:r>
         <w:rPr>
           <w:rFonts w:ascii="Palatino Linotype" w:hAnsi="Palatino Linotype"/>
-          <w:sz w:val="20"/>
-          <w:szCs w:val="20"/>
-        </w:rPr>
-        <w:t>jail_terms.report_type</w:t>
+          <w:b/>
+          <w:sz w:val="20"/>
+          <w:szCs w:val="20"/>
+        </w:rPr>
+        <w:t>jail_terms.report_date</w:t>
       </w:r>
       <w:proofErr w:type="spellEnd"/>
       <w:r>
         <w:rPr>
           <w:rFonts w:ascii="Palatino Linotype" w:hAnsi="Palatino Linotype"/>
-          <w:sz w:val="20"/>
-          <w:szCs w:val="20"/>
-        </w:rPr>
-        <w:t xml:space="preserve"> == ‘future date’ %}Defendant’s report date is </w:t>
-      </w:r>
-      <w:r>
-        <w:rPr>
-          <w:rFonts w:ascii="Palatino Linotype" w:hAnsi="Palatino Linotype"/>
           <w:b/>
           <w:sz w:val="20"/>
           <w:szCs w:val="20"/>
         </w:rPr>
-        <w:t xml:space="preserve">{{ </w:t>
+        <w:t xml:space="preserve"> }}</w:t>
+      </w:r>
+      <w:r>
+        <w:rPr>
+          <w:rFonts w:ascii="Palatino Linotype" w:hAnsi="Palatino Linotype"/>
+          <w:b/>
+          <w:sz w:val="20"/>
+          <w:szCs w:val="20"/>
+        </w:rPr>
+        <w:t xml:space="preserve"> at {{ </w:t>
       </w:r>
       <w:proofErr w:type="spellStart"/>
       <w:r>
@@ -5626,7 +5085,7 @@
           <w:sz w:val="20"/>
           <w:szCs w:val="20"/>
         </w:rPr>
-        <w:t>jail_terms.report_date</w:t>
+        <w:t>jail_terms.report_time</w:t>
       </w:r>
       <w:proofErr w:type="spellEnd"/>
       <w:r>
@@ -5641,59 +5100,10 @@
       <w:r>
         <w:rPr>
           <w:rFonts w:ascii="Palatino Linotype" w:hAnsi="Palatino Linotype"/>
-          <w:b/>
-          <w:sz w:val="20"/>
-          <w:szCs w:val="20"/>
-        </w:rPr>
-        <w:t xml:space="preserve"> at {{ </w:t>
-      </w:r>
-      <w:proofErr w:type="spellStart"/>
-      <w:r>
-        <w:rPr>
-          <w:rFonts w:ascii="Palatino Linotype" w:hAnsi="Palatino Linotype"/>
-          <w:b/>
-          <w:sz w:val="20"/>
-          <w:szCs w:val="20"/>
-        </w:rPr>
-        <w:t>jail_terms.report_time</w:t>
-      </w:r>
-      <w:proofErr w:type="spellEnd"/>
-      <w:r>
-        <w:rPr>
-          <w:rFonts w:ascii="Palatino Linotype" w:hAnsi="Palatino Linotype"/>
-          <w:b/>
-          <w:sz w:val="20"/>
-          <w:szCs w:val="20"/>
-        </w:rPr>
-        <w:t xml:space="preserve"> }}</w:t>
-      </w:r>
-      <w:bookmarkStart w:id="0" w:name="_GoBack"/>
-      <w:bookmarkEnd w:id="0"/>
-      <w:r>
-        <w:rPr>
-          <w:rFonts w:ascii="Palatino Linotype" w:hAnsi="Palatino Linotype"/>
-          <w:sz w:val="20"/>
-          <w:szCs w:val="20"/>
-        </w:rPr>
-        <w:t xml:space="preserve">.{% </w:t>
-      </w:r>
-      <w:proofErr w:type="spellStart"/>
-      <w:r>
-        <w:rPr>
-          <w:rFonts w:ascii="Palatino Linotype" w:hAnsi="Palatino Linotype"/>
-          <w:sz w:val="20"/>
-          <w:szCs w:val="20"/>
-        </w:rPr>
-        <w:t>endif</w:t>
-      </w:r>
-      <w:proofErr w:type="spellEnd"/>
-      <w:r>
-        <w:rPr>
-          <w:rFonts w:ascii="Palatino Linotype" w:hAnsi="Palatino Linotype"/>
-          <w:sz w:val="20"/>
-          <w:szCs w:val="20"/>
-        </w:rPr>
-        <w:t xml:space="preserve"> %}</w:t>
+          <w:sz w:val="20"/>
+          <w:szCs w:val="20"/>
+        </w:rPr>
+        <w:t>.{% endif %}</w:t>
       </w:r>
       <w:r>
         <w:rPr>
@@ -5797,16 +5207,7 @@
           <w:sz w:val="20"/>
           <w:szCs w:val="20"/>
         </w:rPr>
-        <w:t xml:space="preserve"> {</w:t>
-      </w:r>
-      <w:proofErr w:type="gramStart"/>
-      <w:r>
-        <w:rPr>
-          <w:rFonts w:ascii="Palatino Linotype" w:hAnsi="Palatino Linotype"/>
-          <w:sz w:val="20"/>
-          <w:szCs w:val="20"/>
-        </w:rPr>
-        <w:t xml:space="preserve">{ </w:t>
+        <w:t xml:space="preserve"> {{ </w:t>
       </w:r>
       <w:proofErr w:type="spellStart"/>
       <w:r>
@@ -5815,16 +5216,7 @@
           <w:sz w:val="20"/>
           <w:szCs w:val="20"/>
         </w:rPr>
-        <w:t>jail</w:t>
-      </w:r>
-      <w:proofErr w:type="gramEnd"/>
-      <w:r>
-        <w:rPr>
-          <w:rFonts w:ascii="Palatino Linotype" w:hAnsi="Palatino Linotype"/>
-          <w:sz w:val="20"/>
-          <w:szCs w:val="20"/>
-        </w:rPr>
-        <w:t>_terms.jail_</w:t>
+        <w:t>jail_terms.jail_</w:t>
       </w:r>
       <w:r>
         <w:rPr>
@@ -5885,25 +5277,7 @@
           <w:sz w:val="20"/>
           <w:szCs w:val="20"/>
         </w:rPr>
-        <w:t xml:space="preserve"> }}.{% </w:t>
-      </w:r>
-      <w:proofErr w:type="spellStart"/>
-      <w:r>
-        <w:rPr>
-          <w:rFonts w:ascii="Palatino Linotype" w:hAnsi="Palatino Linotype"/>
-          <w:sz w:val="20"/>
-          <w:szCs w:val="20"/>
-        </w:rPr>
-        <w:t>endif</w:t>
-      </w:r>
-      <w:proofErr w:type="spellEnd"/>
-      <w:r>
-        <w:rPr>
-          <w:rFonts w:ascii="Palatino Linotype" w:hAnsi="Palatino Linotype"/>
-          <w:sz w:val="20"/>
-          <w:szCs w:val="20"/>
-        </w:rPr>
-        <w:t xml:space="preserve"> %}</w:t>
+        <w:t xml:space="preserve"> }}.{% endif %}</w:t>
       </w:r>
       <w:r>
         <w:rPr>
@@ -5989,25 +5363,7 @@
           <w:sz w:val="20"/>
           <w:szCs w:val="20"/>
         </w:rPr>
-        <w:t xml:space="preserve"> already served in jail.{% </w:t>
-      </w:r>
-      <w:proofErr w:type="spellStart"/>
-      <w:r>
-        <w:rPr>
-          <w:rFonts w:ascii="Palatino Linotype" w:hAnsi="Palatino Linotype"/>
-          <w:sz w:val="20"/>
-          <w:szCs w:val="20"/>
-        </w:rPr>
-        <w:t>endif</w:t>
-      </w:r>
-      <w:proofErr w:type="spellEnd"/>
-      <w:r>
-        <w:rPr>
-          <w:rFonts w:ascii="Palatino Linotype" w:hAnsi="Palatino Linotype"/>
-          <w:sz w:val="20"/>
-          <w:szCs w:val="20"/>
-        </w:rPr>
-        <w:t xml:space="preserve"> %}</w:t>
+        <w:t xml:space="preserve"> already served in jail.{% endif %}</w:t>
       </w:r>
       <w:r>
         <w:rPr>
@@ -6088,25 +5444,7 @@
           <w:sz w:val="20"/>
           <w:szCs w:val="20"/>
         </w:rPr>
-        <w:t xml:space="preserve">{% </w:t>
-      </w:r>
-      <w:proofErr w:type="spellStart"/>
-      <w:r>
-        <w:rPr>
-          <w:rFonts w:ascii="Palatino Linotype" w:hAnsi="Palatino Linotype"/>
-          <w:sz w:val="20"/>
-          <w:szCs w:val="20"/>
-        </w:rPr>
-        <w:t>endif</w:t>
-      </w:r>
-      <w:proofErr w:type="spellEnd"/>
-      <w:r>
-        <w:rPr>
-          <w:rFonts w:ascii="Palatino Linotype" w:hAnsi="Palatino Linotype"/>
-          <w:sz w:val="20"/>
-          <w:szCs w:val="20"/>
-        </w:rPr>
-        <w:t xml:space="preserve"> %}</w:t>
+        <w:t>{% endif %}</w:t>
       </w:r>
       <w:r>
         <w:rPr>
@@ -6264,25 +5602,7 @@
           <w:sz w:val="20"/>
           <w:szCs w:val="20"/>
         </w:rPr>
-        <w:t xml:space="preserve">{% </w:t>
-      </w:r>
-      <w:proofErr w:type="spellStart"/>
-      <w:r>
-        <w:rPr>
-          <w:rFonts w:ascii="Palatino Linotype" w:hAnsi="Palatino Linotype"/>
-          <w:sz w:val="20"/>
-          <w:szCs w:val="20"/>
-        </w:rPr>
-        <w:t>endif</w:t>
-      </w:r>
-      <w:proofErr w:type="spellEnd"/>
-      <w:r>
-        <w:rPr>
-          <w:rFonts w:ascii="Palatino Linotype" w:hAnsi="Palatino Linotype"/>
-          <w:sz w:val="20"/>
-          <w:szCs w:val="20"/>
-        </w:rPr>
-        <w:t xml:space="preserve"> %}</w:t>
+        <w:t>{% endif %}</w:t>
       </w:r>
       <w:r>
         <w:rPr>
@@ -6336,7 +5656,6 @@
           <w:szCs w:val="20"/>
         </w:rPr>
       </w:pPr>
-      <w:proofErr w:type="gramStart"/>
       <w:r>
         <w:rPr>
           <w:rFonts w:ascii="Palatino Linotype" w:hAnsi="Palatino Linotype"/>
@@ -6346,7 +5665,6 @@
         </w:rPr>
         <w:t>License Suspension.</w:t>
       </w:r>
-      <w:proofErr w:type="gramEnd"/>
       <w:r>
         <w:rPr>
           <w:rFonts w:ascii="Palatino Linotype" w:hAnsi="Palatino Linotype"/>
@@ -6379,16 +5697,7 @@
           <w:sz w:val="20"/>
           <w:szCs w:val="20"/>
         </w:rPr>
-        <w:t>{</w:t>
-      </w:r>
-      <w:proofErr w:type="gramStart"/>
-      <w:r>
-        <w:rPr>
-          <w:rFonts w:ascii="Palatino Linotype" w:hAnsi="Palatino Linotype"/>
-          <w:sz w:val="20"/>
-          <w:szCs w:val="20"/>
-        </w:rPr>
-        <w:t xml:space="preserve">{ </w:t>
+        <w:t xml:space="preserve">{{ </w:t>
       </w:r>
       <w:proofErr w:type="spellStart"/>
       <w:r>
@@ -6397,16 +5706,7 @@
           <w:sz w:val="20"/>
           <w:szCs w:val="20"/>
         </w:rPr>
-        <w:t>license</w:t>
-      </w:r>
-      <w:proofErr w:type="gramEnd"/>
-      <w:r>
-        <w:rPr>
-          <w:rFonts w:ascii="Palatino Linotype" w:hAnsi="Palatino Linotype"/>
-          <w:sz w:val="20"/>
-          <w:szCs w:val="20"/>
-        </w:rPr>
-        <w:t>_suspension</w:t>
+        <w:t>license_suspension</w:t>
       </w:r>
       <w:r>
         <w:rPr>
@@ -6541,25 +5841,7 @@
           <w:sz w:val="20"/>
           <w:szCs w:val="20"/>
         </w:rPr>
-        <w:t xml:space="preserve"> is true %}The defendant is required to complete a remedial driving class before his operator’s license may be reinstated</w:t>
-      </w:r>
-      <w:proofErr w:type="gramStart"/>
-      <w:r>
-        <w:rPr>
-          <w:rFonts w:ascii="Palatino Linotype" w:hAnsi="Palatino Linotype"/>
-          <w:sz w:val="20"/>
-          <w:szCs w:val="20"/>
-        </w:rPr>
-        <w:t>.{</w:t>
-      </w:r>
-      <w:proofErr w:type="gramEnd"/>
-      <w:r>
-        <w:rPr>
-          <w:rFonts w:ascii="Palatino Linotype" w:hAnsi="Palatino Linotype"/>
-          <w:sz w:val="20"/>
-          <w:szCs w:val="20"/>
-        </w:rPr>
-        <w:t>% endif %}</w:t>
+        <w:t xml:space="preserve"> is true %}The defendant is required to complete a remedial driving class before his operator’s license may be reinstated.{% endif %}</w:t>
       </w:r>
     </w:p>
     <w:p>
@@ -6577,25 +5859,7 @@
           <w:sz w:val="20"/>
           <w:szCs w:val="20"/>
         </w:rPr>
-        <w:t xml:space="preserve">{% </w:t>
-      </w:r>
-      <w:proofErr w:type="spellStart"/>
-      <w:r>
-        <w:rPr>
-          <w:rFonts w:ascii="Palatino Linotype" w:hAnsi="Palatino Linotype"/>
-          <w:sz w:val="20"/>
-          <w:szCs w:val="20"/>
-        </w:rPr>
-        <w:t>endif</w:t>
-      </w:r>
-      <w:proofErr w:type="spellEnd"/>
-      <w:r>
-        <w:rPr>
-          <w:rFonts w:ascii="Palatino Linotype" w:hAnsi="Palatino Linotype"/>
-          <w:sz w:val="20"/>
-          <w:szCs w:val="20"/>
-        </w:rPr>
-        <w:t xml:space="preserve"> %}{% if </w:t>
+        <w:t xml:space="preserve">{% endif %}{% if </w:t>
       </w:r>
       <w:proofErr w:type="spellStart"/>
       <w:r>
@@ -6626,7 +5890,6 @@
           <w:szCs w:val="20"/>
         </w:rPr>
       </w:pPr>
-      <w:proofErr w:type="gramStart"/>
       <w:r>
         <w:rPr>
           <w:rFonts w:ascii="Palatino Linotype" w:hAnsi="Palatino Linotype"/>
@@ -6645,7 +5908,6 @@
         </w:rPr>
         <w:t>.</w:t>
       </w:r>
-      <w:proofErr w:type="gramEnd"/>
       <w:r>
         <w:rPr>
           <w:rFonts w:ascii="Palatino Linotype" w:hAnsi="Palatino Linotype"/>
@@ -6671,9 +5933,9 @@
           <w:szCs w:val="20"/>
           <w:u w:val="single"/>
         </w:rPr>
-        <w:t>{</w:t>
-      </w:r>
-      <w:proofErr w:type="gramStart"/>
+        <w:t xml:space="preserve">{{ </w:t>
+      </w:r>
+      <w:proofErr w:type="spellStart"/>
       <w:r>
         <w:rPr>
           <w:rFonts w:ascii="Palatino Linotype" w:hAnsi="Palatino Linotype"/>
@@ -6682,29 +5944,7 @@
           <w:szCs w:val="20"/>
           <w:u w:val="single"/>
         </w:rPr>
-        <w:t xml:space="preserve">{ </w:t>
-      </w:r>
-      <w:proofErr w:type="spellStart"/>
-      <w:r>
-        <w:rPr>
-          <w:rFonts w:ascii="Palatino Linotype" w:hAnsi="Palatino Linotype"/>
-          <w:b/>
-          <w:sz w:val="20"/>
-          <w:szCs w:val="20"/>
-          <w:u w:val="single"/>
-        </w:rPr>
-        <w:t>community</w:t>
-      </w:r>
-      <w:proofErr w:type="gramEnd"/>
-      <w:r>
-        <w:rPr>
-          <w:rFonts w:ascii="Palatino Linotype" w:hAnsi="Palatino Linotype"/>
-          <w:b/>
-          <w:sz w:val="20"/>
-          <w:szCs w:val="20"/>
-          <w:u w:val="single"/>
-        </w:rPr>
-        <w:t>_control.term_of_control</w:t>
+        <w:t>community_control.term_of_control</w:t>
       </w:r>
       <w:proofErr w:type="spellEnd"/>
       <w:r>
@@ -7120,35 +6360,15 @@
           <w:szCs w:val="20"/>
           <w:u w:val="single"/>
         </w:rPr>
-        <w:t xml:space="preserve">Additional </w:t>
-      </w:r>
-      <w:proofErr w:type="gramStart"/>
-      <w:r>
-        <w:rPr>
-          <w:rFonts w:ascii="Palatino Linotype" w:hAnsi="Palatino Linotype"/>
-          <w:bCs/>
-          <w:sz w:val="20"/>
-          <w:szCs w:val="20"/>
-          <w:u w:val="single"/>
-        </w:rPr>
-        <w:t>Terms</w:t>
-      </w:r>
-      <w:r>
-        <w:rPr>
-          <w:rFonts w:ascii="Palatino Linotype" w:hAnsi="Palatino Linotype"/>
-          <w:sz w:val="20"/>
-          <w:szCs w:val="20"/>
-        </w:rPr>
-        <w:t>{</w:t>
-      </w:r>
-      <w:proofErr w:type="gramEnd"/>
-      <w:r>
-        <w:rPr>
-          <w:rFonts w:ascii="Palatino Linotype" w:hAnsi="Palatino Linotype"/>
-          <w:sz w:val="20"/>
-          <w:szCs w:val="20"/>
-        </w:rPr>
-        <w:t>% if community_control.not_within_500_feet_ordered is true %}</w:t>
+        <w:t>Additional Terms</w:t>
+      </w:r>
+      <w:r>
+        <w:rPr>
+          <w:rFonts w:ascii="Palatino Linotype" w:hAnsi="Palatino Linotype"/>
+          <w:sz w:val="20"/>
+          <w:szCs w:val="20"/>
+        </w:rPr>
+        <w:t>{% if community_control.not_within_500_feet_ordered is true %}</w:t>
       </w:r>
       <w:r>
         <w:rPr>
@@ -7208,25 +6428,7 @@
           <w:sz w:val="20"/>
           <w:szCs w:val="20"/>
         </w:rPr>
-        <w:t xml:space="preserve">{% </w:t>
-      </w:r>
-      <w:proofErr w:type="spellStart"/>
-      <w:r>
-        <w:rPr>
-          <w:rFonts w:ascii="Palatino Linotype" w:hAnsi="Palatino Linotype"/>
-          <w:sz w:val="20"/>
-          <w:szCs w:val="20"/>
-        </w:rPr>
-        <w:t>endif</w:t>
-      </w:r>
-      <w:proofErr w:type="spellEnd"/>
-      <w:r>
-        <w:rPr>
-          <w:rFonts w:ascii="Palatino Linotype" w:hAnsi="Palatino Linotype"/>
-          <w:sz w:val="20"/>
-          <w:szCs w:val="20"/>
-        </w:rPr>
-        <w:t xml:space="preserve"> %}{% if </w:t>
+        <w:t xml:space="preserve">{% endif %}{% if </w:t>
       </w:r>
       <w:proofErr w:type="spellStart"/>
       <w:r>
@@ -7290,9 +6492,9 @@
           <w:sz w:val="20"/>
           <w:szCs w:val="20"/>
         </w:rPr>
-        <w:t>{</w:t>
-      </w:r>
-      <w:proofErr w:type="gramStart"/>
+        <w:t xml:space="preserve">{{ </w:t>
+      </w:r>
+      <w:proofErr w:type="spellStart"/>
       <w:r>
         <w:rPr>
           <w:rFonts w:ascii="Palatino Linotype" w:hAnsi="Palatino Linotype"/>
@@ -7301,29 +6503,7 @@
           <w:sz w:val="20"/>
           <w:szCs w:val="20"/>
         </w:rPr>
-        <w:t xml:space="preserve">{ </w:t>
-      </w:r>
-      <w:proofErr w:type="spellStart"/>
-      <w:r>
-        <w:rPr>
-          <w:rFonts w:ascii="Palatino Linotype" w:hAnsi="Palatino Linotype"/>
-          <w:b/>
-          <w:bCs/>
-          <w:sz w:val="20"/>
-          <w:szCs w:val="20"/>
-        </w:rPr>
-        <w:t>community</w:t>
-      </w:r>
-      <w:proofErr w:type="gramEnd"/>
-      <w:r>
-        <w:rPr>
-          <w:rFonts w:ascii="Palatino Linotype" w:hAnsi="Palatino Linotype"/>
-          <w:b/>
-          <w:bCs/>
-          <w:sz w:val="20"/>
-          <w:szCs w:val="20"/>
-        </w:rPr>
-        <w:t>_control.no_contact_with_person</w:t>
+        <w:t>community_control.no_contact_with_person</w:t>
       </w:r>
       <w:proofErr w:type="spellEnd"/>
       <w:r>
@@ -7362,27 +6542,7 @@
           <w:sz w:val="20"/>
           <w:szCs w:val="20"/>
         </w:rPr>
-        <w:t xml:space="preserve">{% </w:t>
-      </w:r>
-      <w:proofErr w:type="spellStart"/>
-      <w:r>
-        <w:rPr>
-          <w:rFonts w:ascii="Palatino Linotype" w:hAnsi="Palatino Linotype"/>
-          <w:bCs/>
-          <w:sz w:val="20"/>
-          <w:szCs w:val="20"/>
-        </w:rPr>
-        <w:t>endif</w:t>
-      </w:r>
-      <w:proofErr w:type="spellEnd"/>
-      <w:r>
-        <w:rPr>
-          <w:rFonts w:ascii="Palatino Linotype" w:hAnsi="Palatino Linotype"/>
-          <w:bCs/>
-          <w:sz w:val="20"/>
-          <w:szCs w:val="20"/>
-        </w:rPr>
-        <w:t xml:space="preserve"> %</w:t>
+        <w:t>{% endif %</w:t>
       </w:r>
       <w:r>
         <w:rPr>
@@ -7497,27 +6657,7 @@
           <w:sz w:val="20"/>
           <w:szCs w:val="20"/>
         </w:rPr>
-        <w:t xml:space="preserve"> {% </w:t>
-      </w:r>
-      <w:proofErr w:type="spellStart"/>
-      <w:r>
-        <w:rPr>
-          <w:rFonts w:ascii="Palatino Linotype" w:hAnsi="Palatino Linotype"/>
-          <w:bCs/>
-          <w:sz w:val="20"/>
-          <w:szCs w:val="20"/>
-        </w:rPr>
-        <w:t>endif</w:t>
-      </w:r>
-      <w:proofErr w:type="spellEnd"/>
-      <w:r>
-        <w:rPr>
-          <w:rFonts w:ascii="Palatino Linotype" w:hAnsi="Palatino Linotype"/>
-          <w:bCs/>
-          <w:sz w:val="20"/>
-          <w:szCs w:val="20"/>
-        </w:rPr>
-        <w:t xml:space="preserve"> %}</w:t>
+        <w:t xml:space="preserve"> {% endif %}</w:t>
       </w:r>
       <w:r>
         <w:rPr>
@@ -7597,27 +6737,7 @@
           <w:sz w:val="20"/>
           <w:szCs w:val="20"/>
         </w:rPr>
-        <w:t xml:space="preserve"> {% </w:t>
-      </w:r>
-      <w:proofErr w:type="spellStart"/>
-      <w:r>
-        <w:rPr>
-          <w:rFonts w:ascii="Palatino Linotype" w:hAnsi="Palatino Linotype"/>
-          <w:bCs/>
-          <w:sz w:val="20"/>
-          <w:szCs w:val="20"/>
-        </w:rPr>
-        <w:t>endif</w:t>
-      </w:r>
-      <w:proofErr w:type="spellEnd"/>
-      <w:r>
-        <w:rPr>
-          <w:rFonts w:ascii="Palatino Linotype" w:hAnsi="Palatino Linotype"/>
-          <w:bCs/>
-          <w:sz w:val="20"/>
-          <w:szCs w:val="20"/>
-        </w:rPr>
-        <w:t xml:space="preserve"> %}</w:t>
+        <w:t xml:space="preserve"> {% endif %}</w:t>
       </w:r>
       <w:r>
         <w:rPr>
@@ -7716,27 +6836,7 @@
           <w:sz w:val="20"/>
           <w:szCs w:val="20"/>
         </w:rPr>
-        <w:t xml:space="preserve"> {% </w:t>
-      </w:r>
-      <w:proofErr w:type="spellStart"/>
-      <w:r>
-        <w:rPr>
-          <w:rFonts w:ascii="Palatino Linotype" w:hAnsi="Palatino Linotype"/>
-          <w:bCs/>
-          <w:sz w:val="20"/>
-          <w:szCs w:val="20"/>
-        </w:rPr>
-        <w:t>endif</w:t>
-      </w:r>
-      <w:proofErr w:type="spellEnd"/>
-      <w:r>
-        <w:rPr>
-          <w:rFonts w:ascii="Palatino Linotype" w:hAnsi="Palatino Linotype"/>
-          <w:bCs/>
-          <w:sz w:val="20"/>
-          <w:szCs w:val="20"/>
-        </w:rPr>
-        <w:t xml:space="preserve"> %}</w:t>
+        <w:t xml:space="preserve"> {% endif %}</w:t>
       </w:r>
       <w:r>
         <w:rPr>
@@ -7844,27 +6944,7 @@
           <w:sz w:val="20"/>
           <w:szCs w:val="20"/>
         </w:rPr>
-        <w:t xml:space="preserve"> {% </w:t>
-      </w:r>
-      <w:proofErr w:type="spellStart"/>
-      <w:r>
-        <w:rPr>
-          <w:rFonts w:ascii="Palatino Linotype" w:hAnsi="Palatino Linotype"/>
-          <w:bCs/>
-          <w:sz w:val="20"/>
-          <w:szCs w:val="20"/>
-        </w:rPr>
-        <w:t>endif</w:t>
-      </w:r>
-      <w:proofErr w:type="spellEnd"/>
-      <w:r>
-        <w:rPr>
-          <w:rFonts w:ascii="Palatino Linotype" w:hAnsi="Palatino Linotype"/>
-          <w:bCs/>
-          <w:sz w:val="20"/>
-          <w:szCs w:val="20"/>
-        </w:rPr>
-        <w:t xml:space="preserve"> %}</w:t>
+        <w:t xml:space="preserve"> {% endif %}</w:t>
       </w:r>
       <w:r>
         <w:rPr>
@@ -7928,27 +7008,7 @@
           <w:sz w:val="20"/>
           <w:szCs w:val="20"/>
         </w:rPr>
-        <w:t xml:space="preserve"> {% </w:t>
-      </w:r>
-      <w:proofErr w:type="spellStart"/>
-      <w:r>
-        <w:rPr>
-          <w:rFonts w:ascii="Palatino Linotype" w:hAnsi="Palatino Linotype"/>
-          <w:bCs/>
-          <w:sz w:val="20"/>
-          <w:szCs w:val="20"/>
-        </w:rPr>
-        <w:t>endif</w:t>
-      </w:r>
-      <w:proofErr w:type="spellEnd"/>
-      <w:r>
-        <w:rPr>
-          <w:rFonts w:ascii="Palatino Linotype" w:hAnsi="Palatino Linotype"/>
-          <w:bCs/>
-          <w:sz w:val="20"/>
-          <w:szCs w:val="20"/>
-        </w:rPr>
-        <w:t xml:space="preserve"> %}</w:t>
+        <w:t xml:space="preserve"> {% endif %}</w:t>
       </w:r>
       <w:r>
         <w:rPr>
@@ -8029,27 +7089,7 @@
           <w:sz w:val="20"/>
           <w:szCs w:val="20"/>
         </w:rPr>
-        <w:t xml:space="preserve">{% </w:t>
-      </w:r>
-      <w:proofErr w:type="spellStart"/>
-      <w:r>
-        <w:rPr>
-          <w:rFonts w:ascii="Palatino Linotype" w:hAnsi="Palatino Linotype"/>
-          <w:bCs/>
-          <w:sz w:val="20"/>
-          <w:szCs w:val="20"/>
-        </w:rPr>
-        <w:t>endif</w:t>
-      </w:r>
-      <w:proofErr w:type="spellEnd"/>
-      <w:r>
-        <w:rPr>
-          <w:rFonts w:ascii="Palatino Linotype" w:hAnsi="Palatino Linotype"/>
-          <w:bCs/>
-          <w:sz w:val="20"/>
-          <w:szCs w:val="20"/>
-        </w:rPr>
-        <w:t xml:space="preserve"> %}</w:t>
+        <w:t>{% endif %}</w:t>
       </w:r>
       <w:r>
         <w:rPr>
@@ -8222,25 +7262,7 @@
           <w:sz w:val="20"/>
           <w:szCs w:val="20"/>
         </w:rPr>
-        <w:t xml:space="preserve">{% </w:t>
-      </w:r>
-      <w:proofErr w:type="spellStart"/>
-      <w:r>
-        <w:rPr>
-          <w:rFonts w:ascii="Palatino Linotype" w:hAnsi="Palatino Linotype"/>
-          <w:sz w:val="20"/>
-          <w:szCs w:val="20"/>
-        </w:rPr>
-        <w:t>endif</w:t>
-      </w:r>
-      <w:proofErr w:type="spellEnd"/>
-      <w:r>
-        <w:rPr>
-          <w:rFonts w:ascii="Palatino Linotype" w:hAnsi="Palatino Linotype"/>
-          <w:sz w:val="20"/>
-          <w:szCs w:val="20"/>
-        </w:rPr>
-        <w:t xml:space="preserve"> %}</w:t>
+        <w:t>{% endif %}</w:t>
       </w:r>
       <w:r>
         <w:rPr>
@@ -8369,25 +7391,7 @@
           <w:sz w:val="20"/>
           <w:szCs w:val="20"/>
         </w:rPr>
-        <w:t xml:space="preserve">{% </w:t>
-      </w:r>
-      <w:proofErr w:type="spellStart"/>
-      <w:r>
-        <w:rPr>
-          <w:rFonts w:ascii="Palatino Linotype" w:hAnsi="Palatino Linotype"/>
-          <w:sz w:val="20"/>
-          <w:szCs w:val="20"/>
-        </w:rPr>
-        <w:t>endif</w:t>
-      </w:r>
-      <w:proofErr w:type="spellEnd"/>
-      <w:r>
-        <w:rPr>
-          <w:rFonts w:ascii="Palatino Linotype" w:hAnsi="Palatino Linotype"/>
-          <w:sz w:val="20"/>
-          <w:szCs w:val="20"/>
-        </w:rPr>
-        <w:t xml:space="preserve"> %}</w:t>
+        <w:t>{% endif %}</w:t>
       </w:r>
       <w:r>
         <w:rPr>
@@ -8474,25 +7478,7 @@
           <w:sz w:val="20"/>
           <w:szCs w:val="20"/>
         </w:rPr>
-        <w:t xml:space="preserve">{% </w:t>
-      </w:r>
-      <w:proofErr w:type="spellStart"/>
-      <w:r>
-        <w:rPr>
-          <w:rFonts w:ascii="Palatino Linotype" w:hAnsi="Palatino Linotype"/>
-          <w:sz w:val="20"/>
-          <w:szCs w:val="20"/>
-        </w:rPr>
-        <w:t>endif</w:t>
-      </w:r>
-      <w:proofErr w:type="spellEnd"/>
-      <w:r>
-        <w:rPr>
-          <w:rFonts w:ascii="Palatino Linotype" w:hAnsi="Palatino Linotype"/>
-          <w:sz w:val="20"/>
-          <w:szCs w:val="20"/>
-        </w:rPr>
-        <w:t xml:space="preserve"> %}</w:t>
+        <w:t>{% endif %}</w:t>
       </w:r>
       <w:r>
         <w:rPr>
@@ -8616,25 +7602,7 @@
           <w:sz w:val="20"/>
           <w:szCs w:val="20"/>
         </w:rPr>
-        <w:t xml:space="preserve">{% </w:t>
-      </w:r>
-      <w:proofErr w:type="spellStart"/>
-      <w:r>
-        <w:rPr>
-          <w:rFonts w:ascii="Palatino Linotype" w:hAnsi="Palatino Linotype"/>
-          <w:sz w:val="20"/>
-          <w:szCs w:val="20"/>
-        </w:rPr>
-        <w:t>endif</w:t>
-      </w:r>
-      <w:proofErr w:type="spellEnd"/>
-      <w:r>
-        <w:rPr>
-          <w:rFonts w:ascii="Palatino Linotype" w:hAnsi="Palatino Linotype"/>
-          <w:sz w:val="20"/>
-          <w:szCs w:val="20"/>
-        </w:rPr>
-        <w:t xml:space="preserve"> %}</w:t>
+        <w:t>{% endif %}</w:t>
       </w:r>
       <w:r>
         <w:rPr>
@@ -8777,25 +7745,7 @@
           <w:sz w:val="20"/>
           <w:szCs w:val="20"/>
         </w:rPr>
-        <w:t xml:space="preserve">{% </w:t>
-      </w:r>
-      <w:proofErr w:type="spellStart"/>
-      <w:r>
-        <w:rPr>
-          <w:rFonts w:ascii="Palatino Linotype" w:hAnsi="Palatino Linotype"/>
-          <w:sz w:val="20"/>
-          <w:szCs w:val="20"/>
-        </w:rPr>
-        <w:t>endif</w:t>
-      </w:r>
-      <w:proofErr w:type="spellEnd"/>
-      <w:r>
-        <w:rPr>
-          <w:rFonts w:ascii="Palatino Linotype" w:hAnsi="Palatino Linotype"/>
-          <w:sz w:val="20"/>
-          <w:szCs w:val="20"/>
-        </w:rPr>
-        <w:t xml:space="preserve"> %}</w:t>
+        <w:t>{% endif %}</w:t>
       </w:r>
       <w:r>
         <w:rPr>
@@ -8974,25 +7924,7 @@
           <w:sz w:val="20"/>
           <w:szCs w:val="20"/>
         </w:rPr>
-        <w:t xml:space="preserve">.{% </w:t>
-      </w:r>
-      <w:proofErr w:type="spellStart"/>
-      <w:r>
-        <w:rPr>
-          <w:rFonts w:ascii="Palatino Linotype" w:hAnsi="Palatino Linotype"/>
-          <w:sz w:val="20"/>
-          <w:szCs w:val="20"/>
-        </w:rPr>
-        <w:t>endif</w:t>
-      </w:r>
-      <w:proofErr w:type="spellEnd"/>
-      <w:r>
-        <w:rPr>
-          <w:rFonts w:ascii="Palatino Linotype" w:hAnsi="Palatino Linotype"/>
-          <w:sz w:val="20"/>
-          <w:szCs w:val="20"/>
-        </w:rPr>
-        <w:t xml:space="preserve"> %}</w:t>
+        <w:t>.{% endif %}</w:t>
       </w:r>
       <w:r>
         <w:rPr>
@@ -9071,25 +8003,7 @@
           <w:sz w:val="20"/>
           <w:szCs w:val="20"/>
         </w:rPr>
-        <w:t xml:space="preserve">efendant shall report daily to the Office of Community Control in the manner specified by the Office of Community Control.{% </w:t>
-      </w:r>
-      <w:proofErr w:type="spellStart"/>
-      <w:r>
-        <w:rPr>
-          <w:rFonts w:ascii="Palatino Linotype" w:hAnsi="Palatino Linotype"/>
-          <w:sz w:val="20"/>
-          <w:szCs w:val="20"/>
-        </w:rPr>
-        <w:t>endif</w:t>
-      </w:r>
-      <w:proofErr w:type="spellEnd"/>
-      <w:r>
-        <w:rPr>
-          <w:rFonts w:ascii="Palatino Linotype" w:hAnsi="Palatino Linotype"/>
-          <w:sz w:val="20"/>
-          <w:szCs w:val="20"/>
-        </w:rPr>
-        <w:t xml:space="preserve"> %}</w:t>
+        <w:t>efendant shall report daily to the Office of Community Control in the manner specified by the Office of Community Control.{% endif %}</w:t>
       </w:r>
       <w:r>
         <w:rPr>
@@ -9231,25 +8145,7 @@
           <w:sz w:val="20"/>
           <w:szCs w:val="20"/>
         </w:rPr>
-        <w:t xml:space="preserve">{% </w:t>
-      </w:r>
-      <w:proofErr w:type="spellStart"/>
-      <w:r>
-        <w:rPr>
-          <w:rFonts w:ascii="Palatino Linotype" w:hAnsi="Palatino Linotype"/>
-          <w:sz w:val="20"/>
-          <w:szCs w:val="20"/>
-        </w:rPr>
-        <w:t>endif</w:t>
-      </w:r>
-      <w:proofErr w:type="spellEnd"/>
-      <w:r>
-        <w:rPr>
-          <w:rFonts w:ascii="Palatino Linotype" w:hAnsi="Palatino Linotype"/>
-          <w:sz w:val="20"/>
-          <w:szCs w:val="20"/>
-        </w:rPr>
-        <w:t xml:space="preserve"> %}{% if </w:t>
+        <w:t xml:space="preserve">{% endif %}{% if </w:t>
       </w:r>
       <w:proofErr w:type="spellStart"/>
       <w:r>
@@ -9295,7 +8191,6 @@
           <w:szCs w:val="20"/>
         </w:rPr>
       </w:pPr>
-      <w:proofErr w:type="gramStart"/>
       <w:r>
         <w:rPr>
           <w:rFonts w:ascii="Palatino Linotype" w:hAnsi="Palatino Linotype"/>
@@ -9305,7 +8200,6 @@
         </w:rPr>
         <w:t>Other Conditions.</w:t>
       </w:r>
-      <w:proofErr w:type="gramEnd"/>
       <w:r>
         <w:rPr>
           <w:rFonts w:ascii="Palatino Linotype" w:hAnsi="Palatino Linotype"/>
@@ -9321,16 +8215,7 @@
           <w:sz w:val="20"/>
           <w:szCs w:val="20"/>
         </w:rPr>
-        <w:t>{</w:t>
-      </w:r>
-      <w:proofErr w:type="gramStart"/>
-      <w:r>
-        <w:rPr>
-          <w:rFonts w:ascii="Palatino Linotype" w:hAnsi="Palatino Linotype"/>
-          <w:sz w:val="20"/>
-          <w:szCs w:val="20"/>
-        </w:rPr>
-        <w:t xml:space="preserve">{ </w:t>
+        <w:t xml:space="preserve">{{ </w:t>
       </w:r>
       <w:proofErr w:type="spellStart"/>
       <w:r>
@@ -9339,16 +8224,7 @@
           <w:sz w:val="20"/>
           <w:szCs w:val="20"/>
         </w:rPr>
-        <w:t>other</w:t>
-      </w:r>
-      <w:proofErr w:type="gramEnd"/>
-      <w:r>
-        <w:rPr>
-          <w:rFonts w:ascii="Palatino Linotype" w:hAnsi="Palatino Linotype"/>
-          <w:sz w:val="20"/>
-          <w:szCs w:val="20"/>
-        </w:rPr>
-        <w:t>_conditions.</w:t>
+        <w:t>other_conditions.</w:t>
       </w:r>
       <w:r>
         <w:rPr>
@@ -9527,16 +8403,7 @@
           <w:sz w:val="20"/>
           <w:szCs w:val="20"/>
         </w:rPr>
-        <w:t>{</w:t>
-      </w:r>
-      <w:proofErr w:type="gramStart"/>
-      <w:r>
-        <w:rPr>
-          <w:rFonts w:ascii="Palatino Linotype" w:hAnsi="Palatino Linotype"/>
-          <w:sz w:val="20"/>
-          <w:szCs w:val="20"/>
-        </w:rPr>
-        <w:t xml:space="preserve">{ </w:t>
+        <w:t xml:space="preserve">{{ </w:t>
       </w:r>
       <w:proofErr w:type="spellStart"/>
       <w:r>
@@ -9545,16 +8412,7 @@
           <w:sz w:val="20"/>
           <w:szCs w:val="20"/>
         </w:rPr>
-        <w:t>judicial</w:t>
-      </w:r>
-      <w:proofErr w:type="gramEnd"/>
-      <w:r>
-        <w:rPr>
-          <w:rFonts w:ascii="Palatino Linotype" w:hAnsi="Palatino Linotype"/>
-          <w:sz w:val="20"/>
-          <w:szCs w:val="20"/>
-        </w:rPr>
-        <w:t>_officer.officer_</w:t>
+        <w:t>judicial_officer.officer_</w:t>
       </w:r>
       <w:r>
         <w:rPr>
@@ -9587,16 +8445,7 @@
           <w:sz w:val="20"/>
           <w:szCs w:val="20"/>
         </w:rPr>
-        <w:t>{</w:t>
-      </w:r>
-      <w:proofErr w:type="gramStart"/>
-      <w:r>
-        <w:rPr>
-          <w:rFonts w:ascii="Palatino Linotype" w:hAnsi="Palatino Linotype"/>
-          <w:sz w:val="20"/>
-          <w:szCs w:val="20"/>
-        </w:rPr>
-        <w:t xml:space="preserve">{ </w:t>
+        <w:t xml:space="preserve">{{ </w:t>
       </w:r>
       <w:proofErr w:type="spellStart"/>
       <w:r>
@@ -9605,16 +8454,7 @@
           <w:sz w:val="20"/>
           <w:szCs w:val="20"/>
         </w:rPr>
-        <w:t>judicial</w:t>
-      </w:r>
-      <w:proofErr w:type="gramEnd"/>
-      <w:r>
-        <w:rPr>
-          <w:rFonts w:ascii="Palatino Linotype" w:hAnsi="Palatino Linotype"/>
-          <w:sz w:val="20"/>
-          <w:szCs w:val="20"/>
-        </w:rPr>
-        <w:t>_officer</w:t>
+        <w:t>judicial_officer</w:t>
       </w:r>
       <w:r>
         <w:rPr>
@@ -9647,16 +8487,7 @@
           <w:sz w:val="20"/>
           <w:szCs w:val="20"/>
         </w:rPr>
-        <w:t>{</w:t>
-      </w:r>
-      <w:proofErr w:type="gramStart"/>
-      <w:r>
-        <w:rPr>
-          <w:rFonts w:ascii="Palatino Linotype" w:hAnsi="Palatino Linotype"/>
-          <w:sz w:val="20"/>
-          <w:szCs w:val="20"/>
-        </w:rPr>
-        <w:t xml:space="preserve">{ </w:t>
+        <w:t xml:space="preserve">{{ </w:t>
       </w:r>
       <w:proofErr w:type="spellStart"/>
       <w:r>
@@ -9665,16 +8496,7 @@
           <w:sz w:val="20"/>
           <w:szCs w:val="20"/>
         </w:rPr>
-        <w:t>judicial</w:t>
-      </w:r>
-      <w:proofErr w:type="gramEnd"/>
-      <w:r>
-        <w:rPr>
-          <w:rFonts w:ascii="Palatino Linotype" w:hAnsi="Palatino Linotype"/>
-          <w:sz w:val="20"/>
-          <w:szCs w:val="20"/>
-        </w:rPr>
-        <w:t>_officer</w:t>
+        <w:t>judicial_officer</w:t>
       </w:r>
       <w:r>
         <w:rPr>
@@ -9767,17 +8589,7 @@
           <w:sz w:val="20"/>
           <w:szCs w:val="20"/>
         </w:rPr>
-        <w:t>_</w:t>
-      </w:r>
-      <w:proofErr w:type="gramStart"/>
-      <w:r>
-        <w:rPr>
-          <w:rFonts w:ascii="Palatino Linotype" w:hAnsi="Palatino Linotype"/>
-          <w:bCs/>
-          <w:sz w:val="20"/>
-          <w:szCs w:val="20"/>
-        </w:rPr>
-        <w:t>type</w:t>
+        <w:t>_type</w:t>
       </w:r>
       <w:proofErr w:type="spellEnd"/>
       <w:r>
@@ -9787,17 +8599,7 @@
           <w:sz w:val="20"/>
           <w:szCs w:val="20"/>
         </w:rPr>
-        <w:t xml:space="preserve">  =</w:t>
-      </w:r>
-      <w:proofErr w:type="gramEnd"/>
-      <w:r>
-        <w:rPr>
-          <w:rFonts w:ascii="Palatino Linotype" w:hAnsi="Palatino Linotype"/>
-          <w:bCs/>
-          <w:sz w:val="20"/>
-          <w:szCs w:val="20"/>
-        </w:rPr>
-        <w:t>=  ‘Magistrate’ %}</w:t>
+        <w:t xml:space="preserve">  ==  ‘Magistrate’ %}</w:t>
       </w:r>
     </w:p>
     <w:p>
@@ -9950,34 +8752,34 @@
           <w:sz w:val="16"/>
           <w:szCs w:val="16"/>
         </w:rPr>
-        <w:t>___ Prosecutor’s Office, ___ {</w:t>
-      </w:r>
-      <w:proofErr w:type="gramStart"/>
+        <w:t xml:space="preserve">___ Prosecutor’s Office, ___ {{ </w:t>
+      </w:r>
+      <w:proofErr w:type="spellStart"/>
       <w:r>
         <w:rPr>
           <w:rFonts w:ascii="Palatino Linotype" w:hAnsi="Palatino Linotype"/>
           <w:sz w:val="16"/>
           <w:szCs w:val="16"/>
         </w:rPr>
-        <w:t xml:space="preserve">{ </w:t>
-      </w:r>
-      <w:proofErr w:type="spellStart"/>
+        <w:t>defendant.first_name</w:t>
+      </w:r>
+      <w:proofErr w:type="spellEnd"/>
       <w:r>
         <w:rPr>
           <w:rFonts w:ascii="Palatino Linotype" w:hAnsi="Palatino Linotype"/>
           <w:sz w:val="16"/>
           <w:szCs w:val="16"/>
         </w:rPr>
-        <w:t>defendant.first</w:t>
-      </w:r>
-      <w:proofErr w:type="gramEnd"/>
+        <w:t xml:space="preserve"> }} {{ </w:t>
+      </w:r>
+      <w:proofErr w:type="spellStart"/>
       <w:r>
         <w:rPr>
           <w:rFonts w:ascii="Palatino Linotype" w:hAnsi="Palatino Linotype"/>
           <w:sz w:val="16"/>
           <w:szCs w:val="16"/>
         </w:rPr>
-        <w:t>_name</w:t>
+        <w:t>defendant.last_name</w:t>
       </w:r>
       <w:proofErr w:type="spellEnd"/>
       <w:r>
@@ -9986,34 +8788,16 @@
           <w:sz w:val="16"/>
           <w:szCs w:val="16"/>
         </w:rPr>
-        <w:t xml:space="preserve"> }} {{ </w:t>
-      </w:r>
-      <w:proofErr w:type="spellStart"/>
-      <w:r>
-        <w:rPr>
-          <w:rFonts w:ascii="Palatino Linotype" w:hAnsi="Palatino Linotype"/>
-          <w:sz w:val="16"/>
-          <w:szCs w:val="16"/>
-        </w:rPr>
-        <w:t>defendant.last_name</w:t>
-      </w:r>
-      <w:proofErr w:type="spellEnd"/>
-      <w:r>
-        <w:rPr>
-          <w:rFonts w:ascii="Palatino Linotype" w:hAnsi="Palatino Linotype"/>
-          <w:sz w:val="16"/>
-          <w:szCs w:val="16"/>
-        </w:rPr>
         <w:t>}}</w:t>
       </w:r>
     </w:p>
     <w:sectPr>
-      <w:headerReference w:type="even" r:id="rId8"/>
-      <w:headerReference w:type="default" r:id="rId9"/>
-      <w:footerReference w:type="even" r:id="rId10"/>
-      <w:footerReference w:type="default" r:id="rId11"/>
-      <w:headerReference w:type="first" r:id="rId12"/>
-      <w:footerReference w:type="first" r:id="rId13"/>
+      <w:headerReference w:type="even" r:id="rId7"/>
+      <w:headerReference w:type="default" r:id="rId8"/>
+      <w:footerReference w:type="even" r:id="rId9"/>
+      <w:footerReference w:type="default" r:id="rId10"/>
+      <w:headerReference w:type="first" r:id="rId11"/>
+      <w:footerReference w:type="first" r:id="rId12"/>
       <w:pgSz w:w="12240" w:h="15840"/>
       <w:pgMar w:top="1440" w:right="1080" w:bottom="1440" w:left="1080" w:header="720" w:footer="720" w:gutter="0"/>
       <w:cols w:space="720"/>
@@ -10025,7 +8809,7 @@
 </file>
 
 <file path=word/endnotes.xml><?xml version="1.0" encoding="utf-8"?>
-<w:endnotes xmlns:wpc="http://schemas.microsoft.com/office/word/2010/wordprocessingCanvas" xmlns:mc="http://schemas.openxmlformats.org/markup-compatibility/2006" xmlns:o="urn:schemas-microsoft-com:office:office" xmlns:r="http://schemas.openxmlformats.org/officeDocument/2006/relationships" xmlns:m="http://schemas.openxmlformats.org/officeDocument/2006/math" xmlns:v="urn:schemas-microsoft-com:vml" xmlns:wp14="http://schemas.microsoft.com/office/word/2010/wordprocessingDrawing" xmlns:wp="http://schemas.openxmlformats.org/drawingml/2006/wordprocessingDrawing" xmlns:w10="urn:schemas-microsoft-com:office:word" xmlns:w="http://schemas.openxmlformats.org/wordprocessingml/2006/main" xmlns:w14="http://schemas.microsoft.com/office/word/2010/wordml" xmlns:wpg="http://schemas.microsoft.com/office/word/2010/wordprocessingGroup" xmlns:wpi="http://schemas.microsoft.com/office/word/2010/wordprocessingInk" xmlns:wne="http://schemas.microsoft.com/office/word/2006/wordml" xmlns:wps="http://schemas.microsoft.com/office/word/2010/wordprocessingShape" mc:Ignorable="w14 wp14">
+<w:endnotes xmlns:wpc="http://schemas.microsoft.com/office/word/2010/wordprocessingCanvas" xmlns:cx="http://schemas.microsoft.com/office/drawing/2014/chartex" xmlns:cx1="http://schemas.microsoft.com/office/drawing/2015/9/8/chartex" xmlns:cx2="http://schemas.microsoft.com/office/drawing/2015/10/21/chartex" xmlns:cx3="http://schemas.microsoft.com/office/drawing/2016/5/9/chartex" xmlns:cx4="http://schemas.microsoft.com/office/drawing/2016/5/10/chartex" xmlns:cx5="http://schemas.microsoft.com/office/drawing/2016/5/11/chartex" xmlns:cx6="http://schemas.microsoft.com/office/drawing/2016/5/12/chartex" xmlns:cx7="http://schemas.microsoft.com/office/drawing/2016/5/13/chartex" xmlns:cx8="http://schemas.microsoft.com/office/drawing/2016/5/14/chartex" xmlns:mc="http://schemas.openxmlformats.org/markup-compatibility/2006" xmlns:aink="http://schemas.microsoft.com/office/drawing/2016/ink" xmlns:am3d="http://schemas.microsoft.com/office/drawing/2017/model3d" xmlns:o="urn:schemas-microsoft-com:office:office" xmlns:r="http://schemas.openxmlformats.org/officeDocument/2006/relationships" xmlns:m="http://schemas.openxmlformats.org/officeDocument/2006/math" xmlns:v="urn:schemas-microsoft-com:vml" xmlns:wp14="http://schemas.microsoft.com/office/word/2010/wordprocessingDrawing" xmlns:wp="http://schemas.openxmlformats.org/drawingml/2006/wordprocessingDrawing" xmlns:w10="urn:schemas-microsoft-com:office:word" xmlns:w="http://schemas.openxmlformats.org/wordprocessingml/2006/main" xmlns:w14="http://schemas.microsoft.com/office/word/2010/wordml" xmlns:w15="http://schemas.microsoft.com/office/word/2012/wordml" xmlns:w16cex="http://schemas.microsoft.com/office/word/2018/wordml/cex" xmlns:w16cid="http://schemas.microsoft.com/office/word/2016/wordml/cid" xmlns:w16="http://schemas.microsoft.com/office/word/2018/wordml" xmlns:w16sdtdh="http://schemas.microsoft.com/office/word/2020/wordml/sdtdatahash" xmlns:w16se="http://schemas.microsoft.com/office/word/2015/wordml/symex" xmlns:wpg="http://schemas.microsoft.com/office/word/2010/wordprocessingGroup" xmlns:wpi="http://schemas.microsoft.com/office/word/2010/wordprocessingInk" xmlns:wne="http://schemas.microsoft.com/office/word/2006/wordml" xmlns:wps="http://schemas.microsoft.com/office/word/2010/wordprocessingShape" mc:Ignorable="w14 w15 w16se w16cid w16 w16cex w16sdtdh wp14">
   <w:endnote w:type="separator" w:id="-1">
     <w:p>
       <w:r>
@@ -10044,7 +8828,7 @@
 </file>
 
 <file path=word/footer1.xml><?xml version="1.0" encoding="utf-8"?>
-<w:ftr xmlns:wpc="http://schemas.microsoft.com/office/word/2010/wordprocessingCanvas" xmlns:mc="http://schemas.openxmlformats.org/markup-compatibility/2006" xmlns:o="urn:schemas-microsoft-com:office:office" xmlns:r="http://schemas.openxmlformats.org/officeDocument/2006/relationships" xmlns:m="http://schemas.openxmlformats.org/officeDocument/2006/math" xmlns:v="urn:schemas-microsoft-com:vml" xmlns:wp14="http://schemas.microsoft.com/office/word/2010/wordprocessingDrawing" xmlns:wp="http://schemas.openxmlformats.org/drawingml/2006/wordprocessingDrawing" xmlns:w10="urn:schemas-microsoft-com:office:word" xmlns:w="http://schemas.openxmlformats.org/wordprocessingml/2006/main" xmlns:w14="http://schemas.microsoft.com/office/word/2010/wordml" xmlns:wpg="http://schemas.microsoft.com/office/word/2010/wordprocessingGroup" xmlns:wpi="http://schemas.microsoft.com/office/word/2010/wordprocessingInk" xmlns:wne="http://schemas.microsoft.com/office/word/2006/wordml" xmlns:wps="http://schemas.microsoft.com/office/word/2010/wordprocessingShape" mc:Ignorable="w14 wp14">
+<w:ftr xmlns:wpc="http://schemas.microsoft.com/office/word/2010/wordprocessingCanvas" xmlns:cx="http://schemas.microsoft.com/office/drawing/2014/chartex" xmlns:cx1="http://schemas.microsoft.com/office/drawing/2015/9/8/chartex" xmlns:cx2="http://schemas.microsoft.com/office/drawing/2015/10/21/chartex" xmlns:cx3="http://schemas.microsoft.com/office/drawing/2016/5/9/chartex" xmlns:cx4="http://schemas.microsoft.com/office/drawing/2016/5/10/chartex" xmlns:cx5="http://schemas.microsoft.com/office/drawing/2016/5/11/chartex" xmlns:cx6="http://schemas.microsoft.com/office/drawing/2016/5/12/chartex" xmlns:cx7="http://schemas.microsoft.com/office/drawing/2016/5/13/chartex" xmlns:cx8="http://schemas.microsoft.com/office/drawing/2016/5/14/chartex" xmlns:mc="http://schemas.openxmlformats.org/markup-compatibility/2006" xmlns:aink="http://schemas.microsoft.com/office/drawing/2016/ink" xmlns:am3d="http://schemas.microsoft.com/office/drawing/2017/model3d" xmlns:o="urn:schemas-microsoft-com:office:office" xmlns:r="http://schemas.openxmlformats.org/officeDocument/2006/relationships" xmlns:m="http://schemas.openxmlformats.org/officeDocument/2006/math" xmlns:v="urn:schemas-microsoft-com:vml" xmlns:wp14="http://schemas.microsoft.com/office/word/2010/wordprocessingDrawing" xmlns:wp="http://schemas.openxmlformats.org/drawingml/2006/wordprocessingDrawing" xmlns:w10="urn:schemas-microsoft-com:office:word" xmlns:w="http://schemas.openxmlformats.org/wordprocessingml/2006/main" xmlns:w14="http://schemas.microsoft.com/office/word/2010/wordml" xmlns:w15="http://schemas.microsoft.com/office/word/2012/wordml" xmlns:w16cex="http://schemas.microsoft.com/office/word/2018/wordml/cex" xmlns:w16cid="http://schemas.microsoft.com/office/word/2016/wordml/cid" xmlns:w16="http://schemas.microsoft.com/office/word/2018/wordml" xmlns:w16sdtdh="http://schemas.microsoft.com/office/word/2020/wordml/sdtdatahash" xmlns:w16se="http://schemas.microsoft.com/office/word/2015/wordml/symex" xmlns:wpg="http://schemas.microsoft.com/office/word/2010/wordprocessingGroup" xmlns:wpi="http://schemas.microsoft.com/office/word/2010/wordprocessingInk" xmlns:wne="http://schemas.microsoft.com/office/word/2006/wordml" xmlns:wps="http://schemas.microsoft.com/office/word/2010/wordprocessingShape" mc:Ignorable="w14 w15 w16se w16cid w16 w16cex w16sdtdh wp14">
   <w:p>
     <w:pPr>
       <w:pStyle w:val="Footer"/>
@@ -10054,7 +8838,7 @@
 </file>
 
 <file path=word/footer2.xml><?xml version="1.0" encoding="utf-8"?>
-<w:ftr xmlns:wpc="http://schemas.microsoft.com/office/word/2010/wordprocessingCanvas" xmlns:mc="http://schemas.openxmlformats.org/markup-compatibility/2006" xmlns:o="urn:schemas-microsoft-com:office:office" xmlns:r="http://schemas.openxmlformats.org/officeDocument/2006/relationships" xmlns:m="http://schemas.openxmlformats.org/officeDocument/2006/math" xmlns:v="urn:schemas-microsoft-com:vml" xmlns:wp14="http://schemas.microsoft.com/office/word/2010/wordprocessingDrawing" xmlns:wp="http://schemas.openxmlformats.org/drawingml/2006/wordprocessingDrawing" xmlns:w10="urn:schemas-microsoft-com:office:word" xmlns:w="http://schemas.openxmlformats.org/wordprocessingml/2006/main" xmlns:w14="http://schemas.microsoft.com/office/word/2010/wordml" xmlns:wpg="http://schemas.microsoft.com/office/word/2010/wordprocessingGroup" xmlns:wpi="http://schemas.microsoft.com/office/word/2010/wordprocessingInk" xmlns:wne="http://schemas.microsoft.com/office/word/2006/wordml" xmlns:wps="http://schemas.microsoft.com/office/word/2010/wordprocessingShape" mc:Ignorable="w14 wp14">
+<w:ftr xmlns:wpc="http://schemas.microsoft.com/office/word/2010/wordprocessingCanvas" xmlns:cx="http://schemas.microsoft.com/office/drawing/2014/chartex" xmlns:cx1="http://schemas.microsoft.com/office/drawing/2015/9/8/chartex" xmlns:cx2="http://schemas.microsoft.com/office/drawing/2015/10/21/chartex" xmlns:cx3="http://schemas.microsoft.com/office/drawing/2016/5/9/chartex" xmlns:cx4="http://schemas.microsoft.com/office/drawing/2016/5/10/chartex" xmlns:cx5="http://schemas.microsoft.com/office/drawing/2016/5/11/chartex" xmlns:cx6="http://schemas.microsoft.com/office/drawing/2016/5/12/chartex" xmlns:cx7="http://schemas.microsoft.com/office/drawing/2016/5/13/chartex" xmlns:cx8="http://schemas.microsoft.com/office/drawing/2016/5/14/chartex" xmlns:mc="http://schemas.openxmlformats.org/markup-compatibility/2006" xmlns:aink="http://schemas.microsoft.com/office/drawing/2016/ink" xmlns:am3d="http://schemas.microsoft.com/office/drawing/2017/model3d" xmlns:o="urn:schemas-microsoft-com:office:office" xmlns:r="http://schemas.openxmlformats.org/officeDocument/2006/relationships" xmlns:m="http://schemas.openxmlformats.org/officeDocument/2006/math" xmlns:v="urn:schemas-microsoft-com:vml" xmlns:wp14="http://schemas.microsoft.com/office/word/2010/wordprocessingDrawing" xmlns:wp="http://schemas.openxmlformats.org/drawingml/2006/wordprocessingDrawing" xmlns:w10="urn:schemas-microsoft-com:office:word" xmlns:w="http://schemas.openxmlformats.org/wordprocessingml/2006/main" xmlns:w14="http://schemas.microsoft.com/office/word/2010/wordml" xmlns:w15="http://schemas.microsoft.com/office/word/2012/wordml" xmlns:w16cex="http://schemas.microsoft.com/office/word/2018/wordml/cex" xmlns:w16cid="http://schemas.microsoft.com/office/word/2016/wordml/cid" xmlns:w16="http://schemas.microsoft.com/office/word/2018/wordml" xmlns:w16sdtdh="http://schemas.microsoft.com/office/word/2020/wordml/sdtdatahash" xmlns:w16se="http://schemas.microsoft.com/office/word/2015/wordml/symex" xmlns:wpg="http://schemas.microsoft.com/office/word/2010/wordprocessingGroup" xmlns:wpi="http://schemas.microsoft.com/office/word/2010/wordprocessingInk" xmlns:wne="http://schemas.microsoft.com/office/word/2006/wordml" xmlns:wps="http://schemas.microsoft.com/office/word/2010/wordprocessingShape" mc:Ignorable="w14 w15 w16se w16cid w16 w16cex w16sdtdh wp14">
   <w:sdt>
     <w:sdtPr>
       <w:rPr>
@@ -10259,17 +9043,7 @@
                 <w:sz w:val="20"/>
                 <w:szCs w:val="20"/>
               </w:rPr>
-              <w:t>judicial_officer.officer_</w:t>
-            </w:r>
-            <w:proofErr w:type="gramStart"/>
-            <w:r>
-              <w:rPr>
-                <w:rFonts w:ascii="Palatino Linotype" w:hAnsi="Palatino Linotype"/>
-                <w:bCs/>
-                <w:sz w:val="20"/>
-                <w:szCs w:val="20"/>
-              </w:rPr>
-              <w:t>type</w:t>
+              <w:t>judicial_officer.officer_type</w:t>
             </w:r>
             <w:proofErr w:type="spellEnd"/>
             <w:r>
@@ -10279,17 +9053,7 @@
                 <w:sz w:val="20"/>
                 <w:szCs w:val="20"/>
               </w:rPr>
-              <w:t xml:space="preserve">  =</w:t>
-            </w:r>
-            <w:proofErr w:type="gramEnd"/>
-            <w:r>
-              <w:rPr>
-                <w:rFonts w:ascii="Palatino Linotype" w:hAnsi="Palatino Linotype"/>
-                <w:bCs/>
-                <w:sz w:val="20"/>
-                <w:szCs w:val="20"/>
-              </w:rPr>
-              <w:t>=  ‘Magistrate’ %}Magistrate Decision</w:t>
+              <w:t xml:space="preserve">  ==  ‘Magistrate’ %}Magistrate Decision</w:t>
             </w:r>
             <w:r>
               <w:rPr>
@@ -10333,25 +9097,7 @@
                 <w:sz w:val="20"/>
                 <w:szCs w:val="20"/>
               </w:rPr>
-              <w:t xml:space="preserve"> == ‘Judge’ %}Final Judgment Entry{% </w:t>
-            </w:r>
-            <w:proofErr w:type="spellStart"/>
-            <w:r>
-              <w:rPr>
-                <w:rFonts w:ascii="Palatino Linotype" w:hAnsi="Palatino Linotype"/>
-                <w:sz w:val="20"/>
-                <w:szCs w:val="20"/>
-              </w:rPr>
-              <w:t>endif</w:t>
-            </w:r>
-            <w:proofErr w:type="spellEnd"/>
-            <w:r>
-              <w:rPr>
-                <w:rFonts w:ascii="Palatino Linotype" w:hAnsi="Palatino Linotype"/>
-                <w:sz w:val="20"/>
-                <w:szCs w:val="20"/>
-              </w:rPr>
-              <w:t xml:space="preserve"> %} {{ </w:t>
+              <w:t xml:space="preserve"> == ‘Judge’ %}Final Judgment Entry{% endif %} {{ </w:t>
             </w:r>
             <w:proofErr w:type="spellStart"/>
             <w:r>
@@ -10380,7 +9126,7 @@
 </file>
 
 <file path=word/footer3.xml><?xml version="1.0" encoding="utf-8"?>
-<w:ftr xmlns:wpc="http://schemas.microsoft.com/office/word/2010/wordprocessingCanvas" xmlns:mc="http://schemas.openxmlformats.org/markup-compatibility/2006" xmlns:o="urn:schemas-microsoft-com:office:office" xmlns:r="http://schemas.openxmlformats.org/officeDocument/2006/relationships" xmlns:m="http://schemas.openxmlformats.org/officeDocument/2006/math" xmlns:v="urn:schemas-microsoft-com:vml" xmlns:wp14="http://schemas.microsoft.com/office/word/2010/wordprocessingDrawing" xmlns:wp="http://schemas.openxmlformats.org/drawingml/2006/wordprocessingDrawing" xmlns:w10="urn:schemas-microsoft-com:office:word" xmlns:w="http://schemas.openxmlformats.org/wordprocessingml/2006/main" xmlns:w14="http://schemas.microsoft.com/office/word/2010/wordml" xmlns:wpg="http://schemas.microsoft.com/office/word/2010/wordprocessingGroup" xmlns:wpi="http://schemas.microsoft.com/office/word/2010/wordprocessingInk" xmlns:wne="http://schemas.microsoft.com/office/word/2006/wordml" xmlns:wps="http://schemas.microsoft.com/office/word/2010/wordprocessingShape" mc:Ignorable="w14 wp14">
+<w:ftr xmlns:wpc="http://schemas.microsoft.com/office/word/2010/wordprocessingCanvas" xmlns:cx="http://schemas.microsoft.com/office/drawing/2014/chartex" xmlns:cx1="http://schemas.microsoft.com/office/drawing/2015/9/8/chartex" xmlns:cx2="http://schemas.microsoft.com/office/drawing/2015/10/21/chartex" xmlns:cx3="http://schemas.microsoft.com/office/drawing/2016/5/9/chartex" xmlns:cx4="http://schemas.microsoft.com/office/drawing/2016/5/10/chartex" xmlns:cx5="http://schemas.microsoft.com/office/drawing/2016/5/11/chartex" xmlns:cx6="http://schemas.microsoft.com/office/drawing/2016/5/12/chartex" xmlns:cx7="http://schemas.microsoft.com/office/drawing/2016/5/13/chartex" xmlns:cx8="http://schemas.microsoft.com/office/drawing/2016/5/14/chartex" xmlns:mc="http://schemas.openxmlformats.org/markup-compatibility/2006" xmlns:aink="http://schemas.microsoft.com/office/drawing/2016/ink" xmlns:am3d="http://schemas.microsoft.com/office/drawing/2017/model3d" xmlns:o="urn:schemas-microsoft-com:office:office" xmlns:r="http://schemas.openxmlformats.org/officeDocument/2006/relationships" xmlns:m="http://schemas.openxmlformats.org/officeDocument/2006/math" xmlns:v="urn:schemas-microsoft-com:vml" xmlns:wp14="http://schemas.microsoft.com/office/word/2010/wordprocessingDrawing" xmlns:wp="http://schemas.openxmlformats.org/drawingml/2006/wordprocessingDrawing" xmlns:w10="urn:schemas-microsoft-com:office:word" xmlns:w="http://schemas.openxmlformats.org/wordprocessingml/2006/main" xmlns:w14="http://schemas.microsoft.com/office/word/2010/wordml" xmlns:w15="http://schemas.microsoft.com/office/word/2012/wordml" xmlns:w16cex="http://schemas.microsoft.com/office/word/2018/wordml/cex" xmlns:w16cid="http://schemas.microsoft.com/office/word/2016/wordml/cid" xmlns:w16="http://schemas.microsoft.com/office/word/2018/wordml" xmlns:w16sdtdh="http://schemas.microsoft.com/office/word/2020/wordml/sdtdatahash" xmlns:w16se="http://schemas.microsoft.com/office/word/2015/wordml/symex" xmlns:wpg="http://schemas.microsoft.com/office/word/2010/wordprocessingGroup" xmlns:wpi="http://schemas.microsoft.com/office/word/2010/wordprocessingInk" xmlns:wne="http://schemas.microsoft.com/office/word/2006/wordml" xmlns:wps="http://schemas.microsoft.com/office/word/2010/wordprocessingShape" mc:Ignorable="w14 w15 w16se w16cid w16 w16cex w16sdtdh wp14">
   <w:p>
     <w:pPr>
       <w:pStyle w:val="Footer"/>
@@ -10390,7 +9136,7 @@
 </file>
 
 <file path=word/footnotes.xml><?xml version="1.0" encoding="utf-8"?>
-<w:footnotes xmlns:wpc="http://schemas.microsoft.com/office/word/2010/wordprocessingCanvas" xmlns:mc="http://schemas.openxmlformats.org/markup-compatibility/2006" xmlns:o="urn:schemas-microsoft-com:office:office" xmlns:r="http://schemas.openxmlformats.org/officeDocument/2006/relationships" xmlns:m="http://schemas.openxmlformats.org/officeDocument/2006/math" xmlns:v="urn:schemas-microsoft-com:vml" xmlns:wp14="http://schemas.microsoft.com/office/word/2010/wordprocessingDrawing" xmlns:wp="http://schemas.openxmlformats.org/drawingml/2006/wordprocessingDrawing" xmlns:w10="urn:schemas-microsoft-com:office:word" xmlns:w="http://schemas.openxmlformats.org/wordprocessingml/2006/main" xmlns:w14="http://schemas.microsoft.com/office/word/2010/wordml" xmlns:wpg="http://schemas.microsoft.com/office/word/2010/wordprocessingGroup" xmlns:wpi="http://schemas.microsoft.com/office/word/2010/wordprocessingInk" xmlns:wne="http://schemas.microsoft.com/office/word/2006/wordml" xmlns:wps="http://schemas.microsoft.com/office/word/2010/wordprocessingShape" mc:Ignorable="w14 wp14">
+<w:footnotes xmlns:wpc="http://schemas.microsoft.com/office/word/2010/wordprocessingCanvas" xmlns:cx="http://schemas.microsoft.com/office/drawing/2014/chartex" xmlns:cx1="http://schemas.microsoft.com/office/drawing/2015/9/8/chartex" xmlns:cx2="http://schemas.microsoft.com/office/drawing/2015/10/21/chartex" xmlns:cx3="http://schemas.microsoft.com/office/drawing/2016/5/9/chartex" xmlns:cx4="http://schemas.microsoft.com/office/drawing/2016/5/10/chartex" xmlns:cx5="http://schemas.microsoft.com/office/drawing/2016/5/11/chartex" xmlns:cx6="http://schemas.microsoft.com/office/drawing/2016/5/12/chartex" xmlns:cx7="http://schemas.microsoft.com/office/drawing/2016/5/13/chartex" xmlns:cx8="http://schemas.microsoft.com/office/drawing/2016/5/14/chartex" xmlns:mc="http://schemas.openxmlformats.org/markup-compatibility/2006" xmlns:aink="http://schemas.microsoft.com/office/drawing/2016/ink" xmlns:am3d="http://schemas.microsoft.com/office/drawing/2017/model3d" xmlns:o="urn:schemas-microsoft-com:office:office" xmlns:r="http://schemas.openxmlformats.org/officeDocument/2006/relationships" xmlns:m="http://schemas.openxmlformats.org/officeDocument/2006/math" xmlns:v="urn:schemas-microsoft-com:vml" xmlns:wp14="http://schemas.microsoft.com/office/word/2010/wordprocessingDrawing" xmlns:wp="http://schemas.openxmlformats.org/drawingml/2006/wordprocessingDrawing" xmlns:w10="urn:schemas-microsoft-com:office:word" xmlns:w="http://schemas.openxmlformats.org/wordprocessingml/2006/main" xmlns:w14="http://schemas.microsoft.com/office/word/2010/wordml" xmlns:w15="http://schemas.microsoft.com/office/word/2012/wordml" xmlns:w16cex="http://schemas.microsoft.com/office/word/2018/wordml/cex" xmlns:w16cid="http://schemas.microsoft.com/office/word/2016/wordml/cid" xmlns:w16="http://schemas.microsoft.com/office/word/2018/wordml" xmlns:w16sdtdh="http://schemas.microsoft.com/office/word/2020/wordml/sdtdatahash" xmlns:w16se="http://schemas.microsoft.com/office/word/2015/wordml/symex" xmlns:wpg="http://schemas.microsoft.com/office/word/2010/wordprocessingGroup" xmlns:wpi="http://schemas.microsoft.com/office/word/2010/wordprocessingInk" xmlns:wne="http://schemas.microsoft.com/office/word/2006/wordml" xmlns:wps="http://schemas.microsoft.com/office/word/2010/wordprocessingShape" mc:Ignorable="w14 w15 w16se w16cid w16 w16cex w16sdtdh wp14">
   <w:footnote w:type="separator" w:id="-1">
     <w:p>
       <w:r>
@@ -10409,7 +9155,7 @@
 </file>
 
 <file path=word/header1.xml><?xml version="1.0" encoding="utf-8"?>
-<w:hdr xmlns:wpc="http://schemas.microsoft.com/office/word/2010/wordprocessingCanvas" xmlns:mc="http://schemas.openxmlformats.org/markup-compatibility/2006" xmlns:o="urn:schemas-microsoft-com:office:office" xmlns:r="http://schemas.openxmlformats.org/officeDocument/2006/relationships" xmlns:m="http://schemas.openxmlformats.org/officeDocument/2006/math" xmlns:v="urn:schemas-microsoft-com:vml" xmlns:wp14="http://schemas.microsoft.com/office/word/2010/wordprocessingDrawing" xmlns:wp="http://schemas.openxmlformats.org/drawingml/2006/wordprocessingDrawing" xmlns:w10="urn:schemas-microsoft-com:office:word" xmlns:w="http://schemas.openxmlformats.org/wordprocessingml/2006/main" xmlns:w14="http://schemas.microsoft.com/office/word/2010/wordml" xmlns:wpg="http://schemas.microsoft.com/office/word/2010/wordprocessingGroup" xmlns:wpi="http://schemas.microsoft.com/office/word/2010/wordprocessingInk" xmlns:wne="http://schemas.microsoft.com/office/word/2006/wordml" xmlns:wps="http://schemas.microsoft.com/office/word/2010/wordprocessingShape" mc:Ignorable="w14 wp14">
+<w:hdr xmlns:wpc="http://schemas.microsoft.com/office/word/2010/wordprocessingCanvas" xmlns:cx="http://schemas.microsoft.com/office/drawing/2014/chartex" xmlns:cx1="http://schemas.microsoft.com/office/drawing/2015/9/8/chartex" xmlns:cx2="http://schemas.microsoft.com/office/drawing/2015/10/21/chartex" xmlns:cx3="http://schemas.microsoft.com/office/drawing/2016/5/9/chartex" xmlns:cx4="http://schemas.microsoft.com/office/drawing/2016/5/10/chartex" xmlns:cx5="http://schemas.microsoft.com/office/drawing/2016/5/11/chartex" xmlns:cx6="http://schemas.microsoft.com/office/drawing/2016/5/12/chartex" xmlns:cx7="http://schemas.microsoft.com/office/drawing/2016/5/13/chartex" xmlns:cx8="http://schemas.microsoft.com/office/drawing/2016/5/14/chartex" xmlns:mc="http://schemas.openxmlformats.org/markup-compatibility/2006" xmlns:aink="http://schemas.microsoft.com/office/drawing/2016/ink" xmlns:am3d="http://schemas.microsoft.com/office/drawing/2017/model3d" xmlns:o="urn:schemas-microsoft-com:office:office" xmlns:r="http://schemas.openxmlformats.org/officeDocument/2006/relationships" xmlns:m="http://schemas.openxmlformats.org/officeDocument/2006/math" xmlns:v="urn:schemas-microsoft-com:vml" xmlns:wp14="http://schemas.microsoft.com/office/word/2010/wordprocessingDrawing" xmlns:wp="http://schemas.openxmlformats.org/drawingml/2006/wordprocessingDrawing" xmlns:w10="urn:schemas-microsoft-com:office:word" xmlns:w="http://schemas.openxmlformats.org/wordprocessingml/2006/main" xmlns:w14="http://schemas.microsoft.com/office/word/2010/wordml" xmlns:w15="http://schemas.microsoft.com/office/word/2012/wordml" xmlns:w16cex="http://schemas.microsoft.com/office/word/2018/wordml/cex" xmlns:w16cid="http://schemas.microsoft.com/office/word/2016/wordml/cid" xmlns:w16="http://schemas.microsoft.com/office/word/2018/wordml" xmlns:w16sdtdh="http://schemas.microsoft.com/office/word/2020/wordml/sdtdatahash" xmlns:w16se="http://schemas.microsoft.com/office/word/2015/wordml/symex" xmlns:wpg="http://schemas.microsoft.com/office/word/2010/wordprocessingGroup" xmlns:wpi="http://schemas.microsoft.com/office/word/2010/wordprocessingInk" xmlns:wne="http://schemas.microsoft.com/office/word/2006/wordml" xmlns:wps="http://schemas.microsoft.com/office/word/2010/wordprocessingShape" mc:Ignorable="w14 w15 w16se w16cid w16 w16cex w16sdtdh wp14">
   <w:p>
     <w:pPr>
       <w:pStyle w:val="Header"/>
@@ -10419,7 +9165,7 @@
 </file>
 
 <file path=word/header2.xml><?xml version="1.0" encoding="utf-8"?>
-<w:hdr xmlns:wpc="http://schemas.microsoft.com/office/word/2010/wordprocessingCanvas" xmlns:mc="http://schemas.openxmlformats.org/markup-compatibility/2006" xmlns:o="urn:schemas-microsoft-com:office:office" xmlns:r="http://schemas.openxmlformats.org/officeDocument/2006/relationships" xmlns:m="http://schemas.openxmlformats.org/officeDocument/2006/math" xmlns:v="urn:schemas-microsoft-com:vml" xmlns:wp14="http://schemas.microsoft.com/office/word/2010/wordprocessingDrawing" xmlns:wp="http://schemas.openxmlformats.org/drawingml/2006/wordprocessingDrawing" xmlns:w10="urn:schemas-microsoft-com:office:word" xmlns:w="http://schemas.openxmlformats.org/wordprocessingml/2006/main" xmlns:w14="http://schemas.microsoft.com/office/word/2010/wordml" xmlns:wpg="http://schemas.microsoft.com/office/word/2010/wordprocessingGroup" xmlns:wpi="http://schemas.microsoft.com/office/word/2010/wordprocessingInk" xmlns:wne="http://schemas.microsoft.com/office/word/2006/wordml" xmlns:wps="http://schemas.microsoft.com/office/word/2010/wordprocessingShape" mc:Ignorable="w14 wp14">
+<w:hdr xmlns:wpc="http://schemas.microsoft.com/office/word/2010/wordprocessingCanvas" xmlns:cx="http://schemas.microsoft.com/office/drawing/2014/chartex" xmlns:cx1="http://schemas.microsoft.com/office/drawing/2015/9/8/chartex" xmlns:cx2="http://schemas.microsoft.com/office/drawing/2015/10/21/chartex" xmlns:cx3="http://schemas.microsoft.com/office/drawing/2016/5/9/chartex" xmlns:cx4="http://schemas.microsoft.com/office/drawing/2016/5/10/chartex" xmlns:cx5="http://schemas.microsoft.com/office/drawing/2016/5/11/chartex" xmlns:cx6="http://schemas.microsoft.com/office/drawing/2016/5/12/chartex" xmlns:cx7="http://schemas.microsoft.com/office/drawing/2016/5/13/chartex" xmlns:cx8="http://schemas.microsoft.com/office/drawing/2016/5/14/chartex" xmlns:mc="http://schemas.openxmlformats.org/markup-compatibility/2006" xmlns:aink="http://schemas.microsoft.com/office/drawing/2016/ink" xmlns:am3d="http://schemas.microsoft.com/office/drawing/2017/model3d" xmlns:o="urn:schemas-microsoft-com:office:office" xmlns:r="http://schemas.openxmlformats.org/officeDocument/2006/relationships" xmlns:m="http://schemas.openxmlformats.org/officeDocument/2006/math" xmlns:v="urn:schemas-microsoft-com:vml" xmlns:wp14="http://schemas.microsoft.com/office/word/2010/wordprocessingDrawing" xmlns:wp="http://schemas.openxmlformats.org/drawingml/2006/wordprocessingDrawing" xmlns:w10="urn:schemas-microsoft-com:office:word" xmlns:w="http://schemas.openxmlformats.org/wordprocessingml/2006/main" xmlns:w14="http://schemas.microsoft.com/office/word/2010/wordml" xmlns:w15="http://schemas.microsoft.com/office/word/2012/wordml" xmlns:w16cex="http://schemas.microsoft.com/office/word/2018/wordml/cex" xmlns:w16cid="http://schemas.microsoft.com/office/word/2016/wordml/cid" xmlns:w16="http://schemas.microsoft.com/office/word/2018/wordml" xmlns:w16sdtdh="http://schemas.microsoft.com/office/word/2020/wordml/sdtdatahash" xmlns:w16se="http://schemas.microsoft.com/office/word/2015/wordml/symex" xmlns:wpg="http://schemas.microsoft.com/office/word/2010/wordprocessingGroup" xmlns:wpi="http://schemas.microsoft.com/office/word/2010/wordprocessingInk" xmlns:wne="http://schemas.microsoft.com/office/word/2006/wordml" xmlns:wps="http://schemas.microsoft.com/office/word/2010/wordprocessingShape" mc:Ignorable="w14 w15 w16se w16cid w16 w16cex w16sdtdh wp14">
   <w:p>
     <w:pPr>
       <w:pStyle w:val="Header"/>
@@ -10443,7 +9189,7 @@
 </file>
 
 <file path=word/header3.xml><?xml version="1.0" encoding="utf-8"?>
-<w:hdr xmlns:wpc="http://schemas.microsoft.com/office/word/2010/wordprocessingCanvas" xmlns:mc="http://schemas.openxmlformats.org/markup-compatibility/2006" xmlns:o="urn:schemas-microsoft-com:office:office" xmlns:r="http://schemas.openxmlformats.org/officeDocument/2006/relationships" xmlns:m="http://schemas.openxmlformats.org/officeDocument/2006/math" xmlns:v="urn:schemas-microsoft-com:vml" xmlns:wp14="http://schemas.microsoft.com/office/word/2010/wordprocessingDrawing" xmlns:wp="http://schemas.openxmlformats.org/drawingml/2006/wordprocessingDrawing" xmlns:w10="urn:schemas-microsoft-com:office:word" xmlns:w="http://schemas.openxmlformats.org/wordprocessingml/2006/main" xmlns:w14="http://schemas.microsoft.com/office/word/2010/wordml" xmlns:wpg="http://schemas.microsoft.com/office/word/2010/wordprocessingGroup" xmlns:wpi="http://schemas.microsoft.com/office/word/2010/wordprocessingInk" xmlns:wne="http://schemas.microsoft.com/office/word/2006/wordml" xmlns:wps="http://schemas.microsoft.com/office/word/2010/wordprocessingShape" mc:Ignorable="w14 wp14">
+<w:hdr xmlns:wpc="http://schemas.microsoft.com/office/word/2010/wordprocessingCanvas" xmlns:cx="http://schemas.microsoft.com/office/drawing/2014/chartex" xmlns:cx1="http://schemas.microsoft.com/office/drawing/2015/9/8/chartex" xmlns:cx2="http://schemas.microsoft.com/office/drawing/2015/10/21/chartex" xmlns:cx3="http://schemas.microsoft.com/office/drawing/2016/5/9/chartex" xmlns:cx4="http://schemas.microsoft.com/office/drawing/2016/5/10/chartex" xmlns:cx5="http://schemas.microsoft.com/office/drawing/2016/5/11/chartex" xmlns:cx6="http://schemas.microsoft.com/office/drawing/2016/5/12/chartex" xmlns:cx7="http://schemas.microsoft.com/office/drawing/2016/5/13/chartex" xmlns:cx8="http://schemas.microsoft.com/office/drawing/2016/5/14/chartex" xmlns:mc="http://schemas.openxmlformats.org/markup-compatibility/2006" xmlns:aink="http://schemas.microsoft.com/office/drawing/2016/ink" xmlns:am3d="http://schemas.microsoft.com/office/drawing/2017/model3d" xmlns:o="urn:schemas-microsoft-com:office:office" xmlns:r="http://schemas.openxmlformats.org/officeDocument/2006/relationships" xmlns:m="http://schemas.openxmlformats.org/officeDocument/2006/math" xmlns:v="urn:schemas-microsoft-com:vml" xmlns:wp14="http://schemas.microsoft.com/office/word/2010/wordprocessingDrawing" xmlns:wp="http://schemas.openxmlformats.org/drawingml/2006/wordprocessingDrawing" xmlns:w10="urn:schemas-microsoft-com:office:word" xmlns:w="http://schemas.openxmlformats.org/wordprocessingml/2006/main" xmlns:w14="http://schemas.microsoft.com/office/word/2010/wordml" xmlns:w15="http://schemas.microsoft.com/office/word/2012/wordml" xmlns:w16cex="http://schemas.microsoft.com/office/word/2018/wordml/cex" xmlns:w16cid="http://schemas.microsoft.com/office/word/2016/wordml/cid" xmlns:w16="http://schemas.microsoft.com/office/word/2018/wordml" xmlns:w16sdtdh="http://schemas.microsoft.com/office/word/2020/wordml/sdtdatahash" xmlns:w16se="http://schemas.microsoft.com/office/word/2015/wordml/symex" xmlns:wpg="http://schemas.microsoft.com/office/word/2010/wordprocessingGroup" xmlns:wpi="http://schemas.microsoft.com/office/word/2010/wordprocessingInk" xmlns:wne="http://schemas.microsoft.com/office/word/2006/wordml" xmlns:wps="http://schemas.microsoft.com/office/word/2010/wordprocessingShape" mc:Ignorable="w14 w15 w16se w16cid w16 w16cex w16sdtdh wp14">
   <w:p>
     <w:pPr>
       <w:pStyle w:val="Header"/>
@@ -10453,8 +9199,8 @@
 </file>
 
 <file path=word/numbering.xml><?xml version="1.0" encoding="utf-8"?>
-<w:numbering xmlns:wpc="http://schemas.microsoft.com/office/word/2010/wordprocessingCanvas" xmlns:mc="http://schemas.openxmlformats.org/markup-compatibility/2006" xmlns:o="urn:schemas-microsoft-com:office:office" xmlns:r="http://schemas.openxmlformats.org/officeDocument/2006/relationships" xmlns:m="http://schemas.openxmlformats.org/officeDocument/2006/math" xmlns:v="urn:schemas-microsoft-com:vml" xmlns:wp14="http://schemas.microsoft.com/office/word/2010/wordprocessingDrawing" xmlns:wp="http://schemas.openxmlformats.org/drawingml/2006/wordprocessingDrawing" xmlns:w10="urn:schemas-microsoft-com:office:word" xmlns:w="http://schemas.openxmlformats.org/wordprocessingml/2006/main" xmlns:w14="http://schemas.microsoft.com/office/word/2010/wordml" xmlns:wpg="http://schemas.microsoft.com/office/word/2010/wordprocessingGroup" xmlns:wpi="http://schemas.microsoft.com/office/word/2010/wordprocessingInk" xmlns:wne="http://schemas.microsoft.com/office/word/2006/wordml" xmlns:wps="http://schemas.microsoft.com/office/word/2010/wordprocessingShape" mc:Ignorable="w14 wp14">
-  <w:abstractNum w:abstractNumId="0">
+<w:numbering xmlns:wpc="http://schemas.microsoft.com/office/word/2010/wordprocessingCanvas" xmlns:cx="http://schemas.microsoft.com/office/drawing/2014/chartex" xmlns:cx1="http://schemas.microsoft.com/office/drawing/2015/9/8/chartex" xmlns:cx2="http://schemas.microsoft.com/office/drawing/2015/10/21/chartex" xmlns:cx3="http://schemas.microsoft.com/office/drawing/2016/5/9/chartex" xmlns:cx4="http://schemas.microsoft.com/office/drawing/2016/5/10/chartex" xmlns:cx5="http://schemas.microsoft.com/office/drawing/2016/5/11/chartex" xmlns:cx6="http://schemas.microsoft.com/office/drawing/2016/5/12/chartex" xmlns:cx7="http://schemas.microsoft.com/office/drawing/2016/5/13/chartex" xmlns:cx8="http://schemas.microsoft.com/office/drawing/2016/5/14/chartex" xmlns:mc="http://schemas.openxmlformats.org/markup-compatibility/2006" xmlns:aink="http://schemas.microsoft.com/office/drawing/2016/ink" xmlns:am3d="http://schemas.microsoft.com/office/drawing/2017/model3d" xmlns:o="urn:schemas-microsoft-com:office:office" xmlns:r="http://schemas.openxmlformats.org/officeDocument/2006/relationships" xmlns:m="http://schemas.openxmlformats.org/officeDocument/2006/math" xmlns:v="urn:schemas-microsoft-com:vml" xmlns:wp14="http://schemas.microsoft.com/office/word/2010/wordprocessingDrawing" xmlns:wp="http://schemas.openxmlformats.org/drawingml/2006/wordprocessingDrawing" xmlns:w10="urn:schemas-microsoft-com:office:word" xmlns:w="http://schemas.openxmlformats.org/wordprocessingml/2006/main" xmlns:w14="http://schemas.microsoft.com/office/word/2010/wordml" xmlns:w15="http://schemas.microsoft.com/office/word/2012/wordml" xmlns:w16cex="http://schemas.microsoft.com/office/word/2018/wordml/cex" xmlns:w16cid="http://schemas.microsoft.com/office/word/2016/wordml/cid" xmlns:w16="http://schemas.microsoft.com/office/word/2018/wordml" xmlns:w16sdtdh="http://schemas.microsoft.com/office/word/2020/wordml/sdtdatahash" xmlns:w16se="http://schemas.microsoft.com/office/word/2015/wordml/symex" xmlns:wpg="http://schemas.microsoft.com/office/word/2010/wordprocessingGroup" xmlns:wpi="http://schemas.microsoft.com/office/word/2010/wordprocessingInk" xmlns:wne="http://schemas.microsoft.com/office/word/2006/wordml" xmlns:wps="http://schemas.microsoft.com/office/word/2010/wordprocessingShape" mc:Ignorable="w14 w15 w16se w16cid w16 w16cex w16sdtdh wp14">
+  <w:abstractNum w:abstractNumId="0" w15:restartNumberingAfterBreak="0">
     <w:nsid w:val="08B2501C"/>
     <w:multiLevelType w:val="hybridMultilevel"/>
     <w:tmpl w:val="F2A43D58"/>
@@ -10567,7 +9313,7 @@
       </w:rPr>
     </w:lvl>
   </w:abstractNum>
-  <w:abstractNum w:abstractNumId="1">
+  <w:abstractNum w:abstractNumId="1" w15:restartNumberingAfterBreak="0">
     <w:nsid w:val="279660C9"/>
     <w:multiLevelType w:val="hybridMultilevel"/>
     <w:tmpl w:val="672ECC5E"/>
@@ -10680,7 +9426,7 @@
       </w:rPr>
     </w:lvl>
   </w:abstractNum>
-  <w:abstractNum w:abstractNumId="2">
+  <w:abstractNum w:abstractNumId="2" w15:restartNumberingAfterBreak="0">
     <w:nsid w:val="2E17566E"/>
     <w:multiLevelType w:val="hybridMultilevel"/>
     <w:tmpl w:val="00866CE6"/>
@@ -10806,7 +9552,7 @@
 </file>
 
 <file path=word/styles.xml><?xml version="1.0" encoding="utf-8"?>
-<w:styles xmlns:mc="http://schemas.openxmlformats.org/markup-compatibility/2006" xmlns:r="http://schemas.openxmlformats.org/officeDocument/2006/relationships" xmlns:w="http://schemas.openxmlformats.org/wordprocessingml/2006/main" xmlns:w14="http://schemas.microsoft.com/office/word/2010/wordml" mc:Ignorable="w14">
+<w:styles xmlns:mc="http://schemas.openxmlformats.org/markup-compatibility/2006" xmlns:r="http://schemas.openxmlformats.org/officeDocument/2006/relationships" xmlns:w="http://schemas.openxmlformats.org/wordprocessingml/2006/main" xmlns:w14="http://schemas.microsoft.com/office/word/2010/wordml" xmlns:w15="http://schemas.microsoft.com/office/word/2012/wordml" xmlns:w16cex="http://schemas.microsoft.com/office/word/2018/wordml/cex" xmlns:w16cid="http://schemas.microsoft.com/office/word/2016/wordml/cid" xmlns:w16="http://schemas.microsoft.com/office/word/2018/wordml" xmlns:w16sdtdh="http://schemas.microsoft.com/office/word/2020/wordml/sdtdatahash" xmlns:w16se="http://schemas.microsoft.com/office/word/2015/wordml/symex" mc:Ignorable="w14 w15 w16se w16cid w16 w16cex w16sdtdh">
   <w:docDefaults>
     <w:rPrDefault>
       <w:rPr>
@@ -10822,505 +9568,383 @@
       </w:pPr>
     </w:pPrDefault>
   </w:docDefaults>
-  <w:latentStyles w:defLockedState="0" w:defUIPriority="99" w:defSemiHidden="1" w:defUnhideWhenUsed="1" w:defQFormat="0" w:count="267">
-    <w:lsdException w:name="Normal" w:semiHidden="0" w:uiPriority="0" w:unhideWhenUsed="0" w:qFormat="1"/>
-    <w:lsdException w:name="heading 1" w:semiHidden="0" w:uiPriority="9" w:unhideWhenUsed="0" w:qFormat="1"/>
-    <w:lsdException w:name="heading 2" w:uiPriority="9" w:qFormat="1"/>
-    <w:lsdException w:name="heading 3" w:uiPriority="9" w:qFormat="1"/>
-    <w:lsdException w:name="heading 4" w:uiPriority="9" w:qFormat="1"/>
-    <w:lsdException w:name="heading 5" w:uiPriority="9" w:qFormat="1"/>
-    <w:lsdException w:name="heading 6" w:uiPriority="9" w:qFormat="1"/>
-    <w:lsdException w:name="heading 7" w:uiPriority="9" w:qFormat="1"/>
-    <w:lsdException w:name="heading 8" w:uiPriority="9" w:qFormat="1"/>
-    <w:lsdException w:name="heading 9" w:uiPriority="9" w:qFormat="1"/>
-    <w:lsdException w:name="toc 1" w:uiPriority="39"/>
-    <w:lsdException w:name="toc 2" w:uiPriority="39"/>
-    <w:lsdException w:name="toc 3" w:uiPriority="39"/>
-    <w:lsdException w:name="toc 4" w:uiPriority="39"/>
-    <w:lsdException w:name="toc 5" w:uiPriority="39"/>
-    <w:lsdException w:name="toc 6" w:uiPriority="39"/>
-    <w:lsdException w:name="toc 7" w:uiPriority="39"/>
-    <w:lsdException w:name="toc 8" w:uiPriority="39"/>
-    <w:lsdException w:name="toc 9" w:uiPriority="39"/>
-    <w:lsdException w:name="caption" w:uiPriority="35" w:qFormat="1"/>
-    <w:lsdException w:name="footnote reference" w:unhideWhenUsed="0"/>
-    <w:lsdException w:name="Title" w:semiHidden="0" w:uiPriority="10" w:unhideWhenUsed="0" w:qFormat="1"/>
-    <w:lsdException w:name="Default Paragraph Font" w:uiPriority="1"/>
-    <w:lsdException w:name="Subtitle" w:semiHidden="0" w:uiPriority="11" w:unhideWhenUsed="0" w:qFormat="1"/>
-    <w:lsdException w:name="Strong" w:semiHidden="0" w:uiPriority="22" w:unhideWhenUsed="0" w:qFormat="1"/>
-    <w:lsdException w:name="Emphasis" w:semiHidden="0" w:uiPriority="20" w:unhideWhenUsed="0" w:qFormat="1"/>
-    <w:lsdException w:name="Table Grid" w:semiHidden="0" w:uiPriority="59" w:unhideWhenUsed="0"/>
-    <w:lsdException w:name="Placeholder Text" w:unhideWhenUsed="0"/>
-    <w:lsdException w:name="No Spacing" w:semiHidden="0" w:uiPriority="1" w:unhideWhenUsed="0" w:qFormat="1"/>
-    <w:lsdException w:name="Light Shading" w:semiHidden="0" w:uiPriority="60" w:unhideWhenUsed="0"/>
-    <w:lsdException w:name="Light List" w:semiHidden="0" w:uiPriority="61" w:unhideWhenUsed="0"/>
-    <w:lsdException w:name="Light Grid" w:semiHidden="0" w:uiPriority="62" w:unhideWhenUsed="0"/>
-    <w:lsdException w:name="Medium Shading 1" w:semiHidden="0" w:uiPriority="63" w:unhideWhenUsed="0"/>
-    <w:lsdException w:name="Medium Shading 2" w:semiHidden="0" w:uiPriority="64" w:unhideWhenUsed="0"/>
-    <w:lsdException w:name="Medium List 1" w:semiHidden="0" w:uiPriority="65" w:unhideWhenUsed="0"/>
-    <w:lsdException w:name="Medium List 2" w:semiHidden="0" w:uiPriority="66" w:unhideWhenUsed="0"/>
-    <w:lsdException w:name="Medium Grid 1" w:semiHidden="0" w:uiPriority="67" w:unhideWhenUsed="0"/>
-    <w:lsdException w:name="Medium Grid 2" w:semiHidden="0" w:uiPriority="68" w:unhideWhenUsed="0"/>
-    <w:lsdException w:name="Medium Grid 3" w:semiHidden="0" w:uiPriority="69" w:unhideWhenUsed="0"/>
-    <w:lsdException w:name="Dark List" w:semiHidden="0" w:uiPriority="70" w:unhideWhenUsed="0"/>
-    <w:lsdException w:name="Colorful Shading" w:semiHidden="0" w:uiPriority="71" w:unhideWhenUsed="0"/>
-    <w:lsdException w:name="Colorful List" w:semiHidden="0" w:uiPriority="72" w:unhideWhenUsed="0"/>
-    <w:lsdException w:name="Colorful Grid" w:semiHidden="0" w:uiPriority="73" w:unhideWhenUsed="0"/>
-    <w:lsdException w:name="Light Shading Accent 1" w:semiHidden="0" w:uiPriority="60" w:unhideWhenUsed="0"/>
-    <w:lsdException w:name="Light List Accent 1" w:semiHidden="0" w:uiPriority="61" w:unhideWhenUsed="0"/>
-    <w:lsdException w:name="Light Grid Accent 1" w:semiHidden="0" w:uiPriority="62" w:unhideWhenUsed="0"/>
-    <w:lsdException w:name="Medium Shading 1 Accent 1" w:semiHidden="0" w:uiPriority="63" w:unhideWhenUsed="0"/>
-    <w:lsdException w:name="Medium Shading 2 Accent 1" w:semiHidden="0" w:uiPriority="64" w:unhideWhenUsed="0"/>
-    <w:lsdException w:name="Medium List 1 Accent 1" w:semiHidden="0" w:uiPriority="65" w:unhideWhenUsed="0"/>
-    <w:lsdException w:name="Revision" w:unhideWhenUsed="0"/>
-    <w:lsdException w:name="List Paragraph" w:semiHidden="0" w:uiPriority="34" w:unhideWhenUsed="0" w:qFormat="1"/>
-    <w:lsdException w:name="Quote" w:semiHidden="0" w:uiPriority="29" w:unhideWhenUsed="0" w:qFormat="1"/>
-    <w:lsdException w:name="Intense Quote" w:semiHidden="0" w:uiPriority="30" w:unhideWhenUsed="0" w:qFormat="1"/>
-    <w:lsdException w:name="Medium List 2 Accent 1" w:semiHidden="0" w:uiPriority="66" w:unhideWhenUsed="0"/>
-    <w:lsdException w:name="Medium Grid 1 Accent 1" w:semiHidden="0" w:uiPriority="67" w:unhideWhenUsed="0"/>
-    <w:lsdException w:name="Medium Grid 2 Accent 1" w:semiHidden="0" w:uiPriority="68" w:unhideWhenUsed="0"/>
-    <w:lsdException w:name="Medium Grid 3 Accent 1" w:semiHidden="0" w:uiPriority="69" w:unhideWhenUsed="0"/>
-    <w:lsdException w:name="Dark List Accent 1" w:semiHidden="0" w:uiPriority="70" w:unhideWhenUsed="0"/>
-    <w:lsdException w:name="Colorful Shading Accent 1" w:semiHidden="0" w:uiPriority="71" w:unhideWhenUsed="0"/>
-    <w:lsdException w:name="Colorful List Accent 1" w:semiHidden="0" w:uiPriority="72" w:unhideWhenUsed="0"/>
-    <w:lsdException w:name="Colorful Grid Accent 1" w:semiHidden="0" w:uiPriority="73" w:unhideWhenUsed="0"/>
-    <w:lsdException w:name="Light Shading Accent 2" w:semiHidden="0" w:uiPriority="60" w:unhideWhenUsed="0"/>
-    <w:lsdException w:name="Light List Accent 2" w:semiHidden="0" w:uiPriority="61" w:unhideWhenUsed="0"/>
-    <w:lsdException w:name="Light Grid Accent 2" w:semiHidden="0" w:uiPriority="62" w:unhideWhenUsed="0"/>
-    <w:lsdException w:name="Medium Shading 1 Accent 2" w:semiHidden="0" w:uiPriority="63" w:unhideWhenUsed="0"/>
-    <w:lsdException w:name="Medium Shading 2 Accent 2" w:semiHidden="0" w:uiPriority="64" w:unhideWhenUsed="0"/>
-    <w:lsdException w:name="Medium List 1 Accent 2" w:semiHidden="0" w:uiPriority="65" w:unhideWhenUsed="0"/>
-    <w:lsdException w:name="Medium List 2 Accent 2" w:semiHidden="0" w:uiPriority="66" w:unhideWhenUsed="0"/>
-    <w:lsdException w:name="Medium Grid 1 Accent 2" w:semiHidden="0" w:uiPriority="67" w:unhideWhenUsed="0"/>
-    <w:lsdException w:name="Medium Grid 2 Accent 2" w:semiHidden="0" w:uiPriority="68" w:unhideWhenUsed="0"/>
-    <w:lsdException w:name="Medium Grid 3 Accent 2" w:semiHidden="0" w:uiPriority="69" w:unhideWhenUsed="0"/>
-    <w:lsdException w:name="Dark List Accent 2" w:semiHidden="0" w:uiPriority="70" w:unhideWhenUsed="0"/>
-    <w:lsdException w:name="Colorful Shading Accent 2" w:semiHidden="0" w:uiPriority="71" w:unhideWhenUsed="0"/>
-    <w:lsdException w:name="Colorful List Accent 2" w:semiHidden="0" w:uiPriority="72" w:unhideWhenUsed="0"/>
-    <w:lsdException w:name="Colorful Grid Accent 2" w:semiHidden="0" w:uiPriority="73" w:unhideWhenUsed="0"/>
-    <w:lsdException w:name="Light Shading Accent 3" w:semiHidden="0" w:uiPriority="60" w:unhideWhenUsed="0"/>
-    <w:lsdException w:name="Light List Accent 3" w:semiHidden="0" w:uiPriority="61" w:unhideWhenUsed="0"/>
-    <w:lsdException w:name="Light Grid Accent 3" w:semiHidden="0" w:uiPriority="62" w:unhideWhenUsed="0"/>
-    <w:lsdException w:name="Medium Shading 1 Accent 3" w:semiHidden="0" w:uiPriority="63" w:unhideWhenUsed="0"/>
-    <w:lsdException w:name="Medium Shading 2 Accent 3" w:semiHidden="0" w:uiPriority="64" w:unhideWhenUsed="0"/>
-    <w:lsdException w:name="Medium List 1 Accent 3" w:semiHidden="0" w:uiPriority="65" w:unhideWhenUsed="0"/>
-    <w:lsdException w:name="Medium List 2 Accent 3" w:semiHidden="0" w:uiPriority="66" w:unhideWhenUsed="0"/>
-    <w:lsdException w:name="Medium Grid 1 Accent 3" w:semiHidden="0" w:uiPriority="67" w:unhideWhenUsed="0"/>
-    <w:lsdException w:name="Medium Grid 2 Accent 3" w:semiHidden="0" w:uiPriority="68" w:unhideWhenUsed="0"/>
-    <w:lsdException w:name="Medium Grid 3 Accent 3" w:semiHidden="0" w:uiPriority="69" w:unhideWhenUsed="0"/>
-    <w:lsdException w:name="Dark List Accent 3" w:semiHidden="0" w:uiPriority="70" w:unhideWhenUsed="0"/>
-    <w:lsdException w:name="Colorful Shading Accent 3" w:semiHidden="0" w:uiPriority="71" w:unhideWhenUsed="0"/>
-    <w:lsdException w:name="Colorful List Accent 3" w:semiHidden="0" w:uiPriority="72" w:unhideWhenUsed="0"/>
-    <w:lsdException w:name="Colorful Grid Accent 3" w:semiHidden="0" w:uiPriority="73" w:unhideWhenUsed="0"/>
-    <w:lsdException w:name="Light Shading Accent 4" w:semiHidden="0" w:uiPriority="60" w:unhideWhenUsed="0"/>
-    <w:lsdException w:name="Light List Accent 4" w:semiHidden="0" w:uiPriority="61" w:unhideWhenUsed="0"/>
-    <w:lsdException w:name="Light Grid Accent 4" w:semiHidden="0" w:uiPriority="62" w:unhideWhenUsed="0"/>
-    <w:lsdException w:name="Medium Shading 1 Accent 4" w:semiHidden="0" w:uiPriority="63" w:unhideWhenUsed="0"/>
-    <w:lsdException w:name="Medium Shading 2 Accent 4" w:semiHidden="0" w:uiPriority="64" w:unhideWhenUsed="0"/>
-    <w:lsdException w:name="Medium List 1 Accent 4" w:semiHidden="0" w:uiPriority="65" w:unhideWhenUsed="0"/>
-    <w:lsdException w:name="Medium List 2 Accent 4" w:semiHidden="0" w:uiPriority="66" w:unhideWhenUsed="0"/>
-    <w:lsdException w:name="Medium Grid 1 Accent 4" w:semiHidden="0" w:uiPriority="67" w:unhideWhenUsed="0"/>
-    <w:lsdException w:name="Medium Grid 2 Accent 4" w:semiHidden="0" w:uiPriority="68" w:unhideWhenUsed="0"/>
-    <w:lsdException w:name="Medium Grid 3 Accent 4" w:semiHidden="0" w:uiPriority="69" w:unhideWhenUsed="0"/>
-    <w:lsdException w:name="Dark List Accent 4" w:semiHidden="0" w:uiPriority="70" w:unhideWhenUsed="0"/>
-    <w:lsdException w:name="Colorful Shading Accent 4" w:semiHidden="0" w:uiPriority="71" w:unhideWhenUsed="0"/>
-    <w:lsdException w:name="Colorful List Accent 4" w:semiHidden="0" w:uiPriority="72" w:unhideWhenUsed="0"/>
-    <w:lsdException w:name="Colorful Grid Accent 4" w:semiHidden="0" w:uiPriority="73" w:unhideWhenUsed="0"/>
-    <w:lsdException w:name="Light Shading Accent 5" w:semiHidden="0" w:uiPriority="60" w:unhideWhenUsed="0"/>
-    <w:lsdException w:name="Light List Accent 5" w:semiHidden="0" w:uiPriority="61" w:unhideWhenUsed="0"/>
-    <w:lsdException w:name="Light Grid Accent 5" w:semiHidden="0" w:uiPriority="62" w:unhideWhenUsed="0"/>
-    <w:lsdException w:name="Medium Shading 1 Accent 5" w:semiHidden="0" w:uiPriority="63" w:unhideWhenUsed="0"/>
-    <w:lsdException w:name="Medium Shading 2 Accent 5" w:semiHidden="0" w:uiPriority="64" w:unhideWhenUsed="0"/>
-    <w:lsdException w:name="Medium List 1 Accent 5" w:semiHidden="0" w:uiPriority="65" w:unhideWhenUsed="0"/>
-    <w:lsdException w:name="Medium List 2 Accent 5" w:semiHidden="0" w:uiPriority="66" w:unhideWhenUsed="0"/>
-    <w:lsdException w:name="Medium Grid 1 Accent 5" w:semiHidden="0" w:uiPriority="67" w:unhideWhenUsed="0"/>
-    <w:lsdException w:name="Medium Grid 2 Accent 5" w:semiHidden="0" w:uiPriority="68" w:unhideWhenUsed="0"/>
-    <w:lsdException w:name="Medium Grid 3 Accent 5" w:semiHidden="0" w:uiPriority="69" w:unhideWhenUsed="0"/>
-    <w:lsdException w:name="Dark List Accent 5" w:semiHidden="0" w:uiPriority="70" w:unhideWhenUsed="0"/>
-    <w:lsdException w:name="Colorful Shading Accent 5" w:semiHidden="0" w:uiPriority="71" w:unhideWhenUsed="0"/>
-    <w:lsdException w:name="Colorful List Accent 5" w:semiHidden="0" w:uiPriority="72" w:unhideWhenUsed="0"/>
-    <w:lsdException w:name="Colorful Grid Accent 5" w:semiHidden="0" w:uiPriority="73" w:unhideWhenUsed="0"/>
-    <w:lsdException w:name="Light Shading Accent 6" w:semiHidden="0" w:uiPriority="60" w:unhideWhenUsed="0"/>
-    <w:lsdException w:name="Light List Accent 6" w:semiHidden="0" w:uiPriority="61" w:unhideWhenUsed="0"/>
-    <w:lsdException w:name="Light Grid Accent 6" w:semiHidden="0" w:uiPriority="62" w:unhideWhenUsed="0"/>
-    <w:lsdException w:name="Medium Shading 1 Accent 6" w:semiHidden="0" w:uiPriority="63" w:unhideWhenUsed="0"/>
-    <w:lsdException w:name="Medium Shading 2 Accent 6" w:semiHidden="0" w:uiPriority="64" w:unhideWhenUsed="0"/>
-    <w:lsdException w:name="Medium List 1 Accent 6" w:semiHidden="0" w:uiPriority="65" w:unhideWhenUsed="0"/>
-    <w:lsdException w:name="Medium List 2 Accent 6" w:semiHidden="0" w:uiPriority="66" w:unhideWhenUsed="0"/>
-    <w:lsdException w:name="Medium Grid 1 Accent 6" w:semiHidden="0" w:uiPriority="67" w:unhideWhenUsed="0"/>
-    <w:lsdException w:name="Medium Grid 2 Accent 6" w:semiHidden="0" w:uiPriority="68" w:unhideWhenUsed="0"/>
-    <w:lsdException w:name="Medium Grid 3 Accent 6" w:semiHidden="0" w:uiPriority="69" w:unhideWhenUsed="0"/>
-    <w:lsdException w:name="Dark List Accent 6" w:semiHidden="0" w:uiPriority="70" w:unhideWhenUsed="0"/>
-    <w:lsdException w:name="Colorful Shading Accent 6" w:semiHidden="0" w:uiPriority="71" w:unhideWhenUsed="0"/>
-    <w:lsdException w:name="Colorful List Accent 6" w:semiHidden="0" w:uiPriority="72" w:unhideWhenUsed="0"/>
-    <w:lsdException w:name="Colorful Grid Accent 6" w:semiHidden="0" w:uiPriority="73" w:unhideWhenUsed="0"/>
-    <w:lsdException w:name="Subtle Emphasis" w:semiHidden="0" w:uiPriority="19" w:unhideWhenUsed="0" w:qFormat="1"/>
-    <w:lsdException w:name="Intense Emphasis" w:semiHidden="0" w:uiPriority="21" w:unhideWhenUsed="0" w:qFormat="1"/>
-    <w:lsdException w:name="Subtle Reference" w:semiHidden="0" w:uiPriority="31" w:unhideWhenUsed="0" w:qFormat="1"/>
-    <w:lsdException w:name="Intense Reference" w:semiHidden="0" w:uiPriority="32" w:unhideWhenUsed="0" w:qFormat="1"/>
-    <w:lsdException w:name="Book Title" w:semiHidden="0" w:uiPriority="33" w:unhideWhenUsed="0" w:qFormat="1"/>
-    <w:lsdException w:name="Bibliography" w:uiPriority="37"/>
-    <w:lsdException w:name="TOC Heading" w:uiPriority="39" w:qFormat="1"/>
-  </w:latentStyles>
-  <w:style w:type="paragraph" w:default="1" w:styleId="Normal">
-    <w:name w:val="Normal"/>
-    <w:qFormat/>
-    <w:pPr>
-      <w:widowControl w:val="0"/>
-      <w:autoSpaceDE w:val="0"/>
-      <w:autoSpaceDN w:val="0"/>
-      <w:adjustRightInd w:val="0"/>
-      <w:spacing w:after="0" w:line="240" w:lineRule="auto"/>
-    </w:pPr>
-    <w:rPr>
-      <w:rFonts w:ascii="Times New Roman" w:hAnsi="Times New Roman" w:cs="Times New Roman"/>
-      <w:sz w:val="24"/>
-      <w:szCs w:val="24"/>
-    </w:rPr>
-  </w:style>
-  <w:style w:type="character" w:default="1" w:styleId="DefaultParagraphFont">
-    <w:name w:val="Default Paragraph Font"/>
-    <w:uiPriority w:val="1"/>
-    <w:semiHidden/>
-    <w:unhideWhenUsed/>
-  </w:style>
-  <w:style w:type="table" w:default="1" w:styleId="TableNormal">
-    <w:name w:val="Normal Table"/>
-    <w:uiPriority w:val="99"/>
-    <w:semiHidden/>
-    <w:unhideWhenUsed/>
-    <w:tblPr>
-      <w:tblInd w:w="0" w:type="dxa"/>
-      <w:tblCellMar>
-        <w:top w:w="0" w:type="dxa"/>
-        <w:left w:w="108" w:type="dxa"/>
-        <w:bottom w:w="0" w:type="dxa"/>
-        <w:right w:w="108" w:type="dxa"/>
-      </w:tblCellMar>
-    </w:tblPr>
-  </w:style>
-  <w:style w:type="numbering" w:default="1" w:styleId="NoList">
-    <w:name w:val="No List"/>
-    <w:uiPriority w:val="99"/>
-    <w:semiHidden/>
-    <w:unhideWhenUsed/>
-  </w:style>
-  <w:style w:type="character" w:styleId="FootnoteReference">
-    <w:name w:val="footnote reference"/>
-    <w:uiPriority w:val="99"/>
-  </w:style>
-  <w:style w:type="paragraph" w:styleId="BalloonText">
-    <w:name w:val="Balloon Text"/>
-    <w:basedOn w:val="Normal"/>
-    <w:link w:val="BalloonTextChar"/>
-    <w:uiPriority w:val="99"/>
-    <w:semiHidden/>
-    <w:unhideWhenUsed/>
-    <w:rsid w:val="00670B9B"/>
-    <w:rPr>
-      <w:rFonts w:ascii="Tahoma" w:hAnsi="Tahoma" w:cs="Tahoma"/>
-      <w:sz w:val="16"/>
-      <w:szCs w:val="16"/>
-    </w:rPr>
-  </w:style>
-  <w:style w:type="character" w:customStyle="1" w:styleId="BalloonTextChar">
-    <w:name w:val="Balloon Text Char"/>
-    <w:basedOn w:val="DefaultParagraphFont"/>
-    <w:link w:val="BalloonText"/>
-    <w:uiPriority w:val="99"/>
-    <w:semiHidden/>
-    <w:rsid w:val="00670B9B"/>
-    <w:rPr>
-      <w:rFonts w:ascii="Tahoma" w:hAnsi="Tahoma" w:cs="Tahoma"/>
-      <w:sz w:val="16"/>
-      <w:szCs w:val="16"/>
-    </w:rPr>
-  </w:style>
-  <w:style w:type="paragraph" w:styleId="Header">
-    <w:name w:val="header"/>
-    <w:basedOn w:val="Normal"/>
-    <w:link w:val="HeaderChar"/>
-    <w:uiPriority w:val="99"/>
-    <w:unhideWhenUsed/>
-    <w:rsid w:val="008F0DC3"/>
-    <w:pPr>
-      <w:tabs>
-        <w:tab w:val="center" w:pos="4680"/>
-        <w:tab w:val="right" w:pos="9360"/>
-      </w:tabs>
-    </w:pPr>
-  </w:style>
-  <w:style w:type="character" w:customStyle="1" w:styleId="HeaderChar">
-    <w:name w:val="Header Char"/>
-    <w:basedOn w:val="DefaultParagraphFont"/>
-    <w:link w:val="Header"/>
-    <w:uiPriority w:val="99"/>
-    <w:rsid w:val="008F0DC3"/>
-    <w:rPr>
-      <w:rFonts w:ascii="Times New Roman" w:hAnsi="Times New Roman" w:cs="Times New Roman"/>
-      <w:sz w:val="24"/>
-      <w:szCs w:val="24"/>
-    </w:rPr>
-  </w:style>
-  <w:style w:type="paragraph" w:styleId="Footer">
-    <w:name w:val="footer"/>
-    <w:basedOn w:val="Normal"/>
-    <w:link w:val="FooterChar"/>
-    <w:uiPriority w:val="99"/>
-    <w:unhideWhenUsed/>
-    <w:rsid w:val="008F0DC3"/>
-    <w:pPr>
-      <w:tabs>
-        <w:tab w:val="center" w:pos="4680"/>
-        <w:tab w:val="right" w:pos="9360"/>
-      </w:tabs>
-    </w:pPr>
-  </w:style>
-  <w:style w:type="character" w:customStyle="1" w:styleId="FooterChar">
-    <w:name w:val="Footer Char"/>
-    <w:basedOn w:val="DefaultParagraphFont"/>
-    <w:link w:val="Footer"/>
-    <w:uiPriority w:val="99"/>
-    <w:rsid w:val="008F0DC3"/>
-    <w:rPr>
-      <w:rFonts w:ascii="Times New Roman" w:hAnsi="Times New Roman" w:cs="Times New Roman"/>
-      <w:sz w:val="24"/>
-      <w:szCs w:val="24"/>
-    </w:rPr>
-  </w:style>
-  <w:style w:type="table" w:styleId="TableGrid">
-    <w:name w:val="Table Grid"/>
-    <w:basedOn w:val="TableNormal"/>
-    <w:uiPriority w:val="59"/>
-    <w:unhideWhenUsed/>
-    <w:rsid w:val="0094737C"/>
-    <w:pPr>
-      <w:spacing w:after="0" w:line="240" w:lineRule="auto"/>
-    </w:pPr>
-    <w:tblPr>
-      <w:tblBorders>
-        <w:top w:val="single" w:sz="4" w:space="0" w:color="auto"/>
-        <w:left w:val="single" w:sz="4" w:space="0" w:color="auto"/>
-        <w:bottom w:val="single" w:sz="4" w:space="0" w:color="auto"/>
-        <w:right w:val="single" w:sz="4" w:space="0" w:color="auto"/>
-        <w:insideH w:val="single" w:sz="4" w:space="0" w:color="auto"/>
-        <w:insideV w:val="single" w:sz="4" w:space="0" w:color="auto"/>
-      </w:tblBorders>
-    </w:tblPr>
-  </w:style>
-  <w:style w:type="paragraph" w:styleId="ListParagraph">
-    <w:name w:val="List Paragraph"/>
-    <w:basedOn w:val="Normal"/>
-    <w:uiPriority w:val="34"/>
-    <w:qFormat/>
-    <w:rsid w:val="007F713C"/>
-    <w:pPr>
-      <w:ind w:left="720"/>
-      <w:contextualSpacing/>
-    </w:pPr>
-  </w:style>
-  <w:style w:type="character" w:styleId="CommentReference">
-    <w:name w:val="annotation reference"/>
-    <w:basedOn w:val="DefaultParagraphFont"/>
-    <w:uiPriority w:val="99"/>
-    <w:semiHidden/>
-    <w:unhideWhenUsed/>
-    <w:rsid w:val="00A53114"/>
-    <w:rPr>
-      <w:sz w:val="16"/>
-      <w:szCs w:val="16"/>
-    </w:rPr>
-  </w:style>
-  <w:style w:type="paragraph" w:styleId="CommentText">
-    <w:name w:val="annotation text"/>
-    <w:basedOn w:val="Normal"/>
-    <w:link w:val="CommentTextChar"/>
-    <w:uiPriority w:val="99"/>
-    <w:unhideWhenUsed/>
-    <w:rsid w:val="00A53114"/>
-    <w:pPr>
-      <w:widowControl/>
-      <w:autoSpaceDE/>
-      <w:autoSpaceDN/>
-      <w:adjustRightInd/>
-    </w:pPr>
-    <w:rPr>
-      <w:rFonts w:asciiTheme="minorHAnsi" w:eastAsiaTheme="minorHAnsi" w:hAnsiTheme="minorHAnsi" w:cstheme="minorBidi"/>
-      <w:sz w:val="20"/>
-      <w:szCs w:val="20"/>
-    </w:rPr>
-  </w:style>
-  <w:style w:type="character" w:customStyle="1" w:styleId="CommentTextChar">
-    <w:name w:val="Comment Text Char"/>
-    <w:basedOn w:val="DefaultParagraphFont"/>
-    <w:link w:val="CommentText"/>
-    <w:uiPriority w:val="99"/>
-    <w:rsid w:val="00A53114"/>
-    <w:rPr>
-      <w:rFonts w:eastAsiaTheme="minorHAnsi"/>
-      <w:sz w:val="20"/>
-      <w:szCs w:val="20"/>
-    </w:rPr>
-  </w:style>
-</w:styles>
-</file>
-
-<file path=word/stylesWithEffects.xml><?xml version="1.0" encoding="utf-8"?>
-<w:styles xmlns:wpc="http://schemas.microsoft.com/office/word/2010/wordprocessingCanvas" xmlns:mc="http://schemas.openxmlformats.org/markup-compatibility/2006" xmlns:o="urn:schemas-microsoft-com:office:office" xmlns:r="http://schemas.openxmlformats.org/officeDocument/2006/relationships" xmlns:m="http://schemas.openxmlformats.org/officeDocument/2006/math" xmlns:v="urn:schemas-microsoft-com:vml" xmlns:wp14="http://schemas.microsoft.com/office/word/2010/wordprocessingDrawing" xmlns:wp="http://schemas.openxmlformats.org/drawingml/2006/wordprocessingDrawing" xmlns:w10="urn:schemas-microsoft-com:office:word" xmlns:w="http://schemas.openxmlformats.org/wordprocessingml/2006/main" xmlns:w14="http://schemas.microsoft.com/office/word/2010/wordml" xmlns:wpg="http://schemas.microsoft.com/office/word/2010/wordprocessingGroup" xmlns:wpi="http://schemas.microsoft.com/office/word/2010/wordprocessingInk" xmlns:wne="http://schemas.microsoft.com/office/word/2006/wordml" xmlns:wps="http://schemas.microsoft.com/office/word/2010/wordprocessingShape" mc:Ignorable="w14 wp14">
-  <w:docDefaults>
-    <w:rPrDefault>
-      <w:rPr>
-        <w:rFonts w:asciiTheme="minorHAnsi" w:eastAsiaTheme="minorEastAsia" w:hAnsiTheme="minorHAnsi" w:cstheme="minorBidi"/>
-        <w:sz w:val="22"/>
-        <w:szCs w:val="22"/>
-        <w:lang w:val="en-US" w:eastAsia="en-US" w:bidi="ar-SA"/>
-      </w:rPr>
-    </w:rPrDefault>
-    <w:pPrDefault>
-      <w:pPr>
-        <w:spacing w:after="200" w:line="276" w:lineRule="auto"/>
-      </w:pPr>
-    </w:pPrDefault>
-  </w:docDefaults>
-  <w:latentStyles w:defLockedState="0" w:defUIPriority="99" w:defSemiHidden="1" w:defUnhideWhenUsed="1" w:defQFormat="0" w:count="267">
-    <w:lsdException w:name="Normal" w:semiHidden="0" w:uiPriority="0" w:unhideWhenUsed="0" w:qFormat="1"/>
-    <w:lsdException w:name="heading 1" w:semiHidden="0" w:uiPriority="9" w:unhideWhenUsed="0" w:qFormat="1"/>
-    <w:lsdException w:name="heading 2" w:uiPriority="9" w:qFormat="1"/>
-    <w:lsdException w:name="heading 3" w:uiPriority="9" w:qFormat="1"/>
-    <w:lsdException w:name="heading 4" w:uiPriority="9" w:qFormat="1"/>
-    <w:lsdException w:name="heading 5" w:uiPriority="9" w:qFormat="1"/>
-    <w:lsdException w:name="heading 6" w:uiPriority="9" w:qFormat="1"/>
-    <w:lsdException w:name="heading 7" w:uiPriority="9" w:qFormat="1"/>
-    <w:lsdException w:name="heading 8" w:uiPriority="9" w:qFormat="1"/>
-    <w:lsdException w:name="heading 9" w:uiPriority="9" w:qFormat="1"/>
-    <w:lsdException w:name="toc 1" w:uiPriority="39"/>
-    <w:lsdException w:name="toc 2" w:uiPriority="39"/>
-    <w:lsdException w:name="toc 3" w:uiPriority="39"/>
-    <w:lsdException w:name="toc 4" w:uiPriority="39"/>
-    <w:lsdException w:name="toc 5" w:uiPriority="39"/>
-    <w:lsdException w:name="toc 6" w:uiPriority="39"/>
-    <w:lsdException w:name="toc 7" w:uiPriority="39"/>
-    <w:lsdException w:name="toc 8" w:uiPriority="39"/>
-    <w:lsdException w:name="toc 9" w:uiPriority="39"/>
-    <w:lsdException w:name="caption" w:uiPriority="35" w:qFormat="1"/>
-    <w:lsdException w:name="footnote reference" w:unhideWhenUsed="0"/>
-    <w:lsdException w:name="Title" w:semiHidden="0" w:uiPriority="10" w:unhideWhenUsed="0" w:qFormat="1"/>
-    <w:lsdException w:name="Default Paragraph Font" w:uiPriority="1"/>
-    <w:lsdException w:name="Subtitle" w:semiHidden="0" w:uiPriority="11" w:unhideWhenUsed="0" w:qFormat="1"/>
-    <w:lsdException w:name="Strong" w:semiHidden="0" w:uiPriority="22" w:unhideWhenUsed="0" w:qFormat="1"/>
-    <w:lsdException w:name="Emphasis" w:semiHidden="0" w:uiPriority="20" w:unhideWhenUsed="0" w:qFormat="1"/>
-    <w:lsdException w:name="Table Grid" w:semiHidden="0" w:uiPriority="59" w:unhideWhenUsed="0"/>
-    <w:lsdException w:name="Placeholder Text" w:unhideWhenUsed="0"/>
-    <w:lsdException w:name="No Spacing" w:semiHidden="0" w:uiPriority="1" w:unhideWhenUsed="0" w:qFormat="1"/>
-    <w:lsdException w:name="Light Shading" w:semiHidden="0" w:uiPriority="60" w:unhideWhenUsed="0"/>
-    <w:lsdException w:name="Light List" w:semiHidden="0" w:uiPriority="61" w:unhideWhenUsed="0"/>
-    <w:lsdException w:name="Light Grid" w:semiHidden="0" w:uiPriority="62" w:unhideWhenUsed="0"/>
-    <w:lsdException w:name="Medium Shading 1" w:semiHidden="0" w:uiPriority="63" w:unhideWhenUsed="0"/>
-    <w:lsdException w:name="Medium Shading 2" w:semiHidden="0" w:uiPriority="64" w:unhideWhenUsed="0"/>
-    <w:lsdException w:name="Medium List 1" w:semiHidden="0" w:uiPriority="65" w:unhideWhenUsed="0"/>
-    <w:lsdException w:name="Medium List 2" w:semiHidden="0" w:uiPriority="66" w:unhideWhenUsed="0"/>
-    <w:lsdException w:name="Medium Grid 1" w:semiHidden="0" w:uiPriority="67" w:unhideWhenUsed="0"/>
-    <w:lsdException w:name="Medium Grid 2" w:semiHidden="0" w:uiPriority="68" w:unhideWhenUsed="0"/>
-    <w:lsdException w:name="Medium Grid 3" w:semiHidden="0" w:uiPriority="69" w:unhideWhenUsed="0"/>
-    <w:lsdException w:name="Dark List" w:semiHidden="0" w:uiPriority="70" w:unhideWhenUsed="0"/>
-    <w:lsdException w:name="Colorful Shading" w:semiHidden="0" w:uiPriority="71" w:unhideWhenUsed="0"/>
-    <w:lsdException w:name="Colorful List" w:semiHidden="0" w:uiPriority="72" w:unhideWhenUsed="0"/>
-    <w:lsdException w:name="Colorful Grid" w:semiHidden="0" w:uiPriority="73" w:unhideWhenUsed="0"/>
-    <w:lsdException w:name="Light Shading Accent 1" w:semiHidden="0" w:uiPriority="60" w:unhideWhenUsed="0"/>
-    <w:lsdException w:name="Light List Accent 1" w:semiHidden="0" w:uiPriority="61" w:unhideWhenUsed="0"/>
-    <w:lsdException w:name="Light Grid Accent 1" w:semiHidden="0" w:uiPriority="62" w:unhideWhenUsed="0"/>
-    <w:lsdException w:name="Medium Shading 1 Accent 1" w:semiHidden="0" w:uiPriority="63" w:unhideWhenUsed="0"/>
-    <w:lsdException w:name="Medium Shading 2 Accent 1" w:semiHidden="0" w:uiPriority="64" w:unhideWhenUsed="0"/>
-    <w:lsdException w:name="Medium List 1 Accent 1" w:semiHidden="0" w:uiPriority="65" w:unhideWhenUsed="0"/>
-    <w:lsdException w:name="Revision" w:unhideWhenUsed="0"/>
-    <w:lsdException w:name="List Paragraph" w:semiHidden="0" w:uiPriority="34" w:unhideWhenUsed="0" w:qFormat="1"/>
-    <w:lsdException w:name="Quote" w:semiHidden="0" w:uiPriority="29" w:unhideWhenUsed="0" w:qFormat="1"/>
-    <w:lsdException w:name="Intense Quote" w:semiHidden="0" w:uiPriority="30" w:unhideWhenUsed="0" w:qFormat="1"/>
-    <w:lsdException w:name="Medium List 2 Accent 1" w:semiHidden="0" w:uiPriority="66" w:unhideWhenUsed="0"/>
-    <w:lsdException w:name="Medium Grid 1 Accent 1" w:semiHidden="0" w:uiPriority="67" w:unhideWhenUsed="0"/>
-    <w:lsdException w:name="Medium Grid 2 Accent 1" w:semiHidden="0" w:uiPriority="68" w:unhideWhenUsed="0"/>
-    <w:lsdException w:name="Medium Grid 3 Accent 1" w:semiHidden="0" w:uiPriority="69" w:unhideWhenUsed="0"/>
-    <w:lsdException w:name="Dark List Accent 1" w:semiHidden="0" w:uiPriority="70" w:unhideWhenUsed="0"/>
-    <w:lsdException w:name="Colorful Shading Accent 1" w:semiHidden="0" w:uiPriority="71" w:unhideWhenUsed="0"/>
-    <w:lsdException w:name="Colorful List Accent 1" w:semiHidden="0" w:uiPriority="72" w:unhideWhenUsed="0"/>
-    <w:lsdException w:name="Colorful Grid Accent 1" w:semiHidden="0" w:uiPriority="73" w:unhideWhenUsed="0"/>
-    <w:lsdException w:name="Light Shading Accent 2" w:semiHidden="0" w:uiPriority="60" w:unhideWhenUsed="0"/>
-    <w:lsdException w:name="Light List Accent 2" w:semiHidden="0" w:uiPriority="61" w:unhideWhenUsed="0"/>
-    <w:lsdException w:name="Light Grid Accent 2" w:semiHidden="0" w:uiPriority="62" w:unhideWhenUsed="0"/>
-    <w:lsdException w:name="Medium Shading 1 Accent 2" w:semiHidden="0" w:uiPriority="63" w:unhideWhenUsed="0"/>
-    <w:lsdException w:name="Medium Shading 2 Accent 2" w:semiHidden="0" w:uiPriority="64" w:unhideWhenUsed="0"/>
-    <w:lsdException w:name="Medium List 1 Accent 2" w:semiHidden="0" w:uiPriority="65" w:unhideWhenUsed="0"/>
-    <w:lsdException w:name="Medium List 2 Accent 2" w:semiHidden="0" w:uiPriority="66" w:unhideWhenUsed="0"/>
-    <w:lsdException w:name="Medium Grid 1 Accent 2" w:semiHidden="0" w:uiPriority="67" w:unhideWhenUsed="0"/>
-    <w:lsdException w:name="Medium Grid 2 Accent 2" w:semiHidden="0" w:uiPriority="68" w:unhideWhenUsed="0"/>
-    <w:lsdException w:name="Medium Grid 3 Accent 2" w:semiHidden="0" w:uiPriority="69" w:unhideWhenUsed="0"/>
-    <w:lsdException w:name="Dark List Accent 2" w:semiHidden="0" w:uiPriority="70" w:unhideWhenUsed="0"/>
-    <w:lsdException w:name="Colorful Shading Accent 2" w:semiHidden="0" w:uiPriority="71" w:unhideWhenUsed="0"/>
-    <w:lsdException w:name="Colorful List Accent 2" w:semiHidden="0" w:uiPriority="72" w:unhideWhenUsed="0"/>
-    <w:lsdException w:name="Colorful Grid Accent 2" w:semiHidden="0" w:uiPriority="73" w:unhideWhenUsed="0"/>
-    <w:lsdException w:name="Light Shading Accent 3" w:semiHidden="0" w:uiPriority="60" w:unhideWhenUsed="0"/>
-    <w:lsdException w:name="Light List Accent 3" w:semiHidden="0" w:uiPriority="61" w:unhideWhenUsed="0"/>
-    <w:lsdException w:name="Light Grid Accent 3" w:semiHidden="0" w:uiPriority="62" w:unhideWhenUsed="0"/>
-    <w:lsdException w:name="Medium Shading 1 Accent 3" w:semiHidden="0" w:uiPriority="63" w:unhideWhenUsed="0"/>
-    <w:lsdException w:name="Medium Shading 2 Accent 3" w:semiHidden="0" w:uiPriority="64" w:unhideWhenUsed="0"/>
-    <w:lsdException w:name="Medium List 1 Accent 3" w:semiHidden="0" w:uiPriority="65" w:unhideWhenUsed="0"/>
-    <w:lsdException w:name="Medium List 2 Accent 3" w:semiHidden="0" w:uiPriority="66" w:unhideWhenUsed="0"/>
-    <w:lsdException w:name="Medium Grid 1 Accent 3" w:semiHidden="0" w:uiPriority="67" w:unhideWhenUsed="0"/>
-    <w:lsdException w:name="Medium Grid 2 Accent 3" w:semiHidden="0" w:uiPriority="68" w:unhideWhenUsed="0"/>
-    <w:lsdException w:name="Medium Grid 3 Accent 3" w:semiHidden="0" w:uiPriority="69" w:unhideWhenUsed="0"/>
-    <w:lsdException w:name="Dark List Accent 3" w:semiHidden="0" w:uiPriority="70" w:unhideWhenUsed="0"/>
-    <w:lsdException w:name="Colorful Shading Accent 3" w:semiHidden="0" w:uiPriority="71" w:unhideWhenUsed="0"/>
-    <w:lsdException w:name="Colorful List Accent 3" w:semiHidden="0" w:uiPriority="72" w:unhideWhenUsed="0"/>
-    <w:lsdException w:name="Colorful Grid Accent 3" w:semiHidden="0" w:uiPriority="73" w:unhideWhenUsed="0"/>
-    <w:lsdException w:name="Light Shading Accent 4" w:semiHidden="0" w:uiPriority="60" w:unhideWhenUsed="0"/>
-    <w:lsdException w:name="Light List Accent 4" w:semiHidden="0" w:uiPriority="61" w:unhideWhenUsed="0"/>
-    <w:lsdException w:name="Light Grid Accent 4" w:semiHidden="0" w:uiPriority="62" w:unhideWhenUsed="0"/>
-    <w:lsdException w:name="Medium Shading 1 Accent 4" w:semiHidden="0" w:uiPriority="63" w:unhideWhenUsed="0"/>
-    <w:lsdException w:name="Medium Shading 2 Accent 4" w:semiHidden="0" w:uiPriority="64" w:unhideWhenUsed="0"/>
-    <w:lsdException w:name="Medium List 1 Accent 4" w:semiHidden="0" w:uiPriority="65" w:unhideWhenUsed="0"/>
-    <w:lsdException w:name="Medium List 2 Accent 4" w:semiHidden="0" w:uiPriority="66" w:unhideWhenUsed="0"/>
-    <w:lsdException w:name="Medium Grid 1 Accent 4" w:semiHidden="0" w:uiPriority="67" w:unhideWhenUsed="0"/>
-    <w:lsdException w:name="Medium Grid 2 Accent 4" w:semiHidden="0" w:uiPriority="68" w:unhideWhenUsed="0"/>
-    <w:lsdException w:name="Medium Grid 3 Accent 4" w:semiHidden="0" w:uiPriority="69" w:unhideWhenUsed="0"/>
-    <w:lsdException w:name="Dark List Accent 4" w:semiHidden="0" w:uiPriority="70" w:unhideWhenUsed="0"/>
-    <w:lsdException w:name="Colorful Shading Accent 4" w:semiHidden="0" w:uiPriority="71" w:unhideWhenUsed="0"/>
-    <w:lsdException w:name="Colorful List Accent 4" w:semiHidden="0" w:uiPriority="72" w:unhideWhenUsed="0"/>
-    <w:lsdException w:name="Colorful Grid Accent 4" w:semiHidden="0" w:uiPriority="73" w:unhideWhenUsed="0"/>
-    <w:lsdException w:name="Light Shading Accent 5" w:semiHidden="0" w:uiPriority="60" w:unhideWhenUsed="0"/>
-    <w:lsdException w:name="Light List Accent 5" w:semiHidden="0" w:uiPriority="61" w:unhideWhenUsed="0"/>
-    <w:lsdException w:name="Light Grid Accent 5" w:semiHidden="0" w:uiPriority="62" w:unhideWhenUsed="0"/>
-    <w:lsdException w:name="Medium Shading 1 Accent 5" w:semiHidden="0" w:uiPriority="63" w:unhideWhenUsed="0"/>
-    <w:lsdException w:name="Medium Shading 2 Accent 5" w:semiHidden="0" w:uiPriority="64" w:unhideWhenUsed="0"/>
-    <w:lsdException w:name="Medium List 1 Accent 5" w:semiHidden="0" w:uiPriority="65" w:unhideWhenUsed="0"/>
-    <w:lsdException w:name="Medium List 2 Accent 5" w:semiHidden="0" w:uiPriority="66" w:unhideWhenUsed="0"/>
-    <w:lsdException w:name="Medium Grid 1 Accent 5" w:semiHidden="0" w:uiPriority="67" w:unhideWhenUsed="0"/>
-    <w:lsdException w:name="Medium Grid 2 Accent 5" w:semiHidden="0" w:uiPriority="68" w:unhideWhenUsed="0"/>
-    <w:lsdException w:name="Medium Grid 3 Accent 5" w:semiHidden="0" w:uiPriority="69" w:unhideWhenUsed="0"/>
-    <w:lsdException w:name="Dark List Accent 5" w:semiHidden="0" w:uiPriority="70" w:unhideWhenUsed="0"/>
-    <w:lsdException w:name="Colorful Shading Accent 5" w:semiHidden="0" w:uiPriority="71" w:unhideWhenUsed="0"/>
-    <w:lsdException w:name="Colorful List Accent 5" w:semiHidden="0" w:uiPriority="72" w:unhideWhenUsed="0"/>
-    <w:lsdException w:name="Colorful Grid Accent 5" w:semiHidden="0" w:uiPriority="73" w:unhideWhenUsed="0"/>
-    <w:lsdException w:name="Light Shading Accent 6" w:semiHidden="0" w:uiPriority="60" w:unhideWhenUsed="0"/>
-    <w:lsdException w:name="Light List Accent 6" w:semiHidden="0" w:uiPriority="61" w:unhideWhenUsed="0"/>
-    <w:lsdException w:name="Light Grid Accent 6" w:semiHidden="0" w:uiPriority="62" w:unhideWhenUsed="0"/>
-    <w:lsdException w:name="Medium Shading 1 Accent 6" w:semiHidden="0" w:uiPriority="63" w:unhideWhenUsed="0"/>
-    <w:lsdException w:name="Medium Shading 2 Accent 6" w:semiHidden="0" w:uiPriority="64" w:unhideWhenUsed="0"/>
-    <w:lsdException w:name="Medium List 1 Accent 6" w:semiHidden="0" w:uiPriority="65" w:unhideWhenUsed="0"/>
-    <w:lsdException w:name="Medium List 2 Accent 6" w:semiHidden="0" w:uiPriority="66" w:unhideWhenUsed="0"/>
-    <w:lsdException w:name="Medium Grid 1 Accent 6" w:semiHidden="0" w:uiPriority="67" w:unhideWhenUsed="0"/>
-    <w:lsdException w:name="Medium Grid 2 Accent 6" w:semiHidden="0" w:uiPriority="68" w:unhideWhenUsed="0"/>
-    <w:lsdException w:name="Medium Grid 3 Accent 6" w:semiHidden="0" w:uiPriority="69" w:unhideWhenUsed="0"/>
-    <w:lsdException w:name="Dark List Accent 6" w:semiHidden="0" w:uiPriority="70" w:unhideWhenUsed="0"/>
-    <w:lsdException w:name="Colorful Shading Accent 6" w:semiHidden="0" w:uiPriority="71" w:unhideWhenUsed="0"/>
-    <w:lsdException w:name="Colorful List Accent 6" w:semiHidden="0" w:uiPriority="72" w:unhideWhenUsed="0"/>
-    <w:lsdException w:name="Colorful Grid Accent 6" w:semiHidden="0" w:uiPriority="73" w:unhideWhenUsed="0"/>
-    <w:lsdException w:name="Subtle Emphasis" w:semiHidden="0" w:uiPriority="19" w:unhideWhenUsed="0" w:qFormat="1"/>
-    <w:lsdException w:name="Intense Emphasis" w:semiHidden="0" w:uiPriority="21" w:unhideWhenUsed="0" w:qFormat="1"/>
-    <w:lsdException w:name="Subtle Reference" w:semiHidden="0" w:uiPriority="31" w:unhideWhenUsed="0" w:qFormat="1"/>
-    <w:lsdException w:name="Intense Reference" w:semiHidden="0" w:uiPriority="32" w:unhideWhenUsed="0" w:qFormat="1"/>
-    <w:lsdException w:name="Book Title" w:semiHidden="0" w:uiPriority="33" w:unhideWhenUsed="0" w:qFormat="1"/>
-    <w:lsdException w:name="Bibliography" w:uiPriority="37"/>
-    <w:lsdException w:name="TOC Heading" w:uiPriority="39" w:qFormat="1"/>
+  <w:latentStyles w:defLockedState="0" w:defUIPriority="99" w:defSemiHidden="0" w:defUnhideWhenUsed="0" w:defQFormat="0" w:count="376">
+    <w:lsdException w:name="Normal" w:uiPriority="0" w:qFormat="1"/>
+    <w:lsdException w:name="heading 1" w:uiPriority="9" w:qFormat="1"/>
+    <w:lsdException w:name="heading 2" w:semiHidden="1" w:uiPriority="9" w:unhideWhenUsed="1" w:qFormat="1"/>
+    <w:lsdException w:name="heading 3" w:semiHidden="1" w:uiPriority="9" w:unhideWhenUsed="1" w:qFormat="1"/>
+    <w:lsdException w:name="heading 4" w:semiHidden="1" w:uiPriority="9" w:unhideWhenUsed="1" w:qFormat="1"/>
+    <w:lsdException w:name="heading 5" w:semiHidden="1" w:uiPriority="9" w:unhideWhenUsed="1" w:qFormat="1"/>
+    <w:lsdException w:name="heading 6" w:semiHidden="1" w:uiPriority="9" w:unhideWhenUsed="1" w:qFormat="1"/>
+    <w:lsdException w:name="heading 7" w:semiHidden="1" w:uiPriority="9" w:unhideWhenUsed="1" w:qFormat="1"/>
+    <w:lsdException w:name="heading 8" w:semiHidden="1" w:uiPriority="9" w:unhideWhenUsed="1" w:qFormat="1"/>
+    <w:lsdException w:name="heading 9" w:semiHidden="1" w:uiPriority="9" w:unhideWhenUsed="1" w:qFormat="1"/>
+    <w:lsdException w:name="index 1" w:semiHidden="1" w:unhideWhenUsed="1"/>
+    <w:lsdException w:name="index 2" w:semiHidden="1" w:unhideWhenUsed="1"/>
+    <w:lsdException w:name="index 3" w:semiHidden="1" w:unhideWhenUsed="1"/>
+    <w:lsdException w:name="index 4" w:semiHidden="1" w:unhideWhenUsed="1"/>
+    <w:lsdException w:name="index 5" w:semiHidden="1" w:unhideWhenUsed="1"/>
+    <w:lsdException w:name="index 6" w:semiHidden="1" w:unhideWhenUsed="1"/>
+    <w:lsdException w:name="index 7" w:semiHidden="1" w:unhideWhenUsed="1"/>
+    <w:lsdException w:name="index 8" w:semiHidden="1" w:unhideWhenUsed="1"/>
+    <w:lsdException w:name="index 9" w:semiHidden="1" w:unhideWhenUsed="1"/>
+    <w:lsdException w:name="toc 1" w:semiHidden="1" w:uiPriority="39" w:unhideWhenUsed="1"/>
+    <w:lsdException w:name="toc 2" w:semiHidden="1" w:uiPriority="39" w:unhideWhenUsed="1"/>
+    <w:lsdException w:name="toc 3" w:semiHidden="1" w:uiPriority="39" w:unhideWhenUsed="1"/>
+    <w:lsdException w:name="toc 4" w:semiHidden="1" w:uiPriority="39" w:unhideWhenUsed="1"/>
+    <w:lsdException w:name="toc 5" w:semiHidden="1" w:uiPriority="39" w:unhideWhenUsed="1"/>
+    <w:lsdException w:name="toc 6" w:semiHidden="1" w:uiPriority="39" w:unhideWhenUsed="1"/>
+    <w:lsdException w:name="toc 7" w:semiHidden="1" w:uiPriority="39" w:unhideWhenUsed="1"/>
+    <w:lsdException w:name="toc 8" w:semiHidden="1" w:uiPriority="39" w:unhideWhenUsed="1"/>
+    <w:lsdException w:name="toc 9" w:semiHidden="1" w:uiPriority="39" w:unhideWhenUsed="1"/>
+    <w:lsdException w:name="Normal Indent" w:semiHidden="1" w:unhideWhenUsed="1"/>
+    <w:lsdException w:name="footnote text" w:semiHidden="1" w:unhideWhenUsed="1"/>
+    <w:lsdException w:name="annotation text" w:semiHidden="1" w:unhideWhenUsed="1"/>
+    <w:lsdException w:name="header" w:semiHidden="1" w:unhideWhenUsed="1"/>
+    <w:lsdException w:name="footer" w:semiHidden="1" w:unhideWhenUsed="1"/>
+    <w:lsdException w:name="index heading" w:semiHidden="1" w:unhideWhenUsed="1"/>
+    <w:lsdException w:name="caption" w:semiHidden="1" w:uiPriority="35" w:unhideWhenUsed="1" w:qFormat="1"/>
+    <w:lsdException w:name="table of figures" w:semiHidden="1" w:unhideWhenUsed="1"/>
+    <w:lsdException w:name="envelope address" w:semiHidden="1" w:unhideWhenUsed="1"/>
+    <w:lsdException w:name="envelope return" w:semiHidden="1" w:unhideWhenUsed="1"/>
+    <w:lsdException w:name="footnote reference" w:semiHidden="1"/>
+    <w:lsdException w:name="annotation reference" w:semiHidden="1" w:unhideWhenUsed="1"/>
+    <w:lsdException w:name="line number" w:semiHidden="1" w:unhideWhenUsed="1"/>
+    <w:lsdException w:name="page number" w:semiHidden="1" w:unhideWhenUsed="1"/>
+    <w:lsdException w:name="endnote reference" w:semiHidden="1" w:unhideWhenUsed="1"/>
+    <w:lsdException w:name="endnote text" w:semiHidden="1" w:unhideWhenUsed="1"/>
+    <w:lsdException w:name="table of authorities" w:semiHidden="1" w:unhideWhenUsed="1"/>
+    <w:lsdException w:name="macro" w:semiHidden="1" w:unhideWhenUsed="1"/>
+    <w:lsdException w:name="toa heading" w:semiHidden="1" w:unhideWhenUsed="1"/>
+    <w:lsdException w:name="List" w:semiHidden="1" w:unhideWhenUsed="1"/>
+    <w:lsdException w:name="List Bullet" w:semiHidden="1" w:unhideWhenUsed="1"/>
+    <w:lsdException w:name="List Number" w:semiHidden="1" w:unhideWhenUsed="1"/>
+    <w:lsdException w:name="List 2" w:semiHidden="1" w:unhideWhenUsed="1"/>
+    <w:lsdException w:name="List 3" w:semiHidden="1" w:unhideWhenUsed="1"/>
+    <w:lsdException w:name="List 4" w:semiHidden="1" w:unhideWhenUsed="1"/>
+    <w:lsdException w:name="List 5" w:semiHidden="1" w:unhideWhenUsed="1"/>
+    <w:lsdException w:name="List Bullet 2" w:semiHidden="1" w:unhideWhenUsed="1"/>
+    <w:lsdException w:name="List Bullet 3" w:semiHidden="1" w:unhideWhenUsed="1"/>
+    <w:lsdException w:name="List Bullet 4" w:semiHidden="1" w:unhideWhenUsed="1"/>
+    <w:lsdException w:name="List Bullet 5" w:semiHidden="1" w:unhideWhenUsed="1"/>
+    <w:lsdException w:name="List Number 2" w:semiHidden="1" w:unhideWhenUsed="1"/>
+    <w:lsdException w:name="List Number 3" w:semiHidden="1" w:unhideWhenUsed="1"/>
+    <w:lsdException w:name="List Number 4" w:semiHidden="1" w:unhideWhenUsed="1"/>
+    <w:lsdException w:name="List Number 5" w:semiHidden="1" w:unhideWhenUsed="1"/>
+    <w:lsdException w:name="Title" w:uiPriority="10" w:qFormat="1"/>
+    <w:lsdException w:name="Closing" w:semiHidden="1" w:unhideWhenUsed="1"/>
+    <w:lsdException w:name="Signature" w:semiHidden="1" w:unhideWhenUsed="1"/>
+    <w:lsdException w:name="Default Paragraph Font" w:semiHidden="1" w:uiPriority="1" w:unhideWhenUsed="1"/>
+    <w:lsdException w:name="Body Text" w:semiHidden="1" w:unhideWhenUsed="1"/>
+    <w:lsdException w:name="Body Text Indent" w:semiHidden="1" w:unhideWhenUsed="1"/>
+    <w:lsdException w:name="List Continue" w:semiHidden="1" w:unhideWhenUsed="1"/>
+    <w:lsdException w:name="List Continue 2" w:semiHidden="1" w:unhideWhenUsed="1"/>
+    <w:lsdException w:name="List Continue 3" w:semiHidden="1" w:unhideWhenUsed="1"/>
+    <w:lsdException w:name="List Continue 4" w:semiHidden="1" w:unhideWhenUsed="1"/>
+    <w:lsdException w:name="List Continue 5" w:semiHidden="1" w:unhideWhenUsed="1"/>
+    <w:lsdException w:name="Message Header" w:semiHidden="1" w:unhideWhenUsed="1"/>
+    <w:lsdException w:name="Subtitle" w:uiPriority="11" w:qFormat="1"/>
+    <w:lsdException w:name="Salutation" w:semiHidden="1" w:unhideWhenUsed="1"/>
+    <w:lsdException w:name="Date" w:semiHidden="1" w:unhideWhenUsed="1"/>
+    <w:lsdException w:name="Body Text First Indent" w:semiHidden="1" w:unhideWhenUsed="1"/>
+    <w:lsdException w:name="Body Text First Indent 2" w:semiHidden="1" w:unhideWhenUsed="1"/>
+    <w:lsdException w:name="Note Heading" w:semiHidden="1" w:unhideWhenUsed="1"/>
+    <w:lsdException w:name="Body Text 2" w:semiHidden="1" w:unhideWhenUsed="1"/>
+    <w:lsdException w:name="Body Text 3" w:semiHidden="1" w:unhideWhenUsed="1"/>
+    <w:lsdException w:name="Body Text Indent 2" w:semiHidden="1" w:unhideWhenUsed="1"/>
+    <w:lsdException w:name="Body Text Indent 3" w:semiHidden="1" w:unhideWhenUsed="1"/>
+    <w:lsdException w:name="Block Text" w:semiHidden="1" w:unhideWhenUsed="1"/>
+    <w:lsdException w:name="Hyperlink" w:semiHidden="1" w:unhideWhenUsed="1"/>
+    <w:lsdException w:name="FollowedHyperlink" w:semiHidden="1" w:unhideWhenUsed="1"/>
+    <w:lsdException w:name="Strong" w:uiPriority="22" w:qFormat="1"/>
+    <w:lsdException w:name="Emphasis" w:uiPriority="20" w:qFormat="1"/>
+    <w:lsdException w:name="Document Map" w:semiHidden="1" w:unhideWhenUsed="1"/>
+    <w:lsdException w:name="Plain Text" w:semiHidden="1" w:unhideWhenUsed="1"/>
+    <w:lsdException w:name="E-mail Signature" w:semiHidden="1" w:unhideWhenUsed="1"/>
+    <w:lsdException w:name="HTML Top of Form" w:semiHidden="1" w:unhideWhenUsed="1"/>
+    <w:lsdException w:name="HTML Bottom of Form" w:semiHidden="1" w:unhideWhenUsed="1"/>
+    <w:lsdException w:name="Normal (Web)" w:semiHidden="1" w:unhideWhenUsed="1"/>
+    <w:lsdException w:name="HTML Acronym" w:semiHidden="1" w:unhideWhenUsed="1"/>
+    <w:lsdException w:name="HTML Address" w:semiHidden="1" w:unhideWhenUsed="1"/>
+    <w:lsdException w:name="HTML Cite" w:semiHidden="1" w:unhideWhenUsed="1"/>
+    <w:lsdException w:name="HTML Code" w:semiHidden="1" w:unhideWhenUsed="1"/>
+    <w:lsdException w:name="HTML Definition" w:semiHidden="1" w:unhideWhenUsed="1"/>
+    <w:lsdException w:name="HTML Keyboard" w:semiHidden="1" w:unhideWhenUsed="1"/>
+    <w:lsdException w:name="HTML Preformatted" w:semiHidden="1" w:unhideWhenUsed="1"/>
+    <w:lsdException w:name="HTML Sample" w:semiHidden="1" w:unhideWhenUsed="1"/>
+    <w:lsdException w:name="HTML Typewriter" w:semiHidden="1" w:unhideWhenUsed="1"/>
+    <w:lsdException w:name="HTML Variable" w:semiHidden="1" w:unhideWhenUsed="1"/>
+    <w:lsdException w:name="Normal Table" w:semiHidden="1" w:unhideWhenUsed="1"/>
+    <w:lsdException w:name="annotation subject" w:semiHidden="1" w:unhideWhenUsed="1"/>
+    <w:lsdException w:name="No List" w:semiHidden="1" w:unhideWhenUsed="1"/>
+    <w:lsdException w:name="Outline List 1" w:semiHidden="1" w:unhideWhenUsed="1"/>
+    <w:lsdException w:name="Outline List 2" w:semiHidden="1" w:unhideWhenUsed="1"/>
+    <w:lsdException w:name="Outline List 3" w:semiHidden="1" w:unhideWhenUsed="1"/>
+    <w:lsdException w:name="Table Simple 1" w:semiHidden="1" w:unhideWhenUsed="1"/>
+    <w:lsdException w:name="Table Simple 2" w:semiHidden="1" w:unhideWhenUsed="1"/>
+    <w:lsdException w:name="Table Simple 3" w:semiHidden="1" w:unhideWhenUsed="1"/>
+    <w:lsdException w:name="Table Classic 1" w:semiHidden="1" w:unhideWhenUsed="1"/>
+    <w:lsdException w:name="Table Classic 2" w:semiHidden="1" w:unhideWhenUsed="1"/>
+    <w:lsdException w:name="Table Classic 3" w:semiHidden="1" w:unhideWhenUsed="1"/>
+    <w:lsdException w:name="Table Classic 4" w:semiHidden="1" w:unhideWhenUsed="1"/>
+    <w:lsdException w:name="Table Colorful 1" w:semiHidden="1" w:unhideWhenUsed="1"/>
+    <w:lsdException w:name="Table Colorful 2" w:semiHidden="1" w:unhideWhenUsed="1"/>
+    <w:lsdException w:name="Table Colorful 3" w:semiHidden="1" w:unhideWhenUsed="1"/>
+    <w:lsdException w:name="Table Columns 1" w:semiHidden="1" w:unhideWhenUsed="1"/>
+    <w:lsdException w:name="Table Columns 2" w:semiHidden="1" w:unhideWhenUsed="1"/>
+    <w:lsdException w:name="Table Columns 3" w:semiHidden="1" w:unhideWhenUsed="1"/>
+    <w:lsdException w:name="Table Columns 4" w:semiHidden="1" w:unhideWhenUsed="1"/>
+    <w:lsdException w:name="Table Columns 5" w:semiHidden="1" w:unhideWhenUsed="1"/>
+    <w:lsdException w:name="Table Grid 1" w:semiHidden="1" w:unhideWhenUsed="1"/>
+    <w:lsdException w:name="Table Grid 2" w:semiHidden="1" w:unhideWhenUsed="1"/>
+    <w:lsdException w:name="Table Grid 3" w:semiHidden="1" w:unhideWhenUsed="1"/>
+    <w:lsdException w:name="Table Grid 4" w:semiHidden="1" w:unhideWhenUsed="1"/>
+    <w:lsdException w:name="Table Grid 5" w:semiHidden="1" w:unhideWhenUsed="1"/>
+    <w:lsdException w:name="Table Grid 6" w:semiHidden="1" w:unhideWhenUsed="1"/>
+    <w:lsdException w:name="Table Grid 7" w:semiHidden="1" w:unhideWhenUsed="1"/>
+    <w:lsdException w:name="Table Grid 8" w:semiHidden="1" w:unhideWhenUsed="1"/>
+    <w:lsdException w:name="Table List 1" w:semiHidden="1" w:unhideWhenUsed="1"/>
+    <w:lsdException w:name="Table List 2" w:semiHidden="1" w:unhideWhenUsed="1"/>
+    <w:lsdException w:name="Table List 3" w:semiHidden="1" w:unhideWhenUsed="1"/>
+    <w:lsdException w:name="Table List 4" w:semiHidden="1" w:unhideWhenUsed="1"/>
+    <w:lsdException w:name="Table List 5" w:semiHidden="1" w:unhideWhenUsed="1"/>
+    <w:lsdException w:name="Table List 6" w:semiHidden="1" w:unhideWhenUsed="1"/>
+    <w:lsdException w:name="Table List 7" w:semiHidden="1" w:unhideWhenUsed="1"/>
+    <w:lsdException w:name="Table List 8" w:semiHidden="1" w:unhideWhenUsed="1"/>
+    <w:lsdException w:name="Table 3D effects 1" w:semiHidden="1" w:unhideWhenUsed="1"/>
+    <w:lsdException w:name="Table 3D effects 2" w:semiHidden="1" w:unhideWhenUsed="1"/>
+    <w:lsdException w:name="Table 3D effects 3" w:semiHidden="1" w:unhideWhenUsed="1"/>
+    <w:lsdException w:name="Table Contemporary" w:semiHidden="1" w:unhideWhenUsed="1"/>
+    <w:lsdException w:name="Table Elegant" w:semiHidden="1" w:unhideWhenUsed="1"/>
+    <w:lsdException w:name="Table Professional" w:semiHidden="1" w:unhideWhenUsed="1"/>
+    <w:lsdException w:name="Table Subtle 1" w:semiHidden="1" w:unhideWhenUsed="1"/>
+    <w:lsdException w:name="Table Subtle 2" w:semiHidden="1" w:unhideWhenUsed="1"/>
+    <w:lsdException w:name="Table Web 1" w:semiHidden="1" w:unhideWhenUsed="1"/>
+    <w:lsdException w:name="Table Web 2" w:semiHidden="1" w:unhideWhenUsed="1"/>
+    <w:lsdException w:name="Table Web 3" w:semiHidden="1" w:unhideWhenUsed="1"/>
+    <w:lsdException w:name="Balloon Text" w:semiHidden="1" w:unhideWhenUsed="1"/>
+    <w:lsdException w:name="Table Grid" w:uiPriority="59"/>
+    <w:lsdException w:name="Table Theme" w:semiHidden="1" w:unhideWhenUsed="1"/>
+    <w:lsdException w:name="Placeholder Text" w:semiHidden="1"/>
+    <w:lsdException w:name="No Spacing" w:uiPriority="1" w:qFormat="1"/>
+    <w:lsdException w:name="Light Shading" w:uiPriority="60"/>
+    <w:lsdException w:name="Light List" w:uiPriority="61"/>
+    <w:lsdException w:name="Light Grid" w:uiPriority="62"/>
+    <w:lsdException w:name="Medium Shading 1" w:uiPriority="63"/>
+    <w:lsdException w:name="Medium Shading 2" w:uiPriority="64"/>
+    <w:lsdException w:name="Medium List 1" w:uiPriority="65"/>
+    <w:lsdException w:name="Medium List 2" w:uiPriority="66"/>
+    <w:lsdException w:name="Medium Grid 1" w:uiPriority="67"/>
+    <w:lsdException w:name="Medium Grid 2" w:uiPriority="68"/>
+    <w:lsdException w:name="Medium Grid 3" w:uiPriority="69"/>
+    <w:lsdException w:name="Dark List" w:uiPriority="70"/>
+    <w:lsdException w:name="Colorful Shading" w:uiPriority="71"/>
+    <w:lsdException w:name="Colorful List" w:uiPriority="72"/>
+    <w:lsdException w:name="Colorful Grid" w:uiPriority="73"/>
+    <w:lsdException w:name="Light Shading Accent 1" w:uiPriority="60"/>
+    <w:lsdException w:name="Light List Accent 1" w:uiPriority="61"/>
+    <w:lsdException w:name="Light Grid Accent 1" w:uiPriority="62"/>
+    <w:lsdException w:name="Medium Shading 1 Accent 1" w:uiPriority="63"/>
+    <w:lsdException w:name="Medium Shading 2 Accent 1" w:uiPriority="64"/>
+    <w:lsdException w:name="Medium List 1 Accent 1" w:uiPriority="65"/>
+    <w:lsdException w:name="Revision" w:semiHidden="1"/>
+    <w:lsdException w:name="List Paragraph" w:uiPriority="34" w:qFormat="1"/>
+    <w:lsdException w:name="Quote" w:uiPriority="29" w:qFormat="1"/>
+    <w:lsdException w:name="Intense Quote" w:uiPriority="30" w:qFormat="1"/>
+    <w:lsdException w:name="Medium List 2 Accent 1" w:uiPriority="66"/>
+    <w:lsdException w:name="Medium Grid 1 Accent 1" w:uiPriority="67"/>
+    <w:lsdException w:name="Medium Grid 2 Accent 1" w:uiPriority="68"/>
+    <w:lsdException w:name="Medium Grid 3 Accent 1" w:uiPriority="69"/>
+    <w:lsdException w:name="Dark List Accent 1" w:uiPriority="70"/>
+    <w:lsdException w:name="Colorful Shading Accent 1" w:uiPriority="71"/>
+    <w:lsdException w:name="Colorful List Accent 1" w:uiPriority="72"/>
+    <w:lsdException w:name="Colorful Grid Accent 1" w:uiPriority="73"/>
+    <w:lsdException w:name="Light Shading Accent 2" w:uiPriority="60"/>
+    <w:lsdException w:name="Light List Accent 2" w:uiPriority="61"/>
+    <w:lsdException w:name="Light Grid Accent 2" w:uiPriority="62"/>
+    <w:lsdException w:name="Medium Shading 1 Accent 2" w:uiPriority="63"/>
+    <w:lsdException w:name="Medium Shading 2 Accent 2" w:uiPriority="64"/>
+    <w:lsdException w:name="Medium List 1 Accent 2" w:uiPriority="65"/>
+    <w:lsdException w:name="Medium List 2 Accent 2" w:uiPriority="66"/>
+    <w:lsdException w:name="Medium Grid 1 Accent 2" w:uiPriority="67"/>
+    <w:lsdException w:name="Medium Grid 2 Accent 2" w:uiPriority="68"/>
+    <w:lsdException w:name="Medium Grid 3 Accent 2" w:uiPriority="69"/>
+    <w:lsdException w:name="Dark List Accent 2" w:uiPriority="70"/>
+    <w:lsdException w:name="Colorful Shading Accent 2" w:uiPriority="71"/>
+    <w:lsdException w:name="Colorful List Accent 2" w:uiPriority="72"/>
+    <w:lsdException w:name="Colorful Grid Accent 2" w:uiPriority="73"/>
+    <w:lsdException w:name="Light Shading Accent 3" w:uiPriority="60"/>
+    <w:lsdException w:name="Light List Accent 3" w:uiPriority="61"/>
+    <w:lsdException w:name="Light Grid Accent 3" w:uiPriority="62"/>
+    <w:lsdException w:name="Medium Shading 1 Accent 3" w:uiPriority="63"/>
+    <w:lsdException w:name="Medium Shading 2 Accent 3" w:uiPriority="64"/>
+    <w:lsdException w:name="Medium List 1 Accent 3" w:uiPriority="65"/>
+    <w:lsdException w:name="Medium List 2 Accent 3" w:uiPriority="66"/>
+    <w:lsdException w:name="Medium Grid 1 Accent 3" w:uiPriority="67"/>
+    <w:lsdException w:name="Medium Grid 2 Accent 3" w:uiPriority="68"/>
+    <w:lsdException w:name="Medium Grid 3 Accent 3" w:uiPriority="69"/>
+    <w:lsdException w:name="Dark List Accent 3" w:uiPriority="70"/>
+    <w:lsdException w:name="Colorful Shading Accent 3" w:uiPriority="71"/>
+    <w:lsdException w:name="Colorful List Accent 3" w:uiPriority="72"/>
+    <w:lsdException w:name="Colorful Grid Accent 3" w:uiPriority="73"/>
+    <w:lsdException w:name="Light Shading Accent 4" w:uiPriority="60"/>
+    <w:lsdException w:name="Light List Accent 4" w:uiPriority="61"/>
+    <w:lsdException w:name="Light Grid Accent 4" w:uiPriority="62"/>
+    <w:lsdException w:name="Medium Shading 1 Accent 4" w:uiPriority="63"/>
+    <w:lsdException w:name="Medium Shading 2 Accent 4" w:uiPriority="64"/>
+    <w:lsdException w:name="Medium List 1 Accent 4" w:uiPriority="65"/>
+    <w:lsdException w:name="Medium List 2 Accent 4" w:uiPriority="66"/>
+    <w:lsdException w:name="Medium Grid 1 Accent 4" w:uiPriority="67"/>
+    <w:lsdException w:name="Medium Grid 2 Accent 4" w:uiPriority="68"/>
+    <w:lsdException w:name="Medium Grid 3 Accent 4" w:uiPriority="69"/>
+    <w:lsdException w:name="Dark List Accent 4" w:uiPriority="70"/>
+    <w:lsdException w:name="Colorful Shading Accent 4" w:uiPriority="71"/>
+    <w:lsdException w:name="Colorful List Accent 4" w:uiPriority="72"/>
+    <w:lsdException w:name="Colorful Grid Accent 4" w:uiPriority="73"/>
+    <w:lsdException w:name="Light Shading Accent 5" w:uiPriority="60"/>
+    <w:lsdException w:name="Light List Accent 5" w:uiPriority="61"/>
+    <w:lsdException w:name="Light Grid Accent 5" w:uiPriority="62"/>
+    <w:lsdException w:name="Medium Shading 1 Accent 5" w:uiPriority="63"/>
+    <w:lsdException w:name="Medium Shading 2 Accent 5" w:uiPriority="64"/>
+    <w:lsdException w:name="Medium List 1 Accent 5" w:uiPriority="65"/>
+    <w:lsdException w:name="Medium List 2 Accent 5" w:uiPriority="66"/>
+    <w:lsdException w:name="Medium Grid 1 Accent 5" w:uiPriority="67"/>
+    <w:lsdException w:name="Medium Grid 2 Accent 5" w:uiPriority="68"/>
+    <w:lsdException w:name="Medium Grid 3 Accent 5" w:uiPriority="69"/>
+    <w:lsdException w:name="Dark List Accent 5" w:uiPriority="70"/>
+    <w:lsdException w:name="Colorful Shading Accent 5" w:uiPriority="71"/>
+    <w:lsdException w:name="Colorful List Accent 5" w:uiPriority="72"/>
+    <w:lsdException w:name="Colorful Grid Accent 5" w:uiPriority="73"/>
+    <w:lsdException w:name="Light Shading Accent 6" w:uiPriority="60"/>
+    <w:lsdException w:name="Light List Accent 6" w:uiPriority="61"/>
+    <w:lsdException w:name="Light Grid Accent 6" w:uiPriority="62"/>
+    <w:lsdException w:name="Medium Shading 1 Accent 6" w:uiPriority="63"/>
+    <w:lsdException w:name="Medium Shading 2 Accent 6" w:uiPriority="64"/>
+    <w:lsdException w:name="Medium List 1 Accent 6" w:uiPriority="65"/>
+    <w:lsdException w:name="Medium List 2 Accent 6" w:uiPriority="66"/>
+    <w:lsdException w:name="Medium Grid 1 Accent 6" w:uiPriority="67"/>
+    <w:lsdException w:name="Medium Grid 2 Accent 6" w:uiPriority="68"/>
+    <w:lsdException w:name="Medium Grid 3 Accent 6" w:uiPriority="69"/>
+    <w:lsdException w:name="Dark List Accent 6" w:uiPriority="70"/>
+    <w:lsdException w:name="Colorful Shading Accent 6" w:uiPriority="71"/>
+    <w:lsdException w:name="Colorful List Accent 6" w:uiPriority="72"/>
+    <w:lsdException w:name="Colorful Grid Accent 6" w:uiPriority="73"/>
+    <w:lsdException w:name="Subtle Emphasis" w:uiPriority="19" w:qFormat="1"/>
+    <w:lsdException w:name="Intense Emphasis" w:uiPriority="21" w:qFormat="1"/>
+    <w:lsdException w:name="Subtle Reference" w:uiPriority="31" w:qFormat="1"/>
+    <w:lsdException w:name="Intense Reference" w:uiPriority="32" w:qFormat="1"/>
+    <w:lsdException w:name="Book Title" w:uiPriority="33" w:qFormat="1"/>
+    <w:lsdException w:name="Bibliography" w:semiHidden="1" w:uiPriority="37" w:unhideWhenUsed="1"/>
+    <w:lsdException w:name="TOC Heading" w:semiHidden="1" w:uiPriority="39" w:unhideWhenUsed="1" w:qFormat="1"/>
+    <w:lsdException w:name="Plain Table 1" w:uiPriority="41"/>
+    <w:lsdException w:name="Plain Table 2" w:uiPriority="42"/>
+    <w:lsdException w:name="Plain Table 3" w:uiPriority="43"/>
+    <w:lsdException w:name="Plain Table 4" w:uiPriority="44"/>
+    <w:lsdException w:name="Plain Table 5" w:uiPriority="45"/>
+    <w:lsdException w:name="Grid Table Light" w:uiPriority="40"/>
+    <w:lsdException w:name="Grid Table 1 Light" w:uiPriority="46"/>
+    <w:lsdException w:name="Grid Table 2" w:uiPriority="47"/>
+    <w:lsdException w:name="Grid Table 3" w:uiPriority="48"/>
+    <w:lsdException w:name="Grid Table 4" w:uiPriority="49"/>
+    <w:lsdException w:name="Grid Table 5 Dark" w:uiPriority="50"/>
+    <w:lsdException w:name="Grid Table 6 Colorful" w:uiPriority="51"/>
+    <w:lsdException w:name="Grid Table 7 Colorful" w:uiPriority="52"/>
+    <w:lsdException w:name="Grid Table 1 Light Accent 1" w:uiPriority="46"/>
+    <w:lsdException w:name="Grid Table 2 Accent 1" w:uiPriority="47"/>
+    <w:lsdException w:name="Grid Table 3 Accent 1" w:uiPriority="48"/>
+    <w:lsdException w:name="Grid Table 4 Accent 1" w:uiPriority="49"/>
+    <w:lsdException w:name="Grid Table 5 Dark Accent 1" w:uiPriority="50"/>
+    <w:lsdException w:name="Grid Table 6 Colorful Accent 1" w:uiPriority="51"/>
+    <w:lsdException w:name="Grid Table 7 Colorful Accent 1" w:uiPriority="52"/>
+    <w:lsdException w:name="Grid Table 1 Light Accent 2" w:uiPriority="46"/>
+    <w:lsdException w:name="Grid Table 2 Accent 2" w:uiPriority="47"/>
+    <w:lsdException w:name="Grid Table 3 Accent 2" w:uiPriority="48"/>
+    <w:lsdException w:name="Grid Table 4 Accent 2" w:uiPriority="49"/>
+    <w:lsdException w:name="Grid Table 5 Dark Accent 2" w:uiPriority="50"/>
+    <w:lsdException w:name="Grid Table 6 Colorful Accent 2" w:uiPriority="51"/>
+    <w:lsdException w:name="Grid Table 7 Colorful Accent 2" w:uiPriority="52"/>
+    <w:lsdException w:name="Grid Table 1 Light Accent 3" w:uiPriority="46"/>
+    <w:lsdException w:name="Grid Table 2 Accent 3" w:uiPriority="47"/>
+    <w:lsdException w:name="Grid Table 3 Accent 3" w:uiPriority="48"/>
+    <w:lsdException w:name="Grid Table 4 Accent 3" w:uiPriority="49"/>
+    <w:lsdException w:name="Grid Table 5 Dark Accent 3" w:uiPriority="50"/>
+    <w:lsdException w:name="Grid Table 6 Colorful Accent 3" w:uiPriority="51"/>
+    <w:lsdException w:name="Grid Table 7 Colorful Accent 3" w:uiPriority="52"/>
+    <w:lsdException w:name="Grid Table 1 Light Accent 4" w:uiPriority="46"/>
+    <w:lsdException w:name="Grid Table 2 Accent 4" w:uiPriority="47"/>
+    <w:lsdException w:name="Grid Table 3 Accent 4" w:uiPriority="48"/>
+    <w:lsdException w:name="Grid Table 4 Accent 4" w:uiPriority="49"/>
+    <w:lsdException w:name="Grid Table 5 Dark Accent 4" w:uiPriority="50"/>
+    <w:lsdException w:name="Grid Table 6 Colorful Accent 4" w:uiPriority="51"/>
+    <w:lsdException w:name="Grid Table 7 Colorful Accent 4" w:uiPriority="52"/>
+    <w:lsdException w:name="Grid Table 1 Light Accent 5" w:uiPriority="46"/>
+    <w:lsdException w:name="Grid Table 2 Accent 5" w:uiPriority="47"/>
+    <w:lsdException w:name="Grid Table 3 Accent 5" w:uiPriority="48"/>
+    <w:lsdException w:name="Grid Table 4 Accent 5" w:uiPriority="49"/>
+    <w:lsdException w:name="Grid Table 5 Dark Accent 5" w:uiPriority="50"/>
+    <w:lsdException w:name="Grid Table 6 Colorful Accent 5" w:uiPriority="51"/>
+    <w:lsdException w:name="Grid Table 7 Colorful Accent 5" w:uiPriority="52"/>
+    <w:lsdException w:name="Grid Table 1 Light Accent 6" w:uiPriority="46"/>
+    <w:lsdException w:name="Grid Table 2 Accent 6" w:uiPriority="47"/>
+    <w:lsdException w:name="Grid Table 3 Accent 6" w:uiPriority="48"/>
+    <w:lsdException w:name="Grid Table 4 Accent 6" w:uiPriority="49"/>
+    <w:lsdException w:name="Grid Table 5 Dark Accent 6" w:uiPriority="50"/>
+    <w:lsdException w:name="Grid Table 6 Colorful Accent 6" w:uiPriority="51"/>
+    <w:lsdException w:name="Grid Table 7 Colorful Accent 6" w:uiPriority="52"/>
+    <w:lsdException w:name="List Table 1 Light" w:uiPriority="46"/>
+    <w:lsdException w:name="List Table 2" w:uiPriority="47"/>
+    <w:lsdException w:name="List Table 3" w:uiPriority="48"/>
+    <w:lsdException w:name="List Table 4" w:uiPriority="49"/>
+    <w:lsdException w:name="List Table 5 Dark" w:uiPriority="50"/>
+    <w:lsdException w:name="List Table 6 Colorful" w:uiPriority="51"/>
+    <w:lsdException w:name="List Table 7 Colorful" w:uiPriority="52"/>
+    <w:lsdException w:name="List Table 1 Light Accent 1" w:uiPriority="46"/>
+    <w:lsdException w:name="List Table 2 Accent 1" w:uiPriority="47"/>
+    <w:lsdException w:name="List Table 3 Accent 1" w:uiPriority="48"/>
+    <w:lsdException w:name="List Table 4 Accent 1" w:uiPriority="49"/>
+    <w:lsdException w:name="List Table 5 Dark Accent 1" w:uiPriority="50"/>
+    <w:lsdException w:name="List Table 6 Colorful Accent 1" w:uiPriority="51"/>
+    <w:lsdException w:name="List Table 7 Colorful Accent 1" w:uiPriority="52"/>
+    <w:lsdException w:name="List Table 1 Light Accent 2" w:uiPriority="46"/>
+    <w:lsdException w:name="List Table 2 Accent 2" w:uiPriority="47"/>
+    <w:lsdException w:name="List Table 3 Accent 2" w:uiPriority="48"/>
+    <w:lsdException w:name="List Table 4 Accent 2" w:uiPriority="49"/>
+    <w:lsdException w:name="List Table 5 Dark Accent 2" w:uiPriority="50"/>
+    <w:lsdException w:name="List Table 6 Colorful Accent 2" w:uiPriority="51"/>
+    <w:lsdException w:name="List Table 7 Colorful Accent 2" w:uiPriority="52"/>
+    <w:lsdException w:name="List Table 1 Light Accent 3" w:uiPriority="46"/>
+    <w:lsdException w:name="List Table 2 Accent 3" w:uiPriority="47"/>
+    <w:lsdException w:name="List Table 3 Accent 3" w:uiPriority="48"/>
+    <w:lsdException w:name="List Table 4 Accent 3" w:uiPriority="49"/>
+    <w:lsdException w:name="List Table 5 Dark Accent 3" w:uiPriority="50"/>
+    <w:lsdException w:name="List Table 6 Colorful Accent 3" w:uiPriority="51"/>
+    <w:lsdException w:name="List Table 7 Colorful Accent 3" w:uiPriority="52"/>
+    <w:lsdException w:name="List Table 1 Light Accent 4" w:uiPriority="46"/>
+    <w:lsdException w:name="List Table 2 Accent 4" w:uiPriority="47"/>
+    <w:lsdException w:name="List Table 3 Accent 4" w:uiPriority="48"/>
+    <w:lsdException w:name="List Table 4 Accent 4" w:uiPriority="49"/>
+    <w:lsdException w:name="List Table 5 Dark Accent 4" w:uiPriority="50"/>
+    <w:lsdException w:name="List Table 6 Colorful Accent 4" w:uiPriority="51"/>
+    <w:lsdException w:name="List Table 7 Colorful Accent 4" w:uiPriority="52"/>
+    <w:lsdException w:name="List Table 1 Light Accent 5" w:uiPriority="46"/>
+    <w:lsdException w:name="List Table 2 Accent 5" w:uiPriority="47"/>
+    <w:lsdException w:name="List Table 3 Accent 5" w:uiPriority="48"/>
+    <w:lsdException w:name="List Table 4 Accent 5" w:uiPriority="49"/>
+    <w:lsdException w:name="List Table 5 Dark Accent 5" w:uiPriority="50"/>
+    <w:lsdException w:name="List Table 6 Colorful Accent 5" w:uiPriority="51"/>
+    <w:lsdException w:name="List Table 7 Colorful Accent 5" w:uiPriority="52"/>
+    <w:lsdException w:name="List Table 1 Light Accent 6" w:uiPriority="46"/>
+    <w:lsdException w:name="List Table 2 Accent 6" w:uiPriority="47"/>
+    <w:lsdException w:name="List Table 3 Accent 6" w:uiPriority="48"/>
+    <w:lsdException w:name="List Table 4 Accent 6" w:uiPriority="49"/>
+    <w:lsdException w:name="List Table 5 Dark Accent 6" w:uiPriority="50"/>
+    <w:lsdException w:name="List Table 6 Colorful Accent 6" w:uiPriority="51"/>
+    <w:lsdException w:name="List Table 7 Colorful Accent 6" w:uiPriority="52"/>
+    <w:lsdException w:name="Mention" w:semiHidden="1" w:unhideWhenUsed="1"/>
+    <w:lsdException w:name="Smart Hyperlink" w:semiHidden="1" w:unhideWhenUsed="1"/>
+    <w:lsdException w:name="Hashtag" w:semiHidden="1" w:unhideWhenUsed="1"/>
+    <w:lsdException w:name="Unresolved Mention" w:semiHidden="1" w:unhideWhenUsed="1"/>
+    <w:lsdException w:name="Smart Link" w:semiHidden="1" w:unhideWhenUsed="1"/>
   </w:latentStyles>
   <w:style w:type="paragraph" w:default="1" w:styleId="Normal">
     <w:name w:val="Normal"/>

</xml_diff>

<commit_message>
Updated UI and templates for def counsel box.
</commit_message>
<xml_diff>
--- a/resources/Templates/Jail_Plea_Final_Judgment_Template.docx
+++ b/resources/Templates/Jail_Plea_Final_Judgment_Template.docx
@@ -1,6 +1,6 @@
 
 <file path=word/document.xml><?xml version="1.0" encoding="utf-8"?>
-<w:document xmlns:wpc="http://schemas.microsoft.com/office/word/2010/wordprocessingCanvas" xmlns:cx="http://schemas.microsoft.com/office/drawing/2014/chartex" xmlns:cx1="http://schemas.microsoft.com/office/drawing/2015/9/8/chartex" xmlns:cx2="http://schemas.microsoft.com/office/drawing/2015/10/21/chartex" xmlns:cx3="http://schemas.microsoft.com/office/drawing/2016/5/9/chartex" xmlns:cx4="http://schemas.microsoft.com/office/drawing/2016/5/10/chartex" xmlns:cx5="http://schemas.microsoft.com/office/drawing/2016/5/11/chartex" xmlns:cx6="http://schemas.microsoft.com/office/drawing/2016/5/12/chartex" xmlns:cx7="http://schemas.microsoft.com/office/drawing/2016/5/13/chartex" xmlns:cx8="http://schemas.microsoft.com/office/drawing/2016/5/14/chartex" xmlns:mc="http://schemas.openxmlformats.org/markup-compatibility/2006" xmlns:aink="http://schemas.microsoft.com/office/drawing/2016/ink" xmlns:am3d="http://schemas.microsoft.com/office/drawing/2017/model3d" xmlns:o="urn:schemas-microsoft-com:office:office" xmlns:r="http://schemas.openxmlformats.org/officeDocument/2006/relationships" xmlns:m="http://schemas.openxmlformats.org/officeDocument/2006/math" xmlns:v="urn:schemas-microsoft-com:vml" xmlns:wp14="http://schemas.microsoft.com/office/word/2010/wordprocessingDrawing" xmlns:wp="http://schemas.openxmlformats.org/drawingml/2006/wordprocessingDrawing" xmlns:w10="urn:schemas-microsoft-com:office:word" xmlns:w="http://schemas.openxmlformats.org/wordprocessingml/2006/main" xmlns:w14="http://schemas.microsoft.com/office/word/2010/wordml" xmlns:w15="http://schemas.microsoft.com/office/word/2012/wordml" xmlns:w16cex="http://schemas.microsoft.com/office/word/2018/wordml/cex" xmlns:w16cid="http://schemas.microsoft.com/office/word/2016/wordml/cid" xmlns:w16="http://schemas.microsoft.com/office/word/2018/wordml" xmlns:w16sdtdh="http://schemas.microsoft.com/office/word/2020/wordml/sdtdatahash" xmlns:w16se="http://schemas.microsoft.com/office/word/2015/wordml/symex" xmlns:wpg="http://schemas.microsoft.com/office/word/2010/wordprocessingGroup" xmlns:wpi="http://schemas.microsoft.com/office/word/2010/wordprocessingInk" xmlns:wne="http://schemas.microsoft.com/office/word/2006/wordml" xmlns:wps="http://schemas.microsoft.com/office/word/2010/wordprocessingShape" mc:Ignorable="w14 w15 w16se w16cid w16 w16cex w16sdtdh wp14">
+<w:document xmlns:wpc="http://schemas.microsoft.com/office/word/2010/wordprocessingCanvas" xmlns:mc="http://schemas.openxmlformats.org/markup-compatibility/2006" xmlns:o="urn:schemas-microsoft-com:office:office" xmlns:r="http://schemas.openxmlformats.org/officeDocument/2006/relationships" xmlns:m="http://schemas.openxmlformats.org/officeDocument/2006/math" xmlns:v="urn:schemas-microsoft-com:vml" xmlns:wp14="http://schemas.microsoft.com/office/word/2010/wordprocessingDrawing" xmlns:wp="http://schemas.openxmlformats.org/drawingml/2006/wordprocessingDrawing" xmlns:w10="urn:schemas-microsoft-com:office:word" xmlns:w="http://schemas.openxmlformats.org/wordprocessingml/2006/main" xmlns:w14="http://schemas.microsoft.com/office/word/2010/wordml" xmlns:wpg="http://schemas.microsoft.com/office/word/2010/wordprocessingGroup" xmlns:wpi="http://schemas.microsoft.com/office/word/2010/wordprocessingInk" xmlns:wne="http://schemas.microsoft.com/office/word/2006/wordml" xmlns:wps="http://schemas.microsoft.com/office/word/2010/wordprocessingShape" mc:Ignorable="w14 wp14">
   <w:body>
     <w:p>
       <w:pPr>
@@ -919,7 +919,25 @@
           <w:sz w:val="20"/>
           <w:szCs w:val="20"/>
         </w:rPr>
-        <w:t xml:space="preserve"> }}.{% </w:t>
+        <w:t xml:space="preserve"> }}.</w:t>
+      </w:r>
+      <w:r>
+        <w:rPr>
+          <w:rFonts w:ascii="Palatino Linotype" w:hAnsi="Palatino Linotype"/>
+          <w:bCs/>
+          <w:sz w:val="20"/>
+          <w:szCs w:val="20"/>
+        </w:rPr>
+        <w:t xml:space="preserve"> </w:t>
+      </w:r>
+      <w:r>
+        <w:rPr>
+          <w:rFonts w:ascii="Palatino Linotype" w:hAnsi="Palatino Linotype"/>
+          <w:bCs/>
+          <w:sz w:val="20"/>
+          <w:szCs w:val="20"/>
+        </w:rPr>
+        <w:t xml:space="preserve">{% </w:t>
       </w:r>
       <w:proofErr w:type="spellStart"/>
       <w:r>
@@ -959,7 +977,47 @@
           <w:sz w:val="20"/>
           <w:szCs w:val="20"/>
         </w:rPr>
-        <w:t xml:space="preserve"> is true %}Defendant waived right to counsel.{% endif %}</w:t>
+        <w:t xml:space="preserve"> is true %}Defendant waived right to counsel.</w:t>
+      </w:r>
+      <w:r>
+        <w:rPr>
+          <w:rFonts w:ascii="Palatino Linotype" w:hAnsi="Palatino Linotype"/>
+          <w:bCs/>
+          <w:sz w:val="20"/>
+          <w:szCs w:val="20"/>
+        </w:rPr>
+        <w:t xml:space="preserve"> </w:t>
+      </w:r>
+      <w:bookmarkStart w:id="0" w:name="_GoBack"/>
+      <w:bookmarkEnd w:id="0"/>
+      <w:r>
+        <w:rPr>
+          <w:rFonts w:ascii="Palatino Linotype" w:hAnsi="Palatino Linotype"/>
+          <w:bCs/>
+          <w:sz w:val="20"/>
+          <w:szCs w:val="20"/>
+        </w:rPr>
+        <w:t xml:space="preserve">{% </w:t>
+      </w:r>
+      <w:proofErr w:type="spellStart"/>
+      <w:r>
+        <w:rPr>
+          <w:rFonts w:ascii="Palatino Linotype" w:hAnsi="Palatino Linotype"/>
+          <w:bCs/>
+          <w:sz w:val="20"/>
+          <w:szCs w:val="20"/>
+        </w:rPr>
+        <w:t>endif</w:t>
+      </w:r>
+      <w:proofErr w:type="spellEnd"/>
+      <w:r>
+        <w:rPr>
+          <w:rFonts w:ascii="Palatino Linotype" w:hAnsi="Palatino Linotype"/>
+          <w:bCs/>
+          <w:sz w:val="20"/>
+          <w:szCs w:val="20"/>
+        </w:rPr>
+        <w:t xml:space="preserve"> %}</w:t>
       </w:r>
       <w:r>
         <w:rPr>
@@ -988,25 +1046,7 @@
           <w:sz w:val="20"/>
           <w:szCs w:val="20"/>
         </w:rPr>
-        <w:t xml:space="preserve"> is not none %}</w:t>
-      </w:r>
-      <w:r>
-        <w:rPr>
-          <w:rFonts w:ascii="Palatino Linotype" w:hAnsi="Palatino Linotype"/>
-          <w:bCs/>
-          <w:sz w:val="20"/>
-          <w:szCs w:val="20"/>
-        </w:rPr>
-        <w:t xml:space="preserve"> </w:t>
-      </w:r>
-      <w:r>
-        <w:rPr>
-          <w:rFonts w:ascii="Palatino Linotype" w:hAnsi="Palatino Linotype"/>
-          <w:bCs/>
-          <w:sz w:val="20"/>
-          <w:szCs w:val="20"/>
-        </w:rPr>
-        <w:t>Counsel for the State of Ohio made a motion to amend the cha</w:t>
+        <w:t xml:space="preserve"> is not none %}Counsel for the State of Ohio made a motion to amend the cha</w:t>
       </w:r>
       <w:r>
         <w:rPr>
@@ -4372,7 +4412,25 @@
           <w:sz w:val="20"/>
           <w:szCs w:val="20"/>
         </w:rPr>
-        <w:t xml:space="preserve">{% endif %}{% if </w:t>
+        <w:t xml:space="preserve">{% </w:t>
+      </w:r>
+      <w:proofErr w:type="spellStart"/>
+      <w:r>
+        <w:rPr>
+          <w:rFonts w:ascii="Palatino Linotype" w:hAnsi="Palatino Linotype"/>
+          <w:sz w:val="20"/>
+          <w:szCs w:val="20"/>
+        </w:rPr>
+        <w:t>endif</w:t>
+      </w:r>
+      <w:proofErr w:type="spellEnd"/>
+      <w:r>
+        <w:rPr>
+          <w:rFonts w:ascii="Palatino Linotype" w:hAnsi="Palatino Linotype"/>
+          <w:sz w:val="20"/>
+          <w:szCs w:val="20"/>
+        </w:rPr>
+        <w:t xml:space="preserve"> %}{% if </w:t>
       </w:r>
       <w:proofErr w:type="spellStart"/>
       <w:r>
@@ -4667,7 +4725,25 @@
           <w:sz w:val="20"/>
           <w:szCs w:val="20"/>
         </w:rPr>
-        <w:t>{% endif %}</w:t>
+        <w:t xml:space="preserve">{% </w:t>
+      </w:r>
+      <w:proofErr w:type="spellStart"/>
+      <w:r>
+        <w:rPr>
+          <w:rFonts w:ascii="Palatino Linotype" w:hAnsi="Palatino Linotype"/>
+          <w:sz w:val="20"/>
+          <w:szCs w:val="20"/>
+        </w:rPr>
+        <w:t>endif</w:t>
+      </w:r>
+      <w:proofErr w:type="spellEnd"/>
+      <w:r>
+        <w:rPr>
+          <w:rFonts w:ascii="Palatino Linotype" w:hAnsi="Palatino Linotype"/>
+          <w:sz w:val="20"/>
+          <w:szCs w:val="20"/>
+        </w:rPr>
+        <w:t xml:space="preserve"> %}</w:t>
       </w:r>
       <w:r>
         <w:rPr>
@@ -4777,7 +4853,27 @@
           <w:sz w:val="20"/>
           <w:szCs w:val="20"/>
         </w:rPr>
-        <w:t xml:space="preserve">{% endif %}{% if </w:t>
+        <w:t xml:space="preserve">{% </w:t>
+      </w:r>
+      <w:proofErr w:type="spellStart"/>
+      <w:r>
+        <w:rPr>
+          <w:rFonts w:ascii="Palatino Linotype" w:hAnsi="Palatino Linotype"/>
+          <w:bCs/>
+          <w:sz w:val="20"/>
+          <w:szCs w:val="20"/>
+        </w:rPr>
+        <w:t>endif</w:t>
+      </w:r>
+      <w:proofErr w:type="spellEnd"/>
+      <w:r>
+        <w:rPr>
+          <w:rFonts w:ascii="Palatino Linotype" w:hAnsi="Palatino Linotype"/>
+          <w:bCs/>
+          <w:sz w:val="20"/>
+          <w:szCs w:val="20"/>
+        </w:rPr>
+        <w:t xml:space="preserve"> %}{% if </w:t>
       </w:r>
       <w:proofErr w:type="spellStart"/>
       <w:r>
@@ -4814,7 +4910,27 @@
           <w:sz w:val="20"/>
           <w:szCs w:val="20"/>
         </w:rPr>
-        <w:t xml:space="preserve">{% endif %}{% if </w:t>
+        <w:t xml:space="preserve">{% </w:t>
+      </w:r>
+      <w:proofErr w:type="spellStart"/>
+      <w:r>
+        <w:rPr>
+          <w:rFonts w:ascii="Palatino Linotype" w:hAnsi="Palatino Linotype"/>
+          <w:bCs/>
+          <w:sz w:val="20"/>
+          <w:szCs w:val="20"/>
+        </w:rPr>
+        <w:t>endif</w:t>
+      </w:r>
+      <w:proofErr w:type="spellEnd"/>
+      <w:r>
+        <w:rPr>
+          <w:rFonts w:ascii="Palatino Linotype" w:hAnsi="Palatino Linotype"/>
+          <w:bCs/>
+          <w:sz w:val="20"/>
+          <w:szCs w:val="20"/>
+        </w:rPr>
+        <w:t xml:space="preserve"> %}{% if </w:t>
       </w:r>
       <w:proofErr w:type="spellStart"/>
       <w:r>
@@ -4888,7 +5004,25 @@
           <w:sz w:val="20"/>
           <w:szCs w:val="20"/>
         </w:rPr>
-        <w:t>{% endif %}</w:t>
+        <w:t xml:space="preserve">{% </w:t>
+      </w:r>
+      <w:proofErr w:type="spellStart"/>
+      <w:r>
+        <w:rPr>
+          <w:rFonts w:ascii="Palatino Linotype" w:hAnsi="Palatino Linotype"/>
+          <w:sz w:val="20"/>
+          <w:szCs w:val="20"/>
+        </w:rPr>
+        <w:t>endif</w:t>
+      </w:r>
+      <w:proofErr w:type="spellEnd"/>
+      <w:r>
+        <w:rPr>
+          <w:rFonts w:ascii="Palatino Linotype" w:hAnsi="Palatino Linotype"/>
+          <w:sz w:val="20"/>
+          <w:szCs w:val="20"/>
+        </w:rPr>
+        <w:t xml:space="preserve"> %}</w:t>
       </w:r>
       <w:r>
         <w:rPr>
@@ -5011,7 +5145,25 @@
           <w:sz w:val="20"/>
           <w:szCs w:val="20"/>
         </w:rPr>
-        <w:t>{% endif %}</w:t>
+        <w:t xml:space="preserve">{% </w:t>
+      </w:r>
+      <w:proofErr w:type="spellStart"/>
+      <w:r>
+        <w:rPr>
+          <w:rFonts w:ascii="Palatino Linotype" w:hAnsi="Palatino Linotype"/>
+          <w:sz w:val="20"/>
+          <w:szCs w:val="20"/>
+        </w:rPr>
+        <w:t>endif</w:t>
+      </w:r>
+      <w:proofErr w:type="spellEnd"/>
+      <w:r>
+        <w:rPr>
+          <w:rFonts w:ascii="Palatino Linotype" w:hAnsi="Palatino Linotype"/>
+          <w:sz w:val="20"/>
+          <w:szCs w:val="20"/>
+        </w:rPr>
+        <w:t xml:space="preserve"> %}</w:t>
       </w:r>
       <w:r>
         <w:rPr>
@@ -5103,7 +5255,25 @@
           <w:sz w:val="20"/>
           <w:szCs w:val="20"/>
         </w:rPr>
-        <w:t>.{% endif %}</w:t>
+        <w:t xml:space="preserve">.{% </w:t>
+      </w:r>
+      <w:proofErr w:type="spellStart"/>
+      <w:r>
+        <w:rPr>
+          <w:rFonts w:ascii="Palatino Linotype" w:hAnsi="Palatino Linotype"/>
+          <w:sz w:val="20"/>
+          <w:szCs w:val="20"/>
+        </w:rPr>
+        <w:t>endif</w:t>
+      </w:r>
+      <w:proofErr w:type="spellEnd"/>
+      <w:r>
+        <w:rPr>
+          <w:rFonts w:ascii="Palatino Linotype" w:hAnsi="Palatino Linotype"/>
+          <w:sz w:val="20"/>
+          <w:szCs w:val="20"/>
+        </w:rPr>
+        <w:t xml:space="preserve"> %}</w:t>
       </w:r>
       <w:r>
         <w:rPr>
@@ -5277,7 +5447,25 @@
           <w:sz w:val="20"/>
           <w:szCs w:val="20"/>
         </w:rPr>
-        <w:t xml:space="preserve"> }}.{% endif %}</w:t>
+        <w:t xml:space="preserve"> }}.{% </w:t>
+      </w:r>
+      <w:proofErr w:type="spellStart"/>
+      <w:r>
+        <w:rPr>
+          <w:rFonts w:ascii="Palatino Linotype" w:hAnsi="Palatino Linotype"/>
+          <w:sz w:val="20"/>
+          <w:szCs w:val="20"/>
+        </w:rPr>
+        <w:t>endif</w:t>
+      </w:r>
+      <w:proofErr w:type="spellEnd"/>
+      <w:r>
+        <w:rPr>
+          <w:rFonts w:ascii="Palatino Linotype" w:hAnsi="Palatino Linotype"/>
+          <w:sz w:val="20"/>
+          <w:szCs w:val="20"/>
+        </w:rPr>
+        <w:t xml:space="preserve"> %}</w:t>
       </w:r>
       <w:r>
         <w:rPr>
@@ -5363,7 +5551,25 @@
           <w:sz w:val="20"/>
           <w:szCs w:val="20"/>
         </w:rPr>
-        <w:t xml:space="preserve"> already served in jail.{% endif %}</w:t>
+        <w:t xml:space="preserve"> already served in jail.{% </w:t>
+      </w:r>
+      <w:proofErr w:type="spellStart"/>
+      <w:r>
+        <w:rPr>
+          <w:rFonts w:ascii="Palatino Linotype" w:hAnsi="Palatino Linotype"/>
+          <w:sz w:val="20"/>
+          <w:szCs w:val="20"/>
+        </w:rPr>
+        <w:t>endif</w:t>
+      </w:r>
+      <w:proofErr w:type="spellEnd"/>
+      <w:r>
+        <w:rPr>
+          <w:rFonts w:ascii="Palatino Linotype" w:hAnsi="Palatino Linotype"/>
+          <w:sz w:val="20"/>
+          <w:szCs w:val="20"/>
+        </w:rPr>
+        <w:t xml:space="preserve"> %}</w:t>
       </w:r>
       <w:r>
         <w:rPr>
@@ -5444,7 +5650,25 @@
           <w:sz w:val="20"/>
           <w:szCs w:val="20"/>
         </w:rPr>
-        <w:t>{% endif %}</w:t>
+        <w:t xml:space="preserve">{% </w:t>
+      </w:r>
+      <w:proofErr w:type="spellStart"/>
+      <w:r>
+        <w:rPr>
+          <w:rFonts w:ascii="Palatino Linotype" w:hAnsi="Palatino Linotype"/>
+          <w:sz w:val="20"/>
+          <w:szCs w:val="20"/>
+        </w:rPr>
+        <w:t>endif</w:t>
+      </w:r>
+      <w:proofErr w:type="spellEnd"/>
+      <w:r>
+        <w:rPr>
+          <w:rFonts w:ascii="Palatino Linotype" w:hAnsi="Palatino Linotype"/>
+          <w:sz w:val="20"/>
+          <w:szCs w:val="20"/>
+        </w:rPr>
+        <w:t xml:space="preserve"> %}</w:t>
       </w:r>
       <w:r>
         <w:rPr>
@@ -5602,7 +5826,25 @@
           <w:sz w:val="20"/>
           <w:szCs w:val="20"/>
         </w:rPr>
-        <w:t>{% endif %}</w:t>
+        <w:t xml:space="preserve">{% </w:t>
+      </w:r>
+      <w:proofErr w:type="spellStart"/>
+      <w:r>
+        <w:rPr>
+          <w:rFonts w:ascii="Palatino Linotype" w:hAnsi="Palatino Linotype"/>
+          <w:sz w:val="20"/>
+          <w:szCs w:val="20"/>
+        </w:rPr>
+        <w:t>endif</w:t>
+      </w:r>
+      <w:proofErr w:type="spellEnd"/>
+      <w:r>
+        <w:rPr>
+          <w:rFonts w:ascii="Palatino Linotype" w:hAnsi="Palatino Linotype"/>
+          <w:sz w:val="20"/>
+          <w:szCs w:val="20"/>
+        </w:rPr>
+        <w:t xml:space="preserve"> %}</w:t>
       </w:r>
       <w:r>
         <w:rPr>
@@ -5859,7 +6101,25 @@
           <w:sz w:val="20"/>
           <w:szCs w:val="20"/>
         </w:rPr>
-        <w:t xml:space="preserve">{% endif %}{% if </w:t>
+        <w:t xml:space="preserve">{% </w:t>
+      </w:r>
+      <w:proofErr w:type="spellStart"/>
+      <w:r>
+        <w:rPr>
+          <w:rFonts w:ascii="Palatino Linotype" w:hAnsi="Palatino Linotype"/>
+          <w:sz w:val="20"/>
+          <w:szCs w:val="20"/>
+        </w:rPr>
+        <w:t>endif</w:t>
+      </w:r>
+      <w:proofErr w:type="spellEnd"/>
+      <w:r>
+        <w:rPr>
+          <w:rFonts w:ascii="Palatino Linotype" w:hAnsi="Palatino Linotype"/>
+          <w:sz w:val="20"/>
+          <w:szCs w:val="20"/>
+        </w:rPr>
+        <w:t xml:space="preserve"> %}{% if </w:t>
       </w:r>
       <w:proofErr w:type="spellStart"/>
       <w:r>
@@ -6428,7 +6688,25 @@
           <w:sz w:val="20"/>
           <w:szCs w:val="20"/>
         </w:rPr>
-        <w:t xml:space="preserve">{% endif %}{% if </w:t>
+        <w:t xml:space="preserve">{% </w:t>
+      </w:r>
+      <w:proofErr w:type="spellStart"/>
+      <w:r>
+        <w:rPr>
+          <w:rFonts w:ascii="Palatino Linotype" w:hAnsi="Palatino Linotype"/>
+          <w:sz w:val="20"/>
+          <w:szCs w:val="20"/>
+        </w:rPr>
+        <w:t>endif</w:t>
+      </w:r>
+      <w:proofErr w:type="spellEnd"/>
+      <w:r>
+        <w:rPr>
+          <w:rFonts w:ascii="Palatino Linotype" w:hAnsi="Palatino Linotype"/>
+          <w:sz w:val="20"/>
+          <w:szCs w:val="20"/>
+        </w:rPr>
+        <w:t xml:space="preserve"> %}{% if </w:t>
       </w:r>
       <w:proofErr w:type="spellStart"/>
       <w:r>
@@ -6542,7 +6820,27 @@
           <w:sz w:val="20"/>
           <w:szCs w:val="20"/>
         </w:rPr>
-        <w:t>{% endif %</w:t>
+        <w:t xml:space="preserve">{% </w:t>
+      </w:r>
+      <w:proofErr w:type="spellStart"/>
+      <w:r>
+        <w:rPr>
+          <w:rFonts w:ascii="Palatino Linotype" w:hAnsi="Palatino Linotype"/>
+          <w:bCs/>
+          <w:sz w:val="20"/>
+          <w:szCs w:val="20"/>
+        </w:rPr>
+        <w:t>endif</w:t>
+      </w:r>
+      <w:proofErr w:type="spellEnd"/>
+      <w:r>
+        <w:rPr>
+          <w:rFonts w:ascii="Palatino Linotype" w:hAnsi="Palatino Linotype"/>
+          <w:bCs/>
+          <w:sz w:val="20"/>
+          <w:szCs w:val="20"/>
+        </w:rPr>
+        <w:t xml:space="preserve"> %</w:t>
       </w:r>
       <w:r>
         <w:rPr>
@@ -6657,7 +6955,27 @@
           <w:sz w:val="20"/>
           <w:szCs w:val="20"/>
         </w:rPr>
-        <w:t xml:space="preserve"> {% endif %}</w:t>
+        <w:t xml:space="preserve"> {% </w:t>
+      </w:r>
+      <w:proofErr w:type="spellStart"/>
+      <w:r>
+        <w:rPr>
+          <w:rFonts w:ascii="Palatino Linotype" w:hAnsi="Palatino Linotype"/>
+          <w:bCs/>
+          <w:sz w:val="20"/>
+          <w:szCs w:val="20"/>
+        </w:rPr>
+        <w:t>endif</w:t>
+      </w:r>
+      <w:proofErr w:type="spellEnd"/>
+      <w:r>
+        <w:rPr>
+          <w:rFonts w:ascii="Palatino Linotype" w:hAnsi="Palatino Linotype"/>
+          <w:bCs/>
+          <w:sz w:val="20"/>
+          <w:szCs w:val="20"/>
+        </w:rPr>
+        <w:t xml:space="preserve"> %}</w:t>
       </w:r>
       <w:r>
         <w:rPr>
@@ -6737,7 +7055,27 @@
           <w:sz w:val="20"/>
           <w:szCs w:val="20"/>
         </w:rPr>
-        <w:t xml:space="preserve"> {% endif %}</w:t>
+        <w:t xml:space="preserve"> {% </w:t>
+      </w:r>
+      <w:proofErr w:type="spellStart"/>
+      <w:r>
+        <w:rPr>
+          <w:rFonts w:ascii="Palatino Linotype" w:hAnsi="Palatino Linotype"/>
+          <w:bCs/>
+          <w:sz w:val="20"/>
+          <w:szCs w:val="20"/>
+        </w:rPr>
+        <w:t>endif</w:t>
+      </w:r>
+      <w:proofErr w:type="spellEnd"/>
+      <w:r>
+        <w:rPr>
+          <w:rFonts w:ascii="Palatino Linotype" w:hAnsi="Palatino Linotype"/>
+          <w:bCs/>
+          <w:sz w:val="20"/>
+          <w:szCs w:val="20"/>
+        </w:rPr>
+        <w:t xml:space="preserve"> %}</w:t>
       </w:r>
       <w:r>
         <w:rPr>
@@ -6836,7 +7174,27 @@
           <w:sz w:val="20"/>
           <w:szCs w:val="20"/>
         </w:rPr>
-        <w:t xml:space="preserve"> {% endif %}</w:t>
+        <w:t xml:space="preserve"> {% </w:t>
+      </w:r>
+      <w:proofErr w:type="spellStart"/>
+      <w:r>
+        <w:rPr>
+          <w:rFonts w:ascii="Palatino Linotype" w:hAnsi="Palatino Linotype"/>
+          <w:bCs/>
+          <w:sz w:val="20"/>
+          <w:szCs w:val="20"/>
+        </w:rPr>
+        <w:t>endif</w:t>
+      </w:r>
+      <w:proofErr w:type="spellEnd"/>
+      <w:r>
+        <w:rPr>
+          <w:rFonts w:ascii="Palatino Linotype" w:hAnsi="Palatino Linotype"/>
+          <w:bCs/>
+          <w:sz w:val="20"/>
+          <w:szCs w:val="20"/>
+        </w:rPr>
+        <w:t xml:space="preserve"> %}</w:t>
       </w:r>
       <w:r>
         <w:rPr>
@@ -6944,7 +7302,27 @@
           <w:sz w:val="20"/>
           <w:szCs w:val="20"/>
         </w:rPr>
-        <w:t xml:space="preserve"> {% endif %}</w:t>
+        <w:t xml:space="preserve"> {% </w:t>
+      </w:r>
+      <w:proofErr w:type="spellStart"/>
+      <w:r>
+        <w:rPr>
+          <w:rFonts w:ascii="Palatino Linotype" w:hAnsi="Palatino Linotype"/>
+          <w:bCs/>
+          <w:sz w:val="20"/>
+          <w:szCs w:val="20"/>
+        </w:rPr>
+        <w:t>endif</w:t>
+      </w:r>
+      <w:proofErr w:type="spellEnd"/>
+      <w:r>
+        <w:rPr>
+          <w:rFonts w:ascii="Palatino Linotype" w:hAnsi="Palatino Linotype"/>
+          <w:bCs/>
+          <w:sz w:val="20"/>
+          <w:szCs w:val="20"/>
+        </w:rPr>
+        <w:t xml:space="preserve"> %}</w:t>
       </w:r>
       <w:r>
         <w:rPr>
@@ -7008,7 +7386,27 @@
           <w:sz w:val="20"/>
           <w:szCs w:val="20"/>
         </w:rPr>
-        <w:t xml:space="preserve"> {% endif %}</w:t>
+        <w:t xml:space="preserve"> {% </w:t>
+      </w:r>
+      <w:proofErr w:type="spellStart"/>
+      <w:r>
+        <w:rPr>
+          <w:rFonts w:ascii="Palatino Linotype" w:hAnsi="Palatino Linotype"/>
+          <w:bCs/>
+          <w:sz w:val="20"/>
+          <w:szCs w:val="20"/>
+        </w:rPr>
+        <w:t>endif</w:t>
+      </w:r>
+      <w:proofErr w:type="spellEnd"/>
+      <w:r>
+        <w:rPr>
+          <w:rFonts w:ascii="Palatino Linotype" w:hAnsi="Palatino Linotype"/>
+          <w:bCs/>
+          <w:sz w:val="20"/>
+          <w:szCs w:val="20"/>
+        </w:rPr>
+        <w:t xml:space="preserve"> %}</w:t>
       </w:r>
       <w:r>
         <w:rPr>
@@ -7089,7 +7487,27 @@
           <w:sz w:val="20"/>
           <w:szCs w:val="20"/>
         </w:rPr>
-        <w:t>{% endif %}</w:t>
+        <w:t xml:space="preserve">{% </w:t>
+      </w:r>
+      <w:proofErr w:type="spellStart"/>
+      <w:r>
+        <w:rPr>
+          <w:rFonts w:ascii="Palatino Linotype" w:hAnsi="Palatino Linotype"/>
+          <w:bCs/>
+          <w:sz w:val="20"/>
+          <w:szCs w:val="20"/>
+        </w:rPr>
+        <w:t>endif</w:t>
+      </w:r>
+      <w:proofErr w:type="spellEnd"/>
+      <w:r>
+        <w:rPr>
+          <w:rFonts w:ascii="Palatino Linotype" w:hAnsi="Palatino Linotype"/>
+          <w:bCs/>
+          <w:sz w:val="20"/>
+          <w:szCs w:val="20"/>
+        </w:rPr>
+        <w:t xml:space="preserve"> %}</w:t>
       </w:r>
       <w:r>
         <w:rPr>
@@ -7262,7 +7680,25 @@
           <w:sz w:val="20"/>
           <w:szCs w:val="20"/>
         </w:rPr>
-        <w:t>{% endif %}</w:t>
+        <w:t xml:space="preserve">{% </w:t>
+      </w:r>
+      <w:proofErr w:type="spellStart"/>
+      <w:r>
+        <w:rPr>
+          <w:rFonts w:ascii="Palatino Linotype" w:hAnsi="Palatino Linotype"/>
+          <w:sz w:val="20"/>
+          <w:szCs w:val="20"/>
+        </w:rPr>
+        <w:t>endif</w:t>
+      </w:r>
+      <w:proofErr w:type="spellEnd"/>
+      <w:r>
+        <w:rPr>
+          <w:rFonts w:ascii="Palatino Linotype" w:hAnsi="Palatino Linotype"/>
+          <w:sz w:val="20"/>
+          <w:szCs w:val="20"/>
+        </w:rPr>
+        <w:t xml:space="preserve"> %}</w:t>
       </w:r>
       <w:r>
         <w:rPr>
@@ -7391,7 +7827,25 @@
           <w:sz w:val="20"/>
           <w:szCs w:val="20"/>
         </w:rPr>
-        <w:t>{% endif %}</w:t>
+        <w:t xml:space="preserve">{% </w:t>
+      </w:r>
+      <w:proofErr w:type="spellStart"/>
+      <w:r>
+        <w:rPr>
+          <w:rFonts w:ascii="Palatino Linotype" w:hAnsi="Palatino Linotype"/>
+          <w:sz w:val="20"/>
+          <w:szCs w:val="20"/>
+        </w:rPr>
+        <w:t>endif</w:t>
+      </w:r>
+      <w:proofErr w:type="spellEnd"/>
+      <w:r>
+        <w:rPr>
+          <w:rFonts w:ascii="Palatino Linotype" w:hAnsi="Palatino Linotype"/>
+          <w:sz w:val="20"/>
+          <w:szCs w:val="20"/>
+        </w:rPr>
+        <w:t xml:space="preserve"> %}</w:t>
       </w:r>
       <w:r>
         <w:rPr>
@@ -7478,7 +7932,25 @@
           <w:sz w:val="20"/>
           <w:szCs w:val="20"/>
         </w:rPr>
-        <w:t>{% endif %}</w:t>
+        <w:t xml:space="preserve">{% </w:t>
+      </w:r>
+      <w:proofErr w:type="spellStart"/>
+      <w:r>
+        <w:rPr>
+          <w:rFonts w:ascii="Palatino Linotype" w:hAnsi="Palatino Linotype"/>
+          <w:sz w:val="20"/>
+          <w:szCs w:val="20"/>
+        </w:rPr>
+        <w:t>endif</w:t>
+      </w:r>
+      <w:proofErr w:type="spellEnd"/>
+      <w:r>
+        <w:rPr>
+          <w:rFonts w:ascii="Palatino Linotype" w:hAnsi="Palatino Linotype"/>
+          <w:sz w:val="20"/>
+          <w:szCs w:val="20"/>
+        </w:rPr>
+        <w:t xml:space="preserve"> %}</w:t>
       </w:r>
       <w:r>
         <w:rPr>
@@ -7602,7 +8074,25 @@
           <w:sz w:val="20"/>
           <w:szCs w:val="20"/>
         </w:rPr>
-        <w:t>{% endif %}</w:t>
+        <w:t xml:space="preserve">{% </w:t>
+      </w:r>
+      <w:proofErr w:type="spellStart"/>
+      <w:r>
+        <w:rPr>
+          <w:rFonts w:ascii="Palatino Linotype" w:hAnsi="Palatino Linotype"/>
+          <w:sz w:val="20"/>
+          <w:szCs w:val="20"/>
+        </w:rPr>
+        <w:t>endif</w:t>
+      </w:r>
+      <w:proofErr w:type="spellEnd"/>
+      <w:r>
+        <w:rPr>
+          <w:rFonts w:ascii="Palatino Linotype" w:hAnsi="Palatino Linotype"/>
+          <w:sz w:val="20"/>
+          <w:szCs w:val="20"/>
+        </w:rPr>
+        <w:t xml:space="preserve"> %}</w:t>
       </w:r>
       <w:r>
         <w:rPr>
@@ -7745,7 +8235,25 @@
           <w:sz w:val="20"/>
           <w:szCs w:val="20"/>
         </w:rPr>
-        <w:t>{% endif %}</w:t>
+        <w:t xml:space="preserve">{% </w:t>
+      </w:r>
+      <w:proofErr w:type="spellStart"/>
+      <w:r>
+        <w:rPr>
+          <w:rFonts w:ascii="Palatino Linotype" w:hAnsi="Palatino Linotype"/>
+          <w:sz w:val="20"/>
+          <w:szCs w:val="20"/>
+        </w:rPr>
+        <w:t>endif</w:t>
+      </w:r>
+      <w:proofErr w:type="spellEnd"/>
+      <w:r>
+        <w:rPr>
+          <w:rFonts w:ascii="Palatino Linotype" w:hAnsi="Palatino Linotype"/>
+          <w:sz w:val="20"/>
+          <w:szCs w:val="20"/>
+        </w:rPr>
+        <w:t xml:space="preserve"> %}</w:t>
       </w:r>
       <w:r>
         <w:rPr>
@@ -7924,7 +8432,25 @@
           <w:sz w:val="20"/>
           <w:szCs w:val="20"/>
         </w:rPr>
-        <w:t>.{% endif %}</w:t>
+        <w:t xml:space="preserve">.{% </w:t>
+      </w:r>
+      <w:proofErr w:type="spellStart"/>
+      <w:r>
+        <w:rPr>
+          <w:rFonts w:ascii="Palatino Linotype" w:hAnsi="Palatino Linotype"/>
+          <w:sz w:val="20"/>
+          <w:szCs w:val="20"/>
+        </w:rPr>
+        <w:t>endif</w:t>
+      </w:r>
+      <w:proofErr w:type="spellEnd"/>
+      <w:r>
+        <w:rPr>
+          <w:rFonts w:ascii="Palatino Linotype" w:hAnsi="Palatino Linotype"/>
+          <w:sz w:val="20"/>
+          <w:szCs w:val="20"/>
+        </w:rPr>
+        <w:t xml:space="preserve"> %}</w:t>
       </w:r>
       <w:r>
         <w:rPr>
@@ -8003,7 +8529,25 @@
           <w:sz w:val="20"/>
           <w:szCs w:val="20"/>
         </w:rPr>
-        <w:t>efendant shall report daily to the Office of Community Control in the manner specified by the Office of Community Control.{% endif %}</w:t>
+        <w:t xml:space="preserve">efendant shall report daily to the Office of Community Control in the manner specified by the Office of Community Control.{% </w:t>
+      </w:r>
+      <w:proofErr w:type="spellStart"/>
+      <w:r>
+        <w:rPr>
+          <w:rFonts w:ascii="Palatino Linotype" w:hAnsi="Palatino Linotype"/>
+          <w:sz w:val="20"/>
+          <w:szCs w:val="20"/>
+        </w:rPr>
+        <w:t>endif</w:t>
+      </w:r>
+      <w:proofErr w:type="spellEnd"/>
+      <w:r>
+        <w:rPr>
+          <w:rFonts w:ascii="Palatino Linotype" w:hAnsi="Palatino Linotype"/>
+          <w:sz w:val="20"/>
+          <w:szCs w:val="20"/>
+        </w:rPr>
+        <w:t xml:space="preserve"> %}</w:t>
       </w:r>
       <w:r>
         <w:rPr>
@@ -8145,7 +8689,25 @@
           <w:sz w:val="20"/>
           <w:szCs w:val="20"/>
         </w:rPr>
-        <w:t xml:space="preserve">{% endif %}{% if </w:t>
+        <w:t xml:space="preserve">{% </w:t>
+      </w:r>
+      <w:proofErr w:type="spellStart"/>
+      <w:r>
+        <w:rPr>
+          <w:rFonts w:ascii="Palatino Linotype" w:hAnsi="Palatino Linotype"/>
+          <w:sz w:val="20"/>
+          <w:szCs w:val="20"/>
+        </w:rPr>
+        <w:t>endif</w:t>
+      </w:r>
+      <w:proofErr w:type="spellEnd"/>
+      <w:r>
+        <w:rPr>
+          <w:rFonts w:ascii="Palatino Linotype" w:hAnsi="Palatino Linotype"/>
+          <w:sz w:val="20"/>
+          <w:szCs w:val="20"/>
+        </w:rPr>
+        <w:t xml:space="preserve"> %}{% if </w:t>
       </w:r>
       <w:proofErr w:type="spellStart"/>
       <w:r>
@@ -8792,12 +9354,12 @@
       </w:r>
     </w:p>
     <w:sectPr>
-      <w:headerReference w:type="even" r:id="rId7"/>
-      <w:headerReference w:type="default" r:id="rId8"/>
-      <w:footerReference w:type="even" r:id="rId9"/>
-      <w:footerReference w:type="default" r:id="rId10"/>
-      <w:headerReference w:type="first" r:id="rId11"/>
-      <w:footerReference w:type="first" r:id="rId12"/>
+      <w:headerReference w:type="even" r:id="rId8"/>
+      <w:headerReference w:type="default" r:id="rId9"/>
+      <w:footerReference w:type="even" r:id="rId10"/>
+      <w:footerReference w:type="default" r:id="rId11"/>
+      <w:headerReference w:type="first" r:id="rId12"/>
+      <w:footerReference w:type="first" r:id="rId13"/>
       <w:pgSz w:w="12240" w:h="15840"/>
       <w:pgMar w:top="1440" w:right="1080" w:bottom="1440" w:left="1080" w:header="720" w:footer="720" w:gutter="0"/>
       <w:cols w:space="720"/>
@@ -8809,7 +9371,7 @@
 </file>
 
 <file path=word/endnotes.xml><?xml version="1.0" encoding="utf-8"?>
-<w:endnotes xmlns:wpc="http://schemas.microsoft.com/office/word/2010/wordprocessingCanvas" xmlns:cx="http://schemas.microsoft.com/office/drawing/2014/chartex" xmlns:cx1="http://schemas.microsoft.com/office/drawing/2015/9/8/chartex" xmlns:cx2="http://schemas.microsoft.com/office/drawing/2015/10/21/chartex" xmlns:cx3="http://schemas.microsoft.com/office/drawing/2016/5/9/chartex" xmlns:cx4="http://schemas.microsoft.com/office/drawing/2016/5/10/chartex" xmlns:cx5="http://schemas.microsoft.com/office/drawing/2016/5/11/chartex" xmlns:cx6="http://schemas.microsoft.com/office/drawing/2016/5/12/chartex" xmlns:cx7="http://schemas.microsoft.com/office/drawing/2016/5/13/chartex" xmlns:cx8="http://schemas.microsoft.com/office/drawing/2016/5/14/chartex" xmlns:mc="http://schemas.openxmlformats.org/markup-compatibility/2006" xmlns:aink="http://schemas.microsoft.com/office/drawing/2016/ink" xmlns:am3d="http://schemas.microsoft.com/office/drawing/2017/model3d" xmlns:o="urn:schemas-microsoft-com:office:office" xmlns:r="http://schemas.openxmlformats.org/officeDocument/2006/relationships" xmlns:m="http://schemas.openxmlformats.org/officeDocument/2006/math" xmlns:v="urn:schemas-microsoft-com:vml" xmlns:wp14="http://schemas.microsoft.com/office/word/2010/wordprocessingDrawing" xmlns:wp="http://schemas.openxmlformats.org/drawingml/2006/wordprocessingDrawing" xmlns:w10="urn:schemas-microsoft-com:office:word" xmlns:w="http://schemas.openxmlformats.org/wordprocessingml/2006/main" xmlns:w14="http://schemas.microsoft.com/office/word/2010/wordml" xmlns:w15="http://schemas.microsoft.com/office/word/2012/wordml" xmlns:w16cex="http://schemas.microsoft.com/office/word/2018/wordml/cex" xmlns:w16cid="http://schemas.microsoft.com/office/word/2016/wordml/cid" xmlns:w16="http://schemas.microsoft.com/office/word/2018/wordml" xmlns:w16sdtdh="http://schemas.microsoft.com/office/word/2020/wordml/sdtdatahash" xmlns:w16se="http://schemas.microsoft.com/office/word/2015/wordml/symex" xmlns:wpg="http://schemas.microsoft.com/office/word/2010/wordprocessingGroup" xmlns:wpi="http://schemas.microsoft.com/office/word/2010/wordprocessingInk" xmlns:wne="http://schemas.microsoft.com/office/word/2006/wordml" xmlns:wps="http://schemas.microsoft.com/office/word/2010/wordprocessingShape" mc:Ignorable="w14 w15 w16se w16cid w16 w16cex w16sdtdh wp14">
+<w:endnotes xmlns:wpc="http://schemas.microsoft.com/office/word/2010/wordprocessingCanvas" xmlns:mc="http://schemas.openxmlformats.org/markup-compatibility/2006" xmlns:o="urn:schemas-microsoft-com:office:office" xmlns:r="http://schemas.openxmlformats.org/officeDocument/2006/relationships" xmlns:m="http://schemas.openxmlformats.org/officeDocument/2006/math" xmlns:v="urn:schemas-microsoft-com:vml" xmlns:wp14="http://schemas.microsoft.com/office/word/2010/wordprocessingDrawing" xmlns:wp="http://schemas.openxmlformats.org/drawingml/2006/wordprocessingDrawing" xmlns:w10="urn:schemas-microsoft-com:office:word" xmlns:w="http://schemas.openxmlformats.org/wordprocessingml/2006/main" xmlns:w14="http://schemas.microsoft.com/office/word/2010/wordml" xmlns:wpg="http://schemas.microsoft.com/office/word/2010/wordprocessingGroup" xmlns:wpi="http://schemas.microsoft.com/office/word/2010/wordprocessingInk" xmlns:wne="http://schemas.microsoft.com/office/word/2006/wordml" xmlns:wps="http://schemas.microsoft.com/office/word/2010/wordprocessingShape" mc:Ignorable="w14 wp14">
   <w:endnote w:type="separator" w:id="-1">
     <w:p>
       <w:r>
@@ -8828,7 +9390,7 @@
 </file>
 
 <file path=word/footer1.xml><?xml version="1.0" encoding="utf-8"?>
-<w:ftr xmlns:wpc="http://schemas.microsoft.com/office/word/2010/wordprocessingCanvas" xmlns:cx="http://schemas.microsoft.com/office/drawing/2014/chartex" xmlns:cx1="http://schemas.microsoft.com/office/drawing/2015/9/8/chartex" xmlns:cx2="http://schemas.microsoft.com/office/drawing/2015/10/21/chartex" xmlns:cx3="http://schemas.microsoft.com/office/drawing/2016/5/9/chartex" xmlns:cx4="http://schemas.microsoft.com/office/drawing/2016/5/10/chartex" xmlns:cx5="http://schemas.microsoft.com/office/drawing/2016/5/11/chartex" xmlns:cx6="http://schemas.microsoft.com/office/drawing/2016/5/12/chartex" xmlns:cx7="http://schemas.microsoft.com/office/drawing/2016/5/13/chartex" xmlns:cx8="http://schemas.microsoft.com/office/drawing/2016/5/14/chartex" xmlns:mc="http://schemas.openxmlformats.org/markup-compatibility/2006" xmlns:aink="http://schemas.microsoft.com/office/drawing/2016/ink" xmlns:am3d="http://schemas.microsoft.com/office/drawing/2017/model3d" xmlns:o="urn:schemas-microsoft-com:office:office" xmlns:r="http://schemas.openxmlformats.org/officeDocument/2006/relationships" xmlns:m="http://schemas.openxmlformats.org/officeDocument/2006/math" xmlns:v="urn:schemas-microsoft-com:vml" xmlns:wp14="http://schemas.microsoft.com/office/word/2010/wordprocessingDrawing" xmlns:wp="http://schemas.openxmlformats.org/drawingml/2006/wordprocessingDrawing" xmlns:w10="urn:schemas-microsoft-com:office:word" xmlns:w="http://schemas.openxmlformats.org/wordprocessingml/2006/main" xmlns:w14="http://schemas.microsoft.com/office/word/2010/wordml" xmlns:w15="http://schemas.microsoft.com/office/word/2012/wordml" xmlns:w16cex="http://schemas.microsoft.com/office/word/2018/wordml/cex" xmlns:w16cid="http://schemas.microsoft.com/office/word/2016/wordml/cid" xmlns:w16="http://schemas.microsoft.com/office/word/2018/wordml" xmlns:w16sdtdh="http://schemas.microsoft.com/office/word/2020/wordml/sdtdatahash" xmlns:w16se="http://schemas.microsoft.com/office/word/2015/wordml/symex" xmlns:wpg="http://schemas.microsoft.com/office/word/2010/wordprocessingGroup" xmlns:wpi="http://schemas.microsoft.com/office/word/2010/wordprocessingInk" xmlns:wne="http://schemas.microsoft.com/office/word/2006/wordml" xmlns:wps="http://schemas.microsoft.com/office/word/2010/wordprocessingShape" mc:Ignorable="w14 w15 w16se w16cid w16 w16cex w16sdtdh wp14">
+<w:ftr xmlns:wpc="http://schemas.microsoft.com/office/word/2010/wordprocessingCanvas" xmlns:mc="http://schemas.openxmlformats.org/markup-compatibility/2006" xmlns:o="urn:schemas-microsoft-com:office:office" xmlns:r="http://schemas.openxmlformats.org/officeDocument/2006/relationships" xmlns:m="http://schemas.openxmlformats.org/officeDocument/2006/math" xmlns:v="urn:schemas-microsoft-com:vml" xmlns:wp14="http://schemas.microsoft.com/office/word/2010/wordprocessingDrawing" xmlns:wp="http://schemas.openxmlformats.org/drawingml/2006/wordprocessingDrawing" xmlns:w10="urn:schemas-microsoft-com:office:word" xmlns:w="http://schemas.openxmlformats.org/wordprocessingml/2006/main" xmlns:w14="http://schemas.microsoft.com/office/word/2010/wordml" xmlns:wpg="http://schemas.microsoft.com/office/word/2010/wordprocessingGroup" xmlns:wpi="http://schemas.microsoft.com/office/word/2010/wordprocessingInk" xmlns:wne="http://schemas.microsoft.com/office/word/2006/wordml" xmlns:wps="http://schemas.microsoft.com/office/word/2010/wordprocessingShape" mc:Ignorable="w14 wp14">
   <w:p>
     <w:pPr>
       <w:pStyle w:val="Footer"/>
@@ -8838,7 +9400,7 @@
 </file>
 
 <file path=word/footer2.xml><?xml version="1.0" encoding="utf-8"?>
-<w:ftr xmlns:wpc="http://schemas.microsoft.com/office/word/2010/wordprocessingCanvas" xmlns:cx="http://schemas.microsoft.com/office/drawing/2014/chartex" xmlns:cx1="http://schemas.microsoft.com/office/drawing/2015/9/8/chartex" xmlns:cx2="http://schemas.microsoft.com/office/drawing/2015/10/21/chartex" xmlns:cx3="http://schemas.microsoft.com/office/drawing/2016/5/9/chartex" xmlns:cx4="http://schemas.microsoft.com/office/drawing/2016/5/10/chartex" xmlns:cx5="http://schemas.microsoft.com/office/drawing/2016/5/11/chartex" xmlns:cx6="http://schemas.microsoft.com/office/drawing/2016/5/12/chartex" xmlns:cx7="http://schemas.microsoft.com/office/drawing/2016/5/13/chartex" xmlns:cx8="http://schemas.microsoft.com/office/drawing/2016/5/14/chartex" xmlns:mc="http://schemas.openxmlformats.org/markup-compatibility/2006" xmlns:aink="http://schemas.microsoft.com/office/drawing/2016/ink" xmlns:am3d="http://schemas.microsoft.com/office/drawing/2017/model3d" xmlns:o="urn:schemas-microsoft-com:office:office" xmlns:r="http://schemas.openxmlformats.org/officeDocument/2006/relationships" xmlns:m="http://schemas.openxmlformats.org/officeDocument/2006/math" xmlns:v="urn:schemas-microsoft-com:vml" xmlns:wp14="http://schemas.microsoft.com/office/word/2010/wordprocessingDrawing" xmlns:wp="http://schemas.openxmlformats.org/drawingml/2006/wordprocessingDrawing" xmlns:w10="urn:schemas-microsoft-com:office:word" xmlns:w="http://schemas.openxmlformats.org/wordprocessingml/2006/main" xmlns:w14="http://schemas.microsoft.com/office/word/2010/wordml" xmlns:w15="http://schemas.microsoft.com/office/word/2012/wordml" xmlns:w16cex="http://schemas.microsoft.com/office/word/2018/wordml/cex" xmlns:w16cid="http://schemas.microsoft.com/office/word/2016/wordml/cid" xmlns:w16="http://schemas.microsoft.com/office/word/2018/wordml" xmlns:w16sdtdh="http://schemas.microsoft.com/office/word/2020/wordml/sdtdatahash" xmlns:w16se="http://schemas.microsoft.com/office/word/2015/wordml/symex" xmlns:wpg="http://schemas.microsoft.com/office/word/2010/wordprocessingGroup" xmlns:wpi="http://schemas.microsoft.com/office/word/2010/wordprocessingInk" xmlns:wne="http://schemas.microsoft.com/office/word/2006/wordml" xmlns:wps="http://schemas.microsoft.com/office/word/2010/wordprocessingShape" mc:Ignorable="w14 w15 w16se w16cid w16 w16cex w16sdtdh wp14">
+<w:ftr xmlns:wpc="http://schemas.microsoft.com/office/word/2010/wordprocessingCanvas" xmlns:mc="http://schemas.openxmlformats.org/markup-compatibility/2006" xmlns:o="urn:schemas-microsoft-com:office:office" xmlns:r="http://schemas.openxmlformats.org/officeDocument/2006/relationships" xmlns:m="http://schemas.openxmlformats.org/officeDocument/2006/math" xmlns:v="urn:schemas-microsoft-com:vml" xmlns:wp14="http://schemas.microsoft.com/office/word/2010/wordprocessingDrawing" xmlns:wp="http://schemas.openxmlformats.org/drawingml/2006/wordprocessingDrawing" xmlns:w10="urn:schemas-microsoft-com:office:word" xmlns:w="http://schemas.openxmlformats.org/wordprocessingml/2006/main" xmlns:w14="http://schemas.microsoft.com/office/word/2010/wordml" xmlns:wpg="http://schemas.microsoft.com/office/word/2010/wordprocessingGroup" xmlns:wpi="http://schemas.microsoft.com/office/word/2010/wordprocessingInk" xmlns:wne="http://schemas.microsoft.com/office/word/2006/wordml" xmlns:wps="http://schemas.microsoft.com/office/word/2010/wordprocessingShape" mc:Ignorable="w14 wp14">
   <w:sdt>
     <w:sdtPr>
       <w:rPr>
@@ -8937,7 +9499,7 @@
                 <w:sz w:val="20"/>
                 <w:szCs w:val="20"/>
               </w:rPr>
-              <w:t>3</w:t>
+              <w:t>1</w:t>
             </w:r>
             <w:r>
               <w:rPr>
@@ -9097,7 +9659,25 @@
                 <w:sz w:val="20"/>
                 <w:szCs w:val="20"/>
               </w:rPr>
-              <w:t xml:space="preserve"> == ‘Judge’ %}Final Judgment Entry{% endif %} {{ </w:t>
+              <w:t xml:space="preserve"> == ‘Judge’ %}Final Judgment Entry{% </w:t>
+            </w:r>
+            <w:proofErr w:type="spellStart"/>
+            <w:r>
+              <w:rPr>
+                <w:rFonts w:ascii="Palatino Linotype" w:hAnsi="Palatino Linotype"/>
+                <w:sz w:val="20"/>
+                <w:szCs w:val="20"/>
+              </w:rPr>
+              <w:t>endif</w:t>
+            </w:r>
+            <w:proofErr w:type="spellEnd"/>
+            <w:r>
+              <w:rPr>
+                <w:rFonts w:ascii="Palatino Linotype" w:hAnsi="Palatino Linotype"/>
+                <w:sz w:val="20"/>
+                <w:szCs w:val="20"/>
+              </w:rPr>
+              <w:t xml:space="preserve"> %} {{ </w:t>
             </w:r>
             <w:proofErr w:type="spellStart"/>
             <w:r>
@@ -9126,7 +9706,7 @@
 </file>
 
 <file path=word/footer3.xml><?xml version="1.0" encoding="utf-8"?>
-<w:ftr xmlns:wpc="http://schemas.microsoft.com/office/word/2010/wordprocessingCanvas" xmlns:cx="http://schemas.microsoft.com/office/drawing/2014/chartex" xmlns:cx1="http://schemas.microsoft.com/office/drawing/2015/9/8/chartex" xmlns:cx2="http://schemas.microsoft.com/office/drawing/2015/10/21/chartex" xmlns:cx3="http://schemas.microsoft.com/office/drawing/2016/5/9/chartex" xmlns:cx4="http://schemas.microsoft.com/office/drawing/2016/5/10/chartex" xmlns:cx5="http://schemas.microsoft.com/office/drawing/2016/5/11/chartex" xmlns:cx6="http://schemas.microsoft.com/office/drawing/2016/5/12/chartex" xmlns:cx7="http://schemas.microsoft.com/office/drawing/2016/5/13/chartex" xmlns:cx8="http://schemas.microsoft.com/office/drawing/2016/5/14/chartex" xmlns:mc="http://schemas.openxmlformats.org/markup-compatibility/2006" xmlns:aink="http://schemas.microsoft.com/office/drawing/2016/ink" xmlns:am3d="http://schemas.microsoft.com/office/drawing/2017/model3d" xmlns:o="urn:schemas-microsoft-com:office:office" xmlns:r="http://schemas.openxmlformats.org/officeDocument/2006/relationships" xmlns:m="http://schemas.openxmlformats.org/officeDocument/2006/math" xmlns:v="urn:schemas-microsoft-com:vml" xmlns:wp14="http://schemas.microsoft.com/office/word/2010/wordprocessingDrawing" xmlns:wp="http://schemas.openxmlformats.org/drawingml/2006/wordprocessingDrawing" xmlns:w10="urn:schemas-microsoft-com:office:word" xmlns:w="http://schemas.openxmlformats.org/wordprocessingml/2006/main" xmlns:w14="http://schemas.microsoft.com/office/word/2010/wordml" xmlns:w15="http://schemas.microsoft.com/office/word/2012/wordml" xmlns:w16cex="http://schemas.microsoft.com/office/word/2018/wordml/cex" xmlns:w16cid="http://schemas.microsoft.com/office/word/2016/wordml/cid" xmlns:w16="http://schemas.microsoft.com/office/word/2018/wordml" xmlns:w16sdtdh="http://schemas.microsoft.com/office/word/2020/wordml/sdtdatahash" xmlns:w16se="http://schemas.microsoft.com/office/word/2015/wordml/symex" xmlns:wpg="http://schemas.microsoft.com/office/word/2010/wordprocessingGroup" xmlns:wpi="http://schemas.microsoft.com/office/word/2010/wordprocessingInk" xmlns:wne="http://schemas.microsoft.com/office/word/2006/wordml" xmlns:wps="http://schemas.microsoft.com/office/word/2010/wordprocessingShape" mc:Ignorable="w14 w15 w16se w16cid w16 w16cex w16sdtdh wp14">
+<w:ftr xmlns:wpc="http://schemas.microsoft.com/office/word/2010/wordprocessingCanvas" xmlns:mc="http://schemas.openxmlformats.org/markup-compatibility/2006" xmlns:o="urn:schemas-microsoft-com:office:office" xmlns:r="http://schemas.openxmlformats.org/officeDocument/2006/relationships" xmlns:m="http://schemas.openxmlformats.org/officeDocument/2006/math" xmlns:v="urn:schemas-microsoft-com:vml" xmlns:wp14="http://schemas.microsoft.com/office/word/2010/wordprocessingDrawing" xmlns:wp="http://schemas.openxmlformats.org/drawingml/2006/wordprocessingDrawing" xmlns:w10="urn:schemas-microsoft-com:office:word" xmlns:w="http://schemas.openxmlformats.org/wordprocessingml/2006/main" xmlns:w14="http://schemas.microsoft.com/office/word/2010/wordml" xmlns:wpg="http://schemas.microsoft.com/office/word/2010/wordprocessingGroup" xmlns:wpi="http://schemas.microsoft.com/office/word/2010/wordprocessingInk" xmlns:wne="http://schemas.microsoft.com/office/word/2006/wordml" xmlns:wps="http://schemas.microsoft.com/office/word/2010/wordprocessingShape" mc:Ignorable="w14 wp14">
   <w:p>
     <w:pPr>
       <w:pStyle w:val="Footer"/>
@@ -9136,7 +9716,7 @@
 </file>
 
 <file path=word/footnotes.xml><?xml version="1.0" encoding="utf-8"?>
-<w:footnotes xmlns:wpc="http://schemas.microsoft.com/office/word/2010/wordprocessingCanvas" xmlns:cx="http://schemas.microsoft.com/office/drawing/2014/chartex" xmlns:cx1="http://schemas.microsoft.com/office/drawing/2015/9/8/chartex" xmlns:cx2="http://schemas.microsoft.com/office/drawing/2015/10/21/chartex" xmlns:cx3="http://schemas.microsoft.com/office/drawing/2016/5/9/chartex" xmlns:cx4="http://schemas.microsoft.com/office/drawing/2016/5/10/chartex" xmlns:cx5="http://schemas.microsoft.com/office/drawing/2016/5/11/chartex" xmlns:cx6="http://schemas.microsoft.com/office/drawing/2016/5/12/chartex" xmlns:cx7="http://schemas.microsoft.com/office/drawing/2016/5/13/chartex" xmlns:cx8="http://schemas.microsoft.com/office/drawing/2016/5/14/chartex" xmlns:mc="http://schemas.openxmlformats.org/markup-compatibility/2006" xmlns:aink="http://schemas.microsoft.com/office/drawing/2016/ink" xmlns:am3d="http://schemas.microsoft.com/office/drawing/2017/model3d" xmlns:o="urn:schemas-microsoft-com:office:office" xmlns:r="http://schemas.openxmlformats.org/officeDocument/2006/relationships" xmlns:m="http://schemas.openxmlformats.org/officeDocument/2006/math" xmlns:v="urn:schemas-microsoft-com:vml" xmlns:wp14="http://schemas.microsoft.com/office/word/2010/wordprocessingDrawing" xmlns:wp="http://schemas.openxmlformats.org/drawingml/2006/wordprocessingDrawing" xmlns:w10="urn:schemas-microsoft-com:office:word" xmlns:w="http://schemas.openxmlformats.org/wordprocessingml/2006/main" xmlns:w14="http://schemas.microsoft.com/office/word/2010/wordml" xmlns:w15="http://schemas.microsoft.com/office/word/2012/wordml" xmlns:w16cex="http://schemas.microsoft.com/office/word/2018/wordml/cex" xmlns:w16cid="http://schemas.microsoft.com/office/word/2016/wordml/cid" xmlns:w16="http://schemas.microsoft.com/office/word/2018/wordml" xmlns:w16sdtdh="http://schemas.microsoft.com/office/word/2020/wordml/sdtdatahash" xmlns:w16se="http://schemas.microsoft.com/office/word/2015/wordml/symex" xmlns:wpg="http://schemas.microsoft.com/office/word/2010/wordprocessingGroup" xmlns:wpi="http://schemas.microsoft.com/office/word/2010/wordprocessingInk" xmlns:wne="http://schemas.microsoft.com/office/word/2006/wordml" xmlns:wps="http://schemas.microsoft.com/office/word/2010/wordprocessingShape" mc:Ignorable="w14 w15 w16se w16cid w16 w16cex w16sdtdh wp14">
+<w:footnotes xmlns:wpc="http://schemas.microsoft.com/office/word/2010/wordprocessingCanvas" xmlns:mc="http://schemas.openxmlformats.org/markup-compatibility/2006" xmlns:o="urn:schemas-microsoft-com:office:office" xmlns:r="http://schemas.openxmlformats.org/officeDocument/2006/relationships" xmlns:m="http://schemas.openxmlformats.org/officeDocument/2006/math" xmlns:v="urn:schemas-microsoft-com:vml" xmlns:wp14="http://schemas.microsoft.com/office/word/2010/wordprocessingDrawing" xmlns:wp="http://schemas.openxmlformats.org/drawingml/2006/wordprocessingDrawing" xmlns:w10="urn:schemas-microsoft-com:office:word" xmlns:w="http://schemas.openxmlformats.org/wordprocessingml/2006/main" xmlns:w14="http://schemas.microsoft.com/office/word/2010/wordml" xmlns:wpg="http://schemas.microsoft.com/office/word/2010/wordprocessingGroup" xmlns:wpi="http://schemas.microsoft.com/office/word/2010/wordprocessingInk" xmlns:wne="http://schemas.microsoft.com/office/word/2006/wordml" xmlns:wps="http://schemas.microsoft.com/office/word/2010/wordprocessingShape" mc:Ignorable="w14 wp14">
   <w:footnote w:type="separator" w:id="-1">
     <w:p>
       <w:r>
@@ -9155,7 +9735,7 @@
 </file>
 
 <file path=word/header1.xml><?xml version="1.0" encoding="utf-8"?>
-<w:hdr xmlns:wpc="http://schemas.microsoft.com/office/word/2010/wordprocessingCanvas" xmlns:cx="http://schemas.microsoft.com/office/drawing/2014/chartex" xmlns:cx1="http://schemas.microsoft.com/office/drawing/2015/9/8/chartex" xmlns:cx2="http://schemas.microsoft.com/office/drawing/2015/10/21/chartex" xmlns:cx3="http://schemas.microsoft.com/office/drawing/2016/5/9/chartex" xmlns:cx4="http://schemas.microsoft.com/office/drawing/2016/5/10/chartex" xmlns:cx5="http://schemas.microsoft.com/office/drawing/2016/5/11/chartex" xmlns:cx6="http://schemas.microsoft.com/office/drawing/2016/5/12/chartex" xmlns:cx7="http://schemas.microsoft.com/office/drawing/2016/5/13/chartex" xmlns:cx8="http://schemas.microsoft.com/office/drawing/2016/5/14/chartex" xmlns:mc="http://schemas.openxmlformats.org/markup-compatibility/2006" xmlns:aink="http://schemas.microsoft.com/office/drawing/2016/ink" xmlns:am3d="http://schemas.microsoft.com/office/drawing/2017/model3d" xmlns:o="urn:schemas-microsoft-com:office:office" xmlns:r="http://schemas.openxmlformats.org/officeDocument/2006/relationships" xmlns:m="http://schemas.openxmlformats.org/officeDocument/2006/math" xmlns:v="urn:schemas-microsoft-com:vml" xmlns:wp14="http://schemas.microsoft.com/office/word/2010/wordprocessingDrawing" xmlns:wp="http://schemas.openxmlformats.org/drawingml/2006/wordprocessingDrawing" xmlns:w10="urn:schemas-microsoft-com:office:word" xmlns:w="http://schemas.openxmlformats.org/wordprocessingml/2006/main" xmlns:w14="http://schemas.microsoft.com/office/word/2010/wordml" xmlns:w15="http://schemas.microsoft.com/office/word/2012/wordml" xmlns:w16cex="http://schemas.microsoft.com/office/word/2018/wordml/cex" xmlns:w16cid="http://schemas.microsoft.com/office/word/2016/wordml/cid" xmlns:w16="http://schemas.microsoft.com/office/word/2018/wordml" xmlns:w16sdtdh="http://schemas.microsoft.com/office/word/2020/wordml/sdtdatahash" xmlns:w16se="http://schemas.microsoft.com/office/word/2015/wordml/symex" xmlns:wpg="http://schemas.microsoft.com/office/word/2010/wordprocessingGroup" xmlns:wpi="http://schemas.microsoft.com/office/word/2010/wordprocessingInk" xmlns:wne="http://schemas.microsoft.com/office/word/2006/wordml" xmlns:wps="http://schemas.microsoft.com/office/word/2010/wordprocessingShape" mc:Ignorable="w14 w15 w16se w16cid w16 w16cex w16sdtdh wp14">
+<w:hdr xmlns:wpc="http://schemas.microsoft.com/office/word/2010/wordprocessingCanvas" xmlns:mc="http://schemas.openxmlformats.org/markup-compatibility/2006" xmlns:o="urn:schemas-microsoft-com:office:office" xmlns:r="http://schemas.openxmlformats.org/officeDocument/2006/relationships" xmlns:m="http://schemas.openxmlformats.org/officeDocument/2006/math" xmlns:v="urn:schemas-microsoft-com:vml" xmlns:wp14="http://schemas.microsoft.com/office/word/2010/wordprocessingDrawing" xmlns:wp="http://schemas.openxmlformats.org/drawingml/2006/wordprocessingDrawing" xmlns:w10="urn:schemas-microsoft-com:office:word" xmlns:w="http://schemas.openxmlformats.org/wordprocessingml/2006/main" xmlns:w14="http://schemas.microsoft.com/office/word/2010/wordml" xmlns:wpg="http://schemas.microsoft.com/office/word/2010/wordprocessingGroup" xmlns:wpi="http://schemas.microsoft.com/office/word/2010/wordprocessingInk" xmlns:wne="http://schemas.microsoft.com/office/word/2006/wordml" xmlns:wps="http://schemas.microsoft.com/office/word/2010/wordprocessingShape" mc:Ignorable="w14 wp14">
   <w:p>
     <w:pPr>
       <w:pStyle w:val="Header"/>
@@ -9165,7 +9745,7 @@
 </file>
 
 <file path=word/header2.xml><?xml version="1.0" encoding="utf-8"?>
-<w:hdr xmlns:wpc="http://schemas.microsoft.com/office/word/2010/wordprocessingCanvas" xmlns:cx="http://schemas.microsoft.com/office/drawing/2014/chartex" xmlns:cx1="http://schemas.microsoft.com/office/drawing/2015/9/8/chartex" xmlns:cx2="http://schemas.microsoft.com/office/drawing/2015/10/21/chartex" xmlns:cx3="http://schemas.microsoft.com/office/drawing/2016/5/9/chartex" xmlns:cx4="http://schemas.microsoft.com/office/drawing/2016/5/10/chartex" xmlns:cx5="http://schemas.microsoft.com/office/drawing/2016/5/11/chartex" xmlns:cx6="http://schemas.microsoft.com/office/drawing/2016/5/12/chartex" xmlns:cx7="http://schemas.microsoft.com/office/drawing/2016/5/13/chartex" xmlns:cx8="http://schemas.microsoft.com/office/drawing/2016/5/14/chartex" xmlns:mc="http://schemas.openxmlformats.org/markup-compatibility/2006" xmlns:aink="http://schemas.microsoft.com/office/drawing/2016/ink" xmlns:am3d="http://schemas.microsoft.com/office/drawing/2017/model3d" xmlns:o="urn:schemas-microsoft-com:office:office" xmlns:r="http://schemas.openxmlformats.org/officeDocument/2006/relationships" xmlns:m="http://schemas.openxmlformats.org/officeDocument/2006/math" xmlns:v="urn:schemas-microsoft-com:vml" xmlns:wp14="http://schemas.microsoft.com/office/word/2010/wordprocessingDrawing" xmlns:wp="http://schemas.openxmlformats.org/drawingml/2006/wordprocessingDrawing" xmlns:w10="urn:schemas-microsoft-com:office:word" xmlns:w="http://schemas.openxmlformats.org/wordprocessingml/2006/main" xmlns:w14="http://schemas.microsoft.com/office/word/2010/wordml" xmlns:w15="http://schemas.microsoft.com/office/word/2012/wordml" xmlns:w16cex="http://schemas.microsoft.com/office/word/2018/wordml/cex" xmlns:w16cid="http://schemas.microsoft.com/office/word/2016/wordml/cid" xmlns:w16="http://schemas.microsoft.com/office/word/2018/wordml" xmlns:w16sdtdh="http://schemas.microsoft.com/office/word/2020/wordml/sdtdatahash" xmlns:w16se="http://schemas.microsoft.com/office/word/2015/wordml/symex" xmlns:wpg="http://schemas.microsoft.com/office/word/2010/wordprocessingGroup" xmlns:wpi="http://schemas.microsoft.com/office/word/2010/wordprocessingInk" xmlns:wne="http://schemas.microsoft.com/office/word/2006/wordml" xmlns:wps="http://schemas.microsoft.com/office/word/2010/wordprocessingShape" mc:Ignorable="w14 w15 w16se w16cid w16 w16cex w16sdtdh wp14">
+<w:hdr xmlns:wpc="http://schemas.microsoft.com/office/word/2010/wordprocessingCanvas" xmlns:mc="http://schemas.openxmlformats.org/markup-compatibility/2006" xmlns:o="urn:schemas-microsoft-com:office:office" xmlns:r="http://schemas.openxmlformats.org/officeDocument/2006/relationships" xmlns:m="http://schemas.openxmlformats.org/officeDocument/2006/math" xmlns:v="urn:schemas-microsoft-com:vml" xmlns:wp14="http://schemas.microsoft.com/office/word/2010/wordprocessingDrawing" xmlns:wp="http://schemas.openxmlformats.org/drawingml/2006/wordprocessingDrawing" xmlns:w10="urn:schemas-microsoft-com:office:word" xmlns:w="http://schemas.openxmlformats.org/wordprocessingml/2006/main" xmlns:w14="http://schemas.microsoft.com/office/word/2010/wordml" xmlns:wpg="http://schemas.microsoft.com/office/word/2010/wordprocessingGroup" xmlns:wpi="http://schemas.microsoft.com/office/word/2010/wordprocessingInk" xmlns:wne="http://schemas.microsoft.com/office/word/2006/wordml" xmlns:wps="http://schemas.microsoft.com/office/word/2010/wordprocessingShape" mc:Ignorable="w14 wp14">
   <w:p>
     <w:pPr>
       <w:pStyle w:val="Header"/>
@@ -9189,7 +9769,7 @@
 </file>
 
 <file path=word/header3.xml><?xml version="1.0" encoding="utf-8"?>
-<w:hdr xmlns:wpc="http://schemas.microsoft.com/office/word/2010/wordprocessingCanvas" xmlns:cx="http://schemas.microsoft.com/office/drawing/2014/chartex" xmlns:cx1="http://schemas.microsoft.com/office/drawing/2015/9/8/chartex" xmlns:cx2="http://schemas.microsoft.com/office/drawing/2015/10/21/chartex" xmlns:cx3="http://schemas.microsoft.com/office/drawing/2016/5/9/chartex" xmlns:cx4="http://schemas.microsoft.com/office/drawing/2016/5/10/chartex" xmlns:cx5="http://schemas.microsoft.com/office/drawing/2016/5/11/chartex" xmlns:cx6="http://schemas.microsoft.com/office/drawing/2016/5/12/chartex" xmlns:cx7="http://schemas.microsoft.com/office/drawing/2016/5/13/chartex" xmlns:cx8="http://schemas.microsoft.com/office/drawing/2016/5/14/chartex" xmlns:mc="http://schemas.openxmlformats.org/markup-compatibility/2006" xmlns:aink="http://schemas.microsoft.com/office/drawing/2016/ink" xmlns:am3d="http://schemas.microsoft.com/office/drawing/2017/model3d" xmlns:o="urn:schemas-microsoft-com:office:office" xmlns:r="http://schemas.openxmlformats.org/officeDocument/2006/relationships" xmlns:m="http://schemas.openxmlformats.org/officeDocument/2006/math" xmlns:v="urn:schemas-microsoft-com:vml" xmlns:wp14="http://schemas.microsoft.com/office/word/2010/wordprocessingDrawing" xmlns:wp="http://schemas.openxmlformats.org/drawingml/2006/wordprocessingDrawing" xmlns:w10="urn:schemas-microsoft-com:office:word" xmlns:w="http://schemas.openxmlformats.org/wordprocessingml/2006/main" xmlns:w14="http://schemas.microsoft.com/office/word/2010/wordml" xmlns:w15="http://schemas.microsoft.com/office/word/2012/wordml" xmlns:w16cex="http://schemas.microsoft.com/office/word/2018/wordml/cex" xmlns:w16cid="http://schemas.microsoft.com/office/word/2016/wordml/cid" xmlns:w16="http://schemas.microsoft.com/office/word/2018/wordml" xmlns:w16sdtdh="http://schemas.microsoft.com/office/word/2020/wordml/sdtdatahash" xmlns:w16se="http://schemas.microsoft.com/office/word/2015/wordml/symex" xmlns:wpg="http://schemas.microsoft.com/office/word/2010/wordprocessingGroup" xmlns:wpi="http://schemas.microsoft.com/office/word/2010/wordprocessingInk" xmlns:wne="http://schemas.microsoft.com/office/word/2006/wordml" xmlns:wps="http://schemas.microsoft.com/office/word/2010/wordprocessingShape" mc:Ignorable="w14 w15 w16se w16cid w16 w16cex w16sdtdh wp14">
+<w:hdr xmlns:wpc="http://schemas.microsoft.com/office/word/2010/wordprocessingCanvas" xmlns:mc="http://schemas.openxmlformats.org/markup-compatibility/2006" xmlns:o="urn:schemas-microsoft-com:office:office" xmlns:r="http://schemas.openxmlformats.org/officeDocument/2006/relationships" xmlns:m="http://schemas.openxmlformats.org/officeDocument/2006/math" xmlns:v="urn:schemas-microsoft-com:vml" xmlns:wp14="http://schemas.microsoft.com/office/word/2010/wordprocessingDrawing" xmlns:wp="http://schemas.openxmlformats.org/drawingml/2006/wordprocessingDrawing" xmlns:w10="urn:schemas-microsoft-com:office:word" xmlns:w="http://schemas.openxmlformats.org/wordprocessingml/2006/main" xmlns:w14="http://schemas.microsoft.com/office/word/2010/wordml" xmlns:wpg="http://schemas.microsoft.com/office/word/2010/wordprocessingGroup" xmlns:wpi="http://schemas.microsoft.com/office/word/2010/wordprocessingInk" xmlns:wne="http://schemas.microsoft.com/office/word/2006/wordml" xmlns:wps="http://schemas.microsoft.com/office/word/2010/wordprocessingShape" mc:Ignorable="w14 wp14">
   <w:p>
     <w:pPr>
       <w:pStyle w:val="Header"/>
@@ -9199,8 +9779,8 @@
 </file>
 
 <file path=word/numbering.xml><?xml version="1.0" encoding="utf-8"?>
-<w:numbering xmlns:wpc="http://schemas.microsoft.com/office/word/2010/wordprocessingCanvas" xmlns:cx="http://schemas.microsoft.com/office/drawing/2014/chartex" xmlns:cx1="http://schemas.microsoft.com/office/drawing/2015/9/8/chartex" xmlns:cx2="http://schemas.microsoft.com/office/drawing/2015/10/21/chartex" xmlns:cx3="http://schemas.microsoft.com/office/drawing/2016/5/9/chartex" xmlns:cx4="http://schemas.microsoft.com/office/drawing/2016/5/10/chartex" xmlns:cx5="http://schemas.microsoft.com/office/drawing/2016/5/11/chartex" xmlns:cx6="http://schemas.microsoft.com/office/drawing/2016/5/12/chartex" xmlns:cx7="http://schemas.microsoft.com/office/drawing/2016/5/13/chartex" xmlns:cx8="http://schemas.microsoft.com/office/drawing/2016/5/14/chartex" xmlns:mc="http://schemas.openxmlformats.org/markup-compatibility/2006" xmlns:aink="http://schemas.microsoft.com/office/drawing/2016/ink" xmlns:am3d="http://schemas.microsoft.com/office/drawing/2017/model3d" xmlns:o="urn:schemas-microsoft-com:office:office" xmlns:r="http://schemas.openxmlformats.org/officeDocument/2006/relationships" xmlns:m="http://schemas.openxmlformats.org/officeDocument/2006/math" xmlns:v="urn:schemas-microsoft-com:vml" xmlns:wp14="http://schemas.microsoft.com/office/word/2010/wordprocessingDrawing" xmlns:wp="http://schemas.openxmlformats.org/drawingml/2006/wordprocessingDrawing" xmlns:w10="urn:schemas-microsoft-com:office:word" xmlns:w="http://schemas.openxmlformats.org/wordprocessingml/2006/main" xmlns:w14="http://schemas.microsoft.com/office/word/2010/wordml" xmlns:w15="http://schemas.microsoft.com/office/word/2012/wordml" xmlns:w16cex="http://schemas.microsoft.com/office/word/2018/wordml/cex" xmlns:w16cid="http://schemas.microsoft.com/office/word/2016/wordml/cid" xmlns:w16="http://schemas.microsoft.com/office/word/2018/wordml" xmlns:w16sdtdh="http://schemas.microsoft.com/office/word/2020/wordml/sdtdatahash" xmlns:w16se="http://schemas.microsoft.com/office/word/2015/wordml/symex" xmlns:wpg="http://schemas.microsoft.com/office/word/2010/wordprocessingGroup" xmlns:wpi="http://schemas.microsoft.com/office/word/2010/wordprocessingInk" xmlns:wne="http://schemas.microsoft.com/office/word/2006/wordml" xmlns:wps="http://schemas.microsoft.com/office/word/2010/wordprocessingShape" mc:Ignorable="w14 w15 w16se w16cid w16 w16cex w16sdtdh wp14">
-  <w:abstractNum w:abstractNumId="0" w15:restartNumberingAfterBreak="0">
+<w:numbering xmlns:wpc="http://schemas.microsoft.com/office/word/2010/wordprocessingCanvas" xmlns:mc="http://schemas.openxmlformats.org/markup-compatibility/2006" xmlns:o="urn:schemas-microsoft-com:office:office" xmlns:r="http://schemas.openxmlformats.org/officeDocument/2006/relationships" xmlns:m="http://schemas.openxmlformats.org/officeDocument/2006/math" xmlns:v="urn:schemas-microsoft-com:vml" xmlns:wp14="http://schemas.microsoft.com/office/word/2010/wordprocessingDrawing" xmlns:wp="http://schemas.openxmlformats.org/drawingml/2006/wordprocessingDrawing" xmlns:w10="urn:schemas-microsoft-com:office:word" xmlns:w="http://schemas.openxmlformats.org/wordprocessingml/2006/main" xmlns:w14="http://schemas.microsoft.com/office/word/2010/wordml" xmlns:wpg="http://schemas.microsoft.com/office/word/2010/wordprocessingGroup" xmlns:wpi="http://schemas.microsoft.com/office/word/2010/wordprocessingInk" xmlns:wne="http://schemas.microsoft.com/office/word/2006/wordml" xmlns:wps="http://schemas.microsoft.com/office/word/2010/wordprocessingShape" mc:Ignorable="w14 wp14">
+  <w:abstractNum w:abstractNumId="0">
     <w:nsid w:val="08B2501C"/>
     <w:multiLevelType w:val="hybridMultilevel"/>
     <w:tmpl w:val="F2A43D58"/>
@@ -9313,7 +9893,7 @@
       </w:rPr>
     </w:lvl>
   </w:abstractNum>
-  <w:abstractNum w:abstractNumId="1" w15:restartNumberingAfterBreak="0">
+  <w:abstractNum w:abstractNumId="1">
     <w:nsid w:val="279660C9"/>
     <w:multiLevelType w:val="hybridMultilevel"/>
     <w:tmpl w:val="672ECC5E"/>
@@ -9426,7 +10006,7 @@
       </w:rPr>
     </w:lvl>
   </w:abstractNum>
-  <w:abstractNum w:abstractNumId="2" w15:restartNumberingAfterBreak="0">
+  <w:abstractNum w:abstractNumId="2">
     <w:nsid w:val="2E17566E"/>
     <w:multiLevelType w:val="hybridMultilevel"/>
     <w:tmpl w:val="00866CE6"/>
@@ -9552,7 +10132,7 @@
 </file>
 
 <file path=word/styles.xml><?xml version="1.0" encoding="utf-8"?>
-<w:styles xmlns:mc="http://schemas.openxmlformats.org/markup-compatibility/2006" xmlns:r="http://schemas.openxmlformats.org/officeDocument/2006/relationships" xmlns:w="http://schemas.openxmlformats.org/wordprocessingml/2006/main" xmlns:w14="http://schemas.microsoft.com/office/word/2010/wordml" xmlns:w15="http://schemas.microsoft.com/office/word/2012/wordml" xmlns:w16cex="http://schemas.microsoft.com/office/word/2018/wordml/cex" xmlns:w16cid="http://schemas.microsoft.com/office/word/2016/wordml/cid" xmlns:w16="http://schemas.microsoft.com/office/word/2018/wordml" xmlns:w16sdtdh="http://schemas.microsoft.com/office/word/2020/wordml/sdtdatahash" xmlns:w16se="http://schemas.microsoft.com/office/word/2015/wordml/symex" mc:Ignorable="w14 w15 w16se w16cid w16 w16cex w16sdtdh">
+<w:styles xmlns:mc="http://schemas.openxmlformats.org/markup-compatibility/2006" xmlns:r="http://schemas.openxmlformats.org/officeDocument/2006/relationships" xmlns:w="http://schemas.openxmlformats.org/wordprocessingml/2006/main" xmlns:w14="http://schemas.microsoft.com/office/word/2010/wordml" mc:Ignorable="w14">
   <w:docDefaults>
     <w:rPrDefault>
       <w:rPr>
@@ -9568,383 +10148,505 @@
       </w:pPr>
     </w:pPrDefault>
   </w:docDefaults>
-  <w:latentStyles w:defLockedState="0" w:defUIPriority="99" w:defSemiHidden="0" w:defUnhideWhenUsed="0" w:defQFormat="0" w:count="376">
-    <w:lsdException w:name="Normal" w:uiPriority="0" w:qFormat="1"/>
-    <w:lsdException w:name="heading 1" w:uiPriority="9" w:qFormat="1"/>
-    <w:lsdException w:name="heading 2" w:semiHidden="1" w:uiPriority="9" w:unhideWhenUsed="1" w:qFormat="1"/>
-    <w:lsdException w:name="heading 3" w:semiHidden="1" w:uiPriority="9" w:unhideWhenUsed="1" w:qFormat="1"/>
-    <w:lsdException w:name="heading 4" w:semiHidden="1" w:uiPriority="9" w:unhideWhenUsed="1" w:qFormat="1"/>
-    <w:lsdException w:name="heading 5" w:semiHidden="1" w:uiPriority="9" w:unhideWhenUsed="1" w:qFormat="1"/>
-    <w:lsdException w:name="heading 6" w:semiHidden="1" w:uiPriority="9" w:unhideWhenUsed="1" w:qFormat="1"/>
-    <w:lsdException w:name="heading 7" w:semiHidden="1" w:uiPriority="9" w:unhideWhenUsed="1" w:qFormat="1"/>
-    <w:lsdException w:name="heading 8" w:semiHidden="1" w:uiPriority="9" w:unhideWhenUsed="1" w:qFormat="1"/>
-    <w:lsdException w:name="heading 9" w:semiHidden="1" w:uiPriority="9" w:unhideWhenUsed="1" w:qFormat="1"/>
-    <w:lsdException w:name="index 1" w:semiHidden="1" w:unhideWhenUsed="1"/>
-    <w:lsdException w:name="index 2" w:semiHidden="1" w:unhideWhenUsed="1"/>
-    <w:lsdException w:name="index 3" w:semiHidden="1" w:unhideWhenUsed="1"/>
-    <w:lsdException w:name="index 4" w:semiHidden="1" w:unhideWhenUsed="1"/>
-    <w:lsdException w:name="index 5" w:semiHidden="1" w:unhideWhenUsed="1"/>
-    <w:lsdException w:name="index 6" w:semiHidden="1" w:unhideWhenUsed="1"/>
-    <w:lsdException w:name="index 7" w:semiHidden="1" w:unhideWhenUsed="1"/>
-    <w:lsdException w:name="index 8" w:semiHidden="1" w:unhideWhenUsed="1"/>
-    <w:lsdException w:name="index 9" w:semiHidden="1" w:unhideWhenUsed="1"/>
-    <w:lsdException w:name="toc 1" w:semiHidden="1" w:uiPriority="39" w:unhideWhenUsed="1"/>
-    <w:lsdException w:name="toc 2" w:semiHidden="1" w:uiPriority="39" w:unhideWhenUsed="1"/>
-    <w:lsdException w:name="toc 3" w:semiHidden="1" w:uiPriority="39" w:unhideWhenUsed="1"/>
-    <w:lsdException w:name="toc 4" w:semiHidden="1" w:uiPriority="39" w:unhideWhenUsed="1"/>
-    <w:lsdException w:name="toc 5" w:semiHidden="1" w:uiPriority="39" w:unhideWhenUsed="1"/>
-    <w:lsdException w:name="toc 6" w:semiHidden="1" w:uiPriority="39" w:unhideWhenUsed="1"/>
-    <w:lsdException w:name="toc 7" w:semiHidden="1" w:uiPriority="39" w:unhideWhenUsed="1"/>
-    <w:lsdException w:name="toc 8" w:semiHidden="1" w:uiPriority="39" w:unhideWhenUsed="1"/>
-    <w:lsdException w:name="toc 9" w:semiHidden="1" w:uiPriority="39" w:unhideWhenUsed="1"/>
-    <w:lsdException w:name="Normal Indent" w:semiHidden="1" w:unhideWhenUsed="1"/>
-    <w:lsdException w:name="footnote text" w:semiHidden="1" w:unhideWhenUsed="1"/>
-    <w:lsdException w:name="annotation text" w:semiHidden="1" w:unhideWhenUsed="1"/>
-    <w:lsdException w:name="header" w:semiHidden="1" w:unhideWhenUsed="1"/>
-    <w:lsdException w:name="footer" w:semiHidden="1" w:unhideWhenUsed="1"/>
-    <w:lsdException w:name="index heading" w:semiHidden="1" w:unhideWhenUsed="1"/>
-    <w:lsdException w:name="caption" w:semiHidden="1" w:uiPriority="35" w:unhideWhenUsed="1" w:qFormat="1"/>
-    <w:lsdException w:name="table of figures" w:semiHidden="1" w:unhideWhenUsed="1"/>
-    <w:lsdException w:name="envelope address" w:semiHidden="1" w:unhideWhenUsed="1"/>
-    <w:lsdException w:name="envelope return" w:semiHidden="1" w:unhideWhenUsed="1"/>
-    <w:lsdException w:name="footnote reference" w:semiHidden="1"/>
-    <w:lsdException w:name="annotation reference" w:semiHidden="1" w:unhideWhenUsed="1"/>
-    <w:lsdException w:name="line number" w:semiHidden="1" w:unhideWhenUsed="1"/>
-    <w:lsdException w:name="page number" w:semiHidden="1" w:unhideWhenUsed="1"/>
-    <w:lsdException w:name="endnote reference" w:semiHidden="1" w:unhideWhenUsed="1"/>
-    <w:lsdException w:name="endnote text" w:semiHidden="1" w:unhideWhenUsed="1"/>
-    <w:lsdException w:name="table of authorities" w:semiHidden="1" w:unhideWhenUsed="1"/>
-    <w:lsdException w:name="macro" w:semiHidden="1" w:unhideWhenUsed="1"/>
-    <w:lsdException w:name="toa heading" w:semiHidden="1" w:unhideWhenUsed="1"/>
-    <w:lsdException w:name="List" w:semiHidden="1" w:unhideWhenUsed="1"/>
-    <w:lsdException w:name="List Bullet" w:semiHidden="1" w:unhideWhenUsed="1"/>
-    <w:lsdException w:name="List Number" w:semiHidden="1" w:unhideWhenUsed="1"/>
-    <w:lsdException w:name="List 2" w:semiHidden="1" w:unhideWhenUsed="1"/>
-    <w:lsdException w:name="List 3" w:semiHidden="1" w:unhideWhenUsed="1"/>
-    <w:lsdException w:name="List 4" w:semiHidden="1" w:unhideWhenUsed="1"/>
-    <w:lsdException w:name="List 5" w:semiHidden="1" w:unhideWhenUsed="1"/>
-    <w:lsdException w:name="List Bullet 2" w:semiHidden="1" w:unhideWhenUsed="1"/>
-    <w:lsdException w:name="List Bullet 3" w:semiHidden="1" w:unhideWhenUsed="1"/>
-    <w:lsdException w:name="List Bullet 4" w:semiHidden="1" w:unhideWhenUsed="1"/>
-    <w:lsdException w:name="List Bullet 5" w:semiHidden="1" w:unhideWhenUsed="1"/>
-    <w:lsdException w:name="List Number 2" w:semiHidden="1" w:unhideWhenUsed="1"/>
-    <w:lsdException w:name="List Number 3" w:semiHidden="1" w:unhideWhenUsed="1"/>
-    <w:lsdException w:name="List Number 4" w:semiHidden="1" w:unhideWhenUsed="1"/>
-    <w:lsdException w:name="List Number 5" w:semiHidden="1" w:unhideWhenUsed="1"/>
-    <w:lsdException w:name="Title" w:uiPriority="10" w:qFormat="1"/>
-    <w:lsdException w:name="Closing" w:semiHidden="1" w:unhideWhenUsed="1"/>
-    <w:lsdException w:name="Signature" w:semiHidden="1" w:unhideWhenUsed="1"/>
-    <w:lsdException w:name="Default Paragraph Font" w:semiHidden="1" w:uiPriority="1" w:unhideWhenUsed="1"/>
-    <w:lsdException w:name="Body Text" w:semiHidden="1" w:unhideWhenUsed="1"/>
-    <w:lsdException w:name="Body Text Indent" w:semiHidden="1" w:unhideWhenUsed="1"/>
-    <w:lsdException w:name="List Continue" w:semiHidden="1" w:unhideWhenUsed="1"/>
-    <w:lsdException w:name="List Continue 2" w:semiHidden="1" w:unhideWhenUsed="1"/>
-    <w:lsdException w:name="List Continue 3" w:semiHidden="1" w:unhideWhenUsed="1"/>
-    <w:lsdException w:name="List Continue 4" w:semiHidden="1" w:unhideWhenUsed="1"/>
-    <w:lsdException w:name="List Continue 5" w:semiHidden="1" w:unhideWhenUsed="1"/>
-    <w:lsdException w:name="Message Header" w:semiHidden="1" w:unhideWhenUsed="1"/>
-    <w:lsdException w:name="Subtitle" w:uiPriority="11" w:qFormat="1"/>
-    <w:lsdException w:name="Salutation" w:semiHidden="1" w:unhideWhenUsed="1"/>
-    <w:lsdException w:name="Date" w:semiHidden="1" w:unhideWhenUsed="1"/>
-    <w:lsdException w:name="Body Text First Indent" w:semiHidden="1" w:unhideWhenUsed="1"/>
-    <w:lsdException w:name="Body Text First Indent 2" w:semiHidden="1" w:unhideWhenUsed="1"/>
-    <w:lsdException w:name="Note Heading" w:semiHidden="1" w:unhideWhenUsed="1"/>
-    <w:lsdException w:name="Body Text 2" w:semiHidden="1" w:unhideWhenUsed="1"/>
-    <w:lsdException w:name="Body Text 3" w:semiHidden="1" w:unhideWhenUsed="1"/>
-    <w:lsdException w:name="Body Text Indent 2" w:semiHidden="1" w:unhideWhenUsed="1"/>
-    <w:lsdException w:name="Body Text Indent 3" w:semiHidden="1" w:unhideWhenUsed="1"/>
-    <w:lsdException w:name="Block Text" w:semiHidden="1" w:unhideWhenUsed="1"/>
-    <w:lsdException w:name="Hyperlink" w:semiHidden="1" w:unhideWhenUsed="1"/>
-    <w:lsdException w:name="FollowedHyperlink" w:semiHidden="1" w:unhideWhenUsed="1"/>
-    <w:lsdException w:name="Strong" w:uiPriority="22" w:qFormat="1"/>
-    <w:lsdException w:name="Emphasis" w:uiPriority="20" w:qFormat="1"/>
-    <w:lsdException w:name="Document Map" w:semiHidden="1" w:unhideWhenUsed="1"/>
-    <w:lsdException w:name="Plain Text" w:semiHidden="1" w:unhideWhenUsed="1"/>
-    <w:lsdException w:name="E-mail Signature" w:semiHidden="1" w:unhideWhenUsed="1"/>
-    <w:lsdException w:name="HTML Top of Form" w:semiHidden="1" w:unhideWhenUsed="1"/>
-    <w:lsdException w:name="HTML Bottom of Form" w:semiHidden="1" w:unhideWhenUsed="1"/>
-    <w:lsdException w:name="Normal (Web)" w:semiHidden="1" w:unhideWhenUsed="1"/>
-    <w:lsdException w:name="HTML Acronym" w:semiHidden="1" w:unhideWhenUsed="1"/>
-    <w:lsdException w:name="HTML Address" w:semiHidden="1" w:unhideWhenUsed="1"/>
-    <w:lsdException w:name="HTML Cite" w:semiHidden="1" w:unhideWhenUsed="1"/>
-    <w:lsdException w:name="HTML Code" w:semiHidden="1" w:unhideWhenUsed="1"/>
-    <w:lsdException w:name="HTML Definition" w:semiHidden="1" w:unhideWhenUsed="1"/>
-    <w:lsdException w:name="HTML Keyboard" w:semiHidden="1" w:unhideWhenUsed="1"/>
-    <w:lsdException w:name="HTML Preformatted" w:semiHidden="1" w:unhideWhenUsed="1"/>
-    <w:lsdException w:name="HTML Sample" w:semiHidden="1" w:unhideWhenUsed="1"/>
-    <w:lsdException w:name="HTML Typewriter" w:semiHidden="1" w:unhideWhenUsed="1"/>
-    <w:lsdException w:name="HTML Variable" w:semiHidden="1" w:unhideWhenUsed="1"/>
-    <w:lsdException w:name="Normal Table" w:semiHidden="1" w:unhideWhenUsed="1"/>
-    <w:lsdException w:name="annotation subject" w:semiHidden="1" w:unhideWhenUsed="1"/>
-    <w:lsdException w:name="No List" w:semiHidden="1" w:unhideWhenUsed="1"/>
-    <w:lsdException w:name="Outline List 1" w:semiHidden="1" w:unhideWhenUsed="1"/>
-    <w:lsdException w:name="Outline List 2" w:semiHidden="1" w:unhideWhenUsed="1"/>
-    <w:lsdException w:name="Outline List 3" w:semiHidden="1" w:unhideWhenUsed="1"/>
-    <w:lsdException w:name="Table Simple 1" w:semiHidden="1" w:unhideWhenUsed="1"/>
-    <w:lsdException w:name="Table Simple 2" w:semiHidden="1" w:unhideWhenUsed="1"/>
-    <w:lsdException w:name="Table Simple 3" w:semiHidden="1" w:unhideWhenUsed="1"/>
-    <w:lsdException w:name="Table Classic 1" w:semiHidden="1" w:unhideWhenUsed="1"/>
-    <w:lsdException w:name="Table Classic 2" w:semiHidden="1" w:unhideWhenUsed="1"/>
-    <w:lsdException w:name="Table Classic 3" w:semiHidden="1" w:unhideWhenUsed="1"/>
-    <w:lsdException w:name="Table Classic 4" w:semiHidden="1" w:unhideWhenUsed="1"/>
-    <w:lsdException w:name="Table Colorful 1" w:semiHidden="1" w:unhideWhenUsed="1"/>
-    <w:lsdException w:name="Table Colorful 2" w:semiHidden="1" w:unhideWhenUsed="1"/>
-    <w:lsdException w:name="Table Colorful 3" w:semiHidden="1" w:unhideWhenUsed="1"/>
-    <w:lsdException w:name="Table Columns 1" w:semiHidden="1" w:unhideWhenUsed="1"/>
-    <w:lsdException w:name="Table Columns 2" w:semiHidden="1" w:unhideWhenUsed="1"/>
-    <w:lsdException w:name="Table Columns 3" w:semiHidden="1" w:unhideWhenUsed="1"/>
-    <w:lsdException w:name="Table Columns 4" w:semiHidden="1" w:unhideWhenUsed="1"/>
-    <w:lsdException w:name="Table Columns 5" w:semiHidden="1" w:unhideWhenUsed="1"/>
-    <w:lsdException w:name="Table Grid 1" w:semiHidden="1" w:unhideWhenUsed="1"/>
-    <w:lsdException w:name="Table Grid 2" w:semiHidden="1" w:unhideWhenUsed="1"/>
-    <w:lsdException w:name="Table Grid 3" w:semiHidden="1" w:unhideWhenUsed="1"/>
-    <w:lsdException w:name="Table Grid 4" w:semiHidden="1" w:unhideWhenUsed="1"/>
-    <w:lsdException w:name="Table Grid 5" w:semiHidden="1" w:unhideWhenUsed="1"/>
-    <w:lsdException w:name="Table Grid 6" w:semiHidden="1" w:unhideWhenUsed="1"/>
-    <w:lsdException w:name="Table Grid 7" w:semiHidden="1" w:unhideWhenUsed="1"/>
-    <w:lsdException w:name="Table Grid 8" w:semiHidden="1" w:unhideWhenUsed="1"/>
-    <w:lsdException w:name="Table List 1" w:semiHidden="1" w:unhideWhenUsed="1"/>
-    <w:lsdException w:name="Table List 2" w:semiHidden="1" w:unhideWhenUsed="1"/>
-    <w:lsdException w:name="Table List 3" w:semiHidden="1" w:unhideWhenUsed="1"/>
-    <w:lsdException w:name="Table List 4" w:semiHidden="1" w:unhideWhenUsed="1"/>
-    <w:lsdException w:name="Table List 5" w:semiHidden="1" w:unhideWhenUsed="1"/>
-    <w:lsdException w:name="Table List 6" w:semiHidden="1" w:unhideWhenUsed="1"/>
-    <w:lsdException w:name="Table List 7" w:semiHidden="1" w:unhideWhenUsed="1"/>
-    <w:lsdException w:name="Table List 8" w:semiHidden="1" w:unhideWhenUsed="1"/>
-    <w:lsdException w:name="Table 3D effects 1" w:semiHidden="1" w:unhideWhenUsed="1"/>
-    <w:lsdException w:name="Table 3D effects 2" w:semiHidden="1" w:unhideWhenUsed="1"/>
-    <w:lsdException w:name="Table 3D effects 3" w:semiHidden="1" w:unhideWhenUsed="1"/>
-    <w:lsdException w:name="Table Contemporary" w:semiHidden="1" w:unhideWhenUsed="1"/>
-    <w:lsdException w:name="Table Elegant" w:semiHidden="1" w:unhideWhenUsed="1"/>
-    <w:lsdException w:name="Table Professional" w:semiHidden="1" w:unhideWhenUsed="1"/>
-    <w:lsdException w:name="Table Subtle 1" w:semiHidden="1" w:unhideWhenUsed="1"/>
-    <w:lsdException w:name="Table Subtle 2" w:semiHidden="1" w:unhideWhenUsed="1"/>
-    <w:lsdException w:name="Table Web 1" w:semiHidden="1" w:unhideWhenUsed="1"/>
-    <w:lsdException w:name="Table Web 2" w:semiHidden="1" w:unhideWhenUsed="1"/>
-    <w:lsdException w:name="Table Web 3" w:semiHidden="1" w:unhideWhenUsed="1"/>
-    <w:lsdException w:name="Balloon Text" w:semiHidden="1" w:unhideWhenUsed="1"/>
-    <w:lsdException w:name="Table Grid" w:uiPriority="59"/>
-    <w:lsdException w:name="Table Theme" w:semiHidden="1" w:unhideWhenUsed="1"/>
-    <w:lsdException w:name="Placeholder Text" w:semiHidden="1"/>
-    <w:lsdException w:name="No Spacing" w:uiPriority="1" w:qFormat="1"/>
-    <w:lsdException w:name="Light Shading" w:uiPriority="60"/>
-    <w:lsdException w:name="Light List" w:uiPriority="61"/>
-    <w:lsdException w:name="Light Grid" w:uiPriority="62"/>
-    <w:lsdException w:name="Medium Shading 1" w:uiPriority="63"/>
-    <w:lsdException w:name="Medium Shading 2" w:uiPriority="64"/>
-    <w:lsdException w:name="Medium List 1" w:uiPriority="65"/>
-    <w:lsdException w:name="Medium List 2" w:uiPriority="66"/>
-    <w:lsdException w:name="Medium Grid 1" w:uiPriority="67"/>
-    <w:lsdException w:name="Medium Grid 2" w:uiPriority="68"/>
-    <w:lsdException w:name="Medium Grid 3" w:uiPriority="69"/>
-    <w:lsdException w:name="Dark List" w:uiPriority="70"/>
-    <w:lsdException w:name="Colorful Shading" w:uiPriority="71"/>
-    <w:lsdException w:name="Colorful List" w:uiPriority="72"/>
-    <w:lsdException w:name="Colorful Grid" w:uiPriority="73"/>
-    <w:lsdException w:name="Light Shading Accent 1" w:uiPriority="60"/>
-    <w:lsdException w:name="Light List Accent 1" w:uiPriority="61"/>
-    <w:lsdException w:name="Light Grid Accent 1" w:uiPriority="62"/>
-    <w:lsdException w:name="Medium Shading 1 Accent 1" w:uiPriority="63"/>
-    <w:lsdException w:name="Medium Shading 2 Accent 1" w:uiPriority="64"/>
-    <w:lsdException w:name="Medium List 1 Accent 1" w:uiPriority="65"/>
-    <w:lsdException w:name="Revision" w:semiHidden="1"/>
-    <w:lsdException w:name="List Paragraph" w:uiPriority="34" w:qFormat="1"/>
-    <w:lsdException w:name="Quote" w:uiPriority="29" w:qFormat="1"/>
-    <w:lsdException w:name="Intense Quote" w:uiPriority="30" w:qFormat="1"/>
-    <w:lsdException w:name="Medium List 2 Accent 1" w:uiPriority="66"/>
-    <w:lsdException w:name="Medium Grid 1 Accent 1" w:uiPriority="67"/>
-    <w:lsdException w:name="Medium Grid 2 Accent 1" w:uiPriority="68"/>
-    <w:lsdException w:name="Medium Grid 3 Accent 1" w:uiPriority="69"/>
-    <w:lsdException w:name="Dark List Accent 1" w:uiPriority="70"/>
-    <w:lsdException w:name="Colorful Shading Accent 1" w:uiPriority="71"/>
-    <w:lsdException w:name="Colorful List Accent 1" w:uiPriority="72"/>
-    <w:lsdException w:name="Colorful Grid Accent 1" w:uiPriority="73"/>
-    <w:lsdException w:name="Light Shading Accent 2" w:uiPriority="60"/>
-    <w:lsdException w:name="Light List Accent 2" w:uiPriority="61"/>
-    <w:lsdException w:name="Light Grid Accent 2" w:uiPriority="62"/>
-    <w:lsdException w:name="Medium Shading 1 Accent 2" w:uiPriority="63"/>
-    <w:lsdException w:name="Medium Shading 2 Accent 2" w:uiPriority="64"/>
-    <w:lsdException w:name="Medium List 1 Accent 2" w:uiPriority="65"/>
-    <w:lsdException w:name="Medium List 2 Accent 2" w:uiPriority="66"/>
-    <w:lsdException w:name="Medium Grid 1 Accent 2" w:uiPriority="67"/>
-    <w:lsdException w:name="Medium Grid 2 Accent 2" w:uiPriority="68"/>
-    <w:lsdException w:name="Medium Grid 3 Accent 2" w:uiPriority="69"/>
-    <w:lsdException w:name="Dark List Accent 2" w:uiPriority="70"/>
-    <w:lsdException w:name="Colorful Shading Accent 2" w:uiPriority="71"/>
-    <w:lsdException w:name="Colorful List Accent 2" w:uiPriority="72"/>
-    <w:lsdException w:name="Colorful Grid Accent 2" w:uiPriority="73"/>
-    <w:lsdException w:name="Light Shading Accent 3" w:uiPriority="60"/>
-    <w:lsdException w:name="Light List Accent 3" w:uiPriority="61"/>
-    <w:lsdException w:name="Light Grid Accent 3" w:uiPriority="62"/>
-    <w:lsdException w:name="Medium Shading 1 Accent 3" w:uiPriority="63"/>
-    <w:lsdException w:name="Medium Shading 2 Accent 3" w:uiPriority="64"/>
-    <w:lsdException w:name="Medium List 1 Accent 3" w:uiPriority="65"/>
-    <w:lsdException w:name="Medium List 2 Accent 3" w:uiPriority="66"/>
-    <w:lsdException w:name="Medium Grid 1 Accent 3" w:uiPriority="67"/>
-    <w:lsdException w:name="Medium Grid 2 Accent 3" w:uiPriority="68"/>
-    <w:lsdException w:name="Medium Grid 3 Accent 3" w:uiPriority="69"/>
-    <w:lsdException w:name="Dark List Accent 3" w:uiPriority="70"/>
-    <w:lsdException w:name="Colorful Shading Accent 3" w:uiPriority="71"/>
-    <w:lsdException w:name="Colorful List Accent 3" w:uiPriority="72"/>
-    <w:lsdException w:name="Colorful Grid Accent 3" w:uiPriority="73"/>
-    <w:lsdException w:name="Light Shading Accent 4" w:uiPriority="60"/>
-    <w:lsdException w:name="Light List Accent 4" w:uiPriority="61"/>
-    <w:lsdException w:name="Light Grid Accent 4" w:uiPriority="62"/>
-    <w:lsdException w:name="Medium Shading 1 Accent 4" w:uiPriority="63"/>
-    <w:lsdException w:name="Medium Shading 2 Accent 4" w:uiPriority="64"/>
-    <w:lsdException w:name="Medium List 1 Accent 4" w:uiPriority="65"/>
-    <w:lsdException w:name="Medium List 2 Accent 4" w:uiPriority="66"/>
-    <w:lsdException w:name="Medium Grid 1 Accent 4" w:uiPriority="67"/>
-    <w:lsdException w:name="Medium Grid 2 Accent 4" w:uiPriority="68"/>
-    <w:lsdException w:name="Medium Grid 3 Accent 4" w:uiPriority="69"/>
-    <w:lsdException w:name="Dark List Accent 4" w:uiPriority="70"/>
-    <w:lsdException w:name="Colorful Shading Accent 4" w:uiPriority="71"/>
-    <w:lsdException w:name="Colorful List Accent 4" w:uiPriority="72"/>
-    <w:lsdException w:name="Colorful Grid Accent 4" w:uiPriority="73"/>
-    <w:lsdException w:name="Light Shading Accent 5" w:uiPriority="60"/>
-    <w:lsdException w:name="Light List Accent 5" w:uiPriority="61"/>
-    <w:lsdException w:name="Light Grid Accent 5" w:uiPriority="62"/>
-    <w:lsdException w:name="Medium Shading 1 Accent 5" w:uiPriority="63"/>
-    <w:lsdException w:name="Medium Shading 2 Accent 5" w:uiPriority="64"/>
-    <w:lsdException w:name="Medium List 1 Accent 5" w:uiPriority="65"/>
-    <w:lsdException w:name="Medium List 2 Accent 5" w:uiPriority="66"/>
-    <w:lsdException w:name="Medium Grid 1 Accent 5" w:uiPriority="67"/>
-    <w:lsdException w:name="Medium Grid 2 Accent 5" w:uiPriority="68"/>
-    <w:lsdException w:name="Medium Grid 3 Accent 5" w:uiPriority="69"/>
-    <w:lsdException w:name="Dark List Accent 5" w:uiPriority="70"/>
-    <w:lsdException w:name="Colorful Shading Accent 5" w:uiPriority="71"/>
-    <w:lsdException w:name="Colorful List Accent 5" w:uiPriority="72"/>
-    <w:lsdException w:name="Colorful Grid Accent 5" w:uiPriority="73"/>
-    <w:lsdException w:name="Light Shading Accent 6" w:uiPriority="60"/>
-    <w:lsdException w:name="Light List Accent 6" w:uiPriority="61"/>
-    <w:lsdException w:name="Light Grid Accent 6" w:uiPriority="62"/>
-    <w:lsdException w:name="Medium Shading 1 Accent 6" w:uiPriority="63"/>
-    <w:lsdException w:name="Medium Shading 2 Accent 6" w:uiPriority="64"/>
-    <w:lsdException w:name="Medium List 1 Accent 6" w:uiPriority="65"/>
-    <w:lsdException w:name="Medium List 2 Accent 6" w:uiPriority="66"/>
-    <w:lsdException w:name="Medium Grid 1 Accent 6" w:uiPriority="67"/>
-    <w:lsdException w:name="Medium Grid 2 Accent 6" w:uiPriority="68"/>
-    <w:lsdException w:name="Medium Grid 3 Accent 6" w:uiPriority="69"/>
-    <w:lsdException w:name="Dark List Accent 6" w:uiPriority="70"/>
-    <w:lsdException w:name="Colorful Shading Accent 6" w:uiPriority="71"/>
-    <w:lsdException w:name="Colorful List Accent 6" w:uiPriority="72"/>
-    <w:lsdException w:name="Colorful Grid Accent 6" w:uiPriority="73"/>
-    <w:lsdException w:name="Subtle Emphasis" w:uiPriority="19" w:qFormat="1"/>
-    <w:lsdException w:name="Intense Emphasis" w:uiPriority="21" w:qFormat="1"/>
-    <w:lsdException w:name="Subtle Reference" w:uiPriority="31" w:qFormat="1"/>
-    <w:lsdException w:name="Intense Reference" w:uiPriority="32" w:qFormat="1"/>
-    <w:lsdException w:name="Book Title" w:uiPriority="33" w:qFormat="1"/>
-    <w:lsdException w:name="Bibliography" w:semiHidden="1" w:uiPriority="37" w:unhideWhenUsed="1"/>
-    <w:lsdException w:name="TOC Heading" w:semiHidden="1" w:uiPriority="39" w:unhideWhenUsed="1" w:qFormat="1"/>
-    <w:lsdException w:name="Plain Table 1" w:uiPriority="41"/>
-    <w:lsdException w:name="Plain Table 2" w:uiPriority="42"/>
-    <w:lsdException w:name="Plain Table 3" w:uiPriority="43"/>
-    <w:lsdException w:name="Plain Table 4" w:uiPriority="44"/>
-    <w:lsdException w:name="Plain Table 5" w:uiPriority="45"/>
-    <w:lsdException w:name="Grid Table Light" w:uiPriority="40"/>
-    <w:lsdException w:name="Grid Table 1 Light" w:uiPriority="46"/>
-    <w:lsdException w:name="Grid Table 2" w:uiPriority="47"/>
-    <w:lsdException w:name="Grid Table 3" w:uiPriority="48"/>
-    <w:lsdException w:name="Grid Table 4" w:uiPriority="49"/>
-    <w:lsdException w:name="Grid Table 5 Dark" w:uiPriority="50"/>
-    <w:lsdException w:name="Grid Table 6 Colorful" w:uiPriority="51"/>
-    <w:lsdException w:name="Grid Table 7 Colorful" w:uiPriority="52"/>
-    <w:lsdException w:name="Grid Table 1 Light Accent 1" w:uiPriority="46"/>
-    <w:lsdException w:name="Grid Table 2 Accent 1" w:uiPriority="47"/>
-    <w:lsdException w:name="Grid Table 3 Accent 1" w:uiPriority="48"/>
-    <w:lsdException w:name="Grid Table 4 Accent 1" w:uiPriority="49"/>
-    <w:lsdException w:name="Grid Table 5 Dark Accent 1" w:uiPriority="50"/>
-    <w:lsdException w:name="Grid Table 6 Colorful Accent 1" w:uiPriority="51"/>
-    <w:lsdException w:name="Grid Table 7 Colorful Accent 1" w:uiPriority="52"/>
-    <w:lsdException w:name="Grid Table 1 Light Accent 2" w:uiPriority="46"/>
-    <w:lsdException w:name="Grid Table 2 Accent 2" w:uiPriority="47"/>
-    <w:lsdException w:name="Grid Table 3 Accent 2" w:uiPriority="48"/>
-    <w:lsdException w:name="Grid Table 4 Accent 2" w:uiPriority="49"/>
-    <w:lsdException w:name="Grid Table 5 Dark Accent 2" w:uiPriority="50"/>
-    <w:lsdException w:name="Grid Table 6 Colorful Accent 2" w:uiPriority="51"/>
-    <w:lsdException w:name="Grid Table 7 Colorful Accent 2" w:uiPriority="52"/>
-    <w:lsdException w:name="Grid Table 1 Light Accent 3" w:uiPriority="46"/>
-    <w:lsdException w:name="Grid Table 2 Accent 3" w:uiPriority="47"/>
-    <w:lsdException w:name="Grid Table 3 Accent 3" w:uiPriority="48"/>
-    <w:lsdException w:name="Grid Table 4 Accent 3" w:uiPriority="49"/>
-    <w:lsdException w:name="Grid Table 5 Dark Accent 3" w:uiPriority="50"/>
-    <w:lsdException w:name="Grid Table 6 Colorful Accent 3" w:uiPriority="51"/>
-    <w:lsdException w:name="Grid Table 7 Colorful Accent 3" w:uiPriority="52"/>
-    <w:lsdException w:name="Grid Table 1 Light Accent 4" w:uiPriority="46"/>
-    <w:lsdException w:name="Grid Table 2 Accent 4" w:uiPriority="47"/>
-    <w:lsdException w:name="Grid Table 3 Accent 4" w:uiPriority="48"/>
-    <w:lsdException w:name="Grid Table 4 Accent 4" w:uiPriority="49"/>
-    <w:lsdException w:name="Grid Table 5 Dark Accent 4" w:uiPriority="50"/>
-    <w:lsdException w:name="Grid Table 6 Colorful Accent 4" w:uiPriority="51"/>
-    <w:lsdException w:name="Grid Table 7 Colorful Accent 4" w:uiPriority="52"/>
-    <w:lsdException w:name="Grid Table 1 Light Accent 5" w:uiPriority="46"/>
-    <w:lsdException w:name="Grid Table 2 Accent 5" w:uiPriority="47"/>
-    <w:lsdException w:name="Grid Table 3 Accent 5" w:uiPriority="48"/>
-    <w:lsdException w:name="Grid Table 4 Accent 5" w:uiPriority="49"/>
-    <w:lsdException w:name="Grid Table 5 Dark Accent 5" w:uiPriority="50"/>
-    <w:lsdException w:name="Grid Table 6 Colorful Accent 5" w:uiPriority="51"/>
-    <w:lsdException w:name="Grid Table 7 Colorful Accent 5" w:uiPriority="52"/>
-    <w:lsdException w:name="Grid Table 1 Light Accent 6" w:uiPriority="46"/>
-    <w:lsdException w:name="Grid Table 2 Accent 6" w:uiPriority="47"/>
-    <w:lsdException w:name="Grid Table 3 Accent 6" w:uiPriority="48"/>
-    <w:lsdException w:name="Grid Table 4 Accent 6" w:uiPriority="49"/>
-    <w:lsdException w:name="Grid Table 5 Dark Accent 6" w:uiPriority="50"/>
-    <w:lsdException w:name="Grid Table 6 Colorful Accent 6" w:uiPriority="51"/>
-    <w:lsdException w:name="Grid Table 7 Colorful Accent 6" w:uiPriority="52"/>
-    <w:lsdException w:name="List Table 1 Light" w:uiPriority="46"/>
-    <w:lsdException w:name="List Table 2" w:uiPriority="47"/>
-    <w:lsdException w:name="List Table 3" w:uiPriority="48"/>
-    <w:lsdException w:name="List Table 4" w:uiPriority="49"/>
-    <w:lsdException w:name="List Table 5 Dark" w:uiPriority="50"/>
-    <w:lsdException w:name="List Table 6 Colorful" w:uiPriority="51"/>
-    <w:lsdException w:name="List Table 7 Colorful" w:uiPriority="52"/>
-    <w:lsdException w:name="List Table 1 Light Accent 1" w:uiPriority="46"/>
-    <w:lsdException w:name="List Table 2 Accent 1" w:uiPriority="47"/>
-    <w:lsdException w:name="List Table 3 Accent 1" w:uiPriority="48"/>
-    <w:lsdException w:name="List Table 4 Accent 1" w:uiPriority="49"/>
-    <w:lsdException w:name="List Table 5 Dark Accent 1" w:uiPriority="50"/>
-    <w:lsdException w:name="List Table 6 Colorful Accent 1" w:uiPriority="51"/>
-    <w:lsdException w:name="List Table 7 Colorful Accent 1" w:uiPriority="52"/>
-    <w:lsdException w:name="List Table 1 Light Accent 2" w:uiPriority="46"/>
-    <w:lsdException w:name="List Table 2 Accent 2" w:uiPriority="47"/>
-    <w:lsdException w:name="List Table 3 Accent 2" w:uiPriority="48"/>
-    <w:lsdException w:name="List Table 4 Accent 2" w:uiPriority="49"/>
-    <w:lsdException w:name="List Table 5 Dark Accent 2" w:uiPriority="50"/>
-    <w:lsdException w:name="List Table 6 Colorful Accent 2" w:uiPriority="51"/>
-    <w:lsdException w:name="List Table 7 Colorful Accent 2" w:uiPriority="52"/>
-    <w:lsdException w:name="List Table 1 Light Accent 3" w:uiPriority="46"/>
-    <w:lsdException w:name="List Table 2 Accent 3" w:uiPriority="47"/>
-    <w:lsdException w:name="List Table 3 Accent 3" w:uiPriority="48"/>
-    <w:lsdException w:name="List Table 4 Accent 3" w:uiPriority="49"/>
-    <w:lsdException w:name="List Table 5 Dark Accent 3" w:uiPriority="50"/>
-    <w:lsdException w:name="List Table 6 Colorful Accent 3" w:uiPriority="51"/>
-    <w:lsdException w:name="List Table 7 Colorful Accent 3" w:uiPriority="52"/>
-    <w:lsdException w:name="List Table 1 Light Accent 4" w:uiPriority="46"/>
-    <w:lsdException w:name="List Table 2 Accent 4" w:uiPriority="47"/>
-    <w:lsdException w:name="List Table 3 Accent 4" w:uiPriority="48"/>
-    <w:lsdException w:name="List Table 4 Accent 4" w:uiPriority="49"/>
-    <w:lsdException w:name="List Table 5 Dark Accent 4" w:uiPriority="50"/>
-    <w:lsdException w:name="List Table 6 Colorful Accent 4" w:uiPriority="51"/>
-    <w:lsdException w:name="List Table 7 Colorful Accent 4" w:uiPriority="52"/>
-    <w:lsdException w:name="List Table 1 Light Accent 5" w:uiPriority="46"/>
-    <w:lsdException w:name="List Table 2 Accent 5" w:uiPriority="47"/>
-    <w:lsdException w:name="List Table 3 Accent 5" w:uiPriority="48"/>
-    <w:lsdException w:name="List Table 4 Accent 5" w:uiPriority="49"/>
-    <w:lsdException w:name="List Table 5 Dark Accent 5" w:uiPriority="50"/>
-    <w:lsdException w:name="List Table 6 Colorful Accent 5" w:uiPriority="51"/>
-    <w:lsdException w:name="List Table 7 Colorful Accent 5" w:uiPriority="52"/>
-    <w:lsdException w:name="List Table 1 Light Accent 6" w:uiPriority="46"/>
-    <w:lsdException w:name="List Table 2 Accent 6" w:uiPriority="47"/>
-    <w:lsdException w:name="List Table 3 Accent 6" w:uiPriority="48"/>
-    <w:lsdException w:name="List Table 4 Accent 6" w:uiPriority="49"/>
-    <w:lsdException w:name="List Table 5 Dark Accent 6" w:uiPriority="50"/>
-    <w:lsdException w:name="List Table 6 Colorful Accent 6" w:uiPriority="51"/>
-    <w:lsdException w:name="List Table 7 Colorful Accent 6" w:uiPriority="52"/>
-    <w:lsdException w:name="Mention" w:semiHidden="1" w:unhideWhenUsed="1"/>
-    <w:lsdException w:name="Smart Hyperlink" w:semiHidden="1" w:unhideWhenUsed="1"/>
-    <w:lsdException w:name="Hashtag" w:semiHidden="1" w:unhideWhenUsed="1"/>
-    <w:lsdException w:name="Unresolved Mention" w:semiHidden="1" w:unhideWhenUsed="1"/>
-    <w:lsdException w:name="Smart Link" w:semiHidden="1" w:unhideWhenUsed="1"/>
+  <w:latentStyles w:defLockedState="0" w:defUIPriority="99" w:defSemiHidden="1" w:defUnhideWhenUsed="1" w:defQFormat="0" w:count="267">
+    <w:lsdException w:name="Normal" w:semiHidden="0" w:uiPriority="0" w:unhideWhenUsed="0" w:qFormat="1"/>
+    <w:lsdException w:name="heading 1" w:semiHidden="0" w:uiPriority="9" w:unhideWhenUsed="0" w:qFormat="1"/>
+    <w:lsdException w:name="heading 2" w:uiPriority="9" w:qFormat="1"/>
+    <w:lsdException w:name="heading 3" w:uiPriority="9" w:qFormat="1"/>
+    <w:lsdException w:name="heading 4" w:uiPriority="9" w:qFormat="1"/>
+    <w:lsdException w:name="heading 5" w:uiPriority="9" w:qFormat="1"/>
+    <w:lsdException w:name="heading 6" w:uiPriority="9" w:qFormat="1"/>
+    <w:lsdException w:name="heading 7" w:uiPriority="9" w:qFormat="1"/>
+    <w:lsdException w:name="heading 8" w:uiPriority="9" w:qFormat="1"/>
+    <w:lsdException w:name="heading 9" w:uiPriority="9" w:qFormat="1"/>
+    <w:lsdException w:name="toc 1" w:uiPriority="39"/>
+    <w:lsdException w:name="toc 2" w:uiPriority="39"/>
+    <w:lsdException w:name="toc 3" w:uiPriority="39"/>
+    <w:lsdException w:name="toc 4" w:uiPriority="39"/>
+    <w:lsdException w:name="toc 5" w:uiPriority="39"/>
+    <w:lsdException w:name="toc 6" w:uiPriority="39"/>
+    <w:lsdException w:name="toc 7" w:uiPriority="39"/>
+    <w:lsdException w:name="toc 8" w:uiPriority="39"/>
+    <w:lsdException w:name="toc 9" w:uiPriority="39"/>
+    <w:lsdException w:name="caption" w:uiPriority="35" w:qFormat="1"/>
+    <w:lsdException w:name="footnote reference" w:unhideWhenUsed="0"/>
+    <w:lsdException w:name="Title" w:semiHidden="0" w:uiPriority="10" w:unhideWhenUsed="0" w:qFormat="1"/>
+    <w:lsdException w:name="Default Paragraph Font" w:uiPriority="1"/>
+    <w:lsdException w:name="Subtitle" w:semiHidden="0" w:uiPriority="11" w:unhideWhenUsed="0" w:qFormat="1"/>
+    <w:lsdException w:name="Strong" w:semiHidden="0" w:uiPriority="22" w:unhideWhenUsed="0" w:qFormat="1"/>
+    <w:lsdException w:name="Emphasis" w:semiHidden="0" w:uiPriority="20" w:unhideWhenUsed="0" w:qFormat="1"/>
+    <w:lsdException w:name="Table Grid" w:semiHidden="0" w:uiPriority="59" w:unhideWhenUsed="0"/>
+    <w:lsdException w:name="Placeholder Text" w:unhideWhenUsed="0"/>
+    <w:lsdException w:name="No Spacing" w:semiHidden="0" w:uiPriority="1" w:unhideWhenUsed="0" w:qFormat="1"/>
+    <w:lsdException w:name="Light Shading" w:semiHidden="0" w:uiPriority="60" w:unhideWhenUsed="0"/>
+    <w:lsdException w:name="Light List" w:semiHidden="0" w:uiPriority="61" w:unhideWhenUsed="0"/>
+    <w:lsdException w:name="Light Grid" w:semiHidden="0" w:uiPriority="62" w:unhideWhenUsed="0"/>
+    <w:lsdException w:name="Medium Shading 1" w:semiHidden="0" w:uiPriority="63" w:unhideWhenUsed="0"/>
+    <w:lsdException w:name="Medium Shading 2" w:semiHidden="0" w:uiPriority="64" w:unhideWhenUsed="0"/>
+    <w:lsdException w:name="Medium List 1" w:semiHidden="0" w:uiPriority="65" w:unhideWhenUsed="0"/>
+    <w:lsdException w:name="Medium List 2" w:semiHidden="0" w:uiPriority="66" w:unhideWhenUsed="0"/>
+    <w:lsdException w:name="Medium Grid 1" w:semiHidden="0" w:uiPriority="67" w:unhideWhenUsed="0"/>
+    <w:lsdException w:name="Medium Grid 2" w:semiHidden="0" w:uiPriority="68" w:unhideWhenUsed="0"/>
+    <w:lsdException w:name="Medium Grid 3" w:semiHidden="0" w:uiPriority="69" w:unhideWhenUsed="0"/>
+    <w:lsdException w:name="Dark List" w:semiHidden="0" w:uiPriority="70" w:unhideWhenUsed="0"/>
+    <w:lsdException w:name="Colorful Shading" w:semiHidden="0" w:uiPriority="71" w:unhideWhenUsed="0"/>
+    <w:lsdException w:name="Colorful List" w:semiHidden="0" w:uiPriority="72" w:unhideWhenUsed="0"/>
+    <w:lsdException w:name="Colorful Grid" w:semiHidden="0" w:uiPriority="73" w:unhideWhenUsed="0"/>
+    <w:lsdException w:name="Light Shading Accent 1" w:semiHidden="0" w:uiPriority="60" w:unhideWhenUsed="0"/>
+    <w:lsdException w:name="Light List Accent 1" w:semiHidden="0" w:uiPriority="61" w:unhideWhenUsed="0"/>
+    <w:lsdException w:name="Light Grid Accent 1" w:semiHidden="0" w:uiPriority="62" w:unhideWhenUsed="0"/>
+    <w:lsdException w:name="Medium Shading 1 Accent 1" w:semiHidden="0" w:uiPriority="63" w:unhideWhenUsed="0"/>
+    <w:lsdException w:name="Medium Shading 2 Accent 1" w:semiHidden="0" w:uiPriority="64" w:unhideWhenUsed="0"/>
+    <w:lsdException w:name="Medium List 1 Accent 1" w:semiHidden="0" w:uiPriority="65" w:unhideWhenUsed="0"/>
+    <w:lsdException w:name="Revision" w:unhideWhenUsed="0"/>
+    <w:lsdException w:name="List Paragraph" w:semiHidden="0" w:uiPriority="34" w:unhideWhenUsed="0" w:qFormat="1"/>
+    <w:lsdException w:name="Quote" w:semiHidden="0" w:uiPriority="29" w:unhideWhenUsed="0" w:qFormat="1"/>
+    <w:lsdException w:name="Intense Quote" w:semiHidden="0" w:uiPriority="30" w:unhideWhenUsed="0" w:qFormat="1"/>
+    <w:lsdException w:name="Medium List 2 Accent 1" w:semiHidden="0" w:uiPriority="66" w:unhideWhenUsed="0"/>
+    <w:lsdException w:name="Medium Grid 1 Accent 1" w:semiHidden="0" w:uiPriority="67" w:unhideWhenUsed="0"/>
+    <w:lsdException w:name="Medium Grid 2 Accent 1" w:semiHidden="0" w:uiPriority="68" w:unhideWhenUsed="0"/>
+    <w:lsdException w:name="Medium Grid 3 Accent 1" w:semiHidden="0" w:uiPriority="69" w:unhideWhenUsed="0"/>
+    <w:lsdException w:name="Dark List Accent 1" w:semiHidden="0" w:uiPriority="70" w:unhideWhenUsed="0"/>
+    <w:lsdException w:name="Colorful Shading Accent 1" w:semiHidden="0" w:uiPriority="71" w:unhideWhenUsed="0"/>
+    <w:lsdException w:name="Colorful List Accent 1" w:semiHidden="0" w:uiPriority="72" w:unhideWhenUsed="0"/>
+    <w:lsdException w:name="Colorful Grid Accent 1" w:semiHidden="0" w:uiPriority="73" w:unhideWhenUsed="0"/>
+    <w:lsdException w:name="Light Shading Accent 2" w:semiHidden="0" w:uiPriority="60" w:unhideWhenUsed="0"/>
+    <w:lsdException w:name="Light List Accent 2" w:semiHidden="0" w:uiPriority="61" w:unhideWhenUsed="0"/>
+    <w:lsdException w:name="Light Grid Accent 2" w:semiHidden="0" w:uiPriority="62" w:unhideWhenUsed="0"/>
+    <w:lsdException w:name="Medium Shading 1 Accent 2" w:semiHidden="0" w:uiPriority="63" w:unhideWhenUsed="0"/>
+    <w:lsdException w:name="Medium Shading 2 Accent 2" w:semiHidden="0" w:uiPriority="64" w:unhideWhenUsed="0"/>
+    <w:lsdException w:name="Medium List 1 Accent 2" w:semiHidden="0" w:uiPriority="65" w:unhideWhenUsed="0"/>
+    <w:lsdException w:name="Medium List 2 Accent 2" w:semiHidden="0" w:uiPriority="66" w:unhideWhenUsed="0"/>
+    <w:lsdException w:name="Medium Grid 1 Accent 2" w:semiHidden="0" w:uiPriority="67" w:unhideWhenUsed="0"/>
+    <w:lsdException w:name="Medium Grid 2 Accent 2" w:semiHidden="0" w:uiPriority="68" w:unhideWhenUsed="0"/>
+    <w:lsdException w:name="Medium Grid 3 Accent 2" w:semiHidden="0" w:uiPriority="69" w:unhideWhenUsed="0"/>
+    <w:lsdException w:name="Dark List Accent 2" w:semiHidden="0" w:uiPriority="70" w:unhideWhenUsed="0"/>
+    <w:lsdException w:name="Colorful Shading Accent 2" w:semiHidden="0" w:uiPriority="71" w:unhideWhenUsed="0"/>
+    <w:lsdException w:name="Colorful List Accent 2" w:semiHidden="0" w:uiPriority="72" w:unhideWhenUsed="0"/>
+    <w:lsdException w:name="Colorful Grid Accent 2" w:semiHidden="0" w:uiPriority="73" w:unhideWhenUsed="0"/>
+    <w:lsdException w:name="Light Shading Accent 3" w:semiHidden="0" w:uiPriority="60" w:unhideWhenUsed="0"/>
+    <w:lsdException w:name="Light List Accent 3" w:semiHidden="0" w:uiPriority="61" w:unhideWhenUsed="0"/>
+    <w:lsdException w:name="Light Grid Accent 3" w:semiHidden="0" w:uiPriority="62" w:unhideWhenUsed="0"/>
+    <w:lsdException w:name="Medium Shading 1 Accent 3" w:semiHidden="0" w:uiPriority="63" w:unhideWhenUsed="0"/>
+    <w:lsdException w:name="Medium Shading 2 Accent 3" w:semiHidden="0" w:uiPriority="64" w:unhideWhenUsed="0"/>
+    <w:lsdException w:name="Medium List 1 Accent 3" w:semiHidden="0" w:uiPriority="65" w:unhideWhenUsed="0"/>
+    <w:lsdException w:name="Medium List 2 Accent 3" w:semiHidden="0" w:uiPriority="66" w:unhideWhenUsed="0"/>
+    <w:lsdException w:name="Medium Grid 1 Accent 3" w:semiHidden="0" w:uiPriority="67" w:unhideWhenUsed="0"/>
+    <w:lsdException w:name="Medium Grid 2 Accent 3" w:semiHidden="0" w:uiPriority="68" w:unhideWhenUsed="0"/>
+    <w:lsdException w:name="Medium Grid 3 Accent 3" w:semiHidden="0" w:uiPriority="69" w:unhideWhenUsed="0"/>
+    <w:lsdException w:name="Dark List Accent 3" w:semiHidden="0" w:uiPriority="70" w:unhideWhenUsed="0"/>
+    <w:lsdException w:name="Colorful Shading Accent 3" w:semiHidden="0" w:uiPriority="71" w:unhideWhenUsed="0"/>
+    <w:lsdException w:name="Colorful List Accent 3" w:semiHidden="0" w:uiPriority="72" w:unhideWhenUsed="0"/>
+    <w:lsdException w:name="Colorful Grid Accent 3" w:semiHidden="0" w:uiPriority="73" w:unhideWhenUsed="0"/>
+    <w:lsdException w:name="Light Shading Accent 4" w:semiHidden="0" w:uiPriority="60" w:unhideWhenUsed="0"/>
+    <w:lsdException w:name="Light List Accent 4" w:semiHidden="0" w:uiPriority="61" w:unhideWhenUsed="0"/>
+    <w:lsdException w:name="Light Grid Accent 4" w:semiHidden="0" w:uiPriority="62" w:unhideWhenUsed="0"/>
+    <w:lsdException w:name="Medium Shading 1 Accent 4" w:semiHidden="0" w:uiPriority="63" w:unhideWhenUsed="0"/>
+    <w:lsdException w:name="Medium Shading 2 Accent 4" w:semiHidden="0" w:uiPriority="64" w:unhideWhenUsed="0"/>
+    <w:lsdException w:name="Medium List 1 Accent 4" w:semiHidden="0" w:uiPriority="65" w:unhideWhenUsed="0"/>
+    <w:lsdException w:name="Medium List 2 Accent 4" w:semiHidden="0" w:uiPriority="66" w:unhideWhenUsed="0"/>
+    <w:lsdException w:name="Medium Grid 1 Accent 4" w:semiHidden="0" w:uiPriority="67" w:unhideWhenUsed="0"/>
+    <w:lsdException w:name="Medium Grid 2 Accent 4" w:semiHidden="0" w:uiPriority="68" w:unhideWhenUsed="0"/>
+    <w:lsdException w:name="Medium Grid 3 Accent 4" w:semiHidden="0" w:uiPriority="69" w:unhideWhenUsed="0"/>
+    <w:lsdException w:name="Dark List Accent 4" w:semiHidden="0" w:uiPriority="70" w:unhideWhenUsed="0"/>
+    <w:lsdException w:name="Colorful Shading Accent 4" w:semiHidden="0" w:uiPriority="71" w:unhideWhenUsed="0"/>
+    <w:lsdException w:name="Colorful List Accent 4" w:semiHidden="0" w:uiPriority="72" w:unhideWhenUsed="0"/>
+    <w:lsdException w:name="Colorful Grid Accent 4" w:semiHidden="0" w:uiPriority="73" w:unhideWhenUsed="0"/>
+    <w:lsdException w:name="Light Shading Accent 5" w:semiHidden="0" w:uiPriority="60" w:unhideWhenUsed="0"/>
+    <w:lsdException w:name="Light List Accent 5" w:semiHidden="0" w:uiPriority="61" w:unhideWhenUsed="0"/>
+    <w:lsdException w:name="Light Grid Accent 5" w:semiHidden="0" w:uiPriority="62" w:unhideWhenUsed="0"/>
+    <w:lsdException w:name="Medium Shading 1 Accent 5" w:semiHidden="0" w:uiPriority="63" w:unhideWhenUsed="0"/>
+    <w:lsdException w:name="Medium Shading 2 Accent 5" w:semiHidden="0" w:uiPriority="64" w:unhideWhenUsed="0"/>
+    <w:lsdException w:name="Medium List 1 Accent 5" w:semiHidden="0" w:uiPriority="65" w:unhideWhenUsed="0"/>
+    <w:lsdException w:name="Medium List 2 Accent 5" w:semiHidden="0" w:uiPriority="66" w:unhideWhenUsed="0"/>
+    <w:lsdException w:name="Medium Grid 1 Accent 5" w:semiHidden="0" w:uiPriority="67" w:unhideWhenUsed="0"/>
+    <w:lsdException w:name="Medium Grid 2 Accent 5" w:semiHidden="0" w:uiPriority="68" w:unhideWhenUsed="0"/>
+    <w:lsdException w:name="Medium Grid 3 Accent 5" w:semiHidden="0" w:uiPriority="69" w:unhideWhenUsed="0"/>
+    <w:lsdException w:name="Dark List Accent 5" w:semiHidden="0" w:uiPriority="70" w:unhideWhenUsed="0"/>
+    <w:lsdException w:name="Colorful Shading Accent 5" w:semiHidden="0" w:uiPriority="71" w:unhideWhenUsed="0"/>
+    <w:lsdException w:name="Colorful List Accent 5" w:semiHidden="0" w:uiPriority="72" w:unhideWhenUsed="0"/>
+    <w:lsdException w:name="Colorful Grid Accent 5" w:semiHidden="0" w:uiPriority="73" w:unhideWhenUsed="0"/>
+    <w:lsdException w:name="Light Shading Accent 6" w:semiHidden="0" w:uiPriority="60" w:unhideWhenUsed="0"/>
+    <w:lsdException w:name="Light List Accent 6" w:semiHidden="0" w:uiPriority="61" w:unhideWhenUsed="0"/>
+    <w:lsdException w:name="Light Grid Accent 6" w:semiHidden="0" w:uiPriority="62" w:unhideWhenUsed="0"/>
+    <w:lsdException w:name="Medium Shading 1 Accent 6" w:semiHidden="0" w:uiPriority="63" w:unhideWhenUsed="0"/>
+    <w:lsdException w:name="Medium Shading 2 Accent 6" w:semiHidden="0" w:uiPriority="64" w:unhideWhenUsed="0"/>
+    <w:lsdException w:name="Medium List 1 Accent 6" w:semiHidden="0" w:uiPriority="65" w:unhideWhenUsed="0"/>
+    <w:lsdException w:name="Medium List 2 Accent 6" w:semiHidden="0" w:uiPriority="66" w:unhideWhenUsed="0"/>
+    <w:lsdException w:name="Medium Grid 1 Accent 6" w:semiHidden="0" w:uiPriority="67" w:unhideWhenUsed="0"/>
+    <w:lsdException w:name="Medium Grid 2 Accent 6" w:semiHidden="0" w:uiPriority="68" w:unhideWhenUsed="0"/>
+    <w:lsdException w:name="Medium Grid 3 Accent 6" w:semiHidden="0" w:uiPriority="69" w:unhideWhenUsed="0"/>
+    <w:lsdException w:name="Dark List Accent 6" w:semiHidden="0" w:uiPriority="70" w:unhideWhenUsed="0"/>
+    <w:lsdException w:name="Colorful Shading Accent 6" w:semiHidden="0" w:uiPriority="71" w:unhideWhenUsed="0"/>
+    <w:lsdException w:name="Colorful List Accent 6" w:semiHidden="0" w:uiPriority="72" w:unhideWhenUsed="0"/>
+    <w:lsdException w:name="Colorful Grid Accent 6" w:semiHidden="0" w:uiPriority="73" w:unhideWhenUsed="0"/>
+    <w:lsdException w:name="Subtle Emphasis" w:semiHidden="0" w:uiPriority="19" w:unhideWhenUsed="0" w:qFormat="1"/>
+    <w:lsdException w:name="Intense Emphasis" w:semiHidden="0" w:uiPriority="21" w:unhideWhenUsed="0" w:qFormat="1"/>
+    <w:lsdException w:name="Subtle Reference" w:semiHidden="0" w:uiPriority="31" w:unhideWhenUsed="0" w:qFormat="1"/>
+    <w:lsdException w:name="Intense Reference" w:semiHidden="0" w:uiPriority="32" w:unhideWhenUsed="0" w:qFormat="1"/>
+    <w:lsdException w:name="Book Title" w:semiHidden="0" w:uiPriority="33" w:unhideWhenUsed="0" w:qFormat="1"/>
+    <w:lsdException w:name="Bibliography" w:uiPriority="37"/>
+    <w:lsdException w:name="TOC Heading" w:uiPriority="39" w:qFormat="1"/>
+  </w:latentStyles>
+  <w:style w:type="paragraph" w:default="1" w:styleId="Normal">
+    <w:name w:val="Normal"/>
+    <w:qFormat/>
+    <w:pPr>
+      <w:widowControl w:val="0"/>
+      <w:autoSpaceDE w:val="0"/>
+      <w:autoSpaceDN w:val="0"/>
+      <w:adjustRightInd w:val="0"/>
+      <w:spacing w:after="0" w:line="240" w:lineRule="auto"/>
+    </w:pPr>
+    <w:rPr>
+      <w:rFonts w:ascii="Times New Roman" w:hAnsi="Times New Roman" w:cs="Times New Roman"/>
+      <w:sz w:val="24"/>
+      <w:szCs w:val="24"/>
+    </w:rPr>
+  </w:style>
+  <w:style w:type="character" w:default="1" w:styleId="DefaultParagraphFont">
+    <w:name w:val="Default Paragraph Font"/>
+    <w:uiPriority w:val="1"/>
+    <w:semiHidden/>
+    <w:unhideWhenUsed/>
+  </w:style>
+  <w:style w:type="table" w:default="1" w:styleId="TableNormal">
+    <w:name w:val="Normal Table"/>
+    <w:uiPriority w:val="99"/>
+    <w:semiHidden/>
+    <w:unhideWhenUsed/>
+    <w:tblPr>
+      <w:tblInd w:w="0" w:type="dxa"/>
+      <w:tblCellMar>
+        <w:top w:w="0" w:type="dxa"/>
+        <w:left w:w="108" w:type="dxa"/>
+        <w:bottom w:w="0" w:type="dxa"/>
+        <w:right w:w="108" w:type="dxa"/>
+      </w:tblCellMar>
+    </w:tblPr>
+  </w:style>
+  <w:style w:type="numbering" w:default="1" w:styleId="NoList">
+    <w:name w:val="No List"/>
+    <w:uiPriority w:val="99"/>
+    <w:semiHidden/>
+    <w:unhideWhenUsed/>
+  </w:style>
+  <w:style w:type="character" w:styleId="FootnoteReference">
+    <w:name w:val="footnote reference"/>
+    <w:uiPriority w:val="99"/>
+  </w:style>
+  <w:style w:type="paragraph" w:styleId="BalloonText">
+    <w:name w:val="Balloon Text"/>
+    <w:basedOn w:val="Normal"/>
+    <w:link w:val="BalloonTextChar"/>
+    <w:uiPriority w:val="99"/>
+    <w:semiHidden/>
+    <w:unhideWhenUsed/>
+    <w:rsid w:val="00670B9B"/>
+    <w:rPr>
+      <w:rFonts w:ascii="Tahoma" w:hAnsi="Tahoma" w:cs="Tahoma"/>
+      <w:sz w:val="16"/>
+      <w:szCs w:val="16"/>
+    </w:rPr>
+  </w:style>
+  <w:style w:type="character" w:customStyle="1" w:styleId="BalloonTextChar">
+    <w:name w:val="Balloon Text Char"/>
+    <w:basedOn w:val="DefaultParagraphFont"/>
+    <w:link w:val="BalloonText"/>
+    <w:uiPriority w:val="99"/>
+    <w:semiHidden/>
+    <w:rsid w:val="00670B9B"/>
+    <w:rPr>
+      <w:rFonts w:ascii="Tahoma" w:hAnsi="Tahoma" w:cs="Tahoma"/>
+      <w:sz w:val="16"/>
+      <w:szCs w:val="16"/>
+    </w:rPr>
+  </w:style>
+  <w:style w:type="paragraph" w:styleId="Header">
+    <w:name w:val="header"/>
+    <w:basedOn w:val="Normal"/>
+    <w:link w:val="HeaderChar"/>
+    <w:uiPriority w:val="99"/>
+    <w:unhideWhenUsed/>
+    <w:rsid w:val="008F0DC3"/>
+    <w:pPr>
+      <w:tabs>
+        <w:tab w:val="center" w:pos="4680"/>
+        <w:tab w:val="right" w:pos="9360"/>
+      </w:tabs>
+    </w:pPr>
+  </w:style>
+  <w:style w:type="character" w:customStyle="1" w:styleId="HeaderChar">
+    <w:name w:val="Header Char"/>
+    <w:basedOn w:val="DefaultParagraphFont"/>
+    <w:link w:val="Header"/>
+    <w:uiPriority w:val="99"/>
+    <w:rsid w:val="008F0DC3"/>
+    <w:rPr>
+      <w:rFonts w:ascii="Times New Roman" w:hAnsi="Times New Roman" w:cs="Times New Roman"/>
+      <w:sz w:val="24"/>
+      <w:szCs w:val="24"/>
+    </w:rPr>
+  </w:style>
+  <w:style w:type="paragraph" w:styleId="Footer">
+    <w:name w:val="footer"/>
+    <w:basedOn w:val="Normal"/>
+    <w:link w:val="FooterChar"/>
+    <w:uiPriority w:val="99"/>
+    <w:unhideWhenUsed/>
+    <w:rsid w:val="008F0DC3"/>
+    <w:pPr>
+      <w:tabs>
+        <w:tab w:val="center" w:pos="4680"/>
+        <w:tab w:val="right" w:pos="9360"/>
+      </w:tabs>
+    </w:pPr>
+  </w:style>
+  <w:style w:type="character" w:customStyle="1" w:styleId="FooterChar">
+    <w:name w:val="Footer Char"/>
+    <w:basedOn w:val="DefaultParagraphFont"/>
+    <w:link w:val="Footer"/>
+    <w:uiPriority w:val="99"/>
+    <w:rsid w:val="008F0DC3"/>
+    <w:rPr>
+      <w:rFonts w:ascii="Times New Roman" w:hAnsi="Times New Roman" w:cs="Times New Roman"/>
+      <w:sz w:val="24"/>
+      <w:szCs w:val="24"/>
+    </w:rPr>
+  </w:style>
+  <w:style w:type="table" w:styleId="TableGrid">
+    <w:name w:val="Table Grid"/>
+    <w:basedOn w:val="TableNormal"/>
+    <w:uiPriority w:val="59"/>
+    <w:unhideWhenUsed/>
+    <w:rsid w:val="0094737C"/>
+    <w:pPr>
+      <w:spacing w:after="0" w:line="240" w:lineRule="auto"/>
+    </w:pPr>
+    <w:tblPr>
+      <w:tblBorders>
+        <w:top w:val="single" w:sz="4" w:space="0" w:color="auto"/>
+        <w:left w:val="single" w:sz="4" w:space="0" w:color="auto"/>
+        <w:bottom w:val="single" w:sz="4" w:space="0" w:color="auto"/>
+        <w:right w:val="single" w:sz="4" w:space="0" w:color="auto"/>
+        <w:insideH w:val="single" w:sz="4" w:space="0" w:color="auto"/>
+        <w:insideV w:val="single" w:sz="4" w:space="0" w:color="auto"/>
+      </w:tblBorders>
+    </w:tblPr>
+  </w:style>
+  <w:style w:type="paragraph" w:styleId="ListParagraph">
+    <w:name w:val="List Paragraph"/>
+    <w:basedOn w:val="Normal"/>
+    <w:uiPriority w:val="34"/>
+    <w:qFormat/>
+    <w:rsid w:val="007F713C"/>
+    <w:pPr>
+      <w:ind w:left="720"/>
+      <w:contextualSpacing/>
+    </w:pPr>
+  </w:style>
+  <w:style w:type="character" w:styleId="CommentReference">
+    <w:name w:val="annotation reference"/>
+    <w:basedOn w:val="DefaultParagraphFont"/>
+    <w:uiPriority w:val="99"/>
+    <w:semiHidden/>
+    <w:unhideWhenUsed/>
+    <w:rsid w:val="00A53114"/>
+    <w:rPr>
+      <w:sz w:val="16"/>
+      <w:szCs w:val="16"/>
+    </w:rPr>
+  </w:style>
+  <w:style w:type="paragraph" w:styleId="CommentText">
+    <w:name w:val="annotation text"/>
+    <w:basedOn w:val="Normal"/>
+    <w:link w:val="CommentTextChar"/>
+    <w:uiPriority w:val="99"/>
+    <w:unhideWhenUsed/>
+    <w:rsid w:val="00A53114"/>
+    <w:pPr>
+      <w:widowControl/>
+      <w:autoSpaceDE/>
+      <w:autoSpaceDN/>
+      <w:adjustRightInd/>
+    </w:pPr>
+    <w:rPr>
+      <w:rFonts w:asciiTheme="minorHAnsi" w:eastAsiaTheme="minorHAnsi" w:hAnsiTheme="minorHAnsi" w:cstheme="minorBidi"/>
+      <w:sz w:val="20"/>
+      <w:szCs w:val="20"/>
+    </w:rPr>
+  </w:style>
+  <w:style w:type="character" w:customStyle="1" w:styleId="CommentTextChar">
+    <w:name w:val="Comment Text Char"/>
+    <w:basedOn w:val="DefaultParagraphFont"/>
+    <w:link w:val="CommentText"/>
+    <w:uiPriority w:val="99"/>
+    <w:rsid w:val="00A53114"/>
+    <w:rPr>
+      <w:rFonts w:eastAsiaTheme="minorHAnsi"/>
+      <w:sz w:val="20"/>
+      <w:szCs w:val="20"/>
+    </w:rPr>
+  </w:style>
+</w:styles>
+</file>
+
+<file path=word/stylesWithEffects.xml><?xml version="1.0" encoding="utf-8"?>
+<w:styles xmlns:wpc="http://schemas.microsoft.com/office/word/2010/wordprocessingCanvas" xmlns:mc="http://schemas.openxmlformats.org/markup-compatibility/2006" xmlns:o="urn:schemas-microsoft-com:office:office" xmlns:r="http://schemas.openxmlformats.org/officeDocument/2006/relationships" xmlns:m="http://schemas.openxmlformats.org/officeDocument/2006/math" xmlns:v="urn:schemas-microsoft-com:vml" xmlns:wp14="http://schemas.microsoft.com/office/word/2010/wordprocessingDrawing" xmlns:wp="http://schemas.openxmlformats.org/drawingml/2006/wordprocessingDrawing" xmlns:w10="urn:schemas-microsoft-com:office:word" xmlns:w="http://schemas.openxmlformats.org/wordprocessingml/2006/main" xmlns:w14="http://schemas.microsoft.com/office/word/2010/wordml" xmlns:wpg="http://schemas.microsoft.com/office/word/2010/wordprocessingGroup" xmlns:wpi="http://schemas.microsoft.com/office/word/2010/wordprocessingInk" xmlns:wne="http://schemas.microsoft.com/office/word/2006/wordml" xmlns:wps="http://schemas.microsoft.com/office/word/2010/wordprocessingShape" mc:Ignorable="w14 wp14">
+  <w:docDefaults>
+    <w:rPrDefault>
+      <w:rPr>
+        <w:rFonts w:asciiTheme="minorHAnsi" w:eastAsiaTheme="minorEastAsia" w:hAnsiTheme="minorHAnsi" w:cstheme="minorBidi"/>
+        <w:sz w:val="22"/>
+        <w:szCs w:val="22"/>
+        <w:lang w:val="en-US" w:eastAsia="en-US" w:bidi="ar-SA"/>
+      </w:rPr>
+    </w:rPrDefault>
+    <w:pPrDefault>
+      <w:pPr>
+        <w:spacing w:after="200" w:line="276" w:lineRule="auto"/>
+      </w:pPr>
+    </w:pPrDefault>
+  </w:docDefaults>
+  <w:latentStyles w:defLockedState="0" w:defUIPriority="99" w:defSemiHidden="1" w:defUnhideWhenUsed="1" w:defQFormat="0" w:count="267">
+    <w:lsdException w:name="Normal" w:semiHidden="0" w:uiPriority="0" w:unhideWhenUsed="0" w:qFormat="1"/>
+    <w:lsdException w:name="heading 1" w:semiHidden="0" w:uiPriority="9" w:unhideWhenUsed="0" w:qFormat="1"/>
+    <w:lsdException w:name="heading 2" w:uiPriority="9" w:qFormat="1"/>
+    <w:lsdException w:name="heading 3" w:uiPriority="9" w:qFormat="1"/>
+    <w:lsdException w:name="heading 4" w:uiPriority="9" w:qFormat="1"/>
+    <w:lsdException w:name="heading 5" w:uiPriority="9" w:qFormat="1"/>
+    <w:lsdException w:name="heading 6" w:uiPriority="9" w:qFormat="1"/>
+    <w:lsdException w:name="heading 7" w:uiPriority="9" w:qFormat="1"/>
+    <w:lsdException w:name="heading 8" w:uiPriority="9" w:qFormat="1"/>
+    <w:lsdException w:name="heading 9" w:uiPriority="9" w:qFormat="1"/>
+    <w:lsdException w:name="toc 1" w:uiPriority="39"/>
+    <w:lsdException w:name="toc 2" w:uiPriority="39"/>
+    <w:lsdException w:name="toc 3" w:uiPriority="39"/>
+    <w:lsdException w:name="toc 4" w:uiPriority="39"/>
+    <w:lsdException w:name="toc 5" w:uiPriority="39"/>
+    <w:lsdException w:name="toc 6" w:uiPriority="39"/>
+    <w:lsdException w:name="toc 7" w:uiPriority="39"/>
+    <w:lsdException w:name="toc 8" w:uiPriority="39"/>
+    <w:lsdException w:name="toc 9" w:uiPriority="39"/>
+    <w:lsdException w:name="caption" w:uiPriority="35" w:qFormat="1"/>
+    <w:lsdException w:name="footnote reference" w:unhideWhenUsed="0"/>
+    <w:lsdException w:name="Title" w:semiHidden="0" w:uiPriority="10" w:unhideWhenUsed="0" w:qFormat="1"/>
+    <w:lsdException w:name="Default Paragraph Font" w:uiPriority="1"/>
+    <w:lsdException w:name="Subtitle" w:semiHidden="0" w:uiPriority="11" w:unhideWhenUsed="0" w:qFormat="1"/>
+    <w:lsdException w:name="Strong" w:semiHidden="0" w:uiPriority="22" w:unhideWhenUsed="0" w:qFormat="1"/>
+    <w:lsdException w:name="Emphasis" w:semiHidden="0" w:uiPriority="20" w:unhideWhenUsed="0" w:qFormat="1"/>
+    <w:lsdException w:name="Table Grid" w:semiHidden="0" w:uiPriority="59" w:unhideWhenUsed="0"/>
+    <w:lsdException w:name="Placeholder Text" w:unhideWhenUsed="0"/>
+    <w:lsdException w:name="No Spacing" w:semiHidden="0" w:uiPriority="1" w:unhideWhenUsed="0" w:qFormat="1"/>
+    <w:lsdException w:name="Light Shading" w:semiHidden="0" w:uiPriority="60" w:unhideWhenUsed="0"/>
+    <w:lsdException w:name="Light List" w:semiHidden="0" w:uiPriority="61" w:unhideWhenUsed="0"/>
+    <w:lsdException w:name="Light Grid" w:semiHidden="0" w:uiPriority="62" w:unhideWhenUsed="0"/>
+    <w:lsdException w:name="Medium Shading 1" w:semiHidden="0" w:uiPriority="63" w:unhideWhenUsed="0"/>
+    <w:lsdException w:name="Medium Shading 2" w:semiHidden="0" w:uiPriority="64" w:unhideWhenUsed="0"/>
+    <w:lsdException w:name="Medium List 1" w:semiHidden="0" w:uiPriority="65" w:unhideWhenUsed="0"/>
+    <w:lsdException w:name="Medium List 2" w:semiHidden="0" w:uiPriority="66" w:unhideWhenUsed="0"/>
+    <w:lsdException w:name="Medium Grid 1" w:semiHidden="0" w:uiPriority="67" w:unhideWhenUsed="0"/>
+    <w:lsdException w:name="Medium Grid 2" w:semiHidden="0" w:uiPriority="68" w:unhideWhenUsed="0"/>
+    <w:lsdException w:name="Medium Grid 3" w:semiHidden="0" w:uiPriority="69" w:unhideWhenUsed="0"/>
+    <w:lsdException w:name="Dark List" w:semiHidden="0" w:uiPriority="70" w:unhideWhenUsed="0"/>
+    <w:lsdException w:name="Colorful Shading" w:semiHidden="0" w:uiPriority="71" w:unhideWhenUsed="0"/>
+    <w:lsdException w:name="Colorful List" w:semiHidden="0" w:uiPriority="72" w:unhideWhenUsed="0"/>
+    <w:lsdException w:name="Colorful Grid" w:semiHidden="0" w:uiPriority="73" w:unhideWhenUsed="0"/>
+    <w:lsdException w:name="Light Shading Accent 1" w:semiHidden="0" w:uiPriority="60" w:unhideWhenUsed="0"/>
+    <w:lsdException w:name="Light List Accent 1" w:semiHidden="0" w:uiPriority="61" w:unhideWhenUsed="0"/>
+    <w:lsdException w:name="Light Grid Accent 1" w:semiHidden="0" w:uiPriority="62" w:unhideWhenUsed="0"/>
+    <w:lsdException w:name="Medium Shading 1 Accent 1" w:semiHidden="0" w:uiPriority="63" w:unhideWhenUsed="0"/>
+    <w:lsdException w:name="Medium Shading 2 Accent 1" w:semiHidden="0" w:uiPriority="64" w:unhideWhenUsed="0"/>
+    <w:lsdException w:name="Medium List 1 Accent 1" w:semiHidden="0" w:uiPriority="65" w:unhideWhenUsed="0"/>
+    <w:lsdException w:name="Revision" w:unhideWhenUsed="0"/>
+    <w:lsdException w:name="List Paragraph" w:semiHidden="0" w:uiPriority="34" w:unhideWhenUsed="0" w:qFormat="1"/>
+    <w:lsdException w:name="Quote" w:semiHidden="0" w:uiPriority="29" w:unhideWhenUsed="0" w:qFormat="1"/>
+    <w:lsdException w:name="Intense Quote" w:semiHidden="0" w:uiPriority="30" w:unhideWhenUsed="0" w:qFormat="1"/>
+    <w:lsdException w:name="Medium List 2 Accent 1" w:semiHidden="0" w:uiPriority="66" w:unhideWhenUsed="0"/>
+    <w:lsdException w:name="Medium Grid 1 Accent 1" w:semiHidden="0" w:uiPriority="67" w:unhideWhenUsed="0"/>
+    <w:lsdException w:name="Medium Grid 2 Accent 1" w:semiHidden="0" w:uiPriority="68" w:unhideWhenUsed="0"/>
+    <w:lsdException w:name="Medium Grid 3 Accent 1" w:semiHidden="0" w:uiPriority="69" w:unhideWhenUsed="0"/>
+    <w:lsdException w:name="Dark List Accent 1" w:semiHidden="0" w:uiPriority="70" w:unhideWhenUsed="0"/>
+    <w:lsdException w:name="Colorful Shading Accent 1" w:semiHidden="0" w:uiPriority="71" w:unhideWhenUsed="0"/>
+    <w:lsdException w:name="Colorful List Accent 1" w:semiHidden="0" w:uiPriority="72" w:unhideWhenUsed="0"/>
+    <w:lsdException w:name="Colorful Grid Accent 1" w:semiHidden="0" w:uiPriority="73" w:unhideWhenUsed="0"/>
+    <w:lsdException w:name="Light Shading Accent 2" w:semiHidden="0" w:uiPriority="60" w:unhideWhenUsed="0"/>
+    <w:lsdException w:name="Light List Accent 2" w:semiHidden="0" w:uiPriority="61" w:unhideWhenUsed="0"/>
+    <w:lsdException w:name="Light Grid Accent 2" w:semiHidden="0" w:uiPriority="62" w:unhideWhenUsed="0"/>
+    <w:lsdException w:name="Medium Shading 1 Accent 2" w:semiHidden="0" w:uiPriority="63" w:unhideWhenUsed="0"/>
+    <w:lsdException w:name="Medium Shading 2 Accent 2" w:semiHidden="0" w:uiPriority="64" w:unhideWhenUsed="0"/>
+    <w:lsdException w:name="Medium List 1 Accent 2" w:semiHidden="0" w:uiPriority="65" w:unhideWhenUsed="0"/>
+    <w:lsdException w:name="Medium List 2 Accent 2" w:semiHidden="0" w:uiPriority="66" w:unhideWhenUsed="0"/>
+    <w:lsdException w:name="Medium Grid 1 Accent 2" w:semiHidden="0" w:uiPriority="67" w:unhideWhenUsed="0"/>
+    <w:lsdException w:name="Medium Grid 2 Accent 2" w:semiHidden="0" w:uiPriority="68" w:unhideWhenUsed="0"/>
+    <w:lsdException w:name="Medium Grid 3 Accent 2" w:semiHidden="0" w:uiPriority="69" w:unhideWhenUsed="0"/>
+    <w:lsdException w:name="Dark List Accent 2" w:semiHidden="0" w:uiPriority="70" w:unhideWhenUsed="0"/>
+    <w:lsdException w:name="Colorful Shading Accent 2" w:semiHidden="0" w:uiPriority="71" w:unhideWhenUsed="0"/>
+    <w:lsdException w:name="Colorful List Accent 2" w:semiHidden="0" w:uiPriority="72" w:unhideWhenUsed="0"/>
+    <w:lsdException w:name="Colorful Grid Accent 2" w:semiHidden="0" w:uiPriority="73" w:unhideWhenUsed="0"/>
+    <w:lsdException w:name="Light Shading Accent 3" w:semiHidden="0" w:uiPriority="60" w:unhideWhenUsed="0"/>
+    <w:lsdException w:name="Light List Accent 3" w:semiHidden="0" w:uiPriority="61" w:unhideWhenUsed="0"/>
+    <w:lsdException w:name="Light Grid Accent 3" w:semiHidden="0" w:uiPriority="62" w:unhideWhenUsed="0"/>
+    <w:lsdException w:name="Medium Shading 1 Accent 3" w:semiHidden="0" w:uiPriority="63" w:unhideWhenUsed="0"/>
+    <w:lsdException w:name="Medium Shading 2 Accent 3" w:semiHidden="0" w:uiPriority="64" w:unhideWhenUsed="0"/>
+    <w:lsdException w:name="Medium List 1 Accent 3" w:semiHidden="0" w:uiPriority="65" w:unhideWhenUsed="0"/>
+    <w:lsdException w:name="Medium List 2 Accent 3" w:semiHidden="0" w:uiPriority="66" w:unhideWhenUsed="0"/>
+    <w:lsdException w:name="Medium Grid 1 Accent 3" w:semiHidden="0" w:uiPriority="67" w:unhideWhenUsed="0"/>
+    <w:lsdException w:name="Medium Grid 2 Accent 3" w:semiHidden="0" w:uiPriority="68" w:unhideWhenUsed="0"/>
+    <w:lsdException w:name="Medium Grid 3 Accent 3" w:semiHidden="0" w:uiPriority="69" w:unhideWhenUsed="0"/>
+    <w:lsdException w:name="Dark List Accent 3" w:semiHidden="0" w:uiPriority="70" w:unhideWhenUsed="0"/>
+    <w:lsdException w:name="Colorful Shading Accent 3" w:semiHidden="0" w:uiPriority="71" w:unhideWhenUsed="0"/>
+    <w:lsdException w:name="Colorful List Accent 3" w:semiHidden="0" w:uiPriority="72" w:unhideWhenUsed="0"/>
+    <w:lsdException w:name="Colorful Grid Accent 3" w:semiHidden="0" w:uiPriority="73" w:unhideWhenUsed="0"/>
+    <w:lsdException w:name="Light Shading Accent 4" w:semiHidden="0" w:uiPriority="60" w:unhideWhenUsed="0"/>
+    <w:lsdException w:name="Light List Accent 4" w:semiHidden="0" w:uiPriority="61" w:unhideWhenUsed="0"/>
+    <w:lsdException w:name="Light Grid Accent 4" w:semiHidden="0" w:uiPriority="62" w:unhideWhenUsed="0"/>
+    <w:lsdException w:name="Medium Shading 1 Accent 4" w:semiHidden="0" w:uiPriority="63" w:unhideWhenUsed="0"/>
+    <w:lsdException w:name="Medium Shading 2 Accent 4" w:semiHidden="0" w:uiPriority="64" w:unhideWhenUsed="0"/>
+    <w:lsdException w:name="Medium List 1 Accent 4" w:semiHidden="0" w:uiPriority="65" w:unhideWhenUsed="0"/>
+    <w:lsdException w:name="Medium List 2 Accent 4" w:semiHidden="0" w:uiPriority="66" w:unhideWhenUsed="0"/>
+    <w:lsdException w:name="Medium Grid 1 Accent 4" w:semiHidden="0" w:uiPriority="67" w:unhideWhenUsed="0"/>
+    <w:lsdException w:name="Medium Grid 2 Accent 4" w:semiHidden="0" w:uiPriority="68" w:unhideWhenUsed="0"/>
+    <w:lsdException w:name="Medium Grid 3 Accent 4" w:semiHidden="0" w:uiPriority="69" w:unhideWhenUsed="0"/>
+    <w:lsdException w:name="Dark List Accent 4" w:semiHidden="0" w:uiPriority="70" w:unhideWhenUsed="0"/>
+    <w:lsdException w:name="Colorful Shading Accent 4" w:semiHidden="0" w:uiPriority="71" w:unhideWhenUsed="0"/>
+    <w:lsdException w:name="Colorful List Accent 4" w:semiHidden="0" w:uiPriority="72" w:unhideWhenUsed="0"/>
+    <w:lsdException w:name="Colorful Grid Accent 4" w:semiHidden="0" w:uiPriority="73" w:unhideWhenUsed="0"/>
+    <w:lsdException w:name="Light Shading Accent 5" w:semiHidden="0" w:uiPriority="60" w:unhideWhenUsed="0"/>
+    <w:lsdException w:name="Light List Accent 5" w:semiHidden="0" w:uiPriority="61" w:unhideWhenUsed="0"/>
+    <w:lsdException w:name="Light Grid Accent 5" w:semiHidden="0" w:uiPriority="62" w:unhideWhenUsed="0"/>
+    <w:lsdException w:name="Medium Shading 1 Accent 5" w:semiHidden="0" w:uiPriority="63" w:unhideWhenUsed="0"/>
+    <w:lsdException w:name="Medium Shading 2 Accent 5" w:semiHidden="0" w:uiPriority="64" w:unhideWhenUsed="0"/>
+    <w:lsdException w:name="Medium List 1 Accent 5" w:semiHidden="0" w:uiPriority="65" w:unhideWhenUsed="0"/>
+    <w:lsdException w:name="Medium List 2 Accent 5" w:semiHidden="0" w:uiPriority="66" w:unhideWhenUsed="0"/>
+    <w:lsdException w:name="Medium Grid 1 Accent 5" w:semiHidden="0" w:uiPriority="67" w:unhideWhenUsed="0"/>
+    <w:lsdException w:name="Medium Grid 2 Accent 5" w:semiHidden="0" w:uiPriority="68" w:unhideWhenUsed="0"/>
+    <w:lsdException w:name="Medium Grid 3 Accent 5" w:semiHidden="0" w:uiPriority="69" w:unhideWhenUsed="0"/>
+    <w:lsdException w:name="Dark List Accent 5" w:semiHidden="0" w:uiPriority="70" w:unhideWhenUsed="0"/>
+    <w:lsdException w:name="Colorful Shading Accent 5" w:semiHidden="0" w:uiPriority="71" w:unhideWhenUsed="0"/>
+    <w:lsdException w:name="Colorful List Accent 5" w:semiHidden="0" w:uiPriority="72" w:unhideWhenUsed="0"/>
+    <w:lsdException w:name="Colorful Grid Accent 5" w:semiHidden="0" w:uiPriority="73" w:unhideWhenUsed="0"/>
+    <w:lsdException w:name="Light Shading Accent 6" w:semiHidden="0" w:uiPriority="60" w:unhideWhenUsed="0"/>
+    <w:lsdException w:name="Light List Accent 6" w:semiHidden="0" w:uiPriority="61" w:unhideWhenUsed="0"/>
+    <w:lsdException w:name="Light Grid Accent 6" w:semiHidden="0" w:uiPriority="62" w:unhideWhenUsed="0"/>
+    <w:lsdException w:name="Medium Shading 1 Accent 6" w:semiHidden="0" w:uiPriority="63" w:unhideWhenUsed="0"/>
+    <w:lsdException w:name="Medium Shading 2 Accent 6" w:semiHidden="0" w:uiPriority="64" w:unhideWhenUsed="0"/>
+    <w:lsdException w:name="Medium List 1 Accent 6" w:semiHidden="0" w:uiPriority="65" w:unhideWhenUsed="0"/>
+    <w:lsdException w:name="Medium List 2 Accent 6" w:semiHidden="0" w:uiPriority="66" w:unhideWhenUsed="0"/>
+    <w:lsdException w:name="Medium Grid 1 Accent 6" w:semiHidden="0" w:uiPriority="67" w:unhideWhenUsed="0"/>
+    <w:lsdException w:name="Medium Grid 2 Accent 6" w:semiHidden="0" w:uiPriority="68" w:unhideWhenUsed="0"/>
+    <w:lsdException w:name="Medium Grid 3 Accent 6" w:semiHidden="0" w:uiPriority="69" w:unhideWhenUsed="0"/>
+    <w:lsdException w:name="Dark List Accent 6" w:semiHidden="0" w:uiPriority="70" w:unhideWhenUsed="0"/>
+    <w:lsdException w:name="Colorful Shading Accent 6" w:semiHidden="0" w:uiPriority="71" w:unhideWhenUsed="0"/>
+    <w:lsdException w:name="Colorful List Accent 6" w:semiHidden="0" w:uiPriority="72" w:unhideWhenUsed="0"/>
+    <w:lsdException w:name="Colorful Grid Accent 6" w:semiHidden="0" w:uiPriority="73" w:unhideWhenUsed="0"/>
+    <w:lsdException w:name="Subtle Emphasis" w:semiHidden="0" w:uiPriority="19" w:unhideWhenUsed="0" w:qFormat="1"/>
+    <w:lsdException w:name="Intense Emphasis" w:semiHidden="0" w:uiPriority="21" w:unhideWhenUsed="0" w:qFormat="1"/>
+    <w:lsdException w:name="Subtle Reference" w:semiHidden="0" w:uiPriority="31" w:unhideWhenUsed="0" w:qFormat="1"/>
+    <w:lsdException w:name="Intense Reference" w:semiHidden="0" w:uiPriority="32" w:unhideWhenUsed="0" w:qFormat="1"/>
+    <w:lsdException w:name="Book Title" w:semiHidden="0" w:uiPriority="33" w:unhideWhenUsed="0" w:qFormat="1"/>
+    <w:lsdException w:name="Bibliography" w:uiPriority="37"/>
+    <w:lsdException w:name="TOC Heading" w:uiPriority="39" w:qFormat="1"/>
   </w:latentStyles>
   <w:style w:type="paragraph" w:default="1" w:styleId="Normal">
     <w:name w:val="Normal"/>

</xml_diff>

<commit_message>
Added time to diversion jail report.
</commit_message>
<xml_diff>
--- a/resources/Templates/Jail_Plea_Final_Judgment_Template.docx
+++ b/resources/Templates/Jail_Plea_Final_Judgment_Template.docx
@@ -2095,6 +2095,14 @@
           <w:sz w:val="20"/>
           <w:szCs w:val="20"/>
         </w:rPr>
+        <w:t xml:space="preserve"> at 7:00 p.m.</w:t>
+      </w:r>
+      <w:r>
+        <w:rPr>
+          <w:rFonts w:ascii="Palatino Linotype" w:hAnsi="Palatino Linotype"/>
+          <w:sz w:val="20"/>
+          <w:szCs w:val="20"/>
+        </w:rPr>
         <w:t xml:space="preserve">{% </w:t>
       </w:r>
       <w:proofErr w:type="spellStart"/>
@@ -2123,6 +2131,8 @@
         </w:rPr>
         <w:t>.</w:t>
       </w:r>
+      <w:bookmarkStart w:id="0" w:name="_GoBack"/>
+      <w:bookmarkEnd w:id="0"/>
       <w:r>
         <w:rPr>
           <w:rFonts w:ascii="Palatino Linotype" w:hAnsi="Palatino Linotype"/>
@@ -5088,7 +5098,7 @@
         </w:rPr>
         <w:t xml:space="preserve">. </w:t>
       </w:r>
-      <w:bookmarkStart w:id="0" w:name="_Hlk94196527"/>
+      <w:bookmarkStart w:id="1" w:name="_Hlk94196527"/>
       <w:r>
         <w:rPr>
           <w:rFonts w:ascii="Palatino Linotype" w:hAnsi="Palatino Linotype"/>
@@ -5205,7 +5215,7 @@
         </w:rPr>
         <w:t xml:space="preserve">in full by </w:t>
       </w:r>
-      <w:bookmarkEnd w:id="0"/>
+      <w:bookmarkEnd w:id="1"/>
       <w:r>
         <w:rPr>
           <w:rFonts w:ascii="Palatino Linotype" w:hAnsi="Palatino Linotype"/>
@@ -7654,23 +7664,7 @@
           <w:sz w:val="20"/>
           <w:szCs w:val="20"/>
         </w:rPr>
-        <w:t>victim_notification.victim_</w:t>
-      </w:r>
-      <w:r>
-        <w:rPr>
-          <w:rFonts w:ascii="Palatino Linotype" w:hAnsi="Palatino Linotype"/>
-          <w:sz w:val="20"/>
-          <w:szCs w:val="20"/>
-        </w:rPr>
-        <w:t>prosecutor</w:t>
-      </w:r>
-      <w:r>
-        <w:rPr>
-          <w:rFonts w:ascii="Palatino Linotype" w:hAnsi="Palatino Linotype"/>
-          <w:sz w:val="20"/>
-          <w:szCs w:val="20"/>
-        </w:rPr>
-        <w:t>_notice</w:t>
+        <w:t>victim_notification.victim_prosecutor_notice</w:t>
       </w:r>
       <w:proofErr w:type="spellEnd"/>
       <w:r>
@@ -7964,18 +7958,7 @@
           <w:sz w:val="20"/>
           <w:szCs w:val="20"/>
         </w:rPr>
-        <w:t xml:space="preserve"> }} </w:t>
-      </w:r>
-      <w:bookmarkStart w:id="1" w:name="_GoBack"/>
-      <w:bookmarkEnd w:id="1"/>
-      <w:r>
-        <w:rPr>
-          <w:rFonts w:ascii="Palatino Linotype" w:hAnsi="Palatino Linotype"/>
-          <w:bCs/>
-          <w:sz w:val="20"/>
-          <w:szCs w:val="20"/>
-        </w:rPr>
-        <w:t xml:space="preserve">for a period of {{ </w:t>
+        <w:t xml:space="preserve"> }} for a period of {{ </w:t>
       </w:r>
       <w:proofErr w:type="spellStart"/>
       <w:r>
@@ -11638,7 +11621,7 @@
                 <w:sz w:val="20"/>
                 <w:szCs w:val="20"/>
               </w:rPr>
-              <w:t>3</w:t>
+              <w:t>1</w:t>
             </w:r>
             <w:r>
               <w:rPr>

</xml_diff>

<commit_message>
Updated Jail CC Temp with diversion costs and restitution update.
</commit_message>
<xml_diff>
--- a/resources/Templates/Jail_Plea_Final_Judgment_Template.docx
+++ b/resources/Templates/Jail_Plea_Final_Judgment_Template.docx
@@ -5062,8 +5062,56 @@
           <w:szCs w:val="20"/>
           <w:u w:val="single"/>
         </w:rPr>
-        <w:t>but are not due if diversion is successfully completed</w:t>
-      </w:r>
+        <w:t xml:space="preserve">but Defendant does not owe the court costs if he/she successfully completes </w:t>
+      </w:r>
+      <w:r>
+        <w:rPr>
+          <w:rFonts w:ascii="Palatino Linotype" w:hAnsi="Palatino Linotype"/>
+          <w:sz w:val="20"/>
+          <w:szCs w:val="20"/>
+          <w:u w:val="single"/>
+        </w:rPr>
+        <w:t xml:space="preserve">the {{ </w:t>
+      </w:r>
+      <w:proofErr w:type="spellStart"/>
+      <w:r>
+        <w:rPr>
+          <w:rFonts w:ascii="Palatino Linotype" w:hAnsi="Palatino Linotype"/>
+          <w:sz w:val="20"/>
+          <w:szCs w:val="20"/>
+          <w:u w:val="single"/>
+        </w:rPr>
+        <w:t>diversion.program_name</w:t>
+      </w:r>
+      <w:proofErr w:type="spellEnd"/>
+      <w:r>
+        <w:rPr>
+          <w:rFonts w:ascii="Palatino Linotype" w:hAnsi="Palatino Linotype"/>
+          <w:sz w:val="20"/>
+          <w:szCs w:val="20"/>
+          <w:u w:val="single"/>
+        </w:rPr>
+        <w:t xml:space="preserve"> }}</w:t>
+      </w:r>
+      <w:r>
+        <w:rPr>
+          <w:rFonts w:ascii="Palatino Linotype" w:hAnsi="Palatino Linotype"/>
+          <w:bCs/>
+          <w:sz w:val="20"/>
+          <w:szCs w:val="20"/>
+        </w:rPr>
+        <w:t xml:space="preserve">. </w:t>
+      </w:r>
+    </w:p>
+    <w:p>
+      <w:pPr>
+        <w:jc w:val="both"/>
+        <w:rPr>
+          <w:rFonts w:ascii="Palatino Linotype" w:hAnsi="Palatino Linotype"/>
+          <w:sz w:val="20"/>
+          <w:szCs w:val="20"/>
+        </w:rPr>
+      </w:pPr>
       <w:r>
         <w:rPr>
           <w:rFonts w:ascii="Palatino Linotype" w:hAnsi="Palatino Linotype"/>
@@ -5693,7 +5741,16 @@
           <w:sz w:val="20"/>
           <w:szCs w:val="20"/>
         </w:rPr>
-        <w:t xml:space="preserve"> != ‘forthwith’ %}</w:t>
+        <w:t xml:space="preserve"> != ‘forthwith’ </w:t>
+      </w:r>
+      <w:r>
+        <w:rPr>
+          <w:rFonts w:ascii="Palatino Linotype" w:hAnsi="Palatino Linotype"/>
+          <w:sz w:val="20"/>
+          <w:szCs w:val="20"/>
+        </w:rPr>
+        <w:lastRenderedPageBreak/>
+        <w:t>%}</w:t>
       </w:r>
       <w:r>
         <w:rPr>
@@ -5764,16 +5821,7 @@
           <w:sz w:val="20"/>
           <w:szCs w:val="20"/>
         </w:rPr>
-        <w:t xml:space="preserve">at a rate of $10.00 per hour. </w:t>
-      </w:r>
-      <w:r>
-        <w:rPr>
-          <w:rFonts w:ascii="Palatino Linotype" w:hAnsi="Palatino Linotype"/>
-          <w:sz w:val="20"/>
-          <w:szCs w:val="20"/>
-        </w:rPr>
-        <w:lastRenderedPageBreak/>
-        <w:t xml:space="preserve">All Community Service hours must be approved by the Office of Community </w:t>
+        <w:t xml:space="preserve">at a rate of $10.00 per hour. All Community Service hours must be approved by the Office of Community </w:t>
       </w:r>
       <w:proofErr w:type="gramStart"/>
       <w:r>
@@ -7924,6 +7972,7 @@
           <w:sz w:val="20"/>
           <w:szCs w:val="20"/>
         </w:rPr>
+        <w:lastRenderedPageBreak/>
         <w:t>impoundment</w:t>
       </w:r>
       <w:r>
@@ -8009,7 +8058,6 @@
           <w:sz w:val="20"/>
           <w:szCs w:val="20"/>
         </w:rPr>
-        <w:lastRenderedPageBreak/>
         <w:t>impoundment.</w:t>
       </w:r>
       <w:r>
@@ -9410,6 +9458,7 @@
         </w:rPr>
         <w:t>$</w:t>
       </w:r>
+      <w:proofErr w:type="gramStart"/>
       <w:r>
         <w:rPr>
           <w:rFonts w:ascii="Palatino Linotype" w:hAnsi="Palatino Linotype"/>
@@ -9427,9 +9476,9 @@
           <w:sz w:val="20"/>
           <w:szCs w:val="20"/>
         </w:rPr>
-        <w:t>community_control.pay_restitution_amount</w:t>
-      </w:r>
-      <w:proofErr w:type="spellEnd"/>
+        <w:t>community_control.pay</w:t>
+      </w:r>
+      <w:proofErr w:type="gramEnd"/>
       <w:r>
         <w:rPr>
           <w:rFonts w:ascii="Palatino Linotype" w:hAnsi="Palatino Linotype"/>
@@ -9437,6 +9486,16 @@
           <w:sz w:val="20"/>
           <w:szCs w:val="20"/>
         </w:rPr>
+        <w:t>_restitution_amount</w:t>
+      </w:r>
+      <w:proofErr w:type="spellEnd"/>
+      <w:r>
+        <w:rPr>
+          <w:rFonts w:ascii="Palatino Linotype" w:hAnsi="Palatino Linotype"/>
+          <w:b/>
+          <w:sz w:val="20"/>
+          <w:szCs w:val="20"/>
+        </w:rPr>
         <w:t xml:space="preserve"> }}</w:t>
       </w:r>
       <w:r>
@@ -9445,7 +9504,39 @@
           <w:sz w:val="20"/>
           <w:szCs w:val="20"/>
         </w:rPr>
-        <w:t>, for which judgment is granted, through the Clerk’s office with cashier’s check or money order, payable to</w:t>
+        <w:t xml:space="preserve">, for which judgment is granted, </w:t>
+      </w:r>
+      <w:r>
+        <w:rPr>
+          <w:rFonts w:ascii="Palatino Linotype" w:hAnsi="Palatino Linotype"/>
+          <w:sz w:val="20"/>
+          <w:szCs w:val="20"/>
+        </w:rPr>
+        <w:t xml:space="preserve">payable </w:t>
+      </w:r>
+      <w:r>
+        <w:rPr>
+          <w:rFonts w:ascii="Palatino Linotype" w:hAnsi="Palatino Linotype"/>
+          <w:sz w:val="20"/>
+          <w:szCs w:val="20"/>
+        </w:rPr>
+        <w:t xml:space="preserve">through the Clerk’s office with </w:t>
+      </w:r>
+      <w:r>
+        <w:rPr>
+          <w:rFonts w:ascii="Palatino Linotype" w:hAnsi="Palatino Linotype"/>
+          <w:sz w:val="20"/>
+          <w:szCs w:val="20"/>
+        </w:rPr>
+        <w:t xml:space="preserve">cash, or with a </w:t>
+      </w:r>
+      <w:r>
+        <w:rPr>
+          <w:rFonts w:ascii="Palatino Linotype" w:hAnsi="Palatino Linotype"/>
+          <w:sz w:val="20"/>
+          <w:szCs w:val="20"/>
+        </w:rPr>
+        <w:t>cashier’s check or money order payable to</w:t>
       </w:r>
       <w:r>
         <w:rPr>
@@ -9509,7 +9600,16 @@
           <w:sz w:val="20"/>
           <w:szCs w:val="20"/>
         </w:rPr>
-        <w:t>.  The Court ORDERS that any payments made by Defendant be first directed toward the payment of restitution.</w:t>
+        <w:t xml:space="preserve">.  The Court ORDERS that any payments made by </w:t>
+      </w:r>
+      <w:r>
+        <w:rPr>
+          <w:rFonts w:ascii="Palatino Linotype" w:hAnsi="Palatino Linotype"/>
+          <w:sz w:val="20"/>
+          <w:szCs w:val="20"/>
+        </w:rPr>
+        <w:lastRenderedPageBreak/>
+        <w:t>Defendant be first directed toward the payment of restitution.</w:t>
       </w:r>
       <w:r>
         <w:rPr>
@@ -9580,7 +9680,6 @@
           <w:sz w:val="20"/>
           <w:szCs w:val="20"/>
         </w:rPr>
-        <w:lastRenderedPageBreak/>
         <w:t>Submit to continuous alcohol monitoring as directed by community control for</w:t>
       </w:r>
       <w:r>
@@ -12113,7 +12212,7 @@
     <w:lsdException w:name="Table Web 2" w:semiHidden="1" w:unhideWhenUsed="1"/>
     <w:lsdException w:name="Table Web 3" w:semiHidden="1" w:unhideWhenUsed="1"/>
     <w:lsdException w:name="Balloon Text" w:semiHidden="1" w:unhideWhenUsed="1"/>
-    <w:lsdException w:name="Table Grid" w:semiHidden="1" w:uiPriority="59" w:unhideWhenUsed="1"/>
+    <w:lsdException w:name="Table Grid" w:uiPriority="59"/>
     <w:lsdException w:name="Table Theme" w:semiHidden="1" w:unhideWhenUsed="1"/>
     <w:lsdException w:name="Placeholder Text" w:semiHidden="1"/>
     <w:lsdException w:name="No Spacing" w:uiPriority="1" w:qFormat="1"/>

</xml_diff>

<commit_message>
Updated CS on Jail and No Jail template to say at current rate.
</commit_message>
<xml_diff>
--- a/resources/Templates/Jail_Plea_Final_Judgment_Template.docx
+++ b/resources/Templates/Jail_Plea_Final_Judgment_Template.docx
@@ -5753,6 +5753,167 @@
         </w:rPr>
         <w:t xml:space="preserve"> </w:t>
       </w:r>
+      <w:r>
+        <w:rPr>
+          <w:rFonts w:ascii="Palatino Linotype" w:hAnsi="Palatino Linotype"/>
+          <w:sz w:val="20"/>
+          <w:szCs w:val="20"/>
+        </w:rPr>
+        <w:t xml:space="preserve">{% if </w:t>
+      </w:r>
+      <w:proofErr w:type="spellStart"/>
+      <w:r>
+        <w:rPr>
+          <w:rFonts w:ascii="Palatino Linotype" w:hAnsi="Palatino Linotype"/>
+          <w:sz w:val="20"/>
+          <w:szCs w:val="20"/>
+        </w:rPr>
+        <w:t>court_costs.ability_to_pay_</w:t>
+      </w:r>
+      <w:proofErr w:type="gramStart"/>
+      <w:r>
+        <w:rPr>
+          <w:rFonts w:ascii="Palatino Linotype" w:hAnsi="Palatino Linotype"/>
+          <w:sz w:val="20"/>
+          <w:szCs w:val="20"/>
+        </w:rPr>
+        <w:t>time</w:t>
+      </w:r>
+      <w:proofErr w:type="spellEnd"/>
+      <w:r>
+        <w:rPr>
+          <w:rFonts w:ascii="Palatino Linotype" w:hAnsi="Palatino Linotype"/>
+          <w:sz w:val="20"/>
+          <w:szCs w:val="20"/>
+        </w:rPr>
+        <w:t xml:space="preserve"> !</w:t>
+      </w:r>
+      <w:proofErr w:type="gramEnd"/>
+      <w:r>
+        <w:rPr>
+          <w:rFonts w:ascii="Palatino Linotype" w:hAnsi="Palatino Linotype"/>
+          <w:sz w:val="20"/>
+          <w:szCs w:val="20"/>
+        </w:rPr>
+        <w:t>= ‘forthwith’ %}</w:t>
+      </w:r>
+      <w:r>
+        <w:rPr>
+          <w:rFonts w:ascii="Palatino Linotype" w:hAnsi="Palatino Linotype"/>
+          <w:sz w:val="20"/>
+          <w:szCs w:val="20"/>
+        </w:rPr>
+        <w:t xml:space="preserve">Defendant may complete community service hours to satisfy fines </w:t>
+      </w:r>
+      <w:r>
+        <w:rPr>
+          <w:rFonts w:ascii="Palatino Linotype" w:hAnsi="Palatino Linotype"/>
+          <w:b/>
+          <w:bCs/>
+          <w:sz w:val="20"/>
+          <w:szCs w:val="20"/>
+        </w:rPr>
+        <w:t xml:space="preserve">{% </w:t>
+      </w:r>
+      <w:r>
+        <w:rPr>
+          <w:rFonts w:ascii="Palatino Linotype" w:hAnsi="Palatino Linotype"/>
+          <w:bCs/>
+          <w:sz w:val="20"/>
+          <w:szCs w:val="20"/>
+        </w:rPr>
+        <w:t xml:space="preserve">if </w:t>
+      </w:r>
+      <w:proofErr w:type="spellStart"/>
+      <w:r>
+        <w:rPr>
+          <w:rFonts w:ascii="Palatino Linotype" w:hAnsi="Palatino Linotype"/>
+          <w:bCs/>
+          <w:sz w:val="20"/>
+          <w:szCs w:val="20"/>
+        </w:rPr>
+        <w:t>court_costs.ordered</w:t>
+      </w:r>
+      <w:proofErr w:type="spellEnd"/>
+      <w:r>
+        <w:rPr>
+          <w:rFonts w:ascii="Palatino Linotype" w:hAnsi="Palatino Linotype"/>
+          <w:bCs/>
+          <w:sz w:val="20"/>
+          <w:szCs w:val="20"/>
+        </w:rPr>
+        <w:t xml:space="preserve"> == ‘Yes’ %</w:t>
+      </w:r>
+      <w:proofErr w:type="gramStart"/>
+      <w:r>
+        <w:rPr>
+          <w:rFonts w:ascii="Palatino Linotype" w:hAnsi="Palatino Linotype"/>
+          <w:bCs/>
+          <w:sz w:val="20"/>
+          <w:szCs w:val="20"/>
+        </w:rPr>
+        <w:t>}</w:t>
+      </w:r>
+      <w:r>
+        <w:rPr>
+          <w:rFonts w:ascii="Palatino Linotype" w:hAnsi="Palatino Linotype"/>
+          <w:sz w:val="20"/>
+          <w:szCs w:val="20"/>
+        </w:rPr>
+        <w:t>and</w:t>
+      </w:r>
+      <w:proofErr w:type="gramEnd"/>
+      <w:r>
+        <w:rPr>
+          <w:rFonts w:ascii="Palatino Linotype" w:hAnsi="Palatino Linotype"/>
+          <w:sz w:val="20"/>
+          <w:szCs w:val="20"/>
+        </w:rPr>
+        <w:t xml:space="preserve"> costs</w:t>
+      </w:r>
+      <w:r>
+        <w:rPr>
+          <w:rFonts w:ascii="Palatino Linotype" w:hAnsi="Palatino Linotype"/>
+          <w:sz w:val="20"/>
+          <w:szCs w:val="20"/>
+        </w:rPr>
+        <w:t xml:space="preserve"> {% </w:t>
+      </w:r>
+      <w:proofErr w:type="spellStart"/>
+      <w:r>
+        <w:rPr>
+          <w:rFonts w:ascii="Palatino Linotype" w:hAnsi="Palatino Linotype"/>
+          <w:sz w:val="20"/>
+          <w:szCs w:val="20"/>
+        </w:rPr>
+        <w:t>endif</w:t>
+      </w:r>
+      <w:proofErr w:type="spellEnd"/>
+      <w:r>
+        <w:rPr>
+          <w:rFonts w:ascii="Palatino Linotype" w:hAnsi="Palatino Linotype"/>
+          <w:sz w:val="20"/>
+          <w:szCs w:val="20"/>
+        </w:rPr>
+        <w:t xml:space="preserve"> %} </w:t>
+      </w:r>
+      <w:r>
+        <w:rPr>
+          <w:rFonts w:ascii="Palatino Linotype" w:hAnsi="Palatino Linotype"/>
+          <w:sz w:val="20"/>
+          <w:szCs w:val="20"/>
+        </w:rPr>
+        <w:t xml:space="preserve">at the current </w:t>
+      </w:r>
+      <w:r>
+        <w:rPr>
+          <w:rFonts w:ascii="Palatino Linotype" w:hAnsi="Palatino Linotype"/>
+          <w:sz w:val="20"/>
+          <w:szCs w:val="20"/>
+        </w:rPr>
+        <w:lastRenderedPageBreak/>
+        <w:t>rate set by the Court</w:t>
+      </w:r>
       <w:bookmarkStart w:id="1" w:name="_GoBack"/>
       <w:bookmarkEnd w:id="1"/>
       <w:r>
@@ -5761,105 +5922,7 @@
           <w:sz w:val="20"/>
           <w:szCs w:val="20"/>
         </w:rPr>
-        <w:t xml:space="preserve">{% if </w:t>
-      </w:r>
-      <w:proofErr w:type="spellStart"/>
-      <w:r>
-        <w:rPr>
-          <w:rFonts w:ascii="Palatino Linotype" w:hAnsi="Palatino Linotype"/>
-          <w:sz w:val="20"/>
-          <w:szCs w:val="20"/>
-        </w:rPr>
-        <w:t>court_costs.ability_to_pay_time</w:t>
-      </w:r>
-      <w:proofErr w:type="spellEnd"/>
-      <w:r>
-        <w:rPr>
-          <w:rFonts w:ascii="Palatino Linotype" w:hAnsi="Palatino Linotype"/>
-          <w:sz w:val="20"/>
-          <w:szCs w:val="20"/>
-        </w:rPr>
-        <w:t xml:space="preserve"> != ‘forthwith’ %}</w:t>
-      </w:r>
-      <w:r>
-        <w:rPr>
-          <w:rFonts w:ascii="Palatino Linotype" w:hAnsi="Palatino Linotype"/>
-          <w:sz w:val="20"/>
-          <w:szCs w:val="20"/>
-        </w:rPr>
-        <w:t xml:space="preserve">Defendant may complete community service hours to satisfy fines </w:t>
-      </w:r>
-      <w:r>
-        <w:rPr>
-          <w:rFonts w:ascii="Palatino Linotype" w:hAnsi="Palatino Linotype"/>
-          <w:b/>
-          <w:bCs/>
-          <w:sz w:val="20"/>
-          <w:szCs w:val="20"/>
-        </w:rPr>
-        <w:t xml:space="preserve">{% </w:t>
-      </w:r>
-      <w:r>
-        <w:rPr>
-          <w:rFonts w:ascii="Palatino Linotype" w:hAnsi="Palatino Linotype"/>
-          <w:bCs/>
-          <w:sz w:val="20"/>
-          <w:szCs w:val="20"/>
-        </w:rPr>
-        <w:t xml:space="preserve">if </w:t>
-      </w:r>
-      <w:proofErr w:type="spellStart"/>
-      <w:r>
-        <w:rPr>
-          <w:rFonts w:ascii="Palatino Linotype" w:hAnsi="Palatino Linotype"/>
-          <w:bCs/>
-          <w:sz w:val="20"/>
-          <w:szCs w:val="20"/>
-        </w:rPr>
-        <w:t>court_costs.ordered</w:t>
-      </w:r>
-      <w:proofErr w:type="spellEnd"/>
-      <w:r>
-        <w:rPr>
-          <w:rFonts w:ascii="Palatino Linotype" w:hAnsi="Palatino Linotype"/>
-          <w:bCs/>
-          <w:sz w:val="20"/>
-          <w:szCs w:val="20"/>
-        </w:rPr>
-        <w:t xml:space="preserve"> == ‘Yes’ %}</w:t>
-      </w:r>
-      <w:r>
-        <w:rPr>
-          <w:rFonts w:ascii="Palatino Linotype" w:hAnsi="Palatino Linotype"/>
-          <w:sz w:val="20"/>
-          <w:szCs w:val="20"/>
-        </w:rPr>
-        <w:t>and costs</w:t>
-      </w:r>
-      <w:r>
-        <w:rPr>
-          <w:rFonts w:ascii="Palatino Linotype" w:hAnsi="Palatino Linotype"/>
-          <w:sz w:val="20"/>
-          <w:szCs w:val="20"/>
-        </w:rPr>
-        <w:t xml:space="preserve"> {% endif %} </w:t>
-      </w:r>
-      <w:r>
-        <w:rPr>
-          <w:rFonts w:ascii="Palatino Linotype" w:hAnsi="Palatino Linotype"/>
-          <w:sz w:val="20"/>
-          <w:szCs w:val="20"/>
-        </w:rPr>
-        <w:t xml:space="preserve">at a rate of </w:t>
-      </w:r>
-      <w:r>
-        <w:rPr>
-          <w:rFonts w:ascii="Palatino Linotype" w:hAnsi="Palatino Linotype"/>
-          <w:sz w:val="20"/>
-          <w:szCs w:val="20"/>
-        </w:rPr>
-        <w:lastRenderedPageBreak/>
-        <w:t>$10.00 per hour. All Community Service hours must be approved by the Office of Community Control</w:t>
+        <w:t>. All Community Service hours must be approved by the Office of Community Control</w:t>
       </w:r>
       <w:proofErr w:type="gramStart"/>
       <w:r>
@@ -6508,7 +6571,25 @@
           <w:sz w:val="20"/>
           <w:szCs w:val="20"/>
         </w:rPr>
-        <w:t xml:space="preserve">The Defendant did not show proof of financial responsibility at the time of the offense or during the proceeding, but may show proof to Clerk of Court at any time prior to the submission of this matter to the Ohio Bureau of Motor Vehicles.{% endif %}{% </w:t>
+        <w:t xml:space="preserve">The Defendant did not show proof of financial responsibility at the time of the offense or during the proceeding, but may show proof to Clerk of Court at any time prior to the submission of this matter to the Ohio Bureau of Motor Vehicles.{% </w:t>
+      </w:r>
+      <w:proofErr w:type="spellStart"/>
+      <w:r>
+        <w:rPr>
+          <w:rFonts w:ascii="Palatino Linotype" w:hAnsi="Palatino Linotype"/>
+          <w:sz w:val="20"/>
+          <w:szCs w:val="20"/>
+        </w:rPr>
+        <w:t>endif</w:t>
+      </w:r>
+      <w:proofErr w:type="spellEnd"/>
+      <w:r>
+        <w:rPr>
+          <w:rFonts w:ascii="Palatino Linotype" w:hAnsi="Palatino Linotype"/>
+          <w:sz w:val="20"/>
+          <w:szCs w:val="20"/>
+        </w:rPr>
+        <w:t xml:space="preserve"> %}{% </w:t>
       </w:r>
       <w:proofErr w:type="spellStart"/>
       <w:r>

</xml_diff>

<commit_message>
Set jail warning to pass on diversion and update diversion costs lang
</commit_message>
<xml_diff>
--- a/resources/Templates/Jail_Plea_Final_Judgment_Template.docx
+++ b/resources/Templates/Jail_Plea_Final_Judgment_Template.docx
@@ -5216,7 +5216,7 @@
           <w:szCs w:val="20"/>
           <w:u w:val="single"/>
         </w:rPr>
-        <w:t xml:space="preserve">but Defendant does not owe the court costs if he/she successfully completes </w:t>
+        <w:t xml:space="preserve">but Defendant </w:t>
       </w:r>
       <w:r>
         <w:rPr>
@@ -5225,6 +5225,24 @@
           <w:szCs w:val="20"/>
           <w:u w:val="single"/>
         </w:rPr>
+        <w:t>does not owe the court costs if</w:t>
+      </w:r>
+      <w:r>
+        <w:rPr>
+          <w:rFonts w:ascii="Palatino Linotype" w:hAnsi="Palatino Linotype"/>
+          <w:sz w:val="20"/>
+          <w:szCs w:val="20"/>
+          <w:u w:val="single"/>
+        </w:rPr>
+        <w:t xml:space="preserve"> </w:t>
+      </w:r>
+      <w:r>
+        <w:rPr>
+          <w:rFonts w:ascii="Palatino Linotype" w:hAnsi="Palatino Linotype"/>
+          <w:sz w:val="20"/>
+          <w:szCs w:val="20"/>
+          <w:u w:val="single"/>
+        </w:rPr>
         <w:t xml:space="preserve">the {{ </w:t>
       </w:r>
       <w:proofErr w:type="spellStart"/>
@@ -5250,6 +5268,15 @@
       <w:r>
         <w:rPr>
           <w:rFonts w:ascii="Palatino Linotype" w:hAnsi="Palatino Linotype"/>
+          <w:sz w:val="20"/>
+          <w:szCs w:val="20"/>
+          <w:u w:val="single"/>
+        </w:rPr>
+        <w:t xml:space="preserve"> is successfully completed</w:t>
+      </w:r>
+      <w:r>
+        <w:rPr>
+          <w:rFonts w:ascii="Palatino Linotype" w:hAnsi="Palatino Linotype"/>
           <w:bCs/>
           <w:sz w:val="20"/>
           <w:szCs w:val="20"/>
@@ -5262,38 +5289,575 @@
           <w:sz w:val="20"/>
           <w:szCs w:val="20"/>
         </w:rPr>
-        <w:t>{% endif %}</w:t>
-      </w:r>
-      <w:bookmarkStart w:id="0" w:name="_GoBack"/>
+        <w:t xml:space="preserve">{% </w:t>
+      </w:r>
+      <w:proofErr w:type="spellStart"/>
+      <w:r>
+        <w:rPr>
+          <w:rFonts w:ascii="Palatino Linotype" w:hAnsi="Palatino Linotype"/>
+          <w:sz w:val="20"/>
+          <w:szCs w:val="20"/>
+        </w:rPr>
+        <w:t>endif</w:t>
+      </w:r>
+      <w:proofErr w:type="spellEnd"/>
+      <w:r>
+        <w:rPr>
+          <w:rFonts w:ascii="Palatino Linotype" w:hAnsi="Palatino Linotype"/>
+          <w:sz w:val="20"/>
+          <w:szCs w:val="20"/>
+        </w:rPr>
+        <w:t xml:space="preserve"> %}</w:t>
+      </w:r>
+      <w:r>
+        <w:rPr>
+          <w:rFonts w:ascii="Palatino Linotype" w:hAnsi="Palatino Linotype"/>
+          <w:bCs/>
+          <w:sz w:val="20"/>
+          <w:szCs w:val="20"/>
+        </w:rPr>
+        <w:t xml:space="preserve">{% </w:t>
+      </w:r>
+      <w:proofErr w:type="spellStart"/>
+      <w:r>
+        <w:rPr>
+          <w:rFonts w:ascii="Palatino Linotype" w:hAnsi="Palatino Linotype"/>
+          <w:bCs/>
+          <w:sz w:val="20"/>
+          <w:szCs w:val="20"/>
+        </w:rPr>
+        <w:t>elif</w:t>
+      </w:r>
+      <w:proofErr w:type="spellEnd"/>
+      <w:r>
+        <w:rPr>
+          <w:rFonts w:ascii="Palatino Linotype" w:hAnsi="Palatino Linotype"/>
+          <w:bCs/>
+          <w:sz w:val="20"/>
+          <w:szCs w:val="20"/>
+        </w:rPr>
+        <w:t xml:space="preserve"> </w:t>
+      </w:r>
+      <w:proofErr w:type="spellStart"/>
+      <w:r>
+        <w:rPr>
+          <w:rFonts w:ascii="Palatino Linotype" w:hAnsi="Palatino Linotype"/>
+          <w:bCs/>
+          <w:sz w:val="20"/>
+          <w:szCs w:val="20"/>
+        </w:rPr>
+        <w:t>court_costs.ordered</w:t>
+      </w:r>
+      <w:proofErr w:type="spellEnd"/>
+      <w:r>
+        <w:rPr>
+          <w:rFonts w:ascii="Palatino Linotype" w:hAnsi="Palatino Linotype"/>
+          <w:bCs/>
+          <w:sz w:val="20"/>
+          <w:szCs w:val="20"/>
+        </w:rPr>
+        <w:t xml:space="preserve"> == ‘Waived’ %}</w:t>
+      </w:r>
+      <w:r>
+        <w:rPr>
+          <w:rFonts w:ascii="Palatino Linotype" w:hAnsi="Palatino Linotype"/>
+          <w:bCs/>
+          <w:sz w:val="20"/>
+          <w:szCs w:val="20"/>
+          <w:u w:val="single"/>
+        </w:rPr>
+        <w:t>Court costs in this case are waived</w:t>
+      </w:r>
+      <w:r>
+        <w:rPr>
+          <w:rFonts w:ascii="Palatino Linotype" w:hAnsi="Palatino Linotype"/>
+          <w:bCs/>
+          <w:sz w:val="20"/>
+          <w:szCs w:val="20"/>
+        </w:rPr>
+        <w:t xml:space="preserve">. {% </w:t>
+      </w:r>
+      <w:proofErr w:type="spellStart"/>
+      <w:r>
+        <w:rPr>
+          <w:rFonts w:ascii="Palatino Linotype" w:hAnsi="Palatino Linotype"/>
+          <w:bCs/>
+          <w:sz w:val="20"/>
+          <w:szCs w:val="20"/>
+        </w:rPr>
+        <w:t>elif</w:t>
+      </w:r>
+      <w:proofErr w:type="spellEnd"/>
+      <w:r>
+        <w:rPr>
+          <w:rFonts w:ascii="Palatino Linotype" w:hAnsi="Palatino Linotype"/>
+          <w:bCs/>
+          <w:sz w:val="20"/>
+          <w:szCs w:val="20"/>
+        </w:rPr>
+        <w:t xml:space="preserve"> </w:t>
+      </w:r>
+      <w:proofErr w:type="spellStart"/>
+      <w:r>
+        <w:rPr>
+          <w:rFonts w:ascii="Palatino Linotype" w:hAnsi="Palatino Linotype"/>
+          <w:bCs/>
+          <w:sz w:val="20"/>
+          <w:szCs w:val="20"/>
+        </w:rPr>
+        <w:t>court_costs.ordered</w:t>
+      </w:r>
+      <w:proofErr w:type="spellEnd"/>
+      <w:r>
+        <w:rPr>
+          <w:rFonts w:ascii="Palatino Linotype" w:hAnsi="Palatino Linotype"/>
+          <w:bCs/>
+          <w:sz w:val="20"/>
+          <w:szCs w:val="20"/>
+        </w:rPr>
+        <w:t xml:space="preserve"> == ‘No’ %}</w:t>
+      </w:r>
+      <w:r>
+        <w:rPr>
+          <w:rFonts w:ascii="Palatino Linotype" w:hAnsi="Palatino Linotype"/>
+          <w:bCs/>
+          <w:sz w:val="20"/>
+          <w:szCs w:val="20"/>
+          <w:u w:val="single"/>
+        </w:rPr>
+        <w:t>There are no court costs in this case</w:t>
+      </w:r>
+      <w:r>
+        <w:rPr>
+          <w:rFonts w:ascii="Palatino Linotype" w:hAnsi="Palatino Linotype"/>
+          <w:bCs/>
+          <w:sz w:val="20"/>
+          <w:szCs w:val="20"/>
+        </w:rPr>
+        <w:t xml:space="preserve">. {% </w:t>
+      </w:r>
+      <w:proofErr w:type="spellStart"/>
+      <w:r>
+        <w:rPr>
+          <w:rFonts w:ascii="Palatino Linotype" w:hAnsi="Palatino Linotype"/>
+          <w:bCs/>
+          <w:sz w:val="20"/>
+          <w:szCs w:val="20"/>
+        </w:rPr>
+        <w:t>endif</w:t>
+      </w:r>
+      <w:proofErr w:type="spellEnd"/>
+      <w:r>
+        <w:rPr>
+          <w:rFonts w:ascii="Palatino Linotype" w:hAnsi="Palatino Linotype"/>
+          <w:bCs/>
+          <w:sz w:val="20"/>
+          <w:szCs w:val="20"/>
+        </w:rPr>
+        <w:t xml:space="preserve"> %}</w:t>
+      </w:r>
+      <w:r>
+        <w:rPr>
+          <w:rFonts w:ascii="Palatino Linotype" w:hAnsi="Palatino Linotype"/>
+          <w:sz w:val="20"/>
+          <w:szCs w:val="20"/>
+        </w:rPr>
+        <w:t xml:space="preserve">{% if </w:t>
+      </w:r>
+      <w:proofErr w:type="spellStart"/>
+      <w:r>
+        <w:rPr>
+          <w:rFonts w:ascii="Palatino Linotype" w:hAnsi="Palatino Linotype"/>
+          <w:sz w:val="20"/>
+          <w:szCs w:val="20"/>
+        </w:rPr>
+        <w:t>diversion.ordered</w:t>
+      </w:r>
+      <w:proofErr w:type="spellEnd"/>
+      <w:r>
+        <w:rPr>
+          <w:rFonts w:ascii="Palatino Linotype" w:hAnsi="Palatino Linotype"/>
+          <w:sz w:val="20"/>
+          <w:szCs w:val="20"/>
+        </w:rPr>
+        <w:t xml:space="preserve"> is false %}</w:t>
+      </w:r>
+      <w:r>
+        <w:rPr>
+          <w:rFonts w:ascii="Palatino Linotype" w:hAnsi="Palatino Linotype"/>
+          <w:sz w:val="20"/>
+          <w:szCs w:val="20"/>
+        </w:rPr>
+        <w:t>Having</w:t>
+      </w:r>
+      <w:r>
+        <w:rPr>
+          <w:rFonts w:ascii="Palatino Linotype" w:hAnsi="Palatino Linotype"/>
+          <w:sz w:val="20"/>
+          <w:szCs w:val="20"/>
+        </w:rPr>
+        <w:t xml:space="preserve"> been informed of the fines </w:t>
+      </w:r>
+      <w:r>
+        <w:rPr>
+          <w:rFonts w:ascii="Palatino Linotype" w:hAnsi="Palatino Linotype"/>
+          <w:b/>
+          <w:bCs/>
+          <w:sz w:val="20"/>
+          <w:szCs w:val="20"/>
+        </w:rPr>
+        <w:t xml:space="preserve">{% </w:t>
+      </w:r>
+      <w:r>
+        <w:rPr>
+          <w:rFonts w:ascii="Palatino Linotype" w:hAnsi="Palatino Linotype"/>
+          <w:bCs/>
+          <w:sz w:val="20"/>
+          <w:szCs w:val="20"/>
+        </w:rPr>
+        <w:t xml:space="preserve">if </w:t>
+      </w:r>
+      <w:proofErr w:type="spellStart"/>
+      <w:r>
+        <w:rPr>
+          <w:rFonts w:ascii="Palatino Linotype" w:hAnsi="Palatino Linotype"/>
+          <w:bCs/>
+          <w:sz w:val="20"/>
+          <w:szCs w:val="20"/>
+        </w:rPr>
+        <w:t>court_costs.ordered</w:t>
+      </w:r>
+      <w:proofErr w:type="spellEnd"/>
+      <w:r>
+        <w:rPr>
+          <w:rFonts w:ascii="Palatino Linotype" w:hAnsi="Palatino Linotype"/>
+          <w:bCs/>
+          <w:sz w:val="20"/>
+          <w:szCs w:val="20"/>
+        </w:rPr>
+        <w:t xml:space="preserve"> == ‘Yes’ %</w:t>
+      </w:r>
+      <w:proofErr w:type="gramStart"/>
+      <w:r>
+        <w:rPr>
+          <w:rFonts w:ascii="Palatino Linotype" w:hAnsi="Palatino Linotype"/>
+          <w:bCs/>
+          <w:sz w:val="20"/>
+          <w:szCs w:val="20"/>
+        </w:rPr>
+        <w:t>}</w:t>
+      </w:r>
+      <w:r>
+        <w:rPr>
+          <w:rFonts w:ascii="Palatino Linotype" w:hAnsi="Palatino Linotype"/>
+          <w:sz w:val="20"/>
+          <w:szCs w:val="20"/>
+        </w:rPr>
+        <w:t>and</w:t>
+      </w:r>
+      <w:proofErr w:type="gramEnd"/>
+      <w:r>
+        <w:rPr>
+          <w:rFonts w:ascii="Palatino Linotype" w:hAnsi="Palatino Linotype"/>
+          <w:sz w:val="20"/>
+          <w:szCs w:val="20"/>
+        </w:rPr>
+        <w:t xml:space="preserve"> costs</w:t>
+      </w:r>
+      <w:r>
+        <w:rPr>
+          <w:rFonts w:ascii="Palatino Linotype" w:hAnsi="Palatino Linotype"/>
+          <w:sz w:val="20"/>
+          <w:szCs w:val="20"/>
+        </w:rPr>
+        <w:t xml:space="preserve"> {% endif %}</w:t>
+      </w:r>
+      <w:r>
+        <w:rPr>
+          <w:rFonts w:ascii="Palatino Linotype" w:hAnsi="Palatino Linotype"/>
+          <w:sz w:val="20"/>
+          <w:szCs w:val="20"/>
+        </w:rPr>
+        <w:t xml:space="preserve">owed, Defendant expressed an ability to pay </w:t>
+      </w:r>
+      <w:r>
+        <w:rPr>
+          <w:rFonts w:ascii="Palatino Linotype" w:hAnsi="Palatino Linotype"/>
+          <w:b/>
+          <w:bCs/>
+          <w:sz w:val="20"/>
+          <w:szCs w:val="20"/>
+        </w:rPr>
+        <w:t xml:space="preserve">{{ </w:t>
+      </w:r>
+      <w:proofErr w:type="spellStart"/>
+      <w:r>
+        <w:rPr>
+          <w:rFonts w:ascii="Palatino Linotype" w:hAnsi="Palatino Linotype"/>
+          <w:b/>
+          <w:bCs/>
+          <w:sz w:val="20"/>
+          <w:szCs w:val="20"/>
+        </w:rPr>
+        <w:t>court_costs.</w:t>
+      </w:r>
+      <w:r>
+        <w:rPr>
+          <w:rFonts w:ascii="Palatino Linotype" w:hAnsi="Palatino Linotype"/>
+          <w:b/>
+          <w:bCs/>
+          <w:sz w:val="20"/>
+          <w:szCs w:val="20"/>
+        </w:rPr>
+        <w:t>ability_to_pay_time</w:t>
+      </w:r>
+      <w:proofErr w:type="spellEnd"/>
+      <w:r>
+        <w:rPr>
+          <w:rFonts w:ascii="Palatino Linotype" w:hAnsi="Palatino Linotype"/>
+          <w:b/>
+          <w:bCs/>
+          <w:sz w:val="20"/>
+          <w:szCs w:val="20"/>
+        </w:rPr>
+        <w:t xml:space="preserve"> }}</w:t>
+      </w:r>
+      <w:r>
+        <w:rPr>
+          <w:rFonts w:ascii="Palatino Linotype" w:hAnsi="Palatino Linotype"/>
+          <w:sz w:val="20"/>
+          <w:szCs w:val="20"/>
+        </w:rPr>
+        <w:t xml:space="preserve">. </w:t>
+      </w:r>
+      <w:bookmarkStart w:id="0" w:name="_Hlk94196527"/>
+      <w:r>
+        <w:rPr>
+          <w:rFonts w:ascii="Palatino Linotype" w:hAnsi="Palatino Linotype"/>
+          <w:sz w:val="20"/>
+          <w:szCs w:val="20"/>
+        </w:rPr>
+        <w:t>Absent further order, the Court finds Defendant is able and shall pay</w:t>
+      </w:r>
+      <w:r>
+        <w:rPr>
+          <w:rFonts w:ascii="Palatino Linotype" w:hAnsi="Palatino Linotype"/>
+          <w:sz w:val="20"/>
+          <w:szCs w:val="20"/>
+        </w:rPr>
+        <w:t xml:space="preserve"> the fines </w:t>
+      </w:r>
+      <w:r>
+        <w:rPr>
+          <w:rFonts w:ascii="Palatino Linotype" w:hAnsi="Palatino Linotype"/>
+          <w:b/>
+          <w:bCs/>
+          <w:sz w:val="20"/>
+          <w:szCs w:val="20"/>
+        </w:rPr>
+        <w:t xml:space="preserve">{% </w:t>
+      </w:r>
+      <w:r>
+        <w:rPr>
+          <w:rFonts w:ascii="Palatino Linotype" w:hAnsi="Palatino Linotype"/>
+          <w:bCs/>
+          <w:sz w:val="20"/>
+          <w:szCs w:val="20"/>
+        </w:rPr>
+        <w:t xml:space="preserve">if </w:t>
+      </w:r>
+      <w:proofErr w:type="spellStart"/>
+      <w:r>
+        <w:rPr>
+          <w:rFonts w:ascii="Palatino Linotype" w:hAnsi="Palatino Linotype"/>
+          <w:bCs/>
+          <w:sz w:val="20"/>
+          <w:szCs w:val="20"/>
+        </w:rPr>
+        <w:t>court_costs.ordered</w:t>
+      </w:r>
+      <w:proofErr w:type="spellEnd"/>
+      <w:r>
+        <w:rPr>
+          <w:rFonts w:ascii="Palatino Linotype" w:hAnsi="Palatino Linotype"/>
+          <w:bCs/>
+          <w:sz w:val="20"/>
+          <w:szCs w:val="20"/>
+        </w:rPr>
+        <w:t xml:space="preserve"> == ‘Yes’ %</w:t>
+      </w:r>
+      <w:proofErr w:type="gramStart"/>
+      <w:r>
+        <w:rPr>
+          <w:rFonts w:ascii="Palatino Linotype" w:hAnsi="Palatino Linotype"/>
+          <w:bCs/>
+          <w:sz w:val="20"/>
+          <w:szCs w:val="20"/>
+        </w:rPr>
+        <w:t>}</w:t>
+      </w:r>
+      <w:r>
+        <w:rPr>
+          <w:rFonts w:ascii="Palatino Linotype" w:hAnsi="Palatino Linotype"/>
+          <w:sz w:val="20"/>
+          <w:szCs w:val="20"/>
+        </w:rPr>
+        <w:t>and</w:t>
+      </w:r>
+      <w:proofErr w:type="gramEnd"/>
+      <w:r>
+        <w:rPr>
+          <w:rFonts w:ascii="Palatino Linotype" w:hAnsi="Palatino Linotype"/>
+          <w:sz w:val="20"/>
+          <w:szCs w:val="20"/>
+        </w:rPr>
+        <w:t xml:space="preserve"> costs</w:t>
+      </w:r>
+      <w:r>
+        <w:rPr>
+          <w:rFonts w:ascii="Palatino Linotype" w:hAnsi="Palatino Linotype"/>
+          <w:sz w:val="20"/>
+          <w:szCs w:val="20"/>
+        </w:rPr>
+        <w:t xml:space="preserve"> {% endif %}</w:t>
+      </w:r>
+      <w:r>
+        <w:rPr>
+          <w:rFonts w:ascii="Palatino Linotype" w:hAnsi="Palatino Linotype"/>
+          <w:sz w:val="20"/>
+          <w:szCs w:val="20"/>
+        </w:rPr>
+        <w:t xml:space="preserve">in full by </w:t>
+      </w:r>
       <w:bookmarkEnd w:id="0"/>
       <w:r>
         <w:rPr>
           <w:rFonts w:ascii="Palatino Linotype" w:hAnsi="Palatino Linotype"/>
+          <w:b/>
+          <w:bCs/>
+          <w:sz w:val="20"/>
+          <w:szCs w:val="20"/>
+        </w:rPr>
+        <w:t xml:space="preserve">{{ </w:t>
+      </w:r>
+      <w:proofErr w:type="spellStart"/>
+      <w:r>
+        <w:rPr>
+          <w:rFonts w:ascii="Palatino Linotype" w:hAnsi="Palatino Linotype"/>
+          <w:b/>
+          <w:bCs/>
+          <w:sz w:val="20"/>
+          <w:szCs w:val="20"/>
+        </w:rPr>
+        <w:t>court_costs.</w:t>
+      </w:r>
+      <w:r>
+        <w:rPr>
+          <w:rFonts w:ascii="Palatino Linotype" w:hAnsi="Palatino Linotype"/>
+          <w:b/>
+          <w:bCs/>
+          <w:sz w:val="20"/>
+          <w:szCs w:val="20"/>
+        </w:rPr>
+        <w:t>balance_due_date</w:t>
+      </w:r>
+      <w:proofErr w:type="spellEnd"/>
+      <w:r>
+        <w:rPr>
+          <w:rFonts w:ascii="Palatino Linotype" w:hAnsi="Palatino Linotype"/>
+          <w:b/>
+          <w:bCs/>
+          <w:sz w:val="20"/>
+          <w:szCs w:val="20"/>
+        </w:rPr>
+        <w:t xml:space="preserve"> }}</w:t>
+      </w:r>
+      <w:r>
+        <w:rPr>
+          <w:rFonts w:ascii="Palatino Linotype" w:hAnsi="Palatino Linotype"/>
+          <w:sz w:val="20"/>
+          <w:szCs w:val="20"/>
+        </w:rPr>
+        <w:t>.</w:t>
+      </w:r>
+      <w:r>
+        <w:rPr>
+          <w:rFonts w:ascii="Palatino Linotype" w:hAnsi="Palatino Linotype"/>
+          <w:sz w:val="20"/>
+          <w:szCs w:val="20"/>
+        </w:rPr>
+        <w:t xml:space="preserve"> </w:t>
+      </w:r>
+      <w:r>
+        <w:rPr>
+          <w:rFonts w:ascii="Palatino Linotype" w:hAnsi="Palatino Linotype"/>
+          <w:sz w:val="20"/>
+          <w:szCs w:val="20"/>
+        </w:rPr>
+        <w:t xml:space="preserve">{% if </w:t>
+      </w:r>
+      <w:proofErr w:type="spellStart"/>
+      <w:r>
+        <w:rPr>
+          <w:rFonts w:ascii="Palatino Linotype" w:hAnsi="Palatino Linotype"/>
+          <w:sz w:val="20"/>
+          <w:szCs w:val="20"/>
+        </w:rPr>
+        <w:t>court_costs.ability_to_pay_</w:t>
+      </w:r>
+      <w:proofErr w:type="gramStart"/>
+      <w:r>
+        <w:rPr>
+          <w:rFonts w:ascii="Palatino Linotype" w:hAnsi="Palatino Linotype"/>
+          <w:sz w:val="20"/>
+          <w:szCs w:val="20"/>
+        </w:rPr>
+        <w:t>time</w:t>
+      </w:r>
+      <w:proofErr w:type="spellEnd"/>
+      <w:r>
+        <w:rPr>
+          <w:rFonts w:ascii="Palatino Linotype" w:hAnsi="Palatino Linotype"/>
+          <w:sz w:val="20"/>
+          <w:szCs w:val="20"/>
+        </w:rPr>
+        <w:t xml:space="preserve"> !</w:t>
+      </w:r>
+      <w:proofErr w:type="gramEnd"/>
+      <w:r>
+        <w:rPr>
+          <w:rFonts w:ascii="Palatino Linotype" w:hAnsi="Palatino Linotype"/>
+          <w:sz w:val="20"/>
+          <w:szCs w:val="20"/>
+        </w:rPr>
+        <w:t>= ‘forthwith’ %}</w:t>
+      </w:r>
+      <w:r>
+        <w:rPr>
+          <w:rFonts w:ascii="Palatino Linotype" w:hAnsi="Palatino Linotype"/>
+          <w:sz w:val="20"/>
+          <w:szCs w:val="20"/>
+        </w:rPr>
+        <w:t xml:space="preserve">Defendant may complete community service hours to satisfy fines </w:t>
+      </w:r>
+      <w:r>
+        <w:rPr>
+          <w:rFonts w:ascii="Palatino Linotype" w:hAnsi="Palatino Linotype"/>
+          <w:b/>
           <w:bCs/>
           <w:sz w:val="20"/>
           <w:szCs w:val="20"/>
         </w:rPr>
         <w:t xml:space="preserve">{% </w:t>
       </w:r>
-      <w:proofErr w:type="spellStart"/>
-      <w:r>
-        <w:rPr>
-          <w:rFonts w:ascii="Palatino Linotype" w:hAnsi="Palatino Linotype"/>
-          <w:bCs/>
-          <w:sz w:val="20"/>
-          <w:szCs w:val="20"/>
-        </w:rPr>
-        <w:t>elif</w:t>
-      </w:r>
-      <w:proofErr w:type="spellEnd"/>
-      <w:r>
-        <w:rPr>
-          <w:rFonts w:ascii="Palatino Linotype" w:hAnsi="Palatino Linotype"/>
-          <w:bCs/>
-          <w:sz w:val="20"/>
-          <w:szCs w:val="20"/>
-        </w:rPr>
-        <w:t xml:space="preserve"> </w:t>
+      <w:r>
+        <w:rPr>
+          <w:rFonts w:ascii="Palatino Linotype" w:hAnsi="Palatino Linotype"/>
+          <w:bCs/>
+          <w:sz w:val="20"/>
+          <w:szCs w:val="20"/>
+        </w:rPr>
+        <w:t xml:space="preserve">if </w:t>
       </w:r>
       <w:proofErr w:type="spellStart"/>
       <w:r>
@@ -5313,91 +5877,47 @@
           <w:sz w:val="20"/>
           <w:szCs w:val="20"/>
         </w:rPr>
-        <w:t xml:space="preserve"> == ‘Waived’ %}</w:t>
-      </w:r>
-      <w:r>
-        <w:rPr>
-          <w:rFonts w:ascii="Palatino Linotype" w:hAnsi="Palatino Linotype"/>
-          <w:bCs/>
-          <w:sz w:val="20"/>
-          <w:szCs w:val="20"/>
-          <w:u w:val="single"/>
-        </w:rPr>
-        <w:t>Court costs in this case are waived</w:t>
-      </w:r>
-      <w:r>
-        <w:rPr>
-          <w:rFonts w:ascii="Palatino Linotype" w:hAnsi="Palatino Linotype"/>
-          <w:bCs/>
-          <w:sz w:val="20"/>
-          <w:szCs w:val="20"/>
-        </w:rPr>
-        <w:t xml:space="preserve">. {% </w:t>
-      </w:r>
-      <w:proofErr w:type="spellStart"/>
-      <w:r>
-        <w:rPr>
-          <w:rFonts w:ascii="Palatino Linotype" w:hAnsi="Palatino Linotype"/>
-          <w:bCs/>
-          <w:sz w:val="20"/>
-          <w:szCs w:val="20"/>
-        </w:rPr>
-        <w:t>elif</w:t>
-      </w:r>
-      <w:proofErr w:type="spellEnd"/>
-      <w:r>
-        <w:rPr>
-          <w:rFonts w:ascii="Palatino Linotype" w:hAnsi="Palatino Linotype"/>
-          <w:bCs/>
-          <w:sz w:val="20"/>
-          <w:szCs w:val="20"/>
-        </w:rPr>
-        <w:t xml:space="preserve"> </w:t>
-      </w:r>
-      <w:proofErr w:type="spellStart"/>
-      <w:r>
-        <w:rPr>
-          <w:rFonts w:ascii="Palatino Linotype" w:hAnsi="Palatino Linotype"/>
-          <w:bCs/>
-          <w:sz w:val="20"/>
-          <w:szCs w:val="20"/>
-        </w:rPr>
-        <w:t>court_costs.ordered</w:t>
-      </w:r>
-      <w:proofErr w:type="spellEnd"/>
-      <w:r>
-        <w:rPr>
-          <w:rFonts w:ascii="Palatino Linotype" w:hAnsi="Palatino Linotype"/>
-          <w:bCs/>
-          <w:sz w:val="20"/>
-          <w:szCs w:val="20"/>
-        </w:rPr>
-        <w:t xml:space="preserve"> == ‘No’ %}</w:t>
-      </w:r>
-      <w:r>
-        <w:rPr>
-          <w:rFonts w:ascii="Palatino Linotype" w:hAnsi="Palatino Linotype"/>
-          <w:bCs/>
-          <w:sz w:val="20"/>
-          <w:szCs w:val="20"/>
-          <w:u w:val="single"/>
-        </w:rPr>
-        <w:t>There are no court costs in this case</w:t>
-      </w:r>
-      <w:r>
-        <w:rPr>
-          <w:rFonts w:ascii="Palatino Linotype" w:hAnsi="Palatino Linotype"/>
-          <w:bCs/>
-          <w:sz w:val="20"/>
-          <w:szCs w:val="20"/>
-        </w:rPr>
-        <w:t xml:space="preserve">. {% </w:t>
-      </w:r>
-      <w:proofErr w:type="spellStart"/>
-      <w:r>
-        <w:rPr>
-          <w:rFonts w:ascii="Palatino Linotype" w:hAnsi="Palatino Linotype"/>
-          <w:bCs/>
+        <w:t xml:space="preserve"> == ‘Yes’ %</w:t>
+      </w:r>
+      <w:proofErr w:type="gramStart"/>
+      <w:r>
+        <w:rPr>
+          <w:rFonts w:ascii="Palatino Linotype" w:hAnsi="Palatino Linotype"/>
+          <w:bCs/>
+          <w:sz w:val="20"/>
+          <w:szCs w:val="20"/>
+        </w:rPr>
+        <w:t>}</w:t>
+      </w:r>
+      <w:r>
+        <w:rPr>
+          <w:rFonts w:ascii="Palatino Linotype" w:hAnsi="Palatino Linotype"/>
+          <w:sz w:val="20"/>
+          <w:szCs w:val="20"/>
+        </w:rPr>
+        <w:t>and</w:t>
+      </w:r>
+      <w:proofErr w:type="gramEnd"/>
+      <w:r>
+        <w:rPr>
+          <w:rFonts w:ascii="Palatino Linotype" w:hAnsi="Palatino Linotype"/>
+          <w:sz w:val="20"/>
+          <w:szCs w:val="20"/>
+        </w:rPr>
+        <w:t xml:space="preserve"> costs</w:t>
+      </w:r>
+      <w:r>
+        <w:rPr>
+          <w:rFonts w:ascii="Palatino Linotype" w:hAnsi="Palatino Linotype"/>
+          <w:sz w:val="20"/>
+          <w:szCs w:val="20"/>
+        </w:rPr>
+        <w:t xml:space="preserve"> {% </w:t>
+      </w:r>
+      <w:proofErr w:type="spellStart"/>
+      <w:r>
+        <w:rPr>
+          <w:rFonts w:ascii="Palatino Linotype" w:hAnsi="Palatino Linotype"/>
           <w:sz w:val="20"/>
           <w:szCs w:val="20"/>
         </w:rPr>
@@ -5407,503 +5927,36 @@
       <w:r>
         <w:rPr>
           <w:rFonts w:ascii="Palatino Linotype" w:hAnsi="Palatino Linotype"/>
-          <w:bCs/>
-          <w:sz w:val="20"/>
-          <w:szCs w:val="20"/>
-        </w:rPr>
-        <w:t xml:space="preserve"> %}</w:t>
-      </w:r>
-      <w:r>
-        <w:rPr>
-          <w:rFonts w:ascii="Palatino Linotype" w:hAnsi="Palatino Linotype"/>
-          <w:sz w:val="20"/>
-          <w:szCs w:val="20"/>
-        </w:rPr>
-        <w:t xml:space="preserve">{% if </w:t>
-      </w:r>
-      <w:proofErr w:type="spellStart"/>
-      <w:r>
-        <w:rPr>
-          <w:rFonts w:ascii="Palatino Linotype" w:hAnsi="Palatino Linotype"/>
-          <w:sz w:val="20"/>
-          <w:szCs w:val="20"/>
-        </w:rPr>
-        <w:t>diversion.ordered</w:t>
-      </w:r>
-      <w:proofErr w:type="spellEnd"/>
-      <w:r>
-        <w:rPr>
-          <w:rFonts w:ascii="Palatino Linotype" w:hAnsi="Palatino Linotype"/>
-          <w:sz w:val="20"/>
-          <w:szCs w:val="20"/>
-        </w:rPr>
-        <w:t xml:space="preserve"> is false %}</w:t>
-      </w:r>
-      <w:r>
-        <w:rPr>
-          <w:rFonts w:ascii="Palatino Linotype" w:hAnsi="Palatino Linotype"/>
-          <w:sz w:val="20"/>
-          <w:szCs w:val="20"/>
-        </w:rPr>
-        <w:t>Having</w:t>
-      </w:r>
-      <w:r>
-        <w:rPr>
-          <w:rFonts w:ascii="Palatino Linotype" w:hAnsi="Palatino Linotype"/>
-          <w:sz w:val="20"/>
-          <w:szCs w:val="20"/>
-        </w:rPr>
-        <w:t xml:space="preserve"> been informed of the fines </w:t>
-      </w:r>
-      <w:r>
-        <w:rPr>
-          <w:rFonts w:ascii="Palatino Linotype" w:hAnsi="Palatino Linotype"/>
-          <w:b/>
-          <w:bCs/>
-          <w:sz w:val="20"/>
-          <w:szCs w:val="20"/>
-        </w:rPr>
-        <w:t xml:space="preserve">{% </w:t>
-      </w:r>
-      <w:r>
-        <w:rPr>
-          <w:rFonts w:ascii="Palatino Linotype" w:hAnsi="Palatino Linotype"/>
-          <w:bCs/>
-          <w:sz w:val="20"/>
-          <w:szCs w:val="20"/>
-        </w:rPr>
-        <w:t xml:space="preserve">if </w:t>
-      </w:r>
-      <w:proofErr w:type="spellStart"/>
-      <w:r>
-        <w:rPr>
-          <w:rFonts w:ascii="Palatino Linotype" w:hAnsi="Palatino Linotype"/>
-          <w:bCs/>
-          <w:sz w:val="20"/>
-          <w:szCs w:val="20"/>
-        </w:rPr>
-        <w:t>court_costs.ordered</w:t>
-      </w:r>
-      <w:proofErr w:type="spellEnd"/>
-      <w:r>
-        <w:rPr>
-          <w:rFonts w:ascii="Palatino Linotype" w:hAnsi="Palatino Linotype"/>
-          <w:bCs/>
-          <w:sz w:val="20"/>
-          <w:szCs w:val="20"/>
-        </w:rPr>
-        <w:t xml:space="preserve"> == ‘Yes’ %</w:t>
-      </w:r>
-      <w:proofErr w:type="gramStart"/>
-      <w:r>
-        <w:rPr>
-          <w:rFonts w:ascii="Palatino Linotype" w:hAnsi="Palatino Linotype"/>
-          <w:bCs/>
-          <w:sz w:val="20"/>
-          <w:szCs w:val="20"/>
-        </w:rPr>
-        <w:t>}</w:t>
-      </w:r>
-      <w:r>
-        <w:rPr>
-          <w:rFonts w:ascii="Palatino Linotype" w:hAnsi="Palatino Linotype"/>
-          <w:sz w:val="20"/>
-          <w:szCs w:val="20"/>
-        </w:rPr>
-        <w:t>and</w:t>
-      </w:r>
-      <w:proofErr w:type="gramEnd"/>
-      <w:r>
-        <w:rPr>
-          <w:rFonts w:ascii="Palatino Linotype" w:hAnsi="Palatino Linotype"/>
-          <w:sz w:val="20"/>
-          <w:szCs w:val="20"/>
-        </w:rPr>
-        <w:t xml:space="preserve"> costs</w:t>
-      </w:r>
-      <w:r>
-        <w:rPr>
-          <w:rFonts w:ascii="Palatino Linotype" w:hAnsi="Palatino Linotype"/>
-          <w:sz w:val="20"/>
-          <w:szCs w:val="20"/>
-        </w:rPr>
-        <w:t xml:space="preserve"> {% endif %}</w:t>
-      </w:r>
-      <w:r>
-        <w:rPr>
-          <w:rFonts w:ascii="Palatino Linotype" w:hAnsi="Palatino Linotype"/>
-          <w:sz w:val="20"/>
-          <w:szCs w:val="20"/>
-        </w:rPr>
-        <w:t xml:space="preserve">owed, Defendant expressed an ability to pay </w:t>
-      </w:r>
-      <w:r>
-        <w:rPr>
-          <w:rFonts w:ascii="Palatino Linotype" w:hAnsi="Palatino Linotype"/>
-          <w:b/>
-          <w:bCs/>
-          <w:sz w:val="20"/>
-          <w:szCs w:val="20"/>
-        </w:rPr>
-        <w:t xml:space="preserve">{{ </w:t>
-      </w:r>
-      <w:proofErr w:type="spellStart"/>
-      <w:r>
-        <w:rPr>
-          <w:rFonts w:ascii="Palatino Linotype" w:hAnsi="Palatino Linotype"/>
-          <w:b/>
-          <w:bCs/>
-          <w:sz w:val="20"/>
-          <w:szCs w:val="20"/>
-        </w:rPr>
-        <w:t>court_costs.</w:t>
-      </w:r>
-      <w:r>
-        <w:rPr>
-          <w:rFonts w:ascii="Palatino Linotype" w:hAnsi="Palatino Linotype"/>
-          <w:b/>
-          <w:bCs/>
-          <w:sz w:val="20"/>
-          <w:szCs w:val="20"/>
-        </w:rPr>
-        <w:t>ability_to_pay_time</w:t>
-      </w:r>
-      <w:proofErr w:type="spellEnd"/>
-      <w:r>
-        <w:rPr>
-          <w:rFonts w:ascii="Palatino Linotype" w:hAnsi="Palatino Linotype"/>
-          <w:b/>
-          <w:bCs/>
-          <w:sz w:val="20"/>
-          <w:szCs w:val="20"/>
-        </w:rPr>
-        <w:t xml:space="preserve"> }}</w:t>
-      </w:r>
-      <w:r>
-        <w:rPr>
-          <w:rFonts w:ascii="Palatino Linotype" w:hAnsi="Palatino Linotype"/>
-          <w:sz w:val="20"/>
-          <w:szCs w:val="20"/>
-        </w:rPr>
-        <w:t xml:space="preserve">. </w:t>
-      </w:r>
-      <w:bookmarkStart w:id="1" w:name="_Hlk94196527"/>
-      <w:r>
-        <w:rPr>
-          <w:rFonts w:ascii="Palatino Linotype" w:hAnsi="Palatino Linotype"/>
-          <w:sz w:val="20"/>
-          <w:szCs w:val="20"/>
-        </w:rPr>
-        <w:t>Absent further order, the Court finds Defendant is able and shall pay</w:t>
-      </w:r>
-      <w:r>
-        <w:rPr>
-          <w:rFonts w:ascii="Palatino Linotype" w:hAnsi="Palatino Linotype"/>
-          <w:sz w:val="20"/>
-          <w:szCs w:val="20"/>
-        </w:rPr>
-        <w:t xml:space="preserve"> the fines </w:t>
-      </w:r>
-      <w:r>
-        <w:rPr>
-          <w:rFonts w:ascii="Palatino Linotype" w:hAnsi="Palatino Linotype"/>
-          <w:b/>
-          <w:bCs/>
-          <w:sz w:val="20"/>
-          <w:szCs w:val="20"/>
-        </w:rPr>
-        <w:t xml:space="preserve">{% </w:t>
-      </w:r>
-      <w:r>
-        <w:rPr>
-          <w:rFonts w:ascii="Palatino Linotype" w:hAnsi="Palatino Linotype"/>
-          <w:bCs/>
-          <w:sz w:val="20"/>
-          <w:szCs w:val="20"/>
-        </w:rPr>
-        <w:t xml:space="preserve">if </w:t>
-      </w:r>
-      <w:proofErr w:type="spellStart"/>
-      <w:r>
-        <w:rPr>
-          <w:rFonts w:ascii="Palatino Linotype" w:hAnsi="Palatino Linotype"/>
-          <w:bCs/>
-          <w:sz w:val="20"/>
-          <w:szCs w:val="20"/>
-        </w:rPr>
-        <w:t>court_costs.ordered</w:t>
-      </w:r>
-      <w:proofErr w:type="spellEnd"/>
-      <w:r>
-        <w:rPr>
-          <w:rFonts w:ascii="Palatino Linotype" w:hAnsi="Palatino Linotype"/>
-          <w:bCs/>
-          <w:sz w:val="20"/>
-          <w:szCs w:val="20"/>
-        </w:rPr>
-        <w:t xml:space="preserve"> == ‘Yes’ %</w:t>
-      </w:r>
-      <w:proofErr w:type="gramStart"/>
-      <w:r>
-        <w:rPr>
-          <w:rFonts w:ascii="Palatino Linotype" w:hAnsi="Palatino Linotype"/>
-          <w:bCs/>
-          <w:sz w:val="20"/>
-          <w:szCs w:val="20"/>
-        </w:rPr>
-        <w:t>}</w:t>
-      </w:r>
-      <w:r>
-        <w:rPr>
-          <w:rFonts w:ascii="Palatino Linotype" w:hAnsi="Palatino Linotype"/>
-          <w:sz w:val="20"/>
-          <w:szCs w:val="20"/>
-        </w:rPr>
-        <w:t>and</w:t>
-      </w:r>
-      <w:proofErr w:type="gramEnd"/>
-      <w:r>
-        <w:rPr>
-          <w:rFonts w:ascii="Palatino Linotype" w:hAnsi="Palatino Linotype"/>
-          <w:sz w:val="20"/>
-          <w:szCs w:val="20"/>
-        </w:rPr>
-        <w:t xml:space="preserve"> costs</w:t>
-      </w:r>
-      <w:r>
-        <w:rPr>
-          <w:rFonts w:ascii="Palatino Linotype" w:hAnsi="Palatino Linotype"/>
-          <w:sz w:val="20"/>
-          <w:szCs w:val="20"/>
-        </w:rPr>
-        <w:t xml:space="preserve"> {% endif %}</w:t>
-      </w:r>
-      <w:r>
-        <w:rPr>
-          <w:rFonts w:ascii="Palatino Linotype" w:hAnsi="Palatino Linotype"/>
-          <w:sz w:val="20"/>
-          <w:szCs w:val="20"/>
-        </w:rPr>
-        <w:t xml:space="preserve">in full by </w:t>
-      </w:r>
+          <w:sz w:val="20"/>
+          <w:szCs w:val="20"/>
+        </w:rPr>
+        <w:t xml:space="preserve"> %} </w:t>
+      </w:r>
+      <w:r>
+        <w:rPr>
+          <w:rFonts w:ascii="Palatino Linotype" w:hAnsi="Palatino Linotype"/>
+          <w:sz w:val="20"/>
+          <w:szCs w:val="20"/>
+        </w:rPr>
+        <w:t>at the current rate set by the Court</w:t>
+      </w:r>
+      <w:r>
+        <w:rPr>
+          <w:rFonts w:ascii="Palatino Linotype" w:hAnsi="Palatino Linotype"/>
+          <w:sz w:val="20"/>
+          <w:szCs w:val="20"/>
+        </w:rPr>
+        <w:t>. All Community Service hour</w:t>
+      </w:r>
+      <w:bookmarkStart w:id="1" w:name="_GoBack"/>
       <w:bookmarkEnd w:id="1"/>
       <w:r>
         <w:rPr>
           <w:rFonts w:ascii="Palatino Linotype" w:hAnsi="Palatino Linotype"/>
-          <w:b/>
-          <w:bCs/>
-          <w:sz w:val="20"/>
-          <w:szCs w:val="20"/>
-        </w:rPr>
-        <w:t xml:space="preserve">{{ </w:t>
-      </w:r>
-      <w:proofErr w:type="spellStart"/>
-      <w:r>
-        <w:rPr>
-          <w:rFonts w:ascii="Palatino Linotype" w:hAnsi="Palatino Linotype"/>
-          <w:b/>
-          <w:bCs/>
-          <w:sz w:val="20"/>
-          <w:szCs w:val="20"/>
-        </w:rPr>
-        <w:t>court_costs.</w:t>
-      </w:r>
-      <w:r>
-        <w:rPr>
-          <w:rFonts w:ascii="Palatino Linotype" w:hAnsi="Palatino Linotype"/>
-          <w:b/>
-          <w:bCs/>
-          <w:sz w:val="20"/>
-          <w:szCs w:val="20"/>
-        </w:rPr>
-        <w:t>balance_due_date</w:t>
-      </w:r>
-      <w:proofErr w:type="spellEnd"/>
-      <w:r>
-        <w:rPr>
-          <w:rFonts w:ascii="Palatino Linotype" w:hAnsi="Palatino Linotype"/>
-          <w:b/>
-          <w:bCs/>
-          <w:sz w:val="20"/>
-          <w:szCs w:val="20"/>
-        </w:rPr>
-        <w:t xml:space="preserve"> }}</w:t>
-      </w:r>
-      <w:r>
-        <w:rPr>
-          <w:rFonts w:ascii="Palatino Linotype" w:hAnsi="Palatino Linotype"/>
-          <w:sz w:val="20"/>
-          <w:szCs w:val="20"/>
-        </w:rPr>
-        <w:t>.</w:t>
-      </w:r>
-      <w:r>
-        <w:rPr>
-          <w:rFonts w:ascii="Palatino Linotype" w:hAnsi="Palatino Linotype"/>
-          <w:sz w:val="20"/>
-          <w:szCs w:val="20"/>
-        </w:rPr>
-        <w:t xml:space="preserve"> </w:t>
-      </w:r>
-      <w:r>
-        <w:rPr>
-          <w:rFonts w:ascii="Palatino Linotype" w:hAnsi="Palatino Linotype"/>
-          <w:sz w:val="20"/>
-          <w:szCs w:val="20"/>
-        </w:rPr>
-        <w:t xml:space="preserve">{% if </w:t>
-      </w:r>
-      <w:proofErr w:type="spellStart"/>
-      <w:r>
-        <w:rPr>
-          <w:rFonts w:ascii="Palatino Linotype" w:hAnsi="Palatino Linotype"/>
-          <w:sz w:val="20"/>
-          <w:szCs w:val="20"/>
-        </w:rPr>
-        <w:t>court_costs.ability_to_pay_</w:t>
-      </w:r>
-      <w:proofErr w:type="gramStart"/>
-      <w:r>
-        <w:rPr>
-          <w:rFonts w:ascii="Palatino Linotype" w:hAnsi="Palatino Linotype"/>
-          <w:sz w:val="20"/>
-          <w:szCs w:val="20"/>
-        </w:rPr>
-        <w:t>time</w:t>
-      </w:r>
-      <w:proofErr w:type="spellEnd"/>
-      <w:r>
-        <w:rPr>
-          <w:rFonts w:ascii="Palatino Linotype" w:hAnsi="Palatino Linotype"/>
-          <w:sz w:val="20"/>
-          <w:szCs w:val="20"/>
-        </w:rPr>
-        <w:t xml:space="preserve"> !</w:t>
-      </w:r>
-      <w:proofErr w:type="gramEnd"/>
-      <w:r>
-        <w:rPr>
-          <w:rFonts w:ascii="Palatino Linotype" w:hAnsi="Palatino Linotype"/>
-          <w:sz w:val="20"/>
-          <w:szCs w:val="20"/>
-        </w:rPr>
-        <w:t>= ‘forthwith’ %}</w:t>
-      </w:r>
-      <w:r>
-        <w:rPr>
-          <w:rFonts w:ascii="Palatino Linotype" w:hAnsi="Palatino Linotype"/>
-          <w:sz w:val="20"/>
-          <w:szCs w:val="20"/>
-        </w:rPr>
-        <w:t xml:space="preserve">Defendant may complete community service hours to satisfy fines </w:t>
-      </w:r>
-      <w:r>
-        <w:rPr>
-          <w:rFonts w:ascii="Palatino Linotype" w:hAnsi="Palatino Linotype"/>
-          <w:b/>
-          <w:bCs/>
-          <w:sz w:val="20"/>
-          <w:szCs w:val="20"/>
-        </w:rPr>
-        <w:t xml:space="preserve">{% </w:t>
-      </w:r>
-      <w:r>
-        <w:rPr>
-          <w:rFonts w:ascii="Palatino Linotype" w:hAnsi="Palatino Linotype"/>
-          <w:bCs/>
-          <w:sz w:val="20"/>
-          <w:szCs w:val="20"/>
-        </w:rPr>
-        <w:t xml:space="preserve">if </w:t>
-      </w:r>
-      <w:proofErr w:type="spellStart"/>
-      <w:r>
-        <w:rPr>
-          <w:rFonts w:ascii="Palatino Linotype" w:hAnsi="Palatino Linotype"/>
-          <w:bCs/>
-          <w:sz w:val="20"/>
-          <w:szCs w:val="20"/>
-        </w:rPr>
-        <w:t>court_costs.ordered</w:t>
-      </w:r>
-      <w:proofErr w:type="spellEnd"/>
-      <w:r>
-        <w:rPr>
-          <w:rFonts w:ascii="Palatino Linotype" w:hAnsi="Palatino Linotype"/>
-          <w:bCs/>
-          <w:sz w:val="20"/>
-          <w:szCs w:val="20"/>
-        </w:rPr>
-        <w:t xml:space="preserve"> == ‘Yes’ %</w:t>
-      </w:r>
-      <w:proofErr w:type="gramStart"/>
-      <w:r>
-        <w:rPr>
-          <w:rFonts w:ascii="Palatino Linotype" w:hAnsi="Palatino Linotype"/>
-          <w:bCs/>
-          <w:sz w:val="20"/>
-          <w:szCs w:val="20"/>
-        </w:rPr>
-        <w:t>}</w:t>
-      </w:r>
-      <w:r>
-        <w:rPr>
-          <w:rFonts w:ascii="Palatino Linotype" w:hAnsi="Palatino Linotype"/>
-          <w:sz w:val="20"/>
-          <w:szCs w:val="20"/>
-        </w:rPr>
-        <w:t>and</w:t>
-      </w:r>
-      <w:proofErr w:type="gramEnd"/>
-      <w:r>
-        <w:rPr>
-          <w:rFonts w:ascii="Palatino Linotype" w:hAnsi="Palatino Linotype"/>
-          <w:sz w:val="20"/>
-          <w:szCs w:val="20"/>
-        </w:rPr>
-        <w:t xml:space="preserve"> costs</w:t>
-      </w:r>
-      <w:r>
-        <w:rPr>
-          <w:rFonts w:ascii="Palatino Linotype" w:hAnsi="Palatino Linotype"/>
-          <w:sz w:val="20"/>
-          <w:szCs w:val="20"/>
-        </w:rPr>
-        <w:t xml:space="preserve"> {% </w:t>
-      </w:r>
-      <w:proofErr w:type="spellStart"/>
-      <w:r>
-        <w:rPr>
-          <w:rFonts w:ascii="Palatino Linotype" w:hAnsi="Palatino Linotype"/>
-          <w:sz w:val="20"/>
-          <w:szCs w:val="20"/>
-        </w:rPr>
-        <w:t>endif</w:t>
-      </w:r>
-      <w:proofErr w:type="spellEnd"/>
-      <w:r>
-        <w:rPr>
-          <w:rFonts w:ascii="Palatino Linotype" w:hAnsi="Palatino Linotype"/>
-          <w:sz w:val="20"/>
-          <w:szCs w:val="20"/>
-        </w:rPr>
-        <w:t xml:space="preserve"> %} </w:t>
-      </w:r>
-      <w:r>
-        <w:rPr>
-          <w:rFonts w:ascii="Palatino Linotype" w:hAnsi="Palatino Linotype"/>
-          <w:sz w:val="20"/>
-          <w:szCs w:val="20"/>
-        </w:rPr>
-        <w:t>at the current rate set by the Court</w:t>
-      </w:r>
-      <w:r>
-        <w:rPr>
-          <w:rFonts w:ascii="Palatino Linotype" w:hAnsi="Palatino Linotype"/>
-          <w:sz w:val="20"/>
-          <w:szCs w:val="20"/>
-        </w:rPr>
-        <w:t xml:space="preserve">. All Community Service hours must be approved by the Office of Community </w:t>
+          <w:sz w:val="20"/>
+          <w:szCs w:val="20"/>
+        </w:rPr>
+        <w:t xml:space="preserve">s must be approved by the Office </w:t>
       </w:r>
       <w:r>
         <w:rPr>
@@ -5912,7 +5965,7 @@
           <w:szCs w:val="20"/>
         </w:rPr>
         <w:lastRenderedPageBreak/>
-        <w:t>Control</w:t>
+        <w:t>of Community Control</w:t>
       </w:r>
       <w:proofErr w:type="gramStart"/>
       <w:r>
@@ -13036,7 +13089,7 @@
                 <w:sz w:val="20"/>
                 <w:szCs w:val="20"/>
               </w:rPr>
-              <w:t>2</w:t>
+              <w:t>3</w:t>
             </w:r>
             <w:r>
               <w:rPr>

</xml_diff>

<commit_message>
Updating Jail template for dip.
</commit_message>
<xml_diff>
--- a/resources/Templates/Jail_Plea_Final_Judgment_Template.docx
+++ b/resources/Templates/Jail_Plea_Final_Judgment_Template.docx
@@ -2323,8 +2323,6 @@
         </w:rPr>
         <w:t xml:space="preserve"> </w:t>
       </w:r>
-      <w:bookmarkStart w:id="0" w:name="_GoBack"/>
-      <w:bookmarkEnd w:id="0"/>
       <w:r>
         <w:rPr>
           <w:rFonts w:ascii="Palatino Linotype" w:hAnsi="Palatino Linotype"/>
@@ -6000,7 +5998,7 @@
         </w:rPr>
         <w:t xml:space="preserve">. </w:t>
       </w:r>
-      <w:bookmarkStart w:id="1" w:name="_Hlk94196527"/>
+      <w:bookmarkStart w:id="0" w:name="_Hlk94196527"/>
       <w:r>
         <w:rPr>
           <w:rFonts w:ascii="Palatino Linotype" w:hAnsi="Palatino Linotype"/>
@@ -6117,7 +6115,7 @@
         </w:rPr>
         <w:t xml:space="preserve">in full by </w:t>
       </w:r>
-      <w:bookmarkEnd w:id="1"/>
+      <w:bookmarkEnd w:id="0"/>
       <w:r>
         <w:rPr>
           <w:rFonts w:ascii="Palatino Linotype" w:hAnsi="Palatino Linotype"/>
@@ -8148,6 +8146,72 @@
           <w:szCs w:val="20"/>
         </w:rPr>
         <w:t xml:space="preserve">  </w:t>
+      </w:r>
+      <w:r>
+        <w:rPr>
+          <w:rFonts w:ascii="Palatino Linotype" w:hAnsi="Palatino Linotype"/>
+          <w:sz w:val="20"/>
+          <w:szCs w:val="20"/>
+        </w:rPr>
+        <w:t xml:space="preserve">{% if </w:t>
+      </w:r>
+      <w:proofErr w:type="spellStart"/>
+      <w:r>
+        <w:rPr>
+          <w:rFonts w:ascii="Palatino Linotype" w:hAnsi="Palatino Linotype"/>
+          <w:sz w:val="20"/>
+          <w:szCs w:val="20"/>
+        </w:rPr>
+        <w:t>jail_terms.dip_ordered</w:t>
+      </w:r>
+      <w:proofErr w:type="spellEnd"/>
+      <w:r>
+        <w:rPr>
+          <w:rFonts w:ascii="Palatino Linotype" w:hAnsi="Palatino Linotype"/>
+          <w:sz w:val="20"/>
+          <w:szCs w:val="20"/>
+        </w:rPr>
+        <w:t xml:space="preserve"> is true %} </w:t>
+      </w:r>
+      <w:r>
+        <w:rPr>
+          <w:rFonts w:ascii="Palatino Linotype" w:hAnsi="Palatino Linotype"/>
+          <w:sz w:val="20"/>
+          <w:szCs w:val="20"/>
+        </w:rPr>
+        <w:t>Defendant may complete the Driver’s Intervention Program in lieu of serving 3 days in jail.</w:t>
+      </w:r>
+      <w:r>
+        <w:rPr>
+          <w:rFonts w:ascii="Palatino Linotype" w:hAnsi="Palatino Linotype"/>
+          <w:sz w:val="20"/>
+          <w:szCs w:val="20"/>
+        </w:rPr>
+        <w:t xml:space="preserve"> Defendant shall complete the program as specified by the Office of Community Control.</w:t>
+      </w:r>
+      <w:r>
+        <w:rPr>
+          <w:rFonts w:ascii="Palatino Linotype" w:hAnsi="Palatino Linotype"/>
+          <w:sz w:val="20"/>
+          <w:szCs w:val="20"/>
+        </w:rPr>
+        <w:t xml:space="preserve">{% </w:t>
+      </w:r>
+      <w:r>
+        <w:rPr>
+          <w:rFonts w:ascii="Palatino Linotype" w:hAnsi="Palatino Linotype"/>
+          <w:sz w:val="20"/>
+          <w:szCs w:val="20"/>
+        </w:rPr>
+        <w:t xml:space="preserve">else </w:t>
+      </w:r>
+      <w:r>
+        <w:rPr>
+          <w:rFonts w:ascii="Palatino Linotype" w:hAnsi="Palatino Linotype"/>
+          <w:sz w:val="20"/>
+          <w:szCs w:val="20"/>
+        </w:rPr>
+        <w:t>%}</w:t>
       </w:r>
       <w:r>
         <w:rPr>
@@ -8693,16 +8757,16 @@
           <w:sz w:val="20"/>
           <w:szCs w:val="20"/>
         </w:rPr>
-        <w:t>jail_terms.dip_ordered</w:t>
-      </w:r>
-      <w:proofErr w:type="spellEnd"/>
-      <w:r>
-        <w:rPr>
-          <w:rFonts w:ascii="Palatino Linotype" w:hAnsi="Palatino Linotype"/>
-          <w:sz w:val="20"/>
-          <w:szCs w:val="20"/>
-        </w:rPr>
-        <w:t xml:space="preserve"> is true %} </w:t>
+        <w:t>jail_terms.companion_cases_exist</w:t>
+      </w:r>
+      <w:proofErr w:type="spellEnd"/>
+      <w:r>
+        <w:rPr>
+          <w:rFonts w:ascii="Palatino Linotype" w:hAnsi="Palatino Linotype"/>
+          <w:sz w:val="20"/>
+          <w:szCs w:val="20"/>
+        </w:rPr>
+        <w:t xml:space="preserve"> is true %}</w:t>
       </w:r>
     </w:p>
     <w:p>
@@ -8725,39 +8789,43 @@
           <w:sz w:val="20"/>
           <w:szCs w:val="20"/>
         </w:rPr>
-        <w:t xml:space="preserve">Defendant </w:t>
-      </w:r>
-      <w:r>
-        <w:rPr>
-          <w:rFonts w:ascii="Palatino Linotype" w:hAnsi="Palatino Linotype"/>
-          <w:sz w:val="20"/>
-          <w:szCs w:val="20"/>
-        </w:rPr>
-        <w:t xml:space="preserve">may complete the Driver’s Intervention Program in lieu of serving 3 </w:t>
-      </w:r>
-      <w:r>
-        <w:rPr>
-          <w:rFonts w:ascii="Palatino Linotype" w:hAnsi="Palatino Linotype"/>
-          <w:sz w:val="20"/>
-          <w:szCs w:val="20"/>
-        </w:rPr>
-        <w:t>days in jail.</w:t>
-      </w:r>
-      <w:r>
-        <w:rPr>
-          <w:rFonts w:ascii="Palatino Linotype" w:hAnsi="Palatino Linotype"/>
-          <w:sz w:val="20"/>
-          <w:szCs w:val="20"/>
-        </w:rPr>
-        <w:t xml:space="preserve"> Defendant shall complete the program as specified by the Office of Community Control.</w:t>
-      </w:r>
-      <w:r>
-        <w:rPr>
-          <w:rFonts w:ascii="Palatino Linotype" w:hAnsi="Palatino Linotype"/>
-          <w:sz w:val="20"/>
-          <w:szCs w:val="20"/>
-        </w:rPr>
-        <w:t xml:space="preserve">{% </w:t>
+        <w:t xml:space="preserve">Defendant’s jail days imposed in this case shall be served {{ </w:t>
+      </w:r>
+      <w:proofErr w:type="spellStart"/>
+      <w:r>
+        <w:rPr>
+          <w:rFonts w:ascii="Palatino Linotype" w:hAnsi="Palatino Linotype"/>
+          <w:sz w:val="20"/>
+          <w:szCs w:val="20"/>
+        </w:rPr>
+        <w:t>jail_terms.jail_term_type</w:t>
+      </w:r>
+      <w:proofErr w:type="spellEnd"/>
+      <w:r>
+        <w:rPr>
+          <w:rFonts w:ascii="Palatino Linotype" w:hAnsi="Palatino Linotype"/>
+          <w:sz w:val="20"/>
+          <w:szCs w:val="20"/>
+        </w:rPr>
+        <w:t xml:space="preserve"> }} to the jail days imposed in {{ </w:t>
+      </w:r>
+      <w:proofErr w:type="spellStart"/>
+      <w:r>
+        <w:rPr>
+          <w:rFonts w:ascii="Palatino Linotype" w:hAnsi="Palatino Linotype"/>
+          <w:sz w:val="20"/>
+          <w:szCs w:val="20"/>
+        </w:rPr>
+        <w:t>jail_terms.companion_case_numbers</w:t>
+      </w:r>
+      <w:proofErr w:type="spellEnd"/>
+      <w:r>
+        <w:rPr>
+          <w:rFonts w:ascii="Palatino Linotype" w:hAnsi="Palatino Linotype"/>
+          <w:sz w:val="20"/>
+          <w:szCs w:val="20"/>
+        </w:rPr>
+        <w:t xml:space="preserve"> }}.{% </w:t>
       </w:r>
       <w:proofErr w:type="spellStart"/>
       <w:r>
@@ -8776,32 +8844,6 @@
           <w:szCs w:val="20"/>
         </w:rPr>
         <w:t xml:space="preserve"> %}</w:t>
-      </w:r>
-      <w:r>
-        <w:rPr>
-          <w:rFonts w:ascii="Palatino Linotype" w:hAnsi="Palatino Linotype"/>
-          <w:sz w:val="20"/>
-          <w:szCs w:val="20"/>
-        </w:rPr>
-        <w:t xml:space="preserve">{% if </w:t>
-      </w:r>
-      <w:proofErr w:type="spellStart"/>
-      <w:r>
-        <w:rPr>
-          <w:rFonts w:ascii="Palatino Linotype" w:hAnsi="Palatino Linotype"/>
-          <w:sz w:val="20"/>
-          <w:szCs w:val="20"/>
-        </w:rPr>
-        <w:t>jail_terms.companion_cases_exist</w:t>
-      </w:r>
-      <w:proofErr w:type="spellEnd"/>
-      <w:r>
-        <w:rPr>
-          <w:rFonts w:ascii="Palatino Linotype" w:hAnsi="Palatino Linotype"/>
-          <w:sz w:val="20"/>
-          <w:szCs w:val="20"/>
-        </w:rPr>
-        <w:t xml:space="preserve"> is true %}</w:t>
       </w:r>
     </w:p>
     <w:p>
@@ -8824,43 +8866,47 @@
           <w:sz w:val="20"/>
           <w:szCs w:val="20"/>
         </w:rPr>
-        <w:t xml:space="preserve">Defendant’s jail days imposed in this case shall be served {{ </w:t>
-      </w:r>
-      <w:proofErr w:type="spellStart"/>
-      <w:r>
-        <w:rPr>
-          <w:rFonts w:ascii="Palatino Linotype" w:hAnsi="Palatino Linotype"/>
-          <w:sz w:val="20"/>
-          <w:szCs w:val="20"/>
-        </w:rPr>
-        <w:t>jail_terms.jail_term_type</w:t>
-      </w:r>
-      <w:proofErr w:type="spellEnd"/>
-      <w:r>
-        <w:rPr>
-          <w:rFonts w:ascii="Palatino Linotype" w:hAnsi="Palatino Linotype"/>
-          <w:sz w:val="20"/>
-          <w:szCs w:val="20"/>
-        </w:rPr>
-        <w:t xml:space="preserve"> }} to the jail days imposed in {{ </w:t>
-      </w:r>
-      <w:proofErr w:type="spellStart"/>
-      <w:r>
-        <w:rPr>
-          <w:rFonts w:ascii="Palatino Linotype" w:hAnsi="Palatino Linotype"/>
-          <w:sz w:val="20"/>
-          <w:szCs w:val="20"/>
-        </w:rPr>
-        <w:t>jail_terms.companion_case_numbers</w:t>
-      </w:r>
-      <w:proofErr w:type="spellEnd"/>
-      <w:r>
-        <w:rPr>
-          <w:rFonts w:ascii="Palatino Linotype" w:hAnsi="Palatino Linotype"/>
-          <w:sz w:val="20"/>
-          <w:szCs w:val="20"/>
-        </w:rPr>
-        <w:t xml:space="preserve"> }}.{% </w:t>
+        <w:t>Defendant shall timely pay</w:t>
+      </w:r>
+      <w:r>
+        <w:rPr>
+          <w:rFonts w:ascii="Palatino Linotype" w:hAnsi="Palatino Linotype"/>
+          <w:sz w:val="20"/>
+          <w:szCs w:val="20"/>
+        </w:rPr>
+        <w:t>,</w:t>
+      </w:r>
+      <w:r>
+        <w:rPr>
+          <w:rFonts w:ascii="Palatino Linotype" w:hAnsi="Palatino Linotype"/>
+          <w:sz w:val="20"/>
+          <w:szCs w:val="20"/>
+        </w:rPr>
+        <w:t xml:space="preserve"> or dispute</w:t>
+      </w:r>
+      <w:r>
+        <w:rPr>
+          <w:rFonts w:ascii="Palatino Linotype" w:hAnsi="Palatino Linotype"/>
+          <w:sz w:val="20"/>
+          <w:szCs w:val="20"/>
+        </w:rPr>
+        <w:t>,</w:t>
+      </w:r>
+      <w:r>
+        <w:rPr>
+          <w:rFonts w:ascii="Palatino Linotype" w:hAnsi="Palatino Linotype"/>
+          <w:sz w:val="20"/>
+          <w:szCs w:val="20"/>
+        </w:rPr>
+        <w:t xml:space="preserve"> confinement costs billed pursuant to R.C. 2929.37 or be subject to certificate of judgment by the Clerk.</w:t>
+      </w:r>
+      <w:r>
+        <w:rPr>
+          <w:rFonts w:ascii="Palatino Linotype" w:hAnsi="Palatino Linotype"/>
+          <w:sz w:val="20"/>
+          <w:szCs w:val="20"/>
+        </w:rPr>
+        <w:t xml:space="preserve">{% </w:t>
       </w:r>
       <w:proofErr w:type="spellStart"/>
       <w:r>
@@ -8880,61 +8926,8 @@
         </w:rPr>
         <w:t xml:space="preserve"> %}</w:t>
       </w:r>
-    </w:p>
-    <w:p>
-      <w:pPr>
-        <w:pStyle w:val="ListParagraph"/>
-        <w:numPr>
-          <w:ilvl w:val="0"/>
-          <w:numId w:val="3"/>
-        </w:numPr>
-        <w:jc w:val="both"/>
-        <w:rPr>
-          <w:rFonts w:ascii="Palatino Linotype" w:hAnsi="Palatino Linotype"/>
-          <w:sz w:val="20"/>
-          <w:szCs w:val="20"/>
-        </w:rPr>
-      </w:pPr>
-      <w:r>
-        <w:rPr>
-          <w:rFonts w:ascii="Palatino Linotype" w:hAnsi="Palatino Linotype"/>
-          <w:sz w:val="20"/>
-          <w:szCs w:val="20"/>
-        </w:rPr>
-        <w:t>Defendant shall timely pay</w:t>
-      </w:r>
-      <w:r>
-        <w:rPr>
-          <w:rFonts w:ascii="Palatino Linotype" w:hAnsi="Palatino Linotype"/>
-          <w:sz w:val="20"/>
-          <w:szCs w:val="20"/>
-        </w:rPr>
-        <w:t>,</w:t>
-      </w:r>
-      <w:r>
-        <w:rPr>
-          <w:rFonts w:ascii="Palatino Linotype" w:hAnsi="Palatino Linotype"/>
-          <w:sz w:val="20"/>
-          <w:szCs w:val="20"/>
-        </w:rPr>
-        <w:t xml:space="preserve"> or dispute</w:t>
-      </w:r>
-      <w:r>
-        <w:rPr>
-          <w:rFonts w:ascii="Palatino Linotype" w:hAnsi="Palatino Linotype"/>
-          <w:sz w:val="20"/>
-          <w:szCs w:val="20"/>
-        </w:rPr>
-        <w:t>,</w:t>
-      </w:r>
-      <w:r>
-        <w:rPr>
-          <w:rFonts w:ascii="Palatino Linotype" w:hAnsi="Palatino Linotype"/>
-          <w:sz w:val="20"/>
-          <w:szCs w:val="20"/>
-        </w:rPr>
-        <w:t xml:space="preserve"> confinement costs billed pursuant to R.C. 2929.37 or be subject to certificate of judgment by the Clerk.</w:t>
-      </w:r>
+      <w:bookmarkStart w:id="1" w:name="_GoBack"/>
+      <w:bookmarkEnd w:id="1"/>
     </w:p>
     <w:p>
       <w:pPr>
@@ -9441,16 +9434,7 @@
           <w:sz w:val="20"/>
           <w:szCs w:val="20"/>
         </w:rPr>
-        <w:t xml:space="preserve">The Clerk shall serve the prosecutor who shall notify the </w:t>
-      </w:r>
-      <w:r>
-        <w:rPr>
-          <w:rFonts w:ascii="Palatino Linotype" w:hAnsi="Palatino Linotype"/>
-          <w:sz w:val="20"/>
-          <w:szCs w:val="20"/>
-        </w:rPr>
-        <w:lastRenderedPageBreak/>
-        <w:t xml:space="preserve">victim as required by R.C. 2930.01-19. </w:t>
+        <w:t xml:space="preserve">The Clerk shall serve the prosecutor who shall notify the victim as required by R.C. 2930.01-19. </w:t>
       </w:r>
       <w:r>
         <w:rPr>
@@ -9566,6 +9550,7 @@
           <w:sz w:val="20"/>
           <w:szCs w:val="20"/>
         </w:rPr>
+        <w:lastRenderedPageBreak/>
         <w:t>Vehicle Impoundment/Immobilization.</w:t>
       </w:r>
       <w:proofErr w:type="gramEnd"/>
@@ -11402,7 +11387,71 @@
           <w:sz w:val="20"/>
           <w:szCs w:val="20"/>
         </w:rPr>
-        <w:t xml:space="preserve">cashier’s check or money order payable </w:t>
+        <w:t>cashier’s check or money order payable to</w:t>
+      </w:r>
+      <w:r>
+        <w:rPr>
+          <w:rFonts w:ascii="Palatino Linotype" w:hAnsi="Palatino Linotype"/>
+          <w:b/>
+          <w:sz w:val="20"/>
+          <w:szCs w:val="20"/>
+        </w:rPr>
+        <w:t xml:space="preserve"> </w:t>
+      </w:r>
+      <w:r>
+        <w:rPr>
+          <w:rFonts w:ascii="Palatino Linotype" w:hAnsi="Palatino Linotype"/>
+          <w:sz w:val="20"/>
+          <w:szCs w:val="20"/>
+          <w:u w:val="single"/>
+        </w:rPr>
+        <w:t xml:space="preserve">{{ </w:t>
+      </w:r>
+      <w:proofErr w:type="spellStart"/>
+      <w:r>
+        <w:rPr>
+          <w:rFonts w:ascii="Palatino Linotype" w:hAnsi="Palatino Linotype"/>
+          <w:sz w:val="20"/>
+          <w:szCs w:val="20"/>
+          <w:u w:val="single"/>
+        </w:rPr>
+        <w:t>communit</w:t>
+      </w:r>
+      <w:r>
+        <w:rPr>
+          <w:rFonts w:ascii="Palatino Linotype" w:hAnsi="Palatino Linotype"/>
+          <w:sz w:val="20"/>
+          <w:szCs w:val="20"/>
+          <w:u w:val="single"/>
+        </w:rPr>
+        <w:t>y_control.pay_restitution_to</w:t>
+      </w:r>
+      <w:proofErr w:type="spellEnd"/>
+      <w:r>
+        <w:rPr>
+          <w:rFonts w:ascii="Palatino Linotype" w:hAnsi="Palatino Linotype"/>
+          <w:sz w:val="20"/>
+          <w:szCs w:val="20"/>
+          <w:u w:val="single"/>
+        </w:rPr>
+        <w:t xml:space="preserve"> </w:t>
+      </w:r>
+      <w:r>
+        <w:rPr>
+          <w:rFonts w:ascii="Palatino Linotype" w:hAnsi="Palatino Linotype"/>
+          <w:sz w:val="20"/>
+          <w:szCs w:val="20"/>
+          <w:u w:val="single"/>
+        </w:rPr>
+        <w:t>}}</w:t>
+      </w:r>
+      <w:r>
+        <w:rPr>
+          <w:rFonts w:ascii="Palatino Linotype" w:hAnsi="Palatino Linotype"/>
+          <w:sz w:val="20"/>
+          <w:szCs w:val="20"/>
+        </w:rPr>
+        <w:t xml:space="preserve">.  The Court ORDERS that any payments made by </w:t>
       </w:r>
       <w:r>
         <w:rPr>
@@ -11411,71 +11460,7 @@
           <w:szCs w:val="20"/>
         </w:rPr>
         <w:lastRenderedPageBreak/>
-        <w:t>to</w:t>
-      </w:r>
-      <w:r>
-        <w:rPr>
-          <w:rFonts w:ascii="Palatino Linotype" w:hAnsi="Palatino Linotype"/>
-          <w:b/>
-          <w:sz w:val="20"/>
-          <w:szCs w:val="20"/>
-        </w:rPr>
-        <w:t xml:space="preserve"> </w:t>
-      </w:r>
-      <w:r>
-        <w:rPr>
-          <w:rFonts w:ascii="Palatino Linotype" w:hAnsi="Palatino Linotype"/>
-          <w:sz w:val="20"/>
-          <w:szCs w:val="20"/>
-          <w:u w:val="single"/>
-        </w:rPr>
-        <w:t xml:space="preserve">{{ </w:t>
-      </w:r>
-      <w:proofErr w:type="spellStart"/>
-      <w:r>
-        <w:rPr>
-          <w:rFonts w:ascii="Palatino Linotype" w:hAnsi="Palatino Linotype"/>
-          <w:sz w:val="20"/>
-          <w:szCs w:val="20"/>
-          <w:u w:val="single"/>
-        </w:rPr>
-        <w:t>communit</w:t>
-      </w:r>
-      <w:r>
-        <w:rPr>
-          <w:rFonts w:ascii="Palatino Linotype" w:hAnsi="Palatino Linotype"/>
-          <w:sz w:val="20"/>
-          <w:szCs w:val="20"/>
-          <w:u w:val="single"/>
-        </w:rPr>
-        <w:t>y_control.pay_restitution_to</w:t>
-      </w:r>
-      <w:proofErr w:type="spellEnd"/>
-      <w:r>
-        <w:rPr>
-          <w:rFonts w:ascii="Palatino Linotype" w:hAnsi="Palatino Linotype"/>
-          <w:sz w:val="20"/>
-          <w:szCs w:val="20"/>
-          <w:u w:val="single"/>
-        </w:rPr>
-        <w:t xml:space="preserve"> </w:t>
-      </w:r>
-      <w:r>
-        <w:rPr>
-          <w:rFonts w:ascii="Palatino Linotype" w:hAnsi="Palatino Linotype"/>
-          <w:sz w:val="20"/>
-          <w:szCs w:val="20"/>
-          <w:u w:val="single"/>
-        </w:rPr>
-        <w:t>}}</w:t>
-      </w:r>
-      <w:r>
-        <w:rPr>
-          <w:rFonts w:ascii="Palatino Linotype" w:hAnsi="Palatino Linotype"/>
-          <w:sz w:val="20"/>
-          <w:szCs w:val="20"/>
-        </w:rPr>
-        <w:t>.  The Court ORDERS that any payments made by Defendant be first directed toward the payment of restitution.</w:t>
+        <w:t>Defendant be first directed toward the payment of restitution.</w:t>
       </w:r>
       <w:r>
         <w:rPr>
@@ -13704,7 +13689,7 @@
                 <w:sz w:val="20"/>
                 <w:szCs w:val="20"/>
               </w:rPr>
-              <w:t>1</w:t>
+              <w:t>3</w:t>
             </w:r>
             <w:r>
               <w:rPr>

</xml_diff>

<commit_message>
Updated COS on templates per Cindy.
</commit_message>
<xml_diff>
--- a/resources/Templates/Jail_Plea_Final_Judgment_Template.docx
+++ b/resources/Templates/Jail_Plea_Final_Judgment_Template.docx
@@ -249,6 +249,7 @@
         </w:rPr>
         <w:t xml:space="preserve">.  </w:t>
       </w:r>
+      <w:proofErr w:type="gramStart"/>
       <w:r>
         <w:rPr>
           <w:rFonts w:ascii="Palatino Linotype" w:hAnsi="Palatino Linotype"/>
@@ -264,7 +265,16 @@
           <w:sz w:val="20"/>
           <w:szCs w:val="20"/>
         </w:rPr>
-        <w:t>case_number</w:t>
+        <w:t>case</w:t>
+      </w:r>
+      <w:proofErr w:type="gramEnd"/>
+      <w:r>
+        <w:rPr>
+          <w:rFonts w:ascii="Palatino Linotype" w:hAnsi="Palatino Linotype"/>
+          <w:sz w:val="20"/>
+          <w:szCs w:val="20"/>
+        </w:rPr>
+        <w:t>_number</w:t>
       </w:r>
       <w:proofErr w:type="spellEnd"/>
       <w:r>
@@ -346,6 +356,7 @@
           <w:szCs w:val="20"/>
         </w:rPr>
       </w:pPr>
+      <w:proofErr w:type="gramStart"/>
       <w:r>
         <w:rPr>
           <w:rFonts w:ascii="Palatino Linotype" w:hAnsi="Palatino Linotype"/>
@@ -361,7 +372,16 @@
           <w:sz w:val="20"/>
           <w:szCs w:val="20"/>
         </w:rPr>
-        <w:t>defendant.</w:t>
+        <w:t>defendant</w:t>
+      </w:r>
+      <w:proofErr w:type="gramEnd"/>
+      <w:r>
+        <w:rPr>
+          <w:rFonts w:ascii="Palatino Linotype" w:hAnsi="Palatino Linotype"/>
+          <w:sz w:val="20"/>
+          <w:szCs w:val="20"/>
+        </w:rPr>
+        <w:t>.</w:t>
       </w:r>
       <w:r>
         <w:rPr>
@@ -570,7 +590,17 @@
           <w:sz w:val="20"/>
           <w:szCs w:val="20"/>
         </w:rPr>
-        <w:t>judicial_officer</w:t>
+        <w:t>judicial_</w:t>
+      </w:r>
+      <w:proofErr w:type="gramStart"/>
+      <w:r>
+        <w:rPr>
+          <w:rFonts w:ascii="Palatino Linotype" w:hAnsi="Palatino Linotype"/>
+          <w:bCs/>
+          <w:sz w:val="20"/>
+          <w:szCs w:val="20"/>
+        </w:rPr>
+        <w:t>officer</w:t>
       </w:r>
       <w:r>
         <w:rPr>
@@ -581,6 +611,7 @@
         </w:rPr>
         <w:t>.officer</w:t>
       </w:r>
+      <w:proofErr w:type="gramEnd"/>
       <w:r>
         <w:rPr>
           <w:rFonts w:ascii="Palatino Linotype" w:hAnsi="Palatino Linotype"/>
@@ -703,7 +734,16 @@
           <w:sz w:val="20"/>
           <w:szCs w:val="20"/>
         </w:rPr>
-        <w:t>judicial_officer</w:t>
+        <w:t>judicial_</w:t>
+      </w:r>
+      <w:proofErr w:type="gramStart"/>
+      <w:r>
+        <w:rPr>
+          <w:rFonts w:ascii="Palatino Linotype" w:hAnsi="Palatino Linotype"/>
+          <w:sz w:val="20"/>
+          <w:szCs w:val="20"/>
+        </w:rPr>
+        <w:t>officer</w:t>
       </w:r>
       <w:r>
         <w:rPr>
@@ -713,6 +753,7 @@
         </w:rPr>
         <w:t>.officer</w:t>
       </w:r>
+      <w:proofErr w:type="gramEnd"/>
       <w:r>
         <w:rPr>
           <w:rFonts w:ascii="Palatino Linotype" w:hAnsi="Palatino Linotype"/>
@@ -819,7 +860,25 @@
           <w:sz w:val="20"/>
           <w:szCs w:val="20"/>
         </w:rPr>
-        <w:t xml:space="preserve"> == ‘LEAP sentencing’ %}Defendant, having failed to complete the terms of the License Evaluation and Assistance Program and having previously plead guilty to the charge(s) listed below, appeared in Court for sentencing on {{ </w:t>
+        <w:t xml:space="preserve"> == ‘LEAP sentencing’ </w:t>
+      </w:r>
+      <w:proofErr w:type="gramStart"/>
+      <w:r>
+        <w:rPr>
+          <w:rFonts w:ascii="Palatino Linotype" w:hAnsi="Palatino Linotype"/>
+          <w:sz w:val="20"/>
+          <w:szCs w:val="20"/>
+        </w:rPr>
+        <w:t>%}Defendant</w:t>
+      </w:r>
+      <w:proofErr w:type="gramEnd"/>
+      <w:r>
+        <w:rPr>
+          <w:rFonts w:ascii="Palatino Linotype" w:hAnsi="Palatino Linotype"/>
+          <w:sz w:val="20"/>
+          <w:szCs w:val="20"/>
+        </w:rPr>
+        <w:t xml:space="preserve">, having failed to complete the terms of the License Evaluation and Assistance Program and having previously plead guilty to the charge(s) listed below, appeared in Court for sentencing on {{ </w:t>
       </w:r>
       <w:proofErr w:type="spellStart"/>
       <w:r>
@@ -866,7 +925,27 @@
           <w:sz w:val="20"/>
           <w:szCs w:val="20"/>
         </w:rPr>
-        <w:t xml:space="preserve"> is false %}Defendant was represented by {{ </w:t>
+        <w:t xml:space="preserve"> is false </w:t>
+      </w:r>
+      <w:proofErr w:type="gramStart"/>
+      <w:r>
+        <w:rPr>
+          <w:rFonts w:ascii="Palatino Linotype" w:hAnsi="Palatino Linotype"/>
+          <w:bCs/>
+          <w:sz w:val="20"/>
+          <w:szCs w:val="20"/>
+        </w:rPr>
+        <w:t>%}Defendant</w:t>
+      </w:r>
+      <w:proofErr w:type="gramEnd"/>
+      <w:r>
+        <w:rPr>
+          <w:rFonts w:ascii="Palatino Linotype" w:hAnsi="Palatino Linotype"/>
+          <w:bCs/>
+          <w:sz w:val="20"/>
+          <w:szCs w:val="20"/>
+        </w:rPr>
+        <w:t xml:space="preserve"> was represented by {{ </w:t>
       </w:r>
       <w:proofErr w:type="spellStart"/>
       <w:r>
@@ -946,15 +1025,54 @@
           <w:sz w:val="20"/>
           <w:szCs w:val="20"/>
         </w:rPr>
-        <w:t xml:space="preserve"> is true %}Defendant waived right to counsel. {% endif %}</w:t>
-      </w:r>
-      <w:r>
-        <w:rPr>
-          <w:rFonts w:ascii="Palatino Linotype" w:hAnsi="Palatino Linotype"/>
-          <w:sz w:val="20"/>
-          <w:szCs w:val="20"/>
-        </w:rPr>
-        <w:t xml:space="preserve">{% </w:t>
+        <w:t xml:space="preserve"> is true </w:t>
+      </w:r>
+      <w:proofErr w:type="gramStart"/>
+      <w:r>
+        <w:rPr>
+          <w:rFonts w:ascii="Palatino Linotype" w:hAnsi="Palatino Linotype"/>
+          <w:bCs/>
+          <w:sz w:val="20"/>
+          <w:szCs w:val="20"/>
+        </w:rPr>
+        <w:t>%}Defendant</w:t>
+      </w:r>
+      <w:proofErr w:type="gramEnd"/>
+      <w:r>
+        <w:rPr>
+          <w:rFonts w:ascii="Palatino Linotype" w:hAnsi="Palatino Linotype"/>
+          <w:bCs/>
+          <w:sz w:val="20"/>
+          <w:szCs w:val="20"/>
+        </w:rPr>
+        <w:t xml:space="preserve"> waived right to counsel. {% endif </w:t>
+      </w:r>
+      <w:proofErr w:type="gramStart"/>
+      <w:r>
+        <w:rPr>
+          <w:rFonts w:ascii="Palatino Linotype" w:hAnsi="Palatino Linotype"/>
+          <w:bCs/>
+          <w:sz w:val="20"/>
+          <w:szCs w:val="20"/>
+        </w:rPr>
+        <w:t>%}</w:t>
+      </w:r>
+      <w:r>
+        <w:rPr>
+          <w:rFonts w:ascii="Palatino Linotype" w:hAnsi="Palatino Linotype"/>
+          <w:sz w:val="20"/>
+          <w:szCs w:val="20"/>
+        </w:rPr>
+        <w:t>{</w:t>
+      </w:r>
+      <w:proofErr w:type="gramEnd"/>
+      <w:r>
+        <w:rPr>
+          <w:rFonts w:ascii="Palatino Linotype" w:hAnsi="Palatino Linotype"/>
+          <w:sz w:val="20"/>
+          <w:szCs w:val="20"/>
+        </w:rPr>
+        <w:t xml:space="preserve">% </w:t>
       </w:r>
       <w:proofErr w:type="spellStart"/>
       <w:r>
@@ -1037,7 +1155,27 @@
           <w:sz w:val="20"/>
           <w:szCs w:val="20"/>
         </w:rPr>
-        <w:t xml:space="preserve"> is false %}Defendant was represented by {{ </w:t>
+        <w:t xml:space="preserve"> is false </w:t>
+      </w:r>
+      <w:proofErr w:type="gramStart"/>
+      <w:r>
+        <w:rPr>
+          <w:rFonts w:ascii="Palatino Linotype" w:hAnsi="Palatino Linotype"/>
+          <w:bCs/>
+          <w:sz w:val="20"/>
+          <w:szCs w:val="20"/>
+        </w:rPr>
+        <w:t>%}Defendant</w:t>
+      </w:r>
+      <w:proofErr w:type="gramEnd"/>
+      <w:r>
+        <w:rPr>
+          <w:rFonts w:ascii="Palatino Linotype" w:hAnsi="Palatino Linotype"/>
+          <w:bCs/>
+          <w:sz w:val="20"/>
+          <w:szCs w:val="20"/>
+        </w:rPr>
+        <w:t xml:space="preserve"> was represented by {{ </w:t>
       </w:r>
       <w:proofErr w:type="spellStart"/>
       <w:r>
@@ -1117,15 +1255,54 @@
           <w:sz w:val="20"/>
           <w:szCs w:val="20"/>
         </w:rPr>
-        <w:t xml:space="preserve"> is true %}Defendant waived right to counsel. {% endif %}</w:t>
-      </w:r>
-      <w:r>
-        <w:rPr>
-          <w:rFonts w:ascii="Palatino Linotype" w:hAnsi="Palatino Linotype"/>
-          <w:sz w:val="20"/>
-          <w:szCs w:val="20"/>
-        </w:rPr>
-        <w:t xml:space="preserve">{% </w:t>
+        <w:t xml:space="preserve"> is true </w:t>
+      </w:r>
+      <w:proofErr w:type="gramStart"/>
+      <w:r>
+        <w:rPr>
+          <w:rFonts w:ascii="Palatino Linotype" w:hAnsi="Palatino Linotype"/>
+          <w:bCs/>
+          <w:sz w:val="20"/>
+          <w:szCs w:val="20"/>
+        </w:rPr>
+        <w:t>%}Defendant</w:t>
+      </w:r>
+      <w:proofErr w:type="gramEnd"/>
+      <w:r>
+        <w:rPr>
+          <w:rFonts w:ascii="Palatino Linotype" w:hAnsi="Palatino Linotype"/>
+          <w:bCs/>
+          <w:sz w:val="20"/>
+          <w:szCs w:val="20"/>
+        </w:rPr>
+        <w:t xml:space="preserve"> waived right to counsel. {% endif </w:t>
+      </w:r>
+      <w:proofErr w:type="gramStart"/>
+      <w:r>
+        <w:rPr>
+          <w:rFonts w:ascii="Palatino Linotype" w:hAnsi="Palatino Linotype"/>
+          <w:bCs/>
+          <w:sz w:val="20"/>
+          <w:szCs w:val="20"/>
+        </w:rPr>
+        <w:t>%}</w:t>
+      </w:r>
+      <w:r>
+        <w:rPr>
+          <w:rFonts w:ascii="Palatino Linotype" w:hAnsi="Palatino Linotype"/>
+          <w:sz w:val="20"/>
+          <w:szCs w:val="20"/>
+        </w:rPr>
+        <w:t>{</w:t>
+      </w:r>
+      <w:proofErr w:type="gramEnd"/>
+      <w:r>
+        <w:rPr>
+          <w:rFonts w:ascii="Palatino Linotype" w:hAnsi="Palatino Linotype"/>
+          <w:sz w:val="20"/>
+          <w:szCs w:val="20"/>
+        </w:rPr>
+        <w:t xml:space="preserve">% </w:t>
       </w:r>
       <w:proofErr w:type="spellStart"/>
       <w:r>
@@ -1208,7 +1385,27 @@
           <w:sz w:val="20"/>
           <w:szCs w:val="20"/>
         </w:rPr>
-        <w:t xml:space="preserve"> is false %}Defendant was represented by {{ </w:t>
+        <w:t xml:space="preserve"> is false </w:t>
+      </w:r>
+      <w:proofErr w:type="gramStart"/>
+      <w:r>
+        <w:rPr>
+          <w:rFonts w:ascii="Palatino Linotype" w:hAnsi="Palatino Linotype"/>
+          <w:bCs/>
+          <w:sz w:val="20"/>
+          <w:szCs w:val="20"/>
+        </w:rPr>
+        <w:t>%}Defendant</w:t>
+      </w:r>
+      <w:proofErr w:type="gramEnd"/>
+      <w:r>
+        <w:rPr>
+          <w:rFonts w:ascii="Palatino Linotype" w:hAnsi="Palatino Linotype"/>
+          <w:bCs/>
+          <w:sz w:val="20"/>
+          <w:szCs w:val="20"/>
+        </w:rPr>
+        <w:t xml:space="preserve"> was represented by {{ </w:t>
       </w:r>
       <w:proofErr w:type="spellStart"/>
       <w:r>
@@ -1288,15 +1485,54 @@
           <w:sz w:val="20"/>
           <w:szCs w:val="20"/>
         </w:rPr>
-        <w:t xml:space="preserve"> is true %}Defendant waived right to counsel. {% endif %}</w:t>
-      </w:r>
-      <w:r>
-        <w:rPr>
-          <w:rFonts w:ascii="Palatino Linotype" w:hAnsi="Palatino Linotype"/>
-          <w:sz w:val="20"/>
-          <w:szCs w:val="20"/>
-        </w:rPr>
-        <w:t>{% else %}</w:t>
+        <w:t xml:space="preserve"> is true </w:t>
+      </w:r>
+      <w:proofErr w:type="gramStart"/>
+      <w:r>
+        <w:rPr>
+          <w:rFonts w:ascii="Palatino Linotype" w:hAnsi="Palatino Linotype"/>
+          <w:bCs/>
+          <w:sz w:val="20"/>
+          <w:szCs w:val="20"/>
+        </w:rPr>
+        <w:t>%}Defendant</w:t>
+      </w:r>
+      <w:proofErr w:type="gramEnd"/>
+      <w:r>
+        <w:rPr>
+          <w:rFonts w:ascii="Palatino Linotype" w:hAnsi="Palatino Linotype"/>
+          <w:bCs/>
+          <w:sz w:val="20"/>
+          <w:szCs w:val="20"/>
+        </w:rPr>
+        <w:t xml:space="preserve"> waived right to counsel. {% endif </w:t>
+      </w:r>
+      <w:proofErr w:type="gramStart"/>
+      <w:r>
+        <w:rPr>
+          <w:rFonts w:ascii="Palatino Linotype" w:hAnsi="Palatino Linotype"/>
+          <w:bCs/>
+          <w:sz w:val="20"/>
+          <w:szCs w:val="20"/>
+        </w:rPr>
+        <w:t>%}</w:t>
+      </w:r>
+      <w:r>
+        <w:rPr>
+          <w:rFonts w:ascii="Palatino Linotype" w:hAnsi="Palatino Linotype"/>
+          <w:sz w:val="20"/>
+          <w:szCs w:val="20"/>
+        </w:rPr>
+        <w:t>{</w:t>
+      </w:r>
+      <w:proofErr w:type="gramEnd"/>
+      <w:r>
+        <w:rPr>
+          <w:rFonts w:ascii="Palatino Linotype" w:hAnsi="Palatino Linotype"/>
+          <w:sz w:val="20"/>
+          <w:szCs w:val="20"/>
+        </w:rPr>
+        <w:t>% else %}</w:t>
       </w:r>
       <w:r>
         <w:rPr>
@@ -1429,7 +1665,27 @@
           <w:sz w:val="20"/>
           <w:szCs w:val="20"/>
         </w:rPr>
-        <w:t xml:space="preserve"> is false %}Defendant was represented by {{ </w:t>
+        <w:t xml:space="preserve"> is false </w:t>
+      </w:r>
+      <w:proofErr w:type="gramStart"/>
+      <w:r>
+        <w:rPr>
+          <w:rFonts w:ascii="Palatino Linotype" w:hAnsi="Palatino Linotype"/>
+          <w:bCs/>
+          <w:sz w:val="20"/>
+          <w:szCs w:val="20"/>
+        </w:rPr>
+        <w:t>%}Defendant</w:t>
+      </w:r>
+      <w:proofErr w:type="gramEnd"/>
+      <w:r>
+        <w:rPr>
+          <w:rFonts w:ascii="Palatino Linotype" w:hAnsi="Palatino Linotype"/>
+          <w:bCs/>
+          <w:sz w:val="20"/>
+          <w:szCs w:val="20"/>
+        </w:rPr>
+        <w:t xml:space="preserve"> was represented by {{ </w:t>
       </w:r>
       <w:proofErr w:type="spellStart"/>
       <w:r>
@@ -1509,16 +1765,56 @@
           <w:sz w:val="20"/>
           <w:szCs w:val="20"/>
         </w:rPr>
-        <w:t xml:space="preserve"> is true %}Defendant waived right to counsel. {% endif %}</w:t>
-      </w:r>
-      <w:r>
-        <w:rPr>
-          <w:rFonts w:ascii="Palatino Linotype" w:hAnsi="Palatino Linotype"/>
-          <w:bCs/>
-          <w:sz w:val="20"/>
-          <w:szCs w:val="20"/>
-        </w:rPr>
-        <w:t xml:space="preserve">{% if </w:t>
+        <w:t xml:space="preserve"> is true </w:t>
+      </w:r>
+      <w:proofErr w:type="gramStart"/>
+      <w:r>
+        <w:rPr>
+          <w:rFonts w:ascii="Palatino Linotype" w:hAnsi="Palatino Linotype"/>
+          <w:bCs/>
+          <w:sz w:val="20"/>
+          <w:szCs w:val="20"/>
+        </w:rPr>
+        <w:t>%}Defendant</w:t>
+      </w:r>
+      <w:proofErr w:type="gramEnd"/>
+      <w:r>
+        <w:rPr>
+          <w:rFonts w:ascii="Palatino Linotype" w:hAnsi="Palatino Linotype"/>
+          <w:bCs/>
+          <w:sz w:val="20"/>
+          <w:szCs w:val="20"/>
+        </w:rPr>
+        <w:t xml:space="preserve"> waived right to counsel. {% endif </w:t>
+      </w:r>
+      <w:proofErr w:type="gramStart"/>
+      <w:r>
+        <w:rPr>
+          <w:rFonts w:ascii="Palatino Linotype" w:hAnsi="Palatino Linotype"/>
+          <w:bCs/>
+          <w:sz w:val="20"/>
+          <w:szCs w:val="20"/>
+        </w:rPr>
+        <w:t>%}</w:t>
+      </w:r>
+      <w:r>
+        <w:rPr>
+          <w:rFonts w:ascii="Palatino Linotype" w:hAnsi="Palatino Linotype"/>
+          <w:bCs/>
+          <w:sz w:val="20"/>
+          <w:szCs w:val="20"/>
+        </w:rPr>
+        <w:t>{</w:t>
+      </w:r>
+      <w:proofErr w:type="gramEnd"/>
+      <w:r>
+        <w:rPr>
+          <w:rFonts w:ascii="Palatino Linotype" w:hAnsi="Palatino Linotype"/>
+          <w:bCs/>
+          <w:sz w:val="20"/>
+          <w:szCs w:val="20"/>
+        </w:rPr>
+        <w:t xml:space="preserve">% if </w:t>
       </w:r>
       <w:proofErr w:type="spellStart"/>
       <w:r>
@@ -1932,15 +2228,33 @@
           <w:sz w:val="20"/>
           <w:szCs w:val="20"/>
         </w:rPr>
-        <w:t>The Court, finding that the Defendant entered the plea knowingly, intelligently, and voluntarily, accepted the plea and entered the following sentence:</w:t>
-      </w:r>
-      <w:r>
-        <w:rPr>
-          <w:rFonts w:ascii="Palatino Linotype" w:hAnsi="Palatino Linotype"/>
-          <w:sz w:val="20"/>
-          <w:szCs w:val="20"/>
-        </w:rPr>
-        <w:t>{% endif %}</w:t>
+        <w:t xml:space="preserve">The Court, finding that the Defendant entered the plea knowingly, intelligently, and voluntarily, accepted the plea and entered the following </w:t>
+      </w:r>
+      <w:proofErr w:type="gramStart"/>
+      <w:r>
+        <w:rPr>
+          <w:rFonts w:ascii="Palatino Linotype" w:hAnsi="Palatino Linotype"/>
+          <w:sz w:val="20"/>
+          <w:szCs w:val="20"/>
+        </w:rPr>
+        <w:t>sentence:</w:t>
+      </w:r>
+      <w:r>
+        <w:rPr>
+          <w:rFonts w:ascii="Palatino Linotype" w:hAnsi="Palatino Linotype"/>
+          <w:sz w:val="20"/>
+          <w:szCs w:val="20"/>
+        </w:rPr>
+        <w:t>{</w:t>
+      </w:r>
+      <w:proofErr w:type="gramEnd"/>
+      <w:r>
+        <w:rPr>
+          <w:rFonts w:ascii="Palatino Linotype" w:hAnsi="Palatino Linotype"/>
+          <w:sz w:val="20"/>
+          <w:szCs w:val="20"/>
+        </w:rPr>
+        <w:t>% endif %}</w:t>
       </w:r>
     </w:p>
     <w:p>
@@ -1961,6 +2275,7 @@
         <w:t xml:space="preserve">{% if </w:t>
       </w:r>
       <w:proofErr w:type="spellStart"/>
+      <w:proofErr w:type="gramStart"/>
       <w:r>
         <w:rPr>
           <w:rFonts w:ascii="Palatino Linotype" w:hAnsi="Palatino Linotype"/>
@@ -1970,6 +2285,7 @@
         <w:t>diversion.ordered</w:t>
       </w:r>
       <w:proofErr w:type="spellEnd"/>
+      <w:proofErr w:type="gramEnd"/>
       <w:r>
         <w:rPr>
           <w:rFonts w:ascii="Palatino Linotype" w:hAnsi="Palatino Linotype"/>
@@ -2010,16 +2326,34 @@
           <w:sz w:val="20"/>
           <w:szCs w:val="20"/>
         </w:rPr>
-        <w:t xml:space="preserve">Defendant is eligible for the {{ </w:t>
-      </w:r>
-      <w:proofErr w:type="spellStart"/>
-      <w:r>
-        <w:rPr>
-          <w:rFonts w:ascii="Palatino Linotype" w:hAnsi="Palatino Linotype"/>
-          <w:sz w:val="20"/>
-          <w:szCs w:val="20"/>
-        </w:rPr>
-        <w:t>diversion.program_name</w:t>
+        <w:t xml:space="preserve">Defendant is eligible for the </w:t>
+      </w:r>
+      <w:proofErr w:type="gramStart"/>
+      <w:r>
+        <w:rPr>
+          <w:rFonts w:ascii="Palatino Linotype" w:hAnsi="Palatino Linotype"/>
+          <w:sz w:val="20"/>
+          <w:szCs w:val="20"/>
+        </w:rPr>
+        <w:t xml:space="preserve">{{ </w:t>
+      </w:r>
+      <w:proofErr w:type="spellStart"/>
+      <w:r>
+        <w:rPr>
+          <w:rFonts w:ascii="Palatino Linotype" w:hAnsi="Palatino Linotype"/>
+          <w:sz w:val="20"/>
+          <w:szCs w:val="20"/>
+        </w:rPr>
+        <w:t>diversion</w:t>
+      </w:r>
+      <w:proofErr w:type="gramEnd"/>
+      <w:r>
+        <w:rPr>
+          <w:rFonts w:ascii="Palatino Linotype" w:hAnsi="Palatino Linotype"/>
+          <w:sz w:val="20"/>
+          <w:szCs w:val="20"/>
+        </w:rPr>
+        <w:t>.program_name</w:t>
       </w:r>
       <w:proofErr w:type="spellEnd"/>
       <w:r>
@@ -2030,6 +2364,7 @@
         </w:rPr>
         <w:t xml:space="preserve"> }}. The Defendant’s plea and the Court’s findings are set forth in the chart below. The sentence, including any fines, costs and jail days, is SUSPENDED pending Defendant’s completion of the </w:t>
       </w:r>
+      <w:proofErr w:type="gramStart"/>
       <w:r>
         <w:rPr>
           <w:rFonts w:ascii="Palatino Linotype" w:hAnsi="Palatino Linotype"/>
@@ -2045,7 +2380,16 @@
           <w:sz w:val="20"/>
           <w:szCs w:val="20"/>
         </w:rPr>
-        <w:t>diversion.program_name</w:t>
+        <w:t>diversion</w:t>
+      </w:r>
+      <w:proofErr w:type="gramEnd"/>
+      <w:r>
+        <w:rPr>
+          <w:rFonts w:ascii="Palatino Linotype" w:hAnsi="Palatino Linotype"/>
+          <w:sz w:val="20"/>
+          <w:szCs w:val="20"/>
+        </w:rPr>
+        <w:t>.program_name</w:t>
       </w:r>
       <w:proofErr w:type="spellEnd"/>
       <w:r>
@@ -2439,6 +2783,7 @@
                 <w:szCs w:val="20"/>
               </w:rPr>
             </w:pPr>
+            <w:proofErr w:type="gramStart"/>
             <w:r>
               <w:rPr>
                 <w:rFonts w:ascii="Palatino Linotype" w:hAnsi="Palatino Linotype"/>
@@ -2458,7 +2803,18 @@
                 <w:sz w:val="20"/>
                 <w:szCs w:val="20"/>
               </w:rPr>
-              <w:t>charge.offense</w:t>
+              <w:t>charge</w:t>
+            </w:r>
+            <w:proofErr w:type="gramEnd"/>
+            <w:r>
+              <w:rPr>
+                <w:rFonts w:ascii="Palatino Linotype" w:hAnsi="Palatino Linotype"/>
+                <w:b/>
+                <w:bCs/>
+                <w:sz w:val="20"/>
+                <w:szCs w:val="20"/>
+              </w:rPr>
+              <w:t>.offense</w:t>
             </w:r>
             <w:proofErr w:type="spellEnd"/>
             <w:r>
@@ -2706,6 +3062,7 @@
                 <w:szCs w:val="20"/>
               </w:rPr>
             </w:pPr>
+            <w:proofErr w:type="gramStart"/>
             <w:r>
               <w:rPr>
                 <w:rFonts w:ascii="Palatino Linotype" w:hAnsi="Palatino Linotype"/>
@@ -2725,7 +3082,18 @@
                 <w:sz w:val="20"/>
                 <w:szCs w:val="20"/>
               </w:rPr>
-              <w:t>charge.statute</w:t>
+              <w:t>charge</w:t>
+            </w:r>
+            <w:proofErr w:type="gramEnd"/>
+            <w:r>
+              <w:rPr>
+                <w:rFonts w:ascii="Palatino Linotype" w:hAnsi="Palatino Linotype"/>
+                <w:b/>
+                <w:bCs/>
+                <w:sz w:val="20"/>
+                <w:szCs w:val="20"/>
+              </w:rPr>
+              <w:t>.statute</w:t>
             </w:r>
             <w:proofErr w:type="spellEnd"/>
             <w:r>
@@ -2973,6 +3341,7 @@
                 <w:szCs w:val="20"/>
               </w:rPr>
             </w:pPr>
+            <w:proofErr w:type="gramStart"/>
             <w:r>
               <w:rPr>
                 <w:rFonts w:ascii="Palatino Linotype" w:hAnsi="Palatino Linotype"/>
@@ -2992,7 +3361,18 @@
                 <w:sz w:val="20"/>
                 <w:szCs w:val="20"/>
               </w:rPr>
-              <w:t>charge.degree</w:t>
+              <w:t>charge</w:t>
+            </w:r>
+            <w:proofErr w:type="gramEnd"/>
+            <w:r>
+              <w:rPr>
+                <w:rFonts w:ascii="Palatino Linotype" w:hAnsi="Palatino Linotype"/>
+                <w:b/>
+                <w:bCs/>
+                <w:sz w:val="20"/>
+                <w:szCs w:val="20"/>
+              </w:rPr>
+              <w:t>.degree</w:t>
             </w:r>
             <w:proofErr w:type="spellEnd"/>
             <w:r>
@@ -3240,6 +3620,7 @@
                 <w:szCs w:val="20"/>
               </w:rPr>
             </w:pPr>
+            <w:proofErr w:type="gramStart"/>
             <w:r>
               <w:rPr>
                 <w:rFonts w:ascii="Palatino Linotype" w:hAnsi="Palatino Linotype"/>
@@ -3259,7 +3640,18 @@
                 <w:sz w:val="20"/>
                 <w:szCs w:val="20"/>
               </w:rPr>
-              <w:t>charge.plea</w:t>
+              <w:t>charge</w:t>
+            </w:r>
+            <w:proofErr w:type="gramEnd"/>
+            <w:r>
+              <w:rPr>
+                <w:rFonts w:ascii="Palatino Linotype" w:hAnsi="Palatino Linotype"/>
+                <w:b/>
+                <w:bCs/>
+                <w:sz w:val="20"/>
+                <w:szCs w:val="20"/>
+              </w:rPr>
+              <w:t>.plea</w:t>
             </w:r>
             <w:proofErr w:type="spellEnd"/>
             <w:r>
@@ -3507,6 +3899,7 @@
                 <w:szCs w:val="20"/>
               </w:rPr>
             </w:pPr>
+            <w:proofErr w:type="gramStart"/>
             <w:r>
               <w:rPr>
                 <w:rFonts w:ascii="Palatino Linotype" w:hAnsi="Palatino Linotype"/>
@@ -3526,7 +3919,18 @@
                 <w:sz w:val="20"/>
                 <w:szCs w:val="20"/>
               </w:rPr>
-              <w:t>charge.finding</w:t>
+              <w:t>charge</w:t>
+            </w:r>
+            <w:proofErr w:type="gramEnd"/>
+            <w:r>
+              <w:rPr>
+                <w:rFonts w:ascii="Palatino Linotype" w:hAnsi="Palatino Linotype"/>
+                <w:b/>
+                <w:bCs/>
+                <w:sz w:val="20"/>
+                <w:szCs w:val="20"/>
+              </w:rPr>
+              <w:t>.finding</w:t>
             </w:r>
             <w:proofErr w:type="spellEnd"/>
             <w:r>
@@ -3774,6 +4178,7 @@
                 <w:szCs w:val="20"/>
               </w:rPr>
             </w:pPr>
+            <w:proofErr w:type="gramStart"/>
             <w:r>
               <w:rPr>
                 <w:rFonts w:ascii="Palatino Linotype" w:hAnsi="Palatino Linotype"/>
@@ -3793,7 +4198,18 @@
                 <w:sz w:val="20"/>
                 <w:szCs w:val="20"/>
               </w:rPr>
-              <w:t>charge.fines_amount</w:t>
+              <w:t>charge</w:t>
+            </w:r>
+            <w:proofErr w:type="gramEnd"/>
+            <w:r>
+              <w:rPr>
+                <w:rFonts w:ascii="Palatino Linotype" w:hAnsi="Palatino Linotype"/>
+                <w:b/>
+                <w:bCs/>
+                <w:sz w:val="20"/>
+                <w:szCs w:val="20"/>
+              </w:rPr>
+              <w:t>.fines_amount</w:t>
             </w:r>
             <w:proofErr w:type="spellEnd"/>
             <w:r>
@@ -4061,6 +4477,7 @@
                 <w:szCs w:val="20"/>
               </w:rPr>
             </w:pPr>
+            <w:proofErr w:type="gramStart"/>
             <w:r>
               <w:rPr>
                 <w:rFonts w:ascii="Palatino Linotype" w:hAnsi="Palatino Linotype"/>
@@ -4080,7 +4497,18 @@
                 <w:sz w:val="20"/>
                 <w:szCs w:val="20"/>
               </w:rPr>
-              <w:t>charge.fines_suspended</w:t>
+              <w:t>charge</w:t>
+            </w:r>
+            <w:proofErr w:type="gramEnd"/>
+            <w:r>
+              <w:rPr>
+                <w:rFonts w:ascii="Palatino Linotype" w:hAnsi="Palatino Linotype"/>
+                <w:b/>
+                <w:bCs/>
+                <w:sz w:val="20"/>
+                <w:szCs w:val="20"/>
+              </w:rPr>
+              <w:t>.fines_suspended</w:t>
             </w:r>
             <w:proofErr w:type="spellEnd"/>
             <w:r>
@@ -4328,6 +4756,7 @@
                 <w:szCs w:val="20"/>
               </w:rPr>
             </w:pPr>
+            <w:proofErr w:type="gramStart"/>
             <w:r>
               <w:rPr>
                 <w:rFonts w:ascii="Palatino Linotype" w:hAnsi="Palatino Linotype"/>
@@ -4347,7 +4776,18 @@
                 <w:sz w:val="20"/>
                 <w:szCs w:val="20"/>
               </w:rPr>
-              <w:t>charge.</w:t>
+              <w:t>charge</w:t>
+            </w:r>
+            <w:proofErr w:type="gramEnd"/>
+            <w:r>
+              <w:rPr>
+                <w:rFonts w:ascii="Palatino Linotype" w:hAnsi="Palatino Linotype"/>
+                <w:b/>
+                <w:bCs/>
+                <w:sz w:val="20"/>
+                <w:szCs w:val="20"/>
+              </w:rPr>
+              <w:t>.</w:t>
             </w:r>
             <w:r>
               <w:rPr>
@@ -4625,6 +5065,7 @@
                 <w:szCs w:val="20"/>
               </w:rPr>
             </w:pPr>
+            <w:proofErr w:type="gramStart"/>
             <w:r>
               <w:rPr>
                 <w:rFonts w:ascii="Palatino Linotype" w:hAnsi="Palatino Linotype"/>
@@ -4644,7 +5085,18 @@
                 <w:sz w:val="20"/>
                 <w:szCs w:val="20"/>
               </w:rPr>
-              <w:t>charge.</w:t>
+              <w:t>charge</w:t>
+            </w:r>
+            <w:proofErr w:type="gramEnd"/>
+            <w:r>
+              <w:rPr>
+                <w:rFonts w:ascii="Palatino Linotype" w:hAnsi="Palatino Linotype"/>
+                <w:b/>
+                <w:bCs/>
+                <w:sz w:val="20"/>
+                <w:szCs w:val="20"/>
+              </w:rPr>
+              <w:t>.</w:t>
             </w:r>
             <w:r>
               <w:rPr>
@@ -4822,6 +5274,288 @@
           <w:sz w:val="20"/>
           <w:szCs w:val="20"/>
         </w:rPr>
+        <w:t>court_</w:t>
+      </w:r>
+      <w:proofErr w:type="gramStart"/>
+      <w:r>
+        <w:rPr>
+          <w:rFonts w:ascii="Palatino Linotype" w:hAnsi="Palatino Linotype"/>
+          <w:bCs/>
+          <w:sz w:val="20"/>
+          <w:szCs w:val="20"/>
+        </w:rPr>
+        <w:t>costs.ordered</w:t>
+      </w:r>
+      <w:proofErr w:type="spellEnd"/>
+      <w:proofErr w:type="gramEnd"/>
+      <w:r>
+        <w:rPr>
+          <w:rFonts w:ascii="Palatino Linotype" w:hAnsi="Palatino Linotype"/>
+          <w:bCs/>
+          <w:sz w:val="20"/>
+          <w:szCs w:val="20"/>
+        </w:rPr>
+        <w:t xml:space="preserve"> == ‘Yes’ %}</w:t>
+      </w:r>
+      <w:r>
+        <w:rPr>
+          <w:rFonts w:ascii="Palatino Linotype" w:hAnsi="Palatino Linotype"/>
+          <w:bCs/>
+          <w:sz w:val="20"/>
+          <w:szCs w:val="20"/>
+          <w:u w:val="single"/>
+        </w:rPr>
+        <w:t>Court costs are assessed for the highest degree charge in this</w:t>
+      </w:r>
+      <w:r>
+        <w:rPr>
+          <w:rFonts w:ascii="Palatino Linotype" w:hAnsi="Palatino Linotype"/>
+          <w:bCs/>
+          <w:sz w:val="20"/>
+          <w:szCs w:val="20"/>
+          <w:u w:val="single"/>
+        </w:rPr>
+        <w:t xml:space="preserve"> case</w:t>
+      </w:r>
+      <w:r>
+        <w:rPr>
+          <w:rFonts w:ascii="Palatino Linotype" w:hAnsi="Palatino Linotype"/>
+          <w:bCs/>
+          <w:sz w:val="20"/>
+          <w:szCs w:val="20"/>
+        </w:rPr>
+        <w:t xml:space="preserve">{% if </w:t>
+      </w:r>
+      <w:proofErr w:type="spellStart"/>
+      <w:r>
+        <w:rPr>
+          <w:rFonts w:ascii="Palatino Linotype" w:hAnsi="Palatino Linotype"/>
+          <w:bCs/>
+          <w:sz w:val="20"/>
+          <w:szCs w:val="20"/>
+        </w:rPr>
+        <w:t>diversion.ordered</w:t>
+      </w:r>
+      <w:proofErr w:type="spellEnd"/>
+      <w:r>
+        <w:rPr>
+          <w:rFonts w:ascii="Palatino Linotype" w:hAnsi="Palatino Linotype"/>
+          <w:bCs/>
+          <w:sz w:val="20"/>
+          <w:szCs w:val="20"/>
+        </w:rPr>
+        <w:t xml:space="preserve"> is false %}. </w:t>
+      </w:r>
+      <w:r>
+        <w:rPr>
+          <w:rFonts w:ascii="Palatino Linotype" w:hAnsi="Palatino Linotype"/>
+          <w:sz w:val="20"/>
+          <w:szCs w:val="20"/>
+        </w:rPr>
+        <w:t xml:space="preserve">{% </w:t>
+      </w:r>
+      <w:proofErr w:type="spellStart"/>
+      <w:r>
+        <w:rPr>
+          <w:rFonts w:ascii="Palatino Linotype" w:hAnsi="Palatino Linotype"/>
+          <w:sz w:val="20"/>
+          <w:szCs w:val="20"/>
+        </w:rPr>
+        <w:t>el</w:t>
+      </w:r>
+      <w:r>
+        <w:rPr>
+          <w:rFonts w:ascii="Palatino Linotype" w:hAnsi="Palatino Linotype"/>
+          <w:sz w:val="20"/>
+          <w:szCs w:val="20"/>
+        </w:rPr>
+        <w:t>if</w:t>
+      </w:r>
+      <w:proofErr w:type="spellEnd"/>
+      <w:r>
+        <w:rPr>
+          <w:rFonts w:ascii="Palatino Linotype" w:hAnsi="Palatino Linotype"/>
+          <w:sz w:val="20"/>
+          <w:szCs w:val="20"/>
+        </w:rPr>
+        <w:t xml:space="preserve"> </w:t>
+      </w:r>
+      <w:proofErr w:type="spellStart"/>
+      <w:proofErr w:type="gramStart"/>
+      <w:r>
+        <w:rPr>
+          <w:rFonts w:ascii="Palatino Linotype" w:hAnsi="Palatino Linotype"/>
+          <w:sz w:val="20"/>
+          <w:szCs w:val="20"/>
+        </w:rPr>
+        <w:t>diversion.ordered</w:t>
+      </w:r>
+      <w:proofErr w:type="spellEnd"/>
+      <w:proofErr w:type="gramEnd"/>
+      <w:r>
+        <w:rPr>
+          <w:rFonts w:ascii="Palatino Linotype" w:hAnsi="Palatino Linotype"/>
+          <w:sz w:val="20"/>
+          <w:szCs w:val="20"/>
+        </w:rPr>
+        <w:t xml:space="preserve"> is true %}</w:t>
+      </w:r>
+      <w:r>
+        <w:rPr>
+          <w:rFonts w:ascii="Palatino Linotype" w:hAnsi="Palatino Linotype"/>
+          <w:sz w:val="20"/>
+          <w:szCs w:val="20"/>
+          <w:u w:val="single"/>
+        </w:rPr>
+        <w:t>,</w:t>
+      </w:r>
+      <w:r>
+        <w:rPr>
+          <w:rFonts w:ascii="Palatino Linotype" w:hAnsi="Palatino Linotype"/>
+          <w:sz w:val="20"/>
+          <w:szCs w:val="20"/>
+          <w:u w:val="single"/>
+        </w:rPr>
+        <w:t xml:space="preserve"> </w:t>
+      </w:r>
+      <w:r>
+        <w:rPr>
+          <w:rFonts w:ascii="Palatino Linotype" w:hAnsi="Palatino Linotype"/>
+          <w:sz w:val="20"/>
+          <w:szCs w:val="20"/>
+          <w:u w:val="single"/>
+        </w:rPr>
+        <w:t xml:space="preserve">but Defendant </w:t>
+      </w:r>
+      <w:r>
+        <w:rPr>
+          <w:rFonts w:ascii="Palatino Linotype" w:hAnsi="Palatino Linotype"/>
+          <w:sz w:val="20"/>
+          <w:szCs w:val="20"/>
+          <w:u w:val="single"/>
+        </w:rPr>
+        <w:t>does not owe the court costs if</w:t>
+      </w:r>
+      <w:r>
+        <w:rPr>
+          <w:rFonts w:ascii="Palatino Linotype" w:hAnsi="Palatino Linotype"/>
+          <w:sz w:val="20"/>
+          <w:szCs w:val="20"/>
+          <w:u w:val="single"/>
+        </w:rPr>
+        <w:t xml:space="preserve"> </w:t>
+      </w:r>
+      <w:r>
+        <w:rPr>
+          <w:rFonts w:ascii="Palatino Linotype" w:hAnsi="Palatino Linotype"/>
+          <w:sz w:val="20"/>
+          <w:szCs w:val="20"/>
+          <w:u w:val="single"/>
+        </w:rPr>
+        <w:t xml:space="preserve">the {{ </w:t>
+      </w:r>
+      <w:proofErr w:type="spellStart"/>
+      <w:r>
+        <w:rPr>
+          <w:rFonts w:ascii="Palatino Linotype" w:hAnsi="Palatino Linotype"/>
+          <w:sz w:val="20"/>
+          <w:szCs w:val="20"/>
+          <w:u w:val="single"/>
+        </w:rPr>
+        <w:t>diversion.program_name</w:t>
+      </w:r>
+      <w:proofErr w:type="spellEnd"/>
+      <w:r>
+        <w:rPr>
+          <w:rFonts w:ascii="Palatino Linotype" w:hAnsi="Palatino Linotype"/>
+          <w:sz w:val="20"/>
+          <w:szCs w:val="20"/>
+          <w:u w:val="single"/>
+        </w:rPr>
+        <w:t xml:space="preserve"> }}</w:t>
+      </w:r>
+      <w:r>
+        <w:rPr>
+          <w:rFonts w:ascii="Palatino Linotype" w:hAnsi="Palatino Linotype"/>
+          <w:sz w:val="20"/>
+          <w:szCs w:val="20"/>
+          <w:u w:val="single"/>
+        </w:rPr>
+        <w:t xml:space="preserve"> is successfully completed</w:t>
+      </w:r>
+      <w:r>
+        <w:rPr>
+          <w:rFonts w:ascii="Palatino Linotype" w:hAnsi="Palatino Linotype"/>
+          <w:bCs/>
+          <w:sz w:val="20"/>
+          <w:szCs w:val="20"/>
+        </w:rPr>
+        <w:t xml:space="preserve">. </w:t>
+      </w:r>
+      <w:r>
+        <w:rPr>
+          <w:rFonts w:ascii="Palatino Linotype" w:hAnsi="Palatino Linotype"/>
+          <w:sz w:val="20"/>
+          <w:szCs w:val="20"/>
+        </w:rPr>
+        <w:t xml:space="preserve">{% endif </w:t>
+      </w:r>
+      <w:proofErr w:type="gramStart"/>
+      <w:r>
+        <w:rPr>
+          <w:rFonts w:ascii="Palatino Linotype" w:hAnsi="Palatino Linotype"/>
+          <w:sz w:val="20"/>
+          <w:szCs w:val="20"/>
+        </w:rPr>
+        <w:t>%}</w:t>
+      </w:r>
+      <w:r>
+        <w:rPr>
+          <w:rFonts w:ascii="Palatino Linotype" w:hAnsi="Palatino Linotype"/>
+          <w:bCs/>
+          <w:sz w:val="20"/>
+          <w:szCs w:val="20"/>
+        </w:rPr>
+        <w:t>{</w:t>
+      </w:r>
+      <w:proofErr w:type="gramEnd"/>
+      <w:r>
+        <w:rPr>
+          <w:rFonts w:ascii="Palatino Linotype" w:hAnsi="Palatino Linotype"/>
+          <w:bCs/>
+          <w:sz w:val="20"/>
+          <w:szCs w:val="20"/>
+        </w:rPr>
+        <w:t xml:space="preserve">% </w:t>
+      </w:r>
+      <w:proofErr w:type="spellStart"/>
+      <w:r>
+        <w:rPr>
+          <w:rFonts w:ascii="Palatino Linotype" w:hAnsi="Palatino Linotype"/>
+          <w:bCs/>
+          <w:sz w:val="20"/>
+          <w:szCs w:val="20"/>
+        </w:rPr>
+        <w:t>elif</w:t>
+      </w:r>
+      <w:proofErr w:type="spellEnd"/>
+      <w:r>
+        <w:rPr>
+          <w:rFonts w:ascii="Palatino Linotype" w:hAnsi="Palatino Linotype"/>
+          <w:bCs/>
+          <w:sz w:val="20"/>
+          <w:szCs w:val="20"/>
+        </w:rPr>
+        <w:t xml:space="preserve"> </w:t>
+      </w:r>
+      <w:proofErr w:type="spellStart"/>
+      <w:r>
+        <w:rPr>
+          <w:rFonts w:ascii="Palatino Linotype" w:hAnsi="Palatino Linotype"/>
+          <w:bCs/>
+          <w:sz w:val="20"/>
+          <w:szCs w:val="20"/>
+        </w:rPr>
         <w:t>court_costs.ordered</w:t>
       </w:r>
       <w:proofErr w:type="spellEnd"/>
@@ -4832,32 +5566,424 @@
           <w:sz w:val="20"/>
           <w:szCs w:val="20"/>
         </w:rPr>
+        <w:t xml:space="preserve"> == ‘Waived’ %}</w:t>
+      </w:r>
+      <w:r>
+        <w:rPr>
+          <w:rFonts w:ascii="Palatino Linotype" w:hAnsi="Palatino Linotype"/>
+          <w:bCs/>
+          <w:sz w:val="20"/>
+          <w:szCs w:val="20"/>
+          <w:u w:val="single"/>
+        </w:rPr>
+        <w:t>Court costs in this case are waived</w:t>
+      </w:r>
+      <w:r>
+        <w:rPr>
+          <w:rFonts w:ascii="Palatino Linotype" w:hAnsi="Palatino Linotype"/>
+          <w:bCs/>
+          <w:sz w:val="20"/>
+          <w:szCs w:val="20"/>
+        </w:rPr>
+        <w:t xml:space="preserve">. {% </w:t>
+      </w:r>
+      <w:proofErr w:type="spellStart"/>
+      <w:r>
+        <w:rPr>
+          <w:rFonts w:ascii="Palatino Linotype" w:hAnsi="Palatino Linotype"/>
+          <w:bCs/>
+          <w:sz w:val="20"/>
+          <w:szCs w:val="20"/>
+        </w:rPr>
+        <w:t>elif</w:t>
+      </w:r>
+      <w:proofErr w:type="spellEnd"/>
+      <w:r>
+        <w:rPr>
+          <w:rFonts w:ascii="Palatino Linotype" w:hAnsi="Palatino Linotype"/>
+          <w:bCs/>
+          <w:sz w:val="20"/>
+          <w:szCs w:val="20"/>
+        </w:rPr>
+        <w:t xml:space="preserve"> </w:t>
+      </w:r>
+      <w:proofErr w:type="spellStart"/>
+      <w:r>
+        <w:rPr>
+          <w:rFonts w:ascii="Palatino Linotype" w:hAnsi="Palatino Linotype"/>
+          <w:bCs/>
+          <w:sz w:val="20"/>
+          <w:szCs w:val="20"/>
+        </w:rPr>
+        <w:t>court_</w:t>
+      </w:r>
+      <w:proofErr w:type="gramStart"/>
+      <w:r>
+        <w:rPr>
+          <w:rFonts w:ascii="Palatino Linotype" w:hAnsi="Palatino Linotype"/>
+          <w:bCs/>
+          <w:sz w:val="20"/>
+          <w:szCs w:val="20"/>
+        </w:rPr>
+        <w:t>costs.ordered</w:t>
+      </w:r>
+      <w:proofErr w:type="spellEnd"/>
+      <w:proofErr w:type="gramEnd"/>
+      <w:r>
+        <w:rPr>
+          <w:rFonts w:ascii="Palatino Linotype" w:hAnsi="Palatino Linotype"/>
+          <w:bCs/>
+          <w:sz w:val="20"/>
+          <w:szCs w:val="20"/>
+        </w:rPr>
+        <w:t xml:space="preserve"> == ‘No’ %}</w:t>
+      </w:r>
+      <w:r>
+        <w:rPr>
+          <w:rFonts w:ascii="Palatino Linotype" w:hAnsi="Palatino Linotype"/>
+          <w:bCs/>
+          <w:sz w:val="20"/>
+          <w:szCs w:val="20"/>
+          <w:u w:val="single"/>
+        </w:rPr>
+        <w:t>There are no court costs in this case</w:t>
+      </w:r>
+      <w:r>
+        <w:rPr>
+          <w:rFonts w:ascii="Palatino Linotype" w:hAnsi="Palatino Linotype"/>
+          <w:bCs/>
+          <w:sz w:val="20"/>
+          <w:szCs w:val="20"/>
+        </w:rPr>
+        <w:t xml:space="preserve">. {% endif </w:t>
+      </w:r>
+      <w:proofErr w:type="gramStart"/>
+      <w:r>
+        <w:rPr>
+          <w:rFonts w:ascii="Palatino Linotype" w:hAnsi="Palatino Linotype"/>
+          <w:bCs/>
+          <w:sz w:val="20"/>
+          <w:szCs w:val="20"/>
+        </w:rPr>
+        <w:t>%}</w:t>
+      </w:r>
+      <w:r>
+        <w:rPr>
+          <w:rFonts w:ascii="Palatino Linotype" w:hAnsi="Palatino Linotype"/>
+          <w:sz w:val="20"/>
+          <w:szCs w:val="20"/>
+        </w:rPr>
+        <w:t>{</w:t>
+      </w:r>
+      <w:proofErr w:type="gramEnd"/>
+      <w:r>
+        <w:rPr>
+          <w:rFonts w:ascii="Palatino Linotype" w:hAnsi="Palatino Linotype"/>
+          <w:sz w:val="20"/>
+          <w:szCs w:val="20"/>
+        </w:rPr>
+        <w:t xml:space="preserve">% if </w:t>
+      </w:r>
+      <w:proofErr w:type="spellStart"/>
+      <w:r>
+        <w:rPr>
+          <w:rFonts w:ascii="Palatino Linotype" w:hAnsi="Palatino Linotype"/>
+          <w:sz w:val="20"/>
+          <w:szCs w:val="20"/>
+        </w:rPr>
+        <w:t>diversion.ordered</w:t>
+      </w:r>
+      <w:proofErr w:type="spellEnd"/>
+      <w:r>
+        <w:rPr>
+          <w:rFonts w:ascii="Palatino Linotype" w:hAnsi="Palatino Linotype"/>
+          <w:sz w:val="20"/>
+          <w:szCs w:val="20"/>
+        </w:rPr>
+        <w:t xml:space="preserve"> is false %}</w:t>
+      </w:r>
+      <w:r>
+        <w:rPr>
+          <w:rFonts w:ascii="Palatino Linotype" w:hAnsi="Palatino Linotype"/>
+          <w:sz w:val="20"/>
+          <w:szCs w:val="20"/>
+        </w:rPr>
+        <w:t>Having</w:t>
+      </w:r>
+      <w:r>
+        <w:rPr>
+          <w:rFonts w:ascii="Palatino Linotype" w:hAnsi="Palatino Linotype"/>
+          <w:sz w:val="20"/>
+          <w:szCs w:val="20"/>
+        </w:rPr>
+        <w:t xml:space="preserve"> been informed of the fines </w:t>
+      </w:r>
+      <w:r>
+        <w:rPr>
+          <w:rFonts w:ascii="Palatino Linotype" w:hAnsi="Palatino Linotype"/>
+          <w:b/>
+          <w:bCs/>
+          <w:sz w:val="20"/>
+          <w:szCs w:val="20"/>
+        </w:rPr>
+        <w:t xml:space="preserve">{% </w:t>
+      </w:r>
+      <w:r>
+        <w:rPr>
+          <w:rFonts w:ascii="Palatino Linotype" w:hAnsi="Palatino Linotype"/>
+          <w:bCs/>
+          <w:sz w:val="20"/>
+          <w:szCs w:val="20"/>
+        </w:rPr>
+        <w:t xml:space="preserve">if </w:t>
+      </w:r>
+      <w:proofErr w:type="spellStart"/>
+      <w:r>
+        <w:rPr>
+          <w:rFonts w:ascii="Palatino Linotype" w:hAnsi="Palatino Linotype"/>
+          <w:bCs/>
+          <w:sz w:val="20"/>
+          <w:szCs w:val="20"/>
+        </w:rPr>
+        <w:t>court_costs.ordered</w:t>
+      </w:r>
+      <w:proofErr w:type="spellEnd"/>
+      <w:r>
+        <w:rPr>
+          <w:rFonts w:ascii="Palatino Linotype" w:hAnsi="Palatino Linotype"/>
+          <w:bCs/>
+          <w:sz w:val="20"/>
+          <w:szCs w:val="20"/>
+        </w:rPr>
         <w:t xml:space="preserve"> == ‘Yes’ %}</w:t>
       </w:r>
       <w:r>
         <w:rPr>
           <w:rFonts w:ascii="Palatino Linotype" w:hAnsi="Palatino Linotype"/>
-          <w:bCs/>
-          <w:sz w:val="20"/>
-          <w:szCs w:val="20"/>
-          <w:u w:val="single"/>
-        </w:rPr>
-        <w:t>Court costs are assessed for the highest degree charge in this</w:t>
-      </w:r>
-      <w:r>
-        <w:rPr>
-          <w:rFonts w:ascii="Palatino Linotype" w:hAnsi="Palatino Linotype"/>
-          <w:bCs/>
-          <w:sz w:val="20"/>
-          <w:szCs w:val="20"/>
-          <w:u w:val="single"/>
-        </w:rPr>
-        <w:t xml:space="preserve"> case</w:t>
-      </w:r>
-      <w:r>
-        <w:rPr>
-          <w:rFonts w:ascii="Palatino Linotype" w:hAnsi="Palatino Linotype"/>
-          <w:bCs/>
+          <w:sz w:val="20"/>
+          <w:szCs w:val="20"/>
+        </w:rPr>
+        <w:t>and costs</w:t>
+      </w:r>
+      <w:r>
+        <w:rPr>
+          <w:rFonts w:ascii="Palatino Linotype" w:hAnsi="Palatino Linotype"/>
+          <w:sz w:val="20"/>
+          <w:szCs w:val="20"/>
+        </w:rPr>
+        <w:t xml:space="preserve"> {% endif %}</w:t>
+      </w:r>
+      <w:r>
+        <w:rPr>
+          <w:rFonts w:ascii="Palatino Linotype" w:hAnsi="Palatino Linotype"/>
+          <w:sz w:val="20"/>
+          <w:szCs w:val="20"/>
+        </w:rPr>
+        <w:t xml:space="preserve">owed, Defendant expressed an ability to pay </w:t>
+      </w:r>
+      <w:r>
+        <w:rPr>
+          <w:rFonts w:ascii="Palatino Linotype" w:hAnsi="Palatino Linotype"/>
+          <w:b/>
+          <w:bCs/>
+          <w:sz w:val="20"/>
+          <w:szCs w:val="20"/>
+        </w:rPr>
+        <w:t xml:space="preserve">{{ </w:t>
+      </w:r>
+      <w:proofErr w:type="spellStart"/>
+      <w:r>
+        <w:rPr>
+          <w:rFonts w:ascii="Palatino Linotype" w:hAnsi="Palatino Linotype"/>
+          <w:b/>
+          <w:bCs/>
+          <w:sz w:val="20"/>
+          <w:szCs w:val="20"/>
+        </w:rPr>
+        <w:t>court_costs.</w:t>
+      </w:r>
+      <w:r>
+        <w:rPr>
+          <w:rFonts w:ascii="Palatino Linotype" w:hAnsi="Palatino Linotype"/>
+          <w:b/>
+          <w:bCs/>
+          <w:sz w:val="20"/>
+          <w:szCs w:val="20"/>
+        </w:rPr>
+        <w:t>ability_to_pay_time</w:t>
+      </w:r>
+      <w:proofErr w:type="spellEnd"/>
+      <w:r>
+        <w:rPr>
+          <w:rFonts w:ascii="Palatino Linotype" w:hAnsi="Palatino Linotype"/>
+          <w:b/>
+          <w:bCs/>
+          <w:sz w:val="20"/>
+          <w:szCs w:val="20"/>
+        </w:rPr>
+        <w:t xml:space="preserve"> }}</w:t>
+      </w:r>
+      <w:r>
+        <w:rPr>
+          <w:rFonts w:ascii="Palatino Linotype" w:hAnsi="Palatino Linotype"/>
+          <w:sz w:val="20"/>
+          <w:szCs w:val="20"/>
+        </w:rPr>
+        <w:t xml:space="preserve">. </w:t>
+      </w:r>
+      <w:bookmarkStart w:id="0" w:name="_Hlk94196527"/>
+      <w:r>
+        <w:rPr>
+          <w:rFonts w:ascii="Palatino Linotype" w:hAnsi="Palatino Linotype"/>
+          <w:sz w:val="20"/>
+          <w:szCs w:val="20"/>
+        </w:rPr>
+        <w:t>Absent further order, the Court finds Defendant is able and shall pay</w:t>
+      </w:r>
+      <w:r>
+        <w:rPr>
+          <w:rFonts w:ascii="Palatino Linotype" w:hAnsi="Palatino Linotype"/>
+          <w:sz w:val="20"/>
+          <w:szCs w:val="20"/>
+        </w:rPr>
+        <w:t xml:space="preserve"> the fines </w:t>
+      </w:r>
+      <w:r>
+        <w:rPr>
+          <w:rFonts w:ascii="Palatino Linotype" w:hAnsi="Palatino Linotype"/>
+          <w:b/>
+          <w:bCs/>
+          <w:sz w:val="20"/>
+          <w:szCs w:val="20"/>
+        </w:rPr>
+        <w:t xml:space="preserve">{% </w:t>
+      </w:r>
+      <w:r>
+        <w:rPr>
+          <w:rFonts w:ascii="Palatino Linotype" w:hAnsi="Palatino Linotype"/>
+          <w:bCs/>
+          <w:sz w:val="20"/>
+          <w:szCs w:val="20"/>
+        </w:rPr>
+        <w:t xml:space="preserve">if </w:t>
+      </w:r>
+      <w:proofErr w:type="spellStart"/>
+      <w:r>
+        <w:rPr>
+          <w:rFonts w:ascii="Palatino Linotype" w:hAnsi="Palatino Linotype"/>
+          <w:bCs/>
+          <w:sz w:val="20"/>
+          <w:szCs w:val="20"/>
+        </w:rPr>
+        <w:t>court_</w:t>
+      </w:r>
+      <w:proofErr w:type="gramStart"/>
+      <w:r>
+        <w:rPr>
+          <w:rFonts w:ascii="Palatino Linotype" w:hAnsi="Palatino Linotype"/>
+          <w:bCs/>
+          <w:sz w:val="20"/>
+          <w:szCs w:val="20"/>
+        </w:rPr>
+        <w:t>costs.ordered</w:t>
+      </w:r>
+      <w:proofErr w:type="spellEnd"/>
+      <w:proofErr w:type="gramEnd"/>
+      <w:r>
+        <w:rPr>
+          <w:rFonts w:ascii="Palatino Linotype" w:hAnsi="Palatino Linotype"/>
+          <w:bCs/>
+          <w:sz w:val="20"/>
+          <w:szCs w:val="20"/>
+        </w:rPr>
+        <w:t xml:space="preserve"> == ‘Yes’ %}</w:t>
+      </w:r>
+      <w:r>
+        <w:rPr>
+          <w:rFonts w:ascii="Palatino Linotype" w:hAnsi="Palatino Linotype"/>
+          <w:sz w:val="20"/>
+          <w:szCs w:val="20"/>
+        </w:rPr>
+        <w:t>and costs</w:t>
+      </w:r>
+      <w:r>
+        <w:rPr>
+          <w:rFonts w:ascii="Palatino Linotype" w:hAnsi="Palatino Linotype"/>
+          <w:sz w:val="20"/>
+          <w:szCs w:val="20"/>
+        </w:rPr>
+        <w:t xml:space="preserve"> {% endif %}</w:t>
+      </w:r>
+      <w:r>
+        <w:rPr>
+          <w:rFonts w:ascii="Palatino Linotype" w:hAnsi="Palatino Linotype"/>
+          <w:sz w:val="20"/>
+          <w:szCs w:val="20"/>
+        </w:rPr>
+        <w:t xml:space="preserve">in full by </w:t>
+      </w:r>
+      <w:bookmarkEnd w:id="0"/>
+      <w:r>
+        <w:rPr>
+          <w:rFonts w:ascii="Palatino Linotype" w:hAnsi="Palatino Linotype"/>
+          <w:b/>
+          <w:bCs/>
+          <w:sz w:val="20"/>
+          <w:szCs w:val="20"/>
+        </w:rPr>
+        <w:t xml:space="preserve">{{ </w:t>
+      </w:r>
+      <w:proofErr w:type="spellStart"/>
+      <w:r>
+        <w:rPr>
+          <w:rFonts w:ascii="Palatino Linotype" w:hAnsi="Palatino Linotype"/>
+          <w:b/>
+          <w:bCs/>
+          <w:sz w:val="20"/>
+          <w:szCs w:val="20"/>
+        </w:rPr>
+        <w:t>court_costs.</w:t>
+      </w:r>
+      <w:r>
+        <w:rPr>
+          <w:rFonts w:ascii="Palatino Linotype" w:hAnsi="Palatino Linotype"/>
+          <w:b/>
+          <w:bCs/>
+          <w:sz w:val="20"/>
+          <w:szCs w:val="20"/>
+        </w:rPr>
+        <w:t>balance_due_date</w:t>
+      </w:r>
+      <w:proofErr w:type="spellEnd"/>
+      <w:r>
+        <w:rPr>
+          <w:rFonts w:ascii="Palatino Linotype" w:hAnsi="Palatino Linotype"/>
+          <w:b/>
+          <w:bCs/>
+          <w:sz w:val="20"/>
+          <w:szCs w:val="20"/>
+        </w:rPr>
+        <w:t xml:space="preserve"> }}</w:t>
+      </w:r>
+      <w:r>
+        <w:rPr>
+          <w:rFonts w:ascii="Palatino Linotype" w:hAnsi="Palatino Linotype"/>
+          <w:sz w:val="20"/>
+          <w:szCs w:val="20"/>
+        </w:rPr>
+        <w:t>.</w:t>
+      </w:r>
+      <w:r>
+        <w:rPr>
+          <w:rFonts w:ascii="Palatino Linotype" w:hAnsi="Palatino Linotype"/>
+          <w:sz w:val="20"/>
+          <w:szCs w:val="20"/>
+        </w:rPr>
+        <w:t xml:space="preserve"> </w:t>
+      </w:r>
+      <w:r>
+        <w:rPr>
+          <w:rFonts w:ascii="Palatino Linotype" w:hAnsi="Palatino Linotype"/>
           <w:sz w:val="20"/>
           <w:szCs w:val="20"/>
         </w:rPr>
@@ -4867,202 +5993,64 @@
       <w:r>
         <w:rPr>
           <w:rFonts w:ascii="Palatino Linotype" w:hAnsi="Palatino Linotype"/>
-          <w:bCs/>
-          <w:sz w:val="20"/>
-          <w:szCs w:val="20"/>
-        </w:rPr>
-        <w:t>diversion.ordered</w:t>
-      </w:r>
-      <w:proofErr w:type="spellEnd"/>
-      <w:r>
-        <w:rPr>
-          <w:rFonts w:ascii="Palatino Linotype" w:hAnsi="Palatino Linotype"/>
-          <w:bCs/>
-          <w:sz w:val="20"/>
-          <w:szCs w:val="20"/>
-        </w:rPr>
-        <w:t xml:space="preserve"> is false %}. </w:t>
-      </w:r>
-      <w:r>
-        <w:rPr>
-          <w:rFonts w:ascii="Palatino Linotype" w:hAnsi="Palatino Linotype"/>
+          <w:sz w:val="20"/>
+          <w:szCs w:val="20"/>
+        </w:rPr>
+        <w:t>court_</w:t>
+      </w:r>
+      <w:proofErr w:type="gramStart"/>
+      <w:r>
+        <w:rPr>
+          <w:rFonts w:ascii="Palatino Linotype" w:hAnsi="Palatino Linotype"/>
+          <w:sz w:val="20"/>
+          <w:szCs w:val="20"/>
+        </w:rPr>
+        <w:t>costs.ability</w:t>
+      </w:r>
+      <w:proofErr w:type="gramEnd"/>
+      <w:r>
+        <w:rPr>
+          <w:rFonts w:ascii="Palatino Linotype" w:hAnsi="Palatino Linotype"/>
+          <w:sz w:val="20"/>
+          <w:szCs w:val="20"/>
+        </w:rPr>
+        <w:t>_to_pay_time</w:t>
+      </w:r>
+      <w:proofErr w:type="spellEnd"/>
+      <w:r>
+        <w:rPr>
+          <w:rFonts w:ascii="Palatino Linotype" w:hAnsi="Palatino Linotype"/>
+          <w:sz w:val="20"/>
+          <w:szCs w:val="20"/>
+        </w:rPr>
+        <w:t xml:space="preserve"> != ‘forthwith’ %}</w:t>
+      </w:r>
+      <w:r>
+        <w:rPr>
+          <w:rFonts w:ascii="Palatino Linotype" w:hAnsi="Palatino Linotype"/>
+          <w:sz w:val="20"/>
+          <w:szCs w:val="20"/>
+        </w:rPr>
+        <w:t xml:space="preserve">Defendant may complete community service hours to satisfy fines </w:t>
+      </w:r>
+      <w:r>
+        <w:rPr>
+          <w:rFonts w:ascii="Palatino Linotype" w:hAnsi="Palatino Linotype"/>
+          <w:b/>
+          <w:bCs/>
           <w:sz w:val="20"/>
           <w:szCs w:val="20"/>
         </w:rPr>
         <w:t xml:space="preserve">{% </w:t>
       </w:r>
-      <w:proofErr w:type="spellStart"/>
-      <w:r>
-        <w:rPr>
-          <w:rFonts w:ascii="Palatino Linotype" w:hAnsi="Palatino Linotype"/>
-          <w:sz w:val="20"/>
-          <w:szCs w:val="20"/>
-        </w:rPr>
-        <w:t>el</w:t>
-      </w:r>
-      <w:r>
-        <w:rPr>
-          <w:rFonts w:ascii="Palatino Linotype" w:hAnsi="Palatino Linotype"/>
-          <w:sz w:val="20"/>
-          <w:szCs w:val="20"/>
-        </w:rPr>
-        <w:t>if</w:t>
-      </w:r>
-      <w:proofErr w:type="spellEnd"/>
-      <w:r>
-        <w:rPr>
-          <w:rFonts w:ascii="Palatino Linotype" w:hAnsi="Palatino Linotype"/>
-          <w:sz w:val="20"/>
-          <w:szCs w:val="20"/>
-        </w:rPr>
-        <w:t xml:space="preserve"> </w:t>
-      </w:r>
-      <w:proofErr w:type="spellStart"/>
-      <w:r>
-        <w:rPr>
-          <w:rFonts w:ascii="Palatino Linotype" w:hAnsi="Palatino Linotype"/>
-          <w:sz w:val="20"/>
-          <w:szCs w:val="20"/>
-        </w:rPr>
-        <w:t>diversion.ordered</w:t>
-      </w:r>
-      <w:proofErr w:type="spellEnd"/>
-      <w:r>
-        <w:rPr>
-          <w:rFonts w:ascii="Palatino Linotype" w:hAnsi="Palatino Linotype"/>
-          <w:sz w:val="20"/>
-          <w:szCs w:val="20"/>
-        </w:rPr>
-        <w:t xml:space="preserve"> is true %}</w:t>
-      </w:r>
-      <w:r>
-        <w:rPr>
-          <w:rFonts w:ascii="Palatino Linotype" w:hAnsi="Palatino Linotype"/>
-          <w:sz w:val="20"/>
-          <w:szCs w:val="20"/>
-          <w:u w:val="single"/>
-        </w:rPr>
-        <w:t>,</w:t>
-      </w:r>
-      <w:r>
-        <w:rPr>
-          <w:rFonts w:ascii="Palatino Linotype" w:hAnsi="Palatino Linotype"/>
-          <w:sz w:val="20"/>
-          <w:szCs w:val="20"/>
-          <w:u w:val="single"/>
-        </w:rPr>
-        <w:t xml:space="preserve"> </w:t>
-      </w:r>
-      <w:r>
-        <w:rPr>
-          <w:rFonts w:ascii="Palatino Linotype" w:hAnsi="Palatino Linotype"/>
-          <w:sz w:val="20"/>
-          <w:szCs w:val="20"/>
-          <w:u w:val="single"/>
-        </w:rPr>
-        <w:t xml:space="preserve">but Defendant </w:t>
-      </w:r>
-      <w:r>
-        <w:rPr>
-          <w:rFonts w:ascii="Palatino Linotype" w:hAnsi="Palatino Linotype"/>
-          <w:sz w:val="20"/>
-          <w:szCs w:val="20"/>
-          <w:u w:val="single"/>
-        </w:rPr>
-        <w:t>does not owe the court costs if</w:t>
-      </w:r>
-      <w:r>
-        <w:rPr>
-          <w:rFonts w:ascii="Palatino Linotype" w:hAnsi="Palatino Linotype"/>
-          <w:sz w:val="20"/>
-          <w:szCs w:val="20"/>
-          <w:u w:val="single"/>
-        </w:rPr>
-        <w:t xml:space="preserve"> </w:t>
-      </w:r>
-      <w:r>
-        <w:rPr>
-          <w:rFonts w:ascii="Palatino Linotype" w:hAnsi="Palatino Linotype"/>
-          <w:sz w:val="20"/>
-          <w:szCs w:val="20"/>
-          <w:u w:val="single"/>
-        </w:rPr>
-        <w:t xml:space="preserve">the {{ </w:t>
-      </w:r>
-      <w:proofErr w:type="spellStart"/>
-      <w:r>
-        <w:rPr>
-          <w:rFonts w:ascii="Palatino Linotype" w:hAnsi="Palatino Linotype"/>
-          <w:sz w:val="20"/>
-          <w:szCs w:val="20"/>
-          <w:u w:val="single"/>
-        </w:rPr>
-        <w:t>diversion.program_name</w:t>
-      </w:r>
-      <w:proofErr w:type="spellEnd"/>
-      <w:r>
-        <w:rPr>
-          <w:rFonts w:ascii="Palatino Linotype" w:hAnsi="Palatino Linotype"/>
-          <w:sz w:val="20"/>
-          <w:szCs w:val="20"/>
-          <w:u w:val="single"/>
-        </w:rPr>
-        <w:t xml:space="preserve"> }}</w:t>
-      </w:r>
-      <w:r>
-        <w:rPr>
-          <w:rFonts w:ascii="Palatino Linotype" w:hAnsi="Palatino Linotype"/>
-          <w:sz w:val="20"/>
-          <w:szCs w:val="20"/>
-          <w:u w:val="single"/>
-        </w:rPr>
-        <w:t xml:space="preserve"> is successfully completed</w:t>
-      </w:r>
-      <w:r>
-        <w:rPr>
-          <w:rFonts w:ascii="Palatino Linotype" w:hAnsi="Palatino Linotype"/>
-          <w:bCs/>
-          <w:sz w:val="20"/>
-          <w:szCs w:val="20"/>
-        </w:rPr>
-        <w:t xml:space="preserve">. </w:t>
-      </w:r>
-      <w:r>
-        <w:rPr>
-          <w:rFonts w:ascii="Palatino Linotype" w:hAnsi="Palatino Linotype"/>
-          <w:sz w:val="20"/>
-          <w:szCs w:val="20"/>
-        </w:rPr>
-        <w:t>{% endif %}</w:t>
-      </w:r>
-      <w:r>
-        <w:rPr>
-          <w:rFonts w:ascii="Palatino Linotype" w:hAnsi="Palatino Linotype"/>
-          <w:bCs/>
-          <w:sz w:val="20"/>
-          <w:szCs w:val="20"/>
-        </w:rPr>
-        <w:t xml:space="preserve">{% </w:t>
-      </w:r>
-      <w:proofErr w:type="spellStart"/>
-      <w:r>
-        <w:rPr>
-          <w:rFonts w:ascii="Palatino Linotype" w:hAnsi="Palatino Linotype"/>
-          <w:bCs/>
-          <w:sz w:val="20"/>
-          <w:szCs w:val="20"/>
-        </w:rPr>
-        <w:t>elif</w:t>
-      </w:r>
-      <w:proofErr w:type="spellEnd"/>
-      <w:r>
-        <w:rPr>
-          <w:rFonts w:ascii="Palatino Linotype" w:hAnsi="Palatino Linotype"/>
-          <w:bCs/>
-          <w:sz w:val="20"/>
-          <w:szCs w:val="20"/>
-        </w:rPr>
-        <w:t xml:space="preserve"> </w:t>
+      <w:r>
+        <w:rPr>
+          <w:rFonts w:ascii="Palatino Linotype" w:hAnsi="Palatino Linotype"/>
+          <w:bCs/>
+          <w:sz w:val="20"/>
+          <w:szCs w:val="20"/>
+        </w:rPr>
+        <w:t xml:space="preserve">if </w:t>
       </w:r>
       <w:proofErr w:type="spellStart"/>
       <w:r>
@@ -5082,165 +6070,6 @@
           <w:sz w:val="20"/>
           <w:szCs w:val="20"/>
         </w:rPr>
-        <w:t xml:space="preserve"> == ‘Waived’ %}</w:t>
-      </w:r>
-      <w:r>
-        <w:rPr>
-          <w:rFonts w:ascii="Palatino Linotype" w:hAnsi="Palatino Linotype"/>
-          <w:bCs/>
-          <w:sz w:val="20"/>
-          <w:szCs w:val="20"/>
-          <w:u w:val="single"/>
-        </w:rPr>
-        <w:t>Court costs in this case are waived</w:t>
-      </w:r>
-      <w:r>
-        <w:rPr>
-          <w:rFonts w:ascii="Palatino Linotype" w:hAnsi="Palatino Linotype"/>
-          <w:bCs/>
-          <w:sz w:val="20"/>
-          <w:szCs w:val="20"/>
-        </w:rPr>
-        <w:t xml:space="preserve">. {% </w:t>
-      </w:r>
-      <w:proofErr w:type="spellStart"/>
-      <w:r>
-        <w:rPr>
-          <w:rFonts w:ascii="Palatino Linotype" w:hAnsi="Palatino Linotype"/>
-          <w:bCs/>
-          <w:sz w:val="20"/>
-          <w:szCs w:val="20"/>
-        </w:rPr>
-        <w:t>elif</w:t>
-      </w:r>
-      <w:proofErr w:type="spellEnd"/>
-      <w:r>
-        <w:rPr>
-          <w:rFonts w:ascii="Palatino Linotype" w:hAnsi="Palatino Linotype"/>
-          <w:bCs/>
-          <w:sz w:val="20"/>
-          <w:szCs w:val="20"/>
-        </w:rPr>
-        <w:t xml:space="preserve"> </w:t>
-      </w:r>
-      <w:proofErr w:type="spellStart"/>
-      <w:r>
-        <w:rPr>
-          <w:rFonts w:ascii="Palatino Linotype" w:hAnsi="Palatino Linotype"/>
-          <w:bCs/>
-          <w:sz w:val="20"/>
-          <w:szCs w:val="20"/>
-        </w:rPr>
-        <w:t>court_costs.ordered</w:t>
-      </w:r>
-      <w:proofErr w:type="spellEnd"/>
-      <w:r>
-        <w:rPr>
-          <w:rFonts w:ascii="Palatino Linotype" w:hAnsi="Palatino Linotype"/>
-          <w:bCs/>
-          <w:sz w:val="20"/>
-          <w:szCs w:val="20"/>
-        </w:rPr>
-        <w:t xml:space="preserve"> == ‘No’ %}</w:t>
-      </w:r>
-      <w:r>
-        <w:rPr>
-          <w:rFonts w:ascii="Palatino Linotype" w:hAnsi="Palatino Linotype"/>
-          <w:bCs/>
-          <w:sz w:val="20"/>
-          <w:szCs w:val="20"/>
-          <w:u w:val="single"/>
-        </w:rPr>
-        <w:t>There are no court costs in this case</w:t>
-      </w:r>
-      <w:r>
-        <w:rPr>
-          <w:rFonts w:ascii="Palatino Linotype" w:hAnsi="Palatino Linotype"/>
-          <w:bCs/>
-          <w:sz w:val="20"/>
-          <w:szCs w:val="20"/>
-        </w:rPr>
-        <w:t>. {% endif %}</w:t>
-      </w:r>
-      <w:r>
-        <w:rPr>
-          <w:rFonts w:ascii="Palatino Linotype" w:hAnsi="Palatino Linotype"/>
-          <w:sz w:val="20"/>
-          <w:szCs w:val="20"/>
-        </w:rPr>
-        <w:t xml:space="preserve">{% if </w:t>
-      </w:r>
-      <w:proofErr w:type="spellStart"/>
-      <w:r>
-        <w:rPr>
-          <w:rFonts w:ascii="Palatino Linotype" w:hAnsi="Palatino Linotype"/>
-          <w:sz w:val="20"/>
-          <w:szCs w:val="20"/>
-        </w:rPr>
-        <w:t>diversion.ordered</w:t>
-      </w:r>
-      <w:proofErr w:type="spellEnd"/>
-      <w:r>
-        <w:rPr>
-          <w:rFonts w:ascii="Palatino Linotype" w:hAnsi="Palatino Linotype"/>
-          <w:sz w:val="20"/>
-          <w:szCs w:val="20"/>
-        </w:rPr>
-        <w:t xml:space="preserve"> is false %}</w:t>
-      </w:r>
-      <w:r>
-        <w:rPr>
-          <w:rFonts w:ascii="Palatino Linotype" w:hAnsi="Palatino Linotype"/>
-          <w:sz w:val="20"/>
-          <w:szCs w:val="20"/>
-        </w:rPr>
-        <w:t>Having</w:t>
-      </w:r>
-      <w:r>
-        <w:rPr>
-          <w:rFonts w:ascii="Palatino Linotype" w:hAnsi="Palatino Linotype"/>
-          <w:sz w:val="20"/>
-          <w:szCs w:val="20"/>
-        </w:rPr>
-        <w:t xml:space="preserve"> been informed of the fines </w:t>
-      </w:r>
-      <w:r>
-        <w:rPr>
-          <w:rFonts w:ascii="Palatino Linotype" w:hAnsi="Palatino Linotype"/>
-          <w:b/>
-          <w:bCs/>
-          <w:sz w:val="20"/>
-          <w:szCs w:val="20"/>
-        </w:rPr>
-        <w:t xml:space="preserve">{% </w:t>
-      </w:r>
-      <w:r>
-        <w:rPr>
-          <w:rFonts w:ascii="Palatino Linotype" w:hAnsi="Palatino Linotype"/>
-          <w:bCs/>
-          <w:sz w:val="20"/>
-          <w:szCs w:val="20"/>
-        </w:rPr>
-        <w:t xml:space="preserve">if </w:t>
-      </w:r>
-      <w:proofErr w:type="spellStart"/>
-      <w:r>
-        <w:rPr>
-          <w:rFonts w:ascii="Palatino Linotype" w:hAnsi="Palatino Linotype"/>
-          <w:bCs/>
-          <w:sz w:val="20"/>
-          <w:szCs w:val="20"/>
-        </w:rPr>
-        <w:t>court_costs.ordered</w:t>
-      </w:r>
-      <w:proofErr w:type="spellEnd"/>
-      <w:r>
-        <w:rPr>
-          <w:rFonts w:ascii="Palatino Linotype" w:hAnsi="Palatino Linotype"/>
-          <w:bCs/>
-          <w:sz w:val="20"/>
-          <w:szCs w:val="20"/>
-        </w:rPr>
         <w:t xml:space="preserve"> == ‘Yes’ %}</w:t>
       </w:r>
       <w:r>
@@ -5265,292 +6094,6 @@
           <w:sz w:val="20"/>
           <w:szCs w:val="20"/>
         </w:rPr>
-        <w:t xml:space="preserve">owed, Defendant expressed an ability to pay </w:t>
-      </w:r>
-      <w:r>
-        <w:rPr>
-          <w:rFonts w:ascii="Palatino Linotype" w:hAnsi="Palatino Linotype"/>
-          <w:b/>
-          <w:bCs/>
-          <w:sz w:val="20"/>
-          <w:szCs w:val="20"/>
-        </w:rPr>
-        <w:t xml:space="preserve">{{ </w:t>
-      </w:r>
-      <w:proofErr w:type="spellStart"/>
-      <w:r>
-        <w:rPr>
-          <w:rFonts w:ascii="Palatino Linotype" w:hAnsi="Palatino Linotype"/>
-          <w:b/>
-          <w:bCs/>
-          <w:sz w:val="20"/>
-          <w:szCs w:val="20"/>
-        </w:rPr>
-        <w:t>court_costs.</w:t>
-      </w:r>
-      <w:r>
-        <w:rPr>
-          <w:rFonts w:ascii="Palatino Linotype" w:hAnsi="Palatino Linotype"/>
-          <w:b/>
-          <w:bCs/>
-          <w:sz w:val="20"/>
-          <w:szCs w:val="20"/>
-        </w:rPr>
-        <w:t>ability_to_pay_time</w:t>
-      </w:r>
-      <w:proofErr w:type="spellEnd"/>
-      <w:r>
-        <w:rPr>
-          <w:rFonts w:ascii="Palatino Linotype" w:hAnsi="Palatino Linotype"/>
-          <w:b/>
-          <w:bCs/>
-          <w:sz w:val="20"/>
-          <w:szCs w:val="20"/>
-        </w:rPr>
-        <w:t xml:space="preserve"> }}</w:t>
-      </w:r>
-      <w:r>
-        <w:rPr>
-          <w:rFonts w:ascii="Palatino Linotype" w:hAnsi="Palatino Linotype"/>
-          <w:sz w:val="20"/>
-          <w:szCs w:val="20"/>
-        </w:rPr>
-        <w:t xml:space="preserve">. </w:t>
-      </w:r>
-      <w:bookmarkStart w:id="0" w:name="_Hlk94196527"/>
-      <w:r>
-        <w:rPr>
-          <w:rFonts w:ascii="Palatino Linotype" w:hAnsi="Palatino Linotype"/>
-          <w:sz w:val="20"/>
-          <w:szCs w:val="20"/>
-        </w:rPr>
-        <w:t>Absent further order, the Court finds Defendant is able and shall pay</w:t>
-      </w:r>
-      <w:r>
-        <w:rPr>
-          <w:rFonts w:ascii="Palatino Linotype" w:hAnsi="Palatino Linotype"/>
-          <w:sz w:val="20"/>
-          <w:szCs w:val="20"/>
-        </w:rPr>
-        <w:t xml:space="preserve"> the fines </w:t>
-      </w:r>
-      <w:r>
-        <w:rPr>
-          <w:rFonts w:ascii="Palatino Linotype" w:hAnsi="Palatino Linotype"/>
-          <w:b/>
-          <w:bCs/>
-          <w:sz w:val="20"/>
-          <w:szCs w:val="20"/>
-        </w:rPr>
-        <w:t xml:space="preserve">{% </w:t>
-      </w:r>
-      <w:r>
-        <w:rPr>
-          <w:rFonts w:ascii="Palatino Linotype" w:hAnsi="Palatino Linotype"/>
-          <w:bCs/>
-          <w:sz w:val="20"/>
-          <w:szCs w:val="20"/>
-        </w:rPr>
-        <w:t xml:space="preserve">if </w:t>
-      </w:r>
-      <w:proofErr w:type="spellStart"/>
-      <w:r>
-        <w:rPr>
-          <w:rFonts w:ascii="Palatino Linotype" w:hAnsi="Palatino Linotype"/>
-          <w:bCs/>
-          <w:sz w:val="20"/>
-          <w:szCs w:val="20"/>
-        </w:rPr>
-        <w:t>court_costs.ordered</w:t>
-      </w:r>
-      <w:proofErr w:type="spellEnd"/>
-      <w:r>
-        <w:rPr>
-          <w:rFonts w:ascii="Palatino Linotype" w:hAnsi="Palatino Linotype"/>
-          <w:bCs/>
-          <w:sz w:val="20"/>
-          <w:szCs w:val="20"/>
-        </w:rPr>
-        <w:t xml:space="preserve"> == ‘Yes’ %}</w:t>
-      </w:r>
-      <w:r>
-        <w:rPr>
-          <w:rFonts w:ascii="Palatino Linotype" w:hAnsi="Palatino Linotype"/>
-          <w:sz w:val="20"/>
-          <w:szCs w:val="20"/>
-        </w:rPr>
-        <w:t>and costs</w:t>
-      </w:r>
-      <w:r>
-        <w:rPr>
-          <w:rFonts w:ascii="Palatino Linotype" w:hAnsi="Palatino Linotype"/>
-          <w:sz w:val="20"/>
-          <w:szCs w:val="20"/>
-        </w:rPr>
-        <w:t xml:space="preserve"> {% endif %}</w:t>
-      </w:r>
-      <w:r>
-        <w:rPr>
-          <w:rFonts w:ascii="Palatino Linotype" w:hAnsi="Palatino Linotype"/>
-          <w:sz w:val="20"/>
-          <w:szCs w:val="20"/>
-        </w:rPr>
-        <w:t xml:space="preserve">in full by </w:t>
-      </w:r>
-      <w:bookmarkEnd w:id="0"/>
-      <w:r>
-        <w:rPr>
-          <w:rFonts w:ascii="Palatino Linotype" w:hAnsi="Palatino Linotype"/>
-          <w:b/>
-          <w:bCs/>
-          <w:sz w:val="20"/>
-          <w:szCs w:val="20"/>
-        </w:rPr>
-        <w:t xml:space="preserve">{{ </w:t>
-      </w:r>
-      <w:proofErr w:type="spellStart"/>
-      <w:r>
-        <w:rPr>
-          <w:rFonts w:ascii="Palatino Linotype" w:hAnsi="Palatino Linotype"/>
-          <w:b/>
-          <w:bCs/>
-          <w:sz w:val="20"/>
-          <w:szCs w:val="20"/>
-        </w:rPr>
-        <w:t>court_costs.</w:t>
-      </w:r>
-      <w:r>
-        <w:rPr>
-          <w:rFonts w:ascii="Palatino Linotype" w:hAnsi="Palatino Linotype"/>
-          <w:b/>
-          <w:bCs/>
-          <w:sz w:val="20"/>
-          <w:szCs w:val="20"/>
-        </w:rPr>
-        <w:t>balance_due_date</w:t>
-      </w:r>
-      <w:proofErr w:type="spellEnd"/>
-      <w:r>
-        <w:rPr>
-          <w:rFonts w:ascii="Palatino Linotype" w:hAnsi="Palatino Linotype"/>
-          <w:b/>
-          <w:bCs/>
-          <w:sz w:val="20"/>
-          <w:szCs w:val="20"/>
-        </w:rPr>
-        <w:t xml:space="preserve"> }}</w:t>
-      </w:r>
-      <w:r>
-        <w:rPr>
-          <w:rFonts w:ascii="Palatino Linotype" w:hAnsi="Palatino Linotype"/>
-          <w:sz w:val="20"/>
-          <w:szCs w:val="20"/>
-        </w:rPr>
-        <w:t>.</w:t>
-      </w:r>
-      <w:r>
-        <w:rPr>
-          <w:rFonts w:ascii="Palatino Linotype" w:hAnsi="Palatino Linotype"/>
-          <w:sz w:val="20"/>
-          <w:szCs w:val="20"/>
-        </w:rPr>
-        <w:t xml:space="preserve"> </w:t>
-      </w:r>
-      <w:r>
-        <w:rPr>
-          <w:rFonts w:ascii="Palatino Linotype" w:hAnsi="Palatino Linotype"/>
-          <w:sz w:val="20"/>
-          <w:szCs w:val="20"/>
-        </w:rPr>
-        <w:t xml:space="preserve">{% if </w:t>
-      </w:r>
-      <w:proofErr w:type="spellStart"/>
-      <w:r>
-        <w:rPr>
-          <w:rFonts w:ascii="Palatino Linotype" w:hAnsi="Palatino Linotype"/>
-          <w:sz w:val="20"/>
-          <w:szCs w:val="20"/>
-        </w:rPr>
-        <w:t>court_costs.ability_to_pay_time</w:t>
-      </w:r>
-      <w:proofErr w:type="spellEnd"/>
-      <w:r>
-        <w:rPr>
-          <w:rFonts w:ascii="Palatino Linotype" w:hAnsi="Palatino Linotype"/>
-          <w:sz w:val="20"/>
-          <w:szCs w:val="20"/>
-        </w:rPr>
-        <w:t xml:space="preserve"> != ‘forthwith’ %}</w:t>
-      </w:r>
-      <w:r>
-        <w:rPr>
-          <w:rFonts w:ascii="Palatino Linotype" w:hAnsi="Palatino Linotype"/>
-          <w:sz w:val="20"/>
-          <w:szCs w:val="20"/>
-        </w:rPr>
-        <w:t xml:space="preserve">Defendant may complete community service hours to satisfy fines </w:t>
-      </w:r>
-      <w:r>
-        <w:rPr>
-          <w:rFonts w:ascii="Palatino Linotype" w:hAnsi="Palatino Linotype"/>
-          <w:b/>
-          <w:bCs/>
-          <w:sz w:val="20"/>
-          <w:szCs w:val="20"/>
-        </w:rPr>
-        <w:t xml:space="preserve">{% </w:t>
-      </w:r>
-      <w:r>
-        <w:rPr>
-          <w:rFonts w:ascii="Palatino Linotype" w:hAnsi="Palatino Linotype"/>
-          <w:bCs/>
-          <w:sz w:val="20"/>
-          <w:szCs w:val="20"/>
-        </w:rPr>
-        <w:t xml:space="preserve">if </w:t>
-      </w:r>
-      <w:proofErr w:type="spellStart"/>
-      <w:r>
-        <w:rPr>
-          <w:rFonts w:ascii="Palatino Linotype" w:hAnsi="Palatino Linotype"/>
-          <w:bCs/>
-          <w:sz w:val="20"/>
-          <w:szCs w:val="20"/>
-        </w:rPr>
-        <w:t>court_costs.ordered</w:t>
-      </w:r>
-      <w:proofErr w:type="spellEnd"/>
-      <w:r>
-        <w:rPr>
-          <w:rFonts w:ascii="Palatino Linotype" w:hAnsi="Palatino Linotype"/>
-          <w:bCs/>
-          <w:sz w:val="20"/>
-          <w:szCs w:val="20"/>
-        </w:rPr>
-        <w:t xml:space="preserve"> == ‘Yes’ %}</w:t>
-      </w:r>
-      <w:r>
-        <w:rPr>
-          <w:rFonts w:ascii="Palatino Linotype" w:hAnsi="Palatino Linotype"/>
-          <w:sz w:val="20"/>
-          <w:szCs w:val="20"/>
-        </w:rPr>
-        <w:t>and costs</w:t>
-      </w:r>
-      <w:r>
-        <w:rPr>
-          <w:rFonts w:ascii="Palatino Linotype" w:hAnsi="Palatino Linotype"/>
-          <w:sz w:val="20"/>
-          <w:szCs w:val="20"/>
-        </w:rPr>
-        <w:t xml:space="preserve"> {% endif %}</w:t>
-      </w:r>
-      <w:r>
-        <w:rPr>
-          <w:rFonts w:ascii="Palatino Linotype" w:hAnsi="Palatino Linotype"/>
-          <w:sz w:val="20"/>
-          <w:szCs w:val="20"/>
-        </w:rPr>
         <w:t>at the current rate set by the Court</w:t>
       </w:r>
       <w:r>
@@ -5568,15 +6111,33 @@
           <w:szCs w:val="20"/>
         </w:rPr>
         <w:lastRenderedPageBreak/>
-        <w:t>Office of Community Control.</w:t>
-      </w:r>
-      <w:r>
-        <w:rPr>
-          <w:rFonts w:ascii="Palatino Linotype" w:hAnsi="Palatino Linotype"/>
-          <w:sz w:val="20"/>
-          <w:szCs w:val="20"/>
-        </w:rPr>
-        <w:t>{% endif %}</w:t>
+        <w:t xml:space="preserve">Office of Community </w:t>
+      </w:r>
+      <w:proofErr w:type="gramStart"/>
+      <w:r>
+        <w:rPr>
+          <w:rFonts w:ascii="Palatino Linotype" w:hAnsi="Palatino Linotype"/>
+          <w:sz w:val="20"/>
+          <w:szCs w:val="20"/>
+        </w:rPr>
+        <w:t>Control.</w:t>
+      </w:r>
+      <w:r>
+        <w:rPr>
+          <w:rFonts w:ascii="Palatino Linotype" w:hAnsi="Palatino Linotype"/>
+          <w:sz w:val="20"/>
+          <w:szCs w:val="20"/>
+        </w:rPr>
+        <w:t>{</w:t>
+      </w:r>
+      <w:proofErr w:type="gramEnd"/>
+      <w:r>
+        <w:rPr>
+          <w:rFonts w:ascii="Palatino Linotype" w:hAnsi="Palatino Linotype"/>
+          <w:sz w:val="20"/>
+          <w:szCs w:val="20"/>
+        </w:rPr>
+        <w:t>% endif %}</w:t>
       </w:r>
       <w:r>
         <w:rPr>
@@ -5680,6 +6241,7 @@
         </w:rPr>
         <w:t xml:space="preserve">complete </w:t>
       </w:r>
+      <w:proofErr w:type="gramStart"/>
       <w:r>
         <w:rPr>
           <w:rFonts w:ascii="Palatino Linotype" w:hAnsi="Palatino Linotype"/>
@@ -5695,6 +6257,57 @@
           <w:sz w:val="20"/>
           <w:szCs w:val="20"/>
         </w:rPr>
+        <w:t>community</w:t>
+      </w:r>
+      <w:proofErr w:type="gramEnd"/>
+      <w:r>
+        <w:rPr>
+          <w:rFonts w:ascii="Palatino Linotype" w:hAnsi="Palatino Linotype"/>
+          <w:sz w:val="20"/>
+          <w:szCs w:val="20"/>
+        </w:rPr>
+        <w:t>_service.</w:t>
+      </w:r>
+      <w:r>
+        <w:rPr>
+          <w:rFonts w:ascii="Palatino Linotype" w:hAnsi="Palatino Linotype"/>
+          <w:sz w:val="20"/>
+          <w:szCs w:val="20"/>
+        </w:rPr>
+        <w:t>hours_of_service</w:t>
+      </w:r>
+      <w:proofErr w:type="spellEnd"/>
+      <w:r>
+        <w:rPr>
+          <w:rFonts w:ascii="Palatino Linotype" w:hAnsi="Palatino Linotype"/>
+          <w:sz w:val="20"/>
+          <w:szCs w:val="20"/>
+        </w:rPr>
+        <w:t xml:space="preserve"> }}</w:t>
+      </w:r>
+      <w:r>
+        <w:rPr>
+          <w:rFonts w:ascii="Palatino Linotype" w:hAnsi="Palatino Linotype"/>
+          <w:sz w:val="20"/>
+          <w:szCs w:val="20"/>
+        </w:rPr>
+        <w:t xml:space="preserve"> hours of community service within </w:t>
+      </w:r>
+      <w:r>
+        <w:rPr>
+          <w:rFonts w:ascii="Palatino Linotype" w:hAnsi="Palatino Linotype"/>
+          <w:sz w:val="20"/>
+          <w:szCs w:val="20"/>
+        </w:rPr>
+        <w:t xml:space="preserve">{{ </w:t>
+      </w:r>
+      <w:proofErr w:type="spellStart"/>
+      <w:r>
+        <w:rPr>
+          <w:rFonts w:ascii="Palatino Linotype" w:hAnsi="Palatino Linotype"/>
+          <w:sz w:val="20"/>
+          <w:szCs w:val="20"/>
+        </w:rPr>
         <w:t>community_service.</w:t>
       </w:r>
       <w:r>
@@ -5703,7 +6316,7 @@
           <w:sz w:val="20"/>
           <w:szCs w:val="20"/>
         </w:rPr>
-        <w:t>hours_of_service</w:t>
+        <w:t>days_to_complete_service</w:t>
       </w:r>
       <w:proofErr w:type="spellEnd"/>
       <w:r>
@@ -5720,8 +6333,9 @@
           <w:sz w:val="20"/>
           <w:szCs w:val="20"/>
         </w:rPr>
-        <w:t xml:space="preserve"> hours of community service within </w:t>
-      </w:r>
+        <w:t xml:space="preserve"> days. Defendant shall show proof of completion of all completed hours to the Office of Community Control on or before </w:t>
+      </w:r>
+      <w:proofErr w:type="gramStart"/>
       <w:r>
         <w:rPr>
           <w:rFonts w:ascii="Palatino Linotype" w:hAnsi="Palatino Linotype"/>
@@ -5745,7 +6359,16 @@
           <w:sz w:val="20"/>
           <w:szCs w:val="20"/>
         </w:rPr>
-        <w:t>days_to_complete_service</w:t>
+        <w:t>due</w:t>
+      </w:r>
+      <w:proofErr w:type="gramEnd"/>
+      <w:r>
+        <w:rPr>
+          <w:rFonts w:ascii="Palatino Linotype" w:hAnsi="Palatino Linotype"/>
+          <w:sz w:val="20"/>
+          <w:szCs w:val="20"/>
+        </w:rPr>
+        <w:t>_date_for_service</w:t>
       </w:r>
       <w:proofErr w:type="spellEnd"/>
       <w:r>
@@ -5762,48 +6385,6 @@
           <w:sz w:val="20"/>
           <w:szCs w:val="20"/>
         </w:rPr>
-        <w:t xml:space="preserve"> days. Defendant shall show proof of completion of all completed hours to the Office of Community Control on or before </w:t>
-      </w:r>
-      <w:r>
-        <w:rPr>
-          <w:rFonts w:ascii="Palatino Linotype" w:hAnsi="Palatino Linotype"/>
-          <w:sz w:val="20"/>
-          <w:szCs w:val="20"/>
-        </w:rPr>
-        <w:t xml:space="preserve">{{ </w:t>
-      </w:r>
-      <w:proofErr w:type="spellStart"/>
-      <w:r>
-        <w:rPr>
-          <w:rFonts w:ascii="Palatino Linotype" w:hAnsi="Palatino Linotype"/>
-          <w:sz w:val="20"/>
-          <w:szCs w:val="20"/>
-        </w:rPr>
-        <w:t>community_service.</w:t>
-      </w:r>
-      <w:r>
-        <w:rPr>
-          <w:rFonts w:ascii="Palatino Linotype" w:hAnsi="Palatino Linotype"/>
-          <w:sz w:val="20"/>
-          <w:szCs w:val="20"/>
-        </w:rPr>
-        <w:t>due_date_for_service</w:t>
-      </w:r>
-      <w:proofErr w:type="spellEnd"/>
-      <w:r>
-        <w:rPr>
-          <w:rFonts w:ascii="Palatino Linotype" w:hAnsi="Palatino Linotype"/>
-          <w:sz w:val="20"/>
-          <w:szCs w:val="20"/>
-        </w:rPr>
-        <w:t xml:space="preserve"> }}</w:t>
-      </w:r>
-      <w:r>
-        <w:rPr>
-          <w:rFonts w:ascii="Palatino Linotype" w:hAnsi="Palatino Linotype"/>
-          <w:sz w:val="20"/>
-          <w:szCs w:val="20"/>
-        </w:rPr>
         <w:t xml:space="preserve">.  </w:t>
       </w:r>
       <w:r>
@@ -5812,15 +6393,33 @@
           <w:sz w:val="20"/>
           <w:szCs w:val="20"/>
         </w:rPr>
-        <w:t>{% endif %}</w:t>
-      </w:r>
-      <w:r>
-        <w:rPr>
-          <w:rFonts w:ascii="Palatino Linotype" w:hAnsi="Palatino Linotype"/>
-          <w:sz w:val="20"/>
-          <w:szCs w:val="20"/>
-        </w:rPr>
-        <w:t xml:space="preserve">{% if </w:t>
+        <w:t xml:space="preserve">{% endif </w:t>
+      </w:r>
+      <w:proofErr w:type="gramStart"/>
+      <w:r>
+        <w:rPr>
+          <w:rFonts w:ascii="Palatino Linotype" w:hAnsi="Palatino Linotype"/>
+          <w:sz w:val="20"/>
+          <w:szCs w:val="20"/>
+        </w:rPr>
+        <w:t>%}</w:t>
+      </w:r>
+      <w:r>
+        <w:rPr>
+          <w:rFonts w:ascii="Palatino Linotype" w:hAnsi="Palatino Linotype"/>
+          <w:sz w:val="20"/>
+          <w:szCs w:val="20"/>
+        </w:rPr>
+        <w:t>{</w:t>
+      </w:r>
+      <w:proofErr w:type="gramEnd"/>
+      <w:r>
+        <w:rPr>
+          <w:rFonts w:ascii="Palatino Linotype" w:hAnsi="Palatino Linotype"/>
+          <w:sz w:val="20"/>
+          <w:szCs w:val="20"/>
+        </w:rPr>
+        <w:t xml:space="preserve">% if </w:t>
       </w:r>
       <w:proofErr w:type="spellStart"/>
       <w:r>
@@ -6184,15 +6783,33 @@
           <w:sz w:val="20"/>
           <w:szCs w:val="20"/>
         </w:rPr>
-        <w:t>{% endif %}</w:t>
-      </w:r>
-      <w:r>
-        <w:rPr>
-          <w:rFonts w:ascii="Palatino Linotype" w:hAnsi="Palatino Linotype"/>
-          <w:sz w:val="20"/>
-          <w:szCs w:val="20"/>
-        </w:rPr>
-        <w:t xml:space="preserve">{% if </w:t>
+        <w:t xml:space="preserve">{% endif </w:t>
+      </w:r>
+      <w:proofErr w:type="gramStart"/>
+      <w:r>
+        <w:rPr>
+          <w:rFonts w:ascii="Palatino Linotype" w:hAnsi="Palatino Linotype"/>
+          <w:sz w:val="20"/>
+          <w:szCs w:val="20"/>
+        </w:rPr>
+        <w:t>%}</w:t>
+      </w:r>
+      <w:r>
+        <w:rPr>
+          <w:rFonts w:ascii="Palatino Linotype" w:hAnsi="Palatino Linotype"/>
+          <w:sz w:val="20"/>
+          <w:szCs w:val="20"/>
+        </w:rPr>
+        <w:t>{</w:t>
+      </w:r>
+      <w:proofErr w:type="gramEnd"/>
+      <w:r>
+        <w:rPr>
+          <w:rFonts w:ascii="Palatino Linotype" w:hAnsi="Palatino Linotype"/>
+          <w:sz w:val="20"/>
+          <w:szCs w:val="20"/>
+        </w:rPr>
+        <w:t xml:space="preserve">% if </w:t>
       </w:r>
       <w:proofErr w:type="spellStart"/>
       <w:r>
@@ -6327,15 +6944,33 @@
           <w:sz w:val="20"/>
           <w:szCs w:val="20"/>
         </w:rPr>
-        <w:t>{% endif %}</w:t>
-      </w:r>
-      <w:r>
-        <w:rPr>
-          <w:rFonts w:ascii="Palatino Linotype" w:hAnsi="Palatino Linotype"/>
-          <w:sz w:val="20"/>
-          <w:szCs w:val="20"/>
-        </w:rPr>
-        <w:t xml:space="preserve">{% if </w:t>
+        <w:t xml:space="preserve">{% endif </w:t>
+      </w:r>
+      <w:proofErr w:type="gramStart"/>
+      <w:r>
+        <w:rPr>
+          <w:rFonts w:ascii="Palatino Linotype" w:hAnsi="Palatino Linotype"/>
+          <w:sz w:val="20"/>
+          <w:szCs w:val="20"/>
+        </w:rPr>
+        <w:t>%}</w:t>
+      </w:r>
+      <w:r>
+        <w:rPr>
+          <w:rFonts w:ascii="Palatino Linotype" w:hAnsi="Palatino Linotype"/>
+          <w:sz w:val="20"/>
+          <w:szCs w:val="20"/>
+        </w:rPr>
+        <w:t>{</w:t>
+      </w:r>
+      <w:proofErr w:type="gramEnd"/>
+      <w:r>
+        <w:rPr>
+          <w:rFonts w:ascii="Palatino Linotype" w:hAnsi="Palatino Linotype"/>
+          <w:sz w:val="20"/>
+          <w:szCs w:val="20"/>
+        </w:rPr>
+        <w:t xml:space="preserve">% if </w:t>
       </w:r>
       <w:proofErr w:type="spellStart"/>
       <w:r>
@@ -6475,9 +7110,9 @@
           <w:sz w:val="20"/>
           <w:szCs w:val="20"/>
         </w:rPr>
-        <w:t xml:space="preserve">credit for {{ </w:t>
-      </w:r>
-      <w:proofErr w:type="spellStart"/>
+        <w:t xml:space="preserve">credit for </w:t>
+      </w:r>
+      <w:proofErr w:type="gramStart"/>
       <w:r>
         <w:rPr>
           <w:rFonts w:ascii="Palatino Linotype" w:hAnsi="Palatino Linotype"/>
@@ -6485,9 +7120,9 @@
           <w:sz w:val="20"/>
           <w:szCs w:val="20"/>
         </w:rPr>
-        <w:t>days_in_jail</w:t>
-      </w:r>
-      <w:proofErr w:type="spellEnd"/>
+        <w:t xml:space="preserve">{{ </w:t>
+      </w:r>
+      <w:proofErr w:type="spellStart"/>
       <w:r>
         <w:rPr>
           <w:rFonts w:ascii="Palatino Linotype" w:hAnsi="Palatino Linotype"/>
@@ -6495,6 +7130,26 @@
           <w:sz w:val="20"/>
           <w:szCs w:val="20"/>
         </w:rPr>
+        <w:t>days</w:t>
+      </w:r>
+      <w:proofErr w:type="gramEnd"/>
+      <w:r>
+        <w:rPr>
+          <w:rFonts w:ascii="Palatino Linotype" w:hAnsi="Palatino Linotype"/>
+          <w:b/>
+          <w:sz w:val="20"/>
+          <w:szCs w:val="20"/>
+        </w:rPr>
+        <w:t>_in_jail</w:t>
+      </w:r>
+      <w:proofErr w:type="spellEnd"/>
+      <w:r>
+        <w:rPr>
+          <w:rFonts w:ascii="Palatino Linotype" w:hAnsi="Palatino Linotype"/>
+          <w:b/>
+          <w:sz w:val="20"/>
+          <w:szCs w:val="20"/>
+        </w:rPr>
         <w:t xml:space="preserve"> }} day</w:t>
       </w:r>
       <w:r>
@@ -6546,15 +7201,33 @@
           <w:sz w:val="20"/>
           <w:szCs w:val="20"/>
         </w:rPr>
-        <w:t>{% endif %}</w:t>
-      </w:r>
-      <w:r>
-        <w:rPr>
-          <w:rFonts w:ascii="Palatino Linotype" w:hAnsi="Palatino Linotype"/>
-          <w:sz w:val="20"/>
-          <w:szCs w:val="20"/>
-        </w:rPr>
-        <w:t xml:space="preserve">{% if </w:t>
+        <w:t xml:space="preserve">{% endif </w:t>
+      </w:r>
+      <w:proofErr w:type="gramStart"/>
+      <w:r>
+        <w:rPr>
+          <w:rFonts w:ascii="Palatino Linotype" w:hAnsi="Palatino Linotype"/>
+          <w:sz w:val="20"/>
+          <w:szCs w:val="20"/>
+        </w:rPr>
+        <w:t>%}</w:t>
+      </w:r>
+      <w:r>
+        <w:rPr>
+          <w:rFonts w:ascii="Palatino Linotype" w:hAnsi="Palatino Linotype"/>
+          <w:sz w:val="20"/>
+          <w:szCs w:val="20"/>
+        </w:rPr>
+        <w:t>{</w:t>
+      </w:r>
+      <w:proofErr w:type="gramEnd"/>
+      <w:r>
+        <w:rPr>
+          <w:rFonts w:ascii="Palatino Linotype" w:hAnsi="Palatino Linotype"/>
+          <w:sz w:val="20"/>
+          <w:szCs w:val="20"/>
+        </w:rPr>
+        <w:t xml:space="preserve">% if </w:t>
       </w:r>
       <w:proofErr w:type="spellStart"/>
       <w:r>
@@ -6702,9 +7375,9 @@
           <w:sz w:val="20"/>
           <w:szCs w:val="20"/>
         </w:rPr>
-        <w:t xml:space="preserve"> for {{ </w:t>
-      </w:r>
-      <w:proofErr w:type="spellStart"/>
+        <w:t xml:space="preserve"> for </w:t>
+      </w:r>
+      <w:proofErr w:type="gramStart"/>
       <w:r>
         <w:rPr>
           <w:rFonts w:ascii="Palatino Linotype" w:hAnsi="Palatino Linotype"/>
@@ -6712,7 +7385,27 @@
           <w:sz w:val="20"/>
           <w:szCs w:val="20"/>
         </w:rPr>
-        <w:t>days_in_jail</w:t>
+        <w:t xml:space="preserve">{{ </w:t>
+      </w:r>
+      <w:proofErr w:type="spellStart"/>
+      <w:r>
+        <w:rPr>
+          <w:rFonts w:ascii="Palatino Linotype" w:hAnsi="Palatino Linotype"/>
+          <w:b/>
+          <w:sz w:val="20"/>
+          <w:szCs w:val="20"/>
+        </w:rPr>
+        <w:t>days</w:t>
+      </w:r>
+      <w:proofErr w:type="gramEnd"/>
+      <w:r>
+        <w:rPr>
+          <w:rFonts w:ascii="Palatino Linotype" w:hAnsi="Palatino Linotype"/>
+          <w:b/>
+          <w:sz w:val="20"/>
+          <w:szCs w:val="20"/>
+        </w:rPr>
+        <w:t>_in_jail</w:t>
       </w:r>
       <w:proofErr w:type="spellEnd"/>
       <w:r>
@@ -7118,16 +7811,34 @@
           <w:sz w:val="20"/>
           <w:szCs w:val="20"/>
         </w:rPr>
-        <w:t xml:space="preserve"> {{ </w:t>
-      </w:r>
-      <w:proofErr w:type="spellStart"/>
-      <w:r>
-        <w:rPr>
-          <w:rFonts w:ascii="Palatino Linotype" w:hAnsi="Palatino Linotype"/>
-          <w:sz w:val="20"/>
-          <w:szCs w:val="20"/>
-        </w:rPr>
-        <w:t>jail_terms.jail_</w:t>
+        <w:t xml:space="preserve"> </w:t>
+      </w:r>
+      <w:proofErr w:type="gramStart"/>
+      <w:r>
+        <w:rPr>
+          <w:rFonts w:ascii="Palatino Linotype" w:hAnsi="Palatino Linotype"/>
+          <w:sz w:val="20"/>
+          <w:szCs w:val="20"/>
+        </w:rPr>
+        <w:t xml:space="preserve">{{ </w:t>
+      </w:r>
+      <w:proofErr w:type="spellStart"/>
+      <w:r>
+        <w:rPr>
+          <w:rFonts w:ascii="Palatino Linotype" w:hAnsi="Palatino Linotype"/>
+          <w:sz w:val="20"/>
+          <w:szCs w:val="20"/>
+        </w:rPr>
+        <w:t>jail</w:t>
+      </w:r>
+      <w:proofErr w:type="gramEnd"/>
+      <w:r>
+        <w:rPr>
+          <w:rFonts w:ascii="Palatino Linotype" w:hAnsi="Palatino Linotype"/>
+          <w:sz w:val="20"/>
+          <w:szCs w:val="20"/>
+        </w:rPr>
+        <w:t>_terms.jail_</w:t>
       </w:r>
       <w:r>
         <w:rPr>
@@ -7161,7 +7872,25 @@
           <w:sz w:val="20"/>
           <w:szCs w:val="20"/>
         </w:rPr>
-        <w:t>jail_terms.jail_sentence_execution_type</w:t>
+        <w:t>jail_</w:t>
+      </w:r>
+      <w:proofErr w:type="gramStart"/>
+      <w:r>
+        <w:rPr>
+          <w:rFonts w:ascii="Palatino Linotype" w:hAnsi="Palatino Linotype"/>
+          <w:sz w:val="20"/>
+          <w:szCs w:val="20"/>
+        </w:rPr>
+        <w:t>terms.jail</w:t>
+      </w:r>
+      <w:proofErr w:type="gramEnd"/>
+      <w:r>
+        <w:rPr>
+          <w:rFonts w:ascii="Palatino Linotype" w:hAnsi="Palatino Linotype"/>
+          <w:sz w:val="20"/>
+          <w:szCs w:val="20"/>
+        </w:rPr>
+        <w:t>_sentence_execution_type</w:t>
       </w:r>
       <w:proofErr w:type="spellEnd"/>
       <w:r>
@@ -7246,9 +7975,9 @@
           <w:sz w:val="20"/>
           <w:szCs w:val="20"/>
         </w:rPr>
-        <w:t xml:space="preserve">credit for {{ </w:t>
-      </w:r>
-      <w:proofErr w:type="spellStart"/>
+        <w:t xml:space="preserve">credit for </w:t>
+      </w:r>
+      <w:proofErr w:type="gramStart"/>
       <w:r>
         <w:rPr>
           <w:rFonts w:ascii="Palatino Linotype" w:hAnsi="Palatino Linotype"/>
@@ -7256,7 +7985,27 @@
           <w:sz w:val="20"/>
           <w:szCs w:val="20"/>
         </w:rPr>
-        <w:t>days_in_jail</w:t>
+        <w:t xml:space="preserve">{{ </w:t>
+      </w:r>
+      <w:proofErr w:type="spellStart"/>
+      <w:r>
+        <w:rPr>
+          <w:rFonts w:ascii="Palatino Linotype" w:hAnsi="Palatino Linotype"/>
+          <w:b/>
+          <w:sz w:val="20"/>
+          <w:szCs w:val="20"/>
+        </w:rPr>
+        <w:t>days</w:t>
+      </w:r>
+      <w:proofErr w:type="gramEnd"/>
+      <w:r>
+        <w:rPr>
+          <w:rFonts w:ascii="Palatino Linotype" w:hAnsi="Palatino Linotype"/>
+          <w:b/>
+          <w:sz w:val="20"/>
+          <w:szCs w:val="20"/>
+        </w:rPr>
+        <w:t>_in_jail</w:t>
       </w:r>
       <w:proofErr w:type="spellEnd"/>
       <w:r>
@@ -7347,15 +8096,33 @@
           <w:sz w:val="20"/>
           <w:szCs w:val="20"/>
         </w:rPr>
-        <w:t xml:space="preserve"> Defendant shall complete the program as specified by the Office of Community Control.</w:t>
-      </w:r>
-      <w:r>
-        <w:rPr>
-          <w:rFonts w:ascii="Palatino Linotype" w:hAnsi="Palatino Linotype"/>
-          <w:sz w:val="20"/>
-          <w:szCs w:val="20"/>
-        </w:rPr>
-        <w:t>{% endif %}</w:t>
+        <w:t xml:space="preserve"> Defendant shall complete the program as specified by the Office of Community </w:t>
+      </w:r>
+      <w:proofErr w:type="gramStart"/>
+      <w:r>
+        <w:rPr>
+          <w:rFonts w:ascii="Palatino Linotype" w:hAnsi="Palatino Linotype"/>
+          <w:sz w:val="20"/>
+          <w:szCs w:val="20"/>
+        </w:rPr>
+        <w:t>Control.</w:t>
+      </w:r>
+      <w:r>
+        <w:rPr>
+          <w:rFonts w:ascii="Palatino Linotype" w:hAnsi="Palatino Linotype"/>
+          <w:sz w:val="20"/>
+          <w:szCs w:val="20"/>
+        </w:rPr>
+        <w:t>{</w:t>
+      </w:r>
+      <w:proofErr w:type="gramEnd"/>
+      <w:r>
+        <w:rPr>
+          <w:rFonts w:ascii="Palatino Linotype" w:hAnsi="Palatino Linotype"/>
+          <w:sz w:val="20"/>
+          <w:szCs w:val="20"/>
+        </w:rPr>
+        <w:t>% endif %}</w:t>
       </w:r>
       <w:r>
         <w:rPr>
@@ -7404,16 +8171,34 @@
           <w:sz w:val="20"/>
           <w:szCs w:val="20"/>
         </w:rPr>
-        <w:t xml:space="preserve">Defendant’s jail days imposed in this case shall be served {{ </w:t>
-      </w:r>
-      <w:proofErr w:type="spellStart"/>
-      <w:r>
-        <w:rPr>
-          <w:rFonts w:ascii="Palatino Linotype" w:hAnsi="Palatino Linotype"/>
-          <w:sz w:val="20"/>
-          <w:szCs w:val="20"/>
-        </w:rPr>
-        <w:t>jail_terms.jail_term_type</w:t>
+        <w:t xml:space="preserve">Defendant’s jail days imposed in this case shall be served </w:t>
+      </w:r>
+      <w:proofErr w:type="gramStart"/>
+      <w:r>
+        <w:rPr>
+          <w:rFonts w:ascii="Palatino Linotype" w:hAnsi="Palatino Linotype"/>
+          <w:sz w:val="20"/>
+          <w:szCs w:val="20"/>
+        </w:rPr>
+        <w:t xml:space="preserve">{{ </w:t>
+      </w:r>
+      <w:proofErr w:type="spellStart"/>
+      <w:r>
+        <w:rPr>
+          <w:rFonts w:ascii="Palatino Linotype" w:hAnsi="Palatino Linotype"/>
+          <w:sz w:val="20"/>
+          <w:szCs w:val="20"/>
+        </w:rPr>
+        <w:t>jail</w:t>
+      </w:r>
+      <w:proofErr w:type="gramEnd"/>
+      <w:r>
+        <w:rPr>
+          <w:rFonts w:ascii="Palatino Linotype" w:hAnsi="Palatino Linotype"/>
+          <w:sz w:val="20"/>
+          <w:szCs w:val="20"/>
+        </w:rPr>
+        <w:t>_terms.jail_term_type</w:t>
       </w:r>
       <w:proofErr w:type="spellEnd"/>
       <w:r>
@@ -7513,15 +8298,33 @@
           <w:sz w:val="20"/>
           <w:szCs w:val="20"/>
         </w:rPr>
-        <w:t>{% endif %}</w:t>
-      </w:r>
-      <w:r>
-        <w:rPr>
-          <w:rFonts w:ascii="Palatino Linotype" w:hAnsi="Palatino Linotype"/>
-          <w:sz w:val="20"/>
-          <w:szCs w:val="20"/>
-        </w:rPr>
-        <w:t xml:space="preserve">{% if </w:t>
+        <w:t xml:space="preserve">{% endif </w:t>
+      </w:r>
+      <w:proofErr w:type="gramStart"/>
+      <w:r>
+        <w:rPr>
+          <w:rFonts w:ascii="Palatino Linotype" w:hAnsi="Palatino Linotype"/>
+          <w:sz w:val="20"/>
+          <w:szCs w:val="20"/>
+        </w:rPr>
+        <w:t>%}</w:t>
+      </w:r>
+      <w:r>
+        <w:rPr>
+          <w:rFonts w:ascii="Palatino Linotype" w:hAnsi="Palatino Linotype"/>
+          <w:sz w:val="20"/>
+          <w:szCs w:val="20"/>
+        </w:rPr>
+        <w:t>{</w:t>
+      </w:r>
+      <w:proofErr w:type="gramEnd"/>
+      <w:r>
+        <w:rPr>
+          <w:rFonts w:ascii="Palatino Linotype" w:hAnsi="Palatino Linotype"/>
+          <w:sz w:val="20"/>
+          <w:szCs w:val="20"/>
+        </w:rPr>
+        <w:t xml:space="preserve">% if </w:t>
       </w:r>
       <w:proofErr w:type="spellStart"/>
       <w:r>
@@ -7610,6 +8413,7 @@
         </w:rPr>
         <w:t xml:space="preserve">Defendant’s </w:t>
       </w:r>
+      <w:proofErr w:type="gramStart"/>
       <w:r>
         <w:rPr>
           <w:rFonts w:ascii="Palatino Linotype" w:hAnsi="Palatino Linotype"/>
@@ -7625,6 +8429,49 @@
           <w:sz w:val="20"/>
           <w:szCs w:val="20"/>
         </w:rPr>
+        <w:t>license</w:t>
+      </w:r>
+      <w:proofErr w:type="gramEnd"/>
+      <w:r>
+        <w:rPr>
+          <w:rFonts w:ascii="Palatino Linotype" w:hAnsi="Palatino Linotype"/>
+          <w:sz w:val="20"/>
+          <w:szCs w:val="20"/>
+        </w:rPr>
+        <w:t>_suspension</w:t>
+      </w:r>
+      <w:r>
+        <w:rPr>
+          <w:rFonts w:ascii="Palatino Linotype" w:hAnsi="Palatino Linotype"/>
+          <w:sz w:val="20"/>
+          <w:szCs w:val="20"/>
+        </w:rPr>
+        <w:t>.license_type</w:t>
+      </w:r>
+      <w:proofErr w:type="spellEnd"/>
+      <w:r>
+        <w:rPr>
+          <w:rFonts w:ascii="Palatino Linotype" w:hAnsi="Palatino Linotype"/>
+          <w:sz w:val="20"/>
+          <w:szCs w:val="20"/>
+        </w:rPr>
+        <w:t xml:space="preserve"> }}</w:t>
+      </w:r>
+      <w:r>
+        <w:rPr>
+          <w:rFonts w:ascii="Palatino Linotype" w:hAnsi="Palatino Linotype"/>
+          <w:sz w:val="20"/>
+          <w:szCs w:val="20"/>
+        </w:rPr>
+        <w:t xml:space="preserve"> license is suspended from {{ </w:t>
+      </w:r>
+      <w:proofErr w:type="spellStart"/>
+      <w:r>
+        <w:rPr>
+          <w:rFonts w:ascii="Palatino Linotype" w:hAnsi="Palatino Linotype"/>
+          <w:sz w:val="20"/>
+          <w:szCs w:val="20"/>
+        </w:rPr>
         <w:t>license_suspension</w:t>
       </w:r>
       <w:r>
@@ -7633,24 +8480,24 @@
           <w:sz w:val="20"/>
           <w:szCs w:val="20"/>
         </w:rPr>
-        <w:t>.license_type</w:t>
-      </w:r>
-      <w:proofErr w:type="spellEnd"/>
-      <w:r>
-        <w:rPr>
-          <w:rFonts w:ascii="Palatino Linotype" w:hAnsi="Palatino Linotype"/>
-          <w:sz w:val="20"/>
-          <w:szCs w:val="20"/>
-        </w:rPr>
-        <w:t xml:space="preserve"> }}</w:t>
-      </w:r>
-      <w:r>
-        <w:rPr>
-          <w:rFonts w:ascii="Palatino Linotype" w:hAnsi="Palatino Linotype"/>
-          <w:sz w:val="20"/>
-          <w:szCs w:val="20"/>
-        </w:rPr>
-        <w:t xml:space="preserve"> license is suspended from {{ </w:t>
+        <w:t>.</w:t>
+      </w:r>
+      <w:r>
+        <w:rPr>
+          <w:rFonts w:ascii="Palatino Linotype" w:hAnsi="Palatino Linotype"/>
+          <w:sz w:val="20"/>
+          <w:szCs w:val="20"/>
+        </w:rPr>
+        <w:t>suspended_date</w:t>
+      </w:r>
+      <w:proofErr w:type="spellEnd"/>
+      <w:r>
+        <w:rPr>
+          <w:rFonts w:ascii="Palatino Linotype" w:hAnsi="Palatino Linotype"/>
+          <w:sz w:val="20"/>
+          <w:szCs w:val="20"/>
+        </w:rPr>
+        <w:t xml:space="preserve"> }} for a term of {{ </w:t>
       </w:r>
       <w:proofErr w:type="spellStart"/>
       <w:r>
@@ -7675,40 +8522,6 @@
           <w:sz w:val="20"/>
           <w:szCs w:val="20"/>
         </w:rPr>
-        <w:t>suspended_date</w:t>
-      </w:r>
-      <w:proofErr w:type="spellEnd"/>
-      <w:r>
-        <w:rPr>
-          <w:rFonts w:ascii="Palatino Linotype" w:hAnsi="Palatino Linotype"/>
-          <w:sz w:val="20"/>
-          <w:szCs w:val="20"/>
-        </w:rPr>
-        <w:t xml:space="preserve"> }} for a term of {{ </w:t>
-      </w:r>
-      <w:proofErr w:type="spellStart"/>
-      <w:r>
-        <w:rPr>
-          <w:rFonts w:ascii="Palatino Linotype" w:hAnsi="Palatino Linotype"/>
-          <w:sz w:val="20"/>
-          <w:szCs w:val="20"/>
-        </w:rPr>
-        <w:t>license_suspension</w:t>
-      </w:r>
-      <w:r>
-        <w:rPr>
-          <w:rFonts w:ascii="Palatino Linotype" w:hAnsi="Palatino Linotype"/>
-          <w:sz w:val="20"/>
-          <w:szCs w:val="20"/>
-        </w:rPr>
-        <w:t>.</w:t>
-      </w:r>
-      <w:r>
-        <w:rPr>
-          <w:rFonts w:ascii="Palatino Linotype" w:hAnsi="Palatino Linotype"/>
-          <w:sz w:val="20"/>
-          <w:szCs w:val="20"/>
-        </w:rPr>
         <w:t>suspension_term</w:t>
       </w:r>
       <w:proofErr w:type="spellEnd"/>
@@ -7743,15 +8556,33 @@
           <w:sz w:val="20"/>
           <w:szCs w:val="20"/>
         </w:rPr>
-        <w:t>license_suspension</w:t>
-      </w:r>
-      <w:r>
-        <w:rPr>
-          <w:rFonts w:ascii="Palatino Linotype" w:hAnsi="Palatino Linotype"/>
-          <w:sz w:val="20"/>
-          <w:szCs w:val="20"/>
-        </w:rPr>
-        <w:t>.remedial_driving_class_required</w:t>
+        <w:t>license_</w:t>
+      </w:r>
+      <w:proofErr w:type="gramStart"/>
+      <w:r>
+        <w:rPr>
+          <w:rFonts w:ascii="Palatino Linotype" w:hAnsi="Palatino Linotype"/>
+          <w:sz w:val="20"/>
+          <w:szCs w:val="20"/>
+        </w:rPr>
+        <w:t>suspension</w:t>
+      </w:r>
+      <w:r>
+        <w:rPr>
+          <w:rFonts w:ascii="Palatino Linotype" w:hAnsi="Palatino Linotype"/>
+          <w:sz w:val="20"/>
+          <w:szCs w:val="20"/>
+        </w:rPr>
+        <w:t>.remedial</w:t>
+      </w:r>
+      <w:proofErr w:type="gramEnd"/>
+      <w:r>
+        <w:rPr>
+          <w:rFonts w:ascii="Palatino Linotype" w:hAnsi="Palatino Linotype"/>
+          <w:sz w:val="20"/>
+          <w:szCs w:val="20"/>
+        </w:rPr>
+        <w:t>_driving_class_required</w:t>
       </w:r>
       <w:proofErr w:type="spellEnd"/>
       <w:r>
@@ -7830,24 +8661,60 @@
           <w:sz w:val="20"/>
           <w:szCs w:val="20"/>
         </w:rPr>
-        <w:t>victim_notification.victim_reparation_notice</w:t>
-      </w:r>
-      <w:proofErr w:type="spellEnd"/>
-      <w:r>
-        <w:rPr>
-          <w:rFonts w:ascii="Palatino Linotype" w:hAnsi="Palatino Linotype"/>
-          <w:sz w:val="20"/>
-          <w:szCs w:val="20"/>
-        </w:rPr>
-        <w:t xml:space="preserve"> is true %}The Clerk shall serve notice on the victim of the right to apply for reparation pursuant to R.C. 2743.51-72. {% endif %}</w:t>
-      </w:r>
-      <w:r>
-        <w:rPr>
-          <w:rFonts w:ascii="Palatino Linotype" w:hAnsi="Palatino Linotype"/>
-          <w:sz w:val="20"/>
-          <w:szCs w:val="20"/>
-        </w:rPr>
-        <w:t xml:space="preserve">{% if </w:t>
+        <w:t>victim_</w:t>
+      </w:r>
+      <w:proofErr w:type="gramStart"/>
+      <w:r>
+        <w:rPr>
+          <w:rFonts w:ascii="Palatino Linotype" w:hAnsi="Palatino Linotype"/>
+          <w:sz w:val="20"/>
+          <w:szCs w:val="20"/>
+        </w:rPr>
+        <w:t>notification.victim</w:t>
+      </w:r>
+      <w:proofErr w:type="gramEnd"/>
+      <w:r>
+        <w:rPr>
+          <w:rFonts w:ascii="Palatino Linotype" w:hAnsi="Palatino Linotype"/>
+          <w:sz w:val="20"/>
+          <w:szCs w:val="20"/>
+        </w:rPr>
+        <w:t>_reparation_notice</w:t>
+      </w:r>
+      <w:proofErr w:type="spellEnd"/>
+      <w:r>
+        <w:rPr>
+          <w:rFonts w:ascii="Palatino Linotype" w:hAnsi="Palatino Linotype"/>
+          <w:sz w:val="20"/>
+          <w:szCs w:val="20"/>
+        </w:rPr>
+        <w:t xml:space="preserve"> is true %}The Clerk shall serve notice on the victim of the right to apply for reparation pursuant to R.C. 2743.51-72. {% endif </w:t>
+      </w:r>
+      <w:proofErr w:type="gramStart"/>
+      <w:r>
+        <w:rPr>
+          <w:rFonts w:ascii="Palatino Linotype" w:hAnsi="Palatino Linotype"/>
+          <w:sz w:val="20"/>
+          <w:szCs w:val="20"/>
+        </w:rPr>
+        <w:t>%}</w:t>
+      </w:r>
+      <w:r>
+        <w:rPr>
+          <w:rFonts w:ascii="Palatino Linotype" w:hAnsi="Palatino Linotype"/>
+          <w:sz w:val="20"/>
+          <w:szCs w:val="20"/>
+        </w:rPr>
+        <w:t>{</w:t>
+      </w:r>
+      <w:proofErr w:type="gramEnd"/>
+      <w:r>
+        <w:rPr>
+          <w:rFonts w:ascii="Palatino Linotype" w:hAnsi="Palatino Linotype"/>
+          <w:sz w:val="20"/>
+          <w:szCs w:val="20"/>
+        </w:rPr>
+        <w:t xml:space="preserve">% if </w:t>
       </w:r>
       <w:proofErr w:type="spellStart"/>
       <w:r>
@@ -7890,15 +8757,33 @@
           <w:sz w:val="20"/>
           <w:szCs w:val="20"/>
         </w:rPr>
-        <w:t>{% endif %}</w:t>
-      </w:r>
-      <w:r>
-        <w:rPr>
-          <w:rFonts w:ascii="Palatino Linotype" w:hAnsi="Palatino Linotype"/>
-          <w:sz w:val="20"/>
-          <w:szCs w:val="20"/>
-        </w:rPr>
-        <w:t>{% endif %}</w:t>
+        <w:t xml:space="preserve">{% endif </w:t>
+      </w:r>
+      <w:proofErr w:type="gramStart"/>
+      <w:r>
+        <w:rPr>
+          <w:rFonts w:ascii="Palatino Linotype" w:hAnsi="Palatino Linotype"/>
+          <w:sz w:val="20"/>
+          <w:szCs w:val="20"/>
+        </w:rPr>
+        <w:t>%}</w:t>
+      </w:r>
+      <w:r>
+        <w:rPr>
+          <w:rFonts w:ascii="Palatino Linotype" w:hAnsi="Palatino Linotype"/>
+          <w:sz w:val="20"/>
+          <w:szCs w:val="20"/>
+        </w:rPr>
+        <w:t>{</w:t>
+      </w:r>
+      <w:proofErr w:type="gramEnd"/>
+      <w:r>
+        <w:rPr>
+          <w:rFonts w:ascii="Palatino Linotype" w:hAnsi="Palatino Linotype"/>
+          <w:sz w:val="20"/>
+          <w:szCs w:val="20"/>
+        </w:rPr>
+        <w:t>% endif %}</w:t>
       </w:r>
       <w:r>
         <w:rPr>
@@ -7969,7 +8854,17 @@
           <w:sz w:val="20"/>
           <w:szCs w:val="20"/>
         </w:rPr>
-        <w:t xml:space="preserve"> {{ </w:t>
+        <w:t xml:space="preserve"> </w:t>
+      </w:r>
+      <w:proofErr w:type="gramStart"/>
+      <w:r>
+        <w:rPr>
+          <w:rFonts w:ascii="Palatino Linotype" w:hAnsi="Palatino Linotype"/>
+          <w:bCs/>
+          <w:sz w:val="20"/>
+          <w:szCs w:val="20"/>
+        </w:rPr>
+        <w:t xml:space="preserve">{{ </w:t>
       </w:r>
       <w:proofErr w:type="spellStart"/>
       <w:r>
@@ -7981,6 +8876,7 @@
         </w:rPr>
         <w:t>impoundment</w:t>
       </w:r>
+      <w:proofErr w:type="gramEnd"/>
       <w:r>
         <w:rPr>
           <w:rFonts w:ascii="Palatino Linotype" w:hAnsi="Palatino Linotype"/>
@@ -8129,15 +9025,33 @@
           <w:sz w:val="20"/>
           <w:szCs w:val="20"/>
         </w:rPr>
-        <w:t>{% endif %}</w:t>
-      </w:r>
-      <w:r>
-        <w:rPr>
-          <w:rFonts w:ascii="Palatino Linotype" w:hAnsi="Palatino Linotype"/>
-          <w:sz w:val="20"/>
-          <w:szCs w:val="20"/>
-        </w:rPr>
-        <w:t xml:space="preserve">{% if </w:t>
+        <w:t xml:space="preserve">{% endif </w:t>
+      </w:r>
+      <w:proofErr w:type="gramStart"/>
+      <w:r>
+        <w:rPr>
+          <w:rFonts w:ascii="Palatino Linotype" w:hAnsi="Palatino Linotype"/>
+          <w:sz w:val="20"/>
+          <w:szCs w:val="20"/>
+        </w:rPr>
+        <w:t>%}</w:t>
+      </w:r>
+      <w:r>
+        <w:rPr>
+          <w:rFonts w:ascii="Palatino Linotype" w:hAnsi="Palatino Linotype"/>
+          <w:sz w:val="20"/>
+          <w:szCs w:val="20"/>
+        </w:rPr>
+        <w:t>{</w:t>
+      </w:r>
+      <w:proofErr w:type="gramEnd"/>
+      <w:r>
+        <w:rPr>
+          <w:rFonts w:ascii="Palatino Linotype" w:hAnsi="Palatino Linotype"/>
+          <w:sz w:val="20"/>
+          <w:szCs w:val="20"/>
+        </w:rPr>
+        <w:t xml:space="preserve">% if </w:t>
       </w:r>
       <w:proofErr w:type="spellStart"/>
       <w:r>
@@ -8211,6 +9125,7 @@
         </w:rPr>
         <w:t xml:space="preserve">For a period of </w:t>
       </w:r>
+      <w:proofErr w:type="gramStart"/>
       <w:r>
         <w:rPr>
           <w:rFonts w:ascii="Palatino Linotype" w:hAnsi="Palatino Linotype"/>
@@ -8230,9 +9145,9 @@
           <w:szCs w:val="20"/>
           <w:u w:val="single"/>
         </w:rPr>
-        <w:t>community_control.term_of_control</w:t>
-      </w:r>
-      <w:proofErr w:type="spellEnd"/>
+        <w:t>community</w:t>
+      </w:r>
+      <w:proofErr w:type="gramEnd"/>
       <w:r>
         <w:rPr>
           <w:rFonts w:ascii="Palatino Linotype" w:hAnsi="Palatino Linotype"/>
@@ -8241,6 +9156,17 @@
           <w:szCs w:val="20"/>
           <w:u w:val="single"/>
         </w:rPr>
+        <w:t>_control.term_of_control</w:t>
+      </w:r>
+      <w:proofErr w:type="spellEnd"/>
+      <w:r>
+        <w:rPr>
+          <w:rFonts w:ascii="Palatino Linotype" w:hAnsi="Palatino Linotype"/>
+          <w:b/>
+          <w:sz w:val="20"/>
+          <w:szCs w:val="20"/>
+          <w:u w:val="single"/>
+        </w:rPr>
         <w:t xml:space="preserve"> }}</w:t>
       </w:r>
       <w:r>
@@ -8325,7 +9251,25 @@
           <w:sz w:val="20"/>
           <w:szCs w:val="20"/>
         </w:rPr>
-        <w:t>with the Office of Community Control.  The Court advised Defendant that as a result of any failure to comply with the terms of community control, the Court may impose a longer term of community control up to a total of 5 years; impose a definite jail term to include any days stayed or otherwise authorized by law; and/or otherwise modify the terms of community control set forth below.</w:t>
+        <w:t xml:space="preserve">with the Office of Community Control.  The Court advised Defendant that </w:t>
+      </w:r>
+      <w:proofErr w:type="gramStart"/>
+      <w:r>
+        <w:rPr>
+          <w:rFonts w:ascii="Palatino Linotype" w:hAnsi="Palatino Linotype"/>
+          <w:sz w:val="20"/>
+          <w:szCs w:val="20"/>
+        </w:rPr>
+        <w:t>as a result of</w:t>
+      </w:r>
+      <w:proofErr w:type="gramEnd"/>
+      <w:r>
+        <w:rPr>
+          <w:rFonts w:ascii="Palatino Linotype" w:hAnsi="Palatino Linotype"/>
+          <w:sz w:val="20"/>
+          <w:szCs w:val="20"/>
+        </w:rPr>
+        <w:t xml:space="preserve"> any failure to comply with the terms of community control, the Court may impose a longer term of community control up to a total of 5 years; impose a definite jail term to include any days stayed or otherwise authorized by law; and/or otherwise modify the terms of community control set forth below.</w:t>
       </w:r>
     </w:p>
     <w:p>
@@ -8646,15 +9590,35 @@
           <w:szCs w:val="20"/>
           <w:u w:val="single"/>
         </w:rPr>
-        <w:t>Additional Terms</w:t>
-      </w:r>
-      <w:r>
-        <w:rPr>
-          <w:rFonts w:ascii="Palatino Linotype" w:hAnsi="Palatino Linotype"/>
-          <w:sz w:val="20"/>
-          <w:szCs w:val="20"/>
-        </w:rPr>
-        <w:t>{% if community_control.not_within_500_feet_ordered is true %}</w:t>
+        <w:t xml:space="preserve">Additional </w:t>
+      </w:r>
+      <w:proofErr w:type="gramStart"/>
+      <w:r>
+        <w:rPr>
+          <w:rFonts w:ascii="Palatino Linotype" w:hAnsi="Palatino Linotype"/>
+          <w:bCs/>
+          <w:sz w:val="20"/>
+          <w:szCs w:val="20"/>
+          <w:u w:val="single"/>
+        </w:rPr>
+        <w:t>Terms</w:t>
+      </w:r>
+      <w:r>
+        <w:rPr>
+          <w:rFonts w:ascii="Palatino Linotype" w:hAnsi="Palatino Linotype"/>
+          <w:sz w:val="20"/>
+          <w:szCs w:val="20"/>
+        </w:rPr>
+        <w:t>{</w:t>
+      </w:r>
+      <w:proofErr w:type="gramEnd"/>
+      <w:r>
+        <w:rPr>
+          <w:rFonts w:ascii="Palatino Linotype" w:hAnsi="Palatino Linotype"/>
+          <w:sz w:val="20"/>
+          <w:szCs w:val="20"/>
+        </w:rPr>
+        <w:t>% if community_control.not_within_500_feet_ordered is true %}</w:t>
       </w:r>
       <w:r>
         <w:rPr>
@@ -8691,6 +9655,7 @@
         </w:rPr>
         <w:t xml:space="preserve">Shall not come within 500 feet of </w:t>
       </w:r>
+      <w:proofErr w:type="gramStart"/>
       <w:r>
         <w:rPr>
           <w:rFonts w:ascii="Palatino Linotype" w:hAnsi="Palatino Linotype"/>
@@ -8698,7 +9663,17 @@
           <w:sz w:val="20"/>
           <w:szCs w:val="20"/>
         </w:rPr>
-        <w:t>{{ community_control.not_within_500_feet_person }}</w:t>
+        <w:t>{{ community_control.not</w:t>
+      </w:r>
+      <w:proofErr w:type="gramEnd"/>
+      <w:r>
+        <w:rPr>
+          <w:rFonts w:ascii="Palatino Linotype" w:hAnsi="Palatino Linotype"/>
+          <w:b/>
+          <w:sz w:val="20"/>
+          <w:szCs w:val="20"/>
+        </w:rPr>
+        <w:t>_within_500_feet_person }}</w:t>
       </w:r>
       <w:r>
         <w:rPr>
@@ -8770,6 +9745,7 @@
         </w:rPr>
         <w:t xml:space="preserve">Defendant shall have no contact with </w:t>
       </w:r>
+      <w:proofErr w:type="gramStart"/>
       <w:r>
         <w:rPr>
           <w:rFonts w:ascii="Palatino Linotype" w:hAnsi="Palatino Linotype"/>
@@ -8789,9 +9765,9 @@
           <w:sz w:val="20"/>
           <w:szCs w:val="20"/>
         </w:rPr>
-        <w:t>community_control.no_contact_with_person</w:t>
-      </w:r>
-      <w:proofErr w:type="spellEnd"/>
+        <w:t>community_control.no</w:t>
+      </w:r>
+      <w:proofErr w:type="gramEnd"/>
       <w:r>
         <w:rPr>
           <w:rFonts w:ascii="Palatino Linotype" w:hAnsi="Palatino Linotype"/>
@@ -8800,6 +9776,17 @@
           <w:sz w:val="20"/>
           <w:szCs w:val="20"/>
         </w:rPr>
+        <w:t>_contact_with_person</w:t>
+      </w:r>
+      <w:proofErr w:type="spellEnd"/>
+      <w:r>
+        <w:rPr>
+          <w:rFonts w:ascii="Palatino Linotype" w:hAnsi="Palatino Linotype"/>
+          <w:b/>
+          <w:bCs/>
+          <w:sz w:val="20"/>
+          <w:szCs w:val="20"/>
+        </w:rPr>
         <w:t xml:space="preserve"> }}</w:t>
       </w:r>
       <w:r>
@@ -8809,16 +9796,36 @@
           <w:sz w:val="20"/>
           <w:szCs w:val="20"/>
         </w:rPr>
-        <w:t>.  Contact includes, but is not limited to, landline, cordless, cellular or digital telephone; text; instant messaging; fax; e-mail; voicemail; delivery service; social media; blogging; writings; electronic communications; posting a message; or communications by any other means directly or through another person.</w:t>
-      </w:r>
-      <w:r>
-        <w:rPr>
-          <w:rFonts w:ascii="Palatino Linotype" w:hAnsi="Palatino Linotype"/>
-          <w:bCs/>
-          <w:sz w:val="20"/>
-          <w:szCs w:val="20"/>
-        </w:rPr>
-        <w:t>{% endif %</w:t>
+        <w:t xml:space="preserve">.  Contact includes, but is not limited to, landline, cordless, cellular or digital telephone; text; instant messaging; fax; e-mail; voicemail; delivery service; social media; blogging; writings; electronic communications; posting a message; or communications by any other means directly or through another </w:t>
+      </w:r>
+      <w:proofErr w:type="gramStart"/>
+      <w:r>
+        <w:rPr>
+          <w:rFonts w:ascii="Palatino Linotype" w:hAnsi="Palatino Linotype"/>
+          <w:bCs/>
+          <w:sz w:val="20"/>
+          <w:szCs w:val="20"/>
+        </w:rPr>
+        <w:t>person.</w:t>
+      </w:r>
+      <w:r>
+        <w:rPr>
+          <w:rFonts w:ascii="Palatino Linotype" w:hAnsi="Palatino Linotype"/>
+          <w:bCs/>
+          <w:sz w:val="20"/>
+          <w:szCs w:val="20"/>
+        </w:rPr>
+        <w:t>{</w:t>
+      </w:r>
+      <w:proofErr w:type="gramEnd"/>
+      <w:r>
+        <w:rPr>
+          <w:rFonts w:ascii="Palatino Linotype" w:hAnsi="Palatino Linotype"/>
+          <w:bCs/>
+          <w:sz w:val="20"/>
+          <w:szCs w:val="20"/>
+        </w:rPr>
+        <w:t>% endif %</w:t>
       </w:r>
       <w:r>
         <w:rPr>
@@ -8933,15 +9940,34 @@
           <w:sz w:val="20"/>
           <w:szCs w:val="20"/>
         </w:rPr>
-        <w:t xml:space="preserve"> {% endif %}</w:t>
-      </w:r>
-      <w:r>
-        <w:rPr>
-          <w:rFonts w:ascii="Palatino Linotype" w:hAnsi="Palatino Linotype"/>
-          <w:sz w:val="20"/>
-          <w:szCs w:val="20"/>
-        </w:rPr>
-        <w:t xml:space="preserve">{% if </w:t>
+        <w:t xml:space="preserve"> {% endif </w:t>
+      </w:r>
+      <w:proofErr w:type="gramStart"/>
+      <w:r>
+        <w:rPr>
+          <w:rFonts w:ascii="Palatino Linotype" w:hAnsi="Palatino Linotype"/>
+          <w:bCs/>
+          <w:sz w:val="20"/>
+          <w:szCs w:val="20"/>
+        </w:rPr>
+        <w:t>%}</w:t>
+      </w:r>
+      <w:r>
+        <w:rPr>
+          <w:rFonts w:ascii="Palatino Linotype" w:hAnsi="Palatino Linotype"/>
+          <w:sz w:val="20"/>
+          <w:szCs w:val="20"/>
+        </w:rPr>
+        <w:t>{</w:t>
+      </w:r>
+      <w:proofErr w:type="gramEnd"/>
+      <w:r>
+        <w:rPr>
+          <w:rFonts w:ascii="Palatino Linotype" w:hAnsi="Palatino Linotype"/>
+          <w:sz w:val="20"/>
+          <w:szCs w:val="20"/>
+        </w:rPr>
+        <w:t xml:space="preserve">% if </w:t>
       </w:r>
       <w:proofErr w:type="spellStart"/>
       <w:r>
@@ -9013,15 +10039,34 @@
           <w:sz w:val="20"/>
           <w:szCs w:val="20"/>
         </w:rPr>
-        <w:t xml:space="preserve"> {% endif %}</w:t>
-      </w:r>
-      <w:r>
-        <w:rPr>
-          <w:rFonts w:ascii="Palatino Linotype" w:hAnsi="Palatino Linotype"/>
-          <w:sz w:val="20"/>
-          <w:szCs w:val="20"/>
-        </w:rPr>
-        <w:t xml:space="preserve">{% if </w:t>
+        <w:t xml:space="preserve"> {% endif </w:t>
+      </w:r>
+      <w:proofErr w:type="gramStart"/>
+      <w:r>
+        <w:rPr>
+          <w:rFonts w:ascii="Palatino Linotype" w:hAnsi="Palatino Linotype"/>
+          <w:bCs/>
+          <w:sz w:val="20"/>
+          <w:szCs w:val="20"/>
+        </w:rPr>
+        <w:t>%}</w:t>
+      </w:r>
+      <w:r>
+        <w:rPr>
+          <w:rFonts w:ascii="Palatino Linotype" w:hAnsi="Palatino Linotype"/>
+          <w:sz w:val="20"/>
+          <w:szCs w:val="20"/>
+        </w:rPr>
+        <w:t>{</w:t>
+      </w:r>
+      <w:proofErr w:type="gramEnd"/>
+      <w:r>
+        <w:rPr>
+          <w:rFonts w:ascii="Palatino Linotype" w:hAnsi="Palatino Linotype"/>
+          <w:sz w:val="20"/>
+          <w:szCs w:val="20"/>
+        </w:rPr>
+        <w:t xml:space="preserve">% if </w:t>
       </w:r>
       <w:proofErr w:type="spellStart"/>
       <w:r>
@@ -9112,15 +10157,34 @@
           <w:sz w:val="20"/>
           <w:szCs w:val="20"/>
         </w:rPr>
-        <w:t xml:space="preserve"> {% endif %}</w:t>
-      </w:r>
-      <w:r>
-        <w:rPr>
-          <w:rFonts w:ascii="Palatino Linotype" w:hAnsi="Palatino Linotype"/>
-          <w:sz w:val="20"/>
-          <w:szCs w:val="20"/>
-        </w:rPr>
-        <w:t xml:space="preserve">{% if </w:t>
+        <w:t xml:space="preserve"> {% endif </w:t>
+      </w:r>
+      <w:proofErr w:type="gramStart"/>
+      <w:r>
+        <w:rPr>
+          <w:rFonts w:ascii="Palatino Linotype" w:hAnsi="Palatino Linotype"/>
+          <w:bCs/>
+          <w:sz w:val="20"/>
+          <w:szCs w:val="20"/>
+        </w:rPr>
+        <w:t>%}</w:t>
+      </w:r>
+      <w:r>
+        <w:rPr>
+          <w:rFonts w:ascii="Palatino Linotype" w:hAnsi="Palatino Linotype"/>
+          <w:sz w:val="20"/>
+          <w:szCs w:val="20"/>
+        </w:rPr>
+        <w:t>{</w:t>
+      </w:r>
+      <w:proofErr w:type="gramEnd"/>
+      <w:r>
+        <w:rPr>
+          <w:rFonts w:ascii="Palatino Linotype" w:hAnsi="Palatino Linotype"/>
+          <w:sz w:val="20"/>
+          <w:szCs w:val="20"/>
+        </w:rPr>
+        <w:t xml:space="preserve">% if </w:t>
       </w:r>
       <w:proofErr w:type="spellStart"/>
       <w:r>
@@ -9220,15 +10284,34 @@
           <w:sz w:val="20"/>
           <w:szCs w:val="20"/>
         </w:rPr>
-        <w:t xml:space="preserve"> {% endif %}</w:t>
-      </w:r>
-      <w:r>
-        <w:rPr>
-          <w:rFonts w:ascii="Palatino Linotype" w:hAnsi="Palatino Linotype"/>
-          <w:sz w:val="20"/>
-          <w:szCs w:val="20"/>
-        </w:rPr>
-        <w:t xml:space="preserve">{% if </w:t>
+        <w:t xml:space="preserve"> {% endif </w:t>
+      </w:r>
+      <w:proofErr w:type="gramStart"/>
+      <w:r>
+        <w:rPr>
+          <w:rFonts w:ascii="Palatino Linotype" w:hAnsi="Palatino Linotype"/>
+          <w:bCs/>
+          <w:sz w:val="20"/>
+          <w:szCs w:val="20"/>
+        </w:rPr>
+        <w:t>%}</w:t>
+      </w:r>
+      <w:r>
+        <w:rPr>
+          <w:rFonts w:ascii="Palatino Linotype" w:hAnsi="Palatino Linotype"/>
+          <w:sz w:val="20"/>
+          <w:szCs w:val="20"/>
+        </w:rPr>
+        <w:t>{</w:t>
+      </w:r>
+      <w:proofErr w:type="gramEnd"/>
+      <w:r>
+        <w:rPr>
+          <w:rFonts w:ascii="Palatino Linotype" w:hAnsi="Palatino Linotype"/>
+          <w:sz w:val="20"/>
+          <w:szCs w:val="20"/>
+        </w:rPr>
+        <w:t xml:space="preserve">% if </w:t>
       </w:r>
       <w:proofErr w:type="spellStart"/>
       <w:r>
@@ -9284,15 +10367,34 @@
           <w:sz w:val="20"/>
           <w:szCs w:val="20"/>
         </w:rPr>
-        <w:t xml:space="preserve"> {% endif %}</w:t>
-      </w:r>
-      <w:r>
-        <w:rPr>
-          <w:rFonts w:ascii="Palatino Linotype" w:hAnsi="Palatino Linotype"/>
-          <w:sz w:val="20"/>
-          <w:szCs w:val="20"/>
-        </w:rPr>
-        <w:t xml:space="preserve">{% if </w:t>
+        <w:t xml:space="preserve"> {% endif </w:t>
+      </w:r>
+      <w:proofErr w:type="gramStart"/>
+      <w:r>
+        <w:rPr>
+          <w:rFonts w:ascii="Palatino Linotype" w:hAnsi="Palatino Linotype"/>
+          <w:bCs/>
+          <w:sz w:val="20"/>
+          <w:szCs w:val="20"/>
+        </w:rPr>
+        <w:t>%}</w:t>
+      </w:r>
+      <w:r>
+        <w:rPr>
+          <w:rFonts w:ascii="Palatino Linotype" w:hAnsi="Palatino Linotype"/>
+          <w:sz w:val="20"/>
+          <w:szCs w:val="20"/>
+        </w:rPr>
+        <w:t>{</w:t>
+      </w:r>
+      <w:proofErr w:type="gramEnd"/>
+      <w:r>
+        <w:rPr>
+          <w:rFonts w:ascii="Palatino Linotype" w:hAnsi="Palatino Linotype"/>
+          <w:sz w:val="20"/>
+          <w:szCs w:val="20"/>
+        </w:rPr>
+        <w:t xml:space="preserve">% if </w:t>
       </w:r>
       <w:proofErr w:type="spellStart"/>
       <w:r>
@@ -9356,16 +10458,36 @@
           <w:sz w:val="20"/>
           <w:szCs w:val="20"/>
         </w:rPr>
-        <w:t>a class in anger management.</w:t>
-      </w:r>
-      <w:r>
-        <w:rPr>
-          <w:rFonts w:ascii="Palatino Linotype" w:hAnsi="Palatino Linotype"/>
-          <w:bCs/>
-          <w:sz w:val="20"/>
-          <w:szCs w:val="20"/>
-        </w:rPr>
-        <w:t>{% endif %}</w:t>
+        <w:t xml:space="preserve">a class in anger </w:t>
+      </w:r>
+      <w:proofErr w:type="gramStart"/>
+      <w:r>
+        <w:rPr>
+          <w:rFonts w:ascii="Palatino Linotype" w:hAnsi="Palatino Linotype"/>
+          <w:bCs/>
+          <w:sz w:val="20"/>
+          <w:szCs w:val="20"/>
+        </w:rPr>
+        <w:t>management.</w:t>
+      </w:r>
+      <w:r>
+        <w:rPr>
+          <w:rFonts w:ascii="Palatino Linotype" w:hAnsi="Palatino Linotype"/>
+          <w:bCs/>
+          <w:sz w:val="20"/>
+          <w:szCs w:val="20"/>
+        </w:rPr>
+        <w:t>{</w:t>
+      </w:r>
+      <w:proofErr w:type="gramEnd"/>
+      <w:r>
+        <w:rPr>
+          <w:rFonts w:ascii="Palatino Linotype" w:hAnsi="Palatino Linotype"/>
+          <w:bCs/>
+          <w:sz w:val="20"/>
+          <w:szCs w:val="20"/>
+        </w:rPr>
+        <w:t>% endif %}</w:t>
       </w:r>
       <w:r>
         <w:rPr>
@@ -9431,6 +10553,7 @@
         </w:rPr>
         <w:t>$</w:t>
       </w:r>
+      <w:proofErr w:type="gramStart"/>
       <w:r>
         <w:rPr>
           <w:rFonts w:ascii="Palatino Linotype" w:hAnsi="Palatino Linotype"/>
@@ -9448,7 +10571,17 @@
           <w:sz w:val="20"/>
           <w:szCs w:val="20"/>
         </w:rPr>
-        <w:t>community_control.pay_restitution_amount</w:t>
+        <w:t>community_control.pay</w:t>
+      </w:r>
+      <w:proofErr w:type="gramEnd"/>
+      <w:r>
+        <w:rPr>
+          <w:rFonts w:ascii="Palatino Linotype" w:hAnsi="Palatino Linotype"/>
+          <w:b/>
+          <w:sz w:val="20"/>
+          <w:szCs w:val="20"/>
+        </w:rPr>
+        <w:t>_restitution_amount</w:t>
       </w:r>
       <w:proofErr w:type="spellEnd"/>
       <w:r>
@@ -9571,15 +10704,33 @@
           <w:sz w:val="20"/>
           <w:szCs w:val="20"/>
         </w:rPr>
-        <w:t>.  The Court ORDERS that any payments made by Defendant be first directed toward the payment of restitution.</w:t>
-      </w:r>
-      <w:r>
-        <w:rPr>
-          <w:rFonts w:ascii="Palatino Linotype" w:hAnsi="Palatino Linotype"/>
-          <w:sz w:val="20"/>
-          <w:szCs w:val="20"/>
-        </w:rPr>
-        <w:t>{% endif %}</w:t>
+        <w:t xml:space="preserve">.  The Court ORDERS that any payments made by Defendant be first directed toward the payment of </w:t>
+      </w:r>
+      <w:proofErr w:type="gramStart"/>
+      <w:r>
+        <w:rPr>
+          <w:rFonts w:ascii="Palatino Linotype" w:hAnsi="Palatino Linotype"/>
+          <w:sz w:val="20"/>
+          <w:szCs w:val="20"/>
+        </w:rPr>
+        <w:t>restitution.</w:t>
+      </w:r>
+      <w:r>
+        <w:rPr>
+          <w:rFonts w:ascii="Palatino Linotype" w:hAnsi="Palatino Linotype"/>
+          <w:sz w:val="20"/>
+          <w:szCs w:val="20"/>
+        </w:rPr>
+        <w:t>{</w:t>
+      </w:r>
+      <w:proofErr w:type="gramEnd"/>
+      <w:r>
+        <w:rPr>
+          <w:rFonts w:ascii="Palatino Linotype" w:hAnsi="Palatino Linotype"/>
+          <w:sz w:val="20"/>
+          <w:szCs w:val="20"/>
+        </w:rPr>
+        <w:t>% endif %}</w:t>
       </w:r>
       <w:r>
         <w:rPr>
@@ -9652,6 +10803,7 @@
         </w:rPr>
         <w:t xml:space="preserve"> </w:t>
       </w:r>
+      <w:proofErr w:type="gramStart"/>
       <w:r>
         <w:rPr>
           <w:rFonts w:ascii="Palatino Linotype" w:hAnsi="Palatino Linotype"/>
@@ -9671,7 +10823,18 @@
           <w:szCs w:val="20"/>
           <w:u w:val="single"/>
         </w:rPr>
-        <w:t>community_control.</w:t>
+        <w:t>community</w:t>
+      </w:r>
+      <w:proofErr w:type="gramEnd"/>
+      <w:r>
+        <w:rPr>
+          <w:rFonts w:ascii="Palatino Linotype" w:hAnsi="Palatino Linotype"/>
+          <w:b/>
+          <w:sz w:val="20"/>
+          <w:szCs w:val="20"/>
+          <w:u w:val="single"/>
+        </w:rPr>
+        <w:t>_control.</w:t>
       </w:r>
       <w:r>
         <w:rPr>
@@ -9787,15 +10950,33 @@
           <w:sz w:val="20"/>
           <w:szCs w:val="20"/>
         </w:rPr>
-        <w:t>If the Court grants driving privileges, provide proof to community control of installation of a certified ignition interlock device within 30 days of the issuance of such privileges.  Defendant shall only operate vehicles equipped with a certified ignition interlock device.</w:t>
-      </w:r>
-      <w:r>
-        <w:rPr>
-          <w:rFonts w:ascii="Palatino Linotype" w:hAnsi="Palatino Linotype"/>
-          <w:sz w:val="20"/>
-          <w:szCs w:val="20"/>
-        </w:rPr>
-        <w:t>{% endif %}</w:t>
+        <w:t xml:space="preserve">If the Court grants driving privileges, provide proof to community control of installation of a certified ignition interlock device within 30 days of the issuance of such privileges.  Defendant shall only operate vehicles equipped with a certified ignition interlock </w:t>
+      </w:r>
+      <w:proofErr w:type="gramStart"/>
+      <w:r>
+        <w:rPr>
+          <w:rFonts w:ascii="Palatino Linotype" w:hAnsi="Palatino Linotype"/>
+          <w:sz w:val="20"/>
+          <w:szCs w:val="20"/>
+        </w:rPr>
+        <w:t>device.</w:t>
+      </w:r>
+      <w:r>
+        <w:rPr>
+          <w:rFonts w:ascii="Palatino Linotype" w:hAnsi="Palatino Linotype"/>
+          <w:sz w:val="20"/>
+          <w:szCs w:val="20"/>
+        </w:rPr>
+        <w:t>{</w:t>
+      </w:r>
+      <w:proofErr w:type="gramEnd"/>
+      <w:r>
+        <w:rPr>
+          <w:rFonts w:ascii="Palatino Linotype" w:hAnsi="Palatino Linotype"/>
+          <w:sz w:val="20"/>
+          <w:szCs w:val="20"/>
+        </w:rPr>
+        <w:t>% endif %}</w:t>
       </w:r>
       <w:r>
         <w:rPr>
@@ -9876,6 +11057,7 @@
         </w:rPr>
         <w:t xml:space="preserve"> </w:t>
       </w:r>
+      <w:proofErr w:type="gramStart"/>
       <w:r>
         <w:rPr>
           <w:rFonts w:ascii="Palatino Linotype" w:hAnsi="Palatino Linotype"/>
@@ -9893,7 +11075,17 @@
           <w:sz w:val="20"/>
           <w:szCs w:val="20"/>
         </w:rPr>
-        <w:t>community_control.community_control_community_service_hours</w:t>
+        <w:t>community</w:t>
+      </w:r>
+      <w:proofErr w:type="gramEnd"/>
+      <w:r>
+        <w:rPr>
+          <w:rFonts w:ascii="Palatino Linotype" w:hAnsi="Palatino Linotype"/>
+          <w:b/>
+          <w:sz w:val="20"/>
+          <w:szCs w:val="20"/>
+        </w:rPr>
+        <w:t>_control.community_control_community_service_hours</w:t>
       </w:r>
       <w:proofErr w:type="spellEnd"/>
       <w:r>
@@ -10016,6 +11208,7 @@
         </w:rPr>
         <w:t xml:space="preserve"> monitored house arrest for </w:t>
       </w:r>
+      <w:proofErr w:type="gramStart"/>
       <w:r>
         <w:rPr>
           <w:rFonts w:ascii="Palatino Linotype" w:hAnsi="Palatino Linotype"/>
@@ -10035,7 +11228,18 @@
           <w:szCs w:val="20"/>
           <w:u w:val="single"/>
         </w:rPr>
-        <w:t>community_control.house_arrest_time</w:t>
+        <w:t>community</w:t>
+      </w:r>
+      <w:proofErr w:type="gramEnd"/>
+      <w:r>
+        <w:rPr>
+          <w:rFonts w:ascii="Palatino Linotype" w:hAnsi="Palatino Linotype"/>
+          <w:b/>
+          <w:sz w:val="20"/>
+          <w:szCs w:val="20"/>
+          <w:u w:val="single"/>
+        </w:rPr>
+        <w:t>_control.house_arrest_time</w:t>
       </w:r>
       <w:proofErr w:type="spellEnd"/>
       <w:r>
@@ -10143,6 +11347,7 @@
         </w:rPr>
         <w:t xml:space="preserve">efendant shall report to the Office of Community Control to be fitted with a GPS Monitoring device and is excluded from coming within </w:t>
       </w:r>
+      <w:proofErr w:type="gramStart"/>
       <w:r>
         <w:rPr>
           <w:rFonts w:ascii="Palatino Linotype" w:hAnsi="Palatino Linotype"/>
@@ -10169,7 +11374,17 @@
           <w:sz w:val="20"/>
           <w:szCs w:val="20"/>
         </w:rPr>
-        <w:t>gps_exclusion_radius</w:t>
+        <w:t>gps</w:t>
+      </w:r>
+      <w:proofErr w:type="gramEnd"/>
+      <w:r>
+        <w:rPr>
+          <w:rFonts w:ascii="Palatino Linotype" w:hAnsi="Palatino Linotype"/>
+          <w:b/>
+          <w:sz w:val="20"/>
+          <w:szCs w:val="20"/>
+        </w:rPr>
+        <w:t>_exclusion_radius</w:t>
       </w:r>
       <w:proofErr w:type="spellEnd"/>
       <w:r>
@@ -10320,7 +11535,25 @@
           <w:sz w:val="20"/>
           <w:szCs w:val="20"/>
         </w:rPr>
-        <w:t>efendant shall report daily to the Office of Community Control in the manner specified by the Office of Community Control.{% endif %}</w:t>
+        <w:t xml:space="preserve">efendant shall report daily to the Office of Community Control in the manner specified by the Office of Community </w:t>
+      </w:r>
+      <w:proofErr w:type="gramStart"/>
+      <w:r>
+        <w:rPr>
+          <w:rFonts w:ascii="Palatino Linotype" w:hAnsi="Palatino Linotype"/>
+          <w:sz w:val="20"/>
+          <w:szCs w:val="20"/>
+        </w:rPr>
+        <w:t>Control.{</w:t>
+      </w:r>
+      <w:proofErr w:type="gramEnd"/>
+      <w:r>
+        <w:rPr>
+          <w:rFonts w:ascii="Palatino Linotype" w:hAnsi="Palatino Linotype"/>
+          <w:sz w:val="20"/>
+          <w:szCs w:val="20"/>
+        </w:rPr>
+        <w:t>% endif %}</w:t>
       </w:r>
       <w:r>
         <w:rPr>
@@ -10410,6 +11643,7 @@
         </w:rPr>
         <w:t xml:space="preserve">Other Community Control Conditions: </w:t>
       </w:r>
+      <w:proofErr w:type="gramStart"/>
       <w:r>
         <w:rPr>
           <w:rFonts w:ascii="Palatino Linotype" w:hAnsi="Palatino Linotype"/>
@@ -10425,7 +11659,16 @@
           <w:sz w:val="20"/>
           <w:szCs w:val="20"/>
         </w:rPr>
-        <w:t>community_control.other_community_control_conditions</w:t>
+        <w:t>community</w:t>
+      </w:r>
+      <w:proofErr w:type="gramEnd"/>
+      <w:r>
+        <w:rPr>
+          <w:rFonts w:ascii="Palatino Linotype" w:hAnsi="Palatino Linotype"/>
+          <w:sz w:val="20"/>
+          <w:szCs w:val="20"/>
+        </w:rPr>
+        <w:t>_control.other_community_control_conditions</w:t>
       </w:r>
       <w:proofErr w:type="spellEnd"/>
       <w:r>
@@ -10452,7 +11695,25 @@
           <w:sz w:val="20"/>
           <w:szCs w:val="20"/>
         </w:rPr>
-        <w:t xml:space="preserve">{% endif %}{% if </w:t>
+        <w:t xml:space="preserve">{% endif </w:t>
+      </w:r>
+      <w:proofErr w:type="gramStart"/>
+      <w:r>
+        <w:rPr>
+          <w:rFonts w:ascii="Palatino Linotype" w:hAnsi="Palatino Linotype"/>
+          <w:sz w:val="20"/>
+          <w:szCs w:val="20"/>
+        </w:rPr>
+        <w:t>%}{</w:t>
+      </w:r>
+      <w:proofErr w:type="gramEnd"/>
+      <w:r>
+        <w:rPr>
+          <w:rFonts w:ascii="Palatino Linotype" w:hAnsi="Palatino Linotype"/>
+          <w:sz w:val="20"/>
+          <w:szCs w:val="20"/>
+        </w:rPr>
+        <w:t xml:space="preserve">% if </w:t>
       </w:r>
       <w:proofErr w:type="spellStart"/>
       <w:r>
@@ -10524,6 +11785,7 @@
         </w:rPr>
         <w:t xml:space="preserve"> </w:t>
       </w:r>
+      <w:proofErr w:type="gramStart"/>
       <w:r>
         <w:rPr>
           <w:rFonts w:ascii="Palatino Linotype" w:hAnsi="Palatino Linotype"/>
@@ -10539,7 +11801,16 @@
           <w:sz w:val="20"/>
           <w:szCs w:val="20"/>
         </w:rPr>
-        <w:t>other_conditions.</w:t>
+        <w:t>other</w:t>
+      </w:r>
+      <w:proofErr w:type="gramEnd"/>
+      <w:r>
+        <w:rPr>
+          <w:rFonts w:ascii="Palatino Linotype" w:hAnsi="Palatino Linotype"/>
+          <w:sz w:val="20"/>
+          <w:szCs w:val="20"/>
+        </w:rPr>
+        <w:t>_conditions.</w:t>
       </w:r>
       <w:r>
         <w:rPr>
@@ -10711,6 +11982,7 @@
         </w:rPr>
         <w:tab/>
       </w:r>
+      <w:proofErr w:type="gramStart"/>
       <w:r>
         <w:rPr>
           <w:rFonts w:ascii="Palatino Linotype" w:hAnsi="Palatino Linotype"/>
@@ -10726,7 +11998,16 @@
           <w:sz w:val="20"/>
           <w:szCs w:val="20"/>
         </w:rPr>
-        <w:t>judicial_officer.officer_</w:t>
+        <w:t>judicial</w:t>
+      </w:r>
+      <w:proofErr w:type="gramEnd"/>
+      <w:r>
+        <w:rPr>
+          <w:rFonts w:ascii="Palatino Linotype" w:hAnsi="Palatino Linotype"/>
+          <w:sz w:val="20"/>
+          <w:szCs w:val="20"/>
+        </w:rPr>
+        <w:t>_officer.officer_</w:t>
       </w:r>
       <w:r>
         <w:rPr>
@@ -10876,7 +12157,17 @@
           <w:sz w:val="20"/>
           <w:szCs w:val="20"/>
         </w:rPr>
-        <w:t>judicial_of</w:t>
+        <w:t>judicial_</w:t>
+      </w:r>
+      <w:proofErr w:type="gramStart"/>
+      <w:r>
+        <w:rPr>
+          <w:rFonts w:ascii="Palatino Linotype" w:hAnsi="Palatino Linotype"/>
+          <w:bCs/>
+          <w:sz w:val="20"/>
+          <w:szCs w:val="20"/>
+        </w:rPr>
+        <w:t>of</w:t>
       </w:r>
       <w:r>
         <w:rPr>
@@ -10896,6 +12187,7 @@
         </w:rPr>
         <w:t>.officer</w:t>
       </w:r>
+      <w:proofErr w:type="gramEnd"/>
       <w:r>
         <w:rPr>
           <w:rFonts w:ascii="Palatino Linotype" w:hAnsi="Palatino Linotype"/>
@@ -11042,7 +12334,39 @@
           <w:sz w:val="16"/>
           <w:szCs w:val="16"/>
         </w:rPr>
-        <w:t>Copies served by Dep. Clerk ___________ on the following date ___________ to:</w:t>
+        <w:t>Copies served by Dep. Clerk ___________</w:t>
+      </w:r>
+      <w:r>
+        <w:rPr>
+          <w:rFonts w:ascii="Palatino Linotype" w:hAnsi="Palatino Linotype"/>
+          <w:sz w:val="16"/>
+          <w:szCs w:val="16"/>
+        </w:rPr>
+        <w:t>________________</w:t>
+      </w:r>
+      <w:r>
+        <w:rPr>
+          <w:rFonts w:ascii="Palatino Linotype" w:hAnsi="Palatino Linotype"/>
+          <w:sz w:val="16"/>
+          <w:szCs w:val="16"/>
+        </w:rPr>
+        <w:t xml:space="preserve"> on the following date ___________</w:t>
+      </w:r>
+      <w:r>
+        <w:rPr>
+          <w:rFonts w:ascii="Palatino Linotype" w:hAnsi="Palatino Linotype"/>
+          <w:sz w:val="16"/>
+          <w:szCs w:val="16"/>
+        </w:rPr>
+        <w:t>_________</w:t>
+      </w:r>
+      <w:r>
+        <w:rPr>
+          <w:rFonts w:ascii="Palatino Linotype" w:hAnsi="Palatino Linotype"/>
+          <w:sz w:val="16"/>
+          <w:szCs w:val="16"/>
+        </w:rPr>
+        <w:t xml:space="preserve"> to:</w:t>
       </w:r>
     </w:p>
     <w:p>
@@ -11079,16 +12403,34 @@
           <w:sz w:val="16"/>
           <w:szCs w:val="16"/>
         </w:rPr>
-        <w:t xml:space="preserve">OM     EM; Defendant’s Attorney: PS     OM     EM; {{ </w:t>
-      </w:r>
-      <w:proofErr w:type="spellStart"/>
+        <w:t xml:space="preserve">OM     EM; Defendant’s Attorney: PS     OM     EM; </w:t>
+      </w:r>
+      <w:proofErr w:type="gramStart"/>
       <w:r>
         <w:rPr>
           <w:rFonts w:ascii="Palatino Linotype" w:hAnsi="Palatino Linotype"/>
           <w:sz w:val="16"/>
           <w:szCs w:val="16"/>
         </w:rPr>
-        <w:t>defendant.first_name</w:t>
+        <w:t xml:space="preserve">{{ </w:t>
+      </w:r>
+      <w:proofErr w:type="spellStart"/>
+      <w:r>
+        <w:rPr>
+          <w:rFonts w:ascii="Palatino Linotype" w:hAnsi="Palatino Linotype"/>
+          <w:sz w:val="16"/>
+          <w:szCs w:val="16"/>
+        </w:rPr>
+        <w:t>defendant</w:t>
+      </w:r>
+      <w:proofErr w:type="gramEnd"/>
+      <w:r>
+        <w:rPr>
+          <w:rFonts w:ascii="Palatino Linotype" w:hAnsi="Palatino Linotype"/>
+          <w:sz w:val="16"/>
+          <w:szCs w:val="16"/>
+        </w:rPr>
+        <w:t>.first_name</w:t>
       </w:r>
       <w:proofErr w:type="spellEnd"/>
       <w:r>
@@ -11153,9 +12495,19 @@
           <w:sz w:val="16"/>
           <w:szCs w:val="16"/>
         </w:rPr>
-        <w:t>community_control.ordered</w:t>
-      </w:r>
-      <w:proofErr w:type="spellEnd"/>
+        <w:t>community_</w:t>
+      </w:r>
+      <w:proofErr w:type="gramStart"/>
+      <w:r>
+        <w:rPr>
+          <w:rFonts w:ascii="Palatino Linotype" w:hAnsi="Palatino Linotype"/>
+          <w:sz w:val="16"/>
+          <w:szCs w:val="16"/>
+        </w:rPr>
+        <w:t>control.ordered</w:t>
+      </w:r>
+      <w:proofErr w:type="spellEnd"/>
+      <w:proofErr w:type="gramEnd"/>
       <w:r>
         <w:rPr>
           <w:rFonts w:ascii="Palatino Linotype" w:hAnsi="Palatino Linotype"/>
@@ -11532,7 +12884,27 @@
                 <w:sz w:val="20"/>
                 <w:szCs w:val="20"/>
               </w:rPr>
-              <w:t>judicial_officer.officer_type</w:t>
+              <w:t>judicial_</w:t>
+            </w:r>
+            <w:proofErr w:type="gramStart"/>
+            <w:r>
+              <w:rPr>
+                <w:rFonts w:ascii="Palatino Linotype" w:hAnsi="Palatino Linotype"/>
+                <w:bCs/>
+                <w:sz w:val="20"/>
+                <w:szCs w:val="20"/>
+              </w:rPr>
+              <w:t>officer.officer</w:t>
+            </w:r>
+            <w:proofErr w:type="gramEnd"/>
+            <w:r>
+              <w:rPr>
+                <w:rFonts w:ascii="Palatino Linotype" w:hAnsi="Palatino Linotype"/>
+                <w:bCs/>
+                <w:sz w:val="20"/>
+                <w:szCs w:val="20"/>
+              </w:rPr>
+              <w:t>_type</w:t>
             </w:r>
             <w:proofErr w:type="spellEnd"/>
             <w:r>

</xml_diff>

<commit_message>
Add RC 2943.031 back into Jail and NoJail and deleted diversion in Jail.
</commit_message>
<xml_diff>
--- a/resources/Templates/Jail_Plea_Final_Judgment_Template.docx
+++ b/resources/Templates/Jail_Plea_Final_Judgment_Template.docx
@@ -1053,8 +1053,34 @@
           <w:sz w:val="20"/>
           <w:szCs w:val="20"/>
         </w:rPr>
-        <w:t xml:space="preserve">The Court advised that if Defendant is not a United States citizen any plea or conviction could result in deportation, exclusion from admission into the United States, or denial of naturalization under United States law. </w:t>
-      </w:r>
+        <w:t>The Court advised that if Defendant is not a United States citizen any plea or conviction could result in deportation, exclusion from admission into the United States, or denial of naturalization under United States law.</w:t>
+      </w:r>
+      <w:r>
+        <w:rPr>
+          <w:rFonts w:ascii="Palatino Linotype" w:hAnsi="Palatino Linotype"/>
+          <w:sz w:val="20"/>
+          <w:szCs w:val="20"/>
+        </w:rPr>
+        <w:t xml:space="preserve"> </w:t>
+      </w:r>
+      <w:bookmarkStart w:id="0" w:name="_Hlk97443077"/>
+      <w:r>
+        <w:rPr>
+          <w:rFonts w:ascii="Palatino Linotype" w:hAnsi="Palatino Linotype"/>
+          <w:sz w:val="20"/>
+          <w:szCs w:val="20"/>
+        </w:rPr>
+        <w:t>R.C. 2943.031.</w:t>
+      </w:r>
+      <w:r>
+        <w:rPr>
+          <w:rFonts w:ascii="Palatino Linotype" w:hAnsi="Palatino Linotype"/>
+          <w:sz w:val="20"/>
+          <w:szCs w:val="20"/>
+        </w:rPr>
+        <w:t xml:space="preserve"> </w:t>
+      </w:r>
+      <w:bookmarkEnd w:id="0"/>
       <w:r>
         <w:rPr>
           <w:rFonts w:ascii="Palatino Linotype" w:hAnsi="Palatino Linotype"/>
@@ -1089,210 +1115,6 @@
           <w:szCs w:val="20"/>
         </w:rPr>
         <w:t>The Court, finding that the Defendant entered the plea knowingly, intelligently, and voluntarily, accepted the plea and entered the following sentence:</w:t>
-      </w:r>
-      <w:r>
-        <w:rPr>
-          <w:rFonts w:ascii="Palatino Linotype" w:hAnsi="Palatino Linotype"/>
-          <w:sz w:val="20"/>
-          <w:szCs w:val="20"/>
-        </w:rPr>
-        <w:t>{% endif %}</w:t>
-      </w:r>
-    </w:p>
-    <w:p>
-      <w:pPr>
-        <w:jc w:val="both"/>
-        <w:rPr>
-          <w:rFonts w:ascii="Palatino Linotype" w:hAnsi="Palatino Linotype"/>
-          <w:sz w:val="20"/>
-          <w:szCs w:val="20"/>
-        </w:rPr>
-      </w:pPr>
-      <w:r>
-        <w:rPr>
-          <w:rFonts w:ascii="Palatino Linotype" w:hAnsi="Palatino Linotype"/>
-          <w:sz w:val="20"/>
-          <w:szCs w:val="20"/>
-        </w:rPr>
-        <w:t>{% if diversion.ordered is true %}</w:t>
-      </w:r>
-      <w:r>
-        <w:rPr>
-          <w:rFonts w:ascii="Palatino Linotype" w:hAnsi="Palatino Linotype"/>
-          <w:sz w:val="20"/>
-          <w:szCs w:val="20"/>
-        </w:rPr>
-        <w:t>{{ ‘\n’ }}</w:t>
-      </w:r>
-      <w:r>
-        <w:rPr>
-          <w:rFonts w:ascii="Palatino Linotype" w:hAnsi="Palatino Linotype"/>
-          <w:b/>
-          <w:sz w:val="20"/>
-          <w:szCs w:val="20"/>
-        </w:rPr>
-        <w:t xml:space="preserve">Diversion. </w:t>
-      </w:r>
-      <w:r>
-        <w:rPr>
-          <w:rFonts w:ascii="Palatino Linotype" w:hAnsi="Palatino Linotype"/>
-          <w:b/>
-          <w:sz w:val="20"/>
-          <w:szCs w:val="20"/>
-        </w:rPr>
-        <w:t xml:space="preserve"> </w:t>
-      </w:r>
-      <w:r>
-        <w:rPr>
-          <w:rFonts w:ascii="Palatino Linotype" w:hAnsi="Palatino Linotype"/>
-          <w:sz w:val="20"/>
-          <w:szCs w:val="20"/>
-        </w:rPr>
-        <w:t xml:space="preserve">Defendant is eligible for the {{ diversion.program_name }}. The Defendant’s plea and the Court’s findings are set forth in the chart below. The sentence, including any fines, costs and jail days, is SUSPENDED pending Defendant’s completion of the </w:t>
-      </w:r>
-      <w:r>
-        <w:rPr>
-          <w:rFonts w:ascii="Palatino Linotype" w:hAnsi="Palatino Linotype"/>
-          <w:sz w:val="20"/>
-          <w:szCs w:val="20"/>
-        </w:rPr>
-        <w:t>{{ diversion.program_name }}</w:t>
-      </w:r>
-      <w:r>
-        <w:rPr>
-          <w:rFonts w:ascii="Palatino Linotype" w:hAnsi="Palatino Linotype"/>
-          <w:sz w:val="20"/>
-          <w:szCs w:val="20"/>
-        </w:rPr>
-        <w:t xml:space="preserve">. Should Defendant fail to complete the terms of the </w:t>
-      </w:r>
-      <w:r>
-        <w:rPr>
-          <w:rFonts w:ascii="Palatino Linotype" w:hAnsi="Palatino Linotype"/>
-          <w:sz w:val="20"/>
-          <w:szCs w:val="20"/>
-        </w:rPr>
-        <w:t>{{ diversion.program_name }}</w:t>
-      </w:r>
-      <w:r>
-        <w:rPr>
-          <w:rFonts w:ascii="Palatino Linotype" w:hAnsi="Palatino Linotype"/>
-          <w:sz w:val="20"/>
-          <w:szCs w:val="20"/>
-        </w:rPr>
-        <w:t>, the sentence shall apply</w:t>
-      </w:r>
-      <w:r>
-        <w:rPr>
-          <w:rFonts w:ascii="Palatino Linotype" w:hAnsi="Palatino Linotype"/>
-          <w:sz w:val="20"/>
-          <w:szCs w:val="20"/>
-        </w:rPr>
-        <w:t>,</w:t>
-      </w:r>
-      <w:r>
-        <w:rPr>
-          <w:rFonts w:ascii="Palatino Linotype" w:hAnsi="Palatino Linotype"/>
-          <w:sz w:val="20"/>
-          <w:szCs w:val="20"/>
-        </w:rPr>
-        <w:t xml:space="preserve"> and Defendant shall pay fines </w:t>
-      </w:r>
-      <w:r>
-        <w:rPr>
-          <w:rFonts w:ascii="Palatino Linotype" w:hAnsi="Palatino Linotype"/>
-          <w:sz w:val="20"/>
-          <w:szCs w:val="20"/>
-        </w:rPr>
-        <w:t xml:space="preserve">and court costs </w:t>
-      </w:r>
-      <w:r>
-        <w:rPr>
-          <w:rFonts w:ascii="Palatino Linotype" w:hAnsi="Palatino Linotype"/>
-          <w:sz w:val="20"/>
-          <w:szCs w:val="20"/>
-        </w:rPr>
-        <w:t>by {{ diversion.diversion_fine_pay_date }}</w:t>
-      </w:r>
-      <w:r>
-        <w:rPr>
-          <w:rFonts w:ascii="Palatino Linotype" w:hAnsi="Palatino Linotype"/>
-          <w:sz w:val="20"/>
-          <w:szCs w:val="20"/>
-        </w:rPr>
-        <w:t>{% if diversion.jail_imposed</w:t>
-      </w:r>
-      <w:r>
-        <w:rPr>
-          <w:rFonts w:ascii="Palatino Linotype" w:hAnsi="Palatino Linotype"/>
-          <w:sz w:val="20"/>
-          <w:szCs w:val="20"/>
-        </w:rPr>
-        <w:t xml:space="preserve"> is true</w:t>
-      </w:r>
-      <w:r>
-        <w:rPr>
-          <w:rFonts w:ascii="Palatino Linotype" w:hAnsi="Palatino Linotype"/>
-          <w:sz w:val="20"/>
-          <w:szCs w:val="20"/>
-        </w:rPr>
-        <w:t xml:space="preserve"> %}</w:t>
-      </w:r>
-      <w:r>
-        <w:rPr>
-          <w:rFonts w:ascii="Palatino Linotype" w:hAnsi="Palatino Linotype"/>
-          <w:sz w:val="20"/>
-          <w:szCs w:val="20"/>
-        </w:rPr>
-        <w:t xml:space="preserve">, </w:t>
-      </w:r>
-      <w:r>
-        <w:rPr>
-          <w:rFonts w:ascii="Palatino Linotype" w:hAnsi="Palatino Linotype"/>
-          <w:sz w:val="20"/>
-          <w:szCs w:val="20"/>
-        </w:rPr>
-        <w:t>and shall report to jail on {{ diversion.diversion_jail_report_date }}</w:t>
-      </w:r>
-      <w:r>
-        <w:rPr>
-          <w:rFonts w:ascii="Palatino Linotype" w:hAnsi="Palatino Linotype"/>
-          <w:sz w:val="20"/>
-          <w:szCs w:val="20"/>
-        </w:rPr>
-        <w:t>,</w:t>
-      </w:r>
-      <w:r>
-        <w:rPr>
-          <w:rFonts w:ascii="Palatino Linotype" w:hAnsi="Palatino Linotype"/>
-          <w:sz w:val="20"/>
-          <w:szCs w:val="20"/>
-        </w:rPr>
-        <w:t xml:space="preserve"> at 7:00 p.m</w:t>
-      </w:r>
-      <w:r>
-        <w:rPr>
-          <w:rFonts w:ascii="Palatino Linotype" w:hAnsi="Palatino Linotype"/>
-          <w:sz w:val="20"/>
-          <w:szCs w:val="20"/>
-        </w:rPr>
-        <w:t>{% endif %}</w:t>
-      </w:r>
-      <w:r>
-        <w:rPr>
-          <w:rFonts w:ascii="Palatino Linotype" w:hAnsi="Palatino Linotype"/>
-          <w:sz w:val="20"/>
-          <w:szCs w:val="20"/>
-        </w:rPr>
-        <w:t>.</w:t>
-      </w:r>
-      <w:r>
-        <w:rPr>
-          <w:rFonts w:ascii="Palatino Linotype" w:hAnsi="Palatino Linotype"/>
-          <w:sz w:val="20"/>
-          <w:szCs w:val="20"/>
-        </w:rPr>
-        <w:t>{{‘\n’}}</w:t>
       </w:r>
       <w:r>
         <w:rPr>
@@ -1354,7 +1176,6 @@
                 <w:sz w:val="20"/>
                 <w:szCs w:val="20"/>
               </w:rPr>
-              <w:lastRenderedPageBreak/>
               <w:t>Offense</w:t>
             </w:r>
           </w:p>
@@ -1550,7 +1371,18 @@
                 <w:sz w:val="20"/>
                 <w:szCs w:val="20"/>
               </w:rPr>
-              <w:t>{%tc for charge in charges_list %}</w:t>
+              <w:t xml:space="preserve">{%tc for </w:t>
+            </w:r>
+            <w:r>
+              <w:rPr>
+                <w:rFonts w:ascii="Palatino Linotype" w:hAnsi="Palatino Linotype"/>
+                <w:b/>
+                <w:bCs/>
+                <w:sz w:val="20"/>
+                <w:szCs w:val="20"/>
+              </w:rPr>
+              <w:lastRenderedPageBreak/>
+              <w:t>charge in charges_list %}</w:t>
             </w:r>
           </w:p>
         </w:tc>
@@ -1588,6 +1420,7 @@
                 <w:sz w:val="20"/>
                 <w:szCs w:val="20"/>
               </w:rPr>
+              <w:lastRenderedPageBreak/>
               <w:t>{{ charge.statute }}</w:t>
             </w:r>
           </w:p>
@@ -3147,7 +2980,7 @@
         </w:rPr>
         <w:t xml:space="preserve">. </w:t>
       </w:r>
-      <w:bookmarkStart w:id="0" w:name="_Hlk94196527"/>
+      <w:bookmarkStart w:id="1" w:name="_Hlk94196527"/>
       <w:r>
         <w:rPr>
           <w:rFonts w:ascii="Palatino Linotype" w:hAnsi="Palatino Linotype"/>
@@ -3207,7 +3040,7 @@
         </w:rPr>
         <w:t xml:space="preserve">in full by </w:t>
       </w:r>
-      <w:bookmarkEnd w:id="0"/>
+      <w:bookmarkEnd w:id="1"/>
       <w:r>
         <w:rPr>
           <w:rFonts w:ascii="Palatino Linotype" w:hAnsi="Palatino Linotype"/>
@@ -3319,16 +3152,7 @@
           <w:sz w:val="20"/>
           <w:szCs w:val="20"/>
         </w:rPr>
-        <w:t xml:space="preserve">. All Community Service hours must be approved by the </w:t>
-      </w:r>
-      <w:r>
-        <w:rPr>
-          <w:rFonts w:ascii="Palatino Linotype" w:hAnsi="Palatino Linotype"/>
-          <w:sz w:val="20"/>
-          <w:szCs w:val="20"/>
-        </w:rPr>
-        <w:lastRenderedPageBreak/>
-        <w:t>Office of Community Control.</w:t>
+        <w:t>. All Community Service hours must be approved by the Office of Community Control.</w:t>
       </w:r>
       <w:r>
         <w:rPr>
@@ -3532,7 +3356,16 @@
           <w:sz w:val="20"/>
           <w:szCs w:val="20"/>
         </w:rPr>
-        <w:t>{% if fra_in_file is not none %}{% if fra_in_court is not none %}</w:t>
+        <w:t xml:space="preserve">{% if fra_in_file is not none %}{% if fra_in_court is not </w:t>
+      </w:r>
+      <w:r>
+        <w:rPr>
+          <w:rFonts w:ascii="Palatino Linotype" w:hAnsi="Palatino Linotype"/>
+          <w:sz w:val="20"/>
+          <w:szCs w:val="20"/>
+        </w:rPr>
+        <w:lastRenderedPageBreak/>
+        <w:t>none %}</w:t>
       </w:r>
       <w:r>
         <w:rPr>
@@ -4991,7 +4824,6 @@
           <w:sz w:val="20"/>
           <w:szCs w:val="20"/>
         </w:rPr>
-        <w:lastRenderedPageBreak/>
         <w:t>Victim Notification.</w:t>
       </w:r>
       <w:r>
@@ -5112,6 +4944,7 @@
           <w:sz w:val="20"/>
           <w:szCs w:val="20"/>
         </w:rPr>
+        <w:lastRenderedPageBreak/>
         <w:t>impoundment</w:t>
       </w:r>
       <w:r>
@@ -6211,7 +6044,6 @@
           <w:sz w:val="20"/>
           <w:szCs w:val="20"/>
         </w:rPr>
-        <w:lastRenderedPageBreak/>
         <w:t>Within 90 days provide proof of completion of</w:t>
       </w:r>
       <w:r>
@@ -6386,7 +6218,16 @@
           <w:sz w:val="20"/>
           <w:szCs w:val="20"/>
         </w:rPr>
-        <w:t>.  The Court ORDERS that any payments made by Defendant be first directed toward the payment of restitution.</w:t>
+        <w:t xml:space="preserve">.  The Court ORDERS that any payments made by </w:t>
+      </w:r>
+      <w:r>
+        <w:rPr>
+          <w:rFonts w:ascii="Palatino Linotype" w:hAnsi="Palatino Linotype"/>
+          <w:sz w:val="20"/>
+          <w:szCs w:val="20"/>
+        </w:rPr>
+        <w:lastRenderedPageBreak/>
+        <w:t>Defendant be first directed toward the payment of restitution.</w:t>
       </w:r>
       <w:r>
         <w:rPr>

</xml_diff>

<commit_message>
Updated templates Jail/NoJail remove duplicate RC 2943.031 reference.
</commit_message>
<xml_diff>
--- a/resources/Templates/Jail_Plea_Final_Judgment_Template.docx
+++ b/resources/Templates/Jail_Plea_Final_Judgment_Template.docx
@@ -1063,24 +1063,6 @@
         </w:rPr>
         <w:t xml:space="preserve"> </w:t>
       </w:r>
-      <w:bookmarkStart w:id="0" w:name="_Hlk97443077"/>
-      <w:r>
-        <w:rPr>
-          <w:rFonts w:ascii="Palatino Linotype" w:hAnsi="Palatino Linotype"/>
-          <w:sz w:val="20"/>
-          <w:szCs w:val="20"/>
-        </w:rPr>
-        <w:t>R.C. 2943.031.</w:t>
-      </w:r>
-      <w:r>
-        <w:rPr>
-          <w:rFonts w:ascii="Palatino Linotype" w:hAnsi="Palatino Linotype"/>
-          <w:sz w:val="20"/>
-          <w:szCs w:val="20"/>
-        </w:rPr>
-        <w:t xml:space="preserve"> </w:t>
-      </w:r>
-      <w:bookmarkEnd w:id="0"/>
       <w:r>
         <w:rPr>
           <w:rFonts w:ascii="Palatino Linotype" w:hAnsi="Palatino Linotype"/>
@@ -2979,7 +2961,7 @@
         </w:rPr>
         <w:t xml:space="preserve">. </w:t>
       </w:r>
-      <w:bookmarkStart w:id="1" w:name="_Hlk94196527"/>
+      <w:bookmarkStart w:id="0" w:name="_Hlk94196527"/>
       <w:r>
         <w:rPr>
           <w:rFonts w:ascii="Palatino Linotype" w:hAnsi="Palatino Linotype"/>
@@ -3039,7 +3021,7 @@
         </w:rPr>
         <w:t xml:space="preserve">in full by </w:t>
       </w:r>
-      <w:bookmarkEnd w:id="1"/>
+      <w:bookmarkEnd w:id="0"/>
       <w:r>
         <w:rPr>
           <w:rFonts w:ascii="Palatino Linotype" w:hAnsi="Palatino Linotype"/>

</xml_diff>

<commit_message>
Moved jail before costs and fines in Jail template.
</commit_message>
<xml_diff>
--- a/resources/Templates/Jail_Plea_Final_Judgment_Template.docx
+++ b/resources/Templates/Jail_Plea_Final_Judgment_Template.docx
@@ -1325,7 +1325,6 @@
                 <w:sz w:val="20"/>
                 <w:szCs w:val="20"/>
               </w:rPr>
-              <w:lastRenderedPageBreak/>
               <w:t>Statute/Ord.</w:t>
             </w:r>
           </w:p>
@@ -1364,7 +1363,18 @@
                 <w:sz w:val="20"/>
                 <w:szCs w:val="20"/>
               </w:rPr>
-              <w:t>{%tc for charge in charges_list %}</w:t>
+              <w:t xml:space="preserve">{%tc for </w:t>
+            </w:r>
+            <w:r>
+              <w:rPr>
+                <w:rFonts w:ascii="Palatino Linotype" w:hAnsi="Palatino Linotype"/>
+                <w:b/>
+                <w:bCs/>
+                <w:sz w:val="20"/>
+                <w:szCs w:val="20"/>
+              </w:rPr>
+              <w:lastRenderedPageBreak/>
+              <w:t>charge in charges_list %}</w:t>
             </w:r>
           </w:p>
         </w:tc>
@@ -1402,6 +1412,7 @@
                 <w:sz w:val="20"/>
                 <w:szCs w:val="20"/>
               </w:rPr>
+              <w:lastRenderedPageBreak/>
               <w:t>{{ charge.statute }}</w:t>
             </w:r>
           </w:p>
@@ -2627,16 +2638,272 @@
     </w:tbl>
     <w:p>
       <w:pPr>
-        <w:spacing w:line="276" w:lineRule="auto"/>
         <w:jc w:val="both"/>
         <w:rPr>
           <w:rFonts w:ascii="Palatino Linotype" w:hAnsi="Palatino Linotype"/>
-          <w:b/>
-          <w:bCs/>
-          <w:sz w:val="20"/>
-          <w:szCs w:val="20"/>
-        </w:rPr>
-      </w:pPr>
+          <w:sz w:val="20"/>
+          <w:szCs w:val="20"/>
+        </w:rPr>
+      </w:pPr>
+      <w:r>
+        <w:rPr>
+          <w:rFonts w:ascii="Palatino Linotype" w:hAnsi="Palatino Linotype"/>
+          <w:sz w:val="20"/>
+          <w:szCs w:val="20"/>
+        </w:rPr>
+        <w:t>{% if currently_in_jail == ‘Yes’ %}</w:t>
+      </w:r>
+      <w:r>
+        <w:rPr>
+          <w:rFonts w:ascii="Palatino Linotype" w:hAnsi="Palatino Linotype"/>
+          <w:sz w:val="20"/>
+          <w:szCs w:val="20"/>
+        </w:rPr>
+        <w:t>{{‘\n’}}</w:t>
+      </w:r>
+      <w:r>
+        <w:rPr>
+          <w:rFonts w:ascii="Palatino Linotype" w:hAnsi="Palatino Linotype"/>
+          <w:b/>
+          <w:sz w:val="20"/>
+          <w:szCs w:val="20"/>
+        </w:rPr>
+        <w:t>Jail Continued Commitment Terms.</w:t>
+      </w:r>
+      <w:r>
+        <w:rPr>
+          <w:rFonts w:ascii="Palatino Linotype" w:hAnsi="Palatino Linotype"/>
+          <w:sz w:val="20"/>
+          <w:szCs w:val="20"/>
+        </w:rPr>
+        <w:t xml:space="preserve"> The Defendant is currently in jail and shall serve the remainder of the jail days imposed by this order. {% endif %}{% if currently_in_jail == ‘Yes’ and apply_jtc == ‘Sentence’</w:t>
+      </w:r>
+      <w:r>
+        <w:rPr>
+          <w:rFonts w:ascii="Palatino Linotype" w:hAnsi="Palatino Linotype"/>
+          <w:sz w:val="20"/>
+          <w:szCs w:val="20"/>
+        </w:rPr>
+        <w:t xml:space="preserve"> </w:t>
+      </w:r>
+      <w:r>
+        <w:rPr>
+          <w:rFonts w:ascii="Palatino Linotype" w:hAnsi="Palatino Linotype"/>
+          <w:sz w:val="20"/>
+          <w:szCs w:val="20"/>
+        </w:rPr>
+        <w:t xml:space="preserve">%}Defendant shall receive credit for </w:t>
+      </w:r>
+      <w:r>
+        <w:rPr>
+          <w:rFonts w:ascii="Palatino Linotype" w:hAnsi="Palatino Linotype"/>
+          <w:b/>
+          <w:bCs/>
+          <w:sz w:val="20"/>
+          <w:szCs w:val="20"/>
+        </w:rPr>
+        <w:t xml:space="preserve">{{ days_in_jail }} </w:t>
+      </w:r>
+      <w:r>
+        <w:rPr>
+          <w:rFonts w:ascii="Palatino Linotype" w:hAnsi="Palatino Linotype"/>
+          <w:b/>
+          <w:bCs/>
+          <w:sz w:val="20"/>
+          <w:szCs w:val="20"/>
+        </w:rPr>
+        <w:t>days</w:t>
+      </w:r>
+      <w:r>
+        <w:rPr>
+          <w:rFonts w:ascii="Palatino Linotype" w:hAnsi="Palatino Linotype"/>
+          <w:bCs/>
+          <w:sz w:val="20"/>
+          <w:szCs w:val="20"/>
+        </w:rPr>
+        <w:t xml:space="preserve"> already served in jail</w:t>
+      </w:r>
+      <w:r>
+        <w:rPr>
+          <w:rFonts w:ascii="Palatino Linotype" w:hAnsi="Palatino Linotype"/>
+          <w:sz w:val="20"/>
+          <w:szCs w:val="20"/>
+        </w:rPr>
+        <w:t xml:space="preserve">. </w:t>
+      </w:r>
+      <w:r>
+        <w:rPr>
+          <w:rFonts w:ascii="Palatino Linotype" w:hAnsi="Palatino Linotype"/>
+          <w:sz w:val="20"/>
+          <w:szCs w:val="20"/>
+        </w:rPr>
+        <w:t>{{‘\n’}}</w:t>
+      </w:r>
+      <w:r>
+        <w:rPr>
+          <w:rFonts w:ascii="Palatino Linotype" w:hAnsi="Palatino Linotype"/>
+          <w:sz w:val="20"/>
+          <w:szCs w:val="20"/>
+        </w:rPr>
+        <w:t>{% endif %}</w:t>
+      </w:r>
+      <w:r>
+        <w:rPr>
+          <w:rFonts w:ascii="Palatino Linotype" w:hAnsi="Palatino Linotype"/>
+          <w:sz w:val="20"/>
+          <w:szCs w:val="20"/>
+        </w:rPr>
+        <w:t xml:space="preserve">{% if </w:t>
+      </w:r>
+      <w:r>
+        <w:rPr>
+          <w:rFonts w:ascii="Palatino Linotype" w:hAnsi="Palatino Linotype"/>
+          <w:sz w:val="20"/>
+          <w:szCs w:val="20"/>
+        </w:rPr>
+        <w:t>jail_terms.ordered is false and apply_jtc == ‘Sentence’</w:t>
+      </w:r>
+      <w:r>
+        <w:rPr>
+          <w:rFonts w:ascii="Palatino Linotype" w:hAnsi="Palatino Linotype"/>
+          <w:sz w:val="20"/>
+          <w:szCs w:val="20"/>
+        </w:rPr>
+        <w:t xml:space="preserve"> </w:t>
+      </w:r>
+      <w:r>
+        <w:rPr>
+          <w:rFonts w:ascii="Palatino Linotype" w:hAnsi="Palatino Linotype"/>
+          <w:sz w:val="20"/>
+          <w:szCs w:val="20"/>
+        </w:rPr>
+        <w:t>and days_in_jail != ‘None’ and currently_in_jail == ‘No’ %}</w:t>
+      </w:r>
+      <w:r>
+        <w:rPr>
+          <w:rFonts w:ascii="Palatino Linotype" w:hAnsi="Palatino Linotype"/>
+          <w:sz w:val="20"/>
+          <w:szCs w:val="20"/>
+        </w:rPr>
+        <w:t>{{‘\n’}}</w:t>
+      </w:r>
+      <w:r>
+        <w:rPr>
+          <w:rFonts w:ascii="Palatino Linotype" w:hAnsi="Palatino Linotype"/>
+          <w:b/>
+          <w:sz w:val="20"/>
+          <w:szCs w:val="20"/>
+        </w:rPr>
+        <w:t xml:space="preserve">Jail Credit. </w:t>
+      </w:r>
+      <w:r>
+        <w:rPr>
+          <w:rFonts w:ascii="Palatino Linotype" w:hAnsi="Palatino Linotype"/>
+          <w:sz w:val="20"/>
+          <w:szCs w:val="20"/>
+        </w:rPr>
+        <w:t xml:space="preserve">Defendant is granted </w:t>
+      </w:r>
+      <w:r>
+        <w:rPr>
+          <w:rFonts w:ascii="Palatino Linotype" w:hAnsi="Palatino Linotype"/>
+          <w:b/>
+          <w:sz w:val="20"/>
+          <w:szCs w:val="20"/>
+        </w:rPr>
+        <w:t>credit for {{ days_in_jail }} day</w:t>
+      </w:r>
+      <w:r>
+        <w:rPr>
+          <w:rFonts w:ascii="Palatino Linotype" w:hAnsi="Palatino Linotype"/>
+          <w:b/>
+          <w:sz w:val="20"/>
+          <w:szCs w:val="20"/>
+        </w:rPr>
+        <w:t>(</w:t>
+      </w:r>
+      <w:r>
+        <w:rPr>
+          <w:rFonts w:ascii="Palatino Linotype" w:hAnsi="Palatino Linotype"/>
+          <w:b/>
+          <w:sz w:val="20"/>
+          <w:szCs w:val="20"/>
+        </w:rPr>
+        <w:t>s</w:t>
+      </w:r>
+      <w:r>
+        <w:rPr>
+          <w:rFonts w:ascii="Palatino Linotype" w:hAnsi="Palatino Linotype"/>
+          <w:b/>
+          <w:sz w:val="20"/>
+          <w:szCs w:val="20"/>
+        </w:rPr>
+        <w:t>)</w:t>
+      </w:r>
+      <w:r>
+        <w:rPr>
+          <w:rFonts w:ascii="Palatino Linotype" w:hAnsi="Palatino Linotype"/>
+          <w:sz w:val="20"/>
+          <w:szCs w:val="20"/>
+        </w:rPr>
+        <w:t xml:space="preserve"> already served in jail.</w:t>
+      </w:r>
+      <w:r>
+        <w:rPr>
+          <w:rFonts w:ascii="Palatino Linotype" w:hAnsi="Palatino Linotype"/>
+          <w:sz w:val="20"/>
+          <w:szCs w:val="20"/>
+        </w:rPr>
+        <w:t xml:space="preserve"> </w:t>
+      </w:r>
+      <w:r>
+        <w:rPr>
+          <w:rFonts w:ascii="Palatino Linotype" w:hAnsi="Palatino Linotype"/>
+          <w:sz w:val="20"/>
+          <w:szCs w:val="20"/>
+        </w:rPr>
+        <w:t>{% endif %}</w:t>
+      </w:r>
+      <w:r>
+        <w:rPr>
+          <w:rFonts w:ascii="Palatino Linotype" w:hAnsi="Palatino Linotype"/>
+          <w:sz w:val="20"/>
+          <w:szCs w:val="20"/>
+        </w:rPr>
+        <w:t xml:space="preserve">{% if </w:t>
+      </w:r>
+      <w:r>
+        <w:rPr>
+          <w:rFonts w:ascii="Palatino Linotype" w:hAnsi="Palatino Linotype"/>
+          <w:sz w:val="20"/>
+          <w:szCs w:val="20"/>
+        </w:rPr>
+        <w:t>apply_jtc == ‘Costs and Fines’</w:t>
+      </w:r>
+      <w:r>
+        <w:rPr>
+          <w:rFonts w:ascii="Palatino Linotype" w:hAnsi="Palatino Linotype"/>
+          <w:sz w:val="20"/>
+          <w:szCs w:val="20"/>
+        </w:rPr>
+        <w:t xml:space="preserve"> </w:t>
+      </w:r>
+      <w:r>
+        <w:rPr>
+          <w:rFonts w:ascii="Palatino Linotype" w:hAnsi="Palatino Linotype"/>
+          <w:sz w:val="20"/>
+          <w:szCs w:val="20"/>
+        </w:rPr>
+        <w:t>and days_in_jail != ‘None’</w:t>
+      </w:r>
+      <w:r>
+        <w:rPr>
+          <w:rFonts w:ascii="Palatino Linotype" w:hAnsi="Palatino Linotype"/>
+          <w:sz w:val="20"/>
+          <w:szCs w:val="20"/>
+        </w:rPr>
+        <w:t>%}</w:t>
+      </w:r>
     </w:p>
     <w:p>
       <w:pPr>
@@ -2651,99 +2918,16 @@
         <w:rPr>
           <w:rFonts w:ascii="Palatino Linotype" w:hAnsi="Palatino Linotype"/>
           <w:b/>
-          <w:bCs/>
-          <w:sz w:val="20"/>
-          <w:szCs w:val="20"/>
-        </w:rPr>
-        <w:t xml:space="preserve">Fines and Costs.  </w:t>
-      </w:r>
-      <w:r>
-        <w:rPr>
-          <w:rFonts w:ascii="Palatino Linotype" w:hAnsi="Palatino Linotype"/>
-          <w:b/>
-          <w:bCs/>
-          <w:sz w:val="20"/>
-          <w:szCs w:val="20"/>
-        </w:rPr>
-        <w:t xml:space="preserve">{% </w:t>
-      </w:r>
-      <w:r>
-        <w:rPr>
-          <w:rFonts w:ascii="Palatino Linotype" w:hAnsi="Palatino Linotype"/>
-          <w:bCs/>
-          <w:sz w:val="20"/>
-          <w:szCs w:val="20"/>
-        </w:rPr>
-        <w:t>if court_costs.ordered == ‘Yes’ %}</w:t>
-      </w:r>
-      <w:r>
-        <w:rPr>
-          <w:rFonts w:ascii="Palatino Linotype" w:hAnsi="Palatino Linotype"/>
-          <w:bCs/>
-          <w:sz w:val="20"/>
-          <w:szCs w:val="20"/>
-          <w:u w:val="single"/>
-        </w:rPr>
-        <w:t>Court costs are assessed for the highest degree charge in this</w:t>
-      </w:r>
-      <w:r>
-        <w:rPr>
-          <w:rFonts w:ascii="Palatino Linotype" w:hAnsi="Palatino Linotype"/>
-          <w:bCs/>
-          <w:sz w:val="20"/>
-          <w:szCs w:val="20"/>
-          <w:u w:val="single"/>
-        </w:rPr>
-        <w:t xml:space="preserve"> case</w:t>
-      </w:r>
-      <w:r>
-        <w:rPr>
-          <w:rFonts w:ascii="Palatino Linotype" w:hAnsi="Palatino Linotype"/>
-          <w:bCs/>
-          <w:sz w:val="20"/>
-          <w:szCs w:val="20"/>
-        </w:rPr>
-        <w:t xml:space="preserve">{% if diversion.ordered is false %}. </w:t>
-      </w:r>
-      <w:r>
-        <w:rPr>
-          <w:rFonts w:ascii="Palatino Linotype" w:hAnsi="Palatino Linotype"/>
-          <w:sz w:val="20"/>
-          <w:szCs w:val="20"/>
-        </w:rPr>
-        <w:t xml:space="preserve">{% </w:t>
-      </w:r>
-      <w:r>
-        <w:rPr>
-          <w:rFonts w:ascii="Palatino Linotype" w:hAnsi="Palatino Linotype"/>
-          <w:sz w:val="20"/>
-          <w:szCs w:val="20"/>
-        </w:rPr>
-        <w:t>el</w:t>
-      </w:r>
-      <w:r>
-        <w:rPr>
-          <w:rFonts w:ascii="Palatino Linotype" w:hAnsi="Palatino Linotype"/>
-          <w:sz w:val="20"/>
-          <w:szCs w:val="20"/>
-        </w:rPr>
-        <w:t>if diversion.ordered is true %}</w:t>
-      </w:r>
-      <w:r>
-        <w:rPr>
-          <w:rFonts w:ascii="Palatino Linotype" w:hAnsi="Palatino Linotype"/>
-          <w:sz w:val="20"/>
-          <w:szCs w:val="20"/>
-          <w:u w:val="single"/>
-        </w:rPr>
-        <w:t>,</w:t>
-      </w:r>
-      <w:r>
-        <w:rPr>
-          <w:rFonts w:ascii="Palatino Linotype" w:hAnsi="Palatino Linotype"/>
-          <w:sz w:val="20"/>
-          <w:szCs w:val="20"/>
-          <w:u w:val="single"/>
+          <w:sz w:val="20"/>
+          <w:szCs w:val="20"/>
+        </w:rPr>
+        <w:t>Jail Credit for Costs and Fines.</w:t>
+      </w:r>
+      <w:r>
+        <w:rPr>
+          <w:rFonts w:ascii="Palatino Linotype" w:hAnsi="Palatino Linotype"/>
+          <w:sz w:val="20"/>
+          <w:szCs w:val="20"/>
         </w:rPr>
         <w:t xml:space="preserve"> </w:t>
       </w:r>
@@ -2752,436 +2936,78 @@
           <w:rFonts w:ascii="Palatino Linotype" w:hAnsi="Palatino Linotype"/>
           <w:sz w:val="20"/>
           <w:szCs w:val="20"/>
-          <w:u w:val="single"/>
-        </w:rPr>
-        <w:t xml:space="preserve">but Defendant </w:t>
-      </w:r>
-      <w:r>
-        <w:rPr>
-          <w:rFonts w:ascii="Palatino Linotype" w:hAnsi="Palatino Linotype"/>
-          <w:sz w:val="20"/>
-          <w:szCs w:val="20"/>
-          <w:u w:val="single"/>
-        </w:rPr>
-        <w:t>does not owe the court costs if</w:t>
-      </w:r>
-      <w:r>
-        <w:rPr>
-          <w:rFonts w:ascii="Palatino Linotype" w:hAnsi="Palatino Linotype"/>
-          <w:sz w:val="20"/>
-          <w:szCs w:val="20"/>
-          <w:u w:val="single"/>
-        </w:rPr>
-        <w:t xml:space="preserve"> </w:t>
-      </w:r>
-      <w:r>
-        <w:rPr>
-          <w:rFonts w:ascii="Palatino Linotype" w:hAnsi="Palatino Linotype"/>
-          <w:sz w:val="20"/>
-          <w:szCs w:val="20"/>
-          <w:u w:val="single"/>
-        </w:rPr>
-        <w:t>the {{ diversion.program_name }}</w:t>
-      </w:r>
-      <w:r>
-        <w:rPr>
-          <w:rFonts w:ascii="Palatino Linotype" w:hAnsi="Palatino Linotype"/>
-          <w:sz w:val="20"/>
-          <w:szCs w:val="20"/>
-          <w:u w:val="single"/>
-        </w:rPr>
-        <w:t xml:space="preserve"> is successfully completed</w:t>
-      </w:r>
-      <w:r>
-        <w:rPr>
-          <w:rFonts w:ascii="Palatino Linotype" w:hAnsi="Palatino Linotype"/>
-          <w:bCs/>
-          <w:sz w:val="20"/>
-          <w:szCs w:val="20"/>
-        </w:rPr>
-        <w:t xml:space="preserve">. </w:t>
-      </w:r>
-      <w:r>
-        <w:rPr>
-          <w:rFonts w:ascii="Palatino Linotype" w:hAnsi="Palatino Linotype"/>
-          <w:sz w:val="20"/>
-          <w:szCs w:val="20"/>
-        </w:rPr>
-        <w:t>{% endif %}</w:t>
-      </w:r>
-      <w:r>
-        <w:rPr>
-          <w:rFonts w:ascii="Palatino Linotype" w:hAnsi="Palatino Linotype"/>
-          <w:bCs/>
-          <w:sz w:val="20"/>
-          <w:szCs w:val="20"/>
-        </w:rPr>
-        <w:t>{% elif court_costs.ordered == ‘Waived’ %}</w:t>
-      </w:r>
-      <w:r>
-        <w:rPr>
-          <w:rFonts w:ascii="Palatino Linotype" w:hAnsi="Palatino Linotype"/>
-          <w:bCs/>
-          <w:sz w:val="20"/>
-          <w:szCs w:val="20"/>
-          <w:u w:val="single"/>
-        </w:rPr>
-        <w:t>Court costs in this case are waived</w:t>
-      </w:r>
-      <w:r>
-        <w:rPr>
-          <w:rFonts w:ascii="Palatino Linotype" w:hAnsi="Palatino Linotype"/>
-          <w:bCs/>
-          <w:sz w:val="20"/>
-          <w:szCs w:val="20"/>
-        </w:rPr>
-        <w:t>. {% elif court_costs.ordered == ‘No’ %}</w:t>
-      </w:r>
-      <w:r>
-        <w:rPr>
-          <w:rFonts w:ascii="Palatino Linotype" w:hAnsi="Palatino Linotype"/>
-          <w:bCs/>
-          <w:sz w:val="20"/>
-          <w:szCs w:val="20"/>
-          <w:u w:val="single"/>
-        </w:rPr>
-        <w:t>There are no court costs in this case</w:t>
-      </w:r>
-      <w:r>
-        <w:rPr>
-          <w:rFonts w:ascii="Palatino Linotype" w:hAnsi="Palatino Linotype"/>
-          <w:bCs/>
-          <w:sz w:val="20"/>
-          <w:szCs w:val="20"/>
-        </w:rPr>
-        <w:t>. {% endif %}</w:t>
-      </w:r>
-      <w:r>
-        <w:rPr>
-          <w:rFonts w:ascii="Palatino Linotype" w:hAnsi="Palatino Linotype"/>
-          <w:sz w:val="20"/>
-          <w:szCs w:val="20"/>
-        </w:rPr>
-        <w:t>{% if diversion.ordered is false %}</w:t>
-      </w:r>
-      <w:r>
-        <w:rPr>
-          <w:rFonts w:ascii="Palatino Linotype" w:hAnsi="Palatino Linotype"/>
-          <w:sz w:val="20"/>
-          <w:szCs w:val="20"/>
-        </w:rPr>
-        <w:t>Having</w:t>
-      </w:r>
-      <w:r>
-        <w:rPr>
-          <w:rFonts w:ascii="Palatino Linotype" w:hAnsi="Palatino Linotype"/>
-          <w:sz w:val="20"/>
-          <w:szCs w:val="20"/>
-        </w:rPr>
-        <w:t xml:space="preserve"> been informed of the fines </w:t>
-      </w:r>
-      <w:r>
-        <w:rPr>
-          <w:rFonts w:ascii="Palatino Linotype" w:hAnsi="Palatino Linotype"/>
-          <w:b/>
-          <w:bCs/>
-          <w:sz w:val="20"/>
-          <w:szCs w:val="20"/>
-        </w:rPr>
-        <w:t xml:space="preserve">{% </w:t>
-      </w:r>
-      <w:r>
-        <w:rPr>
-          <w:rFonts w:ascii="Palatino Linotype" w:hAnsi="Palatino Linotype"/>
-          <w:bCs/>
-          <w:sz w:val="20"/>
-          <w:szCs w:val="20"/>
-        </w:rPr>
-        <w:t>if court_costs.ordered == ‘Yes’ %}</w:t>
-      </w:r>
-      <w:r>
-        <w:rPr>
-          <w:rFonts w:ascii="Palatino Linotype" w:hAnsi="Palatino Linotype"/>
-          <w:sz w:val="20"/>
-          <w:szCs w:val="20"/>
-        </w:rPr>
-        <w:t>and costs</w:t>
-      </w:r>
-      <w:r>
-        <w:rPr>
-          <w:rFonts w:ascii="Palatino Linotype" w:hAnsi="Palatino Linotype"/>
-          <w:sz w:val="20"/>
-          <w:szCs w:val="20"/>
-        </w:rPr>
-        <w:t xml:space="preserve"> {% endif %}</w:t>
-      </w:r>
-      <w:r>
-        <w:rPr>
-          <w:rFonts w:ascii="Palatino Linotype" w:hAnsi="Palatino Linotype"/>
-          <w:sz w:val="20"/>
-          <w:szCs w:val="20"/>
-        </w:rPr>
-        <w:t xml:space="preserve">owed, Defendant expressed an ability to pay </w:t>
-      </w:r>
-      <w:r>
-        <w:rPr>
-          <w:rFonts w:ascii="Palatino Linotype" w:hAnsi="Palatino Linotype"/>
-          <w:b/>
-          <w:bCs/>
-          <w:sz w:val="20"/>
-          <w:szCs w:val="20"/>
-        </w:rPr>
-        <w:t xml:space="preserve">{{ </w:t>
-      </w:r>
-      <w:r>
-        <w:rPr>
-          <w:rFonts w:ascii="Palatino Linotype" w:hAnsi="Palatino Linotype"/>
-          <w:b/>
-          <w:bCs/>
-          <w:sz w:val="20"/>
-          <w:szCs w:val="20"/>
-        </w:rPr>
-        <w:t>court_costs.</w:t>
-      </w:r>
-      <w:r>
-        <w:rPr>
-          <w:rFonts w:ascii="Palatino Linotype" w:hAnsi="Palatino Linotype"/>
-          <w:b/>
-          <w:bCs/>
-          <w:sz w:val="20"/>
-          <w:szCs w:val="20"/>
-        </w:rPr>
-        <w:t>ability_to_pay_time }}</w:t>
-      </w:r>
-      <w:r>
-        <w:rPr>
-          <w:rFonts w:ascii="Palatino Linotype" w:hAnsi="Palatino Linotype"/>
-          <w:sz w:val="20"/>
-          <w:szCs w:val="20"/>
-        </w:rPr>
-        <w:t xml:space="preserve">. </w:t>
-      </w:r>
-      <w:bookmarkStart w:id="0" w:name="_Hlk94196527"/>
-      <w:r>
-        <w:rPr>
-          <w:rFonts w:ascii="Palatino Linotype" w:hAnsi="Palatino Linotype"/>
-          <w:sz w:val="20"/>
-          <w:szCs w:val="20"/>
-        </w:rPr>
-        <w:t>Absent further order, the Court finds Defendant is able and shall pay</w:t>
-      </w:r>
-      <w:r>
-        <w:rPr>
-          <w:rFonts w:ascii="Palatino Linotype" w:hAnsi="Palatino Linotype"/>
-          <w:sz w:val="20"/>
-          <w:szCs w:val="20"/>
-        </w:rPr>
-        <w:t xml:space="preserve"> the fines </w:t>
-      </w:r>
-      <w:r>
-        <w:rPr>
-          <w:rFonts w:ascii="Palatino Linotype" w:hAnsi="Palatino Linotype"/>
-          <w:b/>
-          <w:bCs/>
-          <w:sz w:val="20"/>
-          <w:szCs w:val="20"/>
-        </w:rPr>
-        <w:t xml:space="preserve">{% </w:t>
-      </w:r>
-      <w:r>
-        <w:rPr>
-          <w:rFonts w:ascii="Palatino Linotype" w:hAnsi="Palatino Linotype"/>
-          <w:bCs/>
-          <w:sz w:val="20"/>
-          <w:szCs w:val="20"/>
-        </w:rPr>
-        <w:t>if court_costs.ordered == ‘Yes’ %}</w:t>
-      </w:r>
-      <w:r>
-        <w:rPr>
-          <w:rFonts w:ascii="Palatino Linotype" w:hAnsi="Palatino Linotype"/>
-          <w:sz w:val="20"/>
-          <w:szCs w:val="20"/>
-        </w:rPr>
-        <w:t>and costs</w:t>
-      </w:r>
-      <w:r>
-        <w:rPr>
-          <w:rFonts w:ascii="Palatino Linotype" w:hAnsi="Palatino Linotype"/>
-          <w:sz w:val="20"/>
-          <w:szCs w:val="20"/>
-        </w:rPr>
-        <w:t xml:space="preserve"> {% endif %}</w:t>
-      </w:r>
-      <w:r>
-        <w:rPr>
-          <w:rFonts w:ascii="Palatino Linotype" w:hAnsi="Palatino Linotype"/>
-          <w:sz w:val="20"/>
-          <w:szCs w:val="20"/>
-        </w:rPr>
-        <w:t xml:space="preserve">in full by </w:t>
-      </w:r>
-      <w:bookmarkEnd w:id="0"/>
-      <w:r>
-        <w:rPr>
-          <w:rFonts w:ascii="Palatino Linotype" w:hAnsi="Palatino Linotype"/>
-          <w:b/>
-          <w:bCs/>
-          <w:sz w:val="20"/>
-          <w:szCs w:val="20"/>
-        </w:rPr>
-        <w:t xml:space="preserve">{{ </w:t>
-      </w:r>
-      <w:r>
-        <w:rPr>
-          <w:rFonts w:ascii="Palatino Linotype" w:hAnsi="Palatino Linotype"/>
-          <w:b/>
-          <w:bCs/>
-          <w:sz w:val="20"/>
-          <w:szCs w:val="20"/>
-        </w:rPr>
-        <w:t>court_costs.</w:t>
-      </w:r>
-      <w:r>
-        <w:rPr>
-          <w:rFonts w:ascii="Palatino Linotype" w:hAnsi="Palatino Linotype"/>
-          <w:b/>
-          <w:bCs/>
-          <w:sz w:val="20"/>
-          <w:szCs w:val="20"/>
-        </w:rPr>
-        <w:t>balance_due_date }}</w:t>
-      </w:r>
-      <w:r>
-        <w:rPr>
-          <w:rFonts w:ascii="Palatino Linotype" w:hAnsi="Palatino Linotype"/>
-          <w:sz w:val="20"/>
-          <w:szCs w:val="20"/>
-        </w:rPr>
-        <w:t>.</w:t>
-      </w:r>
-      <w:r>
-        <w:rPr>
-          <w:rFonts w:ascii="Palatino Linotype" w:hAnsi="Palatino Linotype"/>
-          <w:sz w:val="20"/>
-          <w:szCs w:val="20"/>
-        </w:rPr>
-        <w:t xml:space="preserve"> </w:t>
-      </w:r>
-      <w:r>
-        <w:rPr>
-          <w:rFonts w:ascii="Palatino Linotype" w:hAnsi="Palatino Linotype"/>
-          <w:sz w:val="20"/>
-          <w:szCs w:val="20"/>
-        </w:rPr>
-        <w:t>{% if court_costs.ability_to_pay_time != ‘forthwith’ %}</w:t>
-      </w:r>
-      <w:r>
-        <w:rPr>
-          <w:rFonts w:ascii="Palatino Linotype" w:hAnsi="Palatino Linotype"/>
-          <w:sz w:val="20"/>
-          <w:szCs w:val="20"/>
-        </w:rPr>
-        <w:t xml:space="preserve">Defendant may complete community service hours to satisfy fines </w:t>
-      </w:r>
-      <w:r>
-        <w:rPr>
-          <w:rFonts w:ascii="Palatino Linotype" w:hAnsi="Palatino Linotype"/>
-          <w:b/>
-          <w:bCs/>
-          <w:sz w:val="20"/>
-          <w:szCs w:val="20"/>
-        </w:rPr>
-        <w:t xml:space="preserve">{% </w:t>
-      </w:r>
-      <w:r>
-        <w:rPr>
-          <w:rFonts w:ascii="Palatino Linotype" w:hAnsi="Palatino Linotype"/>
-          <w:bCs/>
-          <w:sz w:val="20"/>
-          <w:szCs w:val="20"/>
-        </w:rPr>
-        <w:t>if court_costs.ordered == ‘Yes’ %}</w:t>
-      </w:r>
-      <w:r>
-        <w:rPr>
-          <w:rFonts w:ascii="Palatino Linotype" w:hAnsi="Palatino Linotype"/>
-          <w:sz w:val="20"/>
-          <w:szCs w:val="20"/>
-        </w:rPr>
-        <w:t>and costs</w:t>
-      </w:r>
-      <w:r>
-        <w:rPr>
-          <w:rFonts w:ascii="Palatino Linotype" w:hAnsi="Palatino Linotype"/>
-          <w:sz w:val="20"/>
-          <w:szCs w:val="20"/>
-        </w:rPr>
-        <w:t xml:space="preserve"> {% endif %}</w:t>
-      </w:r>
-      <w:r>
-        <w:rPr>
-          <w:rFonts w:ascii="Palatino Linotype" w:hAnsi="Palatino Linotype"/>
-          <w:sz w:val="20"/>
-          <w:szCs w:val="20"/>
-        </w:rPr>
-        <w:t>at the current rate set by the Court</w:t>
-      </w:r>
-      <w:r>
-        <w:rPr>
-          <w:rFonts w:ascii="Palatino Linotype" w:hAnsi="Palatino Linotype"/>
-          <w:sz w:val="20"/>
-          <w:szCs w:val="20"/>
-        </w:rPr>
-        <w:t>. All Community Service hours must be approved by the Office of Community Control.</w:t>
-      </w:r>
-      <w:r>
-        <w:rPr>
-          <w:rFonts w:ascii="Palatino Linotype" w:hAnsi="Palatino Linotype"/>
-          <w:sz w:val="20"/>
-          <w:szCs w:val="20"/>
-        </w:rPr>
-        <w:t>{% endif %}</w:t>
-      </w:r>
-      <w:r>
-        <w:rPr>
-          <w:rFonts w:ascii="Palatino Linotype" w:hAnsi="Palatino Linotype"/>
-          <w:sz w:val="20"/>
-          <w:szCs w:val="20"/>
-        </w:rPr>
-        <w:t>{% endif %}</w:t>
-      </w:r>
-      <w:r>
-        <w:rPr>
-          <w:rFonts w:ascii="Palatino Linotype" w:hAnsi="Palatino Linotype"/>
-          <w:sz w:val="20"/>
-          <w:szCs w:val="20"/>
-        </w:rPr>
-        <w:t>{% if community_service</w:t>
-      </w:r>
-      <w:r>
-        <w:rPr>
-          <w:rFonts w:ascii="Palatino Linotype" w:hAnsi="Palatino Linotype"/>
-          <w:sz w:val="20"/>
-          <w:szCs w:val="20"/>
-        </w:rPr>
-        <w:t xml:space="preserve">.ordered is true </w:t>
-      </w:r>
-      <w:r>
-        <w:rPr>
-          <w:rFonts w:ascii="Palatino Linotype" w:hAnsi="Palatino Linotype"/>
-          <w:sz w:val="20"/>
-          <w:szCs w:val="20"/>
-        </w:rPr>
-        <w:t>%}</w:t>
-      </w:r>
-      <w:r>
-        <w:rPr>
-          <w:rFonts w:ascii="Palatino Linotype" w:hAnsi="Palatino Linotype"/>
-          <w:sz w:val="20"/>
-          <w:szCs w:val="20"/>
-        </w:rPr>
-        <w:t>{{ ‘\n’ }}</w:t>
+        </w:rPr>
+        <w:t xml:space="preserve">Defendant is granted </w:t>
+      </w:r>
+      <w:r>
+        <w:rPr>
+          <w:rFonts w:ascii="Palatino Linotype" w:hAnsi="Palatino Linotype"/>
+          <w:b/>
+          <w:sz w:val="20"/>
+          <w:szCs w:val="20"/>
+        </w:rPr>
+        <w:t>credit</w:t>
+      </w:r>
+      <w:r>
+        <w:rPr>
+          <w:rFonts w:ascii="Palatino Linotype" w:hAnsi="Palatino Linotype"/>
+          <w:b/>
+          <w:sz w:val="20"/>
+          <w:szCs w:val="20"/>
+        </w:rPr>
+        <w:t xml:space="preserve"> towards costs and fines at $50/day</w:t>
+      </w:r>
+      <w:r>
+        <w:rPr>
+          <w:rFonts w:ascii="Palatino Linotype" w:hAnsi="Palatino Linotype"/>
+          <w:b/>
+          <w:sz w:val="20"/>
+          <w:szCs w:val="20"/>
+        </w:rPr>
+        <w:t xml:space="preserve"> for {{ days_in_jail }} day</w:t>
+      </w:r>
+      <w:r>
+        <w:rPr>
+          <w:rFonts w:ascii="Palatino Linotype" w:hAnsi="Palatino Linotype"/>
+          <w:b/>
+          <w:sz w:val="20"/>
+          <w:szCs w:val="20"/>
+        </w:rPr>
+        <w:t>(</w:t>
+      </w:r>
+      <w:r>
+        <w:rPr>
+          <w:rFonts w:ascii="Palatino Linotype" w:hAnsi="Palatino Linotype"/>
+          <w:b/>
+          <w:sz w:val="20"/>
+          <w:szCs w:val="20"/>
+        </w:rPr>
+        <w:t>s</w:t>
+      </w:r>
+      <w:r>
+        <w:rPr>
+          <w:rFonts w:ascii="Palatino Linotype" w:hAnsi="Palatino Linotype"/>
+          <w:b/>
+          <w:sz w:val="20"/>
+          <w:szCs w:val="20"/>
+        </w:rPr>
+        <w:t>)</w:t>
+      </w:r>
+      <w:r>
+        <w:rPr>
+          <w:rFonts w:ascii="Palatino Linotype" w:hAnsi="Palatino Linotype"/>
+          <w:sz w:val="20"/>
+          <w:szCs w:val="20"/>
+        </w:rPr>
+        <w:t xml:space="preserve"> already served in jail.{% endif %}</w:t>
+      </w:r>
+      <w:r>
+        <w:rPr>
+          <w:rFonts w:ascii="Palatino Linotype" w:hAnsi="Palatino Linotype"/>
+          <w:sz w:val="20"/>
+          <w:szCs w:val="20"/>
+        </w:rPr>
+        <w:t>{% if community_control.driver_intervention_program is true %}{{‘\n’}}</w:t>
       </w:r>
     </w:p>
     <w:p>
@@ -3201,298 +3027,48 @@
           <w:sz w:val="20"/>
           <w:szCs w:val="20"/>
         </w:rPr>
-        <w:t xml:space="preserve">Community Service.  </w:t>
-      </w:r>
-      <w:r>
-        <w:rPr>
-          <w:rFonts w:ascii="Palatino Linotype" w:hAnsi="Palatino Linotype"/>
-          <w:sz w:val="20"/>
-          <w:szCs w:val="20"/>
-        </w:rPr>
-        <w:t xml:space="preserve">Defendant </w:t>
-      </w:r>
-      <w:r>
-        <w:rPr>
-          <w:rFonts w:ascii="Palatino Linotype" w:hAnsi="Palatino Linotype"/>
-          <w:sz w:val="20"/>
-          <w:szCs w:val="20"/>
-        </w:rPr>
-        <w:t xml:space="preserve">shall </w:t>
-      </w:r>
-      <w:r>
-        <w:rPr>
-          <w:rFonts w:ascii="Palatino Linotype" w:hAnsi="Palatino Linotype"/>
-          <w:sz w:val="20"/>
-          <w:szCs w:val="20"/>
-        </w:rPr>
-        <w:t xml:space="preserve">complete </w:t>
-      </w:r>
-      <w:r>
-        <w:rPr>
-          <w:rFonts w:ascii="Palatino Linotype" w:hAnsi="Palatino Linotype"/>
-          <w:sz w:val="20"/>
-          <w:szCs w:val="20"/>
-        </w:rPr>
-        <w:t xml:space="preserve">{{ </w:t>
-      </w:r>
-      <w:r>
-        <w:rPr>
-          <w:rFonts w:ascii="Palatino Linotype" w:hAnsi="Palatino Linotype"/>
-          <w:sz w:val="20"/>
-          <w:szCs w:val="20"/>
-        </w:rPr>
-        <w:t>community_service.</w:t>
-      </w:r>
-      <w:r>
-        <w:rPr>
-          <w:rFonts w:ascii="Palatino Linotype" w:hAnsi="Palatino Linotype"/>
-          <w:sz w:val="20"/>
-          <w:szCs w:val="20"/>
-        </w:rPr>
-        <w:t>hours_of_service }}</w:t>
-      </w:r>
-      <w:r>
-        <w:rPr>
-          <w:rFonts w:ascii="Palatino Linotype" w:hAnsi="Palatino Linotype"/>
-          <w:sz w:val="20"/>
-          <w:szCs w:val="20"/>
-        </w:rPr>
-        <w:t xml:space="preserve"> hours of community service within </w:t>
-      </w:r>
-      <w:r>
-        <w:rPr>
-          <w:rFonts w:ascii="Palatino Linotype" w:hAnsi="Palatino Linotype"/>
-          <w:sz w:val="20"/>
-          <w:szCs w:val="20"/>
-        </w:rPr>
-        <w:t xml:space="preserve">{{ </w:t>
-      </w:r>
-      <w:r>
-        <w:rPr>
-          <w:rFonts w:ascii="Palatino Linotype" w:hAnsi="Palatino Linotype"/>
-          <w:sz w:val="20"/>
-          <w:szCs w:val="20"/>
-        </w:rPr>
-        <w:t>community_service.</w:t>
-      </w:r>
-      <w:r>
-        <w:rPr>
-          <w:rFonts w:ascii="Palatino Linotype" w:hAnsi="Palatino Linotype"/>
-          <w:sz w:val="20"/>
-          <w:szCs w:val="20"/>
-        </w:rPr>
-        <w:t>days_to_complete_service }}</w:t>
-      </w:r>
-      <w:r>
-        <w:rPr>
-          <w:rFonts w:ascii="Palatino Linotype" w:hAnsi="Palatino Linotype"/>
-          <w:sz w:val="20"/>
-          <w:szCs w:val="20"/>
-        </w:rPr>
-        <w:t xml:space="preserve"> days. Defendant shall show proof of completion of all completed hours to the Office of Community Control on or before </w:t>
-      </w:r>
-      <w:r>
-        <w:rPr>
-          <w:rFonts w:ascii="Palatino Linotype" w:hAnsi="Palatino Linotype"/>
-          <w:sz w:val="20"/>
-          <w:szCs w:val="20"/>
-        </w:rPr>
-        <w:t xml:space="preserve">{{ </w:t>
-      </w:r>
-      <w:r>
-        <w:rPr>
-          <w:rFonts w:ascii="Palatino Linotype" w:hAnsi="Palatino Linotype"/>
-          <w:sz w:val="20"/>
-          <w:szCs w:val="20"/>
-        </w:rPr>
-        <w:lastRenderedPageBreak/>
-        <w:t>community_service.</w:t>
-      </w:r>
-      <w:r>
-        <w:rPr>
-          <w:rFonts w:ascii="Palatino Linotype" w:hAnsi="Palatino Linotype"/>
-          <w:sz w:val="20"/>
-          <w:szCs w:val="20"/>
-        </w:rPr>
-        <w:t>due_date_for_service }}</w:t>
-      </w:r>
-      <w:r>
-        <w:rPr>
-          <w:rFonts w:ascii="Palatino Linotype" w:hAnsi="Palatino Linotype"/>
-          <w:sz w:val="20"/>
-          <w:szCs w:val="20"/>
-        </w:rPr>
-        <w:t xml:space="preserve">.  </w:t>
-      </w:r>
-      <w:r>
-        <w:rPr>
-          <w:rFonts w:ascii="Palatino Linotype" w:hAnsi="Palatino Linotype"/>
-          <w:sz w:val="20"/>
-          <w:szCs w:val="20"/>
-        </w:rPr>
-        <w:t>{% endif %}</w:t>
-      </w:r>
-      <w:r>
-        <w:rPr>
-          <w:rFonts w:ascii="Palatino Linotype" w:hAnsi="Palatino Linotype"/>
-          <w:sz w:val="20"/>
-          <w:szCs w:val="20"/>
-        </w:rPr>
-        <w:t>{% if fra_in_file is not none %}{% if fra_in_court is not none %}</w:t>
-      </w:r>
-      <w:r>
-        <w:rPr>
-          <w:rFonts w:ascii="Palatino Linotype" w:hAnsi="Palatino Linotype"/>
-          <w:sz w:val="20"/>
-          <w:szCs w:val="20"/>
-        </w:rPr>
-        <w:t>{{ ‘\n’ }}</w:t>
-      </w:r>
-    </w:p>
-    <w:p>
-      <w:pPr>
-        <w:jc w:val="both"/>
-        <w:rPr>
-          <w:rFonts w:ascii="Palatino Linotype" w:hAnsi="Palatino Linotype"/>
-          <w:sz w:val="20"/>
-          <w:szCs w:val="20"/>
-        </w:rPr>
-      </w:pPr>
-      <w:r>
-        <w:rPr>
-          <w:rFonts w:ascii="Palatino Linotype" w:hAnsi="Palatino Linotype"/>
-          <w:b/>
-          <w:bCs/>
-          <w:sz w:val="20"/>
-          <w:szCs w:val="20"/>
-        </w:rPr>
-        <w:t xml:space="preserve">Proof of Financial Responsibility.  </w:t>
-      </w:r>
-      <w:r>
-        <w:rPr>
-          <w:rFonts w:ascii="Palatino Linotype" w:hAnsi="Palatino Linotype"/>
-          <w:bCs/>
-          <w:sz w:val="20"/>
-          <w:szCs w:val="20"/>
-        </w:rPr>
-        <w:t xml:space="preserve">{% if fra_in_file is true %} </w:t>
-      </w:r>
-      <w:r>
-        <w:rPr>
-          <w:rFonts w:ascii="Palatino Linotype" w:hAnsi="Palatino Linotype"/>
-          <w:sz w:val="20"/>
-          <w:szCs w:val="20"/>
-        </w:rPr>
-        <w:t>The Defendant showed proof of financial responsibility at the time of the offense.</w:t>
-      </w:r>
-      <w:r>
-        <w:rPr>
-          <w:rFonts w:ascii="Palatino Linotype" w:hAnsi="Palatino Linotype"/>
-          <w:bCs/>
-          <w:sz w:val="20"/>
-          <w:szCs w:val="20"/>
-        </w:rPr>
-        <w:t xml:space="preserve">{% endif %}{% if fra_in_court is true %} </w:t>
-      </w:r>
-      <w:r>
-        <w:rPr>
-          <w:rFonts w:ascii="Palatino Linotype" w:hAnsi="Palatino Linotype"/>
-          <w:sz w:val="20"/>
-          <w:szCs w:val="20"/>
-        </w:rPr>
-        <w:t>The Defendant showed the Court proof of responsibility during the proceeding.</w:t>
-      </w:r>
-      <w:r>
-        <w:rPr>
-          <w:rFonts w:ascii="Palatino Linotype" w:hAnsi="Palatino Linotype"/>
-          <w:bCs/>
-          <w:sz w:val="20"/>
-          <w:szCs w:val="20"/>
-        </w:rPr>
-        <w:t>{% endif %}{% if fra_in_file is false %}{% if fra_in_court is false %}</w:t>
-      </w:r>
-      <w:r>
-        <w:rPr>
-          <w:rFonts w:ascii="Palatino Linotype" w:hAnsi="Palatino Linotype"/>
-          <w:sz w:val="20"/>
-          <w:szCs w:val="20"/>
-        </w:rPr>
-        <w:t>The Defendant did not show proof of financial responsibility at the time of the offense or during the proceeding, but may show proof to Clerk of Court at any time prior to the submission of this matter to the Ohio Bureau of Motor Vehicles.{% endif %}{% endif %}</w:t>
-      </w:r>
-      <w:r>
-        <w:rPr>
-          <w:rFonts w:ascii="Palatino Linotype" w:hAnsi="Palatino Linotype"/>
-          <w:sz w:val="20"/>
-          <w:szCs w:val="20"/>
-        </w:rPr>
-        <w:t>{% endif %}</w:t>
-      </w:r>
-      <w:r>
-        <w:rPr>
-          <w:rFonts w:ascii="Palatino Linotype" w:hAnsi="Palatino Linotype"/>
-          <w:sz w:val="20"/>
-          <w:szCs w:val="20"/>
-        </w:rPr>
-        <w:t>{% endif %}</w:t>
-      </w:r>
-      <w:r>
-        <w:rPr>
-          <w:rFonts w:ascii="Palatino Linotype" w:hAnsi="Palatino Linotype"/>
-          <w:sz w:val="20"/>
-          <w:szCs w:val="20"/>
-        </w:rPr>
-        <w:t>{% if currently_in_</w:t>
-      </w:r>
-      <w:r>
-        <w:rPr>
-          <w:rFonts w:ascii="Palatino Linotype" w:hAnsi="Palatino Linotype"/>
-          <w:sz w:val="20"/>
-          <w:szCs w:val="20"/>
-        </w:rPr>
-        <w:t>jail ==</w:t>
-      </w:r>
-      <w:r>
-        <w:rPr>
-          <w:rFonts w:ascii="Palatino Linotype" w:hAnsi="Palatino Linotype"/>
-          <w:sz w:val="20"/>
-          <w:szCs w:val="20"/>
-        </w:rPr>
-        <w:t xml:space="preserve"> ‘Yes’</w:t>
-      </w:r>
-      <w:r>
-        <w:rPr>
-          <w:rFonts w:ascii="Palatino Linotype" w:hAnsi="Palatino Linotype"/>
-          <w:sz w:val="20"/>
-          <w:szCs w:val="20"/>
-        </w:rPr>
-        <w:t xml:space="preserve"> </w:t>
-      </w:r>
-      <w:r>
-        <w:rPr>
-          <w:rFonts w:ascii="Palatino Linotype" w:hAnsi="Palatino Linotype"/>
-          <w:sz w:val="20"/>
-          <w:szCs w:val="20"/>
-        </w:rPr>
-        <w:t>%}</w:t>
-      </w:r>
-      <w:r>
-        <w:rPr>
-          <w:rFonts w:ascii="Palatino Linotype" w:hAnsi="Palatino Linotype"/>
-          <w:sz w:val="20"/>
-          <w:szCs w:val="20"/>
-        </w:rPr>
-        <w:t>{{ ‘\n’ }}</w:t>
-      </w:r>
-    </w:p>
-    <w:p>
-      <w:pPr>
-        <w:jc w:val="both"/>
-        <w:rPr>
-          <w:rFonts w:ascii="Palatino Linotype" w:hAnsi="Palatino Linotype"/>
-          <w:sz w:val="20"/>
-          <w:szCs w:val="20"/>
-        </w:rPr>
-      </w:pPr>
+        <w:t>Jail.</w:t>
+      </w:r>
+      <w:r>
+        <w:rPr>
+          <w:rFonts w:ascii="Palatino Linotype" w:hAnsi="Palatino Linotype"/>
+          <w:sz w:val="20"/>
+          <w:szCs w:val="20"/>
+        </w:rPr>
+        <w:t xml:space="preserve"> The 3-day jail sentence imposed in this case is suspended upon condition that Defendant complete the Driver Intervention Program within 90 days. See terms of Community Control. {% endif %}</w:t>
+      </w:r>
+      <w:r>
+        <w:rPr>
+          <w:rFonts w:ascii="Palatino Linotype" w:hAnsi="Palatino Linotype"/>
+          <w:sz w:val="20"/>
+          <w:szCs w:val="20"/>
+        </w:rPr>
+        <w:t xml:space="preserve">{% if </w:t>
+      </w:r>
+      <w:r>
+        <w:rPr>
+          <w:rFonts w:ascii="Palatino Linotype" w:hAnsi="Palatino Linotype"/>
+          <w:sz w:val="20"/>
+          <w:szCs w:val="20"/>
+        </w:rPr>
+        <w:t>jail_terms.ordered is true</w:t>
+      </w:r>
+      <w:r>
+        <w:rPr>
+          <w:rFonts w:ascii="Palatino Linotype" w:hAnsi="Palatino Linotype"/>
+          <w:sz w:val="20"/>
+          <w:szCs w:val="20"/>
+        </w:rPr>
+        <w:t xml:space="preserve"> %}</w:t>
+      </w:r>
+      <w:r>
+        <w:rPr>
+          <w:rFonts w:ascii="Palatino Linotype" w:hAnsi="Palatino Linotype"/>
+          <w:sz w:val="20"/>
+          <w:szCs w:val="20"/>
+        </w:rPr>
+        <w:t>{{‘\n’}}</w:t>
+      </w:r>
       <w:r>
         <w:rPr>
           <w:rFonts w:ascii="Palatino Linotype" w:hAnsi="Palatino Linotype"/>
@@ -3509,540 +3085,6 @@
           <w:sz w:val="20"/>
           <w:szCs w:val="20"/>
         </w:rPr>
-        <w:t xml:space="preserve">Continued </w:t>
-      </w:r>
-      <w:r>
-        <w:rPr>
-          <w:rFonts w:ascii="Palatino Linotype" w:hAnsi="Palatino Linotype"/>
-          <w:b/>
-          <w:sz w:val="20"/>
-          <w:szCs w:val="20"/>
-        </w:rPr>
-        <w:t>Commitment Terms.</w:t>
-      </w:r>
-      <w:r>
-        <w:rPr>
-          <w:rFonts w:ascii="Palatino Linotype" w:hAnsi="Palatino Linotype"/>
-          <w:sz w:val="20"/>
-          <w:szCs w:val="20"/>
-        </w:rPr>
-        <w:t xml:space="preserve"> The Defendant is currently in jail </w:t>
-      </w:r>
-      <w:r>
-        <w:rPr>
-          <w:rFonts w:ascii="Palatino Linotype" w:hAnsi="Palatino Linotype"/>
-          <w:sz w:val="20"/>
-          <w:szCs w:val="20"/>
-        </w:rPr>
-        <w:t>and shall serve the remainder of the jail days imposed by this order.</w:t>
-      </w:r>
-      <w:r>
-        <w:rPr>
-          <w:rFonts w:ascii="Palatino Linotype" w:hAnsi="Palatino Linotype"/>
-          <w:sz w:val="20"/>
-          <w:szCs w:val="20"/>
-        </w:rPr>
-        <w:t xml:space="preserve"> </w:t>
-      </w:r>
-      <w:r>
-        <w:rPr>
-          <w:rFonts w:ascii="Palatino Linotype" w:hAnsi="Palatino Linotype"/>
-          <w:sz w:val="20"/>
-          <w:szCs w:val="20"/>
-        </w:rPr>
-        <w:t>{% endif %}</w:t>
-      </w:r>
-      <w:r>
-        <w:rPr>
-          <w:rFonts w:ascii="Palatino Linotype" w:hAnsi="Palatino Linotype"/>
-          <w:sz w:val="20"/>
-          <w:szCs w:val="20"/>
-        </w:rPr>
-        <w:t xml:space="preserve">{% if </w:t>
-      </w:r>
-      <w:r>
-        <w:rPr>
-          <w:rFonts w:ascii="Palatino Linotype" w:hAnsi="Palatino Linotype"/>
-          <w:sz w:val="20"/>
-          <w:szCs w:val="20"/>
-        </w:rPr>
-        <w:t xml:space="preserve">currently_in_jail == ‘Yes’ and </w:t>
-      </w:r>
-      <w:r>
-        <w:rPr>
-          <w:rFonts w:ascii="Palatino Linotype" w:hAnsi="Palatino Linotype"/>
-          <w:sz w:val="20"/>
-          <w:szCs w:val="20"/>
-        </w:rPr>
-        <w:t>apply_jtc == ‘</w:t>
-      </w:r>
-      <w:r>
-        <w:rPr>
-          <w:rFonts w:ascii="Palatino Linotype" w:hAnsi="Palatino Linotype"/>
-          <w:sz w:val="20"/>
-          <w:szCs w:val="20"/>
-        </w:rPr>
-        <w:t>Sentence’</w:t>
-      </w:r>
-      <w:r>
-        <w:rPr>
-          <w:rFonts w:ascii="Palatino Linotype" w:hAnsi="Palatino Linotype"/>
-          <w:sz w:val="20"/>
-          <w:szCs w:val="20"/>
-        </w:rPr>
-        <w:t xml:space="preserve"> </w:t>
-      </w:r>
-      <w:r>
-        <w:rPr>
-          <w:rFonts w:ascii="Palatino Linotype" w:hAnsi="Palatino Linotype"/>
-          <w:sz w:val="20"/>
-          <w:szCs w:val="20"/>
-        </w:rPr>
-        <w:t xml:space="preserve">%}Defendant shall receive credit </w:t>
-      </w:r>
-      <w:r>
-        <w:rPr>
-          <w:rFonts w:ascii="Palatino Linotype" w:hAnsi="Palatino Linotype"/>
-          <w:sz w:val="20"/>
-          <w:szCs w:val="20"/>
-        </w:rPr>
-        <w:t xml:space="preserve">for </w:t>
-      </w:r>
-      <w:r>
-        <w:rPr>
-          <w:rFonts w:ascii="Palatino Linotype" w:hAnsi="Palatino Linotype"/>
-          <w:b/>
-          <w:bCs/>
-          <w:sz w:val="20"/>
-          <w:szCs w:val="20"/>
-        </w:rPr>
-        <w:t xml:space="preserve">{{ days_in_jail }} </w:t>
-      </w:r>
-      <w:r>
-        <w:rPr>
-          <w:rFonts w:ascii="Palatino Linotype" w:hAnsi="Palatino Linotype"/>
-          <w:b/>
-          <w:bCs/>
-          <w:sz w:val="20"/>
-          <w:szCs w:val="20"/>
-        </w:rPr>
-        <w:t>days</w:t>
-      </w:r>
-      <w:r>
-        <w:rPr>
-          <w:rFonts w:ascii="Palatino Linotype" w:hAnsi="Palatino Linotype"/>
-          <w:bCs/>
-          <w:sz w:val="20"/>
-          <w:szCs w:val="20"/>
-        </w:rPr>
-        <w:t xml:space="preserve"> already served in jail</w:t>
-      </w:r>
-      <w:r>
-        <w:rPr>
-          <w:rFonts w:ascii="Palatino Linotype" w:hAnsi="Palatino Linotype"/>
-          <w:sz w:val="20"/>
-          <w:szCs w:val="20"/>
-        </w:rPr>
-        <w:t xml:space="preserve">. </w:t>
-      </w:r>
-      <w:r>
-        <w:rPr>
-          <w:rFonts w:ascii="Palatino Linotype" w:hAnsi="Palatino Linotype"/>
-          <w:sz w:val="20"/>
-          <w:szCs w:val="20"/>
-        </w:rPr>
-        <w:t>{% endif %}</w:t>
-      </w:r>
-      <w:r>
-        <w:rPr>
-          <w:rFonts w:ascii="Palatino Linotype" w:hAnsi="Palatino Linotype"/>
-          <w:sz w:val="20"/>
-          <w:szCs w:val="20"/>
-        </w:rPr>
-        <w:t xml:space="preserve">{% if </w:t>
-      </w:r>
-      <w:r>
-        <w:rPr>
-          <w:rFonts w:ascii="Palatino Linotype" w:hAnsi="Palatino Linotype"/>
-          <w:sz w:val="20"/>
-          <w:szCs w:val="20"/>
-        </w:rPr>
-        <w:t>jail_terms.ordered is false and apply_jtc == ‘Sentence’</w:t>
-      </w:r>
-      <w:r>
-        <w:rPr>
-          <w:rFonts w:ascii="Palatino Linotype" w:hAnsi="Palatino Linotype"/>
-          <w:sz w:val="20"/>
-          <w:szCs w:val="20"/>
-        </w:rPr>
-        <w:t xml:space="preserve"> </w:t>
-      </w:r>
-      <w:r>
-        <w:rPr>
-          <w:rFonts w:ascii="Palatino Linotype" w:hAnsi="Palatino Linotype"/>
-          <w:sz w:val="20"/>
-          <w:szCs w:val="20"/>
-        </w:rPr>
-        <w:t>and days_in_jail != ‘None’</w:t>
-      </w:r>
-      <w:r>
-        <w:rPr>
-          <w:rFonts w:ascii="Palatino Linotype" w:hAnsi="Palatino Linotype"/>
-          <w:sz w:val="20"/>
-          <w:szCs w:val="20"/>
-        </w:rPr>
-        <w:t xml:space="preserve"> and currently_in_jail == ‘No’ %}</w:t>
-      </w:r>
-      <w:r>
-        <w:rPr>
-          <w:rFonts w:ascii="Palatino Linotype" w:hAnsi="Palatino Linotype"/>
-          <w:sz w:val="20"/>
-          <w:szCs w:val="20"/>
-        </w:rPr>
-        <w:t>{{ ‘\n’ }}</w:t>
-      </w:r>
-    </w:p>
-    <w:p>
-      <w:pPr>
-        <w:jc w:val="both"/>
-        <w:rPr>
-          <w:rFonts w:ascii="Palatino Linotype" w:hAnsi="Palatino Linotype"/>
-          <w:sz w:val="20"/>
-          <w:szCs w:val="20"/>
-        </w:rPr>
-      </w:pPr>
-      <w:r>
-        <w:rPr>
-          <w:rFonts w:ascii="Palatino Linotype" w:hAnsi="Palatino Linotype"/>
-          <w:b/>
-          <w:sz w:val="20"/>
-          <w:szCs w:val="20"/>
-        </w:rPr>
-        <w:t xml:space="preserve">Jail Credit. </w:t>
-      </w:r>
-      <w:r>
-        <w:rPr>
-          <w:rFonts w:ascii="Palatino Linotype" w:hAnsi="Palatino Linotype"/>
-          <w:sz w:val="20"/>
-          <w:szCs w:val="20"/>
-        </w:rPr>
-        <w:t xml:space="preserve">Defendant is granted </w:t>
-      </w:r>
-      <w:r>
-        <w:rPr>
-          <w:rFonts w:ascii="Palatino Linotype" w:hAnsi="Palatino Linotype"/>
-          <w:b/>
-          <w:sz w:val="20"/>
-          <w:szCs w:val="20"/>
-        </w:rPr>
-        <w:t>credit for {{ days_in_jail }} day</w:t>
-      </w:r>
-      <w:r>
-        <w:rPr>
-          <w:rFonts w:ascii="Palatino Linotype" w:hAnsi="Palatino Linotype"/>
-          <w:b/>
-          <w:sz w:val="20"/>
-          <w:szCs w:val="20"/>
-        </w:rPr>
-        <w:t>(</w:t>
-      </w:r>
-      <w:r>
-        <w:rPr>
-          <w:rFonts w:ascii="Palatino Linotype" w:hAnsi="Palatino Linotype"/>
-          <w:b/>
-          <w:sz w:val="20"/>
-          <w:szCs w:val="20"/>
-        </w:rPr>
-        <w:t>s</w:t>
-      </w:r>
-      <w:r>
-        <w:rPr>
-          <w:rFonts w:ascii="Palatino Linotype" w:hAnsi="Palatino Linotype"/>
-          <w:b/>
-          <w:sz w:val="20"/>
-          <w:szCs w:val="20"/>
-        </w:rPr>
-        <w:t>)</w:t>
-      </w:r>
-      <w:r>
-        <w:rPr>
-          <w:rFonts w:ascii="Palatino Linotype" w:hAnsi="Palatino Linotype"/>
-          <w:sz w:val="20"/>
-          <w:szCs w:val="20"/>
-        </w:rPr>
-        <w:t xml:space="preserve"> already served in jail.</w:t>
-      </w:r>
-      <w:r>
-        <w:rPr>
-          <w:rFonts w:ascii="Palatino Linotype" w:hAnsi="Palatino Linotype"/>
-          <w:sz w:val="20"/>
-          <w:szCs w:val="20"/>
-        </w:rPr>
-        <w:t xml:space="preserve"> </w:t>
-      </w:r>
-      <w:r>
-        <w:rPr>
-          <w:rFonts w:ascii="Palatino Linotype" w:hAnsi="Palatino Linotype"/>
-          <w:sz w:val="20"/>
-          <w:szCs w:val="20"/>
-        </w:rPr>
-        <w:t>{% endif %}</w:t>
-      </w:r>
-      <w:r>
-        <w:rPr>
-          <w:rFonts w:ascii="Palatino Linotype" w:hAnsi="Palatino Linotype"/>
-          <w:sz w:val="20"/>
-          <w:szCs w:val="20"/>
-        </w:rPr>
-        <w:t xml:space="preserve">{% if </w:t>
-      </w:r>
-      <w:r>
-        <w:rPr>
-          <w:rFonts w:ascii="Palatino Linotype" w:hAnsi="Palatino Linotype"/>
-          <w:sz w:val="20"/>
-          <w:szCs w:val="20"/>
-        </w:rPr>
-        <w:t>apply_jtc == ‘Costs and Fines’</w:t>
-      </w:r>
-      <w:r>
-        <w:rPr>
-          <w:rFonts w:ascii="Palatino Linotype" w:hAnsi="Palatino Linotype"/>
-          <w:sz w:val="20"/>
-          <w:szCs w:val="20"/>
-        </w:rPr>
-        <w:t xml:space="preserve"> </w:t>
-      </w:r>
-      <w:r>
-        <w:rPr>
-          <w:rFonts w:ascii="Palatino Linotype" w:hAnsi="Palatino Linotype"/>
-          <w:sz w:val="20"/>
-          <w:szCs w:val="20"/>
-        </w:rPr>
-        <w:t>and days_in_jail != ‘None’</w:t>
-      </w:r>
-      <w:r>
-        <w:rPr>
-          <w:rFonts w:ascii="Palatino Linotype" w:hAnsi="Palatino Linotype"/>
-          <w:sz w:val="20"/>
-          <w:szCs w:val="20"/>
-        </w:rPr>
-        <w:t>%}</w:t>
-      </w:r>
-      <w:r>
-        <w:rPr>
-          <w:rFonts w:ascii="Palatino Linotype" w:hAnsi="Palatino Linotype"/>
-          <w:sz w:val="20"/>
-          <w:szCs w:val="20"/>
-        </w:rPr>
-        <w:t>{{ ‘\n’ }}</w:t>
-      </w:r>
-    </w:p>
-    <w:p>
-      <w:pPr>
-        <w:jc w:val="both"/>
-        <w:rPr>
-          <w:rFonts w:ascii="Palatino Linotype" w:hAnsi="Palatino Linotype"/>
-          <w:sz w:val="20"/>
-          <w:szCs w:val="20"/>
-        </w:rPr>
-      </w:pPr>
-      <w:r>
-        <w:rPr>
-          <w:rFonts w:ascii="Palatino Linotype" w:hAnsi="Palatino Linotype"/>
-          <w:b/>
-          <w:sz w:val="20"/>
-          <w:szCs w:val="20"/>
-        </w:rPr>
-        <w:t>Jail Credit for Costs and Fines.</w:t>
-      </w:r>
-      <w:r>
-        <w:rPr>
-          <w:rFonts w:ascii="Palatino Linotype" w:hAnsi="Palatino Linotype"/>
-          <w:sz w:val="20"/>
-          <w:szCs w:val="20"/>
-        </w:rPr>
-        <w:t xml:space="preserve"> </w:t>
-      </w:r>
-      <w:r>
-        <w:rPr>
-          <w:rFonts w:ascii="Palatino Linotype" w:hAnsi="Palatino Linotype"/>
-          <w:sz w:val="20"/>
-          <w:szCs w:val="20"/>
-        </w:rPr>
-        <w:t xml:space="preserve">Defendant is granted </w:t>
-      </w:r>
-      <w:r>
-        <w:rPr>
-          <w:rFonts w:ascii="Palatino Linotype" w:hAnsi="Palatino Linotype"/>
-          <w:b/>
-          <w:sz w:val="20"/>
-          <w:szCs w:val="20"/>
-        </w:rPr>
-        <w:t>credit</w:t>
-      </w:r>
-      <w:r>
-        <w:rPr>
-          <w:rFonts w:ascii="Palatino Linotype" w:hAnsi="Palatino Linotype"/>
-          <w:b/>
-          <w:sz w:val="20"/>
-          <w:szCs w:val="20"/>
-        </w:rPr>
-        <w:t xml:space="preserve"> towards costs and fines at $50/day</w:t>
-      </w:r>
-      <w:r>
-        <w:rPr>
-          <w:rFonts w:ascii="Palatino Linotype" w:hAnsi="Palatino Linotype"/>
-          <w:b/>
-          <w:sz w:val="20"/>
-          <w:szCs w:val="20"/>
-        </w:rPr>
-        <w:t xml:space="preserve"> for {{ days_in_jail }} day</w:t>
-      </w:r>
-      <w:r>
-        <w:rPr>
-          <w:rFonts w:ascii="Palatino Linotype" w:hAnsi="Palatino Linotype"/>
-          <w:b/>
-          <w:sz w:val="20"/>
-          <w:szCs w:val="20"/>
-        </w:rPr>
-        <w:t>(</w:t>
-      </w:r>
-      <w:r>
-        <w:rPr>
-          <w:rFonts w:ascii="Palatino Linotype" w:hAnsi="Palatino Linotype"/>
-          <w:b/>
-          <w:sz w:val="20"/>
-          <w:szCs w:val="20"/>
-        </w:rPr>
-        <w:t>s</w:t>
-      </w:r>
-      <w:r>
-        <w:rPr>
-          <w:rFonts w:ascii="Palatino Linotype" w:hAnsi="Palatino Linotype"/>
-          <w:b/>
-          <w:sz w:val="20"/>
-          <w:szCs w:val="20"/>
-        </w:rPr>
-        <w:t>)</w:t>
-      </w:r>
-      <w:r>
-        <w:rPr>
-          <w:rFonts w:ascii="Palatino Linotype" w:hAnsi="Palatino Linotype"/>
-          <w:sz w:val="20"/>
-          <w:szCs w:val="20"/>
-        </w:rPr>
-        <w:t xml:space="preserve"> already served in jail.</w:t>
-      </w:r>
-      <w:r>
-        <w:rPr>
-          <w:rFonts w:ascii="Palatino Linotype" w:hAnsi="Palatino Linotype"/>
-          <w:sz w:val="20"/>
-          <w:szCs w:val="20"/>
-        </w:rPr>
-        <w:t>{% endif %}</w:t>
-      </w:r>
-      <w:r>
-        <w:rPr>
-          <w:rFonts w:ascii="Palatino Linotype" w:hAnsi="Palatino Linotype"/>
-          <w:sz w:val="20"/>
-          <w:szCs w:val="20"/>
-        </w:rPr>
-        <w:t>{% if community_control.driver_intervention_program is true %}{{‘\n’}}</w:t>
-      </w:r>
-    </w:p>
-    <w:p>
-      <w:pPr>
-        <w:jc w:val="both"/>
-        <w:rPr>
-          <w:rFonts w:ascii="Palatino Linotype" w:hAnsi="Palatino Linotype"/>
-          <w:sz w:val="20"/>
-          <w:szCs w:val="20"/>
-        </w:rPr>
-      </w:pPr>
-      <w:r>
-        <w:rPr>
-          <w:rFonts w:ascii="Palatino Linotype" w:hAnsi="Palatino Linotype"/>
-          <w:b/>
-          <w:bCs/>
-          <w:sz w:val="20"/>
-          <w:szCs w:val="20"/>
-        </w:rPr>
-        <w:t>Jail.</w:t>
-      </w:r>
-      <w:r>
-        <w:rPr>
-          <w:rFonts w:ascii="Palatino Linotype" w:hAnsi="Palatino Linotype"/>
-          <w:sz w:val="20"/>
-          <w:szCs w:val="20"/>
-        </w:rPr>
-        <w:t xml:space="preserve"> The 3-day jail sentence imposed in this case is suspended upon condition that Defendant complete the Driver Intervention Program within 90 days. See terms of Community Control. </w:t>
-      </w:r>
-      <w:r>
-        <w:rPr>
-          <w:rFonts w:ascii="Palatino Linotype" w:hAnsi="Palatino Linotype"/>
-          <w:sz w:val="20"/>
-          <w:szCs w:val="20"/>
-        </w:rPr>
-        <w:t>{% endif %}</w:t>
-      </w:r>
-      <w:r>
-        <w:rPr>
-          <w:rFonts w:ascii="Palatino Linotype" w:hAnsi="Palatino Linotype"/>
-          <w:sz w:val="20"/>
-          <w:szCs w:val="20"/>
-        </w:rPr>
-        <w:t xml:space="preserve">{% if </w:t>
-      </w:r>
-      <w:r>
-        <w:rPr>
-          <w:rFonts w:ascii="Palatino Linotype" w:hAnsi="Palatino Linotype"/>
-          <w:sz w:val="20"/>
-          <w:szCs w:val="20"/>
-        </w:rPr>
-        <w:t>jail_terms.ordered is true</w:t>
-      </w:r>
-      <w:r>
-        <w:rPr>
-          <w:rFonts w:ascii="Palatino Linotype" w:hAnsi="Palatino Linotype"/>
-          <w:sz w:val="20"/>
-          <w:szCs w:val="20"/>
-        </w:rPr>
-        <w:t xml:space="preserve"> %}</w:t>
-      </w:r>
-      <w:r>
-        <w:rPr>
-          <w:rFonts w:ascii="Palatino Linotype" w:hAnsi="Palatino Linotype"/>
-          <w:sz w:val="20"/>
-          <w:szCs w:val="20"/>
-        </w:rPr>
-        <w:t>{{ ‘\n’ }}</w:t>
-      </w:r>
-    </w:p>
-    <w:p>
-      <w:pPr>
-        <w:jc w:val="both"/>
-        <w:rPr>
-          <w:rFonts w:ascii="Palatino Linotype" w:hAnsi="Palatino Linotype"/>
-          <w:sz w:val="20"/>
-          <w:szCs w:val="20"/>
-        </w:rPr>
-      </w:pPr>
-      <w:r>
-        <w:rPr>
-          <w:rFonts w:ascii="Palatino Linotype" w:hAnsi="Palatino Linotype"/>
-          <w:b/>
-          <w:sz w:val="20"/>
-          <w:szCs w:val="20"/>
-        </w:rPr>
-        <w:t xml:space="preserve">Jail </w:t>
-      </w:r>
-      <w:r>
-        <w:rPr>
-          <w:rFonts w:ascii="Palatino Linotype" w:hAnsi="Palatino Linotype"/>
-          <w:b/>
-          <w:sz w:val="20"/>
-          <w:szCs w:val="20"/>
-        </w:rPr>
         <w:t>Reporting</w:t>
       </w:r>
       <w:r>
@@ -4052,16 +3094,7 @@
           <w:sz w:val="20"/>
           <w:szCs w:val="20"/>
         </w:rPr>
-        <w:t xml:space="preserve"> Terms.</w:t>
-      </w:r>
-      <w:r>
-        <w:rPr>
-          <w:rFonts w:ascii="Palatino Linotype" w:hAnsi="Palatino Linotype"/>
-          <w:b/>
-          <w:sz w:val="20"/>
-          <w:szCs w:val="20"/>
-        </w:rPr>
-        <w:t xml:space="preserve">  </w:t>
+        <w:t xml:space="preserve"> Terms.  </w:t>
       </w:r>
       <w:r>
         <w:rPr>
@@ -4085,23 +3118,7 @@
           <w:sz w:val="20"/>
           <w:szCs w:val="20"/>
         </w:rPr>
-        <w:t xml:space="preserve"> }}.</w:t>
-      </w:r>
-      <w:r>
-        <w:rPr>
-          <w:rFonts w:ascii="Palatino Linotype" w:hAnsi="Palatino Linotype"/>
-          <w:sz w:val="20"/>
-          <w:szCs w:val="20"/>
-        </w:rPr>
-        <w:t>{% endif %}</w:t>
-      </w:r>
-      <w:r>
-        <w:rPr>
-          <w:rFonts w:ascii="Palatino Linotype" w:hAnsi="Palatino Linotype"/>
-          <w:sz w:val="20"/>
-          <w:szCs w:val="20"/>
-        </w:rPr>
-        <w:t xml:space="preserve">{% if jail_terms.report_type == ‘future date’ %}Defendant’s report date is </w:t>
+        <w:t xml:space="preserve"> }}.{% endif %}{% if jail_terms.report_type == ‘future date’ %}Defendant’s report date is </w:t>
       </w:r>
       <w:r>
         <w:rPr>
@@ -4119,32 +3136,15 @@
           <w:sz w:val="20"/>
           <w:szCs w:val="20"/>
         </w:rPr>
-        <w:t>,</w:t>
-      </w:r>
-      <w:r>
-        <w:rPr>
-          <w:rFonts w:ascii="Palatino Linotype" w:hAnsi="Palatino Linotype"/>
-          <w:b/>
-          <w:sz w:val="20"/>
-          <w:szCs w:val="20"/>
-        </w:rPr>
-        <w:t xml:space="preserve"> at {{ jail_terms.report_time }}</w:t>
-      </w:r>
-      <w:r>
-        <w:rPr>
-          <w:rFonts w:ascii="Palatino Linotype" w:hAnsi="Palatino Linotype"/>
-          <w:sz w:val="20"/>
-          <w:szCs w:val="20"/>
-        </w:rPr>
-        <w:t>.{% endif %}</w:t>
-      </w:r>
-      <w:r>
-        <w:rPr>
-          <w:rFonts w:ascii="Palatino Linotype" w:hAnsi="Palatino Linotype"/>
-          <w:sz w:val="20"/>
-          <w:szCs w:val="20"/>
-        </w:rPr>
-        <w:t>{% if jail_terms.report_type == ‘date set by Office of Community Control’ %}Defendant shall schedule the jail days imposed in this case through the Office of Community Control.{% endif %}</w:t>
+        <w:t>, at {{ jail_terms.report_time }}</w:t>
+      </w:r>
+      <w:r>
+        <w:rPr>
+          <w:rFonts w:ascii="Palatino Linotype" w:hAnsi="Palatino Linotype"/>
+          <w:sz w:val="20"/>
+          <w:szCs w:val="20"/>
+        </w:rPr>
+        <w:t>.{% endif %}{% if jail_terms.report_type == ‘date set by Office of Community Control’ %}Defendant shall schedule the jail days imposed in this case through the Office of Community Control.{% endif %}</w:t>
       </w:r>
     </w:p>
     <w:p>
@@ -4206,6 +3206,7 @@
           <w:sz w:val="20"/>
           <w:szCs w:val="20"/>
         </w:rPr>
+        <w:lastRenderedPageBreak/>
         <w:t>The jail days imposed shall be served</w:t>
       </w:r>
       <w:r>
@@ -4222,23 +3223,7 @@
           <w:sz w:val="20"/>
           <w:szCs w:val="20"/>
         </w:rPr>
-        <w:t xml:space="preserve"> {{ jail_terms.jail_</w:t>
-      </w:r>
-      <w:r>
-        <w:rPr>
-          <w:rFonts w:ascii="Palatino Linotype" w:hAnsi="Palatino Linotype"/>
-          <w:sz w:val="20"/>
-          <w:szCs w:val="20"/>
-        </w:rPr>
-        <w:t>sentence_execution_type</w:t>
-      </w:r>
-      <w:r>
-        <w:rPr>
-          <w:rFonts w:ascii="Palatino Linotype" w:hAnsi="Palatino Linotype"/>
-          <w:sz w:val="20"/>
-          <w:szCs w:val="20"/>
-        </w:rPr>
-        <w:t xml:space="preserve"> }}. </w:t>
+        <w:t xml:space="preserve"> {{ jail_terms.jail_sentence_execution_type }}. </w:t>
       </w:r>
       <w:r>
         <w:rPr>
@@ -4294,15 +3279,7 @@
           <w:sz w:val="20"/>
           <w:szCs w:val="20"/>
         </w:rPr>
-        <w:t xml:space="preserve"> already served in jail.{% endif %}</w:t>
-      </w:r>
-      <w:r>
-        <w:rPr>
-          <w:rFonts w:ascii="Palatino Linotype" w:hAnsi="Palatino Linotype"/>
-          <w:sz w:val="20"/>
-          <w:szCs w:val="20"/>
-        </w:rPr>
-        <w:t xml:space="preserve">{% if jail_terms.dip_ordered is true %} </w:t>
+        <w:t xml:space="preserve"> already served in jail.{% endif %}{% if jail_terms.dip_ordered is true %} </w:t>
       </w:r>
     </w:p>
     <w:p>
@@ -4325,23 +3302,7 @@
           <w:sz w:val="20"/>
           <w:szCs w:val="20"/>
         </w:rPr>
-        <w:t xml:space="preserve">Defendant </w:t>
-      </w:r>
-      <w:r>
-        <w:rPr>
-          <w:rFonts w:ascii="Palatino Linotype" w:hAnsi="Palatino Linotype"/>
-          <w:sz w:val="20"/>
-          <w:szCs w:val="20"/>
-        </w:rPr>
-        <w:t xml:space="preserve">may complete the Driver’s Intervention Program in lieu of serving 3 </w:t>
-      </w:r>
-      <w:r>
-        <w:rPr>
-          <w:rFonts w:ascii="Palatino Linotype" w:hAnsi="Palatino Linotype"/>
-          <w:sz w:val="20"/>
-          <w:szCs w:val="20"/>
-        </w:rPr>
-        <w:t>days in jail.</w:t>
+        <w:t>Defendant may complete the Driver’s Intervention Program in lieu of serving 3 days in jail.</w:t>
       </w:r>
       <w:r>
         <w:rPr>
@@ -4411,39 +3372,23 @@
           <w:sz w:val="20"/>
           <w:szCs w:val="20"/>
         </w:rPr>
-        <w:t>Defendant shall timely pay</w:t>
-      </w:r>
-      <w:r>
-        <w:rPr>
-          <w:rFonts w:ascii="Palatino Linotype" w:hAnsi="Palatino Linotype"/>
-          <w:sz w:val="20"/>
-          <w:szCs w:val="20"/>
-        </w:rPr>
-        <w:t>,</w:t>
-      </w:r>
-      <w:r>
-        <w:rPr>
-          <w:rFonts w:ascii="Palatino Linotype" w:hAnsi="Palatino Linotype"/>
-          <w:sz w:val="20"/>
-          <w:szCs w:val="20"/>
-        </w:rPr>
-        <w:t xml:space="preserve"> or dispute</w:t>
-      </w:r>
-      <w:r>
-        <w:rPr>
-          <w:rFonts w:ascii="Palatino Linotype" w:hAnsi="Palatino Linotype"/>
-          <w:sz w:val="20"/>
-          <w:szCs w:val="20"/>
-        </w:rPr>
-        <w:t>,</w:t>
-      </w:r>
-      <w:r>
-        <w:rPr>
-          <w:rFonts w:ascii="Palatino Linotype" w:hAnsi="Palatino Linotype"/>
-          <w:sz w:val="20"/>
-          <w:szCs w:val="20"/>
-        </w:rPr>
-        <w:t xml:space="preserve"> confinement costs billed pursuant to R.C. 2929.37 or be subject to certificate of judgment by the Clerk.</w:t>
+        <w:t>Defendant shall timely pay, or dispute, confinement costs billed pursuant to R.C. 2929.37 or be subject to certificate of judgment by the Clerk.</w:t>
+      </w:r>
+      <w:r>
+        <w:rPr>
+          <w:rFonts w:ascii="Palatino Linotype" w:hAnsi="Palatino Linotype"/>
+          <w:sz w:val="20"/>
+          <w:szCs w:val="20"/>
+        </w:rPr>
+        <w:t xml:space="preserve"> </w:t>
+      </w:r>
+      <w:r>
+        <w:rPr>
+          <w:rFonts w:ascii="Palatino Linotype" w:hAnsi="Palatino Linotype"/>
+          <w:sz w:val="20"/>
+          <w:szCs w:val="20"/>
+        </w:rPr>
+        <w:t>{{‘\n’}}</w:t>
       </w:r>
       <w:r>
         <w:rPr>
@@ -4452,46 +3397,6 @@
           <w:szCs w:val="20"/>
         </w:rPr>
         <w:t>{% endif %}</w:t>
-      </w:r>
-      <w:r>
-        <w:rPr>
-          <w:rFonts w:ascii="Palatino Linotype" w:hAnsi="Palatino Linotype"/>
-          <w:sz w:val="20"/>
-          <w:szCs w:val="20"/>
-        </w:rPr>
-        <w:t xml:space="preserve">{% if </w:t>
-      </w:r>
-      <w:r>
-        <w:rPr>
-          <w:rFonts w:ascii="Palatino Linotype" w:hAnsi="Palatino Linotype"/>
-          <w:sz w:val="20"/>
-          <w:szCs w:val="20"/>
-        </w:rPr>
-        <w:t>license_suspension</w:t>
-      </w:r>
-      <w:r>
-        <w:rPr>
-          <w:rFonts w:ascii="Palatino Linotype" w:hAnsi="Palatino Linotype"/>
-          <w:sz w:val="20"/>
-          <w:szCs w:val="20"/>
-        </w:rPr>
-        <w:t>.ordered is true</w:t>
-      </w:r>
-      <w:r>
-        <w:rPr>
-          <w:rFonts w:ascii="Palatino Linotype" w:hAnsi="Palatino Linotype"/>
-          <w:sz w:val="20"/>
-          <w:szCs w:val="20"/>
-        </w:rPr>
-        <w:t xml:space="preserve"> %}</w:t>
-      </w:r>
-      <w:r>
-        <w:rPr>
-          <w:rFonts w:ascii="Palatino Linotype" w:hAnsi="Palatino Linotype"/>
-          <w:sz w:val="20"/>
-          <w:szCs w:val="20"/>
-        </w:rPr>
-        <w:t>{{ ‘\n’ }}</w:t>
       </w:r>
     </w:p>
     <w:p>
@@ -4507,26 +3412,126 @@
         <w:rPr>
           <w:rFonts w:ascii="Palatino Linotype" w:hAnsi="Palatino Linotype"/>
           <w:b/>
-          <w:sz w:val="20"/>
-          <w:szCs w:val="20"/>
-        </w:rPr>
-        <w:t>License Suspension.</w:t>
-      </w:r>
-      <w:r>
-        <w:rPr>
-          <w:rFonts w:ascii="Palatino Linotype" w:hAnsi="Palatino Linotype"/>
-          <w:b/>
-          <w:sz w:val="20"/>
-          <w:szCs w:val="20"/>
+          <w:bCs/>
+          <w:sz w:val="20"/>
+          <w:szCs w:val="20"/>
+        </w:rPr>
+        <w:t xml:space="preserve">Fines and Costs.  </w:t>
+      </w:r>
+      <w:r>
+        <w:rPr>
+          <w:rFonts w:ascii="Palatino Linotype" w:hAnsi="Palatino Linotype"/>
+          <w:b/>
+          <w:bCs/>
+          <w:sz w:val="20"/>
+          <w:szCs w:val="20"/>
+        </w:rPr>
+        <w:t xml:space="preserve">{% </w:t>
+      </w:r>
+      <w:r>
+        <w:rPr>
+          <w:rFonts w:ascii="Palatino Linotype" w:hAnsi="Palatino Linotype"/>
+          <w:bCs/>
+          <w:sz w:val="20"/>
+          <w:szCs w:val="20"/>
+        </w:rPr>
+        <w:t>if court_costs.ordered == ‘Yes’ %}</w:t>
+      </w:r>
+      <w:r>
+        <w:rPr>
+          <w:rFonts w:ascii="Palatino Linotype" w:hAnsi="Palatino Linotype"/>
+          <w:bCs/>
+          <w:sz w:val="20"/>
+          <w:szCs w:val="20"/>
+          <w:u w:val="single"/>
+        </w:rPr>
+        <w:t>Court costs are assessed for the highest degree charge in this</w:t>
+      </w:r>
+      <w:r>
+        <w:rPr>
+          <w:rFonts w:ascii="Palatino Linotype" w:hAnsi="Palatino Linotype"/>
+          <w:bCs/>
+          <w:sz w:val="20"/>
+          <w:szCs w:val="20"/>
+          <w:u w:val="single"/>
+        </w:rPr>
+        <w:t xml:space="preserve"> case</w:t>
+      </w:r>
+      <w:r>
+        <w:rPr>
+          <w:rFonts w:ascii="Palatino Linotype" w:hAnsi="Palatino Linotype"/>
+          <w:bCs/>
+          <w:sz w:val="20"/>
+          <w:szCs w:val="20"/>
+        </w:rPr>
+        <w:t xml:space="preserve">{% if diversion.ordered is false %}. </w:t>
+      </w:r>
+      <w:r>
+        <w:rPr>
+          <w:rFonts w:ascii="Palatino Linotype" w:hAnsi="Palatino Linotype"/>
+          <w:sz w:val="20"/>
+          <w:szCs w:val="20"/>
+        </w:rPr>
+        <w:t xml:space="preserve">{% </w:t>
+      </w:r>
+      <w:r>
+        <w:rPr>
+          <w:rFonts w:ascii="Palatino Linotype" w:hAnsi="Palatino Linotype"/>
+          <w:sz w:val="20"/>
+          <w:szCs w:val="20"/>
+        </w:rPr>
+        <w:t>el</w:t>
+      </w:r>
+      <w:r>
+        <w:rPr>
+          <w:rFonts w:ascii="Palatino Linotype" w:hAnsi="Palatino Linotype"/>
+          <w:sz w:val="20"/>
+          <w:szCs w:val="20"/>
+        </w:rPr>
+        <w:t>if diversion.ordered is true %}</w:t>
+      </w:r>
+      <w:r>
+        <w:rPr>
+          <w:rFonts w:ascii="Palatino Linotype" w:hAnsi="Palatino Linotype"/>
+          <w:sz w:val="20"/>
+          <w:szCs w:val="20"/>
+          <w:u w:val="single"/>
+        </w:rPr>
+        <w:t>,</w:t>
+      </w:r>
+      <w:r>
+        <w:rPr>
+          <w:rFonts w:ascii="Palatino Linotype" w:hAnsi="Palatino Linotype"/>
+          <w:sz w:val="20"/>
+          <w:szCs w:val="20"/>
+          <w:u w:val="single"/>
         </w:rPr>
         <w:t xml:space="preserve"> </w:t>
       </w:r>
       <w:r>
         <w:rPr>
           <w:rFonts w:ascii="Palatino Linotype" w:hAnsi="Palatino Linotype"/>
-          <w:b/>
-          <w:sz w:val="20"/>
-          <w:szCs w:val="20"/>
+          <w:sz w:val="20"/>
+          <w:szCs w:val="20"/>
+          <w:u w:val="single"/>
+        </w:rPr>
+        <w:t xml:space="preserve">but Defendant </w:t>
+      </w:r>
+      <w:r>
+        <w:rPr>
+          <w:rFonts w:ascii="Palatino Linotype" w:hAnsi="Palatino Linotype"/>
+          <w:sz w:val="20"/>
+          <w:szCs w:val="20"/>
+          <w:u w:val="single"/>
+        </w:rPr>
+        <w:t>does not owe the court costs if</w:t>
+      </w:r>
+      <w:r>
+        <w:rPr>
+          <w:rFonts w:ascii="Palatino Linotype" w:hAnsi="Palatino Linotype"/>
+          <w:sz w:val="20"/>
+          <w:szCs w:val="20"/>
+          <w:u w:val="single"/>
         </w:rPr>
         <w:t xml:space="preserve"> </w:t>
       </w:r>
@@ -4535,12 +3540,155 @@
           <w:rFonts w:ascii="Palatino Linotype" w:hAnsi="Palatino Linotype"/>
           <w:sz w:val="20"/>
           <w:szCs w:val="20"/>
-        </w:rPr>
-        <w:t xml:space="preserve">Defendant’s </w:t>
-      </w:r>
-      <w:r>
-        <w:rPr>
-          <w:rFonts w:ascii="Palatino Linotype" w:hAnsi="Palatino Linotype"/>
+          <w:u w:val="single"/>
+        </w:rPr>
+        <w:t>the {{ diversion.program_name }}</w:t>
+      </w:r>
+      <w:r>
+        <w:rPr>
+          <w:rFonts w:ascii="Palatino Linotype" w:hAnsi="Palatino Linotype"/>
+          <w:sz w:val="20"/>
+          <w:szCs w:val="20"/>
+          <w:u w:val="single"/>
+        </w:rPr>
+        <w:t xml:space="preserve"> is successfully completed</w:t>
+      </w:r>
+      <w:r>
+        <w:rPr>
+          <w:rFonts w:ascii="Palatino Linotype" w:hAnsi="Palatino Linotype"/>
+          <w:bCs/>
+          <w:sz w:val="20"/>
+          <w:szCs w:val="20"/>
+        </w:rPr>
+        <w:t xml:space="preserve">. </w:t>
+      </w:r>
+      <w:r>
+        <w:rPr>
+          <w:rFonts w:ascii="Palatino Linotype" w:hAnsi="Palatino Linotype"/>
+          <w:sz w:val="20"/>
+          <w:szCs w:val="20"/>
+        </w:rPr>
+        <w:t>{% endif %}</w:t>
+      </w:r>
+      <w:r>
+        <w:rPr>
+          <w:rFonts w:ascii="Palatino Linotype" w:hAnsi="Palatino Linotype"/>
+          <w:bCs/>
+          <w:sz w:val="20"/>
+          <w:szCs w:val="20"/>
+        </w:rPr>
+        <w:t>{% elif court_costs.ordered == ‘Waived’ %}</w:t>
+      </w:r>
+      <w:r>
+        <w:rPr>
+          <w:rFonts w:ascii="Palatino Linotype" w:hAnsi="Palatino Linotype"/>
+          <w:bCs/>
+          <w:sz w:val="20"/>
+          <w:szCs w:val="20"/>
+          <w:u w:val="single"/>
+        </w:rPr>
+        <w:t>Court costs in this case are waived</w:t>
+      </w:r>
+      <w:r>
+        <w:rPr>
+          <w:rFonts w:ascii="Palatino Linotype" w:hAnsi="Palatino Linotype"/>
+          <w:bCs/>
+          <w:sz w:val="20"/>
+          <w:szCs w:val="20"/>
+        </w:rPr>
+        <w:t>. {% elif court_costs.ordered == ‘No’ %}</w:t>
+      </w:r>
+      <w:r>
+        <w:rPr>
+          <w:rFonts w:ascii="Palatino Linotype" w:hAnsi="Palatino Linotype"/>
+          <w:bCs/>
+          <w:sz w:val="20"/>
+          <w:szCs w:val="20"/>
+          <w:u w:val="single"/>
+        </w:rPr>
+        <w:t>There are no court costs in this case</w:t>
+      </w:r>
+      <w:r>
+        <w:rPr>
+          <w:rFonts w:ascii="Palatino Linotype" w:hAnsi="Palatino Linotype"/>
+          <w:bCs/>
+          <w:sz w:val="20"/>
+          <w:szCs w:val="20"/>
+        </w:rPr>
+        <w:t>. {% endif %}</w:t>
+      </w:r>
+      <w:r>
+        <w:rPr>
+          <w:rFonts w:ascii="Palatino Linotype" w:hAnsi="Palatino Linotype"/>
+          <w:sz w:val="20"/>
+          <w:szCs w:val="20"/>
+        </w:rPr>
+        <w:t>{% if diversion.ordered is false %}</w:t>
+      </w:r>
+      <w:r>
+        <w:rPr>
+          <w:rFonts w:ascii="Palatino Linotype" w:hAnsi="Palatino Linotype"/>
+          <w:sz w:val="20"/>
+          <w:szCs w:val="20"/>
+        </w:rPr>
+        <w:t>Having</w:t>
+      </w:r>
+      <w:r>
+        <w:rPr>
+          <w:rFonts w:ascii="Palatino Linotype" w:hAnsi="Palatino Linotype"/>
+          <w:sz w:val="20"/>
+          <w:szCs w:val="20"/>
+        </w:rPr>
+        <w:t xml:space="preserve"> been informed of the fines </w:t>
+      </w:r>
+      <w:r>
+        <w:rPr>
+          <w:rFonts w:ascii="Palatino Linotype" w:hAnsi="Palatino Linotype"/>
+          <w:b/>
+          <w:bCs/>
+          <w:sz w:val="20"/>
+          <w:szCs w:val="20"/>
+        </w:rPr>
+        <w:t xml:space="preserve">{% </w:t>
+      </w:r>
+      <w:r>
+        <w:rPr>
+          <w:rFonts w:ascii="Palatino Linotype" w:hAnsi="Palatino Linotype"/>
+          <w:bCs/>
+          <w:sz w:val="20"/>
+          <w:szCs w:val="20"/>
+        </w:rPr>
+        <w:t>if court_costs.ordered == ‘Yes’ %}</w:t>
+      </w:r>
+      <w:r>
+        <w:rPr>
+          <w:rFonts w:ascii="Palatino Linotype" w:hAnsi="Palatino Linotype"/>
+          <w:sz w:val="20"/>
+          <w:szCs w:val="20"/>
+        </w:rPr>
+        <w:t>and costs</w:t>
+      </w:r>
+      <w:r>
+        <w:rPr>
+          <w:rFonts w:ascii="Palatino Linotype" w:hAnsi="Palatino Linotype"/>
+          <w:sz w:val="20"/>
+          <w:szCs w:val="20"/>
+        </w:rPr>
+        <w:t xml:space="preserve"> {% endif %}</w:t>
+      </w:r>
+      <w:r>
+        <w:rPr>
+          <w:rFonts w:ascii="Palatino Linotype" w:hAnsi="Palatino Linotype"/>
+          <w:sz w:val="20"/>
+          <w:szCs w:val="20"/>
+        </w:rPr>
+        <w:t xml:space="preserve">owed, Defendant expressed an ability to pay </w:t>
+      </w:r>
+      <w:r>
+        <w:rPr>
+          <w:rFonts w:ascii="Palatino Linotype" w:hAnsi="Palatino Linotype"/>
+          <w:b/>
+          <w:bCs/>
           <w:sz w:val="20"/>
           <w:szCs w:val="20"/>
         </w:rPr>
@@ -4549,34 +3697,121 @@
       <w:r>
         <w:rPr>
           <w:rFonts w:ascii="Palatino Linotype" w:hAnsi="Palatino Linotype"/>
-          <w:sz w:val="20"/>
-          <w:szCs w:val="20"/>
-        </w:rPr>
-        <w:t>license_suspension</w:t>
-      </w:r>
-      <w:r>
-        <w:rPr>
-          <w:rFonts w:ascii="Palatino Linotype" w:hAnsi="Palatino Linotype"/>
-          <w:sz w:val="20"/>
-          <w:szCs w:val="20"/>
-        </w:rPr>
-        <w:t>.license_type }}</w:t>
-      </w:r>
-      <w:r>
-        <w:rPr>
-          <w:rFonts w:ascii="Palatino Linotype" w:hAnsi="Palatino Linotype"/>
-          <w:sz w:val="20"/>
-          <w:szCs w:val="20"/>
-        </w:rPr>
-        <w:t xml:space="preserve"> license is suspended from {{ </w:t>
-      </w:r>
-      <w:r>
-        <w:rPr>
-          <w:rFonts w:ascii="Palatino Linotype" w:hAnsi="Palatino Linotype"/>
-          <w:sz w:val="20"/>
-          <w:szCs w:val="20"/>
-        </w:rPr>
-        <w:t>license_suspension</w:t>
+          <w:b/>
+          <w:bCs/>
+          <w:sz w:val="20"/>
+          <w:szCs w:val="20"/>
+        </w:rPr>
+        <w:t>court_costs.</w:t>
+      </w:r>
+      <w:r>
+        <w:rPr>
+          <w:rFonts w:ascii="Palatino Linotype" w:hAnsi="Palatino Linotype"/>
+          <w:b/>
+          <w:bCs/>
+          <w:sz w:val="20"/>
+          <w:szCs w:val="20"/>
+        </w:rPr>
+        <w:t>ability_to_pay_time }}</w:t>
+      </w:r>
+      <w:r>
+        <w:rPr>
+          <w:rFonts w:ascii="Palatino Linotype" w:hAnsi="Palatino Linotype"/>
+          <w:sz w:val="20"/>
+          <w:szCs w:val="20"/>
+        </w:rPr>
+        <w:t xml:space="preserve">. </w:t>
+      </w:r>
+      <w:bookmarkStart w:id="0" w:name="_Hlk94196527"/>
+      <w:r>
+        <w:rPr>
+          <w:rFonts w:ascii="Palatino Linotype" w:hAnsi="Palatino Linotype"/>
+          <w:sz w:val="20"/>
+          <w:szCs w:val="20"/>
+        </w:rPr>
+        <w:t>Absent further order, the Court finds Defendant is able and shall pay</w:t>
+      </w:r>
+      <w:r>
+        <w:rPr>
+          <w:rFonts w:ascii="Palatino Linotype" w:hAnsi="Palatino Linotype"/>
+          <w:sz w:val="20"/>
+          <w:szCs w:val="20"/>
+        </w:rPr>
+        <w:t xml:space="preserve"> the fines </w:t>
+      </w:r>
+      <w:r>
+        <w:rPr>
+          <w:rFonts w:ascii="Palatino Linotype" w:hAnsi="Palatino Linotype"/>
+          <w:b/>
+          <w:bCs/>
+          <w:sz w:val="20"/>
+          <w:szCs w:val="20"/>
+        </w:rPr>
+        <w:t xml:space="preserve">{% </w:t>
+      </w:r>
+      <w:r>
+        <w:rPr>
+          <w:rFonts w:ascii="Palatino Linotype" w:hAnsi="Palatino Linotype"/>
+          <w:bCs/>
+          <w:sz w:val="20"/>
+          <w:szCs w:val="20"/>
+        </w:rPr>
+        <w:t>if court_costs.ordered == ‘Yes’ %}</w:t>
+      </w:r>
+      <w:r>
+        <w:rPr>
+          <w:rFonts w:ascii="Palatino Linotype" w:hAnsi="Palatino Linotype"/>
+          <w:sz w:val="20"/>
+          <w:szCs w:val="20"/>
+        </w:rPr>
+        <w:t>and costs</w:t>
+      </w:r>
+      <w:r>
+        <w:rPr>
+          <w:rFonts w:ascii="Palatino Linotype" w:hAnsi="Palatino Linotype"/>
+          <w:sz w:val="20"/>
+          <w:szCs w:val="20"/>
+        </w:rPr>
+        <w:t xml:space="preserve"> {% endif %}</w:t>
+      </w:r>
+      <w:r>
+        <w:rPr>
+          <w:rFonts w:ascii="Palatino Linotype" w:hAnsi="Palatino Linotype"/>
+          <w:sz w:val="20"/>
+          <w:szCs w:val="20"/>
+        </w:rPr>
+        <w:t xml:space="preserve">in full by </w:t>
+      </w:r>
+      <w:bookmarkEnd w:id="0"/>
+      <w:r>
+        <w:rPr>
+          <w:rFonts w:ascii="Palatino Linotype" w:hAnsi="Palatino Linotype"/>
+          <w:b/>
+          <w:bCs/>
+          <w:sz w:val="20"/>
+          <w:szCs w:val="20"/>
+        </w:rPr>
+        <w:t xml:space="preserve">{{ </w:t>
+      </w:r>
+      <w:r>
+        <w:rPr>
+          <w:rFonts w:ascii="Palatino Linotype" w:hAnsi="Palatino Linotype"/>
+          <w:b/>
+          <w:bCs/>
+          <w:sz w:val="20"/>
+          <w:szCs w:val="20"/>
+        </w:rPr>
+        <w:t>court_costs.</w:t>
+      </w:r>
+      <w:r>
+        <w:rPr>
+          <w:rFonts w:ascii="Palatino Linotype" w:hAnsi="Palatino Linotype"/>
+          <w:b/>
+          <w:bCs/>
+          <w:sz w:val="20"/>
+          <w:szCs w:val="20"/>
+        </w:rPr>
+        <w:t>balance_due_date }}</w:t>
       </w:r>
       <w:r>
         <w:rPr>
@@ -4592,38 +3827,6 @@
           <w:sz w:val="20"/>
           <w:szCs w:val="20"/>
         </w:rPr>
-        <w:t xml:space="preserve">suspended_date }} for a term of {{ </w:t>
-      </w:r>
-      <w:r>
-        <w:rPr>
-          <w:rFonts w:ascii="Palatino Linotype" w:hAnsi="Palatino Linotype"/>
-          <w:sz w:val="20"/>
-          <w:szCs w:val="20"/>
-        </w:rPr>
-        <w:t>license_suspension</w:t>
-      </w:r>
-      <w:r>
-        <w:rPr>
-          <w:rFonts w:ascii="Palatino Linotype" w:hAnsi="Palatino Linotype"/>
-          <w:sz w:val="20"/>
-          <w:szCs w:val="20"/>
-        </w:rPr>
-        <w:t>.</w:t>
-      </w:r>
-      <w:r>
-        <w:rPr>
-          <w:rFonts w:ascii="Palatino Linotype" w:hAnsi="Palatino Linotype"/>
-          <w:sz w:val="20"/>
-          <w:szCs w:val="20"/>
-        </w:rPr>
-        <w:t>suspension_term</w:t>
-      </w:r>
-      <w:r>
-        <w:rPr>
-          <w:rFonts w:ascii="Palatino Linotype" w:hAnsi="Palatino Linotype"/>
-          <w:sz w:val="20"/>
-          <w:szCs w:val="20"/>
-        </w:rPr>
         <w:t xml:space="preserve"> </w:t>
       </w:r>
       <w:r>
@@ -4632,95 +3835,66 @@
           <w:sz w:val="20"/>
           <w:szCs w:val="20"/>
         </w:rPr>
-        <w:t>}}.</w:t>
-      </w:r>
-      <w:r>
-        <w:rPr>
-          <w:rFonts w:ascii="Palatino Linotype" w:hAnsi="Palatino Linotype"/>
-          <w:sz w:val="20"/>
-          <w:szCs w:val="20"/>
-        </w:rPr>
-        <w:t xml:space="preserve"> </w:t>
-      </w:r>
-      <w:r>
-        <w:rPr>
-          <w:rFonts w:ascii="Palatino Linotype" w:hAnsi="Palatino Linotype"/>
-          <w:sz w:val="20"/>
-          <w:szCs w:val="20"/>
-        </w:rPr>
-        <w:t xml:space="preserve">{% if </w:t>
-      </w:r>
-      <w:r>
-        <w:rPr>
-          <w:rFonts w:ascii="Palatino Linotype" w:hAnsi="Palatino Linotype"/>
-          <w:sz w:val="20"/>
-          <w:szCs w:val="20"/>
-        </w:rPr>
-        <w:t>license_suspension</w:t>
-      </w:r>
-      <w:r>
-        <w:rPr>
-          <w:rFonts w:ascii="Palatino Linotype" w:hAnsi="Palatino Linotype"/>
-          <w:sz w:val="20"/>
-          <w:szCs w:val="20"/>
-        </w:rPr>
-        <w:t>.</w:t>
-      </w:r>
-      <w:r>
-        <w:rPr>
-          <w:rFonts w:ascii="Palatino Linotype" w:hAnsi="Palatino Linotype"/>
-          <w:sz w:val="20"/>
-          <w:szCs w:val="20"/>
-        </w:rPr>
-        <w:t>als_terminated</w:t>
-      </w:r>
-      <w:r>
-        <w:rPr>
-          <w:rFonts w:ascii="Palatino Linotype" w:hAnsi="Palatino Linotype"/>
-          <w:sz w:val="20"/>
-          <w:szCs w:val="20"/>
-        </w:rPr>
-        <w:t xml:space="preserve"> is true %}The </w:t>
-      </w:r>
-      <w:r>
-        <w:rPr>
-          <w:rFonts w:ascii="Palatino Linotype" w:hAnsi="Palatino Linotype"/>
-          <w:sz w:val="20"/>
-          <w:szCs w:val="20"/>
-        </w:rPr>
-        <w:t>Administrative License Suspension is terminated and the OBMV form 226</w:t>
-      </w:r>
-      <w:r>
-        <w:rPr>
-          <w:rFonts w:ascii="Palatino Linotype" w:hAnsi="Palatino Linotype"/>
-          <w:sz w:val="20"/>
-          <w:szCs w:val="20"/>
-        </w:rPr>
-        <w:t>1</w:t>
-      </w:r>
-      <w:r>
-        <w:rPr>
-          <w:rFonts w:ascii="Palatino Linotype" w:hAnsi="Palatino Linotype"/>
-          <w:sz w:val="20"/>
-          <w:szCs w:val="20"/>
-        </w:rPr>
-        <w:t xml:space="preserve"> shall issue</w:t>
-      </w:r>
-      <w:r>
-        <w:rPr>
-          <w:rFonts w:ascii="Palatino Linotype" w:hAnsi="Palatino Linotype"/>
-          <w:sz w:val="20"/>
-          <w:szCs w:val="20"/>
-        </w:rPr>
-        <w:t>.</w:t>
-      </w:r>
-      <w:r>
-        <w:rPr>
-          <w:rFonts w:ascii="Palatino Linotype" w:hAnsi="Palatino Linotype"/>
-          <w:sz w:val="20"/>
-          <w:szCs w:val="20"/>
-        </w:rPr>
-        <w:t xml:space="preserve"> </w:t>
+        <w:t>{% if court_costs.ability_to_pay_time != ‘forthwith’ %}</w:t>
+      </w:r>
+      <w:r>
+        <w:rPr>
+          <w:rFonts w:ascii="Palatino Linotype" w:hAnsi="Palatino Linotype"/>
+          <w:sz w:val="20"/>
+          <w:szCs w:val="20"/>
+        </w:rPr>
+        <w:t xml:space="preserve">Defendant may complete community service hours to satisfy fines </w:t>
+      </w:r>
+      <w:r>
+        <w:rPr>
+          <w:rFonts w:ascii="Palatino Linotype" w:hAnsi="Palatino Linotype"/>
+          <w:b/>
+          <w:bCs/>
+          <w:sz w:val="20"/>
+          <w:szCs w:val="20"/>
+        </w:rPr>
+        <w:t xml:space="preserve">{% </w:t>
+      </w:r>
+      <w:r>
+        <w:rPr>
+          <w:rFonts w:ascii="Palatino Linotype" w:hAnsi="Palatino Linotype"/>
+          <w:bCs/>
+          <w:sz w:val="20"/>
+          <w:szCs w:val="20"/>
+        </w:rPr>
+        <w:t>if court_costs.ordered == ‘Yes’ %}</w:t>
+      </w:r>
+      <w:r>
+        <w:rPr>
+          <w:rFonts w:ascii="Palatino Linotype" w:hAnsi="Palatino Linotype"/>
+          <w:sz w:val="20"/>
+          <w:szCs w:val="20"/>
+        </w:rPr>
+        <w:t>and costs</w:t>
+      </w:r>
+      <w:r>
+        <w:rPr>
+          <w:rFonts w:ascii="Palatino Linotype" w:hAnsi="Palatino Linotype"/>
+          <w:sz w:val="20"/>
+          <w:szCs w:val="20"/>
+        </w:rPr>
+        <w:t xml:space="preserve"> {% endif %}</w:t>
+      </w:r>
+      <w:r>
+        <w:rPr>
+          <w:rFonts w:ascii="Palatino Linotype" w:hAnsi="Palatino Linotype"/>
+          <w:sz w:val="20"/>
+          <w:szCs w:val="20"/>
+        </w:rPr>
+        <w:t>at the current rate set by the Court</w:t>
+      </w:r>
+      <w:r>
+        <w:rPr>
+          <w:rFonts w:ascii="Palatino Linotype" w:hAnsi="Palatino Linotype"/>
+          <w:sz w:val="20"/>
+          <w:szCs w:val="20"/>
+        </w:rPr>
+        <w:t>. All Community Service hours must be approved by the Office of Community Control.</w:t>
       </w:r>
       <w:r>
         <w:rPr>
@@ -4736,30 +3910,6 @@
           <w:sz w:val="20"/>
           <w:szCs w:val="20"/>
         </w:rPr>
-        <w:t xml:space="preserve">{% if </w:t>
-      </w:r>
-      <w:r>
-        <w:rPr>
-          <w:rFonts w:ascii="Palatino Linotype" w:hAnsi="Palatino Linotype"/>
-          <w:sz w:val="20"/>
-          <w:szCs w:val="20"/>
-        </w:rPr>
-        <w:t>license_suspension</w:t>
-      </w:r>
-      <w:r>
-        <w:rPr>
-          <w:rFonts w:ascii="Palatino Linotype" w:hAnsi="Palatino Linotype"/>
-          <w:sz w:val="20"/>
-          <w:szCs w:val="20"/>
-        </w:rPr>
-        <w:t>.remedial_driving_class_required is true %}The defendant is required to complete a remedial driving class before his operator’s license may be reinstated.{% endif %}</w:t>
-      </w:r>
-      <w:r>
-        <w:rPr>
-          <w:rFonts w:ascii="Palatino Linotype" w:hAnsi="Palatino Linotype"/>
-          <w:sz w:val="20"/>
-          <w:szCs w:val="20"/>
-        </w:rPr>
         <w:t>{% endif %}</w:t>
       </w:r>
       <w:r>
@@ -4768,7 +3918,31 @@
           <w:sz w:val="20"/>
           <w:szCs w:val="20"/>
         </w:rPr>
-        <w:t>{% if victim_notification.ordered is true %}{{ ‘\n’ }}</w:t>
+        <w:t>{% if community_service</w:t>
+      </w:r>
+      <w:r>
+        <w:rPr>
+          <w:rFonts w:ascii="Palatino Linotype" w:hAnsi="Palatino Linotype"/>
+          <w:sz w:val="20"/>
+          <w:szCs w:val="20"/>
+        </w:rPr>
+        <w:t xml:space="preserve">.ordered is true </w:t>
+      </w:r>
+      <w:r>
+        <w:rPr>
+          <w:rFonts w:ascii="Palatino Linotype" w:hAnsi="Palatino Linotype"/>
+          <w:sz w:val="20"/>
+          <w:szCs w:val="20"/>
+        </w:rPr>
+        <w:t>%}</w:t>
+      </w:r>
+      <w:r>
+        <w:rPr>
+          <w:rFonts w:ascii="Palatino Linotype" w:hAnsi="Palatino Linotype"/>
+          <w:sz w:val="20"/>
+          <w:szCs w:val="20"/>
+        </w:rPr>
+        <w:t>{{ ‘\n’ }}</w:t>
       </w:r>
     </w:p>
     <w:p>
@@ -4784,34 +3958,131 @@
         <w:rPr>
           <w:rFonts w:ascii="Palatino Linotype" w:hAnsi="Palatino Linotype"/>
           <w:b/>
-          <w:sz w:val="20"/>
-          <w:szCs w:val="20"/>
-        </w:rPr>
-        <w:t>Victim Notification.</w:t>
-      </w:r>
-      <w:r>
-        <w:rPr>
-          <w:rFonts w:ascii="Palatino Linotype" w:hAnsi="Palatino Linotype"/>
-          <w:sz w:val="20"/>
-          <w:szCs w:val="20"/>
-        </w:rPr>
-        <w:t xml:space="preserve"> {% if victim_notification.victim_reparation_notice is true %}The Clerk shall serve notice on the victim of the right to apply for reparation pursuant to R.C. 2743.51-72. {% endif %}</w:t>
-      </w:r>
-      <w:r>
-        <w:rPr>
-          <w:rFonts w:ascii="Palatino Linotype" w:hAnsi="Palatino Linotype"/>
-          <w:sz w:val="20"/>
-          <w:szCs w:val="20"/>
-        </w:rPr>
-        <w:t>{% if victim_notification.victim_prosecutor_notice is true %}</w:t>
-      </w:r>
-      <w:r>
-        <w:rPr>
-          <w:rFonts w:ascii="Palatino Linotype" w:hAnsi="Palatino Linotype"/>
-          <w:sz w:val="20"/>
-          <w:szCs w:val="20"/>
-        </w:rPr>
-        <w:t xml:space="preserve">The Clerk shall serve the prosecutor who shall notify the victim as required by R.C. 2930.01-19. </w:t>
+          <w:bCs/>
+          <w:sz w:val="20"/>
+          <w:szCs w:val="20"/>
+        </w:rPr>
+        <w:t xml:space="preserve">Community Service.  </w:t>
+      </w:r>
+      <w:r>
+        <w:rPr>
+          <w:rFonts w:ascii="Palatino Linotype" w:hAnsi="Palatino Linotype"/>
+          <w:sz w:val="20"/>
+          <w:szCs w:val="20"/>
+        </w:rPr>
+        <w:t xml:space="preserve">Defendant </w:t>
+      </w:r>
+      <w:r>
+        <w:rPr>
+          <w:rFonts w:ascii="Palatino Linotype" w:hAnsi="Palatino Linotype"/>
+          <w:sz w:val="20"/>
+          <w:szCs w:val="20"/>
+        </w:rPr>
+        <w:t xml:space="preserve">shall </w:t>
+      </w:r>
+      <w:r>
+        <w:rPr>
+          <w:rFonts w:ascii="Palatino Linotype" w:hAnsi="Palatino Linotype"/>
+          <w:sz w:val="20"/>
+          <w:szCs w:val="20"/>
+        </w:rPr>
+        <w:t xml:space="preserve">complete </w:t>
+      </w:r>
+      <w:r>
+        <w:rPr>
+          <w:rFonts w:ascii="Palatino Linotype" w:hAnsi="Palatino Linotype"/>
+          <w:sz w:val="20"/>
+          <w:szCs w:val="20"/>
+        </w:rPr>
+        <w:t xml:space="preserve">{{ </w:t>
+      </w:r>
+      <w:r>
+        <w:rPr>
+          <w:rFonts w:ascii="Palatino Linotype" w:hAnsi="Palatino Linotype"/>
+          <w:sz w:val="20"/>
+          <w:szCs w:val="20"/>
+        </w:rPr>
+        <w:t>community_service.</w:t>
+      </w:r>
+      <w:r>
+        <w:rPr>
+          <w:rFonts w:ascii="Palatino Linotype" w:hAnsi="Palatino Linotype"/>
+          <w:sz w:val="20"/>
+          <w:szCs w:val="20"/>
+        </w:rPr>
+        <w:t>hours_of_service }}</w:t>
+      </w:r>
+      <w:r>
+        <w:rPr>
+          <w:rFonts w:ascii="Palatino Linotype" w:hAnsi="Palatino Linotype"/>
+          <w:sz w:val="20"/>
+          <w:szCs w:val="20"/>
+        </w:rPr>
+        <w:t xml:space="preserve"> hours of community service within </w:t>
+      </w:r>
+      <w:r>
+        <w:rPr>
+          <w:rFonts w:ascii="Palatino Linotype" w:hAnsi="Palatino Linotype"/>
+          <w:sz w:val="20"/>
+          <w:szCs w:val="20"/>
+        </w:rPr>
+        <w:t xml:space="preserve">{{ </w:t>
+      </w:r>
+      <w:r>
+        <w:rPr>
+          <w:rFonts w:ascii="Palatino Linotype" w:hAnsi="Palatino Linotype"/>
+          <w:sz w:val="20"/>
+          <w:szCs w:val="20"/>
+        </w:rPr>
+        <w:t>community_service.</w:t>
+      </w:r>
+      <w:r>
+        <w:rPr>
+          <w:rFonts w:ascii="Palatino Linotype" w:hAnsi="Palatino Linotype"/>
+          <w:sz w:val="20"/>
+          <w:szCs w:val="20"/>
+        </w:rPr>
+        <w:t>days_to_complete_service }}</w:t>
+      </w:r>
+      <w:r>
+        <w:rPr>
+          <w:rFonts w:ascii="Palatino Linotype" w:hAnsi="Palatino Linotype"/>
+          <w:sz w:val="20"/>
+          <w:szCs w:val="20"/>
+        </w:rPr>
+        <w:t xml:space="preserve"> days. Defendant shall show proof of completion of all completed hours to the Office of Community Control on or before </w:t>
+      </w:r>
+      <w:r>
+        <w:rPr>
+          <w:rFonts w:ascii="Palatino Linotype" w:hAnsi="Palatino Linotype"/>
+          <w:sz w:val="20"/>
+          <w:szCs w:val="20"/>
+        </w:rPr>
+        <w:t xml:space="preserve">{{ </w:t>
+      </w:r>
+      <w:r>
+        <w:rPr>
+          <w:rFonts w:ascii="Palatino Linotype" w:hAnsi="Palatino Linotype"/>
+          <w:sz w:val="20"/>
+          <w:szCs w:val="20"/>
+        </w:rPr>
+        <w:t>community_service.</w:t>
+      </w:r>
+      <w:r>
+        <w:rPr>
+          <w:rFonts w:ascii="Palatino Linotype" w:hAnsi="Palatino Linotype"/>
+          <w:sz w:val="20"/>
+          <w:szCs w:val="20"/>
+        </w:rPr>
+        <w:t>due_date_for_service }}</w:t>
+      </w:r>
+      <w:r>
+        <w:rPr>
+          <w:rFonts w:ascii="Palatino Linotype" w:hAnsi="Palatino Linotype"/>
+          <w:sz w:val="20"/>
+          <w:szCs w:val="20"/>
+        </w:rPr>
+        <w:t xml:space="preserve">.  </w:t>
       </w:r>
       <w:r>
         <w:rPr>
@@ -4827,15 +4098,15 @@
           <w:sz w:val="20"/>
           <w:szCs w:val="20"/>
         </w:rPr>
-        <w:t>{% endif %}</w:t>
-      </w:r>
-      <w:r>
-        <w:rPr>
-          <w:rFonts w:ascii="Palatino Linotype" w:hAnsi="Palatino Linotype"/>
-          <w:sz w:val="20"/>
-          <w:szCs w:val="20"/>
-        </w:rPr>
-        <w:t>{% if impoundment.ordered is true %}{{ ‘\n’}}</w:t>
+        <w:t>{% if fra_in_file is not none %}{% if fra_in_court is not none %}</w:t>
+      </w:r>
+      <w:r>
+        <w:rPr>
+          <w:rFonts w:ascii="Palatino Linotype" w:hAnsi="Palatino Linotype"/>
+          <w:sz w:val="20"/>
+          <w:szCs w:val="20"/>
+        </w:rPr>
+        <w:t>{{ ‘\n’ }}</w:t>
       </w:r>
     </w:p>
     <w:p>
@@ -4851,127 +4122,62 @@
         <w:rPr>
           <w:rFonts w:ascii="Palatino Linotype" w:hAnsi="Palatino Linotype"/>
           <w:b/>
-          <w:sz w:val="20"/>
-          <w:szCs w:val="20"/>
-        </w:rPr>
-        <w:t>Vehicle Impoundment/Immobilization.</w:t>
-      </w:r>
-      <w:r>
-        <w:rPr>
-          <w:rFonts w:ascii="Palatino Linotype" w:hAnsi="Palatino Linotype"/>
-          <w:sz w:val="20"/>
-          <w:szCs w:val="20"/>
-        </w:rPr>
-        <w:t xml:space="preserve"> </w:t>
-      </w:r>
-      <w:r>
-        <w:rPr>
-          <w:rFonts w:ascii="Palatino Linotype" w:hAnsi="Palatino Linotype"/>
-          <w:bCs/>
-          <w:sz w:val="20"/>
-          <w:szCs w:val="20"/>
-        </w:rPr>
-        <w:t>The defendant’s</w:t>
-      </w:r>
-      <w:r>
-        <w:rPr>
-          <w:rFonts w:ascii="Palatino Linotype" w:hAnsi="Palatino Linotype"/>
-          <w:bCs/>
-          <w:sz w:val="20"/>
-          <w:szCs w:val="20"/>
-        </w:rPr>
-        <w:t xml:space="preserve"> {{ </w:t>
-      </w:r>
-      <w:r>
-        <w:rPr>
-          <w:rFonts w:ascii="Palatino Linotype" w:hAnsi="Palatino Linotype"/>
-          <w:bCs/>
-          <w:sz w:val="20"/>
-          <w:szCs w:val="20"/>
-        </w:rPr>
-        <w:t>impoundment</w:t>
-      </w:r>
-      <w:r>
-        <w:rPr>
-          <w:rFonts w:ascii="Palatino Linotype" w:hAnsi="Palatino Linotype"/>
-          <w:bCs/>
-          <w:sz w:val="20"/>
-          <w:szCs w:val="20"/>
-        </w:rPr>
-        <w:t xml:space="preserve">.vehicle_make_model }}, license plate {{ </w:t>
-      </w:r>
-      <w:r>
-        <w:rPr>
-          <w:rFonts w:ascii="Palatino Linotype" w:hAnsi="Palatino Linotype"/>
-          <w:bCs/>
-          <w:sz w:val="20"/>
-          <w:szCs w:val="20"/>
-        </w:rPr>
-        <w:lastRenderedPageBreak/>
-        <w:t>impoundment</w:t>
-      </w:r>
-      <w:r>
-        <w:rPr>
-          <w:rFonts w:ascii="Palatino Linotype" w:hAnsi="Palatino Linotype"/>
-          <w:bCs/>
-          <w:sz w:val="20"/>
-          <w:szCs w:val="20"/>
-        </w:rPr>
-        <w:t>.vehicle_license_plate }}</w:t>
-      </w:r>
-      <w:r>
-        <w:rPr>
-          <w:rFonts w:ascii="Palatino Linotype" w:hAnsi="Palatino Linotype"/>
-          <w:bCs/>
-          <w:sz w:val="20"/>
-          <w:szCs w:val="20"/>
-        </w:rPr>
-        <w:t xml:space="preserve">, </w:t>
-      </w:r>
-      <w:r>
-        <w:rPr>
-          <w:rFonts w:ascii="Palatino Linotype" w:hAnsi="Palatino Linotype"/>
-          <w:bCs/>
-          <w:sz w:val="20"/>
-          <w:szCs w:val="20"/>
-        </w:rPr>
-        <w:t>shall {{ impoundment.</w:t>
-      </w:r>
-      <w:r>
-        <w:rPr>
-          <w:rFonts w:ascii="Palatino Linotype" w:hAnsi="Palatino Linotype"/>
-          <w:bCs/>
-          <w:sz w:val="20"/>
-          <w:szCs w:val="20"/>
-        </w:rPr>
-        <w:t>impound_</w:t>
-      </w:r>
-      <w:r>
-        <w:rPr>
-          <w:rFonts w:ascii="Palatino Linotype" w:hAnsi="Palatino Linotype"/>
-          <w:bCs/>
-          <w:sz w:val="20"/>
-          <w:szCs w:val="20"/>
-        </w:rPr>
-        <w:t>action }} for a period of {{ impoundment.</w:t>
-      </w:r>
-      <w:r>
-        <w:rPr>
-          <w:rFonts w:ascii="Palatino Linotype" w:hAnsi="Palatino Linotype"/>
-          <w:bCs/>
-          <w:sz w:val="20"/>
-          <w:szCs w:val="20"/>
-        </w:rPr>
-        <w:t>impound_</w:t>
-      </w:r>
-      <w:r>
-        <w:rPr>
-          <w:rFonts w:ascii="Palatino Linotype" w:hAnsi="Palatino Linotype"/>
-          <w:bCs/>
-          <w:sz w:val="20"/>
-          <w:szCs w:val="20"/>
-        </w:rPr>
-        <w:t xml:space="preserve">time }}. </w:t>
+          <w:bCs/>
+          <w:sz w:val="20"/>
+          <w:szCs w:val="20"/>
+        </w:rPr>
+        <w:t xml:space="preserve">Proof of Financial Responsibility.  </w:t>
+      </w:r>
+      <w:r>
+        <w:rPr>
+          <w:rFonts w:ascii="Palatino Linotype" w:hAnsi="Palatino Linotype"/>
+          <w:bCs/>
+          <w:sz w:val="20"/>
+          <w:szCs w:val="20"/>
+        </w:rPr>
+        <w:t xml:space="preserve">{% if fra_in_file is true %} </w:t>
+      </w:r>
+      <w:r>
+        <w:rPr>
+          <w:rFonts w:ascii="Palatino Linotype" w:hAnsi="Palatino Linotype"/>
+          <w:sz w:val="20"/>
+          <w:szCs w:val="20"/>
+        </w:rPr>
+        <w:t>The Defendant showed proof of financial responsibility at the time of the offense.</w:t>
+      </w:r>
+      <w:r>
+        <w:rPr>
+          <w:rFonts w:ascii="Palatino Linotype" w:hAnsi="Palatino Linotype"/>
+          <w:bCs/>
+          <w:sz w:val="20"/>
+          <w:szCs w:val="20"/>
+        </w:rPr>
+        <w:t xml:space="preserve">{% endif %}{% if fra_in_court is true %} </w:t>
+      </w:r>
+      <w:r>
+        <w:rPr>
+          <w:rFonts w:ascii="Palatino Linotype" w:hAnsi="Palatino Linotype"/>
+          <w:sz w:val="20"/>
+          <w:szCs w:val="20"/>
+        </w:rPr>
+        <w:t>The Defendant showed the Court proof of responsibility during the proceeding.</w:t>
+      </w:r>
+      <w:r>
+        <w:rPr>
+          <w:rFonts w:ascii="Palatino Linotype" w:hAnsi="Palatino Linotype"/>
+          <w:bCs/>
+          <w:sz w:val="20"/>
+          <w:szCs w:val="20"/>
+        </w:rPr>
+        <w:t>{% endif %}{% if fra_in_file is false %}{% if fra_in_court is false %}</w:t>
+      </w:r>
+      <w:r>
+        <w:rPr>
+          <w:rFonts w:ascii="Palatino Linotype" w:hAnsi="Palatino Linotype"/>
+          <w:sz w:val="20"/>
+          <w:szCs w:val="20"/>
+        </w:rPr>
+        <w:t>The Defendant did not show proof of financial responsibility at the time of the offense or during the proceeding, but may show proof to Clerk of Court at any time prior to the submission of this matter to the Ohio Bureau of Motor Vehicles.{% endif %}{% endif %}</w:t>
       </w:r>
       <w:r>
         <w:rPr>
@@ -4987,7 +4193,39 @@
           <w:sz w:val="20"/>
           <w:szCs w:val="20"/>
         </w:rPr>
-        <w:t>{% if community_control.ordered is true %}</w:t>
+        <w:t>{% endif %}</w:t>
+      </w:r>
+      <w:r>
+        <w:rPr>
+          <w:rFonts w:ascii="Palatino Linotype" w:hAnsi="Palatino Linotype"/>
+          <w:sz w:val="20"/>
+          <w:szCs w:val="20"/>
+        </w:rPr>
+        <w:t xml:space="preserve">{% if </w:t>
+      </w:r>
+      <w:r>
+        <w:rPr>
+          <w:rFonts w:ascii="Palatino Linotype" w:hAnsi="Palatino Linotype"/>
+          <w:sz w:val="20"/>
+          <w:szCs w:val="20"/>
+        </w:rPr>
+        <w:t>license_suspension</w:t>
+      </w:r>
+      <w:r>
+        <w:rPr>
+          <w:rFonts w:ascii="Palatino Linotype" w:hAnsi="Palatino Linotype"/>
+          <w:sz w:val="20"/>
+          <w:szCs w:val="20"/>
+        </w:rPr>
+        <w:t>.ordered is true</w:t>
+      </w:r>
+      <w:r>
+        <w:rPr>
+          <w:rFonts w:ascii="Palatino Linotype" w:hAnsi="Palatino Linotype"/>
+          <w:sz w:val="20"/>
+          <w:szCs w:val="20"/>
+        </w:rPr>
+        <w:t xml:space="preserve"> %}</w:t>
       </w:r>
       <w:r>
         <w:rPr>
@@ -5003,6 +4241,509 @@
         <w:jc w:val="both"/>
         <w:rPr>
           <w:rFonts w:ascii="Palatino Linotype" w:hAnsi="Palatino Linotype"/>
+          <w:sz w:val="20"/>
+          <w:szCs w:val="20"/>
+        </w:rPr>
+      </w:pPr>
+      <w:r>
+        <w:rPr>
+          <w:rFonts w:ascii="Palatino Linotype" w:hAnsi="Palatino Linotype"/>
+          <w:b/>
+          <w:sz w:val="20"/>
+          <w:szCs w:val="20"/>
+        </w:rPr>
+        <w:t>License Suspension.</w:t>
+      </w:r>
+      <w:r>
+        <w:rPr>
+          <w:rFonts w:ascii="Palatino Linotype" w:hAnsi="Palatino Linotype"/>
+          <w:b/>
+          <w:sz w:val="20"/>
+          <w:szCs w:val="20"/>
+        </w:rPr>
+        <w:t xml:space="preserve"> </w:t>
+      </w:r>
+      <w:r>
+        <w:rPr>
+          <w:rFonts w:ascii="Palatino Linotype" w:hAnsi="Palatino Linotype"/>
+          <w:b/>
+          <w:sz w:val="20"/>
+          <w:szCs w:val="20"/>
+        </w:rPr>
+        <w:t xml:space="preserve"> </w:t>
+      </w:r>
+      <w:r>
+        <w:rPr>
+          <w:rFonts w:ascii="Palatino Linotype" w:hAnsi="Palatino Linotype"/>
+          <w:sz w:val="20"/>
+          <w:szCs w:val="20"/>
+        </w:rPr>
+        <w:t xml:space="preserve">Defendant’s </w:t>
+      </w:r>
+      <w:r>
+        <w:rPr>
+          <w:rFonts w:ascii="Palatino Linotype" w:hAnsi="Palatino Linotype"/>
+          <w:sz w:val="20"/>
+          <w:szCs w:val="20"/>
+        </w:rPr>
+        <w:t xml:space="preserve">{{ </w:t>
+      </w:r>
+      <w:r>
+        <w:rPr>
+          <w:rFonts w:ascii="Palatino Linotype" w:hAnsi="Palatino Linotype"/>
+          <w:sz w:val="20"/>
+          <w:szCs w:val="20"/>
+        </w:rPr>
+        <w:t>license_suspension</w:t>
+      </w:r>
+      <w:r>
+        <w:rPr>
+          <w:rFonts w:ascii="Palatino Linotype" w:hAnsi="Palatino Linotype"/>
+          <w:sz w:val="20"/>
+          <w:szCs w:val="20"/>
+        </w:rPr>
+        <w:t>.license_type }}</w:t>
+      </w:r>
+      <w:r>
+        <w:rPr>
+          <w:rFonts w:ascii="Palatino Linotype" w:hAnsi="Palatino Linotype"/>
+          <w:sz w:val="20"/>
+          <w:szCs w:val="20"/>
+        </w:rPr>
+        <w:t xml:space="preserve"> license is suspended from {{ </w:t>
+      </w:r>
+      <w:r>
+        <w:rPr>
+          <w:rFonts w:ascii="Palatino Linotype" w:hAnsi="Palatino Linotype"/>
+          <w:sz w:val="20"/>
+          <w:szCs w:val="20"/>
+        </w:rPr>
+        <w:t>license_suspension</w:t>
+      </w:r>
+      <w:r>
+        <w:rPr>
+          <w:rFonts w:ascii="Palatino Linotype" w:hAnsi="Palatino Linotype"/>
+          <w:sz w:val="20"/>
+          <w:szCs w:val="20"/>
+        </w:rPr>
+        <w:t>.</w:t>
+      </w:r>
+      <w:r>
+        <w:rPr>
+          <w:rFonts w:ascii="Palatino Linotype" w:hAnsi="Palatino Linotype"/>
+          <w:sz w:val="20"/>
+          <w:szCs w:val="20"/>
+        </w:rPr>
+        <w:t xml:space="preserve">suspended_date }} for a term of {{ </w:t>
+      </w:r>
+      <w:r>
+        <w:rPr>
+          <w:rFonts w:ascii="Palatino Linotype" w:hAnsi="Palatino Linotype"/>
+          <w:sz w:val="20"/>
+          <w:szCs w:val="20"/>
+        </w:rPr>
+        <w:t>license_suspension</w:t>
+      </w:r>
+      <w:r>
+        <w:rPr>
+          <w:rFonts w:ascii="Palatino Linotype" w:hAnsi="Palatino Linotype"/>
+          <w:sz w:val="20"/>
+          <w:szCs w:val="20"/>
+        </w:rPr>
+        <w:t>.</w:t>
+      </w:r>
+      <w:r>
+        <w:rPr>
+          <w:rFonts w:ascii="Palatino Linotype" w:hAnsi="Palatino Linotype"/>
+          <w:sz w:val="20"/>
+          <w:szCs w:val="20"/>
+        </w:rPr>
+        <w:t>suspension_term</w:t>
+      </w:r>
+      <w:r>
+        <w:rPr>
+          <w:rFonts w:ascii="Palatino Linotype" w:hAnsi="Palatino Linotype"/>
+          <w:sz w:val="20"/>
+          <w:szCs w:val="20"/>
+        </w:rPr>
+        <w:t xml:space="preserve"> </w:t>
+      </w:r>
+      <w:r>
+        <w:rPr>
+          <w:rFonts w:ascii="Palatino Linotype" w:hAnsi="Palatino Linotype"/>
+          <w:sz w:val="20"/>
+          <w:szCs w:val="20"/>
+        </w:rPr>
+        <w:t>}}.</w:t>
+      </w:r>
+      <w:r>
+        <w:rPr>
+          <w:rFonts w:ascii="Palatino Linotype" w:hAnsi="Palatino Linotype"/>
+          <w:sz w:val="20"/>
+          <w:szCs w:val="20"/>
+        </w:rPr>
+        <w:t xml:space="preserve"> </w:t>
+      </w:r>
+      <w:r>
+        <w:rPr>
+          <w:rFonts w:ascii="Palatino Linotype" w:hAnsi="Palatino Linotype"/>
+          <w:sz w:val="20"/>
+          <w:szCs w:val="20"/>
+        </w:rPr>
+        <w:t xml:space="preserve">{% if </w:t>
+      </w:r>
+      <w:r>
+        <w:rPr>
+          <w:rFonts w:ascii="Palatino Linotype" w:hAnsi="Palatino Linotype"/>
+          <w:sz w:val="20"/>
+          <w:szCs w:val="20"/>
+        </w:rPr>
+        <w:t>license_suspension</w:t>
+      </w:r>
+      <w:r>
+        <w:rPr>
+          <w:rFonts w:ascii="Palatino Linotype" w:hAnsi="Palatino Linotype"/>
+          <w:sz w:val="20"/>
+          <w:szCs w:val="20"/>
+        </w:rPr>
+        <w:t>.</w:t>
+      </w:r>
+      <w:r>
+        <w:rPr>
+          <w:rFonts w:ascii="Palatino Linotype" w:hAnsi="Palatino Linotype"/>
+          <w:sz w:val="20"/>
+          <w:szCs w:val="20"/>
+        </w:rPr>
+        <w:t>als_terminated</w:t>
+      </w:r>
+      <w:r>
+        <w:rPr>
+          <w:rFonts w:ascii="Palatino Linotype" w:hAnsi="Palatino Linotype"/>
+          <w:sz w:val="20"/>
+          <w:szCs w:val="20"/>
+        </w:rPr>
+        <w:t xml:space="preserve"> is true %}The </w:t>
+      </w:r>
+      <w:r>
+        <w:rPr>
+          <w:rFonts w:ascii="Palatino Linotype" w:hAnsi="Palatino Linotype"/>
+          <w:sz w:val="20"/>
+          <w:szCs w:val="20"/>
+        </w:rPr>
+        <w:t>Administrative License Suspension is terminated and the OBMV form 226</w:t>
+      </w:r>
+      <w:r>
+        <w:rPr>
+          <w:rFonts w:ascii="Palatino Linotype" w:hAnsi="Palatino Linotype"/>
+          <w:sz w:val="20"/>
+          <w:szCs w:val="20"/>
+        </w:rPr>
+        <w:t>1</w:t>
+      </w:r>
+      <w:r>
+        <w:rPr>
+          <w:rFonts w:ascii="Palatino Linotype" w:hAnsi="Palatino Linotype"/>
+          <w:sz w:val="20"/>
+          <w:szCs w:val="20"/>
+        </w:rPr>
+        <w:t xml:space="preserve"> shall issue</w:t>
+      </w:r>
+      <w:r>
+        <w:rPr>
+          <w:rFonts w:ascii="Palatino Linotype" w:hAnsi="Palatino Linotype"/>
+          <w:sz w:val="20"/>
+          <w:szCs w:val="20"/>
+        </w:rPr>
+        <w:t>.</w:t>
+      </w:r>
+      <w:r>
+        <w:rPr>
+          <w:rFonts w:ascii="Palatino Linotype" w:hAnsi="Palatino Linotype"/>
+          <w:sz w:val="20"/>
+          <w:szCs w:val="20"/>
+        </w:rPr>
+        <w:t xml:space="preserve"> </w:t>
+      </w:r>
+      <w:r>
+        <w:rPr>
+          <w:rFonts w:ascii="Palatino Linotype" w:hAnsi="Palatino Linotype"/>
+          <w:sz w:val="20"/>
+          <w:szCs w:val="20"/>
+        </w:rPr>
+        <w:t>{% endif %}</w:t>
+      </w:r>
+      <w:r>
+        <w:rPr>
+          <w:rFonts w:ascii="Palatino Linotype" w:hAnsi="Palatino Linotype"/>
+          <w:sz w:val="20"/>
+          <w:szCs w:val="20"/>
+        </w:rPr>
+        <w:t xml:space="preserve">{% if </w:t>
+      </w:r>
+      <w:r>
+        <w:rPr>
+          <w:rFonts w:ascii="Palatino Linotype" w:hAnsi="Palatino Linotype"/>
+          <w:sz w:val="20"/>
+          <w:szCs w:val="20"/>
+        </w:rPr>
+        <w:t>license_suspension</w:t>
+      </w:r>
+      <w:r>
+        <w:rPr>
+          <w:rFonts w:ascii="Palatino Linotype" w:hAnsi="Palatino Linotype"/>
+          <w:sz w:val="20"/>
+          <w:szCs w:val="20"/>
+        </w:rPr>
+        <w:t>.remedial_driving_class_required is true %}The defendant is required to complete a remedial driving class before his operator’s license may be reinstated.{% endif %}</w:t>
+      </w:r>
+      <w:r>
+        <w:rPr>
+          <w:rFonts w:ascii="Palatino Linotype" w:hAnsi="Palatino Linotype"/>
+          <w:sz w:val="20"/>
+          <w:szCs w:val="20"/>
+        </w:rPr>
+        <w:t>{% endif %}</w:t>
+      </w:r>
+      <w:r>
+        <w:rPr>
+          <w:rFonts w:ascii="Palatino Linotype" w:hAnsi="Palatino Linotype"/>
+          <w:sz w:val="20"/>
+          <w:szCs w:val="20"/>
+        </w:rPr>
+        <w:t>{% if victim_notification.ordered is true %}{{ ‘\n’ }}</w:t>
+      </w:r>
+    </w:p>
+    <w:p>
+      <w:pPr>
+        <w:jc w:val="both"/>
+        <w:rPr>
+          <w:rFonts w:ascii="Palatino Linotype" w:hAnsi="Palatino Linotype"/>
+          <w:sz w:val="20"/>
+          <w:szCs w:val="20"/>
+        </w:rPr>
+      </w:pPr>
+      <w:r>
+        <w:rPr>
+          <w:rFonts w:ascii="Palatino Linotype" w:hAnsi="Palatino Linotype"/>
+          <w:b/>
+          <w:sz w:val="20"/>
+          <w:szCs w:val="20"/>
+        </w:rPr>
+        <w:t>Victim Notification.</w:t>
+      </w:r>
+      <w:r>
+        <w:rPr>
+          <w:rFonts w:ascii="Palatino Linotype" w:hAnsi="Palatino Linotype"/>
+          <w:sz w:val="20"/>
+          <w:szCs w:val="20"/>
+        </w:rPr>
+        <w:t xml:space="preserve"> {% if victim_notification.victim_reparation_notice is true %}The Clerk shall serve notice on the victim of the right to apply for reparation pursuant to R.C. 2743.51-72. {% endif %}</w:t>
+      </w:r>
+      <w:r>
+        <w:rPr>
+          <w:rFonts w:ascii="Palatino Linotype" w:hAnsi="Palatino Linotype"/>
+          <w:sz w:val="20"/>
+          <w:szCs w:val="20"/>
+        </w:rPr>
+        <w:t>{% if victim_notification.victim_prosecutor_notice is true %}</w:t>
+      </w:r>
+      <w:r>
+        <w:rPr>
+          <w:rFonts w:ascii="Palatino Linotype" w:hAnsi="Palatino Linotype"/>
+          <w:sz w:val="20"/>
+          <w:szCs w:val="20"/>
+        </w:rPr>
+        <w:t xml:space="preserve">The Clerk shall serve the prosecutor who shall notify the victim as required by R.C. 2930.01-19. </w:t>
+      </w:r>
+      <w:r>
+        <w:rPr>
+          <w:rFonts w:ascii="Palatino Linotype" w:hAnsi="Palatino Linotype"/>
+          <w:sz w:val="20"/>
+          <w:szCs w:val="20"/>
+        </w:rPr>
+        <w:t>{% endif %}</w:t>
+      </w:r>
+      <w:r>
+        <w:rPr>
+          <w:rFonts w:ascii="Palatino Linotype" w:hAnsi="Palatino Linotype"/>
+          <w:sz w:val="20"/>
+          <w:szCs w:val="20"/>
+        </w:rPr>
+        <w:t>{% endif %}</w:t>
+      </w:r>
+      <w:r>
+        <w:rPr>
+          <w:rFonts w:ascii="Palatino Linotype" w:hAnsi="Palatino Linotype"/>
+          <w:sz w:val="20"/>
+          <w:szCs w:val="20"/>
+        </w:rPr>
+        <w:t>{% if impoundment.ordered is true %}{{ ‘\n’}}</w:t>
+      </w:r>
+    </w:p>
+    <w:p>
+      <w:pPr>
+        <w:jc w:val="both"/>
+        <w:rPr>
+          <w:rFonts w:ascii="Palatino Linotype" w:hAnsi="Palatino Linotype"/>
+          <w:sz w:val="20"/>
+          <w:szCs w:val="20"/>
+        </w:rPr>
+      </w:pPr>
+      <w:r>
+        <w:rPr>
+          <w:rFonts w:ascii="Palatino Linotype" w:hAnsi="Palatino Linotype"/>
+          <w:b/>
+          <w:sz w:val="20"/>
+          <w:szCs w:val="20"/>
+        </w:rPr>
+        <w:t>Vehicle Impoundment/Immobilization.</w:t>
+      </w:r>
+      <w:r>
+        <w:rPr>
+          <w:rFonts w:ascii="Palatino Linotype" w:hAnsi="Palatino Linotype"/>
+          <w:sz w:val="20"/>
+          <w:szCs w:val="20"/>
+        </w:rPr>
+        <w:t xml:space="preserve"> </w:t>
+      </w:r>
+      <w:r>
+        <w:rPr>
+          <w:rFonts w:ascii="Palatino Linotype" w:hAnsi="Palatino Linotype"/>
+          <w:bCs/>
+          <w:sz w:val="20"/>
+          <w:szCs w:val="20"/>
+        </w:rPr>
+        <w:t>The defendant’s</w:t>
+      </w:r>
+      <w:r>
+        <w:rPr>
+          <w:rFonts w:ascii="Palatino Linotype" w:hAnsi="Palatino Linotype"/>
+          <w:bCs/>
+          <w:sz w:val="20"/>
+          <w:szCs w:val="20"/>
+        </w:rPr>
+        <w:t xml:space="preserve"> {{ </w:t>
+      </w:r>
+      <w:r>
+        <w:rPr>
+          <w:rFonts w:ascii="Palatino Linotype" w:hAnsi="Palatino Linotype"/>
+          <w:bCs/>
+          <w:sz w:val="20"/>
+          <w:szCs w:val="20"/>
+        </w:rPr>
+        <w:t>impoundment</w:t>
+      </w:r>
+      <w:r>
+        <w:rPr>
+          <w:rFonts w:ascii="Palatino Linotype" w:hAnsi="Palatino Linotype"/>
+          <w:bCs/>
+          <w:sz w:val="20"/>
+          <w:szCs w:val="20"/>
+        </w:rPr>
+        <w:t xml:space="preserve">.vehicle_make_model }}, license plate {{ </w:t>
+      </w:r>
+      <w:r>
+        <w:rPr>
+          <w:rFonts w:ascii="Palatino Linotype" w:hAnsi="Palatino Linotype"/>
+          <w:bCs/>
+          <w:sz w:val="20"/>
+          <w:szCs w:val="20"/>
+        </w:rPr>
+        <w:t>impoundment</w:t>
+      </w:r>
+      <w:r>
+        <w:rPr>
+          <w:rFonts w:ascii="Palatino Linotype" w:hAnsi="Palatino Linotype"/>
+          <w:bCs/>
+          <w:sz w:val="20"/>
+          <w:szCs w:val="20"/>
+        </w:rPr>
+        <w:t>.vehicle_license_plate }}</w:t>
+      </w:r>
+      <w:r>
+        <w:rPr>
+          <w:rFonts w:ascii="Palatino Linotype" w:hAnsi="Palatino Linotype"/>
+          <w:bCs/>
+          <w:sz w:val="20"/>
+          <w:szCs w:val="20"/>
+        </w:rPr>
+        <w:t xml:space="preserve">, </w:t>
+      </w:r>
+      <w:r>
+        <w:rPr>
+          <w:rFonts w:ascii="Palatino Linotype" w:hAnsi="Palatino Linotype"/>
+          <w:bCs/>
+          <w:sz w:val="20"/>
+          <w:szCs w:val="20"/>
+        </w:rPr>
+        <w:t>shall {{ impoundment.</w:t>
+      </w:r>
+      <w:r>
+        <w:rPr>
+          <w:rFonts w:ascii="Palatino Linotype" w:hAnsi="Palatino Linotype"/>
+          <w:bCs/>
+          <w:sz w:val="20"/>
+          <w:szCs w:val="20"/>
+        </w:rPr>
+        <w:t>impound_</w:t>
+      </w:r>
+      <w:r>
+        <w:rPr>
+          <w:rFonts w:ascii="Palatino Linotype" w:hAnsi="Palatino Linotype"/>
+          <w:bCs/>
+          <w:sz w:val="20"/>
+          <w:szCs w:val="20"/>
+        </w:rPr>
+        <w:t>action }} for a period of {{ impoundment.</w:t>
+      </w:r>
+      <w:r>
+        <w:rPr>
+          <w:rFonts w:ascii="Palatino Linotype" w:hAnsi="Palatino Linotype"/>
+          <w:bCs/>
+          <w:sz w:val="20"/>
+          <w:szCs w:val="20"/>
+        </w:rPr>
+        <w:t>impound_</w:t>
+      </w:r>
+      <w:r>
+        <w:rPr>
+          <w:rFonts w:ascii="Palatino Linotype" w:hAnsi="Palatino Linotype"/>
+          <w:bCs/>
+          <w:sz w:val="20"/>
+          <w:szCs w:val="20"/>
+        </w:rPr>
+        <w:t xml:space="preserve">time }}. </w:t>
+      </w:r>
+      <w:r>
+        <w:rPr>
+          <w:rFonts w:ascii="Palatino Linotype" w:hAnsi="Palatino Linotype"/>
+          <w:sz w:val="20"/>
+          <w:szCs w:val="20"/>
+        </w:rPr>
+        <w:t>{% endif %}</w:t>
+      </w:r>
+      <w:r>
+        <w:rPr>
+          <w:rFonts w:ascii="Palatino Linotype" w:hAnsi="Palatino Linotype"/>
+          <w:sz w:val="20"/>
+          <w:szCs w:val="20"/>
+        </w:rPr>
+        <w:t>{% if community_control.ordered is true %}</w:t>
+      </w:r>
+      <w:r>
+        <w:rPr>
+          <w:rFonts w:ascii="Palatino Linotype" w:hAnsi="Palatino Linotype"/>
+          <w:sz w:val="20"/>
+          <w:szCs w:val="20"/>
+        </w:rPr>
+        <w:t>{{ ‘\n’ }}</w:t>
+      </w:r>
+    </w:p>
+    <w:p>
+      <w:pPr>
+        <w:jc w:val="both"/>
+        <w:rPr>
+          <w:rFonts w:ascii="Palatino Linotype" w:hAnsi="Palatino Linotype"/>
           <w:b/>
           <w:sz w:val="20"/>
           <w:szCs w:val="20"/>
@@ -5087,6 +4828,7 @@
           <w:szCs w:val="20"/>
           <w:u w:val="single"/>
         </w:rPr>
+        <w:lastRenderedPageBreak/>
         <w:t>community_control.type_of_control }}</w:t>
       </w:r>
       <w:r>
@@ -6181,16 +5923,7 @@
           <w:sz w:val="20"/>
           <w:szCs w:val="20"/>
         </w:rPr>
-        <w:t xml:space="preserve">.  The Court ORDERS that any payments made by </w:t>
-      </w:r>
-      <w:r>
-        <w:rPr>
-          <w:rFonts w:ascii="Palatino Linotype" w:hAnsi="Palatino Linotype"/>
-          <w:sz w:val="20"/>
-          <w:szCs w:val="20"/>
-        </w:rPr>
-        <w:lastRenderedPageBreak/>
-        <w:t>Defendant be first directed toward the payment of restitution.</w:t>
+        <w:t>.  The Court ORDERS that any payments made by Defendant be first directed toward the payment of restitution.</w:t>
       </w:r>
       <w:r>
         <w:rPr>
@@ -6243,6 +5976,7 @@
           <w:sz w:val="20"/>
           <w:szCs w:val="20"/>
         </w:rPr>
+        <w:lastRenderedPageBreak/>
         <w:t>Submit to continuous alcohol monitoring as directed by community control for</w:t>
       </w:r>
       <w:r>
@@ -8006,7 +7740,7 @@
   <w:abstractNum w:abstractNumId="1" w15:restartNumberingAfterBreak="0">
     <w:nsid w:val="279660C9"/>
     <w:multiLevelType w:val="hybridMultilevel"/>
-    <w:tmpl w:val="672ECC5E"/>
+    <w:tmpl w:val="05247724"/>
     <w:lvl w:ilvl="0" w:tplc="04090001">
       <w:start w:val="1"/>
       <w:numFmt w:val="bullet"/>

</xml_diff>

<commit_message>
Added specialized docket option to comm control.
</commit_message>
<xml_diff>
--- a/resources/Templates/Jail_Plea_Final_Judgment_Template.docx
+++ b/resources/Templates/Jail_Plea_Final_Judgment_Template.docx
@@ -249,23 +249,13 @@
         </w:rPr>
         <w:t xml:space="preserve">.  </w:t>
       </w:r>
-      <w:proofErr w:type="gramStart"/>
-      <w:r>
-        <w:rPr>
-          <w:rFonts w:ascii="Palatino Linotype" w:hAnsi="Palatino Linotype"/>
-          <w:sz w:val="20"/>
-          <w:szCs w:val="20"/>
-        </w:rPr>
-        <w:t>{{ case</w:t>
-      </w:r>
-      <w:proofErr w:type="gramEnd"/>
-      <w:r>
-        <w:rPr>
-          <w:rFonts w:ascii="Palatino Linotype" w:hAnsi="Palatino Linotype"/>
-          <w:sz w:val="20"/>
-          <w:szCs w:val="20"/>
-        </w:rPr>
-        <w:t>_number</w:t>
+      <w:r>
+        <w:rPr>
+          <w:rFonts w:ascii="Palatino Linotype" w:hAnsi="Palatino Linotype"/>
+          <w:sz w:val="20"/>
+          <w:szCs w:val="20"/>
+        </w:rPr>
+        <w:t>{{ case_number</w:t>
       </w:r>
       <w:r>
         <w:rPr>
@@ -346,23 +336,13 @@
           <w:szCs w:val="20"/>
         </w:rPr>
       </w:pPr>
-      <w:proofErr w:type="gramStart"/>
-      <w:r>
-        <w:rPr>
-          <w:rFonts w:ascii="Palatino Linotype" w:hAnsi="Palatino Linotype"/>
-          <w:sz w:val="20"/>
-          <w:szCs w:val="20"/>
-        </w:rPr>
-        <w:t>{{ defendant</w:t>
-      </w:r>
-      <w:proofErr w:type="gramEnd"/>
-      <w:r>
-        <w:rPr>
-          <w:rFonts w:ascii="Palatino Linotype" w:hAnsi="Palatino Linotype"/>
-          <w:sz w:val="20"/>
-          <w:szCs w:val="20"/>
-        </w:rPr>
-        <w:t>.</w:t>
+      <w:r>
+        <w:rPr>
+          <w:rFonts w:ascii="Palatino Linotype" w:hAnsi="Palatino Linotype"/>
+          <w:sz w:val="20"/>
+          <w:szCs w:val="20"/>
+        </w:rPr>
+        <w:t>{{ defendant.</w:t>
       </w:r>
       <w:r>
         <w:rPr>
@@ -534,17 +514,7 @@
           <w:sz w:val="20"/>
           <w:szCs w:val="20"/>
         </w:rPr>
-        <w:t>% if judicial_</w:t>
-      </w:r>
-      <w:proofErr w:type="gramStart"/>
-      <w:r>
-        <w:rPr>
-          <w:rFonts w:ascii="Palatino Linotype" w:hAnsi="Palatino Linotype"/>
-          <w:bCs/>
-          <w:sz w:val="20"/>
-          <w:szCs w:val="20"/>
-        </w:rPr>
-        <w:t>officer</w:t>
+        <w:t>% if judicial_officer</w:t>
       </w:r>
       <w:r>
         <w:rPr>
@@ -555,7 +525,6 @@
         </w:rPr>
         <w:t>.officer</w:t>
       </w:r>
-      <w:proofErr w:type="gramEnd"/>
       <w:r>
         <w:rPr>
           <w:rFonts w:ascii="Palatino Linotype" w:hAnsi="Palatino Linotype"/>
@@ -650,16 +619,7 @@
           <w:sz w:val="20"/>
           <w:szCs w:val="20"/>
         </w:rPr>
-        <w:t>{% elif judicial_</w:t>
-      </w:r>
-      <w:proofErr w:type="gramStart"/>
-      <w:r>
-        <w:rPr>
-          <w:rFonts w:ascii="Palatino Linotype" w:hAnsi="Palatino Linotype"/>
-          <w:sz w:val="20"/>
-          <w:szCs w:val="20"/>
-        </w:rPr>
-        <w:t>officer</w:t>
+        <w:t>{% elif judicial_officer</w:t>
       </w:r>
       <w:r>
         <w:rPr>
@@ -669,7 +629,6 @@
         </w:rPr>
         <w:t>.officer</w:t>
       </w:r>
-      <w:proofErr w:type="gramEnd"/>
       <w:r>
         <w:rPr>
           <w:rFonts w:ascii="Palatino Linotype" w:hAnsi="Palatino Linotype"/>
@@ -749,74 +708,16 @@
           <w:sz w:val="20"/>
           <w:szCs w:val="20"/>
         </w:rPr>
-        <w:t xml:space="preserve">{% if appearance_reason == ‘LEAP sentencing’ </w:t>
-      </w:r>
-      <w:proofErr w:type="gramStart"/>
-      <w:r>
-        <w:rPr>
-          <w:rFonts w:ascii="Palatino Linotype" w:hAnsi="Palatino Linotype"/>
-          <w:sz w:val="20"/>
-          <w:szCs w:val="20"/>
-        </w:rPr>
-        <w:t>%}Defendant</w:t>
-      </w:r>
-      <w:proofErr w:type="gramEnd"/>
-      <w:r>
-        <w:rPr>
-          <w:rFonts w:ascii="Palatino Linotype" w:hAnsi="Palatino Linotype"/>
-          <w:sz w:val="20"/>
-          <w:szCs w:val="20"/>
-        </w:rPr>
-        <w:t xml:space="preserve">, having failed to complete the terms of the License Evaluation and Assistance Program and having previously plead guilty to the charge(s) listed below, appeared in Court for sentencing on {{ plea_trial_date }}. </w:t>
-      </w:r>
-      <w:r>
-        <w:rPr>
-          <w:rFonts w:ascii="Palatino Linotype" w:hAnsi="Palatino Linotype"/>
-          <w:bCs/>
-          <w:sz w:val="20"/>
-          <w:szCs w:val="20"/>
-        </w:rPr>
-        <w:t xml:space="preserve">{% if defense_counsel_waived is false </w:t>
-      </w:r>
-      <w:proofErr w:type="gramStart"/>
-      <w:r>
-        <w:rPr>
-          <w:rFonts w:ascii="Palatino Linotype" w:hAnsi="Palatino Linotype"/>
-          <w:bCs/>
-          <w:sz w:val="20"/>
-          <w:szCs w:val="20"/>
-        </w:rPr>
-        <w:t>%}Defendant</w:t>
-      </w:r>
-      <w:proofErr w:type="gramEnd"/>
-      <w:r>
-        <w:rPr>
-          <w:rFonts w:ascii="Palatino Linotype" w:hAnsi="Palatino Linotype"/>
-          <w:bCs/>
-          <w:sz w:val="20"/>
-          <w:szCs w:val="20"/>
-        </w:rPr>
-        <w:t xml:space="preserve"> was represented by {{ defense_counsel }}, {{ defense_counsel_type }}. {% elif defense_counsel_waived is true </w:t>
-      </w:r>
-      <w:proofErr w:type="gramStart"/>
-      <w:r>
-        <w:rPr>
-          <w:rFonts w:ascii="Palatino Linotype" w:hAnsi="Palatino Linotype"/>
-          <w:bCs/>
-          <w:sz w:val="20"/>
-          <w:szCs w:val="20"/>
-        </w:rPr>
-        <w:t>%}Defendant</w:t>
-      </w:r>
-      <w:proofErr w:type="gramEnd"/>
-      <w:r>
-        <w:rPr>
-          <w:rFonts w:ascii="Palatino Linotype" w:hAnsi="Palatino Linotype"/>
-          <w:bCs/>
-          <w:sz w:val="20"/>
-          <w:szCs w:val="20"/>
-        </w:rPr>
-        <w:t xml:space="preserve"> </w:t>
+        <w:t xml:space="preserve">{% if appearance_reason == ‘LEAP sentencing’ %}Defendant, having failed to complete the terms of the License Evaluation and Assistance Program and having previously plead guilty to the charge(s) listed below, appeared in Court for sentencing on {{ plea_trial_date }}. </w:t>
+      </w:r>
+      <w:r>
+        <w:rPr>
+          <w:rFonts w:ascii="Palatino Linotype" w:hAnsi="Palatino Linotype"/>
+          <w:bCs/>
+          <w:sz w:val="20"/>
+          <w:szCs w:val="20"/>
+        </w:rPr>
+        <w:t xml:space="preserve">{% if defense_counsel_waived is false %}Defendant was represented by {{ defense_counsel }}, {{ defense_counsel_type }}. {% elif defense_counsel_waived is true %}Defendant </w:t>
       </w:r>
       <w:r>
         <w:rPr>
@@ -852,63 +753,24 @@
           <w:sz w:val="20"/>
           <w:szCs w:val="20"/>
         </w:rPr>
-        <w:t xml:space="preserve">right to counsel. {% endif </w:t>
-      </w:r>
-      <w:proofErr w:type="gramStart"/>
-      <w:r>
-        <w:rPr>
-          <w:rFonts w:ascii="Palatino Linotype" w:hAnsi="Palatino Linotype"/>
-          <w:bCs/>
-          <w:sz w:val="20"/>
-          <w:szCs w:val="20"/>
-        </w:rPr>
-        <w:t>%}</w:t>
-      </w:r>
-      <w:r>
-        <w:rPr>
-          <w:rFonts w:ascii="Palatino Linotype" w:hAnsi="Palatino Linotype"/>
-          <w:sz w:val="20"/>
-          <w:szCs w:val="20"/>
-        </w:rPr>
-        <w:t>{</w:t>
-      </w:r>
-      <w:proofErr w:type="gramEnd"/>
-      <w:r>
-        <w:rPr>
-          <w:rFonts w:ascii="Palatino Linotype" w:hAnsi="Palatino Linotype"/>
-          <w:sz w:val="20"/>
-          <w:szCs w:val="20"/>
-        </w:rPr>
-        <w:t>% elif appearance_reason == ‘trial to court’ %}</w:t>
-      </w:r>
-      <w:r>
-        <w:rPr>
-          <w:rFonts w:ascii="Palatino Linotype" w:hAnsi="Palatino Linotype"/>
-          <w:bCs/>
-          <w:sz w:val="20"/>
-          <w:szCs w:val="20"/>
-        </w:rPr>
-        <w:t xml:space="preserve">{% if defense_counsel_waived is false %}Defendant was represented by {{ defense_counsel }}, {{ defense_counsel_type }}. {% elif defense_counsel_waived is true </w:t>
-      </w:r>
-      <w:proofErr w:type="gramStart"/>
-      <w:r>
-        <w:rPr>
-          <w:rFonts w:ascii="Palatino Linotype" w:hAnsi="Palatino Linotype"/>
-          <w:bCs/>
-          <w:sz w:val="20"/>
-          <w:szCs w:val="20"/>
-        </w:rPr>
-        <w:t>%}Defendant</w:t>
-      </w:r>
-      <w:proofErr w:type="gramEnd"/>
-      <w:r>
-        <w:rPr>
-          <w:rFonts w:ascii="Palatino Linotype" w:hAnsi="Palatino Linotype"/>
-          <w:bCs/>
-          <w:sz w:val="20"/>
-          <w:szCs w:val="20"/>
-        </w:rPr>
-        <w:t xml:space="preserve"> </w:t>
+        <w:t>right to counsel. {% endif %}</w:t>
+      </w:r>
+      <w:r>
+        <w:rPr>
+          <w:rFonts w:ascii="Palatino Linotype" w:hAnsi="Palatino Linotype"/>
+          <w:sz w:val="20"/>
+          <w:szCs w:val="20"/>
+        </w:rPr>
+        <w:t>{% elif appearance_reason == ‘trial to court’ %}</w:t>
+      </w:r>
+      <w:r>
+        <w:rPr>
+          <w:rFonts w:ascii="Palatino Linotype" w:hAnsi="Palatino Linotype"/>
+          <w:bCs/>
+          <w:sz w:val="20"/>
+          <w:szCs w:val="20"/>
+        </w:rPr>
+        <w:t xml:space="preserve">{% if defense_counsel_waived is false %}Defendant was represented by {{ defense_counsel }}, {{ defense_counsel_type }}. {% elif defense_counsel_waived is true %}Defendant </w:t>
       </w:r>
       <w:r>
         <w:rPr>
@@ -3683,33 +3545,15 @@
           <w:sz w:val="20"/>
           <w:szCs w:val="20"/>
         </w:rPr>
-        <w:t xml:space="preserve">{% if apply_jtc == ‘Sentence’ </w:t>
-      </w:r>
-      <w:proofErr w:type="gramStart"/>
-      <w:r>
-        <w:rPr>
-          <w:rFonts w:ascii="Palatino Linotype" w:hAnsi="Palatino Linotype"/>
-          <w:sz w:val="20"/>
-          <w:szCs w:val="20"/>
-        </w:rPr>
-        <w:t>%}</w:t>
-      </w:r>
-      <w:r>
-        <w:rPr>
-          <w:rFonts w:ascii="Palatino Linotype" w:hAnsi="Palatino Linotype"/>
-          <w:sz w:val="20"/>
-          <w:szCs w:val="20"/>
-        </w:rPr>
-        <w:t>Defendant</w:t>
-      </w:r>
-      <w:proofErr w:type="gramEnd"/>
-      <w:r>
-        <w:rPr>
-          <w:rFonts w:ascii="Palatino Linotype" w:hAnsi="Palatino Linotype"/>
-          <w:sz w:val="20"/>
-          <w:szCs w:val="20"/>
-        </w:rPr>
-        <w:t xml:space="preserve"> is granted </w:t>
+        <w:t>{% if apply_jtc == ‘Sentence’ %}</w:t>
+      </w:r>
+      <w:r>
+        <w:rPr>
+          <w:rFonts w:ascii="Palatino Linotype" w:hAnsi="Palatino Linotype"/>
+          <w:sz w:val="20"/>
+          <w:szCs w:val="20"/>
+        </w:rPr>
+        <w:t xml:space="preserve">Defendant is granted </w:t>
       </w:r>
       <w:r>
         <w:rPr>
@@ -3742,33 +3586,15 @@
           <w:sz w:val="20"/>
           <w:szCs w:val="20"/>
         </w:rPr>
-        <w:t xml:space="preserve">{% endif </w:t>
-      </w:r>
-      <w:proofErr w:type="gramStart"/>
-      <w:r>
-        <w:rPr>
-          <w:rFonts w:ascii="Palatino Linotype" w:hAnsi="Palatino Linotype"/>
-          <w:sz w:val="20"/>
-          <w:szCs w:val="20"/>
-        </w:rPr>
-        <w:t>%}</w:t>
-      </w:r>
-      <w:r>
-        <w:rPr>
-          <w:rFonts w:ascii="Palatino Linotype" w:hAnsi="Palatino Linotype"/>
-          <w:sz w:val="20"/>
-          <w:szCs w:val="20"/>
-        </w:rPr>
-        <w:t>{</w:t>
-      </w:r>
-      <w:proofErr w:type="gramEnd"/>
-      <w:r>
-        <w:rPr>
-          <w:rFonts w:ascii="Palatino Linotype" w:hAnsi="Palatino Linotype"/>
-          <w:sz w:val="20"/>
-          <w:szCs w:val="20"/>
-        </w:rPr>
-        <w:t>{‘\n\n’}}</w:t>
+        <w:t>{% endif %}</w:t>
+      </w:r>
+      <w:r>
+        <w:rPr>
+          <w:rFonts w:ascii="Palatino Linotype" w:hAnsi="Palatino Linotype"/>
+          <w:sz w:val="20"/>
+          <w:szCs w:val="20"/>
+        </w:rPr>
+        <w:t>{{‘\n\n’}}</w:t>
       </w:r>
       <w:r>
         <w:rPr>
@@ -3923,51 +3749,15 @@
           <w:sz w:val="20"/>
           <w:szCs w:val="20"/>
         </w:rPr>
-        <w:t xml:space="preserve"> </w:t>
-      </w:r>
-      <w:proofErr w:type="gramStart"/>
-      <w:r>
-        <w:rPr>
-          <w:rFonts w:ascii="Palatino Linotype" w:hAnsi="Palatino Linotype"/>
-          <w:sz w:val="20"/>
-          <w:szCs w:val="20"/>
-        </w:rPr>
-        <w:t>{{ jail</w:t>
-      </w:r>
-      <w:proofErr w:type="gramEnd"/>
-      <w:r>
-        <w:rPr>
-          <w:rFonts w:ascii="Palatino Linotype" w:hAnsi="Palatino Linotype"/>
-          <w:sz w:val="20"/>
-          <w:szCs w:val="20"/>
-        </w:rPr>
-        <w:t xml:space="preserve">_terms.jail_sentence_execution_type }}. </w:t>
-      </w:r>
-      <w:r>
-        <w:rPr>
-          <w:rFonts w:ascii="Palatino Linotype" w:hAnsi="Palatino Linotype"/>
-          <w:sz w:val="20"/>
-          <w:szCs w:val="20"/>
-        </w:rPr>
-        <w:t>{% if jail_</w:t>
-      </w:r>
-      <w:proofErr w:type="gramStart"/>
-      <w:r>
-        <w:rPr>
-          <w:rFonts w:ascii="Palatino Linotype" w:hAnsi="Palatino Linotype"/>
-          <w:sz w:val="20"/>
-          <w:szCs w:val="20"/>
-        </w:rPr>
-        <w:t>terms.jail</w:t>
-      </w:r>
-      <w:proofErr w:type="gramEnd"/>
-      <w:r>
-        <w:rPr>
-          <w:rFonts w:ascii="Palatino Linotype" w:hAnsi="Palatino Linotype"/>
-          <w:sz w:val="20"/>
-          <w:szCs w:val="20"/>
-        </w:rPr>
-        <w:t>_sentence_execution_type != ‘consecutive days’ %}{{ jail_terms.jail_report_days_notes }}.{% endif %}</w:t>
+        <w:t xml:space="preserve"> {{ jail_terms.jail_sentence_execution_type }}. </w:t>
+      </w:r>
+      <w:r>
+        <w:rPr>
+          <w:rFonts w:ascii="Palatino Linotype" w:hAnsi="Palatino Linotype"/>
+          <w:sz w:val="20"/>
+          <w:szCs w:val="20"/>
+        </w:rPr>
+        <w:t>{% if jail_terms.jail_sentence_execution_type != ‘consecutive days’ %}{{ jail_terms.jail_report_days_notes }}.{% endif %}</w:t>
       </w:r>
       <w:r>
         <w:rPr>
@@ -3998,25 +3788,7 @@
           <w:sz w:val="20"/>
           <w:szCs w:val="20"/>
         </w:rPr>
-        <w:t xml:space="preserve">Defendant’s jail days imposed in this case shall be served </w:t>
-      </w:r>
-      <w:proofErr w:type="gramStart"/>
-      <w:r>
-        <w:rPr>
-          <w:rFonts w:ascii="Palatino Linotype" w:hAnsi="Palatino Linotype"/>
-          <w:sz w:val="20"/>
-          <w:szCs w:val="20"/>
-        </w:rPr>
-        <w:t>{{ jail</w:t>
-      </w:r>
-      <w:proofErr w:type="gramEnd"/>
-      <w:r>
-        <w:rPr>
-          <w:rFonts w:ascii="Palatino Linotype" w:hAnsi="Palatino Linotype"/>
-          <w:sz w:val="20"/>
-          <w:szCs w:val="20"/>
-        </w:rPr>
-        <w:t>_terms.jail_term_type }} to the jail days imposed in {{ jail_terms.companion_case_numbers }}.{% endif %}</w:t>
+        <w:t>Defendant’s jail days imposed in this case shall be served {{ jail_terms.jail_term_type }} to the jail days imposed in {{ jail_terms.companion_case_numbers }}.{% endif %}</w:t>
       </w:r>
     </w:p>
     <w:p>
@@ -4055,33 +3827,15 @@
           <w:sz w:val="20"/>
           <w:szCs w:val="20"/>
         </w:rPr>
-        <w:t>{{‘\n’</w:t>
-      </w:r>
-      <w:proofErr w:type="gramStart"/>
-      <w:r>
-        <w:rPr>
-          <w:rFonts w:ascii="Palatino Linotype" w:hAnsi="Palatino Linotype"/>
-          <w:sz w:val="20"/>
-          <w:szCs w:val="20"/>
-        </w:rPr>
-        <w:t>}}</w:t>
-      </w:r>
-      <w:r>
-        <w:rPr>
-          <w:rFonts w:ascii="Palatino Linotype" w:hAnsi="Palatino Linotype"/>
-          <w:sz w:val="20"/>
-          <w:szCs w:val="20"/>
-        </w:rPr>
-        <w:t>{</w:t>
-      </w:r>
-      <w:proofErr w:type="gramEnd"/>
-      <w:r>
-        <w:rPr>
-          <w:rFonts w:ascii="Palatino Linotype" w:hAnsi="Palatino Linotype"/>
-          <w:sz w:val="20"/>
-          <w:szCs w:val="20"/>
-        </w:rPr>
-        <w:t>% endif %}</w:t>
+        <w:t>{{‘\n’}}</w:t>
+      </w:r>
+      <w:r>
+        <w:rPr>
+          <w:rFonts w:ascii="Palatino Linotype" w:hAnsi="Palatino Linotype"/>
+          <w:sz w:val="20"/>
+          <w:szCs w:val="20"/>
+        </w:rPr>
+        <w:t>{% endif %}</w:t>
       </w:r>
     </w:p>
     <w:p>
@@ -4120,27 +3874,7 @@
           <w:sz w:val="20"/>
           <w:szCs w:val="20"/>
         </w:rPr>
-        <w:t>if court_</w:t>
-      </w:r>
-      <w:proofErr w:type="gramStart"/>
-      <w:r>
-        <w:rPr>
-          <w:rFonts w:ascii="Palatino Linotype" w:hAnsi="Palatino Linotype"/>
-          <w:bCs/>
-          <w:sz w:val="20"/>
-          <w:szCs w:val="20"/>
-        </w:rPr>
-        <w:t>costs.ordered</w:t>
-      </w:r>
-      <w:proofErr w:type="gramEnd"/>
-      <w:r>
-        <w:rPr>
-          <w:rFonts w:ascii="Palatino Linotype" w:hAnsi="Palatino Linotype"/>
-          <w:bCs/>
-          <w:sz w:val="20"/>
-          <w:szCs w:val="20"/>
-        </w:rPr>
-        <w:t xml:space="preserve"> == ‘Yes’ %}</w:t>
+        <w:t>if court_costs.ordered == ‘Yes’ %}</w:t>
       </w:r>
       <w:r>
         <w:rPr>
@@ -4193,25 +3927,7 @@
           <w:sz w:val="20"/>
           <w:szCs w:val="20"/>
         </w:rPr>
-        <w:t xml:space="preserve">if </w:t>
-      </w:r>
-      <w:proofErr w:type="gramStart"/>
-      <w:r>
-        <w:rPr>
-          <w:rFonts w:ascii="Palatino Linotype" w:hAnsi="Palatino Linotype"/>
-          <w:sz w:val="20"/>
-          <w:szCs w:val="20"/>
-        </w:rPr>
-        <w:t>diversion.ordered</w:t>
-      </w:r>
-      <w:proofErr w:type="gramEnd"/>
-      <w:r>
-        <w:rPr>
-          <w:rFonts w:ascii="Palatino Linotype" w:hAnsi="Palatino Linotype"/>
-          <w:sz w:val="20"/>
-          <w:szCs w:val="20"/>
-        </w:rPr>
-        <w:t xml:space="preserve"> is true %}</w:t>
+        <w:t>if diversion.ordered is true %}</w:t>
       </w:r>
       <w:r>
         <w:rPr>
@@ -4291,35 +4007,16 @@
           <w:sz w:val="20"/>
           <w:szCs w:val="20"/>
         </w:rPr>
-        <w:t xml:space="preserve">{% endif </w:t>
-      </w:r>
-      <w:proofErr w:type="gramStart"/>
-      <w:r>
-        <w:rPr>
-          <w:rFonts w:ascii="Palatino Linotype" w:hAnsi="Palatino Linotype"/>
-          <w:sz w:val="20"/>
-          <w:szCs w:val="20"/>
-        </w:rPr>
-        <w:t>%}</w:t>
-      </w:r>
-      <w:r>
-        <w:rPr>
-          <w:rFonts w:ascii="Palatino Linotype" w:hAnsi="Palatino Linotype"/>
-          <w:bCs/>
-          <w:sz w:val="20"/>
-          <w:szCs w:val="20"/>
-        </w:rPr>
-        <w:t>{</w:t>
-      </w:r>
-      <w:proofErr w:type="gramEnd"/>
-      <w:r>
-        <w:rPr>
-          <w:rFonts w:ascii="Palatino Linotype" w:hAnsi="Palatino Linotype"/>
-          <w:bCs/>
-          <w:sz w:val="20"/>
-          <w:szCs w:val="20"/>
-        </w:rPr>
-        <w:t>% elif court_costs.ordered == ‘Waived’ %}</w:t>
+        <w:t>{% endif %}</w:t>
+      </w:r>
+      <w:r>
+        <w:rPr>
+          <w:rFonts w:ascii="Palatino Linotype" w:hAnsi="Palatino Linotype"/>
+          <w:bCs/>
+          <w:sz w:val="20"/>
+          <w:szCs w:val="20"/>
+        </w:rPr>
+        <w:t>{% elif court_costs.ordered == ‘Waived’ %}</w:t>
       </w:r>
       <w:r>
         <w:rPr>
@@ -4338,27 +4035,7 @@
           <w:sz w:val="20"/>
           <w:szCs w:val="20"/>
         </w:rPr>
-        <w:t>. {% elif court_</w:t>
-      </w:r>
-      <w:proofErr w:type="gramStart"/>
-      <w:r>
-        <w:rPr>
-          <w:rFonts w:ascii="Palatino Linotype" w:hAnsi="Palatino Linotype"/>
-          <w:bCs/>
-          <w:sz w:val="20"/>
-          <w:szCs w:val="20"/>
-        </w:rPr>
-        <w:t>costs.ordered</w:t>
-      </w:r>
-      <w:proofErr w:type="gramEnd"/>
-      <w:r>
-        <w:rPr>
-          <w:rFonts w:ascii="Palatino Linotype" w:hAnsi="Palatino Linotype"/>
-          <w:bCs/>
-          <w:sz w:val="20"/>
-          <w:szCs w:val="20"/>
-        </w:rPr>
-        <w:t xml:space="preserve"> == ‘No’ %}</w:t>
+        <w:t>. {% elif court_costs.ordered == ‘No’ %}</w:t>
       </w:r>
       <w:r>
         <w:rPr>
@@ -4377,34 +4054,15 @@
           <w:sz w:val="20"/>
           <w:szCs w:val="20"/>
         </w:rPr>
-        <w:t xml:space="preserve">. {% endif </w:t>
-      </w:r>
-      <w:proofErr w:type="gramStart"/>
-      <w:r>
-        <w:rPr>
-          <w:rFonts w:ascii="Palatino Linotype" w:hAnsi="Palatino Linotype"/>
-          <w:bCs/>
-          <w:sz w:val="20"/>
-          <w:szCs w:val="20"/>
-        </w:rPr>
-        <w:t>%}</w:t>
-      </w:r>
-      <w:r>
-        <w:rPr>
-          <w:rFonts w:ascii="Palatino Linotype" w:hAnsi="Palatino Linotype"/>
-          <w:sz w:val="20"/>
-          <w:szCs w:val="20"/>
-        </w:rPr>
-        <w:t>{</w:t>
-      </w:r>
-      <w:proofErr w:type="gramEnd"/>
-      <w:r>
-        <w:rPr>
-          <w:rFonts w:ascii="Palatino Linotype" w:hAnsi="Palatino Linotype"/>
-          <w:sz w:val="20"/>
-          <w:szCs w:val="20"/>
-        </w:rPr>
-        <w:t>% if diversion.ordered is false %}</w:t>
+        <w:t>. {% endif %}</w:t>
+      </w:r>
+      <w:r>
+        <w:rPr>
+          <w:rFonts w:ascii="Palatino Linotype" w:hAnsi="Palatino Linotype"/>
+          <w:sz w:val="20"/>
+          <w:szCs w:val="20"/>
+        </w:rPr>
+        <w:t>{% if diversion.ordered is false %}</w:t>
       </w:r>
       <w:r>
         <w:rPr>
@@ -4537,27 +4195,7 @@
           <w:sz w:val="20"/>
           <w:szCs w:val="20"/>
         </w:rPr>
-        <w:t>if court_</w:t>
-      </w:r>
-      <w:proofErr w:type="gramStart"/>
-      <w:r>
-        <w:rPr>
-          <w:rFonts w:ascii="Palatino Linotype" w:hAnsi="Palatino Linotype"/>
-          <w:bCs/>
-          <w:sz w:val="20"/>
-          <w:szCs w:val="20"/>
-        </w:rPr>
-        <w:t>costs.ordered</w:t>
-      </w:r>
-      <w:proofErr w:type="gramEnd"/>
-      <w:r>
-        <w:rPr>
-          <w:rFonts w:ascii="Palatino Linotype" w:hAnsi="Palatino Linotype"/>
-          <w:bCs/>
-          <w:sz w:val="20"/>
-          <w:szCs w:val="20"/>
-        </w:rPr>
-        <w:t xml:space="preserve"> == ‘Yes’ %}</w:t>
+        <w:t>if court_costs.ordered == ‘Yes’ %}</w:t>
       </w:r>
       <w:r>
         <w:rPr>
@@ -4636,25 +4274,7 @@
           <w:sz w:val="20"/>
           <w:szCs w:val="20"/>
         </w:rPr>
-        <w:t>{% if court_</w:t>
-      </w:r>
-      <w:proofErr w:type="gramStart"/>
-      <w:r>
-        <w:rPr>
-          <w:rFonts w:ascii="Palatino Linotype" w:hAnsi="Palatino Linotype"/>
-          <w:sz w:val="20"/>
-          <w:szCs w:val="20"/>
-        </w:rPr>
-        <w:t>costs.ability</w:t>
-      </w:r>
-      <w:proofErr w:type="gramEnd"/>
-      <w:r>
-        <w:rPr>
-          <w:rFonts w:ascii="Palatino Linotype" w:hAnsi="Palatino Linotype"/>
-          <w:sz w:val="20"/>
-          <w:szCs w:val="20"/>
-        </w:rPr>
-        <w:t>_to_pay_time != ‘forthwith’ %}</w:t>
+        <w:t>{% if court_costs.ability_to_pay_time != ‘forthwith’ %}</w:t>
       </w:r>
       <w:r>
         <w:rPr>
@@ -4713,33 +4333,15 @@
           <w:sz w:val="20"/>
           <w:szCs w:val="20"/>
         </w:rPr>
-        <w:t xml:space="preserve">. All Community Service hours must be approved by the Office of Community </w:t>
-      </w:r>
-      <w:proofErr w:type="gramStart"/>
-      <w:r>
-        <w:rPr>
-          <w:rFonts w:ascii="Palatino Linotype" w:hAnsi="Palatino Linotype"/>
-          <w:sz w:val="20"/>
-          <w:szCs w:val="20"/>
-        </w:rPr>
-        <w:t>Control.</w:t>
-      </w:r>
-      <w:r>
-        <w:rPr>
-          <w:rFonts w:ascii="Palatino Linotype" w:hAnsi="Palatino Linotype"/>
-          <w:sz w:val="20"/>
-          <w:szCs w:val="20"/>
-        </w:rPr>
-        <w:t>{</w:t>
-      </w:r>
-      <w:proofErr w:type="gramEnd"/>
-      <w:r>
-        <w:rPr>
-          <w:rFonts w:ascii="Palatino Linotype" w:hAnsi="Palatino Linotype"/>
-          <w:sz w:val="20"/>
-          <w:szCs w:val="20"/>
-        </w:rPr>
-        <w:t>% endif %}</w:t>
+        <w:t>. All Community Service hours must be approved by the Office of Community Control.</w:t>
+      </w:r>
+      <w:r>
+        <w:rPr>
+          <w:rFonts w:ascii="Palatino Linotype" w:hAnsi="Palatino Linotype"/>
+          <w:sz w:val="20"/>
+          <w:szCs w:val="20"/>
+        </w:rPr>
+        <w:t>{% endif %}</w:t>
       </w:r>
       <w:r>
         <w:rPr>
@@ -4825,7 +4427,6 @@
         </w:rPr>
         <w:t xml:space="preserve">complete </w:t>
       </w:r>
-      <w:proofErr w:type="gramStart"/>
       <w:r>
         <w:rPr>
           <w:rFonts w:ascii="Palatino Linotype" w:hAnsi="Palatino Linotype"/>
@@ -4840,16 +4441,7 @@
           <w:sz w:val="20"/>
           <w:szCs w:val="20"/>
         </w:rPr>
-        <w:t>community</w:t>
-      </w:r>
-      <w:proofErr w:type="gramEnd"/>
-      <w:r>
-        <w:rPr>
-          <w:rFonts w:ascii="Palatino Linotype" w:hAnsi="Palatino Linotype"/>
-          <w:sz w:val="20"/>
-          <w:szCs w:val="20"/>
-        </w:rPr>
-        <w:t>_service.</w:t>
+        <w:t>community_service.</w:t>
       </w:r>
       <w:r>
         <w:rPr>
@@ -4899,7 +4491,6 @@
         </w:rPr>
         <w:t xml:space="preserve"> days. Defendant shall show proof of completion of all completed hours to the Office of Community Control on or before </w:t>
       </w:r>
-      <w:proofErr w:type="gramStart"/>
       <w:r>
         <w:rPr>
           <w:rFonts w:ascii="Palatino Linotype" w:hAnsi="Palatino Linotype"/>
@@ -4922,16 +4513,7 @@
           <w:sz w:val="20"/>
           <w:szCs w:val="20"/>
         </w:rPr>
-        <w:t>due</w:t>
-      </w:r>
-      <w:proofErr w:type="gramEnd"/>
-      <w:r>
-        <w:rPr>
-          <w:rFonts w:ascii="Palatino Linotype" w:hAnsi="Palatino Linotype"/>
-          <w:sz w:val="20"/>
-          <w:szCs w:val="20"/>
-        </w:rPr>
-        <w:t>_date_for_service }}</w:t>
+        <w:t>due_date_for_service }}</w:t>
       </w:r>
       <w:r>
         <w:rPr>
@@ -4947,33 +4529,15 @@
           <w:sz w:val="20"/>
           <w:szCs w:val="20"/>
         </w:rPr>
-        <w:t xml:space="preserve">{% endif </w:t>
-      </w:r>
-      <w:proofErr w:type="gramStart"/>
-      <w:r>
-        <w:rPr>
-          <w:rFonts w:ascii="Palatino Linotype" w:hAnsi="Palatino Linotype"/>
-          <w:sz w:val="20"/>
-          <w:szCs w:val="20"/>
-        </w:rPr>
-        <w:t>%}</w:t>
-      </w:r>
-      <w:r>
-        <w:rPr>
-          <w:rFonts w:ascii="Palatino Linotype" w:hAnsi="Palatino Linotype"/>
-          <w:sz w:val="20"/>
-          <w:szCs w:val="20"/>
-        </w:rPr>
-        <w:t>{</w:t>
-      </w:r>
-      <w:proofErr w:type="gramEnd"/>
-      <w:r>
-        <w:rPr>
-          <w:rFonts w:ascii="Palatino Linotype" w:hAnsi="Palatino Linotype"/>
-          <w:sz w:val="20"/>
-          <w:szCs w:val="20"/>
-        </w:rPr>
-        <w:t>% if fra_in_file is not none %}{% if fra_in_court is not none %}</w:t>
+        <w:t>{% endif %}</w:t>
+      </w:r>
+      <w:r>
+        <w:rPr>
+          <w:rFonts w:ascii="Palatino Linotype" w:hAnsi="Palatino Linotype"/>
+          <w:sz w:val="20"/>
+          <w:szCs w:val="20"/>
+        </w:rPr>
+        <w:t>{% if fra_in_file is not none %}{% if fra_in_court is not none %}</w:t>
       </w:r>
       <w:r>
         <w:rPr>
@@ -5155,7 +4719,6 @@
         </w:rPr>
         <w:t xml:space="preserve">Defendant’s </w:t>
       </w:r>
-      <w:proofErr w:type="gramStart"/>
       <w:r>
         <w:rPr>
           <w:rFonts w:ascii="Palatino Linotype" w:hAnsi="Palatino Linotype"/>
@@ -5170,16 +4733,7 @@
           <w:sz w:val="20"/>
           <w:szCs w:val="20"/>
         </w:rPr>
-        <w:t>license</w:t>
-      </w:r>
-      <w:proofErr w:type="gramEnd"/>
-      <w:r>
-        <w:rPr>
-          <w:rFonts w:ascii="Palatino Linotype" w:hAnsi="Palatino Linotype"/>
-          <w:sz w:val="20"/>
-          <w:szCs w:val="20"/>
-        </w:rPr>
-        <w:t>_suspension</w:t>
+        <w:t>license_suspension</w:t>
       </w:r>
       <w:r>
         <w:rPr>
@@ -5323,18 +4877,40 @@
           <w:sz w:val="20"/>
           <w:szCs w:val="20"/>
         </w:rPr>
-        <w:t xml:space="preserve"> is true </w:t>
-      </w:r>
-      <w:proofErr w:type="gramStart"/>
-      <w:r>
-        <w:rPr>
-          <w:rFonts w:ascii="Palatino Linotype" w:hAnsi="Palatino Linotype"/>
-          <w:sz w:val="20"/>
-          <w:szCs w:val="20"/>
-        </w:rPr>
-        <w:t>%}The</w:t>
-      </w:r>
-      <w:proofErr w:type="gramEnd"/>
+        <w:t xml:space="preserve"> is true %}The </w:t>
+      </w:r>
+      <w:r>
+        <w:rPr>
+          <w:rFonts w:ascii="Palatino Linotype" w:hAnsi="Palatino Linotype"/>
+          <w:sz w:val="20"/>
+          <w:szCs w:val="20"/>
+        </w:rPr>
+        <w:t>Administrative License Suspension is terminated and the OBMV form 226</w:t>
+      </w:r>
+      <w:r>
+        <w:rPr>
+          <w:rFonts w:ascii="Palatino Linotype" w:hAnsi="Palatino Linotype"/>
+          <w:sz w:val="20"/>
+          <w:szCs w:val="20"/>
+        </w:rPr>
+        <w:t>1</w:t>
+      </w:r>
+      <w:r>
+        <w:rPr>
+          <w:rFonts w:ascii="Palatino Linotype" w:hAnsi="Palatino Linotype"/>
+          <w:sz w:val="20"/>
+          <w:szCs w:val="20"/>
+        </w:rPr>
+        <w:t xml:space="preserve"> shall issue</w:t>
+      </w:r>
+      <w:r>
+        <w:rPr>
+          <w:rFonts w:ascii="Palatino Linotype" w:hAnsi="Palatino Linotype"/>
+          <w:sz w:val="20"/>
+          <w:szCs w:val="20"/>
+        </w:rPr>
+        <w:t>.</w:t>
+      </w:r>
       <w:r>
         <w:rPr>
           <w:rFonts w:ascii="Palatino Linotype" w:hAnsi="Palatino Linotype"/>
@@ -5349,73 +4925,15 @@
           <w:sz w:val="20"/>
           <w:szCs w:val="20"/>
         </w:rPr>
-        <w:t>Administrative License Suspension is terminated and the OBMV form 226</w:t>
-      </w:r>
-      <w:r>
-        <w:rPr>
-          <w:rFonts w:ascii="Palatino Linotype" w:hAnsi="Palatino Linotype"/>
-          <w:sz w:val="20"/>
-          <w:szCs w:val="20"/>
-        </w:rPr>
-        <w:t>1</w:t>
-      </w:r>
-      <w:r>
-        <w:rPr>
-          <w:rFonts w:ascii="Palatino Linotype" w:hAnsi="Palatino Linotype"/>
-          <w:sz w:val="20"/>
-          <w:szCs w:val="20"/>
-        </w:rPr>
-        <w:t xml:space="preserve"> shall issue</w:t>
-      </w:r>
-      <w:r>
-        <w:rPr>
-          <w:rFonts w:ascii="Palatino Linotype" w:hAnsi="Palatino Linotype"/>
-          <w:sz w:val="20"/>
-          <w:szCs w:val="20"/>
-        </w:rPr>
-        <w:t>.</w:t>
-      </w:r>
-      <w:r>
-        <w:rPr>
-          <w:rFonts w:ascii="Palatino Linotype" w:hAnsi="Palatino Linotype"/>
-          <w:sz w:val="20"/>
-          <w:szCs w:val="20"/>
-        </w:rPr>
-        <w:t xml:space="preserve"> </w:t>
-      </w:r>
-      <w:r>
-        <w:rPr>
-          <w:rFonts w:ascii="Palatino Linotype" w:hAnsi="Palatino Linotype"/>
-          <w:sz w:val="20"/>
-          <w:szCs w:val="20"/>
-        </w:rPr>
-        <w:t xml:space="preserve">{% endif </w:t>
-      </w:r>
-      <w:proofErr w:type="gramStart"/>
-      <w:r>
-        <w:rPr>
-          <w:rFonts w:ascii="Palatino Linotype" w:hAnsi="Palatino Linotype"/>
-          <w:sz w:val="20"/>
-          <w:szCs w:val="20"/>
-        </w:rPr>
-        <w:t>%}</w:t>
-      </w:r>
-      <w:r>
-        <w:rPr>
-          <w:rFonts w:ascii="Palatino Linotype" w:hAnsi="Palatino Linotype"/>
-          <w:sz w:val="20"/>
-          <w:szCs w:val="20"/>
-        </w:rPr>
-        <w:t>{</w:t>
-      </w:r>
-      <w:proofErr w:type="gramEnd"/>
-      <w:r>
-        <w:rPr>
-          <w:rFonts w:ascii="Palatino Linotype" w:hAnsi="Palatino Linotype"/>
-          <w:sz w:val="20"/>
-          <w:szCs w:val="20"/>
-        </w:rPr>
-        <w:t xml:space="preserve">% if </w:t>
+        <w:t>{% endif %}</w:t>
+      </w:r>
+      <w:r>
+        <w:rPr>
+          <w:rFonts w:ascii="Palatino Linotype" w:hAnsi="Palatino Linotype"/>
+          <w:sz w:val="20"/>
+          <w:szCs w:val="20"/>
+        </w:rPr>
+        <w:t xml:space="preserve">{% if </w:t>
       </w:r>
       <w:r>
         <w:rPr>
@@ -5517,41 +5035,39 @@
           <w:sz w:val="20"/>
           <w:szCs w:val="20"/>
         </w:rPr>
-        <w:t xml:space="preserve">Defendant shall contact the Delaware County Jail within 24 hours to schedule a time to report for fingerprinting. </w:t>
-      </w:r>
-      <w:r>
-        <w:rPr>
-          <w:rFonts w:ascii="Palatino Linotype" w:hAnsi="Palatino Linotype"/>
-          <w:sz w:val="20"/>
-          <w:szCs w:val="20"/>
-        </w:rPr>
-        <w:t xml:space="preserve">{% endif </w:t>
-      </w:r>
-      <w:proofErr w:type="gramStart"/>
-      <w:r>
-        <w:rPr>
-          <w:rFonts w:ascii="Palatino Linotype" w:hAnsi="Palatino Linotype"/>
-          <w:sz w:val="20"/>
-          <w:szCs w:val="20"/>
-        </w:rPr>
-        <w:t>%}</w:t>
-      </w:r>
-      <w:r>
-        <w:rPr>
-          <w:rFonts w:ascii="Palatino Linotype" w:hAnsi="Palatino Linotype"/>
-          <w:sz w:val="20"/>
-          <w:szCs w:val="20"/>
-        </w:rPr>
-        <w:t>{</w:t>
-      </w:r>
-      <w:proofErr w:type="gramEnd"/>
-      <w:r>
-        <w:rPr>
-          <w:rFonts w:ascii="Palatino Linotype" w:hAnsi="Palatino Linotype"/>
-          <w:sz w:val="20"/>
-          <w:szCs w:val="20"/>
-        </w:rPr>
-        <w:t>% if victim_notification.ordered is true</w:t>
+        <w:t>Defendant shall contact the Delaware County Jail</w:t>
+      </w:r>
+      <w:r>
+        <w:rPr>
+          <w:rFonts w:ascii="Palatino Linotype" w:hAnsi="Palatino Linotype"/>
+          <w:sz w:val="20"/>
+          <w:szCs w:val="20"/>
+        </w:rPr>
+        <w:t xml:space="preserve"> or the Delaware Police Department</w:t>
+      </w:r>
+      <w:r>
+        <w:rPr>
+          <w:rFonts w:ascii="Palatino Linotype" w:hAnsi="Palatino Linotype"/>
+          <w:sz w:val="20"/>
+          <w:szCs w:val="20"/>
+        </w:rPr>
+        <w:t xml:space="preserve"> within 24 hours to schedule a time to report for fingerprinting. </w:t>
+      </w:r>
+      <w:r>
+        <w:rPr>
+          <w:rFonts w:ascii="Palatino Linotype" w:hAnsi="Palatino Linotype"/>
+          <w:sz w:val="20"/>
+          <w:szCs w:val="20"/>
+        </w:rPr>
+        <w:t>{% endif %}</w:t>
+      </w:r>
+      <w:r>
+        <w:rPr>
+          <w:rFonts w:ascii="Palatino Linotype" w:hAnsi="Palatino Linotype"/>
+          <w:sz w:val="20"/>
+          <w:szCs w:val="20"/>
+        </w:rPr>
+        <w:t>{% if victim_notification.ordered is true</w:t>
       </w:r>
       <w:r>
         <w:rPr>
@@ -5603,25 +5119,7 @@
           <w:sz w:val="20"/>
           <w:szCs w:val="20"/>
         </w:rPr>
-        <w:t xml:space="preserve"> {% if victim_</w:t>
-      </w:r>
-      <w:proofErr w:type="gramStart"/>
-      <w:r>
-        <w:rPr>
-          <w:rFonts w:ascii="Palatino Linotype" w:hAnsi="Palatino Linotype"/>
-          <w:sz w:val="20"/>
-          <w:szCs w:val="20"/>
-        </w:rPr>
-        <w:t>notification.victim</w:t>
-      </w:r>
-      <w:proofErr w:type="gramEnd"/>
-      <w:r>
-        <w:rPr>
-          <w:rFonts w:ascii="Palatino Linotype" w:hAnsi="Palatino Linotype"/>
-          <w:sz w:val="20"/>
-          <w:szCs w:val="20"/>
-        </w:rPr>
-        <w:t xml:space="preserve">_reparation_notice is true %}The Clerk shall serve notice on </w:t>
+        <w:t xml:space="preserve"> {% if victim_notification.victim_reparation_notice is true %}The Clerk shall serve notice on </w:t>
       </w:r>
       <w:r>
         <w:rPr>
@@ -5630,33 +5128,15 @@
           <w:szCs w:val="20"/>
         </w:rPr>
         <w:lastRenderedPageBreak/>
-        <w:t xml:space="preserve">the victim of the right to apply for reparation pursuant to R.C. 2743.51-72. {% endif </w:t>
-      </w:r>
-      <w:proofErr w:type="gramStart"/>
-      <w:r>
-        <w:rPr>
-          <w:rFonts w:ascii="Palatino Linotype" w:hAnsi="Palatino Linotype"/>
-          <w:sz w:val="20"/>
-          <w:szCs w:val="20"/>
-        </w:rPr>
-        <w:t>%}</w:t>
-      </w:r>
-      <w:r>
-        <w:rPr>
-          <w:rFonts w:ascii="Palatino Linotype" w:hAnsi="Palatino Linotype"/>
-          <w:sz w:val="20"/>
-          <w:szCs w:val="20"/>
-        </w:rPr>
-        <w:t>{</w:t>
-      </w:r>
-      <w:proofErr w:type="gramEnd"/>
-      <w:r>
-        <w:rPr>
-          <w:rFonts w:ascii="Palatino Linotype" w:hAnsi="Palatino Linotype"/>
-          <w:sz w:val="20"/>
-          <w:szCs w:val="20"/>
-        </w:rPr>
-        <w:t>% if victim_notification.victim_prosecutor_notice is true %}</w:t>
+        <w:t>the victim of the right to apply for reparation pursuant to R.C. 2743.51-72. {% endif %}</w:t>
+      </w:r>
+      <w:r>
+        <w:rPr>
+          <w:rFonts w:ascii="Palatino Linotype" w:hAnsi="Palatino Linotype"/>
+          <w:sz w:val="20"/>
+          <w:szCs w:val="20"/>
+        </w:rPr>
+        <w:t>{% if victim_notification.victim_prosecutor_notice is true %}</w:t>
       </w:r>
       <w:r>
         <w:rPr>
@@ -5672,33 +5152,15 @@
           <w:sz w:val="20"/>
           <w:szCs w:val="20"/>
         </w:rPr>
-        <w:t xml:space="preserve">{% endif </w:t>
-      </w:r>
-      <w:proofErr w:type="gramStart"/>
-      <w:r>
-        <w:rPr>
-          <w:rFonts w:ascii="Palatino Linotype" w:hAnsi="Palatino Linotype"/>
-          <w:sz w:val="20"/>
-          <w:szCs w:val="20"/>
-        </w:rPr>
-        <w:t>%}</w:t>
-      </w:r>
-      <w:r>
-        <w:rPr>
-          <w:rFonts w:ascii="Palatino Linotype" w:hAnsi="Palatino Linotype"/>
-          <w:sz w:val="20"/>
-          <w:szCs w:val="20"/>
-        </w:rPr>
-        <w:t>{</w:t>
-      </w:r>
-      <w:proofErr w:type="gramEnd"/>
-      <w:r>
-        <w:rPr>
-          <w:rFonts w:ascii="Palatino Linotype" w:hAnsi="Palatino Linotype"/>
-          <w:sz w:val="20"/>
-          <w:szCs w:val="20"/>
-        </w:rPr>
-        <w:t>% endif %}</w:t>
+        <w:t>{% endif %}</w:t>
+      </w:r>
+      <w:r>
+        <w:rPr>
+          <w:rFonts w:ascii="Palatino Linotype" w:hAnsi="Palatino Linotype"/>
+          <w:sz w:val="20"/>
+          <w:szCs w:val="20"/>
+        </w:rPr>
+        <w:t>{% endif %}</w:t>
       </w:r>
       <w:r>
         <w:rPr>
@@ -5760,17 +5222,7 @@
           <w:sz w:val="20"/>
           <w:szCs w:val="20"/>
         </w:rPr>
-        <w:t xml:space="preserve"> </w:t>
-      </w:r>
-      <w:proofErr w:type="gramStart"/>
-      <w:r>
-        <w:rPr>
-          <w:rFonts w:ascii="Palatino Linotype" w:hAnsi="Palatino Linotype"/>
-          <w:bCs/>
-          <w:sz w:val="20"/>
-          <w:szCs w:val="20"/>
-        </w:rPr>
-        <w:t xml:space="preserve">{{ </w:t>
+        <w:t xml:space="preserve"> {{ </w:t>
       </w:r>
       <w:r>
         <w:rPr>
@@ -5781,7 +5233,6 @@
         </w:rPr>
         <w:t>impoundment</w:t>
       </w:r>
-      <w:proofErr w:type="gramEnd"/>
       <w:r>
         <w:rPr>
           <w:rFonts w:ascii="Palatino Linotype" w:hAnsi="Palatino Linotype"/>
@@ -5869,33 +5320,15 @@
           <w:sz w:val="20"/>
           <w:szCs w:val="20"/>
         </w:rPr>
-        <w:t xml:space="preserve">{% endif </w:t>
-      </w:r>
-      <w:proofErr w:type="gramStart"/>
-      <w:r>
-        <w:rPr>
-          <w:rFonts w:ascii="Palatino Linotype" w:hAnsi="Palatino Linotype"/>
-          <w:sz w:val="20"/>
-          <w:szCs w:val="20"/>
-        </w:rPr>
-        <w:t>%}</w:t>
-      </w:r>
-      <w:r>
-        <w:rPr>
-          <w:rFonts w:ascii="Palatino Linotype" w:hAnsi="Palatino Linotype"/>
-          <w:sz w:val="20"/>
-          <w:szCs w:val="20"/>
-        </w:rPr>
-        <w:t>{</w:t>
-      </w:r>
-      <w:proofErr w:type="gramEnd"/>
-      <w:r>
-        <w:rPr>
-          <w:rFonts w:ascii="Palatino Linotype" w:hAnsi="Palatino Linotype"/>
-          <w:sz w:val="20"/>
-          <w:szCs w:val="20"/>
-        </w:rPr>
-        <w:t>% if community_control.ordered is true %}</w:t>
+        <w:t>{% endif %}</w:t>
+      </w:r>
+      <w:r>
+        <w:rPr>
+          <w:rFonts w:ascii="Palatino Linotype" w:hAnsi="Palatino Linotype"/>
+          <w:sz w:val="20"/>
+          <w:szCs w:val="20"/>
+        </w:rPr>
+        <w:t>{% if community_control.ordered is true %}</w:t>
       </w:r>
       <w:r>
         <w:rPr>
@@ -5951,7 +5384,6 @@
         </w:rPr>
         <w:t xml:space="preserve">For a period of </w:t>
       </w:r>
-      <w:proofErr w:type="gramStart"/>
       <w:r>
         <w:rPr>
           <w:rFonts w:ascii="Palatino Linotype" w:hAnsi="Palatino Linotype"/>
@@ -5960,18 +5392,7 @@
           <w:szCs w:val="20"/>
           <w:u w:val="single"/>
         </w:rPr>
-        <w:t>{{ community</w:t>
-      </w:r>
-      <w:proofErr w:type="gramEnd"/>
-      <w:r>
-        <w:rPr>
-          <w:rFonts w:ascii="Palatino Linotype" w:hAnsi="Palatino Linotype"/>
-          <w:b/>
-          <w:sz w:val="20"/>
-          <w:szCs w:val="20"/>
-          <w:u w:val="single"/>
-        </w:rPr>
-        <w:t>_control.term_of_control }}</w:t>
+        <w:t>{{ community_control.term_of_control }}</w:t>
       </w:r>
       <w:r>
         <w:rPr>
@@ -6364,35 +5785,15 @@
           <w:szCs w:val="20"/>
           <w:u w:val="single"/>
         </w:rPr>
-        <w:t xml:space="preserve">Additional </w:t>
-      </w:r>
-      <w:proofErr w:type="gramStart"/>
-      <w:r>
-        <w:rPr>
-          <w:rFonts w:ascii="Palatino Linotype" w:hAnsi="Palatino Linotype"/>
-          <w:bCs/>
-          <w:sz w:val="20"/>
-          <w:szCs w:val="20"/>
-          <w:u w:val="single"/>
-        </w:rPr>
-        <w:t>Terms</w:t>
-      </w:r>
-      <w:r>
-        <w:rPr>
-          <w:rFonts w:ascii="Palatino Linotype" w:hAnsi="Palatino Linotype"/>
-          <w:sz w:val="20"/>
-          <w:szCs w:val="20"/>
-        </w:rPr>
-        <w:t>{</w:t>
-      </w:r>
-      <w:proofErr w:type="gramEnd"/>
-      <w:r>
-        <w:rPr>
-          <w:rFonts w:ascii="Palatino Linotype" w:hAnsi="Palatino Linotype"/>
-          <w:sz w:val="20"/>
-          <w:szCs w:val="20"/>
-        </w:rPr>
-        <w:t>% if community_control.not_within_500_feet_ordered is true %}</w:t>
+        <w:t>Additional Terms</w:t>
+      </w:r>
+      <w:r>
+        <w:rPr>
+          <w:rFonts w:ascii="Palatino Linotype" w:hAnsi="Palatino Linotype"/>
+          <w:sz w:val="20"/>
+          <w:szCs w:val="20"/>
+        </w:rPr>
+        <w:t>{% if community_control.not_within_500_feet_ordered is true %}</w:t>
       </w:r>
       <w:r>
         <w:rPr>
@@ -6429,25 +5830,14 @@
         </w:rPr>
         <w:t xml:space="preserve">Shall not come within 500 feet of </w:t>
       </w:r>
-      <w:proofErr w:type="gramStart"/>
-      <w:r>
-        <w:rPr>
-          <w:rFonts w:ascii="Palatino Linotype" w:hAnsi="Palatino Linotype"/>
-          <w:b/>
-          <w:sz w:val="20"/>
-          <w:szCs w:val="20"/>
-        </w:rPr>
-        <w:t>{{ community_control.not</w:t>
-      </w:r>
-      <w:proofErr w:type="gramEnd"/>
-      <w:r>
-        <w:rPr>
-          <w:rFonts w:ascii="Palatino Linotype" w:hAnsi="Palatino Linotype"/>
-          <w:b/>
-          <w:sz w:val="20"/>
-          <w:szCs w:val="20"/>
-        </w:rPr>
-        <w:t>_within_500_feet_person }}</w:t>
+      <w:r>
+        <w:rPr>
+          <w:rFonts w:ascii="Palatino Linotype" w:hAnsi="Palatino Linotype"/>
+          <w:b/>
+          <w:sz w:val="20"/>
+          <w:szCs w:val="20"/>
+        </w:rPr>
+        <w:t>{{ community_control.not_within_500_feet_person }}</w:t>
       </w:r>
       <w:r>
         <w:rPr>
@@ -6501,65 +5891,33 @@
         </w:rPr>
         <w:t xml:space="preserve">Defendant shall have no contact with </w:t>
       </w:r>
-      <w:proofErr w:type="gramStart"/>
-      <w:r>
-        <w:rPr>
-          <w:rFonts w:ascii="Palatino Linotype" w:hAnsi="Palatino Linotype"/>
-          <w:b/>
-          <w:bCs/>
-          <w:sz w:val="20"/>
-          <w:szCs w:val="20"/>
-        </w:rPr>
-        <w:t>{{ community_control.no</w:t>
-      </w:r>
-      <w:proofErr w:type="gramEnd"/>
-      <w:r>
-        <w:rPr>
-          <w:rFonts w:ascii="Palatino Linotype" w:hAnsi="Palatino Linotype"/>
-          <w:b/>
-          <w:bCs/>
-          <w:sz w:val="20"/>
-          <w:szCs w:val="20"/>
-        </w:rPr>
-        <w:t>_contact_with_person }}</w:t>
-      </w:r>
-      <w:r>
-        <w:rPr>
-          <w:rFonts w:ascii="Palatino Linotype" w:hAnsi="Palatino Linotype"/>
-          <w:bCs/>
-          <w:sz w:val="20"/>
-          <w:szCs w:val="20"/>
-        </w:rPr>
-        <w:t xml:space="preserve">.  Contact includes, but is not limited to, landline, cordless, cellular or digital telephone; text; instant messaging; fax; e-mail; voicemail; delivery service; social media; blogging; writings; electronic communications; posting a message; or communications by any other means directly or through another </w:t>
-      </w:r>
-      <w:proofErr w:type="gramStart"/>
-      <w:r>
-        <w:rPr>
-          <w:rFonts w:ascii="Palatino Linotype" w:hAnsi="Palatino Linotype"/>
-          <w:bCs/>
-          <w:sz w:val="20"/>
-          <w:szCs w:val="20"/>
-        </w:rPr>
-        <w:t>person.</w:t>
-      </w:r>
-      <w:r>
-        <w:rPr>
-          <w:rFonts w:ascii="Palatino Linotype" w:hAnsi="Palatino Linotype"/>
-          <w:bCs/>
-          <w:sz w:val="20"/>
-          <w:szCs w:val="20"/>
-        </w:rPr>
-        <w:t>{</w:t>
-      </w:r>
-      <w:proofErr w:type="gramEnd"/>
-      <w:r>
-        <w:rPr>
-          <w:rFonts w:ascii="Palatino Linotype" w:hAnsi="Palatino Linotype"/>
-          <w:bCs/>
-          <w:sz w:val="20"/>
-          <w:szCs w:val="20"/>
-        </w:rPr>
-        <w:t>% endif %</w:t>
+      <w:r>
+        <w:rPr>
+          <w:rFonts w:ascii="Palatino Linotype" w:hAnsi="Palatino Linotype"/>
+          <w:b/>
+          <w:bCs/>
+          <w:sz w:val="20"/>
+          <w:szCs w:val="20"/>
+        </w:rPr>
+        <w:t>{{ community_control.no_contact_with_person }}</w:t>
+      </w:r>
+      <w:r>
+        <w:rPr>
+          <w:rFonts w:ascii="Palatino Linotype" w:hAnsi="Palatino Linotype"/>
+          <w:bCs/>
+          <w:sz w:val="20"/>
+          <w:szCs w:val="20"/>
+        </w:rPr>
+        <w:t>.  Contact includes, but is not limited to, landline, cordless, cellular or digital telephone; text; instant messaging; fax; e-mail; voicemail; delivery service; social media; blogging; writings; electronic communications; posting a message; or communications by any other means directly or through another person.</w:t>
+      </w:r>
+      <w:r>
+        <w:rPr>
+          <w:rFonts w:ascii="Palatino Linotype" w:hAnsi="Palatino Linotype"/>
+          <w:bCs/>
+          <w:sz w:val="20"/>
+          <w:szCs w:val="20"/>
+        </w:rPr>
+        <w:t>{% endif %</w:t>
       </w:r>
       <w:r>
         <w:rPr>
@@ -6674,34 +6032,15 @@
           <w:sz w:val="20"/>
           <w:szCs w:val="20"/>
         </w:rPr>
-        <w:t xml:space="preserve"> {% endif </w:t>
-      </w:r>
-      <w:proofErr w:type="gramStart"/>
-      <w:r>
-        <w:rPr>
-          <w:rFonts w:ascii="Palatino Linotype" w:hAnsi="Palatino Linotype"/>
-          <w:bCs/>
-          <w:sz w:val="20"/>
-          <w:szCs w:val="20"/>
-        </w:rPr>
-        <w:t>%}</w:t>
-      </w:r>
-      <w:r>
-        <w:rPr>
-          <w:rFonts w:ascii="Palatino Linotype" w:hAnsi="Palatino Linotype"/>
-          <w:sz w:val="20"/>
-          <w:szCs w:val="20"/>
-        </w:rPr>
-        <w:t>{</w:t>
-      </w:r>
-      <w:proofErr w:type="gramEnd"/>
-      <w:r>
-        <w:rPr>
-          <w:rFonts w:ascii="Palatino Linotype" w:hAnsi="Palatino Linotype"/>
-          <w:sz w:val="20"/>
-          <w:szCs w:val="20"/>
-        </w:rPr>
-        <w:t xml:space="preserve">% if community_control.alcohol_evaluation is true %}  </w:t>
+        <w:t xml:space="preserve"> {% endif %}</w:t>
+      </w:r>
+      <w:r>
+        <w:rPr>
+          <w:rFonts w:ascii="Palatino Linotype" w:hAnsi="Palatino Linotype"/>
+          <w:sz w:val="20"/>
+          <w:szCs w:val="20"/>
+        </w:rPr>
+        <w:t xml:space="preserve">{% if community_control.alcohol_evaluation is true %}  </w:t>
       </w:r>
     </w:p>
     <w:p>
@@ -6755,34 +6094,15 @@
           <w:sz w:val="20"/>
           <w:szCs w:val="20"/>
         </w:rPr>
-        <w:t xml:space="preserve"> {% endif </w:t>
-      </w:r>
-      <w:proofErr w:type="gramStart"/>
-      <w:r>
-        <w:rPr>
-          <w:rFonts w:ascii="Palatino Linotype" w:hAnsi="Palatino Linotype"/>
-          <w:bCs/>
-          <w:sz w:val="20"/>
-          <w:szCs w:val="20"/>
-        </w:rPr>
-        <w:t>%}</w:t>
-      </w:r>
-      <w:r>
-        <w:rPr>
-          <w:rFonts w:ascii="Palatino Linotype" w:hAnsi="Palatino Linotype"/>
-          <w:sz w:val="20"/>
-          <w:szCs w:val="20"/>
-        </w:rPr>
-        <w:t>{</w:t>
-      </w:r>
-      <w:proofErr w:type="gramEnd"/>
-      <w:r>
-        <w:rPr>
-          <w:rFonts w:ascii="Palatino Linotype" w:hAnsi="Palatino Linotype"/>
-          <w:sz w:val="20"/>
-          <w:szCs w:val="20"/>
-        </w:rPr>
-        <w:t xml:space="preserve">% if community_control.antitheft_program is true %}  </w:t>
+        <w:t xml:space="preserve"> {% endif %}</w:t>
+      </w:r>
+      <w:r>
+        <w:rPr>
+          <w:rFonts w:ascii="Palatino Linotype" w:hAnsi="Palatino Linotype"/>
+          <w:sz w:val="20"/>
+          <w:szCs w:val="20"/>
+        </w:rPr>
+        <w:t xml:space="preserve">{% if community_control.antitheft_program is true %}  </w:t>
       </w:r>
     </w:p>
     <w:p>
@@ -6855,34 +6175,15 @@
           <w:sz w:val="20"/>
           <w:szCs w:val="20"/>
         </w:rPr>
-        <w:t xml:space="preserve"> {% endif </w:t>
-      </w:r>
-      <w:proofErr w:type="gramStart"/>
-      <w:r>
-        <w:rPr>
-          <w:rFonts w:ascii="Palatino Linotype" w:hAnsi="Palatino Linotype"/>
-          <w:bCs/>
-          <w:sz w:val="20"/>
-          <w:szCs w:val="20"/>
-        </w:rPr>
-        <w:t>%}</w:t>
-      </w:r>
-      <w:r>
-        <w:rPr>
-          <w:rFonts w:ascii="Palatino Linotype" w:hAnsi="Palatino Linotype"/>
-          <w:sz w:val="20"/>
-          <w:szCs w:val="20"/>
-        </w:rPr>
-        <w:t>{</w:t>
-      </w:r>
-      <w:proofErr w:type="gramEnd"/>
-      <w:r>
-        <w:rPr>
-          <w:rFonts w:ascii="Palatino Linotype" w:hAnsi="Palatino Linotype"/>
-          <w:sz w:val="20"/>
-          <w:szCs w:val="20"/>
-        </w:rPr>
-        <w:t xml:space="preserve">% if community_control.domestic_violence_program is true %}  </w:t>
+        <w:t xml:space="preserve"> {% endif %}</w:t>
+      </w:r>
+      <w:r>
+        <w:rPr>
+          <w:rFonts w:ascii="Palatino Linotype" w:hAnsi="Palatino Linotype"/>
+          <w:sz w:val="20"/>
+          <w:szCs w:val="20"/>
+        </w:rPr>
+        <w:t xml:space="preserve">{% if community_control.domestic_violence_program is true %}  </w:t>
       </w:r>
       <w:r>
         <w:rPr>
@@ -6964,34 +6265,15 @@
           <w:sz w:val="20"/>
           <w:szCs w:val="20"/>
         </w:rPr>
-        <w:t xml:space="preserve"> {% endif </w:t>
-      </w:r>
-      <w:proofErr w:type="gramStart"/>
-      <w:r>
-        <w:rPr>
-          <w:rFonts w:ascii="Palatino Linotype" w:hAnsi="Palatino Linotype"/>
-          <w:bCs/>
-          <w:sz w:val="20"/>
-          <w:szCs w:val="20"/>
-        </w:rPr>
-        <w:t>%}</w:t>
-      </w:r>
-      <w:r>
-        <w:rPr>
-          <w:rFonts w:ascii="Palatino Linotype" w:hAnsi="Palatino Linotype"/>
-          <w:sz w:val="20"/>
-          <w:szCs w:val="20"/>
-        </w:rPr>
-        <w:t>{</w:t>
-      </w:r>
-      <w:proofErr w:type="gramEnd"/>
-      <w:r>
-        <w:rPr>
-          <w:rFonts w:ascii="Palatino Linotype" w:hAnsi="Palatino Linotype"/>
-          <w:sz w:val="20"/>
-          <w:szCs w:val="20"/>
-        </w:rPr>
-        <w:t xml:space="preserve">% if community_control.mental_health_evaluation is true %}  </w:t>
+        <w:t xml:space="preserve"> {% endif %}</w:t>
+      </w:r>
+      <w:r>
+        <w:rPr>
+          <w:rFonts w:ascii="Palatino Linotype" w:hAnsi="Palatino Linotype"/>
+          <w:sz w:val="20"/>
+          <w:szCs w:val="20"/>
+        </w:rPr>
+        <w:t xml:space="preserve">{% if community_control.mental_health_evaluation is true %}  </w:t>
       </w:r>
     </w:p>
     <w:p>
@@ -7029,34 +6311,15 @@
           <w:sz w:val="20"/>
           <w:szCs w:val="20"/>
         </w:rPr>
-        <w:t xml:space="preserve"> {% endif </w:t>
-      </w:r>
-      <w:proofErr w:type="gramStart"/>
-      <w:r>
-        <w:rPr>
-          <w:rFonts w:ascii="Palatino Linotype" w:hAnsi="Palatino Linotype"/>
-          <w:bCs/>
-          <w:sz w:val="20"/>
-          <w:szCs w:val="20"/>
-        </w:rPr>
-        <w:t>%}</w:t>
-      </w:r>
-      <w:r>
-        <w:rPr>
-          <w:rFonts w:ascii="Palatino Linotype" w:hAnsi="Palatino Linotype"/>
-          <w:sz w:val="20"/>
-          <w:szCs w:val="20"/>
-        </w:rPr>
-        <w:t>{</w:t>
-      </w:r>
-      <w:proofErr w:type="gramEnd"/>
-      <w:r>
-        <w:rPr>
-          <w:rFonts w:ascii="Palatino Linotype" w:hAnsi="Palatino Linotype"/>
-          <w:sz w:val="20"/>
-          <w:szCs w:val="20"/>
-        </w:rPr>
-        <w:t xml:space="preserve">% if community_control.anger_management_program is true %}  </w:t>
+        <w:t xml:space="preserve"> {% endif %}</w:t>
+      </w:r>
+      <w:r>
+        <w:rPr>
+          <w:rFonts w:ascii="Palatino Linotype" w:hAnsi="Palatino Linotype"/>
+          <w:sz w:val="20"/>
+          <w:szCs w:val="20"/>
+        </w:rPr>
+        <w:t xml:space="preserve">{% if community_control.anger_management_program is true %}  </w:t>
       </w:r>
     </w:p>
     <w:p>
@@ -7102,36 +6365,16 @@
           <w:sz w:val="20"/>
           <w:szCs w:val="20"/>
         </w:rPr>
-        <w:t xml:space="preserve">a class in anger </w:t>
-      </w:r>
-      <w:proofErr w:type="gramStart"/>
-      <w:r>
-        <w:rPr>
-          <w:rFonts w:ascii="Palatino Linotype" w:hAnsi="Palatino Linotype"/>
-          <w:bCs/>
-          <w:sz w:val="20"/>
-          <w:szCs w:val="20"/>
-        </w:rPr>
-        <w:t>management.</w:t>
-      </w:r>
-      <w:r>
-        <w:rPr>
-          <w:rFonts w:ascii="Palatino Linotype" w:hAnsi="Palatino Linotype"/>
-          <w:bCs/>
-          <w:sz w:val="20"/>
-          <w:szCs w:val="20"/>
-        </w:rPr>
-        <w:t>{</w:t>
-      </w:r>
-      <w:proofErr w:type="gramEnd"/>
-      <w:r>
-        <w:rPr>
-          <w:rFonts w:ascii="Palatino Linotype" w:hAnsi="Palatino Linotype"/>
-          <w:bCs/>
-          <w:sz w:val="20"/>
-          <w:szCs w:val="20"/>
-        </w:rPr>
-        <w:t>% endif %}</w:t>
+        <w:t>a class in anger management.</w:t>
+      </w:r>
+      <w:r>
+        <w:rPr>
+          <w:rFonts w:ascii="Palatino Linotype" w:hAnsi="Palatino Linotype"/>
+          <w:bCs/>
+          <w:sz w:val="20"/>
+          <w:szCs w:val="20"/>
+        </w:rPr>
+        <w:t>{% endif %}</w:t>
       </w:r>
       <w:r>
         <w:rPr>
@@ -7180,25 +6423,14 @@
         </w:rPr>
         <w:t>$</w:t>
       </w:r>
-      <w:proofErr w:type="gramStart"/>
-      <w:r>
-        <w:rPr>
-          <w:rFonts w:ascii="Palatino Linotype" w:hAnsi="Palatino Linotype"/>
-          <w:b/>
-          <w:sz w:val="20"/>
-          <w:szCs w:val="20"/>
-        </w:rPr>
-        <w:t>{{ community_control.pay</w:t>
-      </w:r>
-      <w:proofErr w:type="gramEnd"/>
-      <w:r>
-        <w:rPr>
-          <w:rFonts w:ascii="Palatino Linotype" w:hAnsi="Palatino Linotype"/>
-          <w:b/>
-          <w:sz w:val="20"/>
-          <w:szCs w:val="20"/>
-        </w:rPr>
-        <w:t>_restitution_amount }}</w:t>
+      <w:r>
+        <w:rPr>
+          <w:rFonts w:ascii="Palatino Linotype" w:hAnsi="Palatino Linotype"/>
+          <w:b/>
+          <w:sz w:val="20"/>
+          <w:szCs w:val="20"/>
+        </w:rPr>
+        <w:t>{{ community_control.pay_restitution_amount }}</w:t>
       </w:r>
       <w:r>
         <w:rPr>
@@ -7291,33 +6523,15 @@
           <w:sz w:val="20"/>
           <w:szCs w:val="20"/>
         </w:rPr>
-        <w:t xml:space="preserve">.  The Court ORDERS that any payments made by Defendant be first directed toward the payment of </w:t>
-      </w:r>
-      <w:proofErr w:type="gramStart"/>
-      <w:r>
-        <w:rPr>
-          <w:rFonts w:ascii="Palatino Linotype" w:hAnsi="Palatino Linotype"/>
-          <w:sz w:val="20"/>
-          <w:szCs w:val="20"/>
-        </w:rPr>
-        <w:t>restitution.</w:t>
-      </w:r>
-      <w:r>
-        <w:rPr>
-          <w:rFonts w:ascii="Palatino Linotype" w:hAnsi="Palatino Linotype"/>
-          <w:sz w:val="20"/>
-          <w:szCs w:val="20"/>
-        </w:rPr>
-        <w:t>{</w:t>
-      </w:r>
-      <w:proofErr w:type="gramEnd"/>
-      <w:r>
-        <w:rPr>
-          <w:rFonts w:ascii="Palatino Linotype" w:hAnsi="Palatino Linotype"/>
-          <w:sz w:val="20"/>
-          <w:szCs w:val="20"/>
-        </w:rPr>
-        <w:t>% endif %}</w:t>
+        <w:t>.  The Court ORDERS that any payments made by Defendant be first directed toward the payment of restitution.</w:t>
+      </w:r>
+      <w:r>
+        <w:rPr>
+          <w:rFonts w:ascii="Palatino Linotype" w:hAnsi="Palatino Linotype"/>
+          <w:sz w:val="20"/>
+          <w:szCs w:val="20"/>
+        </w:rPr>
+        <w:t>{% endif %}</w:t>
       </w:r>
       <w:r>
         <w:rPr>
@@ -7388,7 +6602,6 @@
         </w:rPr>
         <w:t xml:space="preserve"> </w:t>
       </w:r>
-      <w:proofErr w:type="gramStart"/>
       <w:r>
         <w:rPr>
           <w:rFonts w:ascii="Palatino Linotype" w:hAnsi="Palatino Linotype"/>
@@ -7407,18 +6620,7 @@
           <w:szCs w:val="20"/>
           <w:u w:val="single"/>
         </w:rPr>
-        <w:t>community</w:t>
-      </w:r>
-      <w:proofErr w:type="gramEnd"/>
-      <w:r>
-        <w:rPr>
-          <w:rFonts w:ascii="Palatino Linotype" w:hAnsi="Palatino Linotype"/>
-          <w:b/>
-          <w:sz w:val="20"/>
-          <w:szCs w:val="20"/>
-          <w:u w:val="single"/>
-        </w:rPr>
-        <w:t>_control.</w:t>
+        <w:t>community_control.</w:t>
       </w:r>
       <w:r>
         <w:rPr>
@@ -7505,33 +6707,15 @@
           <w:sz w:val="20"/>
           <w:szCs w:val="20"/>
         </w:rPr>
-        <w:t xml:space="preserve">If the Court grants driving privileges, provide proof to community control of installation of a certified ignition interlock device within 30 days of the issuance of such privileges.  Defendant shall only operate vehicles equipped with a certified ignition interlock </w:t>
-      </w:r>
-      <w:proofErr w:type="gramStart"/>
-      <w:r>
-        <w:rPr>
-          <w:rFonts w:ascii="Palatino Linotype" w:hAnsi="Palatino Linotype"/>
-          <w:sz w:val="20"/>
-          <w:szCs w:val="20"/>
-        </w:rPr>
-        <w:t>device.</w:t>
-      </w:r>
-      <w:r>
-        <w:rPr>
-          <w:rFonts w:ascii="Palatino Linotype" w:hAnsi="Palatino Linotype"/>
-          <w:sz w:val="20"/>
-          <w:szCs w:val="20"/>
-        </w:rPr>
-        <w:t>{</w:t>
-      </w:r>
-      <w:proofErr w:type="gramEnd"/>
-      <w:r>
-        <w:rPr>
-          <w:rFonts w:ascii="Palatino Linotype" w:hAnsi="Palatino Linotype"/>
-          <w:sz w:val="20"/>
-          <w:szCs w:val="20"/>
-        </w:rPr>
-        <w:t>% endif %}</w:t>
+        <w:t>If the Court grants driving privileges, provide proof to community control of installation of a certified ignition interlock device within 30 days of the issuance of such privileges.  Defendant shall only operate vehicles equipped with a certified ignition interlock device.</w:t>
+      </w:r>
+      <w:r>
+        <w:rPr>
+          <w:rFonts w:ascii="Palatino Linotype" w:hAnsi="Palatino Linotype"/>
+          <w:sz w:val="20"/>
+          <w:szCs w:val="20"/>
+        </w:rPr>
+        <w:t>{% endif %}</w:t>
       </w:r>
       <w:r>
         <w:rPr>
@@ -7594,25 +6778,14 @@
         </w:rPr>
         <w:t xml:space="preserve"> </w:t>
       </w:r>
-      <w:proofErr w:type="gramStart"/>
-      <w:r>
-        <w:rPr>
-          <w:rFonts w:ascii="Palatino Linotype" w:hAnsi="Palatino Linotype"/>
-          <w:b/>
-          <w:sz w:val="20"/>
-          <w:szCs w:val="20"/>
-        </w:rPr>
-        <w:t>{{ community</w:t>
-      </w:r>
-      <w:proofErr w:type="gramEnd"/>
-      <w:r>
-        <w:rPr>
-          <w:rFonts w:ascii="Palatino Linotype" w:hAnsi="Palatino Linotype"/>
-          <w:b/>
-          <w:sz w:val="20"/>
-          <w:szCs w:val="20"/>
-        </w:rPr>
-        <w:t>_control.community_control_community_service_hours}}</w:t>
+      <w:r>
+        <w:rPr>
+          <w:rFonts w:ascii="Palatino Linotype" w:hAnsi="Palatino Linotype"/>
+          <w:b/>
+          <w:sz w:val="20"/>
+          <w:szCs w:val="20"/>
+        </w:rPr>
+        <w:t>{{ community_control.community_control_community_service_hours}}</w:t>
       </w:r>
       <w:r>
         <w:rPr>
@@ -7636,31 +6809,7 @@
           <w:sz w:val="20"/>
           <w:szCs w:val="20"/>
         </w:rPr>
-        <w:t>{% if community_control.</w:t>
-      </w:r>
-      <w:r>
-        <w:rPr>
-          <w:rFonts w:ascii="Palatino Linotype" w:hAnsi="Palatino Linotype"/>
-          <w:sz w:val="20"/>
-          <w:szCs w:val="20"/>
-        </w:rPr>
-        <w:t xml:space="preserve">house_arrest </w:t>
-      </w:r>
-      <w:r>
-        <w:rPr>
-          <w:rFonts w:ascii="Palatino Linotype" w:hAnsi="Palatino Linotype"/>
-          <w:sz w:val="20"/>
-          <w:szCs w:val="20"/>
-        </w:rPr>
-        <w:t xml:space="preserve">is true %}  </w:t>
-      </w:r>
-      <w:r>
-        <w:rPr>
-          <w:rFonts w:ascii="Palatino Linotype" w:hAnsi="Palatino Linotype"/>
-          <w:sz w:val="20"/>
-          <w:szCs w:val="20"/>
-        </w:rPr>
-        <w:t xml:space="preserve"> </w:t>
+        <w:t>{% if community_control.specialized_docket_ordered is true %}</w:t>
       </w:r>
     </w:p>
     <w:p>
@@ -7689,61 +6838,7 @@
           <w:sz w:val="20"/>
           <w:szCs w:val="20"/>
         </w:rPr>
-        <w:t>Submit to electronic</w:t>
-      </w:r>
-      <w:r>
-        <w:rPr>
-          <w:rFonts w:ascii="Palatino Linotype" w:hAnsi="Palatino Linotype"/>
-          <w:sz w:val="20"/>
-          <w:szCs w:val="20"/>
-        </w:rPr>
-        <w:t>ally</w:t>
-      </w:r>
-      <w:r>
-        <w:rPr>
-          <w:rFonts w:ascii="Palatino Linotype" w:hAnsi="Palatino Linotype"/>
-          <w:sz w:val="20"/>
-          <w:szCs w:val="20"/>
-        </w:rPr>
-        <w:t xml:space="preserve"> monitored house arrest for </w:t>
-      </w:r>
-      <w:proofErr w:type="gramStart"/>
-      <w:r>
-        <w:rPr>
-          <w:rFonts w:ascii="Palatino Linotype" w:hAnsi="Palatino Linotype"/>
-          <w:b/>
-          <w:sz w:val="20"/>
-          <w:szCs w:val="20"/>
-          <w:u w:val="single"/>
-        </w:rPr>
-        <w:t>{{ community</w:t>
-      </w:r>
-      <w:proofErr w:type="gramEnd"/>
-      <w:r>
-        <w:rPr>
-          <w:rFonts w:ascii="Palatino Linotype" w:hAnsi="Palatino Linotype"/>
-          <w:b/>
-          <w:sz w:val="20"/>
-          <w:szCs w:val="20"/>
-          <w:u w:val="single"/>
-        </w:rPr>
-        <w:t>_control.house_arrest_time }}</w:t>
-      </w:r>
-      <w:r>
-        <w:rPr>
-          <w:rFonts w:ascii="Palatino Linotype" w:hAnsi="Palatino Linotype"/>
-          <w:sz w:val="20"/>
-          <w:szCs w:val="20"/>
-        </w:rPr>
-        <w:t>, effective upon hook-up by, and under the supervision of the Office of Community Control.</w:t>
-      </w:r>
-      <w:r>
-        <w:rPr>
-          <w:rFonts w:ascii="Palatino Linotype" w:hAnsi="Palatino Linotype"/>
-          <w:sz w:val="20"/>
-          <w:szCs w:val="20"/>
-        </w:rPr>
-        <w:t>{% endif %}</w:t>
+        <w:t>Defendant is admitted to the {{ community_control.specialized_docket_type }} and shall comply with all terms and conditions of the participation agreement for the docket. {% endif %}</w:t>
       </w:r>
       <w:r>
         <w:rPr>
@@ -7759,7 +6854,15 @@
           <w:sz w:val="20"/>
           <w:szCs w:val="20"/>
         </w:rPr>
-        <w:t>gps_exclusion</w:t>
+        <w:t xml:space="preserve">house_arrest </w:t>
+      </w:r>
+      <w:r>
+        <w:rPr>
+          <w:rFonts w:ascii="Palatino Linotype" w:hAnsi="Palatino Linotype"/>
+          <w:sz w:val="20"/>
+          <w:szCs w:val="20"/>
+        </w:rPr>
+        <w:t xml:space="preserve">is true %}  </w:t>
       </w:r>
       <w:r>
         <w:rPr>
@@ -7768,14 +6871,6 @@
           <w:szCs w:val="20"/>
         </w:rPr>
         <w:t xml:space="preserve"> </w:t>
-      </w:r>
-      <w:r>
-        <w:rPr>
-          <w:rFonts w:ascii="Palatino Linotype" w:hAnsi="Palatino Linotype"/>
-          <w:sz w:val="20"/>
-          <w:szCs w:val="20"/>
-        </w:rPr>
-        <w:t>is true %}</w:t>
       </w:r>
     </w:p>
     <w:p>
@@ -7804,104 +6899,49 @@
           <w:sz w:val="20"/>
           <w:szCs w:val="20"/>
         </w:rPr>
-        <w:t>D</w:t>
-      </w:r>
-      <w:r>
-        <w:rPr>
-          <w:rFonts w:ascii="Palatino Linotype" w:hAnsi="Palatino Linotype"/>
-          <w:sz w:val="20"/>
-          <w:szCs w:val="20"/>
-        </w:rPr>
-        <w:t xml:space="preserve">efendant shall report to the Office of Community Control to be fitted with a GPS Monitoring device and is excluded from coming within </w:t>
-      </w:r>
-      <w:proofErr w:type="gramStart"/>
-      <w:r>
-        <w:rPr>
-          <w:rFonts w:ascii="Palatino Linotype" w:hAnsi="Palatino Linotype"/>
-          <w:b/>
-          <w:sz w:val="20"/>
-          <w:szCs w:val="20"/>
-        </w:rPr>
-        <w:t xml:space="preserve">{{ </w:t>
-      </w:r>
-      <w:r>
-        <w:rPr>
-          <w:rFonts w:ascii="Palatino Linotype" w:hAnsi="Palatino Linotype"/>
-          <w:b/>
-          <w:sz w:val="20"/>
-          <w:szCs w:val="20"/>
-        </w:rPr>
-        <w:t>community_control.</w:t>
-      </w:r>
-      <w:r>
-        <w:rPr>
-          <w:rFonts w:ascii="Palatino Linotype" w:hAnsi="Palatino Linotype"/>
-          <w:b/>
-          <w:sz w:val="20"/>
-          <w:szCs w:val="20"/>
-        </w:rPr>
-        <w:t>gps</w:t>
-      </w:r>
-      <w:proofErr w:type="gramEnd"/>
-      <w:r>
-        <w:rPr>
-          <w:rFonts w:ascii="Palatino Linotype" w:hAnsi="Palatino Linotype"/>
-          <w:b/>
-          <w:sz w:val="20"/>
-          <w:szCs w:val="20"/>
-        </w:rPr>
-        <w:t>_exclusion_radius }}</w:t>
-      </w:r>
-      <w:r>
-        <w:rPr>
-          <w:rFonts w:ascii="Palatino Linotype" w:hAnsi="Palatino Linotype"/>
-          <w:sz w:val="20"/>
-          <w:szCs w:val="20"/>
-        </w:rPr>
-        <w:t xml:space="preserve"> of </w:t>
-      </w:r>
-      <w:r>
-        <w:rPr>
-          <w:rFonts w:ascii="Palatino Linotype" w:hAnsi="Palatino Linotype"/>
-          <w:b/>
-          <w:sz w:val="20"/>
-          <w:szCs w:val="20"/>
-        </w:rPr>
-        <w:t>{{</w:t>
-      </w:r>
-      <w:r>
-        <w:rPr>
-          <w:rFonts w:ascii="Palatino Linotype" w:hAnsi="Palatino Linotype"/>
-          <w:sz w:val="20"/>
-          <w:szCs w:val="20"/>
-        </w:rPr>
-        <w:t xml:space="preserve"> </w:t>
-      </w:r>
-      <w:r>
-        <w:rPr>
-          <w:rFonts w:ascii="Palatino Linotype" w:hAnsi="Palatino Linotype"/>
-          <w:b/>
-          <w:sz w:val="20"/>
-          <w:szCs w:val="20"/>
-        </w:rPr>
-        <w:t>community_control.</w:t>
-      </w:r>
-      <w:r>
-        <w:rPr>
-          <w:rFonts w:ascii="Palatino Linotype" w:hAnsi="Palatino Linotype"/>
-          <w:b/>
-          <w:sz w:val="20"/>
-          <w:szCs w:val="20"/>
-        </w:rPr>
-        <w:t>gps_exclusion_location }}</w:t>
-      </w:r>
-      <w:r>
-        <w:rPr>
-          <w:rFonts w:ascii="Palatino Linotype" w:hAnsi="Palatino Linotype"/>
-          <w:sz w:val="20"/>
-          <w:szCs w:val="20"/>
-        </w:rPr>
-        <w:t>.{% endif %}</w:t>
+        <w:t>Submit to electronic</w:t>
+      </w:r>
+      <w:r>
+        <w:rPr>
+          <w:rFonts w:ascii="Palatino Linotype" w:hAnsi="Palatino Linotype"/>
+          <w:sz w:val="20"/>
+          <w:szCs w:val="20"/>
+        </w:rPr>
+        <w:t>ally</w:t>
+      </w:r>
+      <w:r>
+        <w:rPr>
+          <w:rFonts w:ascii="Palatino Linotype" w:hAnsi="Palatino Linotype"/>
+          <w:sz w:val="20"/>
+          <w:szCs w:val="20"/>
+        </w:rPr>
+        <w:t xml:space="preserve"> monitored house arrest for </w:t>
+      </w:r>
+      <w:r>
+        <w:rPr>
+          <w:rFonts w:ascii="Palatino Linotype" w:hAnsi="Palatino Linotype"/>
+          <w:b/>
+          <w:sz w:val="20"/>
+          <w:szCs w:val="20"/>
+          <w:u w:val="single"/>
+        </w:rPr>
+        <w:t>{{ community_control.house_arrest_time }}</w:t>
+      </w:r>
+      <w:r>
+        <w:rPr>
+          <w:rFonts w:ascii="Palatino Linotype" w:hAnsi="Palatino Linotype"/>
+          <w:sz w:val="20"/>
+          <w:szCs w:val="20"/>
+        </w:rPr>
+        <w:t>, effective upon hook-up by, and under the supervision of the Office of Community Control.</w:t>
+      </w:r>
+      <w:r>
+        <w:rPr>
+          <w:rFonts w:ascii="Palatino Linotype" w:hAnsi="Palatino Linotype"/>
+          <w:sz w:val="20"/>
+          <w:szCs w:val="20"/>
+        </w:rPr>
+        <w:t>{% endif %}</w:t>
       </w:r>
       <w:r>
         <w:rPr>
@@ -7917,7 +6957,7 @@
           <w:sz w:val="20"/>
           <w:szCs w:val="20"/>
         </w:rPr>
-        <w:t>daily_reporting</w:t>
+        <w:t>gps_exclusion</w:t>
       </w:r>
       <w:r>
         <w:rPr>
@@ -7970,25 +7010,85 @@
           <w:sz w:val="20"/>
           <w:szCs w:val="20"/>
         </w:rPr>
-        <w:t xml:space="preserve">efendant shall report daily to the Office of Community Control in the manner specified by the Office of Community </w:t>
-      </w:r>
-      <w:proofErr w:type="gramStart"/>
-      <w:r>
-        <w:rPr>
-          <w:rFonts w:ascii="Palatino Linotype" w:hAnsi="Palatino Linotype"/>
-          <w:sz w:val="20"/>
-          <w:szCs w:val="20"/>
-        </w:rPr>
-        <w:t>Control.{</w:t>
-      </w:r>
-      <w:proofErr w:type="gramEnd"/>
-      <w:r>
-        <w:rPr>
-          <w:rFonts w:ascii="Palatino Linotype" w:hAnsi="Palatino Linotype"/>
-          <w:sz w:val="20"/>
-          <w:szCs w:val="20"/>
-        </w:rPr>
-        <w:t>% endif %}</w:t>
+        <w:t xml:space="preserve">efendant shall report to the Office of Community Control to be fitted with a GPS Monitoring device and is excluded from coming within </w:t>
+      </w:r>
+      <w:r>
+        <w:rPr>
+          <w:rFonts w:ascii="Palatino Linotype" w:hAnsi="Palatino Linotype"/>
+          <w:b/>
+          <w:sz w:val="20"/>
+          <w:szCs w:val="20"/>
+        </w:rPr>
+        <w:t xml:space="preserve">{{ </w:t>
+      </w:r>
+      <w:r>
+        <w:rPr>
+          <w:rFonts w:ascii="Palatino Linotype" w:hAnsi="Palatino Linotype"/>
+          <w:b/>
+          <w:sz w:val="20"/>
+          <w:szCs w:val="20"/>
+        </w:rPr>
+        <w:t>community_control.</w:t>
+      </w:r>
+      <w:r>
+        <w:rPr>
+          <w:rFonts w:ascii="Palatino Linotype" w:hAnsi="Palatino Linotype"/>
+          <w:b/>
+          <w:sz w:val="20"/>
+          <w:szCs w:val="20"/>
+        </w:rPr>
+        <w:t>gps_exclusion_radius }}</w:t>
+      </w:r>
+      <w:r>
+        <w:rPr>
+          <w:rFonts w:ascii="Palatino Linotype" w:hAnsi="Palatino Linotype"/>
+          <w:sz w:val="20"/>
+          <w:szCs w:val="20"/>
+        </w:rPr>
+        <w:t xml:space="preserve"> of </w:t>
+      </w:r>
+      <w:r>
+        <w:rPr>
+          <w:rFonts w:ascii="Palatino Linotype" w:hAnsi="Palatino Linotype"/>
+          <w:b/>
+          <w:sz w:val="20"/>
+          <w:szCs w:val="20"/>
+        </w:rPr>
+        <w:t>{{</w:t>
+      </w:r>
+      <w:r>
+        <w:rPr>
+          <w:rFonts w:ascii="Palatino Linotype" w:hAnsi="Palatino Linotype"/>
+          <w:sz w:val="20"/>
+          <w:szCs w:val="20"/>
+        </w:rPr>
+        <w:t xml:space="preserve"> </w:t>
+      </w:r>
+      <w:r>
+        <w:rPr>
+          <w:rFonts w:ascii="Palatino Linotype" w:hAnsi="Palatino Linotype"/>
+          <w:b/>
+          <w:sz w:val="20"/>
+          <w:szCs w:val="20"/>
+        </w:rPr>
+        <w:t>community_control.</w:t>
+      </w:r>
+      <w:r>
+        <w:rPr>
+          <w:rFonts w:ascii="Palatino Linotype" w:hAnsi="Palatino Linotype"/>
+          <w:b/>
+          <w:sz w:val="20"/>
+          <w:szCs w:val="20"/>
+        </w:rPr>
+        <w:t>gps_exclusion_location }}</w:t>
+      </w:r>
+      <w:r>
+        <w:rPr>
+          <w:rFonts w:ascii="Palatino Linotype" w:hAnsi="Palatino Linotype"/>
+          <w:sz w:val="20"/>
+          <w:szCs w:val="20"/>
+        </w:rPr>
+        <w:t>.{% endif %}</w:t>
       </w:r>
       <w:r>
         <w:rPr>
@@ -8004,31 +7104,23 @@
           <w:sz w:val="20"/>
           <w:szCs w:val="20"/>
         </w:rPr>
-        <w:t>other_community_control is true %}</w:t>
-      </w:r>
-      <w:r>
-        <w:rPr>
-          <w:rFonts w:ascii="Palatino Linotype" w:hAnsi="Palatino Linotype"/>
-          <w:sz w:val="20"/>
-          <w:szCs w:val="20"/>
-        </w:rPr>
-        <w:t xml:space="preserve">    </w:t>
-      </w:r>
-      <w:r>
-        <w:rPr>
-          <w:rFonts w:ascii="Palatino Linotype" w:hAnsi="Palatino Linotype"/>
-          <w:sz w:val="20"/>
-          <w:szCs w:val="20"/>
-        </w:rPr>
-        <w:t xml:space="preserve">   </w:t>
-      </w:r>
-      <w:r>
-        <w:rPr>
-          <w:rFonts w:ascii="Palatino Linotype" w:hAnsi="Palatino Linotype"/>
-          <w:sz w:val="20"/>
-          <w:szCs w:val="20"/>
-        </w:rPr>
-        <w:t xml:space="preserve">  </w:t>
+        <w:t>daily_reporting</w:t>
+      </w:r>
+      <w:r>
+        <w:rPr>
+          <w:rFonts w:ascii="Palatino Linotype" w:hAnsi="Palatino Linotype"/>
+          <w:sz w:val="20"/>
+          <w:szCs w:val="20"/>
+        </w:rPr>
+        <w:t xml:space="preserve"> </w:t>
+      </w:r>
+      <w:r>
+        <w:rPr>
+          <w:rFonts w:ascii="Palatino Linotype" w:hAnsi="Palatino Linotype"/>
+          <w:sz w:val="20"/>
+          <w:szCs w:val="20"/>
+        </w:rPr>
+        <w:t>is true %}</w:t>
       </w:r>
     </w:p>
     <w:p>
@@ -8054,84 +7146,151 @@
       <w:r>
         <w:rPr>
           <w:rFonts w:ascii="Palatino Linotype" w:hAnsi="Palatino Linotype"/>
-          <w:b/>
-          <w:sz w:val="20"/>
-          <w:szCs w:val="20"/>
-        </w:rPr>
-        <w:t xml:space="preserve">Other Community Control Conditions: </w:t>
-      </w:r>
-      <w:proofErr w:type="gramStart"/>
-      <w:r>
-        <w:rPr>
-          <w:rFonts w:ascii="Palatino Linotype" w:hAnsi="Palatino Linotype"/>
-          <w:sz w:val="20"/>
-          <w:szCs w:val="20"/>
-        </w:rPr>
-        <w:t>{{ community</w:t>
-      </w:r>
-      <w:proofErr w:type="gramEnd"/>
-      <w:r>
-        <w:rPr>
-          <w:rFonts w:ascii="Palatino Linotype" w:hAnsi="Palatino Linotype"/>
-          <w:sz w:val="20"/>
-          <w:szCs w:val="20"/>
-        </w:rPr>
-        <w:t>_control.other_community_control_conditions }}.{% endif %}</w:t>
-      </w:r>
-      <w:r>
-        <w:rPr>
-          <w:rFonts w:ascii="Palatino Linotype" w:hAnsi="Palatino Linotype"/>
-          <w:sz w:val="20"/>
-          <w:szCs w:val="20"/>
-        </w:rPr>
-        <w:t xml:space="preserve">{% endif %}{% if </w:t>
-      </w:r>
-      <w:r>
-        <w:rPr>
-          <w:rFonts w:ascii="Palatino Linotype" w:hAnsi="Palatino Linotype"/>
-          <w:sz w:val="20"/>
-          <w:szCs w:val="20"/>
-        </w:rPr>
-        <w:t>other_condition</w:t>
-      </w:r>
-      <w:r>
-        <w:rPr>
-          <w:rFonts w:ascii="Palatino Linotype" w:hAnsi="Palatino Linotype"/>
-          <w:sz w:val="20"/>
-          <w:szCs w:val="20"/>
-        </w:rPr>
-        <w:t>s</w:t>
-      </w:r>
-      <w:r>
-        <w:rPr>
-          <w:rFonts w:ascii="Palatino Linotype" w:hAnsi="Palatino Linotype"/>
-          <w:sz w:val="20"/>
-          <w:szCs w:val="20"/>
-        </w:rPr>
-        <w:t>.ordered</w:t>
-      </w:r>
-      <w:r>
-        <w:rPr>
-          <w:rFonts w:ascii="Palatino Linotype" w:hAnsi="Palatino Linotype"/>
-          <w:sz w:val="20"/>
-          <w:szCs w:val="20"/>
-        </w:rPr>
-        <w:t xml:space="preserve"> is true %}</w:t>
-      </w:r>
-      <w:r>
-        <w:rPr>
-          <w:rFonts w:ascii="Palatino Linotype" w:hAnsi="Palatino Linotype"/>
-          <w:sz w:val="20"/>
-          <w:szCs w:val="20"/>
-        </w:rPr>
-        <w:t>{{ ‘\n’ }}</w:t>
+          <w:sz w:val="20"/>
+          <w:szCs w:val="20"/>
+        </w:rPr>
+        <w:t>D</w:t>
+      </w:r>
+      <w:r>
+        <w:rPr>
+          <w:rFonts w:ascii="Palatino Linotype" w:hAnsi="Palatino Linotype"/>
+          <w:sz w:val="20"/>
+          <w:szCs w:val="20"/>
+        </w:rPr>
+        <w:t>efendant shall report daily to the Office of Community Control in the manner specified by the Office of Community Control.{% endif %}</w:t>
+      </w:r>
+      <w:r>
+        <w:rPr>
+          <w:rFonts w:ascii="Palatino Linotype" w:hAnsi="Palatino Linotype"/>
+          <w:sz w:val="20"/>
+          <w:szCs w:val="20"/>
+        </w:rPr>
+        <w:t>{% if community_control.</w:t>
+      </w:r>
+      <w:r>
+        <w:rPr>
+          <w:rFonts w:ascii="Palatino Linotype" w:hAnsi="Palatino Linotype"/>
+          <w:sz w:val="20"/>
+          <w:szCs w:val="20"/>
+        </w:rPr>
+        <w:t>other_community_control is true %}</w:t>
+      </w:r>
+      <w:r>
+        <w:rPr>
+          <w:rFonts w:ascii="Palatino Linotype" w:hAnsi="Palatino Linotype"/>
+          <w:sz w:val="20"/>
+          <w:szCs w:val="20"/>
+        </w:rPr>
+        <w:t xml:space="preserve">    </w:t>
+      </w:r>
+      <w:r>
+        <w:rPr>
+          <w:rFonts w:ascii="Palatino Linotype" w:hAnsi="Palatino Linotype"/>
+          <w:sz w:val="20"/>
+          <w:szCs w:val="20"/>
+        </w:rPr>
+        <w:t xml:space="preserve">   </w:t>
+      </w:r>
+      <w:r>
+        <w:rPr>
+          <w:rFonts w:ascii="Palatino Linotype" w:hAnsi="Palatino Linotype"/>
+          <w:sz w:val="20"/>
+          <w:szCs w:val="20"/>
+        </w:rPr>
+        <w:t xml:space="preserve">  </w:t>
       </w:r>
     </w:p>
     <w:p>
       <w:pPr>
+        <w:pStyle w:val="ListParagraph"/>
+        <w:widowControl/>
+        <w:numPr>
+          <w:ilvl w:val="0"/>
+          <w:numId w:val="2"/>
+        </w:numPr>
+        <w:autoSpaceDE/>
+        <w:autoSpaceDN/>
+        <w:adjustRightInd/>
         <w:jc w:val="both"/>
         <w:rPr>
           <w:rFonts w:ascii="Palatino Linotype" w:hAnsi="Palatino Linotype"/>
+          <w:b/>
+          <w:bCs/>
+          <w:sz w:val="20"/>
+          <w:szCs w:val="20"/>
+        </w:rPr>
+      </w:pPr>
+      <w:r>
+        <w:rPr>
+          <w:rFonts w:ascii="Palatino Linotype" w:hAnsi="Palatino Linotype"/>
+          <w:b/>
+          <w:sz w:val="20"/>
+          <w:szCs w:val="20"/>
+        </w:rPr>
+        <w:t xml:space="preserve">Other Community Control Conditions: </w:t>
+      </w:r>
+      <w:r>
+        <w:rPr>
+          <w:rFonts w:ascii="Palatino Linotype" w:hAnsi="Palatino Linotype"/>
+          <w:sz w:val="20"/>
+          <w:szCs w:val="20"/>
+        </w:rPr>
+        <w:t>{{ community_control.other_community_control_conditions }}.{% endif %}</w:t>
+      </w:r>
+      <w:r>
+        <w:rPr>
+          <w:rFonts w:ascii="Palatino Linotype" w:hAnsi="Palatino Linotype"/>
+          <w:sz w:val="20"/>
+          <w:szCs w:val="20"/>
+        </w:rPr>
+        <w:t xml:space="preserve">{% endif %}{% if </w:t>
+      </w:r>
+      <w:r>
+        <w:rPr>
+          <w:rFonts w:ascii="Palatino Linotype" w:hAnsi="Palatino Linotype"/>
+          <w:sz w:val="20"/>
+          <w:szCs w:val="20"/>
+        </w:rPr>
+        <w:t>other_condition</w:t>
+      </w:r>
+      <w:r>
+        <w:rPr>
+          <w:rFonts w:ascii="Palatino Linotype" w:hAnsi="Palatino Linotype"/>
+          <w:sz w:val="20"/>
+          <w:szCs w:val="20"/>
+        </w:rPr>
+        <w:t>s</w:t>
+      </w:r>
+      <w:r>
+        <w:rPr>
+          <w:rFonts w:ascii="Palatino Linotype" w:hAnsi="Palatino Linotype"/>
+          <w:sz w:val="20"/>
+          <w:szCs w:val="20"/>
+        </w:rPr>
+        <w:t>.ordered</w:t>
+      </w:r>
+      <w:r>
+        <w:rPr>
+          <w:rFonts w:ascii="Palatino Linotype" w:hAnsi="Palatino Linotype"/>
+          <w:sz w:val="20"/>
+          <w:szCs w:val="20"/>
+        </w:rPr>
+        <w:t xml:space="preserve"> is true %}</w:t>
+      </w:r>
+      <w:r>
+        <w:rPr>
+          <w:rFonts w:ascii="Palatino Linotype" w:hAnsi="Palatino Linotype"/>
+          <w:sz w:val="20"/>
+          <w:szCs w:val="20"/>
+        </w:rPr>
+        <w:t>{{ ‘\n’ }}</w:t>
+      </w:r>
+    </w:p>
+    <w:p>
+      <w:pPr>
+        <w:jc w:val="both"/>
+        <w:rPr>
+          <w:rFonts w:ascii="Palatino Linotype" w:hAnsi="Palatino Linotype"/>
           <w:sz w:val="20"/>
           <w:szCs w:val="20"/>
         </w:rPr>
@@ -8163,7 +7322,6 @@
         </w:rPr>
         <w:t xml:space="preserve"> </w:t>
       </w:r>
-      <w:proofErr w:type="gramStart"/>
       <w:r>
         <w:rPr>
           <w:rFonts w:ascii="Palatino Linotype" w:hAnsi="Palatino Linotype"/>
@@ -8178,16 +7336,7 @@
           <w:sz w:val="20"/>
           <w:szCs w:val="20"/>
         </w:rPr>
-        <w:t>other</w:t>
-      </w:r>
-      <w:proofErr w:type="gramEnd"/>
-      <w:r>
-        <w:rPr>
-          <w:rFonts w:ascii="Palatino Linotype" w:hAnsi="Palatino Linotype"/>
-          <w:sz w:val="20"/>
-          <w:szCs w:val="20"/>
-        </w:rPr>
-        <w:t>_conditions.</w:t>
+        <w:t>other_conditions.</w:t>
       </w:r>
       <w:r>
         <w:rPr>
@@ -8354,23 +7503,13 @@
         </w:rPr>
         <w:tab/>
       </w:r>
-      <w:proofErr w:type="gramStart"/>
-      <w:r>
-        <w:rPr>
-          <w:rFonts w:ascii="Palatino Linotype" w:hAnsi="Palatino Linotype"/>
-          <w:sz w:val="20"/>
-          <w:szCs w:val="20"/>
-        </w:rPr>
-        <w:t>{{ judicial</w:t>
-      </w:r>
-      <w:proofErr w:type="gramEnd"/>
-      <w:r>
-        <w:rPr>
-          <w:rFonts w:ascii="Palatino Linotype" w:hAnsi="Palatino Linotype"/>
-          <w:sz w:val="20"/>
-          <w:szCs w:val="20"/>
-        </w:rPr>
-        <w:t>_officer.officer_</w:t>
+      <w:r>
+        <w:rPr>
+          <w:rFonts w:ascii="Palatino Linotype" w:hAnsi="Palatino Linotype"/>
+          <w:sz w:val="20"/>
+          <w:szCs w:val="20"/>
+        </w:rPr>
+        <w:t>{{ judicial_officer.officer_</w:t>
       </w:r>
       <w:r>
         <w:rPr>
@@ -8481,17 +7620,7 @@
           <w:sz w:val="20"/>
           <w:szCs w:val="20"/>
         </w:rPr>
-        <w:t>% if judicial_</w:t>
-      </w:r>
-      <w:proofErr w:type="gramStart"/>
-      <w:r>
-        <w:rPr>
-          <w:rFonts w:ascii="Palatino Linotype" w:hAnsi="Palatino Linotype"/>
-          <w:bCs/>
-          <w:sz w:val="20"/>
-          <w:szCs w:val="20"/>
-        </w:rPr>
-        <w:t>of</w:t>
+        <w:t>% if judicial_of</w:t>
       </w:r>
       <w:r>
         <w:rPr>
@@ -8511,7 +7640,6 @@
         </w:rPr>
         <w:t>.officer</w:t>
       </w:r>
-      <w:proofErr w:type="gramEnd"/>
       <w:r>
         <w:rPr>
           <w:rFonts w:ascii="Palatino Linotype" w:hAnsi="Palatino Linotype"/>
@@ -8717,25 +7845,7 @@
           <w:sz w:val="16"/>
           <w:szCs w:val="16"/>
         </w:rPr>
-        <w:t xml:space="preserve">OM     EM; Defendant’s Attorney: PS     OM     EM; </w:t>
-      </w:r>
-      <w:proofErr w:type="gramStart"/>
-      <w:r>
-        <w:rPr>
-          <w:rFonts w:ascii="Palatino Linotype" w:hAnsi="Palatino Linotype"/>
-          <w:sz w:val="16"/>
-          <w:szCs w:val="16"/>
-        </w:rPr>
-        <w:t>{{ defendant</w:t>
-      </w:r>
-      <w:proofErr w:type="gramEnd"/>
-      <w:r>
-        <w:rPr>
-          <w:rFonts w:ascii="Palatino Linotype" w:hAnsi="Palatino Linotype"/>
-          <w:sz w:val="16"/>
-          <w:szCs w:val="16"/>
-        </w:rPr>
-        <w:t>.first_name }} {{ defendant.last_name}}: PS     OM     EM;</w:t>
+        <w:t>OM     EM; Defendant’s Attorney: PS     OM     EM; {{ defendant.first_name }} {{ defendant.last_name}}: PS     OM     EM;</w:t>
       </w:r>
     </w:p>
     <w:p>
@@ -8764,25 +7874,7 @@
           <w:sz w:val="16"/>
           <w:szCs w:val="16"/>
         </w:rPr>
-        <w:t>{% if community_</w:t>
-      </w:r>
-      <w:proofErr w:type="gramStart"/>
-      <w:r>
-        <w:rPr>
-          <w:rFonts w:ascii="Palatino Linotype" w:hAnsi="Palatino Linotype"/>
-          <w:sz w:val="16"/>
-          <w:szCs w:val="16"/>
-        </w:rPr>
-        <w:t>control.ordered</w:t>
-      </w:r>
-      <w:proofErr w:type="gramEnd"/>
-      <w:r>
-        <w:rPr>
-          <w:rFonts w:ascii="Palatino Linotype" w:hAnsi="Palatino Linotype"/>
-          <w:sz w:val="16"/>
-          <w:szCs w:val="16"/>
-        </w:rPr>
-        <w:t xml:space="preserve"> is true or bond_conditions.monitoring i</w:t>
+        <w:t>{% if community_control.ordered is true or bond_conditions.monitoring i</w:t>
       </w:r>
       <w:r>
         <w:rPr>
@@ -9104,27 +8196,7 @@
                 <w:sz w:val="20"/>
                 <w:szCs w:val="20"/>
               </w:rPr>
-              <w:t>% if judicial_</w:t>
-            </w:r>
-            <w:proofErr w:type="gramStart"/>
-            <w:r>
-              <w:rPr>
-                <w:rFonts w:ascii="Palatino Linotype" w:hAnsi="Palatino Linotype"/>
-                <w:bCs/>
-                <w:sz w:val="20"/>
-                <w:szCs w:val="20"/>
-              </w:rPr>
-              <w:t>officer.officer</w:t>
-            </w:r>
-            <w:proofErr w:type="gramEnd"/>
-            <w:r>
-              <w:rPr>
-                <w:rFonts w:ascii="Palatino Linotype" w:hAnsi="Palatino Linotype"/>
-                <w:bCs/>
-                <w:sz w:val="20"/>
-                <w:szCs w:val="20"/>
-              </w:rPr>
-              <w:t>_type  ==  ‘Magistrate’ %}Magistrate Decision</w:t>
+              <w:t>% if judicial_officer.officer_type  ==  ‘Magistrate’ %}Magistrate Decision</w:t>
             </w:r>
             <w:r>
               <w:rPr>

</xml_diff>

<commit_message>
Updated Jail CC template to indicate prior to release for SCRAM/GPS.
</commit_message>
<xml_diff>
--- a/resources/Templates/Jail_Plea_Final_Judgment_Template.docx
+++ b/resources/Templates/Jail_Plea_Final_Judgment_Template.docx
@@ -4201,25 +4201,7 @@
           <w:sz w:val="20"/>
           <w:szCs w:val="20"/>
         </w:rPr>
-        <w:t>{% elif court_costs.ordered == ‘</w:t>
-      </w:r>
-      <w:r>
-        <w:rPr>
-          <w:rFonts w:ascii="Palatino Linotype" w:hAnsi="Palatino Linotype"/>
-          <w:bCs/>
-          <w:sz w:val="20"/>
-          <w:szCs w:val="20"/>
-        </w:rPr>
-        <w:t>Imposed in companion case</w:t>
-      </w:r>
-      <w:r>
-        <w:rPr>
-          <w:rFonts w:ascii="Palatino Linotype" w:hAnsi="Palatino Linotype"/>
-          <w:bCs/>
-          <w:sz w:val="20"/>
-          <w:szCs w:val="20"/>
-        </w:rPr>
-        <w:t>’ %}</w:t>
+        <w:t>{% elif court_costs.ordered == ‘Imposed in companion case’ %}</w:t>
       </w:r>
       <w:r>
         <w:rPr>
@@ -6780,7 +6762,31 @@
           <w:sz w:val="20"/>
           <w:szCs w:val="20"/>
         </w:rPr>
-        <w:t>Submit to continuous alcohol monitoring</w:t>
+        <w:t xml:space="preserve">{% if currently_in_jail == ‘Yes’ %}Prior to release from jail, Defendant shall be </w:t>
+      </w:r>
+      <w:r>
+        <w:rPr>
+          <w:rFonts w:ascii="Palatino Linotype" w:hAnsi="Palatino Linotype"/>
+          <w:sz w:val="20"/>
+          <w:szCs w:val="20"/>
+        </w:rPr>
+        <w:t xml:space="preserve">fitted </w:t>
+      </w:r>
+      <w:r>
+        <w:rPr>
+          <w:rFonts w:ascii="Palatino Linotype" w:hAnsi="Palatino Linotype"/>
+          <w:sz w:val="20"/>
+          <w:szCs w:val="20"/>
+        </w:rPr>
+        <w:t>for a SCRAM unit. {% else %}Defendant shall report forthwith to the Office of Community Control to be fitted with a SCRAM unit. {% endif %}Defendant shall s</w:t>
+      </w:r>
+      <w:r>
+        <w:rPr>
+          <w:rFonts w:ascii="Palatino Linotype" w:hAnsi="Palatino Linotype"/>
+          <w:sz w:val="20"/>
+          <w:szCs w:val="20"/>
+        </w:rPr>
+        <w:t>ubmit to continuous alcohol monitoring</w:t>
       </w:r>
       <w:r>
         <w:rPr>
@@ -7206,6 +7212,46 @@
           <w:sz w:val="20"/>
           <w:szCs w:val="20"/>
         </w:rPr>
+        <w:t xml:space="preserve">{% if currently_in_jail == ‘Yes’ %}Prior to release from jail, Defendant shall be fitted for a </w:t>
+      </w:r>
+      <w:r>
+        <w:rPr>
+          <w:rFonts w:ascii="Palatino Linotype" w:hAnsi="Palatino Linotype"/>
+          <w:sz w:val="20"/>
+          <w:szCs w:val="20"/>
+        </w:rPr>
+        <w:t>GPS Monitoring</w:t>
+      </w:r>
+      <w:r>
+        <w:rPr>
+          <w:rFonts w:ascii="Palatino Linotype" w:hAnsi="Palatino Linotype"/>
+          <w:sz w:val="20"/>
+          <w:szCs w:val="20"/>
+        </w:rPr>
+        <w:t xml:space="preserve"> unit. {% else %}Defendant shall report forthwith to the Office of Community Control to be fitted with a </w:t>
+      </w:r>
+      <w:r>
+        <w:rPr>
+          <w:rFonts w:ascii="Palatino Linotype" w:hAnsi="Palatino Linotype"/>
+          <w:sz w:val="20"/>
+          <w:szCs w:val="20"/>
+        </w:rPr>
+        <w:t>GPS Monitoring</w:t>
+      </w:r>
+      <w:r>
+        <w:rPr>
+          <w:rFonts w:ascii="Palatino Linotype" w:hAnsi="Palatino Linotype"/>
+          <w:sz w:val="20"/>
+          <w:szCs w:val="20"/>
+        </w:rPr>
+        <w:t xml:space="preserve"> unit. {% endif %}</w:t>
+      </w:r>
+      <w:r>
+        <w:rPr>
+          <w:rFonts w:ascii="Palatino Linotype" w:hAnsi="Palatino Linotype"/>
+          <w:sz w:val="20"/>
+          <w:szCs w:val="20"/>
+        </w:rPr>
         <w:t>D</w:t>
       </w:r>
       <w:r>
@@ -7214,7 +7260,7 @@
           <w:sz w:val="20"/>
           <w:szCs w:val="20"/>
         </w:rPr>
-        <w:t xml:space="preserve">efendant shall report to the Office of Community Control to be fitted with a GPS Monitoring device and is excluded from coming within </w:t>
+        <w:t xml:space="preserve">efendant is excluded from coming within </w:t>
       </w:r>
       <w:r>
         <w:rPr>
@@ -7607,6 +7653,7 @@
           <w:sz w:val="20"/>
           <w:szCs w:val="20"/>
         </w:rPr>
+        <w:lastRenderedPageBreak/>
         <w:tab/>
       </w:r>
       <w:r>
@@ -7878,19 +7925,7 @@
           <w:sz w:val="19"/>
           <w:szCs w:val="19"/>
         </w:rPr>
-        <w:t xml:space="preserve">Pursuant to Criminal Rule 19(D) and Traffic Rule 14, written objections to this magistrate’s decision must be filed </w:t>
-      </w:r>
-      <w:r>
-        <w:rPr>
-          <w:rFonts w:ascii="Palatino Linotype" w:hAnsi="Palatino Linotype"/>
-          <w:b/>
-          <w:bCs/>
-          <w:i/>
-          <w:sz w:val="19"/>
-          <w:szCs w:val="19"/>
-        </w:rPr>
-        <w:lastRenderedPageBreak/>
-        <w:t xml:space="preserve">within </w:t>
+        <w:t xml:space="preserve">Pursuant to Criminal Rule 19(D) and Traffic Rule 14, written objections to this magistrate’s decision must be filed within </w:t>
       </w:r>
       <w:r>
         <w:rPr>

</xml_diff>

<commit_message>
Added Court pay and prior to release options for GPS comm control.
</commit_message>
<xml_diff>
--- a/resources/Templates/Jail_Plea_Final_Judgment_Template.docx
+++ b/resources/Templates/Jail_Plea_Final_Judgment_Template.docx
@@ -1,6 +1,6 @@
 
 <file path=word/document.xml><?xml version="1.0" encoding="utf-8"?>
-<w:document xmlns:wpc="http://schemas.microsoft.com/office/word/2010/wordprocessingCanvas" xmlns:cx="http://schemas.microsoft.com/office/drawing/2014/chartex" xmlns:cx1="http://schemas.microsoft.com/office/drawing/2015/9/8/chartex" xmlns:cx2="http://schemas.microsoft.com/office/drawing/2015/10/21/chartex" xmlns:cx3="http://schemas.microsoft.com/office/drawing/2016/5/9/chartex" xmlns:cx4="http://schemas.microsoft.com/office/drawing/2016/5/10/chartex" xmlns:cx5="http://schemas.microsoft.com/office/drawing/2016/5/11/chartex" xmlns:cx6="http://schemas.microsoft.com/office/drawing/2016/5/12/chartex" xmlns:cx7="http://schemas.microsoft.com/office/drawing/2016/5/13/chartex" xmlns:cx8="http://schemas.microsoft.com/office/drawing/2016/5/14/chartex" xmlns:mc="http://schemas.openxmlformats.org/markup-compatibility/2006" xmlns:aink="http://schemas.microsoft.com/office/drawing/2016/ink" xmlns:am3d="http://schemas.microsoft.com/office/drawing/2017/model3d" xmlns:o="urn:schemas-microsoft-com:office:office" xmlns:r="http://schemas.openxmlformats.org/officeDocument/2006/relationships" xmlns:m="http://schemas.openxmlformats.org/officeDocument/2006/math" xmlns:v="urn:schemas-microsoft-com:vml" xmlns:wp14="http://schemas.microsoft.com/office/word/2010/wordprocessingDrawing" xmlns:wp="http://schemas.openxmlformats.org/drawingml/2006/wordprocessingDrawing" xmlns:w10="urn:schemas-microsoft-com:office:word" xmlns:w="http://schemas.openxmlformats.org/wordprocessingml/2006/main" xmlns:w14="http://schemas.microsoft.com/office/word/2010/wordml" xmlns:w15="http://schemas.microsoft.com/office/word/2012/wordml" xmlns:w16cex="http://schemas.microsoft.com/office/word/2018/wordml/cex" xmlns:w16cid="http://schemas.microsoft.com/office/word/2016/wordml/cid" xmlns:w16="http://schemas.microsoft.com/office/word/2018/wordml" xmlns:w16sdtdh="http://schemas.microsoft.com/office/word/2020/wordml/sdtdatahash" xmlns:w16se="http://schemas.microsoft.com/office/word/2015/wordml/symex" xmlns:wpg="http://schemas.microsoft.com/office/word/2010/wordprocessingGroup" xmlns:wpi="http://schemas.microsoft.com/office/word/2010/wordprocessingInk" xmlns:wne="http://schemas.microsoft.com/office/word/2006/wordml" xmlns:wps="http://schemas.microsoft.com/office/word/2010/wordprocessingShape" mc:Ignorable="w14 w15 w16se w16cid w16 w16cex w16sdtdh wp14">
+<w:document xmlns:wpc="http://schemas.microsoft.com/office/word/2010/wordprocessingCanvas" xmlns:cx="http://schemas.microsoft.com/office/drawing/2014/chartex" xmlns:cx1="http://schemas.microsoft.com/office/drawing/2015/9/8/chartex" xmlns:cx2="http://schemas.microsoft.com/office/drawing/2015/10/21/chartex" xmlns:cx3="http://schemas.microsoft.com/office/drawing/2016/5/9/chartex" xmlns:cx4="http://schemas.microsoft.com/office/drawing/2016/5/10/chartex" xmlns:cx5="http://schemas.microsoft.com/office/drawing/2016/5/11/chartex" xmlns:cx6="http://schemas.microsoft.com/office/drawing/2016/5/12/chartex" xmlns:cx7="http://schemas.microsoft.com/office/drawing/2016/5/13/chartex" xmlns:cx8="http://schemas.microsoft.com/office/drawing/2016/5/14/chartex" xmlns:mc="http://schemas.openxmlformats.org/markup-compatibility/2006" xmlns:aink="http://schemas.microsoft.com/office/drawing/2016/ink" xmlns:am3d="http://schemas.microsoft.com/office/drawing/2017/model3d" xmlns:o="urn:schemas-microsoft-com:office:office" xmlns:oel="http://schemas.microsoft.com/office/2019/extlst" xmlns:r="http://schemas.openxmlformats.org/officeDocument/2006/relationships" xmlns:m="http://schemas.openxmlformats.org/officeDocument/2006/math" xmlns:v="urn:schemas-microsoft-com:vml" xmlns:wp14="http://schemas.microsoft.com/office/word/2010/wordprocessingDrawing" xmlns:wp="http://schemas.openxmlformats.org/drawingml/2006/wordprocessingDrawing" xmlns:w10="urn:schemas-microsoft-com:office:word" xmlns:w="http://schemas.openxmlformats.org/wordprocessingml/2006/main" xmlns:w14="http://schemas.microsoft.com/office/word/2010/wordml" xmlns:w15="http://schemas.microsoft.com/office/word/2012/wordml" xmlns:w16cex="http://schemas.microsoft.com/office/word/2018/wordml/cex" xmlns:w16cid="http://schemas.microsoft.com/office/word/2016/wordml/cid" xmlns:w16="http://schemas.microsoft.com/office/word/2018/wordml" xmlns:w16sdtdh="http://schemas.microsoft.com/office/word/2020/wordml/sdtdatahash" xmlns:w16se="http://schemas.microsoft.com/office/word/2015/wordml/symex" xmlns:wpg="http://schemas.microsoft.com/office/word/2010/wordprocessingGroup" xmlns:wpi="http://schemas.microsoft.com/office/word/2010/wordprocessingInk" xmlns:wne="http://schemas.microsoft.com/office/word/2006/wordml" xmlns:wps="http://schemas.microsoft.com/office/word/2010/wordprocessingShape" mc:Ignorable="w14 w15 w16se w16cid w16 w16cex w16sdtdh wp14">
   <w:body>
     <w:p>
       <w:pPr>
@@ -12726,7 +12726,7 @@
           <w:sz w:val="20"/>
           <w:szCs w:val="20"/>
         </w:rPr>
-        <w:t xml:space="preserve"> == ‘Yes’ </w:t>
+        <w:t xml:space="preserve"> == ‘Yes</w:t>
       </w:r>
       <w:proofErr w:type="gramStart"/>
       <w:r>
@@ -12735,7 +12735,15 @@
           <w:sz w:val="20"/>
           <w:szCs w:val="20"/>
         </w:rPr>
-        <w:t>%}Prior</w:t>
+        <w:t xml:space="preserve">’ </w:t>
+      </w:r>
+      <w:r>
+        <w:rPr>
+          <w:rFonts w:ascii="Palatino Linotype" w:hAnsi="Palatino Linotype"/>
+          <w:sz w:val="20"/>
+          <w:szCs w:val="20"/>
+        </w:rPr>
+        <w:t xml:space="preserve"> or</w:t>
       </w:r>
       <w:proofErr w:type="gramEnd"/>
       <w:r>
@@ -12744,7 +12752,33 @@
           <w:sz w:val="20"/>
           <w:szCs w:val="20"/>
         </w:rPr>
-        <w:t xml:space="preserve"> to release from jail, Defendant shall be fitted for a GPS Monitoring unit. {% else </w:t>
+        <w:t xml:space="preserve"> </w:t>
+      </w:r>
+      <w:proofErr w:type="spellStart"/>
+      <w:r>
+        <w:rPr>
+          <w:rFonts w:ascii="Palatino Linotype" w:hAnsi="Palatino Linotype"/>
+          <w:sz w:val="20"/>
+          <w:szCs w:val="20"/>
+        </w:rPr>
+        <w:t>community_control.gps_prior_to_release</w:t>
+      </w:r>
+      <w:proofErr w:type="spellEnd"/>
+      <w:r>
+        <w:rPr>
+          <w:rFonts w:ascii="Palatino Linotype" w:hAnsi="Palatino Linotype"/>
+          <w:sz w:val="20"/>
+          <w:szCs w:val="20"/>
+        </w:rPr>
+        <w:t xml:space="preserve"> is true </w:t>
+      </w:r>
+      <w:r>
+        <w:rPr>
+          <w:rFonts w:ascii="Palatino Linotype" w:hAnsi="Palatino Linotype"/>
+          <w:sz w:val="20"/>
+          <w:szCs w:val="20"/>
+        </w:rPr>
+        <w:t xml:space="preserve">%}Prior to release from jail, Defendant shall be fitted for a GPS Monitoring unit. {% else </w:t>
       </w:r>
       <w:proofErr w:type="gramStart"/>
       <w:r>
@@ -12762,7 +12796,7 @@
           <w:sz w:val="20"/>
           <w:szCs w:val="20"/>
         </w:rPr>
-        <w:t xml:space="preserve"> shall report forthwith to the Office of Community Control to be fitted with a </w:t>
+        <w:t xml:space="preserve"> shall report forthwith </w:t>
       </w:r>
       <w:r>
         <w:rPr>
@@ -12771,7 +12805,7 @@
           <w:szCs w:val="20"/>
         </w:rPr>
         <w:lastRenderedPageBreak/>
-        <w:t xml:space="preserve">GPS Monitoring unit. {% endif </w:t>
+        <w:t xml:space="preserve">to the Office of Community Control to be fitted with a GPS Monitoring unit. {% endif </w:t>
       </w:r>
       <w:proofErr w:type="gramStart"/>
       <w:r>
@@ -12905,15 +12939,128 @@
           <w:sz w:val="20"/>
           <w:szCs w:val="20"/>
         </w:rPr>
-        <w:t>.{% endif %}</w:t>
-      </w:r>
-      <w:r>
-        <w:rPr>
-          <w:rFonts w:ascii="Palatino Linotype" w:hAnsi="Palatino Linotype"/>
-          <w:sz w:val="20"/>
-          <w:szCs w:val="20"/>
-        </w:rPr>
-        <w:t xml:space="preserve">{% if </w:t>
+        <w:t>.</w:t>
+      </w:r>
+      <w:r>
+        <w:rPr>
+          <w:rFonts w:ascii="Palatino Linotype" w:hAnsi="Palatino Linotype"/>
+          <w:sz w:val="20"/>
+          <w:szCs w:val="20"/>
+        </w:rPr>
+        <w:t xml:space="preserve"> </w:t>
+      </w:r>
+      <w:r>
+        <w:rPr>
+          <w:rFonts w:ascii="Palatino Linotype" w:hAnsi="Palatino Linotype"/>
+          <w:sz w:val="20"/>
+          <w:szCs w:val="20"/>
+        </w:rPr>
+        <w:t xml:space="preserve">{% endif </w:t>
+      </w:r>
+      <w:proofErr w:type="gramStart"/>
+      <w:r>
+        <w:rPr>
+          <w:rFonts w:ascii="Palatino Linotype" w:hAnsi="Palatino Linotype"/>
+          <w:sz w:val="20"/>
+          <w:szCs w:val="20"/>
+        </w:rPr>
+        <w:t>%}</w:t>
+      </w:r>
+      <w:r>
+        <w:rPr>
+          <w:rFonts w:ascii="Palatino Linotype" w:hAnsi="Palatino Linotype"/>
+          <w:sz w:val="20"/>
+          <w:szCs w:val="20"/>
+        </w:rPr>
+        <w:t>{</w:t>
+      </w:r>
+      <w:proofErr w:type="gramEnd"/>
+      <w:r>
+        <w:rPr>
+          <w:rFonts w:ascii="Palatino Linotype" w:hAnsi="Palatino Linotype"/>
+          <w:sz w:val="20"/>
+          <w:szCs w:val="20"/>
+        </w:rPr>
+        <w:t xml:space="preserve">% if </w:t>
+      </w:r>
+      <w:proofErr w:type="spellStart"/>
+      <w:r>
+        <w:rPr>
+          <w:rFonts w:ascii="Palatino Linotype" w:hAnsi="Palatino Linotype"/>
+          <w:sz w:val="20"/>
+          <w:szCs w:val="20"/>
+        </w:rPr>
+        <w:t>community_control.gps_court_pay</w:t>
+      </w:r>
+      <w:proofErr w:type="spellEnd"/>
+      <w:r>
+        <w:rPr>
+          <w:rFonts w:ascii="Palatino Linotype" w:hAnsi="Palatino Linotype"/>
+          <w:sz w:val="20"/>
+          <w:szCs w:val="20"/>
+        </w:rPr>
+        <w:t xml:space="preserve"> is true %}</w:t>
+      </w:r>
+      <w:r>
+        <w:rPr>
+          <w:rFonts w:ascii="Palatino Linotype" w:hAnsi="Palatino Linotype"/>
+          <w:sz w:val="20"/>
+          <w:szCs w:val="20"/>
+          <w:u w:val="single"/>
+        </w:rPr>
+        <w:t>The Court shall pay for the cost of the GPS</w:t>
+      </w:r>
+      <w:r>
+        <w:rPr>
+          <w:rFonts w:ascii="Palatino Linotype" w:hAnsi="Palatino Linotype"/>
+          <w:sz w:val="20"/>
+          <w:szCs w:val="20"/>
+          <w:u w:val="single"/>
+        </w:rPr>
+        <w:t xml:space="preserve"> Monitoring</w:t>
+      </w:r>
+      <w:r>
+        <w:rPr>
+          <w:rFonts w:ascii="Palatino Linotype" w:hAnsi="Palatino Linotype"/>
+          <w:sz w:val="20"/>
+          <w:szCs w:val="20"/>
+          <w:u w:val="single"/>
+        </w:rPr>
+        <w:t xml:space="preserve"> unit</w:t>
+      </w:r>
+      <w:r>
+        <w:rPr>
+          <w:rFonts w:ascii="Palatino Linotype" w:hAnsi="Palatino Linotype"/>
+          <w:sz w:val="20"/>
+          <w:szCs w:val="20"/>
+        </w:rPr>
+        <w:t xml:space="preserve">. {% endif </w:t>
+      </w:r>
+      <w:proofErr w:type="gramStart"/>
+      <w:r>
+        <w:rPr>
+          <w:rFonts w:ascii="Palatino Linotype" w:hAnsi="Palatino Linotype"/>
+          <w:sz w:val="20"/>
+          <w:szCs w:val="20"/>
+        </w:rPr>
+        <w:t>%}</w:t>
+      </w:r>
+      <w:r>
+        <w:rPr>
+          <w:rFonts w:ascii="Palatino Linotype" w:hAnsi="Palatino Linotype"/>
+          <w:sz w:val="20"/>
+          <w:szCs w:val="20"/>
+        </w:rPr>
+        <w:t>{</w:t>
+      </w:r>
+      <w:proofErr w:type="gramEnd"/>
+      <w:r>
+        <w:rPr>
+          <w:rFonts w:ascii="Palatino Linotype" w:hAnsi="Palatino Linotype"/>
+          <w:sz w:val="20"/>
+          <w:szCs w:val="20"/>
+        </w:rPr>
+        <w:t xml:space="preserve">% if </w:t>
       </w:r>
       <w:proofErr w:type="spellStart"/>
       <w:r>
@@ -14100,7 +14247,7 @@
 </file>
 
 <file path=word/endnotes.xml><?xml version="1.0" encoding="utf-8"?>
-<w:endnotes xmlns:wpc="http://schemas.microsoft.com/office/word/2010/wordprocessingCanvas" xmlns:cx="http://schemas.microsoft.com/office/drawing/2014/chartex" xmlns:cx1="http://schemas.microsoft.com/office/drawing/2015/9/8/chartex" xmlns:cx2="http://schemas.microsoft.com/office/drawing/2015/10/21/chartex" xmlns:cx3="http://schemas.microsoft.com/office/drawing/2016/5/9/chartex" xmlns:cx4="http://schemas.microsoft.com/office/drawing/2016/5/10/chartex" xmlns:cx5="http://schemas.microsoft.com/office/drawing/2016/5/11/chartex" xmlns:cx6="http://schemas.microsoft.com/office/drawing/2016/5/12/chartex" xmlns:cx7="http://schemas.microsoft.com/office/drawing/2016/5/13/chartex" xmlns:cx8="http://schemas.microsoft.com/office/drawing/2016/5/14/chartex" xmlns:mc="http://schemas.openxmlformats.org/markup-compatibility/2006" xmlns:aink="http://schemas.microsoft.com/office/drawing/2016/ink" xmlns:am3d="http://schemas.microsoft.com/office/drawing/2017/model3d" xmlns:o="urn:schemas-microsoft-com:office:office" xmlns:r="http://schemas.openxmlformats.org/officeDocument/2006/relationships" xmlns:m="http://schemas.openxmlformats.org/officeDocument/2006/math" xmlns:v="urn:schemas-microsoft-com:vml" xmlns:wp14="http://schemas.microsoft.com/office/word/2010/wordprocessingDrawing" xmlns:wp="http://schemas.openxmlformats.org/drawingml/2006/wordprocessingDrawing" xmlns:w10="urn:schemas-microsoft-com:office:word" xmlns:w="http://schemas.openxmlformats.org/wordprocessingml/2006/main" xmlns:w14="http://schemas.microsoft.com/office/word/2010/wordml" xmlns:w15="http://schemas.microsoft.com/office/word/2012/wordml" xmlns:w16cex="http://schemas.microsoft.com/office/word/2018/wordml/cex" xmlns:w16cid="http://schemas.microsoft.com/office/word/2016/wordml/cid" xmlns:w16="http://schemas.microsoft.com/office/word/2018/wordml" xmlns:w16sdtdh="http://schemas.microsoft.com/office/word/2020/wordml/sdtdatahash" xmlns:w16se="http://schemas.microsoft.com/office/word/2015/wordml/symex" xmlns:wpg="http://schemas.microsoft.com/office/word/2010/wordprocessingGroup" xmlns:wpi="http://schemas.microsoft.com/office/word/2010/wordprocessingInk" xmlns:wne="http://schemas.microsoft.com/office/word/2006/wordml" xmlns:wps="http://schemas.microsoft.com/office/word/2010/wordprocessingShape" mc:Ignorable="w14 w15 w16se w16cid w16 w16cex w16sdtdh wp14">
+<w:endnotes xmlns:wpc="http://schemas.microsoft.com/office/word/2010/wordprocessingCanvas" xmlns:cx="http://schemas.microsoft.com/office/drawing/2014/chartex" xmlns:cx1="http://schemas.microsoft.com/office/drawing/2015/9/8/chartex" xmlns:cx2="http://schemas.microsoft.com/office/drawing/2015/10/21/chartex" xmlns:cx3="http://schemas.microsoft.com/office/drawing/2016/5/9/chartex" xmlns:cx4="http://schemas.microsoft.com/office/drawing/2016/5/10/chartex" xmlns:cx5="http://schemas.microsoft.com/office/drawing/2016/5/11/chartex" xmlns:cx6="http://schemas.microsoft.com/office/drawing/2016/5/12/chartex" xmlns:cx7="http://schemas.microsoft.com/office/drawing/2016/5/13/chartex" xmlns:cx8="http://schemas.microsoft.com/office/drawing/2016/5/14/chartex" xmlns:mc="http://schemas.openxmlformats.org/markup-compatibility/2006" xmlns:aink="http://schemas.microsoft.com/office/drawing/2016/ink" xmlns:am3d="http://schemas.microsoft.com/office/drawing/2017/model3d" xmlns:o="urn:schemas-microsoft-com:office:office" xmlns:oel="http://schemas.microsoft.com/office/2019/extlst" xmlns:r="http://schemas.openxmlformats.org/officeDocument/2006/relationships" xmlns:m="http://schemas.openxmlformats.org/officeDocument/2006/math" xmlns:v="urn:schemas-microsoft-com:vml" xmlns:wp14="http://schemas.microsoft.com/office/word/2010/wordprocessingDrawing" xmlns:wp="http://schemas.openxmlformats.org/drawingml/2006/wordprocessingDrawing" xmlns:w10="urn:schemas-microsoft-com:office:word" xmlns:w="http://schemas.openxmlformats.org/wordprocessingml/2006/main" xmlns:w14="http://schemas.microsoft.com/office/word/2010/wordml" xmlns:w15="http://schemas.microsoft.com/office/word/2012/wordml" xmlns:w16cex="http://schemas.microsoft.com/office/word/2018/wordml/cex" xmlns:w16cid="http://schemas.microsoft.com/office/word/2016/wordml/cid" xmlns:w16="http://schemas.microsoft.com/office/word/2018/wordml" xmlns:w16sdtdh="http://schemas.microsoft.com/office/word/2020/wordml/sdtdatahash" xmlns:w16se="http://schemas.microsoft.com/office/word/2015/wordml/symex" xmlns:wpg="http://schemas.microsoft.com/office/word/2010/wordprocessingGroup" xmlns:wpi="http://schemas.microsoft.com/office/word/2010/wordprocessingInk" xmlns:wne="http://schemas.microsoft.com/office/word/2006/wordml" xmlns:wps="http://schemas.microsoft.com/office/word/2010/wordprocessingShape" mc:Ignorable="w14 w15 w16se w16cid w16 w16cex w16sdtdh wp14">
   <w:endnote w:type="separator" w:id="-1">
     <w:p>
       <w:r>
@@ -14119,7 +14266,7 @@
 </file>
 
 <file path=word/footer1.xml><?xml version="1.0" encoding="utf-8"?>
-<w:ftr xmlns:wpc="http://schemas.microsoft.com/office/word/2010/wordprocessingCanvas" xmlns:cx="http://schemas.microsoft.com/office/drawing/2014/chartex" xmlns:cx1="http://schemas.microsoft.com/office/drawing/2015/9/8/chartex" xmlns:cx2="http://schemas.microsoft.com/office/drawing/2015/10/21/chartex" xmlns:cx3="http://schemas.microsoft.com/office/drawing/2016/5/9/chartex" xmlns:cx4="http://schemas.microsoft.com/office/drawing/2016/5/10/chartex" xmlns:cx5="http://schemas.microsoft.com/office/drawing/2016/5/11/chartex" xmlns:cx6="http://schemas.microsoft.com/office/drawing/2016/5/12/chartex" xmlns:cx7="http://schemas.microsoft.com/office/drawing/2016/5/13/chartex" xmlns:cx8="http://schemas.microsoft.com/office/drawing/2016/5/14/chartex" xmlns:mc="http://schemas.openxmlformats.org/markup-compatibility/2006" xmlns:aink="http://schemas.microsoft.com/office/drawing/2016/ink" xmlns:am3d="http://schemas.microsoft.com/office/drawing/2017/model3d" xmlns:o="urn:schemas-microsoft-com:office:office" xmlns:r="http://schemas.openxmlformats.org/officeDocument/2006/relationships" xmlns:m="http://schemas.openxmlformats.org/officeDocument/2006/math" xmlns:v="urn:schemas-microsoft-com:vml" xmlns:wp14="http://schemas.microsoft.com/office/word/2010/wordprocessingDrawing" xmlns:wp="http://schemas.openxmlformats.org/drawingml/2006/wordprocessingDrawing" xmlns:w10="urn:schemas-microsoft-com:office:word" xmlns:w="http://schemas.openxmlformats.org/wordprocessingml/2006/main" xmlns:w14="http://schemas.microsoft.com/office/word/2010/wordml" xmlns:w15="http://schemas.microsoft.com/office/word/2012/wordml" xmlns:w16cex="http://schemas.microsoft.com/office/word/2018/wordml/cex" xmlns:w16cid="http://schemas.microsoft.com/office/word/2016/wordml/cid" xmlns:w16="http://schemas.microsoft.com/office/word/2018/wordml" xmlns:w16sdtdh="http://schemas.microsoft.com/office/word/2020/wordml/sdtdatahash" xmlns:w16se="http://schemas.microsoft.com/office/word/2015/wordml/symex" xmlns:wpg="http://schemas.microsoft.com/office/word/2010/wordprocessingGroup" xmlns:wpi="http://schemas.microsoft.com/office/word/2010/wordprocessingInk" xmlns:wne="http://schemas.microsoft.com/office/word/2006/wordml" xmlns:wps="http://schemas.microsoft.com/office/word/2010/wordprocessingShape" mc:Ignorable="w14 w15 w16se w16cid w16 w16cex w16sdtdh wp14">
+<w:ftr xmlns:wpc="http://schemas.microsoft.com/office/word/2010/wordprocessingCanvas" xmlns:cx="http://schemas.microsoft.com/office/drawing/2014/chartex" xmlns:cx1="http://schemas.microsoft.com/office/drawing/2015/9/8/chartex" xmlns:cx2="http://schemas.microsoft.com/office/drawing/2015/10/21/chartex" xmlns:cx3="http://schemas.microsoft.com/office/drawing/2016/5/9/chartex" xmlns:cx4="http://schemas.microsoft.com/office/drawing/2016/5/10/chartex" xmlns:cx5="http://schemas.microsoft.com/office/drawing/2016/5/11/chartex" xmlns:cx6="http://schemas.microsoft.com/office/drawing/2016/5/12/chartex" xmlns:cx7="http://schemas.microsoft.com/office/drawing/2016/5/13/chartex" xmlns:cx8="http://schemas.microsoft.com/office/drawing/2016/5/14/chartex" xmlns:mc="http://schemas.openxmlformats.org/markup-compatibility/2006" xmlns:aink="http://schemas.microsoft.com/office/drawing/2016/ink" xmlns:am3d="http://schemas.microsoft.com/office/drawing/2017/model3d" xmlns:o="urn:schemas-microsoft-com:office:office" xmlns:oel="http://schemas.microsoft.com/office/2019/extlst" xmlns:r="http://schemas.openxmlformats.org/officeDocument/2006/relationships" xmlns:m="http://schemas.openxmlformats.org/officeDocument/2006/math" xmlns:v="urn:schemas-microsoft-com:vml" xmlns:wp14="http://schemas.microsoft.com/office/word/2010/wordprocessingDrawing" xmlns:wp="http://schemas.openxmlformats.org/drawingml/2006/wordprocessingDrawing" xmlns:w10="urn:schemas-microsoft-com:office:word" xmlns:w="http://schemas.openxmlformats.org/wordprocessingml/2006/main" xmlns:w14="http://schemas.microsoft.com/office/word/2010/wordml" xmlns:w15="http://schemas.microsoft.com/office/word/2012/wordml" xmlns:w16cex="http://schemas.microsoft.com/office/word/2018/wordml/cex" xmlns:w16cid="http://schemas.microsoft.com/office/word/2016/wordml/cid" xmlns:w16="http://schemas.microsoft.com/office/word/2018/wordml" xmlns:w16sdtdh="http://schemas.microsoft.com/office/word/2020/wordml/sdtdatahash" xmlns:w16se="http://schemas.microsoft.com/office/word/2015/wordml/symex" xmlns:wpg="http://schemas.microsoft.com/office/word/2010/wordprocessingGroup" xmlns:wpi="http://schemas.microsoft.com/office/word/2010/wordprocessingInk" xmlns:wne="http://schemas.microsoft.com/office/word/2006/wordml" xmlns:wps="http://schemas.microsoft.com/office/word/2010/wordprocessingShape" mc:Ignorable="w14 w15 w16se w16cid w16 w16cex w16sdtdh wp14">
   <w:p>
     <w:pPr>
       <w:pStyle w:val="Footer"/>
@@ -14129,7 +14276,7 @@
 </file>
 
 <file path=word/footer2.xml><?xml version="1.0" encoding="utf-8"?>
-<w:ftr xmlns:wpc="http://schemas.microsoft.com/office/word/2010/wordprocessingCanvas" xmlns:cx="http://schemas.microsoft.com/office/drawing/2014/chartex" xmlns:cx1="http://schemas.microsoft.com/office/drawing/2015/9/8/chartex" xmlns:cx2="http://schemas.microsoft.com/office/drawing/2015/10/21/chartex" xmlns:cx3="http://schemas.microsoft.com/office/drawing/2016/5/9/chartex" xmlns:cx4="http://schemas.microsoft.com/office/drawing/2016/5/10/chartex" xmlns:cx5="http://schemas.microsoft.com/office/drawing/2016/5/11/chartex" xmlns:cx6="http://schemas.microsoft.com/office/drawing/2016/5/12/chartex" xmlns:cx7="http://schemas.microsoft.com/office/drawing/2016/5/13/chartex" xmlns:cx8="http://schemas.microsoft.com/office/drawing/2016/5/14/chartex" xmlns:mc="http://schemas.openxmlformats.org/markup-compatibility/2006" xmlns:aink="http://schemas.microsoft.com/office/drawing/2016/ink" xmlns:am3d="http://schemas.microsoft.com/office/drawing/2017/model3d" xmlns:o="urn:schemas-microsoft-com:office:office" xmlns:r="http://schemas.openxmlformats.org/officeDocument/2006/relationships" xmlns:m="http://schemas.openxmlformats.org/officeDocument/2006/math" xmlns:v="urn:schemas-microsoft-com:vml" xmlns:wp14="http://schemas.microsoft.com/office/word/2010/wordprocessingDrawing" xmlns:wp="http://schemas.openxmlformats.org/drawingml/2006/wordprocessingDrawing" xmlns:w10="urn:schemas-microsoft-com:office:word" xmlns:w="http://schemas.openxmlformats.org/wordprocessingml/2006/main" xmlns:w14="http://schemas.microsoft.com/office/word/2010/wordml" xmlns:w15="http://schemas.microsoft.com/office/word/2012/wordml" xmlns:w16cex="http://schemas.microsoft.com/office/word/2018/wordml/cex" xmlns:w16cid="http://schemas.microsoft.com/office/word/2016/wordml/cid" xmlns:w16="http://schemas.microsoft.com/office/word/2018/wordml" xmlns:w16sdtdh="http://schemas.microsoft.com/office/word/2020/wordml/sdtdatahash" xmlns:w16se="http://schemas.microsoft.com/office/word/2015/wordml/symex" xmlns:wpg="http://schemas.microsoft.com/office/word/2010/wordprocessingGroup" xmlns:wpi="http://schemas.microsoft.com/office/word/2010/wordprocessingInk" xmlns:wne="http://schemas.microsoft.com/office/word/2006/wordml" xmlns:wps="http://schemas.microsoft.com/office/word/2010/wordprocessingShape" mc:Ignorable="w14 w15 w16se w16cid w16 w16cex w16sdtdh wp14">
+<w:ftr xmlns:wpc="http://schemas.microsoft.com/office/word/2010/wordprocessingCanvas" xmlns:cx="http://schemas.microsoft.com/office/drawing/2014/chartex" xmlns:cx1="http://schemas.microsoft.com/office/drawing/2015/9/8/chartex" xmlns:cx2="http://schemas.microsoft.com/office/drawing/2015/10/21/chartex" xmlns:cx3="http://schemas.microsoft.com/office/drawing/2016/5/9/chartex" xmlns:cx4="http://schemas.microsoft.com/office/drawing/2016/5/10/chartex" xmlns:cx5="http://schemas.microsoft.com/office/drawing/2016/5/11/chartex" xmlns:cx6="http://schemas.microsoft.com/office/drawing/2016/5/12/chartex" xmlns:cx7="http://schemas.microsoft.com/office/drawing/2016/5/13/chartex" xmlns:cx8="http://schemas.microsoft.com/office/drawing/2016/5/14/chartex" xmlns:mc="http://schemas.openxmlformats.org/markup-compatibility/2006" xmlns:aink="http://schemas.microsoft.com/office/drawing/2016/ink" xmlns:am3d="http://schemas.microsoft.com/office/drawing/2017/model3d" xmlns:o="urn:schemas-microsoft-com:office:office" xmlns:oel="http://schemas.microsoft.com/office/2019/extlst" xmlns:r="http://schemas.openxmlformats.org/officeDocument/2006/relationships" xmlns:m="http://schemas.openxmlformats.org/officeDocument/2006/math" xmlns:v="urn:schemas-microsoft-com:vml" xmlns:wp14="http://schemas.microsoft.com/office/word/2010/wordprocessingDrawing" xmlns:wp="http://schemas.openxmlformats.org/drawingml/2006/wordprocessingDrawing" xmlns:w10="urn:schemas-microsoft-com:office:word" xmlns:w="http://schemas.openxmlformats.org/wordprocessingml/2006/main" xmlns:w14="http://schemas.microsoft.com/office/word/2010/wordml" xmlns:w15="http://schemas.microsoft.com/office/word/2012/wordml" xmlns:w16cex="http://schemas.microsoft.com/office/word/2018/wordml/cex" xmlns:w16cid="http://schemas.microsoft.com/office/word/2016/wordml/cid" xmlns:w16="http://schemas.microsoft.com/office/word/2018/wordml" xmlns:w16sdtdh="http://schemas.microsoft.com/office/word/2020/wordml/sdtdatahash" xmlns:w16se="http://schemas.microsoft.com/office/word/2015/wordml/symex" xmlns:wpg="http://schemas.microsoft.com/office/word/2010/wordprocessingGroup" xmlns:wpi="http://schemas.microsoft.com/office/word/2010/wordprocessingInk" xmlns:wne="http://schemas.microsoft.com/office/word/2006/wordml" xmlns:wps="http://schemas.microsoft.com/office/word/2010/wordprocessingShape" mc:Ignorable="w14 w15 w16se w16cid w16 w16cex w16sdtdh wp14">
   <w:sdt>
     <w:sdtPr>
       <w:rPr>
@@ -14437,7 +14584,7 @@
 </file>
 
 <file path=word/footer3.xml><?xml version="1.0" encoding="utf-8"?>
-<w:ftr xmlns:wpc="http://schemas.microsoft.com/office/word/2010/wordprocessingCanvas" xmlns:cx="http://schemas.microsoft.com/office/drawing/2014/chartex" xmlns:cx1="http://schemas.microsoft.com/office/drawing/2015/9/8/chartex" xmlns:cx2="http://schemas.microsoft.com/office/drawing/2015/10/21/chartex" xmlns:cx3="http://schemas.microsoft.com/office/drawing/2016/5/9/chartex" xmlns:cx4="http://schemas.microsoft.com/office/drawing/2016/5/10/chartex" xmlns:cx5="http://schemas.microsoft.com/office/drawing/2016/5/11/chartex" xmlns:cx6="http://schemas.microsoft.com/office/drawing/2016/5/12/chartex" xmlns:cx7="http://schemas.microsoft.com/office/drawing/2016/5/13/chartex" xmlns:cx8="http://schemas.microsoft.com/office/drawing/2016/5/14/chartex" xmlns:mc="http://schemas.openxmlformats.org/markup-compatibility/2006" xmlns:aink="http://schemas.microsoft.com/office/drawing/2016/ink" xmlns:am3d="http://schemas.microsoft.com/office/drawing/2017/model3d" xmlns:o="urn:schemas-microsoft-com:office:office" xmlns:r="http://schemas.openxmlformats.org/officeDocument/2006/relationships" xmlns:m="http://schemas.openxmlformats.org/officeDocument/2006/math" xmlns:v="urn:schemas-microsoft-com:vml" xmlns:wp14="http://schemas.microsoft.com/office/word/2010/wordprocessingDrawing" xmlns:wp="http://schemas.openxmlformats.org/drawingml/2006/wordprocessingDrawing" xmlns:w10="urn:schemas-microsoft-com:office:word" xmlns:w="http://schemas.openxmlformats.org/wordprocessingml/2006/main" xmlns:w14="http://schemas.microsoft.com/office/word/2010/wordml" xmlns:w15="http://schemas.microsoft.com/office/word/2012/wordml" xmlns:w16cex="http://schemas.microsoft.com/office/word/2018/wordml/cex" xmlns:w16cid="http://schemas.microsoft.com/office/word/2016/wordml/cid" xmlns:w16="http://schemas.microsoft.com/office/word/2018/wordml" xmlns:w16sdtdh="http://schemas.microsoft.com/office/word/2020/wordml/sdtdatahash" xmlns:w16se="http://schemas.microsoft.com/office/word/2015/wordml/symex" xmlns:wpg="http://schemas.microsoft.com/office/word/2010/wordprocessingGroup" xmlns:wpi="http://schemas.microsoft.com/office/word/2010/wordprocessingInk" xmlns:wne="http://schemas.microsoft.com/office/word/2006/wordml" xmlns:wps="http://schemas.microsoft.com/office/word/2010/wordprocessingShape" mc:Ignorable="w14 w15 w16se w16cid w16 w16cex w16sdtdh wp14">
+<w:ftr xmlns:wpc="http://schemas.microsoft.com/office/word/2010/wordprocessingCanvas" xmlns:cx="http://schemas.microsoft.com/office/drawing/2014/chartex" xmlns:cx1="http://schemas.microsoft.com/office/drawing/2015/9/8/chartex" xmlns:cx2="http://schemas.microsoft.com/office/drawing/2015/10/21/chartex" xmlns:cx3="http://schemas.microsoft.com/office/drawing/2016/5/9/chartex" xmlns:cx4="http://schemas.microsoft.com/office/drawing/2016/5/10/chartex" xmlns:cx5="http://schemas.microsoft.com/office/drawing/2016/5/11/chartex" xmlns:cx6="http://schemas.microsoft.com/office/drawing/2016/5/12/chartex" xmlns:cx7="http://schemas.microsoft.com/office/drawing/2016/5/13/chartex" xmlns:cx8="http://schemas.microsoft.com/office/drawing/2016/5/14/chartex" xmlns:mc="http://schemas.openxmlformats.org/markup-compatibility/2006" xmlns:aink="http://schemas.microsoft.com/office/drawing/2016/ink" xmlns:am3d="http://schemas.microsoft.com/office/drawing/2017/model3d" xmlns:o="urn:schemas-microsoft-com:office:office" xmlns:oel="http://schemas.microsoft.com/office/2019/extlst" xmlns:r="http://schemas.openxmlformats.org/officeDocument/2006/relationships" xmlns:m="http://schemas.openxmlformats.org/officeDocument/2006/math" xmlns:v="urn:schemas-microsoft-com:vml" xmlns:wp14="http://schemas.microsoft.com/office/word/2010/wordprocessingDrawing" xmlns:wp="http://schemas.openxmlformats.org/drawingml/2006/wordprocessingDrawing" xmlns:w10="urn:schemas-microsoft-com:office:word" xmlns:w="http://schemas.openxmlformats.org/wordprocessingml/2006/main" xmlns:w14="http://schemas.microsoft.com/office/word/2010/wordml" xmlns:w15="http://schemas.microsoft.com/office/word/2012/wordml" xmlns:w16cex="http://schemas.microsoft.com/office/word/2018/wordml/cex" xmlns:w16cid="http://schemas.microsoft.com/office/word/2016/wordml/cid" xmlns:w16="http://schemas.microsoft.com/office/word/2018/wordml" xmlns:w16sdtdh="http://schemas.microsoft.com/office/word/2020/wordml/sdtdatahash" xmlns:w16se="http://schemas.microsoft.com/office/word/2015/wordml/symex" xmlns:wpg="http://schemas.microsoft.com/office/word/2010/wordprocessingGroup" xmlns:wpi="http://schemas.microsoft.com/office/word/2010/wordprocessingInk" xmlns:wne="http://schemas.microsoft.com/office/word/2006/wordml" xmlns:wps="http://schemas.microsoft.com/office/word/2010/wordprocessingShape" mc:Ignorable="w14 w15 w16se w16cid w16 w16cex w16sdtdh wp14">
   <w:p>
     <w:pPr>
       <w:pStyle w:val="Footer"/>
@@ -14447,7 +14594,7 @@
 </file>
 
 <file path=word/footnotes.xml><?xml version="1.0" encoding="utf-8"?>
-<w:footnotes xmlns:wpc="http://schemas.microsoft.com/office/word/2010/wordprocessingCanvas" xmlns:cx="http://schemas.microsoft.com/office/drawing/2014/chartex" xmlns:cx1="http://schemas.microsoft.com/office/drawing/2015/9/8/chartex" xmlns:cx2="http://schemas.microsoft.com/office/drawing/2015/10/21/chartex" xmlns:cx3="http://schemas.microsoft.com/office/drawing/2016/5/9/chartex" xmlns:cx4="http://schemas.microsoft.com/office/drawing/2016/5/10/chartex" xmlns:cx5="http://schemas.microsoft.com/office/drawing/2016/5/11/chartex" xmlns:cx6="http://schemas.microsoft.com/office/drawing/2016/5/12/chartex" xmlns:cx7="http://schemas.microsoft.com/office/drawing/2016/5/13/chartex" xmlns:cx8="http://schemas.microsoft.com/office/drawing/2016/5/14/chartex" xmlns:mc="http://schemas.openxmlformats.org/markup-compatibility/2006" xmlns:aink="http://schemas.microsoft.com/office/drawing/2016/ink" xmlns:am3d="http://schemas.microsoft.com/office/drawing/2017/model3d" xmlns:o="urn:schemas-microsoft-com:office:office" xmlns:r="http://schemas.openxmlformats.org/officeDocument/2006/relationships" xmlns:m="http://schemas.openxmlformats.org/officeDocument/2006/math" xmlns:v="urn:schemas-microsoft-com:vml" xmlns:wp14="http://schemas.microsoft.com/office/word/2010/wordprocessingDrawing" xmlns:wp="http://schemas.openxmlformats.org/drawingml/2006/wordprocessingDrawing" xmlns:w10="urn:schemas-microsoft-com:office:word" xmlns:w="http://schemas.openxmlformats.org/wordprocessingml/2006/main" xmlns:w14="http://schemas.microsoft.com/office/word/2010/wordml" xmlns:w15="http://schemas.microsoft.com/office/word/2012/wordml" xmlns:w16cex="http://schemas.microsoft.com/office/word/2018/wordml/cex" xmlns:w16cid="http://schemas.microsoft.com/office/word/2016/wordml/cid" xmlns:w16="http://schemas.microsoft.com/office/word/2018/wordml" xmlns:w16sdtdh="http://schemas.microsoft.com/office/word/2020/wordml/sdtdatahash" xmlns:w16se="http://schemas.microsoft.com/office/word/2015/wordml/symex" xmlns:wpg="http://schemas.microsoft.com/office/word/2010/wordprocessingGroup" xmlns:wpi="http://schemas.microsoft.com/office/word/2010/wordprocessingInk" xmlns:wne="http://schemas.microsoft.com/office/word/2006/wordml" xmlns:wps="http://schemas.microsoft.com/office/word/2010/wordprocessingShape" mc:Ignorable="w14 w15 w16se w16cid w16 w16cex w16sdtdh wp14">
+<w:footnotes xmlns:wpc="http://schemas.microsoft.com/office/word/2010/wordprocessingCanvas" xmlns:cx="http://schemas.microsoft.com/office/drawing/2014/chartex" xmlns:cx1="http://schemas.microsoft.com/office/drawing/2015/9/8/chartex" xmlns:cx2="http://schemas.microsoft.com/office/drawing/2015/10/21/chartex" xmlns:cx3="http://schemas.microsoft.com/office/drawing/2016/5/9/chartex" xmlns:cx4="http://schemas.microsoft.com/office/drawing/2016/5/10/chartex" xmlns:cx5="http://schemas.microsoft.com/office/drawing/2016/5/11/chartex" xmlns:cx6="http://schemas.microsoft.com/office/drawing/2016/5/12/chartex" xmlns:cx7="http://schemas.microsoft.com/office/drawing/2016/5/13/chartex" xmlns:cx8="http://schemas.microsoft.com/office/drawing/2016/5/14/chartex" xmlns:mc="http://schemas.openxmlformats.org/markup-compatibility/2006" xmlns:aink="http://schemas.microsoft.com/office/drawing/2016/ink" xmlns:am3d="http://schemas.microsoft.com/office/drawing/2017/model3d" xmlns:o="urn:schemas-microsoft-com:office:office" xmlns:oel="http://schemas.microsoft.com/office/2019/extlst" xmlns:r="http://schemas.openxmlformats.org/officeDocument/2006/relationships" xmlns:m="http://schemas.openxmlformats.org/officeDocument/2006/math" xmlns:v="urn:schemas-microsoft-com:vml" xmlns:wp14="http://schemas.microsoft.com/office/word/2010/wordprocessingDrawing" xmlns:wp="http://schemas.openxmlformats.org/drawingml/2006/wordprocessingDrawing" xmlns:w10="urn:schemas-microsoft-com:office:word" xmlns:w="http://schemas.openxmlformats.org/wordprocessingml/2006/main" xmlns:w14="http://schemas.microsoft.com/office/word/2010/wordml" xmlns:w15="http://schemas.microsoft.com/office/word/2012/wordml" xmlns:w16cex="http://schemas.microsoft.com/office/word/2018/wordml/cex" xmlns:w16cid="http://schemas.microsoft.com/office/word/2016/wordml/cid" xmlns:w16="http://schemas.microsoft.com/office/word/2018/wordml" xmlns:w16sdtdh="http://schemas.microsoft.com/office/word/2020/wordml/sdtdatahash" xmlns:w16se="http://schemas.microsoft.com/office/word/2015/wordml/symex" xmlns:wpg="http://schemas.microsoft.com/office/word/2010/wordprocessingGroup" xmlns:wpi="http://schemas.microsoft.com/office/word/2010/wordprocessingInk" xmlns:wne="http://schemas.microsoft.com/office/word/2006/wordml" xmlns:wps="http://schemas.microsoft.com/office/word/2010/wordprocessingShape" mc:Ignorable="w14 w15 w16se w16cid w16 w16cex w16sdtdh wp14">
   <w:footnote w:type="separator" w:id="-1">
     <w:p>
       <w:r>
@@ -14466,7 +14613,7 @@
 </file>
 
 <file path=word/header1.xml><?xml version="1.0" encoding="utf-8"?>
-<w:hdr xmlns:wpc="http://schemas.microsoft.com/office/word/2010/wordprocessingCanvas" xmlns:cx="http://schemas.microsoft.com/office/drawing/2014/chartex" xmlns:cx1="http://schemas.microsoft.com/office/drawing/2015/9/8/chartex" xmlns:cx2="http://schemas.microsoft.com/office/drawing/2015/10/21/chartex" xmlns:cx3="http://schemas.microsoft.com/office/drawing/2016/5/9/chartex" xmlns:cx4="http://schemas.microsoft.com/office/drawing/2016/5/10/chartex" xmlns:cx5="http://schemas.microsoft.com/office/drawing/2016/5/11/chartex" xmlns:cx6="http://schemas.microsoft.com/office/drawing/2016/5/12/chartex" xmlns:cx7="http://schemas.microsoft.com/office/drawing/2016/5/13/chartex" xmlns:cx8="http://schemas.microsoft.com/office/drawing/2016/5/14/chartex" xmlns:mc="http://schemas.openxmlformats.org/markup-compatibility/2006" xmlns:aink="http://schemas.microsoft.com/office/drawing/2016/ink" xmlns:am3d="http://schemas.microsoft.com/office/drawing/2017/model3d" xmlns:o="urn:schemas-microsoft-com:office:office" xmlns:r="http://schemas.openxmlformats.org/officeDocument/2006/relationships" xmlns:m="http://schemas.openxmlformats.org/officeDocument/2006/math" xmlns:v="urn:schemas-microsoft-com:vml" xmlns:wp14="http://schemas.microsoft.com/office/word/2010/wordprocessingDrawing" xmlns:wp="http://schemas.openxmlformats.org/drawingml/2006/wordprocessingDrawing" xmlns:w10="urn:schemas-microsoft-com:office:word" xmlns:w="http://schemas.openxmlformats.org/wordprocessingml/2006/main" xmlns:w14="http://schemas.microsoft.com/office/word/2010/wordml" xmlns:w15="http://schemas.microsoft.com/office/word/2012/wordml" xmlns:w16cex="http://schemas.microsoft.com/office/word/2018/wordml/cex" xmlns:w16cid="http://schemas.microsoft.com/office/word/2016/wordml/cid" xmlns:w16="http://schemas.microsoft.com/office/word/2018/wordml" xmlns:w16sdtdh="http://schemas.microsoft.com/office/word/2020/wordml/sdtdatahash" xmlns:w16se="http://schemas.microsoft.com/office/word/2015/wordml/symex" xmlns:wpg="http://schemas.microsoft.com/office/word/2010/wordprocessingGroup" xmlns:wpi="http://schemas.microsoft.com/office/word/2010/wordprocessingInk" xmlns:wne="http://schemas.microsoft.com/office/word/2006/wordml" xmlns:wps="http://schemas.microsoft.com/office/word/2010/wordprocessingShape" mc:Ignorable="w14 w15 w16se w16cid w16 w16cex w16sdtdh wp14">
+<w:hdr xmlns:wpc="http://schemas.microsoft.com/office/word/2010/wordprocessingCanvas" xmlns:cx="http://schemas.microsoft.com/office/drawing/2014/chartex" xmlns:cx1="http://schemas.microsoft.com/office/drawing/2015/9/8/chartex" xmlns:cx2="http://schemas.microsoft.com/office/drawing/2015/10/21/chartex" xmlns:cx3="http://schemas.microsoft.com/office/drawing/2016/5/9/chartex" xmlns:cx4="http://schemas.microsoft.com/office/drawing/2016/5/10/chartex" xmlns:cx5="http://schemas.microsoft.com/office/drawing/2016/5/11/chartex" xmlns:cx6="http://schemas.microsoft.com/office/drawing/2016/5/12/chartex" xmlns:cx7="http://schemas.microsoft.com/office/drawing/2016/5/13/chartex" xmlns:cx8="http://schemas.microsoft.com/office/drawing/2016/5/14/chartex" xmlns:mc="http://schemas.openxmlformats.org/markup-compatibility/2006" xmlns:aink="http://schemas.microsoft.com/office/drawing/2016/ink" xmlns:am3d="http://schemas.microsoft.com/office/drawing/2017/model3d" xmlns:o="urn:schemas-microsoft-com:office:office" xmlns:oel="http://schemas.microsoft.com/office/2019/extlst" xmlns:r="http://schemas.openxmlformats.org/officeDocument/2006/relationships" xmlns:m="http://schemas.openxmlformats.org/officeDocument/2006/math" xmlns:v="urn:schemas-microsoft-com:vml" xmlns:wp14="http://schemas.microsoft.com/office/word/2010/wordprocessingDrawing" xmlns:wp="http://schemas.openxmlformats.org/drawingml/2006/wordprocessingDrawing" xmlns:w10="urn:schemas-microsoft-com:office:word" xmlns:w="http://schemas.openxmlformats.org/wordprocessingml/2006/main" xmlns:w14="http://schemas.microsoft.com/office/word/2010/wordml" xmlns:w15="http://schemas.microsoft.com/office/word/2012/wordml" xmlns:w16cex="http://schemas.microsoft.com/office/word/2018/wordml/cex" xmlns:w16cid="http://schemas.microsoft.com/office/word/2016/wordml/cid" xmlns:w16="http://schemas.microsoft.com/office/word/2018/wordml" xmlns:w16sdtdh="http://schemas.microsoft.com/office/word/2020/wordml/sdtdatahash" xmlns:w16se="http://schemas.microsoft.com/office/word/2015/wordml/symex" xmlns:wpg="http://schemas.microsoft.com/office/word/2010/wordprocessingGroup" xmlns:wpi="http://schemas.microsoft.com/office/word/2010/wordprocessingInk" xmlns:wne="http://schemas.microsoft.com/office/word/2006/wordml" xmlns:wps="http://schemas.microsoft.com/office/word/2010/wordprocessingShape" mc:Ignorable="w14 w15 w16se w16cid w16 w16cex w16sdtdh wp14">
   <w:p>
     <w:pPr>
       <w:pStyle w:val="Header"/>
@@ -14476,7 +14623,7 @@
 </file>
 
 <file path=word/header2.xml><?xml version="1.0" encoding="utf-8"?>
-<w:hdr xmlns:wpc="http://schemas.microsoft.com/office/word/2010/wordprocessingCanvas" xmlns:cx="http://schemas.microsoft.com/office/drawing/2014/chartex" xmlns:cx1="http://schemas.microsoft.com/office/drawing/2015/9/8/chartex" xmlns:cx2="http://schemas.microsoft.com/office/drawing/2015/10/21/chartex" xmlns:cx3="http://schemas.microsoft.com/office/drawing/2016/5/9/chartex" xmlns:cx4="http://schemas.microsoft.com/office/drawing/2016/5/10/chartex" xmlns:cx5="http://schemas.microsoft.com/office/drawing/2016/5/11/chartex" xmlns:cx6="http://schemas.microsoft.com/office/drawing/2016/5/12/chartex" xmlns:cx7="http://schemas.microsoft.com/office/drawing/2016/5/13/chartex" xmlns:cx8="http://schemas.microsoft.com/office/drawing/2016/5/14/chartex" xmlns:mc="http://schemas.openxmlformats.org/markup-compatibility/2006" xmlns:aink="http://schemas.microsoft.com/office/drawing/2016/ink" xmlns:am3d="http://schemas.microsoft.com/office/drawing/2017/model3d" xmlns:o="urn:schemas-microsoft-com:office:office" xmlns:r="http://schemas.openxmlformats.org/officeDocument/2006/relationships" xmlns:m="http://schemas.openxmlformats.org/officeDocument/2006/math" xmlns:v="urn:schemas-microsoft-com:vml" xmlns:wp14="http://schemas.microsoft.com/office/word/2010/wordprocessingDrawing" xmlns:wp="http://schemas.openxmlformats.org/drawingml/2006/wordprocessingDrawing" xmlns:w10="urn:schemas-microsoft-com:office:word" xmlns:w="http://schemas.openxmlformats.org/wordprocessingml/2006/main" xmlns:w14="http://schemas.microsoft.com/office/word/2010/wordml" xmlns:w15="http://schemas.microsoft.com/office/word/2012/wordml" xmlns:w16cex="http://schemas.microsoft.com/office/word/2018/wordml/cex" xmlns:w16cid="http://schemas.microsoft.com/office/word/2016/wordml/cid" xmlns:w16="http://schemas.microsoft.com/office/word/2018/wordml" xmlns:w16sdtdh="http://schemas.microsoft.com/office/word/2020/wordml/sdtdatahash" xmlns:w16se="http://schemas.microsoft.com/office/word/2015/wordml/symex" xmlns:wpg="http://schemas.microsoft.com/office/word/2010/wordprocessingGroup" xmlns:wpi="http://schemas.microsoft.com/office/word/2010/wordprocessingInk" xmlns:wne="http://schemas.microsoft.com/office/word/2006/wordml" xmlns:wps="http://schemas.microsoft.com/office/word/2010/wordprocessingShape" mc:Ignorable="w14 w15 w16se w16cid w16 w16cex w16sdtdh wp14">
+<w:hdr xmlns:wpc="http://schemas.microsoft.com/office/word/2010/wordprocessingCanvas" xmlns:cx="http://schemas.microsoft.com/office/drawing/2014/chartex" xmlns:cx1="http://schemas.microsoft.com/office/drawing/2015/9/8/chartex" xmlns:cx2="http://schemas.microsoft.com/office/drawing/2015/10/21/chartex" xmlns:cx3="http://schemas.microsoft.com/office/drawing/2016/5/9/chartex" xmlns:cx4="http://schemas.microsoft.com/office/drawing/2016/5/10/chartex" xmlns:cx5="http://schemas.microsoft.com/office/drawing/2016/5/11/chartex" xmlns:cx6="http://schemas.microsoft.com/office/drawing/2016/5/12/chartex" xmlns:cx7="http://schemas.microsoft.com/office/drawing/2016/5/13/chartex" xmlns:cx8="http://schemas.microsoft.com/office/drawing/2016/5/14/chartex" xmlns:mc="http://schemas.openxmlformats.org/markup-compatibility/2006" xmlns:aink="http://schemas.microsoft.com/office/drawing/2016/ink" xmlns:am3d="http://schemas.microsoft.com/office/drawing/2017/model3d" xmlns:o="urn:schemas-microsoft-com:office:office" xmlns:oel="http://schemas.microsoft.com/office/2019/extlst" xmlns:r="http://schemas.openxmlformats.org/officeDocument/2006/relationships" xmlns:m="http://schemas.openxmlformats.org/officeDocument/2006/math" xmlns:v="urn:schemas-microsoft-com:vml" xmlns:wp14="http://schemas.microsoft.com/office/word/2010/wordprocessingDrawing" xmlns:wp="http://schemas.openxmlformats.org/drawingml/2006/wordprocessingDrawing" xmlns:w10="urn:schemas-microsoft-com:office:word" xmlns:w="http://schemas.openxmlformats.org/wordprocessingml/2006/main" xmlns:w14="http://schemas.microsoft.com/office/word/2010/wordml" xmlns:w15="http://schemas.microsoft.com/office/word/2012/wordml" xmlns:w16cex="http://schemas.microsoft.com/office/word/2018/wordml/cex" xmlns:w16cid="http://schemas.microsoft.com/office/word/2016/wordml/cid" xmlns:w16="http://schemas.microsoft.com/office/word/2018/wordml" xmlns:w16sdtdh="http://schemas.microsoft.com/office/word/2020/wordml/sdtdatahash" xmlns:w16se="http://schemas.microsoft.com/office/word/2015/wordml/symex" xmlns:wpg="http://schemas.microsoft.com/office/word/2010/wordprocessingGroup" xmlns:wpi="http://schemas.microsoft.com/office/word/2010/wordprocessingInk" xmlns:wne="http://schemas.microsoft.com/office/word/2006/wordml" xmlns:wps="http://schemas.microsoft.com/office/word/2010/wordprocessingShape" mc:Ignorable="w14 w15 w16se w16cid w16 w16cex w16sdtdh wp14">
   <w:p>
     <w:pPr>
       <w:pStyle w:val="Header"/>
@@ -14500,7 +14647,7 @@
 </file>
 
 <file path=word/header3.xml><?xml version="1.0" encoding="utf-8"?>
-<w:hdr xmlns:wpc="http://schemas.microsoft.com/office/word/2010/wordprocessingCanvas" xmlns:cx="http://schemas.microsoft.com/office/drawing/2014/chartex" xmlns:cx1="http://schemas.microsoft.com/office/drawing/2015/9/8/chartex" xmlns:cx2="http://schemas.microsoft.com/office/drawing/2015/10/21/chartex" xmlns:cx3="http://schemas.microsoft.com/office/drawing/2016/5/9/chartex" xmlns:cx4="http://schemas.microsoft.com/office/drawing/2016/5/10/chartex" xmlns:cx5="http://schemas.microsoft.com/office/drawing/2016/5/11/chartex" xmlns:cx6="http://schemas.microsoft.com/office/drawing/2016/5/12/chartex" xmlns:cx7="http://schemas.microsoft.com/office/drawing/2016/5/13/chartex" xmlns:cx8="http://schemas.microsoft.com/office/drawing/2016/5/14/chartex" xmlns:mc="http://schemas.openxmlformats.org/markup-compatibility/2006" xmlns:aink="http://schemas.microsoft.com/office/drawing/2016/ink" xmlns:am3d="http://schemas.microsoft.com/office/drawing/2017/model3d" xmlns:o="urn:schemas-microsoft-com:office:office" xmlns:r="http://schemas.openxmlformats.org/officeDocument/2006/relationships" xmlns:m="http://schemas.openxmlformats.org/officeDocument/2006/math" xmlns:v="urn:schemas-microsoft-com:vml" xmlns:wp14="http://schemas.microsoft.com/office/word/2010/wordprocessingDrawing" xmlns:wp="http://schemas.openxmlformats.org/drawingml/2006/wordprocessingDrawing" xmlns:w10="urn:schemas-microsoft-com:office:word" xmlns:w="http://schemas.openxmlformats.org/wordprocessingml/2006/main" xmlns:w14="http://schemas.microsoft.com/office/word/2010/wordml" xmlns:w15="http://schemas.microsoft.com/office/word/2012/wordml" xmlns:w16cex="http://schemas.microsoft.com/office/word/2018/wordml/cex" xmlns:w16cid="http://schemas.microsoft.com/office/word/2016/wordml/cid" xmlns:w16="http://schemas.microsoft.com/office/word/2018/wordml" xmlns:w16sdtdh="http://schemas.microsoft.com/office/word/2020/wordml/sdtdatahash" xmlns:w16se="http://schemas.microsoft.com/office/word/2015/wordml/symex" xmlns:wpg="http://schemas.microsoft.com/office/word/2010/wordprocessingGroup" xmlns:wpi="http://schemas.microsoft.com/office/word/2010/wordprocessingInk" xmlns:wne="http://schemas.microsoft.com/office/word/2006/wordml" xmlns:wps="http://schemas.microsoft.com/office/word/2010/wordprocessingShape" mc:Ignorable="w14 w15 w16se w16cid w16 w16cex w16sdtdh wp14">
+<w:hdr xmlns:wpc="http://schemas.microsoft.com/office/word/2010/wordprocessingCanvas" xmlns:cx="http://schemas.microsoft.com/office/drawing/2014/chartex" xmlns:cx1="http://schemas.microsoft.com/office/drawing/2015/9/8/chartex" xmlns:cx2="http://schemas.microsoft.com/office/drawing/2015/10/21/chartex" xmlns:cx3="http://schemas.microsoft.com/office/drawing/2016/5/9/chartex" xmlns:cx4="http://schemas.microsoft.com/office/drawing/2016/5/10/chartex" xmlns:cx5="http://schemas.microsoft.com/office/drawing/2016/5/11/chartex" xmlns:cx6="http://schemas.microsoft.com/office/drawing/2016/5/12/chartex" xmlns:cx7="http://schemas.microsoft.com/office/drawing/2016/5/13/chartex" xmlns:cx8="http://schemas.microsoft.com/office/drawing/2016/5/14/chartex" xmlns:mc="http://schemas.openxmlformats.org/markup-compatibility/2006" xmlns:aink="http://schemas.microsoft.com/office/drawing/2016/ink" xmlns:am3d="http://schemas.microsoft.com/office/drawing/2017/model3d" xmlns:o="urn:schemas-microsoft-com:office:office" xmlns:oel="http://schemas.microsoft.com/office/2019/extlst" xmlns:r="http://schemas.openxmlformats.org/officeDocument/2006/relationships" xmlns:m="http://schemas.openxmlformats.org/officeDocument/2006/math" xmlns:v="urn:schemas-microsoft-com:vml" xmlns:wp14="http://schemas.microsoft.com/office/word/2010/wordprocessingDrawing" xmlns:wp="http://schemas.openxmlformats.org/drawingml/2006/wordprocessingDrawing" xmlns:w10="urn:schemas-microsoft-com:office:word" xmlns:w="http://schemas.openxmlformats.org/wordprocessingml/2006/main" xmlns:w14="http://schemas.microsoft.com/office/word/2010/wordml" xmlns:w15="http://schemas.microsoft.com/office/word/2012/wordml" xmlns:w16cex="http://schemas.microsoft.com/office/word/2018/wordml/cex" xmlns:w16cid="http://schemas.microsoft.com/office/word/2016/wordml/cid" xmlns:w16="http://schemas.microsoft.com/office/word/2018/wordml" xmlns:w16sdtdh="http://schemas.microsoft.com/office/word/2020/wordml/sdtdatahash" xmlns:w16se="http://schemas.microsoft.com/office/word/2015/wordml/symex" xmlns:wpg="http://schemas.microsoft.com/office/word/2010/wordprocessingGroup" xmlns:wpi="http://schemas.microsoft.com/office/word/2010/wordprocessingInk" xmlns:wne="http://schemas.microsoft.com/office/word/2006/wordml" xmlns:wps="http://schemas.microsoft.com/office/word/2010/wordprocessingShape" mc:Ignorable="w14 w15 w16se w16cid w16 w16cex w16sdtdh wp14">
   <w:p>
     <w:pPr>
       <w:pStyle w:val="Header"/>
@@ -14510,7 +14657,7 @@
 </file>
 
 <file path=word/numbering.xml><?xml version="1.0" encoding="utf-8"?>
-<w:numbering xmlns:wpc="http://schemas.microsoft.com/office/word/2010/wordprocessingCanvas" xmlns:cx="http://schemas.microsoft.com/office/drawing/2014/chartex" xmlns:cx1="http://schemas.microsoft.com/office/drawing/2015/9/8/chartex" xmlns:cx2="http://schemas.microsoft.com/office/drawing/2015/10/21/chartex" xmlns:cx3="http://schemas.microsoft.com/office/drawing/2016/5/9/chartex" xmlns:cx4="http://schemas.microsoft.com/office/drawing/2016/5/10/chartex" xmlns:cx5="http://schemas.microsoft.com/office/drawing/2016/5/11/chartex" xmlns:cx6="http://schemas.microsoft.com/office/drawing/2016/5/12/chartex" xmlns:cx7="http://schemas.microsoft.com/office/drawing/2016/5/13/chartex" xmlns:cx8="http://schemas.microsoft.com/office/drawing/2016/5/14/chartex" xmlns:mc="http://schemas.openxmlformats.org/markup-compatibility/2006" xmlns:aink="http://schemas.microsoft.com/office/drawing/2016/ink" xmlns:am3d="http://schemas.microsoft.com/office/drawing/2017/model3d" xmlns:o="urn:schemas-microsoft-com:office:office" xmlns:r="http://schemas.openxmlformats.org/officeDocument/2006/relationships" xmlns:m="http://schemas.openxmlformats.org/officeDocument/2006/math" xmlns:v="urn:schemas-microsoft-com:vml" xmlns:wp14="http://schemas.microsoft.com/office/word/2010/wordprocessingDrawing" xmlns:wp="http://schemas.openxmlformats.org/drawingml/2006/wordprocessingDrawing" xmlns:w10="urn:schemas-microsoft-com:office:word" xmlns:w="http://schemas.openxmlformats.org/wordprocessingml/2006/main" xmlns:w14="http://schemas.microsoft.com/office/word/2010/wordml" xmlns:w15="http://schemas.microsoft.com/office/word/2012/wordml" xmlns:w16cex="http://schemas.microsoft.com/office/word/2018/wordml/cex" xmlns:w16cid="http://schemas.microsoft.com/office/word/2016/wordml/cid" xmlns:w16="http://schemas.microsoft.com/office/word/2018/wordml" xmlns:w16sdtdh="http://schemas.microsoft.com/office/word/2020/wordml/sdtdatahash" xmlns:w16se="http://schemas.microsoft.com/office/word/2015/wordml/symex" xmlns:wpg="http://schemas.microsoft.com/office/word/2010/wordprocessingGroup" xmlns:wpi="http://schemas.microsoft.com/office/word/2010/wordprocessingInk" xmlns:wne="http://schemas.microsoft.com/office/word/2006/wordml" xmlns:wps="http://schemas.microsoft.com/office/word/2010/wordprocessingShape" mc:Ignorable="w14 w15 w16se w16cid w16 w16cex w16sdtdh wp14">
+<w:numbering xmlns:wpc="http://schemas.microsoft.com/office/word/2010/wordprocessingCanvas" xmlns:cx="http://schemas.microsoft.com/office/drawing/2014/chartex" xmlns:cx1="http://schemas.microsoft.com/office/drawing/2015/9/8/chartex" xmlns:cx2="http://schemas.microsoft.com/office/drawing/2015/10/21/chartex" xmlns:cx3="http://schemas.microsoft.com/office/drawing/2016/5/9/chartex" xmlns:cx4="http://schemas.microsoft.com/office/drawing/2016/5/10/chartex" xmlns:cx5="http://schemas.microsoft.com/office/drawing/2016/5/11/chartex" xmlns:cx6="http://schemas.microsoft.com/office/drawing/2016/5/12/chartex" xmlns:cx7="http://schemas.microsoft.com/office/drawing/2016/5/13/chartex" xmlns:cx8="http://schemas.microsoft.com/office/drawing/2016/5/14/chartex" xmlns:mc="http://schemas.openxmlformats.org/markup-compatibility/2006" xmlns:aink="http://schemas.microsoft.com/office/drawing/2016/ink" xmlns:am3d="http://schemas.microsoft.com/office/drawing/2017/model3d" xmlns:o="urn:schemas-microsoft-com:office:office" xmlns:oel="http://schemas.microsoft.com/office/2019/extlst" xmlns:r="http://schemas.openxmlformats.org/officeDocument/2006/relationships" xmlns:m="http://schemas.openxmlformats.org/officeDocument/2006/math" xmlns:v="urn:schemas-microsoft-com:vml" xmlns:wp14="http://schemas.microsoft.com/office/word/2010/wordprocessingDrawing" xmlns:wp="http://schemas.openxmlformats.org/drawingml/2006/wordprocessingDrawing" xmlns:w10="urn:schemas-microsoft-com:office:word" xmlns:w="http://schemas.openxmlformats.org/wordprocessingml/2006/main" xmlns:w14="http://schemas.microsoft.com/office/word/2010/wordml" xmlns:w15="http://schemas.microsoft.com/office/word/2012/wordml" xmlns:w16cex="http://schemas.microsoft.com/office/word/2018/wordml/cex" xmlns:w16cid="http://schemas.microsoft.com/office/word/2016/wordml/cid" xmlns:w16="http://schemas.microsoft.com/office/word/2018/wordml" xmlns:w16sdtdh="http://schemas.microsoft.com/office/word/2020/wordml/sdtdatahash" xmlns:w16se="http://schemas.microsoft.com/office/word/2015/wordml/symex" xmlns:wpg="http://schemas.microsoft.com/office/word/2010/wordprocessingGroup" xmlns:wpi="http://schemas.microsoft.com/office/word/2010/wordprocessingInk" xmlns:wne="http://schemas.microsoft.com/office/word/2006/wordml" xmlns:wps="http://schemas.microsoft.com/office/word/2010/wordprocessingShape" mc:Ignorable="w14 w15 w16se w16cid w16 w16cex w16sdtdh wp14">
   <w:abstractNum w:abstractNumId="0" w15:restartNumberingAfterBreak="0">
     <w:nsid w:val="08B2501C"/>
     <w:multiLevelType w:val="hybridMultilevel"/>
@@ -14963,16 +15110,16 @@
       </w:rPr>
     </w:lvl>
   </w:abstractNum>
-  <w:num w:numId="1">
+  <w:num w:numId="1" w16cid:durableId="1184056447">
     <w:abstractNumId w:val="0"/>
   </w:num>
-  <w:num w:numId="2">
+  <w:num w:numId="2" w16cid:durableId="1523350266">
     <w:abstractNumId w:val="2"/>
   </w:num>
-  <w:num w:numId="3">
+  <w:num w:numId="3" w16cid:durableId="158428634">
     <w:abstractNumId w:val="1"/>
   </w:num>
-  <w:num w:numId="4">
+  <w:num w:numId="4" w16cid:durableId="648873387">
     <w:abstractNumId w:val="3"/>
   </w:num>
 </w:numbering>

</xml_diff>

<commit_message>
Started adding Leap Sentencing
</commit_message>
<xml_diff>
--- a/resources/Templates/Jail_Plea_Final_Judgment_Template.docx
+++ b/resources/Templates/Jail_Plea_Final_Judgment_Template.docx
@@ -830,7 +830,23 @@
           <w:sz w:val="20"/>
           <w:szCs w:val="20"/>
         </w:rPr>
-        <w:t xml:space="preserve"> for a Trial to the Court. After consideration of the evidence presented at trial the Court finds as indicated in the chart below. </w:t>
+        <w:t xml:space="preserve"> for a </w:t>
+      </w:r>
+      <w:r>
+        <w:rPr>
+          <w:rFonts w:ascii="Palatino Linotype" w:hAnsi="Palatino Linotype"/>
+          <w:sz w:val="20"/>
+          <w:szCs w:val="20"/>
+        </w:rPr>
+        <w:t>t</w:t>
+      </w:r>
+      <w:r>
+        <w:rPr>
+          <w:rFonts w:ascii="Palatino Linotype" w:hAnsi="Palatino Linotype"/>
+          <w:sz w:val="20"/>
+          <w:szCs w:val="20"/>
+        </w:rPr>
+        <w:t xml:space="preserve">rial to the Court. After consideration of the evidence presented at trial the Court finds as indicated in the chart below. </w:t>
       </w:r>
       <w:r>
         <w:rPr>
@@ -1241,25 +1257,23 @@
           <w:sz w:val="20"/>
           <w:szCs w:val="20"/>
         </w:rPr>
-        <w:t>\n’}}</w:t>
-      </w:r>
-      <w:r>
-        <w:rPr>
-          <w:rFonts w:ascii="Palatino Linotype" w:hAnsi="Palatino Linotype"/>
-          <w:b/>
-          <w:bCs/>
-          <w:sz w:val="20"/>
-          <w:szCs w:val="20"/>
-        </w:rPr>
-        <w:t xml:space="preserve">Offense of Violence. </w:t>
-      </w:r>
-      <w:r>
-        <w:rPr>
-          <w:rFonts w:ascii="Palatino Linotype" w:hAnsi="Palatino Linotype"/>
-          <w:sz w:val="20"/>
-          <w:szCs w:val="20"/>
-        </w:rPr>
-        <w:t xml:space="preserve">The Court informed the Defendant </w:t>
+        <w:t>\n’}}The Court</w:t>
+      </w:r>
+      <w:r>
+        <w:rPr>
+          <w:rFonts w:ascii="Palatino Linotype" w:hAnsi="Palatino Linotype"/>
+          <w:sz w:val="20"/>
+          <w:szCs w:val="20"/>
+        </w:rPr>
+        <w:t xml:space="preserve"> additionally </w:t>
+      </w:r>
+      <w:r>
+        <w:rPr>
+          <w:rFonts w:ascii="Palatino Linotype" w:hAnsi="Palatino Linotype"/>
+          <w:sz w:val="20"/>
+          <w:szCs w:val="20"/>
+        </w:rPr>
+        <w:t xml:space="preserve">informed the Defendant </w:t>
       </w:r>
       <w:r>
         <w:rPr>
@@ -1411,7 +1425,23 @@
           <w:sz w:val="20"/>
           <w:szCs w:val="20"/>
         </w:rPr>
-        <w:t xml:space="preserve">{{‘\n’}}The Court heard statements from the Prosecutor, Victim Advocate on behalf of the victim, Defense Counsel and the Defendant. </w:t>
+        <w:t>{{‘\n’}}</w:t>
+      </w:r>
+      <w:r>
+        <w:rPr>
+          <w:rFonts w:ascii="Palatino Linotype" w:hAnsi="Palatino Linotype"/>
+          <w:sz w:val="20"/>
+          <w:szCs w:val="20"/>
+        </w:rPr>
+        <w:t>Prior to sentencing, t</w:t>
+      </w:r>
+      <w:r>
+        <w:rPr>
+          <w:rFonts w:ascii="Palatino Linotype" w:hAnsi="Palatino Linotype"/>
+          <w:sz w:val="20"/>
+          <w:szCs w:val="20"/>
+        </w:rPr>
+        <w:t xml:space="preserve">he Court heard statements from the Prosecutor, Victim Advocate on behalf of the victim, Defense Counsel and the Defendant. </w:t>
       </w:r>
       <w:r>
         <w:rPr>
@@ -5853,7 +5883,7 @@
           <w:sz w:val="20"/>
           <w:szCs w:val="20"/>
         </w:rPr>
-        <w:t xml:space="preserve"> fees monthly.  </w:t>
+        <w:t xml:space="preserve"> fees monthly.</w:t>
       </w:r>
     </w:p>
     <w:p>
@@ -5883,14 +5913,6 @@
           <w:szCs w:val="20"/>
         </w:rPr>
         <w:t>Make all reasonable effort to obtain and maintain employment.  Defendant shall report any change in employment status immediately.</w:t>
-      </w:r>
-      <w:r>
-        <w:rPr>
-          <w:rFonts w:ascii="Palatino Linotype" w:hAnsi="Palatino Linotype"/>
-          <w:sz w:val="20"/>
-          <w:szCs w:val="20"/>
-        </w:rPr>
-        <w:t xml:space="preserve"> </w:t>
       </w:r>
     </w:p>
     <w:p>

</xml_diff>

<commit_message>
Sentencing Only Entry wired up and working correctly.
</commit_message>
<xml_diff>
--- a/resources/Templates/Jail_Plea_Final_Judgment_Template.docx
+++ b/resources/Templates/Jail_Plea_Final_Judgment_Template.docx
@@ -3707,6 +3707,14 @@
           <w:szCs w:val="20"/>
         </w:rPr>
         <w:t xml:space="preserve"> </w:t>
+      </w:r>
+      <w:r>
+        <w:rPr>
+          <w:rFonts w:ascii="Palatino Linotype" w:hAnsi="Palatino Linotype"/>
+          <w:sz w:val="20"/>
+          <w:szCs w:val="20"/>
+        </w:rPr>
+        <w:t>{{‘\n’}}</w:t>
       </w:r>
       <w:r>
         <w:rPr>

</xml_diff>

<commit_message>
Added lang to JailCC, updated, Gen Updater, updated slot func.
Added all 3 special dockets to JailCC.


Updated Sentencing Only Dialog.


Updated Jail and Sentencing Templates with docket costs.


Set mins for buttons on main windows.
</commit_message>
<xml_diff>
--- a/resources/Templates/Jail_Plea_Final_Judgment_Template.docx
+++ b/resources/Templates/Jail_Plea_Final_Judgment_Template.docx
@@ -2727,7 +2727,23 @@
           <w:sz w:val="20"/>
           <w:szCs w:val="20"/>
         </w:rPr>
-        <w:t xml:space="preserve"> to all terms and conditions of the {{ community_control.specialized_docket_type }}. {% endif %}</w:t>
+        <w:t xml:space="preserve"> to all terms and conditions of the {{ community_control.specialized_docket_type }}. </w:t>
+      </w:r>
+      <w:r>
+        <w:rPr>
+          <w:rFonts w:ascii="Palatino Linotype" w:hAnsi="Palatino Linotype"/>
+          <w:sz w:val="20"/>
+          <w:szCs w:val="20"/>
+        </w:rPr>
+        <w:t>{{‘\n’}}</w:t>
+      </w:r>
+      <w:r>
+        <w:rPr>
+          <w:rFonts w:ascii="Palatino Linotype" w:hAnsi="Palatino Linotype"/>
+          <w:sz w:val="20"/>
+          <w:szCs w:val="20"/>
+        </w:rPr>
+        <w:t>{% endif %}</w:t>
       </w:r>
       <w:r>
         <w:rPr>
@@ -2939,6 +2955,14 @@
           <w:szCs w:val="20"/>
         </w:rPr>
         <w:t xml:space="preserve">. </w:t>
+      </w:r>
+      <w:r>
+        <w:rPr>
+          <w:rFonts w:ascii="Palatino Linotype" w:hAnsi="Palatino Linotype"/>
+          <w:sz w:val="20"/>
+          <w:szCs w:val="20"/>
+        </w:rPr>
+        <w:t>{{‘\n’}}</w:t>
       </w:r>
       <w:r>
         <w:rPr>
@@ -4037,9 +4061,73 @@
           <w:sz w:val="20"/>
           <w:szCs w:val="20"/>
         </w:rPr>
-        <w:t xml:space="preserve">in full by </w:t>
+        <w:t xml:space="preserve">in full </w:t>
+      </w:r>
+      <w:r>
+        <w:rPr>
+          <w:rFonts w:ascii="Palatino Linotype" w:hAnsi="Palatino Linotype"/>
+          <w:sz w:val="20"/>
+          <w:szCs w:val="20"/>
+        </w:rPr>
+        <w:t xml:space="preserve">{% if </w:t>
+      </w:r>
+      <w:r>
+        <w:rPr>
+          <w:rFonts w:ascii="Palatino Linotype" w:hAnsi="Palatino Linotype"/>
+          <w:sz w:val="20"/>
+          <w:szCs w:val="20"/>
+        </w:rPr>
+        <w:t xml:space="preserve">‘while’ in </w:t>
+      </w:r>
+      <w:r>
+        <w:rPr>
+          <w:rFonts w:ascii="Palatino Linotype" w:hAnsi="Palatino Linotype"/>
+          <w:sz w:val="20"/>
+          <w:szCs w:val="20"/>
+        </w:rPr>
+        <w:t>court_costs.balance_due_date</w:t>
+      </w:r>
+      <w:r>
+        <w:rPr>
+          <w:rFonts w:ascii="Palatino Linotype" w:hAnsi="Palatino Linotype"/>
+          <w:sz w:val="20"/>
+          <w:szCs w:val="20"/>
+        </w:rPr>
+        <w:t xml:space="preserve"> </w:t>
+      </w:r>
+      <w:r>
+        <w:rPr>
+          <w:rFonts w:ascii="Palatino Linotype" w:hAnsi="Palatino Linotype"/>
+          <w:sz w:val="20"/>
+          <w:szCs w:val="20"/>
+        </w:rPr>
+        <w:t>%}</w:t>
+      </w:r>
+      <w:r>
+        <w:rPr>
+          <w:rFonts w:ascii="Palatino Linotype" w:hAnsi="Palatino Linotype"/>
+          <w:sz w:val="20"/>
+          <w:szCs w:val="20"/>
+        </w:rPr>
+        <w:t>{% else %}</w:t>
+      </w:r>
+      <w:r>
+        <w:rPr>
+          <w:rFonts w:ascii="Palatino Linotype" w:hAnsi="Palatino Linotype"/>
+          <w:sz w:val="20"/>
+          <w:szCs w:val="20"/>
+        </w:rPr>
+        <w:t xml:space="preserve">by </w:t>
       </w:r>
       <w:bookmarkEnd w:id="0"/>
+      <w:r>
+        <w:rPr>
+          <w:rFonts w:ascii="Palatino Linotype" w:hAnsi="Palatino Linotype"/>
+          <w:sz w:val="20"/>
+          <w:szCs w:val="20"/>
+        </w:rPr>
+        <w:t>{% endif %}</w:t>
+      </w:r>
       <w:r>
         <w:rPr>
           <w:rFonts w:ascii="Palatino Linotype" w:hAnsi="Palatino Linotype"/>
@@ -4861,7 +4949,16 @@
           <w:sz w:val="20"/>
           <w:szCs w:val="20"/>
         </w:rPr>
-        <w:t xml:space="preserve"> within 24 hours to schedule a time to report for fingerprinting. </w:t>
+        <w:t xml:space="preserve"> within 24 </w:t>
+      </w:r>
+      <w:r>
+        <w:rPr>
+          <w:rFonts w:ascii="Palatino Linotype" w:hAnsi="Palatino Linotype"/>
+          <w:sz w:val="20"/>
+          <w:szCs w:val="20"/>
+        </w:rPr>
+        <w:lastRenderedPageBreak/>
+        <w:t xml:space="preserve">hours to schedule a time to report for fingerprinting. </w:t>
       </w:r>
       <w:r>
         <w:rPr>
@@ -4885,16 +4982,7 @@
           <w:sz w:val="20"/>
           <w:szCs w:val="20"/>
         </w:rPr>
-        <w:t xml:space="preserve"> and </w:t>
-      </w:r>
-      <w:r>
-        <w:rPr>
-          <w:rFonts w:ascii="Palatino Linotype" w:hAnsi="Palatino Linotype"/>
-          <w:sz w:val="20"/>
-          <w:szCs w:val="20"/>
-        </w:rPr>
-        <w:lastRenderedPageBreak/>
-        <w:t>victim_notification.victim_reparation_notice or victim_notification.victim_prosecutor_notice is true</w:t>
+        <w:t xml:space="preserve"> and victim_notification.victim_reparation_notice or victim_notification.victim_prosecutor_notice is true</w:t>
       </w:r>
       <w:r>
         <w:rPr>
@@ -6136,7 +6224,17 @@
           <w:sz w:val="20"/>
           <w:szCs w:val="20"/>
         </w:rPr>
-        <w:t>Within 90 days obtain a mental health evaluation and comply with any treatment and/or counseling recommendations.  Defendant shall sign a release/consent to permit community control to obtain a copy of records.  Defendant shall provide community control with proof of monthly compliance.</w:t>
+        <w:t xml:space="preserve">Within 90 days obtain a mental health evaluation and comply with any treatment and/or counseling recommendations.  Defendant shall sign a release/consent to permit community control to obtain a copy </w:t>
+      </w:r>
+      <w:r>
+        <w:rPr>
+          <w:rFonts w:ascii="Palatino Linotype" w:hAnsi="Palatino Linotype"/>
+          <w:bCs/>
+          <w:sz w:val="20"/>
+          <w:szCs w:val="20"/>
+        </w:rPr>
+        <w:lastRenderedPageBreak/>
+        <w:t>of records.  Defendant shall provide community control with proof of monthly compliance.</w:t>
       </w:r>
       <w:r>
         <w:rPr>
@@ -6182,7 +6280,6 @@
           <w:sz w:val="20"/>
           <w:szCs w:val="20"/>
         </w:rPr>
-        <w:lastRenderedPageBreak/>
         <w:t>Within 90 days provide proof of completion of</w:t>
       </w:r>
       <w:r>
@@ -7655,6 +7752,7 @@
           <w:sz w:val="19"/>
           <w:szCs w:val="19"/>
         </w:rPr>
+        <w:lastRenderedPageBreak/>
         <w:t xml:space="preserve">Pursuant to Criminal Rule 19(D) and Traffic Rule 14, written objections to this magistrate’s decision must be filed within </w:t>
       </w:r>
       <w:r>
@@ -7728,7 +7826,6 @@
           <w:sz w:val="20"/>
           <w:szCs w:val="20"/>
         </w:rPr>
-        <w:lastRenderedPageBreak/>
         <w:t>{% endif %}</w:t>
       </w:r>
     </w:p>

</xml_diff>

<commit_message>
Updated templates to have 'may' for intermittent days in jail.
</commit_message>
<xml_diff>
--- a/resources/Templates/Jail_Plea_Final_Judgment_Template.docx
+++ b/resources/Templates/Jail_Plea_Final_Judgment_Template.docx
@@ -3675,7 +3675,79 @@
           <w:sz w:val="20"/>
           <w:szCs w:val="20"/>
         </w:rPr>
-        <w:t xml:space="preserve"> shall be served</w:t>
+        <w:t xml:space="preserve"> </w:t>
+      </w:r>
+      <w:r>
+        <w:rPr>
+          <w:rFonts w:ascii="Palatino Linotype" w:hAnsi="Palatino Linotype"/>
+          <w:sz w:val="20"/>
+          <w:szCs w:val="20"/>
+        </w:rPr>
+        <w:t xml:space="preserve">{% if jail_terms.jail_sentence_execution_type </w:t>
+      </w:r>
+      <w:r>
+        <w:rPr>
+          <w:rFonts w:ascii="Palatino Linotype" w:hAnsi="Palatino Linotype"/>
+          <w:sz w:val="20"/>
+          <w:szCs w:val="20"/>
+        </w:rPr>
+        <w:t>=</w:t>
+      </w:r>
+      <w:r>
+        <w:rPr>
+          <w:rFonts w:ascii="Palatino Linotype" w:hAnsi="Palatino Linotype"/>
+          <w:sz w:val="20"/>
+          <w:szCs w:val="20"/>
+        </w:rPr>
+        <w:t>= ‘</w:t>
+      </w:r>
+      <w:r>
+        <w:rPr>
+          <w:rFonts w:ascii="Palatino Linotype" w:hAnsi="Palatino Linotype"/>
+          <w:sz w:val="20"/>
+          <w:szCs w:val="20"/>
+        </w:rPr>
+        <w:t>intermittent</w:t>
+      </w:r>
+      <w:r>
+        <w:rPr>
+          <w:rFonts w:ascii="Palatino Linotype" w:hAnsi="Palatino Linotype"/>
+          <w:sz w:val="20"/>
+          <w:szCs w:val="20"/>
+        </w:rPr>
+        <w:t xml:space="preserve"> days’ %}</w:t>
+      </w:r>
+      <w:r>
+        <w:rPr>
+          <w:rFonts w:ascii="Palatino Linotype" w:hAnsi="Palatino Linotype"/>
+          <w:sz w:val="20"/>
+          <w:szCs w:val="20"/>
+        </w:rPr>
+        <w:t>may {% else %}</w:t>
+      </w:r>
+      <w:r>
+        <w:rPr>
+          <w:rFonts w:ascii="Palatino Linotype" w:hAnsi="Palatino Linotype"/>
+          <w:sz w:val="20"/>
+          <w:szCs w:val="20"/>
+        </w:rPr>
+        <w:t>shall</w:t>
+      </w:r>
+      <w:r>
+        <w:rPr>
+          <w:rFonts w:ascii="Palatino Linotype" w:hAnsi="Palatino Linotype"/>
+          <w:sz w:val="20"/>
+          <w:szCs w:val="20"/>
+        </w:rPr>
+        <w:t xml:space="preserve"> {% endif %}</w:t>
+      </w:r>
+      <w:r>
+        <w:rPr>
+          <w:rFonts w:ascii="Palatino Linotype" w:hAnsi="Palatino Linotype"/>
+          <w:sz w:val="20"/>
+          <w:szCs w:val="20"/>
+        </w:rPr>
+        <w:t>be served</w:t>
       </w:r>
       <w:r>
         <w:rPr>
@@ -4915,6 +4987,7 @@
           <w:sz w:val="20"/>
           <w:szCs w:val="20"/>
         </w:rPr>
+        <w:lastRenderedPageBreak/>
         <w:t xml:space="preserve">Fingerprinting. </w:t>
       </w:r>
       <w:r>
@@ -4949,16 +5022,7 @@
           <w:sz w:val="20"/>
           <w:szCs w:val="20"/>
         </w:rPr>
-        <w:t xml:space="preserve"> within 24 </w:t>
-      </w:r>
-      <w:r>
-        <w:rPr>
-          <w:rFonts w:ascii="Palatino Linotype" w:hAnsi="Palatino Linotype"/>
-          <w:sz w:val="20"/>
-          <w:szCs w:val="20"/>
-        </w:rPr>
-        <w:lastRenderedPageBreak/>
-        <w:t xml:space="preserve">hours to schedule a time to report for fingerprinting. </w:t>
+        <w:t xml:space="preserve"> within 24 hours to schedule a time to report for fingerprinting. </w:t>
       </w:r>
       <w:r>
         <w:rPr>
@@ -8028,7 +8092,6 @@
         <w:docPartUnique/>
       </w:docPartObj>
     </w:sdtPr>
-    <w:sdtEndPr/>
     <w:sdtContent>
       <w:sdt>
         <w:sdtPr>
@@ -8043,7 +8106,6 @@
             <w:docPartUnique/>
           </w:docPartObj>
         </w:sdtPr>
-        <w:sdtEndPr/>
         <w:sdtContent>
           <w:p>
             <w:pPr>

</xml_diff>

<commit_message>
Templates and models for Scram remove, impound and interlock added.
</commit_message>
<xml_diff>
--- a/resources/Templates/Jail_Plea_Final_Judgment_Template.docx
+++ b/resources/Templates/Jail_Plea_Final_Judgment_Template.docx
@@ -4607,9 +4607,15 @@
     </w:p>
     <w:p>
       <w:pPr>
+        <w:widowControl/>
+        <w:autoSpaceDE/>
+        <w:autoSpaceDN/>
+        <w:adjustRightInd/>
         <w:jc w:val="both"/>
         <w:rPr>
           <w:rFonts w:ascii="Palatino Linotype" w:hAnsi="Palatino Linotype"/>
+          <w:b/>
+          <w:bCs/>
           <w:sz w:val="20"/>
           <w:szCs w:val="20"/>
         </w:rPr>
@@ -4767,6 +4773,86 @@
           <w:sz w:val="20"/>
           <w:szCs w:val="20"/>
         </w:rPr>
+        <w:t xml:space="preserve"> {% if license_suspension.als_terminated is true %}The Administrative License Suspension is terminated and the OBMV form 226</w:t>
+      </w:r>
+      <w:r>
+        <w:rPr>
+          <w:rFonts w:ascii="Palatino Linotype" w:hAnsi="Palatino Linotype"/>
+          <w:sz w:val="20"/>
+          <w:szCs w:val="20"/>
+        </w:rPr>
+        <w:t>1</w:t>
+      </w:r>
+      <w:r>
+        <w:rPr>
+          <w:rFonts w:ascii="Palatino Linotype" w:hAnsi="Palatino Linotype"/>
+          <w:sz w:val="20"/>
+          <w:szCs w:val="20"/>
+        </w:rPr>
+        <w:t xml:space="preserve"> shall issue. {% endif %}</w:t>
+      </w:r>
+      <w:r>
+        <w:rPr>
+          <w:rFonts w:ascii="Palatino Linotype" w:hAnsi="Palatino Linotype"/>
+          <w:sz w:val="20"/>
+          <w:szCs w:val="20"/>
+        </w:rPr>
+        <w:t xml:space="preserve">{% if </w:t>
+      </w:r>
+      <w:r>
+        <w:rPr>
+          <w:rFonts w:ascii="Palatino Linotype" w:hAnsi="Palatino Linotype"/>
+          <w:sz w:val="20"/>
+          <w:szCs w:val="20"/>
+        </w:rPr>
+        <w:t>license_suspension</w:t>
+      </w:r>
+      <w:r>
+        <w:rPr>
+          <w:rFonts w:ascii="Palatino Linotype" w:hAnsi="Palatino Linotype"/>
+          <w:sz w:val="20"/>
+          <w:szCs w:val="20"/>
+        </w:rPr>
+        <w:t xml:space="preserve">.remedial_driving_class_required is true %}The </w:t>
+      </w:r>
+      <w:r>
+        <w:rPr>
+          <w:rFonts w:ascii="Palatino Linotype" w:hAnsi="Palatino Linotype"/>
+          <w:sz w:val="20"/>
+          <w:szCs w:val="20"/>
+        </w:rPr>
+        <w:t>D</w:t>
+      </w:r>
+      <w:r>
+        <w:rPr>
+          <w:rFonts w:ascii="Palatino Linotype" w:hAnsi="Palatino Linotype"/>
+          <w:sz w:val="20"/>
+          <w:szCs w:val="20"/>
+        </w:rPr>
+        <w:t xml:space="preserve">efendant is required to complete a remedial driving class before </w:t>
+      </w:r>
+      <w:r>
+        <w:rPr>
+          <w:rFonts w:ascii="Palatino Linotype" w:hAnsi="Palatino Linotype"/>
+          <w:sz w:val="20"/>
+          <w:szCs w:val="20"/>
+        </w:rPr>
+        <w:t xml:space="preserve">the Defendant’s </w:t>
+      </w:r>
+      <w:r>
+        <w:rPr>
+          <w:rFonts w:ascii="Palatino Linotype" w:hAnsi="Palatino Linotype"/>
+          <w:sz w:val="20"/>
+          <w:szCs w:val="20"/>
+        </w:rPr>
+        <w:t>operator’s license may be reinstated.</w:t>
+      </w:r>
+      <w:r>
+        <w:rPr>
+          <w:rFonts w:ascii="Palatino Linotype" w:hAnsi="Palatino Linotype"/>
+          <w:sz w:val="20"/>
+          <w:szCs w:val="20"/>
+        </w:rPr>
         <w:t xml:space="preserve"> </w:t>
       </w:r>
       <w:r>
@@ -4775,6 +4861,14 @@
           <w:sz w:val="20"/>
           <w:szCs w:val="20"/>
         </w:rPr>
+        <w:t>{% endif %}</w:t>
+      </w:r>
+      <w:r>
+        <w:rPr>
+          <w:rFonts w:ascii="Palatino Linotype" w:hAnsi="Palatino Linotype"/>
+          <w:sz w:val="20"/>
+          <w:szCs w:val="20"/>
+        </w:rPr>
         <w:t xml:space="preserve">{% if </w:t>
       </w:r>
       <w:r>
@@ -4791,63 +4885,56 @@
           <w:sz w:val="20"/>
           <w:szCs w:val="20"/>
         </w:rPr>
-        <w:t>.</w:t>
-      </w:r>
-      <w:r>
-        <w:rPr>
-          <w:rFonts w:ascii="Palatino Linotype" w:hAnsi="Palatino Linotype"/>
-          <w:sz w:val="20"/>
-          <w:szCs w:val="20"/>
-        </w:rPr>
-        <w:t>als_terminated</w:t>
-      </w:r>
-      <w:r>
-        <w:rPr>
-          <w:rFonts w:ascii="Palatino Linotype" w:hAnsi="Palatino Linotype"/>
-          <w:sz w:val="20"/>
-          <w:szCs w:val="20"/>
-        </w:rPr>
-        <w:t xml:space="preserve"> is true %}The </w:t>
-      </w:r>
-      <w:r>
-        <w:rPr>
-          <w:rFonts w:ascii="Palatino Linotype" w:hAnsi="Palatino Linotype"/>
-          <w:sz w:val="20"/>
-          <w:szCs w:val="20"/>
-        </w:rPr>
-        <w:t>Administrative License Suspension is terminated and the OBMV form 226</w:t>
-      </w:r>
-      <w:r>
-        <w:rPr>
-          <w:rFonts w:ascii="Palatino Linotype" w:hAnsi="Palatino Linotype"/>
-          <w:sz w:val="20"/>
-          <w:szCs w:val="20"/>
-        </w:rPr>
-        <w:t>1</w:t>
-      </w:r>
-      <w:r>
-        <w:rPr>
-          <w:rFonts w:ascii="Palatino Linotype" w:hAnsi="Palatino Linotype"/>
-          <w:sz w:val="20"/>
-          <w:szCs w:val="20"/>
-        </w:rPr>
-        <w:t xml:space="preserve"> shall issue</w:t>
-      </w:r>
-      <w:r>
-        <w:rPr>
-          <w:rFonts w:ascii="Palatino Linotype" w:hAnsi="Palatino Linotype"/>
-          <w:sz w:val="20"/>
-          <w:szCs w:val="20"/>
-        </w:rPr>
-        <w:t>.</w:t>
-      </w:r>
-      <w:r>
-        <w:rPr>
-          <w:rFonts w:ascii="Palatino Linotype" w:hAnsi="Palatino Linotype"/>
-          <w:sz w:val="20"/>
-          <w:szCs w:val="20"/>
-        </w:rPr>
-        <w:t xml:space="preserve"> </w:t>
+        <w:t>.interlock_</w:t>
+      </w:r>
+      <w:r>
+        <w:rPr>
+          <w:rFonts w:ascii="Palatino Linotype" w:hAnsi="Palatino Linotype"/>
+          <w:sz w:val="20"/>
+          <w:szCs w:val="20"/>
+        </w:rPr>
+        <w:t>required</w:t>
+      </w:r>
+      <w:r>
+        <w:rPr>
+          <w:rFonts w:ascii="Palatino Linotype" w:hAnsi="Palatino Linotype"/>
+          <w:sz w:val="20"/>
+          <w:szCs w:val="20"/>
+        </w:rPr>
+        <w:t xml:space="preserve"> is true %}</w:t>
+      </w:r>
+      <w:r>
+        <w:rPr>
+          <w:rFonts w:ascii="Palatino Linotype" w:hAnsi="Palatino Linotype"/>
+          <w:sz w:val="20"/>
+          <w:szCs w:val="20"/>
+        </w:rPr>
+        <w:t xml:space="preserve">If the Court grants </w:t>
+      </w:r>
+      <w:r>
+        <w:rPr>
+          <w:rFonts w:ascii="Palatino Linotype" w:hAnsi="Palatino Linotype"/>
+          <w:sz w:val="20"/>
+          <w:szCs w:val="20"/>
+        </w:rPr>
+        <w:t xml:space="preserve">limited </w:t>
+      </w:r>
+      <w:r>
+        <w:rPr>
+          <w:rFonts w:ascii="Palatino Linotype" w:hAnsi="Palatino Linotype"/>
+          <w:sz w:val="20"/>
+          <w:szCs w:val="20"/>
+        </w:rPr>
+        <w:t xml:space="preserve">driving </w:t>
+      </w:r>
+      <w:r>
+        <w:rPr>
+          <w:rFonts w:ascii="Palatino Linotype" w:hAnsi="Palatino Linotype"/>
+          <w:sz w:val="20"/>
+          <w:szCs w:val="20"/>
+        </w:rPr>
+        <w:lastRenderedPageBreak/>
+        <w:t>privileges, Defendant shall only operate vehicles equipped with a certified ignition interlock device.</w:t>
       </w:r>
       <w:r>
         <w:rPr>
@@ -4856,62 +4943,6 @@
           <w:szCs w:val="20"/>
         </w:rPr>
         <w:t>{% endif %}</w:t>
-      </w:r>
-      <w:r>
-        <w:rPr>
-          <w:rFonts w:ascii="Palatino Linotype" w:hAnsi="Palatino Linotype"/>
-          <w:sz w:val="20"/>
-          <w:szCs w:val="20"/>
-        </w:rPr>
-        <w:t xml:space="preserve">{% if </w:t>
-      </w:r>
-      <w:r>
-        <w:rPr>
-          <w:rFonts w:ascii="Palatino Linotype" w:hAnsi="Palatino Linotype"/>
-          <w:sz w:val="20"/>
-          <w:szCs w:val="20"/>
-        </w:rPr>
-        <w:t>license_suspension</w:t>
-      </w:r>
-      <w:r>
-        <w:rPr>
-          <w:rFonts w:ascii="Palatino Linotype" w:hAnsi="Palatino Linotype"/>
-          <w:sz w:val="20"/>
-          <w:szCs w:val="20"/>
-        </w:rPr>
-        <w:t xml:space="preserve">.remedial_driving_class_required is true %}The </w:t>
-      </w:r>
-      <w:r>
-        <w:rPr>
-          <w:rFonts w:ascii="Palatino Linotype" w:hAnsi="Palatino Linotype"/>
-          <w:sz w:val="20"/>
-          <w:szCs w:val="20"/>
-        </w:rPr>
-        <w:t>D</w:t>
-      </w:r>
-      <w:r>
-        <w:rPr>
-          <w:rFonts w:ascii="Palatino Linotype" w:hAnsi="Palatino Linotype"/>
-          <w:sz w:val="20"/>
-          <w:szCs w:val="20"/>
-        </w:rPr>
-        <w:t xml:space="preserve">efendant is required to complete a remedial driving class before </w:t>
-      </w:r>
-      <w:r>
-        <w:rPr>
-          <w:rFonts w:ascii="Palatino Linotype" w:hAnsi="Palatino Linotype"/>
-          <w:sz w:val="20"/>
-          <w:szCs w:val="20"/>
-        </w:rPr>
-        <w:t xml:space="preserve">the Defendant’s </w:t>
-      </w:r>
-      <w:r>
-        <w:rPr>
-          <w:rFonts w:ascii="Palatino Linotype" w:hAnsi="Palatino Linotype"/>
-          <w:sz w:val="20"/>
-          <w:szCs w:val="20"/>
-        </w:rPr>
-        <w:t>operator’s license may be reinstated.{% endif %}</w:t>
       </w:r>
       <w:r>
         <w:rPr>
@@ -4947,7 +4978,6 @@
           <w:sz w:val="20"/>
           <w:szCs w:val="20"/>
         </w:rPr>
-        <w:lastRenderedPageBreak/>
         <w:t xml:space="preserve">Fingerprinting. </w:t>
       </w:r>
       <w:r>
@@ -5131,11 +5161,37 @@
       <w:r>
         <w:rPr>
           <w:rFonts w:ascii="Palatino Linotype" w:hAnsi="Palatino Linotype"/>
-          <w:bCs/>
-          <w:sz w:val="20"/>
-          <w:szCs w:val="20"/>
-        </w:rPr>
-        <w:t>The defendant’s</w:t>
+          <w:sz w:val="20"/>
+          <w:szCs w:val="20"/>
+        </w:rPr>
+        <w:t>{% if impoundment.release_vehicle is true %}The Defendant’s vehicle has been impounded for over 90 days and may be released upon payment of tow and storage fees.{% else %}</w:t>
+      </w:r>
+      <w:r>
+        <w:rPr>
+          <w:rFonts w:ascii="Palatino Linotype" w:hAnsi="Palatino Linotype"/>
+          <w:bCs/>
+          <w:sz w:val="20"/>
+          <w:szCs w:val="20"/>
+        </w:rPr>
+        <w:t xml:space="preserve">The </w:t>
+      </w:r>
+      <w:r>
+        <w:rPr>
+          <w:rFonts w:ascii="Palatino Linotype" w:hAnsi="Palatino Linotype"/>
+          <w:bCs/>
+          <w:sz w:val="20"/>
+          <w:szCs w:val="20"/>
+        </w:rPr>
+        <w:t>D</w:t>
+      </w:r>
+      <w:r>
+        <w:rPr>
+          <w:rFonts w:ascii="Palatino Linotype" w:hAnsi="Palatino Linotype"/>
+          <w:bCs/>
+          <w:sz w:val="20"/>
+          <w:szCs w:val="20"/>
+        </w:rPr>
+        <w:t>efendant’s</w:t>
       </w:r>
       <w:r>
         <w:rPr>
@@ -5235,6 +5291,14 @@
           <w:szCs w:val="20"/>
         </w:rPr>
         <w:t xml:space="preserve">time }}. </w:t>
+      </w:r>
+      <w:r>
+        <w:rPr>
+          <w:rFonts w:ascii="Palatino Linotype" w:hAnsi="Palatino Linotype"/>
+          <w:sz w:val="20"/>
+          <w:szCs w:val="20"/>
+        </w:rPr>
+        <w:t>{% endif %}</w:t>
       </w:r>
       <w:r>
         <w:rPr>
@@ -6167,6 +6231,7 @@
           <w:sz w:val="20"/>
           <w:szCs w:val="20"/>
         </w:rPr>
+        <w:lastRenderedPageBreak/>
         <w:t>Within 90 days provide proof of completion of</w:t>
       </w:r>
       <w:r>
@@ -6248,17 +6313,7 @@
           <w:sz w:val="20"/>
           <w:szCs w:val="20"/>
         </w:rPr>
-        <w:t xml:space="preserve">Within 90 days obtain a mental health evaluation and comply with any treatment and/or counseling recommendations.  Defendant shall sign a release/consent to permit community control to obtain a copy </w:t>
-      </w:r>
-      <w:r>
-        <w:rPr>
-          <w:rFonts w:ascii="Palatino Linotype" w:hAnsi="Palatino Linotype"/>
-          <w:bCs/>
-          <w:sz w:val="20"/>
-          <w:szCs w:val="20"/>
-        </w:rPr>
-        <w:lastRenderedPageBreak/>
-        <w:t>of records.  Defendant shall provide community control with proof of monthly compliance.</w:t>
+        <w:t>Within 90 days obtain a mental health evaluation and comply with any treatment and/or counseling recommendations.  Defendant shall sign a release/consent to permit community control to obtain a copy of records.  Defendant shall provide community control with proof of monthly compliance.</w:t>
       </w:r>
       <w:r>
         <w:rPr>
@@ -6673,23 +6728,44 @@
           <w:sz w:val="20"/>
           <w:szCs w:val="20"/>
         </w:rPr>
-        <w:t>{% if community_control.</w:t>
-      </w:r>
-      <w:r>
-        <w:rPr>
-          <w:rFonts w:ascii="Palatino Linotype" w:hAnsi="Palatino Linotype"/>
-          <w:sz w:val="20"/>
-          <w:szCs w:val="20"/>
-        </w:rPr>
-        <w:t xml:space="preserve">interlock_vehicles_only </w:t>
-      </w:r>
-      <w:r>
-        <w:rPr>
-          <w:rFonts w:ascii="Palatino Linotype" w:hAnsi="Palatino Linotype"/>
-          <w:sz w:val="20"/>
-          <w:szCs w:val="20"/>
-        </w:rPr>
-        <w:t xml:space="preserve">is true %}  </w:t>
+        <w:t>{% if community_control.alcohol_monitoring_remove is true %}</w:t>
+      </w:r>
+    </w:p>
+    <w:p>
+      <w:pPr>
+        <w:pStyle w:val="ListParagraph"/>
+        <w:widowControl/>
+        <w:numPr>
+          <w:ilvl w:val="0"/>
+          <w:numId w:val="2"/>
+        </w:numPr>
+        <w:autoSpaceDE/>
+        <w:autoSpaceDN/>
+        <w:adjustRightInd/>
+        <w:jc w:val="both"/>
+        <w:rPr>
+          <w:rFonts w:ascii="Palatino Linotype" w:hAnsi="Palatino Linotype"/>
+          <w:b/>
+          <w:bCs/>
+          <w:sz w:val="20"/>
+          <w:szCs w:val="20"/>
+        </w:rPr>
+      </w:pPr>
+      <w:r>
+        <w:rPr>
+          <w:rFonts w:ascii="Palatino Linotype" w:hAnsi="Palatino Linotype"/>
+          <w:sz w:val="20"/>
+          <w:szCs w:val="20"/>
+        </w:rPr>
+        <w:t>The Defendant’s SCRAM unit may be removed by the Office of Community Control. {% endif %}</w:t>
+      </w:r>
+      <w:r>
+        <w:rPr>
+          <w:rFonts w:ascii="Palatino Linotype" w:hAnsi="Palatino Linotype"/>
+          <w:sz w:val="20"/>
+          <w:szCs w:val="20"/>
+        </w:rPr>
+        <w:t xml:space="preserve">{% if community_control.interlock_vehicles_only is true %}  </w:t>
       </w:r>
       <w:r>
         <w:rPr>
@@ -7768,7 +7844,6 @@
           <w:sz w:val="19"/>
           <w:szCs w:val="19"/>
         </w:rPr>
-        <w:lastRenderedPageBreak/>
         <w:t xml:space="preserve">Pursuant to Criminal Rule 19(D) and Traffic Rule 14, written objections to this magistrate’s decision must be filed within </w:t>
       </w:r>
       <w:r>

</xml_diff>

<commit_message>
Added postconviction no contact to 3 sentencing entries.
</commit_message>
<xml_diff>
--- a/resources/Templates/Jail_Plea_Final_Judgment_Template.docx
+++ b/resources/Templates/Jail_Plea_Final_Judgment_Template.docx
@@ -9966,7 +9966,7 @@
           <w:sz w:val="20"/>
           <w:szCs w:val="20"/>
         </w:rPr>
-        <w:t xml:space="preserve">.  Contact includes, but is not limited to, landline, cordless, cellular or digital telephone; text; instant messaging; fax; e-mail; voicemail; delivery service; social media; blogging; writings; electronic communications; posting a message; or communications by any other means directly or through another </w:t>
+        <w:t xml:space="preserve">.  Contact includes, but is not limited to, landline, cordless, </w:t>
       </w:r>
       <w:proofErr w:type="gramStart"/>
       <w:r>
@@ -9976,8 +9976,94 @@
           <w:sz w:val="20"/>
           <w:szCs w:val="20"/>
         </w:rPr>
-        <w:t>person.</w:t>
-      </w:r>
+        <w:t>cellular</w:t>
+      </w:r>
+      <w:proofErr w:type="gramEnd"/>
+      <w:r>
+        <w:rPr>
+          <w:rFonts w:ascii="Palatino Linotype" w:hAnsi="Palatino Linotype"/>
+          <w:bCs/>
+          <w:sz w:val="20"/>
+          <w:szCs w:val="20"/>
+        </w:rPr>
+        <w:t xml:space="preserve"> or digital telephone; text; instant messaging; fax; e-mail; voicemail; delivery service; social media; blogging; writings; electronic communications; posting a message; or communications by any other means directly or through another person.</w:t>
+      </w:r>
+      <w:r>
+        <w:rPr>
+          <w:rFonts w:ascii="Palatino Linotype" w:hAnsi="Palatino Linotype"/>
+          <w:bCs/>
+          <w:sz w:val="20"/>
+          <w:szCs w:val="20"/>
+        </w:rPr>
+        <w:t xml:space="preserve"> </w:t>
+      </w:r>
+      <w:r>
+        <w:rPr>
+          <w:rFonts w:ascii="Palatino Linotype" w:hAnsi="Palatino Linotype"/>
+          <w:bCs/>
+          <w:sz w:val="20"/>
+          <w:szCs w:val="20"/>
+        </w:rPr>
+        <w:t xml:space="preserve">{% endif %}{% if </w:t>
+      </w:r>
+      <w:proofErr w:type="spellStart"/>
+      <w:r>
+        <w:rPr>
+          <w:rFonts w:ascii="Palatino Linotype" w:hAnsi="Palatino Linotype"/>
+          <w:bCs/>
+          <w:sz w:val="20"/>
+          <w:szCs w:val="20"/>
+        </w:rPr>
+        <w:t>community_control.postconviction_no_contact_ordered</w:t>
+      </w:r>
+      <w:proofErr w:type="spellEnd"/>
+      <w:r>
+        <w:rPr>
+          <w:rFonts w:ascii="Palatino Linotype" w:hAnsi="Palatino Linotype"/>
+          <w:bCs/>
+          <w:sz w:val="20"/>
+          <w:szCs w:val="20"/>
+        </w:rPr>
+        <w:t xml:space="preserve"> is true %}</w:t>
+      </w:r>
+    </w:p>
+    <w:p>
+      <w:pPr>
+        <w:pStyle w:val="ListParagraph"/>
+        <w:numPr>
+          <w:ilvl w:val="0"/>
+          <w:numId w:val="2"/>
+        </w:numPr>
+        <w:tabs>
+          <w:tab w:val="center" w:pos="4680"/>
+        </w:tabs>
+        <w:jc w:val="both"/>
+        <w:rPr>
+          <w:rFonts w:ascii="Palatino Linotype" w:hAnsi="Palatino Linotype"/>
+          <w:bCs/>
+          <w:sz w:val="20"/>
+          <w:szCs w:val="20"/>
+        </w:rPr>
+      </w:pPr>
+      <w:r>
+        <w:rPr>
+          <w:rFonts w:ascii="Palatino Linotype" w:hAnsi="Palatino Linotype"/>
+          <w:bCs/>
+          <w:sz w:val="20"/>
+          <w:szCs w:val="20"/>
+        </w:rPr>
+        <w:t>Defendant shall comply with all terms and conditions of the postconviction no contact order issued in this case.</w:t>
+      </w:r>
+      <w:r>
+        <w:rPr>
+          <w:rFonts w:ascii="Palatino Linotype" w:hAnsi="Palatino Linotype"/>
+          <w:bCs/>
+          <w:sz w:val="20"/>
+          <w:szCs w:val="20"/>
+        </w:rPr>
+        <w:t xml:space="preserve"> </w:t>
+      </w:r>
+      <w:proofErr w:type="gramStart"/>
       <w:r>
         <w:rPr>
           <w:rFonts w:ascii="Palatino Linotype" w:hAnsi="Palatino Linotype"/>
@@ -10201,6 +10287,7 @@
           <w:sz w:val="20"/>
           <w:szCs w:val="20"/>
         </w:rPr>
+        <w:lastRenderedPageBreak/>
         <w:t>Within 90 days provide proof of completion of</w:t>
       </w:r>
       <w:r>
@@ -10301,7 +10388,6 @@
           <w:sz w:val="20"/>
           <w:szCs w:val="20"/>
         </w:rPr>
-        <w:lastRenderedPageBreak/>
         <w:t>Within 90 days provide proof of completion of</w:t>
       </w:r>
       <w:r>
@@ -12282,6 +12368,7 @@
           <w:sz w:val="20"/>
           <w:szCs w:val="20"/>
         </w:rPr>
+        <w:lastRenderedPageBreak/>
         <w:t>D</w:t>
       </w:r>
       <w:r>
@@ -12396,7 +12483,6 @@
           <w:sz w:val="20"/>
           <w:szCs w:val="20"/>
         </w:rPr>
-        <w:lastRenderedPageBreak/>
         <w:t xml:space="preserve">Other Community Control Conditions: </w:t>
       </w:r>
       <w:proofErr w:type="gramStart"/>

</xml_diff>

<commit_message>
Refactored base_checks. Passing flake8, pylint and mypy.
Also removed checkfail and changed to warning for logging.
</commit_message>
<xml_diff>
--- a/resources/Templates/Jail_Plea_Final_Judgment_Template.docx
+++ b/resources/Templates/Jail_Plea_Final_Judgment_Template.docx
@@ -3230,6 +3230,14 @@
       <w:r>
         <w:rPr>
           <w:rFonts w:ascii="Palatino Linotype" w:hAnsi="Palatino Linotype"/>
+          <w:sz w:val="20"/>
+          <w:szCs w:val="20"/>
+        </w:rPr>
+        <w:t>{{‘\n’}}</w:t>
+      </w:r>
+      <w:r>
+        <w:rPr>
+          <w:rFonts w:ascii="Palatino Linotype" w:hAnsi="Palatino Linotype"/>
           <w:b/>
           <w:sz w:val="20"/>
           <w:szCs w:val="20"/>
@@ -8235,15 +8243,7 @@
           <w:sz w:val="16"/>
           <w:szCs w:val="16"/>
         </w:rPr>
-        <w:t xml:space="preserve"> </w:t>
-      </w:r>
-      <w:r>
-        <w:rPr>
-          <w:rFonts w:ascii="Palatino Linotype" w:hAnsi="Palatino Linotype"/>
-          <w:sz w:val="16"/>
-          <w:szCs w:val="16"/>
-        </w:rPr>
-        <w:t>Victim’s Attorney (if applicable): PS   OS   EM</w:t>
+        <w:t xml:space="preserve"> Victim’s Attorney (if applicable): PS   OS   EM</w:t>
       </w:r>
     </w:p>
     <w:sectPr>

</xml_diff>

<commit_message>
Final checking Jail Template
</commit_message>
<xml_diff>
--- a/resources/Templates/Jail_Plea_Final_Judgment_Template.docx
+++ b/resources/Templates/Jail_Plea_Final_Judgment_Template.docx
@@ -869,70 +869,45 @@
         </w:rPr>
         <w:t xml:space="preserve">{% if offense_of_violence is true %}The Court additionally informed the Defendant that a conviction in this case results in the following: </w:t>
       </w:r>
-    </w:p>
-    <w:p>
-      <w:pPr>
-        <w:pStyle w:val="ListParagraph"/>
-        <w:numPr>
-          <w:ilvl w:val="0"/>
-          <w:numId w:val="4"/>
-        </w:numPr>
-        <w:jc w:val="both"/>
-        <w:rPr>
-          <w:rFonts w:ascii="Palatino Linotype" w:hAnsi="Palatino Linotype"/>
-          <w:sz w:val="20"/>
-          <w:szCs w:val="20"/>
-        </w:rPr>
-      </w:pPr>
-      <w:r>
-        <w:rPr>
-          <w:rFonts w:ascii="Palatino Linotype" w:hAnsi="Palatino Linotype"/>
-          <w:sz w:val="20"/>
-          <w:szCs w:val="20"/>
-        </w:rPr>
-        <w:t>18 U.S.C § 922(g)(9) prohibits the Defendant from shipping, transporting, purchasing, possessing, or owning a firearm or ammunition.</w:t>
-      </w:r>
-    </w:p>
-    <w:p>
-      <w:pPr>
-        <w:pStyle w:val="ListParagraph"/>
-        <w:numPr>
-          <w:ilvl w:val="0"/>
-          <w:numId w:val="4"/>
-        </w:numPr>
-        <w:jc w:val="both"/>
-        <w:rPr>
-          <w:rFonts w:ascii="Palatino Linotype" w:hAnsi="Palatino Linotype"/>
-          <w:sz w:val="20"/>
-          <w:szCs w:val="20"/>
-        </w:rPr>
-      </w:pPr>
-      <w:r>
-        <w:rPr>
-          <w:rFonts w:ascii="Palatino Linotype" w:hAnsi="Palatino Linotype"/>
-          <w:sz w:val="20"/>
-          <w:szCs w:val="20"/>
-        </w:rPr>
-        <w:t>A conviction in this case may escalate subsequent violations into felonies.</w:t>
-      </w:r>
-    </w:p>
-    <w:p>
-      <w:pPr>
-        <w:ind w:left="360"/>
-        <w:jc w:val="both"/>
-        <w:rPr>
-          <w:rFonts w:ascii="Palatino Linotype" w:hAnsi="Palatino Linotype"/>
-          <w:sz w:val="20"/>
-          <w:szCs w:val="20"/>
-        </w:rPr>
-      </w:pPr>
-      <w:r>
-        <w:rPr>
-          <w:rFonts w:ascii="Palatino Linotype" w:hAnsi="Palatino Linotype"/>
-          <w:sz w:val="20"/>
-          <w:szCs w:val="20"/>
-        </w:rPr>
-        <w:t>A conviction in this case may render the Defendant ineligible for certain state and federal benefits. {% endif %}</w:t>
+      <w:r>
+        <w:rPr>
+          <w:rFonts w:ascii="Palatino Linotype" w:hAnsi="Palatino Linotype"/>
+          <w:sz w:val="20"/>
+          <w:szCs w:val="20"/>
+        </w:rPr>
+        <w:t>18 U.S.C § 922(g)(9) prohibits the Defendant from shipping, transporting, purchasing, possessing, or owning a firearm or ammunition</w:t>
+      </w:r>
+      <w:r>
+        <w:rPr>
+          <w:rFonts w:ascii="Palatino Linotype" w:hAnsi="Palatino Linotype"/>
+          <w:sz w:val="20"/>
+          <w:szCs w:val="20"/>
+        </w:rPr>
+        <w:t>; a</w:t>
+      </w:r>
+      <w:r>
+        <w:rPr>
+          <w:rFonts w:ascii="Palatino Linotype" w:hAnsi="Palatino Linotype"/>
+          <w:sz w:val="20"/>
+          <w:szCs w:val="20"/>
+        </w:rPr>
+        <w:t xml:space="preserve"> conviction in this case may escalate subsequent violations into felonies</w:t>
+      </w:r>
+      <w:r>
+        <w:rPr>
+          <w:rFonts w:ascii="Palatino Linotype" w:hAnsi="Palatino Linotype"/>
+          <w:sz w:val="20"/>
+          <w:szCs w:val="20"/>
+        </w:rPr>
+        <w:t>; and a</w:t>
+      </w:r>
+      <w:r>
+        <w:rPr>
+          <w:rFonts w:ascii="Palatino Linotype" w:hAnsi="Palatino Linotype"/>
+          <w:sz w:val="20"/>
+          <w:szCs w:val="20"/>
+        </w:rPr>
+        <w:t xml:space="preserve"> conviction in this case may render the Defendant ineligible for certain state and federal benefits. {% endif %}</w:t>
       </w:r>
       <w:r>
         <w:rPr>
@@ -1563,7 +1538,6 @@
                 <w:sz w:val="20"/>
                 <w:szCs w:val="20"/>
               </w:rPr>
-              <w:lastRenderedPageBreak/>
               <w:t>Plea</w:t>
             </w:r>
           </w:p>
@@ -1602,7 +1576,18 @@
                 <w:sz w:val="20"/>
                 <w:szCs w:val="20"/>
               </w:rPr>
-              <w:t>{%tc for charge in charges_list %}</w:t>
+              <w:t xml:space="preserve">{%tc for charge in </w:t>
+            </w:r>
+            <w:r>
+              <w:rPr>
+                <w:rFonts w:ascii="Palatino Linotype" w:hAnsi="Palatino Linotype"/>
+                <w:b/>
+                <w:bCs/>
+                <w:sz w:val="20"/>
+                <w:szCs w:val="20"/>
+              </w:rPr>
+              <w:lastRenderedPageBreak/>
+              <w:t>charges_list %}</w:t>
             </w:r>
           </w:p>
         </w:tc>
@@ -1640,6 +1625,7 @@
                 <w:sz w:val="20"/>
                 <w:szCs w:val="20"/>
               </w:rPr>
+              <w:lastRenderedPageBreak/>
               <w:t>{{ charge.plea}}</w:t>
             </w:r>
           </w:p>
@@ -3461,7 +3447,23 @@
           <w:sz w:val="20"/>
           <w:szCs w:val="20"/>
         </w:rPr>
-        <w:t xml:space="preserve">.{% endif %}{% if </w:t>
+        <w:t>.{% endif %}{% if jail_terms.report_type == ‘date set by Office of Community Control’ %}Defendant shall schedule the jail days imposed in this case through Community Control.{% endif %}</w:t>
+      </w:r>
+      <w:r>
+        <w:rPr>
+          <w:rFonts w:ascii="Palatino Linotype" w:hAnsi="Palatino Linotype"/>
+          <w:sz w:val="20"/>
+          <w:szCs w:val="20"/>
+        </w:rPr>
+        <w:t>{% if jail_terms.companion_cases_exist is true %}</w:t>
+      </w:r>
+      <w:r>
+        <w:rPr>
+          <w:rFonts w:ascii="Palatino Linotype" w:hAnsi="Palatino Linotype"/>
+          <w:sz w:val="20"/>
+          <w:szCs w:val="20"/>
+        </w:rPr>
+        <w:t xml:space="preserve"> </w:t>
       </w:r>
       <w:r>
         <w:rPr>
@@ -3470,30 +3472,6 @@
           <w:szCs w:val="20"/>
         </w:rPr>
         <w:lastRenderedPageBreak/>
-        <w:t>jail_terms.report_type == ‘date set by Office of Community Control’ %}Defendant shall schedule the jail days imposed in this case through Community Control.{% endif %}</w:t>
-      </w:r>
-      <w:r>
-        <w:rPr>
-          <w:rFonts w:ascii="Palatino Linotype" w:hAnsi="Palatino Linotype"/>
-          <w:sz w:val="20"/>
-          <w:szCs w:val="20"/>
-        </w:rPr>
-        <w:t>{% if jail_terms.companion_cases_exist is true %}</w:t>
-      </w:r>
-      <w:r>
-        <w:rPr>
-          <w:rFonts w:ascii="Palatino Linotype" w:hAnsi="Palatino Linotype"/>
-          <w:sz w:val="20"/>
-          <w:szCs w:val="20"/>
-        </w:rPr>
-        <w:t xml:space="preserve"> </w:t>
-      </w:r>
-      <w:r>
-        <w:rPr>
-          <w:rFonts w:ascii="Palatino Linotype" w:hAnsi="Palatino Linotype"/>
-          <w:sz w:val="20"/>
-          <w:szCs w:val="20"/>
-        </w:rPr>
         <w:t xml:space="preserve">Defendant’s jail days imposed in this case shall be served </w:t>
       </w:r>
       <w:r>
@@ -4486,7 +4464,6 @@
           <w:sz w:val="20"/>
           <w:szCs w:val="20"/>
         </w:rPr>
-        <w:lastRenderedPageBreak/>
         <w:t>Within 90 days provide proof of completion of</w:t>
       </w:r>
       <w:r>
@@ -4541,6 +4518,7 @@
           <w:sz w:val="20"/>
           <w:szCs w:val="20"/>
         </w:rPr>
+        <w:lastRenderedPageBreak/>
         <w:t>Within 90 days provide proof of completion of</w:t>
       </w:r>
       <w:r>
@@ -5445,7 +5423,6 @@
           <w:sz w:val="20"/>
           <w:szCs w:val="20"/>
         </w:rPr>
-        <w:lastRenderedPageBreak/>
         <w:t>Defendant shall report daily to Community Control in the manner specified by Community Control.{% endif %}</w:t>
       </w:r>
       <w:r>
@@ -5502,7 +5479,16 @@
           <w:sz w:val="20"/>
           <w:szCs w:val="20"/>
         </w:rPr>
-        <w:t>{{ community_control.other_community_control_conditions }}.{% endif %}</w:t>
+        <w:t xml:space="preserve">{{ community_control.other_community_control_conditions </w:t>
+      </w:r>
+      <w:r>
+        <w:rPr>
+          <w:rFonts w:ascii="Palatino Linotype" w:hAnsi="Palatino Linotype"/>
+          <w:sz w:val="20"/>
+          <w:szCs w:val="20"/>
+        </w:rPr>
+        <w:lastRenderedPageBreak/>
+        <w:t>}}.{% endif %}</w:t>
       </w:r>
       <w:r>
         <w:rPr>
@@ -6689,123 +6675,132 @@
           <w:sz w:val="20"/>
           <w:szCs w:val="20"/>
         </w:rPr>
+        <w:t>Vehicle Impoundment/Immobilization.</w:t>
+      </w:r>
+      <w:r>
+        <w:rPr>
+          <w:rFonts w:ascii="Palatino Linotype" w:hAnsi="Palatino Linotype"/>
+          <w:b/>
+          <w:sz w:val="20"/>
+          <w:szCs w:val="20"/>
+        </w:rPr>
+        <w:t xml:space="preserve"> </w:t>
+      </w:r>
+      <w:r>
+        <w:rPr>
+          <w:rFonts w:ascii="Palatino Linotype" w:hAnsi="Palatino Linotype"/>
+          <w:sz w:val="20"/>
+          <w:szCs w:val="20"/>
+        </w:rPr>
+        <w:t xml:space="preserve"> </w:t>
+      </w:r>
+      <w:r>
+        <w:rPr>
+          <w:rFonts w:ascii="Palatino Linotype" w:hAnsi="Palatino Linotype"/>
+          <w:sz w:val="20"/>
+          <w:szCs w:val="20"/>
+        </w:rPr>
+        <w:t>{% if impoundment.release_vehicle is true %}The Defendant’s vehicle has been impounded for over 90 days and may be released upon payment of tow and storage fees.{% else %}</w:t>
+      </w:r>
+      <w:r>
+        <w:rPr>
+          <w:rFonts w:ascii="Palatino Linotype" w:hAnsi="Palatino Linotype"/>
+          <w:bCs/>
+          <w:sz w:val="20"/>
+          <w:szCs w:val="20"/>
+        </w:rPr>
+        <w:t xml:space="preserve">The </w:t>
+      </w:r>
+      <w:r>
+        <w:rPr>
+          <w:rFonts w:ascii="Palatino Linotype" w:hAnsi="Palatino Linotype"/>
+          <w:bCs/>
+          <w:sz w:val="20"/>
+          <w:szCs w:val="20"/>
+        </w:rPr>
+        <w:t>D</w:t>
+      </w:r>
+      <w:r>
+        <w:rPr>
+          <w:rFonts w:ascii="Palatino Linotype" w:hAnsi="Palatino Linotype"/>
+          <w:bCs/>
+          <w:sz w:val="20"/>
+          <w:szCs w:val="20"/>
+        </w:rPr>
+        <w:t>efendant’s</w:t>
+      </w:r>
+      <w:r>
+        <w:rPr>
+          <w:rFonts w:ascii="Palatino Linotype" w:hAnsi="Palatino Linotype"/>
+          <w:bCs/>
+          <w:sz w:val="20"/>
+          <w:szCs w:val="20"/>
+        </w:rPr>
+        <w:t xml:space="preserve"> {{ </w:t>
+      </w:r>
+      <w:r>
+        <w:rPr>
+          <w:rFonts w:ascii="Palatino Linotype" w:hAnsi="Palatino Linotype"/>
+          <w:bCs/>
+          <w:sz w:val="20"/>
+          <w:szCs w:val="20"/>
+        </w:rPr>
+        <w:t>impoundment</w:t>
+      </w:r>
+      <w:r>
+        <w:rPr>
+          <w:rFonts w:ascii="Palatino Linotype" w:hAnsi="Palatino Linotype"/>
+          <w:bCs/>
+          <w:sz w:val="20"/>
+          <w:szCs w:val="20"/>
+        </w:rPr>
+        <w:t xml:space="preserve">.vehicle_make_model }}, license plate {{ </w:t>
+      </w:r>
+      <w:r>
+        <w:rPr>
+          <w:rFonts w:ascii="Palatino Linotype" w:hAnsi="Palatino Linotype"/>
+          <w:bCs/>
+          <w:sz w:val="20"/>
+          <w:szCs w:val="20"/>
+        </w:rPr>
+        <w:t>impoundment</w:t>
+      </w:r>
+      <w:r>
+        <w:rPr>
+          <w:rFonts w:ascii="Palatino Linotype" w:hAnsi="Palatino Linotype"/>
+          <w:bCs/>
+          <w:sz w:val="20"/>
+          <w:szCs w:val="20"/>
+        </w:rPr>
+        <w:t>.vehicle_license_plate }}</w:t>
+      </w:r>
+      <w:r>
+        <w:rPr>
+          <w:rFonts w:ascii="Palatino Linotype" w:hAnsi="Palatino Linotype"/>
+          <w:bCs/>
+          <w:sz w:val="20"/>
+          <w:szCs w:val="20"/>
+        </w:rPr>
+        <w:t xml:space="preserve">, </w:t>
+      </w:r>
+      <w:r>
+        <w:rPr>
+          <w:rFonts w:ascii="Palatino Linotype" w:hAnsi="Palatino Linotype"/>
+          <w:bCs/>
+          <w:sz w:val="20"/>
+          <w:szCs w:val="20"/>
+        </w:rPr>
+        <w:t xml:space="preserve">shall </w:t>
+      </w:r>
+      <w:r>
+        <w:rPr>
+          <w:rFonts w:ascii="Palatino Linotype" w:hAnsi="Palatino Linotype"/>
+          <w:bCs/>
+          <w:sz w:val="20"/>
+          <w:szCs w:val="20"/>
+        </w:rPr>
         <w:lastRenderedPageBreak/>
-        <w:t>Vehicle Impoundment/Immobilization.</w:t>
-      </w:r>
-      <w:r>
-        <w:rPr>
-          <w:rFonts w:ascii="Palatino Linotype" w:hAnsi="Palatino Linotype"/>
-          <w:b/>
-          <w:sz w:val="20"/>
-          <w:szCs w:val="20"/>
-        </w:rPr>
-        <w:t xml:space="preserve"> </w:t>
-      </w:r>
-      <w:r>
-        <w:rPr>
-          <w:rFonts w:ascii="Palatino Linotype" w:hAnsi="Palatino Linotype"/>
-          <w:sz w:val="20"/>
-          <w:szCs w:val="20"/>
-        </w:rPr>
-        <w:t xml:space="preserve"> </w:t>
-      </w:r>
-      <w:r>
-        <w:rPr>
-          <w:rFonts w:ascii="Palatino Linotype" w:hAnsi="Palatino Linotype"/>
-          <w:sz w:val="20"/>
-          <w:szCs w:val="20"/>
-        </w:rPr>
-        <w:t>{% if impoundment.release_vehicle is true %}The Defendant’s vehicle has been impounded for over 90 days and may be released upon payment of tow and storage fees.{% else %}</w:t>
-      </w:r>
-      <w:r>
-        <w:rPr>
-          <w:rFonts w:ascii="Palatino Linotype" w:hAnsi="Palatino Linotype"/>
-          <w:bCs/>
-          <w:sz w:val="20"/>
-          <w:szCs w:val="20"/>
-        </w:rPr>
-        <w:t xml:space="preserve">The </w:t>
-      </w:r>
-      <w:r>
-        <w:rPr>
-          <w:rFonts w:ascii="Palatino Linotype" w:hAnsi="Palatino Linotype"/>
-          <w:bCs/>
-          <w:sz w:val="20"/>
-          <w:szCs w:val="20"/>
-        </w:rPr>
-        <w:t>D</w:t>
-      </w:r>
-      <w:r>
-        <w:rPr>
-          <w:rFonts w:ascii="Palatino Linotype" w:hAnsi="Palatino Linotype"/>
-          <w:bCs/>
-          <w:sz w:val="20"/>
-          <w:szCs w:val="20"/>
-        </w:rPr>
-        <w:t>efendant’s</w:t>
-      </w:r>
-      <w:r>
-        <w:rPr>
-          <w:rFonts w:ascii="Palatino Linotype" w:hAnsi="Palatino Linotype"/>
-          <w:bCs/>
-          <w:sz w:val="20"/>
-          <w:szCs w:val="20"/>
-        </w:rPr>
-        <w:t xml:space="preserve"> {{ </w:t>
-      </w:r>
-      <w:r>
-        <w:rPr>
-          <w:rFonts w:ascii="Palatino Linotype" w:hAnsi="Palatino Linotype"/>
-          <w:bCs/>
-          <w:sz w:val="20"/>
-          <w:szCs w:val="20"/>
-        </w:rPr>
-        <w:t>impoundment</w:t>
-      </w:r>
-      <w:r>
-        <w:rPr>
-          <w:rFonts w:ascii="Palatino Linotype" w:hAnsi="Palatino Linotype"/>
-          <w:bCs/>
-          <w:sz w:val="20"/>
-          <w:szCs w:val="20"/>
-        </w:rPr>
-        <w:t xml:space="preserve">.vehicle_make_model }}, license plate {{ </w:t>
-      </w:r>
-      <w:r>
-        <w:rPr>
-          <w:rFonts w:ascii="Palatino Linotype" w:hAnsi="Palatino Linotype"/>
-          <w:bCs/>
-          <w:sz w:val="20"/>
-          <w:szCs w:val="20"/>
-        </w:rPr>
-        <w:t>impoundment</w:t>
-      </w:r>
-      <w:r>
-        <w:rPr>
-          <w:rFonts w:ascii="Palatino Linotype" w:hAnsi="Palatino Linotype"/>
-          <w:bCs/>
-          <w:sz w:val="20"/>
-          <w:szCs w:val="20"/>
-        </w:rPr>
-        <w:t>.vehicle_license_plate }}</w:t>
-      </w:r>
-      <w:r>
-        <w:rPr>
-          <w:rFonts w:ascii="Palatino Linotype" w:hAnsi="Palatino Linotype"/>
-          <w:bCs/>
-          <w:sz w:val="20"/>
-          <w:szCs w:val="20"/>
-        </w:rPr>
-        <w:t xml:space="preserve">, </w:t>
-      </w:r>
-      <w:r>
-        <w:rPr>
-          <w:rFonts w:ascii="Palatino Linotype" w:hAnsi="Palatino Linotype"/>
-          <w:bCs/>
-          <w:sz w:val="20"/>
-          <w:szCs w:val="20"/>
-        </w:rPr>
-        <w:t>shall {{ impoundment.</w:t>
+        <w:t>{{ impoundment.</w:t>
       </w:r>
       <w:r>
         <w:rPr>
@@ -8185,7 +8180,7 @@
   <w:abstractNum w:abstractNumId="3" w15:restartNumberingAfterBreak="0">
     <w:nsid w:val="6AB4408D"/>
     <w:multiLevelType w:val="hybridMultilevel"/>
-    <w:tmpl w:val="7EF88146"/>
+    <w:tmpl w:val="21FC2EF4"/>
     <w:lvl w:ilvl="0" w:tplc="04090001">
       <w:start w:val="1"/>
       <w:numFmt w:val="bullet"/>

</xml_diff>

<commit_message>
Jail CC Plea template updated for new Court Costs.
</commit_message>
<xml_diff>
--- a/resources/Templates/Jail_Plea_Final_Judgment_Template.docx
+++ b/resources/Templates/Jail_Plea_Final_Judgment_Template.docx
@@ -1,6 +1,6 @@
 
 <file path=word/document.xml><?xml version="1.0" encoding="utf-8"?>
-<w:document xmlns:wpc="http://schemas.microsoft.com/office/word/2010/wordprocessingCanvas" xmlns:cx="http://schemas.microsoft.com/office/drawing/2014/chartex" xmlns:cx1="http://schemas.microsoft.com/office/drawing/2015/9/8/chartex" xmlns:cx2="http://schemas.microsoft.com/office/drawing/2015/10/21/chartex" xmlns:cx3="http://schemas.microsoft.com/office/drawing/2016/5/9/chartex" xmlns:cx4="http://schemas.microsoft.com/office/drawing/2016/5/10/chartex" xmlns:cx5="http://schemas.microsoft.com/office/drawing/2016/5/11/chartex" xmlns:cx6="http://schemas.microsoft.com/office/drawing/2016/5/12/chartex" xmlns:cx7="http://schemas.microsoft.com/office/drawing/2016/5/13/chartex" xmlns:cx8="http://schemas.microsoft.com/office/drawing/2016/5/14/chartex" xmlns:mc="http://schemas.openxmlformats.org/markup-compatibility/2006" xmlns:aink="http://schemas.microsoft.com/office/drawing/2016/ink" xmlns:am3d="http://schemas.microsoft.com/office/drawing/2017/model3d" xmlns:o="urn:schemas-microsoft-com:office:office" xmlns:oel="http://schemas.microsoft.com/office/2019/extlst" xmlns:r="http://schemas.openxmlformats.org/officeDocument/2006/relationships" xmlns:m="http://schemas.openxmlformats.org/officeDocument/2006/math" xmlns:v="urn:schemas-microsoft-com:vml" xmlns:wp14="http://schemas.microsoft.com/office/word/2010/wordprocessingDrawing" xmlns:wp="http://schemas.openxmlformats.org/drawingml/2006/wordprocessingDrawing" xmlns:w10="urn:schemas-microsoft-com:office:word" xmlns:w="http://schemas.openxmlformats.org/wordprocessingml/2006/main" xmlns:w14="http://schemas.microsoft.com/office/word/2010/wordml" xmlns:w15="http://schemas.microsoft.com/office/word/2012/wordml" xmlns:w16cex="http://schemas.microsoft.com/office/word/2018/wordml/cex" xmlns:w16cid="http://schemas.microsoft.com/office/word/2016/wordml/cid" xmlns:w16="http://schemas.microsoft.com/office/word/2018/wordml" xmlns:w16du="http://schemas.microsoft.com/office/word/2023/wordml/word16du" xmlns:w16sdtdh="http://schemas.microsoft.com/office/word/2020/wordml/sdtdatahash" xmlns:w16se="http://schemas.microsoft.com/office/word/2015/wordml/symex" xmlns:wpg="http://schemas.microsoft.com/office/word/2010/wordprocessingGroup" xmlns:wpi="http://schemas.microsoft.com/office/word/2010/wordprocessingInk" xmlns:wne="http://schemas.microsoft.com/office/word/2006/wordml" xmlns:wps="http://schemas.microsoft.com/office/word/2010/wordprocessingShape" mc:Ignorable="w14 w15 w16se w16cid w16 w16cex w16sdtdh w16du wp14">
+<w:document xmlns:wpc="http://schemas.microsoft.com/office/word/2010/wordprocessingCanvas" xmlns:cx="http://schemas.microsoft.com/office/drawing/2014/chartex" xmlns:cx1="http://schemas.microsoft.com/office/drawing/2015/9/8/chartex" xmlns:cx2="http://schemas.microsoft.com/office/drawing/2015/10/21/chartex" xmlns:cx3="http://schemas.microsoft.com/office/drawing/2016/5/9/chartex" xmlns:cx4="http://schemas.microsoft.com/office/drawing/2016/5/10/chartex" xmlns:cx5="http://schemas.microsoft.com/office/drawing/2016/5/11/chartex" xmlns:cx6="http://schemas.microsoft.com/office/drawing/2016/5/12/chartex" xmlns:cx7="http://schemas.microsoft.com/office/drawing/2016/5/13/chartex" xmlns:cx8="http://schemas.microsoft.com/office/drawing/2016/5/14/chartex" xmlns:mc="http://schemas.openxmlformats.org/markup-compatibility/2006" xmlns:aink="http://schemas.microsoft.com/office/drawing/2016/ink" xmlns:am3d="http://schemas.microsoft.com/office/drawing/2017/model3d" xmlns:o="urn:schemas-microsoft-com:office:office" xmlns:oel="http://schemas.microsoft.com/office/2019/extlst" xmlns:r="http://schemas.openxmlformats.org/officeDocument/2006/relationships" xmlns:m="http://schemas.openxmlformats.org/officeDocument/2006/math" xmlns:v="urn:schemas-microsoft-com:vml" xmlns:wp14="http://schemas.microsoft.com/office/word/2010/wordprocessingDrawing" xmlns:wp="http://schemas.openxmlformats.org/drawingml/2006/wordprocessingDrawing" xmlns:w10="urn:schemas-microsoft-com:office:word" xmlns:w="http://schemas.openxmlformats.org/wordprocessingml/2006/main" xmlns:w14="http://schemas.microsoft.com/office/word/2010/wordml" xmlns:w15="http://schemas.microsoft.com/office/word/2012/wordml" xmlns:w16cex="http://schemas.microsoft.com/office/word/2018/wordml/cex" xmlns:w16cid="http://schemas.microsoft.com/office/word/2016/wordml/cid" xmlns:w16="http://schemas.microsoft.com/office/word/2018/wordml" xmlns:w16du="http://schemas.microsoft.com/office/word/2023/wordml/word16du" xmlns:w16sdtdh="http://schemas.microsoft.com/office/word/2020/wordml/sdtdatahash" xmlns:w16sdtfl="http://schemas.microsoft.com/office/word/2024/wordml/sdtformatlock" xmlns:w16se="http://schemas.microsoft.com/office/word/2015/wordml/symex" xmlns:wpg="http://schemas.microsoft.com/office/word/2010/wordprocessingGroup" xmlns:wpi="http://schemas.microsoft.com/office/word/2010/wordprocessingInk" xmlns:wne="http://schemas.microsoft.com/office/word/2006/wordml" xmlns:wps="http://schemas.microsoft.com/office/word/2010/wordprocessingShape" mc:Ignorable="w14 w15 w16se w16cid w16 w16cex w16sdtdh w16sdtfl w16du wp14">
   <w:body>
     <w:p>
       <w:pPr>
@@ -614,8 +614,19 @@
           <w:sz w:val="20"/>
           <w:szCs w:val="20"/>
         </w:rPr>
-        <w:t xml:space="preserve">  ==  ‘Magistrate’ %}</w:t>
-      </w:r>
+        <w:t xml:space="preserve">  ==  ‘Magistrate</w:t>
+      </w:r>
+      <w:proofErr w:type="gramStart"/>
+      <w:r>
+        <w:rPr>
+          <w:rFonts w:ascii="Palatino Linotype" w:hAnsi="Palatino Linotype"/>
+          <w:bCs/>
+          <w:sz w:val="20"/>
+          <w:szCs w:val="20"/>
+        </w:rPr>
+        <w:t>’ %}</w:t>
+      </w:r>
+      <w:proofErr w:type="gramEnd"/>
     </w:p>
     <w:p>
       <w:pPr>
@@ -754,8 +765,18 @@
           <w:sz w:val="20"/>
           <w:szCs w:val="20"/>
         </w:rPr>
-        <w:t xml:space="preserve"> == ‘Judge’ %}</w:t>
-      </w:r>
+        <w:t xml:space="preserve"> == ‘Judge</w:t>
+      </w:r>
+      <w:proofErr w:type="gramStart"/>
+      <w:r>
+        <w:rPr>
+          <w:rFonts w:ascii="Palatino Linotype" w:hAnsi="Palatino Linotype"/>
+          <w:sz w:val="20"/>
+          <w:szCs w:val="20"/>
+        </w:rPr>
+        <w:t>’ %}</w:t>
+      </w:r>
+      <w:proofErr w:type="gramEnd"/>
     </w:p>
     <w:p>
       <w:pPr>
@@ -5371,7 +5392,16 @@
           <w:sz w:val="20"/>
           <w:szCs w:val="20"/>
         </w:rPr>
-        <w:t xml:space="preserve"> != ‘None’</w:t>
+        <w:t xml:space="preserve"> != ‘None</w:t>
+      </w:r>
+      <w:proofErr w:type="gramStart"/>
+      <w:r>
+        <w:rPr>
+          <w:rFonts w:ascii="Palatino Linotype" w:hAnsi="Palatino Linotype"/>
+          <w:sz w:val="20"/>
+          <w:szCs w:val="20"/>
+        </w:rPr>
+        <w:t>’</w:t>
       </w:r>
       <w:r>
         <w:rPr>
@@ -5381,6 +5411,7 @@
         </w:rPr>
         <w:t>%}</w:t>
       </w:r>
+      <w:proofErr w:type="gramEnd"/>
     </w:p>
     <w:p>
       <w:pPr>
@@ -5620,8 +5651,18 @@
           <w:sz w:val="20"/>
           <w:szCs w:val="20"/>
         </w:rPr>
-        <w:t xml:space="preserve"> is true %}</w:t>
-      </w:r>
+        <w:t xml:space="preserve"> is </w:t>
+      </w:r>
+      <w:proofErr w:type="gramStart"/>
+      <w:r>
+        <w:rPr>
+          <w:rFonts w:ascii="Palatino Linotype" w:hAnsi="Palatino Linotype"/>
+          <w:sz w:val="20"/>
+          <w:szCs w:val="20"/>
+        </w:rPr>
+        <w:t>true %}</w:t>
+      </w:r>
+      <w:proofErr w:type="gramEnd"/>
     </w:p>
     <w:p>
       <w:pPr>
@@ -7116,7 +7157,25 @@
           <w:sz w:val="20"/>
           <w:szCs w:val="20"/>
         </w:rPr>
-        <w:t xml:space="preserve">% if community_control.not_within_500_feet_ordered is true %} </w:t>
+        <w:t xml:space="preserve">% if community_control.not_within_500_feet_ordered is </w:t>
+      </w:r>
+      <w:proofErr w:type="gramStart"/>
+      <w:r>
+        <w:rPr>
+          <w:rFonts w:ascii="Palatino Linotype" w:hAnsi="Palatino Linotype"/>
+          <w:sz w:val="20"/>
+          <w:szCs w:val="20"/>
+        </w:rPr>
+        <w:t>true %}</w:t>
+      </w:r>
+      <w:proofErr w:type="gramEnd"/>
+      <w:r>
+        <w:rPr>
+          <w:rFonts w:ascii="Palatino Linotype" w:hAnsi="Palatino Linotype"/>
+          <w:sz w:val="20"/>
+          <w:szCs w:val="20"/>
+        </w:rPr>
+        <w:t xml:space="preserve"> </w:t>
       </w:r>
     </w:p>
     <w:p>
@@ -7197,8 +7256,18 @@
           <w:sz w:val="20"/>
           <w:szCs w:val="20"/>
         </w:rPr>
-        <w:t xml:space="preserve"> is true %}</w:t>
-      </w:r>
+        <w:t xml:space="preserve"> is </w:t>
+      </w:r>
+      <w:proofErr w:type="gramStart"/>
+      <w:r>
+        <w:rPr>
+          <w:rFonts w:ascii="Palatino Linotype" w:hAnsi="Palatino Linotype"/>
+          <w:sz w:val="20"/>
+          <w:szCs w:val="20"/>
+        </w:rPr>
+        <w:t>true %}</w:t>
+      </w:r>
+      <w:proofErr w:type="gramEnd"/>
       <w:r>
         <w:rPr>
           <w:rFonts w:ascii="Palatino Linotype" w:hAnsi="Palatino Linotype"/>
@@ -7226,19 +7295,30 @@
           <w:szCs w:val="20"/>
         </w:rPr>
       </w:pPr>
-      <w:r>
-        <w:rPr>
-          <w:rFonts w:ascii="Palatino Linotype" w:hAnsi="Palatino Linotype"/>
-          <w:bCs/>
-          <w:sz w:val="20"/>
-          <w:szCs w:val="20"/>
-        </w:rPr>
-        <w:t xml:space="preserve">Defendant shall have no contact with </w:t>
-      </w:r>
       <w:proofErr w:type="gramStart"/>
       <w:r>
         <w:rPr>
           <w:rFonts w:ascii="Palatino Linotype" w:hAnsi="Palatino Linotype"/>
+          <w:bCs/>
+          <w:sz w:val="20"/>
+          <w:szCs w:val="20"/>
+        </w:rPr>
+        <w:t>Defendant</w:t>
+      </w:r>
+      <w:proofErr w:type="gramEnd"/>
+      <w:r>
+        <w:rPr>
+          <w:rFonts w:ascii="Palatino Linotype" w:hAnsi="Palatino Linotype"/>
+          <w:bCs/>
+          <w:sz w:val="20"/>
+          <w:szCs w:val="20"/>
+        </w:rPr>
+        <w:t xml:space="preserve"> shall have no contact with </w:t>
+      </w:r>
+      <w:proofErr w:type="gramStart"/>
+      <w:r>
+        <w:rPr>
+          <w:rFonts w:ascii="Palatino Linotype" w:hAnsi="Palatino Linotype"/>
           <w:b/>
           <w:bCs/>
           <w:sz w:val="20"/>
@@ -7335,8 +7415,19 @@
           <w:sz w:val="20"/>
           <w:szCs w:val="20"/>
         </w:rPr>
-        <w:t xml:space="preserve"> is true %}</w:t>
-      </w:r>
+        <w:t xml:space="preserve"> is </w:t>
+      </w:r>
+      <w:proofErr w:type="gramStart"/>
+      <w:r>
+        <w:rPr>
+          <w:rFonts w:ascii="Palatino Linotype" w:hAnsi="Palatino Linotype"/>
+          <w:bCs/>
+          <w:sz w:val="20"/>
+          <w:szCs w:val="20"/>
+        </w:rPr>
+        <w:t>true %}</w:t>
+      </w:r>
+      <w:proofErr w:type="gramEnd"/>
     </w:p>
     <w:p>
       <w:pPr>
@@ -7408,8 +7499,18 @@
           <w:sz w:val="20"/>
           <w:szCs w:val="20"/>
         </w:rPr>
-        <w:t xml:space="preserve"> is true %}</w:t>
-      </w:r>
+        <w:t xml:space="preserve"> is </w:t>
+      </w:r>
+      <w:proofErr w:type="gramStart"/>
+      <w:r>
+        <w:rPr>
+          <w:rFonts w:ascii="Palatino Linotype" w:hAnsi="Palatino Linotype"/>
+          <w:sz w:val="20"/>
+          <w:szCs w:val="20"/>
+        </w:rPr>
+        <w:t>true %}</w:t>
+      </w:r>
+      <w:proofErr w:type="gramEnd"/>
       <w:r>
         <w:rPr>
           <w:rFonts w:ascii="Palatino Linotype" w:hAnsi="Palatino Linotype"/>
@@ -7542,7 +7643,25 @@
           <w:sz w:val="20"/>
           <w:szCs w:val="20"/>
         </w:rPr>
-        <w:t xml:space="preserve"> is true %}  </w:t>
+        <w:t xml:space="preserve"> is </w:t>
+      </w:r>
+      <w:proofErr w:type="gramStart"/>
+      <w:r>
+        <w:rPr>
+          <w:rFonts w:ascii="Palatino Linotype" w:hAnsi="Palatino Linotype"/>
+          <w:sz w:val="20"/>
+          <w:szCs w:val="20"/>
+        </w:rPr>
+        <w:t>true %}</w:t>
+      </w:r>
+      <w:proofErr w:type="gramEnd"/>
+      <w:r>
+        <w:rPr>
+          <w:rFonts w:ascii="Palatino Linotype" w:hAnsi="Palatino Linotype"/>
+          <w:sz w:val="20"/>
+          <w:szCs w:val="20"/>
+        </w:rPr>
+        <w:t xml:space="preserve">  </w:t>
       </w:r>
     </w:p>
     <w:p>
@@ -7632,7 +7751,25 @@
           <w:sz w:val="20"/>
           <w:szCs w:val="20"/>
         </w:rPr>
-        <w:t xml:space="preserve"> is true %}  </w:t>
+        <w:t xml:space="preserve"> is </w:t>
+      </w:r>
+      <w:proofErr w:type="gramStart"/>
+      <w:r>
+        <w:rPr>
+          <w:rFonts w:ascii="Palatino Linotype" w:hAnsi="Palatino Linotype"/>
+          <w:sz w:val="20"/>
+          <w:szCs w:val="20"/>
+        </w:rPr>
+        <w:t>true %}</w:t>
+      </w:r>
+      <w:proofErr w:type="gramEnd"/>
+      <w:r>
+        <w:rPr>
+          <w:rFonts w:ascii="Palatino Linotype" w:hAnsi="Palatino Linotype"/>
+          <w:sz w:val="20"/>
+          <w:szCs w:val="20"/>
+        </w:rPr>
+        <w:t xml:space="preserve">  </w:t>
       </w:r>
     </w:p>
     <w:p>
@@ -7742,7 +7879,25 @@
           <w:sz w:val="20"/>
           <w:szCs w:val="20"/>
         </w:rPr>
-        <w:t xml:space="preserve"> is true %}  </w:t>
+        <w:t xml:space="preserve"> is </w:t>
+      </w:r>
+      <w:proofErr w:type="gramStart"/>
+      <w:r>
+        <w:rPr>
+          <w:rFonts w:ascii="Palatino Linotype" w:hAnsi="Palatino Linotype"/>
+          <w:sz w:val="20"/>
+          <w:szCs w:val="20"/>
+        </w:rPr>
+        <w:t>true %}</w:t>
+      </w:r>
+      <w:proofErr w:type="gramEnd"/>
+      <w:r>
+        <w:rPr>
+          <w:rFonts w:ascii="Palatino Linotype" w:hAnsi="Palatino Linotype"/>
+          <w:sz w:val="20"/>
+          <w:szCs w:val="20"/>
+        </w:rPr>
+        <w:t xml:space="preserve">  </w:t>
       </w:r>
       <w:r>
         <w:rPr>
@@ -7860,7 +8015,25 @@
           <w:sz w:val="20"/>
           <w:szCs w:val="20"/>
         </w:rPr>
-        <w:t xml:space="preserve"> is true %}  </w:t>
+        <w:t xml:space="preserve"> is </w:t>
+      </w:r>
+      <w:proofErr w:type="gramStart"/>
+      <w:r>
+        <w:rPr>
+          <w:rFonts w:ascii="Palatino Linotype" w:hAnsi="Palatino Linotype"/>
+          <w:sz w:val="20"/>
+          <w:szCs w:val="20"/>
+        </w:rPr>
+        <w:t>true %}</w:t>
+      </w:r>
+      <w:proofErr w:type="gramEnd"/>
+      <w:r>
+        <w:rPr>
+          <w:rFonts w:ascii="Palatino Linotype" w:hAnsi="Palatino Linotype"/>
+          <w:sz w:val="20"/>
+          <w:szCs w:val="20"/>
+        </w:rPr>
+        <w:t xml:space="preserve">  </w:t>
       </w:r>
     </w:p>
     <w:p>
@@ -7934,7 +8107,25 @@
           <w:sz w:val="20"/>
           <w:szCs w:val="20"/>
         </w:rPr>
-        <w:t xml:space="preserve"> is true %}  </w:t>
+        <w:t xml:space="preserve"> is </w:t>
+      </w:r>
+      <w:proofErr w:type="gramStart"/>
+      <w:r>
+        <w:rPr>
+          <w:rFonts w:ascii="Palatino Linotype" w:hAnsi="Palatino Linotype"/>
+          <w:sz w:val="20"/>
+          <w:szCs w:val="20"/>
+        </w:rPr>
+        <w:t>true %}</w:t>
+      </w:r>
+      <w:proofErr w:type="gramEnd"/>
+      <w:r>
+        <w:rPr>
+          <w:rFonts w:ascii="Palatino Linotype" w:hAnsi="Palatino Linotype"/>
+          <w:sz w:val="20"/>
+          <w:szCs w:val="20"/>
+        </w:rPr>
+        <w:t xml:space="preserve">  </w:t>
       </w:r>
     </w:p>
     <w:p>
@@ -8026,7 +8217,25 @@
           <w:sz w:val="20"/>
           <w:szCs w:val="20"/>
         </w:rPr>
-        <w:t xml:space="preserve"> is true %}  </w:t>
+        <w:t xml:space="preserve"> is </w:t>
+      </w:r>
+      <w:proofErr w:type="gramStart"/>
+      <w:r>
+        <w:rPr>
+          <w:rFonts w:ascii="Palatino Linotype" w:hAnsi="Palatino Linotype"/>
+          <w:sz w:val="20"/>
+          <w:szCs w:val="20"/>
+        </w:rPr>
+        <w:t>true %}</w:t>
+      </w:r>
+      <w:proofErr w:type="gramEnd"/>
+      <w:r>
+        <w:rPr>
+          <w:rFonts w:ascii="Palatino Linotype" w:hAnsi="Palatino Linotype"/>
+          <w:sz w:val="20"/>
+          <w:szCs w:val="20"/>
+        </w:rPr>
+        <w:t xml:space="preserve">  </w:t>
       </w:r>
     </w:p>
     <w:p>
@@ -8242,7 +8451,25 @@
           <w:sz w:val="20"/>
           <w:szCs w:val="20"/>
         </w:rPr>
-        <w:t xml:space="preserve"> is true %}  </w:t>
+        <w:t xml:space="preserve"> is </w:t>
+      </w:r>
+      <w:proofErr w:type="gramStart"/>
+      <w:r>
+        <w:rPr>
+          <w:rFonts w:ascii="Palatino Linotype" w:hAnsi="Palatino Linotype"/>
+          <w:sz w:val="20"/>
+          <w:szCs w:val="20"/>
+        </w:rPr>
+        <w:t>true %}</w:t>
+      </w:r>
+      <w:proofErr w:type="gramEnd"/>
+      <w:r>
+        <w:rPr>
+          <w:rFonts w:ascii="Palatino Linotype" w:hAnsi="Palatino Linotype"/>
+          <w:sz w:val="20"/>
+          <w:szCs w:val="20"/>
+        </w:rPr>
+        <w:t xml:space="preserve">  </w:t>
       </w:r>
     </w:p>
     <w:p>
@@ -8509,8 +8736,18 @@
           <w:sz w:val="20"/>
           <w:szCs w:val="20"/>
         </w:rPr>
-        <w:t xml:space="preserve"> is true %}</w:t>
-      </w:r>
+        <w:t xml:space="preserve"> is </w:t>
+      </w:r>
+      <w:proofErr w:type="gramStart"/>
+      <w:r>
+        <w:rPr>
+          <w:rFonts w:ascii="Palatino Linotype" w:hAnsi="Palatino Linotype"/>
+          <w:sz w:val="20"/>
+          <w:szCs w:val="20"/>
+        </w:rPr>
+        <w:t>true %}</w:t>
+      </w:r>
+      <w:proofErr w:type="gramEnd"/>
     </w:p>
     <w:p>
       <w:pPr>
@@ -8582,7 +8819,25 @@
           <w:sz w:val="20"/>
           <w:szCs w:val="20"/>
         </w:rPr>
-        <w:t xml:space="preserve"> is true %}    </w:t>
+        <w:t xml:space="preserve"> is </w:t>
+      </w:r>
+      <w:proofErr w:type="gramStart"/>
+      <w:r>
+        <w:rPr>
+          <w:rFonts w:ascii="Palatino Linotype" w:hAnsi="Palatino Linotype"/>
+          <w:sz w:val="20"/>
+          <w:szCs w:val="20"/>
+        </w:rPr>
+        <w:t>true %}</w:t>
+      </w:r>
+      <w:proofErr w:type="gramEnd"/>
+      <w:r>
+        <w:rPr>
+          <w:rFonts w:ascii="Palatino Linotype" w:hAnsi="Palatino Linotype"/>
+          <w:sz w:val="20"/>
+          <w:szCs w:val="20"/>
+        </w:rPr>
+        <w:t xml:space="preserve">    </w:t>
       </w:r>
     </w:p>
     <w:p>
@@ -8679,7 +8934,25 @@
           <w:sz w:val="20"/>
           <w:szCs w:val="20"/>
         </w:rPr>
-        <w:t xml:space="preserve">is true %}   </w:t>
+        <w:t xml:space="preserve">is </w:t>
+      </w:r>
+      <w:proofErr w:type="gramStart"/>
+      <w:r>
+        <w:rPr>
+          <w:rFonts w:ascii="Palatino Linotype" w:hAnsi="Palatino Linotype"/>
+          <w:sz w:val="20"/>
+          <w:szCs w:val="20"/>
+        </w:rPr>
+        <w:t>true %}</w:t>
+      </w:r>
+      <w:proofErr w:type="gramEnd"/>
+      <w:r>
+        <w:rPr>
+          <w:rFonts w:ascii="Palatino Linotype" w:hAnsi="Palatino Linotype"/>
+          <w:sz w:val="20"/>
+          <w:szCs w:val="20"/>
+        </w:rPr>
+        <w:t xml:space="preserve">   </w:t>
       </w:r>
     </w:p>
     <w:p>
@@ -8790,8 +9063,18 @@
           <w:sz w:val="20"/>
           <w:szCs w:val="20"/>
         </w:rPr>
-        <w:t xml:space="preserve"> is true %}</w:t>
-      </w:r>
+        <w:t xml:space="preserve"> is </w:t>
+      </w:r>
+      <w:proofErr w:type="gramStart"/>
+      <w:r>
+        <w:rPr>
+          <w:rFonts w:ascii="Palatino Linotype" w:hAnsi="Palatino Linotype"/>
+          <w:sz w:val="20"/>
+          <w:szCs w:val="20"/>
+        </w:rPr>
+        <w:t>true %}</w:t>
+      </w:r>
+      <w:proofErr w:type="gramEnd"/>
     </w:p>
     <w:p>
       <w:pPr>
@@ -8915,7 +9198,25 @@
           <w:sz w:val="20"/>
           <w:szCs w:val="20"/>
         </w:rPr>
-        <w:t xml:space="preserve">is true %}   </w:t>
+        <w:t xml:space="preserve">is </w:t>
+      </w:r>
+      <w:proofErr w:type="gramStart"/>
+      <w:r>
+        <w:rPr>
+          <w:rFonts w:ascii="Palatino Linotype" w:hAnsi="Palatino Linotype"/>
+          <w:sz w:val="20"/>
+          <w:szCs w:val="20"/>
+        </w:rPr>
+        <w:t>true %}</w:t>
+      </w:r>
+      <w:proofErr w:type="gramEnd"/>
+      <w:r>
+        <w:rPr>
+          <w:rFonts w:ascii="Palatino Linotype" w:hAnsi="Palatino Linotype"/>
+          <w:sz w:val="20"/>
+          <w:szCs w:val="20"/>
+        </w:rPr>
+        <w:t xml:space="preserve">   </w:t>
       </w:r>
     </w:p>
     <w:p>
@@ -9078,8 +9379,18 @@
           <w:sz w:val="20"/>
           <w:szCs w:val="20"/>
         </w:rPr>
-        <w:t>is true %}</w:t>
-      </w:r>
+        <w:t xml:space="preserve">is </w:t>
+      </w:r>
+      <w:proofErr w:type="gramStart"/>
+      <w:r>
+        <w:rPr>
+          <w:rFonts w:ascii="Palatino Linotype" w:hAnsi="Palatino Linotype"/>
+          <w:sz w:val="20"/>
+          <w:szCs w:val="20"/>
+        </w:rPr>
+        <w:t>true %}</w:t>
+      </w:r>
+      <w:proofErr w:type="gramEnd"/>
     </w:p>
     <w:p>
       <w:pPr>
@@ -9384,8 +9695,18 @@
           <w:sz w:val="20"/>
           <w:szCs w:val="20"/>
         </w:rPr>
-        <w:t xml:space="preserve"> is true %}</w:t>
-      </w:r>
+        <w:t xml:space="preserve"> is </w:t>
+      </w:r>
+      <w:proofErr w:type="gramStart"/>
+      <w:r>
+        <w:rPr>
+          <w:rFonts w:ascii="Palatino Linotype" w:hAnsi="Palatino Linotype"/>
+          <w:sz w:val="20"/>
+          <w:szCs w:val="20"/>
+        </w:rPr>
+        <w:t>true %}</w:t>
+      </w:r>
+      <w:proofErr w:type="gramEnd"/>
     </w:p>
     <w:p>
       <w:pPr>
@@ -9465,8 +9786,18 @@
           <w:sz w:val="20"/>
           <w:szCs w:val="20"/>
         </w:rPr>
-        <w:t xml:space="preserve"> is true %}</w:t>
-      </w:r>
+        <w:t xml:space="preserve"> is </w:t>
+      </w:r>
+      <w:proofErr w:type="gramStart"/>
+      <w:r>
+        <w:rPr>
+          <w:rFonts w:ascii="Palatino Linotype" w:hAnsi="Palatino Linotype"/>
+          <w:sz w:val="20"/>
+          <w:szCs w:val="20"/>
+        </w:rPr>
+        <w:t>true %}</w:t>
+      </w:r>
+      <w:proofErr w:type="gramEnd"/>
       <w:r>
         <w:rPr>
           <w:rFonts w:ascii="Palatino Linotype" w:hAnsi="Palatino Linotype"/>
@@ -9558,8 +9889,18 @@
           <w:sz w:val="20"/>
           <w:szCs w:val="20"/>
         </w:rPr>
-        <w:t>{% endif %}</w:t>
-      </w:r>
+        <w:t xml:space="preserve">{% </w:t>
+      </w:r>
+      <w:proofErr w:type="gramStart"/>
+      <w:r>
+        <w:rPr>
+          <w:rFonts w:ascii="Palatino Linotype" w:hAnsi="Palatino Linotype"/>
+          <w:sz w:val="20"/>
+          <w:szCs w:val="20"/>
+        </w:rPr>
+        <w:t>endif %}</w:t>
+      </w:r>
+      <w:proofErr w:type="gramEnd"/>
     </w:p>
     <w:p>
       <w:pPr>
@@ -9578,7 +9919,17 @@
           <w:sz w:val="20"/>
           <w:szCs w:val="20"/>
         </w:rPr>
-        <w:t xml:space="preserve">Fines and Costs.  {% </w:t>
+        <w:t xml:space="preserve">Fines and Costs.  </w:t>
+      </w:r>
+      <w:r>
+        <w:rPr>
+          <w:rFonts w:ascii="Palatino Linotype" w:hAnsi="Palatino Linotype"/>
+          <w:b/>
+          <w:bCs/>
+          <w:sz w:val="20"/>
+          <w:szCs w:val="20"/>
+        </w:rPr>
+        <w:t xml:space="preserve">{% </w:t>
       </w:r>
       <w:r>
         <w:rPr>
@@ -9885,18 +10236,747 @@
           <w:sz w:val="20"/>
           <w:szCs w:val="20"/>
         </w:rPr>
-        <w:t xml:space="preserve"> Defendant was informed of the fines </w:t>
-      </w:r>
-      <w:r>
-        <w:rPr>
-          <w:rFonts w:ascii="Palatino Linotype" w:hAnsi="Palatino Linotype"/>
-          <w:b/>
+        <w:t xml:space="preserve"> Defendant was</w:t>
+      </w:r>
+      <w:r>
+        <w:rPr>
+          <w:rFonts w:ascii="Palatino Linotype" w:hAnsi="Palatino Linotype"/>
+          <w:sz w:val="20"/>
+          <w:szCs w:val="20"/>
+        </w:rPr>
+        <w:t xml:space="preserve"> informed of the fines </w:t>
+      </w:r>
+      <w:r>
+        <w:rPr>
+          <w:rFonts w:ascii="Palatino Linotype" w:hAnsi="Palatino Linotype"/>
+          <w:sz w:val="20"/>
+          <w:szCs w:val="20"/>
+        </w:rPr>
+        <w:t>{%</w:t>
+      </w:r>
+      <w:r>
+        <w:rPr>
+          <w:rFonts w:ascii="Palatino Linotype" w:hAnsi="Palatino Linotype"/>
+          <w:b/>
+          <w:bCs/>
+          <w:sz w:val="20"/>
+          <w:szCs w:val="20"/>
+        </w:rPr>
+        <w:t xml:space="preserve"> </w:t>
+      </w:r>
+      <w:r>
+        <w:rPr>
+          <w:rFonts w:ascii="Palatino Linotype" w:hAnsi="Palatino Linotype"/>
+          <w:bCs/>
+          <w:sz w:val="20"/>
+          <w:szCs w:val="20"/>
+        </w:rPr>
+        <w:t xml:space="preserve">if </w:t>
+      </w:r>
+      <w:proofErr w:type="spellStart"/>
+      <w:r>
+        <w:rPr>
+          <w:rFonts w:ascii="Palatino Linotype" w:hAnsi="Palatino Linotype"/>
+          <w:bCs/>
+          <w:sz w:val="20"/>
+          <w:szCs w:val="20"/>
+        </w:rPr>
+        <w:t>court_costs.ordered</w:t>
+      </w:r>
+      <w:proofErr w:type="spellEnd"/>
+      <w:r>
+        <w:rPr>
+          <w:rFonts w:ascii="Palatino Linotype" w:hAnsi="Palatino Linotype"/>
+          <w:bCs/>
+          <w:sz w:val="20"/>
+          <w:szCs w:val="20"/>
+        </w:rPr>
+        <w:t xml:space="preserve"> == ‘Yes</w:t>
+      </w:r>
+      <w:proofErr w:type="gramStart"/>
+      <w:r>
+        <w:rPr>
+          <w:rFonts w:ascii="Palatino Linotype" w:hAnsi="Palatino Linotype"/>
+          <w:bCs/>
+          <w:sz w:val="20"/>
+          <w:szCs w:val="20"/>
+        </w:rPr>
+        <w:t>’ %}</w:t>
+      </w:r>
+      <w:proofErr w:type="gramEnd"/>
+      <w:r>
+        <w:rPr>
+          <w:rFonts w:ascii="Palatino Linotype" w:hAnsi="Palatino Linotype"/>
+          <w:sz w:val="20"/>
+          <w:szCs w:val="20"/>
+        </w:rPr>
+        <w:t>and costs</w:t>
+      </w:r>
+      <w:r>
+        <w:rPr>
+          <w:rFonts w:ascii="Palatino Linotype" w:hAnsi="Palatino Linotype"/>
+          <w:sz w:val="20"/>
+          <w:szCs w:val="20"/>
+        </w:rPr>
+        <w:t xml:space="preserve"> {% endif %}</w:t>
+      </w:r>
+      <w:r>
+        <w:rPr>
+          <w:rFonts w:ascii="Palatino Linotype" w:hAnsi="Palatino Linotype"/>
+          <w:sz w:val="20"/>
+          <w:szCs w:val="20"/>
+        </w:rPr>
+        <w:t>owed,</w:t>
+      </w:r>
+      <w:r>
+        <w:rPr>
+          <w:rFonts w:ascii="Palatino Linotype" w:hAnsi="Palatino Linotype"/>
+          <w:sz w:val="20"/>
+          <w:szCs w:val="20"/>
+        </w:rPr>
+        <w:t xml:space="preserve"> and</w:t>
+      </w:r>
+      <w:r>
+        <w:rPr>
+          <w:rFonts w:ascii="Palatino Linotype" w:hAnsi="Palatino Linotype"/>
+          <w:sz w:val="20"/>
+          <w:szCs w:val="20"/>
+        </w:rPr>
+        <w:t xml:space="preserve"> Defendant expressed an ability to pay </w:t>
+      </w:r>
+      <w:r>
+        <w:rPr>
+          <w:rFonts w:ascii="Palatino Linotype" w:hAnsi="Palatino Linotype"/>
+          <w:b/>
+          <w:bCs/>
+          <w:sz w:val="20"/>
+          <w:szCs w:val="20"/>
+        </w:rPr>
+        <w:t>{</w:t>
+      </w:r>
+      <w:r>
+        <w:rPr>
+          <w:rFonts w:ascii="Palatino Linotype" w:hAnsi="Palatino Linotype"/>
+          <w:b/>
+          <w:bCs/>
+          <w:sz w:val="20"/>
+          <w:szCs w:val="20"/>
+        </w:rPr>
+        <w:t xml:space="preserve">% if </w:t>
+      </w:r>
+      <w:proofErr w:type="spellStart"/>
+      <w:r>
+        <w:rPr>
+          <w:rFonts w:ascii="Palatino Linotype" w:hAnsi="Palatino Linotype"/>
+          <w:b/>
+          <w:bCs/>
+          <w:sz w:val="20"/>
+          <w:szCs w:val="20"/>
+        </w:rPr>
+        <w:t>court_costs.</w:t>
+      </w:r>
+      <w:r>
+        <w:rPr>
+          <w:rFonts w:ascii="Palatino Linotype" w:hAnsi="Palatino Linotype"/>
+          <w:b/>
+          <w:bCs/>
+          <w:sz w:val="20"/>
+          <w:szCs w:val="20"/>
+        </w:rPr>
+        <w:t>ability_to_pay_time</w:t>
+      </w:r>
+      <w:proofErr w:type="spellEnd"/>
+      <w:r>
+        <w:rPr>
+          <w:rFonts w:ascii="Palatino Linotype" w:hAnsi="Palatino Linotype"/>
+          <w:b/>
+          <w:bCs/>
+          <w:sz w:val="20"/>
+          <w:szCs w:val="20"/>
+        </w:rPr>
+        <w:t xml:space="preserve"> == ‘monthly pay’</w:t>
+      </w:r>
+      <w:r>
+        <w:rPr>
+          <w:rFonts w:ascii="Palatino Linotype" w:hAnsi="Palatino Linotype"/>
+          <w:b/>
+          <w:bCs/>
+          <w:sz w:val="20"/>
+          <w:szCs w:val="20"/>
+        </w:rPr>
+        <w:t xml:space="preserve"> </w:t>
+      </w:r>
+      <w:r>
+        <w:rPr>
+          <w:rFonts w:ascii="Palatino Linotype" w:hAnsi="Palatino Linotype"/>
+          <w:b/>
+          <w:bCs/>
+          <w:sz w:val="20"/>
+          <w:szCs w:val="20"/>
+        </w:rPr>
+        <w:t>%</w:t>
+      </w:r>
+      <w:r>
+        <w:rPr>
+          <w:rFonts w:ascii="Palatino Linotype" w:hAnsi="Palatino Linotype"/>
+          <w:b/>
+          <w:bCs/>
+          <w:sz w:val="20"/>
+          <w:szCs w:val="20"/>
+        </w:rPr>
+        <w:t>}</w:t>
+      </w:r>
+      <w:r>
+        <w:rPr>
+          <w:rFonts w:ascii="Palatino Linotype" w:hAnsi="Palatino Linotype"/>
+          <w:b/>
+          <w:bCs/>
+          <w:sz w:val="20"/>
+          <w:szCs w:val="20"/>
+          <w:u w:val="single"/>
+        </w:rPr>
+        <w:t xml:space="preserve">${{ </w:t>
+      </w:r>
+      <w:proofErr w:type="spellStart"/>
+      <w:r>
+        <w:rPr>
+          <w:rFonts w:ascii="Palatino Linotype" w:hAnsi="Palatino Linotype"/>
+          <w:b/>
+          <w:bCs/>
+          <w:sz w:val="20"/>
+          <w:szCs w:val="20"/>
+          <w:u w:val="single"/>
+        </w:rPr>
+        <w:t>court_costs.monthly_pay_amount</w:t>
+      </w:r>
+      <w:proofErr w:type="spellEnd"/>
+      <w:r>
+        <w:rPr>
+          <w:rFonts w:ascii="Palatino Linotype" w:hAnsi="Palatino Linotype"/>
+          <w:b/>
+          <w:bCs/>
+          <w:sz w:val="20"/>
+          <w:szCs w:val="20"/>
+          <w:u w:val="single"/>
+        </w:rPr>
+        <w:t xml:space="preserve"> }} </w:t>
+      </w:r>
+      <w:r>
+        <w:rPr>
+          <w:rFonts w:ascii="Palatino Linotype" w:hAnsi="Palatino Linotype"/>
+          <w:b/>
+          <w:bCs/>
+          <w:sz w:val="20"/>
+          <w:szCs w:val="20"/>
+          <w:u w:val="single"/>
+        </w:rPr>
+        <w:t>per month until paid in full</w:t>
+      </w:r>
+      <w:r>
+        <w:rPr>
+          <w:rFonts w:ascii="Palatino Linotype" w:hAnsi="Palatino Linotype"/>
+          <w:sz w:val="20"/>
+          <w:szCs w:val="20"/>
+        </w:rPr>
+        <w:t xml:space="preserve">. Defendant shall fully complete and file an Application for Time to Pay to activate the payment plan. Absent further order, the Court finds Defendant is able and shall pay </w:t>
+      </w:r>
+      <w:r>
+        <w:rPr>
+          <w:rFonts w:ascii="Palatino Linotype" w:hAnsi="Palatino Linotype"/>
+          <w:b/>
+          <w:bCs/>
+          <w:sz w:val="20"/>
+          <w:szCs w:val="20"/>
+        </w:rPr>
+        <w:t xml:space="preserve">${{ </w:t>
+      </w:r>
+      <w:proofErr w:type="spellStart"/>
+      <w:r>
+        <w:rPr>
+          <w:rFonts w:ascii="Palatino Linotype" w:hAnsi="Palatino Linotype"/>
+          <w:b/>
+          <w:bCs/>
+          <w:sz w:val="20"/>
+          <w:szCs w:val="20"/>
+        </w:rPr>
+        <w:t>court_costs.monthly_pay_amount</w:t>
+      </w:r>
+      <w:proofErr w:type="spellEnd"/>
+      <w:r>
+        <w:rPr>
+          <w:rFonts w:ascii="Palatino Linotype" w:hAnsi="Palatino Linotype"/>
+          <w:b/>
+          <w:bCs/>
+          <w:sz w:val="20"/>
+          <w:szCs w:val="20"/>
+        </w:rPr>
+        <w:t xml:space="preserve"> }}</w:t>
+      </w:r>
+      <w:r>
+        <w:rPr>
+          <w:rFonts w:ascii="Palatino Linotype" w:hAnsi="Palatino Linotype"/>
+          <w:sz w:val="20"/>
+          <w:szCs w:val="20"/>
+        </w:rPr>
+        <w:t xml:space="preserve"> toward fines</w:t>
+      </w:r>
+      <w:bookmarkStart w:id="3" w:name="_Hlk94196527"/>
+      <w:r>
+        <w:rPr>
+          <w:rFonts w:ascii="Palatino Linotype" w:hAnsi="Palatino Linotype"/>
+          <w:sz w:val="20"/>
+          <w:szCs w:val="20"/>
+        </w:rPr>
+        <w:t xml:space="preserve"> </w:t>
+      </w:r>
+      <w:r>
+        <w:rPr>
+          <w:rFonts w:ascii="Palatino Linotype" w:hAnsi="Palatino Linotype"/>
+          <w:sz w:val="20"/>
+          <w:szCs w:val="20"/>
+        </w:rPr>
+        <w:t>{%</w:t>
+      </w:r>
+      <w:r>
+        <w:rPr>
+          <w:rFonts w:ascii="Palatino Linotype" w:hAnsi="Palatino Linotype"/>
+          <w:b/>
+          <w:bCs/>
+          <w:sz w:val="20"/>
+          <w:szCs w:val="20"/>
+        </w:rPr>
+        <w:t xml:space="preserve"> </w:t>
+      </w:r>
+      <w:r>
+        <w:rPr>
+          <w:rFonts w:ascii="Palatino Linotype" w:hAnsi="Palatino Linotype"/>
+          <w:bCs/>
+          <w:sz w:val="20"/>
+          <w:szCs w:val="20"/>
+        </w:rPr>
+        <w:t xml:space="preserve">if </w:t>
+      </w:r>
+      <w:proofErr w:type="spellStart"/>
+      <w:r>
+        <w:rPr>
+          <w:rFonts w:ascii="Palatino Linotype" w:hAnsi="Palatino Linotype"/>
+          <w:bCs/>
+          <w:sz w:val="20"/>
+          <w:szCs w:val="20"/>
+        </w:rPr>
+        <w:t>court_costs.ordered</w:t>
+      </w:r>
+      <w:proofErr w:type="spellEnd"/>
+      <w:r>
+        <w:rPr>
+          <w:rFonts w:ascii="Palatino Linotype" w:hAnsi="Palatino Linotype"/>
+          <w:bCs/>
+          <w:sz w:val="20"/>
+          <w:szCs w:val="20"/>
+        </w:rPr>
+        <w:t xml:space="preserve"> == ‘Yes’ %}</w:t>
+      </w:r>
+      <w:r>
+        <w:rPr>
+          <w:rFonts w:ascii="Palatino Linotype" w:hAnsi="Palatino Linotype"/>
+          <w:sz w:val="20"/>
+          <w:szCs w:val="20"/>
+        </w:rPr>
+        <w:t>and costs {% endif %}</w:t>
+      </w:r>
+      <w:bookmarkEnd w:id="3"/>
+      <w:r>
+        <w:rPr>
+          <w:rFonts w:ascii="Palatino Linotype" w:hAnsi="Palatino Linotype"/>
+          <w:sz w:val="20"/>
+          <w:szCs w:val="20"/>
+        </w:rPr>
+        <w:t>by the 2</w:t>
+      </w:r>
+      <w:r>
+        <w:rPr>
+          <w:rFonts w:ascii="Palatino Linotype" w:hAnsi="Palatino Linotype"/>
+          <w:sz w:val="20"/>
+          <w:szCs w:val="20"/>
+          <w:vertAlign w:val="superscript"/>
+        </w:rPr>
+        <w:t>nd</w:t>
+      </w:r>
+      <w:r>
+        <w:rPr>
+          <w:rFonts w:ascii="Palatino Linotype" w:hAnsi="Palatino Linotype"/>
+          <w:sz w:val="20"/>
+          <w:szCs w:val="20"/>
+        </w:rPr>
+        <w:t xml:space="preserve"> Tuesday of each month until paid in full.</w:t>
+      </w:r>
+      <w:r>
+        <w:rPr>
+          <w:rFonts w:ascii="Palatino Linotype" w:hAnsi="Palatino Linotype"/>
           <w:bCs/>
           <w:sz w:val="20"/>
           <w:szCs w:val="20"/>
         </w:rPr>
         <w:t xml:space="preserve">{% </w:t>
       </w:r>
+      <w:proofErr w:type="spellStart"/>
+      <w:r>
+        <w:rPr>
+          <w:rFonts w:ascii="Palatino Linotype" w:hAnsi="Palatino Linotype"/>
+          <w:bCs/>
+          <w:sz w:val="20"/>
+          <w:szCs w:val="20"/>
+        </w:rPr>
+        <w:t>elif</w:t>
+      </w:r>
+      <w:proofErr w:type="spellEnd"/>
+      <w:r>
+        <w:rPr>
+          <w:rFonts w:ascii="Palatino Linotype" w:hAnsi="Palatino Linotype"/>
+          <w:bCs/>
+          <w:sz w:val="20"/>
+          <w:szCs w:val="20"/>
+        </w:rPr>
+        <w:t xml:space="preserve"> </w:t>
+      </w:r>
+      <w:proofErr w:type="spellStart"/>
+      <w:r>
+        <w:rPr>
+          <w:rFonts w:ascii="Palatino Linotype" w:hAnsi="Palatino Linotype"/>
+          <w:bCs/>
+          <w:sz w:val="20"/>
+          <w:szCs w:val="20"/>
+        </w:rPr>
+        <w:t>court_costs.ability_to_pay_time</w:t>
+      </w:r>
+      <w:proofErr w:type="spellEnd"/>
+      <w:r>
+        <w:rPr>
+          <w:rFonts w:ascii="Palatino Linotype" w:hAnsi="Palatino Linotype"/>
+          <w:bCs/>
+          <w:sz w:val="20"/>
+          <w:szCs w:val="20"/>
+        </w:rPr>
+        <w:t xml:space="preserve"> == ‘</w:t>
+      </w:r>
+      <w:r>
+        <w:rPr>
+          <w:rFonts w:ascii="Palatino Linotype" w:hAnsi="Palatino Linotype"/>
+          <w:bCs/>
+          <w:sz w:val="20"/>
+          <w:szCs w:val="20"/>
+        </w:rPr>
+        <w:t>partial forthwith then monthly pay</w:t>
+      </w:r>
+      <w:r>
+        <w:rPr>
+          <w:rFonts w:ascii="Palatino Linotype" w:hAnsi="Palatino Linotype"/>
+          <w:bCs/>
+          <w:sz w:val="20"/>
+          <w:szCs w:val="20"/>
+        </w:rPr>
+        <w:t>’ %}</w:t>
+      </w:r>
+      <w:r>
+        <w:rPr>
+          <w:rFonts w:ascii="Palatino Linotype" w:hAnsi="Palatino Linotype"/>
+          <w:b/>
+          <w:bCs/>
+          <w:sz w:val="20"/>
+          <w:szCs w:val="20"/>
+          <w:u w:val="single"/>
+        </w:rPr>
+        <w:t xml:space="preserve">${{ </w:t>
+      </w:r>
+      <w:proofErr w:type="spellStart"/>
+      <w:r>
+        <w:rPr>
+          <w:rFonts w:ascii="Palatino Linotype" w:hAnsi="Palatino Linotype"/>
+          <w:b/>
+          <w:bCs/>
+          <w:sz w:val="20"/>
+          <w:szCs w:val="20"/>
+          <w:u w:val="single"/>
+        </w:rPr>
+        <w:t>court_costs.pay_today_amount</w:t>
+      </w:r>
+      <w:proofErr w:type="spellEnd"/>
+      <w:r>
+        <w:rPr>
+          <w:rFonts w:ascii="Palatino Linotype" w:hAnsi="Palatino Linotype"/>
+          <w:b/>
+          <w:bCs/>
+          <w:sz w:val="20"/>
+          <w:szCs w:val="20"/>
+          <w:u w:val="single"/>
+        </w:rPr>
+        <w:t xml:space="preserve"> }} forthwith and then</w:t>
+      </w:r>
+      <w:r>
+        <w:rPr>
+          <w:rFonts w:ascii="Palatino Linotype" w:hAnsi="Palatino Linotype"/>
+          <w:b/>
+          <w:bCs/>
+          <w:sz w:val="20"/>
+          <w:szCs w:val="20"/>
+          <w:u w:val="single"/>
+        </w:rPr>
+        <w:t xml:space="preserve"> </w:t>
+      </w:r>
+      <w:r>
+        <w:rPr>
+          <w:rFonts w:ascii="Palatino Linotype" w:hAnsi="Palatino Linotype"/>
+          <w:b/>
+          <w:bCs/>
+          <w:sz w:val="20"/>
+          <w:szCs w:val="20"/>
+          <w:u w:val="single"/>
+        </w:rPr>
+        <w:t xml:space="preserve">${{ </w:t>
+      </w:r>
+      <w:proofErr w:type="spellStart"/>
+      <w:r>
+        <w:rPr>
+          <w:rFonts w:ascii="Palatino Linotype" w:hAnsi="Palatino Linotype"/>
+          <w:b/>
+          <w:bCs/>
+          <w:sz w:val="20"/>
+          <w:szCs w:val="20"/>
+          <w:u w:val="single"/>
+        </w:rPr>
+        <w:t>court_costs.monthly_pay_amount</w:t>
+      </w:r>
+      <w:proofErr w:type="spellEnd"/>
+      <w:r>
+        <w:rPr>
+          <w:rFonts w:ascii="Palatino Linotype" w:hAnsi="Palatino Linotype"/>
+          <w:b/>
+          <w:bCs/>
+          <w:sz w:val="20"/>
+          <w:szCs w:val="20"/>
+          <w:u w:val="single"/>
+        </w:rPr>
+        <w:t xml:space="preserve"> }} </w:t>
+      </w:r>
+      <w:r>
+        <w:rPr>
+          <w:rFonts w:ascii="Palatino Linotype" w:hAnsi="Palatino Linotype"/>
+          <w:b/>
+          <w:bCs/>
+          <w:sz w:val="20"/>
+          <w:szCs w:val="20"/>
+          <w:u w:val="single"/>
+        </w:rPr>
+        <w:t>per month until paid in full</w:t>
+      </w:r>
+      <w:r>
+        <w:rPr>
+          <w:rFonts w:ascii="Palatino Linotype" w:hAnsi="Palatino Linotype"/>
+          <w:sz w:val="20"/>
+          <w:szCs w:val="20"/>
+        </w:rPr>
+        <w:t xml:space="preserve">.  Defendant shall fully complete and file an Application for Time to Pay to activate the payment plan.  Absent further order, the Court finds Defendant is able and shall pay </w:t>
+      </w:r>
+      <w:r>
+        <w:rPr>
+          <w:rFonts w:ascii="Palatino Linotype" w:hAnsi="Palatino Linotype"/>
+          <w:b/>
+          <w:bCs/>
+          <w:sz w:val="20"/>
+          <w:szCs w:val="20"/>
+          <w:u w:val="single"/>
+        </w:rPr>
+        <w:t xml:space="preserve">${{ </w:t>
+      </w:r>
+      <w:proofErr w:type="spellStart"/>
+      <w:r>
+        <w:rPr>
+          <w:rFonts w:ascii="Palatino Linotype" w:hAnsi="Palatino Linotype"/>
+          <w:b/>
+          <w:bCs/>
+          <w:sz w:val="20"/>
+          <w:szCs w:val="20"/>
+          <w:u w:val="single"/>
+        </w:rPr>
+        <w:t>court_costs.pay_today_amount</w:t>
+      </w:r>
+      <w:proofErr w:type="spellEnd"/>
+      <w:r>
+        <w:rPr>
+          <w:rFonts w:ascii="Palatino Linotype" w:hAnsi="Palatino Linotype"/>
+          <w:b/>
+          <w:bCs/>
+          <w:sz w:val="20"/>
+          <w:szCs w:val="20"/>
+          <w:u w:val="single"/>
+        </w:rPr>
+        <w:t xml:space="preserve"> }} forthwith and then</w:t>
+      </w:r>
+      <w:r>
+        <w:rPr>
+          <w:rFonts w:ascii="Palatino Linotype" w:hAnsi="Palatino Linotype"/>
+          <w:b/>
+          <w:bCs/>
+          <w:sz w:val="20"/>
+          <w:szCs w:val="20"/>
+          <w:u w:val="single"/>
+        </w:rPr>
+        <w:t xml:space="preserve"> </w:t>
+      </w:r>
+      <w:r>
+        <w:rPr>
+          <w:rFonts w:ascii="Palatino Linotype" w:hAnsi="Palatino Linotype"/>
+          <w:b/>
+          <w:bCs/>
+          <w:sz w:val="20"/>
+          <w:szCs w:val="20"/>
+          <w:u w:val="single"/>
+        </w:rPr>
+        <w:t xml:space="preserve">${{ </w:t>
+      </w:r>
+      <w:proofErr w:type="spellStart"/>
+      <w:r>
+        <w:rPr>
+          <w:rFonts w:ascii="Palatino Linotype" w:hAnsi="Palatino Linotype"/>
+          <w:b/>
+          <w:bCs/>
+          <w:sz w:val="20"/>
+          <w:szCs w:val="20"/>
+          <w:u w:val="single"/>
+        </w:rPr>
+        <w:t>court_costs.monthly_pay_amount</w:t>
+      </w:r>
+      <w:proofErr w:type="spellEnd"/>
+      <w:r>
+        <w:rPr>
+          <w:rFonts w:ascii="Palatino Linotype" w:hAnsi="Palatino Linotype"/>
+          <w:b/>
+          <w:bCs/>
+          <w:sz w:val="20"/>
+          <w:szCs w:val="20"/>
+          <w:u w:val="single"/>
+        </w:rPr>
+        <w:t xml:space="preserve"> }}</w:t>
+      </w:r>
+      <w:r>
+        <w:rPr>
+          <w:rFonts w:ascii="Palatino Linotype" w:hAnsi="Palatino Linotype"/>
+          <w:sz w:val="20"/>
+          <w:szCs w:val="20"/>
+        </w:rPr>
+        <w:t xml:space="preserve"> by the 2</w:t>
+      </w:r>
+      <w:r>
+        <w:rPr>
+          <w:rFonts w:ascii="Palatino Linotype" w:hAnsi="Palatino Linotype"/>
+          <w:sz w:val="20"/>
+          <w:szCs w:val="20"/>
+          <w:vertAlign w:val="superscript"/>
+        </w:rPr>
+        <w:t>nd</w:t>
+      </w:r>
+      <w:r>
+        <w:rPr>
+          <w:rFonts w:ascii="Palatino Linotype" w:hAnsi="Palatino Linotype"/>
+          <w:sz w:val="20"/>
+          <w:szCs w:val="20"/>
+        </w:rPr>
+        <w:t xml:space="preserve"> Tuesday of each month until paid in full.</w:t>
+      </w:r>
+      <w:r>
+        <w:rPr>
+          <w:rFonts w:ascii="Palatino Linotype" w:hAnsi="Palatino Linotype"/>
+          <w:sz w:val="20"/>
+          <w:szCs w:val="20"/>
+        </w:rPr>
+        <w:t xml:space="preserve">{% </w:t>
+      </w:r>
+      <w:proofErr w:type="spellStart"/>
+      <w:r>
+        <w:rPr>
+          <w:rFonts w:ascii="Palatino Linotype" w:hAnsi="Palatino Linotype"/>
+          <w:sz w:val="20"/>
+          <w:szCs w:val="20"/>
+        </w:rPr>
+        <w:t>elif</w:t>
+      </w:r>
+      <w:proofErr w:type="spellEnd"/>
+      <w:r>
+        <w:rPr>
+          <w:rFonts w:ascii="Palatino Linotype" w:hAnsi="Palatino Linotype"/>
+          <w:sz w:val="20"/>
+          <w:szCs w:val="20"/>
+        </w:rPr>
+        <w:t xml:space="preserve"> </w:t>
+      </w:r>
+      <w:proofErr w:type="spellStart"/>
+      <w:r>
+        <w:rPr>
+          <w:rFonts w:ascii="Palatino Linotype" w:hAnsi="Palatino Linotype"/>
+          <w:sz w:val="20"/>
+          <w:szCs w:val="20"/>
+        </w:rPr>
+        <w:t>court_costs.ability_to_pay_time</w:t>
+      </w:r>
+      <w:proofErr w:type="spellEnd"/>
+      <w:r>
+        <w:rPr>
+          <w:rFonts w:ascii="Palatino Linotype" w:hAnsi="Palatino Linotype"/>
+          <w:sz w:val="20"/>
+          <w:szCs w:val="20"/>
+        </w:rPr>
+        <w:t xml:space="preserve"> == ‘forthwith’ %}</w:t>
+      </w:r>
+      <w:r>
+        <w:rPr>
+          <w:rFonts w:ascii="Palatino Linotype" w:hAnsi="Palatino Linotype"/>
+          <w:b/>
+          <w:bCs/>
+          <w:sz w:val="20"/>
+          <w:szCs w:val="20"/>
+        </w:rPr>
+        <w:t xml:space="preserve">{{ </w:t>
+      </w:r>
+      <w:proofErr w:type="spellStart"/>
+      <w:r>
+        <w:rPr>
+          <w:rFonts w:ascii="Palatino Linotype" w:hAnsi="Palatino Linotype"/>
+          <w:b/>
+          <w:bCs/>
+          <w:sz w:val="20"/>
+          <w:szCs w:val="20"/>
+        </w:rPr>
+        <w:t>court_costs.ability_to_pay_time</w:t>
+      </w:r>
+      <w:proofErr w:type="spellEnd"/>
+      <w:r>
+        <w:rPr>
+          <w:rFonts w:ascii="Palatino Linotype" w:hAnsi="Palatino Linotype"/>
+          <w:b/>
+          <w:bCs/>
+          <w:sz w:val="20"/>
+          <w:szCs w:val="20"/>
+        </w:rPr>
+        <w:t xml:space="preserve"> }}</w:t>
+      </w:r>
+      <w:r>
+        <w:rPr>
+          <w:rFonts w:ascii="Palatino Linotype" w:hAnsi="Palatino Linotype"/>
+          <w:sz w:val="20"/>
+          <w:szCs w:val="20"/>
+        </w:rPr>
+        <w:t xml:space="preserve">. Absent further order, the Court finds Defendant is able and shall pay the fines </w:t>
+      </w:r>
+      <w:r>
+        <w:rPr>
+          <w:rFonts w:ascii="Palatino Linotype" w:hAnsi="Palatino Linotype"/>
+          <w:b/>
+          <w:bCs/>
+          <w:sz w:val="20"/>
+          <w:szCs w:val="20"/>
+        </w:rPr>
+        <w:t xml:space="preserve">{% </w:t>
+      </w:r>
       <w:r>
         <w:rPr>
           <w:rFonts w:ascii="Palatino Linotype" w:hAnsi="Palatino Linotype"/>
@@ -9932,7 +11012,7 @@
           <w:sz w:val="20"/>
           <w:szCs w:val="20"/>
         </w:rPr>
-        <w:t xml:space="preserve">and costs {% endif %}owed, and Defendant expressed an ability to pay </w:t>
+        <w:t xml:space="preserve">and costs {% endif %}in full by </w:t>
       </w:r>
       <w:r>
         <w:rPr>
@@ -9953,45 +11033,183 @@
           <w:sz w:val="20"/>
           <w:szCs w:val="20"/>
         </w:rPr>
+        <w:t>court_costs.balance_due_date</w:t>
+      </w:r>
+      <w:proofErr w:type="spellEnd"/>
+      <w:r>
+        <w:rPr>
+          <w:rFonts w:ascii="Palatino Linotype" w:hAnsi="Palatino Linotype"/>
+          <w:b/>
+          <w:bCs/>
+          <w:sz w:val="20"/>
+          <w:szCs w:val="20"/>
+        </w:rPr>
+        <w:t xml:space="preserve"> }}</w:t>
+      </w:r>
+      <w:r>
+        <w:rPr>
+          <w:rFonts w:ascii="Palatino Linotype" w:hAnsi="Palatino Linotype"/>
+          <w:sz w:val="20"/>
+          <w:szCs w:val="20"/>
+        </w:rPr>
+        <w:t>.</w:t>
+      </w:r>
+      <w:r>
+        <w:rPr>
+          <w:rFonts w:ascii="Palatino Linotype" w:hAnsi="Palatino Linotype"/>
+          <w:bCs/>
+          <w:sz w:val="20"/>
+          <w:szCs w:val="20"/>
+        </w:rPr>
+        <w:t>{% endif %}</w:t>
+      </w:r>
+      <w:r>
+        <w:rPr>
+          <w:rFonts w:ascii="Palatino Linotype" w:hAnsi="Palatino Linotype"/>
+          <w:sz w:val="20"/>
+          <w:szCs w:val="20"/>
+        </w:rPr>
+        <w:t xml:space="preserve"> </w:t>
+      </w:r>
+      <w:r>
+        <w:rPr>
+          <w:rFonts w:ascii="Palatino Linotype" w:hAnsi="Palatino Linotype"/>
+          <w:sz w:val="20"/>
+          <w:szCs w:val="20"/>
+        </w:rPr>
+        <w:t xml:space="preserve">{% if </w:t>
+      </w:r>
+      <w:proofErr w:type="spellStart"/>
+      <w:r>
+        <w:rPr>
+          <w:rFonts w:ascii="Palatino Linotype" w:hAnsi="Palatino Linotype"/>
+          <w:sz w:val="20"/>
+          <w:szCs w:val="20"/>
+        </w:rPr>
+        <w:t>fines_and_costs_jail_credit</w:t>
+      </w:r>
+      <w:proofErr w:type="spellEnd"/>
+      <w:r>
+        <w:rPr>
+          <w:rFonts w:ascii="Palatino Linotype" w:hAnsi="Palatino Linotype"/>
+          <w:sz w:val="20"/>
+          <w:szCs w:val="20"/>
+        </w:rPr>
+        <w:t xml:space="preserve"> is true %}Defendant shall receive credit at $50/day for </w:t>
+      </w:r>
+      <w:r>
+        <w:rPr>
+          <w:rFonts w:ascii="Palatino Linotype" w:hAnsi="Palatino Linotype"/>
+          <w:b/>
+          <w:bCs/>
+          <w:sz w:val="20"/>
+          <w:szCs w:val="20"/>
+        </w:rPr>
+        <w:t xml:space="preserve">{{ </w:t>
+      </w:r>
+      <w:proofErr w:type="spellStart"/>
+      <w:r>
+        <w:rPr>
+          <w:rFonts w:ascii="Palatino Linotype" w:hAnsi="Palatino Linotype"/>
+          <w:b/>
+          <w:bCs/>
+          <w:sz w:val="20"/>
+          <w:szCs w:val="20"/>
+        </w:rPr>
+        <w:t>fine_jail_days</w:t>
+      </w:r>
+      <w:proofErr w:type="spellEnd"/>
+      <w:r>
+        <w:rPr>
+          <w:rFonts w:ascii="Palatino Linotype" w:hAnsi="Palatino Linotype"/>
+          <w:b/>
+          <w:bCs/>
+          <w:sz w:val="20"/>
+          <w:szCs w:val="20"/>
+        </w:rPr>
+        <w:t xml:space="preserve"> }} jail day(s)</w:t>
+      </w:r>
+      <w:r>
+        <w:rPr>
+          <w:rFonts w:ascii="Palatino Linotype" w:hAnsi="Palatino Linotype"/>
+          <w:sz w:val="20"/>
+          <w:szCs w:val="20"/>
+        </w:rPr>
+        <w:t xml:space="preserve"> served for a non-jailable offense. {% endif </w:t>
+      </w:r>
+      <w:proofErr w:type="gramStart"/>
+      <w:r>
+        <w:rPr>
+          <w:rFonts w:ascii="Palatino Linotype" w:hAnsi="Palatino Linotype"/>
+          <w:sz w:val="20"/>
+          <w:szCs w:val="20"/>
+        </w:rPr>
+        <w:t>%}{</w:t>
+      </w:r>
+      <w:proofErr w:type="gramEnd"/>
+      <w:r>
+        <w:rPr>
+          <w:rFonts w:ascii="Palatino Linotype" w:hAnsi="Palatino Linotype"/>
+          <w:sz w:val="20"/>
+          <w:szCs w:val="20"/>
+        </w:rPr>
+        <w:t xml:space="preserve">% if </w:t>
+      </w:r>
+      <w:proofErr w:type="spellStart"/>
+      <w:r>
+        <w:rPr>
+          <w:rFonts w:ascii="Palatino Linotype" w:hAnsi="Palatino Linotype"/>
+          <w:sz w:val="20"/>
+          <w:szCs w:val="20"/>
+        </w:rPr>
         <w:t>court_costs.ability_to_pay_time</w:t>
       </w:r>
       <w:proofErr w:type="spellEnd"/>
       <w:r>
         <w:rPr>
           <w:rFonts w:ascii="Palatino Linotype" w:hAnsi="Palatino Linotype"/>
-          <w:b/>
-          <w:bCs/>
-          <w:sz w:val="20"/>
-          <w:szCs w:val="20"/>
-        </w:rPr>
-        <w:t xml:space="preserve"> }}</w:t>
-      </w:r>
-      <w:r>
-        <w:rPr>
-          <w:rFonts w:ascii="Palatino Linotype" w:hAnsi="Palatino Linotype"/>
-          <w:sz w:val="20"/>
-          <w:szCs w:val="20"/>
-        </w:rPr>
-        <w:t xml:space="preserve">. </w:t>
-      </w:r>
-      <w:bookmarkStart w:id="3" w:name="_Hlk94196527"/>
-      <w:r>
-        <w:rPr>
-          <w:rFonts w:ascii="Palatino Linotype" w:hAnsi="Palatino Linotype"/>
-          <w:sz w:val="20"/>
-          <w:szCs w:val="20"/>
-        </w:rPr>
-        <w:t xml:space="preserve">Absent further order, the Court finds Defendant is able and shall pay the fines </w:t>
-      </w:r>
-      <w:r>
-        <w:rPr>
-          <w:rFonts w:ascii="Palatino Linotype" w:hAnsi="Palatino Linotype"/>
-          <w:b/>
-          <w:bCs/>
-          <w:sz w:val="20"/>
-          <w:szCs w:val="20"/>
-        </w:rPr>
-        <w:t xml:space="preserve">{% </w:t>
+          <w:sz w:val="20"/>
+          <w:szCs w:val="20"/>
+        </w:rPr>
+        <w:t xml:space="preserve"> != ‘forthwith’ %}</w:t>
+      </w:r>
+      <w:r>
+        <w:rPr>
+          <w:rFonts w:ascii="Palatino Linotype" w:hAnsi="Palatino Linotype"/>
+          <w:sz w:val="20"/>
+          <w:szCs w:val="20"/>
+        </w:rPr>
+        <w:t xml:space="preserve">Defendant may complete community service hours to satisfy </w:t>
+      </w:r>
+      <w:proofErr w:type="gramStart"/>
+      <w:r>
+        <w:rPr>
+          <w:rFonts w:ascii="Palatino Linotype" w:hAnsi="Palatino Linotype"/>
+          <w:sz w:val="20"/>
+          <w:szCs w:val="20"/>
+        </w:rPr>
+        <w:t xml:space="preserve">fines </w:t>
+      </w:r>
+      <w:r>
+        <w:rPr>
+          <w:rFonts w:ascii="Palatino Linotype" w:hAnsi="Palatino Linotype"/>
+          <w:b/>
+          <w:bCs/>
+          <w:sz w:val="20"/>
+          <w:szCs w:val="20"/>
+        </w:rPr>
+        <w:t>{%</w:t>
+      </w:r>
+      <w:proofErr w:type="gramEnd"/>
+      <w:r>
+        <w:rPr>
+          <w:rFonts w:ascii="Palatino Linotype" w:hAnsi="Palatino Linotype"/>
+          <w:b/>
+          <w:bCs/>
+          <w:sz w:val="20"/>
+          <w:szCs w:val="20"/>
+        </w:rPr>
+        <w:t xml:space="preserve"> </w:t>
       </w:r>
       <w:r>
         <w:rPr>
@@ -10010,86 +11228,271 @@
           <w:sz w:val="20"/>
           <w:szCs w:val="20"/>
         </w:rPr>
-        <w:t>court_</w:t>
+        <w:t>court_costs.ordered</w:t>
+      </w:r>
+      <w:proofErr w:type="spellEnd"/>
+      <w:r>
+        <w:rPr>
+          <w:rFonts w:ascii="Palatino Linotype" w:hAnsi="Palatino Linotype"/>
+          <w:bCs/>
+          <w:sz w:val="20"/>
+          <w:szCs w:val="20"/>
+        </w:rPr>
+        <w:t xml:space="preserve"> == ‘Yes’ %}</w:t>
+      </w:r>
+      <w:r>
+        <w:rPr>
+          <w:rFonts w:ascii="Palatino Linotype" w:hAnsi="Palatino Linotype"/>
+          <w:sz w:val="20"/>
+          <w:szCs w:val="20"/>
+        </w:rPr>
+        <w:t>and costs</w:t>
+      </w:r>
+      <w:r>
+        <w:rPr>
+          <w:rFonts w:ascii="Palatino Linotype" w:hAnsi="Palatino Linotype"/>
+          <w:sz w:val="20"/>
+          <w:szCs w:val="20"/>
+        </w:rPr>
+        <w:t xml:space="preserve"> {% endif %}at the current rate set by the Court</w:t>
+      </w:r>
+      <w:r>
+        <w:rPr>
+          <w:rFonts w:ascii="Palatino Linotype" w:hAnsi="Palatino Linotype"/>
+          <w:sz w:val="20"/>
+          <w:szCs w:val="20"/>
+        </w:rPr>
+        <w:t xml:space="preserve">. All Community Service hours must be approved by </w:t>
+      </w:r>
+      <w:r>
+        <w:rPr>
+          <w:rFonts w:ascii="Palatino Linotype" w:hAnsi="Palatino Linotype"/>
+          <w:sz w:val="20"/>
+          <w:szCs w:val="20"/>
+        </w:rPr>
+        <w:t xml:space="preserve">Community </w:t>
       </w:r>
       <w:proofErr w:type="gramStart"/>
       <w:r>
         <w:rPr>
           <w:rFonts w:ascii="Palatino Linotype" w:hAnsi="Palatino Linotype"/>
-          <w:bCs/>
-          <w:sz w:val="20"/>
-          <w:szCs w:val="20"/>
-        </w:rPr>
-        <w:t>costs.ordered</w:t>
-      </w:r>
-      <w:proofErr w:type="spellEnd"/>
+          <w:sz w:val="20"/>
+          <w:szCs w:val="20"/>
+        </w:rPr>
+        <w:t>Control</w:t>
+      </w:r>
+      <w:r>
+        <w:rPr>
+          <w:rFonts w:ascii="Palatino Linotype" w:hAnsi="Palatino Linotype"/>
+          <w:sz w:val="20"/>
+          <w:szCs w:val="20"/>
+        </w:rPr>
+        <w:t>.</w:t>
+      </w:r>
+      <w:r>
+        <w:rPr>
+          <w:rFonts w:ascii="Palatino Linotype" w:hAnsi="Palatino Linotype"/>
+          <w:sz w:val="20"/>
+          <w:szCs w:val="20"/>
+        </w:rPr>
+        <w:t>{</w:t>
+      </w:r>
       <w:proofErr w:type="gramEnd"/>
       <w:r>
         <w:rPr>
           <w:rFonts w:ascii="Palatino Linotype" w:hAnsi="Palatino Linotype"/>
-          <w:bCs/>
-          <w:sz w:val="20"/>
-          <w:szCs w:val="20"/>
-        </w:rPr>
-        <w:t xml:space="preserve"> == ‘Yes’ %}</w:t>
-      </w:r>
-      <w:r>
-        <w:rPr>
-          <w:rFonts w:ascii="Palatino Linotype" w:hAnsi="Palatino Linotype"/>
-          <w:sz w:val="20"/>
-          <w:szCs w:val="20"/>
-        </w:rPr>
-        <w:t xml:space="preserve">and costs {% endif %}in full by </w:t>
-      </w:r>
-      <w:bookmarkEnd w:id="3"/>
-      <w:r>
-        <w:rPr>
-          <w:rFonts w:ascii="Palatino Linotype" w:hAnsi="Palatino Linotype"/>
-          <w:b/>
-          <w:bCs/>
-          <w:sz w:val="20"/>
-          <w:szCs w:val="20"/>
-        </w:rPr>
-        <w:t xml:space="preserve">{{ </w:t>
-      </w:r>
-      <w:proofErr w:type="spellStart"/>
-      <w:r>
-        <w:rPr>
-          <w:rFonts w:ascii="Palatino Linotype" w:hAnsi="Palatino Linotype"/>
-          <w:b/>
-          <w:bCs/>
-          <w:sz w:val="20"/>
-          <w:szCs w:val="20"/>
-        </w:rPr>
-        <w:t>court_costs.balance_due_date</w:t>
-      </w:r>
-      <w:proofErr w:type="spellEnd"/>
-      <w:r>
-        <w:rPr>
-          <w:rFonts w:ascii="Palatino Linotype" w:hAnsi="Palatino Linotype"/>
-          <w:b/>
-          <w:bCs/>
-          <w:sz w:val="20"/>
-          <w:szCs w:val="20"/>
-        </w:rPr>
-        <w:t xml:space="preserve"> }}</w:t>
-      </w:r>
-      <w:r>
-        <w:rPr>
-          <w:rFonts w:ascii="Palatino Linotype" w:hAnsi="Palatino Linotype"/>
-          <w:sz w:val="20"/>
-          <w:szCs w:val="20"/>
-        </w:rPr>
-        <w:t xml:space="preserve">. {% if </w:t>
-      </w:r>
-      <w:proofErr w:type="spellStart"/>
-      <w:r>
-        <w:rPr>
-          <w:rFonts w:ascii="Palatino Linotype" w:hAnsi="Palatino Linotype"/>
-          <w:sz w:val="20"/>
-          <w:szCs w:val="20"/>
-        </w:rPr>
-        <w:t>fines_and_costs_jail_credit</w:t>
+          <w:sz w:val="20"/>
+          <w:szCs w:val="20"/>
+        </w:rPr>
+        <w:t xml:space="preserve">% endif %}{% if </w:t>
+      </w:r>
+      <w:proofErr w:type="spellStart"/>
+      <w:r>
+        <w:rPr>
+          <w:rFonts w:ascii="Palatino Linotype" w:hAnsi="Palatino Linotype"/>
+          <w:sz w:val="20"/>
+          <w:szCs w:val="20"/>
+        </w:rPr>
+        <w:t>distracted_driving</w:t>
+      </w:r>
+      <w:proofErr w:type="spellEnd"/>
+      <w:r>
+        <w:rPr>
+          <w:rFonts w:ascii="Palatino Linotype" w:hAnsi="Palatino Linotype"/>
+          <w:sz w:val="20"/>
+          <w:szCs w:val="20"/>
+        </w:rPr>
+        <w:t xml:space="preserve"> is true %}{{‘\n\n’}}</w:t>
+      </w:r>
+      <w:r>
+        <w:rPr>
+          <w:rFonts w:ascii="Palatino Linotype" w:hAnsi="Palatino Linotype"/>
+          <w:sz w:val="20"/>
+          <w:szCs w:val="20"/>
+        </w:rPr>
+        <w:t>Defendant may elect to attend the distracted driving safety course (</w:t>
+      </w:r>
+      <w:r>
+        <w:rPr>
+          <w:rFonts w:ascii="Palatino Linotype" w:hAnsi="Palatino Linotype"/>
+          <w:sz w:val="20"/>
+          <w:szCs w:val="20"/>
+          <w:u w:val="single"/>
+        </w:rPr>
+        <w:t>http://www.drivertraining.ohio.gov/</w:t>
+      </w:r>
+      <w:r>
+        <w:rPr>
+          <w:rFonts w:ascii="Palatino Linotype" w:hAnsi="Palatino Linotype"/>
+          <w:sz w:val="20"/>
+          <w:szCs w:val="20"/>
+        </w:rPr>
+        <w:t xml:space="preserve">). </w:t>
+      </w:r>
+      <w:r>
+        <w:rPr>
+          <w:rFonts w:ascii="Palatino Linotype" w:hAnsi="Palatino Linotype"/>
+          <w:b/>
+          <w:bCs/>
+          <w:sz w:val="20"/>
+          <w:szCs w:val="20"/>
+        </w:rPr>
+        <w:t xml:space="preserve">If </w:t>
+      </w:r>
+      <w:proofErr w:type="gramStart"/>
+      <w:r>
+        <w:rPr>
+          <w:rFonts w:ascii="Palatino Linotype" w:hAnsi="Palatino Linotype"/>
+          <w:b/>
+          <w:bCs/>
+          <w:sz w:val="20"/>
+          <w:szCs w:val="20"/>
+        </w:rPr>
+        <w:t>Defendant</w:t>
+      </w:r>
+      <w:proofErr w:type="gramEnd"/>
+      <w:r>
+        <w:rPr>
+          <w:rFonts w:ascii="Palatino Linotype" w:hAnsi="Palatino Linotype"/>
+          <w:b/>
+          <w:bCs/>
+          <w:sz w:val="20"/>
+          <w:szCs w:val="20"/>
+        </w:rPr>
+        <w:t xml:space="preserve"> submits proof of completion of the course to the Clerk within 90 days of the offense, Defendant shall not be required to pay the fine and shall not have points assessed for the </w:t>
+      </w:r>
+      <w:r>
+        <w:rPr>
+          <w:rFonts w:ascii="Palatino Linotype" w:hAnsi="Palatino Linotype"/>
+          <w:b/>
+          <w:bCs/>
+          <w:sz w:val="20"/>
+          <w:szCs w:val="20"/>
+        </w:rPr>
+        <w:t xml:space="preserve">Operating </w:t>
+      </w:r>
+      <w:r>
+        <w:rPr>
+          <w:rFonts w:ascii="Palatino Linotype" w:hAnsi="Palatino Linotype"/>
+          <w:b/>
+          <w:bCs/>
+          <w:sz w:val="20"/>
+          <w:szCs w:val="20"/>
+        </w:rPr>
+        <w:t xml:space="preserve">a </w:t>
+      </w:r>
+      <w:r>
+        <w:rPr>
+          <w:rFonts w:ascii="Palatino Linotype" w:hAnsi="Palatino Linotype"/>
+          <w:b/>
+          <w:bCs/>
+          <w:sz w:val="20"/>
+          <w:szCs w:val="20"/>
+        </w:rPr>
+        <w:t>M</w:t>
+      </w:r>
+      <w:r>
+        <w:rPr>
+          <w:rFonts w:ascii="Palatino Linotype" w:hAnsi="Palatino Linotype"/>
+          <w:b/>
+          <w:bCs/>
+          <w:sz w:val="20"/>
+          <w:szCs w:val="20"/>
+        </w:rPr>
+        <w:t>otor Vehicle while using an Electronic</w:t>
+      </w:r>
+      <w:r>
+        <w:rPr>
+          <w:rFonts w:ascii="Palatino Linotype" w:hAnsi="Palatino Linotype"/>
+          <w:b/>
+          <w:bCs/>
+          <w:sz w:val="20"/>
+          <w:szCs w:val="20"/>
+        </w:rPr>
+        <w:t xml:space="preserve"> Device</w:t>
+      </w:r>
+      <w:r>
+        <w:rPr>
+          <w:rFonts w:ascii="Palatino Linotype" w:hAnsi="Palatino Linotype"/>
+          <w:b/>
+          <w:bCs/>
+          <w:sz w:val="20"/>
+          <w:szCs w:val="20"/>
+        </w:rPr>
+        <w:t xml:space="preserve"> </w:t>
+      </w:r>
+      <w:r>
+        <w:rPr>
+          <w:rFonts w:ascii="Palatino Linotype" w:hAnsi="Palatino Linotype"/>
+          <w:b/>
+          <w:bCs/>
+          <w:sz w:val="20"/>
+          <w:szCs w:val="20"/>
+        </w:rPr>
+        <w:t>offense.</w:t>
+      </w:r>
+      <w:r>
+        <w:rPr>
+          <w:rFonts w:ascii="Palatino Linotype" w:hAnsi="Palatino Linotype"/>
+          <w:sz w:val="20"/>
+          <w:szCs w:val="20"/>
+        </w:rPr>
+        <w:t xml:space="preserve"> If Defendant fails to submit proof of completion, the fine shall be paid and the Clerk shall notify the BMV that points are </w:t>
+      </w:r>
+      <w:proofErr w:type="gramStart"/>
+      <w:r>
+        <w:rPr>
+          <w:rFonts w:ascii="Palatino Linotype" w:hAnsi="Palatino Linotype"/>
+          <w:sz w:val="20"/>
+          <w:szCs w:val="20"/>
+        </w:rPr>
+        <w:t>assessed.</w:t>
+      </w:r>
+      <w:r>
+        <w:rPr>
+          <w:rFonts w:ascii="Palatino Linotype" w:hAnsi="Palatino Linotype"/>
+          <w:sz w:val="20"/>
+          <w:szCs w:val="20"/>
+        </w:rPr>
+        <w:t>{</w:t>
+      </w:r>
+      <w:proofErr w:type="gramEnd"/>
+      <w:r>
+        <w:rPr>
+          <w:rFonts w:ascii="Palatino Linotype" w:hAnsi="Palatino Linotype"/>
+          <w:sz w:val="20"/>
+          <w:szCs w:val="20"/>
+        </w:rPr>
+        <w:t xml:space="preserve">% endif %}{% if </w:t>
+      </w:r>
+      <w:proofErr w:type="spellStart"/>
+      <w:r>
+        <w:rPr>
+          <w:rFonts w:ascii="Palatino Linotype" w:hAnsi="Palatino Linotype"/>
+          <w:sz w:val="20"/>
+          <w:szCs w:val="20"/>
+        </w:rPr>
+        <w:t>community_service.ordered</w:t>
       </w:r>
       <w:proofErr w:type="spellEnd"/>
       <w:r>
@@ -10100,349 +11503,21 @@
         </w:rPr>
         <w:t xml:space="preserve"> is true </w:t>
       </w:r>
-      <w:proofErr w:type="gramStart"/>
-      <w:r>
-        <w:rPr>
-          <w:rFonts w:ascii="Palatino Linotype" w:hAnsi="Palatino Linotype"/>
-          <w:sz w:val="20"/>
-          <w:szCs w:val="20"/>
-        </w:rPr>
-        <w:t>%}Defendant</w:t>
-      </w:r>
-      <w:proofErr w:type="gramEnd"/>
-      <w:r>
-        <w:rPr>
-          <w:rFonts w:ascii="Palatino Linotype" w:hAnsi="Palatino Linotype"/>
-          <w:sz w:val="20"/>
-          <w:szCs w:val="20"/>
-        </w:rPr>
-        <w:t xml:space="preserve"> shall receive credit at $50/day for </w:t>
-      </w:r>
-      <w:r>
-        <w:rPr>
-          <w:rFonts w:ascii="Palatino Linotype" w:hAnsi="Palatino Linotype"/>
-          <w:b/>
-          <w:bCs/>
-          <w:sz w:val="20"/>
-          <w:szCs w:val="20"/>
-        </w:rPr>
-        <w:t xml:space="preserve">{{ </w:t>
-      </w:r>
-      <w:proofErr w:type="spellStart"/>
-      <w:r>
-        <w:rPr>
-          <w:rFonts w:ascii="Palatino Linotype" w:hAnsi="Palatino Linotype"/>
-          <w:b/>
-          <w:bCs/>
-          <w:sz w:val="20"/>
-          <w:szCs w:val="20"/>
-        </w:rPr>
-        <w:t>fine_jail_days</w:t>
-      </w:r>
-      <w:proofErr w:type="spellEnd"/>
-      <w:r>
-        <w:rPr>
-          <w:rFonts w:ascii="Palatino Linotype" w:hAnsi="Palatino Linotype"/>
-          <w:b/>
-          <w:bCs/>
-          <w:sz w:val="20"/>
-          <w:szCs w:val="20"/>
-        </w:rPr>
-        <w:t xml:space="preserve"> }} jail day(s)</w:t>
-      </w:r>
-      <w:r>
-        <w:rPr>
-          <w:rFonts w:ascii="Palatino Linotype" w:hAnsi="Palatino Linotype"/>
-          <w:sz w:val="20"/>
-          <w:szCs w:val="20"/>
-        </w:rPr>
-        <w:t xml:space="preserve"> served for a non-jailable offense. {% endif </w:t>
-      </w:r>
-      <w:proofErr w:type="gramStart"/>
-      <w:r>
-        <w:rPr>
-          <w:rFonts w:ascii="Palatino Linotype" w:hAnsi="Palatino Linotype"/>
-          <w:sz w:val="20"/>
-          <w:szCs w:val="20"/>
-        </w:rPr>
-        <w:t>%}{</w:t>
-      </w:r>
-      <w:proofErr w:type="gramEnd"/>
-      <w:r>
-        <w:rPr>
-          <w:rFonts w:ascii="Palatino Linotype" w:hAnsi="Palatino Linotype"/>
-          <w:sz w:val="20"/>
-          <w:szCs w:val="20"/>
-        </w:rPr>
-        <w:t xml:space="preserve">% if </w:t>
-      </w:r>
-      <w:proofErr w:type="spellStart"/>
-      <w:r>
-        <w:rPr>
-          <w:rFonts w:ascii="Palatino Linotype" w:hAnsi="Palatino Linotype"/>
-          <w:sz w:val="20"/>
-          <w:szCs w:val="20"/>
-        </w:rPr>
-        <w:t>court_costs.ability_to_pay_time</w:t>
-      </w:r>
-      <w:proofErr w:type="spellEnd"/>
-      <w:r>
-        <w:rPr>
-          <w:rFonts w:ascii="Palatino Linotype" w:hAnsi="Palatino Linotype"/>
-          <w:sz w:val="20"/>
-          <w:szCs w:val="20"/>
-        </w:rPr>
-        <w:t xml:space="preserve"> != ‘forthwith’ %}Defendant may complete community service hours to satisfy fines </w:t>
-      </w:r>
-      <w:r>
-        <w:rPr>
-          <w:rFonts w:ascii="Palatino Linotype" w:hAnsi="Palatino Linotype"/>
-          <w:b/>
-          <w:bCs/>
-          <w:sz w:val="20"/>
-          <w:szCs w:val="20"/>
-        </w:rPr>
-        <w:t xml:space="preserve">{% </w:t>
-      </w:r>
-      <w:r>
-        <w:rPr>
-          <w:rFonts w:ascii="Palatino Linotype" w:hAnsi="Palatino Linotype"/>
-          <w:bCs/>
-          <w:sz w:val="20"/>
-          <w:szCs w:val="20"/>
-        </w:rPr>
-        <w:t xml:space="preserve">if </w:t>
-      </w:r>
-      <w:proofErr w:type="spellStart"/>
-      <w:r>
-        <w:rPr>
-          <w:rFonts w:ascii="Palatino Linotype" w:hAnsi="Palatino Linotype"/>
-          <w:bCs/>
-          <w:sz w:val="20"/>
-          <w:szCs w:val="20"/>
-        </w:rPr>
-        <w:t>court_costs.ordered</w:t>
-      </w:r>
-      <w:proofErr w:type="spellEnd"/>
-      <w:r>
-        <w:rPr>
-          <w:rFonts w:ascii="Palatino Linotype" w:hAnsi="Palatino Linotype"/>
-          <w:bCs/>
-          <w:sz w:val="20"/>
-          <w:szCs w:val="20"/>
-        </w:rPr>
-        <w:t xml:space="preserve"> == ‘Yes’ %}</w:t>
-      </w:r>
-      <w:r>
-        <w:rPr>
-          <w:rFonts w:ascii="Palatino Linotype" w:hAnsi="Palatino Linotype"/>
-          <w:sz w:val="20"/>
-          <w:szCs w:val="20"/>
-        </w:rPr>
-        <w:t xml:space="preserve">and costs {% endif %}at the current rate set by the Court. All Community Service hours must be approved by </w:t>
-      </w:r>
-      <w:r>
-        <w:rPr>
-          <w:rFonts w:ascii="Palatino Linotype" w:hAnsi="Palatino Linotype"/>
-          <w:sz w:val="20"/>
-          <w:szCs w:val="20"/>
-        </w:rPr>
-        <w:t xml:space="preserve">Community </w:t>
-      </w:r>
-      <w:proofErr w:type="gramStart"/>
-      <w:r>
-        <w:rPr>
-          <w:rFonts w:ascii="Palatino Linotype" w:hAnsi="Palatino Linotype"/>
-          <w:sz w:val="20"/>
-          <w:szCs w:val="20"/>
-        </w:rPr>
-        <w:t>Control</w:t>
-      </w:r>
-      <w:r>
-        <w:rPr>
-          <w:rFonts w:ascii="Palatino Linotype" w:hAnsi="Palatino Linotype"/>
-          <w:sz w:val="20"/>
-          <w:szCs w:val="20"/>
-        </w:rPr>
-        <w:t>.{</w:t>
-      </w:r>
-      <w:proofErr w:type="gramEnd"/>
-      <w:r>
-        <w:rPr>
-          <w:rFonts w:ascii="Palatino Linotype" w:hAnsi="Palatino Linotype"/>
-          <w:sz w:val="20"/>
-          <w:szCs w:val="20"/>
-        </w:rPr>
-        <w:t xml:space="preserve">% endif %}{% if </w:t>
-      </w:r>
-      <w:proofErr w:type="spellStart"/>
-      <w:r>
-        <w:rPr>
-          <w:rFonts w:ascii="Palatino Linotype" w:hAnsi="Palatino Linotype"/>
-          <w:sz w:val="20"/>
-          <w:szCs w:val="20"/>
-        </w:rPr>
-        <w:t>distracted_driving</w:t>
-      </w:r>
-      <w:proofErr w:type="spellEnd"/>
-      <w:r>
-        <w:rPr>
-          <w:rFonts w:ascii="Palatino Linotype" w:hAnsi="Palatino Linotype"/>
-          <w:sz w:val="20"/>
-          <w:szCs w:val="20"/>
-        </w:rPr>
-        <w:t xml:space="preserve"> is true %}{{‘\n\n’}}Defendant may elect to attend the distracted driving safety course (</w:t>
-      </w:r>
-      <w:r>
-        <w:rPr>
-          <w:rFonts w:ascii="Palatino Linotype" w:hAnsi="Palatino Linotype"/>
-          <w:sz w:val="20"/>
-          <w:szCs w:val="20"/>
-          <w:u w:val="single"/>
-        </w:rPr>
-        <w:t>http://www.drivertraining.ohio.gov/</w:t>
-      </w:r>
-      <w:r>
-        <w:rPr>
-          <w:rFonts w:ascii="Palatino Linotype" w:hAnsi="Palatino Linotype"/>
-          <w:sz w:val="20"/>
-          <w:szCs w:val="20"/>
-        </w:rPr>
-        <w:t xml:space="preserve">). </w:t>
-      </w:r>
-      <w:r>
-        <w:rPr>
-          <w:rFonts w:ascii="Palatino Linotype" w:hAnsi="Palatino Linotype"/>
-          <w:b/>
-          <w:bCs/>
-          <w:sz w:val="20"/>
-          <w:szCs w:val="20"/>
-        </w:rPr>
-        <w:t xml:space="preserve">If Defendant submits proof of completion of the course to the Clerk within 90 days of the offense, Defendant shall not be required to pay the fine and shall not have points assessed for </w:t>
-      </w:r>
-      <w:r>
-        <w:rPr>
-          <w:rFonts w:ascii="Palatino Linotype" w:hAnsi="Palatino Linotype"/>
-          <w:b/>
-          <w:bCs/>
-          <w:sz w:val="20"/>
-          <w:szCs w:val="20"/>
-        </w:rPr>
-        <w:t xml:space="preserve">the </w:t>
-      </w:r>
-      <w:r>
-        <w:rPr>
-          <w:rFonts w:ascii="Palatino Linotype" w:hAnsi="Palatino Linotype"/>
-          <w:b/>
-          <w:bCs/>
-          <w:sz w:val="20"/>
-          <w:szCs w:val="20"/>
-        </w:rPr>
-        <w:t xml:space="preserve">Operating </w:t>
-      </w:r>
-      <w:r>
-        <w:rPr>
-          <w:rFonts w:ascii="Palatino Linotype" w:hAnsi="Palatino Linotype"/>
-          <w:b/>
-          <w:bCs/>
-          <w:sz w:val="20"/>
-          <w:szCs w:val="20"/>
-        </w:rPr>
-        <w:t xml:space="preserve">a </w:t>
-      </w:r>
-      <w:r>
-        <w:rPr>
-          <w:rFonts w:ascii="Palatino Linotype" w:hAnsi="Palatino Linotype"/>
-          <w:b/>
-          <w:bCs/>
-          <w:sz w:val="20"/>
-          <w:szCs w:val="20"/>
-        </w:rPr>
-        <w:t>M</w:t>
-      </w:r>
-      <w:r>
-        <w:rPr>
-          <w:rFonts w:ascii="Palatino Linotype" w:hAnsi="Palatino Linotype"/>
-          <w:b/>
-          <w:bCs/>
-          <w:sz w:val="20"/>
-          <w:szCs w:val="20"/>
-        </w:rPr>
-        <w:t>otor Vehicle while using an Electronic</w:t>
-      </w:r>
-      <w:r>
-        <w:rPr>
-          <w:rFonts w:ascii="Palatino Linotype" w:hAnsi="Palatino Linotype"/>
-          <w:b/>
-          <w:bCs/>
-          <w:sz w:val="20"/>
-          <w:szCs w:val="20"/>
-        </w:rPr>
-        <w:t xml:space="preserve"> Device</w:t>
-      </w:r>
-      <w:r>
-        <w:rPr>
-          <w:rFonts w:ascii="Palatino Linotype" w:hAnsi="Palatino Linotype"/>
-          <w:b/>
-          <w:bCs/>
-          <w:sz w:val="20"/>
-          <w:szCs w:val="20"/>
-        </w:rPr>
-        <w:t xml:space="preserve"> </w:t>
-      </w:r>
-      <w:r>
-        <w:rPr>
-          <w:rFonts w:ascii="Palatino Linotype" w:hAnsi="Palatino Linotype"/>
-          <w:b/>
-          <w:bCs/>
-          <w:sz w:val="20"/>
-          <w:szCs w:val="20"/>
-        </w:rPr>
-        <w:t>offense.</w:t>
-      </w:r>
-      <w:r>
-        <w:rPr>
-          <w:rFonts w:ascii="Palatino Linotype" w:hAnsi="Palatino Linotype"/>
-          <w:sz w:val="20"/>
-          <w:szCs w:val="20"/>
-        </w:rPr>
-        <w:t xml:space="preserve"> If Defendant fails to submit proof of completion, the fine shall be paid and the Clerk shall notify the BMV that points are </w:t>
-      </w:r>
-      <w:proofErr w:type="gramStart"/>
-      <w:r>
-        <w:rPr>
-          <w:rFonts w:ascii="Palatino Linotype" w:hAnsi="Palatino Linotype"/>
-          <w:sz w:val="20"/>
-          <w:szCs w:val="20"/>
-        </w:rPr>
-        <w:t>assessed.{</w:t>
-      </w:r>
-      <w:proofErr w:type="gramEnd"/>
-      <w:r>
-        <w:rPr>
-          <w:rFonts w:ascii="Palatino Linotype" w:hAnsi="Palatino Linotype"/>
-          <w:sz w:val="20"/>
-          <w:szCs w:val="20"/>
-        </w:rPr>
-        <w:t xml:space="preserve">% endif %}{% if </w:t>
-      </w:r>
-      <w:proofErr w:type="spellStart"/>
-      <w:r>
-        <w:rPr>
-          <w:rFonts w:ascii="Palatino Linotype" w:hAnsi="Palatino Linotype"/>
-          <w:sz w:val="20"/>
-          <w:szCs w:val="20"/>
-        </w:rPr>
-        <w:t>community_service.ordered</w:t>
-      </w:r>
-      <w:proofErr w:type="spellEnd"/>
-      <w:r>
-        <w:rPr>
-          <w:rFonts w:ascii="Palatino Linotype" w:hAnsi="Palatino Linotype"/>
-          <w:sz w:val="20"/>
-          <w:szCs w:val="20"/>
-        </w:rPr>
-        <w:t xml:space="preserve"> is true %}{{ ‘\n’ }}</w:t>
+      <w:r>
+        <w:rPr>
+          <w:rFonts w:ascii="Palatino Linotype" w:hAnsi="Palatino Linotype"/>
+          <w:sz w:val="20"/>
+          <w:szCs w:val="20"/>
+        </w:rPr>
+        <w:t>%}</w:t>
+      </w:r>
+      <w:r>
+        <w:rPr>
+          <w:rFonts w:ascii="Palatino Linotype" w:hAnsi="Palatino Linotype"/>
+          <w:sz w:val="20"/>
+          <w:szCs w:val="20"/>
+        </w:rPr>
+        <w:t>{{ ‘\n’ }}</w:t>
       </w:r>
     </w:p>
     <w:p>
@@ -11496,7 +12571,16 @@
           <w:sz w:val="20"/>
           <w:szCs w:val="20"/>
         </w:rPr>
-        <w:t>Unless defendant was previously fingerprinted for the charges in this case, defendant must contact the Delaware County Jail or the Delaware Police Department within 24 hours to schedule a time to report for fingerprinting.</w:t>
+        <w:t xml:space="preserve">Unless defendant was previously fingerprinted for the charges in this case, defendant must </w:t>
+      </w:r>
+      <w:r>
+        <w:rPr>
+          <w:rFonts w:ascii="Palatino Linotype" w:hAnsi="Palatino Linotype"/>
+          <w:sz w:val="20"/>
+          <w:szCs w:val="20"/>
+        </w:rPr>
+        <w:lastRenderedPageBreak/>
+        <w:t>contact the Delaware County Jail or the Delaware Police Department within 24 hours to schedule a time to report for fingerprinting.</w:t>
       </w:r>
       <w:r>
         <w:rPr>
@@ -11808,8 +12892,18 @@
           <w:sz w:val="20"/>
           <w:szCs w:val="20"/>
         </w:rPr>
-        <w:t xml:space="preserve"> is true %}{{ ‘\n’}}</w:t>
-      </w:r>
+        <w:t xml:space="preserve"> is true %}{{ ‘\</w:t>
+      </w:r>
+      <w:proofErr w:type="gramStart"/>
+      <w:r>
+        <w:rPr>
+          <w:rFonts w:ascii="Palatino Linotype" w:hAnsi="Palatino Linotype"/>
+          <w:sz w:val="20"/>
+          <w:szCs w:val="20"/>
+        </w:rPr>
+        <w:t>n’}}</w:t>
+      </w:r>
+      <w:proofErr w:type="gramEnd"/>
     </w:p>
     <w:p>
       <w:pPr>
@@ -11870,16 +12964,7 @@
           <w:sz w:val="20"/>
           <w:szCs w:val="20"/>
         </w:rPr>
-        <w:t xml:space="preserve"> is true %}The Defendant’s vehicle </w:t>
-      </w:r>
-      <w:r>
-        <w:rPr>
-          <w:rFonts w:ascii="Palatino Linotype" w:hAnsi="Palatino Linotype"/>
-          <w:sz w:val="20"/>
-          <w:szCs w:val="20"/>
-        </w:rPr>
-        <w:lastRenderedPageBreak/>
-        <w:t>has been impounded for over 90 days and may be released upon payment of tow and storage fees.{% else %}</w:t>
+        <w:t xml:space="preserve"> is true %}The Defendant’s vehicle has been impounded for over 90 days and may be released upon payment of tow and storage fees.{% else %}</w:t>
       </w:r>
       <w:r>
         <w:rPr>
@@ -12240,8 +13325,18 @@
           <w:sz w:val="20"/>
           <w:szCs w:val="20"/>
         </w:rPr>
-        <w:t>{% endif %}</w:t>
-      </w:r>
+        <w:t xml:space="preserve">{% </w:t>
+      </w:r>
+      <w:proofErr w:type="gramStart"/>
+      <w:r>
+        <w:rPr>
+          <w:rFonts w:ascii="Palatino Linotype" w:hAnsi="Palatino Linotype"/>
+          <w:sz w:val="20"/>
+          <w:szCs w:val="20"/>
+        </w:rPr>
+        <w:t>endif %}</w:t>
+      </w:r>
+      <w:proofErr w:type="gramEnd"/>
     </w:p>
     <w:p>
       <w:pPr>
@@ -12651,8 +13746,19 @@
           <w:sz w:val="20"/>
           <w:szCs w:val="20"/>
         </w:rPr>
-        <w:t xml:space="preserve">  ==  ‘Magistrate’ %}</w:t>
-      </w:r>
+        <w:t xml:space="preserve">  ==  ‘Magistrate</w:t>
+      </w:r>
+      <w:proofErr w:type="gramStart"/>
+      <w:r>
+        <w:rPr>
+          <w:rFonts w:ascii="Palatino Linotype" w:hAnsi="Palatino Linotype"/>
+          <w:bCs/>
+          <w:sz w:val="20"/>
+          <w:szCs w:val="20"/>
+        </w:rPr>
+        <w:t>’ %}</w:t>
+      </w:r>
+      <w:proofErr w:type="gramEnd"/>
     </w:p>
     <w:p>
       <w:pPr>
@@ -12894,16 +14000,34 @@
           <w:sz w:val="16"/>
           <w:szCs w:val="16"/>
         </w:rPr>
-        <w:t>defendant.last_name</w:t>
-      </w:r>
-      <w:proofErr w:type="spellEnd"/>
+        <w:t>defendant.last_</w:t>
+      </w:r>
+      <w:proofErr w:type="gramStart"/>
       <w:r>
         <w:rPr>
           <w:rFonts w:ascii="Palatino Linotype" w:hAnsi="Palatino Linotype"/>
           <w:sz w:val="16"/>
           <w:szCs w:val="16"/>
         </w:rPr>
-        <w:t>}}: PS     OM     EM;</w:t>
+        <w:t>name</w:t>
+      </w:r>
+      <w:proofErr w:type="spellEnd"/>
+      <w:r>
+        <w:rPr>
+          <w:rFonts w:ascii="Palatino Linotype" w:hAnsi="Palatino Linotype"/>
+          <w:sz w:val="16"/>
+          <w:szCs w:val="16"/>
+        </w:rPr>
+        <w:t>}}:</w:t>
+      </w:r>
+      <w:proofErr w:type="gramEnd"/>
+      <w:r>
+        <w:rPr>
+          <w:rFonts w:ascii="Palatino Linotype" w:hAnsi="Palatino Linotype"/>
+          <w:sz w:val="16"/>
+          <w:szCs w:val="16"/>
+        </w:rPr>
+        <w:t xml:space="preserve"> PS     OM     EM;</w:t>
       </w:r>
       <w:r>
         <w:rPr>
@@ -12972,7 +14096,7 @@
 </file>
 
 <file path=word/endnotes.xml><?xml version="1.0" encoding="utf-8"?>
-<w:endnotes xmlns:wpc="http://schemas.microsoft.com/office/word/2010/wordprocessingCanvas" xmlns:cx="http://schemas.microsoft.com/office/drawing/2014/chartex" xmlns:cx1="http://schemas.microsoft.com/office/drawing/2015/9/8/chartex" xmlns:cx2="http://schemas.microsoft.com/office/drawing/2015/10/21/chartex" xmlns:cx3="http://schemas.microsoft.com/office/drawing/2016/5/9/chartex" xmlns:cx4="http://schemas.microsoft.com/office/drawing/2016/5/10/chartex" xmlns:cx5="http://schemas.microsoft.com/office/drawing/2016/5/11/chartex" xmlns:cx6="http://schemas.microsoft.com/office/drawing/2016/5/12/chartex" xmlns:cx7="http://schemas.microsoft.com/office/drawing/2016/5/13/chartex" xmlns:cx8="http://schemas.microsoft.com/office/drawing/2016/5/14/chartex" xmlns:mc="http://schemas.openxmlformats.org/markup-compatibility/2006" xmlns:aink="http://schemas.microsoft.com/office/drawing/2016/ink" xmlns:am3d="http://schemas.microsoft.com/office/drawing/2017/model3d" xmlns:o="urn:schemas-microsoft-com:office:office" xmlns:oel="http://schemas.microsoft.com/office/2019/extlst" xmlns:r="http://schemas.openxmlformats.org/officeDocument/2006/relationships" xmlns:m="http://schemas.openxmlformats.org/officeDocument/2006/math" xmlns:v="urn:schemas-microsoft-com:vml" xmlns:wp14="http://schemas.microsoft.com/office/word/2010/wordprocessingDrawing" xmlns:wp="http://schemas.openxmlformats.org/drawingml/2006/wordprocessingDrawing" xmlns:w10="urn:schemas-microsoft-com:office:word" xmlns:w="http://schemas.openxmlformats.org/wordprocessingml/2006/main" xmlns:w14="http://schemas.microsoft.com/office/word/2010/wordml" xmlns:w15="http://schemas.microsoft.com/office/word/2012/wordml" xmlns:w16cex="http://schemas.microsoft.com/office/word/2018/wordml/cex" xmlns:w16cid="http://schemas.microsoft.com/office/word/2016/wordml/cid" xmlns:w16="http://schemas.microsoft.com/office/word/2018/wordml" xmlns:w16du="http://schemas.microsoft.com/office/word/2023/wordml/word16du" xmlns:w16sdtdh="http://schemas.microsoft.com/office/word/2020/wordml/sdtdatahash" xmlns:w16se="http://schemas.microsoft.com/office/word/2015/wordml/symex" xmlns:wpg="http://schemas.microsoft.com/office/word/2010/wordprocessingGroup" xmlns:wpi="http://schemas.microsoft.com/office/word/2010/wordprocessingInk" xmlns:wne="http://schemas.microsoft.com/office/word/2006/wordml" xmlns:wps="http://schemas.microsoft.com/office/word/2010/wordprocessingShape" mc:Ignorable="w14 w15 w16se w16cid w16 w16cex w16sdtdh w16du wp14">
+<w:endnotes xmlns:wpc="http://schemas.microsoft.com/office/word/2010/wordprocessingCanvas" xmlns:cx="http://schemas.microsoft.com/office/drawing/2014/chartex" xmlns:cx1="http://schemas.microsoft.com/office/drawing/2015/9/8/chartex" xmlns:cx2="http://schemas.microsoft.com/office/drawing/2015/10/21/chartex" xmlns:cx3="http://schemas.microsoft.com/office/drawing/2016/5/9/chartex" xmlns:cx4="http://schemas.microsoft.com/office/drawing/2016/5/10/chartex" xmlns:cx5="http://schemas.microsoft.com/office/drawing/2016/5/11/chartex" xmlns:cx6="http://schemas.microsoft.com/office/drawing/2016/5/12/chartex" xmlns:cx7="http://schemas.microsoft.com/office/drawing/2016/5/13/chartex" xmlns:cx8="http://schemas.microsoft.com/office/drawing/2016/5/14/chartex" xmlns:mc="http://schemas.openxmlformats.org/markup-compatibility/2006" xmlns:aink="http://schemas.microsoft.com/office/drawing/2016/ink" xmlns:am3d="http://schemas.microsoft.com/office/drawing/2017/model3d" xmlns:o="urn:schemas-microsoft-com:office:office" xmlns:oel="http://schemas.microsoft.com/office/2019/extlst" xmlns:r="http://schemas.openxmlformats.org/officeDocument/2006/relationships" xmlns:m="http://schemas.openxmlformats.org/officeDocument/2006/math" xmlns:v="urn:schemas-microsoft-com:vml" xmlns:wp14="http://schemas.microsoft.com/office/word/2010/wordprocessingDrawing" xmlns:wp="http://schemas.openxmlformats.org/drawingml/2006/wordprocessingDrawing" xmlns:w10="urn:schemas-microsoft-com:office:word" xmlns:w="http://schemas.openxmlformats.org/wordprocessingml/2006/main" xmlns:w14="http://schemas.microsoft.com/office/word/2010/wordml" xmlns:w15="http://schemas.microsoft.com/office/word/2012/wordml" xmlns:w16cex="http://schemas.microsoft.com/office/word/2018/wordml/cex" xmlns:w16cid="http://schemas.microsoft.com/office/word/2016/wordml/cid" xmlns:w16="http://schemas.microsoft.com/office/word/2018/wordml" xmlns:w16du="http://schemas.microsoft.com/office/word/2023/wordml/word16du" xmlns:w16sdtdh="http://schemas.microsoft.com/office/word/2020/wordml/sdtdatahash" xmlns:w16sdtfl="http://schemas.microsoft.com/office/word/2024/wordml/sdtformatlock" xmlns:w16se="http://schemas.microsoft.com/office/word/2015/wordml/symex" xmlns:wpg="http://schemas.microsoft.com/office/word/2010/wordprocessingGroup" xmlns:wpi="http://schemas.microsoft.com/office/word/2010/wordprocessingInk" xmlns:wne="http://schemas.microsoft.com/office/word/2006/wordml" xmlns:wps="http://schemas.microsoft.com/office/word/2010/wordprocessingShape" mc:Ignorable="w14 w15 w16se w16cid w16 w16cex w16sdtdh w16sdtfl w16du wp14">
   <w:endnote w:type="separator" w:id="-1">
     <w:p>
       <w:r>
@@ -12991,7 +14115,7 @@
 </file>
 
 <file path=word/footer1.xml><?xml version="1.0" encoding="utf-8"?>
-<w:ftr xmlns:wpc="http://schemas.microsoft.com/office/word/2010/wordprocessingCanvas" xmlns:cx="http://schemas.microsoft.com/office/drawing/2014/chartex" xmlns:cx1="http://schemas.microsoft.com/office/drawing/2015/9/8/chartex" xmlns:cx2="http://schemas.microsoft.com/office/drawing/2015/10/21/chartex" xmlns:cx3="http://schemas.microsoft.com/office/drawing/2016/5/9/chartex" xmlns:cx4="http://schemas.microsoft.com/office/drawing/2016/5/10/chartex" xmlns:cx5="http://schemas.microsoft.com/office/drawing/2016/5/11/chartex" xmlns:cx6="http://schemas.microsoft.com/office/drawing/2016/5/12/chartex" xmlns:cx7="http://schemas.microsoft.com/office/drawing/2016/5/13/chartex" xmlns:cx8="http://schemas.microsoft.com/office/drawing/2016/5/14/chartex" xmlns:mc="http://schemas.openxmlformats.org/markup-compatibility/2006" xmlns:aink="http://schemas.microsoft.com/office/drawing/2016/ink" xmlns:am3d="http://schemas.microsoft.com/office/drawing/2017/model3d" xmlns:o="urn:schemas-microsoft-com:office:office" xmlns:oel="http://schemas.microsoft.com/office/2019/extlst" xmlns:r="http://schemas.openxmlformats.org/officeDocument/2006/relationships" xmlns:m="http://schemas.openxmlformats.org/officeDocument/2006/math" xmlns:v="urn:schemas-microsoft-com:vml" xmlns:wp14="http://schemas.microsoft.com/office/word/2010/wordprocessingDrawing" xmlns:wp="http://schemas.openxmlformats.org/drawingml/2006/wordprocessingDrawing" xmlns:w10="urn:schemas-microsoft-com:office:word" xmlns:w="http://schemas.openxmlformats.org/wordprocessingml/2006/main" xmlns:w14="http://schemas.microsoft.com/office/word/2010/wordml" xmlns:w15="http://schemas.microsoft.com/office/word/2012/wordml" xmlns:w16cex="http://schemas.microsoft.com/office/word/2018/wordml/cex" xmlns:w16cid="http://schemas.microsoft.com/office/word/2016/wordml/cid" xmlns:w16="http://schemas.microsoft.com/office/word/2018/wordml" xmlns:w16du="http://schemas.microsoft.com/office/word/2023/wordml/word16du" xmlns:w16sdtdh="http://schemas.microsoft.com/office/word/2020/wordml/sdtdatahash" xmlns:w16se="http://schemas.microsoft.com/office/word/2015/wordml/symex" xmlns:wpg="http://schemas.microsoft.com/office/word/2010/wordprocessingGroup" xmlns:wpi="http://schemas.microsoft.com/office/word/2010/wordprocessingInk" xmlns:wne="http://schemas.microsoft.com/office/word/2006/wordml" xmlns:wps="http://schemas.microsoft.com/office/word/2010/wordprocessingShape" mc:Ignorable="w14 w15 w16se w16cid w16 w16cex w16sdtdh w16du wp14">
+<w:ftr xmlns:wpc="http://schemas.microsoft.com/office/word/2010/wordprocessingCanvas" xmlns:cx="http://schemas.microsoft.com/office/drawing/2014/chartex" xmlns:cx1="http://schemas.microsoft.com/office/drawing/2015/9/8/chartex" xmlns:cx2="http://schemas.microsoft.com/office/drawing/2015/10/21/chartex" xmlns:cx3="http://schemas.microsoft.com/office/drawing/2016/5/9/chartex" xmlns:cx4="http://schemas.microsoft.com/office/drawing/2016/5/10/chartex" xmlns:cx5="http://schemas.microsoft.com/office/drawing/2016/5/11/chartex" xmlns:cx6="http://schemas.microsoft.com/office/drawing/2016/5/12/chartex" xmlns:cx7="http://schemas.microsoft.com/office/drawing/2016/5/13/chartex" xmlns:cx8="http://schemas.microsoft.com/office/drawing/2016/5/14/chartex" xmlns:mc="http://schemas.openxmlformats.org/markup-compatibility/2006" xmlns:aink="http://schemas.microsoft.com/office/drawing/2016/ink" xmlns:am3d="http://schemas.microsoft.com/office/drawing/2017/model3d" xmlns:o="urn:schemas-microsoft-com:office:office" xmlns:oel="http://schemas.microsoft.com/office/2019/extlst" xmlns:r="http://schemas.openxmlformats.org/officeDocument/2006/relationships" xmlns:m="http://schemas.openxmlformats.org/officeDocument/2006/math" xmlns:v="urn:schemas-microsoft-com:vml" xmlns:wp14="http://schemas.microsoft.com/office/word/2010/wordprocessingDrawing" xmlns:wp="http://schemas.openxmlformats.org/drawingml/2006/wordprocessingDrawing" xmlns:w10="urn:schemas-microsoft-com:office:word" xmlns:w="http://schemas.openxmlformats.org/wordprocessingml/2006/main" xmlns:w14="http://schemas.microsoft.com/office/word/2010/wordml" xmlns:w15="http://schemas.microsoft.com/office/word/2012/wordml" xmlns:w16cex="http://schemas.microsoft.com/office/word/2018/wordml/cex" xmlns:w16cid="http://schemas.microsoft.com/office/word/2016/wordml/cid" xmlns:w16="http://schemas.microsoft.com/office/word/2018/wordml" xmlns:w16du="http://schemas.microsoft.com/office/word/2023/wordml/word16du" xmlns:w16sdtdh="http://schemas.microsoft.com/office/word/2020/wordml/sdtdatahash" xmlns:w16sdtfl="http://schemas.microsoft.com/office/word/2024/wordml/sdtformatlock" xmlns:w16se="http://schemas.microsoft.com/office/word/2015/wordml/symex" xmlns:wpg="http://schemas.microsoft.com/office/word/2010/wordprocessingGroup" xmlns:wpi="http://schemas.microsoft.com/office/word/2010/wordprocessingInk" xmlns:wne="http://schemas.microsoft.com/office/word/2006/wordml" xmlns:wps="http://schemas.microsoft.com/office/word/2010/wordprocessingShape" mc:Ignorable="w14 w15 w16se w16cid w16 w16cex w16sdtdh w16sdtfl w16du wp14">
   <w:p>
     <w:pPr>
       <w:pStyle w:val="Footer"/>
@@ -13001,7 +14125,7 @@
 </file>
 
 <file path=word/footer2.xml><?xml version="1.0" encoding="utf-8"?>
-<w:ftr xmlns:wpc="http://schemas.microsoft.com/office/word/2010/wordprocessingCanvas" xmlns:cx="http://schemas.microsoft.com/office/drawing/2014/chartex" xmlns:cx1="http://schemas.microsoft.com/office/drawing/2015/9/8/chartex" xmlns:cx2="http://schemas.microsoft.com/office/drawing/2015/10/21/chartex" xmlns:cx3="http://schemas.microsoft.com/office/drawing/2016/5/9/chartex" xmlns:cx4="http://schemas.microsoft.com/office/drawing/2016/5/10/chartex" xmlns:cx5="http://schemas.microsoft.com/office/drawing/2016/5/11/chartex" xmlns:cx6="http://schemas.microsoft.com/office/drawing/2016/5/12/chartex" xmlns:cx7="http://schemas.microsoft.com/office/drawing/2016/5/13/chartex" xmlns:cx8="http://schemas.microsoft.com/office/drawing/2016/5/14/chartex" xmlns:mc="http://schemas.openxmlformats.org/markup-compatibility/2006" xmlns:aink="http://schemas.microsoft.com/office/drawing/2016/ink" xmlns:am3d="http://schemas.microsoft.com/office/drawing/2017/model3d" xmlns:o="urn:schemas-microsoft-com:office:office" xmlns:oel="http://schemas.microsoft.com/office/2019/extlst" xmlns:r="http://schemas.openxmlformats.org/officeDocument/2006/relationships" xmlns:m="http://schemas.openxmlformats.org/officeDocument/2006/math" xmlns:v="urn:schemas-microsoft-com:vml" xmlns:wp14="http://schemas.microsoft.com/office/word/2010/wordprocessingDrawing" xmlns:wp="http://schemas.openxmlformats.org/drawingml/2006/wordprocessingDrawing" xmlns:w10="urn:schemas-microsoft-com:office:word" xmlns:w="http://schemas.openxmlformats.org/wordprocessingml/2006/main" xmlns:w14="http://schemas.microsoft.com/office/word/2010/wordml" xmlns:w15="http://schemas.microsoft.com/office/word/2012/wordml" xmlns:w16cex="http://schemas.microsoft.com/office/word/2018/wordml/cex" xmlns:w16cid="http://schemas.microsoft.com/office/word/2016/wordml/cid" xmlns:w16="http://schemas.microsoft.com/office/word/2018/wordml" xmlns:w16du="http://schemas.microsoft.com/office/word/2023/wordml/word16du" xmlns:w16sdtdh="http://schemas.microsoft.com/office/word/2020/wordml/sdtdatahash" xmlns:w16se="http://schemas.microsoft.com/office/word/2015/wordml/symex" xmlns:wpg="http://schemas.microsoft.com/office/word/2010/wordprocessingGroup" xmlns:wpi="http://schemas.microsoft.com/office/word/2010/wordprocessingInk" xmlns:wne="http://schemas.microsoft.com/office/word/2006/wordml" xmlns:wps="http://schemas.microsoft.com/office/word/2010/wordprocessingShape" mc:Ignorable="w14 w15 w16se w16cid w16 w16cex w16sdtdh w16du wp14">
+<w:ftr xmlns:wpc="http://schemas.microsoft.com/office/word/2010/wordprocessingCanvas" xmlns:cx="http://schemas.microsoft.com/office/drawing/2014/chartex" xmlns:cx1="http://schemas.microsoft.com/office/drawing/2015/9/8/chartex" xmlns:cx2="http://schemas.microsoft.com/office/drawing/2015/10/21/chartex" xmlns:cx3="http://schemas.microsoft.com/office/drawing/2016/5/9/chartex" xmlns:cx4="http://schemas.microsoft.com/office/drawing/2016/5/10/chartex" xmlns:cx5="http://schemas.microsoft.com/office/drawing/2016/5/11/chartex" xmlns:cx6="http://schemas.microsoft.com/office/drawing/2016/5/12/chartex" xmlns:cx7="http://schemas.microsoft.com/office/drawing/2016/5/13/chartex" xmlns:cx8="http://schemas.microsoft.com/office/drawing/2016/5/14/chartex" xmlns:mc="http://schemas.openxmlformats.org/markup-compatibility/2006" xmlns:aink="http://schemas.microsoft.com/office/drawing/2016/ink" xmlns:am3d="http://schemas.microsoft.com/office/drawing/2017/model3d" xmlns:o="urn:schemas-microsoft-com:office:office" xmlns:oel="http://schemas.microsoft.com/office/2019/extlst" xmlns:r="http://schemas.openxmlformats.org/officeDocument/2006/relationships" xmlns:m="http://schemas.openxmlformats.org/officeDocument/2006/math" xmlns:v="urn:schemas-microsoft-com:vml" xmlns:wp14="http://schemas.microsoft.com/office/word/2010/wordprocessingDrawing" xmlns:wp="http://schemas.openxmlformats.org/drawingml/2006/wordprocessingDrawing" xmlns:w10="urn:schemas-microsoft-com:office:word" xmlns:w="http://schemas.openxmlformats.org/wordprocessingml/2006/main" xmlns:w14="http://schemas.microsoft.com/office/word/2010/wordml" xmlns:w15="http://schemas.microsoft.com/office/word/2012/wordml" xmlns:w16cex="http://schemas.microsoft.com/office/word/2018/wordml/cex" xmlns:w16cid="http://schemas.microsoft.com/office/word/2016/wordml/cid" xmlns:w16="http://schemas.microsoft.com/office/word/2018/wordml" xmlns:w16du="http://schemas.microsoft.com/office/word/2023/wordml/word16du" xmlns:w16sdtdh="http://schemas.microsoft.com/office/word/2020/wordml/sdtdatahash" xmlns:w16sdtfl="http://schemas.microsoft.com/office/word/2024/wordml/sdtformatlock" xmlns:w16se="http://schemas.microsoft.com/office/word/2015/wordml/symex" xmlns:wpg="http://schemas.microsoft.com/office/word/2010/wordprocessingGroup" xmlns:wpi="http://schemas.microsoft.com/office/word/2010/wordprocessingInk" xmlns:wne="http://schemas.microsoft.com/office/word/2006/wordml" xmlns:wps="http://schemas.microsoft.com/office/word/2010/wordprocessingShape" mc:Ignorable="w14 w15 w16se w16cid w16 w16cex w16sdtdh w16sdtfl w16du wp14">
   <w:sdt>
     <w:sdtPr>
       <w:rPr>
@@ -13422,7 +14546,7 @@
 </file>
 
 <file path=word/footer3.xml><?xml version="1.0" encoding="utf-8"?>
-<w:ftr xmlns:wpc="http://schemas.microsoft.com/office/word/2010/wordprocessingCanvas" xmlns:cx="http://schemas.microsoft.com/office/drawing/2014/chartex" xmlns:cx1="http://schemas.microsoft.com/office/drawing/2015/9/8/chartex" xmlns:cx2="http://schemas.microsoft.com/office/drawing/2015/10/21/chartex" xmlns:cx3="http://schemas.microsoft.com/office/drawing/2016/5/9/chartex" xmlns:cx4="http://schemas.microsoft.com/office/drawing/2016/5/10/chartex" xmlns:cx5="http://schemas.microsoft.com/office/drawing/2016/5/11/chartex" xmlns:cx6="http://schemas.microsoft.com/office/drawing/2016/5/12/chartex" xmlns:cx7="http://schemas.microsoft.com/office/drawing/2016/5/13/chartex" xmlns:cx8="http://schemas.microsoft.com/office/drawing/2016/5/14/chartex" xmlns:mc="http://schemas.openxmlformats.org/markup-compatibility/2006" xmlns:aink="http://schemas.microsoft.com/office/drawing/2016/ink" xmlns:am3d="http://schemas.microsoft.com/office/drawing/2017/model3d" xmlns:o="urn:schemas-microsoft-com:office:office" xmlns:oel="http://schemas.microsoft.com/office/2019/extlst" xmlns:r="http://schemas.openxmlformats.org/officeDocument/2006/relationships" xmlns:m="http://schemas.openxmlformats.org/officeDocument/2006/math" xmlns:v="urn:schemas-microsoft-com:vml" xmlns:wp14="http://schemas.microsoft.com/office/word/2010/wordprocessingDrawing" xmlns:wp="http://schemas.openxmlformats.org/drawingml/2006/wordprocessingDrawing" xmlns:w10="urn:schemas-microsoft-com:office:word" xmlns:w="http://schemas.openxmlformats.org/wordprocessingml/2006/main" xmlns:w14="http://schemas.microsoft.com/office/word/2010/wordml" xmlns:w15="http://schemas.microsoft.com/office/word/2012/wordml" xmlns:w16cex="http://schemas.microsoft.com/office/word/2018/wordml/cex" xmlns:w16cid="http://schemas.microsoft.com/office/word/2016/wordml/cid" xmlns:w16="http://schemas.microsoft.com/office/word/2018/wordml" xmlns:w16du="http://schemas.microsoft.com/office/word/2023/wordml/word16du" xmlns:w16sdtdh="http://schemas.microsoft.com/office/word/2020/wordml/sdtdatahash" xmlns:w16se="http://schemas.microsoft.com/office/word/2015/wordml/symex" xmlns:wpg="http://schemas.microsoft.com/office/word/2010/wordprocessingGroup" xmlns:wpi="http://schemas.microsoft.com/office/word/2010/wordprocessingInk" xmlns:wne="http://schemas.microsoft.com/office/word/2006/wordml" xmlns:wps="http://schemas.microsoft.com/office/word/2010/wordprocessingShape" mc:Ignorable="w14 w15 w16se w16cid w16 w16cex w16sdtdh w16du wp14">
+<w:ftr xmlns:wpc="http://schemas.microsoft.com/office/word/2010/wordprocessingCanvas" xmlns:cx="http://schemas.microsoft.com/office/drawing/2014/chartex" xmlns:cx1="http://schemas.microsoft.com/office/drawing/2015/9/8/chartex" xmlns:cx2="http://schemas.microsoft.com/office/drawing/2015/10/21/chartex" xmlns:cx3="http://schemas.microsoft.com/office/drawing/2016/5/9/chartex" xmlns:cx4="http://schemas.microsoft.com/office/drawing/2016/5/10/chartex" xmlns:cx5="http://schemas.microsoft.com/office/drawing/2016/5/11/chartex" xmlns:cx6="http://schemas.microsoft.com/office/drawing/2016/5/12/chartex" xmlns:cx7="http://schemas.microsoft.com/office/drawing/2016/5/13/chartex" xmlns:cx8="http://schemas.microsoft.com/office/drawing/2016/5/14/chartex" xmlns:mc="http://schemas.openxmlformats.org/markup-compatibility/2006" xmlns:aink="http://schemas.microsoft.com/office/drawing/2016/ink" xmlns:am3d="http://schemas.microsoft.com/office/drawing/2017/model3d" xmlns:o="urn:schemas-microsoft-com:office:office" xmlns:oel="http://schemas.microsoft.com/office/2019/extlst" xmlns:r="http://schemas.openxmlformats.org/officeDocument/2006/relationships" xmlns:m="http://schemas.openxmlformats.org/officeDocument/2006/math" xmlns:v="urn:schemas-microsoft-com:vml" xmlns:wp14="http://schemas.microsoft.com/office/word/2010/wordprocessingDrawing" xmlns:wp="http://schemas.openxmlformats.org/drawingml/2006/wordprocessingDrawing" xmlns:w10="urn:schemas-microsoft-com:office:word" xmlns:w="http://schemas.openxmlformats.org/wordprocessingml/2006/main" xmlns:w14="http://schemas.microsoft.com/office/word/2010/wordml" xmlns:w15="http://schemas.microsoft.com/office/word/2012/wordml" xmlns:w16cex="http://schemas.microsoft.com/office/word/2018/wordml/cex" xmlns:w16cid="http://schemas.microsoft.com/office/word/2016/wordml/cid" xmlns:w16="http://schemas.microsoft.com/office/word/2018/wordml" xmlns:w16du="http://schemas.microsoft.com/office/word/2023/wordml/word16du" xmlns:w16sdtdh="http://schemas.microsoft.com/office/word/2020/wordml/sdtdatahash" xmlns:w16sdtfl="http://schemas.microsoft.com/office/word/2024/wordml/sdtformatlock" xmlns:w16se="http://schemas.microsoft.com/office/word/2015/wordml/symex" xmlns:wpg="http://schemas.microsoft.com/office/word/2010/wordprocessingGroup" xmlns:wpi="http://schemas.microsoft.com/office/word/2010/wordprocessingInk" xmlns:wne="http://schemas.microsoft.com/office/word/2006/wordml" xmlns:wps="http://schemas.microsoft.com/office/word/2010/wordprocessingShape" mc:Ignorable="w14 w15 w16se w16cid w16 w16cex w16sdtdh w16sdtfl w16du wp14">
   <w:p>
     <w:pPr>
       <w:pStyle w:val="Footer"/>
@@ -13432,7 +14556,7 @@
 </file>
 
 <file path=word/footnotes.xml><?xml version="1.0" encoding="utf-8"?>
-<w:footnotes xmlns:wpc="http://schemas.microsoft.com/office/word/2010/wordprocessingCanvas" xmlns:cx="http://schemas.microsoft.com/office/drawing/2014/chartex" xmlns:cx1="http://schemas.microsoft.com/office/drawing/2015/9/8/chartex" xmlns:cx2="http://schemas.microsoft.com/office/drawing/2015/10/21/chartex" xmlns:cx3="http://schemas.microsoft.com/office/drawing/2016/5/9/chartex" xmlns:cx4="http://schemas.microsoft.com/office/drawing/2016/5/10/chartex" xmlns:cx5="http://schemas.microsoft.com/office/drawing/2016/5/11/chartex" xmlns:cx6="http://schemas.microsoft.com/office/drawing/2016/5/12/chartex" xmlns:cx7="http://schemas.microsoft.com/office/drawing/2016/5/13/chartex" xmlns:cx8="http://schemas.microsoft.com/office/drawing/2016/5/14/chartex" xmlns:mc="http://schemas.openxmlformats.org/markup-compatibility/2006" xmlns:aink="http://schemas.microsoft.com/office/drawing/2016/ink" xmlns:am3d="http://schemas.microsoft.com/office/drawing/2017/model3d" xmlns:o="urn:schemas-microsoft-com:office:office" xmlns:oel="http://schemas.microsoft.com/office/2019/extlst" xmlns:r="http://schemas.openxmlformats.org/officeDocument/2006/relationships" xmlns:m="http://schemas.openxmlformats.org/officeDocument/2006/math" xmlns:v="urn:schemas-microsoft-com:vml" xmlns:wp14="http://schemas.microsoft.com/office/word/2010/wordprocessingDrawing" xmlns:wp="http://schemas.openxmlformats.org/drawingml/2006/wordprocessingDrawing" xmlns:w10="urn:schemas-microsoft-com:office:word" xmlns:w="http://schemas.openxmlformats.org/wordprocessingml/2006/main" xmlns:w14="http://schemas.microsoft.com/office/word/2010/wordml" xmlns:w15="http://schemas.microsoft.com/office/word/2012/wordml" xmlns:w16cex="http://schemas.microsoft.com/office/word/2018/wordml/cex" xmlns:w16cid="http://schemas.microsoft.com/office/word/2016/wordml/cid" xmlns:w16="http://schemas.microsoft.com/office/word/2018/wordml" xmlns:w16du="http://schemas.microsoft.com/office/word/2023/wordml/word16du" xmlns:w16sdtdh="http://schemas.microsoft.com/office/word/2020/wordml/sdtdatahash" xmlns:w16se="http://schemas.microsoft.com/office/word/2015/wordml/symex" xmlns:wpg="http://schemas.microsoft.com/office/word/2010/wordprocessingGroup" xmlns:wpi="http://schemas.microsoft.com/office/word/2010/wordprocessingInk" xmlns:wne="http://schemas.microsoft.com/office/word/2006/wordml" xmlns:wps="http://schemas.microsoft.com/office/word/2010/wordprocessingShape" mc:Ignorable="w14 w15 w16se w16cid w16 w16cex w16sdtdh w16du wp14">
+<w:footnotes xmlns:wpc="http://schemas.microsoft.com/office/word/2010/wordprocessingCanvas" xmlns:cx="http://schemas.microsoft.com/office/drawing/2014/chartex" xmlns:cx1="http://schemas.microsoft.com/office/drawing/2015/9/8/chartex" xmlns:cx2="http://schemas.microsoft.com/office/drawing/2015/10/21/chartex" xmlns:cx3="http://schemas.microsoft.com/office/drawing/2016/5/9/chartex" xmlns:cx4="http://schemas.microsoft.com/office/drawing/2016/5/10/chartex" xmlns:cx5="http://schemas.microsoft.com/office/drawing/2016/5/11/chartex" xmlns:cx6="http://schemas.microsoft.com/office/drawing/2016/5/12/chartex" xmlns:cx7="http://schemas.microsoft.com/office/drawing/2016/5/13/chartex" xmlns:cx8="http://schemas.microsoft.com/office/drawing/2016/5/14/chartex" xmlns:mc="http://schemas.openxmlformats.org/markup-compatibility/2006" xmlns:aink="http://schemas.microsoft.com/office/drawing/2016/ink" xmlns:am3d="http://schemas.microsoft.com/office/drawing/2017/model3d" xmlns:o="urn:schemas-microsoft-com:office:office" xmlns:oel="http://schemas.microsoft.com/office/2019/extlst" xmlns:r="http://schemas.openxmlformats.org/officeDocument/2006/relationships" xmlns:m="http://schemas.openxmlformats.org/officeDocument/2006/math" xmlns:v="urn:schemas-microsoft-com:vml" xmlns:wp14="http://schemas.microsoft.com/office/word/2010/wordprocessingDrawing" xmlns:wp="http://schemas.openxmlformats.org/drawingml/2006/wordprocessingDrawing" xmlns:w10="urn:schemas-microsoft-com:office:word" xmlns:w="http://schemas.openxmlformats.org/wordprocessingml/2006/main" xmlns:w14="http://schemas.microsoft.com/office/word/2010/wordml" xmlns:w15="http://schemas.microsoft.com/office/word/2012/wordml" xmlns:w16cex="http://schemas.microsoft.com/office/word/2018/wordml/cex" xmlns:w16cid="http://schemas.microsoft.com/office/word/2016/wordml/cid" xmlns:w16="http://schemas.microsoft.com/office/word/2018/wordml" xmlns:w16du="http://schemas.microsoft.com/office/word/2023/wordml/word16du" xmlns:w16sdtdh="http://schemas.microsoft.com/office/word/2020/wordml/sdtdatahash" xmlns:w16sdtfl="http://schemas.microsoft.com/office/word/2024/wordml/sdtformatlock" xmlns:w16se="http://schemas.microsoft.com/office/word/2015/wordml/symex" xmlns:wpg="http://schemas.microsoft.com/office/word/2010/wordprocessingGroup" xmlns:wpi="http://schemas.microsoft.com/office/word/2010/wordprocessingInk" xmlns:wne="http://schemas.microsoft.com/office/word/2006/wordml" xmlns:wps="http://schemas.microsoft.com/office/word/2010/wordprocessingShape" mc:Ignorable="w14 w15 w16se w16cid w16 w16cex w16sdtdh w16sdtfl w16du wp14">
   <w:footnote w:type="separator" w:id="-1">
     <w:p>
       <w:r>
@@ -13451,7 +14575,7 @@
 </file>
 
 <file path=word/header1.xml><?xml version="1.0" encoding="utf-8"?>
-<w:hdr xmlns:wpc="http://schemas.microsoft.com/office/word/2010/wordprocessingCanvas" xmlns:cx="http://schemas.microsoft.com/office/drawing/2014/chartex" xmlns:cx1="http://schemas.microsoft.com/office/drawing/2015/9/8/chartex" xmlns:cx2="http://schemas.microsoft.com/office/drawing/2015/10/21/chartex" xmlns:cx3="http://schemas.microsoft.com/office/drawing/2016/5/9/chartex" xmlns:cx4="http://schemas.microsoft.com/office/drawing/2016/5/10/chartex" xmlns:cx5="http://schemas.microsoft.com/office/drawing/2016/5/11/chartex" xmlns:cx6="http://schemas.microsoft.com/office/drawing/2016/5/12/chartex" xmlns:cx7="http://schemas.microsoft.com/office/drawing/2016/5/13/chartex" xmlns:cx8="http://schemas.microsoft.com/office/drawing/2016/5/14/chartex" xmlns:mc="http://schemas.openxmlformats.org/markup-compatibility/2006" xmlns:aink="http://schemas.microsoft.com/office/drawing/2016/ink" xmlns:am3d="http://schemas.microsoft.com/office/drawing/2017/model3d" xmlns:o="urn:schemas-microsoft-com:office:office" xmlns:oel="http://schemas.microsoft.com/office/2019/extlst" xmlns:r="http://schemas.openxmlformats.org/officeDocument/2006/relationships" xmlns:m="http://schemas.openxmlformats.org/officeDocument/2006/math" xmlns:v="urn:schemas-microsoft-com:vml" xmlns:wp14="http://schemas.microsoft.com/office/word/2010/wordprocessingDrawing" xmlns:wp="http://schemas.openxmlformats.org/drawingml/2006/wordprocessingDrawing" xmlns:w10="urn:schemas-microsoft-com:office:word" xmlns:w="http://schemas.openxmlformats.org/wordprocessingml/2006/main" xmlns:w14="http://schemas.microsoft.com/office/word/2010/wordml" xmlns:w15="http://schemas.microsoft.com/office/word/2012/wordml" xmlns:w16cex="http://schemas.microsoft.com/office/word/2018/wordml/cex" xmlns:w16cid="http://schemas.microsoft.com/office/word/2016/wordml/cid" xmlns:w16="http://schemas.microsoft.com/office/word/2018/wordml" xmlns:w16du="http://schemas.microsoft.com/office/word/2023/wordml/word16du" xmlns:w16sdtdh="http://schemas.microsoft.com/office/word/2020/wordml/sdtdatahash" xmlns:w16se="http://schemas.microsoft.com/office/word/2015/wordml/symex" xmlns:wpg="http://schemas.microsoft.com/office/word/2010/wordprocessingGroup" xmlns:wpi="http://schemas.microsoft.com/office/word/2010/wordprocessingInk" xmlns:wne="http://schemas.microsoft.com/office/word/2006/wordml" xmlns:wps="http://schemas.microsoft.com/office/word/2010/wordprocessingShape" mc:Ignorable="w14 w15 w16se w16cid w16 w16cex w16sdtdh w16du wp14">
+<w:hdr xmlns:wpc="http://schemas.microsoft.com/office/word/2010/wordprocessingCanvas" xmlns:cx="http://schemas.microsoft.com/office/drawing/2014/chartex" xmlns:cx1="http://schemas.microsoft.com/office/drawing/2015/9/8/chartex" xmlns:cx2="http://schemas.microsoft.com/office/drawing/2015/10/21/chartex" xmlns:cx3="http://schemas.microsoft.com/office/drawing/2016/5/9/chartex" xmlns:cx4="http://schemas.microsoft.com/office/drawing/2016/5/10/chartex" xmlns:cx5="http://schemas.microsoft.com/office/drawing/2016/5/11/chartex" xmlns:cx6="http://schemas.microsoft.com/office/drawing/2016/5/12/chartex" xmlns:cx7="http://schemas.microsoft.com/office/drawing/2016/5/13/chartex" xmlns:cx8="http://schemas.microsoft.com/office/drawing/2016/5/14/chartex" xmlns:mc="http://schemas.openxmlformats.org/markup-compatibility/2006" xmlns:aink="http://schemas.microsoft.com/office/drawing/2016/ink" xmlns:am3d="http://schemas.microsoft.com/office/drawing/2017/model3d" xmlns:o="urn:schemas-microsoft-com:office:office" xmlns:oel="http://schemas.microsoft.com/office/2019/extlst" xmlns:r="http://schemas.openxmlformats.org/officeDocument/2006/relationships" xmlns:m="http://schemas.openxmlformats.org/officeDocument/2006/math" xmlns:v="urn:schemas-microsoft-com:vml" xmlns:wp14="http://schemas.microsoft.com/office/word/2010/wordprocessingDrawing" xmlns:wp="http://schemas.openxmlformats.org/drawingml/2006/wordprocessingDrawing" xmlns:w10="urn:schemas-microsoft-com:office:word" xmlns:w="http://schemas.openxmlformats.org/wordprocessingml/2006/main" xmlns:w14="http://schemas.microsoft.com/office/word/2010/wordml" xmlns:w15="http://schemas.microsoft.com/office/word/2012/wordml" xmlns:w16cex="http://schemas.microsoft.com/office/word/2018/wordml/cex" xmlns:w16cid="http://schemas.microsoft.com/office/word/2016/wordml/cid" xmlns:w16="http://schemas.microsoft.com/office/word/2018/wordml" xmlns:w16du="http://schemas.microsoft.com/office/word/2023/wordml/word16du" xmlns:w16sdtdh="http://schemas.microsoft.com/office/word/2020/wordml/sdtdatahash" xmlns:w16sdtfl="http://schemas.microsoft.com/office/word/2024/wordml/sdtformatlock" xmlns:w16se="http://schemas.microsoft.com/office/word/2015/wordml/symex" xmlns:wpg="http://schemas.microsoft.com/office/word/2010/wordprocessingGroup" xmlns:wpi="http://schemas.microsoft.com/office/word/2010/wordprocessingInk" xmlns:wne="http://schemas.microsoft.com/office/word/2006/wordml" xmlns:wps="http://schemas.microsoft.com/office/word/2010/wordprocessingShape" mc:Ignorable="w14 w15 w16se w16cid w16 w16cex w16sdtdh w16sdtfl w16du wp14">
   <w:p>
     <w:pPr>
       <w:pStyle w:val="Header"/>
@@ -13461,7 +14585,7 @@
 </file>
 
 <file path=word/header2.xml><?xml version="1.0" encoding="utf-8"?>
-<w:hdr xmlns:wpc="http://schemas.microsoft.com/office/word/2010/wordprocessingCanvas" xmlns:cx="http://schemas.microsoft.com/office/drawing/2014/chartex" xmlns:cx1="http://schemas.microsoft.com/office/drawing/2015/9/8/chartex" xmlns:cx2="http://schemas.microsoft.com/office/drawing/2015/10/21/chartex" xmlns:cx3="http://schemas.microsoft.com/office/drawing/2016/5/9/chartex" xmlns:cx4="http://schemas.microsoft.com/office/drawing/2016/5/10/chartex" xmlns:cx5="http://schemas.microsoft.com/office/drawing/2016/5/11/chartex" xmlns:cx6="http://schemas.microsoft.com/office/drawing/2016/5/12/chartex" xmlns:cx7="http://schemas.microsoft.com/office/drawing/2016/5/13/chartex" xmlns:cx8="http://schemas.microsoft.com/office/drawing/2016/5/14/chartex" xmlns:mc="http://schemas.openxmlformats.org/markup-compatibility/2006" xmlns:aink="http://schemas.microsoft.com/office/drawing/2016/ink" xmlns:am3d="http://schemas.microsoft.com/office/drawing/2017/model3d" xmlns:o="urn:schemas-microsoft-com:office:office" xmlns:oel="http://schemas.microsoft.com/office/2019/extlst" xmlns:r="http://schemas.openxmlformats.org/officeDocument/2006/relationships" xmlns:m="http://schemas.openxmlformats.org/officeDocument/2006/math" xmlns:v="urn:schemas-microsoft-com:vml" xmlns:wp14="http://schemas.microsoft.com/office/word/2010/wordprocessingDrawing" xmlns:wp="http://schemas.openxmlformats.org/drawingml/2006/wordprocessingDrawing" xmlns:w10="urn:schemas-microsoft-com:office:word" xmlns:w="http://schemas.openxmlformats.org/wordprocessingml/2006/main" xmlns:w14="http://schemas.microsoft.com/office/word/2010/wordml" xmlns:w15="http://schemas.microsoft.com/office/word/2012/wordml" xmlns:w16cex="http://schemas.microsoft.com/office/word/2018/wordml/cex" xmlns:w16cid="http://schemas.microsoft.com/office/word/2016/wordml/cid" xmlns:w16="http://schemas.microsoft.com/office/word/2018/wordml" xmlns:w16du="http://schemas.microsoft.com/office/word/2023/wordml/word16du" xmlns:w16sdtdh="http://schemas.microsoft.com/office/word/2020/wordml/sdtdatahash" xmlns:w16se="http://schemas.microsoft.com/office/word/2015/wordml/symex" xmlns:wpg="http://schemas.microsoft.com/office/word/2010/wordprocessingGroup" xmlns:wpi="http://schemas.microsoft.com/office/word/2010/wordprocessingInk" xmlns:wne="http://schemas.microsoft.com/office/word/2006/wordml" xmlns:wps="http://schemas.microsoft.com/office/word/2010/wordprocessingShape" mc:Ignorable="w14 w15 w16se w16cid w16 w16cex w16sdtdh w16du wp14">
+<w:hdr xmlns:wpc="http://schemas.microsoft.com/office/word/2010/wordprocessingCanvas" xmlns:cx="http://schemas.microsoft.com/office/drawing/2014/chartex" xmlns:cx1="http://schemas.microsoft.com/office/drawing/2015/9/8/chartex" xmlns:cx2="http://schemas.microsoft.com/office/drawing/2015/10/21/chartex" xmlns:cx3="http://schemas.microsoft.com/office/drawing/2016/5/9/chartex" xmlns:cx4="http://schemas.microsoft.com/office/drawing/2016/5/10/chartex" xmlns:cx5="http://schemas.microsoft.com/office/drawing/2016/5/11/chartex" xmlns:cx6="http://schemas.microsoft.com/office/drawing/2016/5/12/chartex" xmlns:cx7="http://schemas.microsoft.com/office/drawing/2016/5/13/chartex" xmlns:cx8="http://schemas.microsoft.com/office/drawing/2016/5/14/chartex" xmlns:mc="http://schemas.openxmlformats.org/markup-compatibility/2006" xmlns:aink="http://schemas.microsoft.com/office/drawing/2016/ink" xmlns:am3d="http://schemas.microsoft.com/office/drawing/2017/model3d" xmlns:o="urn:schemas-microsoft-com:office:office" xmlns:oel="http://schemas.microsoft.com/office/2019/extlst" xmlns:r="http://schemas.openxmlformats.org/officeDocument/2006/relationships" xmlns:m="http://schemas.openxmlformats.org/officeDocument/2006/math" xmlns:v="urn:schemas-microsoft-com:vml" xmlns:wp14="http://schemas.microsoft.com/office/word/2010/wordprocessingDrawing" xmlns:wp="http://schemas.openxmlformats.org/drawingml/2006/wordprocessingDrawing" xmlns:w10="urn:schemas-microsoft-com:office:word" xmlns:w="http://schemas.openxmlformats.org/wordprocessingml/2006/main" xmlns:w14="http://schemas.microsoft.com/office/word/2010/wordml" xmlns:w15="http://schemas.microsoft.com/office/word/2012/wordml" xmlns:w16cex="http://schemas.microsoft.com/office/word/2018/wordml/cex" xmlns:w16cid="http://schemas.microsoft.com/office/word/2016/wordml/cid" xmlns:w16="http://schemas.microsoft.com/office/word/2018/wordml" xmlns:w16du="http://schemas.microsoft.com/office/word/2023/wordml/word16du" xmlns:w16sdtdh="http://schemas.microsoft.com/office/word/2020/wordml/sdtdatahash" xmlns:w16sdtfl="http://schemas.microsoft.com/office/word/2024/wordml/sdtformatlock" xmlns:w16se="http://schemas.microsoft.com/office/word/2015/wordml/symex" xmlns:wpg="http://schemas.microsoft.com/office/word/2010/wordprocessingGroup" xmlns:wpi="http://schemas.microsoft.com/office/word/2010/wordprocessingInk" xmlns:wne="http://schemas.microsoft.com/office/word/2006/wordml" xmlns:wps="http://schemas.microsoft.com/office/word/2010/wordprocessingShape" mc:Ignorable="w14 w15 w16se w16cid w16 w16cex w16sdtdh w16sdtfl w16du wp14">
   <w:p>
     <w:pPr>
       <w:pStyle w:val="Header"/>
@@ -13485,7 +14609,7 @@
 </file>
 
 <file path=word/header3.xml><?xml version="1.0" encoding="utf-8"?>
-<w:hdr xmlns:wpc="http://schemas.microsoft.com/office/word/2010/wordprocessingCanvas" xmlns:cx="http://schemas.microsoft.com/office/drawing/2014/chartex" xmlns:cx1="http://schemas.microsoft.com/office/drawing/2015/9/8/chartex" xmlns:cx2="http://schemas.microsoft.com/office/drawing/2015/10/21/chartex" xmlns:cx3="http://schemas.microsoft.com/office/drawing/2016/5/9/chartex" xmlns:cx4="http://schemas.microsoft.com/office/drawing/2016/5/10/chartex" xmlns:cx5="http://schemas.microsoft.com/office/drawing/2016/5/11/chartex" xmlns:cx6="http://schemas.microsoft.com/office/drawing/2016/5/12/chartex" xmlns:cx7="http://schemas.microsoft.com/office/drawing/2016/5/13/chartex" xmlns:cx8="http://schemas.microsoft.com/office/drawing/2016/5/14/chartex" xmlns:mc="http://schemas.openxmlformats.org/markup-compatibility/2006" xmlns:aink="http://schemas.microsoft.com/office/drawing/2016/ink" xmlns:am3d="http://schemas.microsoft.com/office/drawing/2017/model3d" xmlns:o="urn:schemas-microsoft-com:office:office" xmlns:oel="http://schemas.microsoft.com/office/2019/extlst" xmlns:r="http://schemas.openxmlformats.org/officeDocument/2006/relationships" xmlns:m="http://schemas.openxmlformats.org/officeDocument/2006/math" xmlns:v="urn:schemas-microsoft-com:vml" xmlns:wp14="http://schemas.microsoft.com/office/word/2010/wordprocessingDrawing" xmlns:wp="http://schemas.openxmlformats.org/drawingml/2006/wordprocessingDrawing" xmlns:w10="urn:schemas-microsoft-com:office:word" xmlns:w="http://schemas.openxmlformats.org/wordprocessingml/2006/main" xmlns:w14="http://schemas.microsoft.com/office/word/2010/wordml" xmlns:w15="http://schemas.microsoft.com/office/word/2012/wordml" xmlns:w16cex="http://schemas.microsoft.com/office/word/2018/wordml/cex" xmlns:w16cid="http://schemas.microsoft.com/office/word/2016/wordml/cid" xmlns:w16="http://schemas.microsoft.com/office/word/2018/wordml" xmlns:w16du="http://schemas.microsoft.com/office/word/2023/wordml/word16du" xmlns:w16sdtdh="http://schemas.microsoft.com/office/word/2020/wordml/sdtdatahash" xmlns:w16se="http://schemas.microsoft.com/office/word/2015/wordml/symex" xmlns:wpg="http://schemas.microsoft.com/office/word/2010/wordprocessingGroup" xmlns:wpi="http://schemas.microsoft.com/office/word/2010/wordprocessingInk" xmlns:wne="http://schemas.microsoft.com/office/word/2006/wordml" xmlns:wps="http://schemas.microsoft.com/office/word/2010/wordprocessingShape" mc:Ignorable="w14 w15 w16se w16cid w16 w16cex w16sdtdh w16du wp14">
+<w:hdr xmlns:wpc="http://schemas.microsoft.com/office/word/2010/wordprocessingCanvas" xmlns:cx="http://schemas.microsoft.com/office/drawing/2014/chartex" xmlns:cx1="http://schemas.microsoft.com/office/drawing/2015/9/8/chartex" xmlns:cx2="http://schemas.microsoft.com/office/drawing/2015/10/21/chartex" xmlns:cx3="http://schemas.microsoft.com/office/drawing/2016/5/9/chartex" xmlns:cx4="http://schemas.microsoft.com/office/drawing/2016/5/10/chartex" xmlns:cx5="http://schemas.microsoft.com/office/drawing/2016/5/11/chartex" xmlns:cx6="http://schemas.microsoft.com/office/drawing/2016/5/12/chartex" xmlns:cx7="http://schemas.microsoft.com/office/drawing/2016/5/13/chartex" xmlns:cx8="http://schemas.microsoft.com/office/drawing/2016/5/14/chartex" xmlns:mc="http://schemas.openxmlformats.org/markup-compatibility/2006" xmlns:aink="http://schemas.microsoft.com/office/drawing/2016/ink" xmlns:am3d="http://schemas.microsoft.com/office/drawing/2017/model3d" xmlns:o="urn:schemas-microsoft-com:office:office" xmlns:oel="http://schemas.microsoft.com/office/2019/extlst" xmlns:r="http://schemas.openxmlformats.org/officeDocument/2006/relationships" xmlns:m="http://schemas.openxmlformats.org/officeDocument/2006/math" xmlns:v="urn:schemas-microsoft-com:vml" xmlns:wp14="http://schemas.microsoft.com/office/word/2010/wordprocessingDrawing" xmlns:wp="http://schemas.openxmlformats.org/drawingml/2006/wordprocessingDrawing" xmlns:w10="urn:schemas-microsoft-com:office:word" xmlns:w="http://schemas.openxmlformats.org/wordprocessingml/2006/main" xmlns:w14="http://schemas.microsoft.com/office/word/2010/wordml" xmlns:w15="http://schemas.microsoft.com/office/word/2012/wordml" xmlns:w16cex="http://schemas.microsoft.com/office/word/2018/wordml/cex" xmlns:w16cid="http://schemas.microsoft.com/office/word/2016/wordml/cid" xmlns:w16="http://schemas.microsoft.com/office/word/2018/wordml" xmlns:w16du="http://schemas.microsoft.com/office/word/2023/wordml/word16du" xmlns:w16sdtdh="http://schemas.microsoft.com/office/word/2020/wordml/sdtdatahash" xmlns:w16sdtfl="http://schemas.microsoft.com/office/word/2024/wordml/sdtformatlock" xmlns:w16se="http://schemas.microsoft.com/office/word/2015/wordml/symex" xmlns:wpg="http://schemas.microsoft.com/office/word/2010/wordprocessingGroup" xmlns:wpi="http://schemas.microsoft.com/office/word/2010/wordprocessingInk" xmlns:wne="http://schemas.microsoft.com/office/word/2006/wordml" xmlns:wps="http://schemas.microsoft.com/office/word/2010/wordprocessingShape" mc:Ignorable="w14 w15 w16se w16cid w16 w16cex w16sdtdh w16sdtfl w16du wp14">
   <w:p>
     <w:pPr>
       <w:pStyle w:val="Header"/>
@@ -13495,7 +14619,7 @@
 </file>
 
 <file path=word/numbering.xml><?xml version="1.0" encoding="utf-8"?>
-<w:numbering xmlns:wpc="http://schemas.microsoft.com/office/word/2010/wordprocessingCanvas" xmlns:cx="http://schemas.microsoft.com/office/drawing/2014/chartex" xmlns:cx1="http://schemas.microsoft.com/office/drawing/2015/9/8/chartex" xmlns:cx2="http://schemas.microsoft.com/office/drawing/2015/10/21/chartex" xmlns:cx3="http://schemas.microsoft.com/office/drawing/2016/5/9/chartex" xmlns:cx4="http://schemas.microsoft.com/office/drawing/2016/5/10/chartex" xmlns:cx5="http://schemas.microsoft.com/office/drawing/2016/5/11/chartex" xmlns:cx6="http://schemas.microsoft.com/office/drawing/2016/5/12/chartex" xmlns:cx7="http://schemas.microsoft.com/office/drawing/2016/5/13/chartex" xmlns:cx8="http://schemas.microsoft.com/office/drawing/2016/5/14/chartex" xmlns:mc="http://schemas.openxmlformats.org/markup-compatibility/2006" xmlns:aink="http://schemas.microsoft.com/office/drawing/2016/ink" xmlns:am3d="http://schemas.microsoft.com/office/drawing/2017/model3d" xmlns:o="urn:schemas-microsoft-com:office:office" xmlns:oel="http://schemas.microsoft.com/office/2019/extlst" xmlns:r="http://schemas.openxmlformats.org/officeDocument/2006/relationships" xmlns:m="http://schemas.openxmlformats.org/officeDocument/2006/math" xmlns:v="urn:schemas-microsoft-com:vml" xmlns:wp14="http://schemas.microsoft.com/office/word/2010/wordprocessingDrawing" xmlns:wp="http://schemas.openxmlformats.org/drawingml/2006/wordprocessingDrawing" xmlns:w10="urn:schemas-microsoft-com:office:word" xmlns:w="http://schemas.openxmlformats.org/wordprocessingml/2006/main" xmlns:w14="http://schemas.microsoft.com/office/word/2010/wordml" xmlns:w15="http://schemas.microsoft.com/office/word/2012/wordml" xmlns:w16cex="http://schemas.microsoft.com/office/word/2018/wordml/cex" xmlns:w16cid="http://schemas.microsoft.com/office/word/2016/wordml/cid" xmlns:w16="http://schemas.microsoft.com/office/word/2018/wordml" xmlns:w16du="http://schemas.microsoft.com/office/word/2023/wordml/word16du" xmlns:w16sdtdh="http://schemas.microsoft.com/office/word/2020/wordml/sdtdatahash" xmlns:w16se="http://schemas.microsoft.com/office/word/2015/wordml/symex" xmlns:wpg="http://schemas.microsoft.com/office/word/2010/wordprocessingGroup" xmlns:wpi="http://schemas.microsoft.com/office/word/2010/wordprocessingInk" xmlns:wne="http://schemas.microsoft.com/office/word/2006/wordml" xmlns:wps="http://schemas.microsoft.com/office/word/2010/wordprocessingShape" mc:Ignorable="w14 w15 w16se w16cid w16 w16cex w16sdtdh w16du wp14">
+<w:numbering xmlns:wpc="http://schemas.microsoft.com/office/word/2010/wordprocessingCanvas" xmlns:cx="http://schemas.microsoft.com/office/drawing/2014/chartex" xmlns:cx1="http://schemas.microsoft.com/office/drawing/2015/9/8/chartex" xmlns:cx2="http://schemas.microsoft.com/office/drawing/2015/10/21/chartex" xmlns:cx3="http://schemas.microsoft.com/office/drawing/2016/5/9/chartex" xmlns:cx4="http://schemas.microsoft.com/office/drawing/2016/5/10/chartex" xmlns:cx5="http://schemas.microsoft.com/office/drawing/2016/5/11/chartex" xmlns:cx6="http://schemas.microsoft.com/office/drawing/2016/5/12/chartex" xmlns:cx7="http://schemas.microsoft.com/office/drawing/2016/5/13/chartex" xmlns:cx8="http://schemas.microsoft.com/office/drawing/2016/5/14/chartex" xmlns:mc="http://schemas.openxmlformats.org/markup-compatibility/2006" xmlns:aink="http://schemas.microsoft.com/office/drawing/2016/ink" xmlns:am3d="http://schemas.microsoft.com/office/drawing/2017/model3d" xmlns:o="urn:schemas-microsoft-com:office:office" xmlns:oel="http://schemas.microsoft.com/office/2019/extlst" xmlns:r="http://schemas.openxmlformats.org/officeDocument/2006/relationships" xmlns:m="http://schemas.openxmlformats.org/officeDocument/2006/math" xmlns:v="urn:schemas-microsoft-com:vml" xmlns:wp14="http://schemas.microsoft.com/office/word/2010/wordprocessingDrawing" xmlns:wp="http://schemas.openxmlformats.org/drawingml/2006/wordprocessingDrawing" xmlns:w10="urn:schemas-microsoft-com:office:word" xmlns:w="http://schemas.openxmlformats.org/wordprocessingml/2006/main" xmlns:w14="http://schemas.microsoft.com/office/word/2010/wordml" xmlns:w15="http://schemas.microsoft.com/office/word/2012/wordml" xmlns:w16cex="http://schemas.microsoft.com/office/word/2018/wordml/cex" xmlns:w16cid="http://schemas.microsoft.com/office/word/2016/wordml/cid" xmlns:w16="http://schemas.microsoft.com/office/word/2018/wordml" xmlns:w16du="http://schemas.microsoft.com/office/word/2023/wordml/word16du" xmlns:w16sdtdh="http://schemas.microsoft.com/office/word/2020/wordml/sdtdatahash" xmlns:w16sdtfl="http://schemas.microsoft.com/office/word/2024/wordml/sdtformatlock" xmlns:w16se="http://schemas.microsoft.com/office/word/2015/wordml/symex" xmlns:wpg="http://schemas.microsoft.com/office/word/2010/wordprocessingGroup" xmlns:wpi="http://schemas.microsoft.com/office/word/2010/wordprocessingInk" xmlns:wne="http://schemas.microsoft.com/office/word/2006/wordml" xmlns:wps="http://schemas.microsoft.com/office/word/2010/wordprocessingShape" mc:Ignorable="w14 w15 w16se w16cid w16 w16cex w16sdtdh w16sdtfl w16du wp14">
   <w:abstractNum w:abstractNumId="0" w15:restartNumberingAfterBreak="0">
     <w:nsid w:val="08B2501C"/>
     <w:multiLevelType w:val="hybridMultilevel"/>
@@ -13964,7 +15088,7 @@
 </file>
 
 <file path=word/styles.xml><?xml version="1.0" encoding="utf-8"?>
-<w:styles xmlns:mc="http://schemas.openxmlformats.org/markup-compatibility/2006" xmlns:r="http://schemas.openxmlformats.org/officeDocument/2006/relationships" xmlns:w="http://schemas.openxmlformats.org/wordprocessingml/2006/main" xmlns:w14="http://schemas.microsoft.com/office/word/2010/wordml" xmlns:w15="http://schemas.microsoft.com/office/word/2012/wordml" xmlns:w16cex="http://schemas.microsoft.com/office/word/2018/wordml/cex" xmlns:w16cid="http://schemas.microsoft.com/office/word/2016/wordml/cid" xmlns:w16="http://schemas.microsoft.com/office/word/2018/wordml" xmlns:w16du="http://schemas.microsoft.com/office/word/2023/wordml/word16du" xmlns:w16sdtdh="http://schemas.microsoft.com/office/word/2020/wordml/sdtdatahash" xmlns:w16se="http://schemas.microsoft.com/office/word/2015/wordml/symex" mc:Ignorable="w14 w15 w16se w16cid w16 w16cex w16sdtdh w16du">
+<w:styles xmlns:mc="http://schemas.openxmlformats.org/markup-compatibility/2006" xmlns:r="http://schemas.openxmlformats.org/officeDocument/2006/relationships" xmlns:w="http://schemas.openxmlformats.org/wordprocessingml/2006/main" xmlns:w14="http://schemas.microsoft.com/office/word/2010/wordml" xmlns:w15="http://schemas.microsoft.com/office/word/2012/wordml" xmlns:w16cex="http://schemas.microsoft.com/office/word/2018/wordml/cex" xmlns:w16cid="http://schemas.microsoft.com/office/word/2016/wordml/cid" xmlns:w16="http://schemas.microsoft.com/office/word/2018/wordml" xmlns:w16du="http://schemas.microsoft.com/office/word/2023/wordml/word16du" xmlns:w16sdtdh="http://schemas.microsoft.com/office/word/2020/wordml/sdtdatahash" xmlns:w16sdtfl="http://schemas.microsoft.com/office/word/2024/wordml/sdtformatlock" xmlns:w16se="http://schemas.microsoft.com/office/word/2015/wordml/symex" mc:Ignorable="w14 w15 w16se w16cid w16 w16cex w16sdtdh w16sdtfl w16du">
   <w:docDefaults>
     <w:rPrDefault>
       <w:rPr>

</xml_diff>